<commit_message>
/trackdata: wanneer APIService.trackData() in een child state werd aangeroepen werd ze ook voor voor de parent state aangeroepen, dubbel dus. ui-router: Resolve gefixed voor translation en joblist; pagination fixed voor state 'editTranslation' en state 'joblist'.Wanneer validateToken niet valideert tekst toegevoegd (in config_texts), en meer
</commit_message>
<xml_diff>
--- a/Docs/ToDo.docx
+++ b/Docs/ToDo.docx
@@ -2,179 +2,402 @@
 <file path=word/document.xml><?xml version="1.0" encoding="utf-8"?>
 <w:document xmlns:wpc="http://schemas.microsoft.com/office/word/2010/wordprocessingCanvas" xmlns:mc="http://schemas.openxmlformats.org/markup-compatibility/2006" xmlns:o="urn:schemas-microsoft-com:office:office" xmlns:r="http://schemas.openxmlformats.org/officeDocument/2006/relationships" xmlns:m="http://schemas.openxmlformats.org/officeDocument/2006/math" xmlns:v="urn:schemas-microsoft-com:vml" xmlns:wp14="http://schemas.microsoft.com/office/word/2010/wordprocessingDrawing" xmlns:wp="http://schemas.openxmlformats.org/drawingml/2006/wordprocessingDrawing" xmlns:w10="urn:schemas-microsoft-com:office:word" xmlns:w="http://schemas.openxmlformats.org/wordprocessingml/2006/main" xmlns:w14="http://schemas.microsoft.com/office/word/2010/wordml" xmlns:wpg="http://schemas.microsoft.com/office/word/2010/wordprocessingGroup" xmlns:wpi="http://schemas.microsoft.com/office/word/2010/wordprocessingInk" xmlns:wne="http://schemas.microsoft.com/office/word/2006/wordml" xmlns:wps="http://schemas.microsoft.com/office/word/2010/wordprocessingShape" mc:Ignorable="w14 wp14">
   <w:body>
-    <w:p>
-      <w:r>
-        <w:t>Maandag 2016-04-04</w:t>
-      </w:r>
-    </w:p>
+    <w:tbl>
+      <w:tblPr>
+        <w:tblStyle w:val="TableGrid"/>
+        <w:tblW w:w="0" w:type="auto"/>
+        <w:tblLook w:val="04A0" w:firstRow="1" w:lastRow="0" w:firstColumn="1" w:lastColumn="0" w:noHBand="0" w:noVBand="1"/>
+      </w:tblPr>
+      <w:tblGrid>
+        <w:gridCol w:w="7387"/>
+        <w:gridCol w:w="3508"/>
+        <w:gridCol w:w="3325"/>
+      </w:tblGrid>
+      <w:tr>
+        <w:tc>
+          <w:tcPr>
+            <w:tcW w:w="4740" w:type="dxa"/>
+          </w:tcPr>
+          <w:p>
+            <w:r>
+              <w:t>Maandag 2016-04-04</w:t>
+            </w:r>
+          </w:p>
+          <w:p/>
+        </w:tc>
+        <w:tc>
+          <w:tcPr>
+            <w:tcW w:w="4740" w:type="dxa"/>
+          </w:tcPr>
+          <w:p/>
+        </w:tc>
+        <w:tc>
+          <w:tcPr>
+            <w:tcW w:w="4740" w:type="dxa"/>
+          </w:tcPr>
+          <w:p/>
+        </w:tc>
+      </w:tr>
+      <w:tr>
+        <w:tc>
+          <w:tcPr>
+            <w:tcW w:w="4740" w:type="dxa"/>
+          </w:tcPr>
+          <w:p>
+            <w:r>
+              <w:t>bij Api response &lt;&gt; 200 wat doen?</w:t>
+            </w:r>
+          </w:p>
+        </w:tc>
+        <w:tc>
+          <w:tcPr>
+            <w:tcW w:w="4740" w:type="dxa"/>
+          </w:tcPr>
+          <w:p>
+            <w:pPr>
+              <w:rPr>
+                <w:lang w:val="en-US"/>
+              </w:rPr>
+            </w:pPr>
+            <w:r>
+              <w:rPr>
+                <w:lang w:val="en-US"/>
+              </w:rPr>
+              <w:t>response loggen, 401 (not authenticated): redirect login, 402: redirect url = instelling in configuratie</w:t>
+            </w:r>
+          </w:p>
+          <w:p>
+            <w:r>
+              <w:t>alles loggen; bij 403 (not authorized) naar pagina redirecten die in clientConfig gespecificeerd is;</w:t>
+            </w:r>
+          </w:p>
+          <w:p/>
+        </w:tc>
+        <w:tc>
+          <w:tcPr>
+            <w:tcW w:w="4740" w:type="dxa"/>
+          </w:tcPr>
+          <w:p/>
+        </w:tc>
+      </w:tr>
+      <w:tr>
+        <w:tc>
+          <w:tcPr>
+            <w:tcW w:w="4740" w:type="dxa"/>
+          </w:tcPr>
+          <w:p>
+            <w:r>
+              <w:t>SessionTimeout is nu ook client side geimplementeerd. Dit verwijderen en alleen server-side sessiontimeout gebruiken...</w:t>
+            </w:r>
+          </w:p>
+        </w:tc>
+        <w:tc>
+          <w:tcPr>
+            <w:tcW w:w="4740" w:type="dxa"/>
+          </w:tcPr>
+          <w:p>
+            <w:r>
+              <w:t>ok</w:t>
+            </w:r>
+          </w:p>
+        </w:tc>
+        <w:tc>
+          <w:tcPr>
+            <w:tcW w:w="4740" w:type="dxa"/>
+          </w:tcPr>
+          <w:p/>
+        </w:tc>
+      </w:tr>
+      <w:tr>
+        <w:tc>
+          <w:tcPr>
+            <w:tcW w:w="4740" w:type="dxa"/>
+          </w:tcPr>
+          <w:p>
+            <w:r>
+              <w:t>public states (login,register,userProfiles etc) ontoegankelijk maken wanneer ingelogd</w:t>
+            </w:r>
+          </w:p>
+        </w:tc>
+        <w:tc>
+          <w:tcPr>
+            <w:tcW w:w="4740" w:type="dxa"/>
+          </w:tcPr>
+          <w:p>
+            <w:r>
+              <w:t>ok</w:t>
+            </w:r>
+          </w:p>
+        </w:tc>
+        <w:tc>
+          <w:tcPr>
+            <w:tcW w:w="4740" w:type="dxa"/>
+          </w:tcPr>
+          <w:p/>
+        </w:tc>
+      </w:tr>
+      <w:tr>
+        <w:tc>
+          <w:tcPr>
+            <w:tcW w:w="4740" w:type="dxa"/>
+          </w:tcPr>
+          <w:p>
+            <w:r>
+              <w:t xml:space="preserve">Configuratie: </w:t>
+            </w:r>
+            <w:r>
+              <w:t>welk</w:t>
+            </w:r>
+            <w:r>
+              <w:t xml:space="preserve"> onderdeel van de client moeten configureerbaar zijn en hoe moet de Api dat aangeven?</w:t>
+            </w:r>
+          </w:p>
+        </w:tc>
+        <w:tc>
+          <w:tcPr>
+            <w:tcW w:w="4740" w:type="dxa"/>
+          </w:tcPr>
+          <w:p/>
+        </w:tc>
+        <w:tc>
+          <w:tcPr>
+            <w:tcW w:w="4740" w:type="dxa"/>
+          </w:tcPr>
+          <w:p/>
+        </w:tc>
+      </w:tr>
+      <w:tr>
+        <w:tc>
+          <w:tcPr>
+            <w:tcW w:w="4740" w:type="dxa"/>
+          </w:tcPr>
+          <w:p>
+            <w:r>
+              <w:t>/translation om translations op te halen en het vertonen van de listview om translation te editen zijn 2 verschillende dingen!</w:t>
+            </w:r>
+          </w:p>
+        </w:tc>
+        <w:tc>
+          <w:tcPr>
+            <w:tcW w:w="4740" w:type="dxa"/>
+          </w:tcPr>
+          <w:p>
+            <w:r>
+              <w:t>ok</w:t>
+            </w:r>
+          </w:p>
+        </w:tc>
+        <w:tc>
+          <w:tcPr>
+            <w:tcW w:w="4740" w:type="dxa"/>
+          </w:tcPr>
+          <w:p/>
+        </w:tc>
+      </w:tr>
+      <w:tr>
+        <w:tc>
+          <w:tcPr>
+            <w:tcW w:w="4740" w:type="dxa"/>
+          </w:tcPr>
+          <w:p/>
+        </w:tc>
+        <w:tc>
+          <w:tcPr>
+            <w:tcW w:w="4740" w:type="dxa"/>
+          </w:tcPr>
+          <w:p/>
+        </w:tc>
+        <w:tc>
+          <w:tcPr>
+            <w:tcW w:w="4740" w:type="dxa"/>
+          </w:tcPr>
+          <w:p/>
+        </w:tc>
+      </w:tr>
+      <w:tr>
+        <w:tc>
+          <w:tcPr>
+            <w:tcW w:w="4740" w:type="dxa"/>
+          </w:tcPr>
+          <w:p>
+            <w:r>
+              <w:t>Vrijdag 2016-04-08</w:t>
+            </w:r>
+          </w:p>
+        </w:tc>
+        <w:tc>
+          <w:tcPr>
+            <w:tcW w:w="4740" w:type="dxa"/>
+          </w:tcPr>
+          <w:p/>
+        </w:tc>
+        <w:tc>
+          <w:tcPr>
+            <w:tcW w:w="4740" w:type="dxa"/>
+          </w:tcPr>
+          <w:p/>
+        </w:tc>
+      </w:tr>
+      <w:tr>
+        <w:tc>
+          <w:tcPr>
+            <w:tcW w:w="4740" w:type="dxa"/>
+          </w:tcPr>
+          <w:p>
+            <w:r>
+              <w:t>/editTranslation: 'aantal pagina buttons' en 'totaal aantal items'  werkt nog niet goed... tableview toont 15 regels / pagina en 82 paginabuttons...</w:t>
+            </w:r>
+          </w:p>
+          <w:p/>
+        </w:tc>
+        <w:tc>
+          <w:tcPr>
+            <w:tcW w:w="4740" w:type="dxa"/>
+          </w:tcPr>
+          <w:p>
+            <w:r>
+              <w:t>ok</w:t>
+            </w:r>
+          </w:p>
+        </w:tc>
+        <w:tc>
+          <w:tcPr>
+            <w:tcW w:w="4740" w:type="dxa"/>
+          </w:tcPr>
+          <w:p>
+            <w:r>
+              <w:t>Waarde van totalitems klopte nite... moet apart afgeleid worden... check</w:t>
+            </w:r>
+          </w:p>
+        </w:tc>
+      </w:tr>
+      <w:tr>
+        <w:tc>
+          <w:tcPr>
+            <w:tcW w:w="4740" w:type="dxa"/>
+          </w:tcPr>
+          <w:p>
+            <w:r>
+              <w:t>wat voor paginationstrip... nu wordt laatste paginabutton niet vertoond</w:t>
+            </w:r>
+          </w:p>
+        </w:tc>
+        <w:tc>
+          <w:tcPr>
+            <w:tcW w:w="4740" w:type="dxa"/>
+          </w:tcPr>
+          <w:p/>
+        </w:tc>
+        <w:tc>
+          <w:tcPr>
+            <w:tcW w:w="4740" w:type="dxa"/>
+          </w:tcPr>
+          <w:p/>
+        </w:tc>
+      </w:tr>
+      <w:tr>
+        <w:tc>
+          <w:tcPr>
+            <w:tcW w:w="4740" w:type="dxa"/>
+          </w:tcPr>
+          <w:p>
+            <w:r>
+              <w:t>domeinen: rechten en rollen matrix implementeren @ https://portal.hrmatches.com/index.cfm?module=hrsettings&amp;view=permissions</w:t>
+            </w:r>
+          </w:p>
+          <w:p>
+            <w:r>
+              <w:t>specificeer formaat van /rechtenrollen data (zie ook onder)</w:t>
+            </w:r>
+          </w:p>
+        </w:tc>
+        <w:tc>
+          <w:tcPr>
+            <w:tcW w:w="4740" w:type="dxa"/>
+          </w:tcPr>
+          <w:p/>
+        </w:tc>
+        <w:tc>
+          <w:tcPr>
+            <w:tcW w:w="4740" w:type="dxa"/>
+          </w:tcPr>
+          <w:p/>
+        </w:tc>
+      </w:tr>
+      <w:tr>
+        <w:tc>
+          <w:tcPr>
+            <w:tcW w:w="4740" w:type="dxa"/>
+          </w:tcPr>
+          <w:p>
+            <w:r>
+              <w:t xml:space="preserve">Resolve data vanuit state ‘editTranslation’ werkt niet </w:t>
+            </w:r>
+          </w:p>
+        </w:tc>
+        <w:tc>
+          <w:tcPr>
+            <w:tcW w:w="4740" w:type="dxa"/>
+          </w:tcPr>
+          <w:p>
+            <w:r>
+              <w:t>ok</w:t>
+            </w:r>
+            <w:bookmarkStart w:id="0" w:name="_GoBack"/>
+            <w:bookmarkEnd w:id="0"/>
+          </w:p>
+        </w:tc>
+        <w:tc>
+          <w:tcPr>
+            <w:tcW w:w="4740" w:type="dxa"/>
+          </w:tcPr>
+          <w:p/>
+        </w:tc>
+      </w:tr>
+      <w:tr>
+        <w:tc>
+          <w:tcPr>
+            <w:tcW w:w="4740" w:type="dxa"/>
+          </w:tcPr>
+          <w:p/>
+        </w:tc>
+        <w:tc>
+          <w:tcPr>
+            <w:tcW w:w="4740" w:type="dxa"/>
+          </w:tcPr>
+          <w:p/>
+        </w:tc>
+        <w:tc>
+          <w:tcPr>
+            <w:tcW w:w="4740" w:type="dxa"/>
+          </w:tcPr>
+          <w:p/>
+        </w:tc>
+      </w:tr>
+      <w:tr>
+        <w:tc>
+          <w:tcPr>
+            <w:tcW w:w="4740" w:type="dxa"/>
+          </w:tcPr>
+          <w:p/>
+        </w:tc>
+        <w:tc>
+          <w:tcPr>
+            <w:tcW w:w="4740" w:type="dxa"/>
+          </w:tcPr>
+          <w:p/>
+        </w:tc>
+        <w:tc>
+          <w:tcPr>
+            <w:tcW w:w="4740" w:type="dxa"/>
+          </w:tcPr>
+          <w:p/>
+        </w:tc>
+      </w:tr>
+    </w:tbl>
     <w:p/>
-    <w:p>
-      <w:r>
-        <w:t>1: bij Api response &lt;&gt; 200 wat doen?</w:t>
-      </w:r>
-    </w:p>
-    <w:p>
-      <w:pPr>
-        <w:rPr>
-          <w:lang w:val="en-US"/>
-        </w:rPr>
-      </w:pPr>
-      <w:proofErr w:type="gramStart"/>
-      <w:r>
-        <w:rPr>
-          <w:lang w:val="en-US"/>
-        </w:rPr>
-        <w:t>response</w:t>
-      </w:r>
-      <w:proofErr w:type="gramEnd"/>
-      <w:r>
-        <w:rPr>
-          <w:lang w:val="en-US"/>
-        </w:rPr>
-        <w:t xml:space="preserve"> </w:t>
-      </w:r>
-      <w:proofErr w:type="spellStart"/>
-      <w:r>
-        <w:rPr>
-          <w:lang w:val="en-US"/>
-        </w:rPr>
-        <w:t>loggen</w:t>
-      </w:r>
-      <w:proofErr w:type="spellEnd"/>
-      <w:r>
-        <w:rPr>
-          <w:lang w:val="en-US"/>
-        </w:rPr>
-        <w:t xml:space="preserve">, 401 (not authenticated): redirect login, 402: redirect </w:t>
-      </w:r>
-      <w:proofErr w:type="spellStart"/>
-      <w:r>
-        <w:rPr>
-          <w:lang w:val="en-US"/>
-        </w:rPr>
-        <w:t>url</w:t>
-      </w:r>
-      <w:proofErr w:type="spellEnd"/>
-      <w:r>
-        <w:rPr>
-          <w:lang w:val="en-US"/>
-        </w:rPr>
-        <w:t xml:space="preserve"> = </w:t>
-      </w:r>
-      <w:proofErr w:type="spellStart"/>
-      <w:r>
-        <w:rPr>
-          <w:lang w:val="en-US"/>
-        </w:rPr>
-        <w:t>instelling</w:t>
-      </w:r>
-      <w:proofErr w:type="spellEnd"/>
-      <w:r>
-        <w:rPr>
-          <w:lang w:val="en-US"/>
-        </w:rPr>
-        <w:t xml:space="preserve"> in </w:t>
-      </w:r>
-      <w:proofErr w:type="spellStart"/>
-      <w:r>
-        <w:rPr>
-          <w:lang w:val="en-US"/>
-        </w:rPr>
-        <w:t>configuratie</w:t>
-      </w:r>
-      <w:proofErr w:type="spellEnd"/>
-    </w:p>
-    <w:p>
-      <w:r>
-        <w:t>alles loggen; bij 403 (not authorized) naar pagina redirecten die in clientConfig gespecificeerd is;</w:t>
-      </w:r>
-    </w:p>
-    <w:p>
-      <w:r>
-        <w:t>2: SessionTimeout is nu ook client side geimplementeerd. Dit verwijderen en alleen server-side sessiontimeout gebruiken...</w:t>
-      </w:r>
-    </w:p>
-    <w:p>
-      <w:r>
-        <w:t>check</w:t>
-      </w:r>
-    </w:p>
-    <w:p>
-      <w:r>
-        <w:t>3: public states (login,register,userProfiles etc) ontoegankelijk maken wanneer ingelogd</w:t>
-      </w:r>
-    </w:p>
-    <w:p>
-      <w:r>
-        <w:t>...</w:t>
-      </w:r>
-    </w:p>
-    <w:p>
-      <w:r>
-        <w:t>4: Configuratie: elke onderdeel van de client moeten configureerbaar zijn en hoe moet de Api dat aangeven?</w:t>
-      </w:r>
-    </w:p>
-    <w:p>
-      <w:r>
-        <w:t>...specificeren hoe config van Taffy Api wordt teruggegeven</w:t>
-      </w:r>
-    </w:p>
-    <w:p>
-      <w:r>
-        <w:t>5:: /translation om translations op te halen en het vertonen van de listview om translation te editen zijn 2 verschillende dingen!</w:t>
-      </w:r>
-    </w:p>
-    <w:p>
-      <w:r>
-        <w:t>check</w:t>
-      </w:r>
-    </w:p>
-    <w:p>
-      <w:r>
-        <w:t>6: API endpoints opvragen aan Api als onderdeel van clientConfig</w:t>
-      </w:r>
-    </w:p>
-    <w:p/>
-    <w:p>
-      <w:r>
-        <w:t>Vrijdag 2016-04-08</w:t>
-      </w:r>
-    </w:p>
-    <w:p>
-      <w:r>
-        <w:t>/editTranslation: 'aantal pagina buttons' en 'totaal aantal items'  werkt nog niet goed... tableview toont 15 regels / pagina en 82 paginabuttons...</w:t>
-      </w:r>
-    </w:p>
-    <w:p/>
-    <w:p>
-      <w:r>
-        <w:t>domeinen: rechten en rollen matrix implementeren @ https://portal.hrmatches.com/index.cfm?module=hrsettings&amp;view=permissions</w:t>
-      </w:r>
-    </w:p>
-    <w:p>
-      <w:r>
-        <w:t>specificeer formaat van /rechtenrollen data (zie ook onder)</w:t>
-      </w:r>
-    </w:p>
-    <w:p/>
-    <w:p>
-      <w:r>
-        <w:t>bedenk welke configuratie data moet worden opgevraagd aan Api (nu is dat APPCONSTANTS_ en API_ENDPOINTS) en formaat van data.</w:t>
-      </w:r>
-    </w:p>
-    <w:p/>
-    <w:p>
-      <w:r>
-        <w:t xml:space="preserve">Waarom duurt een request zolang: /register </w:t>
-      </w:r>
-      <w:bookmarkStart w:id="0" w:name="_GoBack"/>
-      <w:bookmarkEnd w:id="0"/>
-      <w:r>
-        <w:t>/forgotPassword</w:t>
-      </w:r>
-    </w:p>
     <w:sectPr>
-      <w:pgSz w:w="11906" w:h="16838"/>
+      <w:pgSz w:w="16838" w:h="11906" w:orient="landscape"/>
       <w:pgMar w:top="1417" w:right="1417" w:bottom="1417" w:left="1417" w:header="708" w:footer="708" w:gutter="0"/>
       <w:cols w:space="708"/>
       <w:docGrid w:linePitch="360"/>
@@ -370,6 +593,25 @@
     <w:semiHidden/>
     <w:unhideWhenUsed/>
   </w:style>
+  <w:style w:type="table" w:styleId="TableGrid">
+    <w:name w:val="Table Grid"/>
+    <w:basedOn w:val="TableNormal"/>
+    <w:uiPriority w:val="59"/>
+    <w:rsid w:val="001361D0"/>
+    <w:pPr>
+      <w:spacing w:after="0" w:line="240" w:lineRule="auto"/>
+    </w:pPr>
+    <w:tblPr>
+      <w:tblBorders>
+        <w:top w:val="single" w:sz="4" w:space="0" w:color="auto"/>
+        <w:left w:val="single" w:sz="4" w:space="0" w:color="auto"/>
+        <w:bottom w:val="single" w:sz="4" w:space="0" w:color="auto"/>
+        <w:right w:val="single" w:sz="4" w:space="0" w:color="auto"/>
+        <w:insideH w:val="single" w:sz="4" w:space="0" w:color="auto"/>
+        <w:insideV w:val="single" w:sz="4" w:space="0" w:color="auto"/>
+      </w:tblBorders>
+    </w:tblPr>
+  </w:style>
 </w:styles>
 </file>
 
@@ -559,6 +801,25 @@
     <w:uiPriority w:val="99"/>
     <w:semiHidden/>
     <w:unhideWhenUsed/>
+  </w:style>
+  <w:style w:type="table" w:styleId="TableGrid">
+    <w:name w:val="Table Grid"/>
+    <w:basedOn w:val="TableNormal"/>
+    <w:uiPriority w:val="59"/>
+    <w:rsid w:val="001361D0"/>
+    <w:pPr>
+      <w:spacing w:after="0" w:line="240" w:lineRule="auto"/>
+    </w:pPr>
+    <w:tblPr>
+      <w:tblBorders>
+        <w:top w:val="single" w:sz="4" w:space="0" w:color="auto"/>
+        <w:left w:val="single" w:sz="4" w:space="0" w:color="auto"/>
+        <w:bottom w:val="single" w:sz="4" w:space="0" w:color="auto"/>
+        <w:right w:val="single" w:sz="4" w:space="0" w:color="auto"/>
+        <w:insideH w:val="single" w:sz="4" w:space="0" w:color="auto"/>
+        <w:insideV w:val="single" w:sz="4" w:space="0" w:color="auto"/>
+      </w:tblBorders>
+    </w:tblPr>
   </w:style>
 </w:styles>
 </file>

</xml_diff>

<commit_message>
Rechten en rollen matrix maken; includen in container.html; data structuur maken voor de R&R matrix;
</commit_message>
<xml_diff>
--- a/Docs/ToDo.docx
+++ b/Docs/ToDo.docx
@@ -44,7 +44,15 @@
             <w:tcW w:w="4740" w:type="dxa"/>
           </w:tcPr>
           <w:p>
-            <w:r>
+            <w:pPr>
+              <w:rPr>
+                <w:color w:val="808080" w:themeColor="background1" w:themeShade="80"/>
+              </w:rPr>
+            </w:pPr>
+            <w:r>
+              <w:rPr>
+                <w:color w:val="808080" w:themeColor="background1" w:themeShade="80"/>
+              </w:rPr>
               <w:t>bij Api response &lt;&gt; 200 wat doen?</w:t>
             </w:r>
           </w:p>
@@ -56,37 +64,61 @@
           <w:p>
             <w:pPr>
               <w:rPr>
+                <w:color w:val="808080" w:themeColor="background1" w:themeShade="80"/>
                 <w:lang w:val="en-US"/>
               </w:rPr>
             </w:pPr>
             <w:r>
               <w:rPr>
+                <w:color w:val="808080" w:themeColor="background1" w:themeShade="80"/>
                 <w:lang w:val="en-US"/>
               </w:rPr>
               <w:t>response loggen, 401 (not authenticated): redirect login, 402: redirect url = instelling in configuratie</w:t>
             </w:r>
           </w:p>
           <w:p>
-            <w:r>
+            <w:pPr>
+              <w:rPr>
+                <w:color w:val="808080" w:themeColor="background1" w:themeShade="80"/>
+              </w:rPr>
+            </w:pPr>
+            <w:r>
+              <w:rPr>
+                <w:color w:val="808080" w:themeColor="background1" w:themeShade="80"/>
+              </w:rPr>
               <w:t>alles loggen; bij 403 (not authorized) naar pagina redirecten die in clientConfig gespecificeerd is;</w:t>
             </w:r>
           </w:p>
-          <w:p/>
-        </w:tc>
-        <w:tc>
-          <w:tcPr>
-            <w:tcW w:w="4740" w:type="dxa"/>
-          </w:tcPr>
-          <w:p/>
-        </w:tc>
-      </w:tr>
-      <w:tr>
-        <w:tc>
-          <w:tcPr>
-            <w:tcW w:w="4740" w:type="dxa"/>
-          </w:tcPr>
-          <w:p>
-            <w:r>
+          <w:p>
+            <w:pPr>
+              <w:rPr>
+                <w:color w:val="808080" w:themeColor="background1" w:themeShade="80"/>
+              </w:rPr>
+            </w:pPr>
+          </w:p>
+        </w:tc>
+        <w:tc>
+          <w:tcPr>
+            <w:tcW w:w="4740" w:type="dxa"/>
+          </w:tcPr>
+          <w:p/>
+        </w:tc>
+      </w:tr>
+      <w:tr>
+        <w:tc>
+          <w:tcPr>
+            <w:tcW w:w="4740" w:type="dxa"/>
+          </w:tcPr>
+          <w:p>
+            <w:pPr>
+              <w:rPr>
+                <w:color w:val="808080" w:themeColor="background1" w:themeShade="80"/>
+              </w:rPr>
+            </w:pPr>
+            <w:r>
+              <w:rPr>
+                <w:color w:val="808080" w:themeColor="background1" w:themeShade="80"/>
+              </w:rPr>
               <w:t>SessionTimeout is nu ook client side geimplementeerd. Dit verwijderen en alleen server-side sessiontimeout gebruiken...</w:t>
             </w:r>
           </w:p>
@@ -96,7 +128,15 @@
             <w:tcW w:w="4740" w:type="dxa"/>
           </w:tcPr>
           <w:p>
-            <w:r>
+            <w:pPr>
+              <w:rPr>
+                <w:color w:val="808080" w:themeColor="background1" w:themeShade="80"/>
+              </w:rPr>
+            </w:pPr>
+            <w:r>
+              <w:rPr>
+                <w:color w:val="808080" w:themeColor="background1" w:themeShade="80"/>
+              </w:rPr>
               <w:t>ok</w:t>
             </w:r>
           </w:p>
@@ -114,7 +154,15 @@
             <w:tcW w:w="4740" w:type="dxa"/>
           </w:tcPr>
           <w:p>
-            <w:r>
+            <w:pPr>
+              <w:rPr>
+                <w:color w:val="808080" w:themeColor="background1" w:themeShade="80"/>
+              </w:rPr>
+            </w:pPr>
+            <w:r>
+              <w:rPr>
+                <w:color w:val="808080" w:themeColor="background1" w:themeShade="80"/>
+              </w:rPr>
               <w:t>public states (login,register,userProfiles etc) ontoegankelijk maken wanneer ingelogd</w:t>
             </w:r>
           </w:p>
@@ -124,7 +172,15 @@
             <w:tcW w:w="4740" w:type="dxa"/>
           </w:tcPr>
           <w:p>
-            <w:r>
+            <w:pPr>
+              <w:rPr>
+                <w:color w:val="808080" w:themeColor="background1" w:themeShade="80"/>
+              </w:rPr>
+            </w:pPr>
+            <w:r>
+              <w:rPr>
+                <w:color w:val="808080" w:themeColor="background1" w:themeShade="80"/>
+              </w:rPr>
               <w:t>ok</w:t>
             </w:r>
           </w:p>
@@ -142,37 +198,53 @@
             <w:tcW w:w="4740" w:type="dxa"/>
           </w:tcPr>
           <w:p>
-            <w:r>
-              <w:t xml:space="preserve">Configuratie: </w:t>
-            </w:r>
-            <w:r>
-              <w:t>welk</w:t>
-            </w:r>
-            <w:r>
-              <w:t xml:space="preserve"> onderdeel van de client moeten configureerbaar zijn en hoe moet de Api dat aangeven?</w:t>
-            </w:r>
-          </w:p>
-        </w:tc>
-        <w:tc>
-          <w:tcPr>
-            <w:tcW w:w="4740" w:type="dxa"/>
-          </w:tcPr>
-          <w:p/>
-        </w:tc>
-        <w:tc>
-          <w:tcPr>
-            <w:tcW w:w="4740" w:type="dxa"/>
-          </w:tcPr>
-          <w:p/>
-        </w:tc>
-      </w:tr>
-      <w:tr>
-        <w:tc>
-          <w:tcPr>
-            <w:tcW w:w="4740" w:type="dxa"/>
-          </w:tcPr>
-          <w:p>
-            <w:r>
+            <w:pPr>
+              <w:rPr>
+                <w:color w:val="808080" w:themeColor="background1" w:themeShade="80"/>
+              </w:rPr>
+            </w:pPr>
+            <w:r>
+              <w:rPr>
+                <w:color w:val="808080" w:themeColor="background1" w:themeShade="80"/>
+              </w:rPr>
+              <w:t>Configuratie: welk onderdeel van de client moeten configureerbaar zijn en hoe moet de Api dat aangeven?</w:t>
+            </w:r>
+          </w:p>
+        </w:tc>
+        <w:tc>
+          <w:tcPr>
+            <w:tcW w:w="4740" w:type="dxa"/>
+          </w:tcPr>
+          <w:p>
+            <w:pPr>
+              <w:rPr>
+                <w:color w:val="808080" w:themeColor="background1" w:themeShade="80"/>
+              </w:rPr>
+            </w:pPr>
+          </w:p>
+        </w:tc>
+        <w:tc>
+          <w:tcPr>
+            <w:tcW w:w="4740" w:type="dxa"/>
+          </w:tcPr>
+          <w:p/>
+        </w:tc>
+      </w:tr>
+      <w:tr>
+        <w:tc>
+          <w:tcPr>
+            <w:tcW w:w="4740" w:type="dxa"/>
+          </w:tcPr>
+          <w:p>
+            <w:pPr>
+              <w:rPr>
+                <w:color w:val="808080" w:themeColor="background1" w:themeShade="80"/>
+              </w:rPr>
+            </w:pPr>
+            <w:r>
+              <w:rPr>
+                <w:color w:val="808080" w:themeColor="background1" w:themeShade="80"/>
+              </w:rPr>
               <w:t>/translation om translations op te halen en het vertonen van de listview om translation te editen zijn 2 verschillende dingen!</w:t>
             </w:r>
           </w:p>
@@ -182,7 +254,15 @@
             <w:tcW w:w="4740" w:type="dxa"/>
           </w:tcPr>
           <w:p>
-            <w:r>
+            <w:pPr>
+              <w:rPr>
+                <w:color w:val="808080" w:themeColor="background1" w:themeShade="80"/>
+              </w:rPr>
+            </w:pPr>
+            <w:r>
+              <w:rPr>
+                <w:color w:val="808080" w:themeColor="background1" w:themeShade="80"/>
+              </w:rPr>
               <w:t>ok</w:t>
             </w:r>
           </w:p>
@@ -244,18 +324,40 @@
             <w:tcW w:w="4740" w:type="dxa"/>
           </w:tcPr>
           <w:p>
-            <w:r>
+            <w:pPr>
+              <w:rPr>
+                <w:color w:val="808080" w:themeColor="background1" w:themeShade="80"/>
+              </w:rPr>
+            </w:pPr>
+            <w:r>
+              <w:rPr>
+                <w:color w:val="808080" w:themeColor="background1" w:themeShade="80"/>
+              </w:rPr>
               <w:t>/editTranslation: 'aantal pagina buttons' en 'totaal aantal items'  werkt nog niet goed... tableview toont 15 regels / pagina en 82 paginabuttons...</w:t>
             </w:r>
           </w:p>
-          <w:p/>
-        </w:tc>
-        <w:tc>
-          <w:tcPr>
-            <w:tcW w:w="4740" w:type="dxa"/>
-          </w:tcPr>
-          <w:p>
-            <w:r>
+          <w:p>
+            <w:pPr>
+              <w:rPr>
+                <w:color w:val="808080" w:themeColor="background1" w:themeShade="80"/>
+              </w:rPr>
+            </w:pPr>
+          </w:p>
+        </w:tc>
+        <w:tc>
+          <w:tcPr>
+            <w:tcW w:w="4740" w:type="dxa"/>
+          </w:tcPr>
+          <w:p>
+            <w:pPr>
+              <w:rPr>
+                <w:color w:val="808080" w:themeColor="background1" w:themeShade="80"/>
+              </w:rPr>
+            </w:pPr>
+            <w:r>
+              <w:rPr>
+                <w:color w:val="808080" w:themeColor="background1" w:themeShade="80"/>
+              </w:rPr>
               <w:t>ok</w:t>
             </w:r>
           </w:p>
@@ -265,7 +367,15 @@
             <w:tcW w:w="4740" w:type="dxa"/>
           </w:tcPr>
           <w:p>
-            <w:r>
+            <w:pPr>
+              <w:rPr>
+                <w:color w:val="808080" w:themeColor="background1" w:themeShade="80"/>
+              </w:rPr>
+            </w:pPr>
+            <w:r>
+              <w:rPr>
+                <w:color w:val="808080" w:themeColor="background1" w:themeShade="80"/>
+              </w:rPr>
               <w:t>Waarde van totalitems klopte nite... moet apart afgeleid worden... check</w:t>
             </w:r>
           </w:p>
@@ -277,36 +387,96 @@
             <w:tcW w:w="4740" w:type="dxa"/>
           </w:tcPr>
           <w:p>
-            <w:r>
-              <w:t>wat voor paginationstrip... nu wordt laatste paginabutton niet vertoond</w:t>
-            </w:r>
-          </w:p>
-        </w:tc>
-        <w:tc>
-          <w:tcPr>
-            <w:tcW w:w="4740" w:type="dxa"/>
-          </w:tcPr>
-          <w:p/>
-        </w:tc>
-        <w:tc>
-          <w:tcPr>
-            <w:tcW w:w="4740" w:type="dxa"/>
-          </w:tcPr>
-          <w:p/>
-        </w:tc>
-      </w:tr>
-      <w:tr>
-        <w:tc>
-          <w:tcPr>
-            <w:tcW w:w="4740" w:type="dxa"/>
-          </w:tcPr>
-          <w:p>
-            <w:r>
+            <w:pPr>
+              <w:rPr>
+                <w:color w:val="808080" w:themeColor="background1" w:themeShade="80"/>
+              </w:rPr>
+            </w:pPr>
+            <w:r>
+              <w:rPr>
+                <w:color w:val="808080" w:themeColor="background1" w:themeShade="80"/>
+              </w:rPr>
+              <w:t>P</w:t>
+            </w:r>
+            <w:r>
+              <w:rPr>
+                <w:color w:val="808080" w:themeColor="background1" w:themeShade="80"/>
+              </w:rPr>
+              <w:t>aginationstrip</w:t>
+            </w:r>
+            <w:r>
+              <w:rPr>
+                <w:color w:val="808080" w:themeColor="background1" w:themeShade="80"/>
+              </w:rPr>
+              <w:t xml:space="preserve"> vertoont laatste </w:t>
+            </w:r>
+            <w:r>
+              <w:rPr>
+                <w:color w:val="808080" w:themeColor="background1" w:themeShade="80"/>
+              </w:rPr>
+              <w:t>pagin</w:t>
+            </w:r>
+            <w:r>
+              <w:rPr>
+                <w:color w:val="808080" w:themeColor="background1" w:themeShade="80"/>
+              </w:rPr>
+              <w:t>abutton niet</w:t>
+            </w:r>
+          </w:p>
+        </w:tc>
+        <w:tc>
+          <w:tcPr>
+            <w:tcW w:w="4740" w:type="dxa"/>
+          </w:tcPr>
+          <w:p>
+            <w:pPr>
+              <w:rPr>
+                <w:color w:val="808080" w:themeColor="background1" w:themeShade="80"/>
+              </w:rPr>
+            </w:pPr>
+            <w:r>
+              <w:rPr>
+                <w:color w:val="808080" w:themeColor="background1" w:themeShade="80"/>
+              </w:rPr>
+              <w:t>Ok</w:t>
+            </w:r>
+          </w:p>
+        </w:tc>
+        <w:tc>
+          <w:tcPr>
+            <w:tcW w:w="4740" w:type="dxa"/>
+          </w:tcPr>
+          <w:p/>
+        </w:tc>
+      </w:tr>
+      <w:tr>
+        <w:tc>
+          <w:tcPr>
+            <w:tcW w:w="4740" w:type="dxa"/>
+          </w:tcPr>
+          <w:p>
+            <w:pPr>
+              <w:rPr>
+                <w:color w:val="808080" w:themeColor="background1" w:themeShade="80"/>
+              </w:rPr>
+            </w:pPr>
+            <w:r>
+              <w:rPr>
+                <w:color w:val="808080" w:themeColor="background1" w:themeShade="80"/>
+              </w:rPr>
               <w:t>domeinen: rechten en rollen matrix implementeren @ https://portal.hrmatches.com/index.cfm?module=hrsettings&amp;view=permissions</w:t>
             </w:r>
           </w:p>
           <w:p>
-            <w:r>
+            <w:pPr>
+              <w:rPr>
+                <w:color w:val="808080" w:themeColor="background1" w:themeShade="80"/>
+              </w:rPr>
+            </w:pPr>
+            <w:r>
+              <w:rPr>
+                <w:color w:val="808080" w:themeColor="background1" w:themeShade="80"/>
+              </w:rPr>
               <w:t>specificeer formaat van /rechtenrollen data (zie ook onder)</w:t>
             </w:r>
           </w:p>
@@ -315,22 +485,42 @@
           <w:tcPr>
             <w:tcW w:w="4740" w:type="dxa"/>
           </w:tcPr>
-          <w:p/>
-        </w:tc>
-        <w:tc>
-          <w:tcPr>
-            <w:tcW w:w="4740" w:type="dxa"/>
-          </w:tcPr>
-          <w:p/>
-        </w:tc>
-      </w:tr>
-      <w:tr>
-        <w:tc>
-          <w:tcPr>
-            <w:tcW w:w="4740" w:type="dxa"/>
-          </w:tcPr>
-          <w:p>
-            <w:r>
+          <w:p>
+            <w:pPr>
+              <w:rPr>
+                <w:color w:val="808080" w:themeColor="background1" w:themeShade="80"/>
+              </w:rPr>
+            </w:pPr>
+            <w:r>
+              <w:rPr>
+                <w:color w:val="808080" w:themeColor="background1" w:themeShade="80"/>
+              </w:rPr>
+              <w:t>Ok</w:t>
+            </w:r>
+          </w:p>
+        </w:tc>
+        <w:tc>
+          <w:tcPr>
+            <w:tcW w:w="4740" w:type="dxa"/>
+          </w:tcPr>
+          <w:p/>
+        </w:tc>
+      </w:tr>
+      <w:tr>
+        <w:tc>
+          <w:tcPr>
+            <w:tcW w:w="4740" w:type="dxa"/>
+          </w:tcPr>
+          <w:p>
+            <w:pPr>
+              <w:rPr>
+                <w:color w:val="808080" w:themeColor="background1" w:themeShade="80"/>
+              </w:rPr>
+            </w:pPr>
+            <w:r>
+              <w:rPr>
+                <w:color w:val="808080" w:themeColor="background1" w:themeShade="80"/>
+              </w:rPr>
               <w:t xml:space="preserve">Resolve data vanuit state ‘editTranslation’ werkt niet </w:t>
             </w:r>
           </w:p>
@@ -340,10 +530,124 @@
             <w:tcW w:w="4740" w:type="dxa"/>
           </w:tcPr>
           <w:p>
-            <w:r>
-              <w:t>ok</w:t>
-            </w:r>
+            <w:pPr>
+              <w:rPr>
+                <w:color w:val="808080" w:themeColor="background1" w:themeShade="80"/>
+              </w:rPr>
+            </w:pPr>
+            <w:r>
+              <w:rPr>
+                <w:color w:val="808080" w:themeColor="background1" w:themeShade="80"/>
+              </w:rPr>
+              <w:t>O</w:t>
+            </w:r>
+            <w:r>
+              <w:rPr>
+                <w:color w:val="808080" w:themeColor="background1" w:themeShade="80"/>
+              </w:rPr>
+              <w:t>k</w:t>
+            </w:r>
+          </w:p>
+        </w:tc>
+        <w:tc>
+          <w:tcPr>
+            <w:tcW w:w="4740" w:type="dxa"/>
+          </w:tcPr>
+          <w:p>
+            <w:pPr>
+              <w:rPr>
+                <w:color w:val="808080" w:themeColor="background1" w:themeShade="80"/>
+              </w:rPr>
+            </w:pPr>
+          </w:p>
+        </w:tc>
+      </w:tr>
+      <w:tr>
+        <w:tc>
+          <w:tcPr>
+            <w:tcW w:w="4740" w:type="dxa"/>
+          </w:tcPr>
+          <w:p/>
+        </w:tc>
+        <w:tc>
+          <w:tcPr>
+            <w:tcW w:w="4740" w:type="dxa"/>
+          </w:tcPr>
+          <w:p/>
+        </w:tc>
+        <w:tc>
+          <w:tcPr>
+            <w:tcW w:w="4740" w:type="dxa"/>
+          </w:tcPr>
+          <w:p/>
+        </w:tc>
+      </w:tr>
+      <w:tr>
+        <w:tc>
+          <w:tcPr>
+            <w:tcW w:w="4740" w:type="dxa"/>
+          </w:tcPr>
+          <w:p>
+            <w:r>
+              <w:t>Zaterdag 2016-04-09</w:t>
+            </w:r>
+          </w:p>
+        </w:tc>
+        <w:tc>
+          <w:tcPr>
+            <w:tcW w:w="4740" w:type="dxa"/>
+          </w:tcPr>
+          <w:p/>
+        </w:tc>
+        <w:tc>
+          <w:tcPr>
+            <w:tcW w:w="4740" w:type="dxa"/>
+          </w:tcPr>
+          <w:p/>
+        </w:tc>
+      </w:tr>
+      <w:tr>
+        <w:tc>
+          <w:tcPr>
+            <w:tcW w:w="4740" w:type="dxa"/>
+          </w:tcPr>
+          <w:p>
+            <w:pPr>
+              <w:rPr>
+                <w:color w:val="808080" w:themeColor="background1" w:themeShade="80"/>
+              </w:rPr>
+            </w:pPr>
             <w:bookmarkStart w:id="0" w:name="_GoBack"/>
+            <w:r>
+              <w:rPr>
+                <w:color w:val="808080" w:themeColor="background1" w:themeShade="80"/>
+              </w:rPr>
+              <w:t>Rechten en rollen matrix</w:t>
+            </w:r>
+            <w:r>
+              <w:rPr>
+                <w:color w:val="808080" w:themeColor="background1" w:themeShade="80"/>
+              </w:rPr>
+              <w:t xml:space="preserve"> maken, includen in container.html</w:t>
+            </w:r>
+            <w:r>
+              <w:rPr>
+                <w:color w:val="808080" w:themeColor="background1" w:themeShade="80"/>
+              </w:rPr>
+              <w:t>; data structuur</w:t>
+            </w:r>
+            <w:r>
+              <w:rPr>
+                <w:color w:val="808080" w:themeColor="background1" w:themeShade="80"/>
+              </w:rPr>
+              <w:t xml:space="preserve"> maken</w:t>
+            </w:r>
+            <w:r>
+              <w:rPr>
+                <w:color w:val="808080" w:themeColor="background1" w:themeShade="80"/>
+              </w:rPr>
+              <w:t>;</w:t>
+            </w:r>
             <w:bookmarkEnd w:id="0"/>
           </w:p>
         </w:tc>
@@ -351,41 +655,71 @@
           <w:tcPr>
             <w:tcW w:w="4740" w:type="dxa"/>
           </w:tcPr>
-          <w:p/>
-        </w:tc>
-      </w:tr>
-      <w:tr>
-        <w:tc>
-          <w:tcPr>
-            <w:tcW w:w="4740" w:type="dxa"/>
-          </w:tcPr>
-          <w:p/>
-        </w:tc>
-        <w:tc>
-          <w:tcPr>
-            <w:tcW w:w="4740" w:type="dxa"/>
-          </w:tcPr>
-          <w:p/>
-        </w:tc>
-        <w:tc>
-          <w:tcPr>
-            <w:tcW w:w="4740" w:type="dxa"/>
-          </w:tcPr>
-          <w:p/>
-        </w:tc>
-      </w:tr>
-      <w:tr>
-        <w:tc>
-          <w:tcPr>
-            <w:tcW w:w="4740" w:type="dxa"/>
-          </w:tcPr>
-          <w:p/>
-        </w:tc>
-        <w:tc>
-          <w:tcPr>
-            <w:tcW w:w="4740" w:type="dxa"/>
-          </w:tcPr>
-          <w:p/>
+          <w:p>
+            <w:pPr>
+              <w:rPr>
+                <w:color w:val="808080" w:themeColor="background1" w:themeShade="80"/>
+              </w:rPr>
+            </w:pPr>
+            <w:r>
+              <w:rPr>
+                <w:color w:val="808080" w:themeColor="background1" w:themeShade="80"/>
+              </w:rPr>
+              <w:t>Ok</w:t>
+            </w:r>
+          </w:p>
+        </w:tc>
+        <w:tc>
+          <w:tcPr>
+            <w:tcW w:w="4740" w:type="dxa"/>
+          </w:tcPr>
+          <w:p/>
+        </w:tc>
+      </w:tr>
+      <w:tr>
+        <w:tc>
+          <w:tcPr>
+            <w:tcW w:w="4740" w:type="dxa"/>
+          </w:tcPr>
+          <w:p>
+            <w:pPr>
+              <w:rPr>
+                <w:color w:val="808080" w:themeColor="background1" w:themeShade="80"/>
+              </w:rPr>
+            </w:pPr>
+            <w:r>
+              <w:rPr>
+                <w:color w:val="808080" w:themeColor="background1" w:themeShade="80"/>
+              </w:rPr>
+              <w:t>Checkboxes moeten onChange event firen</w:t>
+            </w:r>
+            <w:r>
+              <w:rPr>
+                <w:color w:val="808080" w:themeColor="background1" w:themeShade="80"/>
+              </w:rPr>
+              <w:t xml:space="preserve"> om recht te kunnen toekennen</w:t>
+            </w:r>
+          </w:p>
+        </w:tc>
+        <w:tc>
+          <w:tcPr>
+            <w:tcW w:w="4740" w:type="dxa"/>
+          </w:tcPr>
+          <w:p>
+            <w:pPr>
+              <w:rPr>
+                <w:color w:val="808080" w:themeColor="background1" w:themeShade="80"/>
+                <w:lang w:val="en-US"/>
+              </w:rPr>
+            </w:pPr>
+            <w:r>
+              <w:rPr>
+                <w:color w:val="808080" w:themeColor="background1" w:themeShade="80"/>
+                <w:lang w:val="en-US"/>
+              </w:rPr>
+              <w:t>Ok</w:t>
+            </w:r>
+          </w:p>
         </w:tc>
         <w:tc>
           <w:tcPr>

</xml_diff>

<commit_message>
Data ophalen voor het Instellingen scherm en de individuele paginas.
</commit_message>
<xml_diff>
--- a/Docs/ToDo.docx
+++ b/Docs/ToDo.docx
@@ -73,8 +73,65 @@
                 <w:color w:val="808080" w:themeColor="background1" w:themeShade="80"/>
                 <w:lang w:val="en-US"/>
               </w:rPr>
-              <w:t>response loggen, 401 (not authenticated): redirect login, 402: redirect url = instelling in configuratie</w:t>
-            </w:r>
+              <w:t xml:space="preserve">response </w:t>
+            </w:r>
+            <w:proofErr w:type="spellStart"/>
+            <w:r>
+              <w:rPr>
+                <w:color w:val="808080" w:themeColor="background1" w:themeShade="80"/>
+                <w:lang w:val="en-US"/>
+              </w:rPr>
+              <w:t>loggen</w:t>
+            </w:r>
+            <w:proofErr w:type="spellEnd"/>
+            <w:r>
+              <w:rPr>
+                <w:color w:val="808080" w:themeColor="background1" w:themeShade="80"/>
+                <w:lang w:val="en-US"/>
+              </w:rPr>
+              <w:t xml:space="preserve">, 401 (not authenticated): redirect login, 402: redirect </w:t>
+            </w:r>
+            <w:proofErr w:type="spellStart"/>
+            <w:r>
+              <w:rPr>
+                <w:color w:val="808080" w:themeColor="background1" w:themeShade="80"/>
+                <w:lang w:val="en-US"/>
+              </w:rPr>
+              <w:t>url</w:t>
+            </w:r>
+            <w:proofErr w:type="spellEnd"/>
+            <w:r>
+              <w:rPr>
+                <w:color w:val="808080" w:themeColor="background1" w:themeShade="80"/>
+                <w:lang w:val="en-US"/>
+              </w:rPr>
+              <w:t xml:space="preserve"> = </w:t>
+            </w:r>
+            <w:proofErr w:type="spellStart"/>
+            <w:r>
+              <w:rPr>
+                <w:color w:val="808080" w:themeColor="background1" w:themeShade="80"/>
+                <w:lang w:val="en-US"/>
+              </w:rPr>
+              <w:t>instelling</w:t>
+            </w:r>
+            <w:proofErr w:type="spellEnd"/>
+            <w:r>
+              <w:rPr>
+                <w:color w:val="808080" w:themeColor="background1" w:themeShade="80"/>
+                <w:lang w:val="en-US"/>
+              </w:rPr>
+              <w:t xml:space="preserve"> in </w:t>
+            </w:r>
+            <w:proofErr w:type="spellStart"/>
+            <w:r>
+              <w:rPr>
+                <w:color w:val="808080" w:themeColor="background1" w:themeShade="80"/>
+                <w:lang w:val="en-US"/>
+              </w:rPr>
+              <w:t>configuratie</w:t>
+            </w:r>
+            <w:proofErr w:type="spellEnd"/>
           </w:p>
           <w:p>
             <w:pPr>
@@ -515,13 +572,79 @@
             <w:pPr>
               <w:rPr>
                 <w:color w:val="808080" w:themeColor="background1" w:themeShade="80"/>
-              </w:rPr>
-            </w:pPr>
-            <w:r>
-              <w:rPr>
-                <w:color w:val="808080" w:themeColor="background1" w:themeShade="80"/>
-              </w:rPr>
-              <w:t xml:space="preserve">Resolve data vanuit state ‘editTranslation’ werkt niet </w:t>
+                <w:lang w:val="en-US"/>
+              </w:rPr>
+            </w:pPr>
+            <w:r>
+              <w:rPr>
+                <w:color w:val="808080" w:themeColor="background1" w:themeShade="80"/>
+                <w:lang w:val="en-US"/>
+              </w:rPr>
+              <w:t xml:space="preserve">Resolve data </w:t>
+            </w:r>
+            <w:proofErr w:type="spellStart"/>
+            <w:r>
+              <w:rPr>
+                <w:color w:val="808080" w:themeColor="background1" w:themeShade="80"/>
+                <w:lang w:val="en-US"/>
+              </w:rPr>
+              <w:t>vanuit</w:t>
+            </w:r>
+            <w:proofErr w:type="spellEnd"/>
+            <w:r>
+              <w:rPr>
+                <w:color w:val="808080" w:themeColor="background1" w:themeShade="80"/>
+                <w:lang w:val="en-US"/>
+              </w:rPr>
+              <w:t xml:space="preserve"> state ‘</w:t>
+            </w:r>
+            <w:proofErr w:type="spellStart"/>
+            <w:r>
+              <w:rPr>
+                <w:color w:val="808080" w:themeColor="background1" w:themeShade="80"/>
+                <w:lang w:val="en-US"/>
+              </w:rPr>
+              <w:t>editTranslation</w:t>
+            </w:r>
+            <w:proofErr w:type="spellEnd"/>
+            <w:r>
+              <w:rPr>
+                <w:color w:val="808080" w:themeColor="background1" w:themeShade="80"/>
+                <w:lang w:val="en-US"/>
+              </w:rPr>
+              <w:t xml:space="preserve">’ </w:t>
+            </w:r>
+            <w:proofErr w:type="spellStart"/>
+            <w:r>
+              <w:rPr>
+                <w:color w:val="808080" w:themeColor="background1" w:themeShade="80"/>
+                <w:lang w:val="en-US"/>
+              </w:rPr>
+              <w:t>werkt</w:t>
+            </w:r>
+            <w:proofErr w:type="spellEnd"/>
+            <w:r>
+              <w:rPr>
+                <w:color w:val="808080" w:themeColor="background1" w:themeShade="80"/>
+                <w:lang w:val="en-US"/>
+              </w:rPr>
+              <w:t xml:space="preserve"> </w:t>
+            </w:r>
+            <w:proofErr w:type="spellStart"/>
+            <w:r>
+              <w:rPr>
+                <w:color w:val="808080" w:themeColor="background1" w:themeShade="80"/>
+                <w:lang w:val="en-US"/>
+              </w:rPr>
+              <w:t>niet</w:t>
+            </w:r>
+            <w:proofErr w:type="spellEnd"/>
+            <w:r>
+              <w:rPr>
+                <w:color w:val="808080" w:themeColor="background1" w:themeShade="80"/>
+                <w:lang w:val="en-US"/>
+              </w:rPr>
+              <w:t xml:space="preserve"> </w:t>
             </w:r>
           </w:p>
         </w:tc>
@@ -617,107 +740,221 @@
                 <w:color w:val="808080" w:themeColor="background1" w:themeShade="80"/>
               </w:rPr>
             </w:pPr>
+            <w:r>
+              <w:rPr>
+                <w:color w:val="808080" w:themeColor="background1" w:themeShade="80"/>
+              </w:rPr>
+              <w:t>Rechten en rollen matrix</w:t>
+            </w:r>
+            <w:r>
+              <w:rPr>
+                <w:color w:val="808080" w:themeColor="background1" w:themeShade="80"/>
+              </w:rPr>
+              <w:t xml:space="preserve"> maken, includen in container.html</w:t>
+            </w:r>
+            <w:r>
+              <w:rPr>
+                <w:color w:val="808080" w:themeColor="background1" w:themeShade="80"/>
+              </w:rPr>
+              <w:t>; data structuur</w:t>
+            </w:r>
+            <w:r>
+              <w:rPr>
+                <w:color w:val="808080" w:themeColor="background1" w:themeShade="80"/>
+              </w:rPr>
+              <w:t xml:space="preserve"> maken</w:t>
+            </w:r>
+            <w:r>
+              <w:rPr>
+                <w:color w:val="808080" w:themeColor="background1" w:themeShade="80"/>
+              </w:rPr>
+              <w:t>;</w:t>
+            </w:r>
+          </w:p>
+        </w:tc>
+        <w:tc>
+          <w:tcPr>
+            <w:tcW w:w="4740" w:type="dxa"/>
+          </w:tcPr>
+          <w:p>
+            <w:pPr>
+              <w:rPr>
+                <w:color w:val="808080" w:themeColor="background1" w:themeShade="80"/>
+              </w:rPr>
+            </w:pPr>
+            <w:r>
+              <w:rPr>
+                <w:color w:val="808080" w:themeColor="background1" w:themeShade="80"/>
+              </w:rPr>
+              <w:t>Ok</w:t>
+            </w:r>
+          </w:p>
+        </w:tc>
+        <w:tc>
+          <w:tcPr>
+            <w:tcW w:w="4740" w:type="dxa"/>
+          </w:tcPr>
+          <w:p/>
+        </w:tc>
+      </w:tr>
+      <w:tr>
+        <w:tc>
+          <w:tcPr>
+            <w:tcW w:w="4740" w:type="dxa"/>
+          </w:tcPr>
+          <w:p>
+            <w:pPr>
+              <w:rPr>
+                <w:color w:val="808080" w:themeColor="background1" w:themeShade="80"/>
+              </w:rPr>
+            </w:pPr>
+            <w:r>
+              <w:rPr>
+                <w:color w:val="808080" w:themeColor="background1" w:themeShade="80"/>
+              </w:rPr>
+              <w:t>Checkboxes moeten onChange event firen</w:t>
+            </w:r>
+            <w:r>
+              <w:rPr>
+                <w:color w:val="808080" w:themeColor="background1" w:themeShade="80"/>
+              </w:rPr>
+              <w:t xml:space="preserve"> om recht te kunnen toekennen</w:t>
+            </w:r>
+          </w:p>
+        </w:tc>
+        <w:tc>
+          <w:tcPr>
+            <w:tcW w:w="4740" w:type="dxa"/>
+          </w:tcPr>
+          <w:p>
+            <w:pPr>
+              <w:rPr>
+                <w:color w:val="808080" w:themeColor="background1" w:themeShade="80"/>
+                <w:lang w:val="en-US"/>
+              </w:rPr>
+            </w:pPr>
+            <w:r>
+              <w:rPr>
+                <w:color w:val="808080" w:themeColor="background1" w:themeShade="80"/>
+                <w:lang w:val="en-US"/>
+              </w:rPr>
+              <w:t>Ok</w:t>
+            </w:r>
+          </w:p>
+        </w:tc>
+        <w:tc>
+          <w:tcPr>
+            <w:tcW w:w="4740" w:type="dxa"/>
+          </w:tcPr>
+          <w:p/>
+        </w:tc>
+      </w:tr>
+      <w:tr>
+        <w:tc>
+          <w:tcPr>
+            <w:tcW w:w="4740" w:type="dxa"/>
+          </w:tcPr>
+          <w:p>
+            <w:pPr>
+              <w:rPr>
+                <w:color w:val="808080" w:themeColor="background1" w:themeShade="80"/>
+              </w:rPr>
+            </w:pPr>
+            <w:r>
+              <w:lastRenderedPageBreak/>
+              <w:t>maandag 11 april 2016</w:t>
+            </w:r>
+          </w:p>
+        </w:tc>
+        <w:tc>
+          <w:tcPr>
+            <w:tcW w:w="4740" w:type="dxa"/>
+          </w:tcPr>
+          <w:p>
+            <w:pPr>
+              <w:rPr>
+                <w:color w:val="808080" w:themeColor="background1" w:themeShade="80"/>
+                <w:lang w:val="en-US"/>
+              </w:rPr>
+            </w:pPr>
+          </w:p>
+        </w:tc>
+        <w:tc>
+          <w:tcPr>
+            <w:tcW w:w="4740" w:type="dxa"/>
+          </w:tcPr>
+          <w:p/>
+        </w:tc>
+      </w:tr>
+      <w:tr>
+        <w:tc>
+          <w:tcPr>
+            <w:tcW w:w="4740" w:type="dxa"/>
+          </w:tcPr>
+          <w:p>
+            <w:r>
+              <w:t>Teams module maken (Instellingen/G</w:t>
+            </w:r>
             <w:bookmarkStart w:id="0" w:name="_GoBack"/>
-            <w:r>
-              <w:rPr>
-                <w:color w:val="808080" w:themeColor="background1" w:themeShade="80"/>
-              </w:rPr>
-              <w:t>Rechten en rollen matrix</w:t>
-            </w:r>
-            <w:r>
-              <w:rPr>
-                <w:color w:val="808080" w:themeColor="background1" w:themeShade="80"/>
-              </w:rPr>
-              <w:t xml:space="preserve"> maken, includen in container.html</w:t>
-            </w:r>
-            <w:r>
-              <w:rPr>
-                <w:color w:val="808080" w:themeColor="background1" w:themeShade="80"/>
-              </w:rPr>
-              <w:t>; data structuur</w:t>
-            </w:r>
-            <w:r>
-              <w:rPr>
-                <w:color w:val="808080" w:themeColor="background1" w:themeShade="80"/>
-              </w:rPr>
-              <w:t xml:space="preserve"> maken</w:t>
-            </w:r>
-            <w:r>
-              <w:rPr>
-                <w:color w:val="808080" w:themeColor="background1" w:themeShade="80"/>
-              </w:rPr>
-              <w:t>;</w:t>
-            </w:r>
             <w:bookmarkEnd w:id="0"/>
-          </w:p>
-        </w:tc>
-        <w:tc>
-          <w:tcPr>
-            <w:tcW w:w="4740" w:type="dxa"/>
-          </w:tcPr>
-          <w:p>
-            <w:pPr>
-              <w:rPr>
-                <w:color w:val="808080" w:themeColor="background1" w:themeShade="80"/>
-              </w:rPr>
-            </w:pPr>
-            <w:r>
-              <w:rPr>
-                <w:color w:val="808080" w:themeColor="background1" w:themeShade="80"/>
-              </w:rPr>
-              <w:t>Ok</w:t>
-            </w:r>
-          </w:p>
-        </w:tc>
-        <w:tc>
-          <w:tcPr>
-            <w:tcW w:w="4740" w:type="dxa"/>
-          </w:tcPr>
-          <w:p/>
-        </w:tc>
-      </w:tr>
-      <w:tr>
-        <w:tc>
-          <w:tcPr>
-            <w:tcW w:w="4740" w:type="dxa"/>
-          </w:tcPr>
-          <w:p>
-            <w:pPr>
-              <w:rPr>
-                <w:color w:val="808080" w:themeColor="background1" w:themeShade="80"/>
-              </w:rPr>
-            </w:pPr>
-            <w:r>
-              <w:rPr>
-                <w:color w:val="808080" w:themeColor="background1" w:themeShade="80"/>
-              </w:rPr>
-              <w:t>Checkboxes moeten onChange event firen</w:t>
-            </w:r>
-            <w:r>
-              <w:rPr>
-                <w:color w:val="808080" w:themeColor="background1" w:themeShade="80"/>
-              </w:rPr>
-              <w:t xml:space="preserve"> om recht te kunnen toekennen</w:t>
-            </w:r>
-          </w:p>
-        </w:tc>
-        <w:tc>
-          <w:tcPr>
-            <w:tcW w:w="4740" w:type="dxa"/>
-          </w:tcPr>
-          <w:p>
-            <w:pPr>
-              <w:rPr>
-                <w:color w:val="808080" w:themeColor="background1" w:themeShade="80"/>
-                <w:lang w:val="en-US"/>
-              </w:rPr>
-            </w:pPr>
-            <w:r>
-              <w:rPr>
-                <w:color w:val="808080" w:themeColor="background1" w:themeShade="80"/>
-                <w:lang w:val="en-US"/>
-              </w:rPr>
-              <w:t>Ok</w:t>
+            <w:r>
+              <w:t>ebruikersbeheer/Teams)</w:t>
+            </w:r>
+          </w:p>
+        </w:tc>
+        <w:tc>
+          <w:tcPr>
+            <w:tcW w:w="4740" w:type="dxa"/>
+          </w:tcPr>
+          <w:p>
+            <w:pPr>
+              <w:rPr>
+                <w:color w:val="808080" w:themeColor="background1" w:themeShade="80"/>
+              </w:rPr>
+            </w:pPr>
+          </w:p>
+        </w:tc>
+        <w:tc>
+          <w:tcPr>
+            <w:tcW w:w="4740" w:type="dxa"/>
+          </w:tcPr>
+          <w:p/>
+        </w:tc>
+      </w:tr>
+      <w:tr>
+        <w:tc>
+          <w:tcPr>
+            <w:tcW w:w="4740" w:type="dxa"/>
+          </w:tcPr>
+          <w:p>
+            <w:pPr>
+              <w:rPr>
+                <w:color w:val="808080" w:themeColor="background1" w:themeShade="80"/>
+              </w:rPr>
+            </w:pPr>
+            <w:r>
+              <w:rPr>
+                <w:color w:val="808080" w:themeColor="background1" w:themeShade="80"/>
+              </w:rPr>
+              <w:t>Data van instellingenscherm ophalen – dit is dus andere data dan de tab ‘Rechten en  Rollen’</w:t>
+            </w:r>
+          </w:p>
+        </w:tc>
+        <w:tc>
+          <w:tcPr>
+            <w:tcW w:w="4740" w:type="dxa"/>
+          </w:tcPr>
+          <w:p>
+            <w:pPr>
+              <w:rPr>
+                <w:color w:val="808080" w:themeColor="background1" w:themeShade="80"/>
+              </w:rPr>
+            </w:pPr>
+            <w:r>
+              <w:rPr>
+                <w:color w:val="808080" w:themeColor="background1" w:themeShade="80"/>
+              </w:rPr>
+              <w:t>ok</w:t>
             </w:r>
           </w:p>
         </w:tc>

</xml_diff>

<commit_message>
Settings: Toon Rechten en Rollen + Teams in nested views: Settings container.html->userManagement container.html -> Rechten en Rollen.html + Teams.html.
</commit_message>
<xml_diff>
--- a/Docs/ToDo.docx
+++ b/Docs/ToDo.docx
@@ -10,8 +10,8 @@
       </w:tblPr>
       <w:tblGrid>
         <w:gridCol w:w="7387"/>
-        <w:gridCol w:w="3508"/>
-        <w:gridCol w:w="3325"/>
+        <w:gridCol w:w="3406"/>
+        <w:gridCol w:w="3427"/>
       </w:tblGrid>
       <w:tr>
         <w:tc>
@@ -73,578 +73,457 @@
                 <w:color w:val="808080" w:themeColor="background1" w:themeShade="80"/>
                 <w:lang w:val="en-US"/>
               </w:rPr>
-              <w:t xml:space="preserve">response </w:t>
-            </w:r>
-            <w:proofErr w:type="spellStart"/>
-            <w:r>
+              <w:t>response loggen, 401 (not authenticated): redirect login, 402: redirect url = instelling in configuratie</w:t>
+            </w:r>
+          </w:p>
+          <w:p>
+            <w:pPr>
+              <w:rPr>
+                <w:color w:val="808080" w:themeColor="background1" w:themeShade="80"/>
+              </w:rPr>
+            </w:pPr>
+            <w:r>
+              <w:rPr>
+                <w:color w:val="808080" w:themeColor="background1" w:themeShade="80"/>
+              </w:rPr>
+              <w:t>alles loggen; bij 403 (not authorized) naar pagina redirecten die in clientConfig gespecificeerd is;</w:t>
+            </w:r>
+          </w:p>
+          <w:p>
+            <w:pPr>
+              <w:rPr>
+                <w:color w:val="808080" w:themeColor="background1" w:themeShade="80"/>
+              </w:rPr>
+            </w:pPr>
+          </w:p>
+        </w:tc>
+        <w:tc>
+          <w:tcPr>
+            <w:tcW w:w="4740" w:type="dxa"/>
+          </w:tcPr>
+          <w:p/>
+        </w:tc>
+      </w:tr>
+      <w:tr>
+        <w:tc>
+          <w:tcPr>
+            <w:tcW w:w="4740" w:type="dxa"/>
+          </w:tcPr>
+          <w:p>
+            <w:pPr>
+              <w:rPr>
+                <w:color w:val="808080" w:themeColor="background1" w:themeShade="80"/>
+              </w:rPr>
+            </w:pPr>
+            <w:r>
+              <w:rPr>
+                <w:color w:val="808080" w:themeColor="background1" w:themeShade="80"/>
+              </w:rPr>
+              <w:t>SessionTimeout is nu ook client side geimplementeerd. Dit verwijderen en alleen server-side sessiontimeout gebruiken...</w:t>
+            </w:r>
+          </w:p>
+        </w:tc>
+        <w:tc>
+          <w:tcPr>
+            <w:tcW w:w="4740" w:type="dxa"/>
+          </w:tcPr>
+          <w:p>
+            <w:pPr>
+              <w:rPr>
+                <w:color w:val="808080" w:themeColor="background1" w:themeShade="80"/>
+              </w:rPr>
+            </w:pPr>
+            <w:r>
+              <w:rPr>
+                <w:color w:val="808080" w:themeColor="background1" w:themeShade="80"/>
+              </w:rPr>
+              <w:t>ok</w:t>
+            </w:r>
+          </w:p>
+        </w:tc>
+        <w:tc>
+          <w:tcPr>
+            <w:tcW w:w="4740" w:type="dxa"/>
+          </w:tcPr>
+          <w:p/>
+        </w:tc>
+      </w:tr>
+      <w:tr>
+        <w:tc>
+          <w:tcPr>
+            <w:tcW w:w="4740" w:type="dxa"/>
+          </w:tcPr>
+          <w:p>
+            <w:pPr>
+              <w:rPr>
+                <w:color w:val="808080" w:themeColor="background1" w:themeShade="80"/>
+              </w:rPr>
+            </w:pPr>
+            <w:r>
+              <w:rPr>
+                <w:color w:val="808080" w:themeColor="background1" w:themeShade="80"/>
+              </w:rPr>
+              <w:t>public states (login,register,userProfiles etc) ontoegankelijk maken wanneer ingelogd</w:t>
+            </w:r>
+          </w:p>
+        </w:tc>
+        <w:tc>
+          <w:tcPr>
+            <w:tcW w:w="4740" w:type="dxa"/>
+          </w:tcPr>
+          <w:p>
+            <w:pPr>
+              <w:rPr>
+                <w:color w:val="808080" w:themeColor="background1" w:themeShade="80"/>
+              </w:rPr>
+            </w:pPr>
+            <w:r>
+              <w:rPr>
+                <w:color w:val="808080" w:themeColor="background1" w:themeShade="80"/>
+              </w:rPr>
+              <w:t>ok</w:t>
+            </w:r>
+          </w:p>
+        </w:tc>
+        <w:tc>
+          <w:tcPr>
+            <w:tcW w:w="4740" w:type="dxa"/>
+          </w:tcPr>
+          <w:p/>
+        </w:tc>
+      </w:tr>
+      <w:tr>
+        <w:tc>
+          <w:tcPr>
+            <w:tcW w:w="4740" w:type="dxa"/>
+          </w:tcPr>
+          <w:p>
+            <w:pPr>
+              <w:rPr>
+                <w:color w:val="808080" w:themeColor="background1" w:themeShade="80"/>
+              </w:rPr>
+            </w:pPr>
+            <w:r>
+              <w:rPr>
+                <w:color w:val="808080" w:themeColor="background1" w:themeShade="80"/>
+              </w:rPr>
+              <w:t>Configuratie: welk onderdeel van de client moeten configureerbaar zijn en hoe moet de Api dat aangeven?</w:t>
+            </w:r>
+          </w:p>
+        </w:tc>
+        <w:tc>
+          <w:tcPr>
+            <w:tcW w:w="4740" w:type="dxa"/>
+          </w:tcPr>
+          <w:p>
+            <w:pPr>
+              <w:rPr>
+                <w:color w:val="808080" w:themeColor="background1" w:themeShade="80"/>
+              </w:rPr>
+            </w:pPr>
+          </w:p>
+        </w:tc>
+        <w:tc>
+          <w:tcPr>
+            <w:tcW w:w="4740" w:type="dxa"/>
+          </w:tcPr>
+          <w:p/>
+        </w:tc>
+      </w:tr>
+      <w:tr>
+        <w:tc>
+          <w:tcPr>
+            <w:tcW w:w="4740" w:type="dxa"/>
+          </w:tcPr>
+          <w:p>
+            <w:pPr>
+              <w:rPr>
+                <w:color w:val="808080" w:themeColor="background1" w:themeShade="80"/>
+              </w:rPr>
+            </w:pPr>
+            <w:r>
+              <w:rPr>
+                <w:color w:val="808080" w:themeColor="background1" w:themeShade="80"/>
+              </w:rPr>
+              <w:t>/translation om translations op te halen en het vertonen van de listview om translation te editen zijn 2 verschillende dingen!</w:t>
+            </w:r>
+          </w:p>
+        </w:tc>
+        <w:tc>
+          <w:tcPr>
+            <w:tcW w:w="4740" w:type="dxa"/>
+          </w:tcPr>
+          <w:p>
+            <w:pPr>
+              <w:rPr>
+                <w:color w:val="808080" w:themeColor="background1" w:themeShade="80"/>
+              </w:rPr>
+            </w:pPr>
+            <w:r>
+              <w:rPr>
+                <w:color w:val="808080" w:themeColor="background1" w:themeShade="80"/>
+              </w:rPr>
+              <w:t>ok</w:t>
+            </w:r>
+          </w:p>
+        </w:tc>
+        <w:tc>
+          <w:tcPr>
+            <w:tcW w:w="4740" w:type="dxa"/>
+          </w:tcPr>
+          <w:p/>
+        </w:tc>
+      </w:tr>
+      <w:tr>
+        <w:tc>
+          <w:tcPr>
+            <w:tcW w:w="4740" w:type="dxa"/>
+          </w:tcPr>
+          <w:p/>
+        </w:tc>
+        <w:tc>
+          <w:tcPr>
+            <w:tcW w:w="4740" w:type="dxa"/>
+          </w:tcPr>
+          <w:p/>
+        </w:tc>
+        <w:tc>
+          <w:tcPr>
+            <w:tcW w:w="4740" w:type="dxa"/>
+          </w:tcPr>
+          <w:p/>
+        </w:tc>
+      </w:tr>
+      <w:tr>
+        <w:tc>
+          <w:tcPr>
+            <w:tcW w:w="4740" w:type="dxa"/>
+          </w:tcPr>
+          <w:p>
+            <w:r>
+              <w:t>Vrijdag 2016-04-08</w:t>
+            </w:r>
+          </w:p>
+        </w:tc>
+        <w:tc>
+          <w:tcPr>
+            <w:tcW w:w="4740" w:type="dxa"/>
+          </w:tcPr>
+          <w:p/>
+        </w:tc>
+        <w:tc>
+          <w:tcPr>
+            <w:tcW w:w="4740" w:type="dxa"/>
+          </w:tcPr>
+          <w:p/>
+        </w:tc>
+      </w:tr>
+      <w:tr>
+        <w:tc>
+          <w:tcPr>
+            <w:tcW w:w="4740" w:type="dxa"/>
+          </w:tcPr>
+          <w:p>
+            <w:pPr>
+              <w:rPr>
+                <w:color w:val="808080" w:themeColor="background1" w:themeShade="80"/>
+              </w:rPr>
+            </w:pPr>
+            <w:r>
+              <w:rPr>
+                <w:color w:val="808080" w:themeColor="background1" w:themeShade="80"/>
+              </w:rPr>
+              <w:t>/editTranslation: 'aantal pagina buttons' en 'totaal aantal items'  werkt nog niet goed... tableview toont 15 regels / pagina en 82 paginabuttons...</w:t>
+            </w:r>
+          </w:p>
+          <w:p>
+            <w:pPr>
+              <w:rPr>
+                <w:color w:val="808080" w:themeColor="background1" w:themeShade="80"/>
+              </w:rPr>
+            </w:pPr>
+          </w:p>
+        </w:tc>
+        <w:tc>
+          <w:tcPr>
+            <w:tcW w:w="4740" w:type="dxa"/>
+          </w:tcPr>
+          <w:p>
+            <w:pPr>
+              <w:rPr>
+                <w:color w:val="808080" w:themeColor="background1" w:themeShade="80"/>
+              </w:rPr>
+            </w:pPr>
+            <w:r>
+              <w:rPr>
+                <w:color w:val="808080" w:themeColor="background1" w:themeShade="80"/>
+              </w:rPr>
+              <w:t>ok</w:t>
+            </w:r>
+          </w:p>
+        </w:tc>
+        <w:tc>
+          <w:tcPr>
+            <w:tcW w:w="4740" w:type="dxa"/>
+          </w:tcPr>
+          <w:p>
+            <w:pPr>
+              <w:rPr>
+                <w:color w:val="808080" w:themeColor="background1" w:themeShade="80"/>
+              </w:rPr>
+            </w:pPr>
+            <w:r>
+              <w:rPr>
+                <w:color w:val="808080" w:themeColor="background1" w:themeShade="80"/>
+              </w:rPr>
+              <w:t>Waarde van totalitems klopte nite... moet apart afgeleid worden... check</w:t>
+            </w:r>
+          </w:p>
+        </w:tc>
+      </w:tr>
+      <w:tr>
+        <w:tc>
+          <w:tcPr>
+            <w:tcW w:w="4740" w:type="dxa"/>
+          </w:tcPr>
+          <w:p>
+            <w:pPr>
+              <w:rPr>
+                <w:color w:val="808080" w:themeColor="background1" w:themeShade="80"/>
+              </w:rPr>
+            </w:pPr>
+            <w:r>
+              <w:rPr>
+                <w:color w:val="808080" w:themeColor="background1" w:themeShade="80"/>
+              </w:rPr>
+              <w:t>P</w:t>
+            </w:r>
+            <w:r>
+              <w:rPr>
+                <w:color w:val="808080" w:themeColor="background1" w:themeShade="80"/>
+              </w:rPr>
+              <w:t>aginationstrip</w:t>
+            </w:r>
+            <w:r>
+              <w:rPr>
+                <w:color w:val="808080" w:themeColor="background1" w:themeShade="80"/>
+              </w:rPr>
+              <w:t xml:space="preserve"> vertoont laatste </w:t>
+            </w:r>
+            <w:r>
+              <w:rPr>
+                <w:color w:val="808080" w:themeColor="background1" w:themeShade="80"/>
+              </w:rPr>
+              <w:t>pagin</w:t>
+            </w:r>
+            <w:r>
+              <w:rPr>
+                <w:color w:val="808080" w:themeColor="background1" w:themeShade="80"/>
+              </w:rPr>
+              <w:t>abutton niet</w:t>
+            </w:r>
+          </w:p>
+        </w:tc>
+        <w:tc>
+          <w:tcPr>
+            <w:tcW w:w="4740" w:type="dxa"/>
+          </w:tcPr>
+          <w:p>
+            <w:pPr>
+              <w:rPr>
+                <w:color w:val="808080" w:themeColor="background1" w:themeShade="80"/>
+              </w:rPr>
+            </w:pPr>
+            <w:r>
+              <w:rPr>
+                <w:color w:val="808080" w:themeColor="background1" w:themeShade="80"/>
+              </w:rPr>
+              <w:t>Ok</w:t>
+            </w:r>
+          </w:p>
+        </w:tc>
+        <w:tc>
+          <w:tcPr>
+            <w:tcW w:w="4740" w:type="dxa"/>
+          </w:tcPr>
+          <w:p/>
+        </w:tc>
+      </w:tr>
+      <w:tr>
+        <w:tc>
+          <w:tcPr>
+            <w:tcW w:w="4740" w:type="dxa"/>
+          </w:tcPr>
+          <w:p>
+            <w:pPr>
+              <w:rPr>
+                <w:color w:val="808080" w:themeColor="background1" w:themeShade="80"/>
+              </w:rPr>
+            </w:pPr>
+            <w:r>
+              <w:rPr>
+                <w:color w:val="808080" w:themeColor="background1" w:themeShade="80"/>
+              </w:rPr>
+              <w:t>domeinen: rechten en rollen matrix implementeren @ https://portal.hrmatches.com/index.cfm?module=hrsettings&amp;view=permissions</w:t>
+            </w:r>
+          </w:p>
+          <w:p>
+            <w:pPr>
+              <w:rPr>
+                <w:color w:val="808080" w:themeColor="background1" w:themeShade="80"/>
+              </w:rPr>
+            </w:pPr>
+            <w:r>
+              <w:rPr>
+                <w:color w:val="808080" w:themeColor="background1" w:themeShade="80"/>
+              </w:rPr>
+              <w:t>specificeer formaat van /rechtenrollen data (zie ook onder)</w:t>
+            </w:r>
+          </w:p>
+        </w:tc>
+        <w:tc>
+          <w:tcPr>
+            <w:tcW w:w="4740" w:type="dxa"/>
+          </w:tcPr>
+          <w:p>
+            <w:pPr>
+              <w:rPr>
+                <w:color w:val="808080" w:themeColor="background1" w:themeShade="80"/>
+              </w:rPr>
+            </w:pPr>
+            <w:r>
+              <w:rPr>
+                <w:color w:val="808080" w:themeColor="background1" w:themeShade="80"/>
+              </w:rPr>
+              <w:t>Ok</w:t>
+            </w:r>
+          </w:p>
+        </w:tc>
+        <w:tc>
+          <w:tcPr>
+            <w:tcW w:w="4740" w:type="dxa"/>
+          </w:tcPr>
+          <w:p/>
+        </w:tc>
+      </w:tr>
+      <w:tr>
+        <w:tc>
+          <w:tcPr>
+            <w:tcW w:w="4740" w:type="dxa"/>
+          </w:tcPr>
+          <w:p>
+            <w:pPr>
               <w:rPr>
                 <w:color w:val="808080" w:themeColor="background1" w:themeShade="80"/>
                 <w:lang w:val="en-US"/>
               </w:rPr>
-              <w:t>loggen</w:t>
-            </w:r>
-            <w:proofErr w:type="spellEnd"/>
+            </w:pPr>
             <w:r>
               <w:rPr>
                 <w:color w:val="808080" w:themeColor="background1" w:themeShade="80"/>
                 <w:lang w:val="en-US"/>
               </w:rPr>
-              <w:t xml:space="preserve">, 401 (not authenticated): redirect login, 402: redirect </w:t>
-            </w:r>
-            <w:proofErr w:type="spellStart"/>
-            <w:r>
-              <w:rPr>
-                <w:color w:val="808080" w:themeColor="background1" w:themeShade="80"/>
-                <w:lang w:val="en-US"/>
-              </w:rPr>
-              <w:t>url</w:t>
-            </w:r>
-            <w:proofErr w:type="spellEnd"/>
-            <w:r>
-              <w:rPr>
-                <w:color w:val="808080" w:themeColor="background1" w:themeShade="80"/>
-                <w:lang w:val="en-US"/>
-              </w:rPr>
-              <w:t xml:space="preserve"> = </w:t>
-            </w:r>
-            <w:proofErr w:type="spellStart"/>
-            <w:r>
-              <w:rPr>
-                <w:color w:val="808080" w:themeColor="background1" w:themeShade="80"/>
-                <w:lang w:val="en-US"/>
-              </w:rPr>
-              <w:t>instelling</w:t>
-            </w:r>
-            <w:proofErr w:type="spellEnd"/>
-            <w:r>
-              <w:rPr>
-                <w:color w:val="808080" w:themeColor="background1" w:themeShade="80"/>
-                <w:lang w:val="en-US"/>
-              </w:rPr>
-              <w:t xml:space="preserve"> in </w:t>
-            </w:r>
-            <w:proofErr w:type="spellStart"/>
-            <w:r>
-              <w:rPr>
-                <w:color w:val="808080" w:themeColor="background1" w:themeShade="80"/>
-                <w:lang w:val="en-US"/>
-              </w:rPr>
-              <w:t>configuratie</w:t>
-            </w:r>
-            <w:proofErr w:type="spellEnd"/>
-          </w:p>
-          <w:p>
-            <w:pPr>
-              <w:rPr>
-                <w:color w:val="808080" w:themeColor="background1" w:themeShade="80"/>
-              </w:rPr>
-            </w:pPr>
-            <w:r>
-              <w:rPr>
-                <w:color w:val="808080" w:themeColor="background1" w:themeShade="80"/>
-              </w:rPr>
-              <w:t>alles loggen; bij 403 (not authorized) naar pagina redirecten die in clientConfig gespecificeerd is;</w:t>
-            </w:r>
-          </w:p>
-          <w:p>
-            <w:pPr>
-              <w:rPr>
-                <w:color w:val="808080" w:themeColor="background1" w:themeShade="80"/>
-              </w:rPr>
-            </w:pPr>
-          </w:p>
-        </w:tc>
-        <w:tc>
-          <w:tcPr>
-            <w:tcW w:w="4740" w:type="dxa"/>
-          </w:tcPr>
-          <w:p/>
-        </w:tc>
-      </w:tr>
-      <w:tr>
-        <w:tc>
-          <w:tcPr>
-            <w:tcW w:w="4740" w:type="dxa"/>
-          </w:tcPr>
-          <w:p>
-            <w:pPr>
-              <w:rPr>
-                <w:color w:val="808080" w:themeColor="background1" w:themeShade="80"/>
-              </w:rPr>
-            </w:pPr>
-            <w:r>
-              <w:rPr>
-                <w:color w:val="808080" w:themeColor="background1" w:themeShade="80"/>
-              </w:rPr>
-              <w:t>SessionTimeout is nu ook client side geimplementeerd. Dit verwijderen en alleen server-side sessiontimeout gebruiken...</w:t>
-            </w:r>
-          </w:p>
-        </w:tc>
-        <w:tc>
-          <w:tcPr>
-            <w:tcW w:w="4740" w:type="dxa"/>
-          </w:tcPr>
-          <w:p>
-            <w:pPr>
-              <w:rPr>
-                <w:color w:val="808080" w:themeColor="background1" w:themeShade="80"/>
-              </w:rPr>
-            </w:pPr>
-            <w:r>
-              <w:rPr>
-                <w:color w:val="808080" w:themeColor="background1" w:themeShade="80"/>
-              </w:rPr>
-              <w:t>ok</w:t>
-            </w:r>
-          </w:p>
-        </w:tc>
-        <w:tc>
-          <w:tcPr>
-            <w:tcW w:w="4740" w:type="dxa"/>
-          </w:tcPr>
-          <w:p/>
-        </w:tc>
-      </w:tr>
-      <w:tr>
-        <w:tc>
-          <w:tcPr>
-            <w:tcW w:w="4740" w:type="dxa"/>
-          </w:tcPr>
-          <w:p>
-            <w:pPr>
-              <w:rPr>
-                <w:color w:val="808080" w:themeColor="background1" w:themeShade="80"/>
-              </w:rPr>
-            </w:pPr>
-            <w:r>
-              <w:rPr>
-                <w:color w:val="808080" w:themeColor="background1" w:themeShade="80"/>
-              </w:rPr>
-              <w:t>public states (login,register,userProfiles etc) ontoegankelijk maken wanneer ingelogd</w:t>
-            </w:r>
-          </w:p>
-        </w:tc>
-        <w:tc>
-          <w:tcPr>
-            <w:tcW w:w="4740" w:type="dxa"/>
-          </w:tcPr>
-          <w:p>
-            <w:pPr>
-              <w:rPr>
-                <w:color w:val="808080" w:themeColor="background1" w:themeShade="80"/>
-              </w:rPr>
-            </w:pPr>
-            <w:r>
-              <w:rPr>
-                <w:color w:val="808080" w:themeColor="background1" w:themeShade="80"/>
-              </w:rPr>
-              <w:t>ok</w:t>
-            </w:r>
-          </w:p>
-        </w:tc>
-        <w:tc>
-          <w:tcPr>
-            <w:tcW w:w="4740" w:type="dxa"/>
-          </w:tcPr>
-          <w:p/>
-        </w:tc>
-      </w:tr>
-      <w:tr>
-        <w:tc>
-          <w:tcPr>
-            <w:tcW w:w="4740" w:type="dxa"/>
-          </w:tcPr>
-          <w:p>
-            <w:pPr>
-              <w:rPr>
-                <w:color w:val="808080" w:themeColor="background1" w:themeShade="80"/>
-              </w:rPr>
-            </w:pPr>
-            <w:r>
-              <w:rPr>
-                <w:color w:val="808080" w:themeColor="background1" w:themeShade="80"/>
-              </w:rPr>
-              <w:t>Configuratie: welk onderdeel van de client moeten configureerbaar zijn en hoe moet de Api dat aangeven?</w:t>
-            </w:r>
-          </w:p>
-        </w:tc>
-        <w:tc>
-          <w:tcPr>
-            <w:tcW w:w="4740" w:type="dxa"/>
-          </w:tcPr>
-          <w:p>
-            <w:pPr>
-              <w:rPr>
-                <w:color w:val="808080" w:themeColor="background1" w:themeShade="80"/>
-              </w:rPr>
-            </w:pPr>
-          </w:p>
-        </w:tc>
-        <w:tc>
-          <w:tcPr>
-            <w:tcW w:w="4740" w:type="dxa"/>
-          </w:tcPr>
-          <w:p/>
-        </w:tc>
-      </w:tr>
-      <w:tr>
-        <w:tc>
-          <w:tcPr>
-            <w:tcW w:w="4740" w:type="dxa"/>
-          </w:tcPr>
-          <w:p>
-            <w:pPr>
-              <w:rPr>
-                <w:color w:val="808080" w:themeColor="background1" w:themeShade="80"/>
-              </w:rPr>
-            </w:pPr>
-            <w:r>
-              <w:rPr>
-                <w:color w:val="808080" w:themeColor="background1" w:themeShade="80"/>
-              </w:rPr>
-              <w:t>/translation om translations op te halen en het vertonen van de listview om translation te editen zijn 2 verschillende dingen!</w:t>
-            </w:r>
-          </w:p>
-        </w:tc>
-        <w:tc>
-          <w:tcPr>
-            <w:tcW w:w="4740" w:type="dxa"/>
-          </w:tcPr>
-          <w:p>
-            <w:pPr>
-              <w:rPr>
-                <w:color w:val="808080" w:themeColor="background1" w:themeShade="80"/>
-              </w:rPr>
-            </w:pPr>
-            <w:r>
-              <w:rPr>
-                <w:color w:val="808080" w:themeColor="background1" w:themeShade="80"/>
-              </w:rPr>
-              <w:t>ok</w:t>
-            </w:r>
-          </w:p>
-        </w:tc>
-        <w:tc>
-          <w:tcPr>
-            <w:tcW w:w="4740" w:type="dxa"/>
-          </w:tcPr>
-          <w:p/>
-        </w:tc>
-      </w:tr>
-      <w:tr>
-        <w:tc>
-          <w:tcPr>
-            <w:tcW w:w="4740" w:type="dxa"/>
-          </w:tcPr>
-          <w:p/>
-        </w:tc>
-        <w:tc>
-          <w:tcPr>
-            <w:tcW w:w="4740" w:type="dxa"/>
-          </w:tcPr>
-          <w:p/>
-        </w:tc>
-        <w:tc>
-          <w:tcPr>
-            <w:tcW w:w="4740" w:type="dxa"/>
-          </w:tcPr>
-          <w:p/>
-        </w:tc>
-      </w:tr>
-      <w:tr>
-        <w:tc>
-          <w:tcPr>
-            <w:tcW w:w="4740" w:type="dxa"/>
-          </w:tcPr>
-          <w:p>
-            <w:r>
-              <w:t>Vrijdag 2016-04-08</w:t>
-            </w:r>
-          </w:p>
-        </w:tc>
-        <w:tc>
-          <w:tcPr>
-            <w:tcW w:w="4740" w:type="dxa"/>
-          </w:tcPr>
-          <w:p/>
-        </w:tc>
-        <w:tc>
-          <w:tcPr>
-            <w:tcW w:w="4740" w:type="dxa"/>
-          </w:tcPr>
-          <w:p/>
-        </w:tc>
-      </w:tr>
-      <w:tr>
-        <w:tc>
-          <w:tcPr>
-            <w:tcW w:w="4740" w:type="dxa"/>
-          </w:tcPr>
-          <w:p>
-            <w:pPr>
-              <w:rPr>
-                <w:color w:val="808080" w:themeColor="background1" w:themeShade="80"/>
-              </w:rPr>
-            </w:pPr>
-            <w:r>
-              <w:rPr>
-                <w:color w:val="808080" w:themeColor="background1" w:themeShade="80"/>
-              </w:rPr>
-              <w:t>/editTranslation: 'aantal pagina buttons' en 'totaal aantal items'  werkt nog niet goed... tableview toont 15 regels / pagina en 82 paginabuttons...</w:t>
-            </w:r>
-          </w:p>
-          <w:p>
-            <w:pPr>
-              <w:rPr>
-                <w:color w:val="808080" w:themeColor="background1" w:themeShade="80"/>
-              </w:rPr>
-            </w:pPr>
-          </w:p>
-        </w:tc>
-        <w:tc>
-          <w:tcPr>
-            <w:tcW w:w="4740" w:type="dxa"/>
-          </w:tcPr>
-          <w:p>
-            <w:pPr>
-              <w:rPr>
-                <w:color w:val="808080" w:themeColor="background1" w:themeShade="80"/>
-              </w:rPr>
-            </w:pPr>
-            <w:r>
-              <w:rPr>
-                <w:color w:val="808080" w:themeColor="background1" w:themeShade="80"/>
-              </w:rPr>
-              <w:t>ok</w:t>
-            </w:r>
-          </w:p>
-        </w:tc>
-        <w:tc>
-          <w:tcPr>
-            <w:tcW w:w="4740" w:type="dxa"/>
-          </w:tcPr>
-          <w:p>
-            <w:pPr>
-              <w:rPr>
-                <w:color w:val="808080" w:themeColor="background1" w:themeShade="80"/>
-              </w:rPr>
-            </w:pPr>
-            <w:r>
-              <w:rPr>
-                <w:color w:val="808080" w:themeColor="background1" w:themeShade="80"/>
-              </w:rPr>
-              <w:t>Waarde van totalitems klopte nite... moet apart afgeleid worden... check</w:t>
-            </w:r>
-          </w:p>
-        </w:tc>
-      </w:tr>
-      <w:tr>
-        <w:tc>
-          <w:tcPr>
-            <w:tcW w:w="4740" w:type="dxa"/>
-          </w:tcPr>
-          <w:p>
-            <w:pPr>
-              <w:rPr>
-                <w:color w:val="808080" w:themeColor="background1" w:themeShade="80"/>
-              </w:rPr>
-            </w:pPr>
-            <w:r>
-              <w:rPr>
-                <w:color w:val="808080" w:themeColor="background1" w:themeShade="80"/>
-              </w:rPr>
-              <w:t>P</w:t>
-            </w:r>
-            <w:r>
-              <w:rPr>
-                <w:color w:val="808080" w:themeColor="background1" w:themeShade="80"/>
-              </w:rPr>
-              <w:t>aginationstrip</w:t>
-            </w:r>
-            <w:r>
-              <w:rPr>
-                <w:color w:val="808080" w:themeColor="background1" w:themeShade="80"/>
-              </w:rPr>
-              <w:t xml:space="preserve"> vertoont laatste </w:t>
-            </w:r>
-            <w:r>
-              <w:rPr>
-                <w:color w:val="808080" w:themeColor="background1" w:themeShade="80"/>
-              </w:rPr>
-              <w:t>pagin</w:t>
-            </w:r>
-            <w:r>
-              <w:rPr>
-                <w:color w:val="808080" w:themeColor="background1" w:themeShade="80"/>
-              </w:rPr>
-              <w:t>abutton niet</w:t>
-            </w:r>
-          </w:p>
-        </w:tc>
-        <w:tc>
-          <w:tcPr>
-            <w:tcW w:w="4740" w:type="dxa"/>
-          </w:tcPr>
-          <w:p>
-            <w:pPr>
-              <w:rPr>
-                <w:color w:val="808080" w:themeColor="background1" w:themeShade="80"/>
-              </w:rPr>
-            </w:pPr>
-            <w:r>
-              <w:rPr>
-                <w:color w:val="808080" w:themeColor="background1" w:themeShade="80"/>
-              </w:rPr>
-              <w:t>Ok</w:t>
-            </w:r>
-          </w:p>
-        </w:tc>
-        <w:tc>
-          <w:tcPr>
-            <w:tcW w:w="4740" w:type="dxa"/>
-          </w:tcPr>
-          <w:p/>
-        </w:tc>
-      </w:tr>
-      <w:tr>
-        <w:tc>
-          <w:tcPr>
-            <w:tcW w:w="4740" w:type="dxa"/>
-          </w:tcPr>
-          <w:p>
-            <w:pPr>
-              <w:rPr>
-                <w:color w:val="808080" w:themeColor="background1" w:themeShade="80"/>
-              </w:rPr>
-            </w:pPr>
-            <w:r>
-              <w:rPr>
-                <w:color w:val="808080" w:themeColor="background1" w:themeShade="80"/>
-              </w:rPr>
-              <w:t>domeinen: rechten en rollen matrix implementeren @ https://portal.hrmatches.com/index.cfm?module=hrsettings&amp;view=permissions</w:t>
-            </w:r>
-          </w:p>
-          <w:p>
-            <w:pPr>
-              <w:rPr>
-                <w:color w:val="808080" w:themeColor="background1" w:themeShade="80"/>
-              </w:rPr>
-            </w:pPr>
-            <w:r>
-              <w:rPr>
-                <w:color w:val="808080" w:themeColor="background1" w:themeShade="80"/>
-              </w:rPr>
-              <w:t>specificeer formaat van /rechtenrollen data (zie ook onder)</w:t>
-            </w:r>
-          </w:p>
-        </w:tc>
-        <w:tc>
-          <w:tcPr>
-            <w:tcW w:w="4740" w:type="dxa"/>
-          </w:tcPr>
-          <w:p>
-            <w:pPr>
-              <w:rPr>
-                <w:color w:val="808080" w:themeColor="background1" w:themeShade="80"/>
-              </w:rPr>
-            </w:pPr>
-            <w:r>
-              <w:rPr>
-                <w:color w:val="808080" w:themeColor="background1" w:themeShade="80"/>
-              </w:rPr>
-              <w:t>Ok</w:t>
-            </w:r>
-          </w:p>
-        </w:tc>
-        <w:tc>
-          <w:tcPr>
-            <w:tcW w:w="4740" w:type="dxa"/>
-          </w:tcPr>
-          <w:p/>
-        </w:tc>
-      </w:tr>
-      <w:tr>
-        <w:tc>
-          <w:tcPr>
-            <w:tcW w:w="4740" w:type="dxa"/>
-          </w:tcPr>
-          <w:p>
-            <w:pPr>
-              <w:rPr>
-                <w:color w:val="808080" w:themeColor="background1" w:themeShade="80"/>
-                <w:lang w:val="en-US"/>
-              </w:rPr>
-            </w:pPr>
-            <w:r>
-              <w:rPr>
-                <w:color w:val="808080" w:themeColor="background1" w:themeShade="80"/>
-                <w:lang w:val="en-US"/>
-              </w:rPr>
-              <w:t xml:space="preserve">Resolve data </w:t>
-            </w:r>
-            <w:proofErr w:type="spellStart"/>
-            <w:r>
-              <w:rPr>
-                <w:color w:val="808080" w:themeColor="background1" w:themeShade="80"/>
-                <w:lang w:val="en-US"/>
-              </w:rPr>
-              <w:t>vanuit</w:t>
-            </w:r>
-            <w:proofErr w:type="spellEnd"/>
-            <w:r>
-              <w:rPr>
-                <w:color w:val="808080" w:themeColor="background1" w:themeShade="80"/>
-                <w:lang w:val="en-US"/>
-              </w:rPr>
-              <w:t xml:space="preserve"> state ‘</w:t>
-            </w:r>
-            <w:proofErr w:type="spellStart"/>
-            <w:r>
-              <w:rPr>
-                <w:color w:val="808080" w:themeColor="background1" w:themeShade="80"/>
-                <w:lang w:val="en-US"/>
-              </w:rPr>
-              <w:t>editTranslation</w:t>
-            </w:r>
-            <w:proofErr w:type="spellEnd"/>
-            <w:r>
-              <w:rPr>
-                <w:color w:val="808080" w:themeColor="background1" w:themeShade="80"/>
-                <w:lang w:val="en-US"/>
-              </w:rPr>
-              <w:t xml:space="preserve">’ </w:t>
-            </w:r>
-            <w:proofErr w:type="spellStart"/>
-            <w:r>
-              <w:rPr>
-                <w:color w:val="808080" w:themeColor="background1" w:themeShade="80"/>
-                <w:lang w:val="en-US"/>
-              </w:rPr>
-              <w:t>werkt</w:t>
-            </w:r>
-            <w:proofErr w:type="spellEnd"/>
-            <w:r>
-              <w:rPr>
-                <w:color w:val="808080" w:themeColor="background1" w:themeShade="80"/>
-                <w:lang w:val="en-US"/>
-              </w:rPr>
-              <w:t xml:space="preserve"> </w:t>
-            </w:r>
-            <w:proofErr w:type="spellStart"/>
-            <w:r>
-              <w:rPr>
-                <w:color w:val="808080" w:themeColor="background1" w:themeShade="80"/>
-                <w:lang w:val="en-US"/>
-              </w:rPr>
-              <w:t>niet</w:t>
-            </w:r>
-            <w:proofErr w:type="spellEnd"/>
-            <w:r>
-              <w:rPr>
-                <w:color w:val="808080" w:themeColor="background1" w:themeShade="80"/>
-                <w:lang w:val="en-US"/>
-              </w:rPr>
-              <w:t xml:space="preserve"> </w:t>
+              <w:t xml:space="preserve">Resolve data vanuit state ‘editTranslation’ werkt niet </w:t>
             </w:r>
           </w:p>
         </w:tc>
@@ -893,76 +772,168 @@
           </w:tcPr>
           <w:p>
             <w:r>
-              <w:t>Teams module maken (Instellingen/G</w:t>
+              <w:t>Teams module maken (Instellingen/Gebruikersbeheer/Teams)</w:t>
+            </w:r>
+          </w:p>
+        </w:tc>
+        <w:tc>
+          <w:tcPr>
+            <w:tcW w:w="4740" w:type="dxa"/>
+          </w:tcPr>
+          <w:p>
+            <w:pPr>
+              <w:rPr>
+                <w:color w:val="808080" w:themeColor="background1" w:themeShade="80"/>
+              </w:rPr>
+            </w:pPr>
+          </w:p>
+        </w:tc>
+        <w:tc>
+          <w:tcPr>
+            <w:tcW w:w="4740" w:type="dxa"/>
+          </w:tcPr>
+          <w:p/>
+        </w:tc>
+      </w:tr>
+      <w:tr>
+        <w:tc>
+          <w:tcPr>
+            <w:tcW w:w="4740" w:type="dxa"/>
+          </w:tcPr>
+          <w:p>
+            <w:pPr>
+              <w:rPr>
+                <w:color w:val="808080" w:themeColor="background1" w:themeShade="80"/>
+              </w:rPr>
+            </w:pPr>
+            <w:r>
+              <w:rPr>
+                <w:color w:val="808080" w:themeColor="background1" w:themeShade="80"/>
+              </w:rPr>
+              <w:t>Data van instellingenscherm ophalen – dit is dus andere data dan de tab ‘Rechten en  Rollen’</w:t>
+            </w:r>
+          </w:p>
+        </w:tc>
+        <w:tc>
+          <w:tcPr>
+            <w:tcW w:w="4740" w:type="dxa"/>
+          </w:tcPr>
+          <w:p>
+            <w:pPr>
+              <w:rPr>
+                <w:color w:val="808080" w:themeColor="background1" w:themeShade="80"/>
+              </w:rPr>
+            </w:pPr>
+            <w:r>
+              <w:rPr>
+                <w:color w:val="808080" w:themeColor="background1" w:themeShade="80"/>
+              </w:rPr>
+              <w:t>O</w:t>
+            </w:r>
+            <w:r>
+              <w:rPr>
+                <w:color w:val="808080" w:themeColor="background1" w:themeShade="80"/>
+              </w:rPr>
+              <w:t>k</w:t>
+            </w:r>
+          </w:p>
+        </w:tc>
+        <w:tc>
+          <w:tcPr>
+            <w:tcW w:w="4740" w:type="dxa"/>
+          </w:tcPr>
+          <w:p/>
+        </w:tc>
+      </w:tr>
+      <w:tr>
+        <w:tc>
+          <w:tcPr>
+            <w:tcW w:w="4740" w:type="dxa"/>
+          </w:tcPr>
+          <w:p>
+            <w:pPr>
+              <w:rPr>
+                <w:color w:val="808080" w:themeColor="background1" w:themeShade="80"/>
+              </w:rPr>
+            </w:pPr>
+            <w:r>
+              <w:t>dinsdag 12 april 2016</w:t>
+            </w:r>
+          </w:p>
+        </w:tc>
+        <w:tc>
+          <w:tcPr>
+            <w:tcW w:w="4740" w:type="dxa"/>
+          </w:tcPr>
+          <w:p>
+            <w:pPr>
+              <w:rPr>
+                <w:color w:val="808080" w:themeColor="background1" w:themeShade="80"/>
+              </w:rPr>
+            </w:pPr>
+          </w:p>
+        </w:tc>
+        <w:tc>
+          <w:tcPr>
+            <w:tcW w:w="4740" w:type="dxa"/>
+          </w:tcPr>
+          <w:p/>
+        </w:tc>
+      </w:tr>
+      <w:tr>
+        <w:tc>
+          <w:tcPr>
+            <w:tcW w:w="4740" w:type="dxa"/>
+          </w:tcPr>
+          <w:p>
+            <w:pPr>
+              <w:rPr>
+                <w:color w:val="808080" w:themeColor="background1" w:themeShade="80"/>
+              </w:rPr>
+            </w:pPr>
+            <w:r>
+              <w:rPr>
+                <w:color w:val="808080" w:themeColor="background1" w:themeShade="80"/>
+              </w:rPr>
+              <w:t xml:space="preserve">Settings: Toon Rechten en Rollen + Teams in nested views: Settings container-&gt;userManagement container -&gt; Rechten </w:t>
+            </w:r>
+            <w:r>
+              <w:rPr>
+                <w:color w:val="808080" w:themeColor="background1" w:themeShade="80"/>
+              </w:rPr>
+              <w:t>en Rollen + Teams.</w:t>
+            </w:r>
+          </w:p>
+        </w:tc>
+        <w:tc>
+          <w:tcPr>
+            <w:tcW w:w="4740" w:type="dxa"/>
+          </w:tcPr>
+          <w:p>
+            <w:pPr>
+              <w:rPr>
+                <w:color w:val="808080" w:themeColor="background1" w:themeShade="80"/>
+              </w:rPr>
+            </w:pPr>
+            <w:r>
+              <w:rPr>
+                <w:color w:val="808080" w:themeColor="background1" w:themeShade="80"/>
+              </w:rPr>
+              <w:t>Ok</w:t>
+            </w:r>
+          </w:p>
+        </w:tc>
+        <w:tc>
+          <w:tcPr>
+            <w:tcW w:w="4740" w:type="dxa"/>
+          </w:tcPr>
+          <w:p>
+            <w:r>
+              <w:t>Probleem : tabs in  panel corresponderen niet met ui–router states</w:t>
             </w:r>
             <w:bookmarkStart w:id="0" w:name="_GoBack"/>
             <w:bookmarkEnd w:id="0"/>
-            <w:r>
-              <w:t>ebruikersbeheer/Teams)</w:t>
-            </w:r>
-          </w:p>
-        </w:tc>
-        <w:tc>
-          <w:tcPr>
-            <w:tcW w:w="4740" w:type="dxa"/>
-          </w:tcPr>
-          <w:p>
-            <w:pPr>
-              <w:rPr>
-                <w:color w:val="808080" w:themeColor="background1" w:themeShade="80"/>
-              </w:rPr>
-            </w:pPr>
-          </w:p>
-        </w:tc>
-        <w:tc>
-          <w:tcPr>
-            <w:tcW w:w="4740" w:type="dxa"/>
-          </w:tcPr>
-          <w:p/>
-        </w:tc>
-      </w:tr>
-      <w:tr>
-        <w:tc>
-          <w:tcPr>
-            <w:tcW w:w="4740" w:type="dxa"/>
-          </w:tcPr>
-          <w:p>
-            <w:pPr>
-              <w:rPr>
-                <w:color w:val="808080" w:themeColor="background1" w:themeShade="80"/>
-              </w:rPr>
-            </w:pPr>
-            <w:r>
-              <w:rPr>
-                <w:color w:val="808080" w:themeColor="background1" w:themeShade="80"/>
-              </w:rPr>
-              <w:t>Data van instellingenscherm ophalen – dit is dus andere data dan de tab ‘Rechten en  Rollen’</w:t>
-            </w:r>
-          </w:p>
-        </w:tc>
-        <w:tc>
-          <w:tcPr>
-            <w:tcW w:w="4740" w:type="dxa"/>
-          </w:tcPr>
-          <w:p>
-            <w:pPr>
-              <w:rPr>
-                <w:color w:val="808080" w:themeColor="background1" w:themeShade="80"/>
-              </w:rPr>
-            </w:pPr>
-            <w:r>
-              <w:rPr>
-                <w:color w:val="808080" w:themeColor="background1" w:themeShade="80"/>
-              </w:rPr>
-              <w:t>ok</w:t>
-            </w:r>
-          </w:p>
-        </w:tc>
-        <w:tc>
-          <w:tcPr>
-            <w:tcW w:w="4740" w:type="dxa"/>
-          </w:tcPr>
-          <w:p/>
+          </w:p>
         </w:tc>
       </w:tr>
     </w:tbl>

</xml_diff>

<commit_message>
Settings-Usermanagement-Gebruikers beheer: tabs in  panel corresponderen niet met ui–router states (tab content wijzigt, url niet):. Oplossing: Tabpanel van ui-bootstrap gebruiken i.p.v. Boostrap.css
</commit_message>
<xml_diff>
--- a/Docs/ToDo.docx
+++ b/Docs/ToDo.docx
@@ -73,8 +73,65 @@
                 <w:color w:val="808080" w:themeColor="background1" w:themeShade="80"/>
                 <w:lang w:val="en-US"/>
               </w:rPr>
-              <w:t>response loggen, 401 (not authenticated): redirect login, 402: redirect url = instelling in configuratie</w:t>
-            </w:r>
+              <w:t xml:space="preserve">response </w:t>
+            </w:r>
+            <w:proofErr w:type="spellStart"/>
+            <w:r>
+              <w:rPr>
+                <w:color w:val="808080" w:themeColor="background1" w:themeShade="80"/>
+                <w:lang w:val="en-US"/>
+              </w:rPr>
+              <w:t>loggen</w:t>
+            </w:r>
+            <w:proofErr w:type="spellEnd"/>
+            <w:r>
+              <w:rPr>
+                <w:color w:val="808080" w:themeColor="background1" w:themeShade="80"/>
+                <w:lang w:val="en-US"/>
+              </w:rPr>
+              <w:t xml:space="preserve">, 401 (not authenticated): redirect login, 402: redirect </w:t>
+            </w:r>
+            <w:proofErr w:type="spellStart"/>
+            <w:r>
+              <w:rPr>
+                <w:color w:val="808080" w:themeColor="background1" w:themeShade="80"/>
+                <w:lang w:val="en-US"/>
+              </w:rPr>
+              <w:t>url</w:t>
+            </w:r>
+            <w:proofErr w:type="spellEnd"/>
+            <w:r>
+              <w:rPr>
+                <w:color w:val="808080" w:themeColor="background1" w:themeShade="80"/>
+                <w:lang w:val="en-US"/>
+              </w:rPr>
+              <w:t xml:space="preserve"> = </w:t>
+            </w:r>
+            <w:proofErr w:type="spellStart"/>
+            <w:r>
+              <w:rPr>
+                <w:color w:val="808080" w:themeColor="background1" w:themeShade="80"/>
+                <w:lang w:val="en-US"/>
+              </w:rPr>
+              <w:t>instelling</w:t>
+            </w:r>
+            <w:proofErr w:type="spellEnd"/>
+            <w:r>
+              <w:rPr>
+                <w:color w:val="808080" w:themeColor="background1" w:themeShade="80"/>
+                <w:lang w:val="en-US"/>
+              </w:rPr>
+              <w:t xml:space="preserve"> in </w:t>
+            </w:r>
+            <w:proofErr w:type="spellStart"/>
+            <w:r>
+              <w:rPr>
+                <w:color w:val="808080" w:themeColor="background1" w:themeShade="80"/>
+                <w:lang w:val="en-US"/>
+              </w:rPr>
+              <w:t>configuratie</w:t>
+            </w:r>
+            <w:proofErr w:type="spellEnd"/>
           </w:p>
           <w:p>
             <w:pPr>
@@ -523,7 +580,71 @@
                 <w:color w:val="808080" w:themeColor="background1" w:themeShade="80"/>
                 <w:lang w:val="en-US"/>
               </w:rPr>
-              <w:t xml:space="preserve">Resolve data vanuit state ‘editTranslation’ werkt niet </w:t>
+              <w:t xml:space="preserve">Resolve data </w:t>
+            </w:r>
+            <w:proofErr w:type="spellStart"/>
+            <w:r>
+              <w:rPr>
+                <w:color w:val="808080" w:themeColor="background1" w:themeShade="80"/>
+                <w:lang w:val="en-US"/>
+              </w:rPr>
+              <w:t>vanuit</w:t>
+            </w:r>
+            <w:proofErr w:type="spellEnd"/>
+            <w:r>
+              <w:rPr>
+                <w:color w:val="808080" w:themeColor="background1" w:themeShade="80"/>
+                <w:lang w:val="en-US"/>
+              </w:rPr>
+              <w:t xml:space="preserve"> state ‘</w:t>
+            </w:r>
+            <w:proofErr w:type="spellStart"/>
+            <w:r>
+              <w:rPr>
+                <w:color w:val="808080" w:themeColor="background1" w:themeShade="80"/>
+                <w:lang w:val="en-US"/>
+              </w:rPr>
+              <w:t>editTranslation</w:t>
+            </w:r>
+            <w:proofErr w:type="spellEnd"/>
+            <w:r>
+              <w:rPr>
+                <w:color w:val="808080" w:themeColor="background1" w:themeShade="80"/>
+                <w:lang w:val="en-US"/>
+              </w:rPr>
+              <w:t xml:space="preserve">’ </w:t>
+            </w:r>
+            <w:proofErr w:type="spellStart"/>
+            <w:r>
+              <w:rPr>
+                <w:color w:val="808080" w:themeColor="background1" w:themeShade="80"/>
+                <w:lang w:val="en-US"/>
+              </w:rPr>
+              <w:t>werkt</w:t>
+            </w:r>
+            <w:proofErr w:type="spellEnd"/>
+            <w:r>
+              <w:rPr>
+                <w:color w:val="808080" w:themeColor="background1" w:themeShade="80"/>
+                <w:lang w:val="en-US"/>
+              </w:rPr>
+              <w:t xml:space="preserve"> </w:t>
+            </w:r>
+            <w:proofErr w:type="spellStart"/>
+            <w:r>
+              <w:rPr>
+                <w:color w:val="808080" w:themeColor="background1" w:themeShade="80"/>
+                <w:lang w:val="en-US"/>
+              </w:rPr>
+              <w:t>niet</w:t>
+            </w:r>
+            <w:proofErr w:type="spellEnd"/>
+            <w:r>
+              <w:rPr>
+                <w:color w:val="808080" w:themeColor="background1" w:themeShade="80"/>
+                <w:lang w:val="en-US"/>
+              </w:rPr>
+              <w:t xml:space="preserve"> </w:t>
             </w:r>
           </w:p>
         </w:tc>
@@ -931,9 +1052,231 @@
             <w:r>
               <w:t>Probleem : tabs in  panel corresponderen niet met ui–router states</w:t>
             </w:r>
+          </w:p>
+        </w:tc>
+      </w:tr>
+      <w:tr>
+        <w:tc>
+          <w:tcPr>
+            <w:tcW w:w="4740" w:type="dxa"/>
+          </w:tcPr>
+          <w:p>
+            <w:pPr>
+              <w:rPr>
+                <w:color w:val="808080" w:themeColor="background1" w:themeShade="80"/>
+                <w:lang w:val="en-US"/>
+              </w:rPr>
+            </w:pPr>
+            <w:r>
+              <w:rPr>
+                <w:color w:val="808080" w:themeColor="background1" w:themeShade="80"/>
+                <w:lang w:val="en-US"/>
+              </w:rPr>
+              <w:t>/</w:t>
+            </w:r>
+            <w:proofErr w:type="spellStart"/>
+            <w:r>
+              <w:rPr>
+                <w:color w:val="808080" w:themeColor="background1" w:themeShade="80"/>
+                <w:lang w:val="en-US"/>
+              </w:rPr>
+              <w:t>t</w:t>
+            </w:r>
+            <w:r>
+              <w:rPr>
+                <w:color w:val="808080" w:themeColor="background1" w:themeShade="80"/>
+                <w:lang w:val="en-US"/>
+              </w:rPr>
+              <w:t>rackingdata</w:t>
+            </w:r>
+            <w:proofErr w:type="spellEnd"/>
+            <w:r>
+              <w:rPr>
+                <w:color w:val="808080" w:themeColor="background1" w:themeShade="80"/>
+                <w:lang w:val="en-US"/>
+              </w:rPr>
+              <w:t xml:space="preserve"> </w:t>
+            </w:r>
+            <w:proofErr w:type="spellStart"/>
+            <w:r>
+              <w:rPr>
+                <w:color w:val="808080" w:themeColor="background1" w:themeShade="80"/>
+                <w:lang w:val="en-US"/>
+              </w:rPr>
+              <w:t>geeft</w:t>
+            </w:r>
+            <w:proofErr w:type="spellEnd"/>
+            <w:r>
+              <w:rPr>
+                <w:color w:val="808080" w:themeColor="background1" w:themeShade="80"/>
+                <w:lang w:val="en-US"/>
+              </w:rPr>
+              <w:t xml:space="preserve"> 500 error </w:t>
+            </w:r>
+            <w:proofErr w:type="spellStart"/>
+            <w:r>
+              <w:rPr>
+                <w:color w:val="808080" w:themeColor="background1" w:themeShade="80"/>
+                <w:lang w:val="en-US"/>
+              </w:rPr>
+              <w:t>respons</w:t>
+            </w:r>
+            <w:proofErr w:type="spellEnd"/>
+            <w:r>
+              <w:rPr>
+                <w:color w:val="808080" w:themeColor="background1" w:themeShade="80"/>
+                <w:lang w:val="en-US"/>
+              </w:rPr>
+              <w:t xml:space="preserve"> – backend (CF + </w:t>
+            </w:r>
+            <w:proofErr w:type="spellStart"/>
+            <w:r>
+              <w:rPr>
+                <w:color w:val="808080" w:themeColor="background1" w:themeShade="80"/>
+                <w:lang w:val="en-US"/>
+              </w:rPr>
+              <w:t>SQLServer</w:t>
+            </w:r>
+            <w:proofErr w:type="spellEnd"/>
+            <w:r>
+              <w:rPr>
+                <w:color w:val="808080" w:themeColor="background1" w:themeShade="80"/>
+                <w:lang w:val="en-US"/>
+              </w:rPr>
+              <w:t>)</w:t>
+            </w:r>
+            <w:r>
+              <w:rPr>
+                <w:color w:val="808080" w:themeColor="background1" w:themeShade="80"/>
+                <w:lang w:val="en-US"/>
+              </w:rPr>
+              <w:t xml:space="preserve"> </w:t>
+            </w:r>
+            <w:proofErr w:type="spellStart"/>
+            <w:r>
+              <w:rPr>
+                <w:color w:val="808080" w:themeColor="background1" w:themeShade="80"/>
+                <w:lang w:val="en-US"/>
+              </w:rPr>
+              <w:t>probleem</w:t>
+            </w:r>
+            <w:proofErr w:type="spellEnd"/>
+          </w:p>
+        </w:tc>
+        <w:tc>
+          <w:tcPr>
+            <w:tcW w:w="4740" w:type="dxa"/>
+          </w:tcPr>
+          <w:p>
+            <w:pPr>
+              <w:rPr>
+                <w:color w:val="808080" w:themeColor="background1" w:themeShade="80"/>
+                <w:lang w:val="en-US"/>
+              </w:rPr>
+            </w:pPr>
+            <w:r>
+              <w:rPr>
+                <w:color w:val="808080" w:themeColor="background1" w:themeShade="80"/>
+                <w:lang w:val="en-US"/>
+              </w:rPr>
+              <w:t>OK</w:t>
+            </w:r>
+          </w:p>
+        </w:tc>
+        <w:tc>
+          <w:tcPr>
+            <w:tcW w:w="4740" w:type="dxa"/>
+          </w:tcPr>
+          <w:p>
+            <w:pPr>
+              <w:rPr>
+                <w:lang w:val="en-US"/>
+              </w:rPr>
+            </w:pPr>
+          </w:p>
+        </w:tc>
+      </w:tr>
+      <w:tr>
+        <w:tc>
+          <w:tcPr>
+            <w:tcW w:w="4740" w:type="dxa"/>
+          </w:tcPr>
+          <w:p>
+            <w:pPr>
+              <w:rPr>
+                <w:color w:val="808080" w:themeColor="background1" w:themeShade="80"/>
+              </w:rPr>
+            </w:pPr>
+            <w:r>
+              <w:t>Settings-Usermanagement-Gebruikers beheer: tabs in  panel corresponderen niet met ui–router states (tab content wijzigt, url niet)</w:t>
+            </w:r>
+          </w:p>
+        </w:tc>
+        <w:tc>
+          <w:tcPr>
+            <w:tcW w:w="4740" w:type="dxa"/>
+          </w:tcPr>
+          <w:p>
+            <w:pPr>
+              <w:rPr>
+                <w:color w:val="808080" w:themeColor="background1" w:themeShade="80"/>
+              </w:rPr>
+            </w:pPr>
+          </w:p>
+        </w:tc>
+        <w:tc>
+          <w:tcPr>
+            <w:tcW w:w="4740" w:type="dxa"/>
+          </w:tcPr>
+          <w:p>
+            <w:r>
+              <w:t>Tabpanel van ui-bootstrap gebruike</w:t>
+            </w:r>
             <w:bookmarkStart w:id="0" w:name="_GoBack"/>
             <w:bookmarkEnd w:id="0"/>
-          </w:p>
+            <w:r>
+              <w:t>n i.p.v. Boostrap</w:t>
+            </w:r>
+          </w:p>
+        </w:tc>
+      </w:tr>
+      <w:tr>
+        <w:tc>
+          <w:tcPr>
+            <w:tcW w:w="4740" w:type="dxa"/>
+          </w:tcPr>
+          <w:p>
+            <w:r>
+              <w:t>woe</w:t>
+            </w:r>
+            <w:r>
+              <w:t>nsdag 1</w:t>
+            </w:r>
+            <w:r>
+              <w:t>3</w:t>
+            </w:r>
+            <w:r>
+              <w:t xml:space="preserve"> april 2016</w:t>
+            </w:r>
+          </w:p>
+        </w:tc>
+        <w:tc>
+          <w:tcPr>
+            <w:tcW w:w="4740" w:type="dxa"/>
+          </w:tcPr>
+          <w:p>
+            <w:pPr>
+              <w:rPr>
+                <w:color w:val="808080" w:themeColor="background1" w:themeShade="80"/>
+              </w:rPr>
+            </w:pPr>
+          </w:p>
+        </w:tc>
+        <w:tc>
+          <w:tcPr>
+            <w:tcW w:w="4740" w:type="dxa"/>
+          </w:tcPr>
+          <w:p/>
         </w:tc>
       </w:tr>
     </w:tbl>

</xml_diff>

<commit_message>
Tabpanel van ui-bootstrap gebruiken i.p.v. Bootstrap; Instellingen-Gebruikers –Teams: moet table view voor de listView gebruiken;
</commit_message>
<xml_diff>
--- a/Docs/ToDo.docx
+++ b/Docs/ToDo.docx
@@ -10,13 +10,13 @@
       </w:tblPr>
       <w:tblGrid>
         <w:gridCol w:w="7387"/>
-        <w:gridCol w:w="3406"/>
-        <w:gridCol w:w="3427"/>
+        <w:gridCol w:w="3362"/>
+        <w:gridCol w:w="3471"/>
       </w:tblGrid>
       <w:tr>
         <w:tc>
           <w:tcPr>
-            <w:tcW w:w="4740" w:type="dxa"/>
+            <w:tcW w:w="7387" w:type="dxa"/>
           </w:tcPr>
           <w:p>
             <w:r>
@@ -27,21 +27,21 @@
         </w:tc>
         <w:tc>
           <w:tcPr>
-            <w:tcW w:w="4740" w:type="dxa"/>
-          </w:tcPr>
-          <w:p/>
-        </w:tc>
-        <w:tc>
-          <w:tcPr>
-            <w:tcW w:w="4740" w:type="dxa"/>
-          </w:tcPr>
-          <w:p/>
-        </w:tc>
-      </w:tr>
-      <w:tr>
-        <w:tc>
-          <w:tcPr>
-            <w:tcW w:w="4740" w:type="dxa"/>
+            <w:tcW w:w="3362" w:type="dxa"/>
+          </w:tcPr>
+          <w:p/>
+        </w:tc>
+        <w:tc>
+          <w:tcPr>
+            <w:tcW w:w="3471" w:type="dxa"/>
+          </w:tcPr>
+          <w:p/>
+        </w:tc>
+      </w:tr>
+      <w:tr>
+        <w:tc>
+          <w:tcPr>
+            <w:tcW w:w="7387" w:type="dxa"/>
           </w:tcPr>
           <w:p>
             <w:pPr>
@@ -59,7 +59,7 @@
         </w:tc>
         <w:tc>
           <w:tcPr>
-            <w:tcW w:w="4740" w:type="dxa"/>
+            <w:tcW w:w="3362" w:type="dxa"/>
           </w:tcPr>
           <w:p>
             <w:pPr>
@@ -156,15 +156,15 @@
         </w:tc>
         <w:tc>
           <w:tcPr>
-            <w:tcW w:w="4740" w:type="dxa"/>
-          </w:tcPr>
-          <w:p/>
-        </w:tc>
-      </w:tr>
-      <w:tr>
-        <w:tc>
-          <w:tcPr>
-            <w:tcW w:w="4740" w:type="dxa"/>
+            <w:tcW w:w="3471" w:type="dxa"/>
+          </w:tcPr>
+          <w:p/>
+        </w:tc>
+      </w:tr>
+      <w:tr>
+        <w:tc>
+          <w:tcPr>
+            <w:tcW w:w="7387" w:type="dxa"/>
           </w:tcPr>
           <w:p>
             <w:pPr>
@@ -182,7 +182,7 @@
         </w:tc>
         <w:tc>
           <w:tcPr>
-            <w:tcW w:w="4740" w:type="dxa"/>
+            <w:tcW w:w="3362" w:type="dxa"/>
           </w:tcPr>
           <w:p>
             <w:pPr>
@@ -200,15 +200,15 @@
         </w:tc>
         <w:tc>
           <w:tcPr>
-            <w:tcW w:w="4740" w:type="dxa"/>
-          </w:tcPr>
-          <w:p/>
-        </w:tc>
-      </w:tr>
-      <w:tr>
-        <w:tc>
-          <w:tcPr>
-            <w:tcW w:w="4740" w:type="dxa"/>
+            <w:tcW w:w="3471" w:type="dxa"/>
+          </w:tcPr>
+          <w:p/>
+        </w:tc>
+      </w:tr>
+      <w:tr>
+        <w:tc>
+          <w:tcPr>
+            <w:tcW w:w="7387" w:type="dxa"/>
           </w:tcPr>
           <w:p>
             <w:pPr>
@@ -226,7 +226,7 @@
         </w:tc>
         <w:tc>
           <w:tcPr>
-            <w:tcW w:w="4740" w:type="dxa"/>
+            <w:tcW w:w="3362" w:type="dxa"/>
           </w:tcPr>
           <w:p>
             <w:pPr>
@@ -244,15 +244,15 @@
         </w:tc>
         <w:tc>
           <w:tcPr>
-            <w:tcW w:w="4740" w:type="dxa"/>
-          </w:tcPr>
-          <w:p/>
-        </w:tc>
-      </w:tr>
-      <w:tr>
-        <w:tc>
-          <w:tcPr>
-            <w:tcW w:w="4740" w:type="dxa"/>
+            <w:tcW w:w="3471" w:type="dxa"/>
+          </w:tcPr>
+          <w:p/>
+        </w:tc>
+      </w:tr>
+      <w:tr>
+        <w:tc>
+          <w:tcPr>
+            <w:tcW w:w="7387" w:type="dxa"/>
           </w:tcPr>
           <w:p>
             <w:pPr>
@@ -270,27 +270,27 @@
         </w:tc>
         <w:tc>
           <w:tcPr>
-            <w:tcW w:w="4740" w:type="dxa"/>
-          </w:tcPr>
-          <w:p>
-            <w:pPr>
-              <w:rPr>
-                <w:color w:val="808080" w:themeColor="background1" w:themeShade="80"/>
-              </w:rPr>
-            </w:pPr>
-          </w:p>
-        </w:tc>
-        <w:tc>
-          <w:tcPr>
-            <w:tcW w:w="4740" w:type="dxa"/>
-          </w:tcPr>
-          <w:p/>
-        </w:tc>
-      </w:tr>
-      <w:tr>
-        <w:tc>
-          <w:tcPr>
-            <w:tcW w:w="4740" w:type="dxa"/>
+            <w:tcW w:w="3362" w:type="dxa"/>
+          </w:tcPr>
+          <w:p>
+            <w:pPr>
+              <w:rPr>
+                <w:color w:val="808080" w:themeColor="background1" w:themeShade="80"/>
+              </w:rPr>
+            </w:pPr>
+          </w:p>
+        </w:tc>
+        <w:tc>
+          <w:tcPr>
+            <w:tcW w:w="3471" w:type="dxa"/>
+          </w:tcPr>
+          <w:p/>
+        </w:tc>
+      </w:tr>
+      <w:tr>
+        <w:tc>
+          <w:tcPr>
+            <w:tcW w:w="7387" w:type="dxa"/>
           </w:tcPr>
           <w:p>
             <w:pPr>
@@ -308,7 +308,7 @@
         </w:tc>
         <w:tc>
           <w:tcPr>
-            <w:tcW w:w="4740" w:type="dxa"/>
+            <w:tcW w:w="3362" w:type="dxa"/>
           </w:tcPr>
           <w:p>
             <w:pPr>
@@ -326,35 +326,35 @@
         </w:tc>
         <w:tc>
           <w:tcPr>
-            <w:tcW w:w="4740" w:type="dxa"/>
-          </w:tcPr>
-          <w:p/>
-        </w:tc>
-      </w:tr>
-      <w:tr>
-        <w:tc>
-          <w:tcPr>
-            <w:tcW w:w="4740" w:type="dxa"/>
-          </w:tcPr>
-          <w:p/>
-        </w:tc>
-        <w:tc>
-          <w:tcPr>
-            <w:tcW w:w="4740" w:type="dxa"/>
-          </w:tcPr>
-          <w:p/>
-        </w:tc>
-        <w:tc>
-          <w:tcPr>
-            <w:tcW w:w="4740" w:type="dxa"/>
-          </w:tcPr>
-          <w:p/>
-        </w:tc>
-      </w:tr>
-      <w:tr>
-        <w:tc>
-          <w:tcPr>
-            <w:tcW w:w="4740" w:type="dxa"/>
+            <w:tcW w:w="3471" w:type="dxa"/>
+          </w:tcPr>
+          <w:p/>
+        </w:tc>
+      </w:tr>
+      <w:tr>
+        <w:tc>
+          <w:tcPr>
+            <w:tcW w:w="7387" w:type="dxa"/>
+          </w:tcPr>
+          <w:p/>
+        </w:tc>
+        <w:tc>
+          <w:tcPr>
+            <w:tcW w:w="3362" w:type="dxa"/>
+          </w:tcPr>
+          <w:p/>
+        </w:tc>
+        <w:tc>
+          <w:tcPr>
+            <w:tcW w:w="3471" w:type="dxa"/>
+          </w:tcPr>
+          <w:p/>
+        </w:tc>
+      </w:tr>
+      <w:tr>
+        <w:tc>
+          <w:tcPr>
+            <w:tcW w:w="7387" w:type="dxa"/>
           </w:tcPr>
           <w:p>
             <w:r>
@@ -364,21 +364,21 @@
         </w:tc>
         <w:tc>
           <w:tcPr>
-            <w:tcW w:w="4740" w:type="dxa"/>
-          </w:tcPr>
-          <w:p/>
-        </w:tc>
-        <w:tc>
-          <w:tcPr>
-            <w:tcW w:w="4740" w:type="dxa"/>
-          </w:tcPr>
-          <w:p/>
-        </w:tc>
-      </w:tr>
-      <w:tr>
-        <w:tc>
-          <w:tcPr>
-            <w:tcW w:w="4740" w:type="dxa"/>
+            <w:tcW w:w="3362" w:type="dxa"/>
+          </w:tcPr>
+          <w:p/>
+        </w:tc>
+        <w:tc>
+          <w:tcPr>
+            <w:tcW w:w="3471" w:type="dxa"/>
+          </w:tcPr>
+          <w:p/>
+        </w:tc>
+      </w:tr>
+      <w:tr>
+        <w:tc>
+          <w:tcPr>
+            <w:tcW w:w="7387" w:type="dxa"/>
           </w:tcPr>
           <w:p>
             <w:pPr>
@@ -403,7 +403,7 @@
         </w:tc>
         <w:tc>
           <w:tcPr>
-            <w:tcW w:w="4740" w:type="dxa"/>
+            <w:tcW w:w="3362" w:type="dxa"/>
           </w:tcPr>
           <w:p>
             <w:pPr>
@@ -421,7 +421,7 @@
         </w:tc>
         <w:tc>
           <w:tcPr>
-            <w:tcW w:w="4740" w:type="dxa"/>
+            <w:tcW w:w="3471" w:type="dxa"/>
           </w:tcPr>
           <w:p>
             <w:pPr>
@@ -441,7 +441,7 @@
       <w:tr>
         <w:tc>
           <w:tcPr>
-            <w:tcW w:w="4740" w:type="dxa"/>
+            <w:tcW w:w="7387" w:type="dxa"/>
           </w:tcPr>
           <w:p>
             <w:pPr>
@@ -483,7 +483,7 @@
         </w:tc>
         <w:tc>
           <w:tcPr>
-            <w:tcW w:w="4740" w:type="dxa"/>
+            <w:tcW w:w="3362" w:type="dxa"/>
           </w:tcPr>
           <w:p>
             <w:pPr>
@@ -501,15 +501,15 @@
         </w:tc>
         <w:tc>
           <w:tcPr>
-            <w:tcW w:w="4740" w:type="dxa"/>
-          </w:tcPr>
-          <w:p/>
-        </w:tc>
-      </w:tr>
-      <w:tr>
-        <w:tc>
-          <w:tcPr>
-            <w:tcW w:w="4740" w:type="dxa"/>
+            <w:tcW w:w="3471" w:type="dxa"/>
+          </w:tcPr>
+          <w:p/>
+        </w:tc>
+      </w:tr>
+      <w:tr>
+        <w:tc>
+          <w:tcPr>
+            <w:tcW w:w="7387" w:type="dxa"/>
           </w:tcPr>
           <w:p>
             <w:pPr>
@@ -540,7 +540,7 @@
         </w:tc>
         <w:tc>
           <w:tcPr>
-            <w:tcW w:w="4740" w:type="dxa"/>
+            <w:tcW w:w="3362" w:type="dxa"/>
           </w:tcPr>
           <w:p>
             <w:pPr>
@@ -558,15 +558,15 @@
         </w:tc>
         <w:tc>
           <w:tcPr>
-            <w:tcW w:w="4740" w:type="dxa"/>
-          </w:tcPr>
-          <w:p/>
-        </w:tc>
-      </w:tr>
-      <w:tr>
-        <w:tc>
-          <w:tcPr>
-            <w:tcW w:w="4740" w:type="dxa"/>
+            <w:tcW w:w="3471" w:type="dxa"/>
+          </w:tcPr>
+          <w:p/>
+        </w:tc>
+      </w:tr>
+      <w:tr>
+        <w:tc>
+          <w:tcPr>
+            <w:tcW w:w="7387" w:type="dxa"/>
           </w:tcPr>
           <w:p>
             <w:pPr>
@@ -650,7 +650,7 @@
         </w:tc>
         <w:tc>
           <w:tcPr>
-            <w:tcW w:w="4740" w:type="dxa"/>
+            <w:tcW w:w="3362" w:type="dxa"/>
           </w:tcPr>
           <w:p>
             <w:pPr>
@@ -674,41 +674,41 @@
         </w:tc>
         <w:tc>
           <w:tcPr>
-            <w:tcW w:w="4740" w:type="dxa"/>
-          </w:tcPr>
-          <w:p>
-            <w:pPr>
-              <w:rPr>
-                <w:color w:val="808080" w:themeColor="background1" w:themeShade="80"/>
-              </w:rPr>
-            </w:pPr>
-          </w:p>
-        </w:tc>
-      </w:tr>
-      <w:tr>
-        <w:tc>
-          <w:tcPr>
-            <w:tcW w:w="4740" w:type="dxa"/>
-          </w:tcPr>
-          <w:p/>
-        </w:tc>
-        <w:tc>
-          <w:tcPr>
-            <w:tcW w:w="4740" w:type="dxa"/>
-          </w:tcPr>
-          <w:p/>
-        </w:tc>
-        <w:tc>
-          <w:tcPr>
-            <w:tcW w:w="4740" w:type="dxa"/>
-          </w:tcPr>
-          <w:p/>
-        </w:tc>
-      </w:tr>
-      <w:tr>
-        <w:tc>
-          <w:tcPr>
-            <w:tcW w:w="4740" w:type="dxa"/>
+            <w:tcW w:w="3471" w:type="dxa"/>
+          </w:tcPr>
+          <w:p>
+            <w:pPr>
+              <w:rPr>
+                <w:color w:val="808080" w:themeColor="background1" w:themeShade="80"/>
+              </w:rPr>
+            </w:pPr>
+          </w:p>
+        </w:tc>
+      </w:tr>
+      <w:tr>
+        <w:tc>
+          <w:tcPr>
+            <w:tcW w:w="7387" w:type="dxa"/>
+          </w:tcPr>
+          <w:p/>
+        </w:tc>
+        <w:tc>
+          <w:tcPr>
+            <w:tcW w:w="3362" w:type="dxa"/>
+          </w:tcPr>
+          <w:p/>
+        </w:tc>
+        <w:tc>
+          <w:tcPr>
+            <w:tcW w:w="3471" w:type="dxa"/>
+          </w:tcPr>
+          <w:p/>
+        </w:tc>
+      </w:tr>
+      <w:tr>
+        <w:tc>
+          <w:tcPr>
+            <w:tcW w:w="7387" w:type="dxa"/>
           </w:tcPr>
           <w:p>
             <w:r>
@@ -718,21 +718,21 @@
         </w:tc>
         <w:tc>
           <w:tcPr>
-            <w:tcW w:w="4740" w:type="dxa"/>
-          </w:tcPr>
-          <w:p/>
-        </w:tc>
-        <w:tc>
-          <w:tcPr>
-            <w:tcW w:w="4740" w:type="dxa"/>
-          </w:tcPr>
-          <w:p/>
-        </w:tc>
-      </w:tr>
-      <w:tr>
-        <w:tc>
-          <w:tcPr>
-            <w:tcW w:w="4740" w:type="dxa"/>
+            <w:tcW w:w="3362" w:type="dxa"/>
+          </w:tcPr>
+          <w:p/>
+        </w:tc>
+        <w:tc>
+          <w:tcPr>
+            <w:tcW w:w="3471" w:type="dxa"/>
+          </w:tcPr>
+          <w:p/>
+        </w:tc>
+      </w:tr>
+      <w:tr>
+        <w:tc>
+          <w:tcPr>
+            <w:tcW w:w="7387" w:type="dxa"/>
           </w:tcPr>
           <w:p>
             <w:pPr>
@@ -774,7 +774,7 @@
         </w:tc>
         <w:tc>
           <w:tcPr>
-            <w:tcW w:w="4740" w:type="dxa"/>
+            <w:tcW w:w="3362" w:type="dxa"/>
           </w:tcPr>
           <w:p>
             <w:pPr>
@@ -792,26 +792,27 @@
         </w:tc>
         <w:tc>
           <w:tcPr>
-            <w:tcW w:w="4740" w:type="dxa"/>
-          </w:tcPr>
-          <w:p/>
-        </w:tc>
-      </w:tr>
-      <w:tr>
-        <w:tc>
-          <w:tcPr>
-            <w:tcW w:w="4740" w:type="dxa"/>
-          </w:tcPr>
-          <w:p>
-            <w:pPr>
-              <w:rPr>
-                <w:color w:val="808080" w:themeColor="background1" w:themeShade="80"/>
-              </w:rPr>
-            </w:pPr>
-            <w:r>
-              <w:rPr>
-                <w:color w:val="808080" w:themeColor="background1" w:themeShade="80"/>
-              </w:rPr>
+            <w:tcW w:w="3471" w:type="dxa"/>
+          </w:tcPr>
+          <w:p/>
+        </w:tc>
+      </w:tr>
+      <w:tr>
+        <w:tc>
+          <w:tcPr>
+            <w:tcW w:w="7387" w:type="dxa"/>
+          </w:tcPr>
+          <w:p>
+            <w:pPr>
+              <w:rPr>
+                <w:color w:val="808080" w:themeColor="background1" w:themeShade="80"/>
+              </w:rPr>
+            </w:pPr>
+            <w:r>
+              <w:rPr>
+                <w:color w:val="808080" w:themeColor="background1" w:themeShade="80"/>
+              </w:rPr>
+              <w:lastRenderedPageBreak/>
               <w:t>Checkboxes moeten onChange event firen</w:t>
             </w:r>
             <w:r>
@@ -824,7 +825,7 @@
         </w:tc>
         <w:tc>
           <w:tcPr>
-            <w:tcW w:w="4740" w:type="dxa"/>
+            <w:tcW w:w="3362" w:type="dxa"/>
           </w:tcPr>
           <w:p>
             <w:pPr>
@@ -844,441 +845,570 @@
         </w:tc>
         <w:tc>
           <w:tcPr>
-            <w:tcW w:w="4740" w:type="dxa"/>
-          </w:tcPr>
-          <w:p/>
-        </w:tc>
-      </w:tr>
-      <w:tr>
-        <w:tc>
-          <w:tcPr>
-            <w:tcW w:w="4740" w:type="dxa"/>
-          </w:tcPr>
-          <w:p>
-            <w:pPr>
-              <w:rPr>
-                <w:color w:val="808080" w:themeColor="background1" w:themeShade="80"/>
-              </w:rPr>
-            </w:pPr>
+            <w:tcW w:w="3471" w:type="dxa"/>
+          </w:tcPr>
+          <w:p/>
+        </w:tc>
+      </w:tr>
+      <w:tr>
+        <w:tc>
+          <w:tcPr>
+            <w:tcW w:w="7387" w:type="dxa"/>
+          </w:tcPr>
+          <w:p>
+            <w:pPr>
+              <w:rPr>
+                <w:color w:val="808080" w:themeColor="background1" w:themeShade="80"/>
+              </w:rPr>
+            </w:pPr>
+            <w:r>
+              <w:t>maandag 11 april 2016</w:t>
+            </w:r>
+          </w:p>
+        </w:tc>
+        <w:tc>
+          <w:tcPr>
+            <w:tcW w:w="3362" w:type="dxa"/>
+          </w:tcPr>
+          <w:p>
+            <w:pPr>
+              <w:rPr>
+                <w:color w:val="808080" w:themeColor="background1" w:themeShade="80"/>
+                <w:lang w:val="en-US"/>
+              </w:rPr>
+            </w:pPr>
+          </w:p>
+        </w:tc>
+        <w:tc>
+          <w:tcPr>
+            <w:tcW w:w="3471" w:type="dxa"/>
+          </w:tcPr>
+          <w:p/>
+        </w:tc>
+      </w:tr>
+      <w:tr>
+        <w:tc>
+          <w:tcPr>
+            <w:tcW w:w="7387" w:type="dxa"/>
+          </w:tcPr>
+          <w:p>
+            <w:r>
+              <w:t>Teams module maken (Instellingen/Gebruikersbeheer/Teams)</w:t>
+            </w:r>
+          </w:p>
+        </w:tc>
+        <w:tc>
+          <w:tcPr>
+            <w:tcW w:w="3362" w:type="dxa"/>
+          </w:tcPr>
+          <w:p>
+            <w:pPr>
+              <w:rPr>
+                <w:color w:val="808080" w:themeColor="background1" w:themeShade="80"/>
+              </w:rPr>
+            </w:pPr>
+          </w:p>
+        </w:tc>
+        <w:tc>
+          <w:tcPr>
+            <w:tcW w:w="3471" w:type="dxa"/>
+          </w:tcPr>
+          <w:p/>
+        </w:tc>
+      </w:tr>
+      <w:tr>
+        <w:tc>
+          <w:tcPr>
+            <w:tcW w:w="7387" w:type="dxa"/>
+          </w:tcPr>
+          <w:p>
+            <w:pPr>
+              <w:rPr>
+                <w:color w:val="808080" w:themeColor="background1" w:themeShade="80"/>
+              </w:rPr>
+            </w:pPr>
+            <w:r>
+              <w:rPr>
+                <w:color w:val="808080" w:themeColor="background1" w:themeShade="80"/>
+              </w:rPr>
+              <w:t>Data van instellingenscherm ophalen – dit is dus andere data dan de tab ‘Rechten en  Rollen’</w:t>
+            </w:r>
+          </w:p>
+        </w:tc>
+        <w:tc>
+          <w:tcPr>
+            <w:tcW w:w="3362" w:type="dxa"/>
+          </w:tcPr>
+          <w:p>
+            <w:pPr>
+              <w:rPr>
+                <w:color w:val="808080" w:themeColor="background1" w:themeShade="80"/>
+              </w:rPr>
+            </w:pPr>
+            <w:r>
+              <w:rPr>
+                <w:color w:val="808080" w:themeColor="background1" w:themeShade="80"/>
+              </w:rPr>
+              <w:t>O</w:t>
+            </w:r>
+            <w:r>
+              <w:rPr>
+                <w:color w:val="808080" w:themeColor="background1" w:themeShade="80"/>
+              </w:rPr>
+              <w:t>k</w:t>
+            </w:r>
+          </w:p>
+        </w:tc>
+        <w:tc>
+          <w:tcPr>
+            <w:tcW w:w="3471" w:type="dxa"/>
+          </w:tcPr>
+          <w:p/>
+        </w:tc>
+      </w:tr>
+      <w:tr>
+        <w:tc>
+          <w:tcPr>
+            <w:tcW w:w="7387" w:type="dxa"/>
+          </w:tcPr>
+          <w:p>
+            <w:pPr>
+              <w:rPr>
+                <w:color w:val="808080" w:themeColor="background1" w:themeShade="80"/>
+              </w:rPr>
+            </w:pPr>
+            <w:r>
+              <w:t>dinsdag 12 april 2016</w:t>
+            </w:r>
+          </w:p>
+        </w:tc>
+        <w:tc>
+          <w:tcPr>
+            <w:tcW w:w="3362" w:type="dxa"/>
+          </w:tcPr>
+          <w:p>
+            <w:pPr>
+              <w:rPr>
+                <w:color w:val="808080" w:themeColor="background1" w:themeShade="80"/>
+              </w:rPr>
+            </w:pPr>
+          </w:p>
+        </w:tc>
+        <w:tc>
+          <w:tcPr>
+            <w:tcW w:w="3471" w:type="dxa"/>
+          </w:tcPr>
+          <w:p/>
+        </w:tc>
+      </w:tr>
+      <w:tr>
+        <w:tc>
+          <w:tcPr>
+            <w:tcW w:w="7387" w:type="dxa"/>
+          </w:tcPr>
+          <w:p>
+            <w:pPr>
+              <w:rPr>
+                <w:color w:val="808080" w:themeColor="background1" w:themeShade="80"/>
+              </w:rPr>
+            </w:pPr>
+            <w:r>
+              <w:rPr>
+                <w:color w:val="808080" w:themeColor="background1" w:themeShade="80"/>
+              </w:rPr>
+              <w:t xml:space="preserve">Settings: Toon Rechten en Rollen + Teams in nested views: Settings container-&gt;userManagement container -&gt; Rechten </w:t>
+            </w:r>
+            <w:r>
+              <w:rPr>
+                <w:color w:val="808080" w:themeColor="background1" w:themeShade="80"/>
+              </w:rPr>
+              <w:t>en Rollen + Teams.</w:t>
+            </w:r>
+          </w:p>
+        </w:tc>
+        <w:tc>
+          <w:tcPr>
+            <w:tcW w:w="3362" w:type="dxa"/>
+          </w:tcPr>
+          <w:p>
+            <w:pPr>
+              <w:rPr>
+                <w:color w:val="808080" w:themeColor="background1" w:themeShade="80"/>
+              </w:rPr>
+            </w:pPr>
+            <w:r>
+              <w:rPr>
+                <w:color w:val="808080" w:themeColor="background1" w:themeShade="80"/>
+              </w:rPr>
+              <w:t>Ok</w:t>
+            </w:r>
+          </w:p>
+        </w:tc>
+        <w:tc>
+          <w:tcPr>
+            <w:tcW w:w="3471" w:type="dxa"/>
+          </w:tcPr>
+          <w:p>
+            <w:r>
+              <w:t>Probleem : tabs in  panel corresponderen niet met ui–router states</w:t>
+            </w:r>
+          </w:p>
+        </w:tc>
+      </w:tr>
+      <w:tr>
+        <w:tc>
+          <w:tcPr>
+            <w:tcW w:w="7387" w:type="dxa"/>
+          </w:tcPr>
+          <w:p>
+            <w:pPr>
+              <w:rPr>
+                <w:color w:val="808080" w:themeColor="background1" w:themeShade="80"/>
+                <w:lang w:val="en-US"/>
+              </w:rPr>
+            </w:pPr>
+            <w:r>
+              <w:rPr>
+                <w:color w:val="808080" w:themeColor="background1" w:themeShade="80"/>
+                <w:lang w:val="en-US"/>
+              </w:rPr>
+              <w:t>/</w:t>
+            </w:r>
+            <w:proofErr w:type="spellStart"/>
+            <w:r>
+              <w:rPr>
+                <w:color w:val="808080" w:themeColor="background1" w:themeShade="80"/>
+                <w:lang w:val="en-US"/>
+              </w:rPr>
+              <w:t>t</w:t>
+            </w:r>
+            <w:r>
+              <w:rPr>
+                <w:color w:val="808080" w:themeColor="background1" w:themeShade="80"/>
+                <w:lang w:val="en-US"/>
+              </w:rPr>
+              <w:t>rackingdata</w:t>
+            </w:r>
+            <w:proofErr w:type="spellEnd"/>
+            <w:r>
+              <w:rPr>
+                <w:color w:val="808080" w:themeColor="background1" w:themeShade="80"/>
+                <w:lang w:val="en-US"/>
+              </w:rPr>
+              <w:t xml:space="preserve"> </w:t>
+            </w:r>
+            <w:proofErr w:type="spellStart"/>
+            <w:r>
+              <w:rPr>
+                <w:color w:val="808080" w:themeColor="background1" w:themeShade="80"/>
+                <w:lang w:val="en-US"/>
+              </w:rPr>
+              <w:t>geeft</w:t>
+            </w:r>
+            <w:proofErr w:type="spellEnd"/>
+            <w:r>
+              <w:rPr>
+                <w:color w:val="808080" w:themeColor="background1" w:themeShade="80"/>
+                <w:lang w:val="en-US"/>
+              </w:rPr>
+              <w:t xml:space="preserve"> 500 error </w:t>
+            </w:r>
+            <w:proofErr w:type="spellStart"/>
+            <w:r>
+              <w:rPr>
+                <w:color w:val="808080" w:themeColor="background1" w:themeShade="80"/>
+                <w:lang w:val="en-US"/>
+              </w:rPr>
+              <w:t>respons</w:t>
+            </w:r>
+            <w:proofErr w:type="spellEnd"/>
+            <w:r>
+              <w:rPr>
+                <w:color w:val="808080" w:themeColor="background1" w:themeShade="80"/>
+                <w:lang w:val="en-US"/>
+              </w:rPr>
+              <w:t xml:space="preserve"> – backend (CF + </w:t>
+            </w:r>
+            <w:proofErr w:type="spellStart"/>
+            <w:r>
+              <w:rPr>
+                <w:color w:val="808080" w:themeColor="background1" w:themeShade="80"/>
+                <w:lang w:val="en-US"/>
+              </w:rPr>
+              <w:t>SQLServer</w:t>
+            </w:r>
+            <w:proofErr w:type="spellEnd"/>
+            <w:r>
+              <w:rPr>
+                <w:color w:val="808080" w:themeColor="background1" w:themeShade="80"/>
+                <w:lang w:val="en-US"/>
+              </w:rPr>
+              <w:t>)</w:t>
+            </w:r>
+            <w:r>
+              <w:rPr>
+                <w:color w:val="808080" w:themeColor="background1" w:themeShade="80"/>
+                <w:lang w:val="en-US"/>
+              </w:rPr>
+              <w:t xml:space="preserve"> </w:t>
+            </w:r>
+            <w:proofErr w:type="spellStart"/>
+            <w:r>
+              <w:rPr>
+                <w:color w:val="808080" w:themeColor="background1" w:themeShade="80"/>
+                <w:lang w:val="en-US"/>
+              </w:rPr>
+              <w:t>probleem</w:t>
+            </w:r>
+            <w:proofErr w:type="spellEnd"/>
+          </w:p>
+        </w:tc>
+        <w:tc>
+          <w:tcPr>
+            <w:tcW w:w="3362" w:type="dxa"/>
+          </w:tcPr>
+          <w:p>
+            <w:pPr>
+              <w:rPr>
+                <w:color w:val="808080" w:themeColor="background1" w:themeShade="80"/>
+                <w:lang w:val="en-US"/>
+              </w:rPr>
+            </w:pPr>
+            <w:r>
+              <w:rPr>
+                <w:color w:val="808080" w:themeColor="background1" w:themeShade="80"/>
+                <w:lang w:val="en-US"/>
+              </w:rPr>
+              <w:t>OK</w:t>
+            </w:r>
+          </w:p>
+        </w:tc>
+        <w:tc>
+          <w:tcPr>
+            <w:tcW w:w="3471" w:type="dxa"/>
+          </w:tcPr>
+          <w:p>
+            <w:pPr>
+              <w:rPr>
+                <w:lang w:val="en-US"/>
+              </w:rPr>
+            </w:pPr>
+          </w:p>
+        </w:tc>
+      </w:tr>
+      <w:tr>
+        <w:tc>
+          <w:tcPr>
+            <w:tcW w:w="7387" w:type="dxa"/>
+          </w:tcPr>
+          <w:p>
+            <w:pPr>
+              <w:rPr>
+                <w:color w:val="808080" w:themeColor="background1" w:themeShade="80"/>
+              </w:rPr>
+            </w:pPr>
+            <w:r>
+              <w:t>Settings-Usermanagement-Gebruikers beheer: tabs in  panel corresponderen niet met ui–router states (tab content wijzigt, url niet)</w:t>
+            </w:r>
+          </w:p>
+        </w:tc>
+        <w:tc>
+          <w:tcPr>
+            <w:tcW w:w="3362" w:type="dxa"/>
+          </w:tcPr>
+          <w:p>
+            <w:pPr>
+              <w:rPr>
+                <w:color w:val="808080" w:themeColor="background1" w:themeShade="80"/>
+              </w:rPr>
+            </w:pPr>
+          </w:p>
+        </w:tc>
+        <w:tc>
+          <w:tcPr>
+            <w:tcW w:w="3471" w:type="dxa"/>
+          </w:tcPr>
+          <w:p>
+            <w:r>
+              <w:t>Tabpanel van ui-bootstrap gebruiken i.p.v. Boo</w:t>
+            </w:r>
+            <w:r>
+              <w:t>t</w:t>
+            </w:r>
+            <w:r>
+              <w:t>strap</w:t>
+            </w:r>
+          </w:p>
+        </w:tc>
+      </w:tr>
+      <w:tr>
+        <w:tc>
+          <w:tcPr>
+            <w:tcW w:w="7387" w:type="dxa"/>
+          </w:tcPr>
+          <w:p>
+            <w:r>
+              <w:t>woe</w:t>
+            </w:r>
+            <w:r>
+              <w:t>nsdag 1</w:t>
+            </w:r>
+            <w:r>
+              <w:t>3</w:t>
+            </w:r>
+            <w:r>
+              <w:t xml:space="preserve"> april 2016</w:t>
+            </w:r>
+          </w:p>
+        </w:tc>
+        <w:tc>
+          <w:tcPr>
+            <w:tcW w:w="3362" w:type="dxa"/>
+          </w:tcPr>
+          <w:p>
+            <w:pPr>
+              <w:rPr>
+                <w:color w:val="808080" w:themeColor="background1" w:themeShade="80"/>
+              </w:rPr>
+            </w:pPr>
+          </w:p>
+        </w:tc>
+        <w:tc>
+          <w:tcPr>
+            <w:tcW w:w="3471" w:type="dxa"/>
+          </w:tcPr>
+          <w:p/>
+        </w:tc>
+      </w:tr>
+      <w:tr>
+        <w:tc>
+          <w:tcPr>
+            <w:tcW w:w="7387" w:type="dxa"/>
+          </w:tcPr>
+          <w:p>
+            <w:r>
+              <w:t>Tabpanel van ui-bootstrap gebruiken i.p.v. Bootstrap</w:t>
+            </w:r>
+          </w:p>
+        </w:tc>
+        <w:tc>
+          <w:tcPr>
+            <w:tcW w:w="3362" w:type="dxa"/>
+          </w:tcPr>
+          <w:p>
+            <w:pPr>
+              <w:rPr>
+                <w:color w:val="808080" w:themeColor="background1" w:themeShade="80"/>
+              </w:rPr>
+            </w:pPr>
+            <w:r>
+              <w:rPr>
+                <w:color w:val="808080" w:themeColor="background1" w:themeShade="80"/>
+              </w:rPr>
+              <w:t>90%</w:t>
+            </w:r>
+          </w:p>
+        </w:tc>
+        <w:tc>
+          <w:tcPr>
+            <w:tcW w:w="3471" w:type="dxa"/>
+          </w:tcPr>
+          <w:p>
+            <w:r>
+              <w:t>Gaat niet automatisch naar Instellingen-Gebruikers –RechteneEnRollen wanneer je in nav bar op ‘Settings’ klikt</w:t>
+            </w:r>
+          </w:p>
+        </w:tc>
+      </w:tr>
+      <w:tr>
+        <w:tc>
+          <w:tcPr>
+            <w:tcW w:w="7387" w:type="dxa"/>
+          </w:tcPr>
+          <w:p>
+            <w:r>
+              <w:t>donderdag 14 april 2016</w:t>
+            </w:r>
+          </w:p>
+        </w:tc>
+        <w:tc>
+          <w:tcPr>
+            <w:tcW w:w="3362" w:type="dxa"/>
+          </w:tcPr>
+          <w:p>
+            <w:pPr>
+              <w:rPr>
+                <w:color w:val="808080" w:themeColor="background1" w:themeShade="80"/>
+              </w:rPr>
+            </w:pPr>
+          </w:p>
+        </w:tc>
+        <w:tc>
+          <w:tcPr>
+            <w:tcW w:w="3471" w:type="dxa"/>
+          </w:tcPr>
+          <w:p/>
+        </w:tc>
+      </w:tr>
+    </w:tbl>
+    <w:p>
+      <w:r>
+        <w:br w:type="page"/>
+      </w:r>
+    </w:p>
+    <w:tbl>
+      <w:tblPr>
+        <w:tblStyle w:val="TableGrid"/>
+        <w:tblW w:w="0" w:type="auto"/>
+        <w:tblLook w:val="04A0" w:firstRow="1" w:lastRow="0" w:firstColumn="1" w:lastColumn="0" w:noHBand="0" w:noVBand="1"/>
+      </w:tblPr>
+      <w:tblGrid>
+        <w:gridCol w:w="7387"/>
+        <w:gridCol w:w="3362"/>
+        <w:gridCol w:w="3471"/>
+      </w:tblGrid>
+      <w:tr>
+        <w:tc>
+          <w:tcPr>
+            <w:tcW w:w="7387" w:type="dxa"/>
+          </w:tcPr>
+          <w:p>
+            <w:bookmarkStart w:id="0" w:name="_GoBack" w:colFirst="1" w:colLast="1"/>
             <w:r>
               <w:lastRenderedPageBreak/>
-              <w:t>maandag 11 april 2016</w:t>
-            </w:r>
-          </w:p>
-        </w:tc>
-        <w:tc>
-          <w:tcPr>
-            <w:tcW w:w="4740" w:type="dxa"/>
-          </w:tcPr>
-          <w:p>
-            <w:pPr>
-              <w:rPr>
-                <w:color w:val="808080" w:themeColor="background1" w:themeShade="80"/>
-                <w:lang w:val="en-US"/>
-              </w:rPr>
-            </w:pPr>
-          </w:p>
-        </w:tc>
-        <w:tc>
-          <w:tcPr>
-            <w:tcW w:w="4740" w:type="dxa"/>
-          </w:tcPr>
-          <w:p/>
-        </w:tc>
-      </w:tr>
-      <w:tr>
-        <w:tc>
-          <w:tcPr>
-            <w:tcW w:w="4740" w:type="dxa"/>
-          </w:tcPr>
-          <w:p>
-            <w:r>
-              <w:t>Teams module maken (Instellingen/Gebruikersbeheer/Teams)</w:t>
-            </w:r>
-          </w:p>
-        </w:tc>
-        <w:tc>
-          <w:tcPr>
-            <w:tcW w:w="4740" w:type="dxa"/>
-          </w:tcPr>
-          <w:p>
-            <w:pPr>
-              <w:rPr>
-                <w:color w:val="808080" w:themeColor="background1" w:themeShade="80"/>
-              </w:rPr>
-            </w:pPr>
-          </w:p>
-        </w:tc>
-        <w:tc>
-          <w:tcPr>
-            <w:tcW w:w="4740" w:type="dxa"/>
-          </w:tcPr>
-          <w:p/>
-        </w:tc>
-      </w:tr>
-      <w:tr>
-        <w:tc>
-          <w:tcPr>
-            <w:tcW w:w="4740" w:type="dxa"/>
-          </w:tcPr>
-          <w:p>
-            <w:pPr>
-              <w:rPr>
-                <w:color w:val="808080" w:themeColor="background1" w:themeShade="80"/>
-              </w:rPr>
-            </w:pPr>
-            <w:r>
-              <w:rPr>
-                <w:color w:val="808080" w:themeColor="background1" w:themeShade="80"/>
-              </w:rPr>
-              <w:t>Data van instellingenscherm ophalen – dit is dus andere data dan de tab ‘Rechten en  Rollen’</w:t>
-            </w:r>
-          </w:p>
-        </w:tc>
-        <w:tc>
-          <w:tcPr>
-            <w:tcW w:w="4740" w:type="dxa"/>
-          </w:tcPr>
-          <w:p>
-            <w:pPr>
-              <w:rPr>
-                <w:color w:val="808080" w:themeColor="background1" w:themeShade="80"/>
-              </w:rPr>
-            </w:pPr>
-            <w:r>
-              <w:rPr>
-                <w:color w:val="808080" w:themeColor="background1" w:themeShade="80"/>
-              </w:rPr>
-              <w:t>O</w:t>
-            </w:r>
-            <w:r>
-              <w:rPr>
-                <w:color w:val="808080" w:themeColor="background1" w:themeShade="80"/>
-              </w:rPr>
-              <w:t>k</w:t>
-            </w:r>
-          </w:p>
-        </w:tc>
-        <w:tc>
-          <w:tcPr>
-            <w:tcW w:w="4740" w:type="dxa"/>
-          </w:tcPr>
-          <w:p/>
-        </w:tc>
-      </w:tr>
-      <w:tr>
-        <w:tc>
-          <w:tcPr>
-            <w:tcW w:w="4740" w:type="dxa"/>
-          </w:tcPr>
-          <w:p>
-            <w:pPr>
-              <w:rPr>
-                <w:color w:val="808080" w:themeColor="background1" w:themeShade="80"/>
-              </w:rPr>
-            </w:pPr>
-            <w:r>
-              <w:t>dinsdag 12 april 2016</w:t>
-            </w:r>
-          </w:p>
-        </w:tc>
-        <w:tc>
-          <w:tcPr>
-            <w:tcW w:w="4740" w:type="dxa"/>
-          </w:tcPr>
-          <w:p>
-            <w:pPr>
-              <w:rPr>
-                <w:color w:val="808080" w:themeColor="background1" w:themeShade="80"/>
-              </w:rPr>
-            </w:pPr>
-          </w:p>
-        </w:tc>
-        <w:tc>
-          <w:tcPr>
-            <w:tcW w:w="4740" w:type="dxa"/>
-          </w:tcPr>
-          <w:p/>
-        </w:tc>
-      </w:tr>
-      <w:tr>
-        <w:tc>
-          <w:tcPr>
-            <w:tcW w:w="4740" w:type="dxa"/>
-          </w:tcPr>
-          <w:p>
-            <w:pPr>
-              <w:rPr>
-                <w:color w:val="808080" w:themeColor="background1" w:themeShade="80"/>
-              </w:rPr>
-            </w:pPr>
-            <w:r>
-              <w:rPr>
-                <w:color w:val="808080" w:themeColor="background1" w:themeShade="80"/>
-              </w:rPr>
-              <w:t xml:space="preserve">Settings: Toon Rechten en Rollen + Teams in nested views: Settings container-&gt;userManagement container -&gt; Rechten </w:t>
-            </w:r>
-            <w:r>
-              <w:rPr>
-                <w:color w:val="808080" w:themeColor="background1" w:themeShade="80"/>
-              </w:rPr>
-              <w:t>en Rollen + Teams.</w:t>
-            </w:r>
-          </w:p>
-        </w:tc>
-        <w:tc>
-          <w:tcPr>
-            <w:tcW w:w="4740" w:type="dxa"/>
-          </w:tcPr>
-          <w:p>
-            <w:pPr>
-              <w:rPr>
-                <w:color w:val="808080" w:themeColor="background1" w:themeShade="80"/>
-              </w:rPr>
-            </w:pPr>
-            <w:r>
-              <w:rPr>
-                <w:color w:val="808080" w:themeColor="background1" w:themeShade="80"/>
-              </w:rPr>
-              <w:t>Ok</w:t>
-            </w:r>
-          </w:p>
-        </w:tc>
-        <w:tc>
-          <w:tcPr>
-            <w:tcW w:w="4740" w:type="dxa"/>
-          </w:tcPr>
-          <w:p>
-            <w:r>
-              <w:t>Probleem : tabs in  panel corresponderen niet met ui–router states</w:t>
-            </w:r>
-          </w:p>
-        </w:tc>
-      </w:tr>
-      <w:tr>
-        <w:tc>
-          <w:tcPr>
-            <w:tcW w:w="4740" w:type="dxa"/>
-          </w:tcPr>
-          <w:p>
-            <w:pPr>
-              <w:rPr>
-                <w:color w:val="808080" w:themeColor="background1" w:themeShade="80"/>
-                <w:lang w:val="en-US"/>
-              </w:rPr>
-            </w:pPr>
-            <w:r>
-              <w:rPr>
-                <w:color w:val="808080" w:themeColor="background1" w:themeShade="80"/>
-                <w:lang w:val="en-US"/>
-              </w:rPr>
-              <w:t>/</w:t>
-            </w:r>
-            <w:proofErr w:type="spellStart"/>
-            <w:r>
-              <w:rPr>
-                <w:color w:val="808080" w:themeColor="background1" w:themeShade="80"/>
-                <w:lang w:val="en-US"/>
-              </w:rPr>
-              <w:t>t</w:t>
-            </w:r>
-            <w:r>
-              <w:rPr>
-                <w:color w:val="808080" w:themeColor="background1" w:themeShade="80"/>
-                <w:lang w:val="en-US"/>
-              </w:rPr>
-              <w:t>rackingdata</w:t>
-            </w:r>
-            <w:proofErr w:type="spellEnd"/>
-            <w:r>
-              <w:rPr>
-                <w:color w:val="808080" w:themeColor="background1" w:themeShade="80"/>
-                <w:lang w:val="en-US"/>
-              </w:rPr>
-              <w:t xml:space="preserve"> </w:t>
-            </w:r>
-            <w:proofErr w:type="spellStart"/>
-            <w:r>
-              <w:rPr>
-                <w:color w:val="808080" w:themeColor="background1" w:themeShade="80"/>
-                <w:lang w:val="en-US"/>
-              </w:rPr>
-              <w:t>geeft</w:t>
-            </w:r>
-            <w:proofErr w:type="spellEnd"/>
-            <w:r>
-              <w:rPr>
-                <w:color w:val="808080" w:themeColor="background1" w:themeShade="80"/>
-                <w:lang w:val="en-US"/>
-              </w:rPr>
-              <w:t xml:space="preserve"> 500 error </w:t>
-            </w:r>
-            <w:proofErr w:type="spellStart"/>
-            <w:r>
-              <w:rPr>
-                <w:color w:val="808080" w:themeColor="background1" w:themeShade="80"/>
-                <w:lang w:val="en-US"/>
-              </w:rPr>
-              <w:t>respons</w:t>
-            </w:r>
-            <w:proofErr w:type="spellEnd"/>
-            <w:r>
-              <w:rPr>
-                <w:color w:val="808080" w:themeColor="background1" w:themeShade="80"/>
-                <w:lang w:val="en-US"/>
-              </w:rPr>
-              <w:t xml:space="preserve"> – backend (CF + </w:t>
-            </w:r>
-            <w:proofErr w:type="spellStart"/>
-            <w:r>
-              <w:rPr>
-                <w:color w:val="808080" w:themeColor="background1" w:themeShade="80"/>
-                <w:lang w:val="en-US"/>
-              </w:rPr>
-              <w:t>SQLServer</w:t>
-            </w:r>
-            <w:proofErr w:type="spellEnd"/>
-            <w:r>
-              <w:rPr>
-                <w:color w:val="808080" w:themeColor="background1" w:themeShade="80"/>
-                <w:lang w:val="en-US"/>
-              </w:rPr>
-              <w:t>)</w:t>
-            </w:r>
-            <w:r>
-              <w:rPr>
-                <w:color w:val="808080" w:themeColor="background1" w:themeShade="80"/>
-                <w:lang w:val="en-US"/>
-              </w:rPr>
-              <w:t xml:space="preserve"> </w:t>
-            </w:r>
-            <w:proofErr w:type="spellStart"/>
-            <w:r>
-              <w:rPr>
-                <w:color w:val="808080" w:themeColor="background1" w:themeShade="80"/>
-                <w:lang w:val="en-US"/>
-              </w:rPr>
-              <w:t>probleem</w:t>
-            </w:r>
-            <w:proofErr w:type="spellEnd"/>
-          </w:p>
-        </w:tc>
-        <w:tc>
-          <w:tcPr>
-            <w:tcW w:w="4740" w:type="dxa"/>
-          </w:tcPr>
-          <w:p>
-            <w:pPr>
-              <w:rPr>
-                <w:color w:val="808080" w:themeColor="background1" w:themeShade="80"/>
-                <w:lang w:val="en-US"/>
-              </w:rPr>
-            </w:pPr>
-            <w:r>
-              <w:rPr>
-                <w:color w:val="808080" w:themeColor="background1" w:themeShade="80"/>
-                <w:lang w:val="en-US"/>
-              </w:rPr>
-              <w:t>OK</w:t>
-            </w:r>
-          </w:p>
-        </w:tc>
-        <w:tc>
-          <w:tcPr>
-            <w:tcW w:w="4740" w:type="dxa"/>
-          </w:tcPr>
-          <w:p>
-            <w:pPr>
-              <w:rPr>
-                <w:lang w:val="en-US"/>
-              </w:rPr>
-            </w:pPr>
-          </w:p>
-        </w:tc>
-      </w:tr>
-      <w:tr>
-        <w:tc>
-          <w:tcPr>
-            <w:tcW w:w="4740" w:type="dxa"/>
-          </w:tcPr>
-          <w:p>
-            <w:pPr>
-              <w:rPr>
-                <w:color w:val="808080" w:themeColor="background1" w:themeShade="80"/>
-              </w:rPr>
-            </w:pPr>
-            <w:r>
-              <w:t>Settings-Usermanagement-Gebruikers beheer: tabs in  panel corresponderen niet met ui–router states (tab content wijzigt, url niet)</w:t>
-            </w:r>
-          </w:p>
-        </w:tc>
-        <w:tc>
-          <w:tcPr>
-            <w:tcW w:w="4740" w:type="dxa"/>
-          </w:tcPr>
-          <w:p>
-            <w:pPr>
-              <w:rPr>
-                <w:color w:val="808080" w:themeColor="background1" w:themeShade="80"/>
-              </w:rPr>
-            </w:pPr>
-          </w:p>
-        </w:tc>
-        <w:tc>
-          <w:tcPr>
-            <w:tcW w:w="4740" w:type="dxa"/>
-          </w:tcPr>
-          <w:p>
-            <w:r>
-              <w:t>Tabpanel van ui-bootstrap gebruike</w:t>
-            </w:r>
-            <w:bookmarkStart w:id="0" w:name="_GoBack"/>
-            <w:bookmarkEnd w:id="0"/>
-            <w:r>
-              <w:t>n i.p.v. Boostrap</w:t>
-            </w:r>
-          </w:p>
-        </w:tc>
-      </w:tr>
-      <w:tr>
-        <w:tc>
-          <w:tcPr>
-            <w:tcW w:w="4740" w:type="dxa"/>
-          </w:tcPr>
-          <w:p>
-            <w:r>
-              <w:t>woe</w:t>
-            </w:r>
-            <w:r>
-              <w:t>nsdag 1</w:t>
-            </w:r>
-            <w:r>
-              <w:t>3</w:t>
-            </w:r>
-            <w:r>
-              <w:t xml:space="preserve"> april 2016</w:t>
-            </w:r>
-          </w:p>
-        </w:tc>
-        <w:tc>
-          <w:tcPr>
-            <w:tcW w:w="4740" w:type="dxa"/>
-          </w:tcPr>
-          <w:p>
-            <w:pPr>
-              <w:rPr>
-                <w:color w:val="808080" w:themeColor="background1" w:themeShade="80"/>
-              </w:rPr>
-            </w:pPr>
-          </w:p>
-        </w:tc>
-        <w:tc>
-          <w:tcPr>
-            <w:tcW w:w="4740" w:type="dxa"/>
-          </w:tcPr>
-          <w:p/>
-        </w:tc>
-      </w:tr>
+              <w:t>Tabpanel van ui-bootstrap gebruiken i.p.v. Bootstrap</w:t>
+            </w:r>
+            <w:r>
+              <w:br/>
+            </w:r>
+            <w:r>
+              <w:t>Instellingen-Gebruikers –</w:t>
+            </w:r>
+            <w:r>
+              <w:t>Teams: moet table view voor de listView gebruiken;</w:t>
+            </w:r>
+          </w:p>
+        </w:tc>
+        <w:tc>
+          <w:tcPr>
+            <w:tcW w:w="3362" w:type="dxa"/>
+          </w:tcPr>
+          <w:p>
+            <w:pPr>
+              <w:rPr>
+                <w:color w:val="808080" w:themeColor="background1" w:themeShade="80"/>
+              </w:rPr>
+            </w:pPr>
+          </w:p>
+        </w:tc>
+        <w:tc>
+          <w:tcPr>
+            <w:tcW w:w="3471" w:type="dxa"/>
+          </w:tcPr>
+          <w:p/>
+        </w:tc>
+      </w:tr>
+      <w:bookmarkEnd w:id="0"/>
     </w:tbl>
     <w:p/>
     <w:sectPr>

</xml_diff>

<commit_message>
Settings-Instellingen-Gebruikersbeheer: standaard tab selectie wordt genegeerd: ok Authenticatie: bij meerdere userprofiles worden tokens niet uit de localStorage (SessionService) verwijderd: ok Teams-detailView: Api response; Login: modal window voor userprofiles
</commit_message>
<xml_diff>
--- a/Docs/ToDo.docx
+++ b/Docs/ToDo.docx
@@ -1012,7 +1012,15 @@
             <w:tcW w:w="3471" w:type="dxa"/>
           </w:tcPr>
           <w:p>
-            <w:r>
+            <w:pPr>
+              <w:rPr>
+                <w:color w:val="808080" w:themeColor="background1" w:themeShade="80"/>
+              </w:rPr>
+            </w:pPr>
+            <w:r>
+              <w:rPr>
+                <w:color w:val="808080" w:themeColor="background1" w:themeShade="80"/>
+              </w:rPr>
               <w:t>Probleem : tabs in  panel corresponderen niet met ui–router states</w:t>
             </w:r>
           </w:p>
@@ -1396,35 +1404,41 @@
                 <w:color w:val="808080" w:themeColor="background1" w:themeShade="80"/>
                 <w:sz w:val="18"/>
                 <w:szCs w:val="18"/>
-              </w:rPr>
-            </w:pPr>
-            <w:r>
-              <w:rPr>
-                <w:color w:val="808080" w:themeColor="background1" w:themeShade="80"/>
+                <w:lang w:val="nl-NL"/>
+              </w:rPr>
+            </w:pPr>
+            <w:r>
+              <w:rPr>
+                <w:color w:val="808080" w:themeColor="background1" w:themeShade="80"/>
+                <w:lang w:val="nl-NL"/>
               </w:rPr>
               <w:t>Settings-Gebruikersbeheer-</w:t>
             </w:r>
             <w:r>
               <w:rPr>
                 <w:color w:val="808080" w:themeColor="background1" w:themeShade="80"/>
+                <w:lang w:val="nl-NL"/>
               </w:rPr>
               <w:t>Gebruikersbeheer</w:t>
             </w:r>
             <w:r>
               <w:rPr>
                 <w:color w:val="808080" w:themeColor="background1" w:themeShade="80"/>
+                <w:lang w:val="nl-NL"/>
               </w:rPr>
               <w:t>:</w:t>
             </w:r>
             <w:r>
               <w:rPr>
                 <w:color w:val="808080" w:themeColor="background1" w:themeShade="80"/>
+                <w:lang w:val="nl-NL"/>
               </w:rPr>
               <w:t xml:space="preserve"> </w:t>
             </w:r>
             <w:r>
               <w:rPr>
                 <w:color w:val="808080" w:themeColor="background1" w:themeShade="80"/>
+                <w:lang w:val="nl-NL"/>
               </w:rPr>
               <w:t xml:space="preserve">In </w:t>
             </w:r>
@@ -1435,24 +1449,28 @@
                 <w:color w:val="808080" w:themeColor="background1" w:themeShade="80"/>
                 <w:sz w:val="18"/>
                 <w:szCs w:val="18"/>
+                <w:lang w:val="nl-NL"/>
               </w:rPr>
               <w:t>ui-view="tabContent"</w:t>
             </w:r>
             <w:r>
               <w:rPr>
                 <w:color w:val="808080" w:themeColor="background1" w:themeShade="80"/>
+                <w:lang w:val="nl-NL"/>
               </w:rPr>
               <w:t xml:space="preserve"> </w:t>
             </w:r>
             <w:r>
               <w:rPr>
                 <w:color w:val="808080" w:themeColor="background1" w:themeShade="80"/>
+                <w:lang w:val="nl-NL"/>
               </w:rPr>
               <w:t>wordt het hele document geinclude</w:t>
             </w:r>
             <w:r>
               <w:rPr>
                 <w:color w:val="808080" w:themeColor="background1" w:themeShade="80"/>
+                <w:lang w:val="nl-NL"/>
               </w:rPr>
               <w:t>???</w:t>
             </w:r>
@@ -1501,13 +1519,8 @@
             <w:tcW w:w="7387" w:type="dxa"/>
           </w:tcPr>
           <w:p>
-            <w:bookmarkStart w:id="0" w:name="_GoBack"/>
-            <w:r>
-              <w:t xml:space="preserve">Settings-Gebruikersbeheer-Teams </w:t>
-            </w:r>
-            <w:bookmarkEnd w:id="0"/>
-            <w:r>
-              <w:t>tabs: Bij kiezen’Settings’ moet tab ‘Rechten en Rollen’ geselecteerd worden.</w:t>
+            <w:r>
+              <w:t>Settings-Gebruikersbeheer-Teams tabs: Bij kiezen’Settings’ moet tab ‘Rechten en Rollen’ geselecteerd worden.</w:t>
             </w:r>
           </w:p>
         </w:tc>
@@ -1580,23 +1593,548 @@
               <w:t>B</w:t>
             </w:r>
             <w:r>
-              <w:t>edenken</w:t>
-            </w:r>
-            <w:r>
-              <w:t xml:space="preserve">: hoe gaan we </w:t>
-            </w:r>
-            <w:r>
-              <w:t xml:space="preserve">de </w:t>
-            </w:r>
-            <w:r>
-              <w:t xml:space="preserve">REST Api endpoints specificeren </w:t>
-            </w:r>
-            <w:r>
-              <w:t xml:space="preserve">zonder voor elke CRUD actie een aparte endpoint te maken? Hint: http verbs + query parameters moeten voor </w:t>
+              <w:t xml:space="preserve">edenken: hoe gaan we de REST Api endpoints specificeren zonder voor elke CRUD actie een aparte endpoint te maken? Hint: http verbs + query parameters moeten voor </w:t>
             </w:r>
             <w:r>
               <w:lastRenderedPageBreak/>
               <w:t>elk endpoint alle CRUD variaties mogelijk maken.</w:t>
+            </w:r>
+          </w:p>
+        </w:tc>
+      </w:tr>
+      <w:tr>
+        <w:tc>
+          <w:tcPr>
+            <w:tcW w:w="7387" w:type="dxa"/>
+          </w:tcPr>
+          <w:p>
+            <w:r>
+              <w:rPr>
+                <w:color w:val="FF0000"/>
+              </w:rPr>
+              <w:lastRenderedPageBreak/>
+              <w:t>Maandag 18 april 2016</w:t>
+            </w:r>
+          </w:p>
+        </w:tc>
+        <w:tc>
+          <w:tcPr>
+            <w:tcW w:w="3362" w:type="dxa"/>
+          </w:tcPr>
+          <w:p>
+            <w:pPr>
+              <w:rPr>
+                <w:color w:val="808080" w:themeColor="background1" w:themeShade="80"/>
+              </w:rPr>
+            </w:pPr>
+          </w:p>
+        </w:tc>
+        <w:tc>
+          <w:tcPr>
+            <w:tcW w:w="3471" w:type="dxa"/>
+          </w:tcPr>
+          <w:p/>
+        </w:tc>
+      </w:tr>
+      <w:tr>
+        <w:tc>
+          <w:tcPr>
+            <w:tcW w:w="7387" w:type="dxa"/>
+          </w:tcPr>
+          <w:p>
+            <w:pPr>
+              <w:rPr>
+                <w:color w:val="808080" w:themeColor="background1" w:themeShade="80"/>
+              </w:rPr>
+            </w:pPr>
+            <w:r>
+              <w:rPr>
+                <w:color w:val="808080" w:themeColor="background1" w:themeShade="80"/>
+              </w:rPr>
+              <w:t>Bug in login met meerdere userProfiles: de niet-gekozen userProfiles werden niet uitgelogd;</w:t>
+            </w:r>
+          </w:p>
+        </w:tc>
+        <w:tc>
+          <w:tcPr>
+            <w:tcW w:w="3362" w:type="dxa"/>
+          </w:tcPr>
+          <w:p>
+            <w:pPr>
+              <w:rPr>
+                <w:color w:val="808080" w:themeColor="background1" w:themeShade="80"/>
+              </w:rPr>
+            </w:pPr>
+            <w:r>
+              <w:rPr>
+                <w:color w:val="808080" w:themeColor="background1" w:themeShade="80"/>
+              </w:rPr>
+              <w:t>Ok</w:t>
+            </w:r>
+          </w:p>
+        </w:tc>
+        <w:tc>
+          <w:tcPr>
+            <w:tcW w:w="3471" w:type="dxa"/>
+          </w:tcPr>
+          <w:p/>
+        </w:tc>
+      </w:tr>
+      <w:tr>
+        <w:tc>
+          <w:tcPr>
+            <w:tcW w:w="7387" w:type="dxa"/>
+          </w:tcPr>
+          <w:p>
+            <w:pPr>
+              <w:rPr>
+                <w:color w:val="808080" w:themeColor="background1" w:themeShade="80"/>
+              </w:rPr>
+            </w:pPr>
+            <w:r>
+              <w:rPr>
+                <w:color w:val="808080" w:themeColor="background1" w:themeShade="80"/>
+              </w:rPr>
+              <w:t>Wijziging in login.html: i.p.v. meerdere ui-views ('resetPassword','register' etc) 1 ui-view 'modal' gebruiken;</w:t>
+            </w:r>
+          </w:p>
+        </w:tc>
+        <w:tc>
+          <w:tcPr>
+            <w:tcW w:w="3362" w:type="dxa"/>
+          </w:tcPr>
+          <w:p>
+            <w:pPr>
+              <w:rPr>
+                <w:color w:val="808080" w:themeColor="background1" w:themeShade="80"/>
+              </w:rPr>
+            </w:pPr>
+            <w:r>
+              <w:rPr>
+                <w:color w:val="808080" w:themeColor="background1" w:themeShade="80"/>
+              </w:rPr>
+              <w:t>Ok</w:t>
+            </w:r>
+          </w:p>
+        </w:tc>
+        <w:tc>
+          <w:tcPr>
+            <w:tcW w:w="3471" w:type="dxa"/>
+          </w:tcPr>
+          <w:p/>
+        </w:tc>
+      </w:tr>
+      <w:tr>
+        <w:tc>
+          <w:tcPr>
+            <w:tcW w:w="7387" w:type="dxa"/>
+          </w:tcPr>
+          <w:p>
+            <w:pPr>
+              <w:rPr>
+                <w:color w:val="808080" w:themeColor="background1" w:themeShade="80"/>
+                <w:lang w:val="en-US"/>
+              </w:rPr>
+            </w:pPr>
+            <w:r>
+              <w:rPr>
+                <w:color w:val="808080" w:themeColor="background1" w:themeShade="80"/>
+                <w:lang w:val="en-US"/>
+              </w:rPr>
+              <w:t>Teams detailView: discussie met BC over Taffy Api response.</w:t>
+            </w:r>
+          </w:p>
+        </w:tc>
+        <w:tc>
+          <w:tcPr>
+            <w:tcW w:w="3362" w:type="dxa"/>
+          </w:tcPr>
+          <w:p>
+            <w:pPr>
+              <w:rPr>
+                <w:color w:val="808080" w:themeColor="background1" w:themeShade="80"/>
+                <w:lang w:val="en-US"/>
+              </w:rPr>
+            </w:pPr>
+            <w:r>
+              <w:rPr>
+                <w:color w:val="808080" w:themeColor="background1" w:themeShade="80"/>
+                <w:lang w:val="en-US"/>
+              </w:rPr>
+              <w:t>ok</w:t>
+            </w:r>
+          </w:p>
+        </w:tc>
+        <w:tc>
+          <w:tcPr>
+            <w:tcW w:w="3471" w:type="dxa"/>
+          </w:tcPr>
+          <w:p>
+            <w:pPr>
+              <w:rPr>
+                <w:lang w:val="en-US"/>
+              </w:rPr>
+            </w:pPr>
+          </w:p>
+        </w:tc>
+      </w:tr>
+      <w:tr>
+        <w:tc>
+          <w:tcPr>
+            <w:tcW w:w="7387" w:type="dxa"/>
+          </w:tcPr>
+          <w:p>
+            <w:pPr>
+              <w:rPr>
+                <w:lang w:val="en-US"/>
+              </w:rPr>
+            </w:pPr>
+            <w:r>
+              <w:rPr>
+                <w:color w:val="FF0000"/>
+              </w:rPr>
+              <w:t>dinsdag 19 april 2016</w:t>
+            </w:r>
+          </w:p>
+        </w:tc>
+        <w:tc>
+          <w:tcPr>
+            <w:tcW w:w="3362" w:type="dxa"/>
+          </w:tcPr>
+          <w:p>
+            <w:pPr>
+              <w:rPr>
+                <w:lang w:val="en-US"/>
+              </w:rPr>
+            </w:pPr>
+          </w:p>
+        </w:tc>
+        <w:tc>
+          <w:tcPr>
+            <w:tcW w:w="3471" w:type="dxa"/>
+          </w:tcPr>
+          <w:p>
+            <w:pPr>
+              <w:rPr>
+                <w:lang w:val="en-US"/>
+              </w:rPr>
+            </w:pPr>
+          </w:p>
+        </w:tc>
+      </w:tr>
+      <w:tr>
+        <w:tc>
+          <w:tcPr>
+            <w:tcW w:w="7387" w:type="dxa"/>
+          </w:tcPr>
+          <w:p>
+            <w:pPr>
+              <w:rPr>
+                <w:color w:val="808080" w:themeColor="background1" w:themeShade="80"/>
+              </w:rPr>
+            </w:pPr>
+            <w:r>
+              <w:rPr>
+                <w:color w:val="808080" w:themeColor="background1" w:themeShade="80"/>
+              </w:rPr>
+              <w:t>Settings-Instellingen-Gebruikersbeheer: standaard tab selectie wordt genegeerd</w:t>
+            </w:r>
+          </w:p>
+        </w:tc>
+        <w:tc>
+          <w:tcPr>
+            <w:tcW w:w="3362" w:type="dxa"/>
+          </w:tcPr>
+          <w:p>
+            <w:pPr>
+              <w:rPr>
+                <w:color w:val="808080" w:themeColor="background1" w:themeShade="80"/>
+              </w:rPr>
+            </w:pPr>
+            <w:r>
+              <w:rPr>
+                <w:color w:val="808080" w:themeColor="background1" w:themeShade="80"/>
+              </w:rPr>
+              <w:t>OK</w:t>
+            </w:r>
+          </w:p>
+        </w:tc>
+        <w:tc>
+          <w:tcPr>
+            <w:tcW w:w="3471" w:type="dxa"/>
+          </w:tcPr>
+          <w:p>
+            <w:pPr>
+              <w:shd w:val="clear" w:color="auto" w:fill="FFFFFF"/>
+              <w:tabs>
+                <w:tab w:val="left" w:pos="916"/>
+                <w:tab w:val="left" w:pos="1832"/>
+                <w:tab w:val="left" w:pos="2748"/>
+                <w:tab w:val="left" w:pos="3664"/>
+                <w:tab w:val="left" w:pos="4580"/>
+                <w:tab w:val="left" w:pos="5496"/>
+                <w:tab w:val="left" w:pos="6412"/>
+                <w:tab w:val="left" w:pos="7328"/>
+                <w:tab w:val="left" w:pos="8244"/>
+                <w:tab w:val="left" w:pos="9160"/>
+                <w:tab w:val="left" w:pos="10076"/>
+                <w:tab w:val="left" w:pos="10992"/>
+                <w:tab w:val="left" w:pos="11908"/>
+                <w:tab w:val="left" w:pos="12824"/>
+                <w:tab w:val="left" w:pos="13740"/>
+                <w:tab w:val="left" w:pos="14656"/>
+              </w:tabs>
+              <w:rPr>
+                <w:rFonts w:ascii="Courier New" w:eastAsia="Times New Roman" w:hAnsi="Courier New" w:cs="Courier New"/>
+                <w:color w:val="000000"/>
+                <w:sz w:val="18"/>
+                <w:szCs w:val="18"/>
+                <w:lang w:val="en-US" w:eastAsia="nl-NL"/>
+              </w:rPr>
+            </w:pPr>
+            <w:r>
+              <w:rPr>
+                <w:color w:val="808080" w:themeColor="background1" w:themeShade="80"/>
+                <w:lang w:val="en-US"/>
+              </w:rPr>
+              <w:t>UserManagementController: bepaal active tab a.h.v. current state; userManagementContainer.html: active = uib_tabset property en index van active tab</w:t>
+            </w:r>
+          </w:p>
+        </w:tc>
+      </w:tr>
+      <w:tr>
+        <w:tc>
+          <w:tcPr>
+            <w:tcW w:w="7387" w:type="dxa"/>
+          </w:tcPr>
+          <w:p>
+            <w:pPr>
+              <w:rPr>
+                <w:color w:val="808080" w:themeColor="background1" w:themeShade="80"/>
+              </w:rPr>
+            </w:pPr>
+            <w:r>
+              <w:rPr>
+                <w:color w:val="808080" w:themeColor="background1" w:themeShade="80"/>
+              </w:rPr>
+              <w:t>Authenticatie: bij meerdere userprofiles worden tokens niet uit de localStorage (SessionService) verwijderd</w:t>
+            </w:r>
+          </w:p>
+        </w:tc>
+        <w:tc>
+          <w:tcPr>
+            <w:tcW w:w="3362" w:type="dxa"/>
+          </w:tcPr>
+          <w:p>
+            <w:pPr>
+              <w:rPr>
+                <w:color w:val="808080" w:themeColor="background1" w:themeShade="80"/>
+              </w:rPr>
+            </w:pPr>
+            <w:r>
+              <w:rPr>
+                <w:color w:val="808080" w:themeColor="background1" w:themeShade="80"/>
+              </w:rPr>
+              <w:t>ok</w:t>
+            </w:r>
+          </w:p>
+        </w:tc>
+        <w:tc>
+          <w:tcPr>
+            <w:tcW w:w="3471" w:type="dxa"/>
+          </w:tcPr>
+          <w:p/>
+        </w:tc>
+      </w:tr>
+      <w:tr>
+        <w:tc>
+          <w:tcPr>
+            <w:tcW w:w="7387" w:type="dxa"/>
+          </w:tcPr>
+          <w:p>
+            <w:r>
+              <w:t>Teams-detailView: Api response</w:t>
+            </w:r>
+          </w:p>
+        </w:tc>
+        <w:tc>
+          <w:tcPr>
+            <w:tcW w:w="3362" w:type="dxa"/>
+          </w:tcPr>
+          <w:p/>
+        </w:tc>
+        <w:tc>
+          <w:tcPr>
+            <w:tcW w:w="3471" w:type="dxa"/>
+          </w:tcPr>
+          <w:p/>
+        </w:tc>
+      </w:tr>
+      <w:tr>
+        <w:tc>
+          <w:tcPr>
+            <w:tcW w:w="7387" w:type="dxa"/>
+          </w:tcPr>
+          <w:p>
+            <w:r>
+              <w:t>Login: modal window voor userprofiles</w:t>
+            </w:r>
+          </w:p>
+        </w:tc>
+        <w:tc>
+          <w:tcPr>
+            <w:tcW w:w="3362" w:type="dxa"/>
+          </w:tcPr>
+          <w:p/>
+        </w:tc>
+        <w:tc>
+          <w:tcPr>
+            <w:tcW w:w="3471" w:type="dxa"/>
+          </w:tcPr>
+          <w:p>
+            <w:pPr>
+              <w:pStyle w:val="HTMLPreformatted"/>
+              <w:shd w:val="clear" w:color="auto" w:fill="FFFFFF"/>
+              <w:rPr>
+                <w:color w:val="000000"/>
+                <w:sz w:val="18"/>
+                <w:szCs w:val="18"/>
+                <w:lang w:val="nl-NL" w:eastAsia="nl-NL"/>
+              </w:rPr>
+            </w:pPr>
+            <w:r>
+              <w:rPr>
+                <w:lang w:val="nl-NL"/>
+              </w:rPr>
+              <w:t xml:space="preserve">States </w:t>
+            </w:r>
+            <w:r>
+              <w:rPr>
+                <w:lang w:val="nl-NL"/>
+              </w:rPr>
+              <w:t>‘r</w:t>
+            </w:r>
+            <w:r>
+              <w:rPr>
+                <w:lang w:val="nl-NL"/>
+              </w:rPr>
+              <w:t>egister</w:t>
+            </w:r>
+            <w:r>
+              <w:rPr>
+                <w:lang w:val="nl-NL"/>
+              </w:rPr>
+              <w:t>’</w:t>
+            </w:r>
+            <w:r>
+              <w:rPr>
+                <w:lang w:val="nl-NL"/>
+              </w:rPr>
+              <w:t>,</w:t>
+            </w:r>
+            <w:r>
+              <w:rPr>
+                <w:lang w:val="nl-NL"/>
+              </w:rPr>
+              <w:t xml:space="preserve"> ‘</w:t>
+            </w:r>
+            <w:r>
+              <w:rPr>
+                <w:lang w:val="nl-NL"/>
+              </w:rPr>
+              <w:t>forgotPassword</w:t>
+            </w:r>
+            <w:r>
+              <w:rPr>
+                <w:lang w:val="nl-NL"/>
+              </w:rPr>
+              <w:t>’</w:t>
+            </w:r>
+            <w:r>
+              <w:rPr>
+                <w:lang w:val="nl-NL"/>
+              </w:rPr>
+              <w:t>,</w:t>
+            </w:r>
+            <w:r>
+              <w:rPr>
+                <w:lang w:val="nl-NL"/>
+              </w:rPr>
+              <w:t xml:space="preserve"> ‘</w:t>
+            </w:r>
+            <w:r>
+              <w:rPr>
+                <w:lang w:val="nl-NL"/>
+              </w:rPr>
+              <w:t>userProfiles</w:t>
+            </w:r>
+            <w:r>
+              <w:rPr>
+                <w:lang w:val="nl-NL"/>
+              </w:rPr>
+              <w:t>’</w:t>
+            </w:r>
+            <w:r>
+              <w:rPr>
+                <w:lang w:val="nl-NL"/>
+              </w:rPr>
+              <w:t xml:space="preserve"> en </w:t>
+            </w:r>
+            <w:r>
+              <w:rPr>
+                <w:lang w:val="nl-NL"/>
+              </w:rPr>
+              <w:t>‘</w:t>
+            </w:r>
+            <w:r>
+              <w:rPr>
+                <w:lang w:val="nl-NL"/>
+              </w:rPr>
+              <w:t>resetPassword</w:t>
+            </w:r>
+            <w:r>
+              <w:rPr>
+                <w:lang w:val="nl-NL"/>
+              </w:rPr>
+              <w:t>’</w:t>
+            </w:r>
+            <w:r>
+              <w:rPr>
+                <w:lang w:val="nl-NL"/>
+              </w:rPr>
+              <w:t xml:space="preserve"> moeten in een modal window. State ‘</w:t>
+            </w:r>
+            <w:r>
+              <w:rPr>
+                <w:b/>
+                <w:bCs/>
+                <w:color w:val="008000"/>
+                <w:sz w:val="18"/>
+                <w:szCs w:val="18"/>
+                <w:lang w:val="nl-NL" w:eastAsia="nl-NL"/>
+              </w:rPr>
+              <w:t>login.userProfiles</w:t>
+            </w:r>
+            <w:r>
+              <w:rPr>
+                <w:b/>
+                <w:bCs/>
+                <w:color w:val="008000"/>
+                <w:sz w:val="18"/>
+                <w:szCs w:val="18"/>
+                <w:lang w:val="nl-NL" w:eastAsia="nl-NL"/>
+              </w:rPr>
+              <w:t>’</w:t>
+            </w:r>
+          </w:p>
+          <w:p>
+            <w:r>
+              <w:t xml:space="preserve"> onEnter en userProfiles.html zijn al </w:t>
+            </w:r>
+            <w:bookmarkStart w:id="0" w:name="_GoBack"/>
+            <w:bookmarkEnd w:id="0"/>
+            <w:r>
+              <w:t>gewijzigd</w:t>
             </w:r>
           </w:p>
         </w:tc>
@@ -1604,7 +2142,6 @@
     </w:tbl>
     <w:p>
       <w:r>
-        <w:lastRenderedPageBreak/>
         <w:br w:type="page"/>
       </w:r>
     </w:p>

</xml_diff>

<commit_message>
Login: modal window voor login childstates (‘login.userprofiles’ etc): Fixed met https://www.npmjs.com/package/angular-ui-router-uib-modal.
</commit_message>
<xml_diff>
--- a/Docs/ToDo.docx
+++ b/Docs/ToDo.docx
@@ -10,8 +10,8 @@
       </w:tblPr>
       <w:tblGrid>
         <w:gridCol w:w="7387"/>
-        <w:gridCol w:w="3362"/>
-        <w:gridCol w:w="3471"/>
+        <w:gridCol w:w="2767"/>
+        <w:gridCol w:w="4066"/>
       </w:tblGrid>
       <w:tr>
         <w:tc>
@@ -99,8 +99,65 @@
                 <w:color w:val="808080" w:themeColor="background1" w:themeShade="80"/>
                 <w:lang w:val="en-US"/>
               </w:rPr>
-              <w:t>response loggen, 401 (not authenticated): redirect login, 402: redirect url = instelling in configuratie</w:t>
-            </w:r>
+              <w:t xml:space="preserve">response </w:t>
+            </w:r>
+            <w:proofErr w:type="spellStart"/>
+            <w:r>
+              <w:rPr>
+                <w:color w:val="808080" w:themeColor="background1" w:themeShade="80"/>
+                <w:lang w:val="en-US"/>
+              </w:rPr>
+              <w:t>loggen</w:t>
+            </w:r>
+            <w:proofErr w:type="spellEnd"/>
+            <w:r>
+              <w:rPr>
+                <w:color w:val="808080" w:themeColor="background1" w:themeShade="80"/>
+                <w:lang w:val="en-US"/>
+              </w:rPr>
+              <w:t xml:space="preserve">, 401 (not authenticated): redirect login, 402: redirect </w:t>
+            </w:r>
+            <w:proofErr w:type="spellStart"/>
+            <w:r>
+              <w:rPr>
+                <w:color w:val="808080" w:themeColor="background1" w:themeShade="80"/>
+                <w:lang w:val="en-US"/>
+              </w:rPr>
+              <w:t>url</w:t>
+            </w:r>
+            <w:proofErr w:type="spellEnd"/>
+            <w:r>
+              <w:rPr>
+                <w:color w:val="808080" w:themeColor="background1" w:themeShade="80"/>
+                <w:lang w:val="en-US"/>
+              </w:rPr>
+              <w:t xml:space="preserve"> = </w:t>
+            </w:r>
+            <w:proofErr w:type="spellStart"/>
+            <w:r>
+              <w:rPr>
+                <w:color w:val="808080" w:themeColor="background1" w:themeShade="80"/>
+                <w:lang w:val="en-US"/>
+              </w:rPr>
+              <w:t>instelling</w:t>
+            </w:r>
+            <w:proofErr w:type="spellEnd"/>
+            <w:r>
+              <w:rPr>
+                <w:color w:val="808080" w:themeColor="background1" w:themeShade="80"/>
+                <w:lang w:val="en-US"/>
+              </w:rPr>
+              <w:t xml:space="preserve"> in </w:t>
+            </w:r>
+            <w:proofErr w:type="spellStart"/>
+            <w:r>
+              <w:rPr>
+                <w:color w:val="808080" w:themeColor="background1" w:themeShade="80"/>
+                <w:lang w:val="en-US"/>
+              </w:rPr>
+              <w:t>configuratie</w:t>
+            </w:r>
+            <w:proofErr w:type="spellEnd"/>
           </w:p>
           <w:p>
             <w:pPr>
@@ -569,7 +626,71 @@
                 <w:color w:val="808080" w:themeColor="background1" w:themeShade="80"/>
                 <w:lang w:val="en-US"/>
               </w:rPr>
-              <w:t xml:space="preserve">Resolve data vanuit state ‘editTranslation’ werkt niet </w:t>
+              <w:t xml:space="preserve">Resolve data </w:t>
+            </w:r>
+            <w:proofErr w:type="spellStart"/>
+            <w:r>
+              <w:rPr>
+                <w:color w:val="808080" w:themeColor="background1" w:themeShade="80"/>
+                <w:lang w:val="en-US"/>
+              </w:rPr>
+              <w:t>vanuit</w:t>
+            </w:r>
+            <w:proofErr w:type="spellEnd"/>
+            <w:r>
+              <w:rPr>
+                <w:color w:val="808080" w:themeColor="background1" w:themeShade="80"/>
+                <w:lang w:val="en-US"/>
+              </w:rPr>
+              <w:t xml:space="preserve"> state ‘</w:t>
+            </w:r>
+            <w:proofErr w:type="spellStart"/>
+            <w:r>
+              <w:rPr>
+                <w:color w:val="808080" w:themeColor="background1" w:themeShade="80"/>
+                <w:lang w:val="en-US"/>
+              </w:rPr>
+              <w:t>editTranslation</w:t>
+            </w:r>
+            <w:proofErr w:type="spellEnd"/>
+            <w:r>
+              <w:rPr>
+                <w:color w:val="808080" w:themeColor="background1" w:themeShade="80"/>
+                <w:lang w:val="en-US"/>
+              </w:rPr>
+              <w:t xml:space="preserve">’ </w:t>
+            </w:r>
+            <w:proofErr w:type="spellStart"/>
+            <w:r>
+              <w:rPr>
+                <w:color w:val="808080" w:themeColor="background1" w:themeShade="80"/>
+                <w:lang w:val="en-US"/>
+              </w:rPr>
+              <w:t>werkt</w:t>
+            </w:r>
+            <w:proofErr w:type="spellEnd"/>
+            <w:r>
+              <w:rPr>
+                <w:color w:val="808080" w:themeColor="background1" w:themeShade="80"/>
+                <w:lang w:val="en-US"/>
+              </w:rPr>
+              <w:t xml:space="preserve"> </w:t>
+            </w:r>
+            <w:proofErr w:type="spellStart"/>
+            <w:r>
+              <w:rPr>
+                <w:color w:val="808080" w:themeColor="background1" w:themeShade="80"/>
+                <w:lang w:val="en-US"/>
+              </w:rPr>
+              <w:t>niet</w:t>
+            </w:r>
+            <w:proofErr w:type="spellEnd"/>
+            <w:r>
+              <w:rPr>
+                <w:color w:val="808080" w:themeColor="background1" w:themeShade="80"/>
+                <w:lang w:val="en-US"/>
+              </w:rPr>
+              <w:t xml:space="preserve"> </w:t>
             </w:r>
           </w:p>
         </w:tc>
@@ -707,7 +828,14 @@
               <w:rPr>
                 <w:color w:val="808080" w:themeColor="background1" w:themeShade="80"/>
               </w:rPr>
-              <w:t xml:space="preserve"> maken</w:t>
+              <w:t xml:space="preserve"> </w:t>
+            </w:r>
+            <w:r>
+              <w:rPr>
+                <w:color w:val="808080" w:themeColor="background1" w:themeShade="80"/>
+              </w:rPr>
+              <w:lastRenderedPageBreak/>
+              <w:t>maken</w:t>
             </w:r>
             <w:r>
               <w:rPr>
@@ -731,6 +859,7 @@
               <w:rPr>
                 <w:color w:val="808080" w:themeColor="background1" w:themeShade="80"/>
               </w:rPr>
+              <w:lastRenderedPageBreak/>
               <w:t>Ok</w:t>
             </w:r>
           </w:p>
@@ -1043,22 +1172,95 @@
                 <w:color w:val="808080" w:themeColor="background1" w:themeShade="80"/>
                 <w:lang w:val="en-US"/>
               </w:rPr>
-              <w:t>/t</w:t>
-            </w:r>
-            <w:r>
-              <w:rPr>
-                <w:color w:val="808080" w:themeColor="background1" w:themeShade="80"/>
-                <w:lang w:val="en-US"/>
-              </w:rPr>
-              <w:t>rackingdata geeft 500 error respons – backend (CF + SQLServer)</w:t>
-            </w:r>
-            <w:r>
-              <w:rPr>
-                <w:color w:val="808080" w:themeColor="background1" w:themeShade="80"/>
-                <w:lang w:val="en-US"/>
-              </w:rPr>
-              <w:t xml:space="preserve"> probleem</w:t>
-            </w:r>
+              <w:t>/</w:t>
+            </w:r>
+            <w:proofErr w:type="spellStart"/>
+            <w:r>
+              <w:rPr>
+                <w:color w:val="808080" w:themeColor="background1" w:themeShade="80"/>
+                <w:lang w:val="en-US"/>
+              </w:rPr>
+              <w:t>t</w:t>
+            </w:r>
+            <w:r>
+              <w:rPr>
+                <w:color w:val="808080" w:themeColor="background1" w:themeShade="80"/>
+                <w:lang w:val="en-US"/>
+              </w:rPr>
+              <w:t>rackingdata</w:t>
+            </w:r>
+            <w:proofErr w:type="spellEnd"/>
+            <w:r>
+              <w:rPr>
+                <w:color w:val="808080" w:themeColor="background1" w:themeShade="80"/>
+                <w:lang w:val="en-US"/>
+              </w:rPr>
+              <w:t xml:space="preserve"> </w:t>
+            </w:r>
+            <w:proofErr w:type="spellStart"/>
+            <w:r>
+              <w:rPr>
+                <w:color w:val="808080" w:themeColor="background1" w:themeShade="80"/>
+                <w:lang w:val="en-US"/>
+              </w:rPr>
+              <w:t>geeft</w:t>
+            </w:r>
+            <w:proofErr w:type="spellEnd"/>
+            <w:r>
+              <w:rPr>
+                <w:color w:val="808080" w:themeColor="background1" w:themeShade="80"/>
+                <w:lang w:val="en-US"/>
+              </w:rPr>
+              <w:t xml:space="preserve"> 500 error </w:t>
+            </w:r>
+            <w:proofErr w:type="spellStart"/>
+            <w:r>
+              <w:rPr>
+                <w:color w:val="808080" w:themeColor="background1" w:themeShade="80"/>
+                <w:lang w:val="en-US"/>
+              </w:rPr>
+              <w:t>respons</w:t>
+            </w:r>
+            <w:proofErr w:type="spellEnd"/>
+            <w:r>
+              <w:rPr>
+                <w:color w:val="808080" w:themeColor="background1" w:themeShade="80"/>
+                <w:lang w:val="en-US"/>
+              </w:rPr>
+              <w:t xml:space="preserve"> – backend (CF + </w:t>
+            </w:r>
+            <w:proofErr w:type="spellStart"/>
+            <w:r>
+              <w:rPr>
+                <w:color w:val="808080" w:themeColor="background1" w:themeShade="80"/>
+                <w:lang w:val="en-US"/>
+              </w:rPr>
+              <w:t>SQLServer</w:t>
+            </w:r>
+            <w:proofErr w:type="spellEnd"/>
+            <w:r>
+              <w:rPr>
+                <w:color w:val="808080" w:themeColor="background1" w:themeShade="80"/>
+                <w:lang w:val="en-US"/>
+              </w:rPr>
+              <w:t>)</w:t>
+            </w:r>
+            <w:r>
+              <w:rPr>
+                <w:color w:val="808080" w:themeColor="background1" w:themeShade="80"/>
+                <w:lang w:val="en-US"/>
+              </w:rPr>
+              <w:t xml:space="preserve"> </w:t>
+            </w:r>
+            <w:proofErr w:type="spellStart"/>
+            <w:r>
+              <w:rPr>
+                <w:color w:val="808080" w:themeColor="background1" w:themeShade="80"/>
+                <w:lang w:val="en-US"/>
+              </w:rPr>
+              <w:t>probleem</w:t>
+            </w:r>
+            <w:proofErr w:type="spellEnd"/>
           </w:p>
         </w:tc>
         <w:tc>
@@ -1593,40 +1795,80 @@
               <w:t>B</w:t>
             </w:r>
             <w:r>
-              <w:t xml:space="preserve">edenken: hoe gaan we de REST Api endpoints specificeren zonder voor elke CRUD actie een aparte endpoint te maken? Hint: http verbs + query parameters moeten voor </w:t>
-            </w:r>
-            <w:r>
+              <w:t>edenken: hoe gaan we de REST Api endpoints specificeren zonder voor elke CRUD actie een aparte endpoint te maken? Hint: http verbs + query parameters moeten voor elk endpoint alle CRUD variaties mogelijk maken.</w:t>
+            </w:r>
+          </w:p>
+        </w:tc>
+      </w:tr>
+      <w:tr>
+        <w:tc>
+          <w:tcPr>
+            <w:tcW w:w="7387" w:type="dxa"/>
+          </w:tcPr>
+          <w:p>
+            <w:r>
+              <w:rPr>
+                <w:color w:val="FF0000"/>
+              </w:rPr>
+              <w:t>Maandag 18 april 2016</w:t>
+            </w:r>
+          </w:p>
+        </w:tc>
+        <w:tc>
+          <w:tcPr>
+            <w:tcW w:w="3362" w:type="dxa"/>
+          </w:tcPr>
+          <w:p>
+            <w:pPr>
+              <w:rPr>
+                <w:color w:val="808080" w:themeColor="background1" w:themeShade="80"/>
+              </w:rPr>
+            </w:pPr>
+          </w:p>
+        </w:tc>
+        <w:tc>
+          <w:tcPr>
+            <w:tcW w:w="3471" w:type="dxa"/>
+          </w:tcPr>
+          <w:p/>
+        </w:tc>
+      </w:tr>
+      <w:tr>
+        <w:tc>
+          <w:tcPr>
+            <w:tcW w:w="7387" w:type="dxa"/>
+          </w:tcPr>
+          <w:p>
+            <w:pPr>
+              <w:rPr>
+                <w:color w:val="808080" w:themeColor="background1" w:themeShade="80"/>
+              </w:rPr>
+            </w:pPr>
+            <w:r>
+              <w:rPr>
+                <w:color w:val="808080" w:themeColor="background1" w:themeShade="80"/>
+              </w:rPr>
               <w:lastRenderedPageBreak/>
-              <w:t>elk endpoint alle CRUD variaties mogelijk maken.</w:t>
-            </w:r>
-          </w:p>
-        </w:tc>
-      </w:tr>
-      <w:tr>
-        <w:tc>
-          <w:tcPr>
-            <w:tcW w:w="7387" w:type="dxa"/>
-          </w:tcPr>
-          <w:p>
-            <w:r>
-              <w:rPr>
-                <w:color w:val="FF0000"/>
-              </w:rPr>
-              <w:lastRenderedPageBreak/>
-              <w:t>Maandag 18 april 2016</w:t>
-            </w:r>
-          </w:p>
-        </w:tc>
-        <w:tc>
-          <w:tcPr>
-            <w:tcW w:w="3362" w:type="dxa"/>
-          </w:tcPr>
-          <w:p>
-            <w:pPr>
-              <w:rPr>
-                <w:color w:val="808080" w:themeColor="background1" w:themeShade="80"/>
-              </w:rPr>
-            </w:pPr>
+              <w:t>Bug in login met meerdere userProfiles: de niet-gekozen userProfiles werden niet uitgelogd;</w:t>
+            </w:r>
+          </w:p>
+        </w:tc>
+        <w:tc>
+          <w:tcPr>
+            <w:tcW w:w="3362" w:type="dxa"/>
+          </w:tcPr>
+          <w:p>
+            <w:pPr>
+              <w:rPr>
+                <w:color w:val="808080" w:themeColor="background1" w:themeShade="80"/>
+              </w:rPr>
+            </w:pPr>
+            <w:r>
+              <w:rPr>
+                <w:color w:val="808080" w:themeColor="background1" w:themeShade="80"/>
+              </w:rPr>
+              <w:t>Ok</w:t>
+            </w:r>
           </w:p>
         </w:tc>
         <w:tc>
@@ -1651,7 +1893,7 @@
               <w:rPr>
                 <w:color w:val="808080" w:themeColor="background1" w:themeShade="80"/>
               </w:rPr>
-              <w:t>Bug in login met meerdere userProfiles: de niet-gekozen userProfiles werden niet uitgelogd;</w:t>
+              <w:t>Wijziging in login.html: i.p.v. meerdere ui-views ('resetPassword','register' etc) 1 ui-view 'modal' gebruiken;</w:t>
             </w:r>
           </w:p>
         </w:tc>
@@ -1689,59 +1931,72 @@
             <w:pPr>
               <w:rPr>
                 <w:color w:val="808080" w:themeColor="background1" w:themeShade="80"/>
-              </w:rPr>
-            </w:pPr>
-            <w:r>
-              <w:rPr>
-                <w:color w:val="808080" w:themeColor="background1" w:themeShade="80"/>
-              </w:rPr>
-              <w:t>Wijziging in login.html: i.p.v. meerdere ui-views ('resetPassword','register' etc) 1 ui-view 'modal' gebruiken;</w:t>
-            </w:r>
-          </w:p>
-        </w:tc>
-        <w:tc>
-          <w:tcPr>
-            <w:tcW w:w="3362" w:type="dxa"/>
-          </w:tcPr>
-          <w:p>
-            <w:pPr>
-              <w:rPr>
-                <w:color w:val="808080" w:themeColor="background1" w:themeShade="80"/>
-              </w:rPr>
-            </w:pPr>
-            <w:r>
-              <w:rPr>
-                <w:color w:val="808080" w:themeColor="background1" w:themeShade="80"/>
-              </w:rPr>
-              <w:t>Ok</w:t>
-            </w:r>
-          </w:p>
-        </w:tc>
-        <w:tc>
-          <w:tcPr>
-            <w:tcW w:w="3471" w:type="dxa"/>
-          </w:tcPr>
-          <w:p/>
-        </w:tc>
-      </w:tr>
-      <w:tr>
-        <w:tc>
-          <w:tcPr>
-            <w:tcW w:w="7387" w:type="dxa"/>
-          </w:tcPr>
-          <w:p>
-            <w:pPr>
-              <w:rPr>
-                <w:color w:val="808080" w:themeColor="background1" w:themeShade="80"/>
-                <w:lang w:val="en-US"/>
-              </w:rPr>
-            </w:pPr>
-            <w:r>
-              <w:rPr>
-                <w:color w:val="808080" w:themeColor="background1" w:themeShade="80"/>
-                <w:lang w:val="en-US"/>
-              </w:rPr>
-              <w:t>Teams detailView: discussie met BC over Taffy Api response.</w:t>
+                <w:lang w:val="en-US"/>
+              </w:rPr>
+            </w:pPr>
+            <w:proofErr w:type="gramStart"/>
+            <w:r>
+              <w:rPr>
+                <w:color w:val="808080" w:themeColor="background1" w:themeShade="80"/>
+                <w:lang w:val="en-US"/>
+              </w:rPr>
+              <w:t>Teams</w:t>
+            </w:r>
+            <w:proofErr w:type="gramEnd"/>
+            <w:r>
+              <w:rPr>
+                <w:color w:val="808080" w:themeColor="background1" w:themeShade="80"/>
+                <w:lang w:val="en-US"/>
+              </w:rPr>
+              <w:t xml:space="preserve"> </w:t>
+            </w:r>
+            <w:proofErr w:type="spellStart"/>
+            <w:r>
+              <w:rPr>
+                <w:color w:val="808080" w:themeColor="background1" w:themeShade="80"/>
+                <w:lang w:val="en-US"/>
+              </w:rPr>
+              <w:t>detailView</w:t>
+            </w:r>
+            <w:proofErr w:type="spellEnd"/>
+            <w:r>
+              <w:rPr>
+                <w:color w:val="808080" w:themeColor="background1" w:themeShade="80"/>
+                <w:lang w:val="en-US"/>
+              </w:rPr>
+              <w:t xml:space="preserve">: </w:t>
+            </w:r>
+            <w:proofErr w:type="spellStart"/>
+            <w:r>
+              <w:rPr>
+                <w:color w:val="808080" w:themeColor="background1" w:themeShade="80"/>
+                <w:lang w:val="en-US"/>
+              </w:rPr>
+              <w:t>discussie</w:t>
+            </w:r>
+            <w:proofErr w:type="spellEnd"/>
+            <w:r>
+              <w:rPr>
+                <w:color w:val="808080" w:themeColor="background1" w:themeShade="80"/>
+                <w:lang w:val="en-US"/>
+              </w:rPr>
+              <w:t xml:space="preserve"> met BC over Taffy </w:t>
+            </w:r>
+            <w:proofErr w:type="spellStart"/>
+            <w:r>
+              <w:rPr>
+                <w:color w:val="808080" w:themeColor="background1" w:themeShade="80"/>
+                <w:lang w:val="en-US"/>
+              </w:rPr>
+              <w:t>Api</w:t>
+            </w:r>
+            <w:proofErr w:type="spellEnd"/>
+            <w:r>
+              <w:rPr>
+                <w:color w:val="808080" w:themeColor="background1" w:themeShade="80"/>
+                <w:lang w:val="en-US"/>
+              </w:rPr>
+              <w:t xml:space="preserve"> response.</w:t>
             </w:r>
           </w:p>
         </w:tc>
@@ -1892,12 +2147,85 @@
                 <w:lang w:val="en-US" w:eastAsia="nl-NL"/>
               </w:rPr>
             </w:pPr>
-            <w:r>
-              <w:rPr>
-                <w:color w:val="808080" w:themeColor="background1" w:themeShade="80"/>
-                <w:lang w:val="en-US"/>
-              </w:rPr>
-              <w:t>UserManagementController: bepaal active tab a.h.v. current state; userManagementContainer.html: active = uib_tabset property en index van active tab</w:t>
+            <w:proofErr w:type="spellStart"/>
+            <w:r>
+              <w:rPr>
+                <w:color w:val="808080" w:themeColor="background1" w:themeShade="80"/>
+                <w:lang w:val="en-US"/>
+              </w:rPr>
+              <w:t>UserManagementController</w:t>
+            </w:r>
+            <w:proofErr w:type="spellEnd"/>
+            <w:r>
+              <w:rPr>
+                <w:color w:val="808080" w:themeColor="background1" w:themeShade="80"/>
+                <w:lang w:val="en-US"/>
+              </w:rPr>
+              <w:t xml:space="preserve">: </w:t>
+            </w:r>
+            <w:proofErr w:type="spellStart"/>
+            <w:r>
+              <w:rPr>
+                <w:color w:val="808080" w:themeColor="background1" w:themeShade="80"/>
+                <w:lang w:val="en-US"/>
+              </w:rPr>
+              <w:t>bepaal</w:t>
+            </w:r>
+            <w:proofErr w:type="spellEnd"/>
+            <w:r>
+              <w:rPr>
+                <w:color w:val="808080" w:themeColor="background1" w:themeShade="80"/>
+                <w:lang w:val="en-US"/>
+              </w:rPr>
+              <w:t xml:space="preserve"> active tab </w:t>
+            </w:r>
+            <w:proofErr w:type="spellStart"/>
+            <w:r>
+              <w:rPr>
+                <w:color w:val="808080" w:themeColor="background1" w:themeShade="80"/>
+                <w:lang w:val="en-US"/>
+              </w:rPr>
+              <w:t>a.h.v</w:t>
+            </w:r>
+            <w:proofErr w:type="spellEnd"/>
+            <w:r>
+              <w:rPr>
+                <w:color w:val="808080" w:themeColor="background1" w:themeShade="80"/>
+                <w:lang w:val="en-US"/>
+              </w:rPr>
+              <w:t xml:space="preserve">. current state; userManagementContainer.html: active = </w:t>
+            </w:r>
+            <w:proofErr w:type="spellStart"/>
+            <w:r>
+              <w:rPr>
+                <w:color w:val="808080" w:themeColor="background1" w:themeShade="80"/>
+                <w:lang w:val="en-US"/>
+              </w:rPr>
+              <w:t>uib_tabset</w:t>
+            </w:r>
+            <w:proofErr w:type="spellEnd"/>
+            <w:r>
+              <w:rPr>
+                <w:color w:val="808080" w:themeColor="background1" w:themeShade="80"/>
+                <w:lang w:val="en-US"/>
+              </w:rPr>
+              <w:t xml:space="preserve"> property </w:t>
+            </w:r>
+            <w:proofErr w:type="spellStart"/>
+            <w:r>
+              <w:rPr>
+                <w:color w:val="808080" w:themeColor="background1" w:themeShade="80"/>
+                <w:lang w:val="en-US"/>
+              </w:rPr>
+              <w:t>en</w:t>
+            </w:r>
+            <w:proofErr w:type="spellEnd"/>
+            <w:r>
+              <w:rPr>
+                <w:color w:val="808080" w:themeColor="background1" w:themeShade="80"/>
+                <w:lang w:val="en-US"/>
+              </w:rPr>
+              <w:t xml:space="preserve"> index van active tab</w:t>
             </w:r>
           </w:p>
         </w:tc>
@@ -1979,6 +2307,8 @@
             <w:r>
               <w:t>Login: modal window voor userprofiles</w:t>
             </w:r>
+            <w:bookmarkStart w:id="0" w:name="_GoBack"/>
+            <w:bookmarkEnd w:id="0"/>
           </w:p>
         </w:tc>
         <w:tc>
@@ -1996,145 +2326,171 @@
               <w:pStyle w:val="HTMLPreformatted"/>
               <w:shd w:val="clear" w:color="auto" w:fill="FFFFFF"/>
               <w:rPr>
-                <w:color w:val="000000"/>
-                <w:sz w:val="18"/>
-                <w:szCs w:val="18"/>
-                <w:lang w:val="nl-NL" w:eastAsia="nl-NL"/>
-              </w:rPr>
-            </w:pPr>
-            <w:r>
-              <w:rPr>
+                <w:rFonts w:asciiTheme="minorHAnsi" w:eastAsiaTheme="minorHAnsi" w:hAnsiTheme="minorHAnsi" w:cstheme="minorBidi"/>
+                <w:sz w:val="22"/>
+                <w:szCs w:val="22"/>
                 <w:lang w:val="nl-NL"/>
               </w:rPr>
-              <w:t xml:space="preserve">States </w:t>
-            </w:r>
-            <w:r>
-              <w:rPr>
+            </w:pPr>
+            <w:r>
+              <w:rPr>
+                <w:rFonts w:asciiTheme="minorHAnsi" w:eastAsiaTheme="minorHAnsi" w:hAnsiTheme="minorHAnsi" w:cstheme="minorBidi"/>
+                <w:sz w:val="22"/>
+                <w:szCs w:val="22"/>
                 <w:lang w:val="nl-NL"/>
               </w:rPr>
-              <w:t>‘r</w:t>
-            </w:r>
-            <w:r>
-              <w:rPr>
+              <w:t>States ‘register’, ‘forgotPassword’, ‘userProfiles’ en ‘resetPassword’ moeten in een modal window. State ‘login.userProfiles’</w:t>
+            </w:r>
+          </w:p>
+          <w:p>
+            <w:r>
+              <w:t xml:space="preserve"> onEnter en userProfiles.html zijn al gewijzigd</w:t>
+            </w:r>
+          </w:p>
+        </w:tc>
+      </w:tr>
+      <w:tr>
+        <w:tc>
+          <w:tcPr>
+            <w:tcW w:w="7387" w:type="dxa"/>
+          </w:tcPr>
+          <w:p>
+            <w:pPr>
+              <w:rPr>
+                <w:color w:val="FF0000"/>
+              </w:rPr>
+            </w:pPr>
+            <w:r>
+              <w:rPr>
+                <w:color w:val="FF0000"/>
+              </w:rPr>
+              <w:t>donderdag 21 april 2016</w:t>
+            </w:r>
+          </w:p>
+        </w:tc>
+        <w:tc>
+          <w:tcPr>
+            <w:tcW w:w="3362" w:type="dxa"/>
+          </w:tcPr>
+          <w:p>
+            <w:pPr>
+              <w:rPr>
+                <w:color w:val="FF0000"/>
+              </w:rPr>
+            </w:pPr>
+          </w:p>
+        </w:tc>
+        <w:tc>
+          <w:tcPr>
+            <w:tcW w:w="3471" w:type="dxa"/>
+          </w:tcPr>
+          <w:p>
+            <w:pPr>
+              <w:pStyle w:val="HTMLPreformatted"/>
+              <w:shd w:val="clear" w:color="auto" w:fill="FFFFFF"/>
+              <w:rPr>
+                <w:rFonts w:asciiTheme="minorHAnsi" w:eastAsiaTheme="minorHAnsi" w:hAnsiTheme="minorHAnsi" w:cstheme="minorBidi"/>
+                <w:color w:val="FF0000"/>
+                <w:sz w:val="22"/>
+                <w:szCs w:val="22"/>
                 <w:lang w:val="nl-NL"/>
               </w:rPr>
-              <w:t>egister</w:t>
-            </w:r>
-            <w:r>
-              <w:rPr>
+            </w:pPr>
+          </w:p>
+        </w:tc>
+      </w:tr>
+      <w:tr>
+        <w:tc>
+          <w:tcPr>
+            <w:tcW w:w="7387" w:type="dxa"/>
+          </w:tcPr>
+          <w:p>
+            <w:pPr>
+              <w:rPr>
+                <w:color w:val="808080" w:themeColor="background1" w:themeShade="80"/>
+              </w:rPr>
+            </w:pPr>
+            <w:r>
+              <w:rPr>
+                <w:color w:val="808080" w:themeColor="background1" w:themeShade="80"/>
+              </w:rPr>
+              <w:t>Login: modal window voor</w:t>
+            </w:r>
+            <w:r>
+              <w:rPr>
+                <w:color w:val="808080" w:themeColor="background1" w:themeShade="80"/>
+              </w:rPr>
+              <w:t xml:space="preserve"> login childstates</w:t>
+            </w:r>
+            <w:r>
+              <w:rPr>
+                <w:color w:val="808080" w:themeColor="background1" w:themeShade="80"/>
+              </w:rPr>
+              <w:t xml:space="preserve"> </w:t>
+            </w:r>
+            <w:r>
+              <w:rPr>
+                <w:color w:val="808080" w:themeColor="background1" w:themeShade="80"/>
+              </w:rPr>
+              <w:t>(‘login.</w:t>
+            </w:r>
+            <w:r>
+              <w:rPr>
+                <w:color w:val="808080" w:themeColor="background1" w:themeShade="80"/>
+              </w:rPr>
+              <w:t>userprofiles</w:t>
+            </w:r>
+            <w:r>
+              <w:rPr>
+                <w:color w:val="808080" w:themeColor="background1" w:themeShade="80"/>
+              </w:rPr>
+              <w:t>’ etc)</w:t>
+            </w:r>
+          </w:p>
+        </w:tc>
+        <w:tc>
+          <w:tcPr>
+            <w:tcW w:w="3362" w:type="dxa"/>
+          </w:tcPr>
+          <w:p>
+            <w:pPr>
+              <w:rPr>
+                <w:color w:val="808080" w:themeColor="background1" w:themeShade="80"/>
+              </w:rPr>
+            </w:pPr>
+            <w:r>
+              <w:rPr>
+                <w:color w:val="808080" w:themeColor="background1" w:themeShade="80"/>
+              </w:rPr>
+              <w:t>ok</w:t>
+            </w:r>
+          </w:p>
+        </w:tc>
+        <w:tc>
+          <w:tcPr>
+            <w:tcW w:w="3471" w:type="dxa"/>
+          </w:tcPr>
+          <w:p>
+            <w:pPr>
+              <w:pStyle w:val="HTMLPreformatted"/>
+              <w:shd w:val="clear" w:color="auto" w:fill="FFFFFF"/>
+              <w:rPr>
+                <w:rFonts w:asciiTheme="minorHAnsi" w:eastAsiaTheme="minorHAnsi" w:hAnsiTheme="minorHAnsi" w:cstheme="minorBidi"/>
+                <w:color w:val="808080" w:themeColor="background1" w:themeShade="80"/>
+                <w:sz w:val="22"/>
+                <w:szCs w:val="22"/>
                 <w:lang w:val="nl-NL"/>
               </w:rPr>
-              <w:t>’</w:t>
-            </w:r>
-            <w:r>
-              <w:rPr>
+            </w:pPr>
+            <w:r>
+              <w:rPr>
+                <w:rFonts w:asciiTheme="minorHAnsi" w:eastAsiaTheme="minorHAnsi" w:hAnsiTheme="minorHAnsi" w:cstheme="minorBidi"/>
+                <w:color w:val="808080" w:themeColor="background1" w:themeShade="80"/>
+                <w:sz w:val="22"/>
+                <w:szCs w:val="22"/>
                 <w:lang w:val="nl-NL"/>
               </w:rPr>
-              <w:t>,</w:t>
-            </w:r>
-            <w:r>
-              <w:rPr>
-                <w:lang w:val="nl-NL"/>
-              </w:rPr>
-              <w:t xml:space="preserve"> ‘</w:t>
-            </w:r>
-            <w:r>
-              <w:rPr>
-                <w:lang w:val="nl-NL"/>
-              </w:rPr>
-              <w:t>forgotPassword</w:t>
-            </w:r>
-            <w:r>
-              <w:rPr>
-                <w:lang w:val="nl-NL"/>
-              </w:rPr>
-              <w:t>’</w:t>
-            </w:r>
-            <w:r>
-              <w:rPr>
-                <w:lang w:val="nl-NL"/>
-              </w:rPr>
-              <w:t>,</w:t>
-            </w:r>
-            <w:r>
-              <w:rPr>
-                <w:lang w:val="nl-NL"/>
-              </w:rPr>
-              <w:t xml:space="preserve"> ‘</w:t>
-            </w:r>
-            <w:r>
-              <w:rPr>
-                <w:lang w:val="nl-NL"/>
-              </w:rPr>
-              <w:t>userProfiles</w:t>
-            </w:r>
-            <w:r>
-              <w:rPr>
-                <w:lang w:val="nl-NL"/>
-              </w:rPr>
-              <w:t>’</w:t>
-            </w:r>
-            <w:r>
-              <w:rPr>
-                <w:lang w:val="nl-NL"/>
-              </w:rPr>
-              <w:t xml:space="preserve"> en </w:t>
-            </w:r>
-            <w:r>
-              <w:rPr>
-                <w:lang w:val="nl-NL"/>
-              </w:rPr>
-              <w:t>‘</w:t>
-            </w:r>
-            <w:r>
-              <w:rPr>
-                <w:lang w:val="nl-NL"/>
-              </w:rPr>
-              <w:t>resetPassword</w:t>
-            </w:r>
-            <w:r>
-              <w:rPr>
-                <w:lang w:val="nl-NL"/>
-              </w:rPr>
-              <w:t>’</w:t>
-            </w:r>
-            <w:r>
-              <w:rPr>
-                <w:lang w:val="nl-NL"/>
-              </w:rPr>
-              <w:t xml:space="preserve"> moeten in een modal window. State ‘</w:t>
-            </w:r>
-            <w:r>
-              <w:rPr>
-                <w:b/>
-                <w:bCs/>
-                <w:color w:val="008000"/>
-                <w:sz w:val="18"/>
-                <w:szCs w:val="18"/>
-                <w:lang w:val="nl-NL" w:eastAsia="nl-NL"/>
-              </w:rPr>
-              <w:t>login.userProfiles</w:t>
-            </w:r>
-            <w:r>
-              <w:rPr>
-                <w:b/>
-                <w:bCs/>
-                <w:color w:val="008000"/>
-                <w:sz w:val="18"/>
-                <w:szCs w:val="18"/>
-                <w:lang w:val="nl-NL" w:eastAsia="nl-NL"/>
-              </w:rPr>
-              <w:t>’</w:t>
-            </w:r>
-          </w:p>
-          <w:p>
-            <w:r>
-              <w:t xml:space="preserve"> onEnter en userProfiles.html zijn al </w:t>
-            </w:r>
-            <w:bookmarkStart w:id="0" w:name="_GoBack"/>
-            <w:bookmarkEnd w:id="0"/>
-            <w:r>
-              <w:t>gewijzigd</w:t>
+              <w:t>Fixed via modal:true met  https://www.npmjs.com/package/angular-ui-router-uib-modal</w:t>
             </w:r>
           </w:p>
         </w:tc>
@@ -2145,53 +2501,6 @@
         <w:br w:type="page"/>
       </w:r>
     </w:p>
-    <w:tbl>
-      <w:tblPr>
-        <w:tblStyle w:val="TableGrid"/>
-        <w:tblW w:w="0" w:type="auto"/>
-        <w:tblLook w:val="04A0" w:firstRow="1" w:lastRow="0" w:firstColumn="1" w:lastColumn="0" w:noHBand="0" w:noVBand="1"/>
-      </w:tblPr>
-      <w:tblGrid>
-        <w:gridCol w:w="7387"/>
-        <w:gridCol w:w="3362"/>
-        <w:gridCol w:w="3471"/>
-      </w:tblGrid>
-      <w:tr>
-        <w:tc>
-          <w:tcPr>
-            <w:tcW w:w="7387" w:type="dxa"/>
-          </w:tcPr>
-          <w:p>
-            <w:r>
-              <w:lastRenderedPageBreak/>
-              <w:t>Tabpanel van ui-bootstrap gebruiken i.p.v. Bootstrap</w:t>
-            </w:r>
-            <w:r>
-              <w:br/>
-              <w:t>Instellingen-Gebruikers –Teams: moet table view voor de listView gebruiken;</w:t>
-            </w:r>
-          </w:p>
-        </w:tc>
-        <w:tc>
-          <w:tcPr>
-            <w:tcW w:w="3362" w:type="dxa"/>
-          </w:tcPr>
-          <w:p>
-            <w:pPr>
-              <w:rPr>
-                <w:color w:val="808080" w:themeColor="background1" w:themeShade="80"/>
-              </w:rPr>
-            </w:pPr>
-          </w:p>
-        </w:tc>
-        <w:tc>
-          <w:tcPr>
-            <w:tcW w:w="3471" w:type="dxa"/>
-          </w:tcPr>
-          <w:p/>
-        </w:tc>
-      </w:tr>
-    </w:tbl>
     <w:p/>
     <w:sectPr>
       <w:pgSz w:w="16838" w:h="11906" w:orient="landscape"/>

</xml_diff>

<commit_message>
Documentatie: source code comments toevoegen en genereren met ngDoc
</commit_message>
<xml_diff>
--- a/Docs/ToDo.docx
+++ b/Docs/ToDo.docx
@@ -828,14 +828,7 @@
               <w:rPr>
                 <w:color w:val="808080" w:themeColor="background1" w:themeShade="80"/>
               </w:rPr>
-              <w:t xml:space="preserve"> </w:t>
-            </w:r>
-            <w:r>
-              <w:rPr>
-                <w:color w:val="808080" w:themeColor="background1" w:themeShade="80"/>
-              </w:rPr>
-              <w:lastRenderedPageBreak/>
-              <w:t>maken</w:t>
+              <w:t xml:space="preserve"> maken</w:t>
             </w:r>
             <w:r>
               <w:rPr>
@@ -859,7 +852,6 @@
               <w:rPr>
                 <w:color w:val="808080" w:themeColor="background1" w:themeShade="80"/>
               </w:rPr>
-              <w:lastRenderedPageBreak/>
               <w:t>Ok</w:t>
             </w:r>
           </w:p>
@@ -886,7 +878,6 @@
               <w:rPr>
                 <w:color w:val="808080" w:themeColor="background1" w:themeShade="80"/>
               </w:rPr>
-              <w:lastRenderedPageBreak/>
               <w:t>Checkboxes moeten onChange event firen</w:t>
             </w:r>
             <w:r>
@@ -1848,7 +1839,6 @@
               <w:rPr>
                 <w:color w:val="808080" w:themeColor="background1" w:themeShade="80"/>
               </w:rPr>
-              <w:lastRenderedPageBreak/>
               <w:t>Bug in login met meerdere userProfiles: de niet-gekozen userProfiles werden niet uitgelogd;</w:t>
             </w:r>
           </w:p>
@@ -2307,8 +2297,6 @@
             <w:r>
               <w:t>Login: modal window voor userprofiles</w:t>
             </w:r>
-            <w:bookmarkStart w:id="0" w:name="_GoBack"/>
-            <w:bookmarkEnd w:id="0"/>
           </w:p>
         </w:tc>
         <w:tc>
@@ -2492,6 +2480,53 @@
               </w:rPr>
               <w:t>Fixed via modal:true met  https://www.npmjs.com/package/angular-ui-router-uib-modal</w:t>
             </w:r>
+          </w:p>
+        </w:tc>
+      </w:tr>
+      <w:tr>
+        <w:tc>
+          <w:tcPr>
+            <w:tcW w:w="7387" w:type="dxa"/>
+          </w:tcPr>
+          <w:p>
+            <w:pPr>
+              <w:rPr>
+                <w:color w:val="808080" w:themeColor="background1" w:themeShade="80"/>
+              </w:rPr>
+            </w:pPr>
+            <w:r>
+              <w:t>Documentatie: source code comments toevoegen en genereren met ngDoc</w:t>
+            </w:r>
+          </w:p>
+        </w:tc>
+        <w:tc>
+          <w:tcPr>
+            <w:tcW w:w="3362" w:type="dxa"/>
+          </w:tcPr>
+          <w:p>
+            <w:pPr>
+              <w:rPr>
+                <w:color w:val="808080" w:themeColor="background1" w:themeShade="80"/>
+              </w:rPr>
+            </w:pPr>
+          </w:p>
+        </w:tc>
+        <w:tc>
+          <w:tcPr>
+            <w:tcW w:w="3471" w:type="dxa"/>
+          </w:tcPr>
+          <w:p>
+            <w:pPr>
+              <w:pStyle w:val="HTMLPreformatted"/>
+              <w:shd w:val="clear" w:color="auto" w:fill="FFFFFF"/>
+              <w:rPr>
+                <w:rFonts w:asciiTheme="minorHAnsi" w:eastAsiaTheme="minorHAnsi" w:hAnsiTheme="minorHAnsi" w:cstheme="minorBidi"/>
+                <w:color w:val="808080" w:themeColor="background1" w:themeShade="80"/>
+                <w:sz w:val="22"/>
+                <w:szCs w:val="22"/>
+                <w:lang w:val="nl-NL"/>
+              </w:rPr>
+            </w:pPr>
           </w:p>
         </w:tc>
       </w:tr>

</xml_diff>

<commit_message>
Source code documentation: ngDoc annotations added to Controllers
</commit_message>
<xml_diff>
--- a/Docs/ToDo.docx
+++ b/Docs/ToDo.docx
@@ -99,1159 +99,965 @@
                 <w:color w:val="808080" w:themeColor="background1" w:themeShade="80"/>
                 <w:lang w:val="en-US"/>
               </w:rPr>
-              <w:t xml:space="preserve">response </w:t>
-            </w:r>
-            <w:proofErr w:type="spellStart"/>
-            <w:r>
+              <w:t>response loggen, 401 (not authenticated): redirect login, 402: redirect url = instelling in configuratie</w:t>
+            </w:r>
+          </w:p>
+          <w:p>
+            <w:pPr>
+              <w:rPr>
+                <w:color w:val="808080" w:themeColor="background1" w:themeShade="80"/>
+              </w:rPr>
+            </w:pPr>
+            <w:r>
+              <w:rPr>
+                <w:color w:val="808080" w:themeColor="background1" w:themeShade="80"/>
+              </w:rPr>
+              <w:t>alles loggen; bij 403 (not authorized) naar pagina redirecten die in clientConfig gespecificeerd is;</w:t>
+            </w:r>
+          </w:p>
+          <w:p>
+            <w:pPr>
+              <w:rPr>
+                <w:color w:val="808080" w:themeColor="background1" w:themeShade="80"/>
+              </w:rPr>
+            </w:pPr>
+          </w:p>
+        </w:tc>
+        <w:tc>
+          <w:tcPr>
+            <w:tcW w:w="3471" w:type="dxa"/>
+          </w:tcPr>
+          <w:p/>
+        </w:tc>
+      </w:tr>
+      <w:tr>
+        <w:tc>
+          <w:tcPr>
+            <w:tcW w:w="7387" w:type="dxa"/>
+          </w:tcPr>
+          <w:p>
+            <w:pPr>
+              <w:rPr>
+                <w:color w:val="808080" w:themeColor="background1" w:themeShade="80"/>
+              </w:rPr>
+            </w:pPr>
+            <w:r>
+              <w:rPr>
+                <w:color w:val="808080" w:themeColor="background1" w:themeShade="80"/>
+              </w:rPr>
+              <w:t>SessionTimeout is nu ook client side geimplementeerd. Dit verwijderen en alleen server-side sessiontimeout gebruiken...</w:t>
+            </w:r>
+          </w:p>
+        </w:tc>
+        <w:tc>
+          <w:tcPr>
+            <w:tcW w:w="3362" w:type="dxa"/>
+          </w:tcPr>
+          <w:p>
+            <w:pPr>
+              <w:rPr>
+                <w:color w:val="808080" w:themeColor="background1" w:themeShade="80"/>
+              </w:rPr>
+            </w:pPr>
+            <w:r>
+              <w:rPr>
+                <w:color w:val="808080" w:themeColor="background1" w:themeShade="80"/>
+              </w:rPr>
+              <w:t>ok</w:t>
+            </w:r>
+          </w:p>
+        </w:tc>
+        <w:tc>
+          <w:tcPr>
+            <w:tcW w:w="3471" w:type="dxa"/>
+          </w:tcPr>
+          <w:p/>
+        </w:tc>
+      </w:tr>
+      <w:tr>
+        <w:tc>
+          <w:tcPr>
+            <w:tcW w:w="7387" w:type="dxa"/>
+          </w:tcPr>
+          <w:p>
+            <w:pPr>
+              <w:rPr>
+                <w:color w:val="808080" w:themeColor="background1" w:themeShade="80"/>
+              </w:rPr>
+            </w:pPr>
+            <w:r>
+              <w:rPr>
+                <w:color w:val="808080" w:themeColor="background1" w:themeShade="80"/>
+              </w:rPr>
+              <w:t>public states (login,register,userProfiles etc) ontoegankelijk maken wanneer ingelogd</w:t>
+            </w:r>
+          </w:p>
+        </w:tc>
+        <w:tc>
+          <w:tcPr>
+            <w:tcW w:w="3362" w:type="dxa"/>
+          </w:tcPr>
+          <w:p>
+            <w:pPr>
+              <w:rPr>
+                <w:color w:val="808080" w:themeColor="background1" w:themeShade="80"/>
+              </w:rPr>
+            </w:pPr>
+            <w:r>
+              <w:rPr>
+                <w:color w:val="808080" w:themeColor="background1" w:themeShade="80"/>
+              </w:rPr>
+              <w:t>ok</w:t>
+            </w:r>
+          </w:p>
+        </w:tc>
+        <w:tc>
+          <w:tcPr>
+            <w:tcW w:w="3471" w:type="dxa"/>
+          </w:tcPr>
+          <w:p/>
+        </w:tc>
+      </w:tr>
+      <w:tr>
+        <w:tc>
+          <w:tcPr>
+            <w:tcW w:w="7387" w:type="dxa"/>
+          </w:tcPr>
+          <w:p>
+            <w:pPr>
+              <w:rPr>
+                <w:color w:val="808080" w:themeColor="background1" w:themeShade="80"/>
+              </w:rPr>
+            </w:pPr>
+            <w:r>
+              <w:rPr>
+                <w:color w:val="808080" w:themeColor="background1" w:themeShade="80"/>
+              </w:rPr>
+              <w:t>Configuratie: welk onderdeel van de client moeten configureerbaar zijn en hoe moet de Api dat aangeven?</w:t>
+            </w:r>
+          </w:p>
+        </w:tc>
+        <w:tc>
+          <w:tcPr>
+            <w:tcW w:w="3362" w:type="dxa"/>
+          </w:tcPr>
+          <w:p>
+            <w:pPr>
+              <w:rPr>
+                <w:color w:val="808080" w:themeColor="background1" w:themeShade="80"/>
+              </w:rPr>
+            </w:pPr>
+          </w:p>
+        </w:tc>
+        <w:tc>
+          <w:tcPr>
+            <w:tcW w:w="3471" w:type="dxa"/>
+          </w:tcPr>
+          <w:p/>
+        </w:tc>
+      </w:tr>
+      <w:tr>
+        <w:tc>
+          <w:tcPr>
+            <w:tcW w:w="7387" w:type="dxa"/>
+          </w:tcPr>
+          <w:p>
+            <w:pPr>
+              <w:rPr>
+                <w:color w:val="808080" w:themeColor="background1" w:themeShade="80"/>
+              </w:rPr>
+            </w:pPr>
+            <w:r>
+              <w:rPr>
+                <w:color w:val="808080" w:themeColor="background1" w:themeShade="80"/>
+              </w:rPr>
+              <w:t>/translation om translations op te halen en het vertonen van de listview om translation te editen zijn 2 verschillende dingen!</w:t>
+            </w:r>
+          </w:p>
+        </w:tc>
+        <w:tc>
+          <w:tcPr>
+            <w:tcW w:w="3362" w:type="dxa"/>
+          </w:tcPr>
+          <w:p>
+            <w:pPr>
+              <w:rPr>
+                <w:color w:val="808080" w:themeColor="background1" w:themeShade="80"/>
+              </w:rPr>
+            </w:pPr>
+            <w:r>
+              <w:rPr>
+                <w:color w:val="808080" w:themeColor="background1" w:themeShade="80"/>
+              </w:rPr>
+              <w:t>ok</w:t>
+            </w:r>
+          </w:p>
+        </w:tc>
+        <w:tc>
+          <w:tcPr>
+            <w:tcW w:w="3471" w:type="dxa"/>
+          </w:tcPr>
+          <w:p/>
+        </w:tc>
+      </w:tr>
+      <w:tr>
+        <w:tc>
+          <w:tcPr>
+            <w:tcW w:w="7387" w:type="dxa"/>
+          </w:tcPr>
+          <w:p/>
+        </w:tc>
+        <w:tc>
+          <w:tcPr>
+            <w:tcW w:w="3362" w:type="dxa"/>
+          </w:tcPr>
+          <w:p/>
+        </w:tc>
+        <w:tc>
+          <w:tcPr>
+            <w:tcW w:w="3471" w:type="dxa"/>
+          </w:tcPr>
+          <w:p/>
+        </w:tc>
+      </w:tr>
+      <w:tr>
+        <w:tc>
+          <w:tcPr>
+            <w:tcW w:w="7387" w:type="dxa"/>
+          </w:tcPr>
+          <w:p>
+            <w:pPr>
+              <w:rPr>
+                <w:color w:val="FF0000"/>
+              </w:rPr>
+            </w:pPr>
+            <w:r>
+              <w:rPr>
+                <w:color w:val="FF0000"/>
+              </w:rPr>
+              <w:t>Vrijdag 2016-04-08</w:t>
+            </w:r>
+          </w:p>
+        </w:tc>
+        <w:tc>
+          <w:tcPr>
+            <w:tcW w:w="3362" w:type="dxa"/>
+          </w:tcPr>
+          <w:p>
+            <w:pPr>
+              <w:rPr>
+                <w:color w:val="FF0000"/>
+              </w:rPr>
+            </w:pPr>
+          </w:p>
+        </w:tc>
+        <w:tc>
+          <w:tcPr>
+            <w:tcW w:w="3471" w:type="dxa"/>
+          </w:tcPr>
+          <w:p>
+            <w:pPr>
+              <w:rPr>
+                <w:color w:val="FF0000"/>
+              </w:rPr>
+            </w:pPr>
+          </w:p>
+        </w:tc>
+      </w:tr>
+      <w:tr>
+        <w:tc>
+          <w:tcPr>
+            <w:tcW w:w="7387" w:type="dxa"/>
+          </w:tcPr>
+          <w:p>
+            <w:pPr>
+              <w:rPr>
+                <w:color w:val="808080" w:themeColor="background1" w:themeShade="80"/>
+              </w:rPr>
+            </w:pPr>
+            <w:r>
+              <w:rPr>
+                <w:color w:val="808080" w:themeColor="background1" w:themeShade="80"/>
+              </w:rPr>
+              <w:t>/editTranslation: 'aantal pagina buttons' en 'totaal aantal items'  werkt nog niet goed... tableview toont 15 regels / pagina en 82 paginabuttons...</w:t>
+            </w:r>
+          </w:p>
+          <w:p>
+            <w:pPr>
+              <w:rPr>
+                <w:color w:val="808080" w:themeColor="background1" w:themeShade="80"/>
+              </w:rPr>
+            </w:pPr>
+          </w:p>
+        </w:tc>
+        <w:tc>
+          <w:tcPr>
+            <w:tcW w:w="3362" w:type="dxa"/>
+          </w:tcPr>
+          <w:p>
+            <w:pPr>
+              <w:rPr>
+                <w:color w:val="808080" w:themeColor="background1" w:themeShade="80"/>
+              </w:rPr>
+            </w:pPr>
+            <w:r>
+              <w:rPr>
+                <w:color w:val="808080" w:themeColor="background1" w:themeShade="80"/>
+              </w:rPr>
+              <w:t>ok</w:t>
+            </w:r>
+          </w:p>
+        </w:tc>
+        <w:tc>
+          <w:tcPr>
+            <w:tcW w:w="3471" w:type="dxa"/>
+          </w:tcPr>
+          <w:p>
+            <w:pPr>
+              <w:rPr>
+                <w:color w:val="808080" w:themeColor="background1" w:themeShade="80"/>
+              </w:rPr>
+            </w:pPr>
+            <w:r>
+              <w:rPr>
+                <w:color w:val="808080" w:themeColor="background1" w:themeShade="80"/>
+              </w:rPr>
+              <w:t>Waarde van totalitems klopte nite... moet apart afgeleid worden... check</w:t>
+            </w:r>
+          </w:p>
+        </w:tc>
+      </w:tr>
+      <w:tr>
+        <w:tc>
+          <w:tcPr>
+            <w:tcW w:w="7387" w:type="dxa"/>
+          </w:tcPr>
+          <w:p>
+            <w:pPr>
+              <w:rPr>
+                <w:color w:val="808080" w:themeColor="background1" w:themeShade="80"/>
+              </w:rPr>
+            </w:pPr>
+            <w:r>
+              <w:rPr>
+                <w:color w:val="808080" w:themeColor="background1" w:themeShade="80"/>
+              </w:rPr>
+              <w:t>P</w:t>
+            </w:r>
+            <w:r>
+              <w:rPr>
+                <w:color w:val="808080" w:themeColor="background1" w:themeShade="80"/>
+              </w:rPr>
+              <w:t>aginationstrip</w:t>
+            </w:r>
+            <w:r>
+              <w:rPr>
+                <w:color w:val="808080" w:themeColor="background1" w:themeShade="80"/>
+              </w:rPr>
+              <w:t xml:space="preserve"> vertoont laatste </w:t>
+            </w:r>
+            <w:r>
+              <w:rPr>
+                <w:color w:val="808080" w:themeColor="background1" w:themeShade="80"/>
+              </w:rPr>
+              <w:t>pagin</w:t>
+            </w:r>
+            <w:r>
+              <w:rPr>
+                <w:color w:val="808080" w:themeColor="background1" w:themeShade="80"/>
+              </w:rPr>
+              <w:t>abutton niet</w:t>
+            </w:r>
+          </w:p>
+        </w:tc>
+        <w:tc>
+          <w:tcPr>
+            <w:tcW w:w="3362" w:type="dxa"/>
+          </w:tcPr>
+          <w:p>
+            <w:pPr>
+              <w:rPr>
+                <w:color w:val="808080" w:themeColor="background1" w:themeShade="80"/>
+              </w:rPr>
+            </w:pPr>
+            <w:r>
+              <w:rPr>
+                <w:color w:val="808080" w:themeColor="background1" w:themeShade="80"/>
+              </w:rPr>
+              <w:t>Ok</w:t>
+            </w:r>
+          </w:p>
+        </w:tc>
+        <w:tc>
+          <w:tcPr>
+            <w:tcW w:w="3471" w:type="dxa"/>
+          </w:tcPr>
+          <w:p/>
+        </w:tc>
+      </w:tr>
+      <w:tr>
+        <w:tc>
+          <w:tcPr>
+            <w:tcW w:w="7387" w:type="dxa"/>
+          </w:tcPr>
+          <w:p>
+            <w:pPr>
+              <w:rPr>
+                <w:color w:val="808080" w:themeColor="background1" w:themeShade="80"/>
+              </w:rPr>
+            </w:pPr>
+            <w:r>
+              <w:rPr>
+                <w:color w:val="808080" w:themeColor="background1" w:themeShade="80"/>
+              </w:rPr>
+              <w:t>domeinen: rechten en rollen matrix implementeren @ https://portal.hrmatches.com/index.cfm?module=hrsettings&amp;view=permissions</w:t>
+            </w:r>
+          </w:p>
+          <w:p>
+            <w:pPr>
+              <w:rPr>
+                <w:color w:val="808080" w:themeColor="background1" w:themeShade="80"/>
+              </w:rPr>
+            </w:pPr>
+            <w:r>
+              <w:rPr>
+                <w:color w:val="808080" w:themeColor="background1" w:themeShade="80"/>
+              </w:rPr>
+              <w:t>specificeer formaat van /rechtenrollen data (zie ook onder)</w:t>
+            </w:r>
+          </w:p>
+        </w:tc>
+        <w:tc>
+          <w:tcPr>
+            <w:tcW w:w="3362" w:type="dxa"/>
+          </w:tcPr>
+          <w:p>
+            <w:pPr>
+              <w:rPr>
+                <w:color w:val="808080" w:themeColor="background1" w:themeShade="80"/>
+              </w:rPr>
+            </w:pPr>
+            <w:r>
+              <w:rPr>
+                <w:color w:val="808080" w:themeColor="background1" w:themeShade="80"/>
+              </w:rPr>
+              <w:t>Ok</w:t>
+            </w:r>
+          </w:p>
+        </w:tc>
+        <w:tc>
+          <w:tcPr>
+            <w:tcW w:w="3471" w:type="dxa"/>
+          </w:tcPr>
+          <w:p/>
+        </w:tc>
+      </w:tr>
+      <w:tr>
+        <w:tc>
+          <w:tcPr>
+            <w:tcW w:w="7387" w:type="dxa"/>
+          </w:tcPr>
+          <w:p>
+            <w:pPr>
               <w:rPr>
                 <w:color w:val="808080" w:themeColor="background1" w:themeShade="80"/>
                 <w:lang w:val="en-US"/>
               </w:rPr>
-              <w:t>loggen</w:t>
-            </w:r>
-            <w:proofErr w:type="spellEnd"/>
+            </w:pPr>
             <w:r>
               <w:rPr>
                 <w:color w:val="808080" w:themeColor="background1" w:themeShade="80"/>
                 <w:lang w:val="en-US"/>
               </w:rPr>
-              <w:t xml:space="preserve">, 401 (not authenticated): redirect login, 402: redirect </w:t>
-            </w:r>
-            <w:proofErr w:type="spellStart"/>
-            <w:r>
+              <w:t xml:space="preserve">Resolve data vanuit state ‘editTranslation’ werkt niet </w:t>
+            </w:r>
+          </w:p>
+        </w:tc>
+        <w:tc>
+          <w:tcPr>
+            <w:tcW w:w="3362" w:type="dxa"/>
+          </w:tcPr>
+          <w:p>
+            <w:pPr>
+              <w:rPr>
+                <w:color w:val="808080" w:themeColor="background1" w:themeShade="80"/>
+              </w:rPr>
+            </w:pPr>
+            <w:r>
+              <w:rPr>
+                <w:color w:val="808080" w:themeColor="background1" w:themeShade="80"/>
+              </w:rPr>
+              <w:t>O</w:t>
+            </w:r>
+            <w:r>
+              <w:rPr>
+                <w:color w:val="808080" w:themeColor="background1" w:themeShade="80"/>
+              </w:rPr>
+              <w:t>k</w:t>
+            </w:r>
+          </w:p>
+        </w:tc>
+        <w:tc>
+          <w:tcPr>
+            <w:tcW w:w="3471" w:type="dxa"/>
+          </w:tcPr>
+          <w:p>
+            <w:pPr>
+              <w:rPr>
+                <w:color w:val="808080" w:themeColor="background1" w:themeShade="80"/>
+              </w:rPr>
+            </w:pPr>
+          </w:p>
+        </w:tc>
+      </w:tr>
+      <w:tr>
+        <w:tc>
+          <w:tcPr>
+            <w:tcW w:w="7387" w:type="dxa"/>
+          </w:tcPr>
+          <w:p/>
+        </w:tc>
+        <w:tc>
+          <w:tcPr>
+            <w:tcW w:w="3362" w:type="dxa"/>
+          </w:tcPr>
+          <w:p/>
+        </w:tc>
+        <w:tc>
+          <w:tcPr>
+            <w:tcW w:w="3471" w:type="dxa"/>
+          </w:tcPr>
+          <w:p/>
+        </w:tc>
+      </w:tr>
+      <w:tr>
+        <w:tc>
+          <w:tcPr>
+            <w:tcW w:w="7387" w:type="dxa"/>
+          </w:tcPr>
+          <w:p>
+            <w:pPr>
+              <w:rPr>
+                <w:color w:val="FF0000"/>
+              </w:rPr>
+            </w:pPr>
+            <w:r>
+              <w:rPr>
+                <w:color w:val="FF0000"/>
+              </w:rPr>
+              <w:t>Zaterdag 2016-04-09</w:t>
+            </w:r>
+          </w:p>
+        </w:tc>
+        <w:tc>
+          <w:tcPr>
+            <w:tcW w:w="3362" w:type="dxa"/>
+          </w:tcPr>
+          <w:p>
+            <w:pPr>
+              <w:rPr>
+                <w:color w:val="FF0000"/>
+              </w:rPr>
+            </w:pPr>
+          </w:p>
+        </w:tc>
+        <w:tc>
+          <w:tcPr>
+            <w:tcW w:w="3471" w:type="dxa"/>
+          </w:tcPr>
+          <w:p>
+            <w:pPr>
+              <w:rPr>
+                <w:color w:val="FF0000"/>
+              </w:rPr>
+            </w:pPr>
+          </w:p>
+        </w:tc>
+      </w:tr>
+      <w:tr>
+        <w:tc>
+          <w:tcPr>
+            <w:tcW w:w="7387" w:type="dxa"/>
+          </w:tcPr>
+          <w:p>
+            <w:pPr>
+              <w:rPr>
+                <w:color w:val="808080" w:themeColor="background1" w:themeShade="80"/>
+              </w:rPr>
+            </w:pPr>
+            <w:r>
+              <w:rPr>
+                <w:color w:val="808080" w:themeColor="background1" w:themeShade="80"/>
+              </w:rPr>
+              <w:t>Rechten en rollen matrix</w:t>
+            </w:r>
+            <w:r>
+              <w:rPr>
+                <w:color w:val="808080" w:themeColor="background1" w:themeShade="80"/>
+              </w:rPr>
+              <w:t xml:space="preserve"> maken, includen in container.html</w:t>
+            </w:r>
+            <w:r>
+              <w:rPr>
+                <w:color w:val="808080" w:themeColor="background1" w:themeShade="80"/>
+              </w:rPr>
+              <w:t>; data structuur</w:t>
+            </w:r>
+            <w:r>
+              <w:rPr>
+                <w:color w:val="808080" w:themeColor="background1" w:themeShade="80"/>
+              </w:rPr>
+              <w:t xml:space="preserve"> maken</w:t>
+            </w:r>
+            <w:r>
+              <w:rPr>
+                <w:color w:val="808080" w:themeColor="background1" w:themeShade="80"/>
+              </w:rPr>
+              <w:t>;</w:t>
+            </w:r>
+          </w:p>
+        </w:tc>
+        <w:tc>
+          <w:tcPr>
+            <w:tcW w:w="3362" w:type="dxa"/>
+          </w:tcPr>
+          <w:p>
+            <w:pPr>
+              <w:rPr>
+                <w:color w:val="808080" w:themeColor="background1" w:themeShade="80"/>
+              </w:rPr>
+            </w:pPr>
+            <w:r>
+              <w:rPr>
+                <w:color w:val="808080" w:themeColor="background1" w:themeShade="80"/>
+              </w:rPr>
+              <w:t>Ok</w:t>
+            </w:r>
+          </w:p>
+        </w:tc>
+        <w:tc>
+          <w:tcPr>
+            <w:tcW w:w="3471" w:type="dxa"/>
+          </w:tcPr>
+          <w:p/>
+        </w:tc>
+      </w:tr>
+      <w:tr>
+        <w:tc>
+          <w:tcPr>
+            <w:tcW w:w="7387" w:type="dxa"/>
+          </w:tcPr>
+          <w:p>
+            <w:pPr>
+              <w:rPr>
+                <w:color w:val="808080" w:themeColor="background1" w:themeShade="80"/>
+              </w:rPr>
+            </w:pPr>
+            <w:r>
+              <w:rPr>
+                <w:color w:val="808080" w:themeColor="background1" w:themeShade="80"/>
+              </w:rPr>
+              <w:t>Checkboxes moeten onChange event firen</w:t>
+            </w:r>
+            <w:r>
+              <w:rPr>
+                <w:color w:val="808080" w:themeColor="background1" w:themeShade="80"/>
+              </w:rPr>
+              <w:t xml:space="preserve"> om recht te kunnen toekennen</w:t>
+            </w:r>
+          </w:p>
+        </w:tc>
+        <w:tc>
+          <w:tcPr>
+            <w:tcW w:w="3362" w:type="dxa"/>
+          </w:tcPr>
+          <w:p>
+            <w:pPr>
               <w:rPr>
                 <w:color w:val="808080" w:themeColor="background1" w:themeShade="80"/>
                 <w:lang w:val="en-US"/>
               </w:rPr>
-              <w:t>url</w:t>
-            </w:r>
-            <w:proofErr w:type="spellEnd"/>
+            </w:pPr>
             <w:r>
               <w:rPr>
                 <w:color w:val="808080" w:themeColor="background1" w:themeShade="80"/>
                 <w:lang w:val="en-US"/>
               </w:rPr>
-              <w:t xml:space="preserve"> = </w:t>
-            </w:r>
-            <w:proofErr w:type="spellStart"/>
-            <w:r>
-              <w:rPr>
-                <w:color w:val="808080" w:themeColor="background1" w:themeShade="80"/>
+              <w:t>Ok</w:t>
+            </w:r>
+          </w:p>
+        </w:tc>
+        <w:tc>
+          <w:tcPr>
+            <w:tcW w:w="3471" w:type="dxa"/>
+          </w:tcPr>
+          <w:p/>
+        </w:tc>
+      </w:tr>
+      <w:tr>
+        <w:tc>
+          <w:tcPr>
+            <w:tcW w:w="7387" w:type="dxa"/>
+          </w:tcPr>
+          <w:p>
+            <w:pPr>
+              <w:rPr>
+                <w:color w:val="FF0000"/>
+              </w:rPr>
+            </w:pPr>
+            <w:r>
+              <w:rPr>
+                <w:color w:val="FF0000"/>
+              </w:rPr>
+              <w:t>maandag 11 april 2016</w:t>
+            </w:r>
+          </w:p>
+        </w:tc>
+        <w:tc>
+          <w:tcPr>
+            <w:tcW w:w="3362" w:type="dxa"/>
+          </w:tcPr>
+          <w:p>
+            <w:pPr>
+              <w:rPr>
+                <w:color w:val="FF0000"/>
                 <w:lang w:val="en-US"/>
               </w:rPr>
-              <w:t>instelling</w:t>
-            </w:r>
-            <w:proofErr w:type="spellEnd"/>
-            <w:r>
+            </w:pPr>
+          </w:p>
+        </w:tc>
+        <w:tc>
+          <w:tcPr>
+            <w:tcW w:w="3471" w:type="dxa"/>
+          </w:tcPr>
+          <w:p>
+            <w:pPr>
+              <w:rPr>
+                <w:color w:val="FF0000"/>
+              </w:rPr>
+            </w:pPr>
+          </w:p>
+        </w:tc>
+      </w:tr>
+      <w:tr>
+        <w:tc>
+          <w:tcPr>
+            <w:tcW w:w="7387" w:type="dxa"/>
+          </w:tcPr>
+          <w:p>
+            <w:r>
+              <w:t>Teams module maken (Instellingen/Gebruikersbeheer/Teams)</w:t>
+            </w:r>
+          </w:p>
+        </w:tc>
+        <w:tc>
+          <w:tcPr>
+            <w:tcW w:w="3362" w:type="dxa"/>
+          </w:tcPr>
+          <w:p>
+            <w:pPr>
+              <w:rPr>
+                <w:color w:val="808080" w:themeColor="background1" w:themeShade="80"/>
+              </w:rPr>
+            </w:pPr>
+          </w:p>
+        </w:tc>
+        <w:tc>
+          <w:tcPr>
+            <w:tcW w:w="3471" w:type="dxa"/>
+          </w:tcPr>
+          <w:p/>
+        </w:tc>
+      </w:tr>
+      <w:tr>
+        <w:tc>
+          <w:tcPr>
+            <w:tcW w:w="7387" w:type="dxa"/>
+          </w:tcPr>
+          <w:p>
+            <w:pPr>
+              <w:rPr>
+                <w:color w:val="808080" w:themeColor="background1" w:themeShade="80"/>
+              </w:rPr>
+            </w:pPr>
+            <w:r>
+              <w:rPr>
+                <w:color w:val="808080" w:themeColor="background1" w:themeShade="80"/>
+              </w:rPr>
+              <w:t>Data van instellingenscherm ophalen – dit is dus andere data dan de tab ‘Rechten en  Rollen’</w:t>
+            </w:r>
+          </w:p>
+        </w:tc>
+        <w:tc>
+          <w:tcPr>
+            <w:tcW w:w="3362" w:type="dxa"/>
+          </w:tcPr>
+          <w:p>
+            <w:pPr>
+              <w:rPr>
+                <w:color w:val="808080" w:themeColor="background1" w:themeShade="80"/>
+              </w:rPr>
+            </w:pPr>
+            <w:r>
+              <w:rPr>
+                <w:color w:val="808080" w:themeColor="background1" w:themeShade="80"/>
+              </w:rPr>
+              <w:t>O</w:t>
+            </w:r>
+            <w:r>
+              <w:rPr>
+                <w:color w:val="808080" w:themeColor="background1" w:themeShade="80"/>
+              </w:rPr>
+              <w:t>k</w:t>
+            </w:r>
+          </w:p>
+        </w:tc>
+        <w:tc>
+          <w:tcPr>
+            <w:tcW w:w="3471" w:type="dxa"/>
+          </w:tcPr>
+          <w:p/>
+        </w:tc>
+      </w:tr>
+      <w:tr>
+        <w:tc>
+          <w:tcPr>
+            <w:tcW w:w="7387" w:type="dxa"/>
+          </w:tcPr>
+          <w:p>
+            <w:pPr>
+              <w:rPr>
+                <w:color w:val="FF0000"/>
+              </w:rPr>
+            </w:pPr>
+            <w:r>
+              <w:rPr>
+                <w:color w:val="FF0000"/>
+              </w:rPr>
+              <w:t>dinsdag 12 april 2016</w:t>
+            </w:r>
+          </w:p>
+        </w:tc>
+        <w:tc>
+          <w:tcPr>
+            <w:tcW w:w="3362" w:type="dxa"/>
+          </w:tcPr>
+          <w:p>
+            <w:pPr>
+              <w:rPr>
+                <w:color w:val="FF0000"/>
+              </w:rPr>
+            </w:pPr>
+          </w:p>
+        </w:tc>
+        <w:tc>
+          <w:tcPr>
+            <w:tcW w:w="3471" w:type="dxa"/>
+          </w:tcPr>
+          <w:p>
+            <w:pPr>
+              <w:rPr>
+                <w:color w:val="FF0000"/>
+              </w:rPr>
+            </w:pPr>
+          </w:p>
+        </w:tc>
+      </w:tr>
+      <w:tr>
+        <w:tc>
+          <w:tcPr>
+            <w:tcW w:w="7387" w:type="dxa"/>
+          </w:tcPr>
+          <w:p>
+            <w:pPr>
+              <w:rPr>
+                <w:color w:val="808080" w:themeColor="background1" w:themeShade="80"/>
+              </w:rPr>
+            </w:pPr>
+            <w:r>
+              <w:rPr>
+                <w:color w:val="808080" w:themeColor="background1" w:themeShade="80"/>
+              </w:rPr>
+              <w:t xml:space="preserve">Settings: Toon Rechten en Rollen + Teams in nested views: Settings container-&gt;userManagement container -&gt; Rechten </w:t>
+            </w:r>
+            <w:r>
+              <w:rPr>
+                <w:color w:val="808080" w:themeColor="background1" w:themeShade="80"/>
+              </w:rPr>
+              <w:t>en Rollen + Teams.</w:t>
+            </w:r>
+          </w:p>
+        </w:tc>
+        <w:tc>
+          <w:tcPr>
+            <w:tcW w:w="3362" w:type="dxa"/>
+          </w:tcPr>
+          <w:p>
+            <w:pPr>
+              <w:rPr>
+                <w:color w:val="808080" w:themeColor="background1" w:themeShade="80"/>
+              </w:rPr>
+            </w:pPr>
+            <w:r>
+              <w:rPr>
+                <w:color w:val="808080" w:themeColor="background1" w:themeShade="80"/>
+              </w:rPr>
+              <w:t>Ok</w:t>
+            </w:r>
+          </w:p>
+        </w:tc>
+        <w:tc>
+          <w:tcPr>
+            <w:tcW w:w="3471" w:type="dxa"/>
+          </w:tcPr>
+          <w:p>
+            <w:pPr>
+              <w:rPr>
+                <w:color w:val="808080" w:themeColor="background1" w:themeShade="80"/>
+              </w:rPr>
+            </w:pPr>
+            <w:r>
+              <w:rPr>
+                <w:color w:val="808080" w:themeColor="background1" w:themeShade="80"/>
+              </w:rPr>
+              <w:t>Probleem : tabs in  panel corresponderen niet met ui–router states</w:t>
+            </w:r>
+          </w:p>
+        </w:tc>
+      </w:tr>
+      <w:tr>
+        <w:tc>
+          <w:tcPr>
+            <w:tcW w:w="7387" w:type="dxa"/>
+          </w:tcPr>
+          <w:p>
+            <w:pPr>
               <w:rPr>
                 <w:color w:val="808080" w:themeColor="background1" w:themeShade="80"/>
                 <w:lang w:val="en-US"/>
               </w:rPr>
-              <w:t xml:space="preserve"> in </w:t>
-            </w:r>
-            <w:proofErr w:type="spellStart"/>
+            </w:pPr>
             <w:r>
               <w:rPr>
                 <w:color w:val="808080" w:themeColor="background1" w:themeShade="80"/>
                 <w:lang w:val="en-US"/>
               </w:rPr>
-              <w:t>configuratie</w:t>
-            </w:r>
-            <w:proofErr w:type="spellEnd"/>
-          </w:p>
-          <w:p>
-            <w:pPr>
-              <w:rPr>
-                <w:color w:val="808080" w:themeColor="background1" w:themeShade="80"/>
-              </w:rPr>
-            </w:pPr>
-            <w:r>
-              <w:rPr>
-                <w:color w:val="808080" w:themeColor="background1" w:themeShade="80"/>
-              </w:rPr>
-              <w:t>alles loggen; bij 403 (not authorized) naar pagina redirecten die in clientConfig gespecificeerd is;</w:t>
-            </w:r>
-          </w:p>
-          <w:p>
-            <w:pPr>
-              <w:rPr>
-                <w:color w:val="808080" w:themeColor="background1" w:themeShade="80"/>
-              </w:rPr>
-            </w:pPr>
-          </w:p>
-        </w:tc>
-        <w:tc>
-          <w:tcPr>
-            <w:tcW w:w="3471" w:type="dxa"/>
-          </w:tcPr>
-          <w:p/>
-        </w:tc>
-      </w:tr>
-      <w:tr>
-        <w:tc>
-          <w:tcPr>
-            <w:tcW w:w="7387" w:type="dxa"/>
-          </w:tcPr>
-          <w:p>
-            <w:pPr>
-              <w:rPr>
-                <w:color w:val="808080" w:themeColor="background1" w:themeShade="80"/>
-              </w:rPr>
-            </w:pPr>
-            <w:r>
-              <w:rPr>
-                <w:color w:val="808080" w:themeColor="background1" w:themeShade="80"/>
-              </w:rPr>
-              <w:t>SessionTimeout is nu ook client side geimplementeerd. Dit verwijderen en alleen server-side sessiontimeout gebruiken...</w:t>
-            </w:r>
-          </w:p>
-        </w:tc>
-        <w:tc>
-          <w:tcPr>
-            <w:tcW w:w="3362" w:type="dxa"/>
-          </w:tcPr>
-          <w:p>
-            <w:pPr>
-              <w:rPr>
-                <w:color w:val="808080" w:themeColor="background1" w:themeShade="80"/>
-              </w:rPr>
-            </w:pPr>
-            <w:r>
-              <w:rPr>
-                <w:color w:val="808080" w:themeColor="background1" w:themeShade="80"/>
-              </w:rPr>
-              <w:t>ok</w:t>
-            </w:r>
-          </w:p>
-        </w:tc>
-        <w:tc>
-          <w:tcPr>
-            <w:tcW w:w="3471" w:type="dxa"/>
-          </w:tcPr>
-          <w:p/>
-        </w:tc>
-      </w:tr>
-      <w:tr>
-        <w:tc>
-          <w:tcPr>
-            <w:tcW w:w="7387" w:type="dxa"/>
-          </w:tcPr>
-          <w:p>
-            <w:pPr>
-              <w:rPr>
-                <w:color w:val="808080" w:themeColor="background1" w:themeShade="80"/>
-              </w:rPr>
-            </w:pPr>
-            <w:r>
-              <w:rPr>
-                <w:color w:val="808080" w:themeColor="background1" w:themeShade="80"/>
-              </w:rPr>
-              <w:t>public states (login,register,userProfiles etc) ontoegankelijk maken wanneer ingelogd</w:t>
-            </w:r>
-          </w:p>
-        </w:tc>
-        <w:tc>
-          <w:tcPr>
-            <w:tcW w:w="3362" w:type="dxa"/>
-          </w:tcPr>
-          <w:p>
-            <w:pPr>
-              <w:rPr>
-                <w:color w:val="808080" w:themeColor="background1" w:themeShade="80"/>
-              </w:rPr>
-            </w:pPr>
-            <w:r>
-              <w:rPr>
-                <w:color w:val="808080" w:themeColor="background1" w:themeShade="80"/>
-              </w:rPr>
-              <w:t>ok</w:t>
-            </w:r>
-          </w:p>
-        </w:tc>
-        <w:tc>
-          <w:tcPr>
-            <w:tcW w:w="3471" w:type="dxa"/>
-          </w:tcPr>
-          <w:p/>
-        </w:tc>
-      </w:tr>
-      <w:tr>
-        <w:tc>
-          <w:tcPr>
-            <w:tcW w:w="7387" w:type="dxa"/>
-          </w:tcPr>
-          <w:p>
-            <w:pPr>
-              <w:rPr>
-                <w:color w:val="808080" w:themeColor="background1" w:themeShade="80"/>
-              </w:rPr>
-            </w:pPr>
-            <w:r>
-              <w:rPr>
-                <w:color w:val="808080" w:themeColor="background1" w:themeShade="80"/>
-              </w:rPr>
-              <w:t>Configuratie: welk onderdeel van de client moeten configureerbaar zijn en hoe moet de Api dat aangeven?</w:t>
-            </w:r>
-          </w:p>
-        </w:tc>
-        <w:tc>
-          <w:tcPr>
-            <w:tcW w:w="3362" w:type="dxa"/>
-          </w:tcPr>
-          <w:p>
-            <w:pPr>
-              <w:rPr>
-                <w:color w:val="808080" w:themeColor="background1" w:themeShade="80"/>
-              </w:rPr>
-            </w:pPr>
-          </w:p>
-        </w:tc>
-        <w:tc>
-          <w:tcPr>
-            <w:tcW w:w="3471" w:type="dxa"/>
-          </w:tcPr>
-          <w:p/>
-        </w:tc>
-      </w:tr>
-      <w:tr>
-        <w:tc>
-          <w:tcPr>
-            <w:tcW w:w="7387" w:type="dxa"/>
-          </w:tcPr>
-          <w:p>
-            <w:pPr>
-              <w:rPr>
-                <w:color w:val="808080" w:themeColor="background1" w:themeShade="80"/>
-              </w:rPr>
-            </w:pPr>
-            <w:r>
-              <w:rPr>
-                <w:color w:val="808080" w:themeColor="background1" w:themeShade="80"/>
-              </w:rPr>
-              <w:t>/translation om translations op te halen en het vertonen van de listview om translation te editen zijn 2 verschillende dingen!</w:t>
-            </w:r>
-          </w:p>
-        </w:tc>
-        <w:tc>
-          <w:tcPr>
-            <w:tcW w:w="3362" w:type="dxa"/>
-          </w:tcPr>
-          <w:p>
-            <w:pPr>
-              <w:rPr>
-                <w:color w:val="808080" w:themeColor="background1" w:themeShade="80"/>
-              </w:rPr>
-            </w:pPr>
-            <w:r>
-              <w:rPr>
-                <w:color w:val="808080" w:themeColor="background1" w:themeShade="80"/>
-              </w:rPr>
-              <w:t>ok</w:t>
-            </w:r>
-          </w:p>
-        </w:tc>
-        <w:tc>
-          <w:tcPr>
-            <w:tcW w:w="3471" w:type="dxa"/>
-          </w:tcPr>
-          <w:p/>
-        </w:tc>
-      </w:tr>
-      <w:tr>
-        <w:tc>
-          <w:tcPr>
-            <w:tcW w:w="7387" w:type="dxa"/>
-          </w:tcPr>
-          <w:p/>
-        </w:tc>
-        <w:tc>
-          <w:tcPr>
-            <w:tcW w:w="3362" w:type="dxa"/>
-          </w:tcPr>
-          <w:p/>
-        </w:tc>
-        <w:tc>
-          <w:tcPr>
-            <w:tcW w:w="3471" w:type="dxa"/>
-          </w:tcPr>
-          <w:p/>
-        </w:tc>
-      </w:tr>
-      <w:tr>
-        <w:tc>
-          <w:tcPr>
-            <w:tcW w:w="7387" w:type="dxa"/>
-          </w:tcPr>
-          <w:p>
-            <w:pPr>
-              <w:rPr>
-                <w:color w:val="FF0000"/>
-              </w:rPr>
-            </w:pPr>
-            <w:r>
-              <w:rPr>
-                <w:color w:val="FF0000"/>
-              </w:rPr>
-              <w:t>Vrijdag 2016-04-08</w:t>
-            </w:r>
-          </w:p>
-        </w:tc>
-        <w:tc>
-          <w:tcPr>
-            <w:tcW w:w="3362" w:type="dxa"/>
-          </w:tcPr>
-          <w:p>
-            <w:pPr>
-              <w:rPr>
-                <w:color w:val="FF0000"/>
-              </w:rPr>
-            </w:pPr>
-          </w:p>
-        </w:tc>
-        <w:tc>
-          <w:tcPr>
-            <w:tcW w:w="3471" w:type="dxa"/>
-          </w:tcPr>
-          <w:p>
-            <w:pPr>
-              <w:rPr>
-                <w:color w:val="FF0000"/>
-              </w:rPr>
-            </w:pPr>
-          </w:p>
-        </w:tc>
-      </w:tr>
-      <w:tr>
-        <w:tc>
-          <w:tcPr>
-            <w:tcW w:w="7387" w:type="dxa"/>
-          </w:tcPr>
-          <w:p>
-            <w:pPr>
-              <w:rPr>
-                <w:color w:val="808080" w:themeColor="background1" w:themeShade="80"/>
-              </w:rPr>
-            </w:pPr>
-            <w:r>
-              <w:rPr>
-                <w:color w:val="808080" w:themeColor="background1" w:themeShade="80"/>
-              </w:rPr>
-              <w:t>/editTranslation: 'aantal pagina buttons' en 'totaal aantal items'  werkt nog niet goed... tableview toont 15 regels / pagina en 82 paginabuttons...</w:t>
-            </w:r>
-          </w:p>
-          <w:p>
-            <w:pPr>
-              <w:rPr>
-                <w:color w:val="808080" w:themeColor="background1" w:themeShade="80"/>
-              </w:rPr>
-            </w:pPr>
-          </w:p>
-        </w:tc>
-        <w:tc>
-          <w:tcPr>
-            <w:tcW w:w="3362" w:type="dxa"/>
-          </w:tcPr>
-          <w:p>
-            <w:pPr>
-              <w:rPr>
-                <w:color w:val="808080" w:themeColor="background1" w:themeShade="80"/>
-              </w:rPr>
-            </w:pPr>
-            <w:r>
-              <w:rPr>
-                <w:color w:val="808080" w:themeColor="background1" w:themeShade="80"/>
-              </w:rPr>
-              <w:t>ok</w:t>
-            </w:r>
-          </w:p>
-        </w:tc>
-        <w:tc>
-          <w:tcPr>
-            <w:tcW w:w="3471" w:type="dxa"/>
-          </w:tcPr>
-          <w:p>
-            <w:pPr>
-              <w:rPr>
-                <w:color w:val="808080" w:themeColor="background1" w:themeShade="80"/>
-              </w:rPr>
-            </w:pPr>
-            <w:r>
-              <w:rPr>
-                <w:color w:val="808080" w:themeColor="background1" w:themeShade="80"/>
-              </w:rPr>
-              <w:t>Waarde van totalitems klopte nite... moet apart afgeleid worden... check</w:t>
-            </w:r>
-          </w:p>
-        </w:tc>
-      </w:tr>
-      <w:tr>
-        <w:tc>
-          <w:tcPr>
-            <w:tcW w:w="7387" w:type="dxa"/>
-          </w:tcPr>
-          <w:p>
-            <w:pPr>
-              <w:rPr>
-                <w:color w:val="808080" w:themeColor="background1" w:themeShade="80"/>
-              </w:rPr>
-            </w:pPr>
-            <w:r>
-              <w:rPr>
-                <w:color w:val="808080" w:themeColor="background1" w:themeShade="80"/>
-              </w:rPr>
-              <w:t>P</w:t>
-            </w:r>
-            <w:r>
-              <w:rPr>
-                <w:color w:val="808080" w:themeColor="background1" w:themeShade="80"/>
-              </w:rPr>
-              <w:t>aginationstrip</w:t>
-            </w:r>
-            <w:r>
-              <w:rPr>
-                <w:color w:val="808080" w:themeColor="background1" w:themeShade="80"/>
-              </w:rPr>
-              <w:t xml:space="preserve"> vertoont laatste </w:t>
-            </w:r>
-            <w:r>
-              <w:rPr>
-                <w:color w:val="808080" w:themeColor="background1" w:themeShade="80"/>
-              </w:rPr>
-              <w:t>pagin</w:t>
-            </w:r>
-            <w:r>
-              <w:rPr>
-                <w:color w:val="808080" w:themeColor="background1" w:themeShade="80"/>
-              </w:rPr>
-              <w:t>abutton niet</w:t>
-            </w:r>
-          </w:p>
-        </w:tc>
-        <w:tc>
-          <w:tcPr>
-            <w:tcW w:w="3362" w:type="dxa"/>
-          </w:tcPr>
-          <w:p>
-            <w:pPr>
-              <w:rPr>
-                <w:color w:val="808080" w:themeColor="background1" w:themeShade="80"/>
-              </w:rPr>
-            </w:pPr>
-            <w:r>
-              <w:rPr>
-                <w:color w:val="808080" w:themeColor="background1" w:themeShade="80"/>
-              </w:rPr>
-              <w:t>Ok</w:t>
-            </w:r>
-          </w:p>
-        </w:tc>
-        <w:tc>
-          <w:tcPr>
-            <w:tcW w:w="3471" w:type="dxa"/>
-          </w:tcPr>
-          <w:p/>
-        </w:tc>
-      </w:tr>
-      <w:tr>
-        <w:tc>
-          <w:tcPr>
-            <w:tcW w:w="7387" w:type="dxa"/>
-          </w:tcPr>
-          <w:p>
-            <w:pPr>
-              <w:rPr>
-                <w:color w:val="808080" w:themeColor="background1" w:themeShade="80"/>
-              </w:rPr>
-            </w:pPr>
-            <w:r>
-              <w:rPr>
-                <w:color w:val="808080" w:themeColor="background1" w:themeShade="80"/>
-              </w:rPr>
-              <w:t>domeinen: rechten en rollen matrix implementeren @ https://portal.hrmatches.com/index.cfm?module=hrsettings&amp;view=permissions</w:t>
-            </w:r>
-          </w:p>
-          <w:p>
-            <w:pPr>
-              <w:rPr>
-                <w:color w:val="808080" w:themeColor="background1" w:themeShade="80"/>
-              </w:rPr>
-            </w:pPr>
-            <w:r>
-              <w:rPr>
-                <w:color w:val="808080" w:themeColor="background1" w:themeShade="80"/>
-              </w:rPr>
-              <w:t>specificeer formaat van /rechtenrollen data (zie ook onder)</w:t>
-            </w:r>
-          </w:p>
-        </w:tc>
-        <w:tc>
-          <w:tcPr>
-            <w:tcW w:w="3362" w:type="dxa"/>
-          </w:tcPr>
-          <w:p>
-            <w:pPr>
-              <w:rPr>
-                <w:color w:val="808080" w:themeColor="background1" w:themeShade="80"/>
-              </w:rPr>
-            </w:pPr>
-            <w:r>
-              <w:rPr>
-                <w:color w:val="808080" w:themeColor="background1" w:themeShade="80"/>
-              </w:rPr>
-              <w:t>Ok</w:t>
-            </w:r>
-          </w:p>
-        </w:tc>
-        <w:tc>
-          <w:tcPr>
-            <w:tcW w:w="3471" w:type="dxa"/>
-          </w:tcPr>
-          <w:p/>
-        </w:tc>
-      </w:tr>
-      <w:tr>
-        <w:tc>
-          <w:tcPr>
-            <w:tcW w:w="7387" w:type="dxa"/>
-          </w:tcPr>
-          <w:p>
-            <w:pPr>
+              <w:t>/t</w:t>
+            </w:r>
+            <w:r>
               <w:rPr>
                 <w:color w:val="808080" w:themeColor="background1" w:themeShade="80"/>
                 <w:lang w:val="en-US"/>
               </w:rPr>
-            </w:pPr>
+              <w:t>rackingdata geeft 500 error respons – backend (CF + SQLServer)</w:t>
+            </w:r>
             <w:r>
               <w:rPr>
                 <w:color w:val="808080" w:themeColor="background1" w:themeShade="80"/>
                 <w:lang w:val="en-US"/>
               </w:rPr>
-              <w:t xml:space="preserve">Resolve data </w:t>
-            </w:r>
-            <w:proofErr w:type="spellStart"/>
-            <w:r>
-              <w:rPr>
-                <w:color w:val="808080" w:themeColor="background1" w:themeShade="80"/>
-                <w:lang w:val="en-US"/>
-              </w:rPr>
-              <w:t>vanuit</w:t>
-            </w:r>
-            <w:proofErr w:type="spellEnd"/>
-            <w:r>
-              <w:rPr>
-                <w:color w:val="808080" w:themeColor="background1" w:themeShade="80"/>
-                <w:lang w:val="en-US"/>
-              </w:rPr>
-              <w:t xml:space="preserve"> state ‘</w:t>
-            </w:r>
-            <w:proofErr w:type="spellStart"/>
-            <w:r>
-              <w:rPr>
-                <w:color w:val="808080" w:themeColor="background1" w:themeShade="80"/>
-                <w:lang w:val="en-US"/>
-              </w:rPr>
-              <w:t>editTranslation</w:t>
-            </w:r>
-            <w:proofErr w:type="spellEnd"/>
-            <w:r>
-              <w:rPr>
-                <w:color w:val="808080" w:themeColor="background1" w:themeShade="80"/>
-                <w:lang w:val="en-US"/>
-              </w:rPr>
-              <w:t xml:space="preserve">’ </w:t>
-            </w:r>
-            <w:proofErr w:type="spellStart"/>
-            <w:r>
-              <w:rPr>
-                <w:color w:val="808080" w:themeColor="background1" w:themeShade="80"/>
-                <w:lang w:val="en-US"/>
-              </w:rPr>
-              <w:t>werkt</w:t>
-            </w:r>
-            <w:proofErr w:type="spellEnd"/>
-            <w:r>
-              <w:rPr>
-                <w:color w:val="808080" w:themeColor="background1" w:themeShade="80"/>
-                <w:lang w:val="en-US"/>
-              </w:rPr>
-              <w:t xml:space="preserve"> </w:t>
-            </w:r>
-            <w:proofErr w:type="spellStart"/>
-            <w:r>
-              <w:rPr>
-                <w:color w:val="808080" w:themeColor="background1" w:themeShade="80"/>
-                <w:lang w:val="en-US"/>
-              </w:rPr>
-              <w:t>niet</w:t>
-            </w:r>
-            <w:proofErr w:type="spellEnd"/>
-            <w:r>
-              <w:rPr>
-                <w:color w:val="808080" w:themeColor="background1" w:themeShade="80"/>
-                <w:lang w:val="en-US"/>
-              </w:rPr>
-              <w:t xml:space="preserve"> </w:t>
-            </w:r>
-          </w:p>
-        </w:tc>
-        <w:tc>
-          <w:tcPr>
-            <w:tcW w:w="3362" w:type="dxa"/>
-          </w:tcPr>
-          <w:p>
-            <w:pPr>
-              <w:rPr>
-                <w:color w:val="808080" w:themeColor="background1" w:themeShade="80"/>
-              </w:rPr>
-            </w:pPr>
-            <w:r>
-              <w:rPr>
-                <w:color w:val="808080" w:themeColor="background1" w:themeShade="80"/>
-              </w:rPr>
-              <w:t>O</w:t>
-            </w:r>
-            <w:r>
-              <w:rPr>
-                <w:color w:val="808080" w:themeColor="background1" w:themeShade="80"/>
-              </w:rPr>
-              <w:t>k</w:t>
-            </w:r>
-          </w:p>
-        </w:tc>
-        <w:tc>
-          <w:tcPr>
-            <w:tcW w:w="3471" w:type="dxa"/>
-          </w:tcPr>
-          <w:p>
-            <w:pPr>
-              <w:rPr>
-                <w:color w:val="808080" w:themeColor="background1" w:themeShade="80"/>
-              </w:rPr>
-            </w:pPr>
-          </w:p>
-        </w:tc>
-      </w:tr>
-      <w:tr>
-        <w:tc>
-          <w:tcPr>
-            <w:tcW w:w="7387" w:type="dxa"/>
-          </w:tcPr>
-          <w:p/>
-        </w:tc>
-        <w:tc>
-          <w:tcPr>
-            <w:tcW w:w="3362" w:type="dxa"/>
-          </w:tcPr>
-          <w:p/>
-        </w:tc>
-        <w:tc>
-          <w:tcPr>
-            <w:tcW w:w="3471" w:type="dxa"/>
-          </w:tcPr>
-          <w:p/>
-        </w:tc>
-      </w:tr>
-      <w:tr>
-        <w:tc>
-          <w:tcPr>
-            <w:tcW w:w="7387" w:type="dxa"/>
-          </w:tcPr>
-          <w:p>
-            <w:pPr>
-              <w:rPr>
-                <w:color w:val="FF0000"/>
-              </w:rPr>
-            </w:pPr>
-            <w:r>
-              <w:rPr>
-                <w:color w:val="FF0000"/>
-              </w:rPr>
-              <w:t>Zaterdag 2016-04-09</w:t>
-            </w:r>
-          </w:p>
-        </w:tc>
-        <w:tc>
-          <w:tcPr>
-            <w:tcW w:w="3362" w:type="dxa"/>
-          </w:tcPr>
-          <w:p>
-            <w:pPr>
-              <w:rPr>
-                <w:color w:val="FF0000"/>
-              </w:rPr>
-            </w:pPr>
-          </w:p>
-        </w:tc>
-        <w:tc>
-          <w:tcPr>
-            <w:tcW w:w="3471" w:type="dxa"/>
-          </w:tcPr>
-          <w:p>
-            <w:pPr>
-              <w:rPr>
-                <w:color w:val="FF0000"/>
-              </w:rPr>
-            </w:pPr>
-          </w:p>
-        </w:tc>
-      </w:tr>
-      <w:tr>
-        <w:tc>
-          <w:tcPr>
-            <w:tcW w:w="7387" w:type="dxa"/>
-          </w:tcPr>
-          <w:p>
-            <w:pPr>
-              <w:rPr>
-                <w:color w:val="808080" w:themeColor="background1" w:themeShade="80"/>
-              </w:rPr>
-            </w:pPr>
-            <w:r>
-              <w:rPr>
-                <w:color w:val="808080" w:themeColor="background1" w:themeShade="80"/>
-              </w:rPr>
-              <w:t>Rechten en rollen matrix</w:t>
-            </w:r>
-            <w:r>
-              <w:rPr>
-                <w:color w:val="808080" w:themeColor="background1" w:themeShade="80"/>
-              </w:rPr>
-              <w:t xml:space="preserve"> maken, includen in container.html</w:t>
-            </w:r>
-            <w:r>
-              <w:rPr>
-                <w:color w:val="808080" w:themeColor="background1" w:themeShade="80"/>
-              </w:rPr>
-              <w:t>; data structuur</w:t>
-            </w:r>
-            <w:r>
-              <w:rPr>
-                <w:color w:val="808080" w:themeColor="background1" w:themeShade="80"/>
-              </w:rPr>
-              <w:t xml:space="preserve"> maken</w:t>
-            </w:r>
-            <w:r>
-              <w:rPr>
-                <w:color w:val="808080" w:themeColor="background1" w:themeShade="80"/>
-              </w:rPr>
-              <w:t>;</w:t>
-            </w:r>
-          </w:p>
-        </w:tc>
-        <w:tc>
-          <w:tcPr>
-            <w:tcW w:w="3362" w:type="dxa"/>
-          </w:tcPr>
-          <w:p>
-            <w:pPr>
-              <w:rPr>
-                <w:color w:val="808080" w:themeColor="background1" w:themeShade="80"/>
-              </w:rPr>
-            </w:pPr>
-            <w:r>
-              <w:rPr>
-                <w:color w:val="808080" w:themeColor="background1" w:themeShade="80"/>
-              </w:rPr>
-              <w:t>Ok</w:t>
-            </w:r>
-          </w:p>
-        </w:tc>
-        <w:tc>
-          <w:tcPr>
-            <w:tcW w:w="3471" w:type="dxa"/>
-          </w:tcPr>
-          <w:p/>
-        </w:tc>
-      </w:tr>
-      <w:tr>
-        <w:tc>
-          <w:tcPr>
-            <w:tcW w:w="7387" w:type="dxa"/>
-          </w:tcPr>
-          <w:p>
-            <w:pPr>
-              <w:rPr>
-                <w:color w:val="808080" w:themeColor="background1" w:themeShade="80"/>
-              </w:rPr>
-            </w:pPr>
-            <w:r>
-              <w:rPr>
-                <w:color w:val="808080" w:themeColor="background1" w:themeShade="80"/>
-              </w:rPr>
-              <w:t>Checkboxes moeten onChange event firen</w:t>
-            </w:r>
-            <w:r>
-              <w:rPr>
-                <w:color w:val="808080" w:themeColor="background1" w:themeShade="80"/>
-              </w:rPr>
-              <w:t xml:space="preserve"> om recht te kunnen toekennen</w:t>
-            </w:r>
-          </w:p>
-        </w:tc>
-        <w:tc>
-          <w:tcPr>
-            <w:tcW w:w="3362" w:type="dxa"/>
-          </w:tcPr>
-          <w:p>
-            <w:pPr>
-              <w:rPr>
-                <w:color w:val="808080" w:themeColor="background1" w:themeShade="80"/>
-                <w:lang w:val="en-US"/>
-              </w:rPr>
-            </w:pPr>
-            <w:r>
-              <w:rPr>
-                <w:color w:val="808080" w:themeColor="background1" w:themeShade="80"/>
-                <w:lang w:val="en-US"/>
-              </w:rPr>
-              <w:t>Ok</w:t>
-            </w:r>
-          </w:p>
-        </w:tc>
-        <w:tc>
-          <w:tcPr>
-            <w:tcW w:w="3471" w:type="dxa"/>
-          </w:tcPr>
-          <w:p/>
-        </w:tc>
-      </w:tr>
-      <w:tr>
-        <w:tc>
-          <w:tcPr>
-            <w:tcW w:w="7387" w:type="dxa"/>
-          </w:tcPr>
-          <w:p>
-            <w:pPr>
-              <w:rPr>
-                <w:color w:val="FF0000"/>
-              </w:rPr>
-            </w:pPr>
-            <w:r>
-              <w:rPr>
-                <w:color w:val="FF0000"/>
-              </w:rPr>
-              <w:t>maandag 11 april 2016</w:t>
-            </w:r>
-          </w:p>
-        </w:tc>
-        <w:tc>
-          <w:tcPr>
-            <w:tcW w:w="3362" w:type="dxa"/>
-          </w:tcPr>
-          <w:p>
-            <w:pPr>
-              <w:rPr>
-                <w:color w:val="FF0000"/>
-                <w:lang w:val="en-US"/>
-              </w:rPr>
-            </w:pPr>
-          </w:p>
-        </w:tc>
-        <w:tc>
-          <w:tcPr>
-            <w:tcW w:w="3471" w:type="dxa"/>
-          </w:tcPr>
-          <w:p>
-            <w:pPr>
-              <w:rPr>
-                <w:color w:val="FF0000"/>
-              </w:rPr>
-            </w:pPr>
-          </w:p>
-        </w:tc>
-      </w:tr>
-      <w:tr>
-        <w:tc>
-          <w:tcPr>
-            <w:tcW w:w="7387" w:type="dxa"/>
-          </w:tcPr>
-          <w:p>
-            <w:r>
-              <w:t>Teams module maken (Instellingen/Gebruikersbeheer/Teams)</w:t>
-            </w:r>
-          </w:p>
-        </w:tc>
-        <w:tc>
-          <w:tcPr>
-            <w:tcW w:w="3362" w:type="dxa"/>
-          </w:tcPr>
-          <w:p>
-            <w:pPr>
-              <w:rPr>
-                <w:color w:val="808080" w:themeColor="background1" w:themeShade="80"/>
-              </w:rPr>
-            </w:pPr>
-          </w:p>
-        </w:tc>
-        <w:tc>
-          <w:tcPr>
-            <w:tcW w:w="3471" w:type="dxa"/>
-          </w:tcPr>
-          <w:p/>
-        </w:tc>
-      </w:tr>
-      <w:tr>
-        <w:tc>
-          <w:tcPr>
-            <w:tcW w:w="7387" w:type="dxa"/>
-          </w:tcPr>
-          <w:p>
-            <w:pPr>
-              <w:rPr>
-                <w:color w:val="808080" w:themeColor="background1" w:themeShade="80"/>
-              </w:rPr>
-            </w:pPr>
-            <w:r>
-              <w:rPr>
-                <w:color w:val="808080" w:themeColor="background1" w:themeShade="80"/>
-              </w:rPr>
-              <w:t>Data van instellingenscherm ophalen – dit is dus andere data dan de tab ‘Rechten en  Rollen’</w:t>
-            </w:r>
-          </w:p>
-        </w:tc>
-        <w:tc>
-          <w:tcPr>
-            <w:tcW w:w="3362" w:type="dxa"/>
-          </w:tcPr>
-          <w:p>
-            <w:pPr>
-              <w:rPr>
-                <w:color w:val="808080" w:themeColor="background1" w:themeShade="80"/>
-              </w:rPr>
-            </w:pPr>
-            <w:r>
-              <w:rPr>
-                <w:color w:val="808080" w:themeColor="background1" w:themeShade="80"/>
-              </w:rPr>
-              <w:t>O</w:t>
-            </w:r>
-            <w:r>
-              <w:rPr>
-                <w:color w:val="808080" w:themeColor="background1" w:themeShade="80"/>
-              </w:rPr>
-              <w:t>k</w:t>
-            </w:r>
-          </w:p>
-        </w:tc>
-        <w:tc>
-          <w:tcPr>
-            <w:tcW w:w="3471" w:type="dxa"/>
-          </w:tcPr>
-          <w:p/>
-        </w:tc>
-      </w:tr>
-      <w:tr>
-        <w:tc>
-          <w:tcPr>
-            <w:tcW w:w="7387" w:type="dxa"/>
-          </w:tcPr>
-          <w:p>
-            <w:pPr>
-              <w:rPr>
-                <w:color w:val="FF0000"/>
-              </w:rPr>
-            </w:pPr>
-            <w:r>
-              <w:rPr>
-                <w:color w:val="FF0000"/>
-              </w:rPr>
-              <w:t>dinsdag 12 april 2016</w:t>
-            </w:r>
-          </w:p>
-        </w:tc>
-        <w:tc>
-          <w:tcPr>
-            <w:tcW w:w="3362" w:type="dxa"/>
-          </w:tcPr>
-          <w:p>
-            <w:pPr>
-              <w:rPr>
-                <w:color w:val="FF0000"/>
-              </w:rPr>
-            </w:pPr>
-          </w:p>
-        </w:tc>
-        <w:tc>
-          <w:tcPr>
-            <w:tcW w:w="3471" w:type="dxa"/>
-          </w:tcPr>
-          <w:p>
-            <w:pPr>
-              <w:rPr>
-                <w:color w:val="FF0000"/>
-              </w:rPr>
-            </w:pPr>
-          </w:p>
-        </w:tc>
-      </w:tr>
-      <w:tr>
-        <w:tc>
-          <w:tcPr>
-            <w:tcW w:w="7387" w:type="dxa"/>
-          </w:tcPr>
-          <w:p>
-            <w:pPr>
-              <w:rPr>
-                <w:color w:val="808080" w:themeColor="background1" w:themeShade="80"/>
-              </w:rPr>
-            </w:pPr>
-            <w:r>
-              <w:rPr>
-                <w:color w:val="808080" w:themeColor="background1" w:themeShade="80"/>
-              </w:rPr>
-              <w:t xml:space="preserve">Settings: Toon Rechten en Rollen + Teams in nested views: Settings container-&gt;userManagement container -&gt; Rechten </w:t>
-            </w:r>
-            <w:r>
-              <w:rPr>
-                <w:color w:val="808080" w:themeColor="background1" w:themeShade="80"/>
-              </w:rPr>
-              <w:t>en Rollen + Teams.</w:t>
-            </w:r>
-          </w:p>
-        </w:tc>
-        <w:tc>
-          <w:tcPr>
-            <w:tcW w:w="3362" w:type="dxa"/>
-          </w:tcPr>
-          <w:p>
-            <w:pPr>
-              <w:rPr>
-                <w:color w:val="808080" w:themeColor="background1" w:themeShade="80"/>
-              </w:rPr>
-            </w:pPr>
-            <w:r>
-              <w:rPr>
-                <w:color w:val="808080" w:themeColor="background1" w:themeShade="80"/>
-              </w:rPr>
-              <w:t>Ok</w:t>
-            </w:r>
-          </w:p>
-        </w:tc>
-        <w:tc>
-          <w:tcPr>
-            <w:tcW w:w="3471" w:type="dxa"/>
-          </w:tcPr>
-          <w:p>
-            <w:pPr>
-              <w:rPr>
-                <w:color w:val="808080" w:themeColor="background1" w:themeShade="80"/>
-              </w:rPr>
-            </w:pPr>
-            <w:r>
-              <w:rPr>
-                <w:color w:val="808080" w:themeColor="background1" w:themeShade="80"/>
-              </w:rPr>
-              <w:t>Probleem : tabs in  panel corresponderen niet met ui–router states</w:t>
-            </w:r>
-          </w:p>
-        </w:tc>
-      </w:tr>
-      <w:tr>
-        <w:tc>
-          <w:tcPr>
-            <w:tcW w:w="7387" w:type="dxa"/>
-          </w:tcPr>
-          <w:p>
-            <w:pPr>
-              <w:rPr>
-                <w:color w:val="808080" w:themeColor="background1" w:themeShade="80"/>
-                <w:lang w:val="en-US"/>
-              </w:rPr>
-            </w:pPr>
-            <w:r>
-              <w:rPr>
-                <w:color w:val="808080" w:themeColor="background1" w:themeShade="80"/>
-                <w:lang w:val="en-US"/>
-              </w:rPr>
-              <w:t>/</w:t>
-            </w:r>
-            <w:proofErr w:type="spellStart"/>
-            <w:r>
-              <w:rPr>
-                <w:color w:val="808080" w:themeColor="background1" w:themeShade="80"/>
-                <w:lang w:val="en-US"/>
-              </w:rPr>
-              <w:t>t</w:t>
-            </w:r>
-            <w:r>
-              <w:rPr>
-                <w:color w:val="808080" w:themeColor="background1" w:themeShade="80"/>
-                <w:lang w:val="en-US"/>
-              </w:rPr>
-              <w:t>rackingdata</w:t>
-            </w:r>
-            <w:proofErr w:type="spellEnd"/>
-            <w:r>
-              <w:rPr>
-                <w:color w:val="808080" w:themeColor="background1" w:themeShade="80"/>
-                <w:lang w:val="en-US"/>
-              </w:rPr>
-              <w:t xml:space="preserve"> </w:t>
-            </w:r>
-            <w:proofErr w:type="spellStart"/>
-            <w:r>
-              <w:rPr>
-                <w:color w:val="808080" w:themeColor="background1" w:themeShade="80"/>
-                <w:lang w:val="en-US"/>
-              </w:rPr>
-              <w:t>geeft</w:t>
-            </w:r>
-            <w:proofErr w:type="spellEnd"/>
-            <w:r>
-              <w:rPr>
-                <w:color w:val="808080" w:themeColor="background1" w:themeShade="80"/>
-                <w:lang w:val="en-US"/>
-              </w:rPr>
-              <w:t xml:space="preserve"> 500 error </w:t>
-            </w:r>
-            <w:proofErr w:type="spellStart"/>
-            <w:r>
-              <w:rPr>
-                <w:color w:val="808080" w:themeColor="background1" w:themeShade="80"/>
-                <w:lang w:val="en-US"/>
-              </w:rPr>
-              <w:t>respons</w:t>
-            </w:r>
-            <w:proofErr w:type="spellEnd"/>
-            <w:r>
-              <w:rPr>
-                <w:color w:val="808080" w:themeColor="background1" w:themeShade="80"/>
-                <w:lang w:val="en-US"/>
-              </w:rPr>
-              <w:t xml:space="preserve"> – backend (CF + </w:t>
-            </w:r>
-            <w:proofErr w:type="spellStart"/>
-            <w:r>
-              <w:rPr>
-                <w:color w:val="808080" w:themeColor="background1" w:themeShade="80"/>
-                <w:lang w:val="en-US"/>
-              </w:rPr>
-              <w:t>SQLServer</w:t>
-            </w:r>
-            <w:proofErr w:type="spellEnd"/>
-            <w:r>
-              <w:rPr>
-                <w:color w:val="808080" w:themeColor="background1" w:themeShade="80"/>
-                <w:lang w:val="en-US"/>
-              </w:rPr>
-              <w:t>)</w:t>
-            </w:r>
-            <w:r>
-              <w:rPr>
-                <w:color w:val="808080" w:themeColor="background1" w:themeShade="80"/>
-                <w:lang w:val="en-US"/>
-              </w:rPr>
-              <w:t xml:space="preserve"> </w:t>
-            </w:r>
-            <w:proofErr w:type="spellStart"/>
-            <w:r>
-              <w:rPr>
-                <w:color w:val="808080" w:themeColor="background1" w:themeShade="80"/>
-                <w:lang w:val="en-US"/>
-              </w:rPr>
-              <w:t>probleem</w:t>
-            </w:r>
-            <w:proofErr w:type="spellEnd"/>
+              <w:t xml:space="preserve"> probleem</w:t>
+            </w:r>
           </w:p>
         </w:tc>
         <w:tc>
@@ -1924,69 +1730,12 @@
                 <w:lang w:val="en-US"/>
               </w:rPr>
             </w:pPr>
-            <w:proofErr w:type="gramStart"/>
             <w:r>
               <w:rPr>
                 <w:color w:val="808080" w:themeColor="background1" w:themeShade="80"/>
                 <w:lang w:val="en-US"/>
               </w:rPr>
-              <w:t>Teams</w:t>
-            </w:r>
-            <w:proofErr w:type="gramEnd"/>
-            <w:r>
-              <w:rPr>
-                <w:color w:val="808080" w:themeColor="background1" w:themeShade="80"/>
-                <w:lang w:val="en-US"/>
-              </w:rPr>
-              <w:t xml:space="preserve"> </w:t>
-            </w:r>
-            <w:proofErr w:type="spellStart"/>
-            <w:r>
-              <w:rPr>
-                <w:color w:val="808080" w:themeColor="background1" w:themeShade="80"/>
-                <w:lang w:val="en-US"/>
-              </w:rPr>
-              <w:t>detailView</w:t>
-            </w:r>
-            <w:proofErr w:type="spellEnd"/>
-            <w:r>
-              <w:rPr>
-                <w:color w:val="808080" w:themeColor="background1" w:themeShade="80"/>
-                <w:lang w:val="en-US"/>
-              </w:rPr>
-              <w:t xml:space="preserve">: </w:t>
-            </w:r>
-            <w:proofErr w:type="spellStart"/>
-            <w:r>
-              <w:rPr>
-                <w:color w:val="808080" w:themeColor="background1" w:themeShade="80"/>
-                <w:lang w:val="en-US"/>
-              </w:rPr>
-              <w:t>discussie</w:t>
-            </w:r>
-            <w:proofErr w:type="spellEnd"/>
-            <w:r>
-              <w:rPr>
-                <w:color w:val="808080" w:themeColor="background1" w:themeShade="80"/>
-                <w:lang w:val="en-US"/>
-              </w:rPr>
-              <w:t xml:space="preserve"> met BC over Taffy </w:t>
-            </w:r>
-            <w:proofErr w:type="spellStart"/>
-            <w:r>
-              <w:rPr>
-                <w:color w:val="808080" w:themeColor="background1" w:themeShade="80"/>
-                <w:lang w:val="en-US"/>
-              </w:rPr>
-              <w:t>Api</w:t>
-            </w:r>
-            <w:proofErr w:type="spellEnd"/>
-            <w:r>
-              <w:rPr>
-                <w:color w:val="808080" w:themeColor="background1" w:themeShade="80"/>
-                <w:lang w:val="en-US"/>
-              </w:rPr>
-              <w:t xml:space="preserve"> response.</w:t>
+              <w:t>Teams detailView: discussie met BC over Taffy Api response.</w:t>
             </w:r>
           </w:p>
         </w:tc>
@@ -2137,85 +1886,12 @@
                 <w:lang w:val="en-US" w:eastAsia="nl-NL"/>
               </w:rPr>
             </w:pPr>
-            <w:proofErr w:type="spellStart"/>
             <w:r>
               <w:rPr>
                 <w:color w:val="808080" w:themeColor="background1" w:themeShade="80"/>
                 <w:lang w:val="en-US"/>
               </w:rPr>
-              <w:t>UserManagementController</w:t>
-            </w:r>
-            <w:proofErr w:type="spellEnd"/>
-            <w:r>
-              <w:rPr>
-                <w:color w:val="808080" w:themeColor="background1" w:themeShade="80"/>
-                <w:lang w:val="en-US"/>
-              </w:rPr>
-              <w:t xml:space="preserve">: </w:t>
-            </w:r>
-            <w:proofErr w:type="spellStart"/>
-            <w:r>
-              <w:rPr>
-                <w:color w:val="808080" w:themeColor="background1" w:themeShade="80"/>
-                <w:lang w:val="en-US"/>
-              </w:rPr>
-              <w:t>bepaal</w:t>
-            </w:r>
-            <w:proofErr w:type="spellEnd"/>
-            <w:r>
-              <w:rPr>
-                <w:color w:val="808080" w:themeColor="background1" w:themeShade="80"/>
-                <w:lang w:val="en-US"/>
-              </w:rPr>
-              <w:t xml:space="preserve"> active tab </w:t>
-            </w:r>
-            <w:proofErr w:type="spellStart"/>
-            <w:r>
-              <w:rPr>
-                <w:color w:val="808080" w:themeColor="background1" w:themeShade="80"/>
-                <w:lang w:val="en-US"/>
-              </w:rPr>
-              <w:t>a.h.v</w:t>
-            </w:r>
-            <w:proofErr w:type="spellEnd"/>
-            <w:r>
-              <w:rPr>
-                <w:color w:val="808080" w:themeColor="background1" w:themeShade="80"/>
-                <w:lang w:val="en-US"/>
-              </w:rPr>
-              <w:t xml:space="preserve">. current state; userManagementContainer.html: active = </w:t>
-            </w:r>
-            <w:proofErr w:type="spellStart"/>
-            <w:r>
-              <w:rPr>
-                <w:color w:val="808080" w:themeColor="background1" w:themeShade="80"/>
-                <w:lang w:val="en-US"/>
-              </w:rPr>
-              <w:t>uib_tabset</w:t>
-            </w:r>
-            <w:proofErr w:type="spellEnd"/>
-            <w:r>
-              <w:rPr>
-                <w:color w:val="808080" w:themeColor="background1" w:themeShade="80"/>
-                <w:lang w:val="en-US"/>
-              </w:rPr>
-              <w:t xml:space="preserve"> property </w:t>
-            </w:r>
-            <w:proofErr w:type="spellStart"/>
-            <w:r>
-              <w:rPr>
-                <w:color w:val="808080" w:themeColor="background1" w:themeShade="80"/>
-                <w:lang w:val="en-US"/>
-              </w:rPr>
-              <w:t>en</w:t>
-            </w:r>
-            <w:proofErr w:type="spellEnd"/>
-            <w:r>
-              <w:rPr>
-                <w:color w:val="808080" w:themeColor="background1" w:themeShade="80"/>
-                <w:lang w:val="en-US"/>
-              </w:rPr>
-              <w:t xml:space="preserve"> index van active tab</w:t>
+              <w:t>UserManagementController: bepaal active tab a.h.v. current state; userManagementContainer.html: active = uib_tabset property en index van active tab</w:t>
             </w:r>
           </w:p>
         </w:tc>
@@ -2527,6 +2203,120 @@
                 <w:lang w:val="nl-NL"/>
               </w:rPr>
             </w:pPr>
+          </w:p>
+        </w:tc>
+      </w:tr>
+      <w:tr>
+        <w:tc>
+          <w:tcPr>
+            <w:tcW w:w="7387" w:type="dxa"/>
+          </w:tcPr>
+          <w:p>
+            <w:r>
+              <w:rPr>
+                <w:color w:val="FF0000"/>
+              </w:rPr>
+              <w:t>vrijdag 22 april 2016</w:t>
+            </w:r>
+          </w:p>
+        </w:tc>
+        <w:tc>
+          <w:tcPr>
+            <w:tcW w:w="3362" w:type="dxa"/>
+          </w:tcPr>
+          <w:p>
+            <w:pPr>
+              <w:rPr>
+                <w:color w:val="808080" w:themeColor="background1" w:themeShade="80"/>
+              </w:rPr>
+            </w:pPr>
+          </w:p>
+        </w:tc>
+        <w:tc>
+          <w:tcPr>
+            <w:tcW w:w="3471" w:type="dxa"/>
+          </w:tcPr>
+          <w:p>
+            <w:pPr>
+              <w:pStyle w:val="HTMLPreformatted"/>
+              <w:shd w:val="clear" w:color="auto" w:fill="FFFFFF"/>
+              <w:rPr>
+                <w:rFonts w:asciiTheme="minorHAnsi" w:eastAsiaTheme="minorHAnsi" w:hAnsiTheme="minorHAnsi" w:cstheme="minorBidi"/>
+                <w:color w:val="808080" w:themeColor="background1" w:themeShade="80"/>
+                <w:sz w:val="22"/>
+                <w:szCs w:val="22"/>
+                <w:lang w:val="nl-NL"/>
+              </w:rPr>
+            </w:pPr>
+          </w:p>
+        </w:tc>
+      </w:tr>
+      <w:tr>
+        <w:tc>
+          <w:tcPr>
+            <w:tcW w:w="7387" w:type="dxa"/>
+          </w:tcPr>
+          <w:p>
+            <w:r>
+              <w:t>/Role</w:t>
+            </w:r>
+            <w:r>
+              <w:t>: API response gebruiken om matrix Rechten en Rollen te vertonen</w:t>
+            </w:r>
+          </w:p>
+        </w:tc>
+        <w:tc>
+          <w:tcPr>
+            <w:tcW w:w="3362" w:type="dxa"/>
+          </w:tcPr>
+          <w:p>
+            <w:r>
+              <w:t>50%</w:t>
+            </w:r>
+          </w:p>
+        </w:tc>
+        <w:tc>
+          <w:tcPr>
+            <w:tcW w:w="3471" w:type="dxa"/>
+          </w:tcPr>
+          <w:p>
+            <w:pPr>
+              <w:pStyle w:val="HTMLPreformatted"/>
+              <w:shd w:val="clear" w:color="auto" w:fill="FFFFFF"/>
+              <w:rPr>
+                <w:rFonts w:asciiTheme="minorHAnsi" w:eastAsiaTheme="minorHAnsi" w:hAnsiTheme="minorHAnsi" w:cstheme="minorBidi"/>
+                <w:sz w:val="22"/>
+                <w:szCs w:val="22"/>
+                <w:lang w:val="nl-NL"/>
+              </w:rPr>
+            </w:pPr>
+            <w:r>
+              <w:rPr>
+                <w:rFonts w:asciiTheme="minorHAnsi" w:eastAsiaTheme="minorHAnsi" w:hAnsiTheme="minorHAnsi" w:cstheme="minorBidi"/>
+                <w:sz w:val="22"/>
+                <w:szCs w:val="22"/>
+                <w:lang w:val="nl-NL"/>
+              </w:rPr>
+              <w:t xml:space="preserve">Api response is incompleet: issue </w:t>
+            </w:r>
+            <w:r>
+              <w:rPr>
+                <w:rFonts w:asciiTheme="minorHAnsi" w:eastAsiaTheme="minorHAnsi" w:hAnsiTheme="minorHAnsi" w:cstheme="minorBidi"/>
+                <w:sz w:val="22"/>
+                <w:szCs w:val="22"/>
+                <w:lang w:val="nl-NL"/>
+              </w:rPr>
+              <w:t>364</w:t>
+            </w:r>
+            <w:r>
+              <w:rPr>
+                <w:rFonts w:asciiTheme="minorHAnsi" w:eastAsiaTheme="minorHAnsi" w:hAnsiTheme="minorHAnsi" w:cstheme="minorBidi"/>
+                <w:sz w:val="22"/>
+                <w:szCs w:val="22"/>
+                <w:lang w:val="nl-NL"/>
+              </w:rPr>
+              <w:t xml:space="preserve"> aangemaakt met specificaties waaraan response moet voldoen met voorbeeld</w:t>
+            </w:r>
           </w:p>
         </w:tc>
       </w:tr>

</xml_diff>

<commit_message>
Rechten en Rollen: matrix window tonen; Rechten en Rollen: (gewijzigde) permissies opslaan
</commit_message>
<xml_diff>
--- a/Docs/ToDo.docx
+++ b/Docs/ToDo.docx
@@ -99,8 +99,65 @@
                 <w:color w:val="808080" w:themeColor="background1" w:themeShade="80"/>
                 <w:lang w:val="en-US"/>
               </w:rPr>
-              <w:t>response loggen, 401 (not authenticated): redirect login, 402: redirect url = instelling in configuratie</w:t>
-            </w:r>
+              <w:t xml:space="preserve">response </w:t>
+            </w:r>
+            <w:proofErr w:type="spellStart"/>
+            <w:r>
+              <w:rPr>
+                <w:color w:val="808080" w:themeColor="background1" w:themeShade="80"/>
+                <w:lang w:val="en-US"/>
+              </w:rPr>
+              <w:t>loggen</w:t>
+            </w:r>
+            <w:proofErr w:type="spellEnd"/>
+            <w:r>
+              <w:rPr>
+                <w:color w:val="808080" w:themeColor="background1" w:themeShade="80"/>
+                <w:lang w:val="en-US"/>
+              </w:rPr>
+              <w:t xml:space="preserve">, 401 (not authenticated): redirect login, 402: redirect </w:t>
+            </w:r>
+            <w:proofErr w:type="spellStart"/>
+            <w:r>
+              <w:rPr>
+                <w:color w:val="808080" w:themeColor="background1" w:themeShade="80"/>
+                <w:lang w:val="en-US"/>
+              </w:rPr>
+              <w:t>url</w:t>
+            </w:r>
+            <w:proofErr w:type="spellEnd"/>
+            <w:r>
+              <w:rPr>
+                <w:color w:val="808080" w:themeColor="background1" w:themeShade="80"/>
+                <w:lang w:val="en-US"/>
+              </w:rPr>
+              <w:t xml:space="preserve"> = </w:t>
+            </w:r>
+            <w:proofErr w:type="spellStart"/>
+            <w:r>
+              <w:rPr>
+                <w:color w:val="808080" w:themeColor="background1" w:themeShade="80"/>
+                <w:lang w:val="en-US"/>
+              </w:rPr>
+              <w:t>instelling</w:t>
+            </w:r>
+            <w:proofErr w:type="spellEnd"/>
+            <w:r>
+              <w:rPr>
+                <w:color w:val="808080" w:themeColor="background1" w:themeShade="80"/>
+                <w:lang w:val="en-US"/>
+              </w:rPr>
+              <w:t xml:space="preserve"> in </w:t>
+            </w:r>
+            <w:proofErr w:type="spellStart"/>
+            <w:r>
+              <w:rPr>
+                <w:color w:val="808080" w:themeColor="background1" w:themeShade="80"/>
+                <w:lang w:val="en-US"/>
+              </w:rPr>
+              <w:t>configuratie</w:t>
+            </w:r>
+            <w:proofErr w:type="spellEnd"/>
           </w:p>
           <w:p>
             <w:pPr>
@@ -569,7 +626,71 @@
                 <w:color w:val="808080" w:themeColor="background1" w:themeShade="80"/>
                 <w:lang w:val="en-US"/>
               </w:rPr>
-              <w:t xml:space="preserve">Resolve data vanuit state ‘editTranslation’ werkt niet </w:t>
+              <w:t xml:space="preserve">Resolve data </w:t>
+            </w:r>
+            <w:proofErr w:type="spellStart"/>
+            <w:r>
+              <w:rPr>
+                <w:color w:val="808080" w:themeColor="background1" w:themeShade="80"/>
+                <w:lang w:val="en-US"/>
+              </w:rPr>
+              <w:t>vanuit</w:t>
+            </w:r>
+            <w:proofErr w:type="spellEnd"/>
+            <w:r>
+              <w:rPr>
+                <w:color w:val="808080" w:themeColor="background1" w:themeShade="80"/>
+                <w:lang w:val="en-US"/>
+              </w:rPr>
+              <w:t xml:space="preserve"> state ‘</w:t>
+            </w:r>
+            <w:proofErr w:type="spellStart"/>
+            <w:r>
+              <w:rPr>
+                <w:color w:val="808080" w:themeColor="background1" w:themeShade="80"/>
+                <w:lang w:val="en-US"/>
+              </w:rPr>
+              <w:t>editTranslation</w:t>
+            </w:r>
+            <w:proofErr w:type="spellEnd"/>
+            <w:r>
+              <w:rPr>
+                <w:color w:val="808080" w:themeColor="background1" w:themeShade="80"/>
+                <w:lang w:val="en-US"/>
+              </w:rPr>
+              <w:t xml:space="preserve">’ </w:t>
+            </w:r>
+            <w:proofErr w:type="spellStart"/>
+            <w:r>
+              <w:rPr>
+                <w:color w:val="808080" w:themeColor="background1" w:themeShade="80"/>
+                <w:lang w:val="en-US"/>
+              </w:rPr>
+              <w:t>werkt</w:t>
+            </w:r>
+            <w:proofErr w:type="spellEnd"/>
+            <w:r>
+              <w:rPr>
+                <w:color w:val="808080" w:themeColor="background1" w:themeShade="80"/>
+                <w:lang w:val="en-US"/>
+              </w:rPr>
+              <w:t xml:space="preserve"> </w:t>
+            </w:r>
+            <w:proofErr w:type="spellStart"/>
+            <w:r>
+              <w:rPr>
+                <w:color w:val="808080" w:themeColor="background1" w:themeShade="80"/>
+                <w:lang w:val="en-US"/>
+              </w:rPr>
+              <w:t>niet</w:t>
+            </w:r>
+            <w:proofErr w:type="spellEnd"/>
+            <w:r>
+              <w:rPr>
+                <w:color w:val="808080" w:themeColor="background1" w:themeShade="80"/>
+                <w:lang w:val="en-US"/>
+              </w:rPr>
+              <w:t xml:space="preserve"> </w:t>
             </w:r>
           </w:p>
         </w:tc>
@@ -707,7 +828,14 @@
               <w:rPr>
                 <w:color w:val="808080" w:themeColor="background1" w:themeShade="80"/>
               </w:rPr>
-              <w:t xml:space="preserve"> maken</w:t>
+              <w:t xml:space="preserve"> </w:t>
+            </w:r>
+            <w:r>
+              <w:rPr>
+                <w:color w:val="808080" w:themeColor="background1" w:themeShade="80"/>
+              </w:rPr>
+              <w:lastRenderedPageBreak/>
+              <w:t>maken</w:t>
             </w:r>
             <w:r>
               <w:rPr>
@@ -731,6 +859,7 @@
               <w:rPr>
                 <w:color w:val="808080" w:themeColor="background1" w:themeShade="80"/>
               </w:rPr>
+              <w:lastRenderedPageBreak/>
               <w:t>Ok</w:t>
             </w:r>
           </w:p>
@@ -757,6 +886,7 @@
               <w:rPr>
                 <w:color w:val="808080" w:themeColor="background1" w:themeShade="80"/>
               </w:rPr>
+              <w:lastRenderedPageBreak/>
               <w:t>Checkboxes moeten onChange event firen</w:t>
             </w:r>
             <w:r>
@@ -1042,22 +1172,95 @@
                 <w:color w:val="808080" w:themeColor="background1" w:themeShade="80"/>
                 <w:lang w:val="en-US"/>
               </w:rPr>
-              <w:t>/t</w:t>
-            </w:r>
-            <w:r>
-              <w:rPr>
-                <w:color w:val="808080" w:themeColor="background1" w:themeShade="80"/>
-                <w:lang w:val="en-US"/>
-              </w:rPr>
-              <w:t>rackingdata geeft 500 error respons – backend (CF + SQLServer)</w:t>
-            </w:r>
-            <w:r>
-              <w:rPr>
-                <w:color w:val="808080" w:themeColor="background1" w:themeShade="80"/>
-                <w:lang w:val="en-US"/>
-              </w:rPr>
-              <w:t xml:space="preserve"> probleem</w:t>
-            </w:r>
+              <w:t>/</w:t>
+            </w:r>
+            <w:proofErr w:type="spellStart"/>
+            <w:r>
+              <w:rPr>
+                <w:color w:val="808080" w:themeColor="background1" w:themeShade="80"/>
+                <w:lang w:val="en-US"/>
+              </w:rPr>
+              <w:t>t</w:t>
+            </w:r>
+            <w:r>
+              <w:rPr>
+                <w:color w:val="808080" w:themeColor="background1" w:themeShade="80"/>
+                <w:lang w:val="en-US"/>
+              </w:rPr>
+              <w:t>rackingdata</w:t>
+            </w:r>
+            <w:proofErr w:type="spellEnd"/>
+            <w:r>
+              <w:rPr>
+                <w:color w:val="808080" w:themeColor="background1" w:themeShade="80"/>
+                <w:lang w:val="en-US"/>
+              </w:rPr>
+              <w:t xml:space="preserve"> </w:t>
+            </w:r>
+            <w:proofErr w:type="spellStart"/>
+            <w:r>
+              <w:rPr>
+                <w:color w:val="808080" w:themeColor="background1" w:themeShade="80"/>
+                <w:lang w:val="en-US"/>
+              </w:rPr>
+              <w:t>geeft</w:t>
+            </w:r>
+            <w:proofErr w:type="spellEnd"/>
+            <w:r>
+              <w:rPr>
+                <w:color w:val="808080" w:themeColor="background1" w:themeShade="80"/>
+                <w:lang w:val="en-US"/>
+              </w:rPr>
+              <w:t xml:space="preserve"> 500 error </w:t>
+            </w:r>
+            <w:proofErr w:type="spellStart"/>
+            <w:r>
+              <w:rPr>
+                <w:color w:val="808080" w:themeColor="background1" w:themeShade="80"/>
+                <w:lang w:val="en-US"/>
+              </w:rPr>
+              <w:t>respons</w:t>
+            </w:r>
+            <w:proofErr w:type="spellEnd"/>
+            <w:r>
+              <w:rPr>
+                <w:color w:val="808080" w:themeColor="background1" w:themeShade="80"/>
+                <w:lang w:val="en-US"/>
+              </w:rPr>
+              <w:t xml:space="preserve"> – backend (CF + </w:t>
+            </w:r>
+            <w:proofErr w:type="spellStart"/>
+            <w:r>
+              <w:rPr>
+                <w:color w:val="808080" w:themeColor="background1" w:themeShade="80"/>
+                <w:lang w:val="en-US"/>
+              </w:rPr>
+              <w:t>SQLServer</w:t>
+            </w:r>
+            <w:proofErr w:type="spellEnd"/>
+            <w:r>
+              <w:rPr>
+                <w:color w:val="808080" w:themeColor="background1" w:themeShade="80"/>
+                <w:lang w:val="en-US"/>
+              </w:rPr>
+              <w:t>)</w:t>
+            </w:r>
+            <w:r>
+              <w:rPr>
+                <w:color w:val="808080" w:themeColor="background1" w:themeShade="80"/>
+                <w:lang w:val="en-US"/>
+              </w:rPr>
+              <w:t xml:space="preserve"> </w:t>
+            </w:r>
+            <w:proofErr w:type="spellStart"/>
+            <w:r>
+              <w:rPr>
+                <w:color w:val="808080" w:themeColor="background1" w:themeShade="80"/>
+                <w:lang w:val="en-US"/>
+              </w:rPr>
+              <w:t>probleem</w:t>
+            </w:r>
+            <w:proofErr w:type="spellEnd"/>
           </w:p>
         </w:tc>
         <w:tc>
@@ -1645,6 +1848,7 @@
               <w:rPr>
                 <w:color w:val="808080" w:themeColor="background1" w:themeShade="80"/>
               </w:rPr>
+              <w:lastRenderedPageBreak/>
               <w:t>Bug in login met meerdere userProfiles: de niet-gekozen userProfiles werden niet uitgelogd;</w:t>
             </w:r>
           </w:p>
@@ -1730,12 +1934,69 @@
                 <w:lang w:val="en-US"/>
               </w:rPr>
             </w:pPr>
-            <w:r>
-              <w:rPr>
-                <w:color w:val="808080" w:themeColor="background1" w:themeShade="80"/>
-                <w:lang w:val="en-US"/>
-              </w:rPr>
-              <w:t>Teams detailView: discussie met BC over Taffy Api response.</w:t>
+            <w:proofErr w:type="gramStart"/>
+            <w:r>
+              <w:rPr>
+                <w:color w:val="808080" w:themeColor="background1" w:themeShade="80"/>
+                <w:lang w:val="en-US"/>
+              </w:rPr>
+              <w:t>Teams</w:t>
+            </w:r>
+            <w:proofErr w:type="gramEnd"/>
+            <w:r>
+              <w:rPr>
+                <w:color w:val="808080" w:themeColor="background1" w:themeShade="80"/>
+                <w:lang w:val="en-US"/>
+              </w:rPr>
+              <w:t xml:space="preserve"> </w:t>
+            </w:r>
+            <w:proofErr w:type="spellStart"/>
+            <w:r>
+              <w:rPr>
+                <w:color w:val="808080" w:themeColor="background1" w:themeShade="80"/>
+                <w:lang w:val="en-US"/>
+              </w:rPr>
+              <w:t>detailView</w:t>
+            </w:r>
+            <w:proofErr w:type="spellEnd"/>
+            <w:r>
+              <w:rPr>
+                <w:color w:val="808080" w:themeColor="background1" w:themeShade="80"/>
+                <w:lang w:val="en-US"/>
+              </w:rPr>
+              <w:t xml:space="preserve">: </w:t>
+            </w:r>
+            <w:proofErr w:type="spellStart"/>
+            <w:r>
+              <w:rPr>
+                <w:color w:val="808080" w:themeColor="background1" w:themeShade="80"/>
+                <w:lang w:val="en-US"/>
+              </w:rPr>
+              <w:t>discussie</w:t>
+            </w:r>
+            <w:proofErr w:type="spellEnd"/>
+            <w:r>
+              <w:rPr>
+                <w:color w:val="808080" w:themeColor="background1" w:themeShade="80"/>
+                <w:lang w:val="en-US"/>
+              </w:rPr>
+              <w:t xml:space="preserve"> met BC over Taffy </w:t>
+            </w:r>
+            <w:proofErr w:type="spellStart"/>
+            <w:r>
+              <w:rPr>
+                <w:color w:val="808080" w:themeColor="background1" w:themeShade="80"/>
+                <w:lang w:val="en-US"/>
+              </w:rPr>
+              <w:t>Api</w:t>
+            </w:r>
+            <w:proofErr w:type="spellEnd"/>
+            <w:r>
+              <w:rPr>
+                <w:color w:val="808080" w:themeColor="background1" w:themeShade="80"/>
+                <w:lang w:val="en-US"/>
+              </w:rPr>
+              <w:t xml:space="preserve"> response.</w:t>
             </w:r>
           </w:p>
         </w:tc>
@@ -1886,12 +2147,85 @@
                 <w:lang w:val="en-US" w:eastAsia="nl-NL"/>
               </w:rPr>
             </w:pPr>
-            <w:r>
-              <w:rPr>
-                <w:color w:val="808080" w:themeColor="background1" w:themeShade="80"/>
-                <w:lang w:val="en-US"/>
-              </w:rPr>
-              <w:t>UserManagementController: bepaal active tab a.h.v. current state; userManagementContainer.html: active = uib_tabset property en index van active tab</w:t>
+            <w:proofErr w:type="spellStart"/>
+            <w:r>
+              <w:rPr>
+                <w:color w:val="808080" w:themeColor="background1" w:themeShade="80"/>
+                <w:lang w:val="en-US"/>
+              </w:rPr>
+              <w:t>UserManagementController</w:t>
+            </w:r>
+            <w:proofErr w:type="spellEnd"/>
+            <w:r>
+              <w:rPr>
+                <w:color w:val="808080" w:themeColor="background1" w:themeShade="80"/>
+                <w:lang w:val="en-US"/>
+              </w:rPr>
+              <w:t xml:space="preserve">: </w:t>
+            </w:r>
+            <w:proofErr w:type="spellStart"/>
+            <w:r>
+              <w:rPr>
+                <w:color w:val="808080" w:themeColor="background1" w:themeShade="80"/>
+                <w:lang w:val="en-US"/>
+              </w:rPr>
+              <w:t>bepaal</w:t>
+            </w:r>
+            <w:proofErr w:type="spellEnd"/>
+            <w:r>
+              <w:rPr>
+                <w:color w:val="808080" w:themeColor="background1" w:themeShade="80"/>
+                <w:lang w:val="en-US"/>
+              </w:rPr>
+              <w:t xml:space="preserve"> active tab </w:t>
+            </w:r>
+            <w:proofErr w:type="spellStart"/>
+            <w:r>
+              <w:rPr>
+                <w:color w:val="808080" w:themeColor="background1" w:themeShade="80"/>
+                <w:lang w:val="en-US"/>
+              </w:rPr>
+              <w:t>a.h.v</w:t>
+            </w:r>
+            <w:proofErr w:type="spellEnd"/>
+            <w:r>
+              <w:rPr>
+                <w:color w:val="808080" w:themeColor="background1" w:themeShade="80"/>
+                <w:lang w:val="en-US"/>
+              </w:rPr>
+              <w:t xml:space="preserve">. current state; userManagementContainer.html: active = </w:t>
+            </w:r>
+            <w:proofErr w:type="spellStart"/>
+            <w:r>
+              <w:rPr>
+                <w:color w:val="808080" w:themeColor="background1" w:themeShade="80"/>
+                <w:lang w:val="en-US"/>
+              </w:rPr>
+              <w:t>uib_tabset</w:t>
+            </w:r>
+            <w:proofErr w:type="spellEnd"/>
+            <w:r>
+              <w:rPr>
+                <w:color w:val="808080" w:themeColor="background1" w:themeShade="80"/>
+                <w:lang w:val="en-US"/>
+              </w:rPr>
+              <w:t xml:space="preserve"> property </w:t>
+            </w:r>
+            <w:proofErr w:type="spellStart"/>
+            <w:r>
+              <w:rPr>
+                <w:color w:val="808080" w:themeColor="background1" w:themeShade="80"/>
+                <w:lang w:val="en-US"/>
+              </w:rPr>
+              <w:t>en</w:t>
+            </w:r>
+            <w:proofErr w:type="spellEnd"/>
+            <w:r>
+              <w:rPr>
+                <w:color w:val="808080" w:themeColor="background1" w:themeShade="80"/>
+                <w:lang w:val="en-US"/>
+              </w:rPr>
+              <w:t xml:space="preserve"> index van active tab</w:t>
             </w:r>
           </w:p>
         </w:tc>
@@ -2320,9 +2654,218 @@
           </w:p>
         </w:tc>
       </w:tr>
+      <w:tr>
+        <w:tc>
+          <w:tcPr>
+            <w:tcW w:w="7387" w:type="dxa"/>
+          </w:tcPr>
+          <w:p>
+            <w:r>
+              <w:t>Code documenteren met ngDoc</w:t>
+            </w:r>
+          </w:p>
+        </w:tc>
+        <w:tc>
+          <w:tcPr>
+            <w:tcW w:w="3362" w:type="dxa"/>
+          </w:tcPr>
+          <w:p/>
+        </w:tc>
+        <w:tc>
+          <w:tcPr>
+            <w:tcW w:w="3471" w:type="dxa"/>
+          </w:tcPr>
+          <w:p>
+            <w:pPr>
+              <w:pStyle w:val="HTMLPreformatted"/>
+              <w:shd w:val="clear" w:color="auto" w:fill="FFFFFF"/>
+              <w:rPr>
+                <w:rFonts w:asciiTheme="minorHAnsi" w:eastAsiaTheme="minorHAnsi" w:hAnsiTheme="minorHAnsi" w:cstheme="minorBidi"/>
+                <w:sz w:val="22"/>
+                <w:szCs w:val="22"/>
+                <w:lang w:val="nl-NL"/>
+              </w:rPr>
+            </w:pPr>
+          </w:p>
+        </w:tc>
+      </w:tr>
+      <w:tr>
+        <w:tc>
+          <w:tcPr>
+            <w:tcW w:w="7387" w:type="dxa"/>
+          </w:tcPr>
+          <w:p>
+            <w:r>
+              <w:rPr>
+                <w:color w:val="FF0000"/>
+              </w:rPr>
+              <w:t>maandag 25 april 2016</w:t>
+            </w:r>
+          </w:p>
+        </w:tc>
+        <w:tc>
+          <w:tcPr>
+            <w:tcW w:w="3362" w:type="dxa"/>
+          </w:tcPr>
+          <w:p/>
+        </w:tc>
+        <w:tc>
+          <w:tcPr>
+            <w:tcW w:w="3471" w:type="dxa"/>
+          </w:tcPr>
+          <w:p>
+            <w:pPr>
+              <w:pStyle w:val="HTMLPreformatted"/>
+              <w:shd w:val="clear" w:color="auto" w:fill="FFFFFF"/>
+              <w:rPr>
+                <w:rFonts w:asciiTheme="minorHAnsi" w:eastAsiaTheme="minorHAnsi" w:hAnsiTheme="minorHAnsi" w:cstheme="minorBidi"/>
+                <w:sz w:val="22"/>
+                <w:szCs w:val="22"/>
+                <w:lang w:val="nl-NL"/>
+              </w:rPr>
+            </w:pPr>
+          </w:p>
+        </w:tc>
+      </w:tr>
+      <w:tr>
+        <w:tc>
+          <w:tcPr>
+            <w:tcW w:w="7387" w:type="dxa"/>
+          </w:tcPr>
+          <w:p>
+            <w:pPr>
+              <w:rPr>
+                <w:color w:val="808080" w:themeColor="background1" w:themeShade="80"/>
+              </w:rPr>
+            </w:pPr>
+            <w:r>
+              <w:rPr>
+                <w:color w:val="808080" w:themeColor="background1" w:themeShade="80"/>
+              </w:rPr>
+              <w:t>Rechten en Rollen: matrix window tonen</w:t>
+            </w:r>
+          </w:p>
+        </w:tc>
+        <w:tc>
+          <w:tcPr>
+            <w:tcW w:w="3362" w:type="dxa"/>
+          </w:tcPr>
+          <w:p>
+            <w:pPr>
+              <w:rPr>
+                <w:color w:val="808080" w:themeColor="background1" w:themeShade="80"/>
+              </w:rPr>
+            </w:pPr>
+            <w:r>
+              <w:rPr>
+                <w:color w:val="808080" w:themeColor="background1" w:themeShade="80"/>
+              </w:rPr>
+              <w:t>Ok</w:t>
+            </w:r>
+          </w:p>
+        </w:tc>
+        <w:tc>
+          <w:tcPr>
+            <w:tcW w:w="3471" w:type="dxa"/>
+          </w:tcPr>
+          <w:p>
+            <w:pPr>
+              <w:pStyle w:val="HTMLPreformatted"/>
+              <w:shd w:val="clear" w:color="auto" w:fill="FFFFFF"/>
+              <w:rPr>
+                <w:rFonts w:asciiTheme="minorHAnsi" w:eastAsiaTheme="minorHAnsi" w:hAnsiTheme="minorHAnsi" w:cstheme="minorBidi"/>
+                <w:color w:val="808080" w:themeColor="background1" w:themeShade="80"/>
+                <w:sz w:val="22"/>
+                <w:szCs w:val="22"/>
+              </w:rPr>
+            </w:pPr>
+            <w:r>
+              <w:rPr>
+                <w:rFonts w:asciiTheme="minorHAnsi" w:eastAsiaTheme="minorHAnsi" w:hAnsiTheme="minorHAnsi" w:cstheme="minorBidi"/>
+                <w:color w:val="808080" w:themeColor="background1" w:themeShade="80"/>
+                <w:sz w:val="22"/>
+                <w:szCs w:val="22"/>
+              </w:rPr>
+              <w:t xml:space="preserve">API Response was </w:t>
+            </w:r>
+            <w:proofErr w:type="spellStart"/>
+            <w:r>
+              <w:rPr>
+                <w:rFonts w:asciiTheme="minorHAnsi" w:eastAsiaTheme="minorHAnsi" w:hAnsiTheme="minorHAnsi" w:cstheme="minorBidi"/>
+                <w:color w:val="808080" w:themeColor="background1" w:themeShade="80"/>
+                <w:sz w:val="22"/>
+                <w:szCs w:val="22"/>
+              </w:rPr>
+              <w:t>toch</w:t>
+            </w:r>
+            <w:proofErr w:type="spellEnd"/>
+            <w:r>
+              <w:rPr>
+                <w:rFonts w:asciiTheme="minorHAnsi" w:eastAsiaTheme="minorHAnsi" w:hAnsiTheme="minorHAnsi" w:cstheme="minorBidi"/>
+                <w:color w:val="808080" w:themeColor="background1" w:themeShade="80"/>
+                <w:sz w:val="22"/>
+                <w:szCs w:val="22"/>
+              </w:rPr>
+              <w:t xml:space="preserve"> </w:t>
+            </w:r>
+            <w:proofErr w:type="spellStart"/>
+            <w:r>
+              <w:rPr>
+                <w:rFonts w:asciiTheme="minorHAnsi" w:eastAsiaTheme="minorHAnsi" w:hAnsiTheme="minorHAnsi" w:cstheme="minorBidi"/>
+                <w:color w:val="808080" w:themeColor="background1" w:themeShade="80"/>
+                <w:sz w:val="22"/>
+                <w:szCs w:val="22"/>
+              </w:rPr>
+              <w:t>compleet</w:t>
+            </w:r>
+            <w:proofErr w:type="spellEnd"/>
+          </w:p>
+        </w:tc>
+      </w:tr>
+      <w:tr>
+        <w:tc>
+          <w:tcPr>
+            <w:tcW w:w="7387" w:type="dxa"/>
+          </w:tcPr>
+          <w:p>
+            <w:r>
+              <w:t>Rechten en Rollen:</w:t>
+            </w:r>
+            <w:r>
+              <w:t xml:space="preserve"> (gewijzigde) permissies opslaan</w:t>
+            </w:r>
+            <w:bookmarkStart w:id="0" w:name="_GoBack"/>
+            <w:bookmarkEnd w:id="0"/>
+          </w:p>
+        </w:tc>
+        <w:tc>
+          <w:tcPr>
+            <w:tcW w:w="3362" w:type="dxa"/>
+          </w:tcPr>
+          <w:p/>
+        </w:tc>
+        <w:tc>
+          <w:tcPr>
+            <w:tcW w:w="3471" w:type="dxa"/>
+          </w:tcPr>
+          <w:p>
+            <w:pPr>
+              <w:pStyle w:val="HTMLPreformatted"/>
+              <w:shd w:val="clear" w:color="auto" w:fill="FFFFFF"/>
+              <w:rPr>
+                <w:rFonts w:asciiTheme="minorHAnsi" w:eastAsiaTheme="minorHAnsi" w:hAnsiTheme="minorHAnsi" w:cstheme="minorBidi"/>
+                <w:sz w:val="22"/>
+                <w:szCs w:val="22"/>
+                <w:lang w:val="nl-NL"/>
+              </w:rPr>
+            </w:pPr>
+          </w:p>
+        </w:tc>
+      </w:tr>
     </w:tbl>
     <w:p>
       <w:r>
+        <w:lastRenderedPageBreak/>
         <w:br w:type="page"/>
       </w:r>
     </w:p>

</xml_diff>

<commit_message>
Rechten en Rollen: (gewijzigde) permissies opslaan
</commit_message>
<xml_diff>
--- a/Docs/ToDo.docx
+++ b/Docs/ToDo.docx
@@ -99,598 +99,477 @@
                 <w:color w:val="808080" w:themeColor="background1" w:themeShade="80"/>
                 <w:lang w:val="en-US"/>
               </w:rPr>
-              <w:t xml:space="preserve">response </w:t>
-            </w:r>
-            <w:proofErr w:type="spellStart"/>
-            <w:r>
+              <w:t>response loggen, 401 (not authenticated): redirect login, 402: redirect url = instelling in configuratie</w:t>
+            </w:r>
+          </w:p>
+          <w:p>
+            <w:pPr>
+              <w:rPr>
+                <w:color w:val="808080" w:themeColor="background1" w:themeShade="80"/>
+              </w:rPr>
+            </w:pPr>
+            <w:r>
+              <w:rPr>
+                <w:color w:val="808080" w:themeColor="background1" w:themeShade="80"/>
+              </w:rPr>
+              <w:t>alles loggen; bij 403 (not authorized) naar pagina redirecten die in clientConfig gespecificeerd is;</w:t>
+            </w:r>
+          </w:p>
+          <w:p>
+            <w:pPr>
+              <w:rPr>
+                <w:color w:val="808080" w:themeColor="background1" w:themeShade="80"/>
+              </w:rPr>
+            </w:pPr>
+          </w:p>
+        </w:tc>
+        <w:tc>
+          <w:tcPr>
+            <w:tcW w:w="3471" w:type="dxa"/>
+          </w:tcPr>
+          <w:p/>
+        </w:tc>
+      </w:tr>
+      <w:tr>
+        <w:tc>
+          <w:tcPr>
+            <w:tcW w:w="7387" w:type="dxa"/>
+          </w:tcPr>
+          <w:p>
+            <w:pPr>
+              <w:rPr>
+                <w:color w:val="808080" w:themeColor="background1" w:themeShade="80"/>
+              </w:rPr>
+            </w:pPr>
+            <w:r>
+              <w:rPr>
+                <w:color w:val="808080" w:themeColor="background1" w:themeShade="80"/>
+              </w:rPr>
+              <w:t>SessionTimeout is nu ook client side geimplementeerd. Dit verwijderen en alleen server-side sessiontimeout gebruiken...</w:t>
+            </w:r>
+          </w:p>
+        </w:tc>
+        <w:tc>
+          <w:tcPr>
+            <w:tcW w:w="3362" w:type="dxa"/>
+          </w:tcPr>
+          <w:p>
+            <w:pPr>
+              <w:rPr>
+                <w:color w:val="808080" w:themeColor="background1" w:themeShade="80"/>
+              </w:rPr>
+            </w:pPr>
+            <w:r>
+              <w:rPr>
+                <w:color w:val="808080" w:themeColor="background1" w:themeShade="80"/>
+              </w:rPr>
+              <w:t>ok</w:t>
+            </w:r>
+          </w:p>
+        </w:tc>
+        <w:tc>
+          <w:tcPr>
+            <w:tcW w:w="3471" w:type="dxa"/>
+          </w:tcPr>
+          <w:p/>
+        </w:tc>
+      </w:tr>
+      <w:tr>
+        <w:tc>
+          <w:tcPr>
+            <w:tcW w:w="7387" w:type="dxa"/>
+          </w:tcPr>
+          <w:p>
+            <w:pPr>
+              <w:rPr>
+                <w:color w:val="808080" w:themeColor="background1" w:themeShade="80"/>
+              </w:rPr>
+            </w:pPr>
+            <w:r>
+              <w:rPr>
+                <w:color w:val="808080" w:themeColor="background1" w:themeShade="80"/>
+              </w:rPr>
+              <w:t>public states (login,register,userProfiles etc) ontoegankelijk maken wanneer ingelogd</w:t>
+            </w:r>
+          </w:p>
+        </w:tc>
+        <w:tc>
+          <w:tcPr>
+            <w:tcW w:w="3362" w:type="dxa"/>
+          </w:tcPr>
+          <w:p>
+            <w:pPr>
+              <w:rPr>
+                <w:color w:val="808080" w:themeColor="background1" w:themeShade="80"/>
+              </w:rPr>
+            </w:pPr>
+            <w:r>
+              <w:rPr>
+                <w:color w:val="808080" w:themeColor="background1" w:themeShade="80"/>
+              </w:rPr>
+              <w:t>ok</w:t>
+            </w:r>
+          </w:p>
+        </w:tc>
+        <w:tc>
+          <w:tcPr>
+            <w:tcW w:w="3471" w:type="dxa"/>
+          </w:tcPr>
+          <w:p/>
+        </w:tc>
+      </w:tr>
+      <w:tr>
+        <w:tc>
+          <w:tcPr>
+            <w:tcW w:w="7387" w:type="dxa"/>
+          </w:tcPr>
+          <w:p>
+            <w:pPr>
+              <w:rPr>
+                <w:color w:val="808080" w:themeColor="background1" w:themeShade="80"/>
+              </w:rPr>
+            </w:pPr>
+            <w:r>
+              <w:rPr>
+                <w:color w:val="808080" w:themeColor="background1" w:themeShade="80"/>
+              </w:rPr>
+              <w:t>Configuratie: welk onderdeel van de client moeten configureerbaar zijn en hoe moet de Api dat aangeven?</w:t>
+            </w:r>
+          </w:p>
+        </w:tc>
+        <w:tc>
+          <w:tcPr>
+            <w:tcW w:w="3362" w:type="dxa"/>
+          </w:tcPr>
+          <w:p>
+            <w:pPr>
+              <w:rPr>
+                <w:color w:val="808080" w:themeColor="background1" w:themeShade="80"/>
+              </w:rPr>
+            </w:pPr>
+          </w:p>
+        </w:tc>
+        <w:tc>
+          <w:tcPr>
+            <w:tcW w:w="3471" w:type="dxa"/>
+          </w:tcPr>
+          <w:p/>
+        </w:tc>
+      </w:tr>
+      <w:tr>
+        <w:tc>
+          <w:tcPr>
+            <w:tcW w:w="7387" w:type="dxa"/>
+          </w:tcPr>
+          <w:p>
+            <w:pPr>
+              <w:rPr>
+                <w:color w:val="808080" w:themeColor="background1" w:themeShade="80"/>
+              </w:rPr>
+            </w:pPr>
+            <w:r>
+              <w:rPr>
+                <w:color w:val="808080" w:themeColor="background1" w:themeShade="80"/>
+              </w:rPr>
+              <w:t>/translation om translations op te halen en het vertonen van de listview om translation te editen zijn 2 verschillende dingen!</w:t>
+            </w:r>
+          </w:p>
+        </w:tc>
+        <w:tc>
+          <w:tcPr>
+            <w:tcW w:w="3362" w:type="dxa"/>
+          </w:tcPr>
+          <w:p>
+            <w:pPr>
+              <w:rPr>
+                <w:color w:val="808080" w:themeColor="background1" w:themeShade="80"/>
+              </w:rPr>
+            </w:pPr>
+            <w:r>
+              <w:rPr>
+                <w:color w:val="808080" w:themeColor="background1" w:themeShade="80"/>
+              </w:rPr>
+              <w:t>ok</w:t>
+            </w:r>
+          </w:p>
+        </w:tc>
+        <w:tc>
+          <w:tcPr>
+            <w:tcW w:w="3471" w:type="dxa"/>
+          </w:tcPr>
+          <w:p/>
+        </w:tc>
+      </w:tr>
+      <w:tr>
+        <w:tc>
+          <w:tcPr>
+            <w:tcW w:w="7387" w:type="dxa"/>
+          </w:tcPr>
+          <w:p/>
+        </w:tc>
+        <w:tc>
+          <w:tcPr>
+            <w:tcW w:w="3362" w:type="dxa"/>
+          </w:tcPr>
+          <w:p/>
+        </w:tc>
+        <w:tc>
+          <w:tcPr>
+            <w:tcW w:w="3471" w:type="dxa"/>
+          </w:tcPr>
+          <w:p/>
+        </w:tc>
+      </w:tr>
+      <w:tr>
+        <w:tc>
+          <w:tcPr>
+            <w:tcW w:w="7387" w:type="dxa"/>
+          </w:tcPr>
+          <w:p>
+            <w:pPr>
+              <w:rPr>
+                <w:color w:val="FF0000"/>
+              </w:rPr>
+            </w:pPr>
+            <w:r>
+              <w:rPr>
+                <w:color w:val="FF0000"/>
+              </w:rPr>
+              <w:t>Vrijdag 2016-04-08</w:t>
+            </w:r>
+          </w:p>
+        </w:tc>
+        <w:tc>
+          <w:tcPr>
+            <w:tcW w:w="3362" w:type="dxa"/>
+          </w:tcPr>
+          <w:p>
+            <w:pPr>
+              <w:rPr>
+                <w:color w:val="FF0000"/>
+              </w:rPr>
+            </w:pPr>
+          </w:p>
+        </w:tc>
+        <w:tc>
+          <w:tcPr>
+            <w:tcW w:w="3471" w:type="dxa"/>
+          </w:tcPr>
+          <w:p>
+            <w:pPr>
+              <w:rPr>
+                <w:color w:val="FF0000"/>
+              </w:rPr>
+            </w:pPr>
+          </w:p>
+        </w:tc>
+      </w:tr>
+      <w:tr>
+        <w:tc>
+          <w:tcPr>
+            <w:tcW w:w="7387" w:type="dxa"/>
+          </w:tcPr>
+          <w:p>
+            <w:pPr>
+              <w:rPr>
+                <w:color w:val="808080" w:themeColor="background1" w:themeShade="80"/>
+              </w:rPr>
+            </w:pPr>
+            <w:r>
+              <w:rPr>
+                <w:color w:val="808080" w:themeColor="background1" w:themeShade="80"/>
+              </w:rPr>
+              <w:t>/editTranslation: 'aantal pagina buttons' en 'totaal aantal items'  werkt nog niet goed... tableview toont 15 regels / pagina en 82 paginabuttons...</w:t>
+            </w:r>
+          </w:p>
+          <w:p>
+            <w:pPr>
+              <w:rPr>
+                <w:color w:val="808080" w:themeColor="background1" w:themeShade="80"/>
+              </w:rPr>
+            </w:pPr>
+          </w:p>
+        </w:tc>
+        <w:tc>
+          <w:tcPr>
+            <w:tcW w:w="3362" w:type="dxa"/>
+          </w:tcPr>
+          <w:p>
+            <w:pPr>
+              <w:rPr>
+                <w:color w:val="808080" w:themeColor="background1" w:themeShade="80"/>
+              </w:rPr>
+            </w:pPr>
+            <w:r>
+              <w:rPr>
+                <w:color w:val="808080" w:themeColor="background1" w:themeShade="80"/>
+              </w:rPr>
+              <w:t>ok</w:t>
+            </w:r>
+          </w:p>
+        </w:tc>
+        <w:tc>
+          <w:tcPr>
+            <w:tcW w:w="3471" w:type="dxa"/>
+          </w:tcPr>
+          <w:p>
+            <w:pPr>
+              <w:rPr>
+                <w:color w:val="808080" w:themeColor="background1" w:themeShade="80"/>
+              </w:rPr>
+            </w:pPr>
+            <w:r>
+              <w:rPr>
+                <w:color w:val="808080" w:themeColor="background1" w:themeShade="80"/>
+              </w:rPr>
+              <w:t>Waarde van totalitems klopte nite... moet apart afgeleid worden... check</w:t>
+            </w:r>
+          </w:p>
+        </w:tc>
+      </w:tr>
+      <w:tr>
+        <w:tc>
+          <w:tcPr>
+            <w:tcW w:w="7387" w:type="dxa"/>
+          </w:tcPr>
+          <w:p>
+            <w:pPr>
+              <w:rPr>
+                <w:color w:val="808080" w:themeColor="background1" w:themeShade="80"/>
+              </w:rPr>
+            </w:pPr>
+            <w:r>
+              <w:rPr>
+                <w:color w:val="808080" w:themeColor="background1" w:themeShade="80"/>
+              </w:rPr>
+              <w:t>P</w:t>
+            </w:r>
+            <w:r>
+              <w:rPr>
+                <w:color w:val="808080" w:themeColor="background1" w:themeShade="80"/>
+              </w:rPr>
+              <w:t>aginationstrip</w:t>
+            </w:r>
+            <w:r>
+              <w:rPr>
+                <w:color w:val="808080" w:themeColor="background1" w:themeShade="80"/>
+              </w:rPr>
+              <w:t xml:space="preserve"> vertoont laatste </w:t>
+            </w:r>
+            <w:r>
+              <w:rPr>
+                <w:color w:val="808080" w:themeColor="background1" w:themeShade="80"/>
+              </w:rPr>
+              <w:t>pagin</w:t>
+            </w:r>
+            <w:r>
+              <w:rPr>
+                <w:color w:val="808080" w:themeColor="background1" w:themeShade="80"/>
+              </w:rPr>
+              <w:t>abutton niet</w:t>
+            </w:r>
+          </w:p>
+        </w:tc>
+        <w:tc>
+          <w:tcPr>
+            <w:tcW w:w="3362" w:type="dxa"/>
+          </w:tcPr>
+          <w:p>
+            <w:pPr>
+              <w:rPr>
+                <w:color w:val="808080" w:themeColor="background1" w:themeShade="80"/>
+              </w:rPr>
+            </w:pPr>
+            <w:r>
+              <w:rPr>
+                <w:color w:val="808080" w:themeColor="background1" w:themeShade="80"/>
+              </w:rPr>
+              <w:t>Ok</w:t>
+            </w:r>
+          </w:p>
+        </w:tc>
+        <w:tc>
+          <w:tcPr>
+            <w:tcW w:w="3471" w:type="dxa"/>
+          </w:tcPr>
+          <w:p/>
+        </w:tc>
+      </w:tr>
+      <w:tr>
+        <w:tc>
+          <w:tcPr>
+            <w:tcW w:w="7387" w:type="dxa"/>
+          </w:tcPr>
+          <w:p>
+            <w:pPr>
+              <w:rPr>
+                <w:color w:val="808080" w:themeColor="background1" w:themeShade="80"/>
+              </w:rPr>
+            </w:pPr>
+            <w:r>
+              <w:rPr>
+                <w:color w:val="808080" w:themeColor="background1" w:themeShade="80"/>
+              </w:rPr>
+              <w:t>domeinen: rechten en rollen matrix implementeren @ https://portal.hrmatches.com/index.cfm?module=hrsettings&amp;view=permissions</w:t>
+            </w:r>
+          </w:p>
+          <w:p>
+            <w:pPr>
+              <w:rPr>
+                <w:color w:val="808080" w:themeColor="background1" w:themeShade="80"/>
+              </w:rPr>
+            </w:pPr>
+            <w:r>
+              <w:rPr>
+                <w:color w:val="808080" w:themeColor="background1" w:themeShade="80"/>
+              </w:rPr>
+              <w:t>specificeer formaat van /rechtenrollen data (zie ook onder)</w:t>
+            </w:r>
+          </w:p>
+        </w:tc>
+        <w:tc>
+          <w:tcPr>
+            <w:tcW w:w="3362" w:type="dxa"/>
+          </w:tcPr>
+          <w:p>
+            <w:pPr>
+              <w:rPr>
+                <w:color w:val="808080" w:themeColor="background1" w:themeShade="80"/>
+              </w:rPr>
+            </w:pPr>
+            <w:r>
+              <w:rPr>
+                <w:color w:val="808080" w:themeColor="background1" w:themeShade="80"/>
+              </w:rPr>
+              <w:t>Ok</w:t>
+            </w:r>
+          </w:p>
+        </w:tc>
+        <w:tc>
+          <w:tcPr>
+            <w:tcW w:w="3471" w:type="dxa"/>
+          </w:tcPr>
+          <w:p/>
+        </w:tc>
+      </w:tr>
+      <w:tr>
+        <w:tc>
+          <w:tcPr>
+            <w:tcW w:w="7387" w:type="dxa"/>
+          </w:tcPr>
+          <w:p>
+            <w:pPr>
               <w:rPr>
                 <w:color w:val="808080" w:themeColor="background1" w:themeShade="80"/>
                 <w:lang w:val="en-US"/>
               </w:rPr>
-              <w:t>loggen</w:t>
-            </w:r>
-            <w:proofErr w:type="spellEnd"/>
+            </w:pPr>
             <w:r>
               <w:rPr>
                 <w:color w:val="808080" w:themeColor="background1" w:themeShade="80"/>
                 <w:lang w:val="en-US"/>
               </w:rPr>
-              <w:t xml:space="preserve">, 401 (not authenticated): redirect login, 402: redirect </w:t>
-            </w:r>
-            <w:proofErr w:type="spellStart"/>
-            <w:r>
-              <w:rPr>
-                <w:color w:val="808080" w:themeColor="background1" w:themeShade="80"/>
-                <w:lang w:val="en-US"/>
-              </w:rPr>
-              <w:t>url</w:t>
-            </w:r>
-            <w:proofErr w:type="spellEnd"/>
-            <w:r>
-              <w:rPr>
-                <w:color w:val="808080" w:themeColor="background1" w:themeShade="80"/>
-                <w:lang w:val="en-US"/>
-              </w:rPr>
-              <w:t xml:space="preserve"> = </w:t>
-            </w:r>
-            <w:proofErr w:type="spellStart"/>
-            <w:r>
-              <w:rPr>
-                <w:color w:val="808080" w:themeColor="background1" w:themeShade="80"/>
-                <w:lang w:val="en-US"/>
-              </w:rPr>
-              <w:t>instelling</w:t>
-            </w:r>
-            <w:proofErr w:type="spellEnd"/>
-            <w:r>
-              <w:rPr>
-                <w:color w:val="808080" w:themeColor="background1" w:themeShade="80"/>
-                <w:lang w:val="en-US"/>
-              </w:rPr>
-              <w:t xml:space="preserve"> in </w:t>
-            </w:r>
-            <w:proofErr w:type="spellStart"/>
-            <w:r>
-              <w:rPr>
-                <w:color w:val="808080" w:themeColor="background1" w:themeShade="80"/>
-                <w:lang w:val="en-US"/>
-              </w:rPr>
-              <w:t>configuratie</w:t>
-            </w:r>
-            <w:proofErr w:type="spellEnd"/>
-          </w:p>
-          <w:p>
-            <w:pPr>
-              <w:rPr>
-                <w:color w:val="808080" w:themeColor="background1" w:themeShade="80"/>
-              </w:rPr>
-            </w:pPr>
-            <w:r>
-              <w:rPr>
-                <w:color w:val="808080" w:themeColor="background1" w:themeShade="80"/>
-              </w:rPr>
-              <w:t>alles loggen; bij 403 (not authorized) naar pagina redirecten die in clientConfig gespecificeerd is;</w:t>
-            </w:r>
-          </w:p>
-          <w:p>
-            <w:pPr>
-              <w:rPr>
-                <w:color w:val="808080" w:themeColor="background1" w:themeShade="80"/>
-              </w:rPr>
-            </w:pPr>
-          </w:p>
-        </w:tc>
-        <w:tc>
-          <w:tcPr>
-            <w:tcW w:w="3471" w:type="dxa"/>
-          </w:tcPr>
-          <w:p/>
-        </w:tc>
-      </w:tr>
-      <w:tr>
-        <w:tc>
-          <w:tcPr>
-            <w:tcW w:w="7387" w:type="dxa"/>
-          </w:tcPr>
-          <w:p>
-            <w:pPr>
-              <w:rPr>
-                <w:color w:val="808080" w:themeColor="background1" w:themeShade="80"/>
-              </w:rPr>
-            </w:pPr>
-            <w:r>
-              <w:rPr>
-                <w:color w:val="808080" w:themeColor="background1" w:themeShade="80"/>
-              </w:rPr>
-              <w:t>SessionTimeout is nu ook client side geimplementeerd. Dit verwijderen en alleen server-side sessiontimeout gebruiken...</w:t>
-            </w:r>
-          </w:p>
-        </w:tc>
-        <w:tc>
-          <w:tcPr>
-            <w:tcW w:w="3362" w:type="dxa"/>
-          </w:tcPr>
-          <w:p>
-            <w:pPr>
-              <w:rPr>
-                <w:color w:val="808080" w:themeColor="background1" w:themeShade="80"/>
-              </w:rPr>
-            </w:pPr>
-            <w:r>
-              <w:rPr>
-                <w:color w:val="808080" w:themeColor="background1" w:themeShade="80"/>
-              </w:rPr>
-              <w:t>ok</w:t>
-            </w:r>
-          </w:p>
-        </w:tc>
-        <w:tc>
-          <w:tcPr>
-            <w:tcW w:w="3471" w:type="dxa"/>
-          </w:tcPr>
-          <w:p/>
-        </w:tc>
-      </w:tr>
-      <w:tr>
-        <w:tc>
-          <w:tcPr>
-            <w:tcW w:w="7387" w:type="dxa"/>
-          </w:tcPr>
-          <w:p>
-            <w:pPr>
-              <w:rPr>
-                <w:color w:val="808080" w:themeColor="background1" w:themeShade="80"/>
-              </w:rPr>
-            </w:pPr>
-            <w:r>
-              <w:rPr>
-                <w:color w:val="808080" w:themeColor="background1" w:themeShade="80"/>
-              </w:rPr>
-              <w:t>public states (login,register,userProfiles etc) ontoegankelijk maken wanneer ingelogd</w:t>
-            </w:r>
-          </w:p>
-        </w:tc>
-        <w:tc>
-          <w:tcPr>
-            <w:tcW w:w="3362" w:type="dxa"/>
-          </w:tcPr>
-          <w:p>
-            <w:pPr>
-              <w:rPr>
-                <w:color w:val="808080" w:themeColor="background1" w:themeShade="80"/>
-              </w:rPr>
-            </w:pPr>
-            <w:r>
-              <w:rPr>
-                <w:color w:val="808080" w:themeColor="background1" w:themeShade="80"/>
-              </w:rPr>
-              <w:t>ok</w:t>
-            </w:r>
-          </w:p>
-        </w:tc>
-        <w:tc>
-          <w:tcPr>
-            <w:tcW w:w="3471" w:type="dxa"/>
-          </w:tcPr>
-          <w:p/>
-        </w:tc>
-      </w:tr>
-      <w:tr>
-        <w:tc>
-          <w:tcPr>
-            <w:tcW w:w="7387" w:type="dxa"/>
-          </w:tcPr>
-          <w:p>
-            <w:pPr>
-              <w:rPr>
-                <w:color w:val="808080" w:themeColor="background1" w:themeShade="80"/>
-              </w:rPr>
-            </w:pPr>
-            <w:r>
-              <w:rPr>
-                <w:color w:val="808080" w:themeColor="background1" w:themeShade="80"/>
-              </w:rPr>
-              <w:t>Configuratie: welk onderdeel van de client moeten configureerbaar zijn en hoe moet de Api dat aangeven?</w:t>
-            </w:r>
-          </w:p>
-        </w:tc>
-        <w:tc>
-          <w:tcPr>
-            <w:tcW w:w="3362" w:type="dxa"/>
-          </w:tcPr>
-          <w:p>
-            <w:pPr>
-              <w:rPr>
-                <w:color w:val="808080" w:themeColor="background1" w:themeShade="80"/>
-              </w:rPr>
-            </w:pPr>
-          </w:p>
-        </w:tc>
-        <w:tc>
-          <w:tcPr>
-            <w:tcW w:w="3471" w:type="dxa"/>
-          </w:tcPr>
-          <w:p/>
-        </w:tc>
-      </w:tr>
-      <w:tr>
-        <w:tc>
-          <w:tcPr>
-            <w:tcW w:w="7387" w:type="dxa"/>
-          </w:tcPr>
-          <w:p>
-            <w:pPr>
-              <w:rPr>
-                <w:color w:val="808080" w:themeColor="background1" w:themeShade="80"/>
-              </w:rPr>
-            </w:pPr>
-            <w:r>
-              <w:rPr>
-                <w:color w:val="808080" w:themeColor="background1" w:themeShade="80"/>
-              </w:rPr>
-              <w:t>/translation om translations op te halen en het vertonen van de listview om translation te editen zijn 2 verschillende dingen!</w:t>
-            </w:r>
-          </w:p>
-        </w:tc>
-        <w:tc>
-          <w:tcPr>
-            <w:tcW w:w="3362" w:type="dxa"/>
-          </w:tcPr>
-          <w:p>
-            <w:pPr>
-              <w:rPr>
-                <w:color w:val="808080" w:themeColor="background1" w:themeShade="80"/>
-              </w:rPr>
-            </w:pPr>
-            <w:r>
-              <w:rPr>
-                <w:color w:val="808080" w:themeColor="background1" w:themeShade="80"/>
-              </w:rPr>
-              <w:t>ok</w:t>
-            </w:r>
-          </w:p>
-        </w:tc>
-        <w:tc>
-          <w:tcPr>
-            <w:tcW w:w="3471" w:type="dxa"/>
-          </w:tcPr>
-          <w:p/>
-        </w:tc>
-      </w:tr>
-      <w:tr>
-        <w:tc>
-          <w:tcPr>
-            <w:tcW w:w="7387" w:type="dxa"/>
-          </w:tcPr>
-          <w:p/>
-        </w:tc>
-        <w:tc>
-          <w:tcPr>
-            <w:tcW w:w="3362" w:type="dxa"/>
-          </w:tcPr>
-          <w:p/>
-        </w:tc>
-        <w:tc>
-          <w:tcPr>
-            <w:tcW w:w="3471" w:type="dxa"/>
-          </w:tcPr>
-          <w:p/>
-        </w:tc>
-      </w:tr>
-      <w:tr>
-        <w:tc>
-          <w:tcPr>
-            <w:tcW w:w="7387" w:type="dxa"/>
-          </w:tcPr>
-          <w:p>
-            <w:pPr>
-              <w:rPr>
-                <w:color w:val="FF0000"/>
-              </w:rPr>
-            </w:pPr>
-            <w:r>
-              <w:rPr>
-                <w:color w:val="FF0000"/>
-              </w:rPr>
-              <w:t>Vrijdag 2016-04-08</w:t>
-            </w:r>
-          </w:p>
-        </w:tc>
-        <w:tc>
-          <w:tcPr>
-            <w:tcW w:w="3362" w:type="dxa"/>
-          </w:tcPr>
-          <w:p>
-            <w:pPr>
-              <w:rPr>
-                <w:color w:val="FF0000"/>
-              </w:rPr>
-            </w:pPr>
-          </w:p>
-        </w:tc>
-        <w:tc>
-          <w:tcPr>
-            <w:tcW w:w="3471" w:type="dxa"/>
-          </w:tcPr>
-          <w:p>
-            <w:pPr>
-              <w:rPr>
-                <w:color w:val="FF0000"/>
-              </w:rPr>
-            </w:pPr>
-          </w:p>
-        </w:tc>
-      </w:tr>
-      <w:tr>
-        <w:tc>
-          <w:tcPr>
-            <w:tcW w:w="7387" w:type="dxa"/>
-          </w:tcPr>
-          <w:p>
-            <w:pPr>
-              <w:rPr>
-                <w:color w:val="808080" w:themeColor="background1" w:themeShade="80"/>
-              </w:rPr>
-            </w:pPr>
-            <w:r>
-              <w:rPr>
-                <w:color w:val="808080" w:themeColor="background1" w:themeShade="80"/>
-              </w:rPr>
-              <w:t>/editTranslation: 'aantal pagina buttons' en 'totaal aantal items'  werkt nog niet goed... tableview toont 15 regels / pagina en 82 paginabuttons...</w:t>
-            </w:r>
-          </w:p>
-          <w:p>
-            <w:pPr>
-              <w:rPr>
-                <w:color w:val="808080" w:themeColor="background1" w:themeShade="80"/>
-              </w:rPr>
-            </w:pPr>
-          </w:p>
-        </w:tc>
-        <w:tc>
-          <w:tcPr>
-            <w:tcW w:w="3362" w:type="dxa"/>
-          </w:tcPr>
-          <w:p>
-            <w:pPr>
-              <w:rPr>
-                <w:color w:val="808080" w:themeColor="background1" w:themeShade="80"/>
-              </w:rPr>
-            </w:pPr>
-            <w:r>
-              <w:rPr>
-                <w:color w:val="808080" w:themeColor="background1" w:themeShade="80"/>
-              </w:rPr>
-              <w:t>ok</w:t>
-            </w:r>
-          </w:p>
-        </w:tc>
-        <w:tc>
-          <w:tcPr>
-            <w:tcW w:w="3471" w:type="dxa"/>
-          </w:tcPr>
-          <w:p>
-            <w:pPr>
-              <w:rPr>
-                <w:color w:val="808080" w:themeColor="background1" w:themeShade="80"/>
-              </w:rPr>
-            </w:pPr>
-            <w:r>
-              <w:rPr>
-                <w:color w:val="808080" w:themeColor="background1" w:themeShade="80"/>
-              </w:rPr>
-              <w:t>Waarde van totalitems klopte nite... moet apart afgeleid worden... check</w:t>
-            </w:r>
-          </w:p>
-        </w:tc>
-      </w:tr>
-      <w:tr>
-        <w:tc>
-          <w:tcPr>
-            <w:tcW w:w="7387" w:type="dxa"/>
-          </w:tcPr>
-          <w:p>
-            <w:pPr>
-              <w:rPr>
-                <w:color w:val="808080" w:themeColor="background1" w:themeShade="80"/>
-              </w:rPr>
-            </w:pPr>
-            <w:r>
-              <w:rPr>
-                <w:color w:val="808080" w:themeColor="background1" w:themeShade="80"/>
-              </w:rPr>
-              <w:t>P</w:t>
-            </w:r>
-            <w:r>
-              <w:rPr>
-                <w:color w:val="808080" w:themeColor="background1" w:themeShade="80"/>
-              </w:rPr>
-              <w:t>aginationstrip</w:t>
-            </w:r>
-            <w:r>
-              <w:rPr>
-                <w:color w:val="808080" w:themeColor="background1" w:themeShade="80"/>
-              </w:rPr>
-              <w:t xml:space="preserve"> vertoont laatste </w:t>
-            </w:r>
-            <w:r>
-              <w:rPr>
-                <w:color w:val="808080" w:themeColor="background1" w:themeShade="80"/>
-              </w:rPr>
-              <w:t>pagin</w:t>
-            </w:r>
-            <w:r>
-              <w:rPr>
-                <w:color w:val="808080" w:themeColor="background1" w:themeShade="80"/>
-              </w:rPr>
-              <w:t>abutton niet</w:t>
-            </w:r>
-          </w:p>
-        </w:tc>
-        <w:tc>
-          <w:tcPr>
-            <w:tcW w:w="3362" w:type="dxa"/>
-          </w:tcPr>
-          <w:p>
-            <w:pPr>
-              <w:rPr>
-                <w:color w:val="808080" w:themeColor="background1" w:themeShade="80"/>
-              </w:rPr>
-            </w:pPr>
-            <w:r>
-              <w:rPr>
-                <w:color w:val="808080" w:themeColor="background1" w:themeShade="80"/>
-              </w:rPr>
-              <w:t>Ok</w:t>
-            </w:r>
-          </w:p>
-        </w:tc>
-        <w:tc>
-          <w:tcPr>
-            <w:tcW w:w="3471" w:type="dxa"/>
-          </w:tcPr>
-          <w:p/>
-        </w:tc>
-      </w:tr>
-      <w:tr>
-        <w:tc>
-          <w:tcPr>
-            <w:tcW w:w="7387" w:type="dxa"/>
-          </w:tcPr>
-          <w:p>
-            <w:pPr>
-              <w:rPr>
-                <w:color w:val="808080" w:themeColor="background1" w:themeShade="80"/>
-              </w:rPr>
-            </w:pPr>
-            <w:r>
-              <w:rPr>
-                <w:color w:val="808080" w:themeColor="background1" w:themeShade="80"/>
-              </w:rPr>
-              <w:t>domeinen: rechten en rollen matrix implementeren @ https://portal.hrmatches.com/index.cfm?module=hrsettings&amp;view=permissions</w:t>
-            </w:r>
-          </w:p>
-          <w:p>
-            <w:pPr>
-              <w:rPr>
-                <w:color w:val="808080" w:themeColor="background1" w:themeShade="80"/>
-              </w:rPr>
-            </w:pPr>
-            <w:r>
-              <w:rPr>
-                <w:color w:val="808080" w:themeColor="background1" w:themeShade="80"/>
-              </w:rPr>
-              <w:t>specificeer formaat van /rechtenrollen data (zie ook onder)</w:t>
-            </w:r>
-          </w:p>
-        </w:tc>
-        <w:tc>
-          <w:tcPr>
-            <w:tcW w:w="3362" w:type="dxa"/>
-          </w:tcPr>
-          <w:p>
-            <w:pPr>
-              <w:rPr>
-                <w:color w:val="808080" w:themeColor="background1" w:themeShade="80"/>
-              </w:rPr>
-            </w:pPr>
-            <w:r>
-              <w:rPr>
-                <w:color w:val="808080" w:themeColor="background1" w:themeShade="80"/>
-              </w:rPr>
-              <w:t>Ok</w:t>
-            </w:r>
-          </w:p>
-        </w:tc>
-        <w:tc>
-          <w:tcPr>
-            <w:tcW w:w="3471" w:type="dxa"/>
-          </w:tcPr>
-          <w:p/>
-        </w:tc>
-      </w:tr>
-      <w:tr>
-        <w:tc>
-          <w:tcPr>
-            <w:tcW w:w="7387" w:type="dxa"/>
-          </w:tcPr>
-          <w:p>
-            <w:pPr>
-              <w:rPr>
-                <w:color w:val="808080" w:themeColor="background1" w:themeShade="80"/>
-                <w:lang w:val="en-US"/>
-              </w:rPr>
-            </w:pPr>
-            <w:r>
-              <w:rPr>
-                <w:color w:val="808080" w:themeColor="background1" w:themeShade="80"/>
-                <w:lang w:val="en-US"/>
-              </w:rPr>
-              <w:t xml:space="preserve">Resolve data </w:t>
-            </w:r>
-            <w:proofErr w:type="spellStart"/>
-            <w:r>
-              <w:rPr>
-                <w:color w:val="808080" w:themeColor="background1" w:themeShade="80"/>
-                <w:lang w:val="en-US"/>
-              </w:rPr>
-              <w:t>vanuit</w:t>
-            </w:r>
-            <w:proofErr w:type="spellEnd"/>
-            <w:r>
-              <w:rPr>
-                <w:color w:val="808080" w:themeColor="background1" w:themeShade="80"/>
-                <w:lang w:val="en-US"/>
-              </w:rPr>
-              <w:t xml:space="preserve"> state ‘</w:t>
-            </w:r>
-            <w:proofErr w:type="spellStart"/>
-            <w:r>
-              <w:rPr>
-                <w:color w:val="808080" w:themeColor="background1" w:themeShade="80"/>
-                <w:lang w:val="en-US"/>
-              </w:rPr>
-              <w:t>editTranslation</w:t>
-            </w:r>
-            <w:proofErr w:type="spellEnd"/>
-            <w:r>
-              <w:rPr>
-                <w:color w:val="808080" w:themeColor="background1" w:themeShade="80"/>
-                <w:lang w:val="en-US"/>
-              </w:rPr>
-              <w:t xml:space="preserve">’ </w:t>
-            </w:r>
-            <w:proofErr w:type="spellStart"/>
-            <w:r>
-              <w:rPr>
-                <w:color w:val="808080" w:themeColor="background1" w:themeShade="80"/>
-                <w:lang w:val="en-US"/>
-              </w:rPr>
-              <w:t>werkt</w:t>
-            </w:r>
-            <w:proofErr w:type="spellEnd"/>
-            <w:r>
-              <w:rPr>
-                <w:color w:val="808080" w:themeColor="background1" w:themeShade="80"/>
-                <w:lang w:val="en-US"/>
-              </w:rPr>
-              <w:t xml:space="preserve"> </w:t>
-            </w:r>
-            <w:proofErr w:type="spellStart"/>
-            <w:r>
-              <w:rPr>
-                <w:color w:val="808080" w:themeColor="background1" w:themeShade="80"/>
-                <w:lang w:val="en-US"/>
-              </w:rPr>
-              <w:t>niet</w:t>
-            </w:r>
-            <w:proofErr w:type="spellEnd"/>
-            <w:r>
-              <w:rPr>
-                <w:color w:val="808080" w:themeColor="background1" w:themeShade="80"/>
-                <w:lang w:val="en-US"/>
-              </w:rPr>
-              <w:t xml:space="preserve"> </w:t>
+              <w:t xml:space="preserve">Resolve data vanuit state ‘editTranslation’ werkt niet </w:t>
             </w:r>
           </w:p>
         </w:tc>
@@ -1172,95 +1051,22 @@
                 <w:color w:val="808080" w:themeColor="background1" w:themeShade="80"/>
                 <w:lang w:val="en-US"/>
               </w:rPr>
-              <w:t>/</w:t>
-            </w:r>
-            <w:proofErr w:type="spellStart"/>
+              <w:t>/t</w:t>
+            </w:r>
             <w:r>
               <w:rPr>
                 <w:color w:val="808080" w:themeColor="background1" w:themeShade="80"/>
                 <w:lang w:val="en-US"/>
               </w:rPr>
-              <w:t>t</w:t>
+              <w:t>rackingdata geeft 500 error respons – backend (CF + SQLServer)</w:t>
             </w:r>
             <w:r>
               <w:rPr>
                 <w:color w:val="808080" w:themeColor="background1" w:themeShade="80"/>
                 <w:lang w:val="en-US"/>
               </w:rPr>
-              <w:t>rackingdata</w:t>
-            </w:r>
-            <w:proofErr w:type="spellEnd"/>
-            <w:r>
-              <w:rPr>
-                <w:color w:val="808080" w:themeColor="background1" w:themeShade="80"/>
-                <w:lang w:val="en-US"/>
-              </w:rPr>
-              <w:t xml:space="preserve"> </w:t>
-            </w:r>
-            <w:proofErr w:type="spellStart"/>
-            <w:r>
-              <w:rPr>
-                <w:color w:val="808080" w:themeColor="background1" w:themeShade="80"/>
-                <w:lang w:val="en-US"/>
-              </w:rPr>
-              <w:t>geeft</w:t>
-            </w:r>
-            <w:proofErr w:type="spellEnd"/>
-            <w:r>
-              <w:rPr>
-                <w:color w:val="808080" w:themeColor="background1" w:themeShade="80"/>
-                <w:lang w:val="en-US"/>
-              </w:rPr>
-              <w:t xml:space="preserve"> 500 error </w:t>
-            </w:r>
-            <w:proofErr w:type="spellStart"/>
-            <w:r>
-              <w:rPr>
-                <w:color w:val="808080" w:themeColor="background1" w:themeShade="80"/>
-                <w:lang w:val="en-US"/>
-              </w:rPr>
-              <w:t>respons</w:t>
-            </w:r>
-            <w:proofErr w:type="spellEnd"/>
-            <w:r>
-              <w:rPr>
-                <w:color w:val="808080" w:themeColor="background1" w:themeShade="80"/>
-                <w:lang w:val="en-US"/>
-              </w:rPr>
-              <w:t xml:space="preserve"> – backend (CF + </w:t>
-            </w:r>
-            <w:proofErr w:type="spellStart"/>
-            <w:r>
-              <w:rPr>
-                <w:color w:val="808080" w:themeColor="background1" w:themeShade="80"/>
-                <w:lang w:val="en-US"/>
-              </w:rPr>
-              <w:t>SQLServer</w:t>
-            </w:r>
-            <w:proofErr w:type="spellEnd"/>
-            <w:r>
-              <w:rPr>
-                <w:color w:val="808080" w:themeColor="background1" w:themeShade="80"/>
-                <w:lang w:val="en-US"/>
-              </w:rPr>
-              <w:t>)</w:t>
-            </w:r>
-            <w:r>
-              <w:rPr>
-                <w:color w:val="808080" w:themeColor="background1" w:themeShade="80"/>
-                <w:lang w:val="en-US"/>
-              </w:rPr>
-              <w:t xml:space="preserve"> </w:t>
-            </w:r>
-            <w:proofErr w:type="spellStart"/>
-            <w:r>
-              <w:rPr>
-                <w:color w:val="808080" w:themeColor="background1" w:themeShade="80"/>
-                <w:lang w:val="en-US"/>
-              </w:rPr>
-              <w:t>probleem</w:t>
-            </w:r>
-            <w:proofErr w:type="spellEnd"/>
+              <w:t xml:space="preserve"> probleem</w:t>
+            </w:r>
           </w:p>
         </w:tc>
         <w:tc>
@@ -1934,69 +1740,12 @@
                 <w:lang w:val="en-US"/>
               </w:rPr>
             </w:pPr>
-            <w:proofErr w:type="gramStart"/>
             <w:r>
               <w:rPr>
                 <w:color w:val="808080" w:themeColor="background1" w:themeShade="80"/>
                 <w:lang w:val="en-US"/>
               </w:rPr>
-              <w:t>Teams</w:t>
-            </w:r>
-            <w:proofErr w:type="gramEnd"/>
-            <w:r>
-              <w:rPr>
-                <w:color w:val="808080" w:themeColor="background1" w:themeShade="80"/>
-                <w:lang w:val="en-US"/>
-              </w:rPr>
-              <w:t xml:space="preserve"> </w:t>
-            </w:r>
-            <w:proofErr w:type="spellStart"/>
-            <w:r>
-              <w:rPr>
-                <w:color w:val="808080" w:themeColor="background1" w:themeShade="80"/>
-                <w:lang w:val="en-US"/>
-              </w:rPr>
-              <w:t>detailView</w:t>
-            </w:r>
-            <w:proofErr w:type="spellEnd"/>
-            <w:r>
-              <w:rPr>
-                <w:color w:val="808080" w:themeColor="background1" w:themeShade="80"/>
-                <w:lang w:val="en-US"/>
-              </w:rPr>
-              <w:t xml:space="preserve">: </w:t>
-            </w:r>
-            <w:proofErr w:type="spellStart"/>
-            <w:r>
-              <w:rPr>
-                <w:color w:val="808080" w:themeColor="background1" w:themeShade="80"/>
-                <w:lang w:val="en-US"/>
-              </w:rPr>
-              <w:t>discussie</w:t>
-            </w:r>
-            <w:proofErr w:type="spellEnd"/>
-            <w:r>
-              <w:rPr>
-                <w:color w:val="808080" w:themeColor="background1" w:themeShade="80"/>
-                <w:lang w:val="en-US"/>
-              </w:rPr>
-              <w:t xml:space="preserve"> met BC over Taffy </w:t>
-            </w:r>
-            <w:proofErr w:type="spellStart"/>
-            <w:r>
-              <w:rPr>
-                <w:color w:val="808080" w:themeColor="background1" w:themeShade="80"/>
-                <w:lang w:val="en-US"/>
-              </w:rPr>
-              <w:t>Api</w:t>
-            </w:r>
-            <w:proofErr w:type="spellEnd"/>
-            <w:r>
-              <w:rPr>
-                <w:color w:val="808080" w:themeColor="background1" w:themeShade="80"/>
-                <w:lang w:val="en-US"/>
-              </w:rPr>
-              <w:t xml:space="preserve"> response.</w:t>
+              <w:t>Teams detailView: discussie met BC over Taffy Api response.</w:t>
             </w:r>
           </w:p>
         </w:tc>
@@ -2147,85 +1896,12 @@
                 <w:lang w:val="en-US" w:eastAsia="nl-NL"/>
               </w:rPr>
             </w:pPr>
-            <w:proofErr w:type="spellStart"/>
             <w:r>
               <w:rPr>
                 <w:color w:val="808080" w:themeColor="background1" w:themeShade="80"/>
                 <w:lang w:val="en-US"/>
               </w:rPr>
-              <w:t>UserManagementController</w:t>
-            </w:r>
-            <w:proofErr w:type="spellEnd"/>
-            <w:r>
-              <w:rPr>
-                <w:color w:val="808080" w:themeColor="background1" w:themeShade="80"/>
-                <w:lang w:val="en-US"/>
-              </w:rPr>
-              <w:t xml:space="preserve">: </w:t>
-            </w:r>
-            <w:proofErr w:type="spellStart"/>
-            <w:r>
-              <w:rPr>
-                <w:color w:val="808080" w:themeColor="background1" w:themeShade="80"/>
-                <w:lang w:val="en-US"/>
-              </w:rPr>
-              <w:t>bepaal</w:t>
-            </w:r>
-            <w:proofErr w:type="spellEnd"/>
-            <w:r>
-              <w:rPr>
-                <w:color w:val="808080" w:themeColor="background1" w:themeShade="80"/>
-                <w:lang w:val="en-US"/>
-              </w:rPr>
-              <w:t xml:space="preserve"> active tab </w:t>
-            </w:r>
-            <w:proofErr w:type="spellStart"/>
-            <w:r>
-              <w:rPr>
-                <w:color w:val="808080" w:themeColor="background1" w:themeShade="80"/>
-                <w:lang w:val="en-US"/>
-              </w:rPr>
-              <w:t>a.h.v</w:t>
-            </w:r>
-            <w:proofErr w:type="spellEnd"/>
-            <w:r>
-              <w:rPr>
-                <w:color w:val="808080" w:themeColor="background1" w:themeShade="80"/>
-                <w:lang w:val="en-US"/>
-              </w:rPr>
-              <w:t xml:space="preserve">. current state; userManagementContainer.html: active = </w:t>
-            </w:r>
-            <w:proofErr w:type="spellStart"/>
-            <w:r>
-              <w:rPr>
-                <w:color w:val="808080" w:themeColor="background1" w:themeShade="80"/>
-                <w:lang w:val="en-US"/>
-              </w:rPr>
-              <w:t>uib_tabset</w:t>
-            </w:r>
-            <w:proofErr w:type="spellEnd"/>
-            <w:r>
-              <w:rPr>
-                <w:color w:val="808080" w:themeColor="background1" w:themeShade="80"/>
-                <w:lang w:val="en-US"/>
-              </w:rPr>
-              <w:t xml:space="preserve"> property </w:t>
-            </w:r>
-            <w:proofErr w:type="spellStart"/>
-            <w:r>
-              <w:rPr>
-                <w:color w:val="808080" w:themeColor="background1" w:themeShade="80"/>
-                <w:lang w:val="en-US"/>
-              </w:rPr>
-              <w:t>en</w:t>
-            </w:r>
-            <w:proofErr w:type="spellEnd"/>
-            <w:r>
-              <w:rPr>
-                <w:color w:val="808080" w:themeColor="background1" w:themeShade="80"/>
-                <w:lang w:val="en-US"/>
-              </w:rPr>
-              <w:t xml:space="preserve"> index van active tab</w:t>
+              <w:t>UserManagementController: bepaal active tab a.h.v. current state; userManagementContainer.html: active = uib_tabset property en index van active tab</w:t>
             </w:r>
           </w:p>
         </w:tc>
@@ -2786,74 +2462,95 @@
                 <w:sz w:val="22"/>
                 <w:szCs w:val="22"/>
               </w:rPr>
-              <w:t xml:space="preserve">API Response was </w:t>
-            </w:r>
-            <w:proofErr w:type="spellStart"/>
-            <w:r>
+              <w:t>API Response was toch compleet</w:t>
+            </w:r>
+          </w:p>
+        </w:tc>
+      </w:tr>
+      <w:tr>
+        <w:tc>
+          <w:tcPr>
+            <w:tcW w:w="7387" w:type="dxa"/>
+          </w:tcPr>
+          <w:p>
+            <w:pPr>
+              <w:rPr>
+                <w:color w:val="808080" w:themeColor="background1" w:themeShade="80"/>
+              </w:rPr>
+            </w:pPr>
+            <w:bookmarkStart w:id="0" w:name="_GoBack"/>
+            <w:r>
+              <w:rPr>
+                <w:color w:val="808080" w:themeColor="background1" w:themeShade="80"/>
+              </w:rPr>
+              <w:t>Rechten en Rollen: (gewijzigde) permissies opslaan</w:t>
+            </w:r>
+            <w:bookmarkEnd w:id="0"/>
+          </w:p>
+        </w:tc>
+        <w:tc>
+          <w:tcPr>
+            <w:tcW w:w="3362" w:type="dxa"/>
+          </w:tcPr>
+          <w:p>
+            <w:pPr>
+              <w:rPr>
+                <w:color w:val="808080" w:themeColor="background1" w:themeShade="80"/>
+              </w:rPr>
+            </w:pPr>
+            <w:r>
+              <w:rPr>
+                <w:color w:val="808080" w:themeColor="background1" w:themeShade="80"/>
+              </w:rPr>
+              <w:t>ok</w:t>
+            </w:r>
+          </w:p>
+        </w:tc>
+        <w:tc>
+          <w:tcPr>
+            <w:tcW w:w="3471" w:type="dxa"/>
+          </w:tcPr>
+          <w:p>
+            <w:pPr>
+              <w:pStyle w:val="HTMLPreformatted"/>
+              <w:shd w:val="clear" w:color="auto" w:fill="FFFFFF"/>
               <w:rPr>
                 <w:rFonts w:asciiTheme="minorHAnsi" w:eastAsiaTheme="minorHAnsi" w:hAnsiTheme="minorHAnsi" w:cstheme="minorBidi"/>
                 <w:color w:val="808080" w:themeColor="background1" w:themeShade="80"/>
                 <w:sz w:val="22"/>
                 <w:szCs w:val="22"/>
-              </w:rPr>
-              <w:t>toch</w:t>
-            </w:r>
-            <w:proofErr w:type="spellEnd"/>
+                <w:lang w:val="nl-NL"/>
+              </w:rPr>
+            </w:pPr>
             <w:r>
               <w:rPr>
                 <w:rFonts w:asciiTheme="minorHAnsi" w:eastAsiaTheme="minorHAnsi" w:hAnsiTheme="minorHAnsi" w:cstheme="minorBidi"/>
                 <w:color w:val="808080" w:themeColor="background1" w:themeShade="80"/>
                 <w:sz w:val="22"/>
                 <w:szCs w:val="22"/>
-              </w:rPr>
-              <w:t xml:space="preserve"> </w:t>
-            </w:r>
-            <w:proofErr w:type="spellStart"/>
+                <w:lang w:val="nl-NL"/>
+              </w:rPr>
+              <w:t xml:space="preserve">Role.permissions array wordt geupdate </w:t>
+            </w:r>
             <w:r>
               <w:rPr>
                 <w:rFonts w:asciiTheme="minorHAnsi" w:eastAsiaTheme="minorHAnsi" w:hAnsiTheme="minorHAnsi" w:cstheme="minorBidi"/>
                 <w:color w:val="808080" w:themeColor="background1" w:themeShade="80"/>
                 <w:sz w:val="22"/>
                 <w:szCs w:val="22"/>
-              </w:rPr>
-              <w:t>compleet</w:t>
-            </w:r>
-            <w:proofErr w:type="spellEnd"/>
-          </w:p>
-        </w:tc>
-      </w:tr>
-      <w:tr>
-        <w:tc>
-          <w:tcPr>
-            <w:tcW w:w="7387" w:type="dxa"/>
-          </w:tcPr>
-          <w:p>
-            <w:r>
-              <w:t>Rechten en Rollen:</w:t>
-            </w:r>
-            <w:r>
-              <w:t xml:space="preserve"> (gewijzigde) permissies opslaan</w:t>
-            </w:r>
-            <w:bookmarkStart w:id="0" w:name="_GoBack"/>
-            <w:bookmarkEnd w:id="0"/>
-          </w:p>
-        </w:tc>
-        <w:tc>
-          <w:tcPr>
-            <w:tcW w:w="3362" w:type="dxa"/>
-          </w:tcPr>
-          <w:p/>
-        </w:tc>
-        <w:tc>
-          <w:tcPr>
-            <w:tcW w:w="3471" w:type="dxa"/>
-          </w:tcPr>
+                <w:lang w:val="nl-NL"/>
+              </w:rPr>
+              <w:lastRenderedPageBreak/>
+              <w:t>wanneer een permission checkbox wordt ge(de)selecteerd.</w:t>
+            </w:r>
+          </w:p>
           <w:p>
             <w:pPr>
               <w:pStyle w:val="HTMLPreformatted"/>
               <w:shd w:val="clear" w:color="auto" w:fill="FFFFFF"/>
               <w:rPr>
                 <w:rFonts w:asciiTheme="minorHAnsi" w:eastAsiaTheme="minorHAnsi" w:hAnsiTheme="minorHAnsi" w:cstheme="minorBidi"/>
+                <w:color w:val="808080" w:themeColor="background1" w:themeShade="80"/>
                 <w:sz w:val="22"/>
                 <w:szCs w:val="22"/>
                 <w:lang w:val="nl-NL"/>

</xml_diff>

<commit_message>
Rechten en Rollen: toevoegen, permissies wijzigen; nieuwe rol toevoegen
</commit_message>
<xml_diff>
--- a/Docs/ToDo.docx
+++ b/Docs/ToDo.docx
@@ -2478,14 +2478,12 @@
                 <w:color w:val="808080" w:themeColor="background1" w:themeShade="80"/>
               </w:rPr>
             </w:pPr>
-            <w:bookmarkStart w:id="0" w:name="_GoBack"/>
             <w:r>
               <w:rPr>
                 <w:color w:val="808080" w:themeColor="background1" w:themeShade="80"/>
               </w:rPr>
               <w:t>Rechten en Rollen: (gewijzigde) permissies opslaan</w:t>
             </w:r>
-            <w:bookmarkEnd w:id="0"/>
           </w:p>
         </w:tc>
         <w:tc>
@@ -2544,6 +2542,44 @@
               <w:t>wanneer een permission checkbox wordt ge(de)selecteerd.</w:t>
             </w:r>
           </w:p>
+        </w:tc>
+      </w:tr>
+      <w:tr>
+        <w:tc>
+          <w:tcPr>
+            <w:tcW w:w="7387" w:type="dxa"/>
+          </w:tcPr>
+          <w:p>
+            <w:pPr>
+              <w:rPr>
+                <w:color w:val="808080" w:themeColor="background1" w:themeShade="80"/>
+              </w:rPr>
+            </w:pPr>
+            <w:r>
+              <w:rPr>
+                <w:color w:val="FF0000"/>
+              </w:rPr>
+              <w:lastRenderedPageBreak/>
+              <w:t>dinsdag 26 april 2016</w:t>
+            </w:r>
+          </w:p>
+        </w:tc>
+        <w:tc>
+          <w:tcPr>
+            <w:tcW w:w="3362" w:type="dxa"/>
+          </w:tcPr>
+          <w:p>
+            <w:pPr>
+              <w:rPr>
+                <w:color w:val="808080" w:themeColor="background1" w:themeShade="80"/>
+              </w:rPr>
+            </w:pPr>
+          </w:p>
+        </w:tc>
+        <w:tc>
+          <w:tcPr>
+            <w:tcW w:w="3471" w:type="dxa"/>
+          </w:tcPr>
           <w:p>
             <w:pPr>
               <w:pStyle w:val="HTMLPreformatted"/>
@@ -2559,10 +2595,129 @@
           </w:p>
         </w:tc>
       </w:tr>
+      <w:tr>
+        <w:tc>
+          <w:tcPr>
+            <w:tcW w:w="7387" w:type="dxa"/>
+          </w:tcPr>
+          <w:p>
+            <w:pPr>
+              <w:rPr>
+                <w:color w:val="FF0000"/>
+              </w:rPr>
+            </w:pPr>
+            <w:r>
+              <w:rPr>
+                <w:color w:val="808080" w:themeColor="background1" w:themeShade="80"/>
+              </w:rPr>
+              <w:t>Rechten en Rollen: (gewijzigde) permissies opslaan</w:t>
+            </w:r>
+          </w:p>
+        </w:tc>
+        <w:tc>
+          <w:tcPr>
+            <w:tcW w:w="3362" w:type="dxa"/>
+          </w:tcPr>
+          <w:p>
+            <w:pPr>
+              <w:rPr>
+                <w:color w:val="808080" w:themeColor="background1" w:themeShade="80"/>
+              </w:rPr>
+            </w:pPr>
+            <w:r>
+              <w:rPr>
+                <w:color w:val="808080" w:themeColor="background1" w:themeShade="80"/>
+              </w:rPr>
+              <w:t>Ok</w:t>
+            </w:r>
+          </w:p>
+        </w:tc>
+        <w:tc>
+          <w:tcPr>
+            <w:tcW w:w="3471" w:type="dxa"/>
+          </w:tcPr>
+          <w:p>
+            <w:pPr>
+              <w:pStyle w:val="HTMLPreformatted"/>
+              <w:shd w:val="clear" w:color="auto" w:fill="FFFFFF"/>
+              <w:rPr>
+                <w:rFonts w:asciiTheme="minorHAnsi" w:eastAsiaTheme="minorHAnsi" w:hAnsiTheme="minorHAnsi" w:cstheme="minorBidi"/>
+                <w:color w:val="808080" w:themeColor="background1" w:themeShade="80"/>
+                <w:sz w:val="22"/>
+                <w:szCs w:val="22"/>
+                <w:lang w:val="nl-NL"/>
+              </w:rPr>
+            </w:pPr>
+          </w:p>
+        </w:tc>
+      </w:tr>
+      <w:tr>
+        <w:tc>
+          <w:tcPr>
+            <w:tcW w:w="7387" w:type="dxa"/>
+          </w:tcPr>
+          <w:p>
+            <w:pPr>
+              <w:rPr>
+                <w:color w:val="808080" w:themeColor="background1" w:themeShade="80"/>
+              </w:rPr>
+            </w:pPr>
+            <w:r>
+              <w:rPr>
+                <w:color w:val="808080" w:themeColor="background1" w:themeShade="80"/>
+              </w:rPr>
+              <w:t xml:space="preserve">Rechten en Rollen: </w:t>
+            </w:r>
+            <w:r>
+              <w:rPr>
+                <w:color w:val="808080" w:themeColor="background1" w:themeShade="80"/>
+              </w:rPr>
+              <w:t>Nieuew rol toevoegen</w:t>
+            </w:r>
+          </w:p>
+        </w:tc>
+        <w:tc>
+          <w:tcPr>
+            <w:tcW w:w="3362" w:type="dxa"/>
+          </w:tcPr>
+          <w:p>
+            <w:pPr>
+              <w:rPr>
+                <w:color w:val="808080" w:themeColor="background1" w:themeShade="80"/>
+              </w:rPr>
+            </w:pPr>
+            <w:r>
+              <w:rPr>
+                <w:color w:val="808080" w:themeColor="background1" w:themeShade="80"/>
+              </w:rPr>
+              <w:t>90%</w:t>
+            </w:r>
+            <w:bookmarkStart w:id="0" w:name="_GoBack"/>
+            <w:bookmarkEnd w:id="0"/>
+          </w:p>
+        </w:tc>
+        <w:tc>
+          <w:tcPr>
+            <w:tcW w:w="3471" w:type="dxa"/>
+          </w:tcPr>
+          <w:p>
+            <w:pPr>
+              <w:pStyle w:val="HTMLPreformatted"/>
+              <w:shd w:val="clear" w:color="auto" w:fill="FFFFFF"/>
+              <w:rPr>
+                <w:rFonts w:asciiTheme="minorHAnsi" w:eastAsiaTheme="minorHAnsi" w:hAnsiTheme="minorHAnsi" w:cstheme="minorBidi"/>
+                <w:color w:val="808080" w:themeColor="background1" w:themeShade="80"/>
+                <w:sz w:val="22"/>
+                <w:szCs w:val="22"/>
+                <w:lang w:val="nl-NL"/>
+              </w:rPr>
+            </w:pPr>
+          </w:p>
+        </w:tc>
+      </w:tr>
     </w:tbl>
     <w:p>
       <w:r>
-        <w:lastRenderedPageBreak/>
         <w:br w:type="page"/>
       </w:r>
     </w:p>

</xml_diff>

<commit_message>
Rechten en Rollen - nieuwe rol toevoegen : ophalen van id voor nieuwe rol
</commit_message>
<xml_diff>
--- a/Docs/ToDo.docx
+++ b/Docs/ToDo.docx
@@ -10,8 +10,8 @@
       </w:tblPr>
       <w:tblGrid>
         <w:gridCol w:w="7387"/>
-        <w:gridCol w:w="2767"/>
-        <w:gridCol w:w="4066"/>
+        <w:gridCol w:w="1735"/>
+        <w:gridCol w:w="5098"/>
       </w:tblGrid>
       <w:tr>
         <w:tc>
@@ -41,19 +41,19 @@
         </w:tc>
         <w:tc>
           <w:tcPr>
-            <w:tcW w:w="3362" w:type="dxa"/>
-          </w:tcPr>
-          <w:p>
-            <w:pPr>
-              <w:rPr>
-                <w:color w:val="FF0000"/>
-              </w:rPr>
-            </w:pPr>
-          </w:p>
-        </w:tc>
-        <w:tc>
-          <w:tcPr>
-            <w:tcW w:w="3471" w:type="dxa"/>
+            <w:tcW w:w="2767" w:type="dxa"/>
+          </w:tcPr>
+          <w:p>
+            <w:pPr>
+              <w:rPr>
+                <w:color w:val="FF0000"/>
+              </w:rPr>
+            </w:pPr>
+          </w:p>
+        </w:tc>
+        <w:tc>
+          <w:tcPr>
+            <w:tcW w:w="4066" w:type="dxa"/>
           </w:tcPr>
           <w:p>
             <w:pPr>
@@ -85,7 +85,7 @@
         </w:tc>
         <w:tc>
           <w:tcPr>
-            <w:tcW w:w="3362" w:type="dxa"/>
+            <w:tcW w:w="2767" w:type="dxa"/>
           </w:tcPr>
           <w:p>
             <w:pPr>
@@ -125,7 +125,7 @@
         </w:tc>
         <w:tc>
           <w:tcPr>
-            <w:tcW w:w="3471" w:type="dxa"/>
+            <w:tcW w:w="4066" w:type="dxa"/>
           </w:tcPr>
           <w:p/>
         </w:tc>
@@ -151,7 +151,7 @@
         </w:tc>
         <w:tc>
           <w:tcPr>
-            <w:tcW w:w="3362" w:type="dxa"/>
+            <w:tcW w:w="2767" w:type="dxa"/>
           </w:tcPr>
           <w:p>
             <w:pPr>
@@ -169,7 +169,7 @@
         </w:tc>
         <w:tc>
           <w:tcPr>
-            <w:tcW w:w="3471" w:type="dxa"/>
+            <w:tcW w:w="4066" w:type="dxa"/>
           </w:tcPr>
           <w:p/>
         </w:tc>
@@ -195,7 +195,7 @@
         </w:tc>
         <w:tc>
           <w:tcPr>
-            <w:tcW w:w="3362" w:type="dxa"/>
+            <w:tcW w:w="2767" w:type="dxa"/>
           </w:tcPr>
           <w:p>
             <w:pPr>
@@ -213,7 +213,7 @@
         </w:tc>
         <w:tc>
           <w:tcPr>
-            <w:tcW w:w="3471" w:type="dxa"/>
+            <w:tcW w:w="4066" w:type="dxa"/>
           </w:tcPr>
           <w:p/>
         </w:tc>
@@ -239,19 +239,19 @@
         </w:tc>
         <w:tc>
           <w:tcPr>
-            <w:tcW w:w="3362" w:type="dxa"/>
-          </w:tcPr>
-          <w:p>
-            <w:pPr>
-              <w:rPr>
-                <w:color w:val="808080" w:themeColor="background1" w:themeShade="80"/>
-              </w:rPr>
-            </w:pPr>
-          </w:p>
-        </w:tc>
-        <w:tc>
-          <w:tcPr>
-            <w:tcW w:w="3471" w:type="dxa"/>
+            <w:tcW w:w="2767" w:type="dxa"/>
+          </w:tcPr>
+          <w:p>
+            <w:pPr>
+              <w:rPr>
+                <w:color w:val="808080" w:themeColor="background1" w:themeShade="80"/>
+              </w:rPr>
+            </w:pPr>
+          </w:p>
+        </w:tc>
+        <w:tc>
+          <w:tcPr>
+            <w:tcW w:w="4066" w:type="dxa"/>
           </w:tcPr>
           <w:p/>
         </w:tc>
@@ -277,7 +277,7 @@
         </w:tc>
         <w:tc>
           <w:tcPr>
-            <w:tcW w:w="3362" w:type="dxa"/>
+            <w:tcW w:w="2767" w:type="dxa"/>
           </w:tcPr>
           <w:p>
             <w:pPr>
@@ -295,7 +295,7 @@
         </w:tc>
         <w:tc>
           <w:tcPr>
-            <w:tcW w:w="3471" w:type="dxa"/>
+            <w:tcW w:w="4066" w:type="dxa"/>
           </w:tcPr>
           <w:p/>
         </w:tc>
@@ -309,13 +309,13 @@
         </w:tc>
         <w:tc>
           <w:tcPr>
-            <w:tcW w:w="3362" w:type="dxa"/>
+            <w:tcW w:w="2767" w:type="dxa"/>
           </w:tcPr>
           <w:p/>
         </w:tc>
         <w:tc>
           <w:tcPr>
-            <w:tcW w:w="3471" w:type="dxa"/>
+            <w:tcW w:w="4066" w:type="dxa"/>
           </w:tcPr>
           <w:p/>
         </w:tc>
@@ -341,19 +341,19 @@
         </w:tc>
         <w:tc>
           <w:tcPr>
-            <w:tcW w:w="3362" w:type="dxa"/>
-          </w:tcPr>
-          <w:p>
-            <w:pPr>
-              <w:rPr>
-                <w:color w:val="FF0000"/>
-              </w:rPr>
-            </w:pPr>
-          </w:p>
-        </w:tc>
-        <w:tc>
-          <w:tcPr>
-            <w:tcW w:w="3471" w:type="dxa"/>
+            <w:tcW w:w="2767" w:type="dxa"/>
+          </w:tcPr>
+          <w:p>
+            <w:pPr>
+              <w:rPr>
+                <w:color w:val="FF0000"/>
+              </w:rPr>
+            </w:pPr>
+          </w:p>
+        </w:tc>
+        <w:tc>
+          <w:tcPr>
+            <w:tcW w:w="4066" w:type="dxa"/>
           </w:tcPr>
           <w:p>
             <w:pPr>
@@ -392,7 +392,7 @@
         </w:tc>
         <w:tc>
           <w:tcPr>
-            <w:tcW w:w="3362" w:type="dxa"/>
+            <w:tcW w:w="2767" w:type="dxa"/>
           </w:tcPr>
           <w:p>
             <w:pPr>
@@ -410,7 +410,7 @@
         </w:tc>
         <w:tc>
           <w:tcPr>
-            <w:tcW w:w="3471" w:type="dxa"/>
+            <w:tcW w:w="4066" w:type="dxa"/>
           </w:tcPr>
           <w:p>
             <w:pPr>
@@ -472,7 +472,7 @@
         </w:tc>
         <w:tc>
           <w:tcPr>
-            <w:tcW w:w="3362" w:type="dxa"/>
+            <w:tcW w:w="2767" w:type="dxa"/>
           </w:tcPr>
           <w:p>
             <w:pPr>
@@ -490,7 +490,7 @@
         </w:tc>
         <w:tc>
           <w:tcPr>
-            <w:tcW w:w="3471" w:type="dxa"/>
+            <w:tcW w:w="4066" w:type="dxa"/>
           </w:tcPr>
           <w:p/>
         </w:tc>
@@ -510,7 +510,14 @@
               <w:rPr>
                 <w:color w:val="808080" w:themeColor="background1" w:themeShade="80"/>
               </w:rPr>
-              <w:t>domeinen: rechten en rollen matrix implementeren @ https://portal.hrmatches.com/index.cfm?module=hrsettings&amp;view=permissions</w:t>
+              <w:t xml:space="preserve">domeinen: rechten en rollen matrix implementeren @ </w:t>
+            </w:r>
+            <w:r>
+              <w:rPr>
+                <w:color w:val="808080" w:themeColor="background1" w:themeShade="80"/>
+              </w:rPr>
+              <w:lastRenderedPageBreak/>
+              <w:t>https://portal.hrmatches.com/index.cfm?module=hrsettings&amp;view=permissions</w:t>
             </w:r>
           </w:p>
           <w:p>
@@ -529,204 +536,7 @@
         </w:tc>
         <w:tc>
           <w:tcPr>
-            <w:tcW w:w="3362" w:type="dxa"/>
-          </w:tcPr>
-          <w:p>
-            <w:pPr>
-              <w:rPr>
-                <w:color w:val="808080" w:themeColor="background1" w:themeShade="80"/>
-              </w:rPr>
-            </w:pPr>
-            <w:r>
-              <w:rPr>
-                <w:color w:val="808080" w:themeColor="background1" w:themeShade="80"/>
-              </w:rPr>
-              <w:t>Ok</w:t>
-            </w:r>
-          </w:p>
-        </w:tc>
-        <w:tc>
-          <w:tcPr>
-            <w:tcW w:w="3471" w:type="dxa"/>
-          </w:tcPr>
-          <w:p/>
-        </w:tc>
-      </w:tr>
-      <w:tr>
-        <w:tc>
-          <w:tcPr>
-            <w:tcW w:w="7387" w:type="dxa"/>
-          </w:tcPr>
-          <w:p>
-            <w:pPr>
-              <w:rPr>
-                <w:color w:val="808080" w:themeColor="background1" w:themeShade="80"/>
-                <w:lang w:val="en-US"/>
-              </w:rPr>
-            </w:pPr>
-            <w:r>
-              <w:rPr>
-                <w:color w:val="808080" w:themeColor="background1" w:themeShade="80"/>
-                <w:lang w:val="en-US"/>
-              </w:rPr>
-              <w:t xml:space="preserve">Resolve data vanuit state ‘editTranslation’ werkt niet </w:t>
-            </w:r>
-          </w:p>
-        </w:tc>
-        <w:tc>
-          <w:tcPr>
-            <w:tcW w:w="3362" w:type="dxa"/>
-          </w:tcPr>
-          <w:p>
-            <w:pPr>
-              <w:rPr>
-                <w:color w:val="808080" w:themeColor="background1" w:themeShade="80"/>
-              </w:rPr>
-            </w:pPr>
-            <w:r>
-              <w:rPr>
-                <w:color w:val="808080" w:themeColor="background1" w:themeShade="80"/>
-              </w:rPr>
-              <w:t>O</w:t>
-            </w:r>
-            <w:r>
-              <w:rPr>
-                <w:color w:val="808080" w:themeColor="background1" w:themeShade="80"/>
-              </w:rPr>
-              <w:t>k</w:t>
-            </w:r>
-          </w:p>
-        </w:tc>
-        <w:tc>
-          <w:tcPr>
-            <w:tcW w:w="3471" w:type="dxa"/>
-          </w:tcPr>
-          <w:p>
-            <w:pPr>
-              <w:rPr>
-                <w:color w:val="808080" w:themeColor="background1" w:themeShade="80"/>
-              </w:rPr>
-            </w:pPr>
-          </w:p>
-        </w:tc>
-      </w:tr>
-      <w:tr>
-        <w:tc>
-          <w:tcPr>
-            <w:tcW w:w="7387" w:type="dxa"/>
-          </w:tcPr>
-          <w:p/>
-        </w:tc>
-        <w:tc>
-          <w:tcPr>
-            <w:tcW w:w="3362" w:type="dxa"/>
-          </w:tcPr>
-          <w:p/>
-        </w:tc>
-        <w:tc>
-          <w:tcPr>
-            <w:tcW w:w="3471" w:type="dxa"/>
-          </w:tcPr>
-          <w:p/>
-        </w:tc>
-      </w:tr>
-      <w:tr>
-        <w:tc>
-          <w:tcPr>
-            <w:tcW w:w="7387" w:type="dxa"/>
-          </w:tcPr>
-          <w:p>
-            <w:pPr>
-              <w:rPr>
-                <w:color w:val="FF0000"/>
-              </w:rPr>
-            </w:pPr>
-            <w:r>
-              <w:rPr>
-                <w:color w:val="FF0000"/>
-              </w:rPr>
-              <w:t>Zaterdag 2016-04-09</w:t>
-            </w:r>
-          </w:p>
-        </w:tc>
-        <w:tc>
-          <w:tcPr>
-            <w:tcW w:w="3362" w:type="dxa"/>
-          </w:tcPr>
-          <w:p>
-            <w:pPr>
-              <w:rPr>
-                <w:color w:val="FF0000"/>
-              </w:rPr>
-            </w:pPr>
-          </w:p>
-        </w:tc>
-        <w:tc>
-          <w:tcPr>
-            <w:tcW w:w="3471" w:type="dxa"/>
-          </w:tcPr>
-          <w:p>
-            <w:pPr>
-              <w:rPr>
-                <w:color w:val="FF0000"/>
-              </w:rPr>
-            </w:pPr>
-          </w:p>
-        </w:tc>
-      </w:tr>
-      <w:tr>
-        <w:tc>
-          <w:tcPr>
-            <w:tcW w:w="7387" w:type="dxa"/>
-          </w:tcPr>
-          <w:p>
-            <w:pPr>
-              <w:rPr>
-                <w:color w:val="808080" w:themeColor="background1" w:themeShade="80"/>
-              </w:rPr>
-            </w:pPr>
-            <w:r>
-              <w:rPr>
-                <w:color w:val="808080" w:themeColor="background1" w:themeShade="80"/>
-              </w:rPr>
-              <w:t>Rechten en rollen matrix</w:t>
-            </w:r>
-            <w:r>
-              <w:rPr>
-                <w:color w:val="808080" w:themeColor="background1" w:themeShade="80"/>
-              </w:rPr>
-              <w:t xml:space="preserve"> maken, includen in container.html</w:t>
-            </w:r>
-            <w:r>
-              <w:rPr>
-                <w:color w:val="808080" w:themeColor="background1" w:themeShade="80"/>
-              </w:rPr>
-              <w:t>; data structuur</w:t>
-            </w:r>
-            <w:r>
-              <w:rPr>
-                <w:color w:val="808080" w:themeColor="background1" w:themeShade="80"/>
-              </w:rPr>
-              <w:t xml:space="preserve"> </w:t>
-            </w:r>
-            <w:r>
-              <w:rPr>
-                <w:color w:val="808080" w:themeColor="background1" w:themeShade="80"/>
-              </w:rPr>
-              <w:lastRenderedPageBreak/>
-              <w:t>maken</w:t>
-            </w:r>
-            <w:r>
-              <w:rPr>
-                <w:color w:val="808080" w:themeColor="background1" w:themeShade="80"/>
-              </w:rPr>
-              <w:t>;</w:t>
-            </w:r>
-          </w:p>
-        </w:tc>
-        <w:tc>
-          <w:tcPr>
-            <w:tcW w:w="3362" w:type="dxa"/>
+            <w:tcW w:w="2767" w:type="dxa"/>
           </w:tcPr>
           <w:p>
             <w:pPr>
@@ -745,7 +555,7 @@
         </w:tc>
         <w:tc>
           <w:tcPr>
-            <w:tcW w:w="3471" w:type="dxa"/>
+            <w:tcW w:w="4066" w:type="dxa"/>
           </w:tcPr>
           <w:p/>
         </w:tc>
@@ -759,13 +569,203 @@
             <w:pPr>
               <w:rPr>
                 <w:color w:val="808080" w:themeColor="background1" w:themeShade="80"/>
-              </w:rPr>
-            </w:pPr>
-            <w:r>
-              <w:rPr>
-                <w:color w:val="808080" w:themeColor="background1" w:themeShade="80"/>
+                <w:lang w:val="en-US"/>
+              </w:rPr>
+            </w:pPr>
+            <w:r>
+              <w:rPr>
+                <w:color w:val="808080" w:themeColor="background1" w:themeShade="80"/>
+                <w:lang w:val="en-US"/>
               </w:rPr>
               <w:lastRenderedPageBreak/>
+              <w:t xml:space="preserve">Resolve data vanuit state ‘editTranslation’ werkt niet </w:t>
+            </w:r>
+          </w:p>
+        </w:tc>
+        <w:tc>
+          <w:tcPr>
+            <w:tcW w:w="2767" w:type="dxa"/>
+          </w:tcPr>
+          <w:p>
+            <w:pPr>
+              <w:rPr>
+                <w:color w:val="808080" w:themeColor="background1" w:themeShade="80"/>
+              </w:rPr>
+            </w:pPr>
+            <w:r>
+              <w:rPr>
+                <w:color w:val="808080" w:themeColor="background1" w:themeShade="80"/>
+              </w:rPr>
+              <w:t>O</w:t>
+            </w:r>
+            <w:r>
+              <w:rPr>
+                <w:color w:val="808080" w:themeColor="background1" w:themeShade="80"/>
+              </w:rPr>
+              <w:t>k</w:t>
+            </w:r>
+          </w:p>
+        </w:tc>
+        <w:tc>
+          <w:tcPr>
+            <w:tcW w:w="4066" w:type="dxa"/>
+          </w:tcPr>
+          <w:p>
+            <w:pPr>
+              <w:rPr>
+                <w:color w:val="808080" w:themeColor="background1" w:themeShade="80"/>
+              </w:rPr>
+            </w:pPr>
+          </w:p>
+        </w:tc>
+      </w:tr>
+      <w:tr>
+        <w:tc>
+          <w:tcPr>
+            <w:tcW w:w="7387" w:type="dxa"/>
+          </w:tcPr>
+          <w:p/>
+        </w:tc>
+        <w:tc>
+          <w:tcPr>
+            <w:tcW w:w="2767" w:type="dxa"/>
+          </w:tcPr>
+          <w:p/>
+        </w:tc>
+        <w:tc>
+          <w:tcPr>
+            <w:tcW w:w="4066" w:type="dxa"/>
+          </w:tcPr>
+          <w:p/>
+        </w:tc>
+      </w:tr>
+      <w:tr>
+        <w:tc>
+          <w:tcPr>
+            <w:tcW w:w="7387" w:type="dxa"/>
+          </w:tcPr>
+          <w:p>
+            <w:pPr>
+              <w:rPr>
+                <w:color w:val="FF0000"/>
+              </w:rPr>
+            </w:pPr>
+            <w:r>
+              <w:rPr>
+                <w:color w:val="FF0000"/>
+              </w:rPr>
+              <w:t>Zaterdag 2016-04-09</w:t>
+            </w:r>
+          </w:p>
+        </w:tc>
+        <w:tc>
+          <w:tcPr>
+            <w:tcW w:w="2767" w:type="dxa"/>
+          </w:tcPr>
+          <w:p>
+            <w:pPr>
+              <w:rPr>
+                <w:color w:val="FF0000"/>
+              </w:rPr>
+            </w:pPr>
+          </w:p>
+        </w:tc>
+        <w:tc>
+          <w:tcPr>
+            <w:tcW w:w="4066" w:type="dxa"/>
+          </w:tcPr>
+          <w:p>
+            <w:pPr>
+              <w:rPr>
+                <w:color w:val="FF0000"/>
+              </w:rPr>
+            </w:pPr>
+          </w:p>
+        </w:tc>
+      </w:tr>
+      <w:tr>
+        <w:tc>
+          <w:tcPr>
+            <w:tcW w:w="7387" w:type="dxa"/>
+          </w:tcPr>
+          <w:p>
+            <w:pPr>
+              <w:rPr>
+                <w:color w:val="808080" w:themeColor="background1" w:themeShade="80"/>
+              </w:rPr>
+            </w:pPr>
+            <w:r>
+              <w:rPr>
+                <w:color w:val="808080" w:themeColor="background1" w:themeShade="80"/>
+              </w:rPr>
+              <w:t>Rechten en rollen matrix</w:t>
+            </w:r>
+            <w:r>
+              <w:rPr>
+                <w:color w:val="808080" w:themeColor="background1" w:themeShade="80"/>
+              </w:rPr>
+              <w:t xml:space="preserve"> maken, includen in container.html</w:t>
+            </w:r>
+            <w:r>
+              <w:rPr>
+                <w:color w:val="808080" w:themeColor="background1" w:themeShade="80"/>
+              </w:rPr>
+              <w:t>; data structuur</w:t>
+            </w:r>
+            <w:r>
+              <w:rPr>
+                <w:color w:val="808080" w:themeColor="background1" w:themeShade="80"/>
+              </w:rPr>
+              <w:t xml:space="preserve"> maken</w:t>
+            </w:r>
+            <w:r>
+              <w:rPr>
+                <w:color w:val="808080" w:themeColor="background1" w:themeShade="80"/>
+              </w:rPr>
+              <w:t>;</w:t>
+            </w:r>
+          </w:p>
+        </w:tc>
+        <w:tc>
+          <w:tcPr>
+            <w:tcW w:w="2767" w:type="dxa"/>
+          </w:tcPr>
+          <w:p>
+            <w:pPr>
+              <w:rPr>
+                <w:color w:val="808080" w:themeColor="background1" w:themeShade="80"/>
+              </w:rPr>
+            </w:pPr>
+            <w:r>
+              <w:rPr>
+                <w:color w:val="808080" w:themeColor="background1" w:themeShade="80"/>
+              </w:rPr>
+              <w:t>Ok</w:t>
+            </w:r>
+          </w:p>
+        </w:tc>
+        <w:tc>
+          <w:tcPr>
+            <w:tcW w:w="4066" w:type="dxa"/>
+          </w:tcPr>
+          <w:p/>
+        </w:tc>
+      </w:tr>
+      <w:tr>
+        <w:tc>
+          <w:tcPr>
+            <w:tcW w:w="7387" w:type="dxa"/>
+          </w:tcPr>
+          <w:p>
+            <w:pPr>
+              <w:rPr>
+                <w:color w:val="808080" w:themeColor="background1" w:themeShade="80"/>
+              </w:rPr>
+            </w:pPr>
+            <w:r>
+              <w:rPr>
+                <w:color w:val="808080" w:themeColor="background1" w:themeShade="80"/>
+              </w:rPr>
               <w:t>Checkboxes moeten onChange event firen</w:t>
             </w:r>
             <w:r>
@@ -778,7 +778,7 @@
         </w:tc>
         <w:tc>
           <w:tcPr>
-            <w:tcW w:w="3362" w:type="dxa"/>
+            <w:tcW w:w="2767" w:type="dxa"/>
           </w:tcPr>
           <w:p>
             <w:pPr>
@@ -798,7 +798,7 @@
         </w:tc>
         <w:tc>
           <w:tcPr>
-            <w:tcW w:w="3471" w:type="dxa"/>
+            <w:tcW w:w="4066" w:type="dxa"/>
           </w:tcPr>
           <w:p/>
         </w:tc>
@@ -824,7 +824,7 @@
         </w:tc>
         <w:tc>
           <w:tcPr>
-            <w:tcW w:w="3362" w:type="dxa"/>
+            <w:tcW w:w="2767" w:type="dxa"/>
           </w:tcPr>
           <w:p>
             <w:pPr>
@@ -837,7 +837,7 @@
         </w:tc>
         <w:tc>
           <w:tcPr>
-            <w:tcW w:w="3471" w:type="dxa"/>
+            <w:tcW w:w="4066" w:type="dxa"/>
           </w:tcPr>
           <w:p>
             <w:pPr>
@@ -861,19 +861,19 @@
         </w:tc>
         <w:tc>
           <w:tcPr>
-            <w:tcW w:w="3362" w:type="dxa"/>
-          </w:tcPr>
-          <w:p>
-            <w:pPr>
-              <w:rPr>
-                <w:color w:val="808080" w:themeColor="background1" w:themeShade="80"/>
-              </w:rPr>
-            </w:pPr>
-          </w:p>
-        </w:tc>
-        <w:tc>
-          <w:tcPr>
-            <w:tcW w:w="3471" w:type="dxa"/>
+            <w:tcW w:w="2767" w:type="dxa"/>
+          </w:tcPr>
+          <w:p>
+            <w:pPr>
+              <w:rPr>
+                <w:color w:val="808080" w:themeColor="background1" w:themeShade="80"/>
+              </w:rPr>
+            </w:pPr>
+          </w:p>
+        </w:tc>
+        <w:tc>
+          <w:tcPr>
+            <w:tcW w:w="4066" w:type="dxa"/>
           </w:tcPr>
           <w:p/>
         </w:tc>
@@ -899,7 +899,7 @@
         </w:tc>
         <w:tc>
           <w:tcPr>
-            <w:tcW w:w="3362" w:type="dxa"/>
+            <w:tcW w:w="2767" w:type="dxa"/>
           </w:tcPr>
           <w:p>
             <w:pPr>
@@ -923,7 +923,7 @@
         </w:tc>
         <w:tc>
           <w:tcPr>
-            <w:tcW w:w="3471" w:type="dxa"/>
+            <w:tcW w:w="4066" w:type="dxa"/>
           </w:tcPr>
           <w:p/>
         </w:tc>
@@ -949,19 +949,19 @@
         </w:tc>
         <w:tc>
           <w:tcPr>
-            <w:tcW w:w="3362" w:type="dxa"/>
-          </w:tcPr>
-          <w:p>
-            <w:pPr>
-              <w:rPr>
-                <w:color w:val="FF0000"/>
-              </w:rPr>
-            </w:pPr>
-          </w:p>
-        </w:tc>
-        <w:tc>
-          <w:tcPr>
-            <w:tcW w:w="3471" w:type="dxa"/>
+            <w:tcW w:w="2767" w:type="dxa"/>
+          </w:tcPr>
+          <w:p>
+            <w:pPr>
+              <w:rPr>
+                <w:color w:val="FF0000"/>
+              </w:rPr>
+            </w:pPr>
+          </w:p>
+        </w:tc>
+        <w:tc>
+          <w:tcPr>
+            <w:tcW w:w="4066" w:type="dxa"/>
           </w:tcPr>
           <w:p>
             <w:pPr>
@@ -999,7 +999,7 @@
         </w:tc>
         <w:tc>
           <w:tcPr>
-            <w:tcW w:w="3362" w:type="dxa"/>
+            <w:tcW w:w="2767" w:type="dxa"/>
           </w:tcPr>
           <w:p>
             <w:pPr>
@@ -1017,7 +1017,7 @@
         </w:tc>
         <w:tc>
           <w:tcPr>
-            <w:tcW w:w="3471" w:type="dxa"/>
+            <w:tcW w:w="4066" w:type="dxa"/>
           </w:tcPr>
           <w:p>
             <w:pPr>
@@ -1071,7 +1071,7 @@
         </w:tc>
         <w:tc>
           <w:tcPr>
-            <w:tcW w:w="3362" w:type="dxa"/>
+            <w:tcW w:w="2767" w:type="dxa"/>
           </w:tcPr>
           <w:p>
             <w:pPr>
@@ -1091,7 +1091,7 @@
         </w:tc>
         <w:tc>
           <w:tcPr>
-            <w:tcW w:w="3471" w:type="dxa"/>
+            <w:tcW w:w="4066" w:type="dxa"/>
           </w:tcPr>
           <w:p>
             <w:pPr>
@@ -1120,19 +1120,19 @@
         </w:tc>
         <w:tc>
           <w:tcPr>
-            <w:tcW w:w="3362" w:type="dxa"/>
-          </w:tcPr>
-          <w:p>
-            <w:pPr>
-              <w:rPr>
-                <w:color w:val="808080" w:themeColor="background1" w:themeShade="80"/>
-              </w:rPr>
-            </w:pPr>
-          </w:p>
-        </w:tc>
-        <w:tc>
-          <w:tcPr>
-            <w:tcW w:w="3471" w:type="dxa"/>
+            <w:tcW w:w="2767" w:type="dxa"/>
+          </w:tcPr>
+          <w:p>
+            <w:pPr>
+              <w:rPr>
+                <w:color w:val="808080" w:themeColor="background1" w:themeShade="80"/>
+              </w:rPr>
+            </w:pPr>
+          </w:p>
+        </w:tc>
+        <w:tc>
+          <w:tcPr>
+            <w:tcW w:w="4066" w:type="dxa"/>
           </w:tcPr>
           <w:p>
             <w:r>
@@ -1168,19 +1168,19 @@
         </w:tc>
         <w:tc>
           <w:tcPr>
-            <w:tcW w:w="3362" w:type="dxa"/>
-          </w:tcPr>
-          <w:p>
-            <w:pPr>
-              <w:rPr>
-                <w:color w:val="FF0000"/>
-              </w:rPr>
-            </w:pPr>
-          </w:p>
-        </w:tc>
-        <w:tc>
-          <w:tcPr>
-            <w:tcW w:w="3471" w:type="dxa"/>
+            <w:tcW w:w="2767" w:type="dxa"/>
+          </w:tcPr>
+          <w:p>
+            <w:pPr>
+              <w:rPr>
+                <w:color w:val="FF0000"/>
+              </w:rPr>
+            </w:pPr>
+          </w:p>
+        </w:tc>
+        <w:tc>
+          <w:tcPr>
+            <w:tcW w:w="4066" w:type="dxa"/>
           </w:tcPr>
           <w:p>
             <w:pPr>
@@ -1204,7 +1204,7 @@
         </w:tc>
         <w:tc>
           <w:tcPr>
-            <w:tcW w:w="3362" w:type="dxa"/>
+            <w:tcW w:w="2767" w:type="dxa"/>
           </w:tcPr>
           <w:p>
             <w:pPr>
@@ -1222,7 +1222,7 @@
         </w:tc>
         <w:tc>
           <w:tcPr>
-            <w:tcW w:w="3471" w:type="dxa"/>
+            <w:tcW w:w="4066" w:type="dxa"/>
           </w:tcPr>
           <w:p>
             <w:r>
@@ -1252,19 +1252,19 @@
         </w:tc>
         <w:tc>
           <w:tcPr>
-            <w:tcW w:w="3362" w:type="dxa"/>
-          </w:tcPr>
-          <w:p>
-            <w:pPr>
-              <w:rPr>
-                <w:color w:val="FF0000"/>
-              </w:rPr>
-            </w:pPr>
-          </w:p>
-        </w:tc>
-        <w:tc>
-          <w:tcPr>
-            <w:tcW w:w="3471" w:type="dxa"/>
+            <w:tcW w:w="2767" w:type="dxa"/>
+          </w:tcPr>
+          <w:p>
+            <w:pPr>
+              <w:rPr>
+                <w:color w:val="FF0000"/>
+              </w:rPr>
+            </w:pPr>
+          </w:p>
+        </w:tc>
+        <w:tc>
+          <w:tcPr>
+            <w:tcW w:w="4066" w:type="dxa"/>
           </w:tcPr>
           <w:p>
             <w:pPr>
@@ -1296,7 +1296,7 @@
         </w:tc>
         <w:tc>
           <w:tcPr>
-            <w:tcW w:w="3362" w:type="dxa"/>
+            <w:tcW w:w="2767" w:type="dxa"/>
           </w:tcPr>
           <w:p>
             <w:pPr>
@@ -1314,7 +1314,7 @@
         </w:tc>
         <w:tc>
           <w:tcPr>
-            <w:tcW w:w="3471" w:type="dxa"/>
+            <w:tcW w:w="4066" w:type="dxa"/>
           </w:tcPr>
           <w:p>
             <w:pPr>
@@ -1338,19 +1338,19 @@
         </w:tc>
         <w:tc>
           <w:tcPr>
-            <w:tcW w:w="3362" w:type="dxa"/>
-          </w:tcPr>
-          <w:p>
-            <w:pPr>
-              <w:rPr>
-                <w:color w:val="808080" w:themeColor="background1" w:themeShade="80"/>
-              </w:rPr>
-            </w:pPr>
-          </w:p>
-        </w:tc>
-        <w:tc>
-          <w:tcPr>
-            <w:tcW w:w="3471" w:type="dxa"/>
+            <w:tcW w:w="2767" w:type="dxa"/>
+          </w:tcPr>
+          <w:p>
+            <w:pPr>
+              <w:rPr>
+                <w:color w:val="808080" w:themeColor="background1" w:themeShade="80"/>
+              </w:rPr>
+            </w:pPr>
+          </w:p>
+        </w:tc>
+        <w:tc>
+          <w:tcPr>
+            <w:tcW w:w="4066" w:type="dxa"/>
           </w:tcPr>
           <w:p/>
         </w:tc>
@@ -1376,19 +1376,19 @@
         </w:tc>
         <w:tc>
           <w:tcPr>
-            <w:tcW w:w="3362" w:type="dxa"/>
-          </w:tcPr>
-          <w:p>
-            <w:pPr>
-              <w:rPr>
-                <w:color w:val="FF0000"/>
-              </w:rPr>
-            </w:pPr>
-          </w:p>
-        </w:tc>
-        <w:tc>
-          <w:tcPr>
-            <w:tcW w:w="3471" w:type="dxa"/>
+            <w:tcW w:w="2767" w:type="dxa"/>
+          </w:tcPr>
+          <w:p>
+            <w:pPr>
+              <w:rPr>
+                <w:color w:val="FF0000"/>
+              </w:rPr>
+            </w:pPr>
+          </w:p>
+        </w:tc>
+        <w:tc>
+          <w:tcPr>
+            <w:tcW w:w="4066" w:type="dxa"/>
           </w:tcPr>
           <w:p>
             <w:pPr>
@@ -1486,7 +1486,7 @@
         </w:tc>
         <w:tc>
           <w:tcPr>
-            <w:tcW w:w="3362" w:type="dxa"/>
+            <w:tcW w:w="2767" w:type="dxa"/>
           </w:tcPr>
           <w:p>
             <w:pPr>
@@ -1504,7 +1504,7 @@
         </w:tc>
         <w:tc>
           <w:tcPr>
-            <w:tcW w:w="3471" w:type="dxa"/>
+            <w:tcW w:w="4066" w:type="dxa"/>
           </w:tcPr>
           <w:p>
             <w:pPr>
@@ -1534,19 +1534,19 @@
         </w:tc>
         <w:tc>
           <w:tcPr>
-            <w:tcW w:w="3362" w:type="dxa"/>
-          </w:tcPr>
-          <w:p>
-            <w:pPr>
-              <w:rPr>
-                <w:color w:val="808080" w:themeColor="background1" w:themeShade="80"/>
-              </w:rPr>
-            </w:pPr>
-          </w:p>
-        </w:tc>
-        <w:tc>
-          <w:tcPr>
-            <w:tcW w:w="3471" w:type="dxa"/>
+            <w:tcW w:w="2767" w:type="dxa"/>
+          </w:tcPr>
+          <w:p>
+            <w:pPr>
+              <w:rPr>
+                <w:color w:val="808080" w:themeColor="background1" w:themeShade="80"/>
+              </w:rPr>
+            </w:pPr>
+          </w:p>
+        </w:tc>
+        <w:tc>
+          <w:tcPr>
+            <w:tcW w:w="4066" w:type="dxa"/>
           </w:tcPr>
           <w:p>
             <w:r>
@@ -1576,65 +1576,74 @@
               </w:rPr>
             </w:pPr>
             <w:r>
-              <w:t>Settings-Gebruikersbeheer:  managementController wordt gebruikt voor generieke tableView acties. Add() en delete(). Op welke modules heeft dit nu betrekking? Inject in de ui-router het Api endpoint in controller.</w:t>
-            </w:r>
-          </w:p>
-        </w:tc>
-        <w:tc>
-          <w:tcPr>
-            <w:tcW w:w="3362" w:type="dxa"/>
-          </w:tcPr>
-          <w:p>
-            <w:pPr>
-              <w:rPr>
-                <w:color w:val="808080" w:themeColor="background1" w:themeShade="80"/>
-              </w:rPr>
-            </w:pPr>
-          </w:p>
-        </w:tc>
-        <w:tc>
-          <w:tcPr>
-            <w:tcW w:w="3471" w:type="dxa"/>
+              <w:t xml:space="preserve">Settings-Gebruikersbeheer:  managementController wordt gebruikt voor </w:t>
+            </w:r>
+            <w:r>
+              <w:lastRenderedPageBreak/>
+              <w:t>generieke tableView acties. Add() en delete(). Op welke modules heeft dit nu betrekking? Inject in de ui-router het Api endpoint in controller.</w:t>
+            </w:r>
+          </w:p>
+        </w:tc>
+        <w:tc>
+          <w:tcPr>
+            <w:tcW w:w="2767" w:type="dxa"/>
+          </w:tcPr>
+          <w:p>
+            <w:pPr>
+              <w:rPr>
+                <w:color w:val="808080" w:themeColor="background1" w:themeShade="80"/>
+              </w:rPr>
+            </w:pPr>
+          </w:p>
+        </w:tc>
+        <w:tc>
+          <w:tcPr>
+            <w:tcW w:w="4066" w:type="dxa"/>
           </w:tcPr>
           <w:p>
             <w:r>
               <w:t>B</w:t>
             </w:r>
             <w:r>
-              <w:t>edenken: hoe gaan we de REST Api endpoints specificeren zonder voor elke CRUD actie een aparte endpoint te maken? Hint: http verbs + query parameters moeten voor elk endpoint alle CRUD variaties mogelijk maken.</w:t>
-            </w:r>
-          </w:p>
-        </w:tc>
-      </w:tr>
-      <w:tr>
-        <w:tc>
-          <w:tcPr>
-            <w:tcW w:w="7387" w:type="dxa"/>
-          </w:tcPr>
-          <w:p>
-            <w:r>
-              <w:rPr>
-                <w:color w:val="FF0000"/>
-              </w:rPr>
+              <w:t xml:space="preserve">edenken: hoe gaan we de REST Api endpoints </w:t>
+            </w:r>
+            <w:r>
+              <w:lastRenderedPageBreak/>
+              <w:t>specificeren zonder voor elke CRUD actie een aparte endpoint te maken? Hint: http verbs + query parameters moeten voor elk endpoint alle CRUD variaties mogelijk maken.</w:t>
+            </w:r>
+          </w:p>
+        </w:tc>
+      </w:tr>
+      <w:tr>
+        <w:tc>
+          <w:tcPr>
+            <w:tcW w:w="7387" w:type="dxa"/>
+          </w:tcPr>
+          <w:p>
+            <w:r>
+              <w:rPr>
+                <w:color w:val="FF0000"/>
+              </w:rPr>
+              <w:lastRenderedPageBreak/>
               <w:t>Maandag 18 april 2016</w:t>
             </w:r>
           </w:p>
         </w:tc>
         <w:tc>
           <w:tcPr>
-            <w:tcW w:w="3362" w:type="dxa"/>
-          </w:tcPr>
-          <w:p>
-            <w:pPr>
-              <w:rPr>
-                <w:color w:val="808080" w:themeColor="background1" w:themeShade="80"/>
-              </w:rPr>
-            </w:pPr>
-          </w:p>
-        </w:tc>
-        <w:tc>
-          <w:tcPr>
-            <w:tcW w:w="3471" w:type="dxa"/>
+            <w:tcW w:w="2767" w:type="dxa"/>
+          </w:tcPr>
+          <w:p>
+            <w:pPr>
+              <w:rPr>
+                <w:color w:val="808080" w:themeColor="background1" w:themeShade="80"/>
+              </w:rPr>
+            </w:pPr>
+          </w:p>
+        </w:tc>
+        <w:tc>
+          <w:tcPr>
+            <w:tcW w:w="4066" w:type="dxa"/>
           </w:tcPr>
           <w:p/>
         </w:tc>
@@ -1654,14 +1663,13 @@
               <w:rPr>
                 <w:color w:val="808080" w:themeColor="background1" w:themeShade="80"/>
               </w:rPr>
-              <w:lastRenderedPageBreak/>
               <w:t>Bug in login met meerdere userProfiles: de niet-gekozen userProfiles werden niet uitgelogd;</w:t>
             </w:r>
           </w:p>
         </w:tc>
         <w:tc>
           <w:tcPr>
-            <w:tcW w:w="3362" w:type="dxa"/>
+            <w:tcW w:w="2767" w:type="dxa"/>
           </w:tcPr>
           <w:p>
             <w:pPr>
@@ -1679,7 +1687,7 @@
         </w:tc>
         <w:tc>
           <w:tcPr>
-            <w:tcW w:w="3471" w:type="dxa"/>
+            <w:tcW w:w="4066" w:type="dxa"/>
           </w:tcPr>
           <w:p/>
         </w:tc>
@@ -1705,7 +1713,7 @@
         </w:tc>
         <w:tc>
           <w:tcPr>
-            <w:tcW w:w="3362" w:type="dxa"/>
+            <w:tcW w:w="2767" w:type="dxa"/>
           </w:tcPr>
           <w:p>
             <w:pPr>
@@ -1723,7 +1731,7 @@
         </w:tc>
         <w:tc>
           <w:tcPr>
-            <w:tcW w:w="3471" w:type="dxa"/>
+            <w:tcW w:w="4066" w:type="dxa"/>
           </w:tcPr>
           <w:p/>
         </w:tc>
@@ -1751,7 +1759,7 @@
         </w:tc>
         <w:tc>
           <w:tcPr>
-            <w:tcW w:w="3362" w:type="dxa"/>
+            <w:tcW w:w="2767" w:type="dxa"/>
           </w:tcPr>
           <w:p>
             <w:pPr>
@@ -1771,7 +1779,7 @@
         </w:tc>
         <w:tc>
           <w:tcPr>
-            <w:tcW w:w="3471" w:type="dxa"/>
+            <w:tcW w:w="4066" w:type="dxa"/>
           </w:tcPr>
           <w:p>
             <w:pPr>
@@ -1803,7 +1811,7 @@
         </w:tc>
         <w:tc>
           <w:tcPr>
-            <w:tcW w:w="3362" w:type="dxa"/>
+            <w:tcW w:w="2767" w:type="dxa"/>
           </w:tcPr>
           <w:p>
             <w:pPr>
@@ -1815,7 +1823,7 @@
         </w:tc>
         <w:tc>
           <w:tcPr>
-            <w:tcW w:w="3471" w:type="dxa"/>
+            <w:tcW w:w="4066" w:type="dxa"/>
           </w:tcPr>
           <w:p>
             <w:pPr>
@@ -1847,7 +1855,7 @@
         </w:tc>
         <w:tc>
           <w:tcPr>
-            <w:tcW w:w="3362" w:type="dxa"/>
+            <w:tcW w:w="2767" w:type="dxa"/>
           </w:tcPr>
           <w:p>
             <w:pPr>
@@ -1865,7 +1873,7 @@
         </w:tc>
         <w:tc>
           <w:tcPr>
-            <w:tcW w:w="3471" w:type="dxa"/>
+            <w:tcW w:w="4066" w:type="dxa"/>
           </w:tcPr>
           <w:p>
             <w:pPr>
@@ -1927,7 +1935,7 @@
         </w:tc>
         <w:tc>
           <w:tcPr>
-            <w:tcW w:w="3362" w:type="dxa"/>
+            <w:tcW w:w="2767" w:type="dxa"/>
           </w:tcPr>
           <w:p>
             <w:pPr>
@@ -1945,7 +1953,7 @@
         </w:tc>
         <w:tc>
           <w:tcPr>
-            <w:tcW w:w="3471" w:type="dxa"/>
+            <w:tcW w:w="4066" w:type="dxa"/>
           </w:tcPr>
           <w:p/>
         </w:tc>
@@ -1963,13 +1971,13 @@
         </w:tc>
         <w:tc>
           <w:tcPr>
-            <w:tcW w:w="3362" w:type="dxa"/>
+            <w:tcW w:w="2767" w:type="dxa"/>
           </w:tcPr>
           <w:p/>
         </w:tc>
         <w:tc>
           <w:tcPr>
-            <w:tcW w:w="3471" w:type="dxa"/>
+            <w:tcW w:w="4066" w:type="dxa"/>
           </w:tcPr>
           <w:p/>
         </w:tc>
@@ -1987,13 +1995,13 @@
         </w:tc>
         <w:tc>
           <w:tcPr>
-            <w:tcW w:w="3362" w:type="dxa"/>
+            <w:tcW w:w="2767" w:type="dxa"/>
           </w:tcPr>
           <w:p/>
         </w:tc>
         <w:tc>
           <w:tcPr>
-            <w:tcW w:w="3471" w:type="dxa"/>
+            <w:tcW w:w="4066" w:type="dxa"/>
           </w:tcPr>
           <w:p>
             <w:pPr>
@@ -2044,19 +2052,19 @@
         </w:tc>
         <w:tc>
           <w:tcPr>
-            <w:tcW w:w="3362" w:type="dxa"/>
-          </w:tcPr>
-          <w:p>
-            <w:pPr>
-              <w:rPr>
-                <w:color w:val="FF0000"/>
-              </w:rPr>
-            </w:pPr>
-          </w:p>
-        </w:tc>
-        <w:tc>
-          <w:tcPr>
-            <w:tcW w:w="3471" w:type="dxa"/>
+            <w:tcW w:w="2767" w:type="dxa"/>
+          </w:tcPr>
+          <w:p>
+            <w:pPr>
+              <w:rPr>
+                <w:color w:val="FF0000"/>
+              </w:rPr>
+            </w:pPr>
+          </w:p>
+        </w:tc>
+        <w:tc>
+          <w:tcPr>
+            <w:tcW w:w="4066" w:type="dxa"/>
           </w:tcPr>
           <w:p>
             <w:pPr>
@@ -2124,7 +2132,7 @@
         </w:tc>
         <w:tc>
           <w:tcPr>
-            <w:tcW w:w="3362" w:type="dxa"/>
+            <w:tcW w:w="2767" w:type="dxa"/>
           </w:tcPr>
           <w:p>
             <w:pPr>
@@ -2142,7 +2150,7 @@
         </w:tc>
         <w:tc>
           <w:tcPr>
-            <w:tcW w:w="3471" w:type="dxa"/>
+            <w:tcW w:w="4066" w:type="dxa"/>
           </w:tcPr>
           <w:p>
             <w:pPr>
@@ -2187,19 +2195,19 @@
         </w:tc>
         <w:tc>
           <w:tcPr>
-            <w:tcW w:w="3362" w:type="dxa"/>
-          </w:tcPr>
-          <w:p>
-            <w:pPr>
-              <w:rPr>
-                <w:color w:val="808080" w:themeColor="background1" w:themeShade="80"/>
-              </w:rPr>
-            </w:pPr>
-          </w:p>
-        </w:tc>
-        <w:tc>
-          <w:tcPr>
-            <w:tcW w:w="3471" w:type="dxa"/>
+            <w:tcW w:w="2767" w:type="dxa"/>
+          </w:tcPr>
+          <w:p>
+            <w:pPr>
+              <w:rPr>
+                <w:color w:val="808080" w:themeColor="background1" w:themeShade="80"/>
+              </w:rPr>
+            </w:pPr>
+          </w:p>
+        </w:tc>
+        <w:tc>
+          <w:tcPr>
+            <w:tcW w:w="4066" w:type="dxa"/>
           </w:tcPr>
           <w:p>
             <w:pPr>
@@ -2232,19 +2240,19 @@
         </w:tc>
         <w:tc>
           <w:tcPr>
-            <w:tcW w:w="3362" w:type="dxa"/>
-          </w:tcPr>
-          <w:p>
-            <w:pPr>
-              <w:rPr>
-                <w:color w:val="808080" w:themeColor="background1" w:themeShade="80"/>
-              </w:rPr>
-            </w:pPr>
-          </w:p>
-        </w:tc>
-        <w:tc>
-          <w:tcPr>
-            <w:tcW w:w="3471" w:type="dxa"/>
+            <w:tcW w:w="2767" w:type="dxa"/>
+          </w:tcPr>
+          <w:p>
+            <w:pPr>
+              <w:rPr>
+                <w:color w:val="808080" w:themeColor="background1" w:themeShade="80"/>
+              </w:rPr>
+            </w:pPr>
+          </w:p>
+        </w:tc>
+        <w:tc>
+          <w:tcPr>
+            <w:tcW w:w="4066" w:type="dxa"/>
           </w:tcPr>
           <w:p>
             <w:pPr>
@@ -2277,7 +2285,7 @@
         </w:tc>
         <w:tc>
           <w:tcPr>
-            <w:tcW w:w="3362" w:type="dxa"/>
+            <w:tcW w:w="2767" w:type="dxa"/>
           </w:tcPr>
           <w:p>
             <w:r>
@@ -2287,7 +2295,7 @@
         </w:tc>
         <w:tc>
           <w:tcPr>
-            <w:tcW w:w="3471" w:type="dxa"/>
+            <w:tcW w:w="4066" w:type="dxa"/>
           </w:tcPr>
           <w:p>
             <w:pPr>
@@ -2343,13 +2351,13 @@
         </w:tc>
         <w:tc>
           <w:tcPr>
-            <w:tcW w:w="3362" w:type="dxa"/>
+            <w:tcW w:w="2767" w:type="dxa"/>
           </w:tcPr>
           <w:p/>
         </w:tc>
         <w:tc>
           <w:tcPr>
-            <w:tcW w:w="3471" w:type="dxa"/>
+            <w:tcW w:w="4066" w:type="dxa"/>
           </w:tcPr>
           <w:p>
             <w:pPr>
@@ -2381,13 +2389,13 @@
         </w:tc>
         <w:tc>
           <w:tcPr>
-            <w:tcW w:w="3362" w:type="dxa"/>
+            <w:tcW w:w="2767" w:type="dxa"/>
           </w:tcPr>
           <w:p/>
         </w:tc>
         <w:tc>
           <w:tcPr>
-            <w:tcW w:w="3471" w:type="dxa"/>
+            <w:tcW w:w="4066" w:type="dxa"/>
           </w:tcPr>
           <w:p>
             <w:pPr>
@@ -2424,7 +2432,7 @@
         </w:tc>
         <w:tc>
           <w:tcPr>
-            <w:tcW w:w="3362" w:type="dxa"/>
+            <w:tcW w:w="2767" w:type="dxa"/>
           </w:tcPr>
           <w:p>
             <w:pPr>
@@ -2442,7 +2450,7 @@
         </w:tc>
         <w:tc>
           <w:tcPr>
-            <w:tcW w:w="3471" w:type="dxa"/>
+            <w:tcW w:w="4066" w:type="dxa"/>
           </w:tcPr>
           <w:p>
             <w:pPr>
@@ -2478,19 +2486,18 @@
                 <w:color w:val="808080" w:themeColor="background1" w:themeShade="80"/>
               </w:rPr>
             </w:pPr>
-            <w:bookmarkStart w:id="0" w:name="_GoBack"/>
-            <w:r>
-              <w:rPr>
-                <w:color w:val="808080" w:themeColor="background1" w:themeShade="80"/>
-              </w:rPr>
+            <w:r>
+              <w:rPr>
+                <w:color w:val="808080" w:themeColor="background1" w:themeShade="80"/>
+              </w:rPr>
+              <w:lastRenderedPageBreak/>
               <w:t>Rechten en Rollen: (gewijzigde) permissies opslaan</w:t>
             </w:r>
-            <w:bookmarkEnd w:id="0"/>
-          </w:p>
-        </w:tc>
-        <w:tc>
-          <w:tcPr>
-            <w:tcW w:w="3362" w:type="dxa"/>
+          </w:p>
+        </w:tc>
+        <w:tc>
+          <w:tcPr>
+            <w:tcW w:w="2767" w:type="dxa"/>
           </w:tcPr>
           <w:p>
             <w:pPr>
@@ -2508,7 +2515,7 @@
         </w:tc>
         <w:tc>
           <w:tcPr>
-            <w:tcW w:w="3471" w:type="dxa"/>
+            <w:tcW w:w="4066" w:type="dxa"/>
           </w:tcPr>
           <w:p>
             <w:pPr>
@@ -2530,9 +2537,50 @@
                 <w:szCs w:val="22"/>
                 <w:lang w:val="nl-NL"/>
               </w:rPr>
-              <w:t xml:space="preserve">Role.permissions array wordt geupdate </w:t>
-            </w:r>
-            <w:r>
+              <w:t>Role.permissions array wordt geupdate wanneer een permission checkbox wordt ge(de)selecteerd.</w:t>
+            </w:r>
+          </w:p>
+        </w:tc>
+      </w:tr>
+      <w:tr>
+        <w:tc>
+          <w:tcPr>
+            <w:tcW w:w="7387" w:type="dxa"/>
+          </w:tcPr>
+          <w:p>
+            <w:pPr>
+              <w:rPr>
+                <w:color w:val="808080" w:themeColor="background1" w:themeShade="80"/>
+              </w:rPr>
+            </w:pPr>
+            <w:r>
+              <w:rPr>
+                <w:color w:val="FF0000"/>
+              </w:rPr>
+              <w:t>dinsdag 26 april 2016</w:t>
+            </w:r>
+          </w:p>
+        </w:tc>
+        <w:tc>
+          <w:tcPr>
+            <w:tcW w:w="2767" w:type="dxa"/>
+          </w:tcPr>
+          <w:p>
+            <w:pPr>
+              <w:rPr>
+                <w:color w:val="808080" w:themeColor="background1" w:themeShade="80"/>
+              </w:rPr>
+            </w:pPr>
+          </w:p>
+        </w:tc>
+        <w:tc>
+          <w:tcPr>
+            <w:tcW w:w="4066" w:type="dxa"/>
+          </w:tcPr>
+          <w:p>
+            <w:pPr>
+              <w:pStyle w:val="HTMLPreformatted"/>
+              <w:shd w:val="clear" w:color="auto" w:fill="FFFFFF"/>
               <w:rPr>
                 <w:rFonts w:asciiTheme="minorHAnsi" w:eastAsiaTheme="minorHAnsi" w:hAnsiTheme="minorHAnsi" w:cstheme="minorBidi"/>
                 <w:color w:val="808080" w:themeColor="background1" w:themeShade="80"/>
@@ -2540,10 +2588,51 @@
                 <w:szCs w:val="22"/>
                 <w:lang w:val="nl-NL"/>
               </w:rPr>
-              <w:lastRenderedPageBreak/>
-              <w:t>wanneer een permission checkbox wordt ge(de)selecteerd.</w:t>
-            </w:r>
-          </w:p>
+            </w:pPr>
+          </w:p>
+        </w:tc>
+      </w:tr>
+      <w:tr>
+        <w:tc>
+          <w:tcPr>
+            <w:tcW w:w="7387" w:type="dxa"/>
+          </w:tcPr>
+          <w:p>
+            <w:pPr>
+              <w:rPr>
+                <w:color w:val="FF0000"/>
+              </w:rPr>
+            </w:pPr>
+            <w:r>
+              <w:rPr>
+                <w:color w:val="808080" w:themeColor="background1" w:themeShade="80"/>
+              </w:rPr>
+              <w:t>Rechten en Rollen: (gewijzigde) permissies opslaan</w:t>
+            </w:r>
+          </w:p>
+        </w:tc>
+        <w:tc>
+          <w:tcPr>
+            <w:tcW w:w="2767" w:type="dxa"/>
+          </w:tcPr>
+          <w:p>
+            <w:pPr>
+              <w:rPr>
+                <w:color w:val="808080" w:themeColor="background1" w:themeShade="80"/>
+              </w:rPr>
+            </w:pPr>
+            <w:r>
+              <w:rPr>
+                <w:color w:val="808080" w:themeColor="background1" w:themeShade="80"/>
+              </w:rPr>
+              <w:t>Ok</w:t>
+            </w:r>
+          </w:p>
+        </w:tc>
+        <w:tc>
+          <w:tcPr>
+            <w:tcW w:w="4066" w:type="dxa"/>
+          </w:tcPr>
           <w:p>
             <w:pPr>
               <w:pStyle w:val="HTMLPreformatted"/>
@@ -2559,10 +2648,189 @@
           </w:p>
         </w:tc>
       </w:tr>
+      <w:tr>
+        <w:tc>
+          <w:tcPr>
+            <w:tcW w:w="7387" w:type="dxa"/>
+          </w:tcPr>
+          <w:p>
+            <w:pPr>
+              <w:rPr>
+                <w:color w:val="FF0000"/>
+              </w:rPr>
+            </w:pPr>
+            <w:r>
+              <w:rPr>
+                <w:color w:val="808080" w:themeColor="background1" w:themeShade="80"/>
+              </w:rPr>
+              <w:t>Rechten en Rollen: Nieuew rol toevoegen</w:t>
+            </w:r>
+          </w:p>
+        </w:tc>
+        <w:tc>
+          <w:tcPr>
+            <w:tcW w:w="2767" w:type="dxa"/>
+          </w:tcPr>
+          <w:p>
+            <w:pPr>
+              <w:rPr>
+                <w:color w:val="808080" w:themeColor="background1" w:themeShade="80"/>
+              </w:rPr>
+            </w:pPr>
+            <w:r>
+              <w:rPr>
+                <w:color w:val="808080" w:themeColor="background1" w:themeShade="80"/>
+              </w:rPr>
+              <w:t>90%</w:t>
+            </w:r>
+          </w:p>
+        </w:tc>
+        <w:tc>
+          <w:tcPr>
+            <w:tcW w:w="4066" w:type="dxa"/>
+          </w:tcPr>
+          <w:p>
+            <w:pPr>
+              <w:pStyle w:val="HTMLPreformatted"/>
+              <w:shd w:val="clear" w:color="auto" w:fill="FFFFFF"/>
+              <w:rPr>
+                <w:rFonts w:asciiTheme="minorHAnsi" w:eastAsiaTheme="minorHAnsi" w:hAnsiTheme="minorHAnsi" w:cstheme="minorBidi"/>
+                <w:color w:val="808080" w:themeColor="background1" w:themeShade="80"/>
+                <w:sz w:val="22"/>
+                <w:szCs w:val="22"/>
+                <w:lang w:val="nl-NL"/>
+              </w:rPr>
+            </w:pPr>
+          </w:p>
+        </w:tc>
+      </w:tr>
+      <w:tr>
+        <w:tc>
+          <w:tcPr>
+            <w:tcW w:w="7387" w:type="dxa"/>
+          </w:tcPr>
+          <w:p>
+            <w:pPr>
+              <w:rPr>
+                <w:color w:val="808080" w:themeColor="background1" w:themeShade="80"/>
+              </w:rPr>
+            </w:pPr>
+            <w:r>
+              <w:rPr>
+                <w:color w:val="FF0000"/>
+              </w:rPr>
+              <w:t>woensdag 27 april 2016</w:t>
+            </w:r>
+          </w:p>
+        </w:tc>
+        <w:tc>
+          <w:tcPr>
+            <w:tcW w:w="2767" w:type="dxa"/>
+          </w:tcPr>
+          <w:p>
+            <w:pPr>
+              <w:rPr>
+                <w:color w:val="808080" w:themeColor="background1" w:themeShade="80"/>
+              </w:rPr>
+            </w:pPr>
+          </w:p>
+        </w:tc>
+        <w:tc>
+          <w:tcPr>
+            <w:tcW w:w="4066" w:type="dxa"/>
+          </w:tcPr>
+          <w:p>
+            <w:pPr>
+              <w:pStyle w:val="HTMLPreformatted"/>
+              <w:shd w:val="clear" w:color="auto" w:fill="FFFFFF"/>
+              <w:rPr>
+                <w:rFonts w:asciiTheme="minorHAnsi" w:eastAsiaTheme="minorHAnsi" w:hAnsiTheme="minorHAnsi" w:cstheme="minorBidi"/>
+                <w:sz w:val="22"/>
+                <w:szCs w:val="22"/>
+                <w:lang w:val="nl-NL"/>
+              </w:rPr>
+            </w:pPr>
+          </w:p>
+        </w:tc>
+      </w:tr>
+      <w:tr>
+        <w:tc>
+          <w:tcPr>
+            <w:tcW w:w="7387" w:type="dxa"/>
+          </w:tcPr>
+          <w:p>
+            <w:pPr>
+              <w:rPr>
+                <w:color w:val="FF0000"/>
+              </w:rPr>
+            </w:pPr>
+            <w:bookmarkStart w:id="0" w:name="_GoBack" w:colFirst="2" w:colLast="2"/>
+          </w:p>
+        </w:tc>
+        <w:tc>
+          <w:tcPr>
+            <w:tcW w:w="2767" w:type="dxa"/>
+          </w:tcPr>
+          <w:p>
+            <w:pPr>
+              <w:rPr>
+                <w:color w:val="808080" w:themeColor="background1" w:themeShade="80"/>
+              </w:rPr>
+            </w:pPr>
+          </w:p>
+        </w:tc>
+        <w:tc>
+          <w:tcPr>
+            <w:tcW w:w="4066" w:type="dxa"/>
+          </w:tcPr>
+          <w:p>
+            <w:pPr>
+              <w:pStyle w:val="HTMLPreformatted"/>
+              <w:shd w:val="clear" w:color="auto" w:fill="FFFFFF"/>
+              <w:rPr>
+                <w:rFonts w:asciiTheme="minorHAnsi" w:eastAsiaTheme="minorHAnsi" w:hAnsiTheme="minorHAnsi" w:cstheme="minorBidi"/>
+                <w:sz w:val="22"/>
+                <w:szCs w:val="22"/>
+                <w:lang w:val="nl-NL"/>
+              </w:rPr>
+            </w:pPr>
+            <w:r>
+              <w:rPr>
+                <w:rFonts w:asciiTheme="minorHAnsi" w:eastAsiaTheme="minorHAnsi" w:hAnsiTheme="minorHAnsi" w:cstheme="minorBidi"/>
+                <w:sz w:val="22"/>
+                <w:szCs w:val="22"/>
+                <w:lang w:val="nl-NL"/>
+              </w:rPr>
+              <w:t>Id toekennen aan nieuwe rol faalt: /role POST met {</w:t>
+            </w:r>
+          </w:p>
+          <w:p>
+            <w:pPr>
+              <w:pStyle w:val="HTMLPreformatted"/>
+              <w:shd w:val="clear" w:color="auto" w:fill="FFFFFF"/>
+              <w:rPr>
+                <w:rFonts w:asciiTheme="minorHAnsi" w:eastAsiaTheme="minorHAnsi" w:hAnsiTheme="minorHAnsi" w:cstheme="minorBidi"/>
+                <w:sz w:val="22"/>
+                <w:szCs w:val="22"/>
+                <w:lang w:val="nl-NL"/>
+              </w:rPr>
+            </w:pPr>
+            <w:r>
+              <w:rPr>
+                <w:rFonts w:asciiTheme="minorHAnsi" w:eastAsiaTheme="minorHAnsi" w:hAnsiTheme="minorHAnsi" w:cstheme="minorBidi"/>
+                <w:sz w:val="22"/>
+                <w:szCs w:val="22"/>
+                <w:lang w:val="nl-NL"/>
+              </w:rPr>
+              <w:t xml:space="preserve"> "roles": [{"id":0,"systemName":"New Role","token":"7A474ED1-6C62-6D46-AC1465C0BD85866B"}]} =&gt; “NetworkError: 500 Error - http://api-development.hrmatches.com/role/?token=7A474ED1-6C62-6D46-AC1465C0BD85866B”</w:t>
+            </w:r>
+          </w:p>
+        </w:tc>
+      </w:tr>
+      <w:bookmarkEnd w:id="0"/>
     </w:tbl>
     <w:p>
       <w:r>
-        <w:lastRenderedPageBreak/>
         <w:br w:type="page"/>
       </w:r>
     </w:p>
@@ -2831,6 +3099,11 @@
       <w:lang w:val="en-US"/>
     </w:rPr>
   </w:style>
+  <w:style w:type="character" w:customStyle="1" w:styleId="objectbox">
+    <w:name w:val="objectbox"/>
+    <w:basedOn w:val="DefaultParagraphFont"/>
+    <w:rsid w:val="00EE31B6"/>
+  </w:style>
 </w:styles>
 </file>
 
@@ -3087,6 +3360,11 @@
       <w:szCs w:val="20"/>
       <w:lang w:val="en-US"/>
     </w:rPr>
+  </w:style>
+  <w:style w:type="character" w:customStyle="1" w:styleId="objectbox">
+    <w:name w:val="objectbox"/>
+    <w:basedOn w:val="DefaultParagraphFont"/>
+    <w:rsid w:val="00EE31B6"/>
   </w:style>
 </w:styles>
 </file>

</xml_diff>

<commit_message>
Api error on /role POST voor new role id
</commit_message>
<xml_diff>
--- a/Docs/ToDo.docx
+++ b/Docs/ToDo.docx
@@ -10,8 +10,8 @@
       </w:tblPr>
       <w:tblGrid>
         <w:gridCol w:w="7387"/>
-        <w:gridCol w:w="1735"/>
-        <w:gridCol w:w="5098"/>
+        <w:gridCol w:w="2767"/>
+        <w:gridCol w:w="4066"/>
       </w:tblGrid>
       <w:tr>
         <w:tc>
@@ -510,27 +510,217 @@
               <w:rPr>
                 <w:color w:val="808080" w:themeColor="background1" w:themeShade="80"/>
               </w:rPr>
-              <w:t xml:space="preserve">domeinen: rechten en rollen matrix implementeren @ </w:t>
+              <w:t>domeinen: rechten en rollen matrix implementeren @ https://portal.hrmatches.com/index.cfm?module=hrsettings&amp;view=permissions</w:t>
+            </w:r>
+          </w:p>
+          <w:p>
+            <w:pPr>
+              <w:rPr>
+                <w:color w:val="808080" w:themeColor="background1" w:themeShade="80"/>
+              </w:rPr>
+            </w:pPr>
+            <w:r>
+              <w:rPr>
+                <w:color w:val="808080" w:themeColor="background1" w:themeShade="80"/>
+              </w:rPr>
+              <w:t>specificeer formaat van /rechtenrollen data (zie ook onder)</w:t>
+            </w:r>
+          </w:p>
+        </w:tc>
+        <w:tc>
+          <w:tcPr>
+            <w:tcW w:w="2767" w:type="dxa"/>
+          </w:tcPr>
+          <w:p>
+            <w:pPr>
+              <w:rPr>
+                <w:color w:val="808080" w:themeColor="background1" w:themeShade="80"/>
+              </w:rPr>
+            </w:pPr>
+            <w:r>
+              <w:rPr>
+                <w:color w:val="808080" w:themeColor="background1" w:themeShade="80"/>
+              </w:rPr>
+              <w:t>Ok</w:t>
+            </w:r>
+          </w:p>
+        </w:tc>
+        <w:tc>
+          <w:tcPr>
+            <w:tcW w:w="4066" w:type="dxa"/>
+          </w:tcPr>
+          <w:p/>
+        </w:tc>
+      </w:tr>
+      <w:tr>
+        <w:tc>
+          <w:tcPr>
+            <w:tcW w:w="7387" w:type="dxa"/>
+          </w:tcPr>
+          <w:p>
+            <w:pPr>
+              <w:rPr>
+                <w:color w:val="808080" w:themeColor="background1" w:themeShade="80"/>
+                <w:lang w:val="en-US"/>
+              </w:rPr>
+            </w:pPr>
+            <w:r>
+              <w:rPr>
+                <w:color w:val="808080" w:themeColor="background1" w:themeShade="80"/>
+                <w:lang w:val="en-US"/>
+              </w:rPr>
+              <w:t xml:space="preserve">Resolve data vanuit state ‘editTranslation’ werkt niet </w:t>
+            </w:r>
+          </w:p>
+        </w:tc>
+        <w:tc>
+          <w:tcPr>
+            <w:tcW w:w="2767" w:type="dxa"/>
+          </w:tcPr>
+          <w:p>
+            <w:pPr>
+              <w:rPr>
+                <w:color w:val="808080" w:themeColor="background1" w:themeShade="80"/>
+              </w:rPr>
+            </w:pPr>
+            <w:r>
+              <w:rPr>
+                <w:color w:val="808080" w:themeColor="background1" w:themeShade="80"/>
+              </w:rPr>
+              <w:t>O</w:t>
+            </w:r>
+            <w:r>
+              <w:rPr>
+                <w:color w:val="808080" w:themeColor="background1" w:themeShade="80"/>
+              </w:rPr>
+              <w:t>k</w:t>
+            </w:r>
+          </w:p>
+        </w:tc>
+        <w:tc>
+          <w:tcPr>
+            <w:tcW w:w="4066" w:type="dxa"/>
+          </w:tcPr>
+          <w:p>
+            <w:pPr>
+              <w:rPr>
+                <w:color w:val="808080" w:themeColor="background1" w:themeShade="80"/>
+              </w:rPr>
+            </w:pPr>
+          </w:p>
+        </w:tc>
+      </w:tr>
+      <w:tr>
+        <w:tc>
+          <w:tcPr>
+            <w:tcW w:w="7387" w:type="dxa"/>
+          </w:tcPr>
+          <w:p/>
+        </w:tc>
+        <w:tc>
+          <w:tcPr>
+            <w:tcW w:w="2767" w:type="dxa"/>
+          </w:tcPr>
+          <w:p/>
+        </w:tc>
+        <w:tc>
+          <w:tcPr>
+            <w:tcW w:w="4066" w:type="dxa"/>
+          </w:tcPr>
+          <w:p/>
+        </w:tc>
+      </w:tr>
+      <w:tr>
+        <w:tc>
+          <w:tcPr>
+            <w:tcW w:w="7387" w:type="dxa"/>
+          </w:tcPr>
+          <w:p>
+            <w:pPr>
+              <w:rPr>
+                <w:color w:val="FF0000"/>
+              </w:rPr>
+            </w:pPr>
+            <w:r>
+              <w:rPr>
+                <w:color w:val="FF0000"/>
+              </w:rPr>
+              <w:t>Zaterdag 2016-04-09</w:t>
+            </w:r>
+          </w:p>
+        </w:tc>
+        <w:tc>
+          <w:tcPr>
+            <w:tcW w:w="2767" w:type="dxa"/>
+          </w:tcPr>
+          <w:p>
+            <w:pPr>
+              <w:rPr>
+                <w:color w:val="FF0000"/>
+              </w:rPr>
+            </w:pPr>
+          </w:p>
+        </w:tc>
+        <w:tc>
+          <w:tcPr>
+            <w:tcW w:w="4066" w:type="dxa"/>
+          </w:tcPr>
+          <w:p>
+            <w:pPr>
+              <w:rPr>
+                <w:color w:val="FF0000"/>
+              </w:rPr>
+            </w:pPr>
+          </w:p>
+        </w:tc>
+      </w:tr>
+      <w:tr>
+        <w:tc>
+          <w:tcPr>
+            <w:tcW w:w="7387" w:type="dxa"/>
+          </w:tcPr>
+          <w:p>
+            <w:pPr>
+              <w:rPr>
+                <w:color w:val="808080" w:themeColor="background1" w:themeShade="80"/>
+              </w:rPr>
+            </w:pPr>
+            <w:r>
+              <w:rPr>
+                <w:color w:val="808080" w:themeColor="background1" w:themeShade="80"/>
+              </w:rPr>
+              <w:t>Rechten en rollen matrix</w:t>
+            </w:r>
+            <w:r>
+              <w:rPr>
+                <w:color w:val="808080" w:themeColor="background1" w:themeShade="80"/>
+              </w:rPr>
+              <w:t xml:space="preserve"> maken, includen in container.html</w:t>
+            </w:r>
+            <w:r>
+              <w:rPr>
+                <w:color w:val="808080" w:themeColor="background1" w:themeShade="80"/>
+              </w:rPr>
+              <w:t>; data structuur</w:t>
+            </w:r>
+            <w:r>
+              <w:rPr>
+                <w:color w:val="808080" w:themeColor="background1" w:themeShade="80"/>
+              </w:rPr>
+              <w:t xml:space="preserve"> </w:t>
             </w:r>
             <w:r>
               <w:rPr>
                 <w:color w:val="808080" w:themeColor="background1" w:themeShade="80"/>
               </w:rPr>
               <w:lastRenderedPageBreak/>
-              <w:t>https://portal.hrmatches.com/index.cfm?module=hrsettings&amp;view=permissions</w:t>
-            </w:r>
-          </w:p>
-          <w:p>
-            <w:pPr>
-              <w:rPr>
-                <w:color w:val="808080" w:themeColor="background1" w:themeShade="80"/>
-              </w:rPr>
-            </w:pPr>
-            <w:r>
-              <w:rPr>
-                <w:color w:val="808080" w:themeColor="background1" w:themeShade="80"/>
-              </w:rPr>
-              <w:t>specificeer formaat van /rechtenrollen data (zie ook onder)</w:t>
+              <w:t>maken</w:t>
+            </w:r>
+            <w:r>
+              <w:rPr>
+                <w:color w:val="808080" w:themeColor="background1" w:themeShade="80"/>
+              </w:rPr>
+              <w:t>;</w:t>
             </w:r>
           </w:p>
         </w:tc>
@@ -569,203 +759,13 @@
             <w:pPr>
               <w:rPr>
                 <w:color w:val="808080" w:themeColor="background1" w:themeShade="80"/>
-                <w:lang w:val="en-US"/>
-              </w:rPr>
-            </w:pPr>
-            <w:r>
-              <w:rPr>
-                <w:color w:val="808080" w:themeColor="background1" w:themeShade="80"/>
-                <w:lang w:val="en-US"/>
+              </w:rPr>
+            </w:pPr>
+            <w:r>
+              <w:rPr>
+                <w:color w:val="808080" w:themeColor="background1" w:themeShade="80"/>
               </w:rPr>
               <w:lastRenderedPageBreak/>
-              <w:t xml:space="preserve">Resolve data vanuit state ‘editTranslation’ werkt niet </w:t>
-            </w:r>
-          </w:p>
-        </w:tc>
-        <w:tc>
-          <w:tcPr>
-            <w:tcW w:w="2767" w:type="dxa"/>
-          </w:tcPr>
-          <w:p>
-            <w:pPr>
-              <w:rPr>
-                <w:color w:val="808080" w:themeColor="background1" w:themeShade="80"/>
-              </w:rPr>
-            </w:pPr>
-            <w:r>
-              <w:rPr>
-                <w:color w:val="808080" w:themeColor="background1" w:themeShade="80"/>
-              </w:rPr>
-              <w:t>O</w:t>
-            </w:r>
-            <w:r>
-              <w:rPr>
-                <w:color w:val="808080" w:themeColor="background1" w:themeShade="80"/>
-              </w:rPr>
-              <w:t>k</w:t>
-            </w:r>
-          </w:p>
-        </w:tc>
-        <w:tc>
-          <w:tcPr>
-            <w:tcW w:w="4066" w:type="dxa"/>
-          </w:tcPr>
-          <w:p>
-            <w:pPr>
-              <w:rPr>
-                <w:color w:val="808080" w:themeColor="background1" w:themeShade="80"/>
-              </w:rPr>
-            </w:pPr>
-          </w:p>
-        </w:tc>
-      </w:tr>
-      <w:tr>
-        <w:tc>
-          <w:tcPr>
-            <w:tcW w:w="7387" w:type="dxa"/>
-          </w:tcPr>
-          <w:p/>
-        </w:tc>
-        <w:tc>
-          <w:tcPr>
-            <w:tcW w:w="2767" w:type="dxa"/>
-          </w:tcPr>
-          <w:p/>
-        </w:tc>
-        <w:tc>
-          <w:tcPr>
-            <w:tcW w:w="4066" w:type="dxa"/>
-          </w:tcPr>
-          <w:p/>
-        </w:tc>
-      </w:tr>
-      <w:tr>
-        <w:tc>
-          <w:tcPr>
-            <w:tcW w:w="7387" w:type="dxa"/>
-          </w:tcPr>
-          <w:p>
-            <w:pPr>
-              <w:rPr>
-                <w:color w:val="FF0000"/>
-              </w:rPr>
-            </w:pPr>
-            <w:r>
-              <w:rPr>
-                <w:color w:val="FF0000"/>
-              </w:rPr>
-              <w:t>Zaterdag 2016-04-09</w:t>
-            </w:r>
-          </w:p>
-        </w:tc>
-        <w:tc>
-          <w:tcPr>
-            <w:tcW w:w="2767" w:type="dxa"/>
-          </w:tcPr>
-          <w:p>
-            <w:pPr>
-              <w:rPr>
-                <w:color w:val="FF0000"/>
-              </w:rPr>
-            </w:pPr>
-          </w:p>
-        </w:tc>
-        <w:tc>
-          <w:tcPr>
-            <w:tcW w:w="4066" w:type="dxa"/>
-          </w:tcPr>
-          <w:p>
-            <w:pPr>
-              <w:rPr>
-                <w:color w:val="FF0000"/>
-              </w:rPr>
-            </w:pPr>
-          </w:p>
-        </w:tc>
-      </w:tr>
-      <w:tr>
-        <w:tc>
-          <w:tcPr>
-            <w:tcW w:w="7387" w:type="dxa"/>
-          </w:tcPr>
-          <w:p>
-            <w:pPr>
-              <w:rPr>
-                <w:color w:val="808080" w:themeColor="background1" w:themeShade="80"/>
-              </w:rPr>
-            </w:pPr>
-            <w:r>
-              <w:rPr>
-                <w:color w:val="808080" w:themeColor="background1" w:themeShade="80"/>
-              </w:rPr>
-              <w:t>Rechten en rollen matrix</w:t>
-            </w:r>
-            <w:r>
-              <w:rPr>
-                <w:color w:val="808080" w:themeColor="background1" w:themeShade="80"/>
-              </w:rPr>
-              <w:t xml:space="preserve"> maken, includen in container.html</w:t>
-            </w:r>
-            <w:r>
-              <w:rPr>
-                <w:color w:val="808080" w:themeColor="background1" w:themeShade="80"/>
-              </w:rPr>
-              <w:t>; data structuur</w:t>
-            </w:r>
-            <w:r>
-              <w:rPr>
-                <w:color w:val="808080" w:themeColor="background1" w:themeShade="80"/>
-              </w:rPr>
-              <w:t xml:space="preserve"> maken</w:t>
-            </w:r>
-            <w:r>
-              <w:rPr>
-                <w:color w:val="808080" w:themeColor="background1" w:themeShade="80"/>
-              </w:rPr>
-              <w:t>;</w:t>
-            </w:r>
-          </w:p>
-        </w:tc>
-        <w:tc>
-          <w:tcPr>
-            <w:tcW w:w="2767" w:type="dxa"/>
-          </w:tcPr>
-          <w:p>
-            <w:pPr>
-              <w:rPr>
-                <w:color w:val="808080" w:themeColor="background1" w:themeShade="80"/>
-              </w:rPr>
-            </w:pPr>
-            <w:r>
-              <w:rPr>
-                <w:color w:val="808080" w:themeColor="background1" w:themeShade="80"/>
-              </w:rPr>
-              <w:t>Ok</w:t>
-            </w:r>
-          </w:p>
-        </w:tc>
-        <w:tc>
-          <w:tcPr>
-            <w:tcW w:w="4066" w:type="dxa"/>
-          </w:tcPr>
-          <w:p/>
-        </w:tc>
-      </w:tr>
-      <w:tr>
-        <w:tc>
-          <w:tcPr>
-            <w:tcW w:w="7387" w:type="dxa"/>
-          </w:tcPr>
-          <w:p>
-            <w:pPr>
-              <w:rPr>
-                <w:color w:val="808080" w:themeColor="background1" w:themeShade="80"/>
-              </w:rPr>
-            </w:pPr>
-            <w:r>
-              <w:rPr>
-                <w:color w:val="808080" w:themeColor="background1" w:themeShade="80"/>
-              </w:rPr>
               <w:t>Checkboxes moeten onChange event firen</w:t>
             </w:r>
             <w:r>
@@ -1576,93 +1576,85 @@
               </w:rPr>
             </w:pPr>
             <w:r>
-              <w:t xml:space="preserve">Settings-Gebruikersbeheer:  managementController wordt gebruikt voor </w:t>
-            </w:r>
-            <w:r>
+              <w:t>Settings-Gebruikersbeheer:  managementController wordt gebruikt voor generieke tableView acties. Add() en delete(). Op welke modules heeft dit nu betrekking? Inject in de ui-router het Api endpoint in controller.</w:t>
+            </w:r>
+          </w:p>
+        </w:tc>
+        <w:tc>
+          <w:tcPr>
+            <w:tcW w:w="2767" w:type="dxa"/>
+          </w:tcPr>
+          <w:p>
+            <w:pPr>
+              <w:rPr>
+                <w:color w:val="808080" w:themeColor="background1" w:themeShade="80"/>
+              </w:rPr>
+            </w:pPr>
+          </w:p>
+        </w:tc>
+        <w:tc>
+          <w:tcPr>
+            <w:tcW w:w="4066" w:type="dxa"/>
+          </w:tcPr>
+          <w:p>
+            <w:r>
+              <w:t>B</w:t>
+            </w:r>
+            <w:r>
+              <w:t>edenken: hoe gaan we de REST Api endpoints specificeren zonder voor elke CRUD actie een aparte endpoint te maken? Hint: http verbs + query parameters moeten voor elk endpoint alle CRUD variaties mogelijk maken.</w:t>
+            </w:r>
+          </w:p>
+        </w:tc>
+      </w:tr>
+      <w:tr>
+        <w:tc>
+          <w:tcPr>
+            <w:tcW w:w="7387" w:type="dxa"/>
+          </w:tcPr>
+          <w:p>
+            <w:r>
+              <w:rPr>
+                <w:color w:val="FF0000"/>
+              </w:rPr>
+              <w:t>Maandag 18 april 2016</w:t>
+            </w:r>
+          </w:p>
+        </w:tc>
+        <w:tc>
+          <w:tcPr>
+            <w:tcW w:w="2767" w:type="dxa"/>
+          </w:tcPr>
+          <w:p>
+            <w:pPr>
+              <w:rPr>
+                <w:color w:val="808080" w:themeColor="background1" w:themeShade="80"/>
+              </w:rPr>
+            </w:pPr>
+          </w:p>
+        </w:tc>
+        <w:tc>
+          <w:tcPr>
+            <w:tcW w:w="4066" w:type="dxa"/>
+          </w:tcPr>
+          <w:p/>
+        </w:tc>
+      </w:tr>
+      <w:tr>
+        <w:tc>
+          <w:tcPr>
+            <w:tcW w:w="7387" w:type="dxa"/>
+          </w:tcPr>
+          <w:p>
+            <w:pPr>
+              <w:rPr>
+                <w:color w:val="808080" w:themeColor="background1" w:themeShade="80"/>
+              </w:rPr>
+            </w:pPr>
+            <w:r>
+              <w:rPr>
+                <w:color w:val="808080" w:themeColor="background1" w:themeShade="80"/>
+              </w:rPr>
               <w:lastRenderedPageBreak/>
-              <w:t>generieke tableView acties. Add() en delete(). Op welke modules heeft dit nu betrekking? Inject in de ui-router het Api endpoint in controller.</w:t>
-            </w:r>
-          </w:p>
-        </w:tc>
-        <w:tc>
-          <w:tcPr>
-            <w:tcW w:w="2767" w:type="dxa"/>
-          </w:tcPr>
-          <w:p>
-            <w:pPr>
-              <w:rPr>
-                <w:color w:val="808080" w:themeColor="background1" w:themeShade="80"/>
-              </w:rPr>
-            </w:pPr>
-          </w:p>
-        </w:tc>
-        <w:tc>
-          <w:tcPr>
-            <w:tcW w:w="4066" w:type="dxa"/>
-          </w:tcPr>
-          <w:p>
-            <w:r>
-              <w:t>B</w:t>
-            </w:r>
-            <w:r>
-              <w:t xml:space="preserve">edenken: hoe gaan we de REST Api endpoints </w:t>
-            </w:r>
-            <w:r>
-              <w:lastRenderedPageBreak/>
-              <w:t>specificeren zonder voor elke CRUD actie een aparte endpoint te maken? Hint: http verbs + query parameters moeten voor elk endpoint alle CRUD variaties mogelijk maken.</w:t>
-            </w:r>
-          </w:p>
-        </w:tc>
-      </w:tr>
-      <w:tr>
-        <w:tc>
-          <w:tcPr>
-            <w:tcW w:w="7387" w:type="dxa"/>
-          </w:tcPr>
-          <w:p>
-            <w:r>
-              <w:rPr>
-                <w:color w:val="FF0000"/>
-              </w:rPr>
-              <w:lastRenderedPageBreak/>
-              <w:t>Maandag 18 april 2016</w:t>
-            </w:r>
-          </w:p>
-        </w:tc>
-        <w:tc>
-          <w:tcPr>
-            <w:tcW w:w="2767" w:type="dxa"/>
-          </w:tcPr>
-          <w:p>
-            <w:pPr>
-              <w:rPr>
-                <w:color w:val="808080" w:themeColor="background1" w:themeShade="80"/>
-              </w:rPr>
-            </w:pPr>
-          </w:p>
-        </w:tc>
-        <w:tc>
-          <w:tcPr>
-            <w:tcW w:w="4066" w:type="dxa"/>
-          </w:tcPr>
-          <w:p/>
-        </w:tc>
-      </w:tr>
-      <w:tr>
-        <w:tc>
-          <w:tcPr>
-            <w:tcW w:w="7387" w:type="dxa"/>
-          </w:tcPr>
-          <w:p>
-            <w:pPr>
-              <w:rPr>
-                <w:color w:val="808080" w:themeColor="background1" w:themeShade="80"/>
-              </w:rPr>
-            </w:pPr>
-            <w:r>
-              <w:rPr>
-                <w:color w:val="808080" w:themeColor="background1" w:themeShade="80"/>
-              </w:rPr>
               <w:t>Bug in login met meerdere userProfiles: de niet-gekozen userProfiles werden niet uitgelogd;</w:t>
             </w:r>
           </w:p>
@@ -2490,7 +2482,6 @@
               <w:rPr>
                 <w:color w:val="808080" w:themeColor="background1" w:themeShade="80"/>
               </w:rPr>
-              <w:lastRenderedPageBreak/>
               <w:t>Rechten en Rollen: (gewijzigde) permissies opslaan</w:t>
             </w:r>
           </w:p>
@@ -2537,26 +2528,38 @@
                 <w:szCs w:val="22"/>
                 <w:lang w:val="nl-NL"/>
               </w:rPr>
-              <w:t>Role.permissions array wordt geupdate wanneer een permission checkbox wordt ge(de)selecteerd.</w:t>
-            </w:r>
-          </w:p>
-        </w:tc>
-      </w:tr>
-      <w:tr>
-        <w:tc>
-          <w:tcPr>
-            <w:tcW w:w="7387" w:type="dxa"/>
-          </w:tcPr>
-          <w:p>
-            <w:pPr>
-              <w:rPr>
-                <w:color w:val="808080" w:themeColor="background1" w:themeShade="80"/>
-              </w:rPr>
-            </w:pPr>
-            <w:r>
-              <w:rPr>
-                <w:color w:val="FF0000"/>
-              </w:rPr>
+              <w:t xml:space="preserve">Role.permissions array wordt geupdate </w:t>
+            </w:r>
+            <w:r>
+              <w:rPr>
+                <w:rFonts w:asciiTheme="minorHAnsi" w:eastAsiaTheme="minorHAnsi" w:hAnsiTheme="minorHAnsi" w:cstheme="minorBidi"/>
+                <w:color w:val="808080" w:themeColor="background1" w:themeShade="80"/>
+                <w:sz w:val="22"/>
+                <w:szCs w:val="22"/>
+                <w:lang w:val="nl-NL"/>
+              </w:rPr>
+              <w:lastRenderedPageBreak/>
+              <w:t>wanneer een permission checkbox wordt ge(de)selecteerd.</w:t>
+            </w:r>
+          </w:p>
+        </w:tc>
+      </w:tr>
+      <w:tr>
+        <w:tc>
+          <w:tcPr>
+            <w:tcW w:w="7387" w:type="dxa"/>
+          </w:tcPr>
+          <w:p>
+            <w:pPr>
+              <w:rPr>
+                <w:color w:val="808080" w:themeColor="background1" w:themeShade="80"/>
+              </w:rPr>
+            </w:pPr>
+            <w:r>
+              <w:rPr>
+                <w:color w:val="FF0000"/>
+              </w:rPr>
+              <w:lastRenderedPageBreak/>
               <w:t>dinsdag 26 april 2016</w:t>
             </w:r>
           </w:p>
@@ -2764,7 +2767,6 @@
                 <w:color w:val="FF0000"/>
               </w:rPr>
             </w:pPr>
-            <w:bookmarkStart w:id="0" w:name="_GoBack" w:colFirst="2" w:colLast="2"/>
           </w:p>
         </w:tc>
         <w:tc>
@@ -2807,14 +2809,21 @@
           <w:p>
             <w:pPr>
               <w:pStyle w:val="HTMLPreformatted"/>
-              <w:shd w:val="clear" w:color="auto" w:fill="FFFFFF"/>
+            </w:pPr>
+            <w:r>
               <w:rPr>
                 <w:rFonts w:asciiTheme="minorHAnsi" w:eastAsiaTheme="minorHAnsi" w:hAnsiTheme="minorHAnsi" w:cstheme="minorBidi"/>
                 <w:sz w:val="22"/>
                 <w:szCs w:val="22"/>
                 <w:lang w:val="nl-NL"/>
               </w:rPr>
-            </w:pPr>
+              <w:t xml:space="preserve"> "roles": [{"id":0,"systemName":"New Role","token":"7A474ED1-6C62-6D46-AC1465C0BD85866B"}]} =&gt; “</w:t>
+            </w:r>
+            <w:r>
+              <w:t>The ROLES parameter to the post function is required but was not passed in.</w:t>
+            </w:r>
+            <w:bookmarkStart w:id="0" w:name="_GoBack"/>
+            <w:bookmarkEnd w:id="0"/>
             <w:r>
               <w:rPr>
                 <w:rFonts w:asciiTheme="minorHAnsi" w:eastAsiaTheme="minorHAnsi" w:hAnsiTheme="minorHAnsi" w:cstheme="minorBidi"/>
@@ -2822,12 +2831,11 @@
                 <w:szCs w:val="22"/>
                 <w:lang w:val="nl-NL"/>
               </w:rPr>
-              <w:t xml:space="preserve"> "roles": [{"id":0,"systemName":"New Role","token":"7A474ED1-6C62-6D46-AC1465C0BD85866B"}]} =&gt; “NetworkError: 500 Error - http://api-development.hrmatches.com/role/?token=7A474ED1-6C62-6D46-AC1465C0BD85866B”</w:t>
-            </w:r>
-          </w:p>
-        </w:tc>
-      </w:tr>
-      <w:bookmarkEnd w:id="0"/>
+              <w:t>”</w:t>
+            </w:r>
+          </w:p>
+        </w:tc>
+      </w:tr>
     </w:tbl>
     <w:p>
       <w:r>
@@ -3104,6 +3112,19 @@
     <w:basedOn w:val="DefaultParagraphFont"/>
     <w:rsid w:val="00EE31B6"/>
   </w:style>
+  <w:style w:type="character" w:styleId="HTMLCode">
+    <w:name w:val="HTML Code"/>
+    <w:basedOn w:val="DefaultParagraphFont"/>
+    <w:uiPriority w:val="99"/>
+    <w:semiHidden/>
+    <w:unhideWhenUsed/>
+    <w:rsid w:val="00E96165"/>
+    <w:rPr>
+      <w:rFonts w:ascii="Courier New" w:eastAsia="Times New Roman" w:hAnsi="Courier New" w:cs="Courier New"/>
+      <w:sz w:val="20"/>
+      <w:szCs w:val="20"/>
+    </w:rPr>
+  </w:style>
 </w:styles>
 </file>
 
@@ -3365,6 +3386,19 @@
     <w:name w:val="objectbox"/>
     <w:basedOn w:val="DefaultParagraphFont"/>
     <w:rsid w:val="00EE31B6"/>
+  </w:style>
+  <w:style w:type="character" w:styleId="HTMLCode">
+    <w:name w:val="HTML Code"/>
+    <w:basedOn w:val="DefaultParagraphFont"/>
+    <w:uiPriority w:val="99"/>
+    <w:semiHidden/>
+    <w:unhideWhenUsed/>
+    <w:rsid w:val="00E96165"/>
+    <w:rPr>
+      <w:rFonts w:ascii="Courier New" w:eastAsia="Times New Roman" w:hAnsi="Courier New" w:cs="Courier New"/>
+      <w:sz w:val="20"/>
+      <w:szCs w:val="20"/>
+    </w:rPr>
   </w:style>
 </w:styles>
 </file>

</xml_diff>

<commit_message>
Settings-Gebruikersbeheer Rechten en Rollen: add new role -> get new id  works.
</commit_message>
<xml_diff>
--- a/Docs/ToDo.docx
+++ b/Docs/ToDo.docx
@@ -99,8 +99,65 @@
                 <w:color w:val="808080" w:themeColor="background1" w:themeShade="80"/>
                 <w:lang w:val="en-US"/>
               </w:rPr>
-              <w:t>response loggen, 401 (not authenticated): redirect login, 402: redirect url = instelling in configuratie</w:t>
-            </w:r>
+              <w:t xml:space="preserve">response </w:t>
+            </w:r>
+            <w:proofErr w:type="spellStart"/>
+            <w:r>
+              <w:rPr>
+                <w:color w:val="808080" w:themeColor="background1" w:themeShade="80"/>
+                <w:lang w:val="en-US"/>
+              </w:rPr>
+              <w:t>loggen</w:t>
+            </w:r>
+            <w:proofErr w:type="spellEnd"/>
+            <w:r>
+              <w:rPr>
+                <w:color w:val="808080" w:themeColor="background1" w:themeShade="80"/>
+                <w:lang w:val="en-US"/>
+              </w:rPr>
+              <w:t xml:space="preserve">, 401 (not authenticated): redirect login, 402: redirect </w:t>
+            </w:r>
+            <w:proofErr w:type="spellStart"/>
+            <w:r>
+              <w:rPr>
+                <w:color w:val="808080" w:themeColor="background1" w:themeShade="80"/>
+                <w:lang w:val="en-US"/>
+              </w:rPr>
+              <w:t>url</w:t>
+            </w:r>
+            <w:proofErr w:type="spellEnd"/>
+            <w:r>
+              <w:rPr>
+                <w:color w:val="808080" w:themeColor="background1" w:themeShade="80"/>
+                <w:lang w:val="en-US"/>
+              </w:rPr>
+              <w:t xml:space="preserve"> = </w:t>
+            </w:r>
+            <w:proofErr w:type="spellStart"/>
+            <w:r>
+              <w:rPr>
+                <w:color w:val="808080" w:themeColor="background1" w:themeShade="80"/>
+                <w:lang w:val="en-US"/>
+              </w:rPr>
+              <w:t>instelling</w:t>
+            </w:r>
+            <w:proofErr w:type="spellEnd"/>
+            <w:r>
+              <w:rPr>
+                <w:color w:val="808080" w:themeColor="background1" w:themeShade="80"/>
+                <w:lang w:val="en-US"/>
+              </w:rPr>
+              <w:t xml:space="preserve"> in </w:t>
+            </w:r>
+            <w:proofErr w:type="spellStart"/>
+            <w:r>
+              <w:rPr>
+                <w:color w:val="808080" w:themeColor="background1" w:themeShade="80"/>
+                <w:lang w:val="en-US"/>
+              </w:rPr>
+              <w:t>configuratie</w:t>
+            </w:r>
+            <w:proofErr w:type="spellEnd"/>
           </w:p>
           <w:p>
             <w:pPr>
@@ -569,7 +626,71 @@
                 <w:color w:val="808080" w:themeColor="background1" w:themeShade="80"/>
                 <w:lang w:val="en-US"/>
               </w:rPr>
-              <w:t xml:space="preserve">Resolve data vanuit state ‘editTranslation’ werkt niet </w:t>
+              <w:t xml:space="preserve">Resolve data </w:t>
+            </w:r>
+            <w:proofErr w:type="spellStart"/>
+            <w:r>
+              <w:rPr>
+                <w:color w:val="808080" w:themeColor="background1" w:themeShade="80"/>
+                <w:lang w:val="en-US"/>
+              </w:rPr>
+              <w:t>vanuit</w:t>
+            </w:r>
+            <w:proofErr w:type="spellEnd"/>
+            <w:r>
+              <w:rPr>
+                <w:color w:val="808080" w:themeColor="background1" w:themeShade="80"/>
+                <w:lang w:val="en-US"/>
+              </w:rPr>
+              <w:t xml:space="preserve"> state ‘</w:t>
+            </w:r>
+            <w:proofErr w:type="spellStart"/>
+            <w:r>
+              <w:rPr>
+                <w:color w:val="808080" w:themeColor="background1" w:themeShade="80"/>
+                <w:lang w:val="en-US"/>
+              </w:rPr>
+              <w:t>editTranslation</w:t>
+            </w:r>
+            <w:proofErr w:type="spellEnd"/>
+            <w:r>
+              <w:rPr>
+                <w:color w:val="808080" w:themeColor="background1" w:themeShade="80"/>
+                <w:lang w:val="en-US"/>
+              </w:rPr>
+              <w:t xml:space="preserve">’ </w:t>
+            </w:r>
+            <w:proofErr w:type="spellStart"/>
+            <w:r>
+              <w:rPr>
+                <w:color w:val="808080" w:themeColor="background1" w:themeShade="80"/>
+                <w:lang w:val="en-US"/>
+              </w:rPr>
+              <w:t>werkt</w:t>
+            </w:r>
+            <w:proofErr w:type="spellEnd"/>
+            <w:r>
+              <w:rPr>
+                <w:color w:val="808080" w:themeColor="background1" w:themeShade="80"/>
+                <w:lang w:val="en-US"/>
+              </w:rPr>
+              <w:t xml:space="preserve"> </w:t>
+            </w:r>
+            <w:proofErr w:type="spellStart"/>
+            <w:r>
+              <w:rPr>
+                <w:color w:val="808080" w:themeColor="background1" w:themeShade="80"/>
+                <w:lang w:val="en-US"/>
+              </w:rPr>
+              <w:t>niet</w:t>
+            </w:r>
+            <w:proofErr w:type="spellEnd"/>
+            <w:r>
+              <w:rPr>
+                <w:color w:val="808080" w:themeColor="background1" w:themeShade="80"/>
+                <w:lang w:val="en-US"/>
+              </w:rPr>
+              <w:t xml:space="preserve"> </w:t>
             </w:r>
           </w:p>
         </w:tc>
@@ -1051,22 +1172,95 @@
                 <w:color w:val="808080" w:themeColor="background1" w:themeShade="80"/>
                 <w:lang w:val="en-US"/>
               </w:rPr>
-              <w:t>/t</w:t>
-            </w:r>
-            <w:r>
-              <w:rPr>
-                <w:color w:val="808080" w:themeColor="background1" w:themeShade="80"/>
-                <w:lang w:val="en-US"/>
-              </w:rPr>
-              <w:t>rackingdata geeft 500 error respons – backend (CF + SQLServer)</w:t>
-            </w:r>
-            <w:r>
-              <w:rPr>
-                <w:color w:val="808080" w:themeColor="background1" w:themeShade="80"/>
-                <w:lang w:val="en-US"/>
-              </w:rPr>
-              <w:t xml:space="preserve"> probleem</w:t>
-            </w:r>
+              <w:t>/</w:t>
+            </w:r>
+            <w:proofErr w:type="spellStart"/>
+            <w:r>
+              <w:rPr>
+                <w:color w:val="808080" w:themeColor="background1" w:themeShade="80"/>
+                <w:lang w:val="en-US"/>
+              </w:rPr>
+              <w:t>t</w:t>
+            </w:r>
+            <w:r>
+              <w:rPr>
+                <w:color w:val="808080" w:themeColor="background1" w:themeShade="80"/>
+                <w:lang w:val="en-US"/>
+              </w:rPr>
+              <w:t>rackingdata</w:t>
+            </w:r>
+            <w:proofErr w:type="spellEnd"/>
+            <w:r>
+              <w:rPr>
+                <w:color w:val="808080" w:themeColor="background1" w:themeShade="80"/>
+                <w:lang w:val="en-US"/>
+              </w:rPr>
+              <w:t xml:space="preserve"> </w:t>
+            </w:r>
+            <w:proofErr w:type="spellStart"/>
+            <w:r>
+              <w:rPr>
+                <w:color w:val="808080" w:themeColor="background1" w:themeShade="80"/>
+                <w:lang w:val="en-US"/>
+              </w:rPr>
+              <w:t>geeft</w:t>
+            </w:r>
+            <w:proofErr w:type="spellEnd"/>
+            <w:r>
+              <w:rPr>
+                <w:color w:val="808080" w:themeColor="background1" w:themeShade="80"/>
+                <w:lang w:val="en-US"/>
+              </w:rPr>
+              <w:t xml:space="preserve"> 500 error </w:t>
+            </w:r>
+            <w:proofErr w:type="spellStart"/>
+            <w:r>
+              <w:rPr>
+                <w:color w:val="808080" w:themeColor="background1" w:themeShade="80"/>
+                <w:lang w:val="en-US"/>
+              </w:rPr>
+              <w:t>respons</w:t>
+            </w:r>
+            <w:proofErr w:type="spellEnd"/>
+            <w:r>
+              <w:rPr>
+                <w:color w:val="808080" w:themeColor="background1" w:themeShade="80"/>
+                <w:lang w:val="en-US"/>
+              </w:rPr>
+              <w:t xml:space="preserve"> – backend (CF + </w:t>
+            </w:r>
+            <w:proofErr w:type="spellStart"/>
+            <w:r>
+              <w:rPr>
+                <w:color w:val="808080" w:themeColor="background1" w:themeShade="80"/>
+                <w:lang w:val="en-US"/>
+              </w:rPr>
+              <w:t>SQLServer</w:t>
+            </w:r>
+            <w:proofErr w:type="spellEnd"/>
+            <w:r>
+              <w:rPr>
+                <w:color w:val="808080" w:themeColor="background1" w:themeShade="80"/>
+                <w:lang w:val="en-US"/>
+              </w:rPr>
+              <w:t>)</w:t>
+            </w:r>
+            <w:r>
+              <w:rPr>
+                <w:color w:val="808080" w:themeColor="background1" w:themeShade="80"/>
+                <w:lang w:val="en-US"/>
+              </w:rPr>
+              <w:t xml:space="preserve"> </w:t>
+            </w:r>
+            <w:proofErr w:type="spellStart"/>
+            <w:r>
+              <w:rPr>
+                <w:color w:val="808080" w:themeColor="background1" w:themeShade="80"/>
+                <w:lang w:val="en-US"/>
+              </w:rPr>
+              <w:t>probleem</w:t>
+            </w:r>
+            <w:proofErr w:type="spellEnd"/>
           </w:p>
         </w:tc>
         <w:tc>
@@ -1740,12 +1934,69 @@
                 <w:lang w:val="en-US"/>
               </w:rPr>
             </w:pPr>
-            <w:r>
-              <w:rPr>
-                <w:color w:val="808080" w:themeColor="background1" w:themeShade="80"/>
-                <w:lang w:val="en-US"/>
-              </w:rPr>
-              <w:t>Teams detailView: discussie met BC over Taffy Api response.</w:t>
+            <w:proofErr w:type="gramStart"/>
+            <w:r>
+              <w:rPr>
+                <w:color w:val="808080" w:themeColor="background1" w:themeShade="80"/>
+                <w:lang w:val="en-US"/>
+              </w:rPr>
+              <w:t>Teams</w:t>
+            </w:r>
+            <w:proofErr w:type="gramEnd"/>
+            <w:r>
+              <w:rPr>
+                <w:color w:val="808080" w:themeColor="background1" w:themeShade="80"/>
+                <w:lang w:val="en-US"/>
+              </w:rPr>
+              <w:t xml:space="preserve"> </w:t>
+            </w:r>
+            <w:proofErr w:type="spellStart"/>
+            <w:r>
+              <w:rPr>
+                <w:color w:val="808080" w:themeColor="background1" w:themeShade="80"/>
+                <w:lang w:val="en-US"/>
+              </w:rPr>
+              <w:t>detailView</w:t>
+            </w:r>
+            <w:proofErr w:type="spellEnd"/>
+            <w:r>
+              <w:rPr>
+                <w:color w:val="808080" w:themeColor="background1" w:themeShade="80"/>
+                <w:lang w:val="en-US"/>
+              </w:rPr>
+              <w:t xml:space="preserve">: </w:t>
+            </w:r>
+            <w:proofErr w:type="spellStart"/>
+            <w:r>
+              <w:rPr>
+                <w:color w:val="808080" w:themeColor="background1" w:themeShade="80"/>
+                <w:lang w:val="en-US"/>
+              </w:rPr>
+              <w:t>discussie</w:t>
+            </w:r>
+            <w:proofErr w:type="spellEnd"/>
+            <w:r>
+              <w:rPr>
+                <w:color w:val="808080" w:themeColor="background1" w:themeShade="80"/>
+                <w:lang w:val="en-US"/>
+              </w:rPr>
+              <w:t xml:space="preserve"> met BC over Taffy </w:t>
+            </w:r>
+            <w:proofErr w:type="spellStart"/>
+            <w:r>
+              <w:rPr>
+                <w:color w:val="808080" w:themeColor="background1" w:themeShade="80"/>
+                <w:lang w:val="en-US"/>
+              </w:rPr>
+              <w:t>Api</w:t>
+            </w:r>
+            <w:proofErr w:type="spellEnd"/>
+            <w:r>
+              <w:rPr>
+                <w:color w:val="808080" w:themeColor="background1" w:themeShade="80"/>
+                <w:lang w:val="en-US"/>
+              </w:rPr>
+              <w:t xml:space="preserve"> response.</w:t>
             </w:r>
           </w:p>
         </w:tc>
@@ -1896,12 +2147,85 @@
                 <w:lang w:val="en-US" w:eastAsia="nl-NL"/>
               </w:rPr>
             </w:pPr>
-            <w:r>
-              <w:rPr>
-                <w:color w:val="808080" w:themeColor="background1" w:themeShade="80"/>
-                <w:lang w:val="en-US"/>
-              </w:rPr>
-              <w:t>UserManagementController: bepaal active tab a.h.v. current state; userManagementContainer.html: active = uib_tabset property en index van active tab</w:t>
+            <w:proofErr w:type="spellStart"/>
+            <w:r>
+              <w:rPr>
+                <w:color w:val="808080" w:themeColor="background1" w:themeShade="80"/>
+                <w:lang w:val="en-US"/>
+              </w:rPr>
+              <w:t>UserManagementController</w:t>
+            </w:r>
+            <w:proofErr w:type="spellEnd"/>
+            <w:r>
+              <w:rPr>
+                <w:color w:val="808080" w:themeColor="background1" w:themeShade="80"/>
+                <w:lang w:val="en-US"/>
+              </w:rPr>
+              <w:t xml:space="preserve">: </w:t>
+            </w:r>
+            <w:proofErr w:type="spellStart"/>
+            <w:r>
+              <w:rPr>
+                <w:color w:val="808080" w:themeColor="background1" w:themeShade="80"/>
+                <w:lang w:val="en-US"/>
+              </w:rPr>
+              <w:t>bepaal</w:t>
+            </w:r>
+            <w:proofErr w:type="spellEnd"/>
+            <w:r>
+              <w:rPr>
+                <w:color w:val="808080" w:themeColor="background1" w:themeShade="80"/>
+                <w:lang w:val="en-US"/>
+              </w:rPr>
+              <w:t xml:space="preserve"> active tab </w:t>
+            </w:r>
+            <w:proofErr w:type="spellStart"/>
+            <w:r>
+              <w:rPr>
+                <w:color w:val="808080" w:themeColor="background1" w:themeShade="80"/>
+                <w:lang w:val="en-US"/>
+              </w:rPr>
+              <w:t>a.h.v</w:t>
+            </w:r>
+            <w:proofErr w:type="spellEnd"/>
+            <w:r>
+              <w:rPr>
+                <w:color w:val="808080" w:themeColor="background1" w:themeShade="80"/>
+                <w:lang w:val="en-US"/>
+              </w:rPr>
+              <w:t xml:space="preserve">. current state; userManagementContainer.html: active = </w:t>
+            </w:r>
+            <w:proofErr w:type="spellStart"/>
+            <w:r>
+              <w:rPr>
+                <w:color w:val="808080" w:themeColor="background1" w:themeShade="80"/>
+                <w:lang w:val="en-US"/>
+              </w:rPr>
+              <w:t>uib_tabset</w:t>
+            </w:r>
+            <w:proofErr w:type="spellEnd"/>
+            <w:r>
+              <w:rPr>
+                <w:color w:val="808080" w:themeColor="background1" w:themeShade="80"/>
+                <w:lang w:val="en-US"/>
+              </w:rPr>
+              <w:t xml:space="preserve"> property </w:t>
+            </w:r>
+            <w:proofErr w:type="spellStart"/>
+            <w:r>
+              <w:rPr>
+                <w:color w:val="808080" w:themeColor="background1" w:themeShade="80"/>
+                <w:lang w:val="en-US"/>
+              </w:rPr>
+              <w:t>en</w:t>
+            </w:r>
+            <w:proofErr w:type="spellEnd"/>
+            <w:r>
+              <w:rPr>
+                <w:color w:val="808080" w:themeColor="background1" w:themeShade="80"/>
+                <w:lang w:val="en-US"/>
+              </w:rPr>
+              <w:t xml:space="preserve"> index van active tab</w:t>
             </w:r>
           </w:p>
         </w:tc>
@@ -2462,8 +2786,39 @@
                 <w:sz w:val="22"/>
                 <w:szCs w:val="22"/>
               </w:rPr>
-              <w:t>API Response was toch compleet</w:t>
-            </w:r>
+              <w:t xml:space="preserve">API Response was </w:t>
+            </w:r>
+            <w:proofErr w:type="spellStart"/>
+            <w:r>
+              <w:rPr>
+                <w:rFonts w:asciiTheme="minorHAnsi" w:eastAsiaTheme="minorHAnsi" w:hAnsiTheme="minorHAnsi" w:cstheme="minorBidi"/>
+                <w:color w:val="808080" w:themeColor="background1" w:themeShade="80"/>
+                <w:sz w:val="22"/>
+                <w:szCs w:val="22"/>
+              </w:rPr>
+              <w:t>toch</w:t>
+            </w:r>
+            <w:proofErr w:type="spellEnd"/>
+            <w:r>
+              <w:rPr>
+                <w:rFonts w:asciiTheme="minorHAnsi" w:eastAsiaTheme="minorHAnsi" w:hAnsiTheme="minorHAnsi" w:cstheme="minorBidi"/>
+                <w:color w:val="808080" w:themeColor="background1" w:themeShade="80"/>
+                <w:sz w:val="22"/>
+                <w:szCs w:val="22"/>
+              </w:rPr>
+              <w:t xml:space="preserve"> </w:t>
+            </w:r>
+            <w:proofErr w:type="spellStart"/>
+            <w:r>
+              <w:rPr>
+                <w:rFonts w:asciiTheme="minorHAnsi" w:eastAsiaTheme="minorHAnsi" w:hAnsiTheme="minorHAnsi" w:cstheme="minorBidi"/>
+                <w:color w:val="808080" w:themeColor="background1" w:themeShade="80"/>
+                <w:sz w:val="22"/>
+                <w:szCs w:val="22"/>
+              </w:rPr>
+              <w:t>compleet</w:t>
+            </w:r>
+            <w:proofErr w:type="spellEnd"/>
           </w:p>
         </w:tc>
       </w:tr>
@@ -2817,25 +3172,148 @@
                 <w:szCs w:val="22"/>
                 <w:lang w:val="nl-NL"/>
               </w:rPr>
-              <w:t xml:space="preserve"> "roles": [{"id":0,"systemName":"New Role","token":"7A474ED1-6C62-6D46-AC1465C0BD85866B"}]} =&gt; “</w:t>
-            </w:r>
-            <w:r>
-              <w:t>The ROLES parameter to the post function is required but was not passed in.</w:t>
-            </w:r>
-            <w:bookmarkStart w:id="0" w:name="_GoBack"/>
-            <w:bookmarkEnd w:id="0"/>
+              <w:t xml:space="preserve"> </w:t>
+            </w:r>
             <w:r>
               <w:rPr>
                 <w:rFonts w:asciiTheme="minorHAnsi" w:eastAsiaTheme="minorHAnsi" w:hAnsiTheme="minorHAnsi" w:cstheme="minorBidi"/>
                 <w:sz w:val="22"/>
                 <w:szCs w:val="22"/>
+              </w:rPr>
+              <w:t>"roles": [{"id":0,"systemName":"New Role","token":"7A474ED1-6C62-6D46-AC1465C0BD85866B"}]} =&gt; “</w:t>
+            </w:r>
+            <w:r>
+              <w:t>The ROLES parameter to the post function is required but was not passed in.</w:t>
+            </w:r>
+            <w:r>
+              <w:rPr>
+                <w:rFonts w:asciiTheme="minorHAnsi" w:eastAsiaTheme="minorHAnsi" w:hAnsiTheme="minorHAnsi" w:cstheme="minorBidi"/>
+                <w:sz w:val="22"/>
+                <w:szCs w:val="22"/>
+              </w:rPr>
+              <w:t>”</w:t>
+            </w:r>
+          </w:p>
+        </w:tc>
+      </w:tr>
+      <w:tr>
+        <w:tc>
+          <w:tcPr>
+            <w:tcW w:w="7387" w:type="dxa"/>
+          </w:tcPr>
+          <w:p>
+            <w:pPr>
+              <w:rPr>
+                <w:color w:val="FF0000"/>
+                <w:lang w:val="en-US"/>
+              </w:rPr>
+            </w:pPr>
+            <w:r>
+              <w:rPr>
+                <w:color w:val="FF0000"/>
+              </w:rPr>
+              <w:t>donderdag 28 april 2016</w:t>
+            </w:r>
+          </w:p>
+        </w:tc>
+        <w:tc>
+          <w:tcPr>
+            <w:tcW w:w="2767" w:type="dxa"/>
+          </w:tcPr>
+          <w:p>
+            <w:pPr>
+              <w:rPr>
+                <w:color w:val="808080" w:themeColor="background1" w:themeShade="80"/>
+                <w:lang w:val="en-US"/>
+              </w:rPr>
+            </w:pPr>
+          </w:p>
+        </w:tc>
+        <w:tc>
+          <w:tcPr>
+            <w:tcW w:w="4066" w:type="dxa"/>
+          </w:tcPr>
+          <w:p>
+            <w:pPr>
+              <w:pStyle w:val="HTMLPreformatted"/>
+              <w:shd w:val="clear" w:color="auto" w:fill="FFFFFF"/>
+              <w:rPr>
+                <w:rFonts w:asciiTheme="minorHAnsi" w:eastAsiaTheme="minorHAnsi" w:hAnsiTheme="minorHAnsi" w:cstheme="minorBidi"/>
+                <w:sz w:val="22"/>
+                <w:szCs w:val="22"/>
+              </w:rPr>
+            </w:pPr>
+          </w:p>
+        </w:tc>
+      </w:tr>
+      <w:tr>
+        <w:tc>
+          <w:tcPr>
+            <w:tcW w:w="7387" w:type="dxa"/>
+          </w:tcPr>
+          <w:p>
+            <w:pPr>
+              <w:rPr>
+                <w:color w:val="808080" w:themeColor="background1" w:themeShade="80"/>
+              </w:rPr>
+            </w:pPr>
+            <w:bookmarkStart w:id="0" w:name="_GoBack"/>
+            <w:r>
+              <w:rPr>
+                <w:color w:val="808080" w:themeColor="background1" w:themeShade="80"/>
+              </w:rPr>
+              <w:t>Rechten en Rollen: Nieuew rol toevoegen</w:t>
+            </w:r>
+          </w:p>
+        </w:tc>
+        <w:tc>
+          <w:tcPr>
+            <w:tcW w:w="2767" w:type="dxa"/>
+          </w:tcPr>
+          <w:p>
+            <w:pPr>
+              <w:rPr>
+                <w:color w:val="808080" w:themeColor="background1" w:themeShade="80"/>
+              </w:rPr>
+            </w:pPr>
+            <w:r>
+              <w:rPr>
+                <w:color w:val="808080" w:themeColor="background1" w:themeShade="80"/>
+              </w:rPr>
+              <w:t>ok</w:t>
+            </w:r>
+          </w:p>
+        </w:tc>
+        <w:tc>
+          <w:tcPr>
+            <w:tcW w:w="4066" w:type="dxa"/>
+          </w:tcPr>
+          <w:p>
+            <w:pPr>
+              <w:pStyle w:val="HTMLPreformatted"/>
+              <w:shd w:val="clear" w:color="auto" w:fill="FFFFFF"/>
+              <w:rPr>
+                <w:rFonts w:asciiTheme="minorHAnsi" w:eastAsiaTheme="minorHAnsi" w:hAnsiTheme="minorHAnsi" w:cstheme="minorBidi"/>
+                <w:color w:val="808080" w:themeColor="background1" w:themeShade="80"/>
+                <w:sz w:val="22"/>
+                <w:szCs w:val="22"/>
                 <w:lang w:val="nl-NL"/>
               </w:rPr>
-              <w:t>”</w:t>
-            </w:r>
-          </w:p>
-        </w:tc>
-      </w:tr>
+            </w:pPr>
+            <w:r>
+              <w:rPr>
+                <w:rFonts w:asciiTheme="minorHAnsi" w:eastAsiaTheme="minorHAnsi" w:hAnsiTheme="minorHAnsi" w:cstheme="minorBidi"/>
+                <w:color w:val="808080" w:themeColor="background1" w:themeShade="80"/>
+                <w:sz w:val="22"/>
+                <w:szCs w:val="22"/>
+                <w:lang w:val="nl-NL"/>
+              </w:rPr>
+              <w:t>POST /role payload was verkeerd</w:t>
+            </w:r>
+          </w:p>
+        </w:tc>
+      </w:tr>
+      <w:bookmarkEnd w:id="0"/>
     </w:tbl>
     <w:p>
       <w:r>

</xml_diff>

<commit_message>
Settings-Gebruikersbeheer-Teams: •	Tonen van teams in listView (generieke tableview.html); •	Toevoegen team; •	Tonen van detail scherm voor team; •	Cancel van detailscherm; Code refactoring: APIService.request geeft nu successResponse.data terug ipv successResponse
</commit_message>
<xml_diff>
--- a/Docs/ToDo.docx
+++ b/Docs/ToDo.docx
@@ -2992,12 +2992,68 @@
               </w:rPr>
               <w:t>ok</w:t>
             </w:r>
+          </w:p>
+        </w:tc>
+        <w:tc>
+          <w:tcPr>
+            <w:tcW w:w="4066" w:type="dxa"/>
+          </w:tcPr>
+          <w:p>
+            <w:pPr>
+              <w:pStyle w:val="HTMLPreformatted"/>
+              <w:shd w:val="clear" w:color="auto" w:fill="FFFFFF"/>
+              <w:rPr>
+                <w:rFonts w:asciiTheme="minorHAnsi" w:eastAsiaTheme="minorHAnsi" w:hAnsiTheme="minorHAnsi" w:cstheme="minorBidi"/>
+                <w:color w:val="808080" w:themeColor="background1" w:themeShade="80"/>
+                <w:sz w:val="22"/>
+                <w:szCs w:val="22"/>
+                <w:lang w:val="nl-NL"/>
+              </w:rPr>
+            </w:pPr>
+          </w:p>
+        </w:tc>
+      </w:tr>
+      <w:tr>
+        <w:tc>
+          <w:tcPr>
+            <w:tcW w:w="7387" w:type="dxa"/>
+          </w:tcPr>
+          <w:p>
+            <w:pPr>
+              <w:rPr>
+                <w:color w:val="808080" w:themeColor="background1" w:themeShade="80"/>
+              </w:rPr>
+            </w:pPr>
+            <w:r>
+              <w:rPr>
+                <w:color w:val="FF0000"/>
+              </w:rPr>
+              <w:t>vrijdag 29 april 2016</w:t>
+            </w:r>
+            <w:r>
+              <w:rPr>
+                <w:color w:val="FF0000"/>
+              </w:rPr>
+              <w:t xml:space="preserve"> 13:0022:00</w:t>
+            </w:r>
             <w:bookmarkStart w:id="0" w:name="_GoBack"/>
             <w:bookmarkEnd w:id="0"/>
           </w:p>
         </w:tc>
         <w:tc>
           <w:tcPr>
+            <w:tcW w:w="2767" w:type="dxa"/>
+          </w:tcPr>
+          <w:p>
+            <w:pPr>
+              <w:rPr>
+                <w:color w:val="808080" w:themeColor="background1" w:themeShade="80"/>
+              </w:rPr>
+            </w:pPr>
+          </w:p>
+        </w:tc>
+        <w:tc>
+          <w:tcPr>
             <w:tcW w:w="4066" w:type="dxa"/>
           </w:tcPr>
           <w:p>
@@ -3015,8 +3071,263 @@
           </w:p>
         </w:tc>
       </w:tr>
+      <w:tr>
+        <w:tc>
+          <w:tcPr>
+            <w:tcW w:w="7387" w:type="dxa"/>
+          </w:tcPr>
+          <w:p>
+            <w:r>
+              <w:t>Settings-Gebruikersbeheer-Teams:</w:t>
+            </w:r>
+          </w:p>
+          <w:p>
+            <w:pPr>
+              <w:pStyle w:val="HTMLPreformatted"/>
+              <w:numPr>
+                <w:ilvl w:val="0"/>
+                <w:numId w:val="1"/>
+              </w:numPr>
+              <w:shd w:val="clear" w:color="auto" w:fill="FFFFFF"/>
+              <w:rPr>
+                <w:rFonts w:asciiTheme="minorHAnsi" w:eastAsiaTheme="minorHAnsi" w:hAnsiTheme="minorHAnsi" w:cstheme="minorBidi"/>
+                <w:sz w:val="22"/>
+                <w:szCs w:val="22"/>
+                <w:lang w:val="nl-NL"/>
+              </w:rPr>
+            </w:pPr>
+            <w:r>
+              <w:rPr>
+                <w:rFonts w:asciiTheme="minorHAnsi" w:eastAsiaTheme="minorHAnsi" w:hAnsiTheme="minorHAnsi" w:cstheme="minorBidi"/>
+                <w:sz w:val="22"/>
+                <w:szCs w:val="22"/>
+                <w:lang w:val="nl-NL"/>
+              </w:rPr>
+              <w:t>Tonen van teams in listView (generieke tableview.html);</w:t>
+            </w:r>
+          </w:p>
+          <w:p>
+            <w:pPr>
+              <w:pStyle w:val="HTMLPreformatted"/>
+              <w:numPr>
+                <w:ilvl w:val="0"/>
+                <w:numId w:val="1"/>
+              </w:numPr>
+              <w:shd w:val="clear" w:color="auto" w:fill="FFFFFF"/>
+              <w:rPr>
+                <w:rFonts w:asciiTheme="minorHAnsi" w:eastAsiaTheme="minorHAnsi" w:hAnsiTheme="minorHAnsi" w:cstheme="minorBidi"/>
+                <w:sz w:val="22"/>
+                <w:szCs w:val="22"/>
+                <w:lang w:val="nl-NL"/>
+              </w:rPr>
+            </w:pPr>
+            <w:r>
+              <w:rPr>
+                <w:rFonts w:asciiTheme="minorHAnsi" w:eastAsiaTheme="minorHAnsi" w:hAnsiTheme="minorHAnsi" w:cstheme="minorBidi"/>
+                <w:sz w:val="22"/>
+                <w:szCs w:val="22"/>
+                <w:lang w:val="nl-NL"/>
+              </w:rPr>
+              <w:t>Toevoegen team;</w:t>
+            </w:r>
+          </w:p>
+          <w:p>
+            <w:pPr>
+              <w:pStyle w:val="HTMLPreformatted"/>
+              <w:numPr>
+                <w:ilvl w:val="0"/>
+                <w:numId w:val="1"/>
+              </w:numPr>
+              <w:shd w:val="clear" w:color="auto" w:fill="FFFFFF"/>
+              <w:rPr>
+                <w:rFonts w:asciiTheme="minorHAnsi" w:eastAsiaTheme="minorHAnsi" w:hAnsiTheme="minorHAnsi" w:cstheme="minorBidi"/>
+                <w:sz w:val="22"/>
+                <w:szCs w:val="22"/>
+                <w:lang w:val="nl-NL"/>
+              </w:rPr>
+            </w:pPr>
+            <w:r>
+              <w:rPr>
+                <w:rFonts w:asciiTheme="minorHAnsi" w:eastAsiaTheme="minorHAnsi" w:hAnsiTheme="minorHAnsi" w:cstheme="minorBidi"/>
+                <w:sz w:val="22"/>
+                <w:szCs w:val="22"/>
+                <w:lang w:val="nl-NL"/>
+              </w:rPr>
+              <w:t>Tonen van detail scherm voor team;</w:t>
+            </w:r>
+          </w:p>
+          <w:p>
+            <w:pPr>
+              <w:pStyle w:val="ListParagraph"/>
+              <w:numPr>
+                <w:ilvl w:val="0"/>
+                <w:numId w:val="1"/>
+              </w:numPr>
+            </w:pPr>
+            <w:r>
+              <w:t>Cancel van detailscherm;</w:t>
+            </w:r>
+          </w:p>
+        </w:tc>
+        <w:tc>
+          <w:tcPr>
+            <w:tcW w:w="2767" w:type="dxa"/>
+          </w:tcPr>
+          <w:p/>
+        </w:tc>
+        <w:tc>
+          <w:tcPr>
+            <w:tcW w:w="4066" w:type="dxa"/>
+          </w:tcPr>
+          <w:p>
+            <w:pPr>
+              <w:pStyle w:val="HTMLPreformatted"/>
+              <w:shd w:val="clear" w:color="auto" w:fill="FFFFFF"/>
+              <w:rPr>
+                <w:rFonts w:asciiTheme="minorHAnsi" w:eastAsiaTheme="minorHAnsi" w:hAnsiTheme="minorHAnsi" w:cstheme="minorBidi"/>
+                <w:sz w:val="22"/>
+                <w:szCs w:val="22"/>
+                <w:lang w:val="nl-NL"/>
+              </w:rPr>
+            </w:pPr>
+            <w:r>
+              <w:rPr>
+                <w:rFonts w:asciiTheme="minorHAnsi" w:eastAsiaTheme="minorHAnsi" w:hAnsiTheme="minorHAnsi" w:cstheme="minorBidi"/>
+                <w:sz w:val="22"/>
+                <w:szCs w:val="22"/>
+                <w:lang w:val="nl-NL"/>
+              </w:rPr>
+              <w:t>Verwijderen van team geeft 404</w:t>
+            </w:r>
+            <w:r>
+              <w:rPr>
+                <w:rFonts w:asciiTheme="minorHAnsi" w:eastAsiaTheme="minorHAnsi" w:hAnsiTheme="minorHAnsi" w:cstheme="minorBidi"/>
+                <w:sz w:val="22"/>
+                <w:szCs w:val="22"/>
+                <w:lang w:val="nl-NL"/>
+              </w:rPr>
+              <w:t xml:space="preserve"> (NOT FOUND);</w:t>
+            </w:r>
+          </w:p>
+          <w:p>
+            <w:pPr>
+              <w:pStyle w:val="HTMLPreformatted"/>
+              <w:shd w:val="clear" w:color="auto" w:fill="FFFFFF"/>
+              <w:rPr>
+                <w:rFonts w:asciiTheme="minorHAnsi" w:eastAsiaTheme="minorHAnsi" w:hAnsiTheme="minorHAnsi" w:cstheme="minorBidi"/>
+                <w:sz w:val="22"/>
+                <w:szCs w:val="22"/>
+                <w:lang w:val="nl-NL"/>
+              </w:rPr>
+            </w:pPr>
+            <w:r>
+              <w:rPr>
+                <w:rFonts w:asciiTheme="minorHAnsi" w:eastAsiaTheme="minorHAnsi" w:hAnsiTheme="minorHAnsi" w:cstheme="minorBidi"/>
+                <w:sz w:val="22"/>
+                <w:szCs w:val="22"/>
+                <w:lang w:val="nl-NL"/>
+              </w:rPr>
+              <w:t>Bevestiging van toevoegen team toevoegen;</w:t>
+            </w:r>
+          </w:p>
+          <w:p>
+            <w:pPr>
+              <w:pStyle w:val="HTMLPreformatted"/>
+              <w:shd w:val="clear" w:color="auto" w:fill="FFFFFF"/>
+              <w:rPr>
+                <w:rFonts w:asciiTheme="minorHAnsi" w:eastAsiaTheme="minorHAnsi" w:hAnsiTheme="minorHAnsi" w:cstheme="minorBidi"/>
+                <w:sz w:val="22"/>
+                <w:szCs w:val="22"/>
+                <w:lang w:val="nl-NL"/>
+              </w:rPr>
+            </w:pPr>
+            <w:r>
+              <w:rPr>
+                <w:rFonts w:asciiTheme="minorHAnsi" w:eastAsiaTheme="minorHAnsi" w:hAnsiTheme="minorHAnsi" w:cstheme="minorBidi"/>
+                <w:sz w:val="22"/>
+                <w:szCs w:val="22"/>
+                <w:lang w:val="nl-NL"/>
+              </w:rPr>
+              <w:t>/jobList geeft 404 not found</w:t>
+            </w:r>
+          </w:p>
+        </w:tc>
+      </w:tr>
+      <w:tr>
+        <w:tc>
+          <w:tcPr>
+            <w:tcW w:w="7387" w:type="dxa"/>
+          </w:tcPr>
+          <w:p>
+            <w:pPr>
+              <w:rPr>
+                <w:color w:val="808080" w:themeColor="background1" w:themeShade="80"/>
+              </w:rPr>
+            </w:pPr>
+            <w:r>
+              <w:rPr>
+                <w:color w:val="808080" w:themeColor="background1" w:themeShade="80"/>
+              </w:rPr>
+              <w:t xml:space="preserve">Code refactoring: </w:t>
+            </w:r>
+            <w:r>
+              <w:rPr>
+                <w:color w:val="808080" w:themeColor="background1" w:themeShade="80"/>
+              </w:rPr>
+              <w:t>APIServi</w:t>
+            </w:r>
+            <w:r>
+              <w:rPr>
+                <w:color w:val="808080" w:themeColor="background1" w:themeShade="80"/>
+              </w:rPr>
+              <w:t>ce.request geeft nu successResponse.data terug ipv successResponse</w:t>
+            </w:r>
+          </w:p>
+        </w:tc>
+        <w:tc>
+          <w:tcPr>
+            <w:tcW w:w="2767" w:type="dxa"/>
+          </w:tcPr>
+          <w:p>
+            <w:pPr>
+              <w:rPr>
+                <w:color w:val="808080" w:themeColor="background1" w:themeShade="80"/>
+              </w:rPr>
+            </w:pPr>
+            <w:r>
+              <w:rPr>
+                <w:color w:val="808080" w:themeColor="background1" w:themeShade="80"/>
+              </w:rPr>
+              <w:t>Ok</w:t>
+            </w:r>
+          </w:p>
+        </w:tc>
+        <w:tc>
+          <w:tcPr>
+            <w:tcW w:w="4066" w:type="dxa"/>
+          </w:tcPr>
+          <w:p>
+            <w:pPr>
+              <w:pStyle w:val="HTMLPreformatted"/>
+              <w:shd w:val="clear" w:color="auto" w:fill="FFFFFF"/>
+              <w:rPr>
+                <w:rFonts w:asciiTheme="minorHAnsi" w:eastAsiaTheme="minorHAnsi" w:hAnsiTheme="minorHAnsi" w:cstheme="minorBidi"/>
+                <w:color w:val="808080" w:themeColor="background1" w:themeShade="80"/>
+                <w:sz w:val="22"/>
+                <w:szCs w:val="22"/>
+                <w:lang w:val="nl-NL"/>
+              </w:rPr>
+            </w:pPr>
+          </w:p>
+        </w:tc>
+      </w:tr>
     </w:tbl>
     <w:p>
+      <w:pPr>
+        <w:rPr>
+          <w:lang w:val="en-US"/>
+        </w:rPr>
+      </w:pPr>
       <w:r>
         <w:br w:type="page"/>
       </w:r>
@@ -3030,6 +3341,127 @@
     </w:sectPr>
   </w:body>
 </w:document>
+</file>
+
+<file path=word/numbering.xml><?xml version="1.0" encoding="utf-8"?>
+<w:numbering xmlns:wpc="http://schemas.microsoft.com/office/word/2010/wordprocessingCanvas" xmlns:mc="http://schemas.openxmlformats.org/markup-compatibility/2006" xmlns:o="urn:schemas-microsoft-com:office:office" xmlns:r="http://schemas.openxmlformats.org/officeDocument/2006/relationships" xmlns:m="http://schemas.openxmlformats.org/officeDocument/2006/math" xmlns:v="urn:schemas-microsoft-com:vml" xmlns:wp14="http://schemas.microsoft.com/office/word/2010/wordprocessingDrawing" xmlns:wp="http://schemas.openxmlformats.org/drawingml/2006/wordprocessingDrawing" xmlns:w10="urn:schemas-microsoft-com:office:word" xmlns:w="http://schemas.openxmlformats.org/wordprocessingml/2006/main" xmlns:w14="http://schemas.microsoft.com/office/word/2010/wordml" xmlns:wpg="http://schemas.microsoft.com/office/word/2010/wordprocessingGroup" xmlns:wpi="http://schemas.microsoft.com/office/word/2010/wordprocessingInk" xmlns:wne="http://schemas.microsoft.com/office/word/2006/wordml" xmlns:wps="http://schemas.microsoft.com/office/word/2010/wordprocessingShape" mc:Ignorable="w14 wp14">
+  <w:abstractNum w:abstractNumId="0">
+    <w:nsid w:val="778A4E1C"/>
+    <w:multiLevelType w:val="hybridMultilevel"/>
+    <w:tmpl w:val="7FA8F870"/>
+    <w:lvl w:ilvl="0" w:tplc="04090001">
+      <w:start w:val="1"/>
+      <w:numFmt w:val="bullet"/>
+      <w:lvlText w:val=""/>
+      <w:lvlJc w:val="left"/>
+      <w:pPr>
+        <w:ind w:left="720" w:hanging="360"/>
+      </w:pPr>
+      <w:rPr>
+        <w:rFonts w:ascii="Symbol" w:hAnsi="Symbol" w:hint="default"/>
+      </w:rPr>
+    </w:lvl>
+    <w:lvl w:ilvl="1" w:tplc="04090003" w:tentative="1">
+      <w:start w:val="1"/>
+      <w:numFmt w:val="bullet"/>
+      <w:lvlText w:val="o"/>
+      <w:lvlJc w:val="left"/>
+      <w:pPr>
+        <w:ind w:left="1440" w:hanging="360"/>
+      </w:pPr>
+      <w:rPr>
+        <w:rFonts w:ascii="Courier New" w:hAnsi="Courier New" w:cs="Courier New" w:hint="default"/>
+      </w:rPr>
+    </w:lvl>
+    <w:lvl w:ilvl="2" w:tplc="04090005" w:tentative="1">
+      <w:start w:val="1"/>
+      <w:numFmt w:val="bullet"/>
+      <w:lvlText w:val=""/>
+      <w:lvlJc w:val="left"/>
+      <w:pPr>
+        <w:ind w:left="2160" w:hanging="360"/>
+      </w:pPr>
+      <w:rPr>
+        <w:rFonts w:ascii="Wingdings" w:hAnsi="Wingdings" w:hint="default"/>
+      </w:rPr>
+    </w:lvl>
+    <w:lvl w:ilvl="3" w:tplc="04090001" w:tentative="1">
+      <w:start w:val="1"/>
+      <w:numFmt w:val="bullet"/>
+      <w:lvlText w:val=""/>
+      <w:lvlJc w:val="left"/>
+      <w:pPr>
+        <w:ind w:left="2880" w:hanging="360"/>
+      </w:pPr>
+      <w:rPr>
+        <w:rFonts w:ascii="Symbol" w:hAnsi="Symbol" w:hint="default"/>
+      </w:rPr>
+    </w:lvl>
+    <w:lvl w:ilvl="4" w:tplc="04090003" w:tentative="1">
+      <w:start w:val="1"/>
+      <w:numFmt w:val="bullet"/>
+      <w:lvlText w:val="o"/>
+      <w:lvlJc w:val="left"/>
+      <w:pPr>
+        <w:ind w:left="3600" w:hanging="360"/>
+      </w:pPr>
+      <w:rPr>
+        <w:rFonts w:ascii="Courier New" w:hAnsi="Courier New" w:cs="Courier New" w:hint="default"/>
+      </w:rPr>
+    </w:lvl>
+    <w:lvl w:ilvl="5" w:tplc="04090005" w:tentative="1">
+      <w:start w:val="1"/>
+      <w:numFmt w:val="bullet"/>
+      <w:lvlText w:val=""/>
+      <w:lvlJc w:val="left"/>
+      <w:pPr>
+        <w:ind w:left="4320" w:hanging="360"/>
+      </w:pPr>
+      <w:rPr>
+        <w:rFonts w:ascii="Wingdings" w:hAnsi="Wingdings" w:hint="default"/>
+      </w:rPr>
+    </w:lvl>
+    <w:lvl w:ilvl="6" w:tplc="04090001" w:tentative="1">
+      <w:start w:val="1"/>
+      <w:numFmt w:val="bullet"/>
+      <w:lvlText w:val=""/>
+      <w:lvlJc w:val="left"/>
+      <w:pPr>
+        <w:ind w:left="5040" w:hanging="360"/>
+      </w:pPr>
+      <w:rPr>
+        <w:rFonts w:ascii="Symbol" w:hAnsi="Symbol" w:hint="default"/>
+      </w:rPr>
+    </w:lvl>
+    <w:lvl w:ilvl="7" w:tplc="04090003" w:tentative="1">
+      <w:start w:val="1"/>
+      <w:numFmt w:val="bullet"/>
+      <w:lvlText w:val="o"/>
+      <w:lvlJc w:val="left"/>
+      <w:pPr>
+        <w:ind w:left="5760" w:hanging="360"/>
+      </w:pPr>
+      <w:rPr>
+        <w:rFonts w:ascii="Courier New" w:hAnsi="Courier New" w:cs="Courier New" w:hint="default"/>
+      </w:rPr>
+    </w:lvl>
+    <w:lvl w:ilvl="8" w:tplc="04090005" w:tentative="1">
+      <w:start w:val="1"/>
+      <w:numFmt w:val="bullet"/>
+      <w:lvlText w:val=""/>
+      <w:lvlJc w:val="left"/>
+      <w:pPr>
+        <w:ind w:left="6480" w:hanging="360"/>
+      </w:pPr>
+      <w:rPr>
+        <w:rFonts w:ascii="Wingdings" w:hAnsi="Wingdings" w:hint="default"/>
+      </w:rPr>
+    </w:lvl>
+  </w:abstractNum>
+  <w:num w:numId="1">
+    <w:abstractNumId w:val="0"/>
+  </w:num>
+</w:numbering>
 </file>
 
 <file path=word/styles.xml><?xml version="1.0" encoding="utf-8"?>
@@ -3303,6 +3735,17 @@
       <w:sz w:val="20"/>
       <w:szCs w:val="20"/>
     </w:rPr>
+  </w:style>
+  <w:style w:type="paragraph" w:styleId="ListParagraph">
+    <w:name w:val="List Paragraph"/>
+    <w:basedOn w:val="Normal"/>
+    <w:uiPriority w:val="34"/>
+    <w:qFormat/>
+    <w:rsid w:val="00097841"/>
+    <w:pPr>
+      <w:ind w:left="720"/>
+      <w:contextualSpacing/>
+    </w:pPr>
   </w:style>
 </w:styles>
 </file>
@@ -3578,6 +4021,17 @@
       <w:sz w:val="20"/>
       <w:szCs w:val="20"/>
     </w:rPr>
+  </w:style>
+  <w:style w:type="paragraph" w:styleId="ListParagraph">
+    <w:name w:val="List Paragraph"/>
+    <w:basedOn w:val="Normal"/>
+    <w:uiPriority w:val="34"/>
+    <w:qFormat/>
+    <w:rsid w:val="00097841"/>
+    <w:pPr>
+      <w:ind w:left="720"/>
+      <w:contextualSpacing/>
+    </w:pPr>
   </w:style>
 </w:styles>
 </file>

</xml_diff>

<commit_message>
aanvulling m.b.t. urenadministratie week 17 (25-4-2016 t/m 29-4-2016)
</commit_message>
<xml_diff>
--- a/Docs/ToDo.docx
+++ b/Docs/ToDo.docx
@@ -2400,107 +2400,198 @@
                 <w:lang w:val="nl-NL"/>
               </w:rPr>
             </w:pPr>
-          </w:p>
-        </w:tc>
-      </w:tr>
-      <w:tr>
-        <w:tc>
-          <w:tcPr>
-            <w:tcW w:w="7387" w:type="dxa"/>
-          </w:tcPr>
-          <w:p>
-            <w:pPr>
-              <w:rPr>
-                <w:color w:val="808080" w:themeColor="background1" w:themeShade="80"/>
-              </w:rPr>
-            </w:pPr>
-            <w:r>
-              <w:rPr>
-                <w:color w:val="808080" w:themeColor="background1" w:themeShade="80"/>
-              </w:rPr>
-              <w:t>Rechten en Rollen: matrix window tonen</w:t>
-            </w:r>
-          </w:p>
-        </w:tc>
-        <w:tc>
-          <w:tcPr>
-            <w:tcW w:w="2767" w:type="dxa"/>
-          </w:tcPr>
-          <w:p>
-            <w:pPr>
-              <w:rPr>
-                <w:color w:val="808080" w:themeColor="background1" w:themeShade="80"/>
-              </w:rPr>
-            </w:pPr>
-            <w:r>
-              <w:rPr>
-                <w:color w:val="808080" w:themeColor="background1" w:themeShade="80"/>
-              </w:rPr>
-              <w:t>Ok</w:t>
-            </w:r>
-          </w:p>
-        </w:tc>
-        <w:tc>
-          <w:tcPr>
-            <w:tcW w:w="4066" w:type="dxa"/>
-          </w:tcPr>
+            <w:r>
+              <w:rPr>
+                <w:rFonts w:asciiTheme="minorHAnsi" w:eastAsiaTheme="minorHAnsi" w:hAnsiTheme="minorHAnsi" w:cstheme="minorBidi"/>
+                <w:sz w:val="22"/>
+                <w:szCs w:val="22"/>
+                <w:lang w:val="nl-NL"/>
+              </w:rPr>
+              <w:t>2 uur gewerkt naar volgende week ipv maximum van 32 uur/week:</w:t>
+            </w:r>
+          </w:p>
+        </w:tc>
+      </w:tr>
+      <w:tr>
+        <w:tc>
+          <w:tcPr>
+            <w:tcW w:w="14220" w:type="dxa"/>
+            <w:gridSpan w:val="3"/>
+          </w:tcPr>
+          <w:tbl>
+            <w:tblPr>
+              <w:tblW w:w="4000" w:type="pct"/>
+              <w:jc w:val="center"/>
+              <w:tblCellSpacing w:w="7" w:type="dxa"/>
+              <w:shd w:val="clear" w:color="auto" w:fill="000000"/>
+              <w:tblCellMar>
+                <w:top w:w="45" w:type="dxa"/>
+                <w:left w:w="45" w:type="dxa"/>
+                <w:bottom w:w="45" w:type="dxa"/>
+                <w:right w:w="45" w:type="dxa"/>
+              </w:tblCellMar>
+              <w:tblLook w:val="04A0" w:firstRow="1" w:lastRow="0" w:firstColumn="1" w:lastColumn="0" w:noHBand="0" w:noVBand="1"/>
+            </w:tblPr>
+            <w:tblGrid>
+              <w:gridCol w:w="950"/>
+              <w:gridCol w:w="609"/>
+              <w:gridCol w:w="609"/>
+              <w:gridCol w:w="681"/>
+              <w:gridCol w:w="1459"/>
+              <w:gridCol w:w="6895"/>
+            </w:tblGrid>
+            <w:tr>
+              <w:trPr>
+                <w:tblCellSpacing w:w="7" w:type="dxa"/>
+                <w:jc w:val="center"/>
+              </w:trPr>
+              <w:tc>
+                <w:tcPr>
+                  <w:tcW w:w="0" w:type="auto"/>
+                  <w:shd w:val="clear" w:color="auto" w:fill="FFFFFF"/>
+                  <w:vAlign w:val="center"/>
+                  <w:hideMark/>
+                </w:tcPr>
+                <w:p>
+                  <w:pPr>
+                    <w:spacing w:after="0" w:line="240" w:lineRule="auto"/>
+                  </w:pPr>
+                  <w:r>
+                    <w:lastRenderedPageBreak/>
+                    <w:t>25/04/16</w:t>
+                  </w:r>
+                </w:p>
+              </w:tc>
+              <w:tc>
+                <w:tcPr>
+                  <w:tcW w:w="0" w:type="auto"/>
+                  <w:shd w:val="clear" w:color="auto" w:fill="FFFFFF"/>
+                  <w:vAlign w:val="center"/>
+                  <w:hideMark/>
+                </w:tcPr>
+                <w:p>
+                  <w:pPr>
+                    <w:spacing w:after="0" w:line="240" w:lineRule="auto"/>
+                  </w:pPr>
+                  <w:r>
+                    <w:t>19:30</w:t>
+                  </w:r>
+                </w:p>
+              </w:tc>
+              <w:tc>
+                <w:tcPr>
+                  <w:tcW w:w="0" w:type="auto"/>
+                  <w:shd w:val="clear" w:color="auto" w:fill="FFFFFF"/>
+                  <w:vAlign w:val="center"/>
+                  <w:hideMark/>
+                </w:tcPr>
+                <w:p>
+                  <w:pPr>
+                    <w:spacing w:after="0" w:line="240" w:lineRule="auto"/>
+                  </w:pPr>
+                  <w:r>
+                    <w:t>21:30</w:t>
+                  </w:r>
+                </w:p>
+              </w:tc>
+              <w:tc>
+                <w:tcPr>
+                  <w:tcW w:w="0" w:type="auto"/>
+                  <w:shd w:val="clear" w:color="auto" w:fill="FFFFFF"/>
+                  <w:vAlign w:val="center"/>
+                  <w:hideMark/>
+                </w:tcPr>
+                <w:p>
+                  <w:pPr>
+                    <w:spacing w:after="0" w:line="240" w:lineRule="auto"/>
+                  </w:pPr>
+                  <w:r>
+                    <w:t xml:space="preserve">02:00 - </w:t>
+                  </w:r>
+                </w:p>
+              </w:tc>
+              <w:tc>
+                <w:tcPr>
+                  <w:tcW w:w="0" w:type="auto"/>
+                  <w:shd w:val="clear" w:color="auto" w:fill="FFFFFF"/>
+                  <w:vAlign w:val="center"/>
+                  <w:hideMark/>
+                </w:tcPr>
+                <w:p>
+                  <w:pPr>
+                    <w:spacing w:after="0" w:line="240" w:lineRule="auto"/>
+                  </w:pPr>
+                  <w:r>
+                    <w:t>Programmeren</w:t>
+                  </w:r>
+                </w:p>
+              </w:tc>
+              <w:tc>
+                <w:tcPr>
+                  <w:tcW w:w="0" w:type="auto"/>
+                  <w:shd w:val="clear" w:color="auto" w:fill="FFFFFF"/>
+                  <w:vAlign w:val="center"/>
+                  <w:hideMark/>
+                </w:tcPr>
+                <w:p>
+                  <w:pPr>
+                    <w:spacing w:after="0" w:line="240" w:lineRule="auto"/>
+                  </w:pPr>
+                  <w:r>
+                    <w:t>Settings-Gebruikersbeheer-Rechten en Rollen: wijzigingen in permissions (checkboxes) verwerken in datastruct.</w:t>
+                  </w:r>
+                </w:p>
+              </w:tc>
+            </w:tr>
+          </w:tbl>
           <w:p>
             <w:pPr>
               <w:pStyle w:val="HTMLPreformatted"/>
               <w:shd w:val="clear" w:color="auto" w:fill="FFFFFF"/>
               <w:rPr>
                 <w:rFonts w:asciiTheme="minorHAnsi" w:eastAsiaTheme="minorHAnsi" w:hAnsiTheme="minorHAnsi" w:cstheme="minorBidi"/>
-                <w:color w:val="808080" w:themeColor="background1" w:themeShade="80"/>
-                <w:sz w:val="22"/>
-                <w:szCs w:val="22"/>
-              </w:rPr>
-            </w:pPr>
-            <w:r>
-              <w:rPr>
-                <w:rFonts w:asciiTheme="minorHAnsi" w:eastAsiaTheme="minorHAnsi" w:hAnsiTheme="minorHAnsi" w:cstheme="minorBidi"/>
-                <w:color w:val="808080" w:themeColor="background1" w:themeShade="80"/>
-                <w:sz w:val="22"/>
-                <w:szCs w:val="22"/>
-              </w:rPr>
-              <w:t>API Response was toch compleet</w:t>
-            </w:r>
-          </w:p>
-        </w:tc>
-      </w:tr>
-      <w:tr>
-        <w:tc>
-          <w:tcPr>
-            <w:tcW w:w="7387" w:type="dxa"/>
-          </w:tcPr>
-          <w:p>
-            <w:pPr>
-              <w:rPr>
-                <w:color w:val="808080" w:themeColor="background1" w:themeShade="80"/>
-              </w:rPr>
-            </w:pPr>
-            <w:r>
-              <w:rPr>
-                <w:color w:val="808080" w:themeColor="background1" w:themeShade="80"/>
-              </w:rPr>
-              <w:t>Rechten en Rollen: (gewijzigde) permissies opslaan</w:t>
-            </w:r>
-          </w:p>
-        </w:tc>
-        <w:tc>
-          <w:tcPr>
-            <w:tcW w:w="2767" w:type="dxa"/>
-          </w:tcPr>
-          <w:p>
-            <w:pPr>
-              <w:rPr>
-                <w:color w:val="808080" w:themeColor="background1" w:themeShade="80"/>
-              </w:rPr>
-            </w:pPr>
-            <w:r>
-              <w:rPr>
-                <w:color w:val="808080" w:themeColor="background1" w:themeShade="80"/>
-              </w:rPr>
-              <w:t>ok</w:t>
+                <w:sz w:val="22"/>
+                <w:szCs w:val="22"/>
+                <w:lang w:val="nl-NL"/>
+              </w:rPr>
+            </w:pPr>
+          </w:p>
+        </w:tc>
+      </w:tr>
+      <w:tr>
+        <w:tc>
+          <w:tcPr>
+            <w:tcW w:w="7387" w:type="dxa"/>
+          </w:tcPr>
+          <w:p>
+            <w:pPr>
+              <w:rPr>
+                <w:color w:val="808080" w:themeColor="background1" w:themeShade="80"/>
+              </w:rPr>
+            </w:pPr>
+            <w:r>
+              <w:rPr>
+                <w:color w:val="808080" w:themeColor="background1" w:themeShade="80"/>
+              </w:rPr>
+              <w:t>Rechten en Rollen: matrix window tonen</w:t>
+            </w:r>
+          </w:p>
+        </w:tc>
+        <w:tc>
+          <w:tcPr>
+            <w:tcW w:w="2767" w:type="dxa"/>
+          </w:tcPr>
+          <w:p>
+            <w:pPr>
+              <w:rPr>
+                <w:color w:val="808080" w:themeColor="background1" w:themeShade="80"/>
+              </w:rPr>
+            </w:pPr>
+            <w:r>
+              <w:rPr>
+                <w:color w:val="808080" w:themeColor="background1" w:themeShade="80"/>
+              </w:rPr>
+              <w:t>Ok</w:t>
             </w:r>
           </w:p>
         </w:tc>
@@ -2517,63 +2608,55 @@
                 <w:color w:val="808080" w:themeColor="background1" w:themeShade="80"/>
                 <w:sz w:val="22"/>
                 <w:szCs w:val="22"/>
-                <w:lang w:val="nl-NL"/>
-              </w:rPr>
-            </w:pPr>
-            <w:r>
-              <w:rPr>
-                <w:rFonts w:asciiTheme="minorHAnsi" w:eastAsiaTheme="minorHAnsi" w:hAnsiTheme="minorHAnsi" w:cstheme="minorBidi"/>
-                <w:color w:val="808080" w:themeColor="background1" w:themeShade="80"/>
-                <w:sz w:val="22"/>
-                <w:szCs w:val="22"/>
-                <w:lang w:val="nl-NL"/>
-              </w:rPr>
-              <w:t xml:space="preserve">Role.permissions array wordt geupdate </w:t>
-            </w:r>
-            <w:r>
-              <w:rPr>
-                <w:rFonts w:asciiTheme="minorHAnsi" w:eastAsiaTheme="minorHAnsi" w:hAnsiTheme="minorHAnsi" w:cstheme="minorBidi"/>
-                <w:color w:val="808080" w:themeColor="background1" w:themeShade="80"/>
-                <w:sz w:val="22"/>
-                <w:szCs w:val="22"/>
-                <w:lang w:val="nl-NL"/>
-              </w:rPr>
-              <w:lastRenderedPageBreak/>
-              <w:t>wanneer een permission checkbox wordt ge(de)selecteerd.</w:t>
-            </w:r>
-          </w:p>
-        </w:tc>
-      </w:tr>
-      <w:tr>
-        <w:tc>
-          <w:tcPr>
-            <w:tcW w:w="7387" w:type="dxa"/>
-          </w:tcPr>
-          <w:p>
-            <w:pPr>
-              <w:rPr>
-                <w:color w:val="808080" w:themeColor="background1" w:themeShade="80"/>
-              </w:rPr>
-            </w:pPr>
-            <w:r>
-              <w:rPr>
-                <w:color w:val="FF0000"/>
-              </w:rPr>
-              <w:lastRenderedPageBreak/>
-              <w:t>dinsdag 26 april 2016</w:t>
-            </w:r>
-          </w:p>
-        </w:tc>
-        <w:tc>
-          <w:tcPr>
-            <w:tcW w:w="2767" w:type="dxa"/>
-          </w:tcPr>
-          <w:p>
-            <w:pPr>
-              <w:rPr>
-                <w:color w:val="808080" w:themeColor="background1" w:themeShade="80"/>
-              </w:rPr>
-            </w:pPr>
+              </w:rPr>
+            </w:pPr>
+            <w:r>
+              <w:rPr>
+                <w:rFonts w:asciiTheme="minorHAnsi" w:eastAsiaTheme="minorHAnsi" w:hAnsiTheme="minorHAnsi" w:cstheme="minorBidi"/>
+                <w:color w:val="808080" w:themeColor="background1" w:themeShade="80"/>
+                <w:sz w:val="22"/>
+                <w:szCs w:val="22"/>
+              </w:rPr>
+              <w:t>API Response was toch compleet</w:t>
+            </w:r>
+          </w:p>
+        </w:tc>
+      </w:tr>
+      <w:tr>
+        <w:tc>
+          <w:tcPr>
+            <w:tcW w:w="7387" w:type="dxa"/>
+          </w:tcPr>
+          <w:p>
+            <w:pPr>
+              <w:rPr>
+                <w:color w:val="808080" w:themeColor="background1" w:themeShade="80"/>
+              </w:rPr>
+            </w:pPr>
+            <w:r>
+              <w:rPr>
+                <w:color w:val="808080" w:themeColor="background1" w:themeShade="80"/>
+              </w:rPr>
+              <w:t>Rechten en Rollen: (gewijzigde) permissies opslaan</w:t>
+            </w:r>
+          </w:p>
+        </w:tc>
+        <w:tc>
+          <w:tcPr>
+            <w:tcW w:w="2767" w:type="dxa"/>
+          </w:tcPr>
+          <w:p>
+            <w:pPr>
+              <w:rPr>
+                <w:color w:val="808080" w:themeColor="background1" w:themeShade="80"/>
+              </w:rPr>
+            </w:pPr>
+            <w:r>
+              <w:rPr>
+                <w:color w:val="808080" w:themeColor="background1" w:themeShade="80"/>
+              </w:rPr>
+              <w:t>ok</w:t>
+            </w:r>
           </w:p>
         </w:tc>
         <w:tc>
@@ -2592,44 +2675,48 @@
                 <w:lang w:val="nl-NL"/>
               </w:rPr>
             </w:pPr>
-          </w:p>
-        </w:tc>
-      </w:tr>
-      <w:tr>
-        <w:tc>
-          <w:tcPr>
-            <w:tcW w:w="7387" w:type="dxa"/>
-          </w:tcPr>
-          <w:p>
-            <w:pPr>
-              <w:rPr>
-                <w:color w:val="FF0000"/>
-              </w:rPr>
-            </w:pPr>
-            <w:r>
-              <w:rPr>
-                <w:color w:val="808080" w:themeColor="background1" w:themeShade="80"/>
-              </w:rPr>
-              <w:t>Rechten en Rollen: (gewijzigde) permissies opslaan</w:t>
-            </w:r>
-          </w:p>
-        </w:tc>
-        <w:tc>
-          <w:tcPr>
-            <w:tcW w:w="2767" w:type="dxa"/>
-          </w:tcPr>
-          <w:p>
-            <w:pPr>
-              <w:rPr>
-                <w:color w:val="808080" w:themeColor="background1" w:themeShade="80"/>
-              </w:rPr>
-            </w:pPr>
-            <w:r>
-              <w:rPr>
-                <w:color w:val="808080" w:themeColor="background1" w:themeShade="80"/>
-              </w:rPr>
-              <w:t>Ok</w:t>
-            </w:r>
+            <w:r>
+              <w:rPr>
+                <w:rFonts w:asciiTheme="minorHAnsi" w:eastAsiaTheme="minorHAnsi" w:hAnsiTheme="minorHAnsi" w:cstheme="minorBidi"/>
+                <w:color w:val="808080" w:themeColor="background1" w:themeShade="80"/>
+                <w:sz w:val="22"/>
+                <w:szCs w:val="22"/>
+                <w:lang w:val="nl-NL"/>
+              </w:rPr>
+              <w:t>Role.permissions array wordt geupdate wanneer een permission checkbox wordt ge(de)selecteerd.</w:t>
+            </w:r>
+          </w:p>
+        </w:tc>
+      </w:tr>
+      <w:tr>
+        <w:tc>
+          <w:tcPr>
+            <w:tcW w:w="7387" w:type="dxa"/>
+          </w:tcPr>
+          <w:p>
+            <w:pPr>
+              <w:rPr>
+                <w:color w:val="808080" w:themeColor="background1" w:themeShade="80"/>
+              </w:rPr>
+            </w:pPr>
+            <w:r>
+              <w:rPr>
+                <w:color w:val="FF0000"/>
+              </w:rPr>
+              <w:t>dinsdag 26 april 2016</w:t>
+            </w:r>
+          </w:p>
+        </w:tc>
+        <w:tc>
+          <w:tcPr>
+            <w:tcW w:w="2767" w:type="dxa"/>
+          </w:tcPr>
+          <w:p>
+            <w:pPr>
+              <w:rPr>
+                <w:color w:val="808080" w:themeColor="background1" w:themeShade="80"/>
+              </w:rPr>
+            </w:pPr>
           </w:p>
         </w:tc>
         <w:tc>
@@ -2666,25 +2753,25 @@
               <w:rPr>
                 <w:color w:val="808080" w:themeColor="background1" w:themeShade="80"/>
               </w:rPr>
-              <w:t>Rechten en Rollen: Nieuew rol toevoegen</w:t>
-            </w:r>
-          </w:p>
-        </w:tc>
-        <w:tc>
-          <w:tcPr>
-            <w:tcW w:w="2767" w:type="dxa"/>
-          </w:tcPr>
-          <w:p>
-            <w:pPr>
-              <w:rPr>
-                <w:color w:val="808080" w:themeColor="background1" w:themeShade="80"/>
-              </w:rPr>
-            </w:pPr>
-            <w:r>
-              <w:rPr>
-                <w:color w:val="808080" w:themeColor="background1" w:themeShade="80"/>
-              </w:rPr>
-              <w:t>90%</w:t>
+              <w:t>Rechten en Rollen: (gewijzigde) permissies opslaan</w:t>
+            </w:r>
+          </w:p>
+        </w:tc>
+        <w:tc>
+          <w:tcPr>
+            <w:tcW w:w="2767" w:type="dxa"/>
+          </w:tcPr>
+          <w:p>
+            <w:pPr>
+              <w:rPr>
+                <w:color w:val="808080" w:themeColor="background1" w:themeShade="80"/>
+              </w:rPr>
+            </w:pPr>
+            <w:r>
+              <w:rPr>
+                <w:color w:val="808080" w:themeColor="background1" w:themeShade="80"/>
+              </w:rPr>
+              <w:t>Ok</w:t>
             </w:r>
           </w:p>
         </w:tc>
@@ -2715,27 +2802,33 @@
           <w:p>
             <w:pPr>
               <w:rPr>
-                <w:color w:val="808080" w:themeColor="background1" w:themeShade="80"/>
-              </w:rPr>
-            </w:pPr>
-            <w:r>
-              <w:rPr>
-                <w:color w:val="FF0000"/>
-              </w:rPr>
-              <w:t>woensdag 27 april 2016</w:t>
-            </w:r>
-          </w:p>
-        </w:tc>
-        <w:tc>
-          <w:tcPr>
-            <w:tcW w:w="2767" w:type="dxa"/>
-          </w:tcPr>
-          <w:p>
-            <w:pPr>
-              <w:rPr>
-                <w:color w:val="808080" w:themeColor="background1" w:themeShade="80"/>
-              </w:rPr>
-            </w:pPr>
+                <w:color w:val="FF0000"/>
+              </w:rPr>
+            </w:pPr>
+            <w:r>
+              <w:rPr>
+                <w:color w:val="808080" w:themeColor="background1" w:themeShade="80"/>
+              </w:rPr>
+              <w:t>Rechten en Rollen: Nieuew rol toevoegen</w:t>
+            </w:r>
+          </w:p>
+        </w:tc>
+        <w:tc>
+          <w:tcPr>
+            <w:tcW w:w="2767" w:type="dxa"/>
+          </w:tcPr>
+          <w:p>
+            <w:pPr>
+              <w:rPr>
+                <w:color w:val="808080" w:themeColor="background1" w:themeShade="80"/>
+              </w:rPr>
+            </w:pPr>
+            <w:r>
+              <w:rPr>
+                <w:color w:val="808080" w:themeColor="background1" w:themeShade="80"/>
+              </w:rPr>
+              <w:t>90%</w:t>
+            </w:r>
           </w:p>
         </w:tc>
         <w:tc>
@@ -2748,25 +2841,32 @@
               <w:shd w:val="clear" w:color="auto" w:fill="FFFFFF"/>
               <w:rPr>
                 <w:rFonts w:asciiTheme="minorHAnsi" w:eastAsiaTheme="minorHAnsi" w:hAnsiTheme="minorHAnsi" w:cstheme="minorBidi"/>
-                <w:sz w:val="22"/>
-                <w:szCs w:val="22"/>
-                <w:lang w:val="nl-NL"/>
-              </w:rPr>
-            </w:pPr>
-          </w:p>
-        </w:tc>
-      </w:tr>
-      <w:tr>
-        <w:tc>
-          <w:tcPr>
-            <w:tcW w:w="7387" w:type="dxa"/>
-          </w:tcPr>
-          <w:p>
-            <w:pPr>
-              <w:rPr>
-                <w:color w:val="FF0000"/>
-              </w:rPr>
-            </w:pPr>
+                <w:color w:val="808080" w:themeColor="background1" w:themeShade="80"/>
+                <w:sz w:val="22"/>
+                <w:szCs w:val="22"/>
+                <w:lang w:val="nl-NL"/>
+              </w:rPr>
+            </w:pPr>
+          </w:p>
+        </w:tc>
+      </w:tr>
+      <w:tr>
+        <w:tc>
+          <w:tcPr>
+            <w:tcW w:w="7387" w:type="dxa"/>
+          </w:tcPr>
+          <w:p>
+            <w:pPr>
+              <w:rPr>
+                <w:color w:val="808080" w:themeColor="background1" w:themeShade="80"/>
+              </w:rPr>
+            </w:pPr>
+            <w:r>
+              <w:rPr>
+                <w:color w:val="FF0000"/>
+              </w:rPr>
+              <w:t>woensdag 27 april 2016</w:t>
+            </w:r>
           </w:p>
         </w:tc>
         <w:tc>
@@ -2803,81 +2903,144 @@
                 <w:szCs w:val="22"/>
                 <w:lang w:val="nl-NL"/>
               </w:rPr>
-              <w:t>Id toekennen aan nieuwe rol faalt: /role POST met {</w:t>
-            </w:r>
-          </w:p>
-          <w:p>
-            <w:pPr>
-              <w:pStyle w:val="HTMLPreformatted"/>
-            </w:pPr>
-            <w:r>
-              <w:rPr>
-                <w:rFonts w:asciiTheme="minorHAnsi" w:eastAsiaTheme="minorHAnsi" w:hAnsiTheme="minorHAnsi" w:cstheme="minorBidi"/>
-                <w:sz w:val="22"/>
-                <w:szCs w:val="22"/>
-                <w:lang w:val="nl-NL"/>
-              </w:rPr>
-              <w:t xml:space="preserve"> </w:t>
-            </w:r>
-            <w:r>
-              <w:rPr>
-                <w:rFonts w:asciiTheme="minorHAnsi" w:eastAsiaTheme="minorHAnsi" w:hAnsiTheme="minorHAnsi" w:cstheme="minorBidi"/>
-                <w:sz w:val="22"/>
-                <w:szCs w:val="22"/>
-              </w:rPr>
-              <w:t>"roles": [{"id":0,"systemName":"New Role","token":"7A474ED1-6C62-6D46-AC1465C0BD85866B"}]} =&gt; “</w:t>
-            </w:r>
-            <w:r>
-              <w:t>The ROLES parameter to the post function is required but was not passed in.</w:t>
-            </w:r>
-            <w:r>
-              <w:rPr>
-                <w:rFonts w:asciiTheme="minorHAnsi" w:eastAsiaTheme="minorHAnsi" w:hAnsiTheme="minorHAnsi" w:cstheme="minorBidi"/>
-                <w:sz w:val="22"/>
-                <w:szCs w:val="22"/>
-              </w:rPr>
-              <w:t>”</w:t>
-            </w:r>
-          </w:p>
-        </w:tc>
-      </w:tr>
-      <w:tr>
-        <w:tc>
-          <w:tcPr>
-            <w:tcW w:w="7387" w:type="dxa"/>
-          </w:tcPr>
-          <w:p>
-            <w:pPr>
-              <w:rPr>
-                <w:color w:val="FF0000"/>
-                <w:lang w:val="en-US"/>
-              </w:rPr>
-            </w:pPr>
-            <w:r>
-              <w:rPr>
-                <w:color w:val="FF0000"/>
-              </w:rPr>
-              <w:t>donderdag 28 april 2016</w:t>
-            </w:r>
-          </w:p>
-        </w:tc>
-        <w:tc>
-          <w:tcPr>
-            <w:tcW w:w="2767" w:type="dxa"/>
-          </w:tcPr>
-          <w:p>
-            <w:pPr>
-              <w:rPr>
-                <w:color w:val="808080" w:themeColor="background1" w:themeShade="80"/>
-                <w:lang w:val="en-US"/>
-              </w:rPr>
-            </w:pPr>
-          </w:p>
-        </w:tc>
-        <w:tc>
-          <w:tcPr>
-            <w:tcW w:w="4066" w:type="dxa"/>
-          </w:tcPr>
+              <w:t>1 uur gewerkt naar volgende week ipv maximum van 32 uur/week:</w:t>
+            </w:r>
+          </w:p>
+        </w:tc>
+      </w:tr>
+      <w:tr>
+        <w:tc>
+          <w:tcPr>
+            <w:tcW w:w="14220" w:type="dxa"/>
+            <w:gridSpan w:val="3"/>
+          </w:tcPr>
+          <w:tbl>
+            <w:tblPr>
+              <w:tblW w:w="4000" w:type="pct"/>
+              <w:jc w:val="center"/>
+              <w:tblCellSpacing w:w="7" w:type="dxa"/>
+              <w:shd w:val="clear" w:color="auto" w:fill="000000"/>
+              <w:tblCellMar>
+                <w:top w:w="45" w:type="dxa"/>
+                <w:left w:w="45" w:type="dxa"/>
+                <w:bottom w:w="45" w:type="dxa"/>
+                <w:right w:w="45" w:type="dxa"/>
+              </w:tblCellMar>
+              <w:tblLook w:val="04A0" w:firstRow="1" w:lastRow="0" w:firstColumn="1" w:lastColumn="0" w:noHBand="0" w:noVBand="1"/>
+            </w:tblPr>
+            <w:tblGrid>
+              <w:gridCol w:w="950"/>
+              <w:gridCol w:w="609"/>
+              <w:gridCol w:w="609"/>
+              <w:gridCol w:w="693"/>
+              <w:gridCol w:w="1459"/>
+              <w:gridCol w:w="6883"/>
+            </w:tblGrid>
+            <w:tr>
+              <w:trPr>
+                <w:tblCellSpacing w:w="7" w:type="dxa"/>
+                <w:jc w:val="center"/>
+              </w:trPr>
+              <w:tc>
+                <w:tcPr>
+                  <w:tcW w:w="0" w:type="auto"/>
+                  <w:shd w:val="clear" w:color="auto" w:fill="FFFFFF"/>
+                  <w:vAlign w:val="center"/>
+                  <w:hideMark/>
+                </w:tcPr>
+                <w:p>
+                  <w:pPr>
+                    <w:spacing w:after="0" w:line="240" w:lineRule="auto"/>
+                  </w:pPr>
+                  <w:r>
+                    <w:t>27/04/16</w:t>
+                  </w:r>
+                </w:p>
+              </w:tc>
+              <w:tc>
+                <w:tcPr>
+                  <w:tcW w:w="0" w:type="auto"/>
+                  <w:shd w:val="clear" w:color="auto" w:fill="FFFFFF"/>
+                  <w:vAlign w:val="center"/>
+                  <w:hideMark/>
+                </w:tcPr>
+                <w:p>
+                  <w:pPr>
+                    <w:spacing w:after="0" w:line="240" w:lineRule="auto"/>
+                  </w:pPr>
+                  <w:r>
+                    <w:t>19:30</w:t>
+                  </w:r>
+                </w:p>
+              </w:tc>
+              <w:tc>
+                <w:tcPr>
+                  <w:tcW w:w="0" w:type="auto"/>
+                  <w:shd w:val="clear" w:color="auto" w:fill="FFFFFF"/>
+                  <w:vAlign w:val="center"/>
+                  <w:hideMark/>
+                </w:tcPr>
+                <w:p>
+                  <w:pPr>
+                    <w:spacing w:after="0" w:line="240" w:lineRule="auto"/>
+                  </w:pPr>
+                  <w:r>
+                    <w:t>20:30</w:t>
+                  </w:r>
+                </w:p>
+              </w:tc>
+              <w:tc>
+                <w:tcPr>
+                  <w:tcW w:w="0" w:type="auto"/>
+                  <w:shd w:val="clear" w:color="auto" w:fill="FFFFFF"/>
+                  <w:vAlign w:val="center"/>
+                  <w:hideMark/>
+                </w:tcPr>
+                <w:p>
+                  <w:pPr>
+                    <w:spacing w:after="0" w:line="240" w:lineRule="auto"/>
+                  </w:pPr>
+                  <w:r>
+                    <w:t xml:space="preserve">01:00 - </w:t>
+                  </w:r>
+                </w:p>
+              </w:tc>
+              <w:tc>
+                <w:tcPr>
+                  <w:tcW w:w="0" w:type="auto"/>
+                  <w:shd w:val="clear" w:color="auto" w:fill="FFFFFF"/>
+                  <w:vAlign w:val="center"/>
+                  <w:hideMark/>
+                </w:tcPr>
+                <w:p>
+                  <w:pPr>
+                    <w:spacing w:after="0" w:line="240" w:lineRule="auto"/>
+                  </w:pPr>
+                  <w:r>
+                    <w:t>Programmeren</w:t>
+                  </w:r>
+                </w:p>
+              </w:tc>
+              <w:tc>
+                <w:tcPr>
+                  <w:tcW w:w="0" w:type="auto"/>
+                  <w:shd w:val="clear" w:color="auto" w:fill="FFFFFF"/>
+                  <w:vAlign w:val="center"/>
+                  <w:hideMark/>
+                </w:tcPr>
+                <w:p>
+                  <w:pPr>
+                    <w:spacing w:after="0" w:line="240" w:lineRule="auto"/>
+                  </w:pPr>
+                  <w:r>
+                    <w:t>Settings-Gebruikersbeheer-Rechten en Rollen: nieuwe rol toevoegen (nieuwe id ophalen voor rol)</w:t>
+                  </w:r>
+                  <w:bookmarkStart w:id="0" w:name="_GoBack"/>
+                  <w:bookmarkEnd w:id="0"/>
+                </w:p>
+              </w:tc>
+            </w:tr>
+          </w:tbl>
           <w:p>
             <w:pPr>
               <w:pStyle w:val="HTMLPreformatted"/>
@@ -2886,46 +3049,35 @@
                 <w:rFonts w:asciiTheme="minorHAnsi" w:eastAsiaTheme="minorHAnsi" w:hAnsiTheme="minorHAnsi" w:cstheme="minorBidi"/>
                 <w:sz w:val="22"/>
                 <w:szCs w:val="22"/>
-              </w:rPr>
-            </w:pPr>
-          </w:p>
-        </w:tc>
-      </w:tr>
-      <w:tr>
-        <w:tc>
-          <w:tcPr>
-            <w:tcW w:w="7387" w:type="dxa"/>
-          </w:tcPr>
-          <w:p>
-            <w:pPr>
-              <w:rPr>
-                <w:color w:val="808080" w:themeColor="background1" w:themeShade="80"/>
-              </w:rPr>
-            </w:pPr>
-            <w:r>
-              <w:rPr>
-                <w:color w:val="808080" w:themeColor="background1" w:themeShade="80"/>
-              </w:rPr>
-              <w:t>Rechten en Rollen: Nieuew rol toevoegen</w:t>
-            </w:r>
-          </w:p>
-        </w:tc>
-        <w:tc>
-          <w:tcPr>
-            <w:tcW w:w="2767" w:type="dxa"/>
-          </w:tcPr>
-          <w:p>
-            <w:pPr>
-              <w:rPr>
-                <w:color w:val="808080" w:themeColor="background1" w:themeShade="80"/>
-              </w:rPr>
-            </w:pPr>
-            <w:r>
-              <w:rPr>
-                <w:color w:val="808080" w:themeColor="background1" w:themeShade="80"/>
-              </w:rPr>
-              <w:t>ok</w:t>
-            </w:r>
+                <w:lang w:val="nl-NL"/>
+              </w:rPr>
+            </w:pPr>
+          </w:p>
+        </w:tc>
+      </w:tr>
+      <w:tr>
+        <w:tc>
+          <w:tcPr>
+            <w:tcW w:w="7387" w:type="dxa"/>
+          </w:tcPr>
+          <w:p>
+            <w:pPr>
+              <w:rPr>
+                <w:color w:val="FF0000"/>
+              </w:rPr>
+            </w:pPr>
+          </w:p>
+        </w:tc>
+        <w:tc>
+          <w:tcPr>
+            <w:tcW w:w="2767" w:type="dxa"/>
+          </w:tcPr>
+          <w:p>
+            <w:pPr>
+              <w:rPr>
+                <w:color w:val="808080" w:themeColor="background1" w:themeShade="80"/>
+              </w:rPr>
+            </w:pPr>
           </w:p>
         </w:tc>
         <w:tc>
@@ -2938,60 +3090,87 @@
               <w:shd w:val="clear" w:color="auto" w:fill="FFFFFF"/>
               <w:rPr>
                 <w:rFonts w:asciiTheme="minorHAnsi" w:eastAsiaTheme="minorHAnsi" w:hAnsiTheme="minorHAnsi" w:cstheme="minorBidi"/>
-                <w:color w:val="808080" w:themeColor="background1" w:themeShade="80"/>
-                <w:sz w:val="22"/>
-                <w:szCs w:val="22"/>
-                <w:lang w:val="nl-NL"/>
-              </w:rPr>
-            </w:pPr>
-            <w:r>
-              <w:rPr>
-                <w:rFonts w:asciiTheme="minorHAnsi" w:eastAsiaTheme="minorHAnsi" w:hAnsiTheme="minorHAnsi" w:cstheme="minorBidi"/>
-                <w:color w:val="808080" w:themeColor="background1" w:themeShade="80"/>
-                <w:sz w:val="22"/>
-                <w:szCs w:val="22"/>
-                <w:lang w:val="nl-NL"/>
-              </w:rPr>
-              <w:t>POST /role payload was verkeerd</w:t>
-            </w:r>
-          </w:p>
-        </w:tc>
-      </w:tr>
-      <w:tr>
-        <w:tc>
-          <w:tcPr>
-            <w:tcW w:w="7387" w:type="dxa"/>
-          </w:tcPr>
-          <w:p>
-            <w:pPr>
-              <w:rPr>
-                <w:color w:val="808080" w:themeColor="background1" w:themeShade="80"/>
-              </w:rPr>
-            </w:pPr>
-            <w:r>
-              <w:rPr>
-                <w:color w:val="808080" w:themeColor="background1" w:themeShade="80"/>
-              </w:rPr>
-              <w:t>Code refactoring: $http van de http method afhankelikjk maken zodat bij  GET en DELETE request de data als queryparameters wordt megezonden en bij PUT en POST requests in de body</w:t>
-            </w:r>
-          </w:p>
-        </w:tc>
-        <w:tc>
-          <w:tcPr>
-            <w:tcW w:w="2767" w:type="dxa"/>
-          </w:tcPr>
-          <w:p>
-            <w:pPr>
-              <w:rPr>
-                <w:color w:val="808080" w:themeColor="background1" w:themeShade="80"/>
-              </w:rPr>
-            </w:pPr>
-            <w:r>
-              <w:rPr>
-                <w:color w:val="808080" w:themeColor="background1" w:themeShade="80"/>
-              </w:rPr>
-              <w:t>ok</w:t>
-            </w:r>
+                <w:sz w:val="22"/>
+                <w:szCs w:val="22"/>
+                <w:lang w:val="nl-NL"/>
+              </w:rPr>
+            </w:pPr>
+            <w:r>
+              <w:rPr>
+                <w:rFonts w:asciiTheme="minorHAnsi" w:eastAsiaTheme="minorHAnsi" w:hAnsiTheme="minorHAnsi" w:cstheme="minorBidi"/>
+                <w:sz w:val="22"/>
+                <w:szCs w:val="22"/>
+                <w:lang w:val="nl-NL"/>
+              </w:rPr>
+              <w:t>Id toekennen aan nieuwe rol faalt: /role POST met {</w:t>
+            </w:r>
+          </w:p>
+          <w:p>
+            <w:pPr>
+              <w:pStyle w:val="HTMLPreformatted"/>
+            </w:pPr>
+            <w:r>
+              <w:rPr>
+                <w:rFonts w:asciiTheme="minorHAnsi" w:eastAsiaTheme="minorHAnsi" w:hAnsiTheme="minorHAnsi" w:cstheme="minorBidi"/>
+                <w:sz w:val="22"/>
+                <w:szCs w:val="22"/>
+                <w:lang w:val="nl-NL"/>
+              </w:rPr>
+              <w:t xml:space="preserve"> </w:t>
+            </w:r>
+            <w:r>
+              <w:rPr>
+                <w:rFonts w:asciiTheme="minorHAnsi" w:eastAsiaTheme="minorHAnsi" w:hAnsiTheme="minorHAnsi" w:cstheme="minorBidi"/>
+                <w:sz w:val="22"/>
+                <w:szCs w:val="22"/>
+              </w:rPr>
+              <w:t>"roles": [{"id":0,"systemName":"New Role","token":"7A474ED1-6C62-6D46-AC1465C0BD85866B"}]} =&gt; “</w:t>
+            </w:r>
+            <w:r>
+              <w:t>The ROLES parameter to the post function is required but was not passed in.</w:t>
+            </w:r>
+            <w:r>
+              <w:rPr>
+                <w:rFonts w:asciiTheme="minorHAnsi" w:eastAsiaTheme="minorHAnsi" w:hAnsiTheme="minorHAnsi" w:cstheme="minorBidi"/>
+                <w:sz w:val="22"/>
+                <w:szCs w:val="22"/>
+              </w:rPr>
+              <w:t>”</w:t>
+            </w:r>
+          </w:p>
+        </w:tc>
+      </w:tr>
+      <w:tr>
+        <w:tc>
+          <w:tcPr>
+            <w:tcW w:w="7387" w:type="dxa"/>
+          </w:tcPr>
+          <w:p>
+            <w:pPr>
+              <w:rPr>
+                <w:color w:val="FF0000"/>
+                <w:lang w:val="en-US"/>
+              </w:rPr>
+            </w:pPr>
+            <w:r>
+              <w:rPr>
+                <w:color w:val="FF0000"/>
+              </w:rPr>
+              <w:t>donderdag 28 april 2016</w:t>
+            </w:r>
+          </w:p>
+        </w:tc>
+        <w:tc>
+          <w:tcPr>
+            <w:tcW w:w="2767" w:type="dxa"/>
+          </w:tcPr>
+          <w:p>
+            <w:pPr>
+              <w:rPr>
+                <w:color w:val="808080" w:themeColor="background1" w:themeShade="80"/>
+                <w:lang w:val="en-US"/>
+              </w:rPr>
+            </w:pPr>
           </w:p>
         </w:tc>
         <w:tc>
@@ -3004,6 +3183,126 @@
               <w:shd w:val="clear" w:color="auto" w:fill="FFFFFF"/>
               <w:rPr>
                 <w:rFonts w:asciiTheme="minorHAnsi" w:eastAsiaTheme="minorHAnsi" w:hAnsiTheme="minorHAnsi" w:cstheme="minorBidi"/>
+                <w:sz w:val="22"/>
+                <w:szCs w:val="22"/>
+              </w:rPr>
+            </w:pPr>
+          </w:p>
+        </w:tc>
+      </w:tr>
+      <w:tr>
+        <w:tc>
+          <w:tcPr>
+            <w:tcW w:w="7387" w:type="dxa"/>
+          </w:tcPr>
+          <w:p>
+            <w:pPr>
+              <w:rPr>
+                <w:color w:val="808080" w:themeColor="background1" w:themeShade="80"/>
+              </w:rPr>
+            </w:pPr>
+            <w:r>
+              <w:rPr>
+                <w:color w:val="808080" w:themeColor="background1" w:themeShade="80"/>
+              </w:rPr>
+              <w:t>Rechten en Rollen: Nieuew rol toevoegen</w:t>
+            </w:r>
+          </w:p>
+        </w:tc>
+        <w:tc>
+          <w:tcPr>
+            <w:tcW w:w="2767" w:type="dxa"/>
+          </w:tcPr>
+          <w:p>
+            <w:pPr>
+              <w:rPr>
+                <w:color w:val="808080" w:themeColor="background1" w:themeShade="80"/>
+              </w:rPr>
+            </w:pPr>
+            <w:r>
+              <w:rPr>
+                <w:color w:val="808080" w:themeColor="background1" w:themeShade="80"/>
+              </w:rPr>
+              <w:t>ok</w:t>
+            </w:r>
+          </w:p>
+        </w:tc>
+        <w:tc>
+          <w:tcPr>
+            <w:tcW w:w="4066" w:type="dxa"/>
+          </w:tcPr>
+          <w:p>
+            <w:pPr>
+              <w:pStyle w:val="HTMLPreformatted"/>
+              <w:shd w:val="clear" w:color="auto" w:fill="FFFFFF"/>
+              <w:rPr>
+                <w:rFonts w:asciiTheme="minorHAnsi" w:eastAsiaTheme="minorHAnsi" w:hAnsiTheme="minorHAnsi" w:cstheme="minorBidi"/>
+                <w:color w:val="808080" w:themeColor="background1" w:themeShade="80"/>
+                <w:sz w:val="22"/>
+                <w:szCs w:val="22"/>
+                <w:lang w:val="nl-NL"/>
+              </w:rPr>
+            </w:pPr>
+            <w:r>
+              <w:rPr>
+                <w:rFonts w:asciiTheme="minorHAnsi" w:eastAsiaTheme="minorHAnsi" w:hAnsiTheme="minorHAnsi" w:cstheme="minorBidi"/>
+                <w:color w:val="808080" w:themeColor="background1" w:themeShade="80"/>
+                <w:sz w:val="22"/>
+                <w:szCs w:val="22"/>
+                <w:lang w:val="nl-NL"/>
+              </w:rPr>
+              <w:t>POST /role payload was verkeerd</w:t>
+            </w:r>
+          </w:p>
+        </w:tc>
+      </w:tr>
+      <w:tr>
+        <w:tc>
+          <w:tcPr>
+            <w:tcW w:w="7387" w:type="dxa"/>
+          </w:tcPr>
+          <w:p>
+            <w:pPr>
+              <w:rPr>
+                <w:color w:val="808080" w:themeColor="background1" w:themeShade="80"/>
+              </w:rPr>
+            </w:pPr>
+            <w:r>
+              <w:rPr>
+                <w:color w:val="808080" w:themeColor="background1" w:themeShade="80"/>
+              </w:rPr>
+              <w:t>Code refactoring: $http van de http method afhankelikjk maken zodat bij  GET en DELETE request de data als queryparameters wordt megezonden en bij PUT en POST requests in de body</w:t>
+            </w:r>
+          </w:p>
+        </w:tc>
+        <w:tc>
+          <w:tcPr>
+            <w:tcW w:w="2767" w:type="dxa"/>
+          </w:tcPr>
+          <w:p>
+            <w:pPr>
+              <w:rPr>
+                <w:color w:val="808080" w:themeColor="background1" w:themeShade="80"/>
+              </w:rPr>
+            </w:pPr>
+            <w:r>
+              <w:rPr>
+                <w:color w:val="808080" w:themeColor="background1" w:themeShade="80"/>
+              </w:rPr>
+              <w:t>ok</w:t>
+            </w:r>
+          </w:p>
+        </w:tc>
+        <w:tc>
+          <w:tcPr>
+            <w:tcW w:w="4066" w:type="dxa"/>
+          </w:tcPr>
+          <w:p>
+            <w:pPr>
+              <w:pStyle w:val="HTMLPreformatted"/>
+              <w:shd w:val="clear" w:color="auto" w:fill="FFFFFF"/>
+              <w:rPr>
+                <w:rFonts w:asciiTheme="minorHAnsi" w:eastAsiaTheme="minorHAnsi" w:hAnsiTheme="minorHAnsi" w:cstheme="minorBidi"/>
                 <w:color w:val="808080" w:themeColor="background1" w:themeShade="80"/>
                 <w:sz w:val="22"/>
                 <w:szCs w:val="22"/>
@@ -3036,8 +3335,6 @@
               </w:rPr>
               <w:t xml:space="preserve"> 13:0022:00</w:t>
             </w:r>
-            <w:bookmarkStart w:id="0" w:name="_GoBack"/>
-            <w:bookmarkEnd w:id="0"/>
           </w:p>
         </w:tc>
         <w:tc>
@@ -3268,6 +3565,7 @@
               <w:rPr>
                 <w:color w:val="808080" w:themeColor="background1" w:themeShade="80"/>
               </w:rPr>
+              <w:lastRenderedPageBreak/>
               <w:t xml:space="preserve">Code refactoring: </w:t>
             </w:r>
             <w:r>

</xml_diff>

<commit_message>
ApiService.trackData(): error.Status en error.statusText toevoegen aan struct bij API http error
</commit_message>
<xml_diff>
--- a/Docs/ToDo.docx
+++ b/Docs/ToDo.docx
@@ -3035,8 +3035,6 @@
                   <w:r>
                     <w:t>Settings-Gebruikersbeheer-Rechten en Rollen: nieuwe rol toevoegen (nieuwe id ophalen voor rol)</w:t>
                   </w:r>
-                  <w:bookmarkStart w:id="0" w:name="_GoBack"/>
-                  <w:bookmarkEnd w:id="0"/>
                 </w:p>
               </w:tc>
             </w:tr>
@@ -3619,6 +3617,122 @@
           </w:p>
         </w:tc>
       </w:tr>
+      <w:tr>
+        <w:tc>
+          <w:tcPr>
+            <w:tcW w:w="7387" w:type="dxa"/>
+          </w:tcPr>
+          <w:p>
+            <w:pPr>
+              <w:rPr>
+                <w:color w:val="808080" w:themeColor="background1" w:themeShade="80"/>
+              </w:rPr>
+            </w:pPr>
+            <w:r>
+              <w:rPr>
+                <w:color w:val="FF0000"/>
+              </w:rPr>
+              <w:t>zaterdag 30 april 2016</w:t>
+            </w:r>
+          </w:p>
+        </w:tc>
+        <w:tc>
+          <w:tcPr>
+            <w:tcW w:w="2767" w:type="dxa"/>
+          </w:tcPr>
+          <w:p>
+            <w:pPr>
+              <w:rPr>
+                <w:color w:val="808080" w:themeColor="background1" w:themeShade="80"/>
+              </w:rPr>
+            </w:pPr>
+          </w:p>
+        </w:tc>
+        <w:tc>
+          <w:tcPr>
+            <w:tcW w:w="4066" w:type="dxa"/>
+          </w:tcPr>
+          <w:p>
+            <w:pPr>
+              <w:pStyle w:val="HTMLPreformatted"/>
+              <w:shd w:val="clear" w:color="auto" w:fill="FFFFFF"/>
+              <w:rPr>
+                <w:rFonts w:asciiTheme="minorHAnsi" w:eastAsiaTheme="minorHAnsi" w:hAnsiTheme="minorHAnsi" w:cstheme="minorBidi"/>
+                <w:color w:val="808080" w:themeColor="background1" w:themeShade="80"/>
+                <w:sz w:val="22"/>
+                <w:szCs w:val="22"/>
+                <w:lang w:val="nl-NL"/>
+              </w:rPr>
+            </w:pPr>
+          </w:p>
+        </w:tc>
+      </w:tr>
+      <w:tr>
+        <w:tc>
+          <w:tcPr>
+            <w:tcW w:w="7387" w:type="dxa"/>
+          </w:tcPr>
+          <w:p>
+            <w:pPr>
+              <w:pStyle w:val="HTMLPreformatted"/>
+              <w:shd w:val="clear" w:color="auto" w:fill="FFFFFF"/>
+              <w:rPr>
+                <w:color w:val="808080" w:themeColor="background1" w:themeShade="80"/>
+                <w:sz w:val="18"/>
+                <w:szCs w:val="18"/>
+              </w:rPr>
+            </w:pPr>
+            <w:bookmarkStart w:id="0" w:name="_GoBack"/>
+            <w:r>
+              <w:rPr>
+                <w:rFonts w:asciiTheme="minorHAnsi" w:eastAsiaTheme="minorHAnsi" w:hAnsiTheme="minorHAnsi" w:cstheme="minorBidi"/>
+                <w:color w:val="808080" w:themeColor="background1" w:themeShade="80"/>
+                <w:sz w:val="22"/>
+                <w:szCs w:val="22"/>
+                <w:lang w:val="nl-NL"/>
+              </w:rPr>
+              <w:t>ApiService.trackData(): error.Status en error.statusTExt keys toevoegen aan struct bij API http error</w:t>
+            </w:r>
+          </w:p>
+        </w:tc>
+        <w:tc>
+          <w:tcPr>
+            <w:tcW w:w="2767" w:type="dxa"/>
+          </w:tcPr>
+          <w:p>
+            <w:pPr>
+              <w:rPr>
+                <w:color w:val="808080" w:themeColor="background1" w:themeShade="80"/>
+              </w:rPr>
+            </w:pPr>
+            <w:r>
+              <w:rPr>
+                <w:color w:val="808080" w:themeColor="background1" w:themeShade="80"/>
+              </w:rPr>
+              <w:t>ok</w:t>
+            </w:r>
+          </w:p>
+        </w:tc>
+        <w:tc>
+          <w:tcPr>
+            <w:tcW w:w="4066" w:type="dxa"/>
+          </w:tcPr>
+          <w:p>
+            <w:pPr>
+              <w:pStyle w:val="HTMLPreformatted"/>
+              <w:shd w:val="clear" w:color="auto" w:fill="FFFFFF"/>
+              <w:rPr>
+                <w:rFonts w:asciiTheme="minorHAnsi" w:eastAsiaTheme="minorHAnsi" w:hAnsiTheme="minorHAnsi" w:cstheme="minorBidi"/>
+                <w:color w:val="808080" w:themeColor="background1" w:themeShade="80"/>
+                <w:sz w:val="22"/>
+                <w:szCs w:val="22"/>
+                <w:lang w:val="nl-NL"/>
+              </w:rPr>
+            </w:pPr>
+          </w:p>
+        </w:tc>
+      </w:tr>
+      <w:bookmarkEnd w:id="0"/>
     </w:tbl>
     <w:p>
       <w:pPr>

</xml_diff>

<commit_message>
Settings-Usermanagement-Teams: in Teams overview delete a team; implement the Team details window - minus addTeamember() and delete teammember.
</commit_message>
<xml_diff>
--- a/Docs/ToDo.docx
+++ b/Docs/ToDo.docx
@@ -2362,6 +2362,26 @@
                 <w:lang w:val="nl-NL"/>
               </w:rPr>
             </w:pPr>
+            <w:r>
+              <w:rPr>
+                <w:rFonts w:asciiTheme="minorHAnsi" w:eastAsiaTheme="minorHAnsi" w:hAnsiTheme="minorHAnsi" w:cstheme="minorBidi"/>
+                <w:color w:val="FF0000"/>
+                <w:sz w:val="22"/>
+                <w:szCs w:val="22"/>
+                <w:lang w:val="nl-NL"/>
+              </w:rPr>
+              <w:t>Overwerken</w:t>
+            </w:r>
+            <w:r>
+              <w:rPr>
+                <w:rFonts w:asciiTheme="minorHAnsi" w:eastAsiaTheme="minorHAnsi" w:hAnsiTheme="minorHAnsi" w:cstheme="minorBidi"/>
+                <w:color w:val="FF0000"/>
+                <w:sz w:val="22"/>
+                <w:szCs w:val="22"/>
+                <w:lang w:val="nl-NL"/>
+              </w:rPr>
+              <w:t>: 2 uur</w:t>
+            </w:r>
           </w:p>
         </w:tc>
       </w:tr>
@@ -2407,7 +2427,25 @@
                 <w:szCs w:val="22"/>
                 <w:lang w:val="nl-NL"/>
               </w:rPr>
-              <w:t>2 uur gewerkt naar volgende week ipv maximum van 32 uur/week:</w:t>
+              <w:t xml:space="preserve">2 uur </w:t>
+            </w:r>
+            <w:r>
+              <w:rPr>
+                <w:rFonts w:asciiTheme="minorHAnsi" w:eastAsiaTheme="minorHAnsi" w:hAnsiTheme="minorHAnsi" w:cstheme="minorBidi"/>
+                <w:sz w:val="22"/>
+                <w:szCs w:val="22"/>
+                <w:lang w:val="nl-NL"/>
+              </w:rPr>
+              <w:t xml:space="preserve">’s avonds thuis </w:t>
+            </w:r>
+            <w:r>
+              <w:rPr>
+                <w:rFonts w:asciiTheme="minorHAnsi" w:eastAsiaTheme="minorHAnsi" w:hAnsiTheme="minorHAnsi" w:cstheme="minorBidi"/>
+                <w:sz w:val="22"/>
+                <w:szCs w:val="22"/>
+                <w:lang w:val="nl-NL"/>
+              </w:rPr>
+              <w:t>gewerkt naar volgende week ipv maximum van 32 uur/week:</w:t>
             </w:r>
           </w:p>
         </w:tc>
@@ -2899,11 +2937,12 @@
             <w:r>
               <w:rPr>
                 <w:rFonts w:asciiTheme="minorHAnsi" w:eastAsiaTheme="minorHAnsi" w:hAnsiTheme="minorHAnsi" w:cstheme="minorBidi"/>
-                <w:sz w:val="22"/>
-                <w:szCs w:val="22"/>
-                <w:lang w:val="nl-NL"/>
-              </w:rPr>
-              <w:t>1 uur gewerkt naar volgende week ipv maximum van 32 uur/week:</w:t>
+                <w:color w:val="FF0000"/>
+                <w:sz w:val="22"/>
+                <w:szCs w:val="22"/>
+                <w:lang w:val="nl-NL"/>
+              </w:rPr>
+              <w:t>overwerken 1 uur</w:t>
             </w:r>
           </w:p>
         </w:tc>
@@ -3331,7 +3370,19 @@
               <w:rPr>
                 <w:color w:val="FF0000"/>
               </w:rPr>
-              <w:t xml:space="preserve"> 13:0022:00</w:t>
+              <w:t xml:space="preserve"> 13:00</w:t>
+            </w:r>
+            <w:r>
+              <w:rPr>
+                <w:color w:val="FF0000"/>
+              </w:rPr>
+              <w:t>-</w:t>
+            </w:r>
+            <w:r>
+              <w:rPr>
+                <w:color w:val="FF0000"/>
+              </w:rPr>
+              <w:t>22:00</w:t>
             </w:r>
           </w:p>
         </w:tc>
@@ -3363,6 +3414,26 @@
                 <w:lang w:val="nl-NL"/>
               </w:rPr>
             </w:pPr>
+            <w:r>
+              <w:rPr>
+                <w:rFonts w:asciiTheme="minorHAnsi" w:eastAsiaTheme="minorHAnsi" w:hAnsiTheme="minorHAnsi" w:cstheme="minorBidi"/>
+                <w:color w:val="FF0000"/>
+                <w:sz w:val="22"/>
+                <w:szCs w:val="22"/>
+                <w:lang w:val="nl-NL"/>
+              </w:rPr>
+              <w:t>Overwerken</w:t>
+            </w:r>
+            <w:r>
+              <w:rPr>
+                <w:rFonts w:asciiTheme="minorHAnsi" w:eastAsiaTheme="minorHAnsi" w:hAnsiTheme="minorHAnsi" w:cstheme="minorBidi"/>
+                <w:color w:val="FF0000"/>
+                <w:sz w:val="22"/>
+                <w:szCs w:val="22"/>
+                <w:lang w:val="nl-NL"/>
+              </w:rPr>
+              <w:t>: 1 u</w:t>
+            </w:r>
           </w:p>
         </w:tc>
       </w:tr>
@@ -3563,37 +3634,44 @@
               <w:rPr>
                 <w:color w:val="808080" w:themeColor="background1" w:themeShade="80"/>
               </w:rPr>
+              <w:t xml:space="preserve">Code refactoring: </w:t>
+            </w:r>
+            <w:r>
+              <w:rPr>
+                <w:color w:val="808080" w:themeColor="background1" w:themeShade="80"/>
+              </w:rPr>
+              <w:t>APIServi</w:t>
+            </w:r>
+            <w:r>
+              <w:rPr>
+                <w:color w:val="808080" w:themeColor="background1" w:themeShade="80"/>
+              </w:rPr>
+              <w:t xml:space="preserve">ce.request geeft nu successResponse.data terug ipv </w:t>
+            </w:r>
+            <w:r>
+              <w:rPr>
+                <w:color w:val="808080" w:themeColor="background1" w:themeShade="80"/>
+              </w:rPr>
               <w:lastRenderedPageBreak/>
-              <w:t xml:space="preserve">Code refactoring: </w:t>
-            </w:r>
-            <w:r>
-              <w:rPr>
-                <w:color w:val="808080" w:themeColor="background1" w:themeShade="80"/>
-              </w:rPr>
-              <w:t>APIServi</w:t>
-            </w:r>
-            <w:r>
-              <w:rPr>
-                <w:color w:val="808080" w:themeColor="background1" w:themeShade="80"/>
-              </w:rPr>
-              <w:t>ce.request geeft nu successResponse.data terug ipv successResponse</w:t>
-            </w:r>
-          </w:p>
-        </w:tc>
-        <w:tc>
-          <w:tcPr>
-            <w:tcW w:w="2767" w:type="dxa"/>
-          </w:tcPr>
-          <w:p>
-            <w:pPr>
-              <w:rPr>
-                <w:color w:val="808080" w:themeColor="background1" w:themeShade="80"/>
-              </w:rPr>
-            </w:pPr>
-            <w:r>
-              <w:rPr>
-                <w:color w:val="808080" w:themeColor="background1" w:themeShade="80"/>
-              </w:rPr>
+              <w:t>successResponse</w:t>
+            </w:r>
+          </w:p>
+        </w:tc>
+        <w:tc>
+          <w:tcPr>
+            <w:tcW w:w="2767" w:type="dxa"/>
+          </w:tcPr>
+          <w:p>
+            <w:pPr>
+              <w:rPr>
+                <w:color w:val="808080" w:themeColor="background1" w:themeShade="80"/>
+              </w:rPr>
+            </w:pPr>
+            <w:r>
+              <w:rPr>
+                <w:color w:val="808080" w:themeColor="background1" w:themeShade="80"/>
+              </w:rPr>
+              <w:lastRenderedPageBreak/>
               <w:t>Ok</w:t>
             </w:r>
           </w:p>
@@ -3632,6 +3710,7 @@
               <w:rPr>
                 <w:color w:val="FF0000"/>
               </w:rPr>
+              <w:lastRenderedPageBreak/>
               <w:t>zaterdag 30 april 2016</w:t>
             </w:r>
           </w:p>
@@ -3682,7 +3761,6 @@
                 <w:szCs w:val="18"/>
               </w:rPr>
             </w:pPr>
-            <w:bookmarkStart w:id="0" w:name="_GoBack"/>
             <w:r>
               <w:rPr>
                 <w:rFonts w:asciiTheme="minorHAnsi" w:eastAsiaTheme="minorHAnsi" w:hAnsiTheme="minorHAnsi" w:cstheme="minorBidi"/>
@@ -3732,7 +3810,397 @@
           </w:p>
         </w:tc>
       </w:tr>
-      <w:bookmarkEnd w:id="0"/>
+      <w:tr>
+        <w:tc>
+          <w:tcPr>
+            <w:tcW w:w="7387" w:type="dxa"/>
+          </w:tcPr>
+          <w:p>
+            <w:pPr>
+              <w:pStyle w:val="HTMLPreformatted"/>
+              <w:shd w:val="clear" w:color="auto" w:fill="FFFFFF"/>
+              <w:rPr>
+                <w:rFonts w:asciiTheme="minorHAnsi" w:eastAsiaTheme="minorHAnsi" w:hAnsiTheme="minorHAnsi" w:cstheme="minorBidi"/>
+                <w:color w:val="808080" w:themeColor="background1" w:themeShade="80"/>
+                <w:sz w:val="22"/>
+                <w:szCs w:val="22"/>
+                <w:lang w:val="nl-NL"/>
+              </w:rPr>
+            </w:pPr>
+            <w:r>
+              <w:rPr>
+                <w:rFonts w:asciiTheme="minorHAnsi" w:eastAsiaTheme="minorHAnsi" w:hAnsiTheme="minorHAnsi" w:cstheme="minorBidi"/>
+                <w:color w:val="FF0000"/>
+                <w:sz w:val="22"/>
+                <w:szCs w:val="22"/>
+                <w:lang w:val="nl-NL"/>
+              </w:rPr>
+              <w:t>zondag 1 mei 2016</w:t>
+            </w:r>
+            <w:r>
+              <w:rPr>
+                <w:rFonts w:asciiTheme="minorHAnsi" w:eastAsiaTheme="minorHAnsi" w:hAnsiTheme="minorHAnsi" w:cstheme="minorBidi"/>
+                <w:color w:val="FF0000"/>
+                <w:sz w:val="22"/>
+                <w:szCs w:val="22"/>
+                <w:lang w:val="nl-NL"/>
+              </w:rPr>
+              <w:t xml:space="preserve"> 12:00-18:00</w:t>
+            </w:r>
+          </w:p>
+        </w:tc>
+        <w:tc>
+          <w:tcPr>
+            <w:tcW w:w="2767" w:type="dxa"/>
+          </w:tcPr>
+          <w:p>
+            <w:pPr>
+              <w:rPr>
+                <w:color w:val="808080" w:themeColor="background1" w:themeShade="80"/>
+              </w:rPr>
+            </w:pPr>
+          </w:p>
+        </w:tc>
+        <w:tc>
+          <w:tcPr>
+            <w:tcW w:w="4066" w:type="dxa"/>
+          </w:tcPr>
+          <w:p>
+            <w:pPr>
+              <w:pStyle w:val="HTMLPreformatted"/>
+              <w:shd w:val="clear" w:color="auto" w:fill="FFFFFF"/>
+              <w:rPr>
+                <w:rFonts w:asciiTheme="minorHAnsi" w:eastAsiaTheme="minorHAnsi" w:hAnsiTheme="minorHAnsi" w:cstheme="minorBidi"/>
+                <w:color w:val="808080" w:themeColor="background1" w:themeShade="80"/>
+                <w:sz w:val="22"/>
+                <w:szCs w:val="22"/>
+                <w:lang w:val="nl-NL"/>
+              </w:rPr>
+            </w:pPr>
+            <w:r>
+              <w:rPr>
+                <w:rFonts w:asciiTheme="minorHAnsi" w:eastAsiaTheme="minorHAnsi" w:hAnsiTheme="minorHAnsi" w:cstheme="minorBidi"/>
+                <w:color w:val="FF0000"/>
+                <w:sz w:val="22"/>
+                <w:szCs w:val="22"/>
+                <w:lang w:val="nl-NL"/>
+              </w:rPr>
+              <w:t>Overwerken</w:t>
+            </w:r>
+            <w:r>
+              <w:rPr>
+                <w:rFonts w:asciiTheme="minorHAnsi" w:eastAsiaTheme="minorHAnsi" w:hAnsiTheme="minorHAnsi" w:cstheme="minorBidi"/>
+                <w:color w:val="FF0000"/>
+                <w:sz w:val="22"/>
+                <w:szCs w:val="22"/>
+                <w:lang w:val="nl-NL"/>
+              </w:rPr>
+              <w:t xml:space="preserve">: </w:t>
+            </w:r>
+            <w:r>
+              <w:rPr>
+                <w:rFonts w:asciiTheme="minorHAnsi" w:eastAsiaTheme="minorHAnsi" w:hAnsiTheme="minorHAnsi" w:cstheme="minorBidi"/>
+                <w:color w:val="FF0000"/>
+                <w:sz w:val="22"/>
+                <w:szCs w:val="22"/>
+                <w:lang w:val="nl-NL"/>
+              </w:rPr>
+              <w:t xml:space="preserve"> 6 uur</w:t>
+            </w:r>
+          </w:p>
+        </w:tc>
+      </w:tr>
+      <w:tr>
+        <w:tc>
+          <w:tcPr>
+            <w:tcW w:w="7387" w:type="dxa"/>
+          </w:tcPr>
+          <w:p>
+            <w:pPr>
+              <w:pStyle w:val="HTMLPreformatted"/>
+              <w:shd w:val="clear" w:color="auto" w:fill="FFFFFF"/>
+              <w:rPr>
+                <w:rFonts w:asciiTheme="minorHAnsi" w:eastAsiaTheme="minorHAnsi" w:hAnsiTheme="minorHAnsi" w:cstheme="minorBidi"/>
+                <w:color w:val="808080" w:themeColor="background1" w:themeShade="80"/>
+                <w:sz w:val="22"/>
+                <w:szCs w:val="22"/>
+                <w:lang w:val="nl-NL"/>
+              </w:rPr>
+            </w:pPr>
+            <w:r>
+              <w:rPr>
+                <w:rFonts w:asciiTheme="minorHAnsi" w:eastAsiaTheme="minorHAnsi" w:hAnsiTheme="minorHAnsi" w:cstheme="minorBidi"/>
+                <w:color w:val="808080" w:themeColor="background1" w:themeShade="80"/>
+                <w:sz w:val="22"/>
+                <w:szCs w:val="22"/>
+                <w:lang w:val="nl-NL"/>
+              </w:rPr>
+              <w:t>Settings-Gebruikersbeheer-Teams Detailscherm: select met rollen toont nu teamlid rol;</w:t>
+            </w:r>
+          </w:p>
+          <w:p>
+            <w:pPr>
+              <w:pStyle w:val="HTMLPreformatted"/>
+              <w:shd w:val="clear" w:color="auto" w:fill="FFFFFF"/>
+              <w:rPr>
+                <w:rFonts w:asciiTheme="minorHAnsi" w:eastAsiaTheme="minorHAnsi" w:hAnsiTheme="minorHAnsi" w:cstheme="minorBidi"/>
+                <w:color w:val="808080" w:themeColor="background1" w:themeShade="80"/>
+                <w:sz w:val="22"/>
+                <w:szCs w:val="22"/>
+                <w:lang w:val="nl-NL"/>
+              </w:rPr>
+            </w:pPr>
+            <w:r>
+              <w:rPr>
+                <w:rFonts w:asciiTheme="minorHAnsi" w:eastAsiaTheme="minorHAnsi" w:hAnsiTheme="minorHAnsi" w:cstheme="minorBidi"/>
+                <w:color w:val="808080" w:themeColor="background1" w:themeShade="80"/>
+                <w:sz w:val="22"/>
+                <w:szCs w:val="22"/>
+                <w:lang w:val="nl-NL"/>
+              </w:rPr>
+              <w:t>Teams Detailscherm: Opslaan van teamleden en rollen;</w:t>
+            </w:r>
+          </w:p>
+          <w:p>
+            <w:pPr>
+              <w:pStyle w:val="HTMLPreformatted"/>
+              <w:shd w:val="clear" w:color="auto" w:fill="FFFFFF"/>
+              <w:rPr>
+                <w:rFonts w:asciiTheme="minorHAnsi" w:eastAsiaTheme="minorHAnsi" w:hAnsiTheme="minorHAnsi" w:cstheme="minorBidi"/>
+                <w:color w:val="808080" w:themeColor="background1" w:themeShade="80"/>
+                <w:sz w:val="22"/>
+                <w:szCs w:val="22"/>
+                <w:lang w:val="nl-NL"/>
+              </w:rPr>
+            </w:pPr>
+            <w:r>
+              <w:rPr>
+                <w:rFonts w:asciiTheme="minorHAnsi" w:eastAsiaTheme="minorHAnsi" w:hAnsiTheme="minorHAnsi" w:cstheme="minorBidi"/>
+                <w:color w:val="808080" w:themeColor="background1" w:themeShade="80"/>
+                <w:sz w:val="22"/>
+                <w:szCs w:val="22"/>
+                <w:lang w:val="nl-NL"/>
+              </w:rPr>
+              <w:t>Teams Detailscherm - toevoegen nieuw teamlid toonalle users en rollen in selects;</w:t>
+            </w:r>
+          </w:p>
+          <w:p>
+            <w:pPr>
+              <w:pStyle w:val="HTMLPreformatted"/>
+              <w:shd w:val="clear" w:color="auto" w:fill="FFFFFF"/>
+              <w:rPr>
+                <w:rFonts w:asciiTheme="minorHAnsi" w:eastAsiaTheme="minorHAnsi" w:hAnsiTheme="minorHAnsi" w:cstheme="minorBidi"/>
+                <w:color w:val="808080" w:themeColor="background1" w:themeShade="80"/>
+                <w:sz w:val="22"/>
+                <w:szCs w:val="22"/>
+                <w:lang w:val="nl-NL"/>
+              </w:rPr>
+            </w:pPr>
+            <w:r>
+              <w:rPr>
+                <w:rFonts w:asciiTheme="minorHAnsi" w:eastAsiaTheme="minorHAnsi" w:hAnsiTheme="minorHAnsi" w:cstheme="minorBidi"/>
+                <w:color w:val="808080" w:themeColor="background1" w:themeShade="80"/>
+                <w:sz w:val="22"/>
+                <w:szCs w:val="22"/>
+                <w:lang w:val="nl-NL"/>
+              </w:rPr>
+              <w:t>Settings-Gebruikersbeheer-Teams Overzicht teams: team verwijderen;</w:t>
+            </w:r>
+          </w:p>
+        </w:tc>
+        <w:tc>
+          <w:tcPr>
+            <w:tcW w:w="2767" w:type="dxa"/>
+          </w:tcPr>
+          <w:p>
+            <w:pPr>
+              <w:rPr>
+                <w:color w:val="808080" w:themeColor="background1" w:themeShade="80"/>
+              </w:rPr>
+            </w:pPr>
+            <w:r>
+              <w:rPr>
+                <w:color w:val="808080" w:themeColor="background1" w:themeShade="80"/>
+              </w:rPr>
+              <w:t>Ok</w:t>
+            </w:r>
+          </w:p>
+          <w:p>
+            <w:pPr>
+              <w:rPr>
+                <w:color w:val="808080" w:themeColor="background1" w:themeShade="80"/>
+              </w:rPr>
+            </w:pPr>
+          </w:p>
+          <w:p>
+            <w:pPr>
+              <w:rPr>
+                <w:color w:val="808080" w:themeColor="background1" w:themeShade="80"/>
+              </w:rPr>
+            </w:pPr>
+            <w:r>
+              <w:rPr>
+                <w:color w:val="808080" w:themeColor="background1" w:themeShade="80"/>
+              </w:rPr>
+              <w:t>Ok</w:t>
+            </w:r>
+          </w:p>
+          <w:p>
+            <w:pPr>
+              <w:rPr>
+                <w:color w:val="808080" w:themeColor="background1" w:themeShade="80"/>
+              </w:rPr>
+            </w:pPr>
+          </w:p>
+          <w:p>
+            <w:pPr>
+              <w:rPr>
+                <w:color w:val="808080" w:themeColor="background1" w:themeShade="80"/>
+              </w:rPr>
+            </w:pPr>
+          </w:p>
+          <w:p>
+            <w:pPr>
+              <w:rPr>
+                <w:color w:val="808080" w:themeColor="background1" w:themeShade="80"/>
+              </w:rPr>
+            </w:pPr>
+            <w:r>
+              <w:rPr>
+                <w:color w:val="808080" w:themeColor="background1" w:themeShade="80"/>
+              </w:rPr>
+              <w:t>ok</w:t>
+            </w:r>
+          </w:p>
+        </w:tc>
+        <w:tc>
+          <w:tcPr>
+            <w:tcW w:w="4066" w:type="dxa"/>
+          </w:tcPr>
+          <w:p>
+            <w:pPr>
+              <w:pStyle w:val="HTMLPreformatted"/>
+              <w:shd w:val="clear" w:color="auto" w:fill="FFFFFF"/>
+              <w:rPr>
+                <w:rFonts w:asciiTheme="minorHAnsi" w:eastAsiaTheme="minorHAnsi" w:hAnsiTheme="minorHAnsi" w:cstheme="minorBidi"/>
+                <w:sz w:val="22"/>
+                <w:szCs w:val="22"/>
+                <w:lang w:val="nl-NL"/>
+              </w:rPr>
+            </w:pPr>
+            <w:r>
+              <w:rPr>
+                <w:rFonts w:asciiTheme="minorHAnsi" w:eastAsiaTheme="minorHAnsi" w:hAnsiTheme="minorHAnsi" w:cstheme="minorBidi"/>
+                <w:sz w:val="22"/>
+                <w:szCs w:val="22"/>
+                <w:lang w:val="nl-NL"/>
+              </w:rPr>
+              <w:t>Te doen in team detailscherm: Toevoegen van nieuw teamlid &amp; verwijderen van een teamlid.</w:t>
+            </w:r>
+          </w:p>
+          <w:p>
+            <w:pPr>
+              <w:pStyle w:val="HTMLPreformatted"/>
+              <w:shd w:val="clear" w:color="auto" w:fill="FFFFFF"/>
+              <w:rPr>
+                <w:rFonts w:asciiTheme="minorHAnsi" w:eastAsiaTheme="minorHAnsi" w:hAnsiTheme="minorHAnsi" w:cstheme="minorBidi"/>
+                <w:sz w:val="22"/>
+                <w:szCs w:val="22"/>
+                <w:lang w:val="nl-NL"/>
+              </w:rPr>
+            </w:pPr>
+            <w:r>
+              <w:rPr>
+                <w:rFonts w:asciiTheme="minorHAnsi" w:eastAsiaTheme="minorHAnsi" w:hAnsiTheme="minorHAnsi" w:cstheme="minorBidi"/>
+                <w:sz w:val="22"/>
+                <w:szCs w:val="22"/>
+                <w:lang w:val="nl-NL"/>
+              </w:rPr>
+              <w:t xml:space="preserve">Overzicht teams - team verwijderen: moet dat via een state </w:t>
+            </w:r>
+            <w:r>
+              <w:rPr>
+                <w:rFonts w:asciiTheme="minorHAnsi" w:eastAsiaTheme="minorHAnsi" w:hAnsiTheme="minorHAnsi" w:cstheme="minorBidi"/>
+                <w:sz w:val="22"/>
+                <w:szCs w:val="22"/>
+                <w:lang w:val="nl-NL"/>
+              </w:rPr>
+              <w:t xml:space="preserve">change </w:t>
+            </w:r>
+            <w:r>
+              <w:rPr>
+                <w:rFonts w:asciiTheme="minorHAnsi" w:eastAsiaTheme="minorHAnsi" w:hAnsiTheme="minorHAnsi" w:cstheme="minorBidi"/>
+                <w:sz w:val="22"/>
+                <w:szCs w:val="22"/>
+                <w:lang w:val="nl-NL"/>
+              </w:rPr>
+              <w:t>zodat dit gelogd wordt?</w:t>
+            </w:r>
+          </w:p>
+          <w:p>
+            <w:pPr>
+              <w:pStyle w:val="HTMLPreformatted"/>
+              <w:shd w:val="clear" w:color="auto" w:fill="FFFFFF"/>
+              <w:rPr>
+                <w:rFonts w:asciiTheme="minorHAnsi" w:eastAsiaTheme="minorHAnsi" w:hAnsiTheme="minorHAnsi" w:cstheme="minorBidi"/>
+                <w:sz w:val="22"/>
+                <w:szCs w:val="22"/>
+                <w:lang w:val="nl-NL"/>
+              </w:rPr>
+            </w:pPr>
+            <w:r>
+              <w:rPr>
+                <w:rFonts w:asciiTheme="minorHAnsi" w:eastAsiaTheme="minorHAnsi" w:hAnsiTheme="minorHAnsi" w:cstheme="minorBidi"/>
+                <w:sz w:val="22"/>
+                <w:szCs w:val="22"/>
+                <w:lang w:val="nl-NL"/>
+              </w:rPr>
+              <w:t>Toevoegen-verwijderen teams – teamleden moet een melding geven.</w:t>
+            </w:r>
+            <w:r>
+              <w:rPr>
+                <w:rFonts w:asciiTheme="minorHAnsi" w:eastAsiaTheme="minorHAnsi" w:hAnsiTheme="minorHAnsi" w:cstheme="minorBidi"/>
+                <w:sz w:val="22"/>
+                <w:szCs w:val="22"/>
+                <w:lang w:val="nl-NL"/>
+              </w:rPr>
+              <w:t xml:space="preserve"> </w:t>
+            </w:r>
+          </w:p>
+          <w:p>
+            <w:pPr>
+              <w:pStyle w:val="HTMLPreformatted"/>
+              <w:shd w:val="clear" w:color="auto" w:fill="FFFFFF"/>
+              <w:rPr>
+                <w:rFonts w:asciiTheme="minorHAnsi" w:eastAsiaTheme="minorHAnsi" w:hAnsiTheme="minorHAnsi" w:cstheme="minorBidi"/>
+                <w:sz w:val="22"/>
+                <w:szCs w:val="22"/>
+                <w:lang w:val="nl-NL"/>
+              </w:rPr>
+            </w:pPr>
+            <w:r>
+              <w:rPr>
+                <w:rFonts w:asciiTheme="minorHAnsi" w:eastAsiaTheme="minorHAnsi" w:hAnsiTheme="minorHAnsi" w:cstheme="minorBidi"/>
+                <w:sz w:val="22"/>
+                <w:szCs w:val="22"/>
+                <w:lang w:val="nl-NL"/>
+              </w:rPr>
+              <w:t>Dan moeten van listview teams de add() en delete() methods opnieuw en bij detailview team de add() en delete() via een statechange gemaakt worden. OF roep trackdata() aan vanuit de Teamcontroller voor d</w:t>
+            </w:r>
+            <w:bookmarkStart w:id="0" w:name="_GoBack"/>
+            <w:bookmarkEnd w:id="0"/>
+            <w:r>
+              <w:rPr>
+                <w:rFonts w:asciiTheme="minorHAnsi" w:eastAsiaTheme="minorHAnsi" w:hAnsiTheme="minorHAnsi" w:cstheme="minorBidi"/>
+                <w:sz w:val="22"/>
+                <w:szCs w:val="22"/>
+                <w:lang w:val="nl-NL"/>
+              </w:rPr>
+              <w:t>eze methods..</w:t>
+            </w:r>
+          </w:p>
+        </w:tc>
+      </w:tr>
     </w:tbl>
     <w:p>
       <w:pPr>

</xml_diff>

<commit_message>
Settings-GebruikersBeheer-Teams- DetailView + change  adding of new team + Settings-GebruikersBeheer-Users ListView
</commit_message>
<xml_diff>
--- a/Docs/ToDo.docx
+++ b/Docs/ToDo.docx
@@ -4185,7 +4185,265 @@
                 <w:szCs w:val="22"/>
                 <w:lang w:val="nl-NL"/>
               </w:rPr>
-              <w:t>Dan moeten van listview teams de add() en delete() methods opnieuw en bij detailview team de add() en delete() via een statechange gemaakt worden. OF roep trackdata() aan vanuit de Teamcontroller voor d</w:t>
+              <w:t>Dan moeten van listview teams de add() en delete() methods opnieuw en bij detailview team de add() en delete() via een statechange gemaakt worden. OF roep trackdata() aan vanuit de Teamcontroller voor deze methods..</w:t>
+            </w:r>
+          </w:p>
+        </w:tc>
+      </w:tr>
+      <w:tr>
+        <w:tc>
+          <w:tcPr>
+            <w:tcW w:w="7387" w:type="dxa"/>
+          </w:tcPr>
+          <w:p>
+            <w:pPr>
+              <w:pStyle w:val="HTMLPreformatted"/>
+              <w:shd w:val="clear" w:color="auto" w:fill="FFFFFF"/>
+              <w:rPr>
+                <w:rFonts w:asciiTheme="minorHAnsi" w:eastAsiaTheme="minorHAnsi" w:hAnsiTheme="minorHAnsi" w:cstheme="minorBidi"/>
+                <w:color w:val="808080" w:themeColor="background1" w:themeShade="80"/>
+                <w:sz w:val="22"/>
+                <w:szCs w:val="22"/>
+                <w:lang w:val="nl-NL"/>
+              </w:rPr>
+            </w:pPr>
+            <w:r>
+              <w:rPr>
+                <w:rFonts w:asciiTheme="minorHAnsi" w:eastAsiaTheme="minorHAnsi" w:hAnsiTheme="minorHAnsi" w:cstheme="minorBidi"/>
+                <w:color w:val="FF0000"/>
+                <w:sz w:val="22"/>
+                <w:szCs w:val="22"/>
+                <w:lang w:val="nl-NL"/>
+              </w:rPr>
+              <w:t>maandag 2 mei 2016</w:t>
+            </w:r>
+          </w:p>
+        </w:tc>
+        <w:tc>
+          <w:tcPr>
+            <w:tcW w:w="2767" w:type="dxa"/>
+          </w:tcPr>
+          <w:p>
+            <w:pPr>
+              <w:rPr>
+                <w:color w:val="808080" w:themeColor="background1" w:themeShade="80"/>
+              </w:rPr>
+            </w:pPr>
+          </w:p>
+        </w:tc>
+        <w:tc>
+          <w:tcPr>
+            <w:tcW w:w="4066" w:type="dxa"/>
+          </w:tcPr>
+          <w:p>
+            <w:pPr>
+              <w:pStyle w:val="HTMLPreformatted"/>
+              <w:shd w:val="clear" w:color="auto" w:fill="FFFFFF"/>
+              <w:rPr>
+                <w:rFonts w:asciiTheme="minorHAnsi" w:eastAsiaTheme="minorHAnsi" w:hAnsiTheme="minorHAnsi" w:cstheme="minorBidi"/>
+                <w:sz w:val="22"/>
+                <w:szCs w:val="22"/>
+                <w:lang w:val="nl-NL"/>
+              </w:rPr>
+            </w:pPr>
+          </w:p>
+        </w:tc>
+      </w:tr>
+      <w:tr>
+        <w:tc>
+          <w:tcPr>
+            <w:tcW w:w="7387" w:type="dxa"/>
+          </w:tcPr>
+          <w:p>
+            <w:pPr>
+              <w:pStyle w:val="HTMLPreformatted"/>
+              <w:numPr>
+                <w:ilvl w:val="0"/>
+                <w:numId w:val="2"/>
+              </w:numPr>
+              <w:shd w:val="clear" w:color="auto" w:fill="FFFFFF"/>
+              <w:rPr>
+                <w:rFonts w:asciiTheme="minorHAnsi" w:eastAsiaTheme="minorHAnsi" w:hAnsiTheme="minorHAnsi" w:cstheme="minorBidi"/>
+                <w:sz w:val="22"/>
+                <w:szCs w:val="22"/>
+                <w:lang w:val="nl-NL"/>
+              </w:rPr>
+            </w:pPr>
+            <w:r>
+              <w:rPr>
+                <w:rFonts w:asciiTheme="minorHAnsi" w:eastAsiaTheme="minorHAnsi" w:hAnsiTheme="minorHAnsi" w:cstheme="minorBidi"/>
+                <w:sz w:val="22"/>
+                <w:szCs w:val="22"/>
+                <w:lang w:val="nl-NL"/>
+              </w:rPr>
+              <w:t>Settings-GebruikersBeheer-Teams-</w:t>
+            </w:r>
+            <w:r>
+              <w:rPr>
+                <w:rFonts w:asciiTheme="minorHAnsi" w:eastAsiaTheme="minorHAnsi" w:hAnsiTheme="minorHAnsi" w:cstheme="minorBidi"/>
+                <w:sz w:val="22"/>
+                <w:szCs w:val="22"/>
+                <w:lang w:val="nl-NL"/>
+              </w:rPr>
+              <w:t xml:space="preserve"> </w:t>
+            </w:r>
+            <w:r>
+              <w:rPr>
+                <w:rFonts w:asciiTheme="minorHAnsi" w:eastAsiaTheme="minorHAnsi" w:hAnsiTheme="minorHAnsi" w:cstheme="minorBidi"/>
+                <w:sz w:val="22"/>
+                <w:szCs w:val="22"/>
+                <w:lang w:val="nl-NL"/>
+              </w:rPr>
+              <w:t xml:space="preserve">DetailView: </w:t>
+            </w:r>
+            <w:r>
+              <w:rPr>
+                <w:rFonts w:asciiTheme="minorHAnsi" w:eastAsiaTheme="minorHAnsi" w:hAnsiTheme="minorHAnsi" w:cstheme="minorBidi"/>
+                <w:sz w:val="22"/>
+                <w:szCs w:val="22"/>
+                <w:lang w:val="nl-NL"/>
+              </w:rPr>
+              <w:t>v</w:t>
+            </w:r>
+            <w:r>
+              <w:rPr>
+                <w:rFonts w:asciiTheme="minorHAnsi" w:eastAsiaTheme="minorHAnsi" w:hAnsiTheme="minorHAnsi" w:cstheme="minorBidi"/>
+                <w:sz w:val="22"/>
+                <w:szCs w:val="22"/>
+                <w:lang w:val="nl-NL"/>
+              </w:rPr>
+              <w:t>erwijderen en toevoegen va</w:t>
+            </w:r>
+            <w:r>
+              <w:rPr>
+                <w:rFonts w:asciiTheme="minorHAnsi" w:eastAsiaTheme="minorHAnsi" w:hAnsiTheme="minorHAnsi" w:cstheme="minorBidi"/>
+                <w:sz w:val="22"/>
+                <w:szCs w:val="22"/>
+                <w:lang w:val="nl-NL"/>
+              </w:rPr>
+              <w:t>n</w:t>
+            </w:r>
+            <w:r>
+              <w:rPr>
+                <w:rFonts w:asciiTheme="minorHAnsi" w:eastAsiaTheme="minorHAnsi" w:hAnsiTheme="minorHAnsi" w:cstheme="minorBidi"/>
+                <w:sz w:val="22"/>
+                <w:szCs w:val="22"/>
+                <w:lang w:val="nl-NL"/>
+              </w:rPr>
+              <w:t xml:space="preserve"> </w:t>
+            </w:r>
+            <w:r>
+              <w:rPr>
+                <w:rFonts w:asciiTheme="minorHAnsi" w:eastAsiaTheme="minorHAnsi" w:hAnsiTheme="minorHAnsi" w:cstheme="minorBidi"/>
+                <w:sz w:val="22"/>
+                <w:szCs w:val="22"/>
+                <w:lang w:val="nl-NL"/>
+              </w:rPr>
+              <w:t>gebruikers;</w:t>
+            </w:r>
+          </w:p>
+          <w:p>
+            <w:pPr>
+              <w:pStyle w:val="HTMLPreformatted"/>
+              <w:numPr>
+                <w:ilvl w:val="0"/>
+                <w:numId w:val="2"/>
+              </w:numPr>
+              <w:shd w:val="clear" w:color="auto" w:fill="FFFFFF"/>
+              <w:rPr>
+                <w:rFonts w:asciiTheme="minorHAnsi" w:eastAsiaTheme="minorHAnsi" w:hAnsiTheme="minorHAnsi" w:cstheme="minorBidi"/>
+                <w:sz w:val="22"/>
+                <w:szCs w:val="22"/>
+                <w:lang w:val="nl-NL"/>
+              </w:rPr>
+            </w:pPr>
+            <w:r>
+              <w:rPr>
+                <w:rFonts w:asciiTheme="minorHAnsi" w:eastAsiaTheme="minorHAnsi" w:hAnsiTheme="minorHAnsi" w:cstheme="minorBidi"/>
+                <w:sz w:val="22"/>
+                <w:szCs w:val="22"/>
+                <w:lang w:val="nl-NL"/>
+              </w:rPr>
+              <w:t>Settings-GebruikersBeheer-Teams</w:t>
+            </w:r>
+            <w:r>
+              <w:rPr>
+                <w:rFonts w:asciiTheme="minorHAnsi" w:eastAsiaTheme="minorHAnsi" w:hAnsiTheme="minorHAnsi" w:cstheme="minorBidi"/>
+                <w:sz w:val="22"/>
+                <w:szCs w:val="22"/>
+                <w:lang w:val="nl-NL"/>
+              </w:rPr>
+              <w:t>-ListView: toevoegen team moet editscherm geven ipv ‘New Team’ toeveogen aan de lijst;</w:t>
+            </w:r>
+          </w:p>
+          <w:p>
+            <w:pPr>
+              <w:pStyle w:val="HTMLPreformatted"/>
+              <w:numPr>
+                <w:ilvl w:val="0"/>
+                <w:numId w:val="2"/>
+              </w:numPr>
+              <w:shd w:val="clear" w:color="auto" w:fill="FFFFFF"/>
+              <w:rPr>
+                <w:rFonts w:asciiTheme="minorHAnsi" w:eastAsiaTheme="minorHAnsi" w:hAnsiTheme="minorHAnsi" w:cstheme="minorBidi"/>
+                <w:sz w:val="22"/>
+                <w:szCs w:val="22"/>
+                <w:lang w:val="nl-NL"/>
+              </w:rPr>
+            </w:pPr>
+            <w:r>
+              <w:rPr>
+                <w:rFonts w:asciiTheme="minorHAnsi" w:eastAsiaTheme="minorHAnsi" w:hAnsiTheme="minorHAnsi" w:cstheme="minorBidi"/>
+                <w:sz w:val="22"/>
+                <w:szCs w:val="22"/>
+                <w:lang w:val="nl-NL"/>
+              </w:rPr>
+              <w:t>Settings-GebruikersBeheer-</w:t>
+            </w:r>
+            <w:r>
+              <w:rPr>
+                <w:rFonts w:asciiTheme="minorHAnsi" w:eastAsiaTheme="minorHAnsi" w:hAnsiTheme="minorHAnsi" w:cstheme="minorBidi"/>
+                <w:sz w:val="22"/>
+                <w:szCs w:val="22"/>
+                <w:lang w:val="nl-NL"/>
+              </w:rPr>
+              <w:t>Users: ListView toevoegen met add user</w:t>
+            </w:r>
+          </w:p>
+        </w:tc>
+        <w:tc>
+          <w:tcPr>
+            <w:tcW w:w="2767" w:type="dxa"/>
+          </w:tcPr>
+          <w:p>
+            <w:r>
+              <w:t>ok</w:t>
+            </w:r>
+          </w:p>
+        </w:tc>
+        <w:tc>
+          <w:tcPr>
+            <w:tcW w:w="4066" w:type="dxa"/>
+          </w:tcPr>
+          <w:p>
+            <w:pPr>
+              <w:pStyle w:val="HTMLPreformatted"/>
+              <w:shd w:val="clear" w:color="auto" w:fill="FFFFFF"/>
+              <w:rPr>
+                <w:rFonts w:asciiTheme="minorHAnsi" w:eastAsiaTheme="minorHAnsi" w:hAnsiTheme="minorHAnsi" w:cstheme="minorBidi"/>
+                <w:sz w:val="22"/>
+                <w:szCs w:val="22"/>
+                <w:lang w:val="nl-NL"/>
+              </w:rPr>
+            </w:pPr>
+            <w:r>
+              <w:rPr>
+                <w:rFonts w:asciiTheme="minorHAnsi" w:eastAsiaTheme="minorHAnsi" w:hAnsiTheme="minorHAnsi" w:cstheme="minorBidi"/>
+                <w:sz w:val="22"/>
+                <w:szCs w:val="22"/>
+                <w:lang w:val="nl-NL"/>
+              </w:rPr>
+              <w:t xml:space="preserve">Punt </w:t>
             </w:r>
             <w:bookmarkStart w:id="0" w:name="_GoBack"/>
             <w:bookmarkEnd w:id="0"/>
@@ -4196,18 +4454,13 @@
                 <w:szCs w:val="22"/>
                 <w:lang w:val="nl-NL"/>
               </w:rPr>
-              <w:t>eze methods..</w:t>
+              <w:t>2 Checken...</w:t>
             </w:r>
           </w:p>
         </w:tc>
       </w:tr>
     </w:tbl>
     <w:p>
-      <w:pPr>
-        <w:rPr>
-          <w:lang w:val="en-US"/>
-        </w:rPr>
-      </w:pPr>
       <w:r>
         <w:br w:type="page"/>
       </w:r>
@@ -4226,6 +4479,92 @@
 <file path=word/numbering.xml><?xml version="1.0" encoding="utf-8"?>
 <w:numbering xmlns:wpc="http://schemas.microsoft.com/office/word/2010/wordprocessingCanvas" xmlns:mc="http://schemas.openxmlformats.org/markup-compatibility/2006" xmlns:o="urn:schemas-microsoft-com:office:office" xmlns:r="http://schemas.openxmlformats.org/officeDocument/2006/relationships" xmlns:m="http://schemas.openxmlformats.org/officeDocument/2006/math" xmlns:v="urn:schemas-microsoft-com:vml" xmlns:wp14="http://schemas.microsoft.com/office/word/2010/wordprocessingDrawing" xmlns:wp="http://schemas.openxmlformats.org/drawingml/2006/wordprocessingDrawing" xmlns:w10="urn:schemas-microsoft-com:office:word" xmlns:w="http://schemas.openxmlformats.org/wordprocessingml/2006/main" xmlns:w14="http://schemas.microsoft.com/office/word/2010/wordml" xmlns:wpg="http://schemas.microsoft.com/office/word/2010/wordprocessingGroup" xmlns:wpi="http://schemas.microsoft.com/office/word/2010/wordprocessingInk" xmlns:wne="http://schemas.microsoft.com/office/word/2006/wordml" xmlns:wps="http://schemas.microsoft.com/office/word/2010/wordprocessingShape" mc:Ignorable="w14 wp14">
   <w:abstractNum w:abstractNumId="0">
+    <w:nsid w:val="1AF445DB"/>
+    <w:multiLevelType w:val="hybridMultilevel"/>
+    <w:tmpl w:val="3788BE66"/>
+    <w:lvl w:ilvl="0" w:tplc="0413000F">
+      <w:start w:val="1"/>
+      <w:numFmt w:val="decimal"/>
+      <w:lvlText w:val="%1."/>
+      <w:lvlJc w:val="left"/>
+      <w:pPr>
+        <w:ind w:left="720" w:hanging="360"/>
+      </w:pPr>
+    </w:lvl>
+    <w:lvl w:ilvl="1" w:tplc="04130019" w:tentative="1">
+      <w:start w:val="1"/>
+      <w:numFmt w:val="lowerLetter"/>
+      <w:lvlText w:val="%2."/>
+      <w:lvlJc w:val="left"/>
+      <w:pPr>
+        <w:ind w:left="1440" w:hanging="360"/>
+      </w:pPr>
+    </w:lvl>
+    <w:lvl w:ilvl="2" w:tplc="0413001B" w:tentative="1">
+      <w:start w:val="1"/>
+      <w:numFmt w:val="lowerRoman"/>
+      <w:lvlText w:val="%3."/>
+      <w:lvlJc w:val="right"/>
+      <w:pPr>
+        <w:ind w:left="2160" w:hanging="180"/>
+      </w:pPr>
+    </w:lvl>
+    <w:lvl w:ilvl="3" w:tplc="0413000F" w:tentative="1">
+      <w:start w:val="1"/>
+      <w:numFmt w:val="decimal"/>
+      <w:lvlText w:val="%4."/>
+      <w:lvlJc w:val="left"/>
+      <w:pPr>
+        <w:ind w:left="2880" w:hanging="360"/>
+      </w:pPr>
+    </w:lvl>
+    <w:lvl w:ilvl="4" w:tplc="04130019" w:tentative="1">
+      <w:start w:val="1"/>
+      <w:numFmt w:val="lowerLetter"/>
+      <w:lvlText w:val="%5."/>
+      <w:lvlJc w:val="left"/>
+      <w:pPr>
+        <w:ind w:left="3600" w:hanging="360"/>
+      </w:pPr>
+    </w:lvl>
+    <w:lvl w:ilvl="5" w:tplc="0413001B" w:tentative="1">
+      <w:start w:val="1"/>
+      <w:numFmt w:val="lowerRoman"/>
+      <w:lvlText w:val="%6."/>
+      <w:lvlJc w:val="right"/>
+      <w:pPr>
+        <w:ind w:left="4320" w:hanging="180"/>
+      </w:pPr>
+    </w:lvl>
+    <w:lvl w:ilvl="6" w:tplc="0413000F" w:tentative="1">
+      <w:start w:val="1"/>
+      <w:numFmt w:val="decimal"/>
+      <w:lvlText w:val="%7."/>
+      <w:lvlJc w:val="left"/>
+      <w:pPr>
+        <w:ind w:left="5040" w:hanging="360"/>
+      </w:pPr>
+    </w:lvl>
+    <w:lvl w:ilvl="7" w:tplc="04130019" w:tentative="1">
+      <w:start w:val="1"/>
+      <w:numFmt w:val="lowerLetter"/>
+      <w:lvlText w:val="%8."/>
+      <w:lvlJc w:val="left"/>
+      <w:pPr>
+        <w:ind w:left="5760" w:hanging="360"/>
+      </w:pPr>
+    </w:lvl>
+    <w:lvl w:ilvl="8" w:tplc="0413001B" w:tentative="1">
+      <w:start w:val="1"/>
+      <w:numFmt w:val="lowerRoman"/>
+      <w:lvlText w:val="%9."/>
+      <w:lvlJc w:val="right"/>
+      <w:pPr>
+        <w:ind w:left="6480" w:hanging="180"/>
+      </w:pPr>
+    </w:lvl>
+  </w:abstractNum>
+  <w:abstractNum w:abstractNumId="1">
     <w:nsid w:val="778A4E1C"/>
     <w:multiLevelType w:val="hybridMultilevel"/>
     <w:tmpl w:val="7FA8F870"/>
@@ -4339,6 +4678,9 @@
     </w:lvl>
   </w:abstractNum>
   <w:num w:numId="1">
+    <w:abstractNumId w:val="1"/>
+  </w:num>
+  <w:num w:numId="2">
     <w:abstractNumId w:val="0"/>
   </w:num>
 </w:numbering>

</xml_diff>

<commit_message>
Settings-Gebruikersbeheer-Teams: nieuw team toevoegen resulteerde in extra ‘New Team’. Register: scope werkte niet, toonde translations keys i.p.v.texten Settings-GebruikersBeheer-Teams- DetailView: verwijderen en toevoegen van gebruikers; ‘Logout’ en ‘Settings’ in pullDown aan rechterkant van navbalk.
</commit_message>
<xml_diff>
--- a/Docs/ToDo.docx
+++ b/Docs/ToDo.docx
@@ -99,8 +99,65 @@
                 <w:color w:val="808080" w:themeColor="background1" w:themeShade="80"/>
                 <w:lang w:val="en-US"/>
               </w:rPr>
-              <w:t>response loggen, 401 (not authenticated): redirect login, 402: redirect url = instelling in configuratie</w:t>
-            </w:r>
+              <w:t xml:space="preserve">response </w:t>
+            </w:r>
+            <w:proofErr w:type="spellStart"/>
+            <w:r>
+              <w:rPr>
+                <w:color w:val="808080" w:themeColor="background1" w:themeShade="80"/>
+                <w:lang w:val="en-US"/>
+              </w:rPr>
+              <w:t>loggen</w:t>
+            </w:r>
+            <w:proofErr w:type="spellEnd"/>
+            <w:r>
+              <w:rPr>
+                <w:color w:val="808080" w:themeColor="background1" w:themeShade="80"/>
+                <w:lang w:val="en-US"/>
+              </w:rPr>
+              <w:t xml:space="preserve">, 401 (not authenticated): redirect login, 402: redirect </w:t>
+            </w:r>
+            <w:proofErr w:type="spellStart"/>
+            <w:r>
+              <w:rPr>
+                <w:color w:val="808080" w:themeColor="background1" w:themeShade="80"/>
+                <w:lang w:val="en-US"/>
+              </w:rPr>
+              <w:t>url</w:t>
+            </w:r>
+            <w:proofErr w:type="spellEnd"/>
+            <w:r>
+              <w:rPr>
+                <w:color w:val="808080" w:themeColor="background1" w:themeShade="80"/>
+                <w:lang w:val="en-US"/>
+              </w:rPr>
+              <w:t xml:space="preserve"> = </w:t>
+            </w:r>
+            <w:proofErr w:type="spellStart"/>
+            <w:r>
+              <w:rPr>
+                <w:color w:val="808080" w:themeColor="background1" w:themeShade="80"/>
+                <w:lang w:val="en-US"/>
+              </w:rPr>
+              <w:t>instelling</w:t>
+            </w:r>
+            <w:proofErr w:type="spellEnd"/>
+            <w:r>
+              <w:rPr>
+                <w:color w:val="808080" w:themeColor="background1" w:themeShade="80"/>
+                <w:lang w:val="en-US"/>
+              </w:rPr>
+              <w:t xml:space="preserve"> in </w:t>
+            </w:r>
+            <w:proofErr w:type="spellStart"/>
+            <w:r>
+              <w:rPr>
+                <w:color w:val="808080" w:themeColor="background1" w:themeShade="80"/>
+                <w:lang w:val="en-US"/>
+              </w:rPr>
+              <w:t>configuratie</w:t>
+            </w:r>
+            <w:proofErr w:type="spellEnd"/>
           </w:p>
           <w:p>
             <w:pPr>
@@ -569,7 +626,71 @@
                 <w:color w:val="808080" w:themeColor="background1" w:themeShade="80"/>
                 <w:lang w:val="en-US"/>
               </w:rPr>
-              <w:t xml:space="preserve">Resolve data vanuit state ‘editTranslation’ werkt niet </w:t>
+              <w:t xml:space="preserve">Resolve data </w:t>
+            </w:r>
+            <w:proofErr w:type="spellStart"/>
+            <w:r>
+              <w:rPr>
+                <w:color w:val="808080" w:themeColor="background1" w:themeShade="80"/>
+                <w:lang w:val="en-US"/>
+              </w:rPr>
+              <w:t>vanuit</w:t>
+            </w:r>
+            <w:proofErr w:type="spellEnd"/>
+            <w:r>
+              <w:rPr>
+                <w:color w:val="808080" w:themeColor="background1" w:themeShade="80"/>
+                <w:lang w:val="en-US"/>
+              </w:rPr>
+              <w:t xml:space="preserve"> state ‘</w:t>
+            </w:r>
+            <w:proofErr w:type="spellStart"/>
+            <w:r>
+              <w:rPr>
+                <w:color w:val="808080" w:themeColor="background1" w:themeShade="80"/>
+                <w:lang w:val="en-US"/>
+              </w:rPr>
+              <w:t>editTranslation</w:t>
+            </w:r>
+            <w:proofErr w:type="spellEnd"/>
+            <w:r>
+              <w:rPr>
+                <w:color w:val="808080" w:themeColor="background1" w:themeShade="80"/>
+                <w:lang w:val="en-US"/>
+              </w:rPr>
+              <w:t xml:space="preserve">’ </w:t>
+            </w:r>
+            <w:proofErr w:type="spellStart"/>
+            <w:r>
+              <w:rPr>
+                <w:color w:val="808080" w:themeColor="background1" w:themeShade="80"/>
+                <w:lang w:val="en-US"/>
+              </w:rPr>
+              <w:t>werkt</w:t>
+            </w:r>
+            <w:proofErr w:type="spellEnd"/>
+            <w:r>
+              <w:rPr>
+                <w:color w:val="808080" w:themeColor="background1" w:themeShade="80"/>
+                <w:lang w:val="en-US"/>
+              </w:rPr>
+              <w:t xml:space="preserve"> </w:t>
+            </w:r>
+            <w:proofErr w:type="spellStart"/>
+            <w:r>
+              <w:rPr>
+                <w:color w:val="808080" w:themeColor="background1" w:themeShade="80"/>
+                <w:lang w:val="en-US"/>
+              </w:rPr>
+              <w:t>niet</w:t>
+            </w:r>
+            <w:proofErr w:type="spellEnd"/>
+            <w:r>
+              <w:rPr>
+                <w:color w:val="808080" w:themeColor="background1" w:themeShade="80"/>
+                <w:lang w:val="en-US"/>
+              </w:rPr>
+              <w:t xml:space="preserve"> </w:t>
             </w:r>
           </w:p>
         </w:tc>
@@ -1051,22 +1172,95 @@
                 <w:color w:val="808080" w:themeColor="background1" w:themeShade="80"/>
                 <w:lang w:val="en-US"/>
               </w:rPr>
-              <w:t>/t</w:t>
-            </w:r>
-            <w:r>
-              <w:rPr>
-                <w:color w:val="808080" w:themeColor="background1" w:themeShade="80"/>
-                <w:lang w:val="en-US"/>
-              </w:rPr>
-              <w:t>rackingdata geeft 500 error respons – backend (CF + SQLServer)</w:t>
-            </w:r>
-            <w:r>
-              <w:rPr>
-                <w:color w:val="808080" w:themeColor="background1" w:themeShade="80"/>
-                <w:lang w:val="en-US"/>
-              </w:rPr>
-              <w:t xml:space="preserve"> probleem</w:t>
-            </w:r>
+              <w:t>/</w:t>
+            </w:r>
+            <w:proofErr w:type="spellStart"/>
+            <w:r>
+              <w:rPr>
+                <w:color w:val="808080" w:themeColor="background1" w:themeShade="80"/>
+                <w:lang w:val="en-US"/>
+              </w:rPr>
+              <w:t>t</w:t>
+            </w:r>
+            <w:r>
+              <w:rPr>
+                <w:color w:val="808080" w:themeColor="background1" w:themeShade="80"/>
+                <w:lang w:val="en-US"/>
+              </w:rPr>
+              <w:t>rackingdata</w:t>
+            </w:r>
+            <w:proofErr w:type="spellEnd"/>
+            <w:r>
+              <w:rPr>
+                <w:color w:val="808080" w:themeColor="background1" w:themeShade="80"/>
+                <w:lang w:val="en-US"/>
+              </w:rPr>
+              <w:t xml:space="preserve"> </w:t>
+            </w:r>
+            <w:proofErr w:type="spellStart"/>
+            <w:r>
+              <w:rPr>
+                <w:color w:val="808080" w:themeColor="background1" w:themeShade="80"/>
+                <w:lang w:val="en-US"/>
+              </w:rPr>
+              <w:t>geeft</w:t>
+            </w:r>
+            <w:proofErr w:type="spellEnd"/>
+            <w:r>
+              <w:rPr>
+                <w:color w:val="808080" w:themeColor="background1" w:themeShade="80"/>
+                <w:lang w:val="en-US"/>
+              </w:rPr>
+              <w:t xml:space="preserve"> 500 error </w:t>
+            </w:r>
+            <w:proofErr w:type="spellStart"/>
+            <w:r>
+              <w:rPr>
+                <w:color w:val="808080" w:themeColor="background1" w:themeShade="80"/>
+                <w:lang w:val="en-US"/>
+              </w:rPr>
+              <w:t>respons</w:t>
+            </w:r>
+            <w:proofErr w:type="spellEnd"/>
+            <w:r>
+              <w:rPr>
+                <w:color w:val="808080" w:themeColor="background1" w:themeShade="80"/>
+                <w:lang w:val="en-US"/>
+              </w:rPr>
+              <w:t xml:space="preserve"> – backend (CF + </w:t>
+            </w:r>
+            <w:proofErr w:type="spellStart"/>
+            <w:r>
+              <w:rPr>
+                <w:color w:val="808080" w:themeColor="background1" w:themeShade="80"/>
+                <w:lang w:val="en-US"/>
+              </w:rPr>
+              <w:t>SQLServer</w:t>
+            </w:r>
+            <w:proofErr w:type="spellEnd"/>
+            <w:r>
+              <w:rPr>
+                <w:color w:val="808080" w:themeColor="background1" w:themeShade="80"/>
+                <w:lang w:val="en-US"/>
+              </w:rPr>
+              <w:t>)</w:t>
+            </w:r>
+            <w:r>
+              <w:rPr>
+                <w:color w:val="808080" w:themeColor="background1" w:themeShade="80"/>
+                <w:lang w:val="en-US"/>
+              </w:rPr>
+              <w:t xml:space="preserve"> </w:t>
+            </w:r>
+            <w:proofErr w:type="spellStart"/>
+            <w:r>
+              <w:rPr>
+                <w:color w:val="808080" w:themeColor="background1" w:themeShade="80"/>
+                <w:lang w:val="en-US"/>
+              </w:rPr>
+              <w:t>probleem</w:t>
+            </w:r>
+            <w:proofErr w:type="spellEnd"/>
           </w:p>
         </w:tc>
         <w:tc>
@@ -1740,12 +1934,69 @@
                 <w:lang w:val="en-US"/>
               </w:rPr>
             </w:pPr>
-            <w:r>
-              <w:rPr>
-                <w:color w:val="808080" w:themeColor="background1" w:themeShade="80"/>
-                <w:lang w:val="en-US"/>
-              </w:rPr>
-              <w:t>Teams detailView: discussie met BC over Taffy Api response.</w:t>
+            <w:proofErr w:type="gramStart"/>
+            <w:r>
+              <w:rPr>
+                <w:color w:val="808080" w:themeColor="background1" w:themeShade="80"/>
+                <w:lang w:val="en-US"/>
+              </w:rPr>
+              <w:t>Teams</w:t>
+            </w:r>
+            <w:proofErr w:type="gramEnd"/>
+            <w:r>
+              <w:rPr>
+                <w:color w:val="808080" w:themeColor="background1" w:themeShade="80"/>
+                <w:lang w:val="en-US"/>
+              </w:rPr>
+              <w:t xml:space="preserve"> </w:t>
+            </w:r>
+            <w:proofErr w:type="spellStart"/>
+            <w:r>
+              <w:rPr>
+                <w:color w:val="808080" w:themeColor="background1" w:themeShade="80"/>
+                <w:lang w:val="en-US"/>
+              </w:rPr>
+              <w:t>detailView</w:t>
+            </w:r>
+            <w:proofErr w:type="spellEnd"/>
+            <w:r>
+              <w:rPr>
+                <w:color w:val="808080" w:themeColor="background1" w:themeShade="80"/>
+                <w:lang w:val="en-US"/>
+              </w:rPr>
+              <w:t xml:space="preserve">: </w:t>
+            </w:r>
+            <w:proofErr w:type="spellStart"/>
+            <w:r>
+              <w:rPr>
+                <w:color w:val="808080" w:themeColor="background1" w:themeShade="80"/>
+                <w:lang w:val="en-US"/>
+              </w:rPr>
+              <w:t>discussie</w:t>
+            </w:r>
+            <w:proofErr w:type="spellEnd"/>
+            <w:r>
+              <w:rPr>
+                <w:color w:val="808080" w:themeColor="background1" w:themeShade="80"/>
+                <w:lang w:val="en-US"/>
+              </w:rPr>
+              <w:t xml:space="preserve"> met BC over Taffy </w:t>
+            </w:r>
+            <w:proofErr w:type="spellStart"/>
+            <w:r>
+              <w:rPr>
+                <w:color w:val="808080" w:themeColor="background1" w:themeShade="80"/>
+                <w:lang w:val="en-US"/>
+              </w:rPr>
+              <w:t>Api</w:t>
+            </w:r>
+            <w:proofErr w:type="spellEnd"/>
+            <w:r>
+              <w:rPr>
+                <w:color w:val="808080" w:themeColor="background1" w:themeShade="80"/>
+                <w:lang w:val="en-US"/>
+              </w:rPr>
+              <w:t xml:space="preserve"> response.</w:t>
             </w:r>
           </w:p>
         </w:tc>
@@ -1896,12 +2147,85 @@
                 <w:lang w:val="en-US" w:eastAsia="nl-NL"/>
               </w:rPr>
             </w:pPr>
-            <w:r>
-              <w:rPr>
-                <w:color w:val="808080" w:themeColor="background1" w:themeShade="80"/>
-                <w:lang w:val="en-US"/>
-              </w:rPr>
-              <w:t>UserManagementController: bepaal active tab a.h.v. current state; userManagementContainer.html: active = uib_tabset property en index van active tab</w:t>
+            <w:proofErr w:type="spellStart"/>
+            <w:r>
+              <w:rPr>
+                <w:color w:val="808080" w:themeColor="background1" w:themeShade="80"/>
+                <w:lang w:val="en-US"/>
+              </w:rPr>
+              <w:t>UserManagementController</w:t>
+            </w:r>
+            <w:proofErr w:type="spellEnd"/>
+            <w:r>
+              <w:rPr>
+                <w:color w:val="808080" w:themeColor="background1" w:themeShade="80"/>
+                <w:lang w:val="en-US"/>
+              </w:rPr>
+              <w:t xml:space="preserve">: </w:t>
+            </w:r>
+            <w:proofErr w:type="spellStart"/>
+            <w:r>
+              <w:rPr>
+                <w:color w:val="808080" w:themeColor="background1" w:themeShade="80"/>
+                <w:lang w:val="en-US"/>
+              </w:rPr>
+              <w:t>bepaal</w:t>
+            </w:r>
+            <w:proofErr w:type="spellEnd"/>
+            <w:r>
+              <w:rPr>
+                <w:color w:val="808080" w:themeColor="background1" w:themeShade="80"/>
+                <w:lang w:val="en-US"/>
+              </w:rPr>
+              <w:t xml:space="preserve"> active tab </w:t>
+            </w:r>
+            <w:proofErr w:type="spellStart"/>
+            <w:r>
+              <w:rPr>
+                <w:color w:val="808080" w:themeColor="background1" w:themeShade="80"/>
+                <w:lang w:val="en-US"/>
+              </w:rPr>
+              <w:t>a.h.v</w:t>
+            </w:r>
+            <w:proofErr w:type="spellEnd"/>
+            <w:r>
+              <w:rPr>
+                <w:color w:val="808080" w:themeColor="background1" w:themeShade="80"/>
+                <w:lang w:val="en-US"/>
+              </w:rPr>
+              <w:t xml:space="preserve">. current state; userManagementContainer.html: active = </w:t>
+            </w:r>
+            <w:proofErr w:type="spellStart"/>
+            <w:r>
+              <w:rPr>
+                <w:color w:val="808080" w:themeColor="background1" w:themeShade="80"/>
+                <w:lang w:val="en-US"/>
+              </w:rPr>
+              <w:t>uib_tabset</w:t>
+            </w:r>
+            <w:proofErr w:type="spellEnd"/>
+            <w:r>
+              <w:rPr>
+                <w:color w:val="808080" w:themeColor="background1" w:themeShade="80"/>
+                <w:lang w:val="en-US"/>
+              </w:rPr>
+              <w:t xml:space="preserve"> property </w:t>
+            </w:r>
+            <w:proofErr w:type="spellStart"/>
+            <w:r>
+              <w:rPr>
+                <w:color w:val="808080" w:themeColor="background1" w:themeShade="80"/>
+                <w:lang w:val="en-US"/>
+              </w:rPr>
+              <w:t>en</w:t>
+            </w:r>
+            <w:proofErr w:type="spellEnd"/>
+            <w:r>
+              <w:rPr>
+                <w:color w:val="808080" w:themeColor="background1" w:themeShade="80"/>
+                <w:lang w:val="en-US"/>
+              </w:rPr>
+              <w:t xml:space="preserve"> index van active tab</w:t>
             </w:r>
           </w:p>
         </w:tc>
@@ -2655,8 +2979,39 @@
                 <w:sz w:val="22"/>
                 <w:szCs w:val="22"/>
               </w:rPr>
-              <w:t>API Response was toch compleet</w:t>
-            </w:r>
+              <w:t xml:space="preserve">API Response was </w:t>
+            </w:r>
+            <w:proofErr w:type="spellStart"/>
+            <w:r>
+              <w:rPr>
+                <w:rFonts w:asciiTheme="minorHAnsi" w:eastAsiaTheme="minorHAnsi" w:hAnsiTheme="minorHAnsi" w:cstheme="minorBidi"/>
+                <w:color w:val="808080" w:themeColor="background1" w:themeShade="80"/>
+                <w:sz w:val="22"/>
+                <w:szCs w:val="22"/>
+              </w:rPr>
+              <w:t>toch</w:t>
+            </w:r>
+            <w:proofErr w:type="spellEnd"/>
+            <w:r>
+              <w:rPr>
+                <w:rFonts w:asciiTheme="minorHAnsi" w:eastAsiaTheme="minorHAnsi" w:hAnsiTheme="minorHAnsi" w:cstheme="minorBidi"/>
+                <w:color w:val="808080" w:themeColor="background1" w:themeShade="80"/>
+                <w:sz w:val="22"/>
+                <w:szCs w:val="22"/>
+              </w:rPr>
+              <w:t xml:space="preserve"> </w:t>
+            </w:r>
+            <w:proofErr w:type="spellStart"/>
+            <w:r>
+              <w:rPr>
+                <w:rFonts w:asciiTheme="minorHAnsi" w:eastAsiaTheme="minorHAnsi" w:hAnsiTheme="minorHAnsi" w:cstheme="minorBidi"/>
+                <w:color w:val="808080" w:themeColor="background1" w:themeShade="80"/>
+                <w:sz w:val="22"/>
+                <w:szCs w:val="22"/>
+              </w:rPr>
+              <w:t>compleet</w:t>
+            </w:r>
+            <w:proofErr w:type="spellEnd"/>
           </w:p>
         </w:tc>
       </w:tr>
@@ -4443,19 +4798,391 @@
                 <w:szCs w:val="22"/>
                 <w:lang w:val="nl-NL"/>
               </w:rPr>
-              <w:t xml:space="preserve">Punt </w:t>
-            </w:r>
-            <w:bookmarkStart w:id="0" w:name="_GoBack"/>
-            <w:bookmarkEnd w:id="0"/>
-            <w:r>
-              <w:rPr>
-                <w:rFonts w:asciiTheme="minorHAnsi" w:eastAsiaTheme="minorHAnsi" w:hAnsiTheme="minorHAnsi" w:cstheme="minorBidi"/>
-                <w:sz w:val="22"/>
-                <w:szCs w:val="22"/>
-                <w:lang w:val="nl-NL"/>
-              </w:rPr>
-              <w:t>2 Checken...</w:t>
-            </w:r>
+              <w:t>Punt 2 Checken...</w:t>
+            </w:r>
+          </w:p>
+        </w:tc>
+      </w:tr>
+      <w:tr>
+        <w:tc>
+          <w:tcPr>
+            <w:tcW w:w="7387" w:type="dxa"/>
+          </w:tcPr>
+          <w:p>
+            <w:pPr>
+              <w:pStyle w:val="HTMLPreformatted"/>
+              <w:shd w:val="clear" w:color="auto" w:fill="FFFFFF"/>
+              <w:rPr>
+                <w:rFonts w:asciiTheme="minorHAnsi" w:eastAsiaTheme="minorHAnsi" w:hAnsiTheme="minorHAnsi" w:cstheme="minorBidi"/>
+                <w:sz w:val="22"/>
+                <w:szCs w:val="22"/>
+                <w:lang w:val="nl-NL"/>
+              </w:rPr>
+            </w:pPr>
+            <w:r>
+              <w:rPr>
+                <w:rFonts w:asciiTheme="minorHAnsi" w:eastAsiaTheme="minorHAnsi" w:hAnsiTheme="minorHAnsi" w:cstheme="minorBidi"/>
+                <w:color w:val="FF0000"/>
+                <w:sz w:val="22"/>
+                <w:szCs w:val="22"/>
+                <w:lang w:val="nl-NL"/>
+              </w:rPr>
+              <w:t>dinsdag 3 mei 2016</w:t>
+            </w:r>
+          </w:p>
+        </w:tc>
+        <w:tc>
+          <w:tcPr>
+            <w:tcW w:w="2767" w:type="dxa"/>
+          </w:tcPr>
+          <w:p/>
+        </w:tc>
+        <w:tc>
+          <w:tcPr>
+            <w:tcW w:w="4066" w:type="dxa"/>
+          </w:tcPr>
+          <w:p>
+            <w:pPr>
+              <w:pStyle w:val="HTMLPreformatted"/>
+              <w:shd w:val="clear" w:color="auto" w:fill="FFFFFF"/>
+              <w:rPr>
+                <w:rFonts w:asciiTheme="minorHAnsi" w:eastAsiaTheme="minorHAnsi" w:hAnsiTheme="minorHAnsi" w:cstheme="minorBidi"/>
+                <w:sz w:val="22"/>
+                <w:szCs w:val="22"/>
+                <w:lang w:val="nl-NL"/>
+              </w:rPr>
+            </w:pPr>
+          </w:p>
+        </w:tc>
+      </w:tr>
+      <w:tr>
+        <w:tc>
+          <w:tcPr>
+            <w:tcW w:w="7387" w:type="dxa"/>
+          </w:tcPr>
+          <w:p>
+            <w:pPr>
+              <w:pStyle w:val="HTMLPreformatted"/>
+              <w:shd w:val="clear" w:color="auto" w:fill="FFFFFF"/>
+              <w:rPr>
+                <w:rFonts w:asciiTheme="minorHAnsi" w:eastAsiaTheme="minorHAnsi" w:hAnsiTheme="minorHAnsi" w:cstheme="minorBidi"/>
+                <w:sz w:val="22"/>
+                <w:szCs w:val="22"/>
+                <w:lang w:val="nl-NL"/>
+              </w:rPr>
+            </w:pPr>
+            <w:bookmarkStart w:id="0" w:name="_GoBack" w:colFirst="0" w:colLast="0"/>
+            <w:r>
+              <w:rPr>
+                <w:rFonts w:asciiTheme="minorHAnsi" w:eastAsiaTheme="minorHAnsi" w:hAnsiTheme="minorHAnsi" w:cstheme="minorBidi"/>
+                <w:sz w:val="22"/>
+                <w:szCs w:val="22"/>
+                <w:lang w:val="nl-NL"/>
+              </w:rPr>
+              <w:t>Settings-Gebruikersbeheer-Teams: nieuw team toevoegen resulteerde in extra ‘New Team’.</w:t>
+            </w:r>
+          </w:p>
+        </w:tc>
+        <w:tc>
+          <w:tcPr>
+            <w:tcW w:w="2767" w:type="dxa"/>
+          </w:tcPr>
+          <w:p>
+            <w:r>
+              <w:t>O</w:t>
+            </w:r>
+            <w:r>
+              <w:t>k</w:t>
+            </w:r>
+          </w:p>
+        </w:tc>
+        <w:tc>
+          <w:tcPr>
+            <w:tcW w:w="4066" w:type="dxa"/>
+          </w:tcPr>
+          <w:p>
+            <w:pPr>
+              <w:pStyle w:val="HTMLPreformatted"/>
+              <w:shd w:val="clear" w:color="auto" w:fill="FFFFFF"/>
+              <w:rPr>
+                <w:rFonts w:asciiTheme="minorHAnsi" w:eastAsiaTheme="minorHAnsi" w:hAnsiTheme="minorHAnsi" w:cstheme="minorBidi"/>
+                <w:sz w:val="22"/>
+                <w:szCs w:val="22"/>
+                <w:lang w:val="nl-NL"/>
+              </w:rPr>
+            </w:pPr>
+          </w:p>
+        </w:tc>
+      </w:tr>
+      <w:tr>
+        <w:tc>
+          <w:tcPr>
+            <w:tcW w:w="7387" w:type="dxa"/>
+          </w:tcPr>
+          <w:p>
+            <w:pPr>
+              <w:pStyle w:val="HTMLPreformatted"/>
+              <w:shd w:val="clear" w:color="auto" w:fill="FFFFFF"/>
+              <w:rPr>
+                <w:rFonts w:asciiTheme="minorHAnsi" w:eastAsiaTheme="minorHAnsi" w:hAnsiTheme="minorHAnsi" w:cstheme="minorBidi"/>
+                <w:sz w:val="22"/>
+                <w:szCs w:val="22"/>
+                <w:lang w:val="nl-NL"/>
+              </w:rPr>
+            </w:pPr>
+            <w:r>
+              <w:rPr>
+                <w:rFonts w:asciiTheme="minorHAnsi" w:eastAsiaTheme="minorHAnsi" w:hAnsiTheme="minorHAnsi" w:cstheme="minorBidi"/>
+                <w:sz w:val="22"/>
+                <w:szCs w:val="22"/>
+                <w:lang w:val="nl-NL"/>
+              </w:rPr>
+              <w:t>Register: scope werkte niet, toonde translations keys i.p.v.texten</w:t>
+            </w:r>
+          </w:p>
+        </w:tc>
+        <w:tc>
+          <w:tcPr>
+            <w:tcW w:w="2767" w:type="dxa"/>
+          </w:tcPr>
+          <w:p>
+            <w:r>
+              <w:t>ok</w:t>
+            </w:r>
+          </w:p>
+        </w:tc>
+        <w:tc>
+          <w:tcPr>
+            <w:tcW w:w="4066" w:type="dxa"/>
+          </w:tcPr>
+          <w:p>
+            <w:pPr>
+              <w:pStyle w:val="HTMLPreformatted"/>
+              <w:shd w:val="clear" w:color="auto" w:fill="FFFFFF"/>
+              <w:rPr>
+                <w:rFonts w:asciiTheme="minorHAnsi" w:eastAsiaTheme="minorHAnsi" w:hAnsiTheme="minorHAnsi" w:cstheme="minorBidi"/>
+                <w:sz w:val="22"/>
+                <w:szCs w:val="22"/>
+                <w:lang w:val="nl-NL"/>
+              </w:rPr>
+            </w:pPr>
+            <w:r>
+              <w:rPr>
+                <w:rFonts w:asciiTheme="minorHAnsi" w:eastAsiaTheme="minorHAnsi" w:hAnsiTheme="minorHAnsi" w:cstheme="minorBidi"/>
+                <w:sz w:val="22"/>
+                <w:szCs w:val="22"/>
+                <w:lang w:val="nl-NL"/>
+              </w:rPr>
+              <w:t>Ui-router: geen controller  definieren in child state...</w:t>
+            </w:r>
+          </w:p>
+        </w:tc>
+      </w:tr>
+      <w:tr>
+        <w:tc>
+          <w:tcPr>
+            <w:tcW w:w="7387" w:type="dxa"/>
+          </w:tcPr>
+          <w:p>
+            <w:pPr>
+              <w:pStyle w:val="HTMLPreformatted"/>
+              <w:shd w:val="clear" w:color="auto" w:fill="FFFFFF"/>
+              <w:rPr>
+                <w:rFonts w:asciiTheme="minorHAnsi" w:eastAsiaTheme="minorHAnsi" w:hAnsiTheme="minorHAnsi" w:cstheme="minorBidi"/>
+                <w:sz w:val="22"/>
+                <w:szCs w:val="22"/>
+                <w:lang w:val="nl-NL"/>
+              </w:rPr>
+            </w:pPr>
+            <w:r>
+              <w:rPr>
+                <w:rFonts w:asciiTheme="minorHAnsi" w:eastAsiaTheme="minorHAnsi" w:hAnsiTheme="minorHAnsi" w:cstheme="minorBidi"/>
+                <w:sz w:val="22"/>
+                <w:szCs w:val="22"/>
+                <w:lang w:val="nl-NL"/>
+              </w:rPr>
+              <w:t>Settings-GebruikersBeheer-Teams-</w:t>
+            </w:r>
+            <w:r>
+              <w:rPr>
+                <w:rFonts w:asciiTheme="minorHAnsi" w:eastAsiaTheme="minorHAnsi" w:hAnsiTheme="minorHAnsi" w:cstheme="minorBidi"/>
+                <w:sz w:val="22"/>
+                <w:szCs w:val="22"/>
+                <w:lang w:val="nl-NL"/>
+              </w:rPr>
+              <w:t xml:space="preserve"> </w:t>
+            </w:r>
+            <w:r>
+              <w:rPr>
+                <w:rFonts w:asciiTheme="minorHAnsi" w:eastAsiaTheme="minorHAnsi" w:hAnsiTheme="minorHAnsi" w:cstheme="minorBidi"/>
+                <w:sz w:val="22"/>
+                <w:szCs w:val="22"/>
+                <w:lang w:val="nl-NL"/>
+              </w:rPr>
+              <w:t xml:space="preserve">DetailView: </w:t>
+            </w:r>
+            <w:r>
+              <w:rPr>
+                <w:rFonts w:asciiTheme="minorHAnsi" w:eastAsiaTheme="minorHAnsi" w:hAnsiTheme="minorHAnsi" w:cstheme="minorBidi"/>
+                <w:sz w:val="22"/>
+                <w:szCs w:val="22"/>
+                <w:lang w:val="nl-NL"/>
+              </w:rPr>
+              <w:t>v</w:t>
+            </w:r>
+            <w:r>
+              <w:rPr>
+                <w:rFonts w:asciiTheme="minorHAnsi" w:eastAsiaTheme="minorHAnsi" w:hAnsiTheme="minorHAnsi" w:cstheme="minorBidi"/>
+                <w:sz w:val="22"/>
+                <w:szCs w:val="22"/>
+                <w:lang w:val="nl-NL"/>
+              </w:rPr>
+              <w:t>erwijderen en toevoegen va</w:t>
+            </w:r>
+            <w:r>
+              <w:rPr>
+                <w:rFonts w:asciiTheme="minorHAnsi" w:eastAsiaTheme="minorHAnsi" w:hAnsiTheme="minorHAnsi" w:cstheme="minorBidi"/>
+                <w:sz w:val="22"/>
+                <w:szCs w:val="22"/>
+                <w:lang w:val="nl-NL"/>
+              </w:rPr>
+              <w:t>n</w:t>
+            </w:r>
+            <w:r>
+              <w:rPr>
+                <w:rFonts w:asciiTheme="minorHAnsi" w:eastAsiaTheme="minorHAnsi" w:hAnsiTheme="minorHAnsi" w:cstheme="minorBidi"/>
+                <w:sz w:val="22"/>
+                <w:szCs w:val="22"/>
+                <w:lang w:val="nl-NL"/>
+              </w:rPr>
+              <w:t xml:space="preserve"> </w:t>
+            </w:r>
+            <w:r>
+              <w:rPr>
+                <w:rFonts w:asciiTheme="minorHAnsi" w:eastAsiaTheme="minorHAnsi" w:hAnsiTheme="minorHAnsi" w:cstheme="minorBidi"/>
+                <w:sz w:val="22"/>
+                <w:szCs w:val="22"/>
+                <w:lang w:val="nl-NL"/>
+              </w:rPr>
+              <w:t>gebruikers;</w:t>
+            </w:r>
+          </w:p>
+        </w:tc>
+        <w:tc>
+          <w:tcPr>
+            <w:tcW w:w="2767" w:type="dxa"/>
+          </w:tcPr>
+          <w:p/>
+        </w:tc>
+        <w:tc>
+          <w:tcPr>
+            <w:tcW w:w="4066" w:type="dxa"/>
+          </w:tcPr>
+          <w:p>
+            <w:pPr>
+              <w:pStyle w:val="HTMLPreformatted"/>
+              <w:shd w:val="clear" w:color="auto" w:fill="FFFFFF"/>
+              <w:rPr>
+                <w:rFonts w:asciiTheme="minorHAnsi" w:eastAsiaTheme="minorHAnsi" w:hAnsiTheme="minorHAnsi" w:cstheme="minorBidi"/>
+                <w:sz w:val="22"/>
+                <w:szCs w:val="22"/>
+                <w:lang w:val="nl-NL"/>
+              </w:rPr>
+            </w:pPr>
+          </w:p>
+        </w:tc>
+      </w:tr>
+      <w:tr>
+        <w:tc>
+          <w:tcPr>
+            <w:tcW w:w="7387" w:type="dxa"/>
+          </w:tcPr>
+          <w:p>
+            <w:pPr>
+              <w:pStyle w:val="HTMLPreformatted"/>
+              <w:shd w:val="clear" w:color="auto" w:fill="FFFFFF"/>
+              <w:rPr>
+                <w:rFonts w:asciiTheme="minorHAnsi" w:eastAsiaTheme="minorHAnsi" w:hAnsiTheme="minorHAnsi" w:cstheme="minorBidi"/>
+                <w:sz w:val="22"/>
+                <w:szCs w:val="22"/>
+                <w:lang w:val="nl-NL"/>
+              </w:rPr>
+            </w:pPr>
+            <w:r>
+              <w:rPr>
+                <w:rFonts w:asciiTheme="minorHAnsi" w:eastAsiaTheme="minorHAnsi" w:hAnsiTheme="minorHAnsi" w:cstheme="minorBidi"/>
+                <w:sz w:val="22"/>
+                <w:szCs w:val="22"/>
+                <w:lang w:val="nl-NL"/>
+              </w:rPr>
+              <w:t>‘Logout’ en ‘Settings’ in pullDown aan rechterkant van navbalk.</w:t>
+            </w:r>
+          </w:p>
+        </w:tc>
+        <w:tc>
+          <w:tcPr>
+            <w:tcW w:w="2767" w:type="dxa"/>
+          </w:tcPr>
+          <w:p/>
+        </w:tc>
+        <w:tc>
+          <w:tcPr>
+            <w:tcW w:w="4066" w:type="dxa"/>
+          </w:tcPr>
+          <w:p>
+            <w:pPr>
+              <w:pStyle w:val="HTMLPreformatted"/>
+              <w:shd w:val="clear" w:color="auto" w:fill="FFFFFF"/>
+              <w:rPr>
+                <w:rFonts w:asciiTheme="minorHAnsi" w:eastAsiaTheme="minorHAnsi" w:hAnsiTheme="minorHAnsi" w:cstheme="minorBidi"/>
+                <w:sz w:val="22"/>
+                <w:szCs w:val="22"/>
+                <w:lang w:val="nl-NL"/>
+              </w:rPr>
+            </w:pPr>
+          </w:p>
+        </w:tc>
+      </w:tr>
+      <w:bookmarkEnd w:id="0"/>
+      <w:tr>
+        <w:tc>
+          <w:tcPr>
+            <w:tcW w:w="7387" w:type="dxa"/>
+          </w:tcPr>
+          <w:p>
+            <w:pPr>
+              <w:pStyle w:val="HTMLPreformatted"/>
+              <w:shd w:val="clear" w:color="auto" w:fill="FFFFFF"/>
+              <w:rPr>
+                <w:rFonts w:asciiTheme="minorHAnsi" w:eastAsiaTheme="minorHAnsi" w:hAnsiTheme="minorHAnsi" w:cstheme="minorBidi"/>
+                <w:sz w:val="22"/>
+                <w:szCs w:val="22"/>
+                <w:lang w:val="nl-NL"/>
+              </w:rPr>
+            </w:pPr>
+          </w:p>
+        </w:tc>
+        <w:tc>
+          <w:tcPr>
+            <w:tcW w:w="2767" w:type="dxa"/>
+          </w:tcPr>
+          <w:p/>
+        </w:tc>
+        <w:tc>
+          <w:tcPr>
+            <w:tcW w:w="4066" w:type="dxa"/>
+          </w:tcPr>
+          <w:p>
+            <w:pPr>
+              <w:pStyle w:val="HTMLPreformatted"/>
+              <w:shd w:val="clear" w:color="auto" w:fill="FFFFFF"/>
+              <w:rPr>
+                <w:rFonts w:asciiTheme="minorHAnsi" w:eastAsiaTheme="minorHAnsi" w:hAnsiTheme="minorHAnsi" w:cstheme="minorBidi"/>
+                <w:sz w:val="22"/>
+                <w:szCs w:val="22"/>
+                <w:lang w:val="nl-NL"/>
+              </w:rPr>
+            </w:pPr>
           </w:p>
         </w:tc>
       </w:tr>
@@ -4565,6 +5292,92 @@
     </w:lvl>
   </w:abstractNum>
   <w:abstractNum w:abstractNumId="1">
+    <w:nsid w:val="6A1B4CA4"/>
+    <w:multiLevelType w:val="hybridMultilevel"/>
+    <w:tmpl w:val="3788BE66"/>
+    <w:lvl w:ilvl="0" w:tplc="0413000F">
+      <w:start w:val="1"/>
+      <w:numFmt w:val="decimal"/>
+      <w:lvlText w:val="%1."/>
+      <w:lvlJc w:val="left"/>
+      <w:pPr>
+        <w:ind w:left="720" w:hanging="360"/>
+      </w:pPr>
+    </w:lvl>
+    <w:lvl w:ilvl="1" w:tplc="04130019" w:tentative="1">
+      <w:start w:val="1"/>
+      <w:numFmt w:val="lowerLetter"/>
+      <w:lvlText w:val="%2."/>
+      <w:lvlJc w:val="left"/>
+      <w:pPr>
+        <w:ind w:left="1440" w:hanging="360"/>
+      </w:pPr>
+    </w:lvl>
+    <w:lvl w:ilvl="2" w:tplc="0413001B" w:tentative="1">
+      <w:start w:val="1"/>
+      <w:numFmt w:val="lowerRoman"/>
+      <w:lvlText w:val="%3."/>
+      <w:lvlJc w:val="right"/>
+      <w:pPr>
+        <w:ind w:left="2160" w:hanging="180"/>
+      </w:pPr>
+    </w:lvl>
+    <w:lvl w:ilvl="3" w:tplc="0413000F" w:tentative="1">
+      <w:start w:val="1"/>
+      <w:numFmt w:val="decimal"/>
+      <w:lvlText w:val="%4."/>
+      <w:lvlJc w:val="left"/>
+      <w:pPr>
+        <w:ind w:left="2880" w:hanging="360"/>
+      </w:pPr>
+    </w:lvl>
+    <w:lvl w:ilvl="4" w:tplc="04130019" w:tentative="1">
+      <w:start w:val="1"/>
+      <w:numFmt w:val="lowerLetter"/>
+      <w:lvlText w:val="%5."/>
+      <w:lvlJc w:val="left"/>
+      <w:pPr>
+        <w:ind w:left="3600" w:hanging="360"/>
+      </w:pPr>
+    </w:lvl>
+    <w:lvl w:ilvl="5" w:tplc="0413001B" w:tentative="1">
+      <w:start w:val="1"/>
+      <w:numFmt w:val="lowerRoman"/>
+      <w:lvlText w:val="%6."/>
+      <w:lvlJc w:val="right"/>
+      <w:pPr>
+        <w:ind w:left="4320" w:hanging="180"/>
+      </w:pPr>
+    </w:lvl>
+    <w:lvl w:ilvl="6" w:tplc="0413000F" w:tentative="1">
+      <w:start w:val="1"/>
+      <w:numFmt w:val="decimal"/>
+      <w:lvlText w:val="%7."/>
+      <w:lvlJc w:val="left"/>
+      <w:pPr>
+        <w:ind w:left="5040" w:hanging="360"/>
+      </w:pPr>
+    </w:lvl>
+    <w:lvl w:ilvl="7" w:tplc="04130019" w:tentative="1">
+      <w:start w:val="1"/>
+      <w:numFmt w:val="lowerLetter"/>
+      <w:lvlText w:val="%8."/>
+      <w:lvlJc w:val="left"/>
+      <w:pPr>
+        <w:ind w:left="5760" w:hanging="360"/>
+      </w:pPr>
+    </w:lvl>
+    <w:lvl w:ilvl="8" w:tplc="0413001B" w:tentative="1">
+      <w:start w:val="1"/>
+      <w:numFmt w:val="lowerRoman"/>
+      <w:lvlText w:val="%9."/>
+      <w:lvlJc w:val="right"/>
+      <w:pPr>
+        <w:ind w:left="6480" w:hanging="180"/>
+      </w:pPr>
+    </w:lvl>
+  </w:abstractNum>
+  <w:abstractNum w:abstractNumId="2">
     <w:nsid w:val="778A4E1C"/>
     <w:multiLevelType w:val="hybridMultilevel"/>
     <w:tmpl w:val="7FA8F870"/>
@@ -4678,10 +5491,13 @@
     </w:lvl>
   </w:abstractNum>
   <w:num w:numId="1">
-    <w:abstractNumId w:val="1"/>
+    <w:abstractNumId w:val="2"/>
   </w:num>
   <w:num w:numId="2">
     <w:abstractNumId w:val="0"/>
+  </w:num>
+  <w:num w:numId="3">
+    <w:abstractNumId w:val="1"/>
   </w:num>
 </w:numbering>
 </file>

</xml_diff>

<commit_message>
Settings-Gebruikersbeheer-Teams: detailView: confirmPassword check; Settings-Gebruikersbeheer-Teams: user toevoegen; Navigation bar: Toon button rechts met user name + userProfile, pulldown met ‘Logout’ en ‘Settings’ opties.
</commit_message>
<xml_diff>
--- a/Docs/ToDo.docx
+++ b/Docs/ToDo.docx
@@ -99,598 +99,477 @@
                 <w:color w:val="808080" w:themeColor="background1" w:themeShade="80"/>
                 <w:lang w:val="en-US"/>
               </w:rPr>
-              <w:t xml:space="preserve">response </w:t>
-            </w:r>
-            <w:proofErr w:type="spellStart"/>
-            <w:r>
+              <w:t>response loggen, 401 (not authenticated): redirect login, 402: redirect url = instelling in configuratie</w:t>
+            </w:r>
+          </w:p>
+          <w:p>
+            <w:pPr>
+              <w:rPr>
+                <w:color w:val="808080" w:themeColor="background1" w:themeShade="80"/>
+              </w:rPr>
+            </w:pPr>
+            <w:r>
+              <w:rPr>
+                <w:color w:val="808080" w:themeColor="background1" w:themeShade="80"/>
+              </w:rPr>
+              <w:t>alles loggen; bij 403 (not authorized) naar pagina redirecten die in clientConfig gespecificeerd is;</w:t>
+            </w:r>
+          </w:p>
+          <w:p>
+            <w:pPr>
+              <w:rPr>
+                <w:color w:val="808080" w:themeColor="background1" w:themeShade="80"/>
+              </w:rPr>
+            </w:pPr>
+          </w:p>
+        </w:tc>
+        <w:tc>
+          <w:tcPr>
+            <w:tcW w:w="4066" w:type="dxa"/>
+          </w:tcPr>
+          <w:p/>
+        </w:tc>
+      </w:tr>
+      <w:tr>
+        <w:tc>
+          <w:tcPr>
+            <w:tcW w:w="7387" w:type="dxa"/>
+          </w:tcPr>
+          <w:p>
+            <w:pPr>
+              <w:rPr>
+                <w:color w:val="808080" w:themeColor="background1" w:themeShade="80"/>
+              </w:rPr>
+            </w:pPr>
+            <w:r>
+              <w:rPr>
+                <w:color w:val="808080" w:themeColor="background1" w:themeShade="80"/>
+              </w:rPr>
+              <w:t>SessionTimeout is nu ook client side geimplementeerd. Dit verwijderen en alleen server-side sessiontimeout gebruiken...</w:t>
+            </w:r>
+          </w:p>
+        </w:tc>
+        <w:tc>
+          <w:tcPr>
+            <w:tcW w:w="2767" w:type="dxa"/>
+          </w:tcPr>
+          <w:p>
+            <w:pPr>
+              <w:rPr>
+                <w:color w:val="808080" w:themeColor="background1" w:themeShade="80"/>
+              </w:rPr>
+            </w:pPr>
+            <w:r>
+              <w:rPr>
+                <w:color w:val="808080" w:themeColor="background1" w:themeShade="80"/>
+              </w:rPr>
+              <w:t>ok</w:t>
+            </w:r>
+          </w:p>
+        </w:tc>
+        <w:tc>
+          <w:tcPr>
+            <w:tcW w:w="4066" w:type="dxa"/>
+          </w:tcPr>
+          <w:p/>
+        </w:tc>
+      </w:tr>
+      <w:tr>
+        <w:tc>
+          <w:tcPr>
+            <w:tcW w:w="7387" w:type="dxa"/>
+          </w:tcPr>
+          <w:p>
+            <w:pPr>
+              <w:rPr>
+                <w:color w:val="808080" w:themeColor="background1" w:themeShade="80"/>
+              </w:rPr>
+            </w:pPr>
+            <w:r>
+              <w:rPr>
+                <w:color w:val="808080" w:themeColor="background1" w:themeShade="80"/>
+              </w:rPr>
+              <w:t>public states (login,register,userProfiles etc) ontoegankelijk maken wanneer ingelogd</w:t>
+            </w:r>
+          </w:p>
+        </w:tc>
+        <w:tc>
+          <w:tcPr>
+            <w:tcW w:w="2767" w:type="dxa"/>
+          </w:tcPr>
+          <w:p>
+            <w:pPr>
+              <w:rPr>
+                <w:color w:val="808080" w:themeColor="background1" w:themeShade="80"/>
+              </w:rPr>
+            </w:pPr>
+            <w:r>
+              <w:rPr>
+                <w:color w:val="808080" w:themeColor="background1" w:themeShade="80"/>
+              </w:rPr>
+              <w:t>ok</w:t>
+            </w:r>
+          </w:p>
+        </w:tc>
+        <w:tc>
+          <w:tcPr>
+            <w:tcW w:w="4066" w:type="dxa"/>
+          </w:tcPr>
+          <w:p/>
+        </w:tc>
+      </w:tr>
+      <w:tr>
+        <w:tc>
+          <w:tcPr>
+            <w:tcW w:w="7387" w:type="dxa"/>
+          </w:tcPr>
+          <w:p>
+            <w:pPr>
+              <w:rPr>
+                <w:color w:val="808080" w:themeColor="background1" w:themeShade="80"/>
+              </w:rPr>
+            </w:pPr>
+            <w:r>
+              <w:rPr>
+                <w:color w:val="808080" w:themeColor="background1" w:themeShade="80"/>
+              </w:rPr>
+              <w:t>Configuratie: welk onderdeel van de client moeten configureerbaar zijn en hoe moet de Api dat aangeven?</w:t>
+            </w:r>
+          </w:p>
+        </w:tc>
+        <w:tc>
+          <w:tcPr>
+            <w:tcW w:w="2767" w:type="dxa"/>
+          </w:tcPr>
+          <w:p>
+            <w:pPr>
+              <w:rPr>
+                <w:color w:val="808080" w:themeColor="background1" w:themeShade="80"/>
+              </w:rPr>
+            </w:pPr>
+          </w:p>
+        </w:tc>
+        <w:tc>
+          <w:tcPr>
+            <w:tcW w:w="4066" w:type="dxa"/>
+          </w:tcPr>
+          <w:p/>
+        </w:tc>
+      </w:tr>
+      <w:tr>
+        <w:tc>
+          <w:tcPr>
+            <w:tcW w:w="7387" w:type="dxa"/>
+          </w:tcPr>
+          <w:p>
+            <w:pPr>
+              <w:rPr>
+                <w:color w:val="808080" w:themeColor="background1" w:themeShade="80"/>
+              </w:rPr>
+            </w:pPr>
+            <w:r>
+              <w:rPr>
+                <w:color w:val="808080" w:themeColor="background1" w:themeShade="80"/>
+              </w:rPr>
+              <w:t>/translation om translations op te halen en het vertonen van de listview om translation te editen zijn 2 verschillende dingen!</w:t>
+            </w:r>
+          </w:p>
+        </w:tc>
+        <w:tc>
+          <w:tcPr>
+            <w:tcW w:w="2767" w:type="dxa"/>
+          </w:tcPr>
+          <w:p>
+            <w:pPr>
+              <w:rPr>
+                <w:color w:val="808080" w:themeColor="background1" w:themeShade="80"/>
+              </w:rPr>
+            </w:pPr>
+            <w:r>
+              <w:rPr>
+                <w:color w:val="808080" w:themeColor="background1" w:themeShade="80"/>
+              </w:rPr>
+              <w:t>ok</w:t>
+            </w:r>
+          </w:p>
+        </w:tc>
+        <w:tc>
+          <w:tcPr>
+            <w:tcW w:w="4066" w:type="dxa"/>
+          </w:tcPr>
+          <w:p/>
+        </w:tc>
+      </w:tr>
+      <w:tr>
+        <w:tc>
+          <w:tcPr>
+            <w:tcW w:w="7387" w:type="dxa"/>
+          </w:tcPr>
+          <w:p/>
+        </w:tc>
+        <w:tc>
+          <w:tcPr>
+            <w:tcW w:w="2767" w:type="dxa"/>
+          </w:tcPr>
+          <w:p/>
+        </w:tc>
+        <w:tc>
+          <w:tcPr>
+            <w:tcW w:w="4066" w:type="dxa"/>
+          </w:tcPr>
+          <w:p/>
+        </w:tc>
+      </w:tr>
+      <w:tr>
+        <w:tc>
+          <w:tcPr>
+            <w:tcW w:w="7387" w:type="dxa"/>
+          </w:tcPr>
+          <w:p>
+            <w:pPr>
+              <w:rPr>
+                <w:color w:val="FF0000"/>
+              </w:rPr>
+            </w:pPr>
+            <w:r>
+              <w:rPr>
+                <w:color w:val="FF0000"/>
+              </w:rPr>
+              <w:t>Vrijdag 2016-04-08</w:t>
+            </w:r>
+          </w:p>
+        </w:tc>
+        <w:tc>
+          <w:tcPr>
+            <w:tcW w:w="2767" w:type="dxa"/>
+          </w:tcPr>
+          <w:p>
+            <w:pPr>
+              <w:rPr>
+                <w:color w:val="FF0000"/>
+              </w:rPr>
+            </w:pPr>
+          </w:p>
+        </w:tc>
+        <w:tc>
+          <w:tcPr>
+            <w:tcW w:w="4066" w:type="dxa"/>
+          </w:tcPr>
+          <w:p>
+            <w:pPr>
+              <w:rPr>
+                <w:color w:val="FF0000"/>
+              </w:rPr>
+            </w:pPr>
+          </w:p>
+        </w:tc>
+      </w:tr>
+      <w:tr>
+        <w:tc>
+          <w:tcPr>
+            <w:tcW w:w="7387" w:type="dxa"/>
+          </w:tcPr>
+          <w:p>
+            <w:pPr>
+              <w:rPr>
+                <w:color w:val="808080" w:themeColor="background1" w:themeShade="80"/>
+              </w:rPr>
+            </w:pPr>
+            <w:r>
+              <w:rPr>
+                <w:color w:val="808080" w:themeColor="background1" w:themeShade="80"/>
+              </w:rPr>
+              <w:t>/editTranslation: 'aantal pagina buttons' en 'totaal aantal items'  werkt nog niet goed... tableview toont 15 regels / pagina en 82 paginabuttons...</w:t>
+            </w:r>
+          </w:p>
+          <w:p>
+            <w:pPr>
+              <w:rPr>
+                <w:color w:val="808080" w:themeColor="background1" w:themeShade="80"/>
+              </w:rPr>
+            </w:pPr>
+          </w:p>
+        </w:tc>
+        <w:tc>
+          <w:tcPr>
+            <w:tcW w:w="2767" w:type="dxa"/>
+          </w:tcPr>
+          <w:p>
+            <w:pPr>
+              <w:rPr>
+                <w:color w:val="808080" w:themeColor="background1" w:themeShade="80"/>
+              </w:rPr>
+            </w:pPr>
+            <w:r>
+              <w:rPr>
+                <w:color w:val="808080" w:themeColor="background1" w:themeShade="80"/>
+              </w:rPr>
+              <w:t>ok</w:t>
+            </w:r>
+          </w:p>
+        </w:tc>
+        <w:tc>
+          <w:tcPr>
+            <w:tcW w:w="4066" w:type="dxa"/>
+          </w:tcPr>
+          <w:p>
+            <w:pPr>
+              <w:rPr>
+                <w:color w:val="808080" w:themeColor="background1" w:themeShade="80"/>
+              </w:rPr>
+            </w:pPr>
+            <w:r>
+              <w:rPr>
+                <w:color w:val="808080" w:themeColor="background1" w:themeShade="80"/>
+              </w:rPr>
+              <w:t>Waarde van totalitems klopte nite... moet apart afgeleid worden... check</w:t>
+            </w:r>
+          </w:p>
+        </w:tc>
+      </w:tr>
+      <w:tr>
+        <w:tc>
+          <w:tcPr>
+            <w:tcW w:w="7387" w:type="dxa"/>
+          </w:tcPr>
+          <w:p>
+            <w:pPr>
+              <w:rPr>
+                <w:color w:val="808080" w:themeColor="background1" w:themeShade="80"/>
+              </w:rPr>
+            </w:pPr>
+            <w:r>
+              <w:rPr>
+                <w:color w:val="808080" w:themeColor="background1" w:themeShade="80"/>
+              </w:rPr>
+              <w:t>P</w:t>
+            </w:r>
+            <w:r>
+              <w:rPr>
+                <w:color w:val="808080" w:themeColor="background1" w:themeShade="80"/>
+              </w:rPr>
+              <w:t>aginationstrip</w:t>
+            </w:r>
+            <w:r>
+              <w:rPr>
+                <w:color w:val="808080" w:themeColor="background1" w:themeShade="80"/>
+              </w:rPr>
+              <w:t xml:space="preserve"> vertoont laatste </w:t>
+            </w:r>
+            <w:r>
+              <w:rPr>
+                <w:color w:val="808080" w:themeColor="background1" w:themeShade="80"/>
+              </w:rPr>
+              <w:t>pagin</w:t>
+            </w:r>
+            <w:r>
+              <w:rPr>
+                <w:color w:val="808080" w:themeColor="background1" w:themeShade="80"/>
+              </w:rPr>
+              <w:t>abutton niet</w:t>
+            </w:r>
+          </w:p>
+        </w:tc>
+        <w:tc>
+          <w:tcPr>
+            <w:tcW w:w="2767" w:type="dxa"/>
+          </w:tcPr>
+          <w:p>
+            <w:pPr>
+              <w:rPr>
+                <w:color w:val="808080" w:themeColor="background1" w:themeShade="80"/>
+              </w:rPr>
+            </w:pPr>
+            <w:r>
+              <w:rPr>
+                <w:color w:val="808080" w:themeColor="background1" w:themeShade="80"/>
+              </w:rPr>
+              <w:t>Ok</w:t>
+            </w:r>
+          </w:p>
+        </w:tc>
+        <w:tc>
+          <w:tcPr>
+            <w:tcW w:w="4066" w:type="dxa"/>
+          </w:tcPr>
+          <w:p/>
+        </w:tc>
+      </w:tr>
+      <w:tr>
+        <w:tc>
+          <w:tcPr>
+            <w:tcW w:w="7387" w:type="dxa"/>
+          </w:tcPr>
+          <w:p>
+            <w:pPr>
+              <w:rPr>
+                <w:color w:val="808080" w:themeColor="background1" w:themeShade="80"/>
+              </w:rPr>
+            </w:pPr>
+            <w:r>
+              <w:rPr>
+                <w:color w:val="808080" w:themeColor="background1" w:themeShade="80"/>
+              </w:rPr>
+              <w:t>domeinen: rechten en rollen matrix implementeren @ https://portal.hrmatches.com/index.cfm?module=hrsettings&amp;view=permissions</w:t>
+            </w:r>
+          </w:p>
+          <w:p>
+            <w:pPr>
+              <w:rPr>
+                <w:color w:val="808080" w:themeColor="background1" w:themeShade="80"/>
+              </w:rPr>
+            </w:pPr>
+            <w:r>
+              <w:rPr>
+                <w:color w:val="808080" w:themeColor="background1" w:themeShade="80"/>
+              </w:rPr>
+              <w:t>specificeer formaat van /rechtenrollen data (zie ook onder)</w:t>
+            </w:r>
+          </w:p>
+        </w:tc>
+        <w:tc>
+          <w:tcPr>
+            <w:tcW w:w="2767" w:type="dxa"/>
+          </w:tcPr>
+          <w:p>
+            <w:pPr>
+              <w:rPr>
+                <w:color w:val="808080" w:themeColor="background1" w:themeShade="80"/>
+              </w:rPr>
+            </w:pPr>
+            <w:r>
+              <w:rPr>
+                <w:color w:val="808080" w:themeColor="background1" w:themeShade="80"/>
+              </w:rPr>
+              <w:t>Ok</w:t>
+            </w:r>
+          </w:p>
+        </w:tc>
+        <w:tc>
+          <w:tcPr>
+            <w:tcW w:w="4066" w:type="dxa"/>
+          </w:tcPr>
+          <w:p/>
+        </w:tc>
+      </w:tr>
+      <w:tr>
+        <w:tc>
+          <w:tcPr>
+            <w:tcW w:w="7387" w:type="dxa"/>
+          </w:tcPr>
+          <w:p>
+            <w:pPr>
               <w:rPr>
                 <w:color w:val="808080" w:themeColor="background1" w:themeShade="80"/>
                 <w:lang w:val="en-US"/>
               </w:rPr>
-              <w:t>loggen</w:t>
-            </w:r>
-            <w:proofErr w:type="spellEnd"/>
+            </w:pPr>
             <w:r>
               <w:rPr>
                 <w:color w:val="808080" w:themeColor="background1" w:themeShade="80"/>
                 <w:lang w:val="en-US"/>
               </w:rPr>
-              <w:t xml:space="preserve">, 401 (not authenticated): redirect login, 402: redirect </w:t>
-            </w:r>
-            <w:proofErr w:type="spellStart"/>
-            <w:r>
-              <w:rPr>
-                <w:color w:val="808080" w:themeColor="background1" w:themeShade="80"/>
-                <w:lang w:val="en-US"/>
-              </w:rPr>
-              <w:t>url</w:t>
-            </w:r>
-            <w:proofErr w:type="spellEnd"/>
-            <w:r>
-              <w:rPr>
-                <w:color w:val="808080" w:themeColor="background1" w:themeShade="80"/>
-                <w:lang w:val="en-US"/>
-              </w:rPr>
-              <w:t xml:space="preserve"> = </w:t>
-            </w:r>
-            <w:proofErr w:type="spellStart"/>
-            <w:r>
-              <w:rPr>
-                <w:color w:val="808080" w:themeColor="background1" w:themeShade="80"/>
-                <w:lang w:val="en-US"/>
-              </w:rPr>
-              <w:t>instelling</w:t>
-            </w:r>
-            <w:proofErr w:type="spellEnd"/>
-            <w:r>
-              <w:rPr>
-                <w:color w:val="808080" w:themeColor="background1" w:themeShade="80"/>
-                <w:lang w:val="en-US"/>
-              </w:rPr>
-              <w:t xml:space="preserve"> in </w:t>
-            </w:r>
-            <w:proofErr w:type="spellStart"/>
-            <w:r>
-              <w:rPr>
-                <w:color w:val="808080" w:themeColor="background1" w:themeShade="80"/>
-                <w:lang w:val="en-US"/>
-              </w:rPr>
-              <w:t>configuratie</w:t>
-            </w:r>
-            <w:proofErr w:type="spellEnd"/>
-          </w:p>
-          <w:p>
-            <w:pPr>
-              <w:rPr>
-                <w:color w:val="808080" w:themeColor="background1" w:themeShade="80"/>
-              </w:rPr>
-            </w:pPr>
-            <w:r>
-              <w:rPr>
-                <w:color w:val="808080" w:themeColor="background1" w:themeShade="80"/>
-              </w:rPr>
-              <w:t>alles loggen; bij 403 (not authorized) naar pagina redirecten die in clientConfig gespecificeerd is;</w:t>
-            </w:r>
-          </w:p>
-          <w:p>
-            <w:pPr>
-              <w:rPr>
-                <w:color w:val="808080" w:themeColor="background1" w:themeShade="80"/>
-              </w:rPr>
-            </w:pPr>
-          </w:p>
-        </w:tc>
-        <w:tc>
-          <w:tcPr>
-            <w:tcW w:w="4066" w:type="dxa"/>
-          </w:tcPr>
-          <w:p/>
-        </w:tc>
-      </w:tr>
-      <w:tr>
-        <w:tc>
-          <w:tcPr>
-            <w:tcW w:w="7387" w:type="dxa"/>
-          </w:tcPr>
-          <w:p>
-            <w:pPr>
-              <w:rPr>
-                <w:color w:val="808080" w:themeColor="background1" w:themeShade="80"/>
-              </w:rPr>
-            </w:pPr>
-            <w:r>
-              <w:rPr>
-                <w:color w:val="808080" w:themeColor="background1" w:themeShade="80"/>
-              </w:rPr>
-              <w:t>SessionTimeout is nu ook client side geimplementeerd. Dit verwijderen en alleen server-side sessiontimeout gebruiken...</w:t>
-            </w:r>
-          </w:p>
-        </w:tc>
-        <w:tc>
-          <w:tcPr>
-            <w:tcW w:w="2767" w:type="dxa"/>
-          </w:tcPr>
-          <w:p>
-            <w:pPr>
-              <w:rPr>
-                <w:color w:val="808080" w:themeColor="background1" w:themeShade="80"/>
-              </w:rPr>
-            </w:pPr>
-            <w:r>
-              <w:rPr>
-                <w:color w:val="808080" w:themeColor="background1" w:themeShade="80"/>
-              </w:rPr>
-              <w:t>ok</w:t>
-            </w:r>
-          </w:p>
-        </w:tc>
-        <w:tc>
-          <w:tcPr>
-            <w:tcW w:w="4066" w:type="dxa"/>
-          </w:tcPr>
-          <w:p/>
-        </w:tc>
-      </w:tr>
-      <w:tr>
-        <w:tc>
-          <w:tcPr>
-            <w:tcW w:w="7387" w:type="dxa"/>
-          </w:tcPr>
-          <w:p>
-            <w:pPr>
-              <w:rPr>
-                <w:color w:val="808080" w:themeColor="background1" w:themeShade="80"/>
-              </w:rPr>
-            </w:pPr>
-            <w:r>
-              <w:rPr>
-                <w:color w:val="808080" w:themeColor="background1" w:themeShade="80"/>
-              </w:rPr>
-              <w:t>public states (login,register,userProfiles etc) ontoegankelijk maken wanneer ingelogd</w:t>
-            </w:r>
-          </w:p>
-        </w:tc>
-        <w:tc>
-          <w:tcPr>
-            <w:tcW w:w="2767" w:type="dxa"/>
-          </w:tcPr>
-          <w:p>
-            <w:pPr>
-              <w:rPr>
-                <w:color w:val="808080" w:themeColor="background1" w:themeShade="80"/>
-              </w:rPr>
-            </w:pPr>
-            <w:r>
-              <w:rPr>
-                <w:color w:val="808080" w:themeColor="background1" w:themeShade="80"/>
-              </w:rPr>
-              <w:t>ok</w:t>
-            </w:r>
-          </w:p>
-        </w:tc>
-        <w:tc>
-          <w:tcPr>
-            <w:tcW w:w="4066" w:type="dxa"/>
-          </w:tcPr>
-          <w:p/>
-        </w:tc>
-      </w:tr>
-      <w:tr>
-        <w:tc>
-          <w:tcPr>
-            <w:tcW w:w="7387" w:type="dxa"/>
-          </w:tcPr>
-          <w:p>
-            <w:pPr>
-              <w:rPr>
-                <w:color w:val="808080" w:themeColor="background1" w:themeShade="80"/>
-              </w:rPr>
-            </w:pPr>
-            <w:r>
-              <w:rPr>
-                <w:color w:val="808080" w:themeColor="background1" w:themeShade="80"/>
-              </w:rPr>
-              <w:t>Configuratie: welk onderdeel van de client moeten configureerbaar zijn en hoe moet de Api dat aangeven?</w:t>
-            </w:r>
-          </w:p>
-        </w:tc>
-        <w:tc>
-          <w:tcPr>
-            <w:tcW w:w="2767" w:type="dxa"/>
-          </w:tcPr>
-          <w:p>
-            <w:pPr>
-              <w:rPr>
-                <w:color w:val="808080" w:themeColor="background1" w:themeShade="80"/>
-              </w:rPr>
-            </w:pPr>
-          </w:p>
-        </w:tc>
-        <w:tc>
-          <w:tcPr>
-            <w:tcW w:w="4066" w:type="dxa"/>
-          </w:tcPr>
-          <w:p/>
-        </w:tc>
-      </w:tr>
-      <w:tr>
-        <w:tc>
-          <w:tcPr>
-            <w:tcW w:w="7387" w:type="dxa"/>
-          </w:tcPr>
-          <w:p>
-            <w:pPr>
-              <w:rPr>
-                <w:color w:val="808080" w:themeColor="background1" w:themeShade="80"/>
-              </w:rPr>
-            </w:pPr>
-            <w:r>
-              <w:rPr>
-                <w:color w:val="808080" w:themeColor="background1" w:themeShade="80"/>
-              </w:rPr>
-              <w:t>/translation om translations op te halen en het vertonen van de listview om translation te editen zijn 2 verschillende dingen!</w:t>
-            </w:r>
-          </w:p>
-        </w:tc>
-        <w:tc>
-          <w:tcPr>
-            <w:tcW w:w="2767" w:type="dxa"/>
-          </w:tcPr>
-          <w:p>
-            <w:pPr>
-              <w:rPr>
-                <w:color w:val="808080" w:themeColor="background1" w:themeShade="80"/>
-              </w:rPr>
-            </w:pPr>
-            <w:r>
-              <w:rPr>
-                <w:color w:val="808080" w:themeColor="background1" w:themeShade="80"/>
-              </w:rPr>
-              <w:t>ok</w:t>
-            </w:r>
-          </w:p>
-        </w:tc>
-        <w:tc>
-          <w:tcPr>
-            <w:tcW w:w="4066" w:type="dxa"/>
-          </w:tcPr>
-          <w:p/>
-        </w:tc>
-      </w:tr>
-      <w:tr>
-        <w:tc>
-          <w:tcPr>
-            <w:tcW w:w="7387" w:type="dxa"/>
-          </w:tcPr>
-          <w:p/>
-        </w:tc>
-        <w:tc>
-          <w:tcPr>
-            <w:tcW w:w="2767" w:type="dxa"/>
-          </w:tcPr>
-          <w:p/>
-        </w:tc>
-        <w:tc>
-          <w:tcPr>
-            <w:tcW w:w="4066" w:type="dxa"/>
-          </w:tcPr>
-          <w:p/>
-        </w:tc>
-      </w:tr>
-      <w:tr>
-        <w:tc>
-          <w:tcPr>
-            <w:tcW w:w="7387" w:type="dxa"/>
-          </w:tcPr>
-          <w:p>
-            <w:pPr>
-              <w:rPr>
-                <w:color w:val="FF0000"/>
-              </w:rPr>
-            </w:pPr>
-            <w:r>
-              <w:rPr>
-                <w:color w:val="FF0000"/>
-              </w:rPr>
-              <w:t>Vrijdag 2016-04-08</w:t>
-            </w:r>
-          </w:p>
-        </w:tc>
-        <w:tc>
-          <w:tcPr>
-            <w:tcW w:w="2767" w:type="dxa"/>
-          </w:tcPr>
-          <w:p>
-            <w:pPr>
-              <w:rPr>
-                <w:color w:val="FF0000"/>
-              </w:rPr>
-            </w:pPr>
-          </w:p>
-        </w:tc>
-        <w:tc>
-          <w:tcPr>
-            <w:tcW w:w="4066" w:type="dxa"/>
-          </w:tcPr>
-          <w:p>
-            <w:pPr>
-              <w:rPr>
-                <w:color w:val="FF0000"/>
-              </w:rPr>
-            </w:pPr>
-          </w:p>
-        </w:tc>
-      </w:tr>
-      <w:tr>
-        <w:tc>
-          <w:tcPr>
-            <w:tcW w:w="7387" w:type="dxa"/>
-          </w:tcPr>
-          <w:p>
-            <w:pPr>
-              <w:rPr>
-                <w:color w:val="808080" w:themeColor="background1" w:themeShade="80"/>
-              </w:rPr>
-            </w:pPr>
-            <w:r>
-              <w:rPr>
-                <w:color w:val="808080" w:themeColor="background1" w:themeShade="80"/>
-              </w:rPr>
-              <w:t>/editTranslation: 'aantal pagina buttons' en 'totaal aantal items'  werkt nog niet goed... tableview toont 15 regels / pagina en 82 paginabuttons...</w:t>
-            </w:r>
-          </w:p>
-          <w:p>
-            <w:pPr>
-              <w:rPr>
-                <w:color w:val="808080" w:themeColor="background1" w:themeShade="80"/>
-              </w:rPr>
-            </w:pPr>
-          </w:p>
-        </w:tc>
-        <w:tc>
-          <w:tcPr>
-            <w:tcW w:w="2767" w:type="dxa"/>
-          </w:tcPr>
-          <w:p>
-            <w:pPr>
-              <w:rPr>
-                <w:color w:val="808080" w:themeColor="background1" w:themeShade="80"/>
-              </w:rPr>
-            </w:pPr>
-            <w:r>
-              <w:rPr>
-                <w:color w:val="808080" w:themeColor="background1" w:themeShade="80"/>
-              </w:rPr>
-              <w:t>ok</w:t>
-            </w:r>
-          </w:p>
-        </w:tc>
-        <w:tc>
-          <w:tcPr>
-            <w:tcW w:w="4066" w:type="dxa"/>
-          </w:tcPr>
-          <w:p>
-            <w:pPr>
-              <w:rPr>
-                <w:color w:val="808080" w:themeColor="background1" w:themeShade="80"/>
-              </w:rPr>
-            </w:pPr>
-            <w:r>
-              <w:rPr>
-                <w:color w:val="808080" w:themeColor="background1" w:themeShade="80"/>
-              </w:rPr>
-              <w:t>Waarde van totalitems klopte nite... moet apart afgeleid worden... check</w:t>
-            </w:r>
-          </w:p>
-        </w:tc>
-      </w:tr>
-      <w:tr>
-        <w:tc>
-          <w:tcPr>
-            <w:tcW w:w="7387" w:type="dxa"/>
-          </w:tcPr>
-          <w:p>
-            <w:pPr>
-              <w:rPr>
-                <w:color w:val="808080" w:themeColor="background1" w:themeShade="80"/>
-              </w:rPr>
-            </w:pPr>
-            <w:r>
-              <w:rPr>
-                <w:color w:val="808080" w:themeColor="background1" w:themeShade="80"/>
-              </w:rPr>
-              <w:t>P</w:t>
-            </w:r>
-            <w:r>
-              <w:rPr>
-                <w:color w:val="808080" w:themeColor="background1" w:themeShade="80"/>
-              </w:rPr>
-              <w:t>aginationstrip</w:t>
-            </w:r>
-            <w:r>
-              <w:rPr>
-                <w:color w:val="808080" w:themeColor="background1" w:themeShade="80"/>
-              </w:rPr>
-              <w:t xml:space="preserve"> vertoont laatste </w:t>
-            </w:r>
-            <w:r>
-              <w:rPr>
-                <w:color w:val="808080" w:themeColor="background1" w:themeShade="80"/>
-              </w:rPr>
-              <w:t>pagin</w:t>
-            </w:r>
-            <w:r>
-              <w:rPr>
-                <w:color w:val="808080" w:themeColor="background1" w:themeShade="80"/>
-              </w:rPr>
-              <w:t>abutton niet</w:t>
-            </w:r>
-          </w:p>
-        </w:tc>
-        <w:tc>
-          <w:tcPr>
-            <w:tcW w:w="2767" w:type="dxa"/>
-          </w:tcPr>
-          <w:p>
-            <w:pPr>
-              <w:rPr>
-                <w:color w:val="808080" w:themeColor="background1" w:themeShade="80"/>
-              </w:rPr>
-            </w:pPr>
-            <w:r>
-              <w:rPr>
-                <w:color w:val="808080" w:themeColor="background1" w:themeShade="80"/>
-              </w:rPr>
-              <w:t>Ok</w:t>
-            </w:r>
-          </w:p>
-        </w:tc>
-        <w:tc>
-          <w:tcPr>
-            <w:tcW w:w="4066" w:type="dxa"/>
-          </w:tcPr>
-          <w:p/>
-        </w:tc>
-      </w:tr>
-      <w:tr>
-        <w:tc>
-          <w:tcPr>
-            <w:tcW w:w="7387" w:type="dxa"/>
-          </w:tcPr>
-          <w:p>
-            <w:pPr>
-              <w:rPr>
-                <w:color w:val="808080" w:themeColor="background1" w:themeShade="80"/>
-              </w:rPr>
-            </w:pPr>
-            <w:r>
-              <w:rPr>
-                <w:color w:val="808080" w:themeColor="background1" w:themeShade="80"/>
-              </w:rPr>
-              <w:t>domeinen: rechten en rollen matrix implementeren @ https://portal.hrmatches.com/index.cfm?module=hrsettings&amp;view=permissions</w:t>
-            </w:r>
-          </w:p>
-          <w:p>
-            <w:pPr>
-              <w:rPr>
-                <w:color w:val="808080" w:themeColor="background1" w:themeShade="80"/>
-              </w:rPr>
-            </w:pPr>
-            <w:r>
-              <w:rPr>
-                <w:color w:val="808080" w:themeColor="background1" w:themeShade="80"/>
-              </w:rPr>
-              <w:t>specificeer formaat van /rechtenrollen data (zie ook onder)</w:t>
-            </w:r>
-          </w:p>
-        </w:tc>
-        <w:tc>
-          <w:tcPr>
-            <w:tcW w:w="2767" w:type="dxa"/>
-          </w:tcPr>
-          <w:p>
-            <w:pPr>
-              <w:rPr>
-                <w:color w:val="808080" w:themeColor="background1" w:themeShade="80"/>
-              </w:rPr>
-            </w:pPr>
-            <w:r>
-              <w:rPr>
-                <w:color w:val="808080" w:themeColor="background1" w:themeShade="80"/>
-              </w:rPr>
-              <w:t>Ok</w:t>
-            </w:r>
-          </w:p>
-        </w:tc>
-        <w:tc>
-          <w:tcPr>
-            <w:tcW w:w="4066" w:type="dxa"/>
-          </w:tcPr>
-          <w:p/>
-        </w:tc>
-      </w:tr>
-      <w:tr>
-        <w:tc>
-          <w:tcPr>
-            <w:tcW w:w="7387" w:type="dxa"/>
-          </w:tcPr>
-          <w:p>
-            <w:pPr>
-              <w:rPr>
-                <w:color w:val="808080" w:themeColor="background1" w:themeShade="80"/>
-                <w:lang w:val="en-US"/>
-              </w:rPr>
-            </w:pPr>
-            <w:r>
-              <w:rPr>
-                <w:color w:val="808080" w:themeColor="background1" w:themeShade="80"/>
-                <w:lang w:val="en-US"/>
-              </w:rPr>
-              <w:t xml:space="preserve">Resolve data </w:t>
-            </w:r>
-            <w:proofErr w:type="spellStart"/>
-            <w:r>
-              <w:rPr>
-                <w:color w:val="808080" w:themeColor="background1" w:themeShade="80"/>
-                <w:lang w:val="en-US"/>
-              </w:rPr>
-              <w:t>vanuit</w:t>
-            </w:r>
-            <w:proofErr w:type="spellEnd"/>
-            <w:r>
-              <w:rPr>
-                <w:color w:val="808080" w:themeColor="background1" w:themeShade="80"/>
-                <w:lang w:val="en-US"/>
-              </w:rPr>
-              <w:t xml:space="preserve"> state ‘</w:t>
-            </w:r>
-            <w:proofErr w:type="spellStart"/>
-            <w:r>
-              <w:rPr>
-                <w:color w:val="808080" w:themeColor="background1" w:themeShade="80"/>
-                <w:lang w:val="en-US"/>
-              </w:rPr>
-              <w:t>editTranslation</w:t>
-            </w:r>
-            <w:proofErr w:type="spellEnd"/>
-            <w:r>
-              <w:rPr>
-                <w:color w:val="808080" w:themeColor="background1" w:themeShade="80"/>
-                <w:lang w:val="en-US"/>
-              </w:rPr>
-              <w:t xml:space="preserve">’ </w:t>
-            </w:r>
-            <w:proofErr w:type="spellStart"/>
-            <w:r>
-              <w:rPr>
-                <w:color w:val="808080" w:themeColor="background1" w:themeShade="80"/>
-                <w:lang w:val="en-US"/>
-              </w:rPr>
-              <w:t>werkt</w:t>
-            </w:r>
-            <w:proofErr w:type="spellEnd"/>
-            <w:r>
-              <w:rPr>
-                <w:color w:val="808080" w:themeColor="background1" w:themeShade="80"/>
-                <w:lang w:val="en-US"/>
-              </w:rPr>
-              <w:t xml:space="preserve"> </w:t>
-            </w:r>
-            <w:proofErr w:type="spellStart"/>
-            <w:r>
-              <w:rPr>
-                <w:color w:val="808080" w:themeColor="background1" w:themeShade="80"/>
-                <w:lang w:val="en-US"/>
-              </w:rPr>
-              <w:t>niet</w:t>
-            </w:r>
-            <w:proofErr w:type="spellEnd"/>
-            <w:r>
-              <w:rPr>
-                <w:color w:val="808080" w:themeColor="background1" w:themeShade="80"/>
-                <w:lang w:val="en-US"/>
-              </w:rPr>
-              <w:t xml:space="preserve"> </w:t>
+              <w:t xml:space="preserve">Resolve data vanuit state ‘editTranslation’ werkt niet </w:t>
             </w:r>
           </w:p>
         </w:tc>
@@ -1172,95 +1051,22 @@
                 <w:color w:val="808080" w:themeColor="background1" w:themeShade="80"/>
                 <w:lang w:val="en-US"/>
               </w:rPr>
-              <w:t>/</w:t>
-            </w:r>
-            <w:proofErr w:type="spellStart"/>
+              <w:t>/t</w:t>
+            </w:r>
             <w:r>
               <w:rPr>
                 <w:color w:val="808080" w:themeColor="background1" w:themeShade="80"/>
                 <w:lang w:val="en-US"/>
               </w:rPr>
-              <w:t>t</w:t>
+              <w:t>rackingdata geeft 500 error respons – backend (CF + SQLServer)</w:t>
             </w:r>
             <w:r>
               <w:rPr>
                 <w:color w:val="808080" w:themeColor="background1" w:themeShade="80"/>
                 <w:lang w:val="en-US"/>
               </w:rPr>
-              <w:t>rackingdata</w:t>
-            </w:r>
-            <w:proofErr w:type="spellEnd"/>
-            <w:r>
-              <w:rPr>
-                <w:color w:val="808080" w:themeColor="background1" w:themeShade="80"/>
-                <w:lang w:val="en-US"/>
-              </w:rPr>
-              <w:t xml:space="preserve"> </w:t>
-            </w:r>
-            <w:proofErr w:type="spellStart"/>
-            <w:r>
-              <w:rPr>
-                <w:color w:val="808080" w:themeColor="background1" w:themeShade="80"/>
-                <w:lang w:val="en-US"/>
-              </w:rPr>
-              <w:t>geeft</w:t>
-            </w:r>
-            <w:proofErr w:type="spellEnd"/>
-            <w:r>
-              <w:rPr>
-                <w:color w:val="808080" w:themeColor="background1" w:themeShade="80"/>
-                <w:lang w:val="en-US"/>
-              </w:rPr>
-              <w:t xml:space="preserve"> 500 error </w:t>
-            </w:r>
-            <w:proofErr w:type="spellStart"/>
-            <w:r>
-              <w:rPr>
-                <w:color w:val="808080" w:themeColor="background1" w:themeShade="80"/>
-                <w:lang w:val="en-US"/>
-              </w:rPr>
-              <w:t>respons</w:t>
-            </w:r>
-            <w:proofErr w:type="spellEnd"/>
-            <w:r>
-              <w:rPr>
-                <w:color w:val="808080" w:themeColor="background1" w:themeShade="80"/>
-                <w:lang w:val="en-US"/>
-              </w:rPr>
-              <w:t xml:space="preserve"> – backend (CF + </w:t>
-            </w:r>
-            <w:proofErr w:type="spellStart"/>
-            <w:r>
-              <w:rPr>
-                <w:color w:val="808080" w:themeColor="background1" w:themeShade="80"/>
-                <w:lang w:val="en-US"/>
-              </w:rPr>
-              <w:t>SQLServer</w:t>
-            </w:r>
-            <w:proofErr w:type="spellEnd"/>
-            <w:r>
-              <w:rPr>
-                <w:color w:val="808080" w:themeColor="background1" w:themeShade="80"/>
-                <w:lang w:val="en-US"/>
-              </w:rPr>
-              <w:t>)</w:t>
-            </w:r>
-            <w:r>
-              <w:rPr>
-                <w:color w:val="808080" w:themeColor="background1" w:themeShade="80"/>
-                <w:lang w:val="en-US"/>
-              </w:rPr>
-              <w:t xml:space="preserve"> </w:t>
-            </w:r>
-            <w:proofErr w:type="spellStart"/>
-            <w:r>
-              <w:rPr>
-                <w:color w:val="808080" w:themeColor="background1" w:themeShade="80"/>
-                <w:lang w:val="en-US"/>
-              </w:rPr>
-              <w:t>probleem</w:t>
-            </w:r>
-            <w:proofErr w:type="spellEnd"/>
+              <w:t xml:space="preserve"> probleem</w:t>
+            </w:r>
           </w:p>
         </w:tc>
         <w:tc>
@@ -1934,69 +1740,12 @@
                 <w:lang w:val="en-US"/>
               </w:rPr>
             </w:pPr>
-            <w:proofErr w:type="gramStart"/>
             <w:r>
               <w:rPr>
                 <w:color w:val="808080" w:themeColor="background1" w:themeShade="80"/>
                 <w:lang w:val="en-US"/>
               </w:rPr>
-              <w:t>Teams</w:t>
-            </w:r>
-            <w:proofErr w:type="gramEnd"/>
-            <w:r>
-              <w:rPr>
-                <w:color w:val="808080" w:themeColor="background1" w:themeShade="80"/>
-                <w:lang w:val="en-US"/>
-              </w:rPr>
-              <w:t xml:space="preserve"> </w:t>
-            </w:r>
-            <w:proofErr w:type="spellStart"/>
-            <w:r>
-              <w:rPr>
-                <w:color w:val="808080" w:themeColor="background1" w:themeShade="80"/>
-                <w:lang w:val="en-US"/>
-              </w:rPr>
-              <w:t>detailView</w:t>
-            </w:r>
-            <w:proofErr w:type="spellEnd"/>
-            <w:r>
-              <w:rPr>
-                <w:color w:val="808080" w:themeColor="background1" w:themeShade="80"/>
-                <w:lang w:val="en-US"/>
-              </w:rPr>
-              <w:t xml:space="preserve">: </w:t>
-            </w:r>
-            <w:proofErr w:type="spellStart"/>
-            <w:r>
-              <w:rPr>
-                <w:color w:val="808080" w:themeColor="background1" w:themeShade="80"/>
-                <w:lang w:val="en-US"/>
-              </w:rPr>
-              <w:t>discussie</w:t>
-            </w:r>
-            <w:proofErr w:type="spellEnd"/>
-            <w:r>
-              <w:rPr>
-                <w:color w:val="808080" w:themeColor="background1" w:themeShade="80"/>
-                <w:lang w:val="en-US"/>
-              </w:rPr>
-              <w:t xml:space="preserve"> met BC over Taffy </w:t>
-            </w:r>
-            <w:proofErr w:type="spellStart"/>
-            <w:r>
-              <w:rPr>
-                <w:color w:val="808080" w:themeColor="background1" w:themeShade="80"/>
-                <w:lang w:val="en-US"/>
-              </w:rPr>
-              <w:t>Api</w:t>
-            </w:r>
-            <w:proofErr w:type="spellEnd"/>
-            <w:r>
-              <w:rPr>
-                <w:color w:val="808080" w:themeColor="background1" w:themeShade="80"/>
-                <w:lang w:val="en-US"/>
-              </w:rPr>
-              <w:t xml:space="preserve"> response.</w:t>
+              <w:t>Teams detailView: discussie met BC over Taffy Api response.</w:t>
             </w:r>
           </w:p>
         </w:tc>
@@ -2147,85 +1896,12 @@
                 <w:lang w:val="en-US" w:eastAsia="nl-NL"/>
               </w:rPr>
             </w:pPr>
-            <w:proofErr w:type="spellStart"/>
             <w:r>
               <w:rPr>
                 <w:color w:val="808080" w:themeColor="background1" w:themeShade="80"/>
                 <w:lang w:val="en-US"/>
               </w:rPr>
-              <w:t>UserManagementController</w:t>
-            </w:r>
-            <w:proofErr w:type="spellEnd"/>
-            <w:r>
-              <w:rPr>
-                <w:color w:val="808080" w:themeColor="background1" w:themeShade="80"/>
-                <w:lang w:val="en-US"/>
-              </w:rPr>
-              <w:t xml:space="preserve">: </w:t>
-            </w:r>
-            <w:proofErr w:type="spellStart"/>
-            <w:r>
-              <w:rPr>
-                <w:color w:val="808080" w:themeColor="background1" w:themeShade="80"/>
-                <w:lang w:val="en-US"/>
-              </w:rPr>
-              <w:t>bepaal</w:t>
-            </w:r>
-            <w:proofErr w:type="spellEnd"/>
-            <w:r>
-              <w:rPr>
-                <w:color w:val="808080" w:themeColor="background1" w:themeShade="80"/>
-                <w:lang w:val="en-US"/>
-              </w:rPr>
-              <w:t xml:space="preserve"> active tab </w:t>
-            </w:r>
-            <w:proofErr w:type="spellStart"/>
-            <w:r>
-              <w:rPr>
-                <w:color w:val="808080" w:themeColor="background1" w:themeShade="80"/>
-                <w:lang w:val="en-US"/>
-              </w:rPr>
-              <w:t>a.h.v</w:t>
-            </w:r>
-            <w:proofErr w:type="spellEnd"/>
-            <w:r>
-              <w:rPr>
-                <w:color w:val="808080" w:themeColor="background1" w:themeShade="80"/>
-                <w:lang w:val="en-US"/>
-              </w:rPr>
-              <w:t xml:space="preserve">. current state; userManagementContainer.html: active = </w:t>
-            </w:r>
-            <w:proofErr w:type="spellStart"/>
-            <w:r>
-              <w:rPr>
-                <w:color w:val="808080" w:themeColor="background1" w:themeShade="80"/>
-                <w:lang w:val="en-US"/>
-              </w:rPr>
-              <w:t>uib_tabset</w:t>
-            </w:r>
-            <w:proofErr w:type="spellEnd"/>
-            <w:r>
-              <w:rPr>
-                <w:color w:val="808080" w:themeColor="background1" w:themeShade="80"/>
-                <w:lang w:val="en-US"/>
-              </w:rPr>
-              <w:t xml:space="preserve"> property </w:t>
-            </w:r>
-            <w:proofErr w:type="spellStart"/>
-            <w:r>
-              <w:rPr>
-                <w:color w:val="808080" w:themeColor="background1" w:themeShade="80"/>
-                <w:lang w:val="en-US"/>
-              </w:rPr>
-              <w:t>en</w:t>
-            </w:r>
-            <w:proofErr w:type="spellEnd"/>
-            <w:r>
-              <w:rPr>
-                <w:color w:val="808080" w:themeColor="background1" w:themeShade="80"/>
-                <w:lang w:val="en-US"/>
-              </w:rPr>
-              <w:t xml:space="preserve"> index van active tab</w:t>
+              <w:t>UserManagementController: bepaal active tab a.h.v. current state; userManagementContainer.html: active = uib_tabset property en index van active tab</w:t>
             </w:r>
           </w:p>
         </w:tc>
@@ -2979,39 +2655,8 @@
                 <w:sz w:val="22"/>
                 <w:szCs w:val="22"/>
               </w:rPr>
-              <w:t xml:space="preserve">API Response was </w:t>
-            </w:r>
-            <w:proofErr w:type="spellStart"/>
-            <w:r>
-              <w:rPr>
-                <w:rFonts w:asciiTheme="minorHAnsi" w:eastAsiaTheme="minorHAnsi" w:hAnsiTheme="minorHAnsi" w:cstheme="minorBidi"/>
-                <w:color w:val="808080" w:themeColor="background1" w:themeShade="80"/>
-                <w:sz w:val="22"/>
-                <w:szCs w:val="22"/>
-              </w:rPr>
-              <w:t>toch</w:t>
-            </w:r>
-            <w:proofErr w:type="spellEnd"/>
-            <w:r>
-              <w:rPr>
-                <w:rFonts w:asciiTheme="minorHAnsi" w:eastAsiaTheme="minorHAnsi" w:hAnsiTheme="minorHAnsi" w:cstheme="minorBidi"/>
-                <w:color w:val="808080" w:themeColor="background1" w:themeShade="80"/>
-                <w:sz w:val="22"/>
-                <w:szCs w:val="22"/>
-              </w:rPr>
-              <w:t xml:space="preserve"> </w:t>
-            </w:r>
-            <w:proofErr w:type="spellStart"/>
-            <w:r>
-              <w:rPr>
-                <w:rFonts w:asciiTheme="minorHAnsi" w:eastAsiaTheme="minorHAnsi" w:hAnsiTheme="minorHAnsi" w:cstheme="minorBidi"/>
-                <w:color w:val="808080" w:themeColor="background1" w:themeShade="80"/>
-                <w:sz w:val="22"/>
-                <w:szCs w:val="22"/>
-              </w:rPr>
-              <w:t>compleet</w:t>
-            </w:r>
-            <w:proofErr w:type="spellEnd"/>
+              <w:t>API Response was toch compleet</w:t>
+            </w:r>
           </w:p>
         </w:tc>
       </w:tr>
@@ -4871,7 +4516,6 @@
                 <w:lang w:val="nl-NL"/>
               </w:rPr>
             </w:pPr>
-            <w:bookmarkStart w:id="0" w:name="_GoBack" w:colFirst="0" w:colLast="0"/>
             <w:r>
               <w:rPr>
                 <w:rFonts w:asciiTheme="minorHAnsi" w:eastAsiaTheme="minorHAnsi" w:hAnsiTheme="minorHAnsi" w:cstheme="minorBidi"/>
@@ -5108,15 +4752,6 @@
                 <w:lang w:val="nl-NL"/>
               </w:rPr>
             </w:pPr>
-            <w:r>
-              <w:rPr>
-                <w:rFonts w:asciiTheme="minorHAnsi" w:eastAsiaTheme="minorHAnsi" w:hAnsiTheme="minorHAnsi" w:cstheme="minorBidi"/>
-                <w:sz w:val="22"/>
-                <w:szCs w:val="22"/>
-                <w:lang w:val="nl-NL"/>
-              </w:rPr>
-              <w:t>‘Logout’ en ‘Settings’ in pullDown aan rechterkant van navbalk.</w:t>
-            </w:r>
           </w:p>
         </w:tc>
         <w:tc>
@@ -5143,23 +4778,33 @@
           </w:p>
         </w:tc>
       </w:tr>
-      <w:bookmarkEnd w:id="0"/>
-      <w:tr>
-        <w:tc>
-          <w:tcPr>
-            <w:tcW w:w="7387" w:type="dxa"/>
-          </w:tcPr>
-          <w:p>
-            <w:pPr>
-              <w:pStyle w:val="HTMLPreformatted"/>
-              <w:shd w:val="clear" w:color="auto" w:fill="FFFFFF"/>
-              <w:rPr>
-                <w:rFonts w:asciiTheme="minorHAnsi" w:eastAsiaTheme="minorHAnsi" w:hAnsiTheme="minorHAnsi" w:cstheme="minorBidi"/>
-                <w:sz w:val="22"/>
-                <w:szCs w:val="22"/>
-                <w:lang w:val="nl-NL"/>
-              </w:rPr>
-            </w:pPr>
+      <w:tr>
+        <w:tc>
+          <w:tcPr>
+            <w:tcW w:w="7387" w:type="dxa"/>
+          </w:tcPr>
+          <w:p>
+            <w:pPr>
+              <w:pStyle w:val="HTMLPreformatted"/>
+              <w:shd w:val="clear" w:color="auto" w:fill="FFFFFF"/>
+              <w:rPr>
+                <w:rFonts w:asciiTheme="minorHAnsi" w:eastAsiaTheme="minorHAnsi" w:hAnsiTheme="minorHAnsi" w:cstheme="minorBidi"/>
+                <w:sz w:val="22"/>
+                <w:szCs w:val="22"/>
+                <w:lang w:val="nl-NL"/>
+              </w:rPr>
+            </w:pPr>
+            <w:r>
+              <w:rPr>
+                <w:rFonts w:asciiTheme="minorHAnsi" w:eastAsiaTheme="minorHAnsi" w:hAnsiTheme="minorHAnsi" w:cstheme="minorBidi"/>
+                <w:color w:val="FF0000"/>
+                <w:sz w:val="22"/>
+                <w:szCs w:val="22"/>
+                <w:lang w:val="nl-NL"/>
+              </w:rPr>
+              <w:lastRenderedPageBreak/>
+              <w:t>woensdag 4 mei 2016</w:t>
+            </w:r>
           </w:p>
         </w:tc>
         <w:tc>
@@ -5167,6 +4812,263 @@
             <w:tcW w:w="2767" w:type="dxa"/>
           </w:tcPr>
           <w:p/>
+        </w:tc>
+        <w:tc>
+          <w:tcPr>
+            <w:tcW w:w="4066" w:type="dxa"/>
+          </w:tcPr>
+          <w:p>
+            <w:pPr>
+              <w:pStyle w:val="HTMLPreformatted"/>
+              <w:shd w:val="clear" w:color="auto" w:fill="FFFFFF"/>
+              <w:rPr>
+                <w:rFonts w:asciiTheme="minorHAnsi" w:eastAsiaTheme="minorHAnsi" w:hAnsiTheme="minorHAnsi" w:cstheme="minorBidi"/>
+                <w:sz w:val="22"/>
+                <w:szCs w:val="22"/>
+                <w:lang w:val="nl-NL"/>
+              </w:rPr>
+            </w:pPr>
+          </w:p>
+        </w:tc>
+      </w:tr>
+      <w:tr>
+        <w:tc>
+          <w:tcPr>
+            <w:tcW w:w="7387" w:type="dxa"/>
+          </w:tcPr>
+          <w:p>
+            <w:pPr>
+              <w:pStyle w:val="HTMLPreformatted"/>
+              <w:shd w:val="clear" w:color="auto" w:fill="FFFFFF"/>
+              <w:rPr>
+                <w:rFonts w:asciiTheme="minorHAnsi" w:eastAsiaTheme="minorHAnsi" w:hAnsiTheme="minorHAnsi" w:cstheme="minorBidi"/>
+                <w:color w:val="FF0000"/>
+                <w:sz w:val="22"/>
+                <w:szCs w:val="22"/>
+              </w:rPr>
+            </w:pPr>
+            <w:r>
+              <w:rPr>
+                <w:rFonts w:asciiTheme="minorHAnsi" w:eastAsiaTheme="minorHAnsi" w:hAnsiTheme="minorHAnsi" w:cstheme="minorBidi"/>
+                <w:sz w:val="22"/>
+                <w:szCs w:val="22"/>
+              </w:rPr>
+              <w:t>Settings-Gebruikersbeheer-Teams: detailView: confirmPassword check</w:t>
+            </w:r>
+          </w:p>
+        </w:tc>
+        <w:tc>
+          <w:tcPr>
+            <w:tcW w:w="2767" w:type="dxa"/>
+          </w:tcPr>
+          <w:p>
+            <w:r>
+              <w:t>ok</w:t>
+            </w:r>
+          </w:p>
+        </w:tc>
+        <w:tc>
+          <w:tcPr>
+            <w:tcW w:w="4066" w:type="dxa"/>
+          </w:tcPr>
+          <w:p>
+            <w:pPr>
+              <w:pStyle w:val="HTMLPreformatted"/>
+              <w:shd w:val="clear" w:color="auto" w:fill="FFFFFF"/>
+              <w:rPr>
+                <w:rFonts w:asciiTheme="minorHAnsi" w:eastAsiaTheme="minorHAnsi" w:hAnsiTheme="minorHAnsi" w:cstheme="minorBidi"/>
+                <w:sz w:val="22"/>
+                <w:szCs w:val="22"/>
+                <w:lang w:val="nl-NL"/>
+              </w:rPr>
+            </w:pPr>
+          </w:p>
+        </w:tc>
+      </w:tr>
+      <w:tr>
+        <w:tc>
+          <w:tcPr>
+            <w:tcW w:w="7387" w:type="dxa"/>
+          </w:tcPr>
+          <w:p>
+            <w:pPr>
+              <w:pStyle w:val="HTMLPreformatted"/>
+              <w:shd w:val="clear" w:color="auto" w:fill="FFFFFF"/>
+              <w:rPr>
+                <w:rFonts w:asciiTheme="minorHAnsi" w:eastAsiaTheme="minorHAnsi" w:hAnsiTheme="minorHAnsi" w:cstheme="minorBidi"/>
+                <w:sz w:val="22"/>
+                <w:szCs w:val="22"/>
+                <w:lang w:val="nl-NL"/>
+              </w:rPr>
+            </w:pPr>
+            <w:r>
+              <w:rPr>
+                <w:rFonts w:asciiTheme="minorHAnsi" w:eastAsiaTheme="minorHAnsi" w:hAnsiTheme="minorHAnsi" w:cstheme="minorBidi"/>
+                <w:sz w:val="22"/>
+                <w:szCs w:val="22"/>
+                <w:lang w:val="nl-NL"/>
+              </w:rPr>
+              <w:t>Settings-Gebruikersbeheer-Teams: user toevoegen</w:t>
+            </w:r>
+          </w:p>
+        </w:tc>
+        <w:tc>
+          <w:tcPr>
+            <w:tcW w:w="2767" w:type="dxa"/>
+          </w:tcPr>
+          <w:p>
+            <w:r>
+              <w:t>ok</w:t>
+            </w:r>
+          </w:p>
+        </w:tc>
+        <w:tc>
+          <w:tcPr>
+            <w:tcW w:w="4066" w:type="dxa"/>
+          </w:tcPr>
+          <w:p>
+            <w:pPr>
+              <w:pStyle w:val="HTMLPreformatted"/>
+              <w:shd w:val="clear" w:color="auto" w:fill="FFFFFF"/>
+              <w:rPr>
+                <w:rFonts w:asciiTheme="minorHAnsi" w:eastAsiaTheme="minorHAnsi" w:hAnsiTheme="minorHAnsi" w:cstheme="minorBidi"/>
+                <w:sz w:val="22"/>
+                <w:szCs w:val="22"/>
+                <w:lang w:val="nl-NL"/>
+              </w:rPr>
+            </w:pPr>
+          </w:p>
+        </w:tc>
+      </w:tr>
+      <w:tr>
+        <w:tc>
+          <w:tcPr>
+            <w:tcW w:w="7387" w:type="dxa"/>
+          </w:tcPr>
+          <w:p>
+            <w:pPr>
+              <w:pStyle w:val="HTMLPreformatted"/>
+              <w:shd w:val="clear" w:color="auto" w:fill="FFFFFF"/>
+              <w:rPr>
+                <w:rFonts w:asciiTheme="minorHAnsi" w:eastAsiaTheme="minorHAnsi" w:hAnsiTheme="minorHAnsi" w:cstheme="minorBidi"/>
+                <w:sz w:val="22"/>
+                <w:szCs w:val="22"/>
+                <w:lang w:val="nl-NL"/>
+              </w:rPr>
+            </w:pPr>
+            <w:r>
+              <w:rPr>
+                <w:rFonts w:asciiTheme="minorHAnsi" w:eastAsiaTheme="minorHAnsi" w:hAnsiTheme="minorHAnsi" w:cstheme="minorBidi"/>
+                <w:sz w:val="22"/>
+                <w:szCs w:val="22"/>
+                <w:lang w:val="nl-NL"/>
+              </w:rPr>
+              <w:t>Overleg met Herwin,Brian,Lion</w:t>
+            </w:r>
+          </w:p>
+        </w:tc>
+        <w:tc>
+          <w:tcPr>
+            <w:tcW w:w="2767" w:type="dxa"/>
+          </w:tcPr>
+          <w:p>
+            <w:r>
+              <w:t>ok</w:t>
+            </w:r>
+          </w:p>
+        </w:tc>
+        <w:tc>
+          <w:tcPr>
+            <w:tcW w:w="4066" w:type="dxa"/>
+          </w:tcPr>
+          <w:p>
+            <w:pPr>
+              <w:pStyle w:val="HTMLPreformatted"/>
+              <w:shd w:val="clear" w:color="auto" w:fill="FFFFFF"/>
+              <w:rPr>
+                <w:rFonts w:asciiTheme="minorHAnsi" w:eastAsiaTheme="minorHAnsi" w:hAnsiTheme="minorHAnsi" w:cstheme="minorBidi"/>
+                <w:sz w:val="22"/>
+                <w:szCs w:val="22"/>
+                <w:lang w:val="nl-NL"/>
+              </w:rPr>
+            </w:pPr>
+            <w:r>
+              <w:rPr>
+                <w:rFonts w:asciiTheme="minorHAnsi" w:eastAsiaTheme="minorHAnsi" w:hAnsiTheme="minorHAnsi" w:cstheme="minorBidi"/>
+                <w:sz w:val="22"/>
+                <w:szCs w:val="22"/>
+                <w:lang w:val="nl-NL"/>
+              </w:rPr>
+              <w:t>Gebruikersbeheermoet af voor maandag</w:t>
+            </w:r>
+          </w:p>
+        </w:tc>
+      </w:tr>
+      <w:tr>
+        <w:tc>
+          <w:tcPr>
+            <w:tcW w:w="7387" w:type="dxa"/>
+          </w:tcPr>
+          <w:p>
+            <w:pPr>
+              <w:pStyle w:val="HTMLPreformatted"/>
+              <w:shd w:val="clear" w:color="auto" w:fill="FFFFFF"/>
+              <w:rPr>
+                <w:rFonts w:asciiTheme="minorHAnsi" w:eastAsiaTheme="minorHAnsi" w:hAnsiTheme="minorHAnsi" w:cstheme="minorBidi"/>
+                <w:sz w:val="22"/>
+                <w:szCs w:val="22"/>
+                <w:lang w:val="nl-NL"/>
+              </w:rPr>
+            </w:pPr>
+            <w:r>
+              <w:rPr>
+                <w:rFonts w:asciiTheme="minorHAnsi" w:eastAsiaTheme="minorHAnsi" w:hAnsiTheme="minorHAnsi" w:cstheme="minorBidi"/>
+                <w:sz w:val="22"/>
+                <w:szCs w:val="22"/>
+                <w:lang w:val="nl-NL"/>
+              </w:rPr>
+              <w:t xml:space="preserve">Navigation bar: Toon button rechts met user name + userProfile, pulldown met </w:t>
+            </w:r>
+            <w:r>
+              <w:rPr>
+                <w:rFonts w:asciiTheme="minorHAnsi" w:eastAsiaTheme="minorHAnsi" w:hAnsiTheme="minorHAnsi" w:cstheme="minorBidi"/>
+                <w:sz w:val="22"/>
+                <w:szCs w:val="22"/>
+                <w:lang w:val="nl-NL"/>
+              </w:rPr>
+              <w:t xml:space="preserve">‘Logout’ en ‘Settings’ </w:t>
+            </w:r>
+            <w:r>
+              <w:rPr>
+                <w:rFonts w:asciiTheme="minorHAnsi" w:eastAsiaTheme="minorHAnsi" w:hAnsiTheme="minorHAnsi" w:cstheme="minorBidi"/>
+                <w:sz w:val="22"/>
+                <w:szCs w:val="22"/>
+                <w:lang w:val="nl-NL"/>
+              </w:rPr>
+              <w:t>opties</w:t>
+            </w:r>
+            <w:r>
+              <w:rPr>
+                <w:rFonts w:asciiTheme="minorHAnsi" w:eastAsiaTheme="minorHAnsi" w:hAnsiTheme="minorHAnsi" w:cstheme="minorBidi"/>
+                <w:sz w:val="22"/>
+                <w:szCs w:val="22"/>
+                <w:lang w:val="nl-NL"/>
+              </w:rPr>
+              <w:t>.</w:t>
+            </w:r>
+          </w:p>
+        </w:tc>
+        <w:tc>
+          <w:tcPr>
+            <w:tcW w:w="2767" w:type="dxa"/>
+          </w:tcPr>
+          <w:p>
+            <w:r>
+              <w:t>ok</w:t>
+            </w:r>
+            <w:bookmarkStart w:id="0" w:name="_GoBack"/>
+            <w:bookmarkEnd w:id="0"/>
+          </w:p>
         </w:tc>
         <w:tc>
           <w:tcPr>

</xml_diff>

<commit_message>
Data struct gewijzigd – i.p.v. data is er nu data.listView voor de listView en data.detailView voor detailView. Zodat er een contrller kan worden gebruikt voor zowel listView als detailView – de view  refereert naar betreffende keys in $scope.data. API geeft nu camelCase keys terug i.p.v. keys in HOOFDLETTERS of Cap First.
</commit_message>
<xml_diff>
--- a/Docs/ToDo.docx
+++ b/Docs/ToDo.docx
@@ -99,8 +99,65 @@
                 <w:color w:val="808080" w:themeColor="background1" w:themeShade="80"/>
                 <w:lang w:val="en-US"/>
               </w:rPr>
-              <w:t>response loggen, 401 (not authenticated): redirect login, 402: redirect url = instelling in configuratie</w:t>
-            </w:r>
+              <w:t xml:space="preserve">response </w:t>
+            </w:r>
+            <w:proofErr w:type="spellStart"/>
+            <w:r>
+              <w:rPr>
+                <w:color w:val="808080" w:themeColor="background1" w:themeShade="80"/>
+                <w:lang w:val="en-US"/>
+              </w:rPr>
+              <w:t>loggen</w:t>
+            </w:r>
+            <w:proofErr w:type="spellEnd"/>
+            <w:r>
+              <w:rPr>
+                <w:color w:val="808080" w:themeColor="background1" w:themeShade="80"/>
+                <w:lang w:val="en-US"/>
+              </w:rPr>
+              <w:t xml:space="preserve">, 401 (not authenticated): redirect login, 402: redirect </w:t>
+            </w:r>
+            <w:proofErr w:type="spellStart"/>
+            <w:r>
+              <w:rPr>
+                <w:color w:val="808080" w:themeColor="background1" w:themeShade="80"/>
+                <w:lang w:val="en-US"/>
+              </w:rPr>
+              <w:t>url</w:t>
+            </w:r>
+            <w:proofErr w:type="spellEnd"/>
+            <w:r>
+              <w:rPr>
+                <w:color w:val="808080" w:themeColor="background1" w:themeShade="80"/>
+                <w:lang w:val="en-US"/>
+              </w:rPr>
+              <w:t xml:space="preserve"> = </w:t>
+            </w:r>
+            <w:proofErr w:type="spellStart"/>
+            <w:r>
+              <w:rPr>
+                <w:color w:val="808080" w:themeColor="background1" w:themeShade="80"/>
+                <w:lang w:val="en-US"/>
+              </w:rPr>
+              <w:t>instelling</w:t>
+            </w:r>
+            <w:proofErr w:type="spellEnd"/>
+            <w:r>
+              <w:rPr>
+                <w:color w:val="808080" w:themeColor="background1" w:themeShade="80"/>
+                <w:lang w:val="en-US"/>
+              </w:rPr>
+              <w:t xml:space="preserve"> in </w:t>
+            </w:r>
+            <w:proofErr w:type="spellStart"/>
+            <w:r>
+              <w:rPr>
+                <w:color w:val="808080" w:themeColor="background1" w:themeShade="80"/>
+                <w:lang w:val="en-US"/>
+              </w:rPr>
+              <w:t>configuratie</w:t>
+            </w:r>
+            <w:proofErr w:type="spellEnd"/>
           </w:p>
           <w:p>
             <w:pPr>
@@ -569,7 +626,71 @@
                 <w:color w:val="808080" w:themeColor="background1" w:themeShade="80"/>
                 <w:lang w:val="en-US"/>
               </w:rPr>
-              <w:t xml:space="preserve">Resolve data vanuit state ‘editTranslation’ werkt niet </w:t>
+              <w:t xml:space="preserve">Resolve data </w:t>
+            </w:r>
+            <w:proofErr w:type="spellStart"/>
+            <w:r>
+              <w:rPr>
+                <w:color w:val="808080" w:themeColor="background1" w:themeShade="80"/>
+                <w:lang w:val="en-US"/>
+              </w:rPr>
+              <w:t>vanuit</w:t>
+            </w:r>
+            <w:proofErr w:type="spellEnd"/>
+            <w:r>
+              <w:rPr>
+                <w:color w:val="808080" w:themeColor="background1" w:themeShade="80"/>
+                <w:lang w:val="en-US"/>
+              </w:rPr>
+              <w:t xml:space="preserve"> state ‘</w:t>
+            </w:r>
+            <w:proofErr w:type="spellStart"/>
+            <w:r>
+              <w:rPr>
+                <w:color w:val="808080" w:themeColor="background1" w:themeShade="80"/>
+                <w:lang w:val="en-US"/>
+              </w:rPr>
+              <w:t>editTranslation</w:t>
+            </w:r>
+            <w:proofErr w:type="spellEnd"/>
+            <w:r>
+              <w:rPr>
+                <w:color w:val="808080" w:themeColor="background1" w:themeShade="80"/>
+                <w:lang w:val="en-US"/>
+              </w:rPr>
+              <w:t xml:space="preserve">’ </w:t>
+            </w:r>
+            <w:proofErr w:type="spellStart"/>
+            <w:r>
+              <w:rPr>
+                <w:color w:val="808080" w:themeColor="background1" w:themeShade="80"/>
+                <w:lang w:val="en-US"/>
+              </w:rPr>
+              <w:t>werkt</w:t>
+            </w:r>
+            <w:proofErr w:type="spellEnd"/>
+            <w:r>
+              <w:rPr>
+                <w:color w:val="808080" w:themeColor="background1" w:themeShade="80"/>
+                <w:lang w:val="en-US"/>
+              </w:rPr>
+              <w:t xml:space="preserve"> </w:t>
+            </w:r>
+            <w:proofErr w:type="spellStart"/>
+            <w:r>
+              <w:rPr>
+                <w:color w:val="808080" w:themeColor="background1" w:themeShade="80"/>
+                <w:lang w:val="en-US"/>
+              </w:rPr>
+              <w:t>niet</w:t>
+            </w:r>
+            <w:proofErr w:type="spellEnd"/>
+            <w:r>
+              <w:rPr>
+                <w:color w:val="808080" w:themeColor="background1" w:themeShade="80"/>
+                <w:lang w:val="en-US"/>
+              </w:rPr>
+              <w:t xml:space="preserve"> </w:t>
             </w:r>
           </w:p>
         </w:tc>
@@ -1051,22 +1172,95 @@
                 <w:color w:val="808080" w:themeColor="background1" w:themeShade="80"/>
                 <w:lang w:val="en-US"/>
               </w:rPr>
-              <w:t>/t</w:t>
-            </w:r>
+              <w:t>/</w:t>
+            </w:r>
+            <w:proofErr w:type="spellStart"/>
             <w:r>
               <w:rPr>
                 <w:color w:val="808080" w:themeColor="background1" w:themeShade="80"/>
                 <w:lang w:val="en-US"/>
               </w:rPr>
-              <w:t>rackingdata geeft 500 error respons – backend (CF + SQLServer)</w:t>
+              <w:t>t</w:t>
             </w:r>
             <w:r>
               <w:rPr>
                 <w:color w:val="808080" w:themeColor="background1" w:themeShade="80"/>
                 <w:lang w:val="en-US"/>
               </w:rPr>
-              <w:t xml:space="preserve"> probleem</w:t>
-            </w:r>
+              <w:t>rackingdata</w:t>
+            </w:r>
+            <w:proofErr w:type="spellEnd"/>
+            <w:r>
+              <w:rPr>
+                <w:color w:val="808080" w:themeColor="background1" w:themeShade="80"/>
+                <w:lang w:val="en-US"/>
+              </w:rPr>
+              <w:t xml:space="preserve"> </w:t>
+            </w:r>
+            <w:proofErr w:type="spellStart"/>
+            <w:r>
+              <w:rPr>
+                <w:color w:val="808080" w:themeColor="background1" w:themeShade="80"/>
+                <w:lang w:val="en-US"/>
+              </w:rPr>
+              <w:t>geeft</w:t>
+            </w:r>
+            <w:proofErr w:type="spellEnd"/>
+            <w:r>
+              <w:rPr>
+                <w:color w:val="808080" w:themeColor="background1" w:themeShade="80"/>
+                <w:lang w:val="en-US"/>
+              </w:rPr>
+              <w:t xml:space="preserve"> 500 error </w:t>
+            </w:r>
+            <w:proofErr w:type="spellStart"/>
+            <w:r>
+              <w:rPr>
+                <w:color w:val="808080" w:themeColor="background1" w:themeShade="80"/>
+                <w:lang w:val="en-US"/>
+              </w:rPr>
+              <w:t>respons</w:t>
+            </w:r>
+            <w:proofErr w:type="spellEnd"/>
+            <w:r>
+              <w:rPr>
+                <w:color w:val="808080" w:themeColor="background1" w:themeShade="80"/>
+                <w:lang w:val="en-US"/>
+              </w:rPr>
+              <w:t xml:space="preserve"> – backend (CF + </w:t>
+            </w:r>
+            <w:proofErr w:type="spellStart"/>
+            <w:r>
+              <w:rPr>
+                <w:color w:val="808080" w:themeColor="background1" w:themeShade="80"/>
+                <w:lang w:val="en-US"/>
+              </w:rPr>
+              <w:t>SQLServer</w:t>
+            </w:r>
+            <w:proofErr w:type="spellEnd"/>
+            <w:r>
+              <w:rPr>
+                <w:color w:val="808080" w:themeColor="background1" w:themeShade="80"/>
+                <w:lang w:val="en-US"/>
+              </w:rPr>
+              <w:t>)</w:t>
+            </w:r>
+            <w:r>
+              <w:rPr>
+                <w:color w:val="808080" w:themeColor="background1" w:themeShade="80"/>
+                <w:lang w:val="en-US"/>
+              </w:rPr>
+              <w:t xml:space="preserve"> </w:t>
+            </w:r>
+            <w:proofErr w:type="spellStart"/>
+            <w:r>
+              <w:rPr>
+                <w:color w:val="808080" w:themeColor="background1" w:themeShade="80"/>
+                <w:lang w:val="en-US"/>
+              </w:rPr>
+              <w:t>probleem</w:t>
+            </w:r>
+            <w:proofErr w:type="spellEnd"/>
           </w:p>
         </w:tc>
         <w:tc>
@@ -1740,12 +1934,69 @@
                 <w:lang w:val="en-US"/>
               </w:rPr>
             </w:pPr>
+            <w:proofErr w:type="gramStart"/>
             <w:r>
               <w:rPr>
                 <w:color w:val="808080" w:themeColor="background1" w:themeShade="80"/>
                 <w:lang w:val="en-US"/>
               </w:rPr>
-              <w:t>Teams detailView: discussie met BC over Taffy Api response.</w:t>
+              <w:t>Teams</w:t>
+            </w:r>
+            <w:proofErr w:type="gramEnd"/>
+            <w:r>
+              <w:rPr>
+                <w:color w:val="808080" w:themeColor="background1" w:themeShade="80"/>
+                <w:lang w:val="en-US"/>
+              </w:rPr>
+              <w:t xml:space="preserve"> </w:t>
+            </w:r>
+            <w:proofErr w:type="spellStart"/>
+            <w:r>
+              <w:rPr>
+                <w:color w:val="808080" w:themeColor="background1" w:themeShade="80"/>
+                <w:lang w:val="en-US"/>
+              </w:rPr>
+              <w:t>detailView</w:t>
+            </w:r>
+            <w:proofErr w:type="spellEnd"/>
+            <w:r>
+              <w:rPr>
+                <w:color w:val="808080" w:themeColor="background1" w:themeShade="80"/>
+                <w:lang w:val="en-US"/>
+              </w:rPr>
+              <w:t xml:space="preserve">: </w:t>
+            </w:r>
+            <w:proofErr w:type="spellStart"/>
+            <w:r>
+              <w:rPr>
+                <w:color w:val="808080" w:themeColor="background1" w:themeShade="80"/>
+                <w:lang w:val="en-US"/>
+              </w:rPr>
+              <w:t>discussie</w:t>
+            </w:r>
+            <w:proofErr w:type="spellEnd"/>
+            <w:r>
+              <w:rPr>
+                <w:color w:val="808080" w:themeColor="background1" w:themeShade="80"/>
+                <w:lang w:val="en-US"/>
+              </w:rPr>
+              <w:t xml:space="preserve"> met BC over Taffy </w:t>
+            </w:r>
+            <w:proofErr w:type="spellStart"/>
+            <w:r>
+              <w:rPr>
+                <w:color w:val="808080" w:themeColor="background1" w:themeShade="80"/>
+                <w:lang w:val="en-US"/>
+              </w:rPr>
+              <w:t>Api</w:t>
+            </w:r>
+            <w:proofErr w:type="spellEnd"/>
+            <w:r>
+              <w:rPr>
+                <w:color w:val="808080" w:themeColor="background1" w:themeShade="80"/>
+                <w:lang w:val="en-US"/>
+              </w:rPr>
+              <w:t xml:space="preserve"> response.</w:t>
             </w:r>
           </w:p>
         </w:tc>
@@ -1896,12 +2147,85 @@
                 <w:lang w:val="en-US" w:eastAsia="nl-NL"/>
               </w:rPr>
             </w:pPr>
+            <w:proofErr w:type="spellStart"/>
             <w:r>
               <w:rPr>
                 <w:color w:val="808080" w:themeColor="background1" w:themeShade="80"/>
                 <w:lang w:val="en-US"/>
               </w:rPr>
-              <w:t>UserManagementController: bepaal active tab a.h.v. current state; userManagementContainer.html: active = uib_tabset property en index van active tab</w:t>
+              <w:t>UserManagementController</w:t>
+            </w:r>
+            <w:proofErr w:type="spellEnd"/>
+            <w:r>
+              <w:rPr>
+                <w:color w:val="808080" w:themeColor="background1" w:themeShade="80"/>
+                <w:lang w:val="en-US"/>
+              </w:rPr>
+              <w:t xml:space="preserve">: </w:t>
+            </w:r>
+            <w:proofErr w:type="spellStart"/>
+            <w:r>
+              <w:rPr>
+                <w:color w:val="808080" w:themeColor="background1" w:themeShade="80"/>
+                <w:lang w:val="en-US"/>
+              </w:rPr>
+              <w:t>bepaal</w:t>
+            </w:r>
+            <w:proofErr w:type="spellEnd"/>
+            <w:r>
+              <w:rPr>
+                <w:color w:val="808080" w:themeColor="background1" w:themeShade="80"/>
+                <w:lang w:val="en-US"/>
+              </w:rPr>
+              <w:t xml:space="preserve"> active tab </w:t>
+            </w:r>
+            <w:proofErr w:type="spellStart"/>
+            <w:r>
+              <w:rPr>
+                <w:color w:val="808080" w:themeColor="background1" w:themeShade="80"/>
+                <w:lang w:val="en-US"/>
+              </w:rPr>
+              <w:t>a.h.v</w:t>
+            </w:r>
+            <w:proofErr w:type="spellEnd"/>
+            <w:r>
+              <w:rPr>
+                <w:color w:val="808080" w:themeColor="background1" w:themeShade="80"/>
+                <w:lang w:val="en-US"/>
+              </w:rPr>
+              <w:t xml:space="preserve">. current state; userManagementContainer.html: active = </w:t>
+            </w:r>
+            <w:proofErr w:type="spellStart"/>
+            <w:r>
+              <w:rPr>
+                <w:color w:val="808080" w:themeColor="background1" w:themeShade="80"/>
+                <w:lang w:val="en-US"/>
+              </w:rPr>
+              <w:t>uib_tabset</w:t>
+            </w:r>
+            <w:proofErr w:type="spellEnd"/>
+            <w:r>
+              <w:rPr>
+                <w:color w:val="808080" w:themeColor="background1" w:themeShade="80"/>
+                <w:lang w:val="en-US"/>
+              </w:rPr>
+              <w:t xml:space="preserve"> property </w:t>
+            </w:r>
+            <w:proofErr w:type="spellStart"/>
+            <w:r>
+              <w:rPr>
+                <w:color w:val="808080" w:themeColor="background1" w:themeShade="80"/>
+                <w:lang w:val="en-US"/>
+              </w:rPr>
+              <w:t>en</w:t>
+            </w:r>
+            <w:proofErr w:type="spellEnd"/>
+            <w:r>
+              <w:rPr>
+                <w:color w:val="808080" w:themeColor="background1" w:themeShade="80"/>
+                <w:lang w:val="en-US"/>
+              </w:rPr>
+              <w:t xml:space="preserve"> index van active tab</w:t>
             </w:r>
           </w:p>
         </w:tc>
@@ -2655,8 +2979,39 @@
                 <w:sz w:val="22"/>
                 <w:szCs w:val="22"/>
               </w:rPr>
-              <w:t>API Response was toch compleet</w:t>
-            </w:r>
+              <w:t xml:space="preserve">API Response was </w:t>
+            </w:r>
+            <w:proofErr w:type="spellStart"/>
+            <w:r>
+              <w:rPr>
+                <w:rFonts w:asciiTheme="minorHAnsi" w:eastAsiaTheme="minorHAnsi" w:hAnsiTheme="minorHAnsi" w:cstheme="minorBidi"/>
+                <w:color w:val="808080" w:themeColor="background1" w:themeShade="80"/>
+                <w:sz w:val="22"/>
+                <w:szCs w:val="22"/>
+              </w:rPr>
+              <w:t>toch</w:t>
+            </w:r>
+            <w:proofErr w:type="spellEnd"/>
+            <w:r>
+              <w:rPr>
+                <w:rFonts w:asciiTheme="minorHAnsi" w:eastAsiaTheme="minorHAnsi" w:hAnsiTheme="minorHAnsi" w:cstheme="minorBidi"/>
+                <w:color w:val="808080" w:themeColor="background1" w:themeShade="80"/>
+                <w:sz w:val="22"/>
+                <w:szCs w:val="22"/>
+              </w:rPr>
+              <w:t xml:space="preserve"> </w:t>
+            </w:r>
+            <w:proofErr w:type="spellStart"/>
+            <w:r>
+              <w:rPr>
+                <w:rFonts w:asciiTheme="minorHAnsi" w:eastAsiaTheme="minorHAnsi" w:hAnsiTheme="minorHAnsi" w:cstheme="minorBidi"/>
+                <w:color w:val="808080" w:themeColor="background1" w:themeShade="80"/>
+                <w:sz w:val="22"/>
+                <w:szCs w:val="22"/>
+              </w:rPr>
+              <w:t>compleet</w:t>
+            </w:r>
+            <w:proofErr w:type="spellEnd"/>
           </w:p>
         </w:tc>
       </w:tr>
@@ -4842,18 +5197,566 @@
               <w:shd w:val="clear" w:color="auto" w:fill="FFFFFF"/>
               <w:rPr>
                 <w:rFonts w:asciiTheme="minorHAnsi" w:eastAsiaTheme="minorHAnsi" w:hAnsiTheme="minorHAnsi" w:cstheme="minorBidi"/>
+                <w:color w:val="808080" w:themeColor="background1" w:themeShade="80"/>
+                <w:sz w:val="22"/>
+                <w:szCs w:val="22"/>
+              </w:rPr>
+            </w:pPr>
+            <w:r>
+              <w:rPr>
+                <w:rFonts w:asciiTheme="minorHAnsi" w:eastAsiaTheme="minorHAnsi" w:hAnsiTheme="minorHAnsi" w:cstheme="minorBidi"/>
+                <w:color w:val="808080" w:themeColor="background1" w:themeShade="80"/>
+                <w:sz w:val="22"/>
+                <w:szCs w:val="22"/>
+              </w:rPr>
+              <w:t>Settings-</w:t>
+            </w:r>
+            <w:proofErr w:type="spellStart"/>
+            <w:r>
+              <w:rPr>
+                <w:rFonts w:asciiTheme="minorHAnsi" w:eastAsiaTheme="minorHAnsi" w:hAnsiTheme="minorHAnsi" w:cstheme="minorBidi"/>
+                <w:color w:val="808080" w:themeColor="background1" w:themeShade="80"/>
+                <w:sz w:val="22"/>
+                <w:szCs w:val="22"/>
+              </w:rPr>
+              <w:t>Gebruikersbeheer</w:t>
+            </w:r>
+            <w:proofErr w:type="spellEnd"/>
+            <w:r>
+              <w:rPr>
+                <w:rFonts w:asciiTheme="minorHAnsi" w:eastAsiaTheme="minorHAnsi" w:hAnsiTheme="minorHAnsi" w:cstheme="minorBidi"/>
+                <w:color w:val="808080" w:themeColor="background1" w:themeShade="80"/>
+                <w:sz w:val="22"/>
+                <w:szCs w:val="22"/>
+              </w:rPr>
+              <w:t xml:space="preserve">-Teams: </w:t>
+            </w:r>
+            <w:proofErr w:type="spellStart"/>
+            <w:r>
+              <w:rPr>
+                <w:rFonts w:asciiTheme="minorHAnsi" w:eastAsiaTheme="minorHAnsi" w:hAnsiTheme="minorHAnsi" w:cstheme="minorBidi"/>
+                <w:color w:val="808080" w:themeColor="background1" w:themeShade="80"/>
+                <w:sz w:val="22"/>
+                <w:szCs w:val="22"/>
+              </w:rPr>
+              <w:t>detailView</w:t>
+            </w:r>
+            <w:proofErr w:type="spellEnd"/>
+            <w:r>
+              <w:rPr>
+                <w:rFonts w:asciiTheme="minorHAnsi" w:eastAsiaTheme="minorHAnsi" w:hAnsiTheme="minorHAnsi" w:cstheme="minorBidi"/>
+                <w:color w:val="808080" w:themeColor="background1" w:themeShade="80"/>
+                <w:sz w:val="22"/>
+                <w:szCs w:val="22"/>
+              </w:rPr>
+              <w:t xml:space="preserve">: </w:t>
+            </w:r>
+            <w:proofErr w:type="spellStart"/>
+            <w:r>
+              <w:rPr>
+                <w:rFonts w:asciiTheme="minorHAnsi" w:eastAsiaTheme="minorHAnsi" w:hAnsiTheme="minorHAnsi" w:cstheme="minorBidi"/>
+                <w:color w:val="808080" w:themeColor="background1" w:themeShade="80"/>
+                <w:sz w:val="22"/>
+                <w:szCs w:val="22"/>
+              </w:rPr>
+              <w:t>confirmPassword</w:t>
+            </w:r>
+            <w:proofErr w:type="spellEnd"/>
+            <w:r>
+              <w:rPr>
+                <w:rFonts w:asciiTheme="minorHAnsi" w:eastAsiaTheme="minorHAnsi" w:hAnsiTheme="minorHAnsi" w:cstheme="minorBidi"/>
+                <w:color w:val="808080" w:themeColor="background1" w:themeShade="80"/>
+                <w:sz w:val="22"/>
+                <w:szCs w:val="22"/>
+              </w:rPr>
+              <w:t xml:space="preserve"> check</w:t>
+            </w:r>
+          </w:p>
+        </w:tc>
+        <w:tc>
+          <w:tcPr>
+            <w:tcW w:w="2767" w:type="dxa"/>
+          </w:tcPr>
+          <w:p>
+            <w:pPr>
+              <w:rPr>
+                <w:color w:val="808080" w:themeColor="background1" w:themeShade="80"/>
+              </w:rPr>
+            </w:pPr>
+            <w:r>
+              <w:rPr>
+                <w:color w:val="808080" w:themeColor="background1" w:themeShade="80"/>
+              </w:rPr>
+              <w:t>ok</w:t>
+            </w:r>
+          </w:p>
+        </w:tc>
+        <w:tc>
+          <w:tcPr>
+            <w:tcW w:w="4066" w:type="dxa"/>
+          </w:tcPr>
+          <w:p>
+            <w:pPr>
+              <w:pStyle w:val="HTMLPreformatted"/>
+              <w:shd w:val="clear" w:color="auto" w:fill="FFFFFF"/>
+              <w:rPr>
+                <w:rFonts w:asciiTheme="minorHAnsi" w:eastAsiaTheme="minorHAnsi" w:hAnsiTheme="minorHAnsi" w:cstheme="minorBidi"/>
+                <w:color w:val="808080" w:themeColor="background1" w:themeShade="80"/>
+                <w:sz w:val="22"/>
+                <w:szCs w:val="22"/>
+                <w:lang w:val="nl-NL"/>
+              </w:rPr>
+            </w:pPr>
+          </w:p>
+        </w:tc>
+      </w:tr>
+      <w:tr>
+        <w:tc>
+          <w:tcPr>
+            <w:tcW w:w="7387" w:type="dxa"/>
+          </w:tcPr>
+          <w:p>
+            <w:pPr>
+              <w:pStyle w:val="HTMLPreformatted"/>
+              <w:shd w:val="clear" w:color="auto" w:fill="FFFFFF"/>
+              <w:rPr>
+                <w:rFonts w:asciiTheme="minorHAnsi" w:eastAsiaTheme="minorHAnsi" w:hAnsiTheme="minorHAnsi" w:cstheme="minorBidi"/>
+                <w:color w:val="808080" w:themeColor="background1" w:themeShade="80"/>
+                <w:sz w:val="22"/>
+                <w:szCs w:val="22"/>
+                <w:lang w:val="nl-NL"/>
+              </w:rPr>
+            </w:pPr>
+            <w:r>
+              <w:rPr>
+                <w:rFonts w:asciiTheme="minorHAnsi" w:eastAsiaTheme="minorHAnsi" w:hAnsiTheme="minorHAnsi" w:cstheme="minorBidi"/>
+                <w:color w:val="808080" w:themeColor="background1" w:themeShade="80"/>
+                <w:sz w:val="22"/>
+                <w:szCs w:val="22"/>
+                <w:lang w:val="nl-NL"/>
+              </w:rPr>
+              <w:t>Settings-Gebruikersbeheer-Teams: user toevoegen</w:t>
+            </w:r>
+          </w:p>
+        </w:tc>
+        <w:tc>
+          <w:tcPr>
+            <w:tcW w:w="2767" w:type="dxa"/>
+          </w:tcPr>
+          <w:p>
+            <w:pPr>
+              <w:rPr>
+                <w:color w:val="808080" w:themeColor="background1" w:themeShade="80"/>
+              </w:rPr>
+            </w:pPr>
+            <w:r>
+              <w:rPr>
+                <w:color w:val="808080" w:themeColor="background1" w:themeShade="80"/>
+              </w:rPr>
+              <w:t>ok</w:t>
+            </w:r>
+          </w:p>
+        </w:tc>
+        <w:tc>
+          <w:tcPr>
+            <w:tcW w:w="4066" w:type="dxa"/>
+          </w:tcPr>
+          <w:p>
+            <w:pPr>
+              <w:pStyle w:val="HTMLPreformatted"/>
+              <w:shd w:val="clear" w:color="auto" w:fill="FFFFFF"/>
+              <w:rPr>
+                <w:rFonts w:asciiTheme="minorHAnsi" w:eastAsiaTheme="minorHAnsi" w:hAnsiTheme="minorHAnsi" w:cstheme="minorBidi"/>
+                <w:color w:val="808080" w:themeColor="background1" w:themeShade="80"/>
+                <w:sz w:val="22"/>
+                <w:szCs w:val="22"/>
+                <w:lang w:val="nl-NL"/>
+              </w:rPr>
+            </w:pPr>
+          </w:p>
+        </w:tc>
+      </w:tr>
+      <w:tr>
+        <w:tc>
+          <w:tcPr>
+            <w:tcW w:w="7387" w:type="dxa"/>
+          </w:tcPr>
+          <w:p>
+            <w:pPr>
+              <w:pStyle w:val="HTMLPreformatted"/>
+              <w:shd w:val="clear" w:color="auto" w:fill="FFFFFF"/>
+              <w:rPr>
+                <w:rFonts w:asciiTheme="minorHAnsi" w:eastAsiaTheme="minorHAnsi" w:hAnsiTheme="minorHAnsi" w:cstheme="minorBidi"/>
+                <w:color w:val="808080" w:themeColor="background1" w:themeShade="80"/>
+                <w:sz w:val="22"/>
+                <w:szCs w:val="22"/>
+                <w:lang w:val="nl-NL"/>
+              </w:rPr>
+            </w:pPr>
+            <w:r>
+              <w:rPr>
+                <w:rFonts w:asciiTheme="minorHAnsi" w:eastAsiaTheme="minorHAnsi" w:hAnsiTheme="minorHAnsi" w:cstheme="minorBidi"/>
+                <w:color w:val="808080" w:themeColor="background1" w:themeShade="80"/>
+                <w:sz w:val="22"/>
+                <w:szCs w:val="22"/>
+                <w:lang w:val="nl-NL"/>
+              </w:rPr>
+              <w:t>Overleg met Herwin,Brian,Lion</w:t>
+            </w:r>
+          </w:p>
+        </w:tc>
+        <w:tc>
+          <w:tcPr>
+            <w:tcW w:w="2767" w:type="dxa"/>
+          </w:tcPr>
+          <w:p>
+            <w:pPr>
+              <w:rPr>
+                <w:color w:val="808080" w:themeColor="background1" w:themeShade="80"/>
+              </w:rPr>
+            </w:pPr>
+            <w:r>
+              <w:rPr>
+                <w:color w:val="808080" w:themeColor="background1" w:themeShade="80"/>
+              </w:rPr>
+              <w:t>ok</w:t>
+            </w:r>
+          </w:p>
+        </w:tc>
+        <w:tc>
+          <w:tcPr>
+            <w:tcW w:w="4066" w:type="dxa"/>
+          </w:tcPr>
+          <w:p>
+            <w:pPr>
+              <w:pStyle w:val="HTMLPreformatted"/>
+              <w:shd w:val="clear" w:color="auto" w:fill="FFFFFF"/>
+              <w:rPr>
+                <w:rFonts w:asciiTheme="minorHAnsi" w:eastAsiaTheme="minorHAnsi" w:hAnsiTheme="minorHAnsi" w:cstheme="minorBidi"/>
+                <w:color w:val="808080" w:themeColor="background1" w:themeShade="80"/>
+                <w:sz w:val="22"/>
+                <w:szCs w:val="22"/>
+                <w:lang w:val="nl-NL"/>
+              </w:rPr>
+            </w:pPr>
+            <w:r>
+              <w:rPr>
+                <w:rFonts w:asciiTheme="minorHAnsi" w:eastAsiaTheme="minorHAnsi" w:hAnsiTheme="minorHAnsi" w:cstheme="minorBidi"/>
+                <w:color w:val="808080" w:themeColor="background1" w:themeShade="80"/>
+                <w:sz w:val="22"/>
+                <w:szCs w:val="22"/>
+                <w:lang w:val="nl-NL"/>
+              </w:rPr>
+              <w:t>Gebruikersbeheermoet af voor maandag</w:t>
+            </w:r>
+          </w:p>
+        </w:tc>
+      </w:tr>
+      <w:tr>
+        <w:tc>
+          <w:tcPr>
+            <w:tcW w:w="7387" w:type="dxa"/>
+          </w:tcPr>
+          <w:p>
+            <w:pPr>
+              <w:pStyle w:val="HTMLPreformatted"/>
+              <w:shd w:val="clear" w:color="auto" w:fill="FFFFFF"/>
+              <w:rPr>
+                <w:rFonts w:asciiTheme="minorHAnsi" w:eastAsiaTheme="minorHAnsi" w:hAnsiTheme="minorHAnsi" w:cstheme="minorBidi"/>
+                <w:color w:val="808080" w:themeColor="background1" w:themeShade="80"/>
+                <w:sz w:val="22"/>
+                <w:szCs w:val="22"/>
+                <w:lang w:val="nl-NL"/>
+              </w:rPr>
+            </w:pPr>
+            <w:r>
+              <w:rPr>
+                <w:rFonts w:asciiTheme="minorHAnsi" w:eastAsiaTheme="minorHAnsi" w:hAnsiTheme="minorHAnsi" w:cstheme="minorBidi"/>
+                <w:color w:val="808080" w:themeColor="background1" w:themeShade="80"/>
+                <w:sz w:val="22"/>
+                <w:szCs w:val="22"/>
+                <w:lang w:val="nl-NL"/>
+              </w:rPr>
+              <w:t>Navigation bar: Toon button rechts met user name + userProfile, pulldown met ‘Logout’ en ‘Settings’ opties.</w:t>
+            </w:r>
+          </w:p>
+        </w:tc>
+        <w:tc>
+          <w:tcPr>
+            <w:tcW w:w="2767" w:type="dxa"/>
+          </w:tcPr>
+          <w:p>
+            <w:pPr>
+              <w:rPr>
+                <w:color w:val="808080" w:themeColor="background1" w:themeShade="80"/>
+              </w:rPr>
+            </w:pPr>
+            <w:r>
+              <w:rPr>
+                <w:color w:val="808080" w:themeColor="background1" w:themeShade="80"/>
+              </w:rPr>
+              <w:t>ok</w:t>
+            </w:r>
+          </w:p>
+        </w:tc>
+        <w:tc>
+          <w:tcPr>
+            <w:tcW w:w="4066" w:type="dxa"/>
+          </w:tcPr>
+          <w:p>
+            <w:pPr>
+              <w:pStyle w:val="HTMLPreformatted"/>
+              <w:shd w:val="clear" w:color="auto" w:fill="FFFFFF"/>
+              <w:rPr>
+                <w:rFonts w:asciiTheme="minorHAnsi" w:eastAsiaTheme="minorHAnsi" w:hAnsiTheme="minorHAnsi" w:cstheme="minorBidi"/>
+                <w:color w:val="808080" w:themeColor="background1" w:themeShade="80"/>
+                <w:sz w:val="22"/>
+                <w:szCs w:val="22"/>
+                <w:lang w:val="nl-NL"/>
+              </w:rPr>
+            </w:pPr>
+          </w:p>
+        </w:tc>
+      </w:tr>
+      <w:tr>
+        <w:tc>
+          <w:tcPr>
+            <w:tcW w:w="7387" w:type="dxa"/>
+          </w:tcPr>
+          <w:p>
+            <w:pPr>
+              <w:pStyle w:val="HTMLPreformatted"/>
+              <w:shd w:val="clear" w:color="auto" w:fill="FFFFFF"/>
+              <w:rPr>
+                <w:rFonts w:asciiTheme="minorHAnsi" w:eastAsiaTheme="minorHAnsi" w:hAnsiTheme="minorHAnsi" w:cstheme="minorBidi"/>
                 <w:color w:val="FF0000"/>
                 <w:sz w:val="22"/>
                 <w:szCs w:val="22"/>
-              </w:rPr>
-            </w:pPr>
-            <w:r>
-              <w:rPr>
-                <w:rFonts w:asciiTheme="minorHAnsi" w:eastAsiaTheme="minorHAnsi" w:hAnsiTheme="minorHAnsi" w:cstheme="minorBidi"/>
-                <w:sz w:val="22"/>
-                <w:szCs w:val="22"/>
-              </w:rPr>
-              <w:t>Settings-Gebruikersbeheer-Teams: detailView: confirmPassword check</w:t>
+                <w:lang w:val="nl-NL"/>
+              </w:rPr>
+            </w:pPr>
+            <w:r>
+              <w:rPr>
+                <w:rFonts w:asciiTheme="minorHAnsi" w:eastAsiaTheme="minorHAnsi" w:hAnsiTheme="minorHAnsi" w:cstheme="minorBidi"/>
+                <w:color w:val="FF0000"/>
+                <w:sz w:val="22"/>
+                <w:szCs w:val="22"/>
+                <w:lang w:val="nl-NL"/>
+              </w:rPr>
+              <w:t>maandag 9 mei 2016</w:t>
+            </w:r>
+          </w:p>
+        </w:tc>
+        <w:tc>
+          <w:tcPr>
+            <w:tcW w:w="2767" w:type="dxa"/>
+          </w:tcPr>
+          <w:p>
+            <w:pPr>
+              <w:rPr>
+                <w:color w:val="FF0000"/>
+              </w:rPr>
+            </w:pPr>
+          </w:p>
+        </w:tc>
+        <w:tc>
+          <w:tcPr>
+            <w:tcW w:w="4066" w:type="dxa"/>
+          </w:tcPr>
+          <w:p>
+            <w:pPr>
+              <w:pStyle w:val="HTMLPreformatted"/>
+              <w:shd w:val="clear" w:color="auto" w:fill="FFFFFF"/>
+              <w:rPr>
+                <w:rFonts w:asciiTheme="minorHAnsi" w:eastAsiaTheme="minorHAnsi" w:hAnsiTheme="minorHAnsi" w:cstheme="minorBidi"/>
+                <w:color w:val="FF0000"/>
+                <w:sz w:val="22"/>
+                <w:szCs w:val="22"/>
+                <w:lang w:val="nl-NL"/>
+              </w:rPr>
+            </w:pPr>
+          </w:p>
+        </w:tc>
+      </w:tr>
+      <w:tr>
+        <w:tc>
+          <w:tcPr>
+            <w:tcW w:w="7387" w:type="dxa"/>
+          </w:tcPr>
+          <w:p>
+            <w:pPr>
+              <w:pStyle w:val="HTMLPreformatted"/>
+              <w:shd w:val="clear" w:color="auto" w:fill="FFFFFF"/>
+              <w:rPr>
+                <w:rFonts w:asciiTheme="minorHAnsi" w:eastAsiaTheme="minorHAnsi" w:hAnsiTheme="minorHAnsi" w:cstheme="minorBidi"/>
+                <w:color w:val="808080" w:themeColor="background1" w:themeShade="80"/>
+                <w:sz w:val="22"/>
+                <w:szCs w:val="22"/>
+                <w:lang w:val="nl-NL"/>
+              </w:rPr>
+            </w:pPr>
+            <w:r>
+              <w:rPr>
+                <w:rFonts w:asciiTheme="minorHAnsi" w:eastAsiaTheme="minorHAnsi" w:hAnsiTheme="minorHAnsi" w:cstheme="minorBidi"/>
+                <w:color w:val="808080" w:themeColor="background1" w:themeShade="80"/>
+                <w:sz w:val="22"/>
+                <w:szCs w:val="22"/>
+                <w:lang w:val="nl-NL"/>
+              </w:rPr>
+              <w:t>Edit translation: row mag  niet editable zijn als geen cell editable is</w:t>
+            </w:r>
+          </w:p>
+        </w:tc>
+        <w:tc>
+          <w:tcPr>
+            <w:tcW w:w="2767" w:type="dxa"/>
+          </w:tcPr>
+          <w:p>
+            <w:pPr>
+              <w:rPr>
+                <w:color w:val="808080" w:themeColor="background1" w:themeShade="80"/>
+              </w:rPr>
+            </w:pPr>
+            <w:r>
+              <w:rPr>
+                <w:color w:val="808080" w:themeColor="background1" w:themeShade="80"/>
+              </w:rPr>
+              <w:t>O</w:t>
+            </w:r>
+            <w:r>
+              <w:rPr>
+                <w:color w:val="808080" w:themeColor="background1" w:themeShade="80"/>
+              </w:rPr>
+              <w:t>k</w:t>
+            </w:r>
+          </w:p>
+        </w:tc>
+        <w:tc>
+          <w:tcPr>
+            <w:tcW w:w="4066" w:type="dxa"/>
+          </w:tcPr>
+          <w:p>
+            <w:pPr>
+              <w:pStyle w:val="HTMLPreformatted"/>
+              <w:shd w:val="clear" w:color="auto" w:fill="FFFFFF"/>
+              <w:rPr>
+                <w:rFonts w:asciiTheme="minorHAnsi" w:eastAsiaTheme="minorHAnsi" w:hAnsiTheme="minorHAnsi" w:cstheme="minorBidi"/>
+                <w:color w:val="808080" w:themeColor="background1" w:themeShade="80"/>
+                <w:sz w:val="22"/>
+                <w:szCs w:val="22"/>
+                <w:lang w:val="nl-NL"/>
+              </w:rPr>
+            </w:pPr>
+          </w:p>
+        </w:tc>
+      </w:tr>
+      <w:tr>
+        <w:tc>
+          <w:tcPr>
+            <w:tcW w:w="7387" w:type="dxa"/>
+          </w:tcPr>
+          <w:p>
+            <w:pPr>
+              <w:pStyle w:val="HTMLPreformatted"/>
+              <w:shd w:val="clear" w:color="auto" w:fill="FFFFFF"/>
+              <w:rPr>
+                <w:rFonts w:asciiTheme="minorHAnsi" w:eastAsiaTheme="minorHAnsi" w:hAnsiTheme="minorHAnsi" w:cstheme="minorBidi"/>
+                <w:sz w:val="22"/>
+                <w:szCs w:val="22"/>
+                <w:lang w:val="nl-NL"/>
+              </w:rPr>
+            </w:pPr>
+            <w:bookmarkStart w:id="0" w:name="_GoBack"/>
+            <w:r>
+              <w:rPr>
+                <w:rFonts w:asciiTheme="minorHAnsi" w:eastAsiaTheme="minorHAnsi" w:hAnsiTheme="minorHAnsi" w:cstheme="minorBidi"/>
+                <w:sz w:val="22"/>
+                <w:szCs w:val="22"/>
+                <w:lang w:val="nl-NL"/>
+              </w:rPr>
+              <w:t>Data struct gewi</w:t>
+            </w:r>
+            <w:r>
+              <w:rPr>
+                <w:rFonts w:asciiTheme="minorHAnsi" w:eastAsiaTheme="minorHAnsi" w:hAnsiTheme="minorHAnsi" w:cstheme="minorBidi"/>
+                <w:sz w:val="22"/>
+                <w:szCs w:val="22"/>
+                <w:lang w:val="nl-NL"/>
+              </w:rPr>
+              <w:t>j</w:t>
+            </w:r>
+            <w:r>
+              <w:rPr>
+                <w:rFonts w:asciiTheme="minorHAnsi" w:eastAsiaTheme="minorHAnsi" w:hAnsiTheme="minorHAnsi" w:cstheme="minorBidi"/>
+                <w:sz w:val="22"/>
+                <w:szCs w:val="22"/>
+                <w:lang w:val="nl-NL"/>
+              </w:rPr>
+              <w:t>zigd – i.p.v. data is er nu data.listView v</w:t>
+            </w:r>
+            <w:r>
+              <w:rPr>
+                <w:rFonts w:asciiTheme="minorHAnsi" w:eastAsiaTheme="minorHAnsi" w:hAnsiTheme="minorHAnsi" w:cstheme="minorBidi"/>
+                <w:sz w:val="22"/>
+                <w:szCs w:val="22"/>
+                <w:lang w:val="nl-NL"/>
+              </w:rPr>
+              <w:t>o</w:t>
+            </w:r>
+            <w:r>
+              <w:rPr>
+                <w:rFonts w:asciiTheme="minorHAnsi" w:eastAsiaTheme="minorHAnsi" w:hAnsiTheme="minorHAnsi" w:cstheme="minorBidi"/>
+                <w:sz w:val="22"/>
+                <w:szCs w:val="22"/>
+                <w:lang w:val="nl-NL"/>
+              </w:rPr>
+              <w:t xml:space="preserve">or </w:t>
+            </w:r>
+            <w:r>
+              <w:rPr>
+                <w:rFonts w:asciiTheme="minorHAnsi" w:eastAsiaTheme="minorHAnsi" w:hAnsiTheme="minorHAnsi" w:cstheme="minorBidi"/>
+                <w:sz w:val="22"/>
+                <w:szCs w:val="22"/>
+                <w:lang w:val="nl-NL"/>
+              </w:rPr>
+              <w:t>de listView en data.detailView voor detailView</w:t>
+            </w:r>
+            <w:r>
+              <w:rPr>
+                <w:rFonts w:asciiTheme="minorHAnsi" w:eastAsiaTheme="minorHAnsi" w:hAnsiTheme="minorHAnsi" w:cstheme="minorBidi"/>
+                <w:sz w:val="22"/>
+                <w:szCs w:val="22"/>
+                <w:lang w:val="nl-NL"/>
+              </w:rPr>
+              <w:t>.</w:t>
+            </w:r>
+            <w:r>
+              <w:rPr>
+                <w:rFonts w:asciiTheme="minorHAnsi" w:eastAsiaTheme="minorHAnsi" w:hAnsiTheme="minorHAnsi" w:cstheme="minorBidi"/>
+                <w:sz w:val="22"/>
+                <w:szCs w:val="22"/>
+                <w:lang w:val="nl-NL"/>
+              </w:rPr>
+              <w:t xml:space="preserve"> Zodat er een contrller kan worden gebruikt voor zowel listView als detailView – de view  refereert naar betreffende keys in $scope.data.</w:t>
+            </w:r>
+            <w:r>
+              <w:rPr>
+                <w:rFonts w:asciiTheme="minorHAnsi" w:eastAsiaTheme="minorHAnsi" w:hAnsiTheme="minorHAnsi" w:cstheme="minorBidi"/>
+                <w:sz w:val="22"/>
+                <w:szCs w:val="22"/>
+                <w:lang w:val="nl-NL"/>
+              </w:rPr>
+              <w:t xml:space="preserve"> API geeft nu camelCase keys terug i.p.v. keys in HOOFDLETTERS of Cap First</w:t>
+            </w:r>
+            <w:bookmarkEnd w:id="0"/>
+            <w:r>
+              <w:rPr>
+                <w:rFonts w:asciiTheme="minorHAnsi" w:eastAsiaTheme="minorHAnsi" w:hAnsiTheme="minorHAnsi" w:cstheme="minorBidi"/>
+                <w:sz w:val="22"/>
+                <w:szCs w:val="22"/>
+                <w:lang w:val="nl-NL"/>
+              </w:rPr>
+              <w:t>.</w:t>
             </w:r>
           </w:p>
         </w:tc>
@@ -4882,193 +5785,137 @@
                 <w:lang w:val="nl-NL"/>
               </w:rPr>
             </w:pPr>
-          </w:p>
-        </w:tc>
-      </w:tr>
-      <w:tr>
-        <w:tc>
-          <w:tcPr>
-            <w:tcW w:w="7387" w:type="dxa"/>
-          </w:tcPr>
-          <w:p>
-            <w:pPr>
-              <w:pStyle w:val="HTMLPreformatted"/>
-              <w:shd w:val="clear" w:color="auto" w:fill="FFFFFF"/>
-              <w:rPr>
-                <w:rFonts w:asciiTheme="minorHAnsi" w:eastAsiaTheme="minorHAnsi" w:hAnsiTheme="minorHAnsi" w:cstheme="minorBidi"/>
-                <w:sz w:val="22"/>
-                <w:szCs w:val="22"/>
-                <w:lang w:val="nl-NL"/>
-              </w:rPr>
-            </w:pPr>
-            <w:r>
-              <w:rPr>
-                <w:rFonts w:asciiTheme="minorHAnsi" w:eastAsiaTheme="minorHAnsi" w:hAnsiTheme="minorHAnsi" w:cstheme="minorBidi"/>
-                <w:sz w:val="22"/>
-                <w:szCs w:val="22"/>
-                <w:lang w:val="nl-NL"/>
-              </w:rPr>
-              <w:t>Settings-Gebruikersbeheer-Teams: user toevoegen</w:t>
-            </w:r>
-          </w:p>
-        </w:tc>
-        <w:tc>
-          <w:tcPr>
-            <w:tcW w:w="2767" w:type="dxa"/>
-          </w:tcPr>
-          <w:p>
-            <w:r>
-              <w:t>ok</w:t>
-            </w:r>
-          </w:p>
-        </w:tc>
-        <w:tc>
-          <w:tcPr>
-            <w:tcW w:w="4066" w:type="dxa"/>
-          </w:tcPr>
-          <w:p>
-            <w:pPr>
-              <w:pStyle w:val="HTMLPreformatted"/>
-              <w:shd w:val="clear" w:color="auto" w:fill="FFFFFF"/>
-              <w:rPr>
-                <w:rFonts w:asciiTheme="minorHAnsi" w:eastAsiaTheme="minorHAnsi" w:hAnsiTheme="minorHAnsi" w:cstheme="minorBidi"/>
-                <w:sz w:val="22"/>
-                <w:szCs w:val="22"/>
-                <w:lang w:val="nl-NL"/>
-              </w:rPr>
-            </w:pPr>
-          </w:p>
-        </w:tc>
-      </w:tr>
-      <w:tr>
-        <w:tc>
-          <w:tcPr>
-            <w:tcW w:w="7387" w:type="dxa"/>
-          </w:tcPr>
-          <w:p>
-            <w:pPr>
-              <w:pStyle w:val="HTMLPreformatted"/>
-              <w:shd w:val="clear" w:color="auto" w:fill="FFFFFF"/>
-              <w:rPr>
-                <w:rFonts w:asciiTheme="minorHAnsi" w:eastAsiaTheme="minorHAnsi" w:hAnsiTheme="minorHAnsi" w:cstheme="minorBidi"/>
-                <w:sz w:val="22"/>
-                <w:szCs w:val="22"/>
-                <w:lang w:val="nl-NL"/>
-              </w:rPr>
-            </w:pPr>
-            <w:r>
-              <w:rPr>
-                <w:rFonts w:asciiTheme="minorHAnsi" w:eastAsiaTheme="minorHAnsi" w:hAnsiTheme="minorHAnsi" w:cstheme="minorBidi"/>
-                <w:sz w:val="22"/>
-                <w:szCs w:val="22"/>
-                <w:lang w:val="nl-NL"/>
-              </w:rPr>
-              <w:t>Overleg met Herwin,Brian,Lion</w:t>
-            </w:r>
-          </w:p>
-        </w:tc>
-        <w:tc>
-          <w:tcPr>
-            <w:tcW w:w="2767" w:type="dxa"/>
-          </w:tcPr>
-          <w:p>
-            <w:r>
-              <w:t>ok</w:t>
-            </w:r>
-          </w:p>
-        </w:tc>
-        <w:tc>
-          <w:tcPr>
-            <w:tcW w:w="4066" w:type="dxa"/>
-          </w:tcPr>
-          <w:p>
-            <w:pPr>
-              <w:pStyle w:val="HTMLPreformatted"/>
-              <w:shd w:val="clear" w:color="auto" w:fill="FFFFFF"/>
-              <w:rPr>
-                <w:rFonts w:asciiTheme="minorHAnsi" w:eastAsiaTheme="minorHAnsi" w:hAnsiTheme="minorHAnsi" w:cstheme="minorBidi"/>
-                <w:sz w:val="22"/>
-                <w:szCs w:val="22"/>
-                <w:lang w:val="nl-NL"/>
-              </w:rPr>
-            </w:pPr>
-            <w:r>
-              <w:rPr>
-                <w:rFonts w:asciiTheme="minorHAnsi" w:eastAsiaTheme="minorHAnsi" w:hAnsiTheme="minorHAnsi" w:cstheme="minorBidi"/>
-                <w:sz w:val="22"/>
-                <w:szCs w:val="22"/>
-                <w:lang w:val="nl-NL"/>
-              </w:rPr>
-              <w:t>Gebruikersbeheermoet af voor maandag</w:t>
-            </w:r>
-          </w:p>
-        </w:tc>
-      </w:tr>
-      <w:tr>
-        <w:tc>
-          <w:tcPr>
-            <w:tcW w:w="7387" w:type="dxa"/>
-          </w:tcPr>
-          <w:p>
-            <w:pPr>
-              <w:pStyle w:val="HTMLPreformatted"/>
-              <w:shd w:val="clear" w:color="auto" w:fill="FFFFFF"/>
-              <w:rPr>
-                <w:rFonts w:asciiTheme="minorHAnsi" w:eastAsiaTheme="minorHAnsi" w:hAnsiTheme="minorHAnsi" w:cstheme="minorBidi"/>
-                <w:sz w:val="22"/>
-                <w:szCs w:val="22"/>
-                <w:lang w:val="nl-NL"/>
-              </w:rPr>
-            </w:pPr>
-            <w:r>
-              <w:rPr>
-                <w:rFonts w:asciiTheme="minorHAnsi" w:eastAsiaTheme="minorHAnsi" w:hAnsiTheme="minorHAnsi" w:cstheme="minorBidi"/>
-                <w:sz w:val="22"/>
-                <w:szCs w:val="22"/>
-                <w:lang w:val="nl-NL"/>
-              </w:rPr>
-              <w:t xml:space="preserve">Navigation bar: Toon button rechts met user name + userProfile, pulldown met </w:t>
-            </w:r>
-            <w:r>
-              <w:rPr>
-                <w:rFonts w:asciiTheme="minorHAnsi" w:eastAsiaTheme="minorHAnsi" w:hAnsiTheme="minorHAnsi" w:cstheme="minorBidi"/>
-                <w:sz w:val="22"/>
-                <w:szCs w:val="22"/>
-                <w:lang w:val="nl-NL"/>
-              </w:rPr>
-              <w:t xml:space="preserve">‘Logout’ en ‘Settings’ </w:t>
-            </w:r>
-            <w:r>
-              <w:rPr>
-                <w:rFonts w:asciiTheme="minorHAnsi" w:eastAsiaTheme="minorHAnsi" w:hAnsiTheme="minorHAnsi" w:cstheme="minorBidi"/>
-                <w:sz w:val="22"/>
-                <w:szCs w:val="22"/>
-                <w:lang w:val="nl-NL"/>
-              </w:rPr>
-              <w:t>opties</w:t>
-            </w:r>
-            <w:r>
-              <w:rPr>
-                <w:rFonts w:asciiTheme="minorHAnsi" w:eastAsiaTheme="minorHAnsi" w:hAnsiTheme="minorHAnsi" w:cstheme="minorBidi"/>
-                <w:sz w:val="22"/>
-                <w:szCs w:val="22"/>
-                <w:lang w:val="nl-NL"/>
-              </w:rPr>
-              <w:t>.</w:t>
-            </w:r>
-          </w:p>
-        </w:tc>
-        <w:tc>
-          <w:tcPr>
-            <w:tcW w:w="2767" w:type="dxa"/>
-          </w:tcPr>
-          <w:p>
-            <w:r>
-              <w:t>ok</w:t>
-            </w:r>
-            <w:bookmarkStart w:id="0" w:name="_GoBack"/>
-            <w:bookmarkEnd w:id="0"/>
-          </w:p>
+            <w:r>
+              <w:rPr>
+                <w:rFonts w:asciiTheme="minorHAnsi" w:eastAsiaTheme="minorHAnsi" w:hAnsiTheme="minorHAnsi" w:cstheme="minorBidi"/>
+                <w:sz w:val="22"/>
+                <w:szCs w:val="22"/>
+                <w:lang w:val="nl-NL"/>
+              </w:rPr>
+              <w:t xml:space="preserve">Gewijzigd: </w:t>
+            </w:r>
+            <w:r>
+              <w:rPr>
+                <w:rFonts w:asciiTheme="minorHAnsi" w:eastAsiaTheme="minorHAnsi" w:hAnsiTheme="minorHAnsi" w:cstheme="minorBidi"/>
+                <w:sz w:val="22"/>
+                <w:szCs w:val="22"/>
+                <w:lang w:val="nl-NL"/>
+              </w:rPr>
+              <w:t>state</w:t>
+            </w:r>
+            <w:r>
+              <w:rPr>
+                <w:rFonts w:asciiTheme="minorHAnsi" w:eastAsiaTheme="minorHAnsi" w:hAnsiTheme="minorHAnsi" w:cstheme="minorBidi"/>
+                <w:sz w:val="22"/>
+                <w:szCs w:val="22"/>
+                <w:lang w:val="nl-NL"/>
+              </w:rPr>
+              <w:t xml:space="preserve">  in </w:t>
+            </w:r>
+            <w:r>
+              <w:rPr>
+                <w:rFonts w:asciiTheme="minorHAnsi" w:eastAsiaTheme="minorHAnsi" w:hAnsiTheme="minorHAnsi" w:cstheme="minorBidi"/>
+                <w:sz w:val="22"/>
+                <w:szCs w:val="22"/>
+                <w:lang w:val="nl-NL"/>
+              </w:rPr>
+              <w:t>app.js</w:t>
+            </w:r>
+            <w:r>
+              <w:rPr>
+                <w:rFonts w:asciiTheme="minorHAnsi" w:eastAsiaTheme="minorHAnsi" w:hAnsiTheme="minorHAnsi" w:cstheme="minorBidi"/>
+                <w:sz w:val="22"/>
+                <w:szCs w:val="22"/>
+                <w:lang w:val="nl-NL"/>
+              </w:rPr>
+              <w:t>, team, jobDomain, translation,</w:t>
+            </w:r>
+            <w:r>
+              <w:rPr>
+                <w:rFonts w:asciiTheme="minorHAnsi" w:eastAsiaTheme="minorHAnsi" w:hAnsiTheme="minorHAnsi" w:cstheme="minorBidi"/>
+                <w:sz w:val="22"/>
+                <w:szCs w:val="22"/>
+                <w:lang w:val="nl-NL"/>
+              </w:rPr>
+              <w:t xml:space="preserve"> </w:t>
+            </w:r>
+            <w:r>
+              <w:rPr>
+                <w:rFonts w:asciiTheme="minorHAnsi" w:eastAsiaTheme="minorHAnsi" w:hAnsiTheme="minorHAnsi" w:cstheme="minorBidi"/>
+                <w:sz w:val="22"/>
+                <w:szCs w:val="22"/>
+                <w:lang w:val="nl-NL"/>
+              </w:rPr>
+              <w:t>tableView.html</w:t>
+            </w:r>
+          </w:p>
+        </w:tc>
+      </w:tr>
+      <w:tr>
+        <w:tc>
+          <w:tcPr>
+            <w:tcW w:w="7387" w:type="dxa"/>
+          </w:tcPr>
+          <w:p>
+            <w:pPr>
+              <w:pStyle w:val="HTMLPreformatted"/>
+              <w:shd w:val="clear" w:color="auto" w:fill="FFFFFF"/>
+              <w:rPr>
+                <w:rFonts w:asciiTheme="minorHAnsi" w:eastAsiaTheme="minorHAnsi" w:hAnsiTheme="minorHAnsi" w:cstheme="minorBidi"/>
+                <w:sz w:val="22"/>
+                <w:szCs w:val="22"/>
+                <w:lang w:val="nl-NL"/>
+              </w:rPr>
+            </w:pPr>
+          </w:p>
+        </w:tc>
+        <w:tc>
+          <w:tcPr>
+            <w:tcW w:w="2767" w:type="dxa"/>
+          </w:tcPr>
+          <w:p/>
+        </w:tc>
+        <w:tc>
+          <w:tcPr>
+            <w:tcW w:w="4066" w:type="dxa"/>
+          </w:tcPr>
+          <w:p>
+            <w:pPr>
+              <w:pStyle w:val="HTMLPreformatted"/>
+              <w:shd w:val="clear" w:color="auto" w:fill="FFFFFF"/>
+              <w:rPr>
+                <w:rFonts w:asciiTheme="minorHAnsi" w:eastAsiaTheme="minorHAnsi" w:hAnsiTheme="minorHAnsi" w:cstheme="minorBidi"/>
+                <w:sz w:val="22"/>
+                <w:szCs w:val="22"/>
+                <w:lang w:val="nl-NL"/>
+              </w:rPr>
+            </w:pPr>
+          </w:p>
+        </w:tc>
+      </w:tr>
+      <w:tr>
+        <w:tc>
+          <w:tcPr>
+            <w:tcW w:w="7387" w:type="dxa"/>
+          </w:tcPr>
+          <w:p>
+            <w:pPr>
+              <w:pStyle w:val="HTMLPreformatted"/>
+              <w:shd w:val="clear" w:color="auto" w:fill="FFFFFF"/>
+              <w:rPr>
+                <w:rFonts w:asciiTheme="minorHAnsi" w:eastAsiaTheme="minorHAnsi" w:hAnsiTheme="minorHAnsi" w:cstheme="minorBidi"/>
+                <w:sz w:val="22"/>
+                <w:szCs w:val="22"/>
+                <w:lang w:val="nl-NL"/>
+              </w:rPr>
+            </w:pPr>
+          </w:p>
+        </w:tc>
+        <w:tc>
+          <w:tcPr>
+            <w:tcW w:w="2767" w:type="dxa"/>
+          </w:tcPr>
+          <w:p/>
         </w:tc>
         <w:tc>
           <w:tcPr>

</xml_diff>

<commit_message>
Menumodule: omschrijven, datastructuur bedenken etc; Code vereenvoudigen – APIService direct aanroepen vanuit state; Directive compareTo in addUser gaf errors - verwijderd;
</commit_message>
<xml_diff>
--- a/Docs/ToDo.docx
+++ b/Docs/ToDo.docx
@@ -99,598 +99,477 @@
                 <w:color w:val="808080" w:themeColor="background1" w:themeShade="80"/>
                 <w:lang w:val="en-US"/>
               </w:rPr>
-              <w:t xml:space="preserve">response </w:t>
-            </w:r>
-            <w:proofErr w:type="spellStart"/>
-            <w:r>
+              <w:t>response loggen, 401 (not authenticated): redirect login, 402: redirect url = instelling in configuratie</w:t>
+            </w:r>
+          </w:p>
+          <w:p>
+            <w:pPr>
+              <w:rPr>
+                <w:color w:val="808080" w:themeColor="background1" w:themeShade="80"/>
+              </w:rPr>
+            </w:pPr>
+            <w:r>
+              <w:rPr>
+                <w:color w:val="808080" w:themeColor="background1" w:themeShade="80"/>
+              </w:rPr>
+              <w:t>alles loggen; bij 403 (not authorized) naar pagina redirecten die in clientConfig gespecificeerd is;</w:t>
+            </w:r>
+          </w:p>
+          <w:p>
+            <w:pPr>
+              <w:rPr>
+                <w:color w:val="808080" w:themeColor="background1" w:themeShade="80"/>
+              </w:rPr>
+            </w:pPr>
+          </w:p>
+        </w:tc>
+        <w:tc>
+          <w:tcPr>
+            <w:tcW w:w="4066" w:type="dxa"/>
+          </w:tcPr>
+          <w:p/>
+        </w:tc>
+      </w:tr>
+      <w:tr>
+        <w:tc>
+          <w:tcPr>
+            <w:tcW w:w="7387" w:type="dxa"/>
+          </w:tcPr>
+          <w:p>
+            <w:pPr>
+              <w:rPr>
+                <w:color w:val="808080" w:themeColor="background1" w:themeShade="80"/>
+              </w:rPr>
+            </w:pPr>
+            <w:r>
+              <w:rPr>
+                <w:color w:val="808080" w:themeColor="background1" w:themeShade="80"/>
+              </w:rPr>
+              <w:t>SessionTimeout is nu ook client side geimplementeerd. Dit verwijderen en alleen server-side sessiontimeout gebruiken...</w:t>
+            </w:r>
+          </w:p>
+        </w:tc>
+        <w:tc>
+          <w:tcPr>
+            <w:tcW w:w="2767" w:type="dxa"/>
+          </w:tcPr>
+          <w:p>
+            <w:pPr>
+              <w:rPr>
+                <w:color w:val="808080" w:themeColor="background1" w:themeShade="80"/>
+              </w:rPr>
+            </w:pPr>
+            <w:r>
+              <w:rPr>
+                <w:color w:val="808080" w:themeColor="background1" w:themeShade="80"/>
+              </w:rPr>
+              <w:t>ok</w:t>
+            </w:r>
+          </w:p>
+        </w:tc>
+        <w:tc>
+          <w:tcPr>
+            <w:tcW w:w="4066" w:type="dxa"/>
+          </w:tcPr>
+          <w:p/>
+        </w:tc>
+      </w:tr>
+      <w:tr>
+        <w:tc>
+          <w:tcPr>
+            <w:tcW w:w="7387" w:type="dxa"/>
+          </w:tcPr>
+          <w:p>
+            <w:pPr>
+              <w:rPr>
+                <w:color w:val="808080" w:themeColor="background1" w:themeShade="80"/>
+              </w:rPr>
+            </w:pPr>
+            <w:r>
+              <w:rPr>
+                <w:color w:val="808080" w:themeColor="background1" w:themeShade="80"/>
+              </w:rPr>
+              <w:t>public states (login,register,userProfiles etc) ontoegankelijk maken wanneer ingelogd</w:t>
+            </w:r>
+          </w:p>
+        </w:tc>
+        <w:tc>
+          <w:tcPr>
+            <w:tcW w:w="2767" w:type="dxa"/>
+          </w:tcPr>
+          <w:p>
+            <w:pPr>
+              <w:rPr>
+                <w:color w:val="808080" w:themeColor="background1" w:themeShade="80"/>
+              </w:rPr>
+            </w:pPr>
+            <w:r>
+              <w:rPr>
+                <w:color w:val="808080" w:themeColor="background1" w:themeShade="80"/>
+              </w:rPr>
+              <w:t>ok</w:t>
+            </w:r>
+          </w:p>
+        </w:tc>
+        <w:tc>
+          <w:tcPr>
+            <w:tcW w:w="4066" w:type="dxa"/>
+          </w:tcPr>
+          <w:p/>
+        </w:tc>
+      </w:tr>
+      <w:tr>
+        <w:tc>
+          <w:tcPr>
+            <w:tcW w:w="7387" w:type="dxa"/>
+          </w:tcPr>
+          <w:p>
+            <w:pPr>
+              <w:rPr>
+                <w:color w:val="808080" w:themeColor="background1" w:themeShade="80"/>
+              </w:rPr>
+            </w:pPr>
+            <w:r>
+              <w:rPr>
+                <w:color w:val="808080" w:themeColor="background1" w:themeShade="80"/>
+              </w:rPr>
+              <w:t>Configuratie: welk onderdeel van de client moeten configureerbaar zijn en hoe moet de Api dat aangeven?</w:t>
+            </w:r>
+          </w:p>
+        </w:tc>
+        <w:tc>
+          <w:tcPr>
+            <w:tcW w:w="2767" w:type="dxa"/>
+          </w:tcPr>
+          <w:p>
+            <w:pPr>
+              <w:rPr>
+                <w:color w:val="808080" w:themeColor="background1" w:themeShade="80"/>
+              </w:rPr>
+            </w:pPr>
+          </w:p>
+        </w:tc>
+        <w:tc>
+          <w:tcPr>
+            <w:tcW w:w="4066" w:type="dxa"/>
+          </w:tcPr>
+          <w:p/>
+        </w:tc>
+      </w:tr>
+      <w:tr>
+        <w:tc>
+          <w:tcPr>
+            <w:tcW w:w="7387" w:type="dxa"/>
+          </w:tcPr>
+          <w:p>
+            <w:pPr>
+              <w:rPr>
+                <w:color w:val="808080" w:themeColor="background1" w:themeShade="80"/>
+              </w:rPr>
+            </w:pPr>
+            <w:r>
+              <w:rPr>
+                <w:color w:val="808080" w:themeColor="background1" w:themeShade="80"/>
+              </w:rPr>
+              <w:t>/translation om translations op te halen en het vertonen van de listview om translation te editen zijn 2 verschillende dingen!</w:t>
+            </w:r>
+          </w:p>
+        </w:tc>
+        <w:tc>
+          <w:tcPr>
+            <w:tcW w:w="2767" w:type="dxa"/>
+          </w:tcPr>
+          <w:p>
+            <w:pPr>
+              <w:rPr>
+                <w:color w:val="808080" w:themeColor="background1" w:themeShade="80"/>
+              </w:rPr>
+            </w:pPr>
+            <w:r>
+              <w:rPr>
+                <w:color w:val="808080" w:themeColor="background1" w:themeShade="80"/>
+              </w:rPr>
+              <w:t>ok</w:t>
+            </w:r>
+          </w:p>
+        </w:tc>
+        <w:tc>
+          <w:tcPr>
+            <w:tcW w:w="4066" w:type="dxa"/>
+          </w:tcPr>
+          <w:p/>
+        </w:tc>
+      </w:tr>
+      <w:tr>
+        <w:tc>
+          <w:tcPr>
+            <w:tcW w:w="7387" w:type="dxa"/>
+          </w:tcPr>
+          <w:p/>
+        </w:tc>
+        <w:tc>
+          <w:tcPr>
+            <w:tcW w:w="2767" w:type="dxa"/>
+          </w:tcPr>
+          <w:p/>
+        </w:tc>
+        <w:tc>
+          <w:tcPr>
+            <w:tcW w:w="4066" w:type="dxa"/>
+          </w:tcPr>
+          <w:p/>
+        </w:tc>
+      </w:tr>
+      <w:tr>
+        <w:tc>
+          <w:tcPr>
+            <w:tcW w:w="7387" w:type="dxa"/>
+          </w:tcPr>
+          <w:p>
+            <w:pPr>
+              <w:rPr>
+                <w:color w:val="FF0000"/>
+              </w:rPr>
+            </w:pPr>
+            <w:r>
+              <w:rPr>
+                <w:color w:val="FF0000"/>
+              </w:rPr>
+              <w:t>Vrijdag 2016-04-08</w:t>
+            </w:r>
+          </w:p>
+        </w:tc>
+        <w:tc>
+          <w:tcPr>
+            <w:tcW w:w="2767" w:type="dxa"/>
+          </w:tcPr>
+          <w:p>
+            <w:pPr>
+              <w:rPr>
+                <w:color w:val="FF0000"/>
+              </w:rPr>
+            </w:pPr>
+          </w:p>
+        </w:tc>
+        <w:tc>
+          <w:tcPr>
+            <w:tcW w:w="4066" w:type="dxa"/>
+          </w:tcPr>
+          <w:p>
+            <w:pPr>
+              <w:rPr>
+                <w:color w:val="FF0000"/>
+              </w:rPr>
+            </w:pPr>
+          </w:p>
+        </w:tc>
+      </w:tr>
+      <w:tr>
+        <w:tc>
+          <w:tcPr>
+            <w:tcW w:w="7387" w:type="dxa"/>
+          </w:tcPr>
+          <w:p>
+            <w:pPr>
+              <w:rPr>
+                <w:color w:val="808080" w:themeColor="background1" w:themeShade="80"/>
+              </w:rPr>
+            </w:pPr>
+            <w:r>
+              <w:rPr>
+                <w:color w:val="808080" w:themeColor="background1" w:themeShade="80"/>
+              </w:rPr>
+              <w:t>/editTranslation: 'aantal pagina buttons' en 'totaal aantal items'  werkt nog niet goed... tableview toont 15 regels / pagina en 82 paginabuttons...</w:t>
+            </w:r>
+          </w:p>
+          <w:p>
+            <w:pPr>
+              <w:rPr>
+                <w:color w:val="808080" w:themeColor="background1" w:themeShade="80"/>
+              </w:rPr>
+            </w:pPr>
+          </w:p>
+        </w:tc>
+        <w:tc>
+          <w:tcPr>
+            <w:tcW w:w="2767" w:type="dxa"/>
+          </w:tcPr>
+          <w:p>
+            <w:pPr>
+              <w:rPr>
+                <w:color w:val="808080" w:themeColor="background1" w:themeShade="80"/>
+              </w:rPr>
+            </w:pPr>
+            <w:r>
+              <w:rPr>
+                <w:color w:val="808080" w:themeColor="background1" w:themeShade="80"/>
+              </w:rPr>
+              <w:t>ok</w:t>
+            </w:r>
+          </w:p>
+        </w:tc>
+        <w:tc>
+          <w:tcPr>
+            <w:tcW w:w="4066" w:type="dxa"/>
+          </w:tcPr>
+          <w:p>
+            <w:pPr>
+              <w:rPr>
+                <w:color w:val="808080" w:themeColor="background1" w:themeShade="80"/>
+              </w:rPr>
+            </w:pPr>
+            <w:r>
+              <w:rPr>
+                <w:color w:val="808080" w:themeColor="background1" w:themeShade="80"/>
+              </w:rPr>
+              <w:t>Waarde van totalitems klopte nite... moet apart afgeleid worden... check</w:t>
+            </w:r>
+          </w:p>
+        </w:tc>
+      </w:tr>
+      <w:tr>
+        <w:tc>
+          <w:tcPr>
+            <w:tcW w:w="7387" w:type="dxa"/>
+          </w:tcPr>
+          <w:p>
+            <w:pPr>
+              <w:rPr>
+                <w:color w:val="808080" w:themeColor="background1" w:themeShade="80"/>
+              </w:rPr>
+            </w:pPr>
+            <w:r>
+              <w:rPr>
+                <w:color w:val="808080" w:themeColor="background1" w:themeShade="80"/>
+              </w:rPr>
+              <w:t>P</w:t>
+            </w:r>
+            <w:r>
+              <w:rPr>
+                <w:color w:val="808080" w:themeColor="background1" w:themeShade="80"/>
+              </w:rPr>
+              <w:t>aginationstrip</w:t>
+            </w:r>
+            <w:r>
+              <w:rPr>
+                <w:color w:val="808080" w:themeColor="background1" w:themeShade="80"/>
+              </w:rPr>
+              <w:t xml:space="preserve"> vertoont laatste </w:t>
+            </w:r>
+            <w:r>
+              <w:rPr>
+                <w:color w:val="808080" w:themeColor="background1" w:themeShade="80"/>
+              </w:rPr>
+              <w:t>pagin</w:t>
+            </w:r>
+            <w:r>
+              <w:rPr>
+                <w:color w:val="808080" w:themeColor="background1" w:themeShade="80"/>
+              </w:rPr>
+              <w:t>abutton niet</w:t>
+            </w:r>
+          </w:p>
+        </w:tc>
+        <w:tc>
+          <w:tcPr>
+            <w:tcW w:w="2767" w:type="dxa"/>
+          </w:tcPr>
+          <w:p>
+            <w:pPr>
+              <w:rPr>
+                <w:color w:val="808080" w:themeColor="background1" w:themeShade="80"/>
+              </w:rPr>
+            </w:pPr>
+            <w:r>
+              <w:rPr>
+                <w:color w:val="808080" w:themeColor="background1" w:themeShade="80"/>
+              </w:rPr>
+              <w:t>Ok</w:t>
+            </w:r>
+          </w:p>
+        </w:tc>
+        <w:tc>
+          <w:tcPr>
+            <w:tcW w:w="4066" w:type="dxa"/>
+          </w:tcPr>
+          <w:p/>
+        </w:tc>
+      </w:tr>
+      <w:tr>
+        <w:tc>
+          <w:tcPr>
+            <w:tcW w:w="7387" w:type="dxa"/>
+          </w:tcPr>
+          <w:p>
+            <w:pPr>
+              <w:rPr>
+                <w:color w:val="808080" w:themeColor="background1" w:themeShade="80"/>
+              </w:rPr>
+            </w:pPr>
+            <w:r>
+              <w:rPr>
+                <w:color w:val="808080" w:themeColor="background1" w:themeShade="80"/>
+              </w:rPr>
+              <w:t>domeinen: rechten en rollen matrix implementeren @ https://portal.hrmatches.com/index.cfm?module=hrsettings&amp;view=permissions</w:t>
+            </w:r>
+          </w:p>
+          <w:p>
+            <w:pPr>
+              <w:rPr>
+                <w:color w:val="808080" w:themeColor="background1" w:themeShade="80"/>
+              </w:rPr>
+            </w:pPr>
+            <w:r>
+              <w:rPr>
+                <w:color w:val="808080" w:themeColor="background1" w:themeShade="80"/>
+              </w:rPr>
+              <w:t>specificeer formaat van /rechtenrollen data (zie ook onder)</w:t>
+            </w:r>
+          </w:p>
+        </w:tc>
+        <w:tc>
+          <w:tcPr>
+            <w:tcW w:w="2767" w:type="dxa"/>
+          </w:tcPr>
+          <w:p>
+            <w:pPr>
+              <w:rPr>
+                <w:color w:val="808080" w:themeColor="background1" w:themeShade="80"/>
+              </w:rPr>
+            </w:pPr>
+            <w:r>
+              <w:rPr>
+                <w:color w:val="808080" w:themeColor="background1" w:themeShade="80"/>
+              </w:rPr>
+              <w:t>Ok</w:t>
+            </w:r>
+          </w:p>
+        </w:tc>
+        <w:tc>
+          <w:tcPr>
+            <w:tcW w:w="4066" w:type="dxa"/>
+          </w:tcPr>
+          <w:p/>
+        </w:tc>
+      </w:tr>
+      <w:tr>
+        <w:tc>
+          <w:tcPr>
+            <w:tcW w:w="7387" w:type="dxa"/>
+          </w:tcPr>
+          <w:p>
+            <w:pPr>
               <w:rPr>
                 <w:color w:val="808080" w:themeColor="background1" w:themeShade="80"/>
                 <w:lang w:val="en-US"/>
               </w:rPr>
-              <w:t>loggen</w:t>
-            </w:r>
-            <w:proofErr w:type="spellEnd"/>
+            </w:pPr>
             <w:r>
               <w:rPr>
                 <w:color w:val="808080" w:themeColor="background1" w:themeShade="80"/>
                 <w:lang w:val="en-US"/>
               </w:rPr>
-              <w:t xml:space="preserve">, 401 (not authenticated): redirect login, 402: redirect </w:t>
-            </w:r>
-            <w:proofErr w:type="spellStart"/>
-            <w:r>
-              <w:rPr>
-                <w:color w:val="808080" w:themeColor="background1" w:themeShade="80"/>
-                <w:lang w:val="en-US"/>
-              </w:rPr>
-              <w:t>url</w:t>
-            </w:r>
-            <w:proofErr w:type="spellEnd"/>
-            <w:r>
-              <w:rPr>
-                <w:color w:val="808080" w:themeColor="background1" w:themeShade="80"/>
-                <w:lang w:val="en-US"/>
-              </w:rPr>
-              <w:t xml:space="preserve"> = </w:t>
-            </w:r>
-            <w:proofErr w:type="spellStart"/>
-            <w:r>
-              <w:rPr>
-                <w:color w:val="808080" w:themeColor="background1" w:themeShade="80"/>
-                <w:lang w:val="en-US"/>
-              </w:rPr>
-              <w:t>instelling</w:t>
-            </w:r>
-            <w:proofErr w:type="spellEnd"/>
-            <w:r>
-              <w:rPr>
-                <w:color w:val="808080" w:themeColor="background1" w:themeShade="80"/>
-                <w:lang w:val="en-US"/>
-              </w:rPr>
-              <w:t xml:space="preserve"> in </w:t>
-            </w:r>
-            <w:proofErr w:type="spellStart"/>
-            <w:r>
-              <w:rPr>
-                <w:color w:val="808080" w:themeColor="background1" w:themeShade="80"/>
-                <w:lang w:val="en-US"/>
-              </w:rPr>
-              <w:t>configuratie</w:t>
-            </w:r>
-            <w:proofErr w:type="spellEnd"/>
-          </w:p>
-          <w:p>
-            <w:pPr>
-              <w:rPr>
-                <w:color w:val="808080" w:themeColor="background1" w:themeShade="80"/>
-              </w:rPr>
-            </w:pPr>
-            <w:r>
-              <w:rPr>
-                <w:color w:val="808080" w:themeColor="background1" w:themeShade="80"/>
-              </w:rPr>
-              <w:t>alles loggen; bij 403 (not authorized) naar pagina redirecten die in clientConfig gespecificeerd is;</w:t>
-            </w:r>
-          </w:p>
-          <w:p>
-            <w:pPr>
-              <w:rPr>
-                <w:color w:val="808080" w:themeColor="background1" w:themeShade="80"/>
-              </w:rPr>
-            </w:pPr>
-          </w:p>
-        </w:tc>
-        <w:tc>
-          <w:tcPr>
-            <w:tcW w:w="4066" w:type="dxa"/>
-          </w:tcPr>
-          <w:p/>
-        </w:tc>
-      </w:tr>
-      <w:tr>
-        <w:tc>
-          <w:tcPr>
-            <w:tcW w:w="7387" w:type="dxa"/>
-          </w:tcPr>
-          <w:p>
-            <w:pPr>
-              <w:rPr>
-                <w:color w:val="808080" w:themeColor="background1" w:themeShade="80"/>
-              </w:rPr>
-            </w:pPr>
-            <w:r>
-              <w:rPr>
-                <w:color w:val="808080" w:themeColor="background1" w:themeShade="80"/>
-              </w:rPr>
-              <w:t>SessionTimeout is nu ook client side geimplementeerd. Dit verwijderen en alleen server-side sessiontimeout gebruiken...</w:t>
-            </w:r>
-          </w:p>
-        </w:tc>
-        <w:tc>
-          <w:tcPr>
-            <w:tcW w:w="2767" w:type="dxa"/>
-          </w:tcPr>
-          <w:p>
-            <w:pPr>
-              <w:rPr>
-                <w:color w:val="808080" w:themeColor="background1" w:themeShade="80"/>
-              </w:rPr>
-            </w:pPr>
-            <w:r>
-              <w:rPr>
-                <w:color w:val="808080" w:themeColor="background1" w:themeShade="80"/>
-              </w:rPr>
-              <w:t>ok</w:t>
-            </w:r>
-          </w:p>
-        </w:tc>
-        <w:tc>
-          <w:tcPr>
-            <w:tcW w:w="4066" w:type="dxa"/>
-          </w:tcPr>
-          <w:p/>
-        </w:tc>
-      </w:tr>
-      <w:tr>
-        <w:tc>
-          <w:tcPr>
-            <w:tcW w:w="7387" w:type="dxa"/>
-          </w:tcPr>
-          <w:p>
-            <w:pPr>
-              <w:rPr>
-                <w:color w:val="808080" w:themeColor="background1" w:themeShade="80"/>
-              </w:rPr>
-            </w:pPr>
-            <w:r>
-              <w:rPr>
-                <w:color w:val="808080" w:themeColor="background1" w:themeShade="80"/>
-              </w:rPr>
-              <w:t>public states (login,register,userProfiles etc) ontoegankelijk maken wanneer ingelogd</w:t>
-            </w:r>
-          </w:p>
-        </w:tc>
-        <w:tc>
-          <w:tcPr>
-            <w:tcW w:w="2767" w:type="dxa"/>
-          </w:tcPr>
-          <w:p>
-            <w:pPr>
-              <w:rPr>
-                <w:color w:val="808080" w:themeColor="background1" w:themeShade="80"/>
-              </w:rPr>
-            </w:pPr>
-            <w:r>
-              <w:rPr>
-                <w:color w:val="808080" w:themeColor="background1" w:themeShade="80"/>
-              </w:rPr>
-              <w:t>ok</w:t>
-            </w:r>
-          </w:p>
-        </w:tc>
-        <w:tc>
-          <w:tcPr>
-            <w:tcW w:w="4066" w:type="dxa"/>
-          </w:tcPr>
-          <w:p/>
-        </w:tc>
-      </w:tr>
-      <w:tr>
-        <w:tc>
-          <w:tcPr>
-            <w:tcW w:w="7387" w:type="dxa"/>
-          </w:tcPr>
-          <w:p>
-            <w:pPr>
-              <w:rPr>
-                <w:color w:val="808080" w:themeColor="background1" w:themeShade="80"/>
-              </w:rPr>
-            </w:pPr>
-            <w:r>
-              <w:rPr>
-                <w:color w:val="808080" w:themeColor="background1" w:themeShade="80"/>
-              </w:rPr>
-              <w:t>Configuratie: welk onderdeel van de client moeten configureerbaar zijn en hoe moet de Api dat aangeven?</w:t>
-            </w:r>
-          </w:p>
-        </w:tc>
-        <w:tc>
-          <w:tcPr>
-            <w:tcW w:w="2767" w:type="dxa"/>
-          </w:tcPr>
-          <w:p>
-            <w:pPr>
-              <w:rPr>
-                <w:color w:val="808080" w:themeColor="background1" w:themeShade="80"/>
-              </w:rPr>
-            </w:pPr>
-          </w:p>
-        </w:tc>
-        <w:tc>
-          <w:tcPr>
-            <w:tcW w:w="4066" w:type="dxa"/>
-          </w:tcPr>
-          <w:p/>
-        </w:tc>
-      </w:tr>
-      <w:tr>
-        <w:tc>
-          <w:tcPr>
-            <w:tcW w:w="7387" w:type="dxa"/>
-          </w:tcPr>
-          <w:p>
-            <w:pPr>
-              <w:rPr>
-                <w:color w:val="808080" w:themeColor="background1" w:themeShade="80"/>
-              </w:rPr>
-            </w:pPr>
-            <w:r>
-              <w:rPr>
-                <w:color w:val="808080" w:themeColor="background1" w:themeShade="80"/>
-              </w:rPr>
-              <w:t>/translation om translations op te halen en het vertonen van de listview om translation te editen zijn 2 verschillende dingen!</w:t>
-            </w:r>
-          </w:p>
-        </w:tc>
-        <w:tc>
-          <w:tcPr>
-            <w:tcW w:w="2767" w:type="dxa"/>
-          </w:tcPr>
-          <w:p>
-            <w:pPr>
-              <w:rPr>
-                <w:color w:val="808080" w:themeColor="background1" w:themeShade="80"/>
-              </w:rPr>
-            </w:pPr>
-            <w:r>
-              <w:rPr>
-                <w:color w:val="808080" w:themeColor="background1" w:themeShade="80"/>
-              </w:rPr>
-              <w:t>ok</w:t>
-            </w:r>
-          </w:p>
-        </w:tc>
-        <w:tc>
-          <w:tcPr>
-            <w:tcW w:w="4066" w:type="dxa"/>
-          </w:tcPr>
-          <w:p/>
-        </w:tc>
-      </w:tr>
-      <w:tr>
-        <w:tc>
-          <w:tcPr>
-            <w:tcW w:w="7387" w:type="dxa"/>
-          </w:tcPr>
-          <w:p/>
-        </w:tc>
-        <w:tc>
-          <w:tcPr>
-            <w:tcW w:w="2767" w:type="dxa"/>
-          </w:tcPr>
-          <w:p/>
-        </w:tc>
-        <w:tc>
-          <w:tcPr>
-            <w:tcW w:w="4066" w:type="dxa"/>
-          </w:tcPr>
-          <w:p/>
-        </w:tc>
-      </w:tr>
-      <w:tr>
-        <w:tc>
-          <w:tcPr>
-            <w:tcW w:w="7387" w:type="dxa"/>
-          </w:tcPr>
-          <w:p>
-            <w:pPr>
-              <w:rPr>
-                <w:color w:val="FF0000"/>
-              </w:rPr>
-            </w:pPr>
-            <w:r>
-              <w:rPr>
-                <w:color w:val="FF0000"/>
-              </w:rPr>
-              <w:t>Vrijdag 2016-04-08</w:t>
-            </w:r>
-          </w:p>
-        </w:tc>
-        <w:tc>
-          <w:tcPr>
-            <w:tcW w:w="2767" w:type="dxa"/>
-          </w:tcPr>
-          <w:p>
-            <w:pPr>
-              <w:rPr>
-                <w:color w:val="FF0000"/>
-              </w:rPr>
-            </w:pPr>
-          </w:p>
-        </w:tc>
-        <w:tc>
-          <w:tcPr>
-            <w:tcW w:w="4066" w:type="dxa"/>
-          </w:tcPr>
-          <w:p>
-            <w:pPr>
-              <w:rPr>
-                <w:color w:val="FF0000"/>
-              </w:rPr>
-            </w:pPr>
-          </w:p>
-        </w:tc>
-      </w:tr>
-      <w:tr>
-        <w:tc>
-          <w:tcPr>
-            <w:tcW w:w="7387" w:type="dxa"/>
-          </w:tcPr>
-          <w:p>
-            <w:pPr>
-              <w:rPr>
-                <w:color w:val="808080" w:themeColor="background1" w:themeShade="80"/>
-              </w:rPr>
-            </w:pPr>
-            <w:r>
-              <w:rPr>
-                <w:color w:val="808080" w:themeColor="background1" w:themeShade="80"/>
-              </w:rPr>
-              <w:t>/editTranslation: 'aantal pagina buttons' en 'totaal aantal items'  werkt nog niet goed... tableview toont 15 regels / pagina en 82 paginabuttons...</w:t>
-            </w:r>
-          </w:p>
-          <w:p>
-            <w:pPr>
-              <w:rPr>
-                <w:color w:val="808080" w:themeColor="background1" w:themeShade="80"/>
-              </w:rPr>
-            </w:pPr>
-          </w:p>
-        </w:tc>
-        <w:tc>
-          <w:tcPr>
-            <w:tcW w:w="2767" w:type="dxa"/>
-          </w:tcPr>
-          <w:p>
-            <w:pPr>
-              <w:rPr>
-                <w:color w:val="808080" w:themeColor="background1" w:themeShade="80"/>
-              </w:rPr>
-            </w:pPr>
-            <w:r>
-              <w:rPr>
-                <w:color w:val="808080" w:themeColor="background1" w:themeShade="80"/>
-              </w:rPr>
-              <w:t>ok</w:t>
-            </w:r>
-          </w:p>
-        </w:tc>
-        <w:tc>
-          <w:tcPr>
-            <w:tcW w:w="4066" w:type="dxa"/>
-          </w:tcPr>
-          <w:p>
-            <w:pPr>
-              <w:rPr>
-                <w:color w:val="808080" w:themeColor="background1" w:themeShade="80"/>
-              </w:rPr>
-            </w:pPr>
-            <w:r>
-              <w:rPr>
-                <w:color w:val="808080" w:themeColor="background1" w:themeShade="80"/>
-              </w:rPr>
-              <w:t>Waarde van totalitems klopte nite... moet apart afgeleid worden... check</w:t>
-            </w:r>
-          </w:p>
-        </w:tc>
-      </w:tr>
-      <w:tr>
-        <w:tc>
-          <w:tcPr>
-            <w:tcW w:w="7387" w:type="dxa"/>
-          </w:tcPr>
-          <w:p>
-            <w:pPr>
-              <w:rPr>
-                <w:color w:val="808080" w:themeColor="background1" w:themeShade="80"/>
-              </w:rPr>
-            </w:pPr>
-            <w:r>
-              <w:rPr>
-                <w:color w:val="808080" w:themeColor="background1" w:themeShade="80"/>
-              </w:rPr>
-              <w:t>P</w:t>
-            </w:r>
-            <w:r>
-              <w:rPr>
-                <w:color w:val="808080" w:themeColor="background1" w:themeShade="80"/>
-              </w:rPr>
-              <w:t>aginationstrip</w:t>
-            </w:r>
-            <w:r>
-              <w:rPr>
-                <w:color w:val="808080" w:themeColor="background1" w:themeShade="80"/>
-              </w:rPr>
-              <w:t xml:space="preserve"> vertoont laatste </w:t>
-            </w:r>
-            <w:r>
-              <w:rPr>
-                <w:color w:val="808080" w:themeColor="background1" w:themeShade="80"/>
-              </w:rPr>
-              <w:t>pagin</w:t>
-            </w:r>
-            <w:r>
-              <w:rPr>
-                <w:color w:val="808080" w:themeColor="background1" w:themeShade="80"/>
-              </w:rPr>
-              <w:t>abutton niet</w:t>
-            </w:r>
-          </w:p>
-        </w:tc>
-        <w:tc>
-          <w:tcPr>
-            <w:tcW w:w="2767" w:type="dxa"/>
-          </w:tcPr>
-          <w:p>
-            <w:pPr>
-              <w:rPr>
-                <w:color w:val="808080" w:themeColor="background1" w:themeShade="80"/>
-              </w:rPr>
-            </w:pPr>
-            <w:r>
-              <w:rPr>
-                <w:color w:val="808080" w:themeColor="background1" w:themeShade="80"/>
-              </w:rPr>
-              <w:t>Ok</w:t>
-            </w:r>
-          </w:p>
-        </w:tc>
-        <w:tc>
-          <w:tcPr>
-            <w:tcW w:w="4066" w:type="dxa"/>
-          </w:tcPr>
-          <w:p/>
-        </w:tc>
-      </w:tr>
-      <w:tr>
-        <w:tc>
-          <w:tcPr>
-            <w:tcW w:w="7387" w:type="dxa"/>
-          </w:tcPr>
-          <w:p>
-            <w:pPr>
-              <w:rPr>
-                <w:color w:val="808080" w:themeColor="background1" w:themeShade="80"/>
-              </w:rPr>
-            </w:pPr>
-            <w:r>
-              <w:rPr>
-                <w:color w:val="808080" w:themeColor="background1" w:themeShade="80"/>
-              </w:rPr>
-              <w:t>domeinen: rechten en rollen matrix implementeren @ https://portal.hrmatches.com/index.cfm?module=hrsettings&amp;view=permissions</w:t>
-            </w:r>
-          </w:p>
-          <w:p>
-            <w:pPr>
-              <w:rPr>
-                <w:color w:val="808080" w:themeColor="background1" w:themeShade="80"/>
-              </w:rPr>
-            </w:pPr>
-            <w:r>
-              <w:rPr>
-                <w:color w:val="808080" w:themeColor="background1" w:themeShade="80"/>
-              </w:rPr>
-              <w:t>specificeer formaat van /rechtenrollen data (zie ook onder)</w:t>
-            </w:r>
-          </w:p>
-        </w:tc>
-        <w:tc>
-          <w:tcPr>
-            <w:tcW w:w="2767" w:type="dxa"/>
-          </w:tcPr>
-          <w:p>
-            <w:pPr>
-              <w:rPr>
-                <w:color w:val="808080" w:themeColor="background1" w:themeShade="80"/>
-              </w:rPr>
-            </w:pPr>
-            <w:r>
-              <w:rPr>
-                <w:color w:val="808080" w:themeColor="background1" w:themeShade="80"/>
-              </w:rPr>
-              <w:t>Ok</w:t>
-            </w:r>
-          </w:p>
-        </w:tc>
-        <w:tc>
-          <w:tcPr>
-            <w:tcW w:w="4066" w:type="dxa"/>
-          </w:tcPr>
-          <w:p/>
-        </w:tc>
-      </w:tr>
-      <w:tr>
-        <w:tc>
-          <w:tcPr>
-            <w:tcW w:w="7387" w:type="dxa"/>
-          </w:tcPr>
-          <w:p>
-            <w:pPr>
-              <w:rPr>
-                <w:color w:val="808080" w:themeColor="background1" w:themeShade="80"/>
-                <w:lang w:val="en-US"/>
-              </w:rPr>
-            </w:pPr>
-            <w:r>
-              <w:rPr>
-                <w:color w:val="808080" w:themeColor="background1" w:themeShade="80"/>
-                <w:lang w:val="en-US"/>
-              </w:rPr>
-              <w:t xml:space="preserve">Resolve data </w:t>
-            </w:r>
-            <w:proofErr w:type="spellStart"/>
-            <w:r>
-              <w:rPr>
-                <w:color w:val="808080" w:themeColor="background1" w:themeShade="80"/>
-                <w:lang w:val="en-US"/>
-              </w:rPr>
-              <w:t>vanuit</w:t>
-            </w:r>
-            <w:proofErr w:type="spellEnd"/>
-            <w:r>
-              <w:rPr>
-                <w:color w:val="808080" w:themeColor="background1" w:themeShade="80"/>
-                <w:lang w:val="en-US"/>
-              </w:rPr>
-              <w:t xml:space="preserve"> state ‘</w:t>
-            </w:r>
-            <w:proofErr w:type="spellStart"/>
-            <w:r>
-              <w:rPr>
-                <w:color w:val="808080" w:themeColor="background1" w:themeShade="80"/>
-                <w:lang w:val="en-US"/>
-              </w:rPr>
-              <w:t>editTranslation</w:t>
-            </w:r>
-            <w:proofErr w:type="spellEnd"/>
-            <w:r>
-              <w:rPr>
-                <w:color w:val="808080" w:themeColor="background1" w:themeShade="80"/>
-                <w:lang w:val="en-US"/>
-              </w:rPr>
-              <w:t xml:space="preserve">’ </w:t>
-            </w:r>
-            <w:proofErr w:type="spellStart"/>
-            <w:r>
-              <w:rPr>
-                <w:color w:val="808080" w:themeColor="background1" w:themeShade="80"/>
-                <w:lang w:val="en-US"/>
-              </w:rPr>
-              <w:t>werkt</w:t>
-            </w:r>
-            <w:proofErr w:type="spellEnd"/>
-            <w:r>
-              <w:rPr>
-                <w:color w:val="808080" w:themeColor="background1" w:themeShade="80"/>
-                <w:lang w:val="en-US"/>
-              </w:rPr>
-              <w:t xml:space="preserve"> </w:t>
-            </w:r>
-            <w:proofErr w:type="spellStart"/>
-            <w:r>
-              <w:rPr>
-                <w:color w:val="808080" w:themeColor="background1" w:themeShade="80"/>
-                <w:lang w:val="en-US"/>
-              </w:rPr>
-              <w:t>niet</w:t>
-            </w:r>
-            <w:proofErr w:type="spellEnd"/>
-            <w:r>
-              <w:rPr>
-                <w:color w:val="808080" w:themeColor="background1" w:themeShade="80"/>
-                <w:lang w:val="en-US"/>
-              </w:rPr>
-              <w:t xml:space="preserve"> </w:t>
+              <w:t xml:space="preserve">Resolve data vanuit state ‘editTranslation’ werkt niet </w:t>
             </w:r>
           </w:p>
         </w:tc>
@@ -1172,95 +1051,22 @@
                 <w:color w:val="808080" w:themeColor="background1" w:themeShade="80"/>
                 <w:lang w:val="en-US"/>
               </w:rPr>
-              <w:t>/</w:t>
-            </w:r>
-            <w:proofErr w:type="spellStart"/>
+              <w:t>/t</w:t>
+            </w:r>
             <w:r>
               <w:rPr>
                 <w:color w:val="808080" w:themeColor="background1" w:themeShade="80"/>
                 <w:lang w:val="en-US"/>
               </w:rPr>
-              <w:t>t</w:t>
+              <w:t>rackingdata geeft 500 error respons – backend (CF + SQLServer)</w:t>
             </w:r>
             <w:r>
               <w:rPr>
                 <w:color w:val="808080" w:themeColor="background1" w:themeShade="80"/>
                 <w:lang w:val="en-US"/>
               </w:rPr>
-              <w:t>rackingdata</w:t>
-            </w:r>
-            <w:proofErr w:type="spellEnd"/>
-            <w:r>
-              <w:rPr>
-                <w:color w:val="808080" w:themeColor="background1" w:themeShade="80"/>
-                <w:lang w:val="en-US"/>
-              </w:rPr>
-              <w:t xml:space="preserve"> </w:t>
-            </w:r>
-            <w:proofErr w:type="spellStart"/>
-            <w:r>
-              <w:rPr>
-                <w:color w:val="808080" w:themeColor="background1" w:themeShade="80"/>
-                <w:lang w:val="en-US"/>
-              </w:rPr>
-              <w:t>geeft</w:t>
-            </w:r>
-            <w:proofErr w:type="spellEnd"/>
-            <w:r>
-              <w:rPr>
-                <w:color w:val="808080" w:themeColor="background1" w:themeShade="80"/>
-                <w:lang w:val="en-US"/>
-              </w:rPr>
-              <w:t xml:space="preserve"> 500 error </w:t>
-            </w:r>
-            <w:proofErr w:type="spellStart"/>
-            <w:r>
-              <w:rPr>
-                <w:color w:val="808080" w:themeColor="background1" w:themeShade="80"/>
-                <w:lang w:val="en-US"/>
-              </w:rPr>
-              <w:t>respons</w:t>
-            </w:r>
-            <w:proofErr w:type="spellEnd"/>
-            <w:r>
-              <w:rPr>
-                <w:color w:val="808080" w:themeColor="background1" w:themeShade="80"/>
-                <w:lang w:val="en-US"/>
-              </w:rPr>
-              <w:t xml:space="preserve"> – backend (CF + </w:t>
-            </w:r>
-            <w:proofErr w:type="spellStart"/>
-            <w:r>
-              <w:rPr>
-                <w:color w:val="808080" w:themeColor="background1" w:themeShade="80"/>
-                <w:lang w:val="en-US"/>
-              </w:rPr>
-              <w:t>SQLServer</w:t>
-            </w:r>
-            <w:proofErr w:type="spellEnd"/>
-            <w:r>
-              <w:rPr>
-                <w:color w:val="808080" w:themeColor="background1" w:themeShade="80"/>
-                <w:lang w:val="en-US"/>
-              </w:rPr>
-              <w:t>)</w:t>
-            </w:r>
-            <w:r>
-              <w:rPr>
-                <w:color w:val="808080" w:themeColor="background1" w:themeShade="80"/>
-                <w:lang w:val="en-US"/>
-              </w:rPr>
-              <w:t xml:space="preserve"> </w:t>
-            </w:r>
-            <w:proofErr w:type="spellStart"/>
-            <w:r>
-              <w:rPr>
-                <w:color w:val="808080" w:themeColor="background1" w:themeShade="80"/>
-                <w:lang w:val="en-US"/>
-              </w:rPr>
-              <w:t>probleem</w:t>
-            </w:r>
-            <w:proofErr w:type="spellEnd"/>
+              <w:t xml:space="preserve"> probleem</w:t>
+            </w:r>
           </w:p>
         </w:tc>
         <w:tc>
@@ -1934,69 +1740,12 @@
                 <w:lang w:val="en-US"/>
               </w:rPr>
             </w:pPr>
-            <w:proofErr w:type="gramStart"/>
             <w:r>
               <w:rPr>
                 <w:color w:val="808080" w:themeColor="background1" w:themeShade="80"/>
                 <w:lang w:val="en-US"/>
               </w:rPr>
-              <w:t>Teams</w:t>
-            </w:r>
-            <w:proofErr w:type="gramEnd"/>
-            <w:r>
-              <w:rPr>
-                <w:color w:val="808080" w:themeColor="background1" w:themeShade="80"/>
-                <w:lang w:val="en-US"/>
-              </w:rPr>
-              <w:t xml:space="preserve"> </w:t>
-            </w:r>
-            <w:proofErr w:type="spellStart"/>
-            <w:r>
-              <w:rPr>
-                <w:color w:val="808080" w:themeColor="background1" w:themeShade="80"/>
-                <w:lang w:val="en-US"/>
-              </w:rPr>
-              <w:t>detailView</w:t>
-            </w:r>
-            <w:proofErr w:type="spellEnd"/>
-            <w:r>
-              <w:rPr>
-                <w:color w:val="808080" w:themeColor="background1" w:themeShade="80"/>
-                <w:lang w:val="en-US"/>
-              </w:rPr>
-              <w:t xml:space="preserve">: </w:t>
-            </w:r>
-            <w:proofErr w:type="spellStart"/>
-            <w:r>
-              <w:rPr>
-                <w:color w:val="808080" w:themeColor="background1" w:themeShade="80"/>
-                <w:lang w:val="en-US"/>
-              </w:rPr>
-              <w:t>discussie</w:t>
-            </w:r>
-            <w:proofErr w:type="spellEnd"/>
-            <w:r>
-              <w:rPr>
-                <w:color w:val="808080" w:themeColor="background1" w:themeShade="80"/>
-                <w:lang w:val="en-US"/>
-              </w:rPr>
-              <w:t xml:space="preserve"> met BC over Taffy </w:t>
-            </w:r>
-            <w:proofErr w:type="spellStart"/>
-            <w:r>
-              <w:rPr>
-                <w:color w:val="808080" w:themeColor="background1" w:themeShade="80"/>
-                <w:lang w:val="en-US"/>
-              </w:rPr>
-              <w:t>Api</w:t>
-            </w:r>
-            <w:proofErr w:type="spellEnd"/>
-            <w:r>
-              <w:rPr>
-                <w:color w:val="808080" w:themeColor="background1" w:themeShade="80"/>
-                <w:lang w:val="en-US"/>
-              </w:rPr>
-              <w:t xml:space="preserve"> response.</w:t>
+              <w:t>Teams detailView: discussie met BC over Taffy Api response.</w:t>
             </w:r>
           </w:p>
         </w:tc>
@@ -2147,85 +1896,12 @@
                 <w:lang w:val="en-US" w:eastAsia="nl-NL"/>
               </w:rPr>
             </w:pPr>
-            <w:proofErr w:type="spellStart"/>
             <w:r>
               <w:rPr>
                 <w:color w:val="808080" w:themeColor="background1" w:themeShade="80"/>
                 <w:lang w:val="en-US"/>
               </w:rPr>
-              <w:t>UserManagementController</w:t>
-            </w:r>
-            <w:proofErr w:type="spellEnd"/>
-            <w:r>
-              <w:rPr>
-                <w:color w:val="808080" w:themeColor="background1" w:themeShade="80"/>
-                <w:lang w:val="en-US"/>
-              </w:rPr>
-              <w:t xml:space="preserve">: </w:t>
-            </w:r>
-            <w:proofErr w:type="spellStart"/>
-            <w:r>
-              <w:rPr>
-                <w:color w:val="808080" w:themeColor="background1" w:themeShade="80"/>
-                <w:lang w:val="en-US"/>
-              </w:rPr>
-              <w:t>bepaal</w:t>
-            </w:r>
-            <w:proofErr w:type="spellEnd"/>
-            <w:r>
-              <w:rPr>
-                <w:color w:val="808080" w:themeColor="background1" w:themeShade="80"/>
-                <w:lang w:val="en-US"/>
-              </w:rPr>
-              <w:t xml:space="preserve"> active tab </w:t>
-            </w:r>
-            <w:proofErr w:type="spellStart"/>
-            <w:r>
-              <w:rPr>
-                <w:color w:val="808080" w:themeColor="background1" w:themeShade="80"/>
-                <w:lang w:val="en-US"/>
-              </w:rPr>
-              <w:t>a.h.v</w:t>
-            </w:r>
-            <w:proofErr w:type="spellEnd"/>
-            <w:r>
-              <w:rPr>
-                <w:color w:val="808080" w:themeColor="background1" w:themeShade="80"/>
-                <w:lang w:val="en-US"/>
-              </w:rPr>
-              <w:t xml:space="preserve">. current state; userManagementContainer.html: active = </w:t>
-            </w:r>
-            <w:proofErr w:type="spellStart"/>
-            <w:r>
-              <w:rPr>
-                <w:color w:val="808080" w:themeColor="background1" w:themeShade="80"/>
-                <w:lang w:val="en-US"/>
-              </w:rPr>
-              <w:t>uib_tabset</w:t>
-            </w:r>
-            <w:proofErr w:type="spellEnd"/>
-            <w:r>
-              <w:rPr>
-                <w:color w:val="808080" w:themeColor="background1" w:themeShade="80"/>
-                <w:lang w:val="en-US"/>
-              </w:rPr>
-              <w:t xml:space="preserve"> property </w:t>
-            </w:r>
-            <w:proofErr w:type="spellStart"/>
-            <w:r>
-              <w:rPr>
-                <w:color w:val="808080" w:themeColor="background1" w:themeShade="80"/>
-                <w:lang w:val="en-US"/>
-              </w:rPr>
-              <w:t>en</w:t>
-            </w:r>
-            <w:proofErr w:type="spellEnd"/>
-            <w:r>
-              <w:rPr>
-                <w:color w:val="808080" w:themeColor="background1" w:themeShade="80"/>
-                <w:lang w:val="en-US"/>
-              </w:rPr>
-              <w:t xml:space="preserve"> index van active tab</w:t>
+              <w:t>UserManagementController: bepaal active tab a.h.v. current state; userManagementContainer.html: active = uib_tabset property en index van active tab</w:t>
             </w:r>
           </w:p>
         </w:tc>
@@ -2979,39 +2655,8 @@
                 <w:sz w:val="22"/>
                 <w:szCs w:val="22"/>
               </w:rPr>
-              <w:t xml:space="preserve">API Response was </w:t>
-            </w:r>
-            <w:proofErr w:type="spellStart"/>
-            <w:r>
-              <w:rPr>
-                <w:rFonts w:asciiTheme="minorHAnsi" w:eastAsiaTheme="minorHAnsi" w:hAnsiTheme="minorHAnsi" w:cstheme="minorBidi"/>
-                <w:color w:val="808080" w:themeColor="background1" w:themeShade="80"/>
-                <w:sz w:val="22"/>
-                <w:szCs w:val="22"/>
-              </w:rPr>
-              <w:t>toch</w:t>
-            </w:r>
-            <w:proofErr w:type="spellEnd"/>
-            <w:r>
-              <w:rPr>
-                <w:rFonts w:asciiTheme="minorHAnsi" w:eastAsiaTheme="minorHAnsi" w:hAnsiTheme="minorHAnsi" w:cstheme="minorBidi"/>
-                <w:color w:val="808080" w:themeColor="background1" w:themeShade="80"/>
-                <w:sz w:val="22"/>
-                <w:szCs w:val="22"/>
-              </w:rPr>
-              <w:t xml:space="preserve"> </w:t>
-            </w:r>
-            <w:proofErr w:type="spellStart"/>
-            <w:r>
-              <w:rPr>
-                <w:rFonts w:asciiTheme="minorHAnsi" w:eastAsiaTheme="minorHAnsi" w:hAnsiTheme="minorHAnsi" w:cstheme="minorBidi"/>
-                <w:color w:val="808080" w:themeColor="background1" w:themeShade="80"/>
-                <w:sz w:val="22"/>
-                <w:szCs w:val="22"/>
-              </w:rPr>
-              <w:t>compleet</w:t>
-            </w:r>
-            <w:proofErr w:type="spellEnd"/>
+              <w:t>API Response was toch compleet</w:t>
+            </w:r>
           </w:p>
         </w:tc>
       </w:tr>
@@ -5209,67 +4854,7 @@
                 <w:sz w:val="22"/>
                 <w:szCs w:val="22"/>
               </w:rPr>
-              <w:t>Settings-</w:t>
-            </w:r>
-            <w:proofErr w:type="spellStart"/>
-            <w:r>
-              <w:rPr>
-                <w:rFonts w:asciiTheme="minorHAnsi" w:eastAsiaTheme="minorHAnsi" w:hAnsiTheme="minorHAnsi" w:cstheme="minorBidi"/>
-                <w:color w:val="808080" w:themeColor="background1" w:themeShade="80"/>
-                <w:sz w:val="22"/>
-                <w:szCs w:val="22"/>
-              </w:rPr>
-              <w:t>Gebruikersbeheer</w:t>
-            </w:r>
-            <w:proofErr w:type="spellEnd"/>
-            <w:r>
-              <w:rPr>
-                <w:rFonts w:asciiTheme="minorHAnsi" w:eastAsiaTheme="minorHAnsi" w:hAnsiTheme="minorHAnsi" w:cstheme="minorBidi"/>
-                <w:color w:val="808080" w:themeColor="background1" w:themeShade="80"/>
-                <w:sz w:val="22"/>
-                <w:szCs w:val="22"/>
-              </w:rPr>
-              <w:t xml:space="preserve">-Teams: </w:t>
-            </w:r>
-            <w:proofErr w:type="spellStart"/>
-            <w:r>
-              <w:rPr>
-                <w:rFonts w:asciiTheme="minorHAnsi" w:eastAsiaTheme="minorHAnsi" w:hAnsiTheme="minorHAnsi" w:cstheme="minorBidi"/>
-                <w:color w:val="808080" w:themeColor="background1" w:themeShade="80"/>
-                <w:sz w:val="22"/>
-                <w:szCs w:val="22"/>
-              </w:rPr>
-              <w:t>detailView</w:t>
-            </w:r>
-            <w:proofErr w:type="spellEnd"/>
-            <w:r>
-              <w:rPr>
-                <w:rFonts w:asciiTheme="minorHAnsi" w:eastAsiaTheme="minorHAnsi" w:hAnsiTheme="minorHAnsi" w:cstheme="minorBidi"/>
-                <w:color w:val="808080" w:themeColor="background1" w:themeShade="80"/>
-                <w:sz w:val="22"/>
-                <w:szCs w:val="22"/>
-              </w:rPr>
-              <w:t xml:space="preserve">: </w:t>
-            </w:r>
-            <w:proofErr w:type="spellStart"/>
-            <w:r>
-              <w:rPr>
-                <w:rFonts w:asciiTheme="minorHAnsi" w:eastAsiaTheme="minorHAnsi" w:hAnsiTheme="minorHAnsi" w:cstheme="minorBidi"/>
-                <w:color w:val="808080" w:themeColor="background1" w:themeShade="80"/>
-                <w:sz w:val="22"/>
-                <w:szCs w:val="22"/>
-              </w:rPr>
-              <w:t>confirmPassword</w:t>
-            </w:r>
-            <w:proofErr w:type="spellEnd"/>
-            <w:r>
-              <w:rPr>
-                <w:rFonts w:asciiTheme="minorHAnsi" w:eastAsiaTheme="minorHAnsi" w:hAnsiTheme="minorHAnsi" w:cstheme="minorBidi"/>
-                <w:color w:val="808080" w:themeColor="background1" w:themeShade="80"/>
-                <w:sz w:val="22"/>
-                <w:szCs w:val="22"/>
-              </w:rPr>
-              <w:t xml:space="preserve"> check</w:t>
+              <w:t>Settings-Gebruikersbeheer-Teams: detailView: confirmPassword check</w:t>
             </w:r>
           </w:p>
         </w:tc>
@@ -5666,272 +5251,538 @@
                 <w:lang w:val="nl-NL"/>
               </w:rPr>
             </w:pPr>
+            <w:r>
+              <w:rPr>
+                <w:rFonts w:asciiTheme="minorHAnsi" w:eastAsiaTheme="minorHAnsi" w:hAnsiTheme="minorHAnsi" w:cstheme="minorBidi"/>
+                <w:sz w:val="22"/>
+                <w:szCs w:val="22"/>
+                <w:lang w:val="nl-NL"/>
+              </w:rPr>
+              <w:t>Data struct gewi</w:t>
+            </w:r>
+            <w:r>
+              <w:rPr>
+                <w:rFonts w:asciiTheme="minorHAnsi" w:eastAsiaTheme="minorHAnsi" w:hAnsiTheme="minorHAnsi" w:cstheme="minorBidi"/>
+                <w:sz w:val="22"/>
+                <w:szCs w:val="22"/>
+                <w:lang w:val="nl-NL"/>
+              </w:rPr>
+              <w:t>j</w:t>
+            </w:r>
+            <w:r>
+              <w:rPr>
+                <w:rFonts w:asciiTheme="minorHAnsi" w:eastAsiaTheme="minorHAnsi" w:hAnsiTheme="minorHAnsi" w:cstheme="minorBidi"/>
+                <w:sz w:val="22"/>
+                <w:szCs w:val="22"/>
+                <w:lang w:val="nl-NL"/>
+              </w:rPr>
+              <w:t>zigd – i.p.v. data is er nu data.listView v</w:t>
+            </w:r>
+            <w:r>
+              <w:rPr>
+                <w:rFonts w:asciiTheme="minorHAnsi" w:eastAsiaTheme="minorHAnsi" w:hAnsiTheme="minorHAnsi" w:cstheme="minorBidi"/>
+                <w:sz w:val="22"/>
+                <w:szCs w:val="22"/>
+                <w:lang w:val="nl-NL"/>
+              </w:rPr>
+              <w:t>o</w:t>
+            </w:r>
+            <w:r>
+              <w:rPr>
+                <w:rFonts w:asciiTheme="minorHAnsi" w:eastAsiaTheme="minorHAnsi" w:hAnsiTheme="minorHAnsi" w:cstheme="minorBidi"/>
+                <w:sz w:val="22"/>
+                <w:szCs w:val="22"/>
+                <w:lang w:val="nl-NL"/>
+              </w:rPr>
+              <w:t xml:space="preserve">or </w:t>
+            </w:r>
+            <w:r>
+              <w:rPr>
+                <w:rFonts w:asciiTheme="minorHAnsi" w:eastAsiaTheme="minorHAnsi" w:hAnsiTheme="minorHAnsi" w:cstheme="minorBidi"/>
+                <w:sz w:val="22"/>
+                <w:szCs w:val="22"/>
+                <w:lang w:val="nl-NL"/>
+              </w:rPr>
+              <w:t>de listView en data.detailView voor detailView</w:t>
+            </w:r>
+            <w:r>
+              <w:rPr>
+                <w:rFonts w:asciiTheme="minorHAnsi" w:eastAsiaTheme="minorHAnsi" w:hAnsiTheme="minorHAnsi" w:cstheme="minorBidi"/>
+                <w:sz w:val="22"/>
+                <w:szCs w:val="22"/>
+                <w:lang w:val="nl-NL"/>
+              </w:rPr>
+              <w:t>.</w:t>
+            </w:r>
+            <w:r>
+              <w:rPr>
+                <w:rFonts w:asciiTheme="minorHAnsi" w:eastAsiaTheme="minorHAnsi" w:hAnsiTheme="minorHAnsi" w:cstheme="minorBidi"/>
+                <w:sz w:val="22"/>
+                <w:szCs w:val="22"/>
+                <w:lang w:val="nl-NL"/>
+              </w:rPr>
+              <w:t xml:space="preserve"> Zodat er een contrller kan worden gebruikt voor zowel listView als detailView – de view  refereert naar betreffende keys in $scope.data.</w:t>
+            </w:r>
+            <w:r>
+              <w:rPr>
+                <w:rFonts w:asciiTheme="minorHAnsi" w:eastAsiaTheme="minorHAnsi" w:hAnsiTheme="minorHAnsi" w:cstheme="minorBidi"/>
+                <w:sz w:val="22"/>
+                <w:szCs w:val="22"/>
+                <w:lang w:val="nl-NL"/>
+              </w:rPr>
+              <w:t xml:space="preserve"> API geeft nu camelCase keys terug i.p.v. keys in HOOFDLETTERS of Cap First.</w:t>
+            </w:r>
+          </w:p>
+        </w:tc>
+        <w:tc>
+          <w:tcPr>
+            <w:tcW w:w="2767" w:type="dxa"/>
+          </w:tcPr>
+          <w:p>
+            <w:r>
+              <w:t>ok</w:t>
+            </w:r>
+          </w:p>
+        </w:tc>
+        <w:tc>
+          <w:tcPr>
+            <w:tcW w:w="4066" w:type="dxa"/>
+          </w:tcPr>
+          <w:p>
+            <w:pPr>
+              <w:pStyle w:val="HTMLPreformatted"/>
+              <w:shd w:val="clear" w:color="auto" w:fill="FFFFFF"/>
+              <w:rPr>
+                <w:rFonts w:asciiTheme="minorHAnsi" w:eastAsiaTheme="minorHAnsi" w:hAnsiTheme="minorHAnsi" w:cstheme="minorBidi"/>
+                <w:sz w:val="22"/>
+                <w:szCs w:val="22"/>
+              </w:rPr>
+            </w:pPr>
+            <w:r>
+              <w:rPr>
+                <w:rFonts w:asciiTheme="minorHAnsi" w:eastAsiaTheme="minorHAnsi" w:hAnsiTheme="minorHAnsi" w:cstheme="minorBidi"/>
+                <w:sz w:val="22"/>
+                <w:szCs w:val="22"/>
+              </w:rPr>
+              <w:t xml:space="preserve">Gewijzigd: </w:t>
+            </w:r>
+            <w:r>
+              <w:rPr>
+                <w:rFonts w:asciiTheme="minorHAnsi" w:eastAsiaTheme="minorHAnsi" w:hAnsiTheme="minorHAnsi" w:cstheme="minorBidi"/>
+                <w:sz w:val="22"/>
+                <w:szCs w:val="22"/>
+              </w:rPr>
+              <w:t xml:space="preserve">state  in </w:t>
+            </w:r>
+            <w:r>
+              <w:rPr>
+                <w:rFonts w:asciiTheme="minorHAnsi" w:eastAsiaTheme="minorHAnsi" w:hAnsiTheme="minorHAnsi" w:cstheme="minorBidi"/>
+                <w:sz w:val="22"/>
+                <w:szCs w:val="22"/>
+              </w:rPr>
+              <w:t>app.js</w:t>
+            </w:r>
+            <w:r>
+              <w:rPr>
+                <w:rFonts w:asciiTheme="minorHAnsi" w:eastAsiaTheme="minorHAnsi" w:hAnsiTheme="minorHAnsi" w:cstheme="minorBidi"/>
+                <w:sz w:val="22"/>
+                <w:szCs w:val="22"/>
+              </w:rPr>
+              <w:t>, team, jobDomain, translation,</w:t>
+            </w:r>
+            <w:r>
+              <w:rPr>
+                <w:rFonts w:asciiTheme="minorHAnsi" w:eastAsiaTheme="minorHAnsi" w:hAnsiTheme="minorHAnsi" w:cstheme="minorBidi"/>
+                <w:sz w:val="22"/>
+                <w:szCs w:val="22"/>
+              </w:rPr>
+              <w:t xml:space="preserve"> </w:t>
+            </w:r>
+            <w:r>
+              <w:rPr>
+                <w:rFonts w:asciiTheme="minorHAnsi" w:eastAsiaTheme="minorHAnsi" w:hAnsiTheme="minorHAnsi" w:cstheme="minorBidi"/>
+                <w:sz w:val="22"/>
+                <w:szCs w:val="22"/>
+              </w:rPr>
+              <w:t>tableView.html</w:t>
+            </w:r>
+          </w:p>
+        </w:tc>
+      </w:tr>
+      <w:tr>
+        <w:tc>
+          <w:tcPr>
+            <w:tcW w:w="7387" w:type="dxa"/>
+          </w:tcPr>
+          <w:p>
+            <w:pPr>
+              <w:pStyle w:val="HTMLPreformatted"/>
+              <w:shd w:val="clear" w:color="auto" w:fill="FFFFFF"/>
+              <w:rPr>
+                <w:rFonts w:asciiTheme="minorHAnsi" w:eastAsiaTheme="minorHAnsi" w:hAnsiTheme="minorHAnsi" w:cstheme="minorBidi"/>
+                <w:sz w:val="22"/>
+                <w:szCs w:val="22"/>
+                <w:lang w:val="nl-NL"/>
+              </w:rPr>
+            </w:pPr>
+            <w:r>
+              <w:rPr>
+                <w:rFonts w:asciiTheme="minorHAnsi" w:eastAsiaTheme="minorHAnsi" w:hAnsiTheme="minorHAnsi" w:cstheme="minorBidi"/>
+                <w:color w:val="FF0000"/>
+                <w:sz w:val="22"/>
+                <w:szCs w:val="22"/>
+                <w:lang w:val="nl-NL"/>
+              </w:rPr>
+              <w:t>dins</w:t>
+            </w:r>
+            <w:r>
+              <w:rPr>
+                <w:rFonts w:asciiTheme="minorHAnsi" w:eastAsiaTheme="minorHAnsi" w:hAnsiTheme="minorHAnsi" w:cstheme="minorBidi"/>
+                <w:color w:val="FF0000"/>
+                <w:sz w:val="22"/>
+                <w:szCs w:val="22"/>
+                <w:lang w:val="nl-NL"/>
+              </w:rPr>
+              <w:t xml:space="preserve">dag </w:t>
+            </w:r>
+            <w:r>
+              <w:rPr>
+                <w:rFonts w:asciiTheme="minorHAnsi" w:eastAsiaTheme="minorHAnsi" w:hAnsiTheme="minorHAnsi" w:cstheme="minorBidi"/>
+                <w:color w:val="FF0000"/>
+                <w:sz w:val="22"/>
+                <w:szCs w:val="22"/>
+                <w:lang w:val="nl-NL"/>
+              </w:rPr>
+              <w:t>10</w:t>
+            </w:r>
+            <w:r>
+              <w:rPr>
+                <w:rFonts w:asciiTheme="minorHAnsi" w:eastAsiaTheme="minorHAnsi" w:hAnsiTheme="minorHAnsi" w:cstheme="minorBidi"/>
+                <w:color w:val="FF0000"/>
+                <w:sz w:val="22"/>
+                <w:szCs w:val="22"/>
+                <w:lang w:val="nl-NL"/>
+              </w:rPr>
+              <w:t xml:space="preserve"> mei 2016</w:t>
+            </w:r>
+          </w:p>
+        </w:tc>
+        <w:tc>
+          <w:tcPr>
+            <w:tcW w:w="2767" w:type="dxa"/>
+          </w:tcPr>
+          <w:p/>
+        </w:tc>
+        <w:tc>
+          <w:tcPr>
+            <w:tcW w:w="4066" w:type="dxa"/>
+          </w:tcPr>
+          <w:p>
+            <w:pPr>
+              <w:pStyle w:val="HTMLPreformatted"/>
+              <w:shd w:val="clear" w:color="auto" w:fill="FFFFFF"/>
+              <w:rPr>
+                <w:rFonts w:asciiTheme="minorHAnsi" w:eastAsiaTheme="minorHAnsi" w:hAnsiTheme="minorHAnsi" w:cstheme="minorBidi"/>
+                <w:sz w:val="22"/>
+                <w:szCs w:val="22"/>
+                <w:lang w:val="nl-NL"/>
+              </w:rPr>
+            </w:pPr>
+          </w:p>
+        </w:tc>
+      </w:tr>
+      <w:tr>
+        <w:tc>
+          <w:tcPr>
+            <w:tcW w:w="7387" w:type="dxa"/>
+          </w:tcPr>
+          <w:p>
+            <w:pPr>
+              <w:pStyle w:val="HTMLPreformatted"/>
+              <w:shd w:val="clear" w:color="auto" w:fill="FFFFFF"/>
+              <w:rPr>
+                <w:rFonts w:asciiTheme="minorHAnsi" w:eastAsiaTheme="minorHAnsi" w:hAnsiTheme="minorHAnsi" w:cstheme="minorBidi"/>
+                <w:sz w:val="22"/>
+                <w:szCs w:val="22"/>
+                <w:lang w:val="nl-NL"/>
+              </w:rPr>
+            </w:pPr>
+            <w:r>
+              <w:rPr>
+                <w:rFonts w:asciiTheme="minorHAnsi" w:eastAsiaTheme="minorHAnsi" w:hAnsiTheme="minorHAnsi" w:cstheme="minorBidi"/>
+                <w:sz w:val="22"/>
+                <w:szCs w:val="22"/>
+                <w:lang w:val="nl-NL"/>
+              </w:rPr>
+              <w:t>Code optimalisatie en menu module</w:t>
+            </w:r>
+          </w:p>
+        </w:tc>
+        <w:tc>
+          <w:tcPr>
+            <w:tcW w:w="2767" w:type="dxa"/>
+          </w:tcPr>
+          <w:p/>
+        </w:tc>
+        <w:tc>
+          <w:tcPr>
+            <w:tcW w:w="4066" w:type="dxa"/>
+          </w:tcPr>
+          <w:p>
+            <w:pPr>
+              <w:pStyle w:val="HTMLPreformatted"/>
+              <w:shd w:val="clear" w:color="auto" w:fill="FFFFFF"/>
+              <w:rPr>
+                <w:rFonts w:asciiTheme="minorHAnsi" w:eastAsiaTheme="minorHAnsi" w:hAnsiTheme="minorHAnsi" w:cstheme="minorBidi"/>
+                <w:sz w:val="22"/>
+                <w:szCs w:val="22"/>
+                <w:lang w:val="nl-NL"/>
+              </w:rPr>
+            </w:pPr>
+          </w:p>
+        </w:tc>
+      </w:tr>
+      <w:tr>
+        <w:tc>
+          <w:tcPr>
+            <w:tcW w:w="7387" w:type="dxa"/>
+          </w:tcPr>
+          <w:p>
+            <w:pPr>
+              <w:pStyle w:val="HTMLPreformatted"/>
+              <w:shd w:val="clear" w:color="auto" w:fill="FFFFFF"/>
+              <w:rPr>
+                <w:rFonts w:asciiTheme="minorHAnsi" w:eastAsiaTheme="minorHAnsi" w:hAnsiTheme="minorHAnsi" w:cstheme="minorBidi"/>
+                <w:color w:val="FF0000"/>
+                <w:sz w:val="22"/>
+                <w:szCs w:val="22"/>
+                <w:lang w:val="nl-NL"/>
+              </w:rPr>
+            </w:pPr>
+            <w:r>
+              <w:rPr>
+                <w:rFonts w:asciiTheme="minorHAnsi" w:eastAsiaTheme="minorHAnsi" w:hAnsiTheme="minorHAnsi" w:cstheme="minorBidi"/>
+                <w:color w:val="FF0000"/>
+                <w:sz w:val="22"/>
+                <w:szCs w:val="22"/>
+                <w:lang w:val="nl-NL"/>
+              </w:rPr>
+              <w:t>woensdag 11 mei 2016</w:t>
+            </w:r>
+          </w:p>
+        </w:tc>
+        <w:tc>
+          <w:tcPr>
+            <w:tcW w:w="2767" w:type="dxa"/>
+          </w:tcPr>
+          <w:p>
+            <w:pPr>
+              <w:rPr>
+                <w:color w:val="FF0000"/>
+              </w:rPr>
+            </w:pPr>
+          </w:p>
+        </w:tc>
+        <w:tc>
+          <w:tcPr>
+            <w:tcW w:w="4066" w:type="dxa"/>
+          </w:tcPr>
+          <w:p>
+            <w:pPr>
+              <w:pStyle w:val="HTMLPreformatted"/>
+              <w:shd w:val="clear" w:color="auto" w:fill="FFFFFF"/>
+              <w:rPr>
+                <w:rFonts w:asciiTheme="minorHAnsi" w:eastAsiaTheme="minorHAnsi" w:hAnsiTheme="minorHAnsi" w:cstheme="minorBidi"/>
+                <w:color w:val="FF0000"/>
+                <w:sz w:val="22"/>
+                <w:szCs w:val="22"/>
+                <w:lang w:val="nl-NL"/>
+              </w:rPr>
+            </w:pPr>
+          </w:p>
+        </w:tc>
+      </w:tr>
+      <w:tr>
+        <w:tc>
+          <w:tcPr>
+            <w:tcW w:w="7387" w:type="dxa"/>
+          </w:tcPr>
+          <w:p>
+            <w:pPr>
+              <w:pStyle w:val="HTMLPreformatted"/>
+              <w:shd w:val="clear" w:color="auto" w:fill="FFFFFF"/>
+              <w:rPr>
+                <w:rFonts w:asciiTheme="minorHAnsi" w:eastAsiaTheme="minorHAnsi" w:hAnsiTheme="minorHAnsi" w:cstheme="minorBidi"/>
+                <w:sz w:val="22"/>
+                <w:szCs w:val="22"/>
+                <w:lang w:val="nl-NL"/>
+              </w:rPr>
+            </w:pPr>
+            <w:r>
+              <w:rPr>
+                <w:rFonts w:asciiTheme="minorHAnsi" w:eastAsiaTheme="minorHAnsi" w:hAnsiTheme="minorHAnsi" w:cstheme="minorBidi"/>
+                <w:sz w:val="22"/>
+                <w:szCs w:val="22"/>
+                <w:lang w:val="nl-NL"/>
+              </w:rPr>
+              <w:t>Menumodule: omschrijven, datastructuur bedenken etc</w:t>
+            </w:r>
+          </w:p>
+        </w:tc>
+        <w:tc>
+          <w:tcPr>
+            <w:tcW w:w="2767" w:type="dxa"/>
+          </w:tcPr>
+          <w:p>
+            <w:r>
+              <w:t>ok</w:t>
+            </w:r>
+          </w:p>
+        </w:tc>
+        <w:tc>
+          <w:tcPr>
+            <w:tcW w:w="4066" w:type="dxa"/>
+          </w:tcPr>
+          <w:p>
+            <w:pPr>
+              <w:pStyle w:val="HTMLPreformatted"/>
+              <w:shd w:val="clear" w:color="auto" w:fill="FFFFFF"/>
+              <w:rPr>
+                <w:rFonts w:asciiTheme="minorHAnsi" w:eastAsiaTheme="minorHAnsi" w:hAnsiTheme="minorHAnsi" w:cstheme="minorBidi"/>
+                <w:sz w:val="22"/>
+                <w:szCs w:val="22"/>
+                <w:lang w:val="nl-NL"/>
+              </w:rPr>
+            </w:pPr>
+            <w:hyperlink r:id="rId6" w:history="1">
+              <w:r>
+                <w:rPr>
+                  <w:rStyle w:val="Hyperlink"/>
+                  <w:rFonts w:asciiTheme="minorHAnsi" w:eastAsiaTheme="minorHAnsi" w:hAnsiTheme="minorHAnsi" w:cstheme="minorBidi"/>
+                  <w:sz w:val="22"/>
+                  <w:szCs w:val="22"/>
+                  <w:lang w:val="nl-NL"/>
+                </w:rPr>
+                <w:t>http://bts.botnyx.com/issues/379</w:t>
+              </w:r>
+            </w:hyperlink>
+          </w:p>
+        </w:tc>
+      </w:tr>
+      <w:tr>
+        <w:tc>
+          <w:tcPr>
+            <w:tcW w:w="7387" w:type="dxa"/>
+          </w:tcPr>
+          <w:p>
+            <w:pPr>
+              <w:pStyle w:val="HTMLPreformatted"/>
+              <w:shd w:val="clear" w:color="auto" w:fill="FFFFFF"/>
+              <w:rPr>
+                <w:rFonts w:asciiTheme="minorHAnsi" w:eastAsiaTheme="minorHAnsi" w:hAnsiTheme="minorHAnsi" w:cstheme="minorBidi"/>
+                <w:sz w:val="22"/>
+                <w:szCs w:val="22"/>
+                <w:lang w:val="nl-NL"/>
+              </w:rPr>
+            </w:pPr>
+            <w:r>
+              <w:rPr>
+                <w:rFonts w:asciiTheme="minorHAnsi" w:eastAsiaTheme="minorHAnsi" w:hAnsiTheme="minorHAnsi" w:cstheme="minorBidi"/>
+                <w:sz w:val="22"/>
+                <w:szCs w:val="22"/>
+                <w:lang w:val="nl-NL"/>
+              </w:rPr>
+              <w:t>Code vereenvoudigen – geen userManagementService gebruiken als die niks toievoegt maar APIService direct aanroepen vanuit state met parameters</w:t>
+            </w:r>
+          </w:p>
+        </w:tc>
+        <w:tc>
+          <w:tcPr>
+            <w:tcW w:w="2767" w:type="dxa"/>
+          </w:tcPr>
+          <w:p/>
+        </w:tc>
+        <w:tc>
+          <w:tcPr>
+            <w:tcW w:w="4066" w:type="dxa"/>
+          </w:tcPr>
+          <w:p>
+            <w:pPr>
+              <w:pStyle w:val="HTMLPreformatted"/>
+              <w:shd w:val="clear" w:color="auto" w:fill="FFFFFF"/>
+              <w:rPr>
+                <w:rFonts w:asciiTheme="minorHAnsi" w:eastAsiaTheme="minorHAnsi" w:hAnsiTheme="minorHAnsi" w:cstheme="minorBidi"/>
+                <w:sz w:val="22"/>
+                <w:szCs w:val="22"/>
+                <w:lang w:val="nl-NL"/>
+              </w:rPr>
+            </w:pPr>
+          </w:p>
+        </w:tc>
+      </w:tr>
+      <w:tr>
+        <w:tc>
+          <w:tcPr>
+            <w:tcW w:w="7387" w:type="dxa"/>
+          </w:tcPr>
+          <w:p>
+            <w:pPr>
+              <w:pStyle w:val="HTMLPreformatted"/>
+              <w:shd w:val="clear" w:color="auto" w:fill="FFFFFF"/>
+              <w:rPr>
+                <w:rFonts w:asciiTheme="minorHAnsi" w:eastAsiaTheme="minorHAnsi" w:hAnsiTheme="minorHAnsi" w:cstheme="minorBidi"/>
+                <w:sz w:val="22"/>
+                <w:szCs w:val="22"/>
+                <w:lang w:val="nl-NL"/>
+              </w:rPr>
+            </w:pPr>
+            <w:r>
+              <w:rPr>
+                <w:rFonts w:asciiTheme="minorHAnsi" w:eastAsiaTheme="minorHAnsi" w:hAnsiTheme="minorHAnsi" w:cstheme="minorBidi"/>
+                <w:sz w:val="22"/>
+                <w:szCs w:val="22"/>
+                <w:lang w:val="nl-NL"/>
+              </w:rPr>
+              <w:t>Vrgelijken of 2 passwordfields gelijk zijn gaf error dat 2 directives beiden een isolated scope wilden op hetzelfde element: compareTo en compareTo</w:t>
+            </w:r>
+          </w:p>
+        </w:tc>
+        <w:tc>
+          <w:tcPr>
+            <w:tcW w:w="2767" w:type="dxa"/>
+          </w:tcPr>
+          <w:p>
+            <w:r>
+              <w:t>ok</w:t>
+            </w:r>
+          </w:p>
+        </w:tc>
+        <w:tc>
+          <w:tcPr>
+            <w:tcW w:w="4066" w:type="dxa"/>
+          </w:tcPr>
+          <w:p>
+            <w:pPr>
+              <w:pStyle w:val="HTMLPreformatted"/>
+              <w:shd w:val="clear" w:color="auto" w:fill="FFFFFF"/>
+              <w:rPr>
+                <w:rFonts w:asciiTheme="minorHAnsi" w:eastAsiaTheme="minorHAnsi" w:hAnsiTheme="minorHAnsi" w:cstheme="minorBidi"/>
+                <w:sz w:val="22"/>
+                <w:szCs w:val="22"/>
+                <w:lang w:val="nl-NL"/>
+              </w:rPr>
+            </w:pPr>
+            <w:r>
+              <w:rPr>
+                <w:rFonts w:asciiTheme="minorHAnsi" w:eastAsiaTheme="minorHAnsi" w:hAnsiTheme="minorHAnsi" w:cstheme="minorBidi"/>
+                <w:sz w:val="22"/>
+                <w:szCs w:val="22"/>
+                <w:lang w:val="nl-NL"/>
+              </w:rPr>
+              <w:t>Directive verwijderd en wordt nu via field.length en == gecheckt.</w:t>
+            </w:r>
             <w:bookmarkStart w:id="0" w:name="_GoBack"/>
-            <w:r>
-              <w:rPr>
-                <w:rFonts w:asciiTheme="minorHAnsi" w:eastAsiaTheme="minorHAnsi" w:hAnsiTheme="minorHAnsi" w:cstheme="minorBidi"/>
-                <w:sz w:val="22"/>
-                <w:szCs w:val="22"/>
-                <w:lang w:val="nl-NL"/>
-              </w:rPr>
-              <w:t>Data struct gewi</w:t>
-            </w:r>
-            <w:r>
-              <w:rPr>
-                <w:rFonts w:asciiTheme="minorHAnsi" w:eastAsiaTheme="minorHAnsi" w:hAnsiTheme="minorHAnsi" w:cstheme="minorBidi"/>
-                <w:sz w:val="22"/>
-                <w:szCs w:val="22"/>
-                <w:lang w:val="nl-NL"/>
-              </w:rPr>
-              <w:t>j</w:t>
-            </w:r>
-            <w:r>
-              <w:rPr>
-                <w:rFonts w:asciiTheme="minorHAnsi" w:eastAsiaTheme="minorHAnsi" w:hAnsiTheme="minorHAnsi" w:cstheme="minorBidi"/>
-                <w:sz w:val="22"/>
-                <w:szCs w:val="22"/>
-                <w:lang w:val="nl-NL"/>
-              </w:rPr>
-              <w:t>zigd – i.p.v. data is er nu data.listView v</w:t>
-            </w:r>
-            <w:r>
-              <w:rPr>
-                <w:rFonts w:asciiTheme="minorHAnsi" w:eastAsiaTheme="minorHAnsi" w:hAnsiTheme="minorHAnsi" w:cstheme="minorBidi"/>
-                <w:sz w:val="22"/>
-                <w:szCs w:val="22"/>
-                <w:lang w:val="nl-NL"/>
-              </w:rPr>
-              <w:t>o</w:t>
-            </w:r>
-            <w:r>
-              <w:rPr>
-                <w:rFonts w:asciiTheme="minorHAnsi" w:eastAsiaTheme="minorHAnsi" w:hAnsiTheme="minorHAnsi" w:cstheme="minorBidi"/>
-                <w:sz w:val="22"/>
-                <w:szCs w:val="22"/>
-                <w:lang w:val="nl-NL"/>
-              </w:rPr>
-              <w:t xml:space="preserve">or </w:t>
-            </w:r>
-            <w:r>
-              <w:rPr>
-                <w:rFonts w:asciiTheme="minorHAnsi" w:eastAsiaTheme="minorHAnsi" w:hAnsiTheme="minorHAnsi" w:cstheme="minorBidi"/>
-                <w:sz w:val="22"/>
-                <w:szCs w:val="22"/>
-                <w:lang w:val="nl-NL"/>
-              </w:rPr>
-              <w:t>de listView en data.detailView voor detailView</w:t>
-            </w:r>
-            <w:r>
-              <w:rPr>
-                <w:rFonts w:asciiTheme="minorHAnsi" w:eastAsiaTheme="minorHAnsi" w:hAnsiTheme="minorHAnsi" w:cstheme="minorBidi"/>
-                <w:sz w:val="22"/>
-                <w:szCs w:val="22"/>
-                <w:lang w:val="nl-NL"/>
-              </w:rPr>
-              <w:t>.</w:t>
-            </w:r>
-            <w:r>
-              <w:rPr>
-                <w:rFonts w:asciiTheme="minorHAnsi" w:eastAsiaTheme="minorHAnsi" w:hAnsiTheme="minorHAnsi" w:cstheme="minorBidi"/>
-                <w:sz w:val="22"/>
-                <w:szCs w:val="22"/>
-                <w:lang w:val="nl-NL"/>
-              </w:rPr>
-              <w:t xml:space="preserve"> Zodat er een contrller kan worden gebruikt voor zowel listView als detailView – de view  refereert naar betreffende keys in $scope.data.</w:t>
-            </w:r>
-            <w:r>
-              <w:rPr>
-                <w:rFonts w:asciiTheme="minorHAnsi" w:eastAsiaTheme="minorHAnsi" w:hAnsiTheme="minorHAnsi" w:cstheme="minorBidi"/>
-                <w:sz w:val="22"/>
-                <w:szCs w:val="22"/>
-                <w:lang w:val="nl-NL"/>
-              </w:rPr>
-              <w:t xml:space="preserve"> API geeft nu camelCase keys terug i.p.v. keys in HOOFDLETTERS of Cap First</w:t>
-            </w:r>
             <w:bookmarkEnd w:id="0"/>
-            <w:r>
-              <w:rPr>
-                <w:rFonts w:asciiTheme="minorHAnsi" w:eastAsiaTheme="minorHAnsi" w:hAnsiTheme="minorHAnsi" w:cstheme="minorBidi"/>
-                <w:sz w:val="22"/>
-                <w:szCs w:val="22"/>
-                <w:lang w:val="nl-NL"/>
-              </w:rPr>
-              <w:t>.</w:t>
-            </w:r>
-          </w:p>
-        </w:tc>
-        <w:tc>
-          <w:tcPr>
-            <w:tcW w:w="2767" w:type="dxa"/>
-          </w:tcPr>
-          <w:p>
-            <w:r>
-              <w:t>ok</w:t>
-            </w:r>
-          </w:p>
-        </w:tc>
-        <w:tc>
-          <w:tcPr>
-            <w:tcW w:w="4066" w:type="dxa"/>
-          </w:tcPr>
-          <w:p>
-            <w:pPr>
-              <w:pStyle w:val="HTMLPreformatted"/>
-              <w:shd w:val="clear" w:color="auto" w:fill="FFFFFF"/>
-              <w:rPr>
-                <w:rFonts w:asciiTheme="minorHAnsi" w:eastAsiaTheme="minorHAnsi" w:hAnsiTheme="minorHAnsi" w:cstheme="minorBidi"/>
-                <w:sz w:val="22"/>
-                <w:szCs w:val="22"/>
-                <w:lang w:val="nl-NL"/>
-              </w:rPr>
-            </w:pPr>
-            <w:r>
-              <w:rPr>
-                <w:rFonts w:asciiTheme="minorHAnsi" w:eastAsiaTheme="minorHAnsi" w:hAnsiTheme="minorHAnsi" w:cstheme="minorBidi"/>
-                <w:sz w:val="22"/>
-                <w:szCs w:val="22"/>
-                <w:lang w:val="nl-NL"/>
-              </w:rPr>
-              <w:t xml:space="preserve">Gewijzigd: </w:t>
-            </w:r>
-            <w:r>
-              <w:rPr>
-                <w:rFonts w:asciiTheme="minorHAnsi" w:eastAsiaTheme="minorHAnsi" w:hAnsiTheme="minorHAnsi" w:cstheme="minorBidi"/>
-                <w:sz w:val="22"/>
-                <w:szCs w:val="22"/>
-                <w:lang w:val="nl-NL"/>
-              </w:rPr>
-              <w:t>state</w:t>
-            </w:r>
-            <w:r>
-              <w:rPr>
-                <w:rFonts w:asciiTheme="minorHAnsi" w:eastAsiaTheme="minorHAnsi" w:hAnsiTheme="minorHAnsi" w:cstheme="minorBidi"/>
-                <w:sz w:val="22"/>
-                <w:szCs w:val="22"/>
-                <w:lang w:val="nl-NL"/>
-              </w:rPr>
-              <w:t xml:space="preserve">  in </w:t>
-            </w:r>
-            <w:r>
-              <w:rPr>
-                <w:rFonts w:asciiTheme="minorHAnsi" w:eastAsiaTheme="minorHAnsi" w:hAnsiTheme="minorHAnsi" w:cstheme="minorBidi"/>
-                <w:sz w:val="22"/>
-                <w:szCs w:val="22"/>
-                <w:lang w:val="nl-NL"/>
-              </w:rPr>
-              <w:t>app.js</w:t>
-            </w:r>
-            <w:r>
-              <w:rPr>
-                <w:rFonts w:asciiTheme="minorHAnsi" w:eastAsiaTheme="minorHAnsi" w:hAnsiTheme="minorHAnsi" w:cstheme="minorBidi"/>
-                <w:sz w:val="22"/>
-                <w:szCs w:val="22"/>
-                <w:lang w:val="nl-NL"/>
-              </w:rPr>
-              <w:t>, team, jobDomain, translation,</w:t>
-            </w:r>
-            <w:r>
-              <w:rPr>
-                <w:rFonts w:asciiTheme="minorHAnsi" w:eastAsiaTheme="minorHAnsi" w:hAnsiTheme="minorHAnsi" w:cstheme="minorBidi"/>
-                <w:sz w:val="22"/>
-                <w:szCs w:val="22"/>
-                <w:lang w:val="nl-NL"/>
-              </w:rPr>
-              <w:t xml:space="preserve"> </w:t>
-            </w:r>
-            <w:r>
-              <w:rPr>
-                <w:rFonts w:asciiTheme="minorHAnsi" w:eastAsiaTheme="minorHAnsi" w:hAnsiTheme="minorHAnsi" w:cstheme="minorBidi"/>
-                <w:sz w:val="22"/>
-                <w:szCs w:val="22"/>
-                <w:lang w:val="nl-NL"/>
-              </w:rPr>
-              <w:t>tableView.html</w:t>
-            </w:r>
-          </w:p>
-        </w:tc>
-      </w:tr>
-      <w:tr>
-        <w:tc>
-          <w:tcPr>
-            <w:tcW w:w="7387" w:type="dxa"/>
-          </w:tcPr>
-          <w:p>
-            <w:pPr>
-              <w:pStyle w:val="HTMLPreformatted"/>
-              <w:shd w:val="clear" w:color="auto" w:fill="FFFFFF"/>
-              <w:rPr>
-                <w:rFonts w:asciiTheme="minorHAnsi" w:eastAsiaTheme="minorHAnsi" w:hAnsiTheme="minorHAnsi" w:cstheme="minorBidi"/>
-                <w:sz w:val="22"/>
-                <w:szCs w:val="22"/>
-                <w:lang w:val="nl-NL"/>
-              </w:rPr>
-            </w:pPr>
-          </w:p>
-        </w:tc>
-        <w:tc>
-          <w:tcPr>
-            <w:tcW w:w="2767" w:type="dxa"/>
-          </w:tcPr>
-          <w:p/>
-        </w:tc>
-        <w:tc>
-          <w:tcPr>
-            <w:tcW w:w="4066" w:type="dxa"/>
-          </w:tcPr>
-          <w:p>
-            <w:pPr>
-              <w:pStyle w:val="HTMLPreformatted"/>
-              <w:shd w:val="clear" w:color="auto" w:fill="FFFFFF"/>
-              <w:rPr>
-                <w:rFonts w:asciiTheme="minorHAnsi" w:eastAsiaTheme="minorHAnsi" w:hAnsiTheme="minorHAnsi" w:cstheme="minorBidi"/>
-                <w:sz w:val="22"/>
-                <w:szCs w:val="22"/>
-                <w:lang w:val="nl-NL"/>
-              </w:rPr>
-            </w:pPr>
-          </w:p>
-        </w:tc>
-      </w:tr>
-      <w:tr>
-        <w:tc>
-          <w:tcPr>
-            <w:tcW w:w="7387" w:type="dxa"/>
-          </w:tcPr>
-          <w:p>
-            <w:pPr>
-              <w:pStyle w:val="HTMLPreformatted"/>
-              <w:shd w:val="clear" w:color="auto" w:fill="FFFFFF"/>
-              <w:rPr>
-                <w:rFonts w:asciiTheme="minorHAnsi" w:eastAsiaTheme="minorHAnsi" w:hAnsiTheme="minorHAnsi" w:cstheme="minorBidi"/>
-                <w:sz w:val="22"/>
-                <w:szCs w:val="22"/>
-                <w:lang w:val="nl-NL"/>
-              </w:rPr>
-            </w:pPr>
-          </w:p>
-        </w:tc>
-        <w:tc>
-          <w:tcPr>
-            <w:tcW w:w="2767" w:type="dxa"/>
-          </w:tcPr>
-          <w:p/>
-        </w:tc>
-        <w:tc>
-          <w:tcPr>
-            <w:tcW w:w="4066" w:type="dxa"/>
-          </w:tcPr>
-          <w:p>
-            <w:pPr>
-              <w:pStyle w:val="HTMLPreformatted"/>
-              <w:shd w:val="clear" w:color="auto" w:fill="FFFFFF"/>
-              <w:rPr>
-                <w:rFonts w:asciiTheme="minorHAnsi" w:eastAsiaTheme="minorHAnsi" w:hAnsiTheme="minorHAnsi" w:cstheme="minorBidi"/>
-                <w:sz w:val="22"/>
-                <w:szCs w:val="22"/>
-                <w:lang w:val="nl-NL"/>
-              </w:rPr>
-            </w:pPr>
           </w:p>
         </w:tc>
       </w:tr>
@@ -6534,6 +6385,17 @@
       <w:contextualSpacing/>
     </w:pPr>
   </w:style>
+  <w:style w:type="character" w:styleId="Hyperlink">
+    <w:name w:val="Hyperlink"/>
+    <w:basedOn w:val="DefaultParagraphFont"/>
+    <w:uiPriority w:val="99"/>
+    <w:unhideWhenUsed/>
+    <w:rsid w:val="00BE73AF"/>
+    <w:rPr>
+      <w:color w:val="0000FF" w:themeColor="hyperlink"/>
+      <w:u w:val="single"/>
+    </w:rPr>
+  </w:style>
 </w:styles>
 </file>
 
@@ -6819,6 +6681,17 @@
       <w:ind w:left="720"/>
       <w:contextualSpacing/>
     </w:pPr>
+  </w:style>
+  <w:style w:type="character" w:styleId="Hyperlink">
+    <w:name w:val="Hyperlink"/>
+    <w:basedOn w:val="DefaultParagraphFont"/>
+    <w:uiPriority w:val="99"/>
+    <w:unhideWhenUsed/>
+    <w:rsid w:val="00BE73AF"/>
+    <w:rPr>
+      <w:color w:val="0000FF" w:themeColor="hyperlink"/>
+      <w:u w:val="single"/>
+    </w:rPr>
   </w:style>
 </w:styles>
 </file>

</xml_diff>

<commit_message>
UsermanagementService en APIService prunen: loze calls verwijderen en direct de APIService.call method aanroepen; Module controller en -service in de module root doen i.p.v. een folder /controllers of /services; test test test of alles nog werkt
</commit_message>
<xml_diff>
--- a/Docs/ToDo.docx
+++ b/Docs/ToDo.docx
@@ -2362,6 +2362,44 @@
                 <w:lang w:val="nl-NL"/>
               </w:rPr>
             </w:pPr>
+          </w:p>
+        </w:tc>
+      </w:tr>
+      <w:tr>
+        <w:tc>
+          <w:tcPr>
+            <w:tcW w:w="7387" w:type="dxa"/>
+          </w:tcPr>
+          <w:p>
+            <w:r>
+              <w:rPr>
+                <w:color w:val="FF0000"/>
+              </w:rPr>
+              <w:t>maandag 25 april 2016</w:t>
+            </w:r>
+          </w:p>
+        </w:tc>
+        <w:tc>
+          <w:tcPr>
+            <w:tcW w:w="2767" w:type="dxa"/>
+          </w:tcPr>
+          <w:p/>
+        </w:tc>
+        <w:tc>
+          <w:tcPr>
+            <w:tcW w:w="4066" w:type="dxa"/>
+          </w:tcPr>
+          <w:p>
+            <w:pPr>
+              <w:pStyle w:val="HTMLPreformatted"/>
+              <w:shd w:val="clear" w:color="auto" w:fill="FFFFFF"/>
+              <w:rPr>
+                <w:rFonts w:asciiTheme="minorHAnsi" w:eastAsiaTheme="minorHAnsi" w:hAnsiTheme="minorHAnsi" w:cstheme="minorBidi"/>
+                <w:sz w:val="22"/>
+                <w:szCs w:val="22"/>
+                <w:lang w:val="nl-NL"/>
+              </w:rPr>
+            </w:pPr>
             <w:r>
               <w:rPr>
                 <w:rFonts w:asciiTheme="minorHAnsi" w:eastAsiaTheme="minorHAnsi" w:hAnsiTheme="minorHAnsi" w:cstheme="minorBidi"/>
@@ -2381,71 +2419,6 @@
                 <w:lang w:val="nl-NL"/>
               </w:rPr>
               <w:t>: 2 uur</w:t>
-            </w:r>
-          </w:p>
-        </w:tc>
-      </w:tr>
-      <w:tr>
-        <w:tc>
-          <w:tcPr>
-            <w:tcW w:w="7387" w:type="dxa"/>
-          </w:tcPr>
-          <w:p>
-            <w:r>
-              <w:rPr>
-                <w:color w:val="FF0000"/>
-              </w:rPr>
-              <w:t>maandag 25 april 2016</w:t>
-            </w:r>
-          </w:p>
-        </w:tc>
-        <w:tc>
-          <w:tcPr>
-            <w:tcW w:w="2767" w:type="dxa"/>
-          </w:tcPr>
-          <w:p/>
-        </w:tc>
-        <w:tc>
-          <w:tcPr>
-            <w:tcW w:w="4066" w:type="dxa"/>
-          </w:tcPr>
-          <w:p>
-            <w:pPr>
-              <w:pStyle w:val="HTMLPreformatted"/>
-              <w:shd w:val="clear" w:color="auto" w:fill="FFFFFF"/>
-              <w:rPr>
-                <w:rFonts w:asciiTheme="minorHAnsi" w:eastAsiaTheme="minorHAnsi" w:hAnsiTheme="minorHAnsi" w:cstheme="minorBidi"/>
-                <w:sz w:val="22"/>
-                <w:szCs w:val="22"/>
-                <w:lang w:val="nl-NL"/>
-              </w:rPr>
-            </w:pPr>
-            <w:r>
-              <w:rPr>
-                <w:rFonts w:asciiTheme="minorHAnsi" w:eastAsiaTheme="minorHAnsi" w:hAnsiTheme="minorHAnsi" w:cstheme="minorBidi"/>
-                <w:sz w:val="22"/>
-                <w:szCs w:val="22"/>
-                <w:lang w:val="nl-NL"/>
-              </w:rPr>
-              <w:t xml:space="preserve">2 uur </w:t>
-            </w:r>
-            <w:r>
-              <w:rPr>
-                <w:rFonts w:asciiTheme="minorHAnsi" w:eastAsiaTheme="minorHAnsi" w:hAnsiTheme="minorHAnsi" w:cstheme="minorBidi"/>
-                <w:sz w:val="22"/>
-                <w:szCs w:val="22"/>
-                <w:lang w:val="nl-NL"/>
-              </w:rPr>
-              <w:t xml:space="preserve">’s avonds thuis </w:t>
-            </w:r>
-            <w:r>
-              <w:rPr>
-                <w:rFonts w:asciiTheme="minorHAnsi" w:eastAsiaTheme="minorHAnsi" w:hAnsiTheme="minorHAnsi" w:cstheme="minorBidi"/>
-                <w:sz w:val="22"/>
-                <w:szCs w:val="22"/>
-                <w:lang w:val="nl-NL"/>
-              </w:rPr>
-              <w:t>gewerkt naar volgende week ipv maximum van 32 uur/week:</w:t>
             </w:r>
           </w:p>
         </w:tc>
@@ -2495,7 +2468,6 @@
                     <w:spacing w:after="0" w:line="240" w:lineRule="auto"/>
                   </w:pPr>
                   <w:r>
-                    <w:lastRenderedPageBreak/>
                     <w:t>25/04/16</w:t>
                   </w:r>
                 </w:p>
@@ -2544,7 +2516,11 @@
                     <w:spacing w:after="0" w:line="240" w:lineRule="auto"/>
                   </w:pPr>
                   <w:r>
-                    <w:t xml:space="preserve">02:00 - </w:t>
+                    <w:t xml:space="preserve">02:00 </w:t>
+                  </w:r>
+                  <w:r>
+                    <w:lastRenderedPageBreak/>
+                    <w:t xml:space="preserve">- </w:t>
                   </w:r>
                 </w:p>
               </w:tc>
@@ -2560,6 +2536,7 @@
                     <w:spacing w:after="0" w:line="240" w:lineRule="auto"/>
                   </w:pPr>
                   <w:r>
+                    <w:lastRenderedPageBreak/>
                     <w:t>Programmeren</w:t>
                   </w:r>
                 </w:p>
@@ -2576,7 +2553,11 @@
                     <w:spacing w:after="0" w:line="240" w:lineRule="auto"/>
                   </w:pPr>
                   <w:r>
-                    <w:t>Settings-Gebruikersbeheer-Rechten en Rollen: wijzigingen in permissions (checkboxes) verwerken in datastruct.</w:t>
+                    <w:t xml:space="preserve">Settings-Gebruikersbeheer-Rechten en Rollen: wijzigingen in permissions </w:t>
+                  </w:r>
+                  <w:r>
+                    <w:lastRenderedPageBreak/>
+                    <w:t>(checkboxes) verwerken in datastruct.</w:t>
                   </w:r>
                 </w:p>
               </w:tc>
@@ -2611,6 +2592,7 @@
               <w:rPr>
                 <w:color w:val="808080" w:themeColor="background1" w:themeShade="80"/>
               </w:rPr>
+              <w:lastRenderedPageBreak/>
               <w:t>Rechten en Rollen: matrix window tonen</w:t>
             </w:r>
           </w:p>
@@ -3432,7 +3414,27 @@
                 <w:szCs w:val="22"/>
                 <w:lang w:val="nl-NL"/>
               </w:rPr>
-              <w:t>: 1 u</w:t>
+              <w:t>: 9</w:t>
+            </w:r>
+            <w:r>
+              <w:rPr>
+                <w:rFonts w:asciiTheme="minorHAnsi" w:eastAsiaTheme="minorHAnsi" w:hAnsiTheme="minorHAnsi" w:cstheme="minorBidi"/>
+                <w:color w:val="FF0000"/>
+                <w:sz w:val="22"/>
+                <w:szCs w:val="22"/>
+                <w:lang w:val="nl-NL"/>
+              </w:rPr>
+              <w:t xml:space="preserve"> </w:t>
+            </w:r>
+            <w:r>
+              <w:rPr>
+                <w:rFonts w:asciiTheme="minorHAnsi" w:eastAsiaTheme="minorHAnsi" w:hAnsiTheme="minorHAnsi" w:cstheme="minorBidi"/>
+                <w:color w:val="FF0000"/>
+                <w:sz w:val="22"/>
+                <w:szCs w:val="22"/>
+                <w:lang w:val="nl-NL"/>
+              </w:rPr>
+              <w:t>uur</w:t>
             </w:r>
           </w:p>
         </w:tc>
@@ -3646,32 +3648,24 @@
               <w:rPr>
                 <w:color w:val="808080" w:themeColor="background1" w:themeShade="80"/>
               </w:rPr>
-              <w:t xml:space="preserve">ce.request geeft nu successResponse.data terug ipv </w:t>
-            </w:r>
-            <w:r>
-              <w:rPr>
-                <w:color w:val="808080" w:themeColor="background1" w:themeShade="80"/>
-              </w:rPr>
-              <w:lastRenderedPageBreak/>
-              <w:t>successResponse</w:t>
-            </w:r>
-          </w:p>
-        </w:tc>
-        <w:tc>
-          <w:tcPr>
-            <w:tcW w:w="2767" w:type="dxa"/>
-          </w:tcPr>
-          <w:p>
-            <w:pPr>
-              <w:rPr>
-                <w:color w:val="808080" w:themeColor="background1" w:themeShade="80"/>
-              </w:rPr>
-            </w:pPr>
-            <w:r>
-              <w:rPr>
-                <w:color w:val="808080" w:themeColor="background1" w:themeShade="80"/>
-              </w:rPr>
-              <w:lastRenderedPageBreak/>
+              <w:t>ce.request geeft nu successResponse.data terug ipv successResponse</w:t>
+            </w:r>
+          </w:p>
+        </w:tc>
+        <w:tc>
+          <w:tcPr>
+            <w:tcW w:w="2767" w:type="dxa"/>
+          </w:tcPr>
+          <w:p>
+            <w:pPr>
+              <w:rPr>
+                <w:color w:val="808080" w:themeColor="background1" w:themeShade="80"/>
+              </w:rPr>
+            </w:pPr>
+            <w:r>
+              <w:rPr>
+                <w:color w:val="808080" w:themeColor="background1" w:themeShade="80"/>
+              </w:rPr>
               <w:t>Ok</w:t>
             </w:r>
           </w:p>
@@ -3703,7 +3697,7 @@
           <w:p>
             <w:pPr>
               <w:rPr>
-                <w:color w:val="808080" w:themeColor="background1" w:themeShade="80"/>
+                <w:color w:val="FF0000"/>
               </w:rPr>
             </w:pPr>
             <w:r>
@@ -3713,36 +3707,52 @@
               <w:lastRenderedPageBreak/>
               <w:t>zaterdag 30 april 2016</w:t>
             </w:r>
-          </w:p>
-        </w:tc>
-        <w:tc>
-          <w:tcPr>
-            <w:tcW w:w="2767" w:type="dxa"/>
-          </w:tcPr>
-          <w:p>
-            <w:pPr>
-              <w:rPr>
-                <w:color w:val="808080" w:themeColor="background1" w:themeShade="80"/>
-              </w:rPr>
-            </w:pPr>
-          </w:p>
-        </w:tc>
-        <w:tc>
-          <w:tcPr>
-            <w:tcW w:w="4066" w:type="dxa"/>
-          </w:tcPr>
-          <w:p>
-            <w:pPr>
-              <w:pStyle w:val="HTMLPreformatted"/>
-              <w:shd w:val="clear" w:color="auto" w:fill="FFFFFF"/>
-              <w:rPr>
-                <w:rFonts w:asciiTheme="minorHAnsi" w:eastAsiaTheme="minorHAnsi" w:hAnsiTheme="minorHAnsi" w:cstheme="minorBidi"/>
-                <w:color w:val="808080" w:themeColor="background1" w:themeShade="80"/>
-                <w:sz w:val="22"/>
-                <w:szCs w:val="22"/>
-                <w:lang w:val="nl-NL"/>
-              </w:rPr>
-            </w:pPr>
+            <w:r>
+              <w:rPr>
+                <w:color w:val="FF0000"/>
+              </w:rPr>
+              <w:t xml:space="preserve"> 14:00-16:00</w:t>
+            </w:r>
+          </w:p>
+        </w:tc>
+        <w:tc>
+          <w:tcPr>
+            <w:tcW w:w="2767" w:type="dxa"/>
+          </w:tcPr>
+          <w:p>
+            <w:pPr>
+              <w:rPr>
+                <w:color w:val="FF0000"/>
+              </w:rPr>
+            </w:pPr>
+          </w:p>
+        </w:tc>
+        <w:tc>
+          <w:tcPr>
+            <w:tcW w:w="4066" w:type="dxa"/>
+          </w:tcPr>
+          <w:p>
+            <w:pPr>
+              <w:pStyle w:val="HTMLPreformatted"/>
+              <w:shd w:val="clear" w:color="auto" w:fill="FFFFFF"/>
+              <w:rPr>
+                <w:rFonts w:asciiTheme="minorHAnsi" w:eastAsiaTheme="minorHAnsi" w:hAnsiTheme="minorHAnsi" w:cstheme="minorBidi"/>
+                <w:color w:val="FF0000"/>
+                <w:sz w:val="22"/>
+                <w:szCs w:val="22"/>
+                <w:lang w:val="nl-NL"/>
+              </w:rPr>
+            </w:pPr>
+            <w:r>
+              <w:rPr>
+                <w:rFonts w:asciiTheme="minorHAnsi" w:eastAsiaTheme="minorHAnsi" w:hAnsiTheme="minorHAnsi" w:cstheme="minorBidi"/>
+                <w:color w:val="FF0000"/>
+                <w:sz w:val="22"/>
+                <w:szCs w:val="22"/>
+                <w:lang w:val="nl-NL"/>
+              </w:rPr>
+              <w:t>Overwerken: 2 uur</w:t>
+            </w:r>
           </w:p>
         </w:tc>
       </w:tr>
@@ -4802,8 +4812,962 @@
                 <w:szCs w:val="22"/>
                 <w:lang w:val="nl-NL"/>
               </w:rPr>
+              <w:t>woensdag 4 mei 2016</w:t>
+            </w:r>
+          </w:p>
+        </w:tc>
+        <w:tc>
+          <w:tcPr>
+            <w:tcW w:w="2767" w:type="dxa"/>
+          </w:tcPr>
+          <w:p/>
+        </w:tc>
+        <w:tc>
+          <w:tcPr>
+            <w:tcW w:w="4066" w:type="dxa"/>
+          </w:tcPr>
+          <w:p>
+            <w:pPr>
+              <w:pStyle w:val="HTMLPreformatted"/>
+              <w:shd w:val="clear" w:color="auto" w:fill="FFFFFF"/>
+              <w:rPr>
+                <w:rFonts w:asciiTheme="minorHAnsi" w:eastAsiaTheme="minorHAnsi" w:hAnsiTheme="minorHAnsi" w:cstheme="minorBidi"/>
+                <w:sz w:val="22"/>
+                <w:szCs w:val="22"/>
+                <w:lang w:val="nl-NL"/>
+              </w:rPr>
+            </w:pPr>
+          </w:p>
+        </w:tc>
+      </w:tr>
+      <w:tr>
+        <w:tc>
+          <w:tcPr>
+            <w:tcW w:w="7387" w:type="dxa"/>
+          </w:tcPr>
+          <w:p>
+            <w:pPr>
+              <w:pStyle w:val="HTMLPreformatted"/>
+              <w:shd w:val="clear" w:color="auto" w:fill="FFFFFF"/>
+              <w:rPr>
+                <w:rFonts w:asciiTheme="minorHAnsi" w:eastAsiaTheme="minorHAnsi" w:hAnsiTheme="minorHAnsi" w:cstheme="minorBidi"/>
+                <w:color w:val="808080" w:themeColor="background1" w:themeShade="80"/>
+                <w:sz w:val="22"/>
+                <w:szCs w:val="22"/>
+              </w:rPr>
+            </w:pPr>
+            <w:r>
+              <w:rPr>
+                <w:rFonts w:asciiTheme="minorHAnsi" w:eastAsiaTheme="minorHAnsi" w:hAnsiTheme="minorHAnsi" w:cstheme="minorBidi"/>
+                <w:color w:val="808080" w:themeColor="background1" w:themeShade="80"/>
+                <w:sz w:val="22"/>
+                <w:szCs w:val="22"/>
+              </w:rPr>
               <w:lastRenderedPageBreak/>
-              <w:t>woensdag 4 mei 2016</w:t>
+              <w:t>Settings-Gebruikersbeheer-Teams: detailView: confirmPassword check</w:t>
+            </w:r>
+          </w:p>
+        </w:tc>
+        <w:tc>
+          <w:tcPr>
+            <w:tcW w:w="2767" w:type="dxa"/>
+          </w:tcPr>
+          <w:p>
+            <w:pPr>
+              <w:rPr>
+                <w:color w:val="808080" w:themeColor="background1" w:themeShade="80"/>
+              </w:rPr>
+            </w:pPr>
+            <w:r>
+              <w:rPr>
+                <w:color w:val="808080" w:themeColor="background1" w:themeShade="80"/>
+              </w:rPr>
+              <w:t>ok</w:t>
+            </w:r>
+          </w:p>
+        </w:tc>
+        <w:tc>
+          <w:tcPr>
+            <w:tcW w:w="4066" w:type="dxa"/>
+          </w:tcPr>
+          <w:p>
+            <w:pPr>
+              <w:pStyle w:val="HTMLPreformatted"/>
+              <w:shd w:val="clear" w:color="auto" w:fill="FFFFFF"/>
+              <w:rPr>
+                <w:rFonts w:asciiTheme="minorHAnsi" w:eastAsiaTheme="minorHAnsi" w:hAnsiTheme="minorHAnsi" w:cstheme="minorBidi"/>
+                <w:color w:val="808080" w:themeColor="background1" w:themeShade="80"/>
+                <w:sz w:val="22"/>
+                <w:szCs w:val="22"/>
+                <w:lang w:val="nl-NL"/>
+              </w:rPr>
+            </w:pPr>
+          </w:p>
+        </w:tc>
+      </w:tr>
+      <w:tr>
+        <w:tc>
+          <w:tcPr>
+            <w:tcW w:w="7387" w:type="dxa"/>
+          </w:tcPr>
+          <w:p>
+            <w:pPr>
+              <w:pStyle w:val="HTMLPreformatted"/>
+              <w:shd w:val="clear" w:color="auto" w:fill="FFFFFF"/>
+              <w:rPr>
+                <w:rFonts w:asciiTheme="minorHAnsi" w:eastAsiaTheme="minorHAnsi" w:hAnsiTheme="minorHAnsi" w:cstheme="minorBidi"/>
+                <w:color w:val="808080" w:themeColor="background1" w:themeShade="80"/>
+                <w:sz w:val="22"/>
+                <w:szCs w:val="22"/>
+                <w:lang w:val="nl-NL"/>
+              </w:rPr>
+            </w:pPr>
+            <w:r>
+              <w:rPr>
+                <w:rFonts w:asciiTheme="minorHAnsi" w:eastAsiaTheme="minorHAnsi" w:hAnsiTheme="minorHAnsi" w:cstheme="minorBidi"/>
+                <w:color w:val="808080" w:themeColor="background1" w:themeShade="80"/>
+                <w:sz w:val="22"/>
+                <w:szCs w:val="22"/>
+                <w:lang w:val="nl-NL"/>
+              </w:rPr>
+              <w:t>Settings-Gebruikersbeheer-Teams: user toevoegen</w:t>
+            </w:r>
+          </w:p>
+        </w:tc>
+        <w:tc>
+          <w:tcPr>
+            <w:tcW w:w="2767" w:type="dxa"/>
+          </w:tcPr>
+          <w:p>
+            <w:pPr>
+              <w:rPr>
+                <w:color w:val="808080" w:themeColor="background1" w:themeShade="80"/>
+              </w:rPr>
+            </w:pPr>
+            <w:r>
+              <w:rPr>
+                <w:color w:val="808080" w:themeColor="background1" w:themeShade="80"/>
+              </w:rPr>
+              <w:t>ok</w:t>
+            </w:r>
+          </w:p>
+        </w:tc>
+        <w:tc>
+          <w:tcPr>
+            <w:tcW w:w="4066" w:type="dxa"/>
+          </w:tcPr>
+          <w:p>
+            <w:pPr>
+              <w:pStyle w:val="HTMLPreformatted"/>
+              <w:shd w:val="clear" w:color="auto" w:fill="FFFFFF"/>
+              <w:rPr>
+                <w:rFonts w:asciiTheme="minorHAnsi" w:eastAsiaTheme="minorHAnsi" w:hAnsiTheme="minorHAnsi" w:cstheme="minorBidi"/>
+                <w:color w:val="808080" w:themeColor="background1" w:themeShade="80"/>
+                <w:sz w:val="22"/>
+                <w:szCs w:val="22"/>
+                <w:lang w:val="nl-NL"/>
+              </w:rPr>
+            </w:pPr>
+          </w:p>
+        </w:tc>
+      </w:tr>
+      <w:tr>
+        <w:tc>
+          <w:tcPr>
+            <w:tcW w:w="7387" w:type="dxa"/>
+          </w:tcPr>
+          <w:p>
+            <w:pPr>
+              <w:pStyle w:val="HTMLPreformatted"/>
+              <w:shd w:val="clear" w:color="auto" w:fill="FFFFFF"/>
+              <w:rPr>
+                <w:rFonts w:asciiTheme="minorHAnsi" w:eastAsiaTheme="minorHAnsi" w:hAnsiTheme="minorHAnsi" w:cstheme="minorBidi"/>
+                <w:color w:val="808080" w:themeColor="background1" w:themeShade="80"/>
+                <w:sz w:val="22"/>
+                <w:szCs w:val="22"/>
+                <w:lang w:val="nl-NL"/>
+              </w:rPr>
+            </w:pPr>
+            <w:r>
+              <w:rPr>
+                <w:rFonts w:asciiTheme="minorHAnsi" w:eastAsiaTheme="minorHAnsi" w:hAnsiTheme="minorHAnsi" w:cstheme="minorBidi"/>
+                <w:color w:val="808080" w:themeColor="background1" w:themeShade="80"/>
+                <w:sz w:val="22"/>
+                <w:szCs w:val="22"/>
+                <w:lang w:val="nl-NL"/>
+              </w:rPr>
+              <w:t>Overleg met Herwin,Brian,Lion</w:t>
+            </w:r>
+          </w:p>
+        </w:tc>
+        <w:tc>
+          <w:tcPr>
+            <w:tcW w:w="2767" w:type="dxa"/>
+          </w:tcPr>
+          <w:p>
+            <w:pPr>
+              <w:rPr>
+                <w:color w:val="808080" w:themeColor="background1" w:themeShade="80"/>
+              </w:rPr>
+            </w:pPr>
+            <w:r>
+              <w:rPr>
+                <w:color w:val="808080" w:themeColor="background1" w:themeShade="80"/>
+              </w:rPr>
+              <w:t>ok</w:t>
+            </w:r>
+          </w:p>
+        </w:tc>
+        <w:tc>
+          <w:tcPr>
+            <w:tcW w:w="4066" w:type="dxa"/>
+          </w:tcPr>
+          <w:p>
+            <w:pPr>
+              <w:pStyle w:val="HTMLPreformatted"/>
+              <w:shd w:val="clear" w:color="auto" w:fill="FFFFFF"/>
+              <w:rPr>
+                <w:rFonts w:asciiTheme="minorHAnsi" w:eastAsiaTheme="minorHAnsi" w:hAnsiTheme="minorHAnsi" w:cstheme="minorBidi"/>
+                <w:color w:val="808080" w:themeColor="background1" w:themeShade="80"/>
+                <w:sz w:val="22"/>
+                <w:szCs w:val="22"/>
+                <w:lang w:val="nl-NL"/>
+              </w:rPr>
+            </w:pPr>
+            <w:r>
+              <w:rPr>
+                <w:rFonts w:asciiTheme="minorHAnsi" w:eastAsiaTheme="minorHAnsi" w:hAnsiTheme="minorHAnsi" w:cstheme="minorBidi"/>
+                <w:color w:val="808080" w:themeColor="background1" w:themeShade="80"/>
+                <w:sz w:val="22"/>
+                <w:szCs w:val="22"/>
+                <w:lang w:val="nl-NL"/>
+              </w:rPr>
+              <w:t>Gebruikersbeheermoet af voor maandag</w:t>
+            </w:r>
+          </w:p>
+        </w:tc>
+      </w:tr>
+      <w:tr>
+        <w:tc>
+          <w:tcPr>
+            <w:tcW w:w="7387" w:type="dxa"/>
+          </w:tcPr>
+          <w:p>
+            <w:pPr>
+              <w:pStyle w:val="HTMLPreformatted"/>
+              <w:shd w:val="clear" w:color="auto" w:fill="FFFFFF"/>
+              <w:rPr>
+                <w:rFonts w:asciiTheme="minorHAnsi" w:eastAsiaTheme="minorHAnsi" w:hAnsiTheme="minorHAnsi" w:cstheme="minorBidi"/>
+                <w:color w:val="808080" w:themeColor="background1" w:themeShade="80"/>
+                <w:sz w:val="22"/>
+                <w:szCs w:val="22"/>
+                <w:lang w:val="nl-NL"/>
+              </w:rPr>
+            </w:pPr>
+            <w:r>
+              <w:rPr>
+                <w:rFonts w:asciiTheme="minorHAnsi" w:eastAsiaTheme="minorHAnsi" w:hAnsiTheme="minorHAnsi" w:cstheme="minorBidi"/>
+                <w:color w:val="808080" w:themeColor="background1" w:themeShade="80"/>
+                <w:sz w:val="22"/>
+                <w:szCs w:val="22"/>
+                <w:lang w:val="nl-NL"/>
+              </w:rPr>
+              <w:t>Navigation bar: Toon button rechts met user name + userProfile, pulldown met ‘Logout’ en ‘Settings’ opties.</w:t>
+            </w:r>
+          </w:p>
+        </w:tc>
+        <w:tc>
+          <w:tcPr>
+            <w:tcW w:w="2767" w:type="dxa"/>
+          </w:tcPr>
+          <w:p>
+            <w:pPr>
+              <w:rPr>
+                <w:color w:val="808080" w:themeColor="background1" w:themeShade="80"/>
+              </w:rPr>
+            </w:pPr>
+            <w:r>
+              <w:rPr>
+                <w:color w:val="808080" w:themeColor="background1" w:themeShade="80"/>
+              </w:rPr>
+              <w:t>ok</w:t>
+            </w:r>
+          </w:p>
+        </w:tc>
+        <w:tc>
+          <w:tcPr>
+            <w:tcW w:w="4066" w:type="dxa"/>
+          </w:tcPr>
+          <w:p>
+            <w:pPr>
+              <w:pStyle w:val="HTMLPreformatted"/>
+              <w:shd w:val="clear" w:color="auto" w:fill="FFFFFF"/>
+              <w:rPr>
+                <w:rFonts w:asciiTheme="minorHAnsi" w:eastAsiaTheme="minorHAnsi" w:hAnsiTheme="minorHAnsi" w:cstheme="minorBidi"/>
+                <w:color w:val="808080" w:themeColor="background1" w:themeShade="80"/>
+                <w:sz w:val="22"/>
+                <w:szCs w:val="22"/>
+                <w:lang w:val="nl-NL"/>
+              </w:rPr>
+            </w:pPr>
+          </w:p>
+        </w:tc>
+      </w:tr>
+      <w:tr>
+        <w:tc>
+          <w:tcPr>
+            <w:tcW w:w="7387" w:type="dxa"/>
+          </w:tcPr>
+          <w:p>
+            <w:pPr>
+              <w:pStyle w:val="HTMLPreformatted"/>
+              <w:shd w:val="clear" w:color="auto" w:fill="FFFFFF"/>
+              <w:rPr>
+                <w:rFonts w:asciiTheme="minorHAnsi" w:eastAsiaTheme="minorHAnsi" w:hAnsiTheme="minorHAnsi" w:cstheme="minorBidi"/>
+                <w:sz w:val="22"/>
+                <w:szCs w:val="22"/>
+                <w:lang w:val="nl-NL"/>
+              </w:rPr>
+            </w:pPr>
+            <w:r>
+              <w:rPr>
+                <w:rFonts w:asciiTheme="minorHAnsi" w:eastAsiaTheme="minorHAnsi" w:hAnsiTheme="minorHAnsi" w:cstheme="minorBidi"/>
+                <w:color w:val="FF0000"/>
+                <w:sz w:val="22"/>
+                <w:szCs w:val="22"/>
+                <w:lang w:val="nl-NL"/>
+              </w:rPr>
+              <w:t>Zaterdag 7</w:t>
+            </w:r>
+            <w:r>
+              <w:rPr>
+                <w:rFonts w:asciiTheme="minorHAnsi" w:eastAsiaTheme="minorHAnsi" w:hAnsiTheme="minorHAnsi" w:cstheme="minorBidi"/>
+                <w:color w:val="FF0000"/>
+                <w:sz w:val="22"/>
+                <w:szCs w:val="22"/>
+                <w:lang w:val="nl-NL"/>
+              </w:rPr>
+              <w:t xml:space="preserve"> mei 2016</w:t>
+            </w:r>
+            <w:r>
+              <w:rPr>
+                <w:rFonts w:asciiTheme="minorHAnsi" w:eastAsiaTheme="minorHAnsi" w:hAnsiTheme="minorHAnsi" w:cstheme="minorBidi"/>
+                <w:color w:val="FF0000"/>
+                <w:sz w:val="22"/>
+                <w:szCs w:val="22"/>
+                <w:lang w:val="nl-NL"/>
+              </w:rPr>
+              <w:t xml:space="preserve"> </w:t>
+            </w:r>
+            <w:r>
+              <w:rPr>
+                <w:rFonts w:asciiTheme="minorHAnsi" w:eastAsiaTheme="minorHAnsi" w:hAnsiTheme="minorHAnsi" w:cstheme="minorBidi"/>
+                <w:color w:val="FF0000"/>
+                <w:sz w:val="22"/>
+                <w:szCs w:val="22"/>
+                <w:lang w:val="nl-NL"/>
+              </w:rPr>
+              <w:t>15:30 – 18:00 19:00-20:30</w:t>
+            </w:r>
+            <w:r>
+              <w:rPr>
+                <w:rFonts w:asciiTheme="minorHAnsi" w:eastAsiaTheme="minorHAnsi" w:hAnsiTheme="minorHAnsi" w:cstheme="minorBidi"/>
+                <w:color w:val="FF0000"/>
+                <w:sz w:val="22"/>
+                <w:szCs w:val="22"/>
+                <w:lang w:val="nl-NL"/>
+              </w:rPr>
+              <w:t xml:space="preserve"> 22:30-00:00</w:t>
+            </w:r>
+          </w:p>
+        </w:tc>
+        <w:tc>
+          <w:tcPr>
+            <w:tcW w:w="2767" w:type="dxa"/>
+          </w:tcPr>
+          <w:p>
+            <w:r>
+              <w:t>5.5 u</w:t>
+            </w:r>
+          </w:p>
+        </w:tc>
+        <w:tc>
+          <w:tcPr>
+            <w:tcW w:w="4066" w:type="dxa"/>
+          </w:tcPr>
+          <w:p>
+            <w:pPr>
+              <w:pStyle w:val="HTMLPreformatted"/>
+              <w:shd w:val="clear" w:color="auto" w:fill="FFFFFF"/>
+              <w:rPr>
+                <w:rFonts w:asciiTheme="minorHAnsi" w:eastAsiaTheme="minorHAnsi" w:hAnsiTheme="minorHAnsi" w:cstheme="minorBidi"/>
+                <w:sz w:val="22"/>
+                <w:szCs w:val="22"/>
+                <w:lang w:val="nl-NL"/>
+              </w:rPr>
+            </w:pPr>
+          </w:p>
+        </w:tc>
+      </w:tr>
+      <w:tr>
+        <w:tc>
+          <w:tcPr>
+            <w:tcW w:w="7387" w:type="dxa"/>
+          </w:tcPr>
+          <w:p>
+            <w:pPr>
+              <w:pStyle w:val="HTMLPreformatted"/>
+              <w:shd w:val="clear" w:color="auto" w:fill="FFFFFF"/>
+              <w:rPr>
+                <w:rFonts w:asciiTheme="minorHAnsi" w:eastAsiaTheme="minorHAnsi" w:hAnsiTheme="minorHAnsi" w:cstheme="minorBidi"/>
+                <w:color w:val="808080" w:themeColor="background1" w:themeShade="80"/>
+                <w:sz w:val="22"/>
+                <w:szCs w:val="22"/>
+                <w:lang w:val="nl-NL"/>
+              </w:rPr>
+            </w:pPr>
+            <w:r>
+              <w:rPr>
+                <w:rFonts w:asciiTheme="minorHAnsi" w:eastAsiaTheme="minorHAnsi" w:hAnsiTheme="minorHAnsi" w:cstheme="minorBidi"/>
+                <w:color w:val="808080" w:themeColor="background1" w:themeShade="80"/>
+                <w:sz w:val="22"/>
+                <w:szCs w:val="22"/>
+                <w:lang w:val="nl-NL"/>
+              </w:rPr>
+              <w:t>Settings – Gebruikersbeheer-Jobdomains listview, detailview</w:t>
+            </w:r>
+          </w:p>
+        </w:tc>
+        <w:tc>
+          <w:tcPr>
+            <w:tcW w:w="2767" w:type="dxa"/>
+          </w:tcPr>
+          <w:p>
+            <w:pPr>
+              <w:rPr>
+                <w:color w:val="808080" w:themeColor="background1" w:themeShade="80"/>
+              </w:rPr>
+            </w:pPr>
+            <w:r>
+              <w:rPr>
+                <w:color w:val="808080" w:themeColor="background1" w:themeShade="80"/>
+              </w:rPr>
+              <w:t>ok</w:t>
+            </w:r>
+          </w:p>
+        </w:tc>
+        <w:tc>
+          <w:tcPr>
+            <w:tcW w:w="4066" w:type="dxa"/>
+          </w:tcPr>
+          <w:p>
+            <w:pPr>
+              <w:pStyle w:val="HTMLPreformatted"/>
+              <w:shd w:val="clear" w:color="auto" w:fill="FFFFFF"/>
+              <w:rPr>
+                <w:rFonts w:asciiTheme="minorHAnsi" w:eastAsiaTheme="minorHAnsi" w:hAnsiTheme="minorHAnsi" w:cstheme="minorBidi"/>
+                <w:color w:val="808080" w:themeColor="background1" w:themeShade="80"/>
+                <w:sz w:val="22"/>
+                <w:szCs w:val="22"/>
+                <w:lang w:val="nl-NL"/>
+              </w:rPr>
+            </w:pPr>
+          </w:p>
+        </w:tc>
+      </w:tr>
+      <w:tr>
+        <w:tc>
+          <w:tcPr>
+            <w:tcW w:w="7387" w:type="dxa"/>
+          </w:tcPr>
+          <w:p>
+            <w:pPr>
+              <w:pStyle w:val="HTMLPreformatted"/>
+              <w:shd w:val="clear" w:color="auto" w:fill="FFFFFF"/>
+              <w:rPr>
+                <w:rFonts w:asciiTheme="minorHAnsi" w:eastAsiaTheme="minorHAnsi" w:hAnsiTheme="minorHAnsi" w:cstheme="minorBidi"/>
+                <w:sz w:val="22"/>
+                <w:szCs w:val="22"/>
+                <w:lang w:val="nl-NL"/>
+              </w:rPr>
+            </w:pPr>
+            <w:r>
+              <w:rPr>
+                <w:rFonts w:asciiTheme="minorHAnsi" w:eastAsiaTheme="minorHAnsi" w:hAnsiTheme="minorHAnsi" w:cstheme="minorBidi"/>
+                <w:color w:val="FF0000"/>
+                <w:sz w:val="22"/>
+                <w:szCs w:val="22"/>
+                <w:lang w:val="nl-NL"/>
+              </w:rPr>
+              <w:t>zondag 8 mei 2016</w:t>
+            </w:r>
+            <w:r>
+              <w:rPr>
+                <w:rFonts w:asciiTheme="minorHAnsi" w:eastAsiaTheme="minorHAnsi" w:hAnsiTheme="minorHAnsi" w:cstheme="minorBidi"/>
+                <w:color w:val="FF0000"/>
+                <w:sz w:val="22"/>
+                <w:szCs w:val="22"/>
+                <w:lang w:val="nl-NL"/>
+              </w:rPr>
+              <w:t xml:space="preserve"> 11:30-20:30</w:t>
+            </w:r>
+          </w:p>
+        </w:tc>
+        <w:tc>
+          <w:tcPr>
+            <w:tcW w:w="2767" w:type="dxa"/>
+          </w:tcPr>
+          <w:p>
+            <w:r>
+              <w:t>9 u</w:t>
+            </w:r>
+          </w:p>
+        </w:tc>
+        <w:tc>
+          <w:tcPr>
+            <w:tcW w:w="4066" w:type="dxa"/>
+          </w:tcPr>
+          <w:p>
+            <w:pPr>
+              <w:pStyle w:val="HTMLPreformatted"/>
+              <w:shd w:val="clear" w:color="auto" w:fill="FFFFFF"/>
+              <w:rPr>
+                <w:rFonts w:asciiTheme="minorHAnsi" w:eastAsiaTheme="minorHAnsi" w:hAnsiTheme="minorHAnsi" w:cstheme="minorBidi"/>
+                <w:sz w:val="22"/>
+                <w:szCs w:val="22"/>
+                <w:lang w:val="nl-NL"/>
+              </w:rPr>
+            </w:pPr>
+          </w:p>
+        </w:tc>
+      </w:tr>
+      <w:tr>
+        <w:tc>
+          <w:tcPr>
+            <w:tcW w:w="7387" w:type="dxa"/>
+          </w:tcPr>
+          <w:p>
+            <w:pPr>
+              <w:pStyle w:val="HTMLPreformatted"/>
+              <w:shd w:val="clear" w:color="auto" w:fill="FFFFFF"/>
+              <w:rPr>
+                <w:rFonts w:asciiTheme="minorHAnsi" w:eastAsiaTheme="minorHAnsi" w:hAnsiTheme="minorHAnsi" w:cstheme="minorBidi"/>
+                <w:color w:val="808080" w:themeColor="background1" w:themeShade="80"/>
+                <w:sz w:val="22"/>
+                <w:szCs w:val="22"/>
+                <w:lang w:val="nl-NL"/>
+              </w:rPr>
+            </w:pPr>
+            <w:r>
+              <w:rPr>
+                <w:rFonts w:asciiTheme="minorHAnsi" w:eastAsiaTheme="minorHAnsi" w:hAnsiTheme="minorHAnsi" w:cstheme="minorBidi"/>
+                <w:color w:val="808080" w:themeColor="background1" w:themeShade="80"/>
+                <w:sz w:val="22"/>
+                <w:szCs w:val="22"/>
+                <w:lang w:val="nl-NL"/>
+              </w:rPr>
+              <w:t>Settings – Gebruikersbeheer-Jobdomains: detailview met tonen van data en de multiple select. Delete jobdomain</w:t>
+            </w:r>
+          </w:p>
+        </w:tc>
+        <w:tc>
+          <w:tcPr>
+            <w:tcW w:w="2767" w:type="dxa"/>
+          </w:tcPr>
+          <w:p>
+            <w:pPr>
+              <w:rPr>
+                <w:color w:val="808080" w:themeColor="background1" w:themeShade="80"/>
+              </w:rPr>
+            </w:pPr>
+            <w:r>
+              <w:rPr>
+                <w:color w:val="808080" w:themeColor="background1" w:themeShade="80"/>
+              </w:rPr>
+              <w:t>Ok</w:t>
+            </w:r>
+          </w:p>
+        </w:tc>
+        <w:tc>
+          <w:tcPr>
+            <w:tcW w:w="4066" w:type="dxa"/>
+          </w:tcPr>
+          <w:p>
+            <w:pPr>
+              <w:pStyle w:val="HTMLPreformatted"/>
+              <w:shd w:val="clear" w:color="auto" w:fill="FFFFFF"/>
+              <w:rPr>
+                <w:rFonts w:asciiTheme="minorHAnsi" w:eastAsiaTheme="minorHAnsi" w:hAnsiTheme="minorHAnsi" w:cstheme="minorBidi"/>
+                <w:color w:val="808080" w:themeColor="background1" w:themeShade="80"/>
+                <w:sz w:val="22"/>
+                <w:szCs w:val="22"/>
+                <w:lang w:val="nl-NL"/>
+              </w:rPr>
+            </w:pPr>
+          </w:p>
+        </w:tc>
+      </w:tr>
+      <w:tr>
+        <w:tc>
+          <w:tcPr>
+            <w:tcW w:w="7387" w:type="dxa"/>
+          </w:tcPr>
+          <w:p>
+            <w:pPr>
+              <w:pStyle w:val="HTMLPreformatted"/>
+              <w:shd w:val="clear" w:color="auto" w:fill="FFFFFF"/>
+              <w:rPr>
+                <w:rFonts w:asciiTheme="minorHAnsi" w:eastAsiaTheme="minorHAnsi" w:hAnsiTheme="minorHAnsi" w:cstheme="minorBidi"/>
+                <w:color w:val="FF0000"/>
+                <w:sz w:val="22"/>
+                <w:szCs w:val="22"/>
+                <w:lang w:val="nl-NL"/>
+              </w:rPr>
+            </w:pPr>
+            <w:r>
+              <w:rPr>
+                <w:rFonts w:asciiTheme="minorHAnsi" w:eastAsiaTheme="minorHAnsi" w:hAnsiTheme="minorHAnsi" w:cstheme="minorBidi"/>
+                <w:color w:val="FF0000"/>
+                <w:sz w:val="22"/>
+                <w:szCs w:val="22"/>
+                <w:lang w:val="nl-NL"/>
+              </w:rPr>
+              <w:t>maandag 9 mei 2016</w:t>
+            </w:r>
+          </w:p>
+        </w:tc>
+        <w:tc>
+          <w:tcPr>
+            <w:tcW w:w="2767" w:type="dxa"/>
+          </w:tcPr>
+          <w:p>
+            <w:pPr>
+              <w:rPr>
+                <w:color w:val="FF0000"/>
+              </w:rPr>
+            </w:pPr>
+          </w:p>
+        </w:tc>
+        <w:tc>
+          <w:tcPr>
+            <w:tcW w:w="4066" w:type="dxa"/>
+          </w:tcPr>
+          <w:p>
+            <w:pPr>
+              <w:pStyle w:val="HTMLPreformatted"/>
+              <w:shd w:val="clear" w:color="auto" w:fill="FFFFFF"/>
+              <w:rPr>
+                <w:rFonts w:asciiTheme="minorHAnsi" w:eastAsiaTheme="minorHAnsi" w:hAnsiTheme="minorHAnsi" w:cstheme="minorBidi"/>
+                <w:color w:val="FF0000"/>
+                <w:sz w:val="22"/>
+                <w:szCs w:val="22"/>
+                <w:lang w:val="nl-NL"/>
+              </w:rPr>
+            </w:pPr>
+          </w:p>
+        </w:tc>
+      </w:tr>
+      <w:tr>
+        <w:tc>
+          <w:tcPr>
+            <w:tcW w:w="7387" w:type="dxa"/>
+          </w:tcPr>
+          <w:p>
+            <w:pPr>
+              <w:pStyle w:val="HTMLPreformatted"/>
+              <w:shd w:val="clear" w:color="auto" w:fill="FFFFFF"/>
+              <w:rPr>
+                <w:rFonts w:asciiTheme="minorHAnsi" w:eastAsiaTheme="minorHAnsi" w:hAnsiTheme="minorHAnsi" w:cstheme="minorBidi"/>
+                <w:color w:val="808080" w:themeColor="background1" w:themeShade="80"/>
+                <w:sz w:val="22"/>
+                <w:szCs w:val="22"/>
+                <w:lang w:val="nl-NL"/>
+              </w:rPr>
+            </w:pPr>
+            <w:r>
+              <w:rPr>
+                <w:rFonts w:asciiTheme="minorHAnsi" w:eastAsiaTheme="minorHAnsi" w:hAnsiTheme="minorHAnsi" w:cstheme="minorBidi"/>
+                <w:color w:val="808080" w:themeColor="background1" w:themeShade="80"/>
+                <w:sz w:val="22"/>
+                <w:szCs w:val="22"/>
+                <w:lang w:val="nl-NL"/>
+              </w:rPr>
+              <w:t>Edit translation: row mag  niet editable zijn als geen cell editable is</w:t>
+            </w:r>
+          </w:p>
+        </w:tc>
+        <w:tc>
+          <w:tcPr>
+            <w:tcW w:w="2767" w:type="dxa"/>
+          </w:tcPr>
+          <w:p>
+            <w:pPr>
+              <w:rPr>
+                <w:color w:val="808080" w:themeColor="background1" w:themeShade="80"/>
+              </w:rPr>
+            </w:pPr>
+            <w:r>
+              <w:rPr>
+                <w:color w:val="808080" w:themeColor="background1" w:themeShade="80"/>
+              </w:rPr>
+              <w:t>O</w:t>
+            </w:r>
+            <w:r>
+              <w:rPr>
+                <w:color w:val="808080" w:themeColor="background1" w:themeShade="80"/>
+              </w:rPr>
+              <w:t>k</w:t>
+            </w:r>
+          </w:p>
+        </w:tc>
+        <w:tc>
+          <w:tcPr>
+            <w:tcW w:w="4066" w:type="dxa"/>
+          </w:tcPr>
+          <w:p>
+            <w:pPr>
+              <w:pStyle w:val="HTMLPreformatted"/>
+              <w:shd w:val="clear" w:color="auto" w:fill="FFFFFF"/>
+              <w:rPr>
+                <w:rFonts w:asciiTheme="minorHAnsi" w:eastAsiaTheme="minorHAnsi" w:hAnsiTheme="minorHAnsi" w:cstheme="minorBidi"/>
+                <w:color w:val="808080" w:themeColor="background1" w:themeShade="80"/>
+                <w:sz w:val="22"/>
+                <w:szCs w:val="22"/>
+                <w:lang w:val="nl-NL"/>
+              </w:rPr>
+            </w:pPr>
+          </w:p>
+        </w:tc>
+      </w:tr>
+      <w:tr>
+        <w:tc>
+          <w:tcPr>
+            <w:tcW w:w="7387" w:type="dxa"/>
+          </w:tcPr>
+          <w:p>
+            <w:pPr>
+              <w:pStyle w:val="HTMLPreformatted"/>
+              <w:shd w:val="clear" w:color="auto" w:fill="FFFFFF"/>
+              <w:rPr>
+                <w:rFonts w:asciiTheme="minorHAnsi" w:eastAsiaTheme="minorHAnsi" w:hAnsiTheme="minorHAnsi" w:cstheme="minorBidi"/>
+                <w:sz w:val="22"/>
+                <w:szCs w:val="22"/>
+                <w:lang w:val="nl-NL"/>
+              </w:rPr>
+            </w:pPr>
+            <w:r>
+              <w:rPr>
+                <w:rFonts w:asciiTheme="minorHAnsi" w:eastAsiaTheme="minorHAnsi" w:hAnsiTheme="minorHAnsi" w:cstheme="minorBidi"/>
+                <w:sz w:val="22"/>
+                <w:szCs w:val="22"/>
+                <w:lang w:val="nl-NL"/>
+              </w:rPr>
+              <w:t>Data struct gewi</w:t>
+            </w:r>
+            <w:r>
+              <w:rPr>
+                <w:rFonts w:asciiTheme="minorHAnsi" w:eastAsiaTheme="minorHAnsi" w:hAnsiTheme="minorHAnsi" w:cstheme="minorBidi"/>
+                <w:sz w:val="22"/>
+                <w:szCs w:val="22"/>
+                <w:lang w:val="nl-NL"/>
+              </w:rPr>
+              <w:t>j</w:t>
+            </w:r>
+            <w:r>
+              <w:rPr>
+                <w:rFonts w:asciiTheme="minorHAnsi" w:eastAsiaTheme="minorHAnsi" w:hAnsiTheme="minorHAnsi" w:cstheme="minorBidi"/>
+                <w:sz w:val="22"/>
+                <w:szCs w:val="22"/>
+                <w:lang w:val="nl-NL"/>
+              </w:rPr>
+              <w:t>zigd – i.p.v. data is er nu data.listView v</w:t>
+            </w:r>
+            <w:r>
+              <w:rPr>
+                <w:rFonts w:asciiTheme="minorHAnsi" w:eastAsiaTheme="minorHAnsi" w:hAnsiTheme="minorHAnsi" w:cstheme="minorBidi"/>
+                <w:sz w:val="22"/>
+                <w:szCs w:val="22"/>
+                <w:lang w:val="nl-NL"/>
+              </w:rPr>
+              <w:t>o</w:t>
+            </w:r>
+            <w:r>
+              <w:rPr>
+                <w:rFonts w:asciiTheme="minorHAnsi" w:eastAsiaTheme="minorHAnsi" w:hAnsiTheme="minorHAnsi" w:cstheme="minorBidi"/>
+                <w:sz w:val="22"/>
+                <w:szCs w:val="22"/>
+                <w:lang w:val="nl-NL"/>
+              </w:rPr>
+              <w:t xml:space="preserve">or </w:t>
+            </w:r>
+            <w:r>
+              <w:rPr>
+                <w:rFonts w:asciiTheme="minorHAnsi" w:eastAsiaTheme="minorHAnsi" w:hAnsiTheme="minorHAnsi" w:cstheme="minorBidi"/>
+                <w:sz w:val="22"/>
+                <w:szCs w:val="22"/>
+                <w:lang w:val="nl-NL"/>
+              </w:rPr>
+              <w:t>de listView en data.detailView voor detailView</w:t>
+            </w:r>
+            <w:r>
+              <w:rPr>
+                <w:rFonts w:asciiTheme="minorHAnsi" w:eastAsiaTheme="minorHAnsi" w:hAnsiTheme="minorHAnsi" w:cstheme="minorBidi"/>
+                <w:sz w:val="22"/>
+                <w:szCs w:val="22"/>
+                <w:lang w:val="nl-NL"/>
+              </w:rPr>
+              <w:t>.</w:t>
+            </w:r>
+            <w:r>
+              <w:rPr>
+                <w:rFonts w:asciiTheme="minorHAnsi" w:eastAsiaTheme="minorHAnsi" w:hAnsiTheme="minorHAnsi" w:cstheme="minorBidi"/>
+                <w:sz w:val="22"/>
+                <w:szCs w:val="22"/>
+                <w:lang w:val="nl-NL"/>
+              </w:rPr>
+              <w:t xml:space="preserve"> Zodat er een contrller kan worden gebruikt voor zowel listView als detailView – de view  refereert naar betreffende keys in $scope.data.</w:t>
+            </w:r>
+            <w:r>
+              <w:rPr>
+                <w:rFonts w:asciiTheme="minorHAnsi" w:eastAsiaTheme="minorHAnsi" w:hAnsiTheme="minorHAnsi" w:cstheme="minorBidi"/>
+                <w:sz w:val="22"/>
+                <w:szCs w:val="22"/>
+                <w:lang w:val="nl-NL"/>
+              </w:rPr>
+              <w:t xml:space="preserve"> API geeft nu camelCase keys terug i.p.v. keys in HOOFDLETTERS of Cap First.</w:t>
+            </w:r>
+          </w:p>
+        </w:tc>
+        <w:tc>
+          <w:tcPr>
+            <w:tcW w:w="2767" w:type="dxa"/>
+          </w:tcPr>
+          <w:p>
+            <w:r>
+              <w:t>ok</w:t>
+            </w:r>
+          </w:p>
+        </w:tc>
+        <w:tc>
+          <w:tcPr>
+            <w:tcW w:w="4066" w:type="dxa"/>
+          </w:tcPr>
+          <w:p>
+            <w:pPr>
+              <w:pStyle w:val="HTMLPreformatted"/>
+              <w:shd w:val="clear" w:color="auto" w:fill="FFFFFF"/>
+              <w:rPr>
+                <w:rFonts w:asciiTheme="minorHAnsi" w:eastAsiaTheme="minorHAnsi" w:hAnsiTheme="minorHAnsi" w:cstheme="minorBidi"/>
+                <w:sz w:val="22"/>
+                <w:szCs w:val="22"/>
+              </w:rPr>
+            </w:pPr>
+            <w:r>
+              <w:rPr>
+                <w:rFonts w:asciiTheme="minorHAnsi" w:eastAsiaTheme="minorHAnsi" w:hAnsiTheme="minorHAnsi" w:cstheme="minorBidi"/>
+                <w:sz w:val="22"/>
+                <w:szCs w:val="22"/>
+              </w:rPr>
+              <w:t xml:space="preserve">Gewijzigd: </w:t>
+            </w:r>
+            <w:r>
+              <w:rPr>
+                <w:rFonts w:asciiTheme="minorHAnsi" w:eastAsiaTheme="minorHAnsi" w:hAnsiTheme="minorHAnsi" w:cstheme="minorBidi"/>
+                <w:sz w:val="22"/>
+                <w:szCs w:val="22"/>
+              </w:rPr>
+              <w:t xml:space="preserve">state  in </w:t>
+            </w:r>
+            <w:r>
+              <w:rPr>
+                <w:rFonts w:asciiTheme="minorHAnsi" w:eastAsiaTheme="minorHAnsi" w:hAnsiTheme="minorHAnsi" w:cstheme="minorBidi"/>
+                <w:sz w:val="22"/>
+                <w:szCs w:val="22"/>
+              </w:rPr>
+              <w:t>app.js</w:t>
+            </w:r>
+            <w:r>
+              <w:rPr>
+                <w:rFonts w:asciiTheme="minorHAnsi" w:eastAsiaTheme="minorHAnsi" w:hAnsiTheme="minorHAnsi" w:cstheme="minorBidi"/>
+                <w:sz w:val="22"/>
+                <w:szCs w:val="22"/>
+              </w:rPr>
+              <w:t>, team, jobDomain, translation,</w:t>
+            </w:r>
+            <w:r>
+              <w:rPr>
+                <w:rFonts w:asciiTheme="minorHAnsi" w:eastAsiaTheme="minorHAnsi" w:hAnsiTheme="minorHAnsi" w:cstheme="minorBidi"/>
+                <w:sz w:val="22"/>
+                <w:szCs w:val="22"/>
+              </w:rPr>
+              <w:t xml:space="preserve"> </w:t>
+            </w:r>
+            <w:r>
+              <w:rPr>
+                <w:rFonts w:asciiTheme="minorHAnsi" w:eastAsiaTheme="minorHAnsi" w:hAnsiTheme="minorHAnsi" w:cstheme="minorBidi"/>
+                <w:sz w:val="22"/>
+                <w:szCs w:val="22"/>
+              </w:rPr>
+              <w:t>tableView.html</w:t>
+            </w:r>
+          </w:p>
+        </w:tc>
+      </w:tr>
+      <w:tr>
+        <w:tc>
+          <w:tcPr>
+            <w:tcW w:w="7387" w:type="dxa"/>
+          </w:tcPr>
+          <w:p>
+            <w:pPr>
+              <w:pStyle w:val="HTMLPreformatted"/>
+              <w:shd w:val="clear" w:color="auto" w:fill="FFFFFF"/>
+              <w:rPr>
+                <w:rFonts w:asciiTheme="minorHAnsi" w:eastAsiaTheme="minorHAnsi" w:hAnsiTheme="minorHAnsi" w:cstheme="minorBidi"/>
+                <w:sz w:val="22"/>
+                <w:szCs w:val="22"/>
+                <w:lang w:val="nl-NL"/>
+              </w:rPr>
+            </w:pPr>
+            <w:r>
+              <w:rPr>
+                <w:rFonts w:asciiTheme="minorHAnsi" w:eastAsiaTheme="minorHAnsi" w:hAnsiTheme="minorHAnsi" w:cstheme="minorBidi"/>
+                <w:color w:val="FF0000"/>
+                <w:sz w:val="22"/>
+                <w:szCs w:val="22"/>
+                <w:lang w:val="nl-NL"/>
+              </w:rPr>
+              <w:t>dins</w:t>
+            </w:r>
+            <w:r>
+              <w:rPr>
+                <w:rFonts w:asciiTheme="minorHAnsi" w:eastAsiaTheme="minorHAnsi" w:hAnsiTheme="minorHAnsi" w:cstheme="minorBidi"/>
+                <w:color w:val="FF0000"/>
+                <w:sz w:val="22"/>
+                <w:szCs w:val="22"/>
+                <w:lang w:val="nl-NL"/>
+              </w:rPr>
+              <w:t xml:space="preserve">dag </w:t>
+            </w:r>
+            <w:r>
+              <w:rPr>
+                <w:rFonts w:asciiTheme="minorHAnsi" w:eastAsiaTheme="minorHAnsi" w:hAnsiTheme="minorHAnsi" w:cstheme="minorBidi"/>
+                <w:color w:val="FF0000"/>
+                <w:sz w:val="22"/>
+                <w:szCs w:val="22"/>
+                <w:lang w:val="nl-NL"/>
+              </w:rPr>
+              <w:t>10</w:t>
+            </w:r>
+            <w:r>
+              <w:rPr>
+                <w:rFonts w:asciiTheme="minorHAnsi" w:eastAsiaTheme="minorHAnsi" w:hAnsiTheme="minorHAnsi" w:cstheme="minorBidi"/>
+                <w:color w:val="FF0000"/>
+                <w:sz w:val="22"/>
+                <w:szCs w:val="22"/>
+                <w:lang w:val="nl-NL"/>
+              </w:rPr>
+              <w:t xml:space="preserve"> mei 2016</w:t>
             </w:r>
           </w:p>
         </w:tc>
@@ -4842,671 +5806,12 @@
               <w:shd w:val="clear" w:color="auto" w:fill="FFFFFF"/>
               <w:rPr>
                 <w:rFonts w:asciiTheme="minorHAnsi" w:eastAsiaTheme="minorHAnsi" w:hAnsiTheme="minorHAnsi" w:cstheme="minorBidi"/>
-                <w:color w:val="808080" w:themeColor="background1" w:themeShade="80"/>
-                <w:sz w:val="22"/>
-                <w:szCs w:val="22"/>
-              </w:rPr>
-            </w:pPr>
-            <w:r>
-              <w:rPr>
-                <w:rFonts w:asciiTheme="minorHAnsi" w:eastAsiaTheme="minorHAnsi" w:hAnsiTheme="minorHAnsi" w:cstheme="minorBidi"/>
-                <w:color w:val="808080" w:themeColor="background1" w:themeShade="80"/>
-                <w:sz w:val="22"/>
-                <w:szCs w:val="22"/>
-              </w:rPr>
-              <w:t>Settings-Gebruikersbeheer-Teams: detailView: confirmPassword check</w:t>
-            </w:r>
-          </w:p>
-        </w:tc>
-        <w:tc>
-          <w:tcPr>
-            <w:tcW w:w="2767" w:type="dxa"/>
-          </w:tcPr>
-          <w:p>
-            <w:pPr>
-              <w:rPr>
-                <w:color w:val="808080" w:themeColor="background1" w:themeShade="80"/>
-              </w:rPr>
-            </w:pPr>
-            <w:r>
-              <w:rPr>
-                <w:color w:val="808080" w:themeColor="background1" w:themeShade="80"/>
-              </w:rPr>
-              <w:t>ok</w:t>
-            </w:r>
-          </w:p>
-        </w:tc>
-        <w:tc>
-          <w:tcPr>
-            <w:tcW w:w="4066" w:type="dxa"/>
-          </w:tcPr>
-          <w:p>
-            <w:pPr>
-              <w:pStyle w:val="HTMLPreformatted"/>
-              <w:shd w:val="clear" w:color="auto" w:fill="FFFFFF"/>
-              <w:rPr>
-                <w:rFonts w:asciiTheme="minorHAnsi" w:eastAsiaTheme="minorHAnsi" w:hAnsiTheme="minorHAnsi" w:cstheme="minorBidi"/>
-                <w:color w:val="808080" w:themeColor="background1" w:themeShade="80"/>
-                <w:sz w:val="22"/>
-                <w:szCs w:val="22"/>
-                <w:lang w:val="nl-NL"/>
-              </w:rPr>
-            </w:pPr>
-          </w:p>
-        </w:tc>
-      </w:tr>
-      <w:tr>
-        <w:tc>
-          <w:tcPr>
-            <w:tcW w:w="7387" w:type="dxa"/>
-          </w:tcPr>
-          <w:p>
-            <w:pPr>
-              <w:pStyle w:val="HTMLPreformatted"/>
-              <w:shd w:val="clear" w:color="auto" w:fill="FFFFFF"/>
-              <w:rPr>
-                <w:rFonts w:asciiTheme="minorHAnsi" w:eastAsiaTheme="minorHAnsi" w:hAnsiTheme="minorHAnsi" w:cstheme="minorBidi"/>
-                <w:color w:val="808080" w:themeColor="background1" w:themeShade="80"/>
-                <w:sz w:val="22"/>
-                <w:szCs w:val="22"/>
-                <w:lang w:val="nl-NL"/>
-              </w:rPr>
-            </w:pPr>
-            <w:r>
-              <w:rPr>
-                <w:rFonts w:asciiTheme="minorHAnsi" w:eastAsiaTheme="minorHAnsi" w:hAnsiTheme="minorHAnsi" w:cstheme="minorBidi"/>
-                <w:color w:val="808080" w:themeColor="background1" w:themeShade="80"/>
-                <w:sz w:val="22"/>
-                <w:szCs w:val="22"/>
-                <w:lang w:val="nl-NL"/>
-              </w:rPr>
-              <w:t>Settings-Gebruikersbeheer-Teams: user toevoegen</w:t>
-            </w:r>
-          </w:p>
-        </w:tc>
-        <w:tc>
-          <w:tcPr>
-            <w:tcW w:w="2767" w:type="dxa"/>
-          </w:tcPr>
-          <w:p>
-            <w:pPr>
-              <w:rPr>
-                <w:color w:val="808080" w:themeColor="background1" w:themeShade="80"/>
-              </w:rPr>
-            </w:pPr>
-            <w:r>
-              <w:rPr>
-                <w:color w:val="808080" w:themeColor="background1" w:themeShade="80"/>
-              </w:rPr>
-              <w:t>ok</w:t>
-            </w:r>
-          </w:p>
-        </w:tc>
-        <w:tc>
-          <w:tcPr>
-            <w:tcW w:w="4066" w:type="dxa"/>
-          </w:tcPr>
-          <w:p>
-            <w:pPr>
-              <w:pStyle w:val="HTMLPreformatted"/>
-              <w:shd w:val="clear" w:color="auto" w:fill="FFFFFF"/>
-              <w:rPr>
-                <w:rFonts w:asciiTheme="minorHAnsi" w:eastAsiaTheme="minorHAnsi" w:hAnsiTheme="minorHAnsi" w:cstheme="minorBidi"/>
-                <w:color w:val="808080" w:themeColor="background1" w:themeShade="80"/>
-                <w:sz w:val="22"/>
-                <w:szCs w:val="22"/>
-                <w:lang w:val="nl-NL"/>
-              </w:rPr>
-            </w:pPr>
-          </w:p>
-        </w:tc>
-      </w:tr>
-      <w:tr>
-        <w:tc>
-          <w:tcPr>
-            <w:tcW w:w="7387" w:type="dxa"/>
-          </w:tcPr>
-          <w:p>
-            <w:pPr>
-              <w:pStyle w:val="HTMLPreformatted"/>
-              <w:shd w:val="clear" w:color="auto" w:fill="FFFFFF"/>
-              <w:rPr>
-                <w:rFonts w:asciiTheme="minorHAnsi" w:eastAsiaTheme="minorHAnsi" w:hAnsiTheme="minorHAnsi" w:cstheme="minorBidi"/>
-                <w:color w:val="808080" w:themeColor="background1" w:themeShade="80"/>
-                <w:sz w:val="22"/>
-                <w:szCs w:val="22"/>
-                <w:lang w:val="nl-NL"/>
-              </w:rPr>
-            </w:pPr>
-            <w:r>
-              <w:rPr>
-                <w:rFonts w:asciiTheme="minorHAnsi" w:eastAsiaTheme="minorHAnsi" w:hAnsiTheme="minorHAnsi" w:cstheme="minorBidi"/>
-                <w:color w:val="808080" w:themeColor="background1" w:themeShade="80"/>
-                <w:sz w:val="22"/>
-                <w:szCs w:val="22"/>
-                <w:lang w:val="nl-NL"/>
-              </w:rPr>
-              <w:t>Overleg met Herwin,Brian,Lion</w:t>
-            </w:r>
-          </w:p>
-        </w:tc>
-        <w:tc>
-          <w:tcPr>
-            <w:tcW w:w="2767" w:type="dxa"/>
-          </w:tcPr>
-          <w:p>
-            <w:pPr>
-              <w:rPr>
-                <w:color w:val="808080" w:themeColor="background1" w:themeShade="80"/>
-              </w:rPr>
-            </w:pPr>
-            <w:r>
-              <w:rPr>
-                <w:color w:val="808080" w:themeColor="background1" w:themeShade="80"/>
-              </w:rPr>
-              <w:t>ok</w:t>
-            </w:r>
-          </w:p>
-        </w:tc>
-        <w:tc>
-          <w:tcPr>
-            <w:tcW w:w="4066" w:type="dxa"/>
-          </w:tcPr>
-          <w:p>
-            <w:pPr>
-              <w:pStyle w:val="HTMLPreformatted"/>
-              <w:shd w:val="clear" w:color="auto" w:fill="FFFFFF"/>
-              <w:rPr>
-                <w:rFonts w:asciiTheme="minorHAnsi" w:eastAsiaTheme="minorHAnsi" w:hAnsiTheme="minorHAnsi" w:cstheme="minorBidi"/>
-                <w:color w:val="808080" w:themeColor="background1" w:themeShade="80"/>
-                <w:sz w:val="22"/>
-                <w:szCs w:val="22"/>
-                <w:lang w:val="nl-NL"/>
-              </w:rPr>
-            </w:pPr>
-            <w:r>
-              <w:rPr>
-                <w:rFonts w:asciiTheme="minorHAnsi" w:eastAsiaTheme="minorHAnsi" w:hAnsiTheme="minorHAnsi" w:cstheme="minorBidi"/>
-                <w:color w:val="808080" w:themeColor="background1" w:themeShade="80"/>
-                <w:sz w:val="22"/>
-                <w:szCs w:val="22"/>
-                <w:lang w:val="nl-NL"/>
-              </w:rPr>
-              <w:t>Gebruikersbeheermoet af voor maandag</w:t>
-            </w:r>
-          </w:p>
-        </w:tc>
-      </w:tr>
-      <w:tr>
-        <w:tc>
-          <w:tcPr>
-            <w:tcW w:w="7387" w:type="dxa"/>
-          </w:tcPr>
-          <w:p>
-            <w:pPr>
-              <w:pStyle w:val="HTMLPreformatted"/>
-              <w:shd w:val="clear" w:color="auto" w:fill="FFFFFF"/>
-              <w:rPr>
-                <w:rFonts w:asciiTheme="minorHAnsi" w:eastAsiaTheme="minorHAnsi" w:hAnsiTheme="minorHAnsi" w:cstheme="minorBidi"/>
-                <w:color w:val="808080" w:themeColor="background1" w:themeShade="80"/>
-                <w:sz w:val="22"/>
-                <w:szCs w:val="22"/>
-                <w:lang w:val="nl-NL"/>
-              </w:rPr>
-            </w:pPr>
-            <w:r>
-              <w:rPr>
-                <w:rFonts w:asciiTheme="minorHAnsi" w:eastAsiaTheme="minorHAnsi" w:hAnsiTheme="minorHAnsi" w:cstheme="minorBidi"/>
-                <w:color w:val="808080" w:themeColor="background1" w:themeShade="80"/>
-                <w:sz w:val="22"/>
-                <w:szCs w:val="22"/>
-                <w:lang w:val="nl-NL"/>
-              </w:rPr>
-              <w:t>Navigation bar: Toon button rechts met user name + userProfile, pulldown met ‘Logout’ en ‘Settings’ opties.</w:t>
-            </w:r>
-          </w:p>
-        </w:tc>
-        <w:tc>
-          <w:tcPr>
-            <w:tcW w:w="2767" w:type="dxa"/>
-          </w:tcPr>
-          <w:p>
-            <w:pPr>
-              <w:rPr>
-                <w:color w:val="808080" w:themeColor="background1" w:themeShade="80"/>
-              </w:rPr>
-            </w:pPr>
-            <w:r>
-              <w:rPr>
-                <w:color w:val="808080" w:themeColor="background1" w:themeShade="80"/>
-              </w:rPr>
-              <w:t>ok</w:t>
-            </w:r>
-          </w:p>
-        </w:tc>
-        <w:tc>
-          <w:tcPr>
-            <w:tcW w:w="4066" w:type="dxa"/>
-          </w:tcPr>
-          <w:p>
-            <w:pPr>
-              <w:pStyle w:val="HTMLPreformatted"/>
-              <w:shd w:val="clear" w:color="auto" w:fill="FFFFFF"/>
-              <w:rPr>
-                <w:rFonts w:asciiTheme="minorHAnsi" w:eastAsiaTheme="minorHAnsi" w:hAnsiTheme="minorHAnsi" w:cstheme="minorBidi"/>
-                <w:color w:val="808080" w:themeColor="background1" w:themeShade="80"/>
-                <w:sz w:val="22"/>
-                <w:szCs w:val="22"/>
-                <w:lang w:val="nl-NL"/>
-              </w:rPr>
-            </w:pPr>
-          </w:p>
-        </w:tc>
-      </w:tr>
-      <w:tr>
-        <w:tc>
-          <w:tcPr>
-            <w:tcW w:w="7387" w:type="dxa"/>
-          </w:tcPr>
-          <w:p>
-            <w:pPr>
-              <w:pStyle w:val="HTMLPreformatted"/>
-              <w:shd w:val="clear" w:color="auto" w:fill="FFFFFF"/>
-              <w:rPr>
-                <w:rFonts w:asciiTheme="minorHAnsi" w:eastAsiaTheme="minorHAnsi" w:hAnsiTheme="minorHAnsi" w:cstheme="minorBidi"/>
-                <w:color w:val="FF0000"/>
-                <w:sz w:val="22"/>
-                <w:szCs w:val="22"/>
-                <w:lang w:val="nl-NL"/>
-              </w:rPr>
-            </w:pPr>
-            <w:r>
-              <w:rPr>
-                <w:rFonts w:asciiTheme="minorHAnsi" w:eastAsiaTheme="minorHAnsi" w:hAnsiTheme="minorHAnsi" w:cstheme="minorBidi"/>
-                <w:color w:val="FF0000"/>
-                <w:sz w:val="22"/>
-                <w:szCs w:val="22"/>
-                <w:lang w:val="nl-NL"/>
-              </w:rPr>
-              <w:t>maandag 9 mei 2016</w:t>
-            </w:r>
-          </w:p>
-        </w:tc>
-        <w:tc>
-          <w:tcPr>
-            <w:tcW w:w="2767" w:type="dxa"/>
-          </w:tcPr>
-          <w:p>
-            <w:pPr>
-              <w:rPr>
-                <w:color w:val="FF0000"/>
-              </w:rPr>
-            </w:pPr>
-          </w:p>
-        </w:tc>
-        <w:tc>
-          <w:tcPr>
-            <w:tcW w:w="4066" w:type="dxa"/>
-          </w:tcPr>
-          <w:p>
-            <w:pPr>
-              <w:pStyle w:val="HTMLPreformatted"/>
-              <w:shd w:val="clear" w:color="auto" w:fill="FFFFFF"/>
-              <w:rPr>
-                <w:rFonts w:asciiTheme="minorHAnsi" w:eastAsiaTheme="minorHAnsi" w:hAnsiTheme="minorHAnsi" w:cstheme="minorBidi"/>
-                <w:color w:val="FF0000"/>
-                <w:sz w:val="22"/>
-                <w:szCs w:val="22"/>
-                <w:lang w:val="nl-NL"/>
-              </w:rPr>
-            </w:pPr>
-          </w:p>
-        </w:tc>
-      </w:tr>
-      <w:tr>
-        <w:tc>
-          <w:tcPr>
-            <w:tcW w:w="7387" w:type="dxa"/>
-          </w:tcPr>
-          <w:p>
-            <w:pPr>
-              <w:pStyle w:val="HTMLPreformatted"/>
-              <w:shd w:val="clear" w:color="auto" w:fill="FFFFFF"/>
-              <w:rPr>
-                <w:rFonts w:asciiTheme="minorHAnsi" w:eastAsiaTheme="minorHAnsi" w:hAnsiTheme="minorHAnsi" w:cstheme="minorBidi"/>
-                <w:color w:val="808080" w:themeColor="background1" w:themeShade="80"/>
-                <w:sz w:val="22"/>
-                <w:szCs w:val="22"/>
-                <w:lang w:val="nl-NL"/>
-              </w:rPr>
-            </w:pPr>
-            <w:r>
-              <w:rPr>
-                <w:rFonts w:asciiTheme="minorHAnsi" w:eastAsiaTheme="minorHAnsi" w:hAnsiTheme="minorHAnsi" w:cstheme="minorBidi"/>
-                <w:color w:val="808080" w:themeColor="background1" w:themeShade="80"/>
-                <w:sz w:val="22"/>
-                <w:szCs w:val="22"/>
-                <w:lang w:val="nl-NL"/>
-              </w:rPr>
-              <w:t>Edit translation: row mag  niet editable zijn als geen cell editable is</w:t>
-            </w:r>
-          </w:p>
-        </w:tc>
-        <w:tc>
-          <w:tcPr>
-            <w:tcW w:w="2767" w:type="dxa"/>
-          </w:tcPr>
-          <w:p>
-            <w:pPr>
-              <w:rPr>
-                <w:color w:val="808080" w:themeColor="background1" w:themeShade="80"/>
-              </w:rPr>
-            </w:pPr>
-            <w:r>
-              <w:rPr>
-                <w:color w:val="808080" w:themeColor="background1" w:themeShade="80"/>
-              </w:rPr>
-              <w:t>O</w:t>
-            </w:r>
-            <w:r>
-              <w:rPr>
-                <w:color w:val="808080" w:themeColor="background1" w:themeShade="80"/>
-              </w:rPr>
-              <w:t>k</w:t>
-            </w:r>
-          </w:p>
-        </w:tc>
-        <w:tc>
-          <w:tcPr>
-            <w:tcW w:w="4066" w:type="dxa"/>
-          </w:tcPr>
-          <w:p>
-            <w:pPr>
-              <w:pStyle w:val="HTMLPreformatted"/>
-              <w:shd w:val="clear" w:color="auto" w:fill="FFFFFF"/>
-              <w:rPr>
-                <w:rFonts w:asciiTheme="minorHAnsi" w:eastAsiaTheme="minorHAnsi" w:hAnsiTheme="minorHAnsi" w:cstheme="minorBidi"/>
-                <w:color w:val="808080" w:themeColor="background1" w:themeShade="80"/>
-                <w:sz w:val="22"/>
-                <w:szCs w:val="22"/>
-                <w:lang w:val="nl-NL"/>
-              </w:rPr>
-            </w:pPr>
-          </w:p>
-        </w:tc>
-      </w:tr>
-      <w:tr>
-        <w:tc>
-          <w:tcPr>
-            <w:tcW w:w="7387" w:type="dxa"/>
-          </w:tcPr>
-          <w:p>
-            <w:pPr>
-              <w:pStyle w:val="HTMLPreformatted"/>
-              <w:shd w:val="clear" w:color="auto" w:fill="FFFFFF"/>
-              <w:rPr>
-                <w:rFonts w:asciiTheme="minorHAnsi" w:eastAsiaTheme="minorHAnsi" w:hAnsiTheme="minorHAnsi" w:cstheme="minorBidi"/>
-                <w:sz w:val="22"/>
-                <w:szCs w:val="22"/>
-                <w:lang w:val="nl-NL"/>
-              </w:rPr>
-            </w:pPr>
-            <w:r>
-              <w:rPr>
-                <w:rFonts w:asciiTheme="minorHAnsi" w:eastAsiaTheme="minorHAnsi" w:hAnsiTheme="minorHAnsi" w:cstheme="minorBidi"/>
-                <w:sz w:val="22"/>
-                <w:szCs w:val="22"/>
-                <w:lang w:val="nl-NL"/>
-              </w:rPr>
-              <w:t>Data struct gewi</w:t>
-            </w:r>
-            <w:r>
-              <w:rPr>
-                <w:rFonts w:asciiTheme="minorHAnsi" w:eastAsiaTheme="minorHAnsi" w:hAnsiTheme="minorHAnsi" w:cstheme="minorBidi"/>
-                <w:sz w:val="22"/>
-                <w:szCs w:val="22"/>
-                <w:lang w:val="nl-NL"/>
-              </w:rPr>
-              <w:t>j</w:t>
-            </w:r>
-            <w:r>
-              <w:rPr>
-                <w:rFonts w:asciiTheme="minorHAnsi" w:eastAsiaTheme="minorHAnsi" w:hAnsiTheme="minorHAnsi" w:cstheme="minorBidi"/>
-                <w:sz w:val="22"/>
-                <w:szCs w:val="22"/>
-                <w:lang w:val="nl-NL"/>
-              </w:rPr>
-              <w:t>zigd – i.p.v. data is er nu data.listView v</w:t>
-            </w:r>
-            <w:r>
-              <w:rPr>
-                <w:rFonts w:asciiTheme="minorHAnsi" w:eastAsiaTheme="minorHAnsi" w:hAnsiTheme="minorHAnsi" w:cstheme="minorBidi"/>
-                <w:sz w:val="22"/>
-                <w:szCs w:val="22"/>
-                <w:lang w:val="nl-NL"/>
-              </w:rPr>
-              <w:t>o</w:t>
-            </w:r>
-            <w:r>
-              <w:rPr>
-                <w:rFonts w:asciiTheme="minorHAnsi" w:eastAsiaTheme="minorHAnsi" w:hAnsiTheme="minorHAnsi" w:cstheme="minorBidi"/>
-                <w:sz w:val="22"/>
-                <w:szCs w:val="22"/>
-                <w:lang w:val="nl-NL"/>
-              </w:rPr>
-              <w:t xml:space="preserve">or </w:t>
-            </w:r>
-            <w:r>
-              <w:rPr>
-                <w:rFonts w:asciiTheme="minorHAnsi" w:eastAsiaTheme="minorHAnsi" w:hAnsiTheme="minorHAnsi" w:cstheme="minorBidi"/>
-                <w:sz w:val="22"/>
-                <w:szCs w:val="22"/>
-                <w:lang w:val="nl-NL"/>
-              </w:rPr>
-              <w:t>de listView en data.detailView voor detailView</w:t>
-            </w:r>
-            <w:r>
-              <w:rPr>
-                <w:rFonts w:asciiTheme="minorHAnsi" w:eastAsiaTheme="minorHAnsi" w:hAnsiTheme="minorHAnsi" w:cstheme="minorBidi"/>
-                <w:sz w:val="22"/>
-                <w:szCs w:val="22"/>
-                <w:lang w:val="nl-NL"/>
-              </w:rPr>
-              <w:t>.</w:t>
-            </w:r>
-            <w:r>
-              <w:rPr>
-                <w:rFonts w:asciiTheme="minorHAnsi" w:eastAsiaTheme="minorHAnsi" w:hAnsiTheme="minorHAnsi" w:cstheme="minorBidi"/>
-                <w:sz w:val="22"/>
-                <w:szCs w:val="22"/>
-                <w:lang w:val="nl-NL"/>
-              </w:rPr>
-              <w:t xml:space="preserve"> Zodat er een contrller kan worden gebruikt voor zowel listView als detailView – de view  refereert naar betreffende keys in $scope.data.</w:t>
-            </w:r>
-            <w:r>
-              <w:rPr>
-                <w:rFonts w:asciiTheme="minorHAnsi" w:eastAsiaTheme="minorHAnsi" w:hAnsiTheme="minorHAnsi" w:cstheme="minorBidi"/>
-                <w:sz w:val="22"/>
-                <w:szCs w:val="22"/>
-                <w:lang w:val="nl-NL"/>
-              </w:rPr>
-              <w:t xml:space="preserve"> API geeft nu camelCase keys terug i.p.v. keys in HOOFDLETTERS of Cap First.</w:t>
-            </w:r>
-          </w:p>
-        </w:tc>
-        <w:tc>
-          <w:tcPr>
-            <w:tcW w:w="2767" w:type="dxa"/>
-          </w:tcPr>
-          <w:p>
-            <w:r>
-              <w:t>ok</w:t>
-            </w:r>
-          </w:p>
-        </w:tc>
-        <w:tc>
-          <w:tcPr>
-            <w:tcW w:w="4066" w:type="dxa"/>
-          </w:tcPr>
-          <w:p>
-            <w:pPr>
-              <w:pStyle w:val="HTMLPreformatted"/>
-              <w:shd w:val="clear" w:color="auto" w:fill="FFFFFF"/>
-              <w:rPr>
-                <w:rFonts w:asciiTheme="minorHAnsi" w:eastAsiaTheme="minorHAnsi" w:hAnsiTheme="minorHAnsi" w:cstheme="minorBidi"/>
-                <w:sz w:val="22"/>
-                <w:szCs w:val="22"/>
-              </w:rPr>
-            </w:pPr>
-            <w:r>
-              <w:rPr>
-                <w:rFonts w:asciiTheme="minorHAnsi" w:eastAsiaTheme="minorHAnsi" w:hAnsiTheme="minorHAnsi" w:cstheme="minorBidi"/>
-                <w:sz w:val="22"/>
-                <w:szCs w:val="22"/>
-              </w:rPr>
-              <w:t xml:space="preserve">Gewijzigd: </w:t>
-            </w:r>
-            <w:r>
-              <w:rPr>
-                <w:rFonts w:asciiTheme="minorHAnsi" w:eastAsiaTheme="minorHAnsi" w:hAnsiTheme="minorHAnsi" w:cstheme="minorBidi"/>
-                <w:sz w:val="22"/>
-                <w:szCs w:val="22"/>
-              </w:rPr>
-              <w:t xml:space="preserve">state  in </w:t>
-            </w:r>
-            <w:r>
-              <w:rPr>
-                <w:rFonts w:asciiTheme="minorHAnsi" w:eastAsiaTheme="minorHAnsi" w:hAnsiTheme="minorHAnsi" w:cstheme="minorBidi"/>
-                <w:sz w:val="22"/>
-                <w:szCs w:val="22"/>
-              </w:rPr>
-              <w:t>app.js</w:t>
-            </w:r>
-            <w:r>
-              <w:rPr>
-                <w:rFonts w:asciiTheme="minorHAnsi" w:eastAsiaTheme="minorHAnsi" w:hAnsiTheme="minorHAnsi" w:cstheme="minorBidi"/>
-                <w:sz w:val="22"/>
-                <w:szCs w:val="22"/>
-              </w:rPr>
-              <w:t>, team, jobDomain, translation,</w:t>
-            </w:r>
-            <w:r>
-              <w:rPr>
-                <w:rFonts w:asciiTheme="minorHAnsi" w:eastAsiaTheme="minorHAnsi" w:hAnsiTheme="minorHAnsi" w:cstheme="minorBidi"/>
-                <w:sz w:val="22"/>
-                <w:szCs w:val="22"/>
-              </w:rPr>
-              <w:t xml:space="preserve"> </w:t>
-            </w:r>
-            <w:r>
-              <w:rPr>
-                <w:rFonts w:asciiTheme="minorHAnsi" w:eastAsiaTheme="minorHAnsi" w:hAnsiTheme="minorHAnsi" w:cstheme="minorBidi"/>
-                <w:sz w:val="22"/>
-                <w:szCs w:val="22"/>
-              </w:rPr>
-              <w:t>tableView.html</w:t>
-            </w:r>
-          </w:p>
-        </w:tc>
-      </w:tr>
-      <w:tr>
-        <w:tc>
-          <w:tcPr>
-            <w:tcW w:w="7387" w:type="dxa"/>
-          </w:tcPr>
-          <w:p>
-            <w:pPr>
-              <w:pStyle w:val="HTMLPreformatted"/>
-              <w:shd w:val="clear" w:color="auto" w:fill="FFFFFF"/>
-              <w:rPr>
-                <w:rFonts w:asciiTheme="minorHAnsi" w:eastAsiaTheme="minorHAnsi" w:hAnsiTheme="minorHAnsi" w:cstheme="minorBidi"/>
-                <w:sz w:val="22"/>
-                <w:szCs w:val="22"/>
-                <w:lang w:val="nl-NL"/>
-              </w:rPr>
-            </w:pPr>
-            <w:r>
-              <w:rPr>
-                <w:rFonts w:asciiTheme="minorHAnsi" w:eastAsiaTheme="minorHAnsi" w:hAnsiTheme="minorHAnsi" w:cstheme="minorBidi"/>
-                <w:color w:val="FF0000"/>
-                <w:sz w:val="22"/>
-                <w:szCs w:val="22"/>
-                <w:lang w:val="nl-NL"/>
-              </w:rPr>
-              <w:t>dins</w:t>
-            </w:r>
-            <w:r>
-              <w:rPr>
-                <w:rFonts w:asciiTheme="minorHAnsi" w:eastAsiaTheme="minorHAnsi" w:hAnsiTheme="minorHAnsi" w:cstheme="minorBidi"/>
-                <w:color w:val="FF0000"/>
-                <w:sz w:val="22"/>
-                <w:szCs w:val="22"/>
-                <w:lang w:val="nl-NL"/>
-              </w:rPr>
-              <w:t xml:space="preserve">dag </w:t>
-            </w:r>
-            <w:r>
-              <w:rPr>
-                <w:rFonts w:asciiTheme="minorHAnsi" w:eastAsiaTheme="minorHAnsi" w:hAnsiTheme="minorHAnsi" w:cstheme="minorBidi"/>
-                <w:color w:val="FF0000"/>
-                <w:sz w:val="22"/>
-                <w:szCs w:val="22"/>
-                <w:lang w:val="nl-NL"/>
-              </w:rPr>
-              <w:t>10</w:t>
-            </w:r>
-            <w:r>
-              <w:rPr>
-                <w:rFonts w:asciiTheme="minorHAnsi" w:eastAsiaTheme="minorHAnsi" w:hAnsiTheme="minorHAnsi" w:cstheme="minorBidi"/>
-                <w:color w:val="FF0000"/>
-                <w:sz w:val="22"/>
-                <w:szCs w:val="22"/>
-                <w:lang w:val="nl-NL"/>
-              </w:rPr>
-              <w:t xml:space="preserve"> mei 2016</w:t>
-            </w:r>
-          </w:p>
-        </w:tc>
-        <w:tc>
-          <w:tcPr>
-            <w:tcW w:w="2767" w:type="dxa"/>
-          </w:tcPr>
-          <w:p/>
-        </w:tc>
-        <w:tc>
-          <w:tcPr>
-            <w:tcW w:w="4066" w:type="dxa"/>
-          </w:tcPr>
-          <w:p>
-            <w:pPr>
-              <w:pStyle w:val="HTMLPreformatted"/>
-              <w:shd w:val="clear" w:color="auto" w:fill="FFFFFF"/>
-              <w:rPr>
-                <w:rFonts w:asciiTheme="minorHAnsi" w:eastAsiaTheme="minorHAnsi" w:hAnsiTheme="minorHAnsi" w:cstheme="minorBidi"/>
-                <w:sz w:val="22"/>
-                <w:szCs w:val="22"/>
-                <w:lang w:val="nl-NL"/>
-              </w:rPr>
-            </w:pPr>
-          </w:p>
-        </w:tc>
-      </w:tr>
-      <w:tr>
-        <w:tc>
-          <w:tcPr>
-            <w:tcW w:w="7387" w:type="dxa"/>
-          </w:tcPr>
-          <w:p>
-            <w:pPr>
-              <w:pStyle w:val="HTMLPreformatted"/>
-              <w:shd w:val="clear" w:color="auto" w:fill="FFFFFF"/>
-              <w:rPr>
-                <w:rFonts w:asciiTheme="minorHAnsi" w:eastAsiaTheme="minorHAnsi" w:hAnsiTheme="minorHAnsi" w:cstheme="minorBidi"/>
-                <w:sz w:val="22"/>
-                <w:szCs w:val="22"/>
-                <w:lang w:val="nl-NL"/>
-              </w:rPr>
-            </w:pPr>
+                <w:sz w:val="22"/>
+                <w:szCs w:val="22"/>
+                <w:lang w:val="nl-NL"/>
+              </w:rPr>
+            </w:pPr>
+            <w:bookmarkStart w:id="0" w:name="_GoBack"/>
             <w:r>
               <w:rPr>
                 <w:rFonts w:asciiTheme="minorHAnsi" w:eastAsiaTheme="minorHAnsi" w:hAnsiTheme="minorHAnsi" w:cstheme="minorBidi"/>
@@ -5516,6 +5821,7 @@
               </w:rPr>
               <w:t>Code optimalisatie en menu module</w:t>
             </w:r>
+            <w:bookmarkEnd w:id="0"/>
           </w:p>
         </w:tc>
         <w:tc>
@@ -5781,8 +6087,6 @@
               </w:rPr>
               <w:t>Directive verwijderd en wordt nu via field.length en == gecheckt.</w:t>
             </w:r>
-            <w:bookmarkStart w:id="0" w:name="_GoBack"/>
-            <w:bookmarkEnd w:id="0"/>
           </w:p>
         </w:tc>
       </w:tr>

</xml_diff>

<commit_message>
Menu module: submenu voor tabs in Settings-Gebruikersbeheer; Menu module: json bevat nu niet de ‘state’ maar ‘href’ van state.
</commit_message>
<xml_diff>
--- a/Docs/ToDo.docx
+++ b/Docs/ToDo.docx
@@ -5811,7 +5811,6 @@
                 <w:lang w:val="nl-NL"/>
               </w:rPr>
             </w:pPr>
-            <w:bookmarkStart w:id="0" w:name="_GoBack"/>
             <w:r>
               <w:rPr>
                 <w:rFonts w:asciiTheme="minorHAnsi" w:eastAsiaTheme="minorHAnsi" w:hAnsiTheme="minorHAnsi" w:cstheme="minorBidi"/>
@@ -5821,7 +5820,6 @@
               </w:rPr>
               <w:t>Code optimalisatie en menu module</w:t>
             </w:r>
-            <w:bookmarkEnd w:id="0"/>
           </w:p>
         </w:tc>
         <w:tc>
@@ -6087,6 +6085,935 @@
               </w:rPr>
               <w:t>Directive verwijderd en wordt nu via field.length en == gecheckt.</w:t>
             </w:r>
+          </w:p>
+        </w:tc>
+      </w:tr>
+      <w:tr>
+        <w:tc>
+          <w:tcPr>
+            <w:tcW w:w="7387" w:type="dxa"/>
+          </w:tcPr>
+          <w:p>
+            <w:pPr>
+              <w:pStyle w:val="HTMLPreformatted"/>
+              <w:shd w:val="clear" w:color="auto" w:fill="FFFFFF"/>
+              <w:rPr>
+                <w:rFonts w:asciiTheme="minorHAnsi" w:eastAsiaTheme="minorHAnsi" w:hAnsiTheme="minorHAnsi" w:cstheme="minorBidi"/>
+                <w:sz w:val="22"/>
+                <w:szCs w:val="22"/>
+                <w:lang w:val="nl-NL"/>
+              </w:rPr>
+            </w:pPr>
+            <w:r>
+              <w:rPr>
+                <w:rFonts w:asciiTheme="minorHAnsi" w:eastAsiaTheme="minorHAnsi" w:hAnsiTheme="minorHAnsi" w:cstheme="minorBidi"/>
+                <w:color w:val="FF0000"/>
+                <w:sz w:val="22"/>
+                <w:szCs w:val="22"/>
+                <w:lang w:val="nl-NL"/>
+              </w:rPr>
+              <w:t>donderdag 12 mei 2016</w:t>
+            </w:r>
+            <w:r>
+              <w:rPr>
+                <w:rFonts w:asciiTheme="minorHAnsi" w:eastAsiaTheme="minorHAnsi" w:hAnsiTheme="minorHAnsi" w:cstheme="minorBidi"/>
+                <w:color w:val="FF0000"/>
+                <w:sz w:val="22"/>
+                <w:szCs w:val="22"/>
+                <w:lang w:val="nl-NL"/>
+              </w:rPr>
+              <w:t xml:space="preserve"> 14:30 – 22:00</w:t>
+            </w:r>
+          </w:p>
+        </w:tc>
+        <w:tc>
+          <w:tcPr>
+            <w:tcW w:w="2767" w:type="dxa"/>
+          </w:tcPr>
+          <w:p/>
+        </w:tc>
+        <w:tc>
+          <w:tcPr>
+            <w:tcW w:w="4066" w:type="dxa"/>
+          </w:tcPr>
+          <w:p>
+            <w:pPr>
+              <w:pStyle w:val="HTMLPreformatted"/>
+              <w:shd w:val="clear" w:color="auto" w:fill="FFFFFF"/>
+              <w:rPr>
+                <w:rFonts w:asciiTheme="minorHAnsi" w:eastAsiaTheme="minorHAnsi" w:hAnsiTheme="minorHAnsi" w:cstheme="minorBidi"/>
+                <w:sz w:val="22"/>
+                <w:szCs w:val="22"/>
+                <w:lang w:val="nl-NL"/>
+              </w:rPr>
+            </w:pPr>
+            <w:r>
+              <w:rPr>
+                <w:rFonts w:asciiTheme="minorHAnsi" w:eastAsiaTheme="minorHAnsi" w:hAnsiTheme="minorHAnsi" w:cstheme="minorBidi"/>
+                <w:sz w:val="22"/>
+                <w:szCs w:val="22"/>
+                <w:lang w:val="nl-NL"/>
+              </w:rPr>
+              <w:t>8,5</w:t>
+            </w:r>
+          </w:p>
+        </w:tc>
+      </w:tr>
+      <w:tr>
+        <w:tc>
+          <w:tcPr>
+            <w:tcW w:w="7387" w:type="dxa"/>
+          </w:tcPr>
+          <w:p>
+            <w:pPr>
+              <w:shd w:val="clear" w:color="auto" w:fill="FFFFFF"/>
+              <w:tabs>
+                <w:tab w:val="left" w:pos="916"/>
+                <w:tab w:val="left" w:pos="1832"/>
+                <w:tab w:val="left" w:pos="2748"/>
+                <w:tab w:val="left" w:pos="3664"/>
+                <w:tab w:val="left" w:pos="4580"/>
+                <w:tab w:val="left" w:pos="5496"/>
+                <w:tab w:val="left" w:pos="6412"/>
+                <w:tab w:val="left" w:pos="7328"/>
+                <w:tab w:val="left" w:pos="8244"/>
+                <w:tab w:val="left" w:pos="9160"/>
+                <w:tab w:val="left" w:pos="10076"/>
+                <w:tab w:val="left" w:pos="10992"/>
+                <w:tab w:val="left" w:pos="11908"/>
+                <w:tab w:val="left" w:pos="12824"/>
+                <w:tab w:val="left" w:pos="13740"/>
+                <w:tab w:val="left" w:pos="14656"/>
+              </w:tabs>
+              <w:rPr>
+                <w:rFonts w:ascii="Segoe UI" w:eastAsia="Times New Roman" w:hAnsi="Segoe UI" w:cs="Segoe UI"/>
+                <w:color w:val="000000"/>
+                <w:sz w:val="18"/>
+                <w:szCs w:val="18"/>
+                <w:lang w:val="en-US"/>
+              </w:rPr>
+            </w:pPr>
+            <w:r>
+              <w:rPr>
+                <w:rFonts w:ascii="Segoe UI" w:eastAsia="Times New Roman" w:hAnsi="Segoe UI" w:cs="Segoe UI"/>
+                <w:color w:val="000000"/>
+                <w:sz w:val="18"/>
+                <w:szCs w:val="18"/>
+                <w:lang w:val="en-US"/>
+              </w:rPr>
+              <w:t>UsermanagementService en APIService prunen: loze calls verwijderen en direct de APIService.call method aanroepen;</w:t>
+            </w:r>
+            <w:r>
+              <w:rPr>
+                <w:rFonts w:ascii="Segoe UI" w:eastAsia="Times New Roman" w:hAnsi="Segoe UI" w:cs="Segoe UI"/>
+                <w:color w:val="000000"/>
+                <w:sz w:val="18"/>
+                <w:szCs w:val="18"/>
+                <w:lang w:val="en-US"/>
+              </w:rPr>
+              <w:br/>
+              <w:t>Module controller en -service in de module root doen i.p.v. een folder /controllers of /services;</w:t>
+            </w:r>
+            <w:r>
+              <w:rPr>
+                <w:rFonts w:ascii="Segoe UI" w:eastAsia="Times New Roman" w:hAnsi="Segoe UI" w:cs="Segoe UI"/>
+                <w:color w:val="000000"/>
+                <w:sz w:val="18"/>
+                <w:szCs w:val="18"/>
+                <w:lang w:val="en-US"/>
+              </w:rPr>
+              <w:br/>
+              <w:t>test test test of alles nog werkt</w:t>
+            </w:r>
+          </w:p>
+        </w:tc>
+        <w:tc>
+          <w:tcPr>
+            <w:tcW w:w="2767" w:type="dxa"/>
+          </w:tcPr>
+          <w:p>
+            <w:r>
+              <w:t>Ok</w:t>
+            </w:r>
+          </w:p>
+        </w:tc>
+        <w:tc>
+          <w:tcPr>
+            <w:tcW w:w="4066" w:type="dxa"/>
+          </w:tcPr>
+          <w:p>
+            <w:pPr>
+              <w:pStyle w:val="HTMLPreformatted"/>
+              <w:shd w:val="clear" w:color="auto" w:fill="FFFFFF"/>
+              <w:rPr>
+                <w:rFonts w:asciiTheme="minorHAnsi" w:eastAsiaTheme="minorHAnsi" w:hAnsiTheme="minorHAnsi" w:cstheme="minorBidi"/>
+                <w:sz w:val="22"/>
+                <w:szCs w:val="22"/>
+                <w:lang w:val="nl-NL"/>
+              </w:rPr>
+            </w:pPr>
+          </w:p>
+        </w:tc>
+      </w:tr>
+      <w:tr>
+        <w:tc>
+          <w:tcPr>
+            <w:tcW w:w="7387" w:type="dxa"/>
+          </w:tcPr>
+          <w:p>
+            <w:pPr>
+              <w:shd w:val="clear" w:color="auto" w:fill="FFFFFF"/>
+              <w:tabs>
+                <w:tab w:val="left" w:pos="916"/>
+                <w:tab w:val="left" w:pos="1832"/>
+                <w:tab w:val="left" w:pos="2748"/>
+                <w:tab w:val="left" w:pos="3664"/>
+                <w:tab w:val="left" w:pos="4580"/>
+                <w:tab w:val="left" w:pos="5496"/>
+                <w:tab w:val="left" w:pos="6412"/>
+                <w:tab w:val="left" w:pos="7328"/>
+                <w:tab w:val="left" w:pos="8244"/>
+                <w:tab w:val="left" w:pos="9160"/>
+                <w:tab w:val="left" w:pos="10076"/>
+                <w:tab w:val="left" w:pos="10992"/>
+                <w:tab w:val="left" w:pos="11908"/>
+                <w:tab w:val="left" w:pos="12824"/>
+                <w:tab w:val="left" w:pos="13740"/>
+                <w:tab w:val="left" w:pos="14656"/>
+              </w:tabs>
+              <w:rPr>
+                <w:rFonts w:ascii="Segoe UI" w:eastAsia="Times New Roman" w:hAnsi="Segoe UI" w:cs="Segoe UI"/>
+                <w:color w:val="FF0000"/>
+                <w:sz w:val="18"/>
+                <w:szCs w:val="18"/>
+                <w:lang w:val="en-US"/>
+              </w:rPr>
+            </w:pPr>
+            <w:r>
+              <w:rPr>
+                <w:rFonts w:ascii="Segoe UI" w:eastAsia="Times New Roman" w:hAnsi="Segoe UI" w:cs="Segoe UI"/>
+                <w:color w:val="FF0000"/>
+                <w:sz w:val="18"/>
+                <w:szCs w:val="18"/>
+                <w:lang w:val="en-US"/>
+              </w:rPr>
+              <w:t>Friday, 13 May, 2016</w:t>
+            </w:r>
+            <w:r>
+              <w:rPr>
+                <w:rFonts w:ascii="Segoe UI" w:eastAsia="Times New Roman" w:hAnsi="Segoe UI" w:cs="Segoe UI"/>
+                <w:color w:val="FF0000"/>
+                <w:sz w:val="18"/>
+                <w:szCs w:val="18"/>
+                <w:lang w:val="en-US"/>
+              </w:rPr>
+              <w:t xml:space="preserve"> 13</w:t>
+            </w:r>
+            <w:r>
+              <w:rPr>
+                <w:rFonts w:ascii="Segoe UI" w:eastAsia="Times New Roman" w:hAnsi="Segoe UI" w:cs="Segoe UI"/>
+                <w:color w:val="FF0000"/>
+                <w:sz w:val="18"/>
+                <w:szCs w:val="18"/>
+                <w:lang w:val="en-US"/>
+              </w:rPr>
+              <w:t>:</w:t>
+            </w:r>
+            <w:r>
+              <w:rPr>
+                <w:rFonts w:ascii="Segoe UI" w:eastAsia="Times New Roman" w:hAnsi="Segoe UI" w:cs="Segoe UI"/>
+                <w:color w:val="FF0000"/>
+                <w:sz w:val="18"/>
+                <w:szCs w:val="18"/>
+                <w:lang w:val="en-US"/>
+              </w:rPr>
+              <w:t>0</w:t>
+            </w:r>
+            <w:r>
+              <w:rPr>
+                <w:rFonts w:ascii="Segoe UI" w:eastAsia="Times New Roman" w:hAnsi="Segoe UI" w:cs="Segoe UI"/>
+                <w:color w:val="FF0000"/>
+                <w:sz w:val="18"/>
+                <w:szCs w:val="18"/>
+                <w:lang w:val="en-US"/>
+              </w:rPr>
+              <w:t>0</w:t>
+            </w:r>
+            <w:r>
+              <w:rPr>
+                <w:rFonts w:ascii="Segoe UI" w:eastAsia="Times New Roman" w:hAnsi="Segoe UI" w:cs="Segoe UI"/>
+                <w:color w:val="FF0000"/>
+                <w:sz w:val="18"/>
+                <w:szCs w:val="18"/>
+                <w:lang w:val="en-US"/>
+              </w:rPr>
+              <w:t xml:space="preserve"> </w:t>
+            </w:r>
+            <w:r>
+              <w:rPr>
+                <w:rFonts w:ascii="Segoe UI" w:eastAsia="Times New Roman" w:hAnsi="Segoe UI" w:cs="Segoe UI"/>
+                <w:color w:val="FF0000"/>
+                <w:sz w:val="18"/>
+                <w:szCs w:val="18"/>
+                <w:lang w:val="en-US"/>
+              </w:rPr>
+              <w:t>–</w:t>
+            </w:r>
+            <w:r>
+              <w:rPr>
+                <w:rFonts w:ascii="Segoe UI" w:eastAsia="Times New Roman" w:hAnsi="Segoe UI" w:cs="Segoe UI"/>
+                <w:color w:val="FF0000"/>
+                <w:sz w:val="18"/>
+                <w:szCs w:val="18"/>
+                <w:lang w:val="en-US"/>
+              </w:rPr>
+              <w:t xml:space="preserve"> </w:t>
+            </w:r>
+            <w:r>
+              <w:rPr>
+                <w:rFonts w:ascii="Segoe UI" w:eastAsia="Times New Roman" w:hAnsi="Segoe UI" w:cs="Segoe UI"/>
+                <w:color w:val="FF0000"/>
+                <w:sz w:val="18"/>
+                <w:szCs w:val="18"/>
+                <w:lang w:val="en-US"/>
+              </w:rPr>
+              <w:t>17:00</w:t>
+            </w:r>
+          </w:p>
+        </w:tc>
+        <w:tc>
+          <w:tcPr>
+            <w:tcW w:w="2767" w:type="dxa"/>
+          </w:tcPr>
+          <w:p>
+            <w:pPr>
+              <w:rPr>
+                <w:color w:val="FF0000"/>
+              </w:rPr>
+            </w:pPr>
+          </w:p>
+        </w:tc>
+        <w:tc>
+          <w:tcPr>
+            <w:tcW w:w="4066" w:type="dxa"/>
+          </w:tcPr>
+          <w:p>
+            <w:pPr>
+              <w:pStyle w:val="HTMLPreformatted"/>
+              <w:shd w:val="clear" w:color="auto" w:fill="FFFFFF"/>
+              <w:rPr>
+                <w:rFonts w:asciiTheme="minorHAnsi" w:eastAsiaTheme="minorHAnsi" w:hAnsiTheme="minorHAnsi" w:cstheme="minorBidi"/>
+                <w:color w:val="FF0000"/>
+                <w:sz w:val="22"/>
+                <w:szCs w:val="22"/>
+                <w:lang w:val="nl-NL"/>
+              </w:rPr>
+            </w:pPr>
+          </w:p>
+        </w:tc>
+      </w:tr>
+      <w:tr>
+        <w:tc>
+          <w:tcPr>
+            <w:tcW w:w="7387" w:type="dxa"/>
+          </w:tcPr>
+          <w:p>
+            <w:pPr>
+              <w:shd w:val="clear" w:color="auto" w:fill="FFFFFF"/>
+              <w:tabs>
+                <w:tab w:val="left" w:pos="916"/>
+                <w:tab w:val="left" w:pos="1832"/>
+                <w:tab w:val="left" w:pos="2748"/>
+                <w:tab w:val="left" w:pos="3664"/>
+                <w:tab w:val="left" w:pos="4580"/>
+                <w:tab w:val="left" w:pos="5496"/>
+                <w:tab w:val="left" w:pos="6412"/>
+                <w:tab w:val="left" w:pos="7328"/>
+                <w:tab w:val="left" w:pos="8244"/>
+                <w:tab w:val="left" w:pos="9160"/>
+                <w:tab w:val="left" w:pos="10076"/>
+                <w:tab w:val="left" w:pos="10992"/>
+                <w:tab w:val="left" w:pos="11908"/>
+                <w:tab w:val="left" w:pos="12824"/>
+                <w:tab w:val="left" w:pos="13740"/>
+                <w:tab w:val="left" w:pos="14656"/>
+              </w:tabs>
+              <w:rPr>
+                <w:rFonts w:ascii="Segoe UI" w:eastAsia="Times New Roman" w:hAnsi="Segoe UI" w:cs="Segoe UI"/>
+                <w:color w:val="808080" w:themeColor="background1" w:themeShade="80"/>
+                <w:sz w:val="18"/>
+                <w:szCs w:val="18"/>
+                <w:lang w:val="en-US"/>
+              </w:rPr>
+            </w:pPr>
+            <w:r>
+              <w:rPr>
+                <w:rFonts w:ascii="Segoe UI" w:eastAsia="Times New Roman" w:hAnsi="Segoe UI" w:cs="Segoe UI"/>
+                <w:color w:val="808080" w:themeColor="background1" w:themeShade="80"/>
+                <w:sz w:val="18"/>
+                <w:szCs w:val="18"/>
+                <w:lang w:val="en-US"/>
+              </w:rPr>
+              <w:t>Teams: opslaan en wijzigen ging niet</w:t>
+            </w:r>
+          </w:p>
+        </w:tc>
+        <w:tc>
+          <w:tcPr>
+            <w:tcW w:w="2767" w:type="dxa"/>
+          </w:tcPr>
+          <w:p>
+            <w:pPr>
+              <w:rPr>
+                <w:color w:val="808080" w:themeColor="background1" w:themeShade="80"/>
+              </w:rPr>
+            </w:pPr>
+            <w:r>
+              <w:rPr>
+                <w:color w:val="808080" w:themeColor="background1" w:themeShade="80"/>
+              </w:rPr>
+              <w:t>ok</w:t>
+            </w:r>
+          </w:p>
+        </w:tc>
+        <w:tc>
+          <w:tcPr>
+            <w:tcW w:w="4066" w:type="dxa"/>
+          </w:tcPr>
+          <w:p>
+            <w:pPr>
+              <w:pStyle w:val="HTMLPreformatted"/>
+              <w:shd w:val="clear" w:color="auto" w:fill="FFFFFF"/>
+              <w:rPr>
+                <w:rFonts w:asciiTheme="minorHAnsi" w:eastAsiaTheme="minorHAnsi" w:hAnsiTheme="minorHAnsi" w:cstheme="minorBidi"/>
+                <w:color w:val="808080" w:themeColor="background1" w:themeShade="80"/>
+                <w:sz w:val="22"/>
+                <w:szCs w:val="22"/>
+                <w:lang w:val="nl-NL"/>
+              </w:rPr>
+            </w:pPr>
+            <w:r>
+              <w:rPr>
+                <w:rFonts w:asciiTheme="minorHAnsi" w:eastAsiaTheme="minorHAnsi" w:hAnsiTheme="minorHAnsi" w:cstheme="minorBidi"/>
+                <w:color w:val="808080" w:themeColor="background1" w:themeShade="80"/>
+                <w:sz w:val="22"/>
+                <w:szCs w:val="22"/>
+                <w:lang w:val="nl-NL"/>
+              </w:rPr>
+              <w:t xml:space="preserve">In POST payload ‘team’ als array </w:t>
+            </w:r>
+            <w:r>
+              <w:rPr>
+                <w:rFonts w:asciiTheme="minorHAnsi" w:eastAsiaTheme="minorHAnsi" w:hAnsiTheme="minorHAnsi" w:cstheme="minorBidi"/>
+                <w:color w:val="808080" w:themeColor="background1" w:themeShade="80"/>
+                <w:sz w:val="22"/>
+                <w:szCs w:val="22"/>
+                <w:lang w:val="nl-NL"/>
+              </w:rPr>
+              <w:lastRenderedPageBreak/>
+              <w:t>meegeven</w:t>
+            </w:r>
+          </w:p>
+        </w:tc>
+      </w:tr>
+      <w:tr>
+        <w:tc>
+          <w:tcPr>
+            <w:tcW w:w="7387" w:type="dxa"/>
+          </w:tcPr>
+          <w:p>
+            <w:pPr>
+              <w:shd w:val="clear" w:color="auto" w:fill="FFFFFF"/>
+              <w:tabs>
+                <w:tab w:val="left" w:pos="916"/>
+                <w:tab w:val="left" w:pos="1832"/>
+                <w:tab w:val="left" w:pos="2748"/>
+                <w:tab w:val="left" w:pos="3664"/>
+                <w:tab w:val="left" w:pos="4580"/>
+                <w:tab w:val="left" w:pos="5496"/>
+                <w:tab w:val="left" w:pos="6412"/>
+                <w:tab w:val="left" w:pos="7328"/>
+                <w:tab w:val="left" w:pos="8244"/>
+                <w:tab w:val="left" w:pos="9160"/>
+                <w:tab w:val="left" w:pos="10076"/>
+                <w:tab w:val="left" w:pos="10992"/>
+                <w:tab w:val="left" w:pos="11908"/>
+                <w:tab w:val="left" w:pos="12824"/>
+                <w:tab w:val="left" w:pos="13740"/>
+                <w:tab w:val="left" w:pos="14656"/>
+              </w:tabs>
+              <w:rPr>
+                <w:rFonts w:ascii="Segoe UI" w:eastAsia="Times New Roman" w:hAnsi="Segoe UI" w:cs="Segoe UI"/>
+                <w:sz w:val="18"/>
+                <w:szCs w:val="18"/>
+                <w:lang w:val="en-US"/>
+              </w:rPr>
+            </w:pPr>
+            <w:r>
+              <w:rPr>
+                <w:rFonts w:ascii="Segoe UI" w:eastAsia="Times New Roman" w:hAnsi="Segoe UI" w:cs="Segoe UI"/>
+                <w:sz w:val="18"/>
+                <w:szCs w:val="18"/>
+                <w:lang w:val="en-US"/>
+              </w:rPr>
+              <w:lastRenderedPageBreak/>
+              <w:t xml:space="preserve"> </w:t>
+            </w:r>
+            <w:r>
+              <w:rPr>
+                <w:rFonts w:ascii="Segoe UI" w:eastAsia="Times New Roman" w:hAnsi="Segoe UI" w:cs="Segoe UI"/>
+                <w:sz w:val="18"/>
+                <w:szCs w:val="18"/>
+                <w:lang w:val="en-US"/>
+              </w:rPr>
+              <w:t>Menu</w:t>
+            </w:r>
+            <w:r>
+              <w:rPr>
+                <w:rFonts w:ascii="Segoe UI" w:eastAsia="Times New Roman" w:hAnsi="Segoe UI" w:cs="Segoe UI"/>
+                <w:sz w:val="18"/>
+                <w:szCs w:val="18"/>
+                <w:lang w:val="en-US"/>
+              </w:rPr>
+              <w:t xml:space="preserve"> module implementeren</w:t>
+            </w:r>
+            <w:r>
+              <w:rPr>
+                <w:rFonts w:ascii="Segoe UI" w:eastAsia="Times New Roman" w:hAnsi="Segoe UI" w:cs="Segoe UI"/>
+                <w:sz w:val="18"/>
+                <w:szCs w:val="18"/>
+                <w:lang w:val="en-US"/>
+              </w:rPr>
+              <w:t xml:space="preserve"> </w:t>
+            </w:r>
+          </w:p>
+        </w:tc>
+        <w:tc>
+          <w:tcPr>
+            <w:tcW w:w="2767" w:type="dxa"/>
+          </w:tcPr>
+          <w:p/>
+        </w:tc>
+        <w:tc>
+          <w:tcPr>
+            <w:tcW w:w="4066" w:type="dxa"/>
+          </w:tcPr>
+          <w:p>
+            <w:pPr>
+              <w:pStyle w:val="HTMLPreformatted"/>
+              <w:shd w:val="clear" w:color="auto" w:fill="FFFFFF"/>
+              <w:rPr>
+                <w:rFonts w:asciiTheme="minorHAnsi" w:eastAsiaTheme="minorHAnsi" w:hAnsiTheme="minorHAnsi" w:cstheme="minorBidi"/>
+                <w:sz w:val="22"/>
+                <w:szCs w:val="22"/>
+                <w:lang w:val="nl-NL"/>
+              </w:rPr>
+            </w:pPr>
+            <w:r>
+              <w:rPr>
+                <w:rFonts w:asciiTheme="minorHAnsi" w:eastAsiaTheme="minorHAnsi" w:hAnsiTheme="minorHAnsi" w:cstheme="minorBidi"/>
+                <w:sz w:val="22"/>
+                <w:szCs w:val="22"/>
+                <w:lang w:val="nl-NL"/>
+              </w:rPr>
+              <w:t>TopNav:ok,Settings: maak submenu voor Gebruikersbeheer</w:t>
+            </w:r>
+          </w:p>
+        </w:tc>
+      </w:tr>
+      <w:tr>
+        <w:tc>
+          <w:tcPr>
+            <w:tcW w:w="7387" w:type="dxa"/>
+          </w:tcPr>
+          <w:p>
+            <w:pPr>
+              <w:shd w:val="clear" w:color="auto" w:fill="FFFFFF"/>
+              <w:tabs>
+                <w:tab w:val="left" w:pos="916"/>
+                <w:tab w:val="left" w:pos="1832"/>
+                <w:tab w:val="left" w:pos="2748"/>
+                <w:tab w:val="left" w:pos="3664"/>
+                <w:tab w:val="left" w:pos="4580"/>
+                <w:tab w:val="left" w:pos="5496"/>
+                <w:tab w:val="left" w:pos="6412"/>
+                <w:tab w:val="left" w:pos="7328"/>
+                <w:tab w:val="left" w:pos="8244"/>
+                <w:tab w:val="left" w:pos="9160"/>
+                <w:tab w:val="left" w:pos="10076"/>
+                <w:tab w:val="left" w:pos="10992"/>
+                <w:tab w:val="left" w:pos="11908"/>
+                <w:tab w:val="left" w:pos="12824"/>
+                <w:tab w:val="left" w:pos="13740"/>
+                <w:tab w:val="left" w:pos="14656"/>
+              </w:tabs>
+              <w:rPr>
+                <w:rFonts w:ascii="Segoe UI" w:eastAsia="Times New Roman" w:hAnsi="Segoe UI" w:cs="Segoe UI"/>
+                <w:color w:val="FF0000"/>
+                <w:sz w:val="18"/>
+                <w:szCs w:val="18"/>
+                <w:lang w:val="en-US"/>
+              </w:rPr>
+            </w:pPr>
+            <w:r>
+              <w:rPr>
+                <w:rFonts w:ascii="Segoe UI" w:eastAsia="Times New Roman" w:hAnsi="Segoe UI" w:cs="Segoe UI"/>
+                <w:color w:val="FF0000"/>
+                <w:sz w:val="18"/>
+                <w:szCs w:val="18"/>
+                <w:lang w:val="en-US"/>
+              </w:rPr>
+              <w:t>Zaterdag, 14 Mei, 2016</w:t>
+            </w:r>
+            <w:r>
+              <w:rPr>
+                <w:rFonts w:ascii="Segoe UI" w:eastAsia="Times New Roman" w:hAnsi="Segoe UI" w:cs="Segoe UI"/>
+                <w:color w:val="FF0000"/>
+                <w:sz w:val="18"/>
+                <w:szCs w:val="18"/>
+                <w:lang w:val="en-US"/>
+              </w:rPr>
+              <w:t xml:space="preserve"> 18:45-21:45</w:t>
+            </w:r>
+          </w:p>
+        </w:tc>
+        <w:tc>
+          <w:tcPr>
+            <w:tcW w:w="2767" w:type="dxa"/>
+          </w:tcPr>
+          <w:p>
+            <w:pPr>
+              <w:rPr>
+                <w:color w:val="FF0000"/>
+              </w:rPr>
+            </w:pPr>
+          </w:p>
+        </w:tc>
+        <w:tc>
+          <w:tcPr>
+            <w:tcW w:w="4066" w:type="dxa"/>
+          </w:tcPr>
+          <w:p>
+            <w:pPr>
+              <w:pStyle w:val="HTMLPreformatted"/>
+              <w:shd w:val="clear" w:color="auto" w:fill="FFFFFF"/>
+              <w:rPr>
+                <w:rFonts w:asciiTheme="minorHAnsi" w:eastAsiaTheme="minorHAnsi" w:hAnsiTheme="minorHAnsi" w:cstheme="minorBidi"/>
+                <w:color w:val="FF0000"/>
+                <w:sz w:val="22"/>
+                <w:szCs w:val="22"/>
+                <w:lang w:val="nl-NL"/>
+              </w:rPr>
+            </w:pPr>
+          </w:p>
+        </w:tc>
+      </w:tr>
+      <w:tr>
+        <w:tc>
+          <w:tcPr>
+            <w:tcW w:w="7387" w:type="dxa"/>
+          </w:tcPr>
+          <w:p>
+            <w:pPr>
+              <w:shd w:val="clear" w:color="auto" w:fill="FFFFFF"/>
+              <w:tabs>
+                <w:tab w:val="left" w:pos="916"/>
+                <w:tab w:val="left" w:pos="1832"/>
+                <w:tab w:val="left" w:pos="2748"/>
+                <w:tab w:val="left" w:pos="3664"/>
+                <w:tab w:val="left" w:pos="4580"/>
+                <w:tab w:val="left" w:pos="5496"/>
+                <w:tab w:val="left" w:pos="6412"/>
+                <w:tab w:val="left" w:pos="7328"/>
+                <w:tab w:val="left" w:pos="8244"/>
+                <w:tab w:val="left" w:pos="9160"/>
+                <w:tab w:val="left" w:pos="10076"/>
+                <w:tab w:val="left" w:pos="10992"/>
+                <w:tab w:val="left" w:pos="11908"/>
+                <w:tab w:val="left" w:pos="12824"/>
+                <w:tab w:val="left" w:pos="13740"/>
+                <w:tab w:val="left" w:pos="14656"/>
+              </w:tabs>
+              <w:rPr>
+                <w:rFonts w:ascii="Segoe UI" w:eastAsia="Times New Roman" w:hAnsi="Segoe UI" w:cs="Segoe UI"/>
+                <w:sz w:val="18"/>
+                <w:szCs w:val="18"/>
+                <w:lang w:val="en-US"/>
+              </w:rPr>
+            </w:pPr>
+            <w:r>
+              <w:rPr>
+                <w:rFonts w:ascii="Segoe UI" w:eastAsia="Times New Roman" w:hAnsi="Segoe UI" w:cs="Segoe UI"/>
+                <w:sz w:val="18"/>
+                <w:szCs w:val="18"/>
+                <w:lang w:val="en-US"/>
+              </w:rPr>
+              <w:t>Menu module: submenu voor tabs in Settings-Gebruikersbeheer</w:t>
+            </w:r>
+          </w:p>
+        </w:tc>
+        <w:tc>
+          <w:tcPr>
+            <w:tcW w:w="2767" w:type="dxa"/>
+          </w:tcPr>
+          <w:p>
+            <w:r>
+              <w:t>ok</w:t>
+            </w:r>
+          </w:p>
+        </w:tc>
+        <w:tc>
+          <w:tcPr>
+            <w:tcW w:w="4066" w:type="dxa"/>
+          </w:tcPr>
+          <w:p>
+            <w:pPr>
+              <w:pStyle w:val="HTMLPreformatted"/>
+              <w:shd w:val="clear" w:color="auto" w:fill="FFFFFF"/>
+              <w:rPr>
+                <w:rFonts w:asciiTheme="minorHAnsi" w:eastAsiaTheme="minorHAnsi" w:hAnsiTheme="minorHAnsi" w:cstheme="minorBidi"/>
+                <w:sz w:val="22"/>
+                <w:szCs w:val="22"/>
+                <w:lang w:val="nl-NL"/>
+              </w:rPr>
+            </w:pPr>
+          </w:p>
+        </w:tc>
+      </w:tr>
+      <w:tr>
+        <w:tc>
+          <w:tcPr>
+            <w:tcW w:w="7387" w:type="dxa"/>
+          </w:tcPr>
+          <w:p>
+            <w:pPr>
+              <w:shd w:val="clear" w:color="auto" w:fill="FFFFFF"/>
+              <w:tabs>
+                <w:tab w:val="left" w:pos="916"/>
+                <w:tab w:val="left" w:pos="1832"/>
+                <w:tab w:val="left" w:pos="2748"/>
+                <w:tab w:val="left" w:pos="3664"/>
+                <w:tab w:val="left" w:pos="4580"/>
+                <w:tab w:val="left" w:pos="5496"/>
+                <w:tab w:val="left" w:pos="6412"/>
+                <w:tab w:val="left" w:pos="7328"/>
+                <w:tab w:val="left" w:pos="8244"/>
+                <w:tab w:val="left" w:pos="9160"/>
+                <w:tab w:val="left" w:pos="10076"/>
+                <w:tab w:val="left" w:pos="10992"/>
+                <w:tab w:val="left" w:pos="11908"/>
+                <w:tab w:val="left" w:pos="12824"/>
+                <w:tab w:val="left" w:pos="13740"/>
+                <w:tab w:val="left" w:pos="14656"/>
+              </w:tabs>
+              <w:rPr>
+                <w:rFonts w:ascii="Segoe UI" w:eastAsia="Times New Roman" w:hAnsi="Segoe UI" w:cs="Segoe UI"/>
+                <w:color w:val="FF0000"/>
+                <w:sz w:val="18"/>
+                <w:szCs w:val="18"/>
+                <w:lang w:val="en-US"/>
+              </w:rPr>
+            </w:pPr>
+            <w:r>
+              <w:rPr>
+                <w:rFonts w:ascii="Segoe UI" w:eastAsia="Times New Roman" w:hAnsi="Segoe UI" w:cs="Segoe UI"/>
+                <w:color w:val="FF0000"/>
+                <w:sz w:val="18"/>
+                <w:szCs w:val="18"/>
+                <w:lang w:val="en-US"/>
+              </w:rPr>
+              <w:t>Z</w:t>
+            </w:r>
+            <w:r>
+              <w:rPr>
+                <w:rFonts w:ascii="Segoe UI" w:eastAsia="Times New Roman" w:hAnsi="Segoe UI" w:cs="Segoe UI"/>
+                <w:color w:val="FF0000"/>
+                <w:sz w:val="18"/>
+                <w:szCs w:val="18"/>
+                <w:lang w:val="en-US"/>
+              </w:rPr>
+              <w:t>on</w:t>
+            </w:r>
+            <w:r>
+              <w:rPr>
+                <w:rFonts w:ascii="Segoe UI" w:eastAsia="Times New Roman" w:hAnsi="Segoe UI" w:cs="Segoe UI"/>
+                <w:color w:val="FF0000"/>
+                <w:sz w:val="18"/>
+                <w:szCs w:val="18"/>
+                <w:lang w:val="en-US"/>
+              </w:rPr>
+              <w:t>dag, 1</w:t>
+            </w:r>
+            <w:r>
+              <w:rPr>
+                <w:rFonts w:ascii="Segoe UI" w:eastAsia="Times New Roman" w:hAnsi="Segoe UI" w:cs="Segoe UI"/>
+                <w:color w:val="FF0000"/>
+                <w:sz w:val="18"/>
+                <w:szCs w:val="18"/>
+                <w:lang w:val="en-US"/>
+              </w:rPr>
+              <w:t>5</w:t>
+            </w:r>
+            <w:r>
+              <w:rPr>
+                <w:rFonts w:ascii="Segoe UI" w:eastAsia="Times New Roman" w:hAnsi="Segoe UI" w:cs="Segoe UI"/>
+                <w:color w:val="FF0000"/>
+                <w:sz w:val="18"/>
+                <w:szCs w:val="18"/>
+                <w:lang w:val="en-US"/>
+              </w:rPr>
+              <w:t xml:space="preserve"> Mei, 2016</w:t>
+            </w:r>
+            <w:r>
+              <w:rPr>
+                <w:rFonts w:ascii="Segoe UI" w:eastAsia="Times New Roman" w:hAnsi="Segoe UI" w:cs="Segoe UI"/>
+                <w:color w:val="FF0000"/>
+                <w:sz w:val="18"/>
+                <w:szCs w:val="18"/>
+                <w:lang w:val="en-US"/>
+              </w:rPr>
+              <w:t xml:space="preserve"> 00:45-01:45</w:t>
+            </w:r>
+          </w:p>
+        </w:tc>
+        <w:tc>
+          <w:tcPr>
+            <w:tcW w:w="2767" w:type="dxa"/>
+          </w:tcPr>
+          <w:p>
+            <w:pPr>
+              <w:rPr>
+                <w:color w:val="FF0000"/>
+              </w:rPr>
+            </w:pPr>
+          </w:p>
+        </w:tc>
+        <w:tc>
+          <w:tcPr>
+            <w:tcW w:w="4066" w:type="dxa"/>
+          </w:tcPr>
+          <w:p>
+            <w:pPr>
+              <w:pStyle w:val="HTMLPreformatted"/>
+              <w:shd w:val="clear" w:color="auto" w:fill="FFFFFF"/>
+              <w:rPr>
+                <w:rFonts w:asciiTheme="minorHAnsi" w:eastAsiaTheme="minorHAnsi" w:hAnsiTheme="minorHAnsi" w:cstheme="minorBidi"/>
+                <w:color w:val="FF0000"/>
+                <w:sz w:val="22"/>
+                <w:szCs w:val="22"/>
+                <w:lang w:val="nl-NL"/>
+              </w:rPr>
+            </w:pPr>
+          </w:p>
+        </w:tc>
+      </w:tr>
+      <w:tr>
+        <w:tc>
+          <w:tcPr>
+            <w:tcW w:w="7387" w:type="dxa"/>
+          </w:tcPr>
+          <w:p>
+            <w:pPr>
+              <w:shd w:val="clear" w:color="auto" w:fill="FFFFFF"/>
+              <w:tabs>
+                <w:tab w:val="left" w:pos="916"/>
+                <w:tab w:val="left" w:pos="1832"/>
+                <w:tab w:val="left" w:pos="2748"/>
+                <w:tab w:val="left" w:pos="3664"/>
+                <w:tab w:val="left" w:pos="4580"/>
+                <w:tab w:val="left" w:pos="5496"/>
+                <w:tab w:val="left" w:pos="6412"/>
+                <w:tab w:val="left" w:pos="7328"/>
+                <w:tab w:val="left" w:pos="8244"/>
+                <w:tab w:val="left" w:pos="9160"/>
+                <w:tab w:val="left" w:pos="10076"/>
+                <w:tab w:val="left" w:pos="10992"/>
+                <w:tab w:val="left" w:pos="11908"/>
+                <w:tab w:val="left" w:pos="12824"/>
+                <w:tab w:val="left" w:pos="13740"/>
+                <w:tab w:val="left" w:pos="14656"/>
+              </w:tabs>
+              <w:rPr>
+                <w:rFonts w:ascii="Segoe UI" w:eastAsia="Times New Roman" w:hAnsi="Segoe UI" w:cs="Segoe UI"/>
+                <w:sz w:val="18"/>
+                <w:szCs w:val="18"/>
+                <w:lang w:val="en-US"/>
+              </w:rPr>
+            </w:pPr>
+            <w:r>
+              <w:rPr>
+                <w:rFonts w:ascii="Segoe UI" w:eastAsia="Times New Roman" w:hAnsi="Segoe UI" w:cs="Segoe UI"/>
+                <w:sz w:val="18"/>
+                <w:szCs w:val="18"/>
+                <w:lang w:val="en-US"/>
+              </w:rPr>
+              <w:t>Menu module: j</w:t>
+            </w:r>
+            <w:r>
+              <w:rPr>
+                <w:rFonts w:ascii="Segoe UI" w:eastAsia="Times New Roman" w:hAnsi="Segoe UI" w:cs="Segoe UI"/>
+                <w:sz w:val="18"/>
+                <w:szCs w:val="18"/>
+                <w:lang w:val="en-US"/>
+              </w:rPr>
+              <w:t>s</w:t>
+            </w:r>
+            <w:r>
+              <w:rPr>
+                <w:rFonts w:ascii="Segoe UI" w:eastAsia="Times New Roman" w:hAnsi="Segoe UI" w:cs="Segoe UI"/>
+                <w:sz w:val="18"/>
+                <w:szCs w:val="18"/>
+                <w:lang w:val="en-US"/>
+              </w:rPr>
+              <w:t>on bevat n</w:t>
+            </w:r>
+            <w:r>
+              <w:rPr>
+                <w:rFonts w:ascii="Segoe UI" w:eastAsia="Times New Roman" w:hAnsi="Segoe UI" w:cs="Segoe UI"/>
+                <w:sz w:val="18"/>
+                <w:szCs w:val="18"/>
+                <w:lang w:val="en-US"/>
+              </w:rPr>
+              <w:t>u n</w:t>
+            </w:r>
+            <w:bookmarkStart w:id="0" w:name="_GoBack"/>
+            <w:bookmarkEnd w:id="0"/>
+            <w:r>
+              <w:rPr>
+                <w:rFonts w:ascii="Segoe UI" w:eastAsia="Times New Roman" w:hAnsi="Segoe UI" w:cs="Segoe UI"/>
+                <w:sz w:val="18"/>
+                <w:szCs w:val="18"/>
+                <w:lang w:val="en-US"/>
+              </w:rPr>
+              <w:t>iet de ‘state’ maar ‘href’ van state</w:t>
+            </w:r>
+          </w:p>
+        </w:tc>
+        <w:tc>
+          <w:tcPr>
+            <w:tcW w:w="2767" w:type="dxa"/>
+          </w:tcPr>
+          <w:p>
+            <w:r>
+              <w:t>ok</w:t>
+            </w:r>
+          </w:p>
+        </w:tc>
+        <w:tc>
+          <w:tcPr>
+            <w:tcW w:w="4066" w:type="dxa"/>
+          </w:tcPr>
+          <w:p>
+            <w:pPr>
+              <w:pStyle w:val="HTMLPreformatted"/>
+              <w:shd w:val="clear" w:color="auto" w:fill="FFFFFF"/>
+              <w:rPr>
+                <w:rFonts w:asciiTheme="minorHAnsi" w:eastAsiaTheme="minorHAnsi" w:hAnsiTheme="minorHAnsi" w:cstheme="minorBidi"/>
+                <w:sz w:val="22"/>
+                <w:szCs w:val="22"/>
+                <w:lang w:val="nl-NL"/>
+              </w:rPr>
+            </w:pPr>
           </w:p>
         </w:tc>
       </w:tr>

</xml_diff>

<commit_message>
Multiple select met Angular ui-router (https://github.com/angular-ui/ui-select/wiki). Nog placeholder en icon aan input field toevoegen
</commit_message>
<xml_diff>
--- a/Docs/ToDo.docx
+++ b/Docs/ToDo.docx
@@ -6190,7 +6190,6 @@
                 <w:color w:val="000000"/>
                 <w:sz w:val="18"/>
                 <w:szCs w:val="18"/>
-                <w:lang w:val="en-US"/>
               </w:rPr>
             </w:pPr>
             <w:r>
@@ -6199,7 +6198,6 @@
                 <w:color w:val="000000"/>
                 <w:sz w:val="18"/>
                 <w:szCs w:val="18"/>
-                <w:lang w:val="en-US"/>
               </w:rPr>
               <w:t>UsermanagementService en APIService prunen: loze calls verwijderen en direct de APIService.call method aanroepen;</w:t>
             </w:r>
@@ -6209,7 +6207,6 @@
                 <w:color w:val="000000"/>
                 <w:sz w:val="18"/>
                 <w:szCs w:val="18"/>
-                <w:lang w:val="en-US"/>
               </w:rPr>
               <w:br/>
               <w:t>Module controller en -service in de module root doen i.p.v. een folder /controllers of /services;</w:t>
@@ -6220,7 +6217,6 @@
                 <w:color w:val="000000"/>
                 <w:sz w:val="18"/>
                 <w:szCs w:val="18"/>
-                <w:lang w:val="en-US"/>
               </w:rPr>
               <w:br/>
               <w:t>test test test of alles nog werkt</w:t>
@@ -6443,7 +6439,6 @@
                 <w:color w:val="808080" w:themeColor="background1" w:themeShade="80"/>
                 <w:sz w:val="18"/>
                 <w:szCs w:val="18"/>
-                <w:lang w:val="en-US"/>
               </w:rPr>
             </w:pPr>
             <w:r>
@@ -6452,7 +6447,6 @@
                 <w:color w:val="808080" w:themeColor="background1" w:themeShade="80"/>
                 <w:sz w:val="18"/>
                 <w:szCs w:val="18"/>
-                <w:lang w:val="en-US"/>
               </w:rPr>
               <w:t>Teams: opslaan en wijzigen ging niet</w:t>
             </w:r>
@@ -6738,7 +6732,6 @@
                 <w:rFonts w:ascii="Segoe UI" w:eastAsia="Times New Roman" w:hAnsi="Segoe UI" w:cs="Segoe UI"/>
                 <w:sz w:val="18"/>
                 <w:szCs w:val="18"/>
-                <w:lang w:val="en-US"/>
               </w:rPr>
             </w:pPr>
             <w:r>
@@ -6746,7 +6739,6 @@
                 <w:rFonts w:ascii="Segoe UI" w:eastAsia="Times New Roman" w:hAnsi="Segoe UI" w:cs="Segoe UI"/>
                 <w:sz w:val="18"/>
                 <w:szCs w:val="18"/>
-                <w:lang w:val="en-US"/>
               </w:rPr>
               <w:t>Menu module: submenu voor tabs in Settings-Gebruikersbeheer</w:t>
             </w:r>
@@ -6937,7 +6929,6 @@
                 <w:rFonts w:ascii="Segoe UI" w:eastAsia="Times New Roman" w:hAnsi="Segoe UI" w:cs="Segoe UI"/>
                 <w:sz w:val="18"/>
                 <w:szCs w:val="18"/>
-                <w:lang w:val="en-US"/>
               </w:rPr>
             </w:pPr>
             <w:r>
@@ -6945,7 +6936,6 @@
                 <w:rFonts w:ascii="Segoe UI" w:eastAsia="Times New Roman" w:hAnsi="Segoe UI" w:cs="Segoe UI"/>
                 <w:sz w:val="18"/>
                 <w:szCs w:val="18"/>
-                <w:lang w:val="en-US"/>
               </w:rPr>
               <w:t>Menu module: j</w:t>
             </w:r>
@@ -6954,7 +6944,6 @@
                 <w:rFonts w:ascii="Segoe UI" w:eastAsia="Times New Roman" w:hAnsi="Segoe UI" w:cs="Segoe UI"/>
                 <w:sz w:val="18"/>
                 <w:szCs w:val="18"/>
-                <w:lang w:val="en-US"/>
               </w:rPr>
               <w:t>s</w:t>
             </w:r>
@@ -6963,7 +6952,6 @@
                 <w:rFonts w:ascii="Segoe UI" w:eastAsia="Times New Roman" w:hAnsi="Segoe UI" w:cs="Segoe UI"/>
                 <w:sz w:val="18"/>
                 <w:szCs w:val="18"/>
-                <w:lang w:val="en-US"/>
               </w:rPr>
               <w:t>on bevat n</w:t>
             </w:r>
@@ -6972,18 +6960,14 @@
                 <w:rFonts w:ascii="Segoe UI" w:eastAsia="Times New Roman" w:hAnsi="Segoe UI" w:cs="Segoe UI"/>
                 <w:sz w:val="18"/>
                 <w:szCs w:val="18"/>
-                <w:lang w:val="en-US"/>
               </w:rPr>
               <w:t>u n</w:t>
             </w:r>
-            <w:bookmarkStart w:id="0" w:name="_GoBack"/>
-            <w:bookmarkEnd w:id="0"/>
             <w:r>
               <w:rPr>
                 <w:rFonts w:ascii="Segoe UI" w:eastAsia="Times New Roman" w:hAnsi="Segoe UI" w:cs="Segoe UI"/>
                 <w:sz w:val="18"/>
                 <w:szCs w:val="18"/>
-                <w:lang w:val="en-US"/>
               </w:rPr>
               <w:t>iet de ‘state’ maar ‘href’ van state</w:t>
             </w:r>
@@ -7014,6 +6998,438 @@
                 <w:lang w:val="nl-NL"/>
               </w:rPr>
             </w:pPr>
+          </w:p>
+        </w:tc>
+      </w:tr>
+      <w:tr>
+        <w:tc>
+          <w:tcPr>
+            <w:tcW w:w="7387" w:type="dxa"/>
+          </w:tcPr>
+          <w:p>
+            <w:pPr>
+              <w:shd w:val="clear" w:color="auto" w:fill="FFFFFF"/>
+              <w:tabs>
+                <w:tab w:val="left" w:pos="916"/>
+                <w:tab w:val="left" w:pos="1832"/>
+                <w:tab w:val="left" w:pos="2748"/>
+                <w:tab w:val="left" w:pos="3664"/>
+                <w:tab w:val="left" w:pos="4580"/>
+                <w:tab w:val="left" w:pos="5496"/>
+                <w:tab w:val="left" w:pos="6412"/>
+                <w:tab w:val="left" w:pos="7328"/>
+                <w:tab w:val="left" w:pos="8244"/>
+                <w:tab w:val="left" w:pos="9160"/>
+                <w:tab w:val="left" w:pos="10076"/>
+                <w:tab w:val="left" w:pos="10992"/>
+                <w:tab w:val="left" w:pos="11908"/>
+                <w:tab w:val="left" w:pos="12824"/>
+                <w:tab w:val="left" w:pos="13740"/>
+                <w:tab w:val="left" w:pos="14656"/>
+              </w:tabs>
+              <w:rPr>
+                <w:rFonts w:ascii="Segoe UI" w:eastAsia="Times New Roman" w:hAnsi="Segoe UI" w:cs="Segoe UI"/>
+                <w:sz w:val="18"/>
+                <w:szCs w:val="18"/>
+              </w:rPr>
+            </w:pPr>
+            <w:r>
+              <w:rPr>
+                <w:rFonts w:ascii="Segoe UI" w:eastAsia="Times New Roman" w:hAnsi="Segoe UI" w:cs="Segoe UI"/>
+                <w:color w:val="FF0000"/>
+                <w:sz w:val="18"/>
+                <w:szCs w:val="18"/>
+              </w:rPr>
+              <w:t>dinsdag 17 mei 2016</w:t>
+            </w:r>
+          </w:p>
+        </w:tc>
+        <w:tc>
+          <w:tcPr>
+            <w:tcW w:w="2767" w:type="dxa"/>
+          </w:tcPr>
+          <w:p/>
+        </w:tc>
+        <w:tc>
+          <w:tcPr>
+            <w:tcW w:w="4066" w:type="dxa"/>
+          </w:tcPr>
+          <w:p>
+            <w:pPr>
+              <w:pStyle w:val="HTMLPreformatted"/>
+              <w:shd w:val="clear" w:color="auto" w:fill="FFFFFF"/>
+              <w:rPr>
+                <w:rFonts w:asciiTheme="minorHAnsi" w:eastAsiaTheme="minorHAnsi" w:hAnsiTheme="minorHAnsi" w:cstheme="minorBidi"/>
+                <w:sz w:val="22"/>
+                <w:szCs w:val="22"/>
+                <w:lang w:val="nl-NL"/>
+              </w:rPr>
+            </w:pPr>
+          </w:p>
+        </w:tc>
+      </w:tr>
+      <w:tr>
+        <w:tc>
+          <w:tcPr>
+            <w:tcW w:w="7387" w:type="dxa"/>
+          </w:tcPr>
+          <w:p>
+            <w:pPr>
+              <w:shd w:val="clear" w:color="auto" w:fill="FFFFFF"/>
+              <w:tabs>
+                <w:tab w:val="left" w:pos="916"/>
+                <w:tab w:val="left" w:pos="1832"/>
+                <w:tab w:val="left" w:pos="2748"/>
+                <w:tab w:val="left" w:pos="3664"/>
+                <w:tab w:val="left" w:pos="4580"/>
+                <w:tab w:val="left" w:pos="5496"/>
+                <w:tab w:val="left" w:pos="6412"/>
+                <w:tab w:val="left" w:pos="7328"/>
+                <w:tab w:val="left" w:pos="8244"/>
+                <w:tab w:val="left" w:pos="9160"/>
+                <w:tab w:val="left" w:pos="10076"/>
+                <w:tab w:val="left" w:pos="10992"/>
+                <w:tab w:val="left" w:pos="11908"/>
+                <w:tab w:val="left" w:pos="12824"/>
+                <w:tab w:val="left" w:pos="13740"/>
+                <w:tab w:val="left" w:pos="14656"/>
+              </w:tabs>
+              <w:rPr>
+                <w:rFonts w:ascii="Segoe UI" w:eastAsia="Times New Roman" w:hAnsi="Segoe UI" w:cs="Segoe UI"/>
+                <w:sz w:val="18"/>
+                <w:szCs w:val="18"/>
+              </w:rPr>
+            </w:pPr>
+            <w:r>
+              <w:rPr>
+                <w:rFonts w:ascii="Segoe UI" w:eastAsia="Times New Roman" w:hAnsi="Segoe UI" w:cs="Segoe UI"/>
+                <w:sz w:val="18"/>
+                <w:szCs w:val="18"/>
+              </w:rPr>
+              <w:t xml:space="preserve">Settings-Gebruikersbeheer - </w:t>
+            </w:r>
+            <w:r>
+              <w:rPr>
+                <w:rFonts w:ascii="Segoe UI" w:eastAsia="Times New Roman" w:hAnsi="Segoe UI" w:cs="Segoe UI"/>
+                <w:sz w:val="18"/>
+                <w:szCs w:val="18"/>
+              </w:rPr>
+              <w:t>Vacature pool</w:t>
+            </w:r>
+            <w:r>
+              <w:rPr>
+                <w:rFonts w:ascii="Segoe UI" w:eastAsia="Times New Roman" w:hAnsi="Segoe UI" w:cs="Segoe UI"/>
+                <w:sz w:val="18"/>
+                <w:szCs w:val="18"/>
+              </w:rPr>
+              <w:t xml:space="preserve"> bevat een multiple select etm input field en andere Bootstrap css. Werkend krijgen in de ng-applicatie</w:t>
+            </w:r>
+          </w:p>
+        </w:tc>
+        <w:tc>
+          <w:tcPr>
+            <w:tcW w:w="2767" w:type="dxa"/>
+          </w:tcPr>
+          <w:p/>
+        </w:tc>
+        <w:tc>
+          <w:tcPr>
+            <w:tcW w:w="4066" w:type="dxa"/>
+          </w:tcPr>
+          <w:p>
+            <w:pPr>
+              <w:pStyle w:val="HTMLPreformatted"/>
+              <w:shd w:val="clear" w:color="auto" w:fill="FFFFFF"/>
+              <w:rPr>
+                <w:rFonts w:asciiTheme="minorHAnsi" w:eastAsiaTheme="minorHAnsi" w:hAnsiTheme="minorHAnsi" w:cstheme="minorBidi"/>
+                <w:sz w:val="22"/>
+                <w:szCs w:val="22"/>
+                <w:lang w:val="nl-NL"/>
+              </w:rPr>
+            </w:pPr>
+            <w:r>
+              <w:rPr>
+                <w:rFonts w:asciiTheme="minorHAnsi" w:eastAsiaTheme="minorHAnsi" w:hAnsiTheme="minorHAnsi" w:cstheme="minorBidi"/>
+                <w:sz w:val="22"/>
+                <w:szCs w:val="22"/>
+                <w:lang w:val="nl-NL"/>
+              </w:rPr>
+              <w:t>In de view werkt ‘t niet, in index.html  wel – als de &lt;ui-view=”body”&gt; uitgecommentarieerd wordt. Rara...</w:t>
+            </w:r>
+          </w:p>
+        </w:tc>
+      </w:tr>
+      <w:tr>
+        <w:tc>
+          <w:tcPr>
+            <w:tcW w:w="7387" w:type="dxa"/>
+          </w:tcPr>
+          <w:p>
+            <w:pPr>
+              <w:shd w:val="clear" w:color="auto" w:fill="FFFFFF"/>
+              <w:tabs>
+                <w:tab w:val="left" w:pos="916"/>
+                <w:tab w:val="left" w:pos="1832"/>
+                <w:tab w:val="left" w:pos="2748"/>
+                <w:tab w:val="left" w:pos="3664"/>
+                <w:tab w:val="left" w:pos="4580"/>
+                <w:tab w:val="left" w:pos="5496"/>
+                <w:tab w:val="left" w:pos="6412"/>
+                <w:tab w:val="left" w:pos="7328"/>
+                <w:tab w:val="left" w:pos="8244"/>
+                <w:tab w:val="left" w:pos="9160"/>
+                <w:tab w:val="left" w:pos="10076"/>
+                <w:tab w:val="left" w:pos="10992"/>
+                <w:tab w:val="left" w:pos="11908"/>
+                <w:tab w:val="left" w:pos="12824"/>
+                <w:tab w:val="left" w:pos="13740"/>
+                <w:tab w:val="left" w:pos="14656"/>
+              </w:tabs>
+              <w:rPr>
+                <w:rFonts w:ascii="Segoe UI" w:eastAsia="Times New Roman" w:hAnsi="Segoe UI" w:cs="Segoe UI"/>
+                <w:color w:val="FF0000"/>
+                <w:sz w:val="18"/>
+                <w:szCs w:val="18"/>
+              </w:rPr>
+            </w:pPr>
+            <w:r>
+              <w:rPr>
+                <w:rFonts w:ascii="Segoe UI" w:eastAsia="Times New Roman" w:hAnsi="Segoe UI" w:cs="Segoe UI"/>
+                <w:color w:val="FF0000"/>
+                <w:sz w:val="18"/>
+                <w:szCs w:val="18"/>
+              </w:rPr>
+              <w:t>woensdag 18 mei 2016</w:t>
+            </w:r>
+          </w:p>
+        </w:tc>
+        <w:tc>
+          <w:tcPr>
+            <w:tcW w:w="2767" w:type="dxa"/>
+          </w:tcPr>
+          <w:p>
+            <w:pPr>
+              <w:rPr>
+                <w:color w:val="FF0000"/>
+              </w:rPr>
+            </w:pPr>
+          </w:p>
+        </w:tc>
+        <w:tc>
+          <w:tcPr>
+            <w:tcW w:w="4066" w:type="dxa"/>
+          </w:tcPr>
+          <w:p>
+            <w:pPr>
+              <w:pStyle w:val="HTMLPreformatted"/>
+              <w:shd w:val="clear" w:color="auto" w:fill="FFFFFF"/>
+              <w:rPr>
+                <w:rFonts w:asciiTheme="minorHAnsi" w:eastAsiaTheme="minorHAnsi" w:hAnsiTheme="minorHAnsi" w:cstheme="minorBidi"/>
+                <w:color w:val="FF0000"/>
+                <w:sz w:val="22"/>
+                <w:szCs w:val="22"/>
+                <w:lang w:val="nl-NL"/>
+              </w:rPr>
+            </w:pPr>
+          </w:p>
+        </w:tc>
+      </w:tr>
+      <w:tr>
+        <w:tc>
+          <w:tcPr>
+            <w:tcW w:w="7387" w:type="dxa"/>
+          </w:tcPr>
+          <w:p>
+            <w:pPr>
+              <w:shd w:val="clear" w:color="auto" w:fill="FFFFFF"/>
+              <w:tabs>
+                <w:tab w:val="left" w:pos="916"/>
+                <w:tab w:val="left" w:pos="1832"/>
+                <w:tab w:val="left" w:pos="2748"/>
+                <w:tab w:val="left" w:pos="3664"/>
+                <w:tab w:val="left" w:pos="4580"/>
+                <w:tab w:val="left" w:pos="5496"/>
+                <w:tab w:val="left" w:pos="6412"/>
+                <w:tab w:val="left" w:pos="7328"/>
+                <w:tab w:val="left" w:pos="8244"/>
+                <w:tab w:val="left" w:pos="9160"/>
+                <w:tab w:val="left" w:pos="10076"/>
+                <w:tab w:val="left" w:pos="10992"/>
+                <w:tab w:val="left" w:pos="11908"/>
+                <w:tab w:val="left" w:pos="12824"/>
+                <w:tab w:val="left" w:pos="13740"/>
+                <w:tab w:val="left" w:pos="14656"/>
+              </w:tabs>
+              <w:rPr>
+                <w:rFonts w:ascii="Segoe UI" w:eastAsia="Times New Roman" w:hAnsi="Segoe UI" w:cs="Segoe UI"/>
+                <w:sz w:val="18"/>
+                <w:szCs w:val="18"/>
+              </w:rPr>
+            </w:pPr>
+            <w:r>
+              <w:rPr>
+                <w:rFonts w:ascii="Segoe UI" w:eastAsia="Times New Roman" w:hAnsi="Segoe UI" w:cs="Segoe UI"/>
+                <w:sz w:val="18"/>
+                <w:szCs w:val="18"/>
+              </w:rPr>
+              <w:t>Settings-Gebruikersbeheer multiple select</w:t>
+            </w:r>
+          </w:p>
+        </w:tc>
+        <w:tc>
+          <w:tcPr>
+            <w:tcW w:w="2767" w:type="dxa"/>
+          </w:tcPr>
+          <w:p>
+            <w:r>
+              <w:t>90%</w:t>
+            </w:r>
+            <w:bookmarkStart w:id="0" w:name="_GoBack"/>
+            <w:bookmarkEnd w:id="0"/>
+          </w:p>
+        </w:tc>
+        <w:tc>
+          <w:tcPr>
+            <w:tcW w:w="4066" w:type="dxa"/>
+          </w:tcPr>
+          <w:p>
+            <w:pPr>
+              <w:pStyle w:val="HTMLPreformatted"/>
+              <w:shd w:val="clear" w:color="auto" w:fill="FFFFFF"/>
+              <w:rPr>
+                <w:rFonts w:asciiTheme="minorHAnsi" w:eastAsiaTheme="minorHAnsi" w:hAnsiTheme="minorHAnsi" w:cstheme="minorBidi"/>
+                <w:sz w:val="22"/>
+                <w:szCs w:val="22"/>
+                <w:lang w:val="nl-NL"/>
+              </w:rPr>
+            </w:pPr>
+            <w:r>
+              <w:rPr>
+                <w:rFonts w:asciiTheme="minorHAnsi" w:eastAsiaTheme="minorHAnsi" w:hAnsiTheme="minorHAnsi" w:cstheme="minorBidi"/>
+                <w:sz w:val="22"/>
+                <w:szCs w:val="22"/>
+                <w:lang w:val="nl-NL"/>
+              </w:rPr>
+              <w:t>Geen bootstrap.js/jquery.js en Angular.js doorelkaar gebruiken!</w:t>
+            </w:r>
+          </w:p>
+          <w:p>
+            <w:pPr>
+              <w:shd w:val="clear" w:color="auto" w:fill="FFFFFF"/>
+              <w:tabs>
+                <w:tab w:val="left" w:pos="916"/>
+                <w:tab w:val="left" w:pos="1832"/>
+                <w:tab w:val="left" w:pos="2748"/>
+                <w:tab w:val="left" w:pos="3664"/>
+                <w:tab w:val="left" w:pos="4580"/>
+                <w:tab w:val="left" w:pos="5496"/>
+                <w:tab w:val="left" w:pos="6412"/>
+                <w:tab w:val="left" w:pos="7328"/>
+                <w:tab w:val="left" w:pos="8244"/>
+                <w:tab w:val="left" w:pos="9160"/>
+                <w:tab w:val="left" w:pos="10076"/>
+                <w:tab w:val="left" w:pos="10992"/>
+                <w:tab w:val="left" w:pos="11908"/>
+                <w:tab w:val="left" w:pos="12824"/>
+                <w:tab w:val="left" w:pos="13740"/>
+                <w:tab w:val="left" w:pos="14656"/>
+              </w:tabs>
+              <w:rPr>
+                <w:rFonts w:ascii="Segoe UI" w:eastAsia="Times New Roman" w:hAnsi="Segoe UI" w:cs="Segoe UI"/>
+                <w:color w:val="000000"/>
+                <w:sz w:val="18"/>
+                <w:szCs w:val="18"/>
+                <w:lang w:eastAsia="nl-NL"/>
+              </w:rPr>
+            </w:pPr>
+            <w:r>
+              <w:rPr>
+                <w:rFonts w:ascii="Segoe UI" w:eastAsia="Times New Roman" w:hAnsi="Segoe UI" w:cs="Segoe UI"/>
+                <w:color w:val="000000"/>
+                <w:sz w:val="18"/>
+                <w:szCs w:val="18"/>
+                <w:lang w:eastAsia="nl-NL"/>
+              </w:rPr>
+              <w:t>Multiple select met Angular ui-router (https://github.com/angular-ui/ui-select/wiki). Nog placeholder en icon aan input field toevoegen</w:t>
+            </w:r>
+          </w:p>
+        </w:tc>
+      </w:tr>
+      <w:tr>
+        <w:tc>
+          <w:tcPr>
+            <w:tcW w:w="7387" w:type="dxa"/>
+          </w:tcPr>
+          <w:p>
+            <w:pPr>
+              <w:shd w:val="clear" w:color="auto" w:fill="FFFFFF"/>
+              <w:tabs>
+                <w:tab w:val="left" w:pos="916"/>
+                <w:tab w:val="left" w:pos="1832"/>
+                <w:tab w:val="left" w:pos="2748"/>
+                <w:tab w:val="left" w:pos="3664"/>
+                <w:tab w:val="left" w:pos="4580"/>
+                <w:tab w:val="left" w:pos="5496"/>
+                <w:tab w:val="left" w:pos="6412"/>
+                <w:tab w:val="left" w:pos="7328"/>
+                <w:tab w:val="left" w:pos="8244"/>
+                <w:tab w:val="left" w:pos="9160"/>
+                <w:tab w:val="left" w:pos="10076"/>
+                <w:tab w:val="left" w:pos="10992"/>
+                <w:tab w:val="left" w:pos="11908"/>
+                <w:tab w:val="left" w:pos="12824"/>
+                <w:tab w:val="left" w:pos="13740"/>
+                <w:tab w:val="left" w:pos="14656"/>
+              </w:tabs>
+              <w:rPr>
+                <w:rFonts w:ascii="Segoe UI" w:eastAsia="Times New Roman" w:hAnsi="Segoe UI" w:cs="Segoe UI"/>
+                <w:sz w:val="18"/>
+                <w:szCs w:val="18"/>
+              </w:rPr>
+            </w:pPr>
+            <w:hyperlink r:id="rId7" w:history="1">
+              <w:r>
+                <w:rPr>
+                  <w:rStyle w:val="Hyperlink"/>
+                  <w:rFonts w:ascii="Segoe UI" w:eastAsia="Times New Roman" w:hAnsi="Segoe UI" w:cs="Segoe UI"/>
+                  <w:sz w:val="18"/>
+                  <w:szCs w:val="18"/>
+                </w:rPr>
+                <w:t>https://ontdekjouwtalent.nl/index.cfm?module=joboverview</w:t>
+              </w:r>
+            </w:hyperlink>
+          </w:p>
+        </w:tc>
+        <w:tc>
+          <w:tcPr>
+            <w:tcW w:w="2767" w:type="dxa"/>
+          </w:tcPr>
+          <w:p/>
+        </w:tc>
+        <w:tc>
+          <w:tcPr>
+            <w:tcW w:w="4066" w:type="dxa"/>
+          </w:tcPr>
+          <w:p>
+            <w:pPr>
+              <w:pStyle w:val="HTMLPreformatted"/>
+              <w:shd w:val="clear" w:color="auto" w:fill="FFFFFF"/>
+              <w:rPr>
+                <w:rFonts w:asciiTheme="minorHAnsi" w:eastAsiaTheme="minorHAnsi" w:hAnsiTheme="minorHAnsi" w:cstheme="minorBidi"/>
+                <w:sz w:val="22"/>
+                <w:szCs w:val="22"/>
+                <w:lang w:val="nl-NL"/>
+              </w:rPr>
+            </w:pPr>
+            <w:r>
+              <w:rPr>
+                <w:rFonts w:asciiTheme="minorHAnsi" w:eastAsiaTheme="minorHAnsi" w:hAnsiTheme="minorHAnsi" w:cstheme="minorBidi"/>
+                <w:sz w:val="22"/>
+                <w:szCs w:val="22"/>
+                <w:lang w:val="nl-NL"/>
+              </w:rPr>
+              <w:t>Volgende ding....</w:t>
+            </w:r>
           </w:p>
         </w:tc>
       </w:tr>

</xml_diff>

<commit_message>
Settings-account maken om user account te wijzigen / deleten.
</commit_message>
<xml_diff>
--- a/Docs/ToDo.docx
+++ b/Docs/ToDo.docx
@@ -99,8 +99,65 @@
                 <w:color w:val="808080" w:themeColor="background1" w:themeShade="80"/>
                 <w:lang w:val="en-US"/>
               </w:rPr>
-              <w:t>response loggen, 401 (not authenticated): redirect login, 402: redirect url = instelling in configuratie</w:t>
-            </w:r>
+              <w:t xml:space="preserve">response </w:t>
+            </w:r>
+            <w:proofErr w:type="spellStart"/>
+            <w:r>
+              <w:rPr>
+                <w:color w:val="808080" w:themeColor="background1" w:themeShade="80"/>
+                <w:lang w:val="en-US"/>
+              </w:rPr>
+              <w:t>loggen</w:t>
+            </w:r>
+            <w:proofErr w:type="spellEnd"/>
+            <w:r>
+              <w:rPr>
+                <w:color w:val="808080" w:themeColor="background1" w:themeShade="80"/>
+                <w:lang w:val="en-US"/>
+              </w:rPr>
+              <w:t xml:space="preserve">, 401 (not authenticated): redirect login, 402: redirect </w:t>
+            </w:r>
+            <w:proofErr w:type="spellStart"/>
+            <w:r>
+              <w:rPr>
+                <w:color w:val="808080" w:themeColor="background1" w:themeShade="80"/>
+                <w:lang w:val="en-US"/>
+              </w:rPr>
+              <w:t>url</w:t>
+            </w:r>
+            <w:proofErr w:type="spellEnd"/>
+            <w:r>
+              <w:rPr>
+                <w:color w:val="808080" w:themeColor="background1" w:themeShade="80"/>
+                <w:lang w:val="en-US"/>
+              </w:rPr>
+              <w:t xml:space="preserve"> = </w:t>
+            </w:r>
+            <w:proofErr w:type="spellStart"/>
+            <w:r>
+              <w:rPr>
+                <w:color w:val="808080" w:themeColor="background1" w:themeShade="80"/>
+                <w:lang w:val="en-US"/>
+              </w:rPr>
+              <w:t>instelling</w:t>
+            </w:r>
+            <w:proofErr w:type="spellEnd"/>
+            <w:r>
+              <w:rPr>
+                <w:color w:val="808080" w:themeColor="background1" w:themeShade="80"/>
+                <w:lang w:val="en-US"/>
+              </w:rPr>
+              <w:t xml:space="preserve"> in </w:t>
+            </w:r>
+            <w:proofErr w:type="spellStart"/>
+            <w:r>
+              <w:rPr>
+                <w:color w:val="808080" w:themeColor="background1" w:themeShade="80"/>
+                <w:lang w:val="en-US"/>
+              </w:rPr>
+              <w:t>configuratie</w:t>
+            </w:r>
+            <w:proofErr w:type="spellEnd"/>
           </w:p>
           <w:p>
             <w:pPr>
@@ -569,7 +626,71 @@
                 <w:color w:val="808080" w:themeColor="background1" w:themeShade="80"/>
                 <w:lang w:val="en-US"/>
               </w:rPr>
-              <w:t xml:space="preserve">Resolve data vanuit state ‘editTranslation’ werkt niet </w:t>
+              <w:t xml:space="preserve">Resolve data </w:t>
+            </w:r>
+            <w:proofErr w:type="spellStart"/>
+            <w:r>
+              <w:rPr>
+                <w:color w:val="808080" w:themeColor="background1" w:themeShade="80"/>
+                <w:lang w:val="en-US"/>
+              </w:rPr>
+              <w:t>vanuit</w:t>
+            </w:r>
+            <w:proofErr w:type="spellEnd"/>
+            <w:r>
+              <w:rPr>
+                <w:color w:val="808080" w:themeColor="background1" w:themeShade="80"/>
+                <w:lang w:val="en-US"/>
+              </w:rPr>
+              <w:t xml:space="preserve"> state ‘</w:t>
+            </w:r>
+            <w:proofErr w:type="spellStart"/>
+            <w:r>
+              <w:rPr>
+                <w:color w:val="808080" w:themeColor="background1" w:themeShade="80"/>
+                <w:lang w:val="en-US"/>
+              </w:rPr>
+              <w:t>editTranslation</w:t>
+            </w:r>
+            <w:proofErr w:type="spellEnd"/>
+            <w:r>
+              <w:rPr>
+                <w:color w:val="808080" w:themeColor="background1" w:themeShade="80"/>
+                <w:lang w:val="en-US"/>
+              </w:rPr>
+              <w:t xml:space="preserve">’ </w:t>
+            </w:r>
+            <w:proofErr w:type="spellStart"/>
+            <w:r>
+              <w:rPr>
+                <w:color w:val="808080" w:themeColor="background1" w:themeShade="80"/>
+                <w:lang w:val="en-US"/>
+              </w:rPr>
+              <w:t>werkt</w:t>
+            </w:r>
+            <w:proofErr w:type="spellEnd"/>
+            <w:r>
+              <w:rPr>
+                <w:color w:val="808080" w:themeColor="background1" w:themeShade="80"/>
+                <w:lang w:val="en-US"/>
+              </w:rPr>
+              <w:t xml:space="preserve"> </w:t>
+            </w:r>
+            <w:proofErr w:type="spellStart"/>
+            <w:r>
+              <w:rPr>
+                <w:color w:val="808080" w:themeColor="background1" w:themeShade="80"/>
+                <w:lang w:val="en-US"/>
+              </w:rPr>
+              <w:t>niet</w:t>
+            </w:r>
+            <w:proofErr w:type="spellEnd"/>
+            <w:r>
+              <w:rPr>
+                <w:color w:val="808080" w:themeColor="background1" w:themeShade="80"/>
+                <w:lang w:val="en-US"/>
+              </w:rPr>
+              <w:t xml:space="preserve"> </w:t>
             </w:r>
           </w:p>
         </w:tc>
@@ -1051,22 +1172,95 @@
                 <w:color w:val="808080" w:themeColor="background1" w:themeShade="80"/>
                 <w:lang w:val="en-US"/>
               </w:rPr>
-              <w:t>/t</w:t>
-            </w:r>
-            <w:r>
-              <w:rPr>
-                <w:color w:val="808080" w:themeColor="background1" w:themeShade="80"/>
-                <w:lang w:val="en-US"/>
-              </w:rPr>
-              <w:t>rackingdata geeft 500 error respons – backend (CF + SQLServer)</w:t>
-            </w:r>
-            <w:r>
-              <w:rPr>
-                <w:color w:val="808080" w:themeColor="background1" w:themeShade="80"/>
-                <w:lang w:val="en-US"/>
-              </w:rPr>
-              <w:t xml:space="preserve"> probleem</w:t>
-            </w:r>
+              <w:t>/</w:t>
+            </w:r>
+            <w:proofErr w:type="spellStart"/>
+            <w:r>
+              <w:rPr>
+                <w:color w:val="808080" w:themeColor="background1" w:themeShade="80"/>
+                <w:lang w:val="en-US"/>
+              </w:rPr>
+              <w:t>t</w:t>
+            </w:r>
+            <w:r>
+              <w:rPr>
+                <w:color w:val="808080" w:themeColor="background1" w:themeShade="80"/>
+                <w:lang w:val="en-US"/>
+              </w:rPr>
+              <w:t>rackingdata</w:t>
+            </w:r>
+            <w:proofErr w:type="spellEnd"/>
+            <w:r>
+              <w:rPr>
+                <w:color w:val="808080" w:themeColor="background1" w:themeShade="80"/>
+                <w:lang w:val="en-US"/>
+              </w:rPr>
+              <w:t xml:space="preserve"> </w:t>
+            </w:r>
+            <w:proofErr w:type="spellStart"/>
+            <w:r>
+              <w:rPr>
+                <w:color w:val="808080" w:themeColor="background1" w:themeShade="80"/>
+                <w:lang w:val="en-US"/>
+              </w:rPr>
+              <w:t>geeft</w:t>
+            </w:r>
+            <w:proofErr w:type="spellEnd"/>
+            <w:r>
+              <w:rPr>
+                <w:color w:val="808080" w:themeColor="background1" w:themeShade="80"/>
+                <w:lang w:val="en-US"/>
+              </w:rPr>
+              <w:t xml:space="preserve"> 500 error </w:t>
+            </w:r>
+            <w:proofErr w:type="spellStart"/>
+            <w:r>
+              <w:rPr>
+                <w:color w:val="808080" w:themeColor="background1" w:themeShade="80"/>
+                <w:lang w:val="en-US"/>
+              </w:rPr>
+              <w:t>respons</w:t>
+            </w:r>
+            <w:proofErr w:type="spellEnd"/>
+            <w:r>
+              <w:rPr>
+                <w:color w:val="808080" w:themeColor="background1" w:themeShade="80"/>
+                <w:lang w:val="en-US"/>
+              </w:rPr>
+              <w:t xml:space="preserve"> – backend (CF + </w:t>
+            </w:r>
+            <w:proofErr w:type="spellStart"/>
+            <w:r>
+              <w:rPr>
+                <w:color w:val="808080" w:themeColor="background1" w:themeShade="80"/>
+                <w:lang w:val="en-US"/>
+              </w:rPr>
+              <w:t>SQLServer</w:t>
+            </w:r>
+            <w:proofErr w:type="spellEnd"/>
+            <w:r>
+              <w:rPr>
+                <w:color w:val="808080" w:themeColor="background1" w:themeShade="80"/>
+                <w:lang w:val="en-US"/>
+              </w:rPr>
+              <w:t>)</w:t>
+            </w:r>
+            <w:r>
+              <w:rPr>
+                <w:color w:val="808080" w:themeColor="background1" w:themeShade="80"/>
+                <w:lang w:val="en-US"/>
+              </w:rPr>
+              <w:t xml:space="preserve"> </w:t>
+            </w:r>
+            <w:proofErr w:type="spellStart"/>
+            <w:r>
+              <w:rPr>
+                <w:color w:val="808080" w:themeColor="background1" w:themeShade="80"/>
+                <w:lang w:val="en-US"/>
+              </w:rPr>
+              <w:t>probleem</w:t>
+            </w:r>
+            <w:proofErr w:type="spellEnd"/>
           </w:p>
         </w:tc>
         <w:tc>
@@ -1740,12 +1934,69 @@
                 <w:lang w:val="en-US"/>
               </w:rPr>
             </w:pPr>
-            <w:r>
-              <w:rPr>
-                <w:color w:val="808080" w:themeColor="background1" w:themeShade="80"/>
-                <w:lang w:val="en-US"/>
-              </w:rPr>
-              <w:t>Teams detailView: discussie met BC over Taffy Api response.</w:t>
+            <w:proofErr w:type="gramStart"/>
+            <w:r>
+              <w:rPr>
+                <w:color w:val="808080" w:themeColor="background1" w:themeShade="80"/>
+                <w:lang w:val="en-US"/>
+              </w:rPr>
+              <w:t>Teams</w:t>
+            </w:r>
+            <w:proofErr w:type="gramEnd"/>
+            <w:r>
+              <w:rPr>
+                <w:color w:val="808080" w:themeColor="background1" w:themeShade="80"/>
+                <w:lang w:val="en-US"/>
+              </w:rPr>
+              <w:t xml:space="preserve"> </w:t>
+            </w:r>
+            <w:proofErr w:type="spellStart"/>
+            <w:r>
+              <w:rPr>
+                <w:color w:val="808080" w:themeColor="background1" w:themeShade="80"/>
+                <w:lang w:val="en-US"/>
+              </w:rPr>
+              <w:t>detailView</w:t>
+            </w:r>
+            <w:proofErr w:type="spellEnd"/>
+            <w:r>
+              <w:rPr>
+                <w:color w:val="808080" w:themeColor="background1" w:themeShade="80"/>
+                <w:lang w:val="en-US"/>
+              </w:rPr>
+              <w:t xml:space="preserve">: </w:t>
+            </w:r>
+            <w:proofErr w:type="spellStart"/>
+            <w:r>
+              <w:rPr>
+                <w:color w:val="808080" w:themeColor="background1" w:themeShade="80"/>
+                <w:lang w:val="en-US"/>
+              </w:rPr>
+              <w:t>discussie</w:t>
+            </w:r>
+            <w:proofErr w:type="spellEnd"/>
+            <w:r>
+              <w:rPr>
+                <w:color w:val="808080" w:themeColor="background1" w:themeShade="80"/>
+                <w:lang w:val="en-US"/>
+              </w:rPr>
+              <w:t xml:space="preserve"> met BC over Taffy </w:t>
+            </w:r>
+            <w:proofErr w:type="spellStart"/>
+            <w:r>
+              <w:rPr>
+                <w:color w:val="808080" w:themeColor="background1" w:themeShade="80"/>
+                <w:lang w:val="en-US"/>
+              </w:rPr>
+              <w:t>Api</w:t>
+            </w:r>
+            <w:proofErr w:type="spellEnd"/>
+            <w:r>
+              <w:rPr>
+                <w:color w:val="808080" w:themeColor="background1" w:themeShade="80"/>
+                <w:lang w:val="en-US"/>
+              </w:rPr>
+              <w:t xml:space="preserve"> response.</w:t>
             </w:r>
           </w:p>
         </w:tc>
@@ -1896,12 +2147,85 @@
                 <w:lang w:val="en-US" w:eastAsia="nl-NL"/>
               </w:rPr>
             </w:pPr>
-            <w:r>
-              <w:rPr>
-                <w:color w:val="808080" w:themeColor="background1" w:themeShade="80"/>
-                <w:lang w:val="en-US"/>
-              </w:rPr>
-              <w:t>UserManagementController: bepaal active tab a.h.v. current state; userManagementContainer.html: active = uib_tabset property en index van active tab</w:t>
+            <w:proofErr w:type="spellStart"/>
+            <w:r>
+              <w:rPr>
+                <w:color w:val="808080" w:themeColor="background1" w:themeShade="80"/>
+                <w:lang w:val="en-US"/>
+              </w:rPr>
+              <w:t>UserManagementController</w:t>
+            </w:r>
+            <w:proofErr w:type="spellEnd"/>
+            <w:r>
+              <w:rPr>
+                <w:color w:val="808080" w:themeColor="background1" w:themeShade="80"/>
+                <w:lang w:val="en-US"/>
+              </w:rPr>
+              <w:t xml:space="preserve">: </w:t>
+            </w:r>
+            <w:proofErr w:type="spellStart"/>
+            <w:r>
+              <w:rPr>
+                <w:color w:val="808080" w:themeColor="background1" w:themeShade="80"/>
+                <w:lang w:val="en-US"/>
+              </w:rPr>
+              <w:t>bepaal</w:t>
+            </w:r>
+            <w:proofErr w:type="spellEnd"/>
+            <w:r>
+              <w:rPr>
+                <w:color w:val="808080" w:themeColor="background1" w:themeShade="80"/>
+                <w:lang w:val="en-US"/>
+              </w:rPr>
+              <w:t xml:space="preserve"> active tab </w:t>
+            </w:r>
+            <w:proofErr w:type="spellStart"/>
+            <w:r>
+              <w:rPr>
+                <w:color w:val="808080" w:themeColor="background1" w:themeShade="80"/>
+                <w:lang w:val="en-US"/>
+              </w:rPr>
+              <w:t>a.h.v</w:t>
+            </w:r>
+            <w:proofErr w:type="spellEnd"/>
+            <w:r>
+              <w:rPr>
+                <w:color w:val="808080" w:themeColor="background1" w:themeShade="80"/>
+                <w:lang w:val="en-US"/>
+              </w:rPr>
+              <w:t xml:space="preserve">. current state; userManagementContainer.html: active = </w:t>
+            </w:r>
+            <w:proofErr w:type="spellStart"/>
+            <w:r>
+              <w:rPr>
+                <w:color w:val="808080" w:themeColor="background1" w:themeShade="80"/>
+                <w:lang w:val="en-US"/>
+              </w:rPr>
+              <w:t>uib_tabset</w:t>
+            </w:r>
+            <w:proofErr w:type="spellEnd"/>
+            <w:r>
+              <w:rPr>
+                <w:color w:val="808080" w:themeColor="background1" w:themeShade="80"/>
+                <w:lang w:val="en-US"/>
+              </w:rPr>
+              <w:t xml:space="preserve"> property </w:t>
+            </w:r>
+            <w:proofErr w:type="spellStart"/>
+            <w:r>
+              <w:rPr>
+                <w:color w:val="808080" w:themeColor="background1" w:themeShade="80"/>
+                <w:lang w:val="en-US"/>
+              </w:rPr>
+              <w:t>en</w:t>
+            </w:r>
+            <w:proofErr w:type="spellEnd"/>
+            <w:r>
+              <w:rPr>
+                <w:color w:val="808080" w:themeColor="background1" w:themeShade="80"/>
+                <w:lang w:val="en-US"/>
+              </w:rPr>
+              <w:t xml:space="preserve"> index van active tab</w:t>
             </w:r>
           </w:p>
         </w:tc>
@@ -2637,8 +2961,39 @@
                 <w:sz w:val="22"/>
                 <w:szCs w:val="22"/>
               </w:rPr>
-              <w:t>API Response was toch compleet</w:t>
-            </w:r>
+              <w:t xml:space="preserve">API Response was </w:t>
+            </w:r>
+            <w:proofErr w:type="spellStart"/>
+            <w:r>
+              <w:rPr>
+                <w:rFonts w:asciiTheme="minorHAnsi" w:eastAsiaTheme="minorHAnsi" w:hAnsiTheme="minorHAnsi" w:cstheme="minorBidi"/>
+                <w:color w:val="808080" w:themeColor="background1" w:themeShade="80"/>
+                <w:sz w:val="22"/>
+                <w:szCs w:val="22"/>
+              </w:rPr>
+              <w:t>toch</w:t>
+            </w:r>
+            <w:proofErr w:type="spellEnd"/>
+            <w:r>
+              <w:rPr>
+                <w:rFonts w:asciiTheme="minorHAnsi" w:eastAsiaTheme="minorHAnsi" w:hAnsiTheme="minorHAnsi" w:cstheme="minorBidi"/>
+                <w:color w:val="808080" w:themeColor="background1" w:themeShade="80"/>
+                <w:sz w:val="22"/>
+                <w:szCs w:val="22"/>
+              </w:rPr>
+              <w:t xml:space="preserve"> </w:t>
+            </w:r>
+            <w:proofErr w:type="spellStart"/>
+            <w:r>
+              <w:rPr>
+                <w:rFonts w:asciiTheme="minorHAnsi" w:eastAsiaTheme="minorHAnsi" w:hAnsiTheme="minorHAnsi" w:cstheme="minorBidi"/>
+                <w:color w:val="808080" w:themeColor="background1" w:themeShade="80"/>
+                <w:sz w:val="22"/>
+                <w:szCs w:val="22"/>
+              </w:rPr>
+              <w:t>compleet</w:t>
+            </w:r>
+            <w:proofErr w:type="spellEnd"/>
           </w:p>
         </w:tc>
       </w:tr>
@@ -4864,7 +5219,67 @@
                 <w:szCs w:val="22"/>
               </w:rPr>
               <w:lastRenderedPageBreak/>
-              <w:t>Settings-Gebruikersbeheer-Teams: detailView: confirmPassword check</w:t>
+              <w:t>Settings-</w:t>
+            </w:r>
+            <w:proofErr w:type="spellStart"/>
+            <w:r>
+              <w:rPr>
+                <w:rFonts w:asciiTheme="minorHAnsi" w:eastAsiaTheme="minorHAnsi" w:hAnsiTheme="minorHAnsi" w:cstheme="minorBidi"/>
+                <w:color w:val="808080" w:themeColor="background1" w:themeShade="80"/>
+                <w:sz w:val="22"/>
+                <w:szCs w:val="22"/>
+              </w:rPr>
+              <w:t>Gebruikersbeheer</w:t>
+            </w:r>
+            <w:proofErr w:type="spellEnd"/>
+            <w:r>
+              <w:rPr>
+                <w:rFonts w:asciiTheme="minorHAnsi" w:eastAsiaTheme="minorHAnsi" w:hAnsiTheme="minorHAnsi" w:cstheme="minorBidi"/>
+                <w:color w:val="808080" w:themeColor="background1" w:themeShade="80"/>
+                <w:sz w:val="22"/>
+                <w:szCs w:val="22"/>
+              </w:rPr>
+              <w:t xml:space="preserve">-Teams: </w:t>
+            </w:r>
+            <w:proofErr w:type="spellStart"/>
+            <w:r>
+              <w:rPr>
+                <w:rFonts w:asciiTheme="minorHAnsi" w:eastAsiaTheme="minorHAnsi" w:hAnsiTheme="minorHAnsi" w:cstheme="minorBidi"/>
+                <w:color w:val="808080" w:themeColor="background1" w:themeShade="80"/>
+                <w:sz w:val="22"/>
+                <w:szCs w:val="22"/>
+              </w:rPr>
+              <w:t>detailView</w:t>
+            </w:r>
+            <w:proofErr w:type="spellEnd"/>
+            <w:r>
+              <w:rPr>
+                <w:rFonts w:asciiTheme="minorHAnsi" w:eastAsiaTheme="minorHAnsi" w:hAnsiTheme="minorHAnsi" w:cstheme="minorBidi"/>
+                <w:color w:val="808080" w:themeColor="background1" w:themeShade="80"/>
+                <w:sz w:val="22"/>
+                <w:szCs w:val="22"/>
+              </w:rPr>
+              <w:t xml:space="preserve">: </w:t>
+            </w:r>
+            <w:proofErr w:type="spellStart"/>
+            <w:r>
+              <w:rPr>
+                <w:rFonts w:asciiTheme="minorHAnsi" w:eastAsiaTheme="minorHAnsi" w:hAnsiTheme="minorHAnsi" w:cstheme="minorBidi"/>
+                <w:color w:val="808080" w:themeColor="background1" w:themeShade="80"/>
+                <w:sz w:val="22"/>
+                <w:szCs w:val="22"/>
+              </w:rPr>
+              <w:t>confirmPassword</w:t>
+            </w:r>
+            <w:proofErr w:type="spellEnd"/>
+            <w:r>
+              <w:rPr>
+                <w:rFonts w:asciiTheme="minorHAnsi" w:eastAsiaTheme="minorHAnsi" w:hAnsiTheme="minorHAnsi" w:cstheme="minorBidi"/>
+                <w:color w:val="808080" w:themeColor="background1" w:themeShade="80"/>
+                <w:sz w:val="22"/>
+                <w:szCs w:val="22"/>
+              </w:rPr>
+              <w:t xml:space="preserve"> check</w:t>
             </w:r>
           </w:p>
         </w:tc>
@@ -5662,13 +6077,23 @@
                 <w:szCs w:val="22"/>
               </w:rPr>
             </w:pPr>
-            <w:r>
-              <w:rPr>
-                <w:rFonts w:asciiTheme="minorHAnsi" w:eastAsiaTheme="minorHAnsi" w:hAnsiTheme="minorHAnsi" w:cstheme="minorBidi"/>
-                <w:sz w:val="22"/>
-                <w:szCs w:val="22"/>
-              </w:rPr>
-              <w:t xml:space="preserve">Gewijzigd: </w:t>
+            <w:proofErr w:type="spellStart"/>
+            <w:r>
+              <w:rPr>
+                <w:rFonts w:asciiTheme="minorHAnsi" w:eastAsiaTheme="minorHAnsi" w:hAnsiTheme="minorHAnsi" w:cstheme="minorBidi"/>
+                <w:sz w:val="22"/>
+                <w:szCs w:val="22"/>
+              </w:rPr>
+              <w:t>Gewijzigd</w:t>
+            </w:r>
+            <w:proofErr w:type="spellEnd"/>
+            <w:r>
+              <w:rPr>
+                <w:rFonts w:asciiTheme="minorHAnsi" w:eastAsiaTheme="minorHAnsi" w:hAnsiTheme="minorHAnsi" w:cstheme="minorBidi"/>
+                <w:sz w:val="22"/>
+                <w:szCs w:val="22"/>
+              </w:rPr>
+              <w:t xml:space="preserve">: </w:t>
             </w:r>
             <w:r>
               <w:rPr>
@@ -5692,7 +6117,25 @@
                 <w:sz w:val="22"/>
                 <w:szCs w:val="22"/>
               </w:rPr>
-              <w:t>, team, jobDomain, translation,</w:t>
+              <w:t xml:space="preserve">, team, </w:t>
+            </w:r>
+            <w:proofErr w:type="spellStart"/>
+            <w:r>
+              <w:rPr>
+                <w:rFonts w:asciiTheme="minorHAnsi" w:eastAsiaTheme="minorHAnsi" w:hAnsiTheme="minorHAnsi" w:cstheme="minorBidi"/>
+                <w:sz w:val="22"/>
+                <w:szCs w:val="22"/>
+              </w:rPr>
+              <w:t>jobDomain</w:t>
+            </w:r>
+            <w:proofErr w:type="spellEnd"/>
+            <w:r>
+              <w:rPr>
+                <w:rFonts w:asciiTheme="minorHAnsi" w:eastAsiaTheme="minorHAnsi" w:hAnsiTheme="minorHAnsi" w:cstheme="minorBidi"/>
+                <w:sz w:val="22"/>
+                <w:szCs w:val="22"/>
+              </w:rPr>
+              <w:t>, translation,</w:t>
             </w:r>
             <w:r>
               <w:rPr>
@@ -6569,8 +7012,9 @@
                 <w:szCs w:val="18"/>
                 <w:lang w:val="en-US"/>
               </w:rPr>
-              <w:t xml:space="preserve"> module implementeren</w:t>
-            </w:r>
+              <w:t xml:space="preserve"> module </w:t>
+            </w:r>
+            <w:proofErr w:type="spellStart"/>
             <w:r>
               <w:rPr>
                 <w:rFonts w:ascii="Segoe UI" w:eastAsia="Times New Roman" w:hAnsi="Segoe UI" w:cs="Segoe UI"/>
@@ -6578,6 +7022,16 @@
                 <w:szCs w:val="18"/>
                 <w:lang w:val="en-US"/>
               </w:rPr>
+              <w:t>implementeren</w:t>
+            </w:r>
+            <w:proofErr w:type="spellEnd"/>
+            <w:r>
+              <w:rPr>
+                <w:rFonts w:ascii="Segoe UI" w:eastAsia="Times New Roman" w:hAnsi="Segoe UI" w:cs="Segoe UI"/>
+                <w:sz w:val="18"/>
+                <w:szCs w:val="18"/>
+                <w:lang w:val="en-US"/>
+              </w:rPr>
               <w:t xml:space="preserve"> </w:t>
             </w:r>
           </w:p>
@@ -6597,17 +7051,17 @@
               <w:pStyle w:val="HTMLPreformatted"/>
               <w:shd w:val="clear" w:color="auto" w:fill="FFFFFF"/>
               <w:rPr>
-                <w:rFonts w:asciiTheme="minorHAnsi" w:eastAsiaTheme="minorHAnsi" w:hAnsiTheme="minorHAnsi" w:cstheme="minorBidi"/>
-                <w:sz w:val="22"/>
-                <w:szCs w:val="22"/>
-                <w:lang w:val="nl-NL"/>
-              </w:rPr>
-            </w:pPr>
-            <w:r>
-              <w:rPr>
-                <w:rFonts w:asciiTheme="minorHAnsi" w:eastAsiaTheme="minorHAnsi" w:hAnsiTheme="minorHAnsi" w:cstheme="minorBidi"/>
-                <w:sz w:val="22"/>
-                <w:szCs w:val="22"/>
+                <w:rFonts w:ascii="Segoe UI" w:hAnsi="Segoe UI" w:cs="Segoe UI"/>
+                <w:sz w:val="18"/>
+                <w:szCs w:val="18"/>
+                <w:lang w:val="nl-NL"/>
+              </w:rPr>
+            </w:pPr>
+            <w:r>
+              <w:rPr>
+                <w:rFonts w:ascii="Segoe UI" w:hAnsi="Segoe UI" w:cs="Segoe UI"/>
+                <w:sz w:val="18"/>
+                <w:szCs w:val="18"/>
                 <w:lang w:val="nl-NL"/>
               </w:rPr>
               <w:t>TopNav:ok,Settings: maak submenu voor Gebruikersbeheer</w:t>
@@ -6649,6 +7103,7 @@
                 <w:lang w:val="en-US"/>
               </w:rPr>
             </w:pPr>
+            <w:proofErr w:type="spellStart"/>
             <w:r>
               <w:rPr>
                 <w:rFonts w:ascii="Segoe UI" w:eastAsia="Times New Roman" w:hAnsi="Segoe UI" w:cs="Segoe UI"/>
@@ -6657,8 +7112,9 @@
                 <w:szCs w:val="18"/>
                 <w:lang w:val="en-US"/>
               </w:rPr>
-              <w:t>Zaterdag, 14 Mei, 2016</w:t>
-            </w:r>
+              <w:t>Zaterdag</w:t>
+            </w:r>
+            <w:proofErr w:type="spellEnd"/>
             <w:r>
               <w:rPr>
                 <w:rFonts w:ascii="Segoe UI" w:eastAsia="Times New Roman" w:hAnsi="Segoe UI" w:cs="Segoe UI"/>
@@ -6667,6 +7123,16 @@
                 <w:szCs w:val="18"/>
                 <w:lang w:val="en-US"/>
               </w:rPr>
+              <w:t>, 14 Mei, 2016</w:t>
+            </w:r>
+            <w:r>
+              <w:rPr>
+                <w:rFonts w:ascii="Segoe UI" w:eastAsia="Times New Roman" w:hAnsi="Segoe UI" w:cs="Segoe UI"/>
+                <w:color w:val="FF0000"/>
+                <w:sz w:val="18"/>
+                <w:szCs w:val="18"/>
+                <w:lang w:val="en-US"/>
+              </w:rPr>
               <w:t xml:space="preserve"> 18:45-21:45</w:t>
             </w:r>
           </w:p>
@@ -6692,10 +7158,9 @@
               <w:pStyle w:val="HTMLPreformatted"/>
               <w:shd w:val="clear" w:color="auto" w:fill="FFFFFF"/>
               <w:rPr>
-                <w:rFonts w:asciiTheme="minorHAnsi" w:eastAsiaTheme="minorHAnsi" w:hAnsiTheme="minorHAnsi" w:cstheme="minorBidi"/>
-                <w:color w:val="FF0000"/>
-                <w:sz w:val="22"/>
-                <w:szCs w:val="22"/>
+                <w:rFonts w:ascii="Segoe UI" w:hAnsi="Segoe UI" w:cs="Segoe UI"/>
+                <w:sz w:val="18"/>
+                <w:szCs w:val="18"/>
                 <w:lang w:val="nl-NL"/>
               </w:rPr>
             </w:pPr>
@@ -6763,9 +7228,9 @@
               <w:pStyle w:val="HTMLPreformatted"/>
               <w:shd w:val="clear" w:color="auto" w:fill="FFFFFF"/>
               <w:rPr>
-                <w:rFonts w:asciiTheme="minorHAnsi" w:eastAsiaTheme="minorHAnsi" w:hAnsiTheme="minorHAnsi" w:cstheme="minorBidi"/>
-                <w:sz w:val="22"/>
-                <w:szCs w:val="22"/>
+                <w:rFonts w:ascii="Segoe UI" w:hAnsi="Segoe UI" w:cs="Segoe UI"/>
+                <w:sz w:val="18"/>
+                <w:szCs w:val="18"/>
                 <w:lang w:val="nl-NL"/>
               </w:rPr>
             </w:pPr>
@@ -6806,6 +7271,7 @@
                 <w:lang w:val="en-US"/>
               </w:rPr>
             </w:pPr>
+            <w:proofErr w:type="spellStart"/>
             <w:r>
               <w:rPr>
                 <w:rFonts w:ascii="Segoe UI" w:eastAsia="Times New Roman" w:hAnsi="Segoe UI" w:cs="Segoe UI"/>
@@ -6834,8 +7300,9 @@
                 <w:szCs w:val="18"/>
                 <w:lang w:val="en-US"/>
               </w:rPr>
-              <w:t>dag, 1</w:t>
-            </w:r>
+              <w:t>dag</w:t>
+            </w:r>
+            <w:proofErr w:type="spellEnd"/>
             <w:r>
               <w:rPr>
                 <w:rFonts w:ascii="Segoe UI" w:eastAsia="Times New Roman" w:hAnsi="Segoe UI" w:cs="Segoe UI"/>
@@ -6844,7 +7311,7 @@
                 <w:szCs w:val="18"/>
                 <w:lang w:val="en-US"/>
               </w:rPr>
-              <w:t>5</w:t>
+              <w:t>, 1</w:t>
             </w:r>
             <w:r>
               <w:rPr>
@@ -6854,7 +7321,7 @@
                 <w:szCs w:val="18"/>
                 <w:lang w:val="en-US"/>
               </w:rPr>
-              <w:t xml:space="preserve"> Mei, 2016</w:t>
+              <w:t>5</w:t>
             </w:r>
             <w:r>
               <w:rPr>
@@ -6864,6 +7331,16 @@
                 <w:szCs w:val="18"/>
                 <w:lang w:val="en-US"/>
               </w:rPr>
+              <w:t xml:space="preserve"> Mei, 2016</w:t>
+            </w:r>
+            <w:r>
+              <w:rPr>
+                <w:rFonts w:ascii="Segoe UI" w:eastAsia="Times New Roman" w:hAnsi="Segoe UI" w:cs="Segoe UI"/>
+                <w:color w:val="FF0000"/>
+                <w:sz w:val="18"/>
+                <w:szCs w:val="18"/>
+                <w:lang w:val="en-US"/>
+              </w:rPr>
               <w:t xml:space="preserve"> 00:45-01:45</w:t>
             </w:r>
           </w:p>
@@ -6889,10 +7366,9 @@
               <w:pStyle w:val="HTMLPreformatted"/>
               <w:shd w:val="clear" w:color="auto" w:fill="FFFFFF"/>
               <w:rPr>
-                <w:rFonts w:asciiTheme="minorHAnsi" w:eastAsiaTheme="minorHAnsi" w:hAnsiTheme="minorHAnsi" w:cstheme="minorBidi"/>
-                <w:color w:val="FF0000"/>
-                <w:sz w:val="22"/>
-                <w:szCs w:val="22"/>
+                <w:rFonts w:ascii="Segoe UI" w:hAnsi="Segoe UI" w:cs="Segoe UI"/>
+                <w:sz w:val="18"/>
+                <w:szCs w:val="18"/>
                 <w:lang w:val="nl-NL"/>
               </w:rPr>
             </w:pPr>
@@ -6992,9 +7468,9 @@
               <w:pStyle w:val="HTMLPreformatted"/>
               <w:shd w:val="clear" w:color="auto" w:fill="FFFFFF"/>
               <w:rPr>
-                <w:rFonts w:asciiTheme="minorHAnsi" w:eastAsiaTheme="minorHAnsi" w:hAnsiTheme="minorHAnsi" w:cstheme="minorBidi"/>
-                <w:sz w:val="22"/>
-                <w:szCs w:val="22"/>
+                <w:rFonts w:ascii="Segoe UI" w:hAnsi="Segoe UI" w:cs="Segoe UI"/>
+                <w:sz w:val="18"/>
+                <w:szCs w:val="18"/>
                 <w:lang w:val="nl-NL"/>
               </w:rPr>
             </w:pPr>
@@ -7059,9 +7535,9 @@
               <w:pStyle w:val="HTMLPreformatted"/>
               <w:shd w:val="clear" w:color="auto" w:fill="FFFFFF"/>
               <w:rPr>
-                <w:rFonts w:asciiTheme="minorHAnsi" w:eastAsiaTheme="minorHAnsi" w:hAnsiTheme="minorHAnsi" w:cstheme="minorBidi"/>
-                <w:sz w:val="22"/>
-                <w:szCs w:val="22"/>
+                <w:rFonts w:ascii="Segoe UI" w:hAnsi="Segoe UI" w:cs="Segoe UI"/>
+                <w:sz w:val="18"/>
+                <w:szCs w:val="18"/>
                 <w:lang w:val="nl-NL"/>
               </w:rPr>
             </w:pPr>
@@ -7141,17 +7617,17 @@
               <w:pStyle w:val="HTMLPreformatted"/>
               <w:shd w:val="clear" w:color="auto" w:fill="FFFFFF"/>
               <w:rPr>
-                <w:rFonts w:asciiTheme="minorHAnsi" w:eastAsiaTheme="minorHAnsi" w:hAnsiTheme="minorHAnsi" w:cstheme="minorBidi"/>
-                <w:sz w:val="22"/>
-                <w:szCs w:val="22"/>
-                <w:lang w:val="nl-NL"/>
-              </w:rPr>
-            </w:pPr>
-            <w:r>
-              <w:rPr>
-                <w:rFonts w:asciiTheme="minorHAnsi" w:eastAsiaTheme="minorHAnsi" w:hAnsiTheme="minorHAnsi" w:cstheme="minorBidi"/>
-                <w:sz w:val="22"/>
-                <w:szCs w:val="22"/>
+                <w:rFonts w:ascii="Segoe UI" w:hAnsi="Segoe UI" w:cs="Segoe UI"/>
+                <w:sz w:val="18"/>
+                <w:szCs w:val="18"/>
+                <w:lang w:val="nl-NL"/>
+              </w:rPr>
+            </w:pPr>
+            <w:r>
+              <w:rPr>
+                <w:rFonts w:ascii="Segoe UI" w:hAnsi="Segoe UI" w:cs="Segoe UI"/>
+                <w:sz w:val="18"/>
+                <w:szCs w:val="18"/>
                 <w:lang w:val="nl-NL"/>
               </w:rPr>
               <w:t>In de view werkt ‘t niet, in index.html  wel – als de &lt;ui-view=”body”&gt; uitgecommentarieerd wordt. Rara...</w:t>
@@ -7224,10 +7700,9 @@
               <w:pStyle w:val="HTMLPreformatted"/>
               <w:shd w:val="clear" w:color="auto" w:fill="FFFFFF"/>
               <w:rPr>
-                <w:rFonts w:asciiTheme="minorHAnsi" w:eastAsiaTheme="minorHAnsi" w:hAnsiTheme="minorHAnsi" w:cstheme="minorBidi"/>
-                <w:color w:val="FF0000"/>
-                <w:sz w:val="22"/>
-                <w:szCs w:val="22"/>
+                <w:rFonts w:ascii="Segoe UI" w:hAnsi="Segoe UI" w:cs="Segoe UI"/>
+                <w:sz w:val="18"/>
+                <w:szCs w:val="18"/>
                 <w:lang w:val="nl-NL"/>
               </w:rPr>
             </w:pPr>
@@ -7284,30 +7759,28 @@
             <w:r>
               <w:t>90%</w:t>
             </w:r>
-            <w:bookmarkStart w:id="0" w:name="_GoBack"/>
-            <w:bookmarkEnd w:id="0"/>
-          </w:p>
-        </w:tc>
-        <w:tc>
-          <w:tcPr>
-            <w:tcW w:w="4066" w:type="dxa"/>
-          </w:tcPr>
-          <w:p>
-            <w:pPr>
-              <w:pStyle w:val="HTMLPreformatted"/>
-              <w:shd w:val="clear" w:color="auto" w:fill="FFFFFF"/>
-              <w:rPr>
-                <w:rFonts w:asciiTheme="minorHAnsi" w:eastAsiaTheme="minorHAnsi" w:hAnsiTheme="minorHAnsi" w:cstheme="minorBidi"/>
-                <w:sz w:val="22"/>
-                <w:szCs w:val="22"/>
-                <w:lang w:val="nl-NL"/>
-              </w:rPr>
-            </w:pPr>
-            <w:r>
-              <w:rPr>
-                <w:rFonts w:asciiTheme="minorHAnsi" w:eastAsiaTheme="minorHAnsi" w:hAnsiTheme="minorHAnsi" w:cstheme="minorBidi"/>
-                <w:sz w:val="22"/>
-                <w:szCs w:val="22"/>
+          </w:p>
+        </w:tc>
+        <w:tc>
+          <w:tcPr>
+            <w:tcW w:w="4066" w:type="dxa"/>
+          </w:tcPr>
+          <w:p>
+            <w:pPr>
+              <w:pStyle w:val="HTMLPreformatted"/>
+              <w:shd w:val="clear" w:color="auto" w:fill="FFFFFF"/>
+              <w:rPr>
+                <w:rFonts w:ascii="Segoe UI" w:hAnsi="Segoe UI" w:cs="Segoe UI"/>
+                <w:sz w:val="18"/>
+                <w:szCs w:val="18"/>
+                <w:lang w:val="nl-NL"/>
+              </w:rPr>
+            </w:pPr>
+            <w:r>
+              <w:rPr>
+                <w:rFonts w:ascii="Segoe UI" w:hAnsi="Segoe UI" w:cs="Segoe UI"/>
+                <w:sz w:val="18"/>
+                <w:szCs w:val="18"/>
                 <w:lang w:val="nl-NL"/>
               </w:rPr>
               <w:t>Geen bootstrap.js/jquery.js en Angular.js doorelkaar gebruiken!</w:t>
@@ -7336,21 +7809,35 @@
               </w:tabs>
               <w:rPr>
                 <w:rFonts w:ascii="Segoe UI" w:eastAsia="Times New Roman" w:hAnsi="Segoe UI" w:cs="Segoe UI"/>
-                <w:color w:val="000000"/>
                 <w:sz w:val="18"/>
                 <w:szCs w:val="18"/>
-                <w:lang w:eastAsia="nl-NL"/>
               </w:rPr>
             </w:pPr>
             <w:r>
               <w:rPr>
                 <w:rFonts w:ascii="Segoe UI" w:eastAsia="Times New Roman" w:hAnsi="Segoe UI" w:cs="Segoe UI"/>
-                <w:color w:val="000000"/>
                 <w:sz w:val="18"/>
                 <w:szCs w:val="18"/>
-                <w:lang w:eastAsia="nl-NL"/>
-              </w:rPr>
-              <w:t>Multiple select met Angular ui-router (https://github.com/angular-ui/ui-select/wiki). Nog placeholder en icon aan input field toevoegen</w:t>
+              </w:rPr>
+              <w:t xml:space="preserve">Multiple select met Angular </w:t>
+            </w:r>
+            <w:proofErr w:type="spellStart"/>
+            <w:r>
+              <w:rPr>
+                <w:rFonts w:ascii="Segoe UI" w:eastAsia="Times New Roman" w:hAnsi="Segoe UI" w:cs="Segoe UI"/>
+                <w:sz w:val="18"/>
+                <w:szCs w:val="18"/>
+              </w:rPr>
+              <w:t>ui</w:t>
+            </w:r>
+            <w:proofErr w:type="spellEnd"/>
+            <w:r>
+              <w:rPr>
+                <w:rFonts w:ascii="Segoe UI" w:eastAsia="Times New Roman" w:hAnsi="Segoe UI" w:cs="Segoe UI"/>
+                <w:sz w:val="18"/>
+                <w:szCs w:val="18"/>
+              </w:rPr>
+              <w:t>-router (https://github.com/angular-ui/ui-select/wiki). Nog placeholder en icon aan input field toevoegen</w:t>
             </w:r>
           </w:p>
         </w:tc>
@@ -7383,21 +7870,181 @@
               </w:tabs>
               <w:rPr>
                 <w:rFonts w:ascii="Segoe UI" w:eastAsia="Times New Roman" w:hAnsi="Segoe UI" w:cs="Segoe UI"/>
+                <w:color w:val="FF0000"/>
                 <w:sz w:val="18"/>
                 <w:szCs w:val="18"/>
               </w:rPr>
             </w:pPr>
-            <w:hyperlink r:id="rId7" w:history="1">
-              <w:r>
-                <w:rPr>
-                  <w:rStyle w:val="Hyperlink"/>
-                  <w:rFonts w:ascii="Segoe UI" w:eastAsia="Times New Roman" w:hAnsi="Segoe UI" w:cs="Segoe UI"/>
-                  <w:sz w:val="18"/>
-                  <w:szCs w:val="18"/>
-                </w:rPr>
-                <w:t>https://ontdekjouwtalent.nl/index.cfm?module=joboverview</w:t>
-              </w:r>
-            </w:hyperlink>
+            <w:r>
+              <w:rPr>
+                <w:rFonts w:ascii="Segoe UI" w:eastAsia="Times New Roman" w:hAnsi="Segoe UI" w:cs="Segoe UI"/>
+                <w:color w:val="FF0000"/>
+                <w:sz w:val="18"/>
+                <w:szCs w:val="18"/>
+              </w:rPr>
+              <w:t>donderdag 19 mei 2016</w:t>
+            </w:r>
+          </w:p>
+        </w:tc>
+        <w:tc>
+          <w:tcPr>
+            <w:tcW w:w="2767" w:type="dxa"/>
+          </w:tcPr>
+          <w:p>
+            <w:pPr>
+              <w:rPr>
+                <w:color w:val="FF0000"/>
+              </w:rPr>
+            </w:pPr>
+          </w:p>
+        </w:tc>
+        <w:tc>
+          <w:tcPr>
+            <w:tcW w:w="4066" w:type="dxa"/>
+          </w:tcPr>
+          <w:p>
+            <w:pPr>
+              <w:pStyle w:val="HTMLPreformatted"/>
+              <w:shd w:val="clear" w:color="auto" w:fill="FFFFFF"/>
+              <w:rPr>
+                <w:rFonts w:ascii="Segoe UI" w:hAnsi="Segoe UI" w:cs="Segoe UI"/>
+                <w:sz w:val="18"/>
+                <w:szCs w:val="18"/>
+                <w:lang w:val="nl-NL"/>
+              </w:rPr>
+            </w:pPr>
+          </w:p>
+        </w:tc>
+      </w:tr>
+      <w:tr>
+        <w:tc>
+          <w:tcPr>
+            <w:tcW w:w="7387" w:type="dxa"/>
+          </w:tcPr>
+          <w:p>
+            <w:pPr>
+              <w:shd w:val="clear" w:color="auto" w:fill="FFFFFF"/>
+              <w:tabs>
+                <w:tab w:val="left" w:pos="916"/>
+                <w:tab w:val="left" w:pos="1832"/>
+                <w:tab w:val="left" w:pos="2748"/>
+                <w:tab w:val="left" w:pos="3664"/>
+                <w:tab w:val="left" w:pos="4580"/>
+                <w:tab w:val="left" w:pos="5496"/>
+                <w:tab w:val="left" w:pos="6412"/>
+                <w:tab w:val="left" w:pos="7328"/>
+                <w:tab w:val="left" w:pos="8244"/>
+                <w:tab w:val="left" w:pos="9160"/>
+                <w:tab w:val="left" w:pos="10076"/>
+                <w:tab w:val="left" w:pos="10992"/>
+                <w:tab w:val="left" w:pos="11908"/>
+                <w:tab w:val="left" w:pos="12824"/>
+                <w:tab w:val="left" w:pos="13740"/>
+                <w:tab w:val="left" w:pos="14656"/>
+              </w:tabs>
+              <w:rPr>
+                <w:rFonts w:ascii="Segoe UI" w:eastAsia="Times New Roman" w:hAnsi="Segoe UI" w:cs="Segoe UI"/>
+                <w:sz w:val="18"/>
+                <w:szCs w:val="18"/>
+              </w:rPr>
+            </w:pPr>
+            <w:bookmarkStart w:id="0" w:name="_GoBack"/>
+            <w:r>
+              <w:rPr>
+                <w:rFonts w:ascii="Segoe UI" w:eastAsia="Times New Roman" w:hAnsi="Segoe UI" w:cs="Segoe UI"/>
+                <w:sz w:val="18"/>
+                <w:szCs w:val="18"/>
+              </w:rPr>
+              <w:t>Settings</w:t>
+            </w:r>
+            <w:r>
+              <w:rPr>
+                <w:rFonts w:ascii="Segoe UI" w:eastAsia="Times New Roman" w:hAnsi="Segoe UI" w:cs="Segoe UI"/>
+                <w:sz w:val="18"/>
+                <w:szCs w:val="18"/>
+              </w:rPr>
+              <w:t>-</w:t>
+            </w:r>
+            <w:r>
+              <w:rPr>
+                <w:rFonts w:ascii="Segoe UI" w:eastAsia="Times New Roman" w:hAnsi="Segoe UI" w:cs="Segoe UI"/>
+                <w:sz w:val="18"/>
+                <w:szCs w:val="18"/>
+              </w:rPr>
+              <w:t>account maken om user account te wijzigen / deleten</w:t>
+            </w:r>
+            <w:bookmarkEnd w:id="0"/>
+          </w:p>
+        </w:tc>
+        <w:tc>
+          <w:tcPr>
+            <w:tcW w:w="2767" w:type="dxa"/>
+          </w:tcPr>
+          <w:p>
+            <w:r>
+              <w:t>80%</w:t>
+            </w:r>
+          </w:p>
+        </w:tc>
+        <w:tc>
+          <w:tcPr>
+            <w:tcW w:w="4066" w:type="dxa"/>
+          </w:tcPr>
+          <w:p>
+            <w:pPr>
+              <w:pStyle w:val="HTMLPreformatted"/>
+              <w:shd w:val="clear" w:color="auto" w:fill="FFFFFF"/>
+              <w:rPr>
+                <w:rFonts w:ascii="Segoe UI" w:hAnsi="Segoe UI" w:cs="Segoe UI"/>
+                <w:sz w:val="18"/>
+                <w:szCs w:val="18"/>
+                <w:lang w:val="nl-NL"/>
+              </w:rPr>
+            </w:pPr>
+            <w:r>
+              <w:rPr>
+                <w:rFonts w:ascii="Segoe UI" w:hAnsi="Segoe UI" w:cs="Segoe UI"/>
+                <w:sz w:val="18"/>
+                <w:szCs w:val="18"/>
+                <w:lang w:val="nl-NL"/>
+              </w:rPr>
+              <w:t>3 tabs toegevoegd (‘person’,’wachtwoord’ en ‘delete’) en talen select in ‘person’ tab</w:t>
+            </w:r>
+          </w:p>
+        </w:tc>
+      </w:tr>
+      <w:tr>
+        <w:tc>
+          <w:tcPr>
+            <w:tcW w:w="7387" w:type="dxa"/>
+          </w:tcPr>
+          <w:p>
+            <w:pPr>
+              <w:shd w:val="clear" w:color="auto" w:fill="FFFFFF"/>
+              <w:tabs>
+                <w:tab w:val="left" w:pos="916"/>
+                <w:tab w:val="left" w:pos="1832"/>
+                <w:tab w:val="left" w:pos="2748"/>
+                <w:tab w:val="left" w:pos="3664"/>
+                <w:tab w:val="left" w:pos="4580"/>
+                <w:tab w:val="left" w:pos="5496"/>
+                <w:tab w:val="left" w:pos="6412"/>
+                <w:tab w:val="left" w:pos="7328"/>
+                <w:tab w:val="left" w:pos="8244"/>
+                <w:tab w:val="left" w:pos="9160"/>
+                <w:tab w:val="left" w:pos="10076"/>
+                <w:tab w:val="left" w:pos="10992"/>
+                <w:tab w:val="left" w:pos="11908"/>
+                <w:tab w:val="left" w:pos="12824"/>
+                <w:tab w:val="left" w:pos="13740"/>
+                <w:tab w:val="left" w:pos="14656"/>
+              </w:tabs>
+              <w:rPr>
+                <w:rFonts w:ascii="Segoe UI" w:eastAsia="Times New Roman" w:hAnsi="Segoe UI" w:cs="Segoe UI"/>
+                <w:sz w:val="18"/>
+                <w:szCs w:val="18"/>
+              </w:rPr>
+            </w:pPr>
           </w:p>
         </w:tc>
         <w:tc>
@@ -7421,15 +8068,6 @@
                 <w:lang w:val="nl-NL"/>
               </w:rPr>
             </w:pPr>
-            <w:r>
-              <w:rPr>
-                <w:rFonts w:asciiTheme="minorHAnsi" w:eastAsiaTheme="minorHAnsi" w:hAnsiTheme="minorHAnsi" w:cstheme="minorBidi"/>
-                <w:sz w:val="22"/>
-                <w:szCs w:val="22"/>
-                <w:lang w:val="nl-NL"/>
-              </w:rPr>
-              <w:t>Volgende ding....</w:t>
-            </w:r>
           </w:p>
         </w:tc>
       </w:tr>

</xml_diff>

<commit_message>
Settings Account: tabs Wachtwoord (wijzig wachtwoord) en Account (verwijder account) maken. Bij mislukte authenticatie wordt er nu weer een melding vertoond.
</commit_message>
<xml_diff>
--- a/Docs/ToDo.docx
+++ b/Docs/ToDo.docx
@@ -7818,6 +7818,7 @@
                 <w:rFonts w:ascii="Segoe UI" w:eastAsia="Times New Roman" w:hAnsi="Segoe UI" w:cs="Segoe UI"/>
                 <w:sz w:val="18"/>
                 <w:szCs w:val="18"/>
+                <w:lang w:val="en-US"/>
               </w:rPr>
               <w:t xml:space="preserve">Multiple select met Angular </w:t>
             </w:r>
@@ -7827,6 +7828,7 @@
                 <w:rFonts w:ascii="Segoe UI" w:eastAsia="Times New Roman" w:hAnsi="Segoe UI" w:cs="Segoe UI"/>
                 <w:sz w:val="18"/>
                 <w:szCs w:val="18"/>
+                <w:lang w:val="en-US"/>
               </w:rPr>
               <w:t>ui</w:t>
             </w:r>
@@ -7836,8 +7838,17 @@
                 <w:rFonts w:ascii="Segoe UI" w:eastAsia="Times New Roman" w:hAnsi="Segoe UI" w:cs="Segoe UI"/>
                 <w:sz w:val="18"/>
                 <w:szCs w:val="18"/>
-              </w:rPr>
-              <w:t>-router (https://github.com/angular-ui/ui-select/wiki). Nog placeholder en icon aan input field toevoegen</w:t>
+                <w:lang w:val="en-US"/>
+              </w:rPr>
+              <w:t xml:space="preserve">-router (https://github.com/angular-ui/ui-select/wiki). </w:t>
+            </w:r>
+            <w:r>
+              <w:rPr>
+                <w:rFonts w:ascii="Segoe UI" w:eastAsia="Times New Roman" w:hAnsi="Segoe UI" w:cs="Segoe UI"/>
+                <w:sz w:val="18"/>
+                <w:szCs w:val="18"/>
+              </w:rPr>
+              <w:t>Nog placeholder en icon aan input field toevoegen</w:t>
             </w:r>
           </w:p>
         </w:tc>
@@ -7948,14 +7959,13 @@
                 <w:szCs w:val="18"/>
               </w:rPr>
             </w:pPr>
-            <w:bookmarkStart w:id="0" w:name="_GoBack"/>
             <w:r>
               <w:rPr>
                 <w:rFonts w:ascii="Segoe UI" w:eastAsia="Times New Roman" w:hAnsi="Segoe UI" w:cs="Segoe UI"/>
                 <w:sz w:val="18"/>
                 <w:szCs w:val="18"/>
               </w:rPr>
-              <w:t>Settings</w:t>
+              <w:t>c</w:t>
             </w:r>
             <w:r>
               <w:rPr>
@@ -7963,53 +7973,199 @@
                 <w:sz w:val="18"/>
                 <w:szCs w:val="18"/>
               </w:rPr>
-              <w:t>-</w:t>
-            </w:r>
-            <w:r>
+              <w:t>maken om user account te wijzigen / deleten</w:t>
+            </w:r>
+          </w:p>
+        </w:tc>
+        <w:tc>
+          <w:tcPr>
+            <w:tcW w:w="2767" w:type="dxa"/>
+          </w:tcPr>
+          <w:p>
+            <w:r>
+              <w:t>80%</w:t>
+            </w:r>
+          </w:p>
+        </w:tc>
+        <w:tc>
+          <w:tcPr>
+            <w:tcW w:w="4066" w:type="dxa"/>
+          </w:tcPr>
+          <w:p>
+            <w:pPr>
+              <w:pStyle w:val="HTMLPreformatted"/>
+              <w:shd w:val="clear" w:color="auto" w:fill="FFFFFF"/>
+              <w:rPr>
+                <w:rFonts w:ascii="Segoe UI" w:hAnsi="Segoe UI" w:cs="Segoe UI"/>
+                <w:sz w:val="18"/>
+                <w:szCs w:val="18"/>
+                <w:lang w:val="nl-NL"/>
+              </w:rPr>
+            </w:pPr>
+            <w:r>
+              <w:rPr>
+                <w:rFonts w:ascii="Segoe UI" w:hAnsi="Segoe UI" w:cs="Segoe UI"/>
+                <w:sz w:val="18"/>
+                <w:szCs w:val="18"/>
+                <w:lang w:val="nl-NL"/>
+              </w:rPr>
+              <w:t>3 tabs toegevoegd (‘person’,’wachtwoord’ en ‘delete’) en talen select in ‘person’ tab</w:t>
+            </w:r>
+          </w:p>
+        </w:tc>
+      </w:tr>
+      <w:tr>
+        <w:tc>
+          <w:tcPr>
+            <w:tcW w:w="7387" w:type="dxa"/>
+          </w:tcPr>
+          <w:p>
+            <w:pPr>
+              <w:shd w:val="clear" w:color="auto" w:fill="FFFFFF"/>
+              <w:tabs>
+                <w:tab w:val="left" w:pos="916"/>
+                <w:tab w:val="left" w:pos="1832"/>
+                <w:tab w:val="left" w:pos="2748"/>
+                <w:tab w:val="left" w:pos="3664"/>
+                <w:tab w:val="left" w:pos="4580"/>
+                <w:tab w:val="left" w:pos="5496"/>
+                <w:tab w:val="left" w:pos="6412"/>
+                <w:tab w:val="left" w:pos="7328"/>
+                <w:tab w:val="left" w:pos="8244"/>
+                <w:tab w:val="left" w:pos="9160"/>
+                <w:tab w:val="left" w:pos="10076"/>
+                <w:tab w:val="left" w:pos="10992"/>
+                <w:tab w:val="left" w:pos="11908"/>
+                <w:tab w:val="left" w:pos="12824"/>
+                <w:tab w:val="left" w:pos="13740"/>
+                <w:tab w:val="left" w:pos="14656"/>
+              </w:tabs>
+              <w:rPr>
+                <w:rFonts w:ascii="Segoe UI" w:eastAsia="Times New Roman" w:hAnsi="Segoe UI" w:cs="Segoe UI"/>
+                <w:color w:val="FF0000"/>
+                <w:sz w:val="18"/>
+                <w:szCs w:val="18"/>
+              </w:rPr>
+            </w:pPr>
+            <w:r>
+              <w:rPr>
+                <w:rFonts w:ascii="Segoe UI" w:eastAsia="Times New Roman" w:hAnsi="Segoe UI" w:cs="Segoe UI"/>
+                <w:color w:val="FF0000"/>
+                <w:sz w:val="18"/>
+                <w:szCs w:val="18"/>
+              </w:rPr>
+              <w:t>vrijdag 20 mei 2016</w:t>
+            </w:r>
+          </w:p>
+        </w:tc>
+        <w:tc>
+          <w:tcPr>
+            <w:tcW w:w="2767" w:type="dxa"/>
+          </w:tcPr>
+          <w:p>
+            <w:pPr>
+              <w:rPr>
+                <w:color w:val="FF0000"/>
+              </w:rPr>
+            </w:pPr>
+          </w:p>
+        </w:tc>
+        <w:tc>
+          <w:tcPr>
+            <w:tcW w:w="4066" w:type="dxa"/>
+          </w:tcPr>
+          <w:p>
+            <w:pPr>
+              <w:pStyle w:val="HTMLPreformatted"/>
+              <w:shd w:val="clear" w:color="auto" w:fill="FFFFFF"/>
+              <w:rPr>
+                <w:rFonts w:asciiTheme="minorHAnsi" w:eastAsiaTheme="minorHAnsi" w:hAnsiTheme="minorHAnsi" w:cstheme="minorBidi"/>
+                <w:color w:val="FF0000"/>
+                <w:sz w:val="22"/>
+                <w:szCs w:val="22"/>
+                <w:lang w:val="nl-NL"/>
+              </w:rPr>
+            </w:pPr>
+          </w:p>
+        </w:tc>
+      </w:tr>
+      <w:tr>
+        <w:tc>
+          <w:tcPr>
+            <w:tcW w:w="7387" w:type="dxa"/>
+          </w:tcPr>
+          <w:p>
+            <w:pPr>
+              <w:shd w:val="clear" w:color="auto" w:fill="FFFFFF"/>
+              <w:tabs>
+                <w:tab w:val="left" w:pos="916"/>
+                <w:tab w:val="left" w:pos="1832"/>
+                <w:tab w:val="left" w:pos="2748"/>
+                <w:tab w:val="left" w:pos="3664"/>
+                <w:tab w:val="left" w:pos="4580"/>
+                <w:tab w:val="left" w:pos="5496"/>
+                <w:tab w:val="left" w:pos="6412"/>
+                <w:tab w:val="left" w:pos="7328"/>
+                <w:tab w:val="left" w:pos="8244"/>
+                <w:tab w:val="left" w:pos="9160"/>
+                <w:tab w:val="left" w:pos="10076"/>
+                <w:tab w:val="left" w:pos="10992"/>
+                <w:tab w:val="left" w:pos="11908"/>
+                <w:tab w:val="left" w:pos="12824"/>
+                <w:tab w:val="left" w:pos="13740"/>
+                <w:tab w:val="left" w:pos="14656"/>
+              </w:tabs>
               <w:rPr>
                 <w:rFonts w:ascii="Segoe UI" w:eastAsia="Times New Roman" w:hAnsi="Segoe UI" w:cs="Segoe UI"/>
                 <w:sz w:val="18"/>
                 <w:szCs w:val="18"/>
               </w:rPr>
-              <w:t>account maken om user account te wijzigen / deleten</w:t>
-            </w:r>
-            <w:bookmarkEnd w:id="0"/>
-          </w:p>
-        </w:tc>
-        <w:tc>
-          <w:tcPr>
-            <w:tcW w:w="2767" w:type="dxa"/>
-          </w:tcPr>
-          <w:p>
-            <w:r>
-              <w:t>80%</w:t>
-            </w:r>
-          </w:p>
-        </w:tc>
-        <w:tc>
-          <w:tcPr>
-            <w:tcW w:w="4066" w:type="dxa"/>
-          </w:tcPr>
-          <w:p>
-            <w:pPr>
-              <w:pStyle w:val="HTMLPreformatted"/>
-              <w:shd w:val="clear" w:color="auto" w:fill="FFFFFF"/>
-              <w:rPr>
-                <w:rFonts w:ascii="Segoe UI" w:hAnsi="Segoe UI" w:cs="Segoe UI"/>
+            </w:pPr>
+            <w:r>
+              <w:rPr>
+                <w:rFonts w:ascii="Segoe UI" w:eastAsia="Times New Roman" w:hAnsi="Segoe UI" w:cs="Segoe UI"/>
                 <w:sz w:val="18"/>
                 <w:szCs w:val="18"/>
-                <w:lang w:val="nl-NL"/>
-              </w:rPr>
-            </w:pPr>
-            <w:r>
-              <w:rPr>
-                <w:rFonts w:ascii="Segoe UI" w:hAnsi="Segoe UI" w:cs="Segoe UI"/>
+              </w:rPr>
+              <w:t>Settings-account</w:t>
+            </w:r>
+            <w:r>
+              <w:rPr>
+                <w:rFonts w:ascii="Segoe UI" w:eastAsia="Times New Roman" w:hAnsi="Segoe UI" w:cs="Segoe UI"/>
                 <w:sz w:val="18"/>
                 <w:szCs w:val="18"/>
-                <w:lang w:val="nl-NL"/>
-              </w:rPr>
-              <w:t>3 tabs toegevoegd (‘person’,’wachtwoord’ en ‘delete’) en talen select in ‘person’ tab</w:t>
-            </w:r>
+              </w:rPr>
+              <w:t>: Password tab (wijzigen wachtwoord) en Account tab (verwijderen account) maken</w:t>
+            </w:r>
+          </w:p>
+        </w:tc>
+        <w:tc>
+          <w:tcPr>
+            <w:tcW w:w="2767" w:type="dxa"/>
+          </w:tcPr>
+          <w:p>
+            <w:r>
+              <w:t>ok</w:t>
+            </w:r>
+          </w:p>
+        </w:tc>
+        <w:tc>
+          <w:tcPr>
+            <w:tcW w:w="4066" w:type="dxa"/>
+          </w:tcPr>
+          <w:p>
+            <w:pPr>
+              <w:pStyle w:val="HTMLPreformatted"/>
+              <w:shd w:val="clear" w:color="auto" w:fill="FFFFFF"/>
+              <w:rPr>
+                <w:rFonts w:asciiTheme="minorHAnsi" w:eastAsiaTheme="minorHAnsi" w:hAnsiTheme="minorHAnsi" w:cstheme="minorBidi"/>
+                <w:sz w:val="22"/>
+                <w:szCs w:val="22"/>
+                <w:lang w:val="nl-NL"/>
+              </w:rPr>
+            </w:pPr>
+            <w:bookmarkStart w:id="0" w:name="_GoBack"/>
+            <w:bookmarkEnd w:id="0"/>
           </w:p>
         </w:tc>
       </w:tr>

</xml_diff>

<commit_message>
Settings - Afdeling toegevoegd. Test PUT / DELETE acties + animatie editRow finetunen
</commit_message>
<xml_diff>
--- a/Docs/ToDo.docx
+++ b/Docs/ToDo.docx
@@ -8035,16 +8035,7 @@
                 <w:sz w:val="18"/>
                 <w:szCs w:val="18"/>
               </w:rPr>
-              <w:t>10:30 – 13:00</w:t>
-            </w:r>
-            <w:r>
-              <w:rPr>
-                <w:rFonts w:ascii="Segoe UI" w:eastAsia="Times New Roman" w:hAnsi="Segoe UI" w:cs="Segoe UI"/>
-                <w:color w:val="FF0000"/>
-                <w:sz w:val="18"/>
-                <w:szCs w:val="18"/>
-              </w:rPr>
-              <w:t xml:space="preserve"> 1</w:t>
+              <w:t>10:30 – 13:00 1</w:t>
             </w:r>
             <w:r>
               <w:rPr>
@@ -8073,8 +8064,6 @@
               </w:rPr>
               <w:t>6</w:t>
             </w:r>
-            <w:bookmarkStart w:id="0" w:name="_GoBack"/>
-            <w:bookmarkEnd w:id="0"/>
             <w:r>
               <w:rPr>
                 <w:rFonts w:ascii="Segoe UI" w:eastAsia="Times New Roman" w:hAnsi="Segoe UI" w:cs="Segoe UI"/>
@@ -8308,15 +8297,7 @@
                 <w:sz w:val="18"/>
                 <w:szCs w:val="18"/>
               </w:rPr>
-              <w:t>Settings-Bedrijfsinfo schermen</w:t>
-            </w:r>
-            <w:r>
-              <w:rPr>
-                <w:rFonts w:ascii="Segoe UI" w:eastAsia="Times New Roman" w:hAnsi="Segoe UI" w:cs="Segoe UI"/>
-                <w:sz w:val="18"/>
-                <w:szCs w:val="18"/>
-              </w:rPr>
-              <w:t xml:space="preserve"> maken met resultaat van Api calls; Authenticate toont weer errormessage bij verkeerde login</w:t>
+              <w:t>Settings-Bedrijfsinfo schermen maken met resultaat van Api calls; Authenticate toont weer errormessage bij verkeerde login</w:t>
             </w:r>
           </w:p>
         </w:tc>
@@ -8341,6 +8322,482 @@
                 <w:lang w:val="nl-NL"/>
               </w:rPr>
             </w:pPr>
+          </w:p>
+        </w:tc>
+      </w:tr>
+      <w:tr>
+        <w:tc>
+          <w:tcPr>
+            <w:tcW w:w="7387" w:type="dxa"/>
+          </w:tcPr>
+          <w:p>
+            <w:pPr>
+              <w:shd w:val="clear" w:color="auto" w:fill="FFFFFF"/>
+              <w:tabs>
+                <w:tab w:val="left" w:pos="916"/>
+                <w:tab w:val="left" w:pos="1832"/>
+                <w:tab w:val="left" w:pos="2748"/>
+                <w:tab w:val="left" w:pos="3664"/>
+                <w:tab w:val="left" w:pos="4580"/>
+                <w:tab w:val="left" w:pos="5496"/>
+                <w:tab w:val="left" w:pos="6412"/>
+                <w:tab w:val="left" w:pos="7328"/>
+                <w:tab w:val="left" w:pos="8244"/>
+                <w:tab w:val="left" w:pos="9160"/>
+                <w:tab w:val="left" w:pos="10076"/>
+                <w:tab w:val="left" w:pos="10992"/>
+                <w:tab w:val="left" w:pos="11908"/>
+                <w:tab w:val="left" w:pos="12824"/>
+                <w:tab w:val="left" w:pos="13740"/>
+                <w:tab w:val="left" w:pos="14656"/>
+              </w:tabs>
+              <w:rPr>
+                <w:rFonts w:ascii="Segoe UI" w:eastAsia="Times New Roman" w:hAnsi="Segoe UI" w:cs="Segoe UI"/>
+                <w:color w:val="FF0000"/>
+                <w:sz w:val="18"/>
+                <w:szCs w:val="18"/>
+              </w:rPr>
+            </w:pPr>
+            <w:r>
+              <w:rPr>
+                <w:rFonts w:ascii="Segoe UI" w:eastAsia="Times New Roman" w:hAnsi="Segoe UI" w:cs="Segoe UI"/>
+                <w:color w:val="FF0000"/>
+                <w:sz w:val="18"/>
+                <w:szCs w:val="18"/>
+              </w:rPr>
+              <w:t>donderdag 26 mei 2016</w:t>
+            </w:r>
+            <w:r>
+              <w:rPr>
+                <w:rFonts w:ascii="Segoe UI" w:eastAsia="Times New Roman" w:hAnsi="Segoe UI" w:cs="Segoe UI"/>
+                <w:color w:val="FF0000"/>
+                <w:sz w:val="18"/>
+                <w:szCs w:val="18"/>
+              </w:rPr>
+              <w:t xml:space="preserve"> 10:00-12:30 16:00-21:00</w:t>
+            </w:r>
+          </w:p>
+        </w:tc>
+        <w:tc>
+          <w:tcPr>
+            <w:tcW w:w="2767" w:type="dxa"/>
+          </w:tcPr>
+          <w:p>
+            <w:pPr>
+              <w:rPr>
+                <w:color w:val="FF0000"/>
+              </w:rPr>
+            </w:pPr>
+          </w:p>
+        </w:tc>
+        <w:tc>
+          <w:tcPr>
+            <w:tcW w:w="4066" w:type="dxa"/>
+          </w:tcPr>
+          <w:p>
+            <w:pPr>
+              <w:pStyle w:val="HTMLPreformatted"/>
+              <w:shd w:val="clear" w:color="auto" w:fill="FFFFFF"/>
+              <w:rPr>
+                <w:rFonts w:asciiTheme="minorHAnsi" w:eastAsiaTheme="minorHAnsi" w:hAnsiTheme="minorHAnsi" w:cstheme="minorBidi"/>
+                <w:color w:val="FF0000"/>
+                <w:sz w:val="22"/>
+                <w:szCs w:val="22"/>
+                <w:lang w:val="nl-NL"/>
+              </w:rPr>
+            </w:pPr>
+          </w:p>
+        </w:tc>
+      </w:tr>
+      <w:tr>
+        <w:tc>
+          <w:tcPr>
+            <w:tcW w:w="7387" w:type="dxa"/>
+          </w:tcPr>
+          <w:p>
+            <w:pPr>
+              <w:shd w:val="clear" w:color="auto" w:fill="FFFFFF"/>
+              <w:tabs>
+                <w:tab w:val="left" w:pos="916"/>
+                <w:tab w:val="left" w:pos="1832"/>
+                <w:tab w:val="left" w:pos="2748"/>
+                <w:tab w:val="left" w:pos="3664"/>
+                <w:tab w:val="left" w:pos="4580"/>
+                <w:tab w:val="left" w:pos="5496"/>
+                <w:tab w:val="left" w:pos="6412"/>
+                <w:tab w:val="left" w:pos="7328"/>
+                <w:tab w:val="left" w:pos="8244"/>
+                <w:tab w:val="left" w:pos="9160"/>
+                <w:tab w:val="left" w:pos="10076"/>
+                <w:tab w:val="left" w:pos="10992"/>
+                <w:tab w:val="left" w:pos="11908"/>
+                <w:tab w:val="left" w:pos="12824"/>
+                <w:tab w:val="left" w:pos="13740"/>
+                <w:tab w:val="left" w:pos="14656"/>
+              </w:tabs>
+              <w:rPr>
+                <w:rFonts w:ascii="Segoe UI" w:eastAsia="Times New Roman" w:hAnsi="Segoe UI" w:cs="Segoe UI"/>
+                <w:sz w:val="18"/>
+                <w:szCs w:val="18"/>
+              </w:rPr>
+            </w:pPr>
+            <w:r>
+              <w:rPr>
+                <w:rFonts w:ascii="Segoe UI" w:eastAsia="Times New Roman" w:hAnsi="Segoe UI" w:cs="Segoe UI"/>
+                <w:sz w:val="18"/>
+                <w:szCs w:val="18"/>
+              </w:rPr>
+              <w:lastRenderedPageBreak/>
+              <w:t>Settings – BedrijfsInfo – Cultuur POST toevoegen.</w:t>
+            </w:r>
+          </w:p>
+        </w:tc>
+        <w:tc>
+          <w:tcPr>
+            <w:tcW w:w="2767" w:type="dxa"/>
+          </w:tcPr>
+          <w:p>
+            <w:r>
+              <w:t>Ok</w:t>
+            </w:r>
+          </w:p>
+        </w:tc>
+        <w:tc>
+          <w:tcPr>
+            <w:tcW w:w="4066" w:type="dxa"/>
+          </w:tcPr>
+          <w:p>
+            <w:pPr>
+              <w:pStyle w:val="HTMLPreformatted"/>
+              <w:shd w:val="clear" w:color="auto" w:fill="FFFFFF"/>
+              <w:rPr>
+                <w:rFonts w:asciiTheme="minorHAnsi" w:eastAsiaTheme="minorHAnsi" w:hAnsiTheme="minorHAnsi" w:cstheme="minorBidi"/>
+                <w:sz w:val="22"/>
+                <w:szCs w:val="22"/>
+                <w:lang w:val="nl-NL"/>
+              </w:rPr>
+            </w:pPr>
+          </w:p>
+        </w:tc>
+      </w:tr>
+      <w:tr>
+        <w:tc>
+          <w:tcPr>
+            <w:tcW w:w="7387" w:type="dxa"/>
+          </w:tcPr>
+          <w:p>
+            <w:pPr>
+              <w:shd w:val="clear" w:color="auto" w:fill="FFFFFF"/>
+              <w:tabs>
+                <w:tab w:val="left" w:pos="916"/>
+                <w:tab w:val="left" w:pos="1832"/>
+                <w:tab w:val="left" w:pos="2748"/>
+                <w:tab w:val="left" w:pos="3664"/>
+                <w:tab w:val="left" w:pos="4580"/>
+                <w:tab w:val="left" w:pos="5496"/>
+                <w:tab w:val="left" w:pos="6412"/>
+                <w:tab w:val="left" w:pos="7328"/>
+                <w:tab w:val="left" w:pos="8244"/>
+                <w:tab w:val="left" w:pos="9160"/>
+                <w:tab w:val="left" w:pos="10076"/>
+                <w:tab w:val="left" w:pos="10992"/>
+                <w:tab w:val="left" w:pos="11908"/>
+                <w:tab w:val="left" w:pos="12824"/>
+                <w:tab w:val="left" w:pos="13740"/>
+                <w:tab w:val="left" w:pos="14656"/>
+              </w:tabs>
+              <w:rPr>
+                <w:rFonts w:ascii="Segoe UI" w:eastAsia="Times New Roman" w:hAnsi="Segoe UI" w:cs="Segoe UI"/>
+                <w:sz w:val="18"/>
+                <w:szCs w:val="18"/>
+              </w:rPr>
+            </w:pPr>
+            <w:r>
+              <w:rPr>
+                <w:rFonts w:ascii="Segoe UI" w:eastAsia="Times New Roman" w:hAnsi="Segoe UI" w:cs="Segoe UI"/>
+                <w:sz w:val="18"/>
+                <w:szCs w:val="18"/>
+              </w:rPr>
+              <w:t>Settings – BedrijfsInfo –Bedrijfsinfo en Settings – BedrijfsInfo –Cultuur: bij Save actienotificatie vertonen.</w:t>
+            </w:r>
+          </w:p>
+        </w:tc>
+        <w:tc>
+          <w:tcPr>
+            <w:tcW w:w="2767" w:type="dxa"/>
+          </w:tcPr>
+          <w:p>
+            <w:r>
+              <w:t>Ok</w:t>
+            </w:r>
+          </w:p>
+        </w:tc>
+        <w:tc>
+          <w:tcPr>
+            <w:tcW w:w="4066" w:type="dxa"/>
+          </w:tcPr>
+          <w:p>
+            <w:pPr>
+              <w:pStyle w:val="HTMLPreformatted"/>
+              <w:shd w:val="clear" w:color="auto" w:fill="FFFFFF"/>
+              <w:rPr>
+                <w:rFonts w:asciiTheme="minorHAnsi" w:eastAsiaTheme="minorHAnsi" w:hAnsiTheme="minorHAnsi" w:cstheme="minorBidi"/>
+                <w:sz w:val="22"/>
+                <w:szCs w:val="22"/>
+                <w:lang w:val="nl-NL"/>
+              </w:rPr>
+            </w:pPr>
+          </w:p>
+        </w:tc>
+      </w:tr>
+      <w:tr>
+        <w:tc>
+          <w:tcPr>
+            <w:tcW w:w="7387" w:type="dxa"/>
+          </w:tcPr>
+          <w:p>
+            <w:pPr>
+              <w:shd w:val="clear" w:color="auto" w:fill="FFFFFF"/>
+              <w:tabs>
+                <w:tab w:val="left" w:pos="916"/>
+                <w:tab w:val="left" w:pos="1832"/>
+                <w:tab w:val="left" w:pos="2748"/>
+                <w:tab w:val="left" w:pos="3664"/>
+                <w:tab w:val="left" w:pos="4580"/>
+                <w:tab w:val="left" w:pos="5496"/>
+                <w:tab w:val="left" w:pos="6412"/>
+                <w:tab w:val="left" w:pos="7328"/>
+                <w:tab w:val="left" w:pos="8244"/>
+                <w:tab w:val="left" w:pos="9160"/>
+                <w:tab w:val="left" w:pos="10076"/>
+                <w:tab w:val="left" w:pos="10992"/>
+                <w:tab w:val="left" w:pos="11908"/>
+                <w:tab w:val="left" w:pos="12824"/>
+                <w:tab w:val="left" w:pos="13740"/>
+                <w:tab w:val="left" w:pos="14656"/>
+              </w:tabs>
+              <w:rPr>
+                <w:rFonts w:ascii="Segoe UI" w:eastAsia="Times New Roman" w:hAnsi="Segoe UI" w:cs="Segoe UI"/>
+                <w:color w:val="FF0000"/>
+                <w:sz w:val="18"/>
+                <w:szCs w:val="18"/>
+              </w:rPr>
+            </w:pPr>
+            <w:r>
+              <w:rPr>
+                <w:rFonts w:ascii="Segoe UI" w:eastAsia="Times New Roman" w:hAnsi="Segoe UI" w:cs="Segoe UI"/>
+                <w:color w:val="FF0000"/>
+                <w:sz w:val="18"/>
+                <w:szCs w:val="18"/>
+              </w:rPr>
+              <w:t>vrijdag 27 mei 2016</w:t>
+            </w:r>
+            <w:r>
+              <w:rPr>
+                <w:rFonts w:ascii="Segoe UI" w:eastAsia="Times New Roman" w:hAnsi="Segoe UI" w:cs="Segoe UI"/>
+                <w:color w:val="FF0000"/>
+                <w:sz w:val="18"/>
+                <w:szCs w:val="18"/>
+              </w:rPr>
+              <w:t xml:space="preserve"> 13:00 – 19:00</w:t>
+            </w:r>
+            <w:bookmarkStart w:id="0" w:name="_GoBack"/>
+            <w:bookmarkEnd w:id="0"/>
+          </w:p>
+        </w:tc>
+        <w:tc>
+          <w:tcPr>
+            <w:tcW w:w="2767" w:type="dxa"/>
+          </w:tcPr>
+          <w:p>
+            <w:pPr>
+              <w:rPr>
+                <w:color w:val="FF0000"/>
+              </w:rPr>
+            </w:pPr>
+          </w:p>
+        </w:tc>
+        <w:tc>
+          <w:tcPr>
+            <w:tcW w:w="4066" w:type="dxa"/>
+          </w:tcPr>
+          <w:p>
+            <w:pPr>
+              <w:pStyle w:val="HTMLPreformatted"/>
+              <w:shd w:val="clear" w:color="auto" w:fill="FFFFFF"/>
+              <w:rPr>
+                <w:rFonts w:asciiTheme="minorHAnsi" w:eastAsiaTheme="minorHAnsi" w:hAnsiTheme="minorHAnsi" w:cstheme="minorBidi"/>
+                <w:color w:val="FF0000"/>
+                <w:sz w:val="22"/>
+                <w:szCs w:val="22"/>
+                <w:lang w:val="nl-NL"/>
+              </w:rPr>
+            </w:pPr>
+          </w:p>
+        </w:tc>
+      </w:tr>
+      <w:tr>
+        <w:tc>
+          <w:tcPr>
+            <w:tcW w:w="7387" w:type="dxa"/>
+          </w:tcPr>
+          <w:p>
+            <w:pPr>
+              <w:shd w:val="clear" w:color="auto" w:fill="FFFFFF"/>
+              <w:tabs>
+                <w:tab w:val="left" w:pos="916"/>
+                <w:tab w:val="left" w:pos="1832"/>
+                <w:tab w:val="left" w:pos="2748"/>
+                <w:tab w:val="left" w:pos="3664"/>
+                <w:tab w:val="left" w:pos="4580"/>
+                <w:tab w:val="left" w:pos="5496"/>
+                <w:tab w:val="left" w:pos="6412"/>
+                <w:tab w:val="left" w:pos="7328"/>
+                <w:tab w:val="left" w:pos="8244"/>
+                <w:tab w:val="left" w:pos="9160"/>
+                <w:tab w:val="left" w:pos="10076"/>
+                <w:tab w:val="left" w:pos="10992"/>
+                <w:tab w:val="left" w:pos="11908"/>
+                <w:tab w:val="left" w:pos="12824"/>
+                <w:tab w:val="left" w:pos="13740"/>
+                <w:tab w:val="left" w:pos="14656"/>
+              </w:tabs>
+              <w:rPr>
+                <w:rFonts w:ascii="Segoe UI" w:eastAsia="Times New Roman" w:hAnsi="Segoe UI" w:cs="Segoe UI"/>
+                <w:sz w:val="18"/>
+                <w:szCs w:val="18"/>
+              </w:rPr>
+            </w:pPr>
+            <w:r>
+              <w:rPr>
+                <w:rFonts w:ascii="Segoe UI" w:eastAsia="Times New Roman" w:hAnsi="Segoe UI" w:cs="Segoe UI"/>
+                <w:sz w:val="18"/>
+                <w:szCs w:val="18"/>
+              </w:rPr>
+              <w:t>Notific</w:t>
+            </w:r>
+            <w:r>
+              <w:rPr>
+                <w:rFonts w:ascii="Segoe UI" w:eastAsia="Times New Roman" w:hAnsi="Segoe UI" w:cs="Segoe UI"/>
+                <w:sz w:val="18"/>
+                <w:szCs w:val="18"/>
+              </w:rPr>
+              <w:t>a</w:t>
+            </w:r>
+            <w:r>
+              <w:rPr>
+                <w:rFonts w:ascii="Segoe UI" w:eastAsia="Times New Roman" w:hAnsi="Segoe UI" w:cs="Segoe UI"/>
+                <w:sz w:val="18"/>
+                <w:szCs w:val="18"/>
+              </w:rPr>
+              <w:t>ties tonen (growl) bij PUT/POST/DELETE</w:t>
+            </w:r>
+          </w:p>
+        </w:tc>
+        <w:tc>
+          <w:tcPr>
+            <w:tcW w:w="2767" w:type="dxa"/>
+          </w:tcPr>
+          <w:p>
+            <w:r>
+              <w:t>ok</w:t>
+            </w:r>
+          </w:p>
+        </w:tc>
+        <w:tc>
+          <w:tcPr>
+            <w:tcW w:w="4066" w:type="dxa"/>
+          </w:tcPr>
+          <w:p>
+            <w:pPr>
+              <w:pStyle w:val="HTMLPreformatted"/>
+              <w:shd w:val="clear" w:color="auto" w:fill="FFFFFF"/>
+              <w:rPr>
+                <w:rFonts w:asciiTheme="minorHAnsi" w:eastAsiaTheme="minorHAnsi" w:hAnsiTheme="minorHAnsi" w:cstheme="minorBidi"/>
+                <w:sz w:val="22"/>
+                <w:szCs w:val="22"/>
+                <w:lang w:val="nl-NL"/>
+              </w:rPr>
+            </w:pPr>
+          </w:p>
+        </w:tc>
+      </w:tr>
+      <w:tr>
+        <w:tc>
+          <w:tcPr>
+            <w:tcW w:w="7387" w:type="dxa"/>
+          </w:tcPr>
+          <w:p>
+            <w:pPr>
+              <w:shd w:val="clear" w:color="auto" w:fill="FFFFFF"/>
+              <w:tabs>
+                <w:tab w:val="left" w:pos="916"/>
+                <w:tab w:val="left" w:pos="1832"/>
+                <w:tab w:val="left" w:pos="2748"/>
+                <w:tab w:val="left" w:pos="3664"/>
+                <w:tab w:val="left" w:pos="4580"/>
+                <w:tab w:val="left" w:pos="5496"/>
+                <w:tab w:val="left" w:pos="6412"/>
+                <w:tab w:val="left" w:pos="7328"/>
+                <w:tab w:val="left" w:pos="8244"/>
+                <w:tab w:val="left" w:pos="9160"/>
+                <w:tab w:val="left" w:pos="10076"/>
+                <w:tab w:val="left" w:pos="10992"/>
+                <w:tab w:val="left" w:pos="11908"/>
+                <w:tab w:val="left" w:pos="12824"/>
+                <w:tab w:val="left" w:pos="13740"/>
+                <w:tab w:val="left" w:pos="14656"/>
+              </w:tabs>
+              <w:rPr>
+                <w:rFonts w:ascii="Segoe UI" w:eastAsia="Times New Roman" w:hAnsi="Segoe UI" w:cs="Segoe UI"/>
+                <w:sz w:val="18"/>
+                <w:szCs w:val="18"/>
+              </w:rPr>
+            </w:pPr>
+            <w:r>
+              <w:rPr>
+                <w:rFonts w:ascii="Segoe UI" w:eastAsia="Times New Roman" w:hAnsi="Segoe UI" w:cs="Segoe UI"/>
+                <w:sz w:val="18"/>
+                <w:szCs w:val="18"/>
+              </w:rPr>
+              <w:t>Settings – Afdeling: toevoegen</w:t>
+            </w:r>
+          </w:p>
+        </w:tc>
+        <w:tc>
+          <w:tcPr>
+            <w:tcW w:w="2767" w:type="dxa"/>
+          </w:tcPr>
+          <w:p>
+            <w:r>
+              <w:t>90%</w:t>
+            </w:r>
+          </w:p>
+        </w:tc>
+        <w:tc>
+          <w:tcPr>
+            <w:tcW w:w="4066" w:type="dxa"/>
+          </w:tcPr>
+          <w:p>
+            <w:pPr>
+              <w:pStyle w:val="HTMLPreformatted"/>
+              <w:shd w:val="clear" w:color="auto" w:fill="FFFFFF"/>
+              <w:rPr>
+                <w:rFonts w:asciiTheme="minorHAnsi" w:eastAsiaTheme="minorHAnsi" w:hAnsiTheme="minorHAnsi" w:cstheme="minorBidi"/>
+                <w:sz w:val="22"/>
+                <w:szCs w:val="22"/>
+                <w:lang w:val="nl-NL"/>
+              </w:rPr>
+            </w:pPr>
+            <w:r>
+              <w:rPr>
+                <w:rFonts w:asciiTheme="minorHAnsi" w:eastAsiaTheme="minorHAnsi" w:hAnsiTheme="minorHAnsi" w:cstheme="minorBidi"/>
+                <w:sz w:val="22"/>
+                <w:szCs w:val="22"/>
+                <w:lang w:val="nl-NL"/>
+              </w:rPr>
+              <w:t>Animaties van edit-rows  finetunen, PUT / DELETE testen</w:t>
+            </w:r>
           </w:p>
         </w:tc>
       </w:tr>

</xml_diff>

<commit_message>
Settings – Afdeling: bij klik op edit icon vertonen van de edit-rij animeren
</commit_message>
<xml_diff>
--- a/Docs/ToDo.docx
+++ b/Docs/ToDo.docx
@@ -8601,8 +8601,6 @@
               </w:rPr>
               <w:t xml:space="preserve"> 13:00 – 19:00</w:t>
             </w:r>
-            <w:bookmarkStart w:id="0" w:name="_GoBack"/>
-            <w:bookmarkEnd w:id="0"/>
           </w:p>
         </w:tc>
         <w:tc>
@@ -8798,6 +8796,244 @@
               </w:rPr>
               <w:t>Animaties van edit-rows  finetunen, PUT / DELETE testen</w:t>
             </w:r>
+          </w:p>
+        </w:tc>
+      </w:tr>
+      <w:tr>
+        <w:tc>
+          <w:tcPr>
+            <w:tcW w:w="7387" w:type="dxa"/>
+          </w:tcPr>
+          <w:p>
+            <w:pPr>
+              <w:shd w:val="clear" w:color="auto" w:fill="FFFFFF"/>
+              <w:tabs>
+                <w:tab w:val="left" w:pos="916"/>
+                <w:tab w:val="left" w:pos="1832"/>
+                <w:tab w:val="left" w:pos="2748"/>
+                <w:tab w:val="left" w:pos="3664"/>
+                <w:tab w:val="left" w:pos="4580"/>
+                <w:tab w:val="left" w:pos="5496"/>
+                <w:tab w:val="left" w:pos="6412"/>
+                <w:tab w:val="left" w:pos="7328"/>
+                <w:tab w:val="left" w:pos="8244"/>
+                <w:tab w:val="left" w:pos="9160"/>
+                <w:tab w:val="left" w:pos="10076"/>
+                <w:tab w:val="left" w:pos="10992"/>
+                <w:tab w:val="left" w:pos="11908"/>
+                <w:tab w:val="left" w:pos="12824"/>
+                <w:tab w:val="left" w:pos="13740"/>
+                <w:tab w:val="left" w:pos="14656"/>
+              </w:tabs>
+              <w:rPr>
+                <w:rFonts w:ascii="Segoe UI" w:eastAsia="Times New Roman" w:hAnsi="Segoe UI" w:cs="Segoe UI"/>
+                <w:color w:val="FF0000"/>
+                <w:sz w:val="18"/>
+                <w:szCs w:val="18"/>
+              </w:rPr>
+            </w:pPr>
+            <w:r>
+              <w:rPr>
+                <w:rFonts w:ascii="Segoe UI" w:eastAsia="Times New Roman" w:hAnsi="Segoe UI" w:cs="Segoe UI"/>
+                <w:color w:val="FF0000"/>
+                <w:sz w:val="18"/>
+                <w:szCs w:val="18"/>
+              </w:rPr>
+              <w:t>zondag 29 mei 2016</w:t>
+            </w:r>
+            <w:r>
+              <w:rPr>
+                <w:rFonts w:ascii="Segoe UI" w:eastAsia="Times New Roman" w:hAnsi="Segoe UI" w:cs="Segoe UI"/>
+                <w:color w:val="FF0000"/>
+                <w:sz w:val="18"/>
+                <w:szCs w:val="18"/>
+              </w:rPr>
+              <w:t xml:space="preserve"> 15:45-</w:t>
+            </w:r>
+          </w:p>
+        </w:tc>
+        <w:tc>
+          <w:tcPr>
+            <w:tcW w:w="2767" w:type="dxa"/>
+          </w:tcPr>
+          <w:p>
+            <w:pPr>
+              <w:rPr>
+                <w:color w:val="FF0000"/>
+              </w:rPr>
+            </w:pPr>
+          </w:p>
+        </w:tc>
+        <w:tc>
+          <w:tcPr>
+            <w:tcW w:w="4066" w:type="dxa"/>
+          </w:tcPr>
+          <w:p>
+            <w:pPr>
+              <w:pStyle w:val="HTMLPreformatted"/>
+              <w:shd w:val="clear" w:color="auto" w:fill="FFFFFF"/>
+              <w:rPr>
+                <w:rFonts w:asciiTheme="minorHAnsi" w:eastAsiaTheme="minorHAnsi" w:hAnsiTheme="minorHAnsi" w:cstheme="minorBidi"/>
+                <w:color w:val="FF0000"/>
+                <w:sz w:val="22"/>
+                <w:szCs w:val="22"/>
+                <w:lang w:val="nl-NL"/>
+              </w:rPr>
+            </w:pPr>
+          </w:p>
+        </w:tc>
+      </w:tr>
+      <w:tr>
+        <w:tc>
+          <w:tcPr>
+            <w:tcW w:w="7387" w:type="dxa"/>
+          </w:tcPr>
+          <w:p>
+            <w:pPr>
+              <w:shd w:val="clear" w:color="auto" w:fill="FFFFFF"/>
+              <w:tabs>
+                <w:tab w:val="left" w:pos="916"/>
+                <w:tab w:val="left" w:pos="1832"/>
+                <w:tab w:val="left" w:pos="2748"/>
+                <w:tab w:val="left" w:pos="3664"/>
+                <w:tab w:val="left" w:pos="4580"/>
+                <w:tab w:val="left" w:pos="5496"/>
+                <w:tab w:val="left" w:pos="6412"/>
+                <w:tab w:val="left" w:pos="7328"/>
+                <w:tab w:val="left" w:pos="8244"/>
+                <w:tab w:val="left" w:pos="9160"/>
+                <w:tab w:val="left" w:pos="10076"/>
+                <w:tab w:val="left" w:pos="10992"/>
+                <w:tab w:val="left" w:pos="11908"/>
+                <w:tab w:val="left" w:pos="12824"/>
+                <w:tab w:val="left" w:pos="13740"/>
+                <w:tab w:val="left" w:pos="14656"/>
+              </w:tabs>
+              <w:rPr>
+                <w:rFonts w:ascii="Segoe UI" w:eastAsia="Times New Roman" w:hAnsi="Segoe UI" w:cs="Segoe UI"/>
+                <w:sz w:val="18"/>
+                <w:szCs w:val="18"/>
+              </w:rPr>
+            </w:pPr>
+            <w:bookmarkStart w:id="0" w:name="_GoBack" w:colFirst="0" w:colLast="0"/>
+            <w:r>
+              <w:rPr>
+                <w:rFonts w:ascii="Segoe UI" w:eastAsia="Times New Roman" w:hAnsi="Segoe UI" w:cs="Segoe UI"/>
+                <w:sz w:val="18"/>
+                <w:szCs w:val="18"/>
+              </w:rPr>
+              <w:t>Settings – Afdeling</w:t>
+            </w:r>
+            <w:r>
+              <w:rPr>
+                <w:rFonts w:ascii="Segoe UI" w:eastAsia="Times New Roman" w:hAnsi="Segoe UI" w:cs="Segoe UI"/>
+                <w:sz w:val="18"/>
+                <w:szCs w:val="18"/>
+              </w:rPr>
+              <w:t>:</w:t>
+            </w:r>
+            <w:r>
+              <w:rPr>
+                <w:rFonts w:ascii="Segoe UI" w:eastAsia="Times New Roman" w:hAnsi="Segoe UI" w:cs="Segoe UI"/>
+                <w:sz w:val="18"/>
+                <w:szCs w:val="18"/>
+              </w:rPr>
+              <w:t xml:space="preserve"> Bij klik op edit icon vertonen van edit-rij animeren</w:t>
+            </w:r>
+          </w:p>
+        </w:tc>
+        <w:tc>
+          <w:tcPr>
+            <w:tcW w:w="2767" w:type="dxa"/>
+          </w:tcPr>
+          <w:p>
+            <w:r>
+              <w:t>100%</w:t>
+            </w:r>
+          </w:p>
+        </w:tc>
+        <w:tc>
+          <w:tcPr>
+            <w:tcW w:w="4066" w:type="dxa"/>
+          </w:tcPr>
+          <w:p>
+            <w:pPr>
+              <w:pStyle w:val="HTMLPreformatted"/>
+              <w:shd w:val="clear" w:color="auto" w:fill="FFFFFF"/>
+              <w:rPr>
+                <w:rFonts w:asciiTheme="minorHAnsi" w:eastAsiaTheme="minorHAnsi" w:hAnsiTheme="minorHAnsi" w:cstheme="minorBidi"/>
+                <w:sz w:val="22"/>
+                <w:szCs w:val="22"/>
+                <w:lang w:val="nl-NL"/>
+              </w:rPr>
+            </w:pPr>
+          </w:p>
+        </w:tc>
+      </w:tr>
+      <w:bookmarkEnd w:id="0"/>
+      <w:tr>
+        <w:tc>
+          <w:tcPr>
+            <w:tcW w:w="7387" w:type="dxa"/>
+          </w:tcPr>
+          <w:p>
+            <w:pPr>
+              <w:shd w:val="clear" w:color="auto" w:fill="FFFFFF"/>
+              <w:tabs>
+                <w:tab w:val="left" w:pos="916"/>
+                <w:tab w:val="left" w:pos="1832"/>
+                <w:tab w:val="left" w:pos="2748"/>
+                <w:tab w:val="left" w:pos="3664"/>
+                <w:tab w:val="left" w:pos="4580"/>
+                <w:tab w:val="left" w:pos="5496"/>
+                <w:tab w:val="left" w:pos="6412"/>
+                <w:tab w:val="left" w:pos="7328"/>
+                <w:tab w:val="left" w:pos="8244"/>
+                <w:tab w:val="left" w:pos="9160"/>
+                <w:tab w:val="left" w:pos="10076"/>
+                <w:tab w:val="left" w:pos="10992"/>
+                <w:tab w:val="left" w:pos="11908"/>
+                <w:tab w:val="left" w:pos="12824"/>
+                <w:tab w:val="left" w:pos="13740"/>
+                <w:tab w:val="left" w:pos="14656"/>
+              </w:tabs>
+              <w:rPr>
+                <w:rFonts w:ascii="Segoe UI" w:eastAsia="Times New Roman" w:hAnsi="Segoe UI" w:cs="Segoe UI"/>
+                <w:sz w:val="18"/>
+                <w:szCs w:val="18"/>
+              </w:rPr>
+            </w:pPr>
+            <w:r>
+              <w:rPr>
+                <w:rFonts w:ascii="Segoe UI" w:eastAsia="Times New Roman" w:hAnsi="Segoe UI" w:cs="Segoe UI"/>
+                <w:sz w:val="18"/>
+                <w:szCs w:val="18"/>
+              </w:rPr>
+              <w:t>PUT / DELETE testen</w:t>
+            </w:r>
+          </w:p>
+        </w:tc>
+        <w:tc>
+          <w:tcPr>
+            <w:tcW w:w="2767" w:type="dxa"/>
+          </w:tcPr>
+          <w:p/>
+        </w:tc>
+        <w:tc>
+          <w:tcPr>
+            <w:tcW w:w="4066" w:type="dxa"/>
+          </w:tcPr>
+          <w:p>
+            <w:pPr>
+              <w:pStyle w:val="HTMLPreformatted"/>
+              <w:shd w:val="clear" w:color="auto" w:fill="FFFFFF"/>
+              <w:rPr>
+                <w:rFonts w:asciiTheme="minorHAnsi" w:eastAsiaTheme="minorHAnsi" w:hAnsiTheme="minorHAnsi" w:cstheme="minorBidi"/>
+                <w:sz w:val="22"/>
+                <w:szCs w:val="22"/>
+                <w:lang w:val="nl-NL"/>
+              </w:rPr>
+            </w:pPr>
           </w:p>
         </w:tc>
       </w:tr>

</xml_diff>

<commit_message>
Angular-Growl -v2 notificaties toegevoegd voor save acties in Settings-BedrijfsInfo-edit en idem Settings-BedrijfsInfo-Culture edit schermen.
</commit_message>
<xml_diff>
--- a/Docs/ToDo.docx
+++ b/Docs/ToDo.docx
@@ -8850,6 +8850,17 @@
               </w:rPr>
               <w:t xml:space="preserve"> 15:45-</w:t>
             </w:r>
+            <w:r>
+              <w:rPr>
+                <w:rFonts w:ascii="Segoe UI" w:eastAsia="Times New Roman" w:hAnsi="Segoe UI" w:cs="Segoe UI"/>
+                <w:color w:val="FF0000"/>
+                <w:sz w:val="18"/>
+                <w:szCs w:val="18"/>
+              </w:rPr>
+              <w:t>18:00</w:t>
+            </w:r>
+            <w:bookmarkStart w:id="0" w:name="_GoBack"/>
+            <w:bookmarkEnd w:id="0"/>
           </w:p>
         </w:tc>
         <w:tc>
@@ -8915,7 +8926,6 @@
                 <w:szCs w:val="18"/>
               </w:rPr>
             </w:pPr>
-            <w:bookmarkStart w:id="0" w:name="_GoBack" w:colFirst="0" w:colLast="0"/>
             <w:r>
               <w:rPr>
                 <w:rFonts w:ascii="Segoe UI" w:eastAsia="Times New Roman" w:hAnsi="Segoe UI" w:cs="Segoe UI"/>
@@ -8948,29 +8958,28 @@
           </w:tcPr>
           <w:p>
             <w:r>
-              <w:t>100%</w:t>
-            </w:r>
-          </w:p>
-        </w:tc>
-        <w:tc>
-          <w:tcPr>
-            <w:tcW w:w="4066" w:type="dxa"/>
-          </w:tcPr>
-          <w:p>
-            <w:pPr>
-              <w:pStyle w:val="HTMLPreformatted"/>
-              <w:shd w:val="clear" w:color="auto" w:fill="FFFFFF"/>
-              <w:rPr>
-                <w:rFonts w:asciiTheme="minorHAnsi" w:eastAsiaTheme="minorHAnsi" w:hAnsiTheme="minorHAnsi" w:cstheme="minorBidi"/>
-                <w:sz w:val="22"/>
-                <w:szCs w:val="22"/>
-                <w:lang w:val="nl-NL"/>
-              </w:rPr>
-            </w:pPr>
-          </w:p>
-        </w:tc>
-      </w:tr>
-      <w:bookmarkEnd w:id="0"/>
+              <w:t>Ok</w:t>
+            </w:r>
+          </w:p>
+        </w:tc>
+        <w:tc>
+          <w:tcPr>
+            <w:tcW w:w="4066" w:type="dxa"/>
+          </w:tcPr>
+          <w:p>
+            <w:pPr>
+              <w:pStyle w:val="HTMLPreformatted"/>
+              <w:shd w:val="clear" w:color="auto" w:fill="FFFFFF"/>
+              <w:rPr>
+                <w:rFonts w:asciiTheme="minorHAnsi" w:eastAsiaTheme="minorHAnsi" w:hAnsiTheme="minorHAnsi" w:cstheme="minorBidi"/>
+                <w:sz w:val="22"/>
+                <w:szCs w:val="22"/>
+                <w:lang w:val="nl-NL"/>
+              </w:rPr>
+            </w:pPr>
+          </w:p>
+        </w:tc>
+      </w:tr>
       <w:tr>
         <w:tc>
           <w:tcPr>
@@ -9009,15 +9018,35 @@
                 <w:sz w:val="18"/>
                 <w:szCs w:val="18"/>
               </w:rPr>
-              <w:t>PUT / DELETE testen</w:t>
-            </w:r>
-          </w:p>
-        </w:tc>
-        <w:tc>
-          <w:tcPr>
-            <w:tcW w:w="2767" w:type="dxa"/>
-          </w:tcPr>
-          <w:p/>
+              <w:t>Settings – Afdeling:</w:t>
+            </w:r>
+            <w:r>
+              <w:rPr>
+                <w:rFonts w:ascii="Segoe UI" w:eastAsia="Times New Roman" w:hAnsi="Segoe UI" w:cs="Segoe UI"/>
+                <w:sz w:val="18"/>
+                <w:szCs w:val="18"/>
+              </w:rPr>
+              <w:t xml:space="preserve"> </w:t>
+            </w:r>
+            <w:r>
+              <w:rPr>
+                <w:rFonts w:ascii="Segoe UI" w:eastAsia="Times New Roman" w:hAnsi="Segoe UI" w:cs="Segoe UI"/>
+                <w:sz w:val="18"/>
+                <w:szCs w:val="18"/>
+              </w:rPr>
+              <w:t>DELETE testen</w:t>
+            </w:r>
+          </w:p>
+        </w:tc>
+        <w:tc>
+          <w:tcPr>
+            <w:tcW w:w="2767" w:type="dxa"/>
+          </w:tcPr>
+          <w:p>
+            <w:r>
+              <w:t>Ok</w:t>
+            </w:r>
+          </w:p>
         </w:tc>
         <w:tc>
           <w:tcPr>

</xml_diff>

<commit_message>
Settnigs - Matching systeem - alleen het Set menu (toepassen van base templates) werkt nog niet 100%
</commit_message>
<xml_diff>
--- a/Docs/ToDo.docx
+++ b/Docs/ToDo.docx
@@ -99,8 +99,65 @@
                 <w:color w:val="808080" w:themeColor="background1" w:themeShade="80"/>
                 <w:lang w:val="en-US"/>
               </w:rPr>
-              <w:t>response loggen, 401 (not authenticated): redirect login, 402: redirect url = instelling in configuratie</w:t>
-            </w:r>
+              <w:t xml:space="preserve">response </w:t>
+            </w:r>
+            <w:proofErr w:type="spellStart"/>
+            <w:r>
+              <w:rPr>
+                <w:color w:val="808080" w:themeColor="background1" w:themeShade="80"/>
+                <w:lang w:val="en-US"/>
+              </w:rPr>
+              <w:t>loggen</w:t>
+            </w:r>
+            <w:proofErr w:type="spellEnd"/>
+            <w:r>
+              <w:rPr>
+                <w:color w:val="808080" w:themeColor="background1" w:themeShade="80"/>
+                <w:lang w:val="en-US"/>
+              </w:rPr>
+              <w:t xml:space="preserve">, 401 (not authenticated): redirect login, 402: redirect </w:t>
+            </w:r>
+            <w:proofErr w:type="spellStart"/>
+            <w:r>
+              <w:rPr>
+                <w:color w:val="808080" w:themeColor="background1" w:themeShade="80"/>
+                <w:lang w:val="en-US"/>
+              </w:rPr>
+              <w:t>url</w:t>
+            </w:r>
+            <w:proofErr w:type="spellEnd"/>
+            <w:r>
+              <w:rPr>
+                <w:color w:val="808080" w:themeColor="background1" w:themeShade="80"/>
+                <w:lang w:val="en-US"/>
+              </w:rPr>
+              <w:t xml:space="preserve"> = </w:t>
+            </w:r>
+            <w:proofErr w:type="spellStart"/>
+            <w:r>
+              <w:rPr>
+                <w:color w:val="808080" w:themeColor="background1" w:themeShade="80"/>
+                <w:lang w:val="en-US"/>
+              </w:rPr>
+              <w:t>instelling</w:t>
+            </w:r>
+            <w:proofErr w:type="spellEnd"/>
+            <w:r>
+              <w:rPr>
+                <w:color w:val="808080" w:themeColor="background1" w:themeShade="80"/>
+                <w:lang w:val="en-US"/>
+              </w:rPr>
+              <w:t xml:space="preserve"> in </w:t>
+            </w:r>
+            <w:proofErr w:type="spellStart"/>
+            <w:r>
+              <w:rPr>
+                <w:color w:val="808080" w:themeColor="background1" w:themeShade="80"/>
+                <w:lang w:val="en-US"/>
+              </w:rPr>
+              <w:t>configuratie</w:t>
+            </w:r>
+            <w:proofErr w:type="spellEnd"/>
           </w:p>
           <w:p>
             <w:pPr>
@@ -569,7 +626,71 @@
                 <w:color w:val="808080" w:themeColor="background1" w:themeShade="80"/>
                 <w:lang w:val="en-US"/>
               </w:rPr>
-              <w:t xml:space="preserve">Resolve data vanuit state ‘editTranslation’ werkt niet </w:t>
+              <w:t xml:space="preserve">Resolve data </w:t>
+            </w:r>
+            <w:proofErr w:type="spellStart"/>
+            <w:r>
+              <w:rPr>
+                <w:color w:val="808080" w:themeColor="background1" w:themeShade="80"/>
+                <w:lang w:val="en-US"/>
+              </w:rPr>
+              <w:t>vanuit</w:t>
+            </w:r>
+            <w:proofErr w:type="spellEnd"/>
+            <w:r>
+              <w:rPr>
+                <w:color w:val="808080" w:themeColor="background1" w:themeShade="80"/>
+                <w:lang w:val="en-US"/>
+              </w:rPr>
+              <w:t xml:space="preserve"> state ‘</w:t>
+            </w:r>
+            <w:proofErr w:type="spellStart"/>
+            <w:r>
+              <w:rPr>
+                <w:color w:val="808080" w:themeColor="background1" w:themeShade="80"/>
+                <w:lang w:val="en-US"/>
+              </w:rPr>
+              <w:t>editTranslation</w:t>
+            </w:r>
+            <w:proofErr w:type="spellEnd"/>
+            <w:r>
+              <w:rPr>
+                <w:color w:val="808080" w:themeColor="background1" w:themeShade="80"/>
+                <w:lang w:val="en-US"/>
+              </w:rPr>
+              <w:t xml:space="preserve">’ </w:t>
+            </w:r>
+            <w:proofErr w:type="spellStart"/>
+            <w:r>
+              <w:rPr>
+                <w:color w:val="808080" w:themeColor="background1" w:themeShade="80"/>
+                <w:lang w:val="en-US"/>
+              </w:rPr>
+              <w:t>werkt</w:t>
+            </w:r>
+            <w:proofErr w:type="spellEnd"/>
+            <w:r>
+              <w:rPr>
+                <w:color w:val="808080" w:themeColor="background1" w:themeShade="80"/>
+                <w:lang w:val="en-US"/>
+              </w:rPr>
+              <w:t xml:space="preserve"> </w:t>
+            </w:r>
+            <w:proofErr w:type="spellStart"/>
+            <w:r>
+              <w:rPr>
+                <w:color w:val="808080" w:themeColor="background1" w:themeShade="80"/>
+                <w:lang w:val="en-US"/>
+              </w:rPr>
+              <w:t>niet</w:t>
+            </w:r>
+            <w:proofErr w:type="spellEnd"/>
+            <w:r>
+              <w:rPr>
+                <w:color w:val="808080" w:themeColor="background1" w:themeShade="80"/>
+                <w:lang w:val="en-US"/>
+              </w:rPr>
+              <w:t xml:space="preserve"> </w:t>
             </w:r>
           </w:p>
         </w:tc>
@@ -1051,22 +1172,95 @@
                 <w:color w:val="808080" w:themeColor="background1" w:themeShade="80"/>
                 <w:lang w:val="en-US"/>
               </w:rPr>
-              <w:t>/t</w:t>
-            </w:r>
+              <w:t>/</w:t>
+            </w:r>
+            <w:proofErr w:type="spellStart"/>
             <w:r>
               <w:rPr>
                 <w:color w:val="808080" w:themeColor="background1" w:themeShade="80"/>
                 <w:lang w:val="en-US"/>
               </w:rPr>
-              <w:t>rackingdata geeft 500 error respons – backend (CF + SQLServer)</w:t>
+              <w:t>t</w:t>
             </w:r>
             <w:r>
               <w:rPr>
                 <w:color w:val="808080" w:themeColor="background1" w:themeShade="80"/>
                 <w:lang w:val="en-US"/>
               </w:rPr>
-              <w:t xml:space="preserve"> probleem</w:t>
-            </w:r>
+              <w:t>rackingdata</w:t>
+            </w:r>
+            <w:proofErr w:type="spellEnd"/>
+            <w:r>
+              <w:rPr>
+                <w:color w:val="808080" w:themeColor="background1" w:themeShade="80"/>
+                <w:lang w:val="en-US"/>
+              </w:rPr>
+              <w:t xml:space="preserve"> </w:t>
+            </w:r>
+            <w:proofErr w:type="spellStart"/>
+            <w:r>
+              <w:rPr>
+                <w:color w:val="808080" w:themeColor="background1" w:themeShade="80"/>
+                <w:lang w:val="en-US"/>
+              </w:rPr>
+              <w:t>geeft</w:t>
+            </w:r>
+            <w:proofErr w:type="spellEnd"/>
+            <w:r>
+              <w:rPr>
+                <w:color w:val="808080" w:themeColor="background1" w:themeShade="80"/>
+                <w:lang w:val="en-US"/>
+              </w:rPr>
+              <w:t xml:space="preserve"> 500 error </w:t>
+            </w:r>
+            <w:proofErr w:type="spellStart"/>
+            <w:r>
+              <w:rPr>
+                <w:color w:val="808080" w:themeColor="background1" w:themeShade="80"/>
+                <w:lang w:val="en-US"/>
+              </w:rPr>
+              <w:t>respons</w:t>
+            </w:r>
+            <w:proofErr w:type="spellEnd"/>
+            <w:r>
+              <w:rPr>
+                <w:color w:val="808080" w:themeColor="background1" w:themeShade="80"/>
+                <w:lang w:val="en-US"/>
+              </w:rPr>
+              <w:t xml:space="preserve"> – backend (CF + </w:t>
+            </w:r>
+            <w:proofErr w:type="spellStart"/>
+            <w:r>
+              <w:rPr>
+                <w:color w:val="808080" w:themeColor="background1" w:themeShade="80"/>
+                <w:lang w:val="en-US"/>
+              </w:rPr>
+              <w:t>SQLServer</w:t>
+            </w:r>
+            <w:proofErr w:type="spellEnd"/>
+            <w:r>
+              <w:rPr>
+                <w:color w:val="808080" w:themeColor="background1" w:themeShade="80"/>
+                <w:lang w:val="en-US"/>
+              </w:rPr>
+              <w:t>)</w:t>
+            </w:r>
+            <w:r>
+              <w:rPr>
+                <w:color w:val="808080" w:themeColor="background1" w:themeShade="80"/>
+                <w:lang w:val="en-US"/>
+              </w:rPr>
+              <w:t xml:space="preserve"> </w:t>
+            </w:r>
+            <w:proofErr w:type="spellStart"/>
+            <w:r>
+              <w:rPr>
+                <w:color w:val="808080" w:themeColor="background1" w:themeShade="80"/>
+                <w:lang w:val="en-US"/>
+              </w:rPr>
+              <w:t>probleem</w:t>
+            </w:r>
+            <w:proofErr w:type="spellEnd"/>
           </w:p>
         </w:tc>
         <w:tc>
@@ -1740,12 +1934,69 @@
                 <w:lang w:val="en-US"/>
               </w:rPr>
             </w:pPr>
+            <w:proofErr w:type="gramStart"/>
             <w:r>
               <w:rPr>
                 <w:color w:val="808080" w:themeColor="background1" w:themeShade="80"/>
                 <w:lang w:val="en-US"/>
               </w:rPr>
-              <w:t>Teams detailView: discussie met BC over Taffy Api response.</w:t>
+              <w:t>Teams</w:t>
+            </w:r>
+            <w:proofErr w:type="gramEnd"/>
+            <w:r>
+              <w:rPr>
+                <w:color w:val="808080" w:themeColor="background1" w:themeShade="80"/>
+                <w:lang w:val="en-US"/>
+              </w:rPr>
+              <w:t xml:space="preserve"> </w:t>
+            </w:r>
+            <w:proofErr w:type="spellStart"/>
+            <w:r>
+              <w:rPr>
+                <w:color w:val="808080" w:themeColor="background1" w:themeShade="80"/>
+                <w:lang w:val="en-US"/>
+              </w:rPr>
+              <w:t>detailView</w:t>
+            </w:r>
+            <w:proofErr w:type="spellEnd"/>
+            <w:r>
+              <w:rPr>
+                <w:color w:val="808080" w:themeColor="background1" w:themeShade="80"/>
+                <w:lang w:val="en-US"/>
+              </w:rPr>
+              <w:t xml:space="preserve">: </w:t>
+            </w:r>
+            <w:proofErr w:type="spellStart"/>
+            <w:r>
+              <w:rPr>
+                <w:color w:val="808080" w:themeColor="background1" w:themeShade="80"/>
+                <w:lang w:val="en-US"/>
+              </w:rPr>
+              <w:t>discussie</w:t>
+            </w:r>
+            <w:proofErr w:type="spellEnd"/>
+            <w:r>
+              <w:rPr>
+                <w:color w:val="808080" w:themeColor="background1" w:themeShade="80"/>
+                <w:lang w:val="en-US"/>
+              </w:rPr>
+              <w:t xml:space="preserve"> met BC over Taffy </w:t>
+            </w:r>
+            <w:proofErr w:type="spellStart"/>
+            <w:r>
+              <w:rPr>
+                <w:color w:val="808080" w:themeColor="background1" w:themeShade="80"/>
+                <w:lang w:val="en-US"/>
+              </w:rPr>
+              <w:t>Api</w:t>
+            </w:r>
+            <w:proofErr w:type="spellEnd"/>
+            <w:r>
+              <w:rPr>
+                <w:color w:val="808080" w:themeColor="background1" w:themeShade="80"/>
+                <w:lang w:val="en-US"/>
+              </w:rPr>
+              <w:t xml:space="preserve"> response.</w:t>
             </w:r>
           </w:p>
         </w:tc>
@@ -1896,12 +2147,85 @@
                 <w:lang w:val="en-US" w:eastAsia="nl-NL"/>
               </w:rPr>
             </w:pPr>
+            <w:proofErr w:type="spellStart"/>
             <w:r>
               <w:rPr>
                 <w:color w:val="808080" w:themeColor="background1" w:themeShade="80"/>
                 <w:lang w:val="en-US"/>
               </w:rPr>
-              <w:t>UserManagementController: bepaal active tab a.h.v. current state; userManagementContainer.html: active = uib_tabset property en index van active tab</w:t>
+              <w:t>UserManagementController</w:t>
+            </w:r>
+            <w:proofErr w:type="spellEnd"/>
+            <w:r>
+              <w:rPr>
+                <w:color w:val="808080" w:themeColor="background1" w:themeShade="80"/>
+                <w:lang w:val="en-US"/>
+              </w:rPr>
+              <w:t xml:space="preserve">: </w:t>
+            </w:r>
+            <w:proofErr w:type="spellStart"/>
+            <w:r>
+              <w:rPr>
+                <w:color w:val="808080" w:themeColor="background1" w:themeShade="80"/>
+                <w:lang w:val="en-US"/>
+              </w:rPr>
+              <w:t>bepaal</w:t>
+            </w:r>
+            <w:proofErr w:type="spellEnd"/>
+            <w:r>
+              <w:rPr>
+                <w:color w:val="808080" w:themeColor="background1" w:themeShade="80"/>
+                <w:lang w:val="en-US"/>
+              </w:rPr>
+              <w:t xml:space="preserve"> active tab </w:t>
+            </w:r>
+            <w:proofErr w:type="spellStart"/>
+            <w:r>
+              <w:rPr>
+                <w:color w:val="808080" w:themeColor="background1" w:themeShade="80"/>
+                <w:lang w:val="en-US"/>
+              </w:rPr>
+              <w:t>a.h.v</w:t>
+            </w:r>
+            <w:proofErr w:type="spellEnd"/>
+            <w:r>
+              <w:rPr>
+                <w:color w:val="808080" w:themeColor="background1" w:themeShade="80"/>
+                <w:lang w:val="en-US"/>
+              </w:rPr>
+              <w:t xml:space="preserve">. current state; userManagementContainer.html: active = </w:t>
+            </w:r>
+            <w:proofErr w:type="spellStart"/>
+            <w:r>
+              <w:rPr>
+                <w:color w:val="808080" w:themeColor="background1" w:themeShade="80"/>
+                <w:lang w:val="en-US"/>
+              </w:rPr>
+              <w:t>uib_tabset</w:t>
+            </w:r>
+            <w:proofErr w:type="spellEnd"/>
+            <w:r>
+              <w:rPr>
+                <w:color w:val="808080" w:themeColor="background1" w:themeShade="80"/>
+                <w:lang w:val="en-US"/>
+              </w:rPr>
+              <w:t xml:space="preserve"> property </w:t>
+            </w:r>
+            <w:proofErr w:type="spellStart"/>
+            <w:r>
+              <w:rPr>
+                <w:color w:val="808080" w:themeColor="background1" w:themeShade="80"/>
+                <w:lang w:val="en-US"/>
+              </w:rPr>
+              <w:t>en</w:t>
+            </w:r>
+            <w:proofErr w:type="spellEnd"/>
+            <w:r>
+              <w:rPr>
+                <w:color w:val="808080" w:themeColor="background1" w:themeShade="80"/>
+                <w:lang w:val="en-US"/>
+              </w:rPr>
+              <w:t xml:space="preserve"> index van active tab</w:t>
             </w:r>
           </w:p>
         </w:tc>
@@ -2637,8 +2961,39 @@
                 <w:sz w:val="22"/>
                 <w:szCs w:val="22"/>
               </w:rPr>
-              <w:t>API Response was toch compleet</w:t>
-            </w:r>
+              <w:t xml:space="preserve">API Response was </w:t>
+            </w:r>
+            <w:proofErr w:type="spellStart"/>
+            <w:r>
+              <w:rPr>
+                <w:rFonts w:asciiTheme="minorHAnsi" w:eastAsiaTheme="minorHAnsi" w:hAnsiTheme="minorHAnsi" w:cstheme="minorBidi"/>
+                <w:color w:val="808080" w:themeColor="background1" w:themeShade="80"/>
+                <w:sz w:val="22"/>
+                <w:szCs w:val="22"/>
+              </w:rPr>
+              <w:t>toch</w:t>
+            </w:r>
+            <w:proofErr w:type="spellEnd"/>
+            <w:r>
+              <w:rPr>
+                <w:rFonts w:asciiTheme="minorHAnsi" w:eastAsiaTheme="minorHAnsi" w:hAnsiTheme="minorHAnsi" w:cstheme="minorBidi"/>
+                <w:color w:val="808080" w:themeColor="background1" w:themeShade="80"/>
+                <w:sz w:val="22"/>
+                <w:szCs w:val="22"/>
+              </w:rPr>
+              <w:t xml:space="preserve"> </w:t>
+            </w:r>
+            <w:proofErr w:type="spellStart"/>
+            <w:r>
+              <w:rPr>
+                <w:rFonts w:asciiTheme="minorHAnsi" w:eastAsiaTheme="minorHAnsi" w:hAnsiTheme="minorHAnsi" w:cstheme="minorBidi"/>
+                <w:color w:val="808080" w:themeColor="background1" w:themeShade="80"/>
+                <w:sz w:val="22"/>
+                <w:szCs w:val="22"/>
+              </w:rPr>
+              <w:t>compleet</w:t>
+            </w:r>
+            <w:proofErr w:type="spellEnd"/>
           </w:p>
         </w:tc>
       </w:tr>
@@ -4864,7 +5219,67 @@
                 <w:szCs w:val="22"/>
               </w:rPr>
               <w:lastRenderedPageBreak/>
-              <w:t>Settings-Gebruikersbeheer-Teams: detailView: confirmPassword check</w:t>
+              <w:t>Settings-</w:t>
+            </w:r>
+            <w:proofErr w:type="spellStart"/>
+            <w:r>
+              <w:rPr>
+                <w:rFonts w:asciiTheme="minorHAnsi" w:eastAsiaTheme="minorHAnsi" w:hAnsiTheme="minorHAnsi" w:cstheme="minorBidi"/>
+                <w:color w:val="808080" w:themeColor="background1" w:themeShade="80"/>
+                <w:sz w:val="22"/>
+                <w:szCs w:val="22"/>
+              </w:rPr>
+              <w:t>Gebruikersbeheer</w:t>
+            </w:r>
+            <w:proofErr w:type="spellEnd"/>
+            <w:r>
+              <w:rPr>
+                <w:rFonts w:asciiTheme="minorHAnsi" w:eastAsiaTheme="minorHAnsi" w:hAnsiTheme="minorHAnsi" w:cstheme="minorBidi"/>
+                <w:color w:val="808080" w:themeColor="background1" w:themeShade="80"/>
+                <w:sz w:val="22"/>
+                <w:szCs w:val="22"/>
+              </w:rPr>
+              <w:t xml:space="preserve">-Teams: </w:t>
+            </w:r>
+            <w:proofErr w:type="spellStart"/>
+            <w:r>
+              <w:rPr>
+                <w:rFonts w:asciiTheme="minorHAnsi" w:eastAsiaTheme="minorHAnsi" w:hAnsiTheme="minorHAnsi" w:cstheme="minorBidi"/>
+                <w:color w:val="808080" w:themeColor="background1" w:themeShade="80"/>
+                <w:sz w:val="22"/>
+                <w:szCs w:val="22"/>
+              </w:rPr>
+              <w:t>detailView</w:t>
+            </w:r>
+            <w:proofErr w:type="spellEnd"/>
+            <w:r>
+              <w:rPr>
+                <w:rFonts w:asciiTheme="minorHAnsi" w:eastAsiaTheme="minorHAnsi" w:hAnsiTheme="minorHAnsi" w:cstheme="minorBidi"/>
+                <w:color w:val="808080" w:themeColor="background1" w:themeShade="80"/>
+                <w:sz w:val="22"/>
+                <w:szCs w:val="22"/>
+              </w:rPr>
+              <w:t xml:space="preserve">: </w:t>
+            </w:r>
+            <w:proofErr w:type="spellStart"/>
+            <w:r>
+              <w:rPr>
+                <w:rFonts w:asciiTheme="minorHAnsi" w:eastAsiaTheme="minorHAnsi" w:hAnsiTheme="minorHAnsi" w:cstheme="minorBidi"/>
+                <w:color w:val="808080" w:themeColor="background1" w:themeShade="80"/>
+                <w:sz w:val="22"/>
+                <w:szCs w:val="22"/>
+              </w:rPr>
+              <w:t>confirmPassword</w:t>
+            </w:r>
+            <w:proofErr w:type="spellEnd"/>
+            <w:r>
+              <w:rPr>
+                <w:rFonts w:asciiTheme="minorHAnsi" w:eastAsiaTheme="minorHAnsi" w:hAnsiTheme="minorHAnsi" w:cstheme="minorBidi"/>
+                <w:color w:val="808080" w:themeColor="background1" w:themeShade="80"/>
+                <w:sz w:val="22"/>
+                <w:szCs w:val="22"/>
+              </w:rPr>
+              <w:t xml:space="preserve"> check</w:t>
             </w:r>
           </w:p>
         </w:tc>
@@ -5662,13 +6077,23 @@
                 <w:szCs w:val="22"/>
               </w:rPr>
             </w:pPr>
-            <w:r>
-              <w:rPr>
-                <w:rFonts w:asciiTheme="minorHAnsi" w:eastAsiaTheme="minorHAnsi" w:hAnsiTheme="minorHAnsi" w:cstheme="minorBidi"/>
-                <w:sz w:val="22"/>
-                <w:szCs w:val="22"/>
-              </w:rPr>
-              <w:t xml:space="preserve">Gewijzigd: </w:t>
+            <w:proofErr w:type="spellStart"/>
+            <w:r>
+              <w:rPr>
+                <w:rFonts w:asciiTheme="minorHAnsi" w:eastAsiaTheme="minorHAnsi" w:hAnsiTheme="minorHAnsi" w:cstheme="minorBidi"/>
+                <w:sz w:val="22"/>
+                <w:szCs w:val="22"/>
+              </w:rPr>
+              <w:t>Gewijzigd</w:t>
+            </w:r>
+            <w:proofErr w:type="spellEnd"/>
+            <w:r>
+              <w:rPr>
+                <w:rFonts w:asciiTheme="minorHAnsi" w:eastAsiaTheme="minorHAnsi" w:hAnsiTheme="minorHAnsi" w:cstheme="minorBidi"/>
+                <w:sz w:val="22"/>
+                <w:szCs w:val="22"/>
+              </w:rPr>
+              <w:t xml:space="preserve">: </w:t>
             </w:r>
             <w:r>
               <w:rPr>
@@ -5692,7 +6117,25 @@
                 <w:sz w:val="22"/>
                 <w:szCs w:val="22"/>
               </w:rPr>
-              <w:t>, team, jobDomain, translation,</w:t>
+              <w:t xml:space="preserve">, team, </w:t>
+            </w:r>
+            <w:proofErr w:type="spellStart"/>
+            <w:r>
+              <w:rPr>
+                <w:rFonts w:asciiTheme="minorHAnsi" w:eastAsiaTheme="minorHAnsi" w:hAnsiTheme="minorHAnsi" w:cstheme="minorBidi"/>
+                <w:sz w:val="22"/>
+                <w:szCs w:val="22"/>
+              </w:rPr>
+              <w:t>jobDomain</w:t>
+            </w:r>
+            <w:proofErr w:type="spellEnd"/>
+            <w:r>
+              <w:rPr>
+                <w:rFonts w:asciiTheme="minorHAnsi" w:eastAsiaTheme="minorHAnsi" w:hAnsiTheme="minorHAnsi" w:cstheme="minorBidi"/>
+                <w:sz w:val="22"/>
+                <w:szCs w:val="22"/>
+              </w:rPr>
+              <w:t>, translation,</w:t>
             </w:r>
             <w:r>
               <w:rPr>
@@ -6569,8 +7012,19 @@
                 <w:szCs w:val="18"/>
                 <w:lang w:val="en-US"/>
               </w:rPr>
-              <w:t xml:space="preserve"> module implementeren</w:t>
-            </w:r>
+              <w:t xml:space="preserve"> module </w:t>
+            </w:r>
+            <w:proofErr w:type="spellStart"/>
+            <w:r>
+              <w:rPr>
+                <w:rFonts w:ascii="Segoe UI" w:eastAsia="Times New Roman" w:hAnsi="Segoe UI" w:cs="Segoe UI"/>
+                <w:sz w:val="18"/>
+                <w:szCs w:val="18"/>
+                <w:lang w:val="en-US"/>
+              </w:rPr>
+              <w:t>implementeren</w:t>
+            </w:r>
+            <w:proofErr w:type="spellEnd"/>
             <w:r>
               <w:rPr>
                 <w:rFonts w:ascii="Segoe UI" w:eastAsia="Times New Roman" w:hAnsi="Segoe UI" w:cs="Segoe UI"/>
@@ -6649,6 +7103,7 @@
                 <w:lang w:val="en-US"/>
               </w:rPr>
             </w:pPr>
+            <w:proofErr w:type="spellStart"/>
             <w:r>
               <w:rPr>
                 <w:rFonts w:ascii="Segoe UI" w:eastAsia="Times New Roman" w:hAnsi="Segoe UI" w:cs="Segoe UI"/>
@@ -6657,7 +7112,18 @@
                 <w:szCs w:val="18"/>
                 <w:lang w:val="en-US"/>
               </w:rPr>
-              <w:t>Zaterdag, 14 Mei, 2016</w:t>
+              <w:t>Zaterdag</w:t>
+            </w:r>
+            <w:proofErr w:type="spellEnd"/>
+            <w:r>
+              <w:rPr>
+                <w:rFonts w:ascii="Segoe UI" w:eastAsia="Times New Roman" w:hAnsi="Segoe UI" w:cs="Segoe UI"/>
+                <w:color w:val="FF0000"/>
+                <w:sz w:val="18"/>
+                <w:szCs w:val="18"/>
+                <w:lang w:val="en-US"/>
+              </w:rPr>
+              <w:t>, 14 Mei, 2016</w:t>
             </w:r>
             <w:r>
               <w:rPr>
@@ -6805,6 +7271,7 @@
                 <w:lang w:val="en-US"/>
               </w:rPr>
             </w:pPr>
+            <w:proofErr w:type="spellStart"/>
             <w:r>
               <w:rPr>
                 <w:rFonts w:ascii="Segoe UI" w:eastAsia="Times New Roman" w:hAnsi="Segoe UI" w:cs="Segoe UI"/>
@@ -6833,7 +7300,18 @@
                 <w:szCs w:val="18"/>
                 <w:lang w:val="en-US"/>
               </w:rPr>
-              <w:t>dag, 1</w:t>
+              <w:t>dag</w:t>
+            </w:r>
+            <w:proofErr w:type="spellEnd"/>
+            <w:r>
+              <w:rPr>
+                <w:rFonts w:ascii="Segoe UI" w:eastAsia="Times New Roman" w:hAnsi="Segoe UI" w:cs="Segoe UI"/>
+                <w:color w:val="FF0000"/>
+                <w:sz w:val="18"/>
+                <w:szCs w:val="18"/>
+                <w:lang w:val="en-US"/>
+              </w:rPr>
+              <w:t>, 1</w:t>
             </w:r>
             <w:r>
               <w:rPr>
@@ -7342,7 +7820,27 @@
                 <w:szCs w:val="18"/>
                 <w:lang w:val="en-US"/>
               </w:rPr>
-              <w:t xml:space="preserve">Multiple select met Angular ui-router (https://github.com/angular-ui/ui-select/wiki). </w:t>
+              <w:t xml:space="preserve">Multiple select met Angular </w:t>
+            </w:r>
+            <w:proofErr w:type="spellStart"/>
+            <w:r>
+              <w:rPr>
+                <w:rFonts w:ascii="Segoe UI" w:eastAsia="Times New Roman" w:hAnsi="Segoe UI" w:cs="Segoe UI"/>
+                <w:sz w:val="18"/>
+                <w:szCs w:val="18"/>
+                <w:lang w:val="en-US"/>
+              </w:rPr>
+              <w:t>ui</w:t>
+            </w:r>
+            <w:proofErr w:type="spellEnd"/>
+            <w:r>
+              <w:rPr>
+                <w:rFonts w:ascii="Segoe UI" w:eastAsia="Times New Roman" w:hAnsi="Segoe UI" w:cs="Segoe UI"/>
+                <w:sz w:val="18"/>
+                <w:szCs w:val="18"/>
+                <w:lang w:val="en-US"/>
+              </w:rPr>
+              <w:t xml:space="preserve">-router (https://github.com/angular-ui/ui-select/wiki). </w:t>
             </w:r>
             <w:r>
               <w:rPr>
@@ -7838,37 +8336,84 @@
                 <w:rFonts w:ascii="Segoe UI" w:eastAsia="Times New Roman" w:hAnsi="Segoe UI" w:cs="Segoe UI"/>
                 <w:sz w:val="18"/>
                 <w:szCs w:val="18"/>
-              </w:rPr>
-            </w:pPr>
-            <w:r>
-              <w:rPr>
-                <w:rFonts w:ascii="Segoe UI" w:eastAsia="Times New Roman" w:hAnsi="Segoe UI" w:cs="Segoe UI"/>
-                <w:sz w:val="18"/>
-                <w:szCs w:val="18"/>
-              </w:rPr>
-              <w:t>-Jobdomains-Edit multiple select fixen;</w:t>
-            </w:r>
-          </w:p>
-        </w:tc>
-        <w:tc>
-          <w:tcPr>
-            <w:tcW w:w="2767" w:type="dxa"/>
-          </w:tcPr>
-          <w:p/>
-        </w:tc>
-        <w:tc>
-          <w:tcPr>
-            <w:tcW w:w="4066" w:type="dxa"/>
-          </w:tcPr>
-          <w:p>
-            <w:pPr>
-              <w:pStyle w:val="HTMLPreformatted"/>
-              <w:shd w:val="clear" w:color="auto" w:fill="FFFFFF"/>
-              <w:rPr>
-                <w:rFonts w:asciiTheme="minorHAnsi" w:eastAsiaTheme="minorHAnsi" w:hAnsiTheme="minorHAnsi" w:cstheme="minorBidi"/>
-                <w:sz w:val="22"/>
-                <w:szCs w:val="22"/>
-                <w:lang w:val="nl-NL"/>
+                <w:lang w:val="en-US"/>
+              </w:rPr>
+            </w:pPr>
+            <w:r>
+              <w:rPr>
+                <w:rFonts w:ascii="Segoe UI" w:eastAsia="Times New Roman" w:hAnsi="Segoe UI" w:cs="Segoe UI"/>
+                <w:sz w:val="18"/>
+                <w:szCs w:val="18"/>
+                <w:lang w:val="en-US"/>
+              </w:rPr>
+              <w:t>-</w:t>
+            </w:r>
+            <w:proofErr w:type="spellStart"/>
+            <w:r>
+              <w:rPr>
+                <w:rFonts w:ascii="Segoe UI" w:eastAsia="Times New Roman" w:hAnsi="Segoe UI" w:cs="Segoe UI"/>
+                <w:sz w:val="18"/>
+                <w:szCs w:val="18"/>
+                <w:lang w:val="en-US"/>
+              </w:rPr>
+              <w:t>Jobdomains</w:t>
+            </w:r>
+            <w:proofErr w:type="spellEnd"/>
+            <w:r>
+              <w:rPr>
+                <w:rFonts w:ascii="Segoe UI" w:eastAsia="Times New Roman" w:hAnsi="Segoe UI" w:cs="Segoe UI"/>
+                <w:sz w:val="18"/>
+                <w:szCs w:val="18"/>
+                <w:lang w:val="en-US"/>
+              </w:rPr>
+              <w:t xml:space="preserve">-Edit multiple select </w:t>
+            </w:r>
+            <w:proofErr w:type="spellStart"/>
+            <w:r>
+              <w:rPr>
+                <w:rFonts w:ascii="Segoe UI" w:eastAsia="Times New Roman" w:hAnsi="Segoe UI" w:cs="Segoe UI"/>
+                <w:sz w:val="18"/>
+                <w:szCs w:val="18"/>
+                <w:lang w:val="en-US"/>
+              </w:rPr>
+              <w:t>fixen</w:t>
+            </w:r>
+            <w:proofErr w:type="spellEnd"/>
+            <w:r>
+              <w:rPr>
+                <w:rFonts w:ascii="Segoe UI" w:eastAsia="Times New Roman" w:hAnsi="Segoe UI" w:cs="Segoe UI"/>
+                <w:sz w:val="18"/>
+                <w:szCs w:val="18"/>
+                <w:lang w:val="en-US"/>
+              </w:rPr>
+              <w:t>;</w:t>
+            </w:r>
+          </w:p>
+        </w:tc>
+        <w:tc>
+          <w:tcPr>
+            <w:tcW w:w="2767" w:type="dxa"/>
+          </w:tcPr>
+          <w:p>
+            <w:pPr>
+              <w:rPr>
+                <w:lang w:val="en-US"/>
+              </w:rPr>
+            </w:pPr>
+          </w:p>
+        </w:tc>
+        <w:tc>
+          <w:tcPr>
+            <w:tcW w:w="4066" w:type="dxa"/>
+          </w:tcPr>
+          <w:p>
+            <w:pPr>
+              <w:pStyle w:val="HTMLPreformatted"/>
+              <w:shd w:val="clear" w:color="auto" w:fill="FFFFFF"/>
+              <w:rPr>
+                <w:rFonts w:asciiTheme="minorHAnsi" w:eastAsiaTheme="minorHAnsi" w:hAnsiTheme="minorHAnsi" w:cstheme="minorBidi"/>
+                <w:sz w:val="22"/>
+                <w:szCs w:val="22"/>
               </w:rPr>
             </w:pPr>
           </w:p>
@@ -7904,29 +8449,35 @@
                 <w:rFonts w:ascii="Segoe UI" w:eastAsia="Times New Roman" w:hAnsi="Segoe UI" w:cs="Segoe UI"/>
                 <w:sz w:val="18"/>
                 <w:szCs w:val="18"/>
-              </w:rPr>
-            </w:pPr>
-          </w:p>
-        </w:tc>
-        <w:tc>
-          <w:tcPr>
-            <w:tcW w:w="2767" w:type="dxa"/>
-          </w:tcPr>
-          <w:p/>
-        </w:tc>
-        <w:tc>
-          <w:tcPr>
-            <w:tcW w:w="4066" w:type="dxa"/>
-          </w:tcPr>
-          <w:p>
-            <w:pPr>
-              <w:pStyle w:val="HTMLPreformatted"/>
-              <w:shd w:val="clear" w:color="auto" w:fill="FFFFFF"/>
-              <w:rPr>
-                <w:rFonts w:asciiTheme="minorHAnsi" w:eastAsiaTheme="minorHAnsi" w:hAnsiTheme="minorHAnsi" w:cstheme="minorBidi"/>
-                <w:sz w:val="22"/>
-                <w:szCs w:val="22"/>
-                <w:lang w:val="nl-NL"/>
+                <w:lang w:val="en-US"/>
+              </w:rPr>
+            </w:pPr>
+          </w:p>
+        </w:tc>
+        <w:tc>
+          <w:tcPr>
+            <w:tcW w:w="2767" w:type="dxa"/>
+          </w:tcPr>
+          <w:p>
+            <w:pPr>
+              <w:rPr>
+                <w:lang w:val="en-US"/>
+              </w:rPr>
+            </w:pPr>
+          </w:p>
+        </w:tc>
+        <w:tc>
+          <w:tcPr>
+            <w:tcW w:w="4066" w:type="dxa"/>
+          </w:tcPr>
+          <w:p>
+            <w:pPr>
+              <w:pStyle w:val="HTMLPreformatted"/>
+              <w:shd w:val="clear" w:color="auto" w:fill="FFFFFF"/>
+              <w:rPr>
+                <w:rFonts w:asciiTheme="minorHAnsi" w:eastAsiaTheme="minorHAnsi" w:hAnsiTheme="minorHAnsi" w:cstheme="minorBidi"/>
+                <w:sz w:val="22"/>
+                <w:szCs w:val="22"/>
               </w:rPr>
             </w:pPr>
           </w:p>
@@ -8859,8 +9410,6 @@
               </w:rPr>
               <w:t>18:00</w:t>
             </w:r>
-            <w:bookmarkStart w:id="0" w:name="_GoBack"/>
-            <w:bookmarkEnd w:id="0"/>
           </w:p>
         </w:tc>
         <w:tc>
@@ -8932,15 +9481,7 @@
                 <w:sz w:val="18"/>
                 <w:szCs w:val="18"/>
               </w:rPr>
-              <w:t>Settings – Afdeling</w:t>
-            </w:r>
-            <w:r>
-              <w:rPr>
-                <w:rFonts w:ascii="Segoe UI" w:eastAsia="Times New Roman" w:hAnsi="Segoe UI" w:cs="Segoe UI"/>
-                <w:sz w:val="18"/>
-                <w:szCs w:val="18"/>
-              </w:rPr>
-              <w:t>:</w:t>
+              <w:t>Settings – Afdeling:</w:t>
             </w:r>
             <w:r>
               <w:rPr>
@@ -9018,15 +9559,7 @@
                 <w:sz w:val="18"/>
                 <w:szCs w:val="18"/>
               </w:rPr>
-              <w:t>Settings – Afdeling:</w:t>
-            </w:r>
-            <w:r>
-              <w:rPr>
-                <w:rFonts w:ascii="Segoe UI" w:eastAsia="Times New Roman" w:hAnsi="Segoe UI" w:cs="Segoe UI"/>
-                <w:sz w:val="18"/>
-                <w:szCs w:val="18"/>
-              </w:rPr>
-              <w:t xml:space="preserve"> </w:t>
+              <w:t xml:space="preserve">Settings – Afdeling: </w:t>
             </w:r>
             <w:r>
               <w:rPr>
@@ -9063,6 +9596,171 @@
                 <w:lang w:val="nl-NL"/>
               </w:rPr>
             </w:pPr>
+          </w:p>
+        </w:tc>
+      </w:tr>
+      <w:tr>
+        <w:tc>
+          <w:tcPr>
+            <w:tcW w:w="7387" w:type="dxa"/>
+          </w:tcPr>
+          <w:p>
+            <w:pPr>
+              <w:shd w:val="clear" w:color="auto" w:fill="FFFFFF"/>
+              <w:tabs>
+                <w:tab w:val="left" w:pos="916"/>
+                <w:tab w:val="left" w:pos="1832"/>
+                <w:tab w:val="left" w:pos="2748"/>
+                <w:tab w:val="left" w:pos="3664"/>
+                <w:tab w:val="left" w:pos="4580"/>
+                <w:tab w:val="left" w:pos="5496"/>
+                <w:tab w:val="left" w:pos="6412"/>
+                <w:tab w:val="left" w:pos="7328"/>
+                <w:tab w:val="left" w:pos="8244"/>
+                <w:tab w:val="left" w:pos="9160"/>
+                <w:tab w:val="left" w:pos="10076"/>
+                <w:tab w:val="left" w:pos="10992"/>
+                <w:tab w:val="left" w:pos="11908"/>
+                <w:tab w:val="left" w:pos="12824"/>
+                <w:tab w:val="left" w:pos="13740"/>
+                <w:tab w:val="left" w:pos="14656"/>
+              </w:tabs>
+              <w:rPr>
+                <w:rFonts w:ascii="Segoe UI" w:eastAsia="Times New Roman" w:hAnsi="Segoe UI" w:cs="Segoe UI"/>
+                <w:color w:val="FF0000"/>
+                <w:sz w:val="18"/>
+                <w:szCs w:val="18"/>
+              </w:rPr>
+            </w:pPr>
+            <w:r>
+              <w:rPr>
+                <w:rFonts w:ascii="Segoe UI" w:eastAsia="Times New Roman" w:hAnsi="Segoe UI" w:cs="Segoe UI"/>
+                <w:color w:val="FF0000"/>
+                <w:sz w:val="18"/>
+                <w:szCs w:val="18"/>
+              </w:rPr>
+              <w:t>maandag 30 mei 2016</w:t>
+            </w:r>
+          </w:p>
+        </w:tc>
+        <w:tc>
+          <w:tcPr>
+            <w:tcW w:w="2767" w:type="dxa"/>
+          </w:tcPr>
+          <w:p>
+            <w:pPr>
+              <w:rPr>
+                <w:color w:val="FF0000"/>
+              </w:rPr>
+            </w:pPr>
+          </w:p>
+        </w:tc>
+        <w:tc>
+          <w:tcPr>
+            <w:tcW w:w="4066" w:type="dxa"/>
+          </w:tcPr>
+          <w:p>
+            <w:pPr>
+              <w:pStyle w:val="HTMLPreformatted"/>
+              <w:shd w:val="clear" w:color="auto" w:fill="FFFFFF"/>
+              <w:rPr>
+                <w:rFonts w:asciiTheme="minorHAnsi" w:eastAsiaTheme="minorHAnsi" w:hAnsiTheme="minorHAnsi" w:cstheme="minorBidi"/>
+                <w:color w:val="FF0000"/>
+                <w:sz w:val="22"/>
+                <w:szCs w:val="22"/>
+                <w:lang w:val="nl-NL"/>
+              </w:rPr>
+            </w:pPr>
+          </w:p>
+        </w:tc>
+      </w:tr>
+      <w:tr>
+        <w:tc>
+          <w:tcPr>
+            <w:tcW w:w="7387" w:type="dxa"/>
+          </w:tcPr>
+          <w:p>
+            <w:pPr>
+              <w:shd w:val="clear" w:color="auto" w:fill="FFFFFF"/>
+              <w:tabs>
+                <w:tab w:val="left" w:pos="916"/>
+                <w:tab w:val="left" w:pos="1832"/>
+                <w:tab w:val="left" w:pos="2748"/>
+                <w:tab w:val="left" w:pos="3664"/>
+                <w:tab w:val="left" w:pos="4580"/>
+                <w:tab w:val="left" w:pos="5496"/>
+                <w:tab w:val="left" w:pos="6412"/>
+                <w:tab w:val="left" w:pos="7328"/>
+                <w:tab w:val="left" w:pos="8244"/>
+                <w:tab w:val="left" w:pos="9160"/>
+                <w:tab w:val="left" w:pos="10076"/>
+                <w:tab w:val="left" w:pos="10992"/>
+                <w:tab w:val="left" w:pos="11908"/>
+                <w:tab w:val="left" w:pos="12824"/>
+                <w:tab w:val="left" w:pos="13740"/>
+                <w:tab w:val="left" w:pos="14656"/>
+              </w:tabs>
+              <w:rPr>
+                <w:rFonts w:ascii="Segoe UI" w:eastAsia="Times New Roman" w:hAnsi="Segoe UI" w:cs="Segoe UI"/>
+                <w:sz w:val="18"/>
+                <w:szCs w:val="18"/>
+              </w:rPr>
+            </w:pPr>
+            <w:r>
+              <w:rPr>
+                <w:rFonts w:ascii="Segoe UI" w:eastAsia="Times New Roman" w:hAnsi="Segoe UI" w:cs="Segoe UI"/>
+                <w:sz w:val="18"/>
+                <w:szCs w:val="18"/>
+              </w:rPr>
+              <w:t>Settings – Matching systeem</w:t>
+            </w:r>
+          </w:p>
+        </w:tc>
+        <w:tc>
+          <w:tcPr>
+            <w:tcW w:w="2767" w:type="dxa"/>
+          </w:tcPr>
+          <w:p>
+            <w:r>
+              <w:t>90%</w:t>
+            </w:r>
+          </w:p>
+        </w:tc>
+        <w:tc>
+          <w:tcPr>
+            <w:tcW w:w="4066" w:type="dxa"/>
+          </w:tcPr>
+          <w:p>
+            <w:pPr>
+              <w:pStyle w:val="HTMLPreformatted"/>
+              <w:shd w:val="clear" w:color="auto" w:fill="FFFFFF"/>
+              <w:rPr>
+                <w:rFonts w:asciiTheme="minorHAnsi" w:eastAsiaTheme="minorHAnsi" w:hAnsiTheme="minorHAnsi" w:cstheme="minorBidi"/>
+                <w:sz w:val="22"/>
+                <w:szCs w:val="22"/>
+                <w:lang w:val="nl-NL"/>
+              </w:rPr>
+            </w:pPr>
+            <w:r>
+              <w:rPr>
+                <w:rFonts w:asciiTheme="minorHAnsi" w:eastAsiaTheme="minorHAnsi" w:hAnsiTheme="minorHAnsi" w:cstheme="minorBidi"/>
+                <w:sz w:val="22"/>
+                <w:szCs w:val="22"/>
+                <w:lang w:val="nl-NL"/>
+              </w:rPr>
+              <w:t>Alleen het toepassen van Sets werkt nog ni</w:t>
+            </w:r>
+            <w:bookmarkStart w:id="0" w:name="_GoBack"/>
+            <w:bookmarkEnd w:id="0"/>
+            <w:r>
+              <w:rPr>
+                <w:rFonts w:asciiTheme="minorHAnsi" w:eastAsiaTheme="minorHAnsi" w:hAnsiTheme="minorHAnsi" w:cstheme="minorBidi"/>
+                <w:sz w:val="22"/>
+                <w:szCs w:val="22"/>
+                <w:lang w:val="nl-NL"/>
+              </w:rPr>
+              <w:t>et 100%</w:t>
+            </w:r>
           </w:p>
         </w:tc>
       </w:tr>

</xml_diff>

<commit_message>
Pagination bij Mijn vacatures – listView Mijn vacatures -  detailView – Mijn match Dashboard: Activiteiten (listView) Directorystructuur wijzigen: ''/app/components/...' wordt ''/app/...' Alle verwijzingen in html / js aanpassen.
</commit_message>
<xml_diff>
--- a/Docs/ToDo.docx
+++ b/Docs/ToDo.docx
@@ -9328,7 +9328,31 @@
                 <w:sz w:val="18"/>
                 <w:szCs w:val="18"/>
               </w:rPr>
-              <w:t>Jobs overzicht pagina en detailView pagina</w:t>
+              <w:t>Mijn vacatures –</w:t>
+            </w:r>
+            <w:r>
+              <w:rPr>
+                <w:rFonts w:ascii="Segoe UI" w:eastAsia="Times New Roman" w:hAnsi="Segoe UI" w:cs="Segoe UI"/>
+                <w:sz w:val="18"/>
+                <w:szCs w:val="18"/>
+              </w:rPr>
+              <w:t xml:space="preserve"> </w:t>
+            </w:r>
+            <w:r>
+              <w:rPr>
+                <w:rFonts w:ascii="Segoe UI" w:eastAsia="Times New Roman" w:hAnsi="Segoe UI" w:cs="Segoe UI"/>
+                <w:sz w:val="18"/>
+                <w:szCs w:val="18"/>
+              </w:rPr>
+              <w:t xml:space="preserve">listView </w:t>
+            </w:r>
+            <w:r>
+              <w:rPr>
+                <w:rFonts w:ascii="Segoe UI" w:eastAsia="Times New Roman" w:hAnsi="Segoe UI" w:cs="Segoe UI"/>
+                <w:sz w:val="18"/>
+                <w:szCs w:val="18"/>
+              </w:rPr>
+              <w:t>en detailView pagina</w:t>
             </w:r>
           </w:p>
         </w:tc>
@@ -9388,28 +9412,54 @@
               </w:tabs>
               <w:rPr>
                 <w:rFonts w:ascii="Segoe UI" w:eastAsia="Times New Roman" w:hAnsi="Segoe UI" w:cs="Segoe UI"/>
-                <w:sz w:val="18"/>
-                <w:szCs w:val="18"/>
-              </w:rPr>
-            </w:pPr>
-          </w:p>
-        </w:tc>
-        <w:tc>
-          <w:tcPr>
-            <w:tcW w:w="2767" w:type="dxa"/>
-          </w:tcPr>
-          <w:p/>
-        </w:tc>
-        <w:tc>
-          <w:tcPr>
-            <w:tcW w:w="4066" w:type="dxa"/>
-          </w:tcPr>
-          <w:p>
-            <w:pPr>
-              <w:pStyle w:val="HTMLPreformatted"/>
-              <w:shd w:val="clear" w:color="auto" w:fill="FFFFFF"/>
-              <w:rPr>
-                <w:rFonts w:asciiTheme="minorHAnsi" w:eastAsiaTheme="minorHAnsi" w:hAnsiTheme="minorHAnsi" w:cstheme="minorBidi"/>
+                <w:color w:val="FF0000"/>
+                <w:sz w:val="18"/>
+                <w:szCs w:val="18"/>
+              </w:rPr>
+            </w:pPr>
+            <w:r>
+              <w:rPr>
+                <w:rFonts w:ascii="Segoe UI" w:eastAsia="Times New Roman" w:hAnsi="Segoe UI" w:cs="Segoe UI"/>
+                <w:color w:val="FF0000"/>
+                <w:sz w:val="18"/>
+                <w:szCs w:val="18"/>
+              </w:rPr>
+              <w:t>woensdag 1 juni 2016 18:00</w:t>
+            </w:r>
+            <w:r>
+              <w:rPr>
+                <w:rFonts w:ascii="Segoe UI" w:eastAsia="Times New Roman" w:hAnsi="Segoe UI" w:cs="Segoe UI"/>
+                <w:color w:val="FF0000"/>
+                <w:sz w:val="18"/>
+                <w:szCs w:val="18"/>
+              </w:rPr>
+              <w:t xml:space="preserve"> – 20:00</w:t>
+            </w:r>
+          </w:p>
+        </w:tc>
+        <w:tc>
+          <w:tcPr>
+            <w:tcW w:w="2767" w:type="dxa"/>
+          </w:tcPr>
+          <w:p>
+            <w:pPr>
+              <w:rPr>
+                <w:color w:val="FF0000"/>
+              </w:rPr>
+            </w:pPr>
+          </w:p>
+        </w:tc>
+        <w:tc>
+          <w:tcPr>
+            <w:tcW w:w="4066" w:type="dxa"/>
+          </w:tcPr>
+          <w:p>
+            <w:pPr>
+              <w:pStyle w:val="HTMLPreformatted"/>
+              <w:shd w:val="clear" w:color="auto" w:fill="FFFFFF"/>
+              <w:rPr>
+                <w:rFonts w:asciiTheme="minorHAnsi" w:eastAsiaTheme="minorHAnsi" w:hAnsiTheme="minorHAnsi" w:cstheme="minorBidi"/>
+                <w:color w:val="FF0000"/>
                 <w:sz w:val="22"/>
                 <w:szCs w:val="22"/>
                 <w:lang w:val="nl-NL"/>
@@ -9456,33 +9506,616 @@
                 <w:sz w:val="18"/>
                 <w:szCs w:val="18"/>
               </w:rPr>
-              <w:t xml:space="preserve">Match pagina </w:t>
+              <w:t>Mijn vacatures</w:t>
+            </w:r>
+            <w:r>
+              <w:rPr>
+                <w:rFonts w:ascii="Segoe UI" w:eastAsia="Times New Roman" w:hAnsi="Segoe UI" w:cs="Segoe UI"/>
+                <w:sz w:val="18"/>
+                <w:szCs w:val="18"/>
+              </w:rPr>
+              <w:t xml:space="preserve"> – matching score tonen, uren per week formatteren, land ophalen a.h.v. countryCodes</w:t>
+            </w:r>
+          </w:p>
+        </w:tc>
+        <w:tc>
+          <w:tcPr>
+            <w:tcW w:w="2767" w:type="dxa"/>
+          </w:tcPr>
+          <w:p/>
+        </w:tc>
+        <w:tc>
+          <w:tcPr>
+            <w:tcW w:w="4066" w:type="dxa"/>
+          </w:tcPr>
+          <w:p>
+            <w:pPr>
+              <w:pStyle w:val="HTMLPreformatted"/>
+              <w:shd w:val="clear" w:color="auto" w:fill="FFFFFF"/>
+              <w:rPr>
+                <w:rFonts w:asciiTheme="minorHAnsi" w:eastAsiaTheme="minorHAnsi" w:hAnsiTheme="minorHAnsi" w:cstheme="minorBidi"/>
+                <w:sz w:val="22"/>
+                <w:szCs w:val="22"/>
+                <w:lang w:val="nl-NL"/>
+              </w:rPr>
+            </w:pPr>
+          </w:p>
+        </w:tc>
+      </w:tr>
+      <w:tr>
+        <w:tc>
+          <w:tcPr>
+            <w:tcW w:w="7387" w:type="dxa"/>
+          </w:tcPr>
+          <w:p>
+            <w:pPr>
+              <w:shd w:val="clear" w:color="auto" w:fill="FFFFFF"/>
+              <w:tabs>
+                <w:tab w:val="left" w:pos="916"/>
+                <w:tab w:val="left" w:pos="1832"/>
+                <w:tab w:val="left" w:pos="2748"/>
+                <w:tab w:val="left" w:pos="3664"/>
+                <w:tab w:val="left" w:pos="4580"/>
+                <w:tab w:val="left" w:pos="5496"/>
+                <w:tab w:val="left" w:pos="6412"/>
+                <w:tab w:val="left" w:pos="7328"/>
+                <w:tab w:val="left" w:pos="8244"/>
+                <w:tab w:val="left" w:pos="9160"/>
+                <w:tab w:val="left" w:pos="10076"/>
+                <w:tab w:val="left" w:pos="10992"/>
+                <w:tab w:val="left" w:pos="11908"/>
+                <w:tab w:val="left" w:pos="12824"/>
+                <w:tab w:val="left" w:pos="13740"/>
+                <w:tab w:val="left" w:pos="14656"/>
+              </w:tabs>
+              <w:rPr>
+                <w:rFonts w:ascii="Segoe UI" w:eastAsia="Times New Roman" w:hAnsi="Segoe UI" w:cs="Segoe UI"/>
+                <w:sz w:val="18"/>
+                <w:szCs w:val="18"/>
+              </w:rPr>
+            </w:pPr>
+            <w:r>
+              <w:rPr>
+                <w:rFonts w:ascii="Segoe UI" w:eastAsia="Times New Roman" w:hAnsi="Segoe UI" w:cs="Segoe UI"/>
+                <w:sz w:val="18"/>
+                <w:szCs w:val="18"/>
+              </w:rPr>
+              <w:t>Toon job.city| countryName | formatHours(data.job.hours)</w:t>
+            </w:r>
+          </w:p>
+        </w:tc>
+        <w:tc>
+          <w:tcPr>
+            <w:tcW w:w="2767" w:type="dxa"/>
+          </w:tcPr>
+          <w:p>
+            <w:pPr>
+              <w:rPr>
+                <w:rFonts w:ascii="Segoe UI" w:eastAsia="Times New Roman" w:hAnsi="Segoe UI" w:cs="Segoe UI"/>
+                <w:sz w:val="18"/>
+                <w:szCs w:val="18"/>
+              </w:rPr>
+            </w:pPr>
+            <w:r>
+              <w:rPr>
+                <w:rFonts w:ascii="Segoe UI" w:eastAsia="Times New Roman" w:hAnsi="Segoe UI" w:cs="Segoe UI"/>
+                <w:sz w:val="18"/>
+                <w:szCs w:val="18"/>
+              </w:rPr>
+              <w:t>ok</w:t>
+            </w:r>
+          </w:p>
+        </w:tc>
+        <w:tc>
+          <w:tcPr>
+            <w:tcW w:w="4066" w:type="dxa"/>
+          </w:tcPr>
+          <w:p>
+            <w:pPr>
+              <w:pStyle w:val="HTMLPreformatted"/>
+              <w:shd w:val="clear" w:color="auto" w:fill="FFFFFF"/>
+              <w:rPr>
+                <w:rFonts w:ascii="Segoe UI" w:hAnsi="Segoe UI" w:cs="Segoe UI"/>
+                <w:sz w:val="18"/>
+                <w:szCs w:val="18"/>
+                <w:lang w:val="nl-NL"/>
+              </w:rPr>
+            </w:pPr>
+          </w:p>
+        </w:tc>
+      </w:tr>
+      <w:tr>
+        <w:tc>
+          <w:tcPr>
+            <w:tcW w:w="7387" w:type="dxa"/>
+          </w:tcPr>
+          <w:p>
+            <w:pPr>
+              <w:shd w:val="clear" w:color="auto" w:fill="FFFFFF"/>
+              <w:tabs>
+                <w:tab w:val="left" w:pos="916"/>
+                <w:tab w:val="left" w:pos="1832"/>
+                <w:tab w:val="left" w:pos="2748"/>
+                <w:tab w:val="left" w:pos="3664"/>
+                <w:tab w:val="left" w:pos="4580"/>
+                <w:tab w:val="left" w:pos="5496"/>
+                <w:tab w:val="left" w:pos="6412"/>
+                <w:tab w:val="left" w:pos="7328"/>
+                <w:tab w:val="left" w:pos="8244"/>
+                <w:tab w:val="left" w:pos="9160"/>
+                <w:tab w:val="left" w:pos="10076"/>
+                <w:tab w:val="left" w:pos="10992"/>
+                <w:tab w:val="left" w:pos="11908"/>
+                <w:tab w:val="left" w:pos="12824"/>
+                <w:tab w:val="left" w:pos="13740"/>
+                <w:tab w:val="left" w:pos="14656"/>
+              </w:tabs>
+              <w:rPr>
+                <w:rFonts w:ascii="Segoe UI" w:eastAsia="Times New Roman" w:hAnsi="Segoe UI" w:cs="Segoe UI"/>
+                <w:sz w:val="18"/>
+                <w:szCs w:val="18"/>
+              </w:rPr>
+            </w:pPr>
+          </w:p>
+        </w:tc>
+        <w:tc>
+          <w:tcPr>
+            <w:tcW w:w="2767" w:type="dxa"/>
+          </w:tcPr>
+          <w:p>
+            <w:pPr>
+              <w:rPr>
+                <w:rFonts w:ascii="Segoe UI" w:eastAsia="Times New Roman" w:hAnsi="Segoe UI" w:cs="Segoe UI"/>
+                <w:sz w:val="18"/>
+                <w:szCs w:val="18"/>
+              </w:rPr>
+            </w:pPr>
+          </w:p>
+        </w:tc>
+        <w:tc>
+          <w:tcPr>
+            <w:tcW w:w="4066" w:type="dxa"/>
+          </w:tcPr>
+          <w:p>
+            <w:pPr>
+              <w:pStyle w:val="HTMLPreformatted"/>
+              <w:shd w:val="clear" w:color="auto" w:fill="FFFFFF"/>
+              <w:rPr>
+                <w:rFonts w:ascii="Segoe UI" w:hAnsi="Segoe UI" w:cs="Segoe UI"/>
+                <w:sz w:val="18"/>
+                <w:szCs w:val="18"/>
+                <w:lang w:val="nl-NL"/>
+              </w:rPr>
+            </w:pPr>
+          </w:p>
+        </w:tc>
+      </w:tr>
+      <w:tr>
+        <w:tc>
+          <w:tcPr>
+            <w:tcW w:w="7387" w:type="dxa"/>
+          </w:tcPr>
+          <w:p>
+            <w:pPr>
+              <w:shd w:val="clear" w:color="auto" w:fill="FFFFFF"/>
+              <w:tabs>
+                <w:tab w:val="left" w:pos="916"/>
+                <w:tab w:val="left" w:pos="1832"/>
+                <w:tab w:val="left" w:pos="2748"/>
+                <w:tab w:val="left" w:pos="3664"/>
+                <w:tab w:val="left" w:pos="4580"/>
+                <w:tab w:val="left" w:pos="5496"/>
+                <w:tab w:val="left" w:pos="6412"/>
+                <w:tab w:val="left" w:pos="7328"/>
+                <w:tab w:val="left" w:pos="8244"/>
+                <w:tab w:val="left" w:pos="9160"/>
+                <w:tab w:val="left" w:pos="10076"/>
+                <w:tab w:val="left" w:pos="10992"/>
+                <w:tab w:val="left" w:pos="11908"/>
+                <w:tab w:val="left" w:pos="12824"/>
+                <w:tab w:val="left" w:pos="13740"/>
+                <w:tab w:val="left" w:pos="14656"/>
+              </w:tabs>
+              <w:rPr>
+                <w:rFonts w:ascii="Segoe UI" w:eastAsia="Times New Roman" w:hAnsi="Segoe UI" w:cs="Segoe UI"/>
+                <w:color w:val="FF0000"/>
+                <w:sz w:val="18"/>
+                <w:szCs w:val="18"/>
+              </w:rPr>
+            </w:pPr>
+            <w:r>
+              <w:rPr>
+                <w:rFonts w:ascii="Segoe UI" w:eastAsia="Times New Roman" w:hAnsi="Segoe UI" w:cs="Segoe UI"/>
+                <w:color w:val="FF0000"/>
+                <w:sz w:val="18"/>
+                <w:szCs w:val="18"/>
+              </w:rPr>
+              <w:t>Thursday, 02 June, 2016</w:t>
+            </w:r>
+            <w:r>
+              <w:rPr>
+                <w:rFonts w:ascii="Segoe UI" w:eastAsia="Times New Roman" w:hAnsi="Segoe UI" w:cs="Segoe UI"/>
+                <w:color w:val="FF0000"/>
+                <w:sz w:val="18"/>
+                <w:szCs w:val="18"/>
+              </w:rPr>
+              <w:t xml:space="preserve"> 11:00-1500 16:00- 1</w:t>
+            </w:r>
+            <w:r>
+              <w:rPr>
+                <w:rFonts w:ascii="Segoe UI" w:eastAsia="Times New Roman" w:hAnsi="Segoe UI" w:cs="Segoe UI"/>
+                <w:color w:val="FF0000"/>
+                <w:sz w:val="18"/>
+                <w:szCs w:val="18"/>
+              </w:rPr>
+              <w:t>9</w:t>
             </w:r>
             <w:bookmarkStart w:id="0" w:name="_GoBack"/>
             <w:bookmarkEnd w:id="0"/>
-          </w:p>
-        </w:tc>
-        <w:tc>
-          <w:tcPr>
-            <w:tcW w:w="2767" w:type="dxa"/>
-          </w:tcPr>
-          <w:p/>
-        </w:tc>
-        <w:tc>
-          <w:tcPr>
-            <w:tcW w:w="4066" w:type="dxa"/>
-          </w:tcPr>
-          <w:p>
-            <w:pPr>
-              <w:pStyle w:val="HTMLPreformatted"/>
-              <w:shd w:val="clear" w:color="auto" w:fill="FFFFFF"/>
-              <w:rPr>
-                <w:rFonts w:asciiTheme="minorHAnsi" w:eastAsiaTheme="minorHAnsi" w:hAnsiTheme="minorHAnsi" w:cstheme="minorBidi"/>
-                <w:sz w:val="22"/>
-                <w:szCs w:val="22"/>
-                <w:lang w:val="nl-NL"/>
-              </w:rPr>
-            </w:pPr>
+            <w:r>
+              <w:rPr>
+                <w:rFonts w:ascii="Segoe UI" w:eastAsia="Times New Roman" w:hAnsi="Segoe UI" w:cs="Segoe UI"/>
+                <w:color w:val="FF0000"/>
+                <w:sz w:val="18"/>
+                <w:szCs w:val="18"/>
+              </w:rPr>
+              <w:t>:00</w:t>
+            </w:r>
+          </w:p>
+        </w:tc>
+        <w:tc>
+          <w:tcPr>
+            <w:tcW w:w="2767" w:type="dxa"/>
+          </w:tcPr>
+          <w:p>
+            <w:pPr>
+              <w:rPr>
+                <w:rFonts w:ascii="Segoe UI" w:eastAsia="Times New Roman" w:hAnsi="Segoe UI" w:cs="Segoe UI"/>
+                <w:sz w:val="18"/>
+                <w:szCs w:val="18"/>
+              </w:rPr>
+            </w:pPr>
+          </w:p>
+        </w:tc>
+        <w:tc>
+          <w:tcPr>
+            <w:tcW w:w="4066" w:type="dxa"/>
+          </w:tcPr>
+          <w:p>
+            <w:pPr>
+              <w:pStyle w:val="HTMLPreformatted"/>
+              <w:shd w:val="clear" w:color="auto" w:fill="FFFFFF"/>
+              <w:rPr>
+                <w:rFonts w:ascii="Segoe UI" w:hAnsi="Segoe UI" w:cs="Segoe UI"/>
+                <w:sz w:val="18"/>
+                <w:szCs w:val="18"/>
+                <w:lang w:val="nl-NL"/>
+              </w:rPr>
+            </w:pPr>
+          </w:p>
+        </w:tc>
+      </w:tr>
+      <w:tr>
+        <w:tc>
+          <w:tcPr>
+            <w:tcW w:w="7387" w:type="dxa"/>
+          </w:tcPr>
+          <w:p>
+            <w:pPr>
+              <w:shd w:val="clear" w:color="auto" w:fill="FFFFFF"/>
+              <w:tabs>
+                <w:tab w:val="left" w:pos="916"/>
+                <w:tab w:val="left" w:pos="1832"/>
+                <w:tab w:val="left" w:pos="2748"/>
+                <w:tab w:val="left" w:pos="3664"/>
+                <w:tab w:val="left" w:pos="4580"/>
+                <w:tab w:val="left" w:pos="5496"/>
+                <w:tab w:val="left" w:pos="6412"/>
+                <w:tab w:val="left" w:pos="7328"/>
+                <w:tab w:val="left" w:pos="8244"/>
+                <w:tab w:val="left" w:pos="9160"/>
+                <w:tab w:val="left" w:pos="10076"/>
+                <w:tab w:val="left" w:pos="10992"/>
+                <w:tab w:val="left" w:pos="11908"/>
+                <w:tab w:val="left" w:pos="12824"/>
+                <w:tab w:val="left" w:pos="13740"/>
+                <w:tab w:val="left" w:pos="14656"/>
+              </w:tabs>
+              <w:rPr>
+                <w:rFonts w:ascii="Segoe UI" w:eastAsia="Times New Roman" w:hAnsi="Segoe UI" w:cs="Segoe UI"/>
+                <w:sz w:val="18"/>
+                <w:szCs w:val="18"/>
+              </w:rPr>
+            </w:pPr>
+            <w:r>
+              <w:rPr>
+                <w:rFonts w:ascii="Segoe UI" w:eastAsia="Times New Roman" w:hAnsi="Segoe UI" w:cs="Segoe UI"/>
+                <w:sz w:val="18"/>
+                <w:szCs w:val="18"/>
+              </w:rPr>
+              <w:t xml:space="preserve">Pagination bij </w:t>
+            </w:r>
+            <w:r>
+              <w:rPr>
+                <w:rFonts w:ascii="Segoe UI" w:eastAsia="Times New Roman" w:hAnsi="Segoe UI" w:cs="Segoe UI"/>
+                <w:sz w:val="18"/>
+                <w:szCs w:val="18"/>
+              </w:rPr>
+              <w:t>Mijn vacatures</w:t>
+            </w:r>
+            <w:r>
+              <w:rPr>
+                <w:rFonts w:ascii="Segoe UI" w:eastAsia="Times New Roman" w:hAnsi="Segoe UI" w:cs="Segoe UI"/>
+                <w:sz w:val="18"/>
+                <w:szCs w:val="18"/>
+              </w:rPr>
+              <w:t xml:space="preserve"> – listView</w:t>
+            </w:r>
+          </w:p>
+        </w:tc>
+        <w:tc>
+          <w:tcPr>
+            <w:tcW w:w="2767" w:type="dxa"/>
+          </w:tcPr>
+          <w:p>
+            <w:pPr>
+              <w:rPr>
+                <w:rFonts w:ascii="Segoe UI" w:eastAsia="Times New Roman" w:hAnsi="Segoe UI" w:cs="Segoe UI"/>
+                <w:sz w:val="18"/>
+                <w:szCs w:val="18"/>
+              </w:rPr>
+            </w:pPr>
+            <w:r>
+              <w:rPr>
+                <w:rFonts w:ascii="Segoe UI" w:eastAsia="Times New Roman" w:hAnsi="Segoe UI" w:cs="Segoe UI"/>
+                <w:sz w:val="18"/>
+                <w:szCs w:val="18"/>
+              </w:rPr>
+              <w:t>Ok</w:t>
+            </w:r>
+          </w:p>
+        </w:tc>
+        <w:tc>
+          <w:tcPr>
+            <w:tcW w:w="4066" w:type="dxa"/>
+          </w:tcPr>
+          <w:p>
+            <w:pPr>
+              <w:pStyle w:val="HTMLPreformatted"/>
+              <w:shd w:val="clear" w:color="auto" w:fill="FFFFFF"/>
+              <w:rPr>
+                <w:rFonts w:ascii="Segoe UI" w:hAnsi="Segoe UI" w:cs="Segoe UI"/>
+                <w:sz w:val="18"/>
+                <w:szCs w:val="18"/>
+                <w:lang w:val="nl-NL"/>
+              </w:rPr>
+            </w:pPr>
+          </w:p>
+        </w:tc>
+      </w:tr>
+      <w:tr>
+        <w:tc>
+          <w:tcPr>
+            <w:tcW w:w="7387" w:type="dxa"/>
+          </w:tcPr>
+          <w:p>
+            <w:pPr>
+              <w:shd w:val="clear" w:color="auto" w:fill="FFFFFF"/>
+              <w:tabs>
+                <w:tab w:val="left" w:pos="916"/>
+                <w:tab w:val="left" w:pos="1832"/>
+                <w:tab w:val="left" w:pos="2748"/>
+                <w:tab w:val="left" w:pos="3664"/>
+                <w:tab w:val="left" w:pos="4580"/>
+                <w:tab w:val="left" w:pos="5496"/>
+                <w:tab w:val="left" w:pos="6412"/>
+                <w:tab w:val="left" w:pos="7328"/>
+                <w:tab w:val="left" w:pos="8244"/>
+                <w:tab w:val="left" w:pos="9160"/>
+                <w:tab w:val="left" w:pos="10076"/>
+                <w:tab w:val="left" w:pos="10992"/>
+                <w:tab w:val="left" w:pos="11908"/>
+                <w:tab w:val="left" w:pos="12824"/>
+                <w:tab w:val="left" w:pos="13740"/>
+                <w:tab w:val="left" w:pos="14656"/>
+              </w:tabs>
+              <w:rPr>
+                <w:rFonts w:ascii="Segoe UI" w:eastAsia="Times New Roman" w:hAnsi="Segoe UI" w:cs="Segoe UI"/>
+                <w:sz w:val="18"/>
+                <w:szCs w:val="18"/>
+              </w:rPr>
+            </w:pPr>
+            <w:r>
+              <w:rPr>
+                <w:rFonts w:ascii="Segoe UI" w:eastAsia="Times New Roman" w:hAnsi="Segoe UI" w:cs="Segoe UI"/>
+                <w:sz w:val="18"/>
+                <w:szCs w:val="18"/>
+              </w:rPr>
+              <w:t>Mijn vacatures -  detai</w:t>
+            </w:r>
+            <w:r>
+              <w:rPr>
+                <w:rFonts w:ascii="Segoe UI" w:eastAsia="Times New Roman" w:hAnsi="Segoe UI" w:cs="Segoe UI"/>
+                <w:sz w:val="18"/>
+                <w:szCs w:val="18"/>
+              </w:rPr>
+              <w:t>l</w:t>
+            </w:r>
+            <w:r>
+              <w:rPr>
+                <w:rFonts w:ascii="Segoe UI" w:eastAsia="Times New Roman" w:hAnsi="Segoe UI" w:cs="Segoe UI"/>
+                <w:sz w:val="18"/>
+                <w:szCs w:val="18"/>
+              </w:rPr>
+              <w:t>View – Mijn match</w:t>
+            </w:r>
+          </w:p>
+        </w:tc>
+        <w:tc>
+          <w:tcPr>
+            <w:tcW w:w="2767" w:type="dxa"/>
+          </w:tcPr>
+          <w:p>
+            <w:pPr>
+              <w:rPr>
+                <w:rFonts w:ascii="Segoe UI" w:eastAsia="Times New Roman" w:hAnsi="Segoe UI" w:cs="Segoe UI"/>
+                <w:sz w:val="18"/>
+                <w:szCs w:val="18"/>
+              </w:rPr>
+            </w:pPr>
+            <w:r>
+              <w:rPr>
+                <w:rFonts w:ascii="Segoe UI" w:eastAsia="Times New Roman" w:hAnsi="Segoe UI" w:cs="Segoe UI"/>
+                <w:sz w:val="18"/>
+                <w:szCs w:val="18"/>
+              </w:rPr>
+              <w:t>ok</w:t>
+            </w:r>
+          </w:p>
+        </w:tc>
+        <w:tc>
+          <w:tcPr>
+            <w:tcW w:w="4066" w:type="dxa"/>
+          </w:tcPr>
+          <w:p>
+            <w:pPr>
+              <w:pStyle w:val="HTMLPreformatted"/>
+              <w:shd w:val="clear" w:color="auto" w:fill="FFFFFF"/>
+              <w:rPr>
+                <w:rFonts w:ascii="Segoe UI" w:hAnsi="Segoe UI" w:cs="Segoe UI"/>
+                <w:sz w:val="18"/>
+                <w:szCs w:val="18"/>
+                <w:lang w:val="nl-NL"/>
+              </w:rPr>
+            </w:pPr>
+            <w:r>
+              <w:rPr>
+                <w:rFonts w:ascii="Segoe UI" w:hAnsi="Segoe UI" w:cs="Segoe UI"/>
+                <w:sz w:val="18"/>
+                <w:szCs w:val="18"/>
+                <w:lang w:val="nl-NL"/>
+              </w:rPr>
+              <w:t>Nog geen Api endpoint om match op te halen, sommige textKeys ontbreken ook. Zie ojt.hrmatchs.com</w:t>
+            </w:r>
+          </w:p>
+        </w:tc>
+      </w:tr>
+      <w:tr>
+        <w:trPr>
+          <w:trHeight w:val="79"/>
+        </w:trPr>
+        <w:tc>
+          <w:tcPr>
+            <w:tcW w:w="7387" w:type="dxa"/>
+          </w:tcPr>
+          <w:p>
+            <w:pPr>
+              <w:shd w:val="clear" w:color="auto" w:fill="FFFFFF"/>
+              <w:tabs>
+                <w:tab w:val="left" w:pos="916"/>
+                <w:tab w:val="left" w:pos="1832"/>
+                <w:tab w:val="left" w:pos="2748"/>
+                <w:tab w:val="left" w:pos="3664"/>
+                <w:tab w:val="left" w:pos="4580"/>
+                <w:tab w:val="left" w:pos="5496"/>
+                <w:tab w:val="left" w:pos="6412"/>
+                <w:tab w:val="left" w:pos="7328"/>
+                <w:tab w:val="left" w:pos="8244"/>
+                <w:tab w:val="left" w:pos="9160"/>
+                <w:tab w:val="left" w:pos="10076"/>
+                <w:tab w:val="left" w:pos="10992"/>
+                <w:tab w:val="left" w:pos="11908"/>
+                <w:tab w:val="left" w:pos="12824"/>
+                <w:tab w:val="left" w:pos="13740"/>
+                <w:tab w:val="left" w:pos="14656"/>
+              </w:tabs>
+              <w:rPr>
+                <w:rFonts w:ascii="Segoe UI" w:eastAsia="Times New Roman" w:hAnsi="Segoe UI" w:cs="Segoe UI"/>
+                <w:sz w:val="18"/>
+                <w:szCs w:val="18"/>
+                <w:lang w:val="en-US"/>
+              </w:rPr>
+            </w:pPr>
+            <w:r>
+              <w:rPr>
+                <w:rFonts w:ascii="Segoe UI" w:eastAsia="Times New Roman" w:hAnsi="Segoe UI" w:cs="Segoe UI"/>
+                <w:sz w:val="18"/>
+                <w:szCs w:val="18"/>
+              </w:rPr>
+              <w:t xml:space="preserve">Dashboard: </w:t>
+            </w:r>
+            <w:r>
+              <w:rPr>
+                <w:rFonts w:ascii="Segoe UI" w:eastAsia="Times New Roman" w:hAnsi="Segoe UI" w:cs="Segoe UI"/>
+                <w:sz w:val="18"/>
+                <w:szCs w:val="18"/>
+              </w:rPr>
+              <w:t>Activiteiten</w:t>
+            </w:r>
+            <w:r>
+              <w:rPr>
+                <w:rFonts w:ascii="Segoe UI" w:eastAsia="Times New Roman" w:hAnsi="Segoe UI" w:cs="Segoe UI"/>
+                <w:sz w:val="18"/>
+                <w:szCs w:val="18"/>
+              </w:rPr>
+              <w:t xml:space="preserve"> </w:t>
+            </w:r>
+            <w:r>
+              <w:rPr>
+                <w:rFonts w:ascii="Segoe UI" w:eastAsia="Times New Roman" w:hAnsi="Segoe UI" w:cs="Segoe UI"/>
+                <w:sz w:val="18"/>
+                <w:szCs w:val="18"/>
+              </w:rPr>
+              <w:t>(listView)</w:t>
+            </w:r>
+          </w:p>
+        </w:tc>
+        <w:tc>
+          <w:tcPr>
+            <w:tcW w:w="2767" w:type="dxa"/>
+          </w:tcPr>
+          <w:p>
+            <w:pPr>
+              <w:rPr>
+                <w:rFonts w:ascii="Segoe UI" w:eastAsia="Times New Roman" w:hAnsi="Segoe UI" w:cs="Segoe UI"/>
+                <w:sz w:val="18"/>
+                <w:szCs w:val="18"/>
+              </w:rPr>
+            </w:pPr>
+            <w:r>
+              <w:rPr>
+                <w:rFonts w:ascii="Segoe UI" w:eastAsia="Times New Roman" w:hAnsi="Segoe UI" w:cs="Segoe UI"/>
+                <w:sz w:val="18"/>
+                <w:szCs w:val="18"/>
+              </w:rPr>
+              <w:t>ok</w:t>
+            </w:r>
+          </w:p>
+        </w:tc>
+        <w:tc>
+          <w:tcPr>
+            <w:tcW w:w="4066" w:type="dxa"/>
+          </w:tcPr>
+          <w:p>
+            <w:pPr>
+              <w:pStyle w:val="HTMLPreformatted"/>
+              <w:shd w:val="clear" w:color="auto" w:fill="FFFFFF"/>
+              <w:rPr>
+                <w:rFonts w:ascii="Segoe UI" w:hAnsi="Segoe UI" w:cs="Segoe UI"/>
+                <w:sz w:val="18"/>
+                <w:szCs w:val="18"/>
+                <w:lang w:val="nl-NL"/>
+              </w:rPr>
+            </w:pPr>
+            <w:r>
+              <w:rPr>
+                <w:rFonts w:ascii="Segoe UI" w:hAnsi="Segoe UI" w:cs="Segoe UI"/>
+                <w:sz w:val="18"/>
+                <w:szCs w:val="18"/>
+                <w:lang w:val="nl-NL"/>
+              </w:rPr>
+              <w:t xml:space="preserve">Frame opgezet, html gekopieerd, endpoint werkt. Nu nog data uitlezen in de listView </w:t>
+            </w:r>
           </w:p>
         </w:tc>
       </w:tr>

</xml_diff>

<commit_message>
/Job: response is nu domein-afhankelijk - menu item voor /jobs verwijst naar eigen state afhankelijk van userprofile (NavigationController) zolang er nog geen aparte beheer-en kandidaat site is /app/node_modules verwijderd en opnieuw gegenereerd met npm install. ngDoc Documentatie toegevoegd
</commit_message>
<xml_diff>
--- a/Docs/ToDo.docx
+++ b/Docs/ToDo.docx
@@ -99,8 +99,65 @@
                 <w:color w:val="808080" w:themeColor="background1" w:themeShade="80"/>
                 <w:lang w:val="en-US"/>
               </w:rPr>
-              <w:t>response loggen, 401 (not authenticated): redirect login, 402: redirect url = instelling in configuratie</w:t>
-            </w:r>
+              <w:t xml:space="preserve">response </w:t>
+            </w:r>
+            <w:proofErr w:type="spellStart"/>
+            <w:r>
+              <w:rPr>
+                <w:color w:val="808080" w:themeColor="background1" w:themeShade="80"/>
+                <w:lang w:val="en-US"/>
+              </w:rPr>
+              <w:t>loggen</w:t>
+            </w:r>
+            <w:proofErr w:type="spellEnd"/>
+            <w:r>
+              <w:rPr>
+                <w:color w:val="808080" w:themeColor="background1" w:themeShade="80"/>
+                <w:lang w:val="en-US"/>
+              </w:rPr>
+              <w:t xml:space="preserve">, 401 (not authenticated): redirect login, 402: redirect </w:t>
+            </w:r>
+            <w:proofErr w:type="spellStart"/>
+            <w:r>
+              <w:rPr>
+                <w:color w:val="808080" w:themeColor="background1" w:themeShade="80"/>
+                <w:lang w:val="en-US"/>
+              </w:rPr>
+              <w:t>url</w:t>
+            </w:r>
+            <w:proofErr w:type="spellEnd"/>
+            <w:r>
+              <w:rPr>
+                <w:color w:val="808080" w:themeColor="background1" w:themeShade="80"/>
+                <w:lang w:val="en-US"/>
+              </w:rPr>
+              <w:t xml:space="preserve"> = </w:t>
+            </w:r>
+            <w:proofErr w:type="spellStart"/>
+            <w:r>
+              <w:rPr>
+                <w:color w:val="808080" w:themeColor="background1" w:themeShade="80"/>
+                <w:lang w:val="en-US"/>
+              </w:rPr>
+              <w:t>instelling</w:t>
+            </w:r>
+            <w:proofErr w:type="spellEnd"/>
+            <w:r>
+              <w:rPr>
+                <w:color w:val="808080" w:themeColor="background1" w:themeShade="80"/>
+                <w:lang w:val="en-US"/>
+              </w:rPr>
+              <w:t xml:space="preserve"> in </w:t>
+            </w:r>
+            <w:proofErr w:type="spellStart"/>
+            <w:r>
+              <w:rPr>
+                <w:color w:val="808080" w:themeColor="background1" w:themeShade="80"/>
+                <w:lang w:val="en-US"/>
+              </w:rPr>
+              <w:t>configuratie</w:t>
+            </w:r>
+            <w:proofErr w:type="spellEnd"/>
           </w:p>
           <w:p>
             <w:pPr>
@@ -569,7 +626,71 @@
                 <w:color w:val="808080" w:themeColor="background1" w:themeShade="80"/>
                 <w:lang w:val="en-US"/>
               </w:rPr>
-              <w:t xml:space="preserve">Resolve data vanuit state ‘editTranslation’ werkt niet </w:t>
+              <w:t xml:space="preserve">Resolve data </w:t>
+            </w:r>
+            <w:proofErr w:type="spellStart"/>
+            <w:r>
+              <w:rPr>
+                <w:color w:val="808080" w:themeColor="background1" w:themeShade="80"/>
+                <w:lang w:val="en-US"/>
+              </w:rPr>
+              <w:t>vanuit</w:t>
+            </w:r>
+            <w:proofErr w:type="spellEnd"/>
+            <w:r>
+              <w:rPr>
+                <w:color w:val="808080" w:themeColor="background1" w:themeShade="80"/>
+                <w:lang w:val="en-US"/>
+              </w:rPr>
+              <w:t xml:space="preserve"> state ‘</w:t>
+            </w:r>
+            <w:proofErr w:type="spellStart"/>
+            <w:r>
+              <w:rPr>
+                <w:color w:val="808080" w:themeColor="background1" w:themeShade="80"/>
+                <w:lang w:val="en-US"/>
+              </w:rPr>
+              <w:t>editTranslation</w:t>
+            </w:r>
+            <w:proofErr w:type="spellEnd"/>
+            <w:r>
+              <w:rPr>
+                <w:color w:val="808080" w:themeColor="background1" w:themeShade="80"/>
+                <w:lang w:val="en-US"/>
+              </w:rPr>
+              <w:t xml:space="preserve">’ </w:t>
+            </w:r>
+            <w:proofErr w:type="spellStart"/>
+            <w:r>
+              <w:rPr>
+                <w:color w:val="808080" w:themeColor="background1" w:themeShade="80"/>
+                <w:lang w:val="en-US"/>
+              </w:rPr>
+              <w:t>werkt</w:t>
+            </w:r>
+            <w:proofErr w:type="spellEnd"/>
+            <w:r>
+              <w:rPr>
+                <w:color w:val="808080" w:themeColor="background1" w:themeShade="80"/>
+                <w:lang w:val="en-US"/>
+              </w:rPr>
+              <w:t xml:space="preserve"> </w:t>
+            </w:r>
+            <w:proofErr w:type="spellStart"/>
+            <w:r>
+              <w:rPr>
+                <w:color w:val="808080" w:themeColor="background1" w:themeShade="80"/>
+                <w:lang w:val="en-US"/>
+              </w:rPr>
+              <w:t>niet</w:t>
+            </w:r>
+            <w:proofErr w:type="spellEnd"/>
+            <w:r>
+              <w:rPr>
+                <w:color w:val="808080" w:themeColor="background1" w:themeShade="80"/>
+                <w:lang w:val="en-US"/>
+              </w:rPr>
+              <w:t xml:space="preserve"> </w:t>
             </w:r>
           </w:p>
         </w:tc>
@@ -1051,22 +1172,95 @@
                 <w:color w:val="808080" w:themeColor="background1" w:themeShade="80"/>
                 <w:lang w:val="en-US"/>
               </w:rPr>
-              <w:t>/t</w:t>
-            </w:r>
+              <w:t>/</w:t>
+            </w:r>
+            <w:proofErr w:type="spellStart"/>
             <w:r>
               <w:rPr>
                 <w:color w:val="808080" w:themeColor="background1" w:themeShade="80"/>
                 <w:lang w:val="en-US"/>
               </w:rPr>
-              <w:t>rackingdata geeft 500 error respons – backend (CF + SQLServer)</w:t>
+              <w:t>t</w:t>
             </w:r>
             <w:r>
               <w:rPr>
                 <w:color w:val="808080" w:themeColor="background1" w:themeShade="80"/>
                 <w:lang w:val="en-US"/>
               </w:rPr>
-              <w:t xml:space="preserve"> probleem</w:t>
-            </w:r>
+              <w:t>rackingdata</w:t>
+            </w:r>
+            <w:proofErr w:type="spellEnd"/>
+            <w:r>
+              <w:rPr>
+                <w:color w:val="808080" w:themeColor="background1" w:themeShade="80"/>
+                <w:lang w:val="en-US"/>
+              </w:rPr>
+              <w:t xml:space="preserve"> </w:t>
+            </w:r>
+            <w:proofErr w:type="spellStart"/>
+            <w:r>
+              <w:rPr>
+                <w:color w:val="808080" w:themeColor="background1" w:themeShade="80"/>
+                <w:lang w:val="en-US"/>
+              </w:rPr>
+              <w:t>geeft</w:t>
+            </w:r>
+            <w:proofErr w:type="spellEnd"/>
+            <w:r>
+              <w:rPr>
+                <w:color w:val="808080" w:themeColor="background1" w:themeShade="80"/>
+                <w:lang w:val="en-US"/>
+              </w:rPr>
+              <w:t xml:space="preserve"> 500 error </w:t>
+            </w:r>
+            <w:proofErr w:type="spellStart"/>
+            <w:r>
+              <w:rPr>
+                <w:color w:val="808080" w:themeColor="background1" w:themeShade="80"/>
+                <w:lang w:val="en-US"/>
+              </w:rPr>
+              <w:t>respons</w:t>
+            </w:r>
+            <w:proofErr w:type="spellEnd"/>
+            <w:r>
+              <w:rPr>
+                <w:color w:val="808080" w:themeColor="background1" w:themeShade="80"/>
+                <w:lang w:val="en-US"/>
+              </w:rPr>
+              <w:t xml:space="preserve"> – backend (CF + </w:t>
+            </w:r>
+            <w:proofErr w:type="spellStart"/>
+            <w:r>
+              <w:rPr>
+                <w:color w:val="808080" w:themeColor="background1" w:themeShade="80"/>
+                <w:lang w:val="en-US"/>
+              </w:rPr>
+              <w:t>SQLServer</w:t>
+            </w:r>
+            <w:proofErr w:type="spellEnd"/>
+            <w:r>
+              <w:rPr>
+                <w:color w:val="808080" w:themeColor="background1" w:themeShade="80"/>
+                <w:lang w:val="en-US"/>
+              </w:rPr>
+              <w:t>)</w:t>
+            </w:r>
+            <w:r>
+              <w:rPr>
+                <w:color w:val="808080" w:themeColor="background1" w:themeShade="80"/>
+                <w:lang w:val="en-US"/>
+              </w:rPr>
+              <w:t xml:space="preserve"> </w:t>
+            </w:r>
+            <w:proofErr w:type="spellStart"/>
+            <w:r>
+              <w:rPr>
+                <w:color w:val="808080" w:themeColor="background1" w:themeShade="80"/>
+                <w:lang w:val="en-US"/>
+              </w:rPr>
+              <w:t>probleem</w:t>
+            </w:r>
+            <w:proofErr w:type="spellEnd"/>
           </w:p>
         </w:tc>
         <w:tc>
@@ -1740,12 +1934,69 @@
                 <w:lang w:val="en-US"/>
               </w:rPr>
             </w:pPr>
+            <w:proofErr w:type="gramStart"/>
             <w:r>
               <w:rPr>
                 <w:color w:val="808080" w:themeColor="background1" w:themeShade="80"/>
                 <w:lang w:val="en-US"/>
               </w:rPr>
-              <w:t>Teams detailView: discussie met BC over Taffy Api response.</w:t>
+              <w:t>Teams</w:t>
+            </w:r>
+            <w:proofErr w:type="gramEnd"/>
+            <w:r>
+              <w:rPr>
+                <w:color w:val="808080" w:themeColor="background1" w:themeShade="80"/>
+                <w:lang w:val="en-US"/>
+              </w:rPr>
+              <w:t xml:space="preserve"> </w:t>
+            </w:r>
+            <w:proofErr w:type="spellStart"/>
+            <w:r>
+              <w:rPr>
+                <w:color w:val="808080" w:themeColor="background1" w:themeShade="80"/>
+                <w:lang w:val="en-US"/>
+              </w:rPr>
+              <w:t>detailView</w:t>
+            </w:r>
+            <w:proofErr w:type="spellEnd"/>
+            <w:r>
+              <w:rPr>
+                <w:color w:val="808080" w:themeColor="background1" w:themeShade="80"/>
+                <w:lang w:val="en-US"/>
+              </w:rPr>
+              <w:t xml:space="preserve">: </w:t>
+            </w:r>
+            <w:proofErr w:type="spellStart"/>
+            <w:r>
+              <w:rPr>
+                <w:color w:val="808080" w:themeColor="background1" w:themeShade="80"/>
+                <w:lang w:val="en-US"/>
+              </w:rPr>
+              <w:t>discussie</w:t>
+            </w:r>
+            <w:proofErr w:type="spellEnd"/>
+            <w:r>
+              <w:rPr>
+                <w:color w:val="808080" w:themeColor="background1" w:themeShade="80"/>
+                <w:lang w:val="en-US"/>
+              </w:rPr>
+              <w:t xml:space="preserve"> met BC over Taffy </w:t>
+            </w:r>
+            <w:proofErr w:type="spellStart"/>
+            <w:r>
+              <w:rPr>
+                <w:color w:val="808080" w:themeColor="background1" w:themeShade="80"/>
+                <w:lang w:val="en-US"/>
+              </w:rPr>
+              <w:t>Api</w:t>
+            </w:r>
+            <w:proofErr w:type="spellEnd"/>
+            <w:r>
+              <w:rPr>
+                <w:color w:val="808080" w:themeColor="background1" w:themeShade="80"/>
+                <w:lang w:val="en-US"/>
+              </w:rPr>
+              <w:t xml:space="preserve"> response.</w:t>
             </w:r>
           </w:p>
         </w:tc>
@@ -1896,12 +2147,85 @@
                 <w:lang w:val="en-US" w:eastAsia="nl-NL"/>
               </w:rPr>
             </w:pPr>
+            <w:proofErr w:type="spellStart"/>
             <w:r>
               <w:rPr>
                 <w:color w:val="808080" w:themeColor="background1" w:themeShade="80"/>
                 <w:lang w:val="en-US"/>
               </w:rPr>
-              <w:t>UserManagementController: bepaal active tab a.h.v. current state; userManagementContainer.html: active = uib_tabset property en index van active tab</w:t>
+              <w:t>UserManagementController</w:t>
+            </w:r>
+            <w:proofErr w:type="spellEnd"/>
+            <w:r>
+              <w:rPr>
+                <w:color w:val="808080" w:themeColor="background1" w:themeShade="80"/>
+                <w:lang w:val="en-US"/>
+              </w:rPr>
+              <w:t xml:space="preserve">: </w:t>
+            </w:r>
+            <w:proofErr w:type="spellStart"/>
+            <w:r>
+              <w:rPr>
+                <w:color w:val="808080" w:themeColor="background1" w:themeShade="80"/>
+                <w:lang w:val="en-US"/>
+              </w:rPr>
+              <w:t>bepaal</w:t>
+            </w:r>
+            <w:proofErr w:type="spellEnd"/>
+            <w:r>
+              <w:rPr>
+                <w:color w:val="808080" w:themeColor="background1" w:themeShade="80"/>
+                <w:lang w:val="en-US"/>
+              </w:rPr>
+              <w:t xml:space="preserve"> active tab </w:t>
+            </w:r>
+            <w:proofErr w:type="spellStart"/>
+            <w:r>
+              <w:rPr>
+                <w:color w:val="808080" w:themeColor="background1" w:themeShade="80"/>
+                <w:lang w:val="en-US"/>
+              </w:rPr>
+              <w:t>a.h.v</w:t>
+            </w:r>
+            <w:proofErr w:type="spellEnd"/>
+            <w:r>
+              <w:rPr>
+                <w:color w:val="808080" w:themeColor="background1" w:themeShade="80"/>
+                <w:lang w:val="en-US"/>
+              </w:rPr>
+              <w:t xml:space="preserve">. current state; userManagementContainer.html: active = </w:t>
+            </w:r>
+            <w:proofErr w:type="spellStart"/>
+            <w:r>
+              <w:rPr>
+                <w:color w:val="808080" w:themeColor="background1" w:themeShade="80"/>
+                <w:lang w:val="en-US"/>
+              </w:rPr>
+              <w:t>uib_tabset</w:t>
+            </w:r>
+            <w:proofErr w:type="spellEnd"/>
+            <w:r>
+              <w:rPr>
+                <w:color w:val="808080" w:themeColor="background1" w:themeShade="80"/>
+                <w:lang w:val="en-US"/>
+              </w:rPr>
+              <w:t xml:space="preserve"> property </w:t>
+            </w:r>
+            <w:proofErr w:type="spellStart"/>
+            <w:r>
+              <w:rPr>
+                <w:color w:val="808080" w:themeColor="background1" w:themeShade="80"/>
+                <w:lang w:val="en-US"/>
+              </w:rPr>
+              <w:t>en</w:t>
+            </w:r>
+            <w:proofErr w:type="spellEnd"/>
+            <w:r>
+              <w:rPr>
+                <w:color w:val="808080" w:themeColor="background1" w:themeShade="80"/>
+                <w:lang w:val="en-US"/>
+              </w:rPr>
+              <w:t xml:space="preserve"> index van active tab</w:t>
             </w:r>
           </w:p>
         </w:tc>
@@ -2637,8 +2961,39 @@
                 <w:sz w:val="22"/>
                 <w:szCs w:val="22"/>
               </w:rPr>
-              <w:t>API Response was toch compleet</w:t>
-            </w:r>
+              <w:t xml:space="preserve">API Response was </w:t>
+            </w:r>
+            <w:proofErr w:type="spellStart"/>
+            <w:r>
+              <w:rPr>
+                <w:rFonts w:asciiTheme="minorHAnsi" w:eastAsiaTheme="minorHAnsi" w:hAnsiTheme="minorHAnsi" w:cstheme="minorBidi"/>
+                <w:color w:val="808080" w:themeColor="background1" w:themeShade="80"/>
+                <w:sz w:val="22"/>
+                <w:szCs w:val="22"/>
+              </w:rPr>
+              <w:t>toch</w:t>
+            </w:r>
+            <w:proofErr w:type="spellEnd"/>
+            <w:r>
+              <w:rPr>
+                <w:rFonts w:asciiTheme="minorHAnsi" w:eastAsiaTheme="minorHAnsi" w:hAnsiTheme="minorHAnsi" w:cstheme="minorBidi"/>
+                <w:color w:val="808080" w:themeColor="background1" w:themeShade="80"/>
+                <w:sz w:val="22"/>
+                <w:szCs w:val="22"/>
+              </w:rPr>
+              <w:t xml:space="preserve"> </w:t>
+            </w:r>
+            <w:proofErr w:type="spellStart"/>
+            <w:r>
+              <w:rPr>
+                <w:rFonts w:asciiTheme="minorHAnsi" w:eastAsiaTheme="minorHAnsi" w:hAnsiTheme="minorHAnsi" w:cstheme="minorBidi"/>
+                <w:color w:val="808080" w:themeColor="background1" w:themeShade="80"/>
+                <w:sz w:val="22"/>
+                <w:szCs w:val="22"/>
+              </w:rPr>
+              <w:t>compleet</w:t>
+            </w:r>
+            <w:proofErr w:type="spellEnd"/>
           </w:p>
         </w:tc>
       </w:tr>
@@ -4864,7 +5219,67 @@
                 <w:szCs w:val="22"/>
               </w:rPr>
               <w:lastRenderedPageBreak/>
-              <w:t>Settings-Gebruikersbeheer-Teams: detailView: confirmPassword check</w:t>
+              <w:t>Settings-</w:t>
+            </w:r>
+            <w:proofErr w:type="spellStart"/>
+            <w:r>
+              <w:rPr>
+                <w:rFonts w:asciiTheme="minorHAnsi" w:eastAsiaTheme="minorHAnsi" w:hAnsiTheme="minorHAnsi" w:cstheme="minorBidi"/>
+                <w:color w:val="808080" w:themeColor="background1" w:themeShade="80"/>
+                <w:sz w:val="22"/>
+                <w:szCs w:val="22"/>
+              </w:rPr>
+              <w:t>Gebruikersbeheer</w:t>
+            </w:r>
+            <w:proofErr w:type="spellEnd"/>
+            <w:r>
+              <w:rPr>
+                <w:rFonts w:asciiTheme="minorHAnsi" w:eastAsiaTheme="minorHAnsi" w:hAnsiTheme="minorHAnsi" w:cstheme="minorBidi"/>
+                <w:color w:val="808080" w:themeColor="background1" w:themeShade="80"/>
+                <w:sz w:val="22"/>
+                <w:szCs w:val="22"/>
+              </w:rPr>
+              <w:t xml:space="preserve">-Teams: </w:t>
+            </w:r>
+            <w:proofErr w:type="spellStart"/>
+            <w:r>
+              <w:rPr>
+                <w:rFonts w:asciiTheme="minorHAnsi" w:eastAsiaTheme="minorHAnsi" w:hAnsiTheme="minorHAnsi" w:cstheme="minorBidi"/>
+                <w:color w:val="808080" w:themeColor="background1" w:themeShade="80"/>
+                <w:sz w:val="22"/>
+                <w:szCs w:val="22"/>
+              </w:rPr>
+              <w:t>detailView</w:t>
+            </w:r>
+            <w:proofErr w:type="spellEnd"/>
+            <w:r>
+              <w:rPr>
+                <w:rFonts w:asciiTheme="minorHAnsi" w:eastAsiaTheme="minorHAnsi" w:hAnsiTheme="minorHAnsi" w:cstheme="minorBidi"/>
+                <w:color w:val="808080" w:themeColor="background1" w:themeShade="80"/>
+                <w:sz w:val="22"/>
+                <w:szCs w:val="22"/>
+              </w:rPr>
+              <w:t xml:space="preserve">: </w:t>
+            </w:r>
+            <w:proofErr w:type="spellStart"/>
+            <w:r>
+              <w:rPr>
+                <w:rFonts w:asciiTheme="minorHAnsi" w:eastAsiaTheme="minorHAnsi" w:hAnsiTheme="minorHAnsi" w:cstheme="minorBidi"/>
+                <w:color w:val="808080" w:themeColor="background1" w:themeShade="80"/>
+                <w:sz w:val="22"/>
+                <w:szCs w:val="22"/>
+              </w:rPr>
+              <w:t>confirmPassword</w:t>
+            </w:r>
+            <w:proofErr w:type="spellEnd"/>
+            <w:r>
+              <w:rPr>
+                <w:rFonts w:asciiTheme="minorHAnsi" w:eastAsiaTheme="minorHAnsi" w:hAnsiTheme="minorHAnsi" w:cstheme="minorBidi"/>
+                <w:color w:val="808080" w:themeColor="background1" w:themeShade="80"/>
+                <w:sz w:val="22"/>
+                <w:szCs w:val="22"/>
+              </w:rPr>
+              <w:t xml:space="preserve"> check</w:t>
             </w:r>
           </w:p>
         </w:tc>
@@ -5662,13 +6077,23 @@
                 <w:szCs w:val="22"/>
               </w:rPr>
             </w:pPr>
-            <w:r>
-              <w:rPr>
-                <w:rFonts w:asciiTheme="minorHAnsi" w:eastAsiaTheme="minorHAnsi" w:hAnsiTheme="minorHAnsi" w:cstheme="minorBidi"/>
-                <w:sz w:val="22"/>
-                <w:szCs w:val="22"/>
-              </w:rPr>
-              <w:t xml:space="preserve">Gewijzigd: </w:t>
+            <w:proofErr w:type="spellStart"/>
+            <w:r>
+              <w:rPr>
+                <w:rFonts w:asciiTheme="minorHAnsi" w:eastAsiaTheme="minorHAnsi" w:hAnsiTheme="minorHAnsi" w:cstheme="minorBidi"/>
+                <w:sz w:val="22"/>
+                <w:szCs w:val="22"/>
+              </w:rPr>
+              <w:t>Gewijzigd</w:t>
+            </w:r>
+            <w:proofErr w:type="spellEnd"/>
+            <w:r>
+              <w:rPr>
+                <w:rFonts w:asciiTheme="minorHAnsi" w:eastAsiaTheme="minorHAnsi" w:hAnsiTheme="minorHAnsi" w:cstheme="minorBidi"/>
+                <w:sz w:val="22"/>
+                <w:szCs w:val="22"/>
+              </w:rPr>
+              <w:t xml:space="preserve">: </w:t>
             </w:r>
             <w:r>
               <w:rPr>
@@ -5692,7 +6117,25 @@
                 <w:sz w:val="22"/>
                 <w:szCs w:val="22"/>
               </w:rPr>
-              <w:t>, team, jobDomain, translation,</w:t>
+              <w:t xml:space="preserve">, team, </w:t>
+            </w:r>
+            <w:proofErr w:type="spellStart"/>
+            <w:r>
+              <w:rPr>
+                <w:rFonts w:asciiTheme="minorHAnsi" w:eastAsiaTheme="minorHAnsi" w:hAnsiTheme="minorHAnsi" w:cstheme="minorBidi"/>
+                <w:sz w:val="22"/>
+                <w:szCs w:val="22"/>
+              </w:rPr>
+              <w:t>jobDomain</w:t>
+            </w:r>
+            <w:proofErr w:type="spellEnd"/>
+            <w:r>
+              <w:rPr>
+                <w:rFonts w:asciiTheme="minorHAnsi" w:eastAsiaTheme="minorHAnsi" w:hAnsiTheme="minorHAnsi" w:cstheme="minorBidi"/>
+                <w:sz w:val="22"/>
+                <w:szCs w:val="22"/>
+              </w:rPr>
+              <w:t>, translation,</w:t>
             </w:r>
             <w:r>
               <w:rPr>
@@ -6569,8 +7012,19 @@
                 <w:szCs w:val="18"/>
                 <w:lang w:val="en-US"/>
               </w:rPr>
-              <w:t xml:space="preserve"> module implementeren</w:t>
-            </w:r>
+              <w:t xml:space="preserve"> module </w:t>
+            </w:r>
+            <w:proofErr w:type="spellStart"/>
+            <w:r>
+              <w:rPr>
+                <w:rFonts w:ascii="Segoe UI" w:eastAsia="Times New Roman" w:hAnsi="Segoe UI" w:cs="Segoe UI"/>
+                <w:sz w:val="18"/>
+                <w:szCs w:val="18"/>
+                <w:lang w:val="en-US"/>
+              </w:rPr>
+              <w:t>implementeren</w:t>
+            </w:r>
+            <w:proofErr w:type="spellEnd"/>
             <w:r>
               <w:rPr>
                 <w:rFonts w:ascii="Segoe UI" w:eastAsia="Times New Roman" w:hAnsi="Segoe UI" w:cs="Segoe UI"/>
@@ -6649,6 +7103,7 @@
                 <w:lang w:val="en-US"/>
               </w:rPr>
             </w:pPr>
+            <w:proofErr w:type="spellStart"/>
             <w:r>
               <w:rPr>
                 <w:rFonts w:ascii="Segoe UI" w:eastAsia="Times New Roman" w:hAnsi="Segoe UI" w:cs="Segoe UI"/>
@@ -6657,7 +7112,18 @@
                 <w:szCs w:val="18"/>
                 <w:lang w:val="en-US"/>
               </w:rPr>
-              <w:t>Zaterdag, 14 Mei, 2016</w:t>
+              <w:t>Zaterdag</w:t>
+            </w:r>
+            <w:proofErr w:type="spellEnd"/>
+            <w:r>
+              <w:rPr>
+                <w:rFonts w:ascii="Segoe UI" w:eastAsia="Times New Roman" w:hAnsi="Segoe UI" w:cs="Segoe UI"/>
+                <w:color w:val="FF0000"/>
+                <w:sz w:val="18"/>
+                <w:szCs w:val="18"/>
+                <w:lang w:val="en-US"/>
+              </w:rPr>
+              <w:t>, 14 Mei, 2016</w:t>
             </w:r>
             <w:r>
               <w:rPr>
@@ -6805,6 +7271,7 @@
                 <w:lang w:val="en-US"/>
               </w:rPr>
             </w:pPr>
+            <w:proofErr w:type="spellStart"/>
             <w:r>
               <w:rPr>
                 <w:rFonts w:ascii="Segoe UI" w:eastAsia="Times New Roman" w:hAnsi="Segoe UI" w:cs="Segoe UI"/>
@@ -6833,7 +7300,18 @@
                 <w:szCs w:val="18"/>
                 <w:lang w:val="en-US"/>
               </w:rPr>
-              <w:t>dag, 1</w:t>
+              <w:t>dag</w:t>
+            </w:r>
+            <w:proofErr w:type="spellEnd"/>
+            <w:r>
+              <w:rPr>
+                <w:rFonts w:ascii="Segoe UI" w:eastAsia="Times New Roman" w:hAnsi="Segoe UI" w:cs="Segoe UI"/>
+                <w:color w:val="FF0000"/>
+                <w:sz w:val="18"/>
+                <w:szCs w:val="18"/>
+                <w:lang w:val="en-US"/>
+              </w:rPr>
+              <w:t>, 1</w:t>
             </w:r>
             <w:r>
               <w:rPr>
@@ -7342,7 +7820,27 @@
                 <w:szCs w:val="18"/>
                 <w:lang w:val="en-US"/>
               </w:rPr>
-              <w:t xml:space="preserve">Multiple select met Angular ui-router (https://github.com/angular-ui/ui-select/wiki). </w:t>
+              <w:t xml:space="preserve">Multiple select met Angular </w:t>
+            </w:r>
+            <w:proofErr w:type="spellStart"/>
+            <w:r>
+              <w:rPr>
+                <w:rFonts w:ascii="Segoe UI" w:eastAsia="Times New Roman" w:hAnsi="Segoe UI" w:cs="Segoe UI"/>
+                <w:sz w:val="18"/>
+                <w:szCs w:val="18"/>
+                <w:lang w:val="en-US"/>
+              </w:rPr>
+              <w:t>ui</w:t>
+            </w:r>
+            <w:proofErr w:type="spellEnd"/>
+            <w:r>
+              <w:rPr>
+                <w:rFonts w:ascii="Segoe UI" w:eastAsia="Times New Roman" w:hAnsi="Segoe UI" w:cs="Segoe UI"/>
+                <w:sz w:val="18"/>
+                <w:szCs w:val="18"/>
+                <w:lang w:val="en-US"/>
+              </w:rPr>
+              <w:t xml:space="preserve">-router (https://github.com/angular-ui/ui-select/wiki). </w:t>
             </w:r>
             <w:r>
               <w:rPr>
@@ -7848,7 +8346,47 @@
                 <w:szCs w:val="18"/>
                 <w:lang w:val="en-US"/>
               </w:rPr>
-              <w:t>-Jobdomains-Edit multiple select fixen;</w:t>
+              <w:t>-</w:t>
+            </w:r>
+            <w:proofErr w:type="spellStart"/>
+            <w:r>
+              <w:rPr>
+                <w:rFonts w:ascii="Segoe UI" w:eastAsia="Times New Roman" w:hAnsi="Segoe UI" w:cs="Segoe UI"/>
+                <w:sz w:val="18"/>
+                <w:szCs w:val="18"/>
+                <w:lang w:val="en-US"/>
+              </w:rPr>
+              <w:t>Jobdomains</w:t>
+            </w:r>
+            <w:proofErr w:type="spellEnd"/>
+            <w:r>
+              <w:rPr>
+                <w:rFonts w:ascii="Segoe UI" w:eastAsia="Times New Roman" w:hAnsi="Segoe UI" w:cs="Segoe UI"/>
+                <w:sz w:val="18"/>
+                <w:szCs w:val="18"/>
+                <w:lang w:val="en-US"/>
+              </w:rPr>
+              <w:t xml:space="preserve">-Edit multiple select </w:t>
+            </w:r>
+            <w:proofErr w:type="spellStart"/>
+            <w:r>
+              <w:rPr>
+                <w:rFonts w:ascii="Segoe UI" w:eastAsia="Times New Roman" w:hAnsi="Segoe UI" w:cs="Segoe UI"/>
+                <w:sz w:val="18"/>
+                <w:szCs w:val="18"/>
+                <w:lang w:val="en-US"/>
+              </w:rPr>
+              <w:t>fixen</w:t>
+            </w:r>
+            <w:proofErr w:type="spellEnd"/>
+            <w:r>
+              <w:rPr>
+                <w:rFonts w:ascii="Segoe UI" w:eastAsia="Times New Roman" w:hAnsi="Segoe UI" w:cs="Segoe UI"/>
+                <w:sz w:val="18"/>
+                <w:szCs w:val="18"/>
+                <w:lang w:val="en-US"/>
+              </w:rPr>
+              <w:t>;</w:t>
             </w:r>
           </w:p>
         </w:tc>
@@ -9582,7 +10120,87 @@
                 <w:szCs w:val="18"/>
                 <w:lang w:val="en-US"/>
               </w:rPr>
-              <w:t>Toon job.city| countryName | formatHours(data.job.hours)</w:t>
+              <w:t xml:space="preserve">Toon </w:t>
+            </w:r>
+            <w:proofErr w:type="spellStart"/>
+            <w:r>
+              <w:rPr>
+                <w:rFonts w:ascii="Segoe UI" w:eastAsia="Times New Roman" w:hAnsi="Segoe UI" w:cs="Segoe UI"/>
+                <w:sz w:val="18"/>
+                <w:szCs w:val="18"/>
+                <w:lang w:val="en-US"/>
+              </w:rPr>
+              <w:t>job.city</w:t>
+            </w:r>
+            <w:proofErr w:type="spellEnd"/>
+            <w:r>
+              <w:rPr>
+                <w:rFonts w:ascii="Segoe UI" w:eastAsia="Times New Roman" w:hAnsi="Segoe UI" w:cs="Segoe UI"/>
+                <w:sz w:val="18"/>
+                <w:szCs w:val="18"/>
+                <w:lang w:val="en-US"/>
+              </w:rPr>
+              <w:t xml:space="preserve">| </w:t>
+            </w:r>
+            <w:proofErr w:type="spellStart"/>
+            <w:r>
+              <w:rPr>
+                <w:rFonts w:ascii="Segoe UI" w:eastAsia="Times New Roman" w:hAnsi="Segoe UI" w:cs="Segoe UI"/>
+                <w:sz w:val="18"/>
+                <w:szCs w:val="18"/>
+                <w:lang w:val="en-US"/>
+              </w:rPr>
+              <w:t>countryName</w:t>
+            </w:r>
+            <w:proofErr w:type="spellEnd"/>
+            <w:r>
+              <w:rPr>
+                <w:rFonts w:ascii="Segoe UI" w:eastAsia="Times New Roman" w:hAnsi="Segoe UI" w:cs="Segoe UI"/>
+                <w:sz w:val="18"/>
+                <w:szCs w:val="18"/>
+                <w:lang w:val="en-US"/>
+              </w:rPr>
+              <w:t xml:space="preserve"> | </w:t>
+            </w:r>
+            <w:proofErr w:type="spellStart"/>
+            <w:r>
+              <w:rPr>
+                <w:rFonts w:ascii="Segoe UI" w:eastAsia="Times New Roman" w:hAnsi="Segoe UI" w:cs="Segoe UI"/>
+                <w:sz w:val="18"/>
+                <w:szCs w:val="18"/>
+                <w:lang w:val="en-US"/>
+              </w:rPr>
+              <w:t>formatHours</w:t>
+            </w:r>
+            <w:proofErr w:type="spellEnd"/>
+            <w:r>
+              <w:rPr>
+                <w:rFonts w:ascii="Segoe UI" w:eastAsia="Times New Roman" w:hAnsi="Segoe UI" w:cs="Segoe UI"/>
+                <w:sz w:val="18"/>
+                <w:szCs w:val="18"/>
+                <w:lang w:val="en-US"/>
+              </w:rPr>
+              <w:t>(</w:t>
+            </w:r>
+            <w:proofErr w:type="spellStart"/>
+            <w:r>
+              <w:rPr>
+                <w:rFonts w:ascii="Segoe UI" w:eastAsia="Times New Roman" w:hAnsi="Segoe UI" w:cs="Segoe UI"/>
+                <w:sz w:val="18"/>
+                <w:szCs w:val="18"/>
+                <w:lang w:val="en-US"/>
+              </w:rPr>
+              <w:t>data.job.hours</w:t>
+            </w:r>
+            <w:proofErr w:type="spellEnd"/>
+            <w:r>
+              <w:rPr>
+                <w:rFonts w:ascii="Segoe UI" w:eastAsia="Times New Roman" w:hAnsi="Segoe UI" w:cs="Segoe UI"/>
+                <w:sz w:val="18"/>
+                <w:szCs w:val="18"/>
+                <w:lang w:val="en-US"/>
+              </w:rPr>
+              <w:t>)</w:t>
             </w:r>
           </w:p>
         </w:tc>
@@ -10427,10 +11045,566 @@
                 <w:sz w:val="18"/>
                 <w:szCs w:val="18"/>
               </w:rPr>
-              <w:t>ListViews: verwijder extra &lt;div&gt;, voed die in index.html toe zodat content hoger zit.</w:t>
+              <w:t xml:space="preserve">ListViews: </w:t>
+            </w:r>
+            <w:r>
+              <w:rPr>
+                <w:rFonts w:ascii="Segoe UI" w:eastAsia="Times New Roman" w:hAnsi="Segoe UI" w:cs="Segoe UI"/>
+                <w:sz w:val="18"/>
+                <w:szCs w:val="18"/>
+              </w:rPr>
+              <w:t>layout aanpassing</w:t>
+            </w:r>
+            <w:r>
+              <w:rPr>
+                <w:rFonts w:ascii="Segoe UI" w:eastAsia="Times New Roman" w:hAnsi="Segoe UI" w:cs="Segoe UI"/>
+                <w:sz w:val="18"/>
+                <w:szCs w:val="18"/>
+              </w:rPr>
+              <w:t>.</w:t>
+            </w:r>
+          </w:p>
+        </w:tc>
+        <w:tc>
+          <w:tcPr>
+            <w:tcW w:w="2767" w:type="dxa"/>
+          </w:tcPr>
+          <w:p>
+            <w:pPr>
+              <w:rPr>
+                <w:rFonts w:ascii="Segoe UI" w:eastAsia="Times New Roman" w:hAnsi="Segoe UI" w:cs="Segoe UI"/>
+                <w:sz w:val="18"/>
+                <w:szCs w:val="18"/>
+              </w:rPr>
+            </w:pPr>
+            <w:r>
+              <w:rPr>
+                <w:rFonts w:ascii="Segoe UI" w:eastAsia="Times New Roman" w:hAnsi="Segoe UI" w:cs="Segoe UI"/>
+                <w:sz w:val="18"/>
+                <w:szCs w:val="18"/>
+              </w:rPr>
+              <w:t>Ok</w:t>
+            </w:r>
+          </w:p>
+        </w:tc>
+        <w:tc>
+          <w:tcPr>
+            <w:tcW w:w="4066" w:type="dxa"/>
+          </w:tcPr>
+          <w:p>
+            <w:pPr>
+              <w:pStyle w:val="HTMLPreformatted"/>
+              <w:shd w:val="clear" w:color="auto" w:fill="FFFFFF"/>
+              <w:rPr>
+                <w:rFonts w:ascii="Segoe UI" w:hAnsi="Segoe UI" w:cs="Segoe UI"/>
+                <w:sz w:val="18"/>
+                <w:szCs w:val="18"/>
+                <w:lang w:val="nl-NL"/>
+              </w:rPr>
+            </w:pPr>
+          </w:p>
+        </w:tc>
+      </w:tr>
+      <w:tr>
+        <w:trPr>
+          <w:trHeight w:val="79"/>
+        </w:trPr>
+        <w:tc>
+          <w:tcPr>
+            <w:tcW w:w="7387" w:type="dxa"/>
+          </w:tcPr>
+          <w:p>
+            <w:pPr>
+              <w:shd w:val="clear" w:color="auto" w:fill="FFFFFF"/>
+              <w:tabs>
+                <w:tab w:val="left" w:pos="916"/>
+                <w:tab w:val="left" w:pos="1832"/>
+                <w:tab w:val="left" w:pos="2748"/>
+                <w:tab w:val="left" w:pos="3664"/>
+                <w:tab w:val="left" w:pos="4580"/>
+                <w:tab w:val="left" w:pos="5496"/>
+                <w:tab w:val="left" w:pos="6412"/>
+                <w:tab w:val="left" w:pos="7328"/>
+                <w:tab w:val="left" w:pos="8244"/>
+                <w:tab w:val="left" w:pos="9160"/>
+                <w:tab w:val="left" w:pos="10076"/>
+                <w:tab w:val="left" w:pos="10992"/>
+                <w:tab w:val="left" w:pos="11908"/>
+                <w:tab w:val="left" w:pos="12824"/>
+                <w:tab w:val="left" w:pos="13740"/>
+                <w:tab w:val="left" w:pos="14656"/>
+              </w:tabs>
+              <w:rPr>
+                <w:rFonts w:ascii="Segoe UI" w:eastAsia="Times New Roman" w:hAnsi="Segoe UI" w:cs="Segoe UI"/>
+                <w:color w:val="FF0000"/>
+                <w:sz w:val="18"/>
+                <w:szCs w:val="18"/>
+              </w:rPr>
+            </w:pPr>
+            <w:r>
+              <w:rPr>
+                <w:rFonts w:ascii="Segoe UI" w:eastAsia="Times New Roman" w:hAnsi="Segoe UI" w:cs="Segoe UI"/>
+                <w:color w:val="FF0000"/>
+                <w:sz w:val="18"/>
+                <w:szCs w:val="18"/>
+              </w:rPr>
+              <w:t>woensdag 8 juni 2016</w:t>
+            </w:r>
+          </w:p>
+        </w:tc>
+        <w:tc>
+          <w:tcPr>
+            <w:tcW w:w="2767" w:type="dxa"/>
+          </w:tcPr>
+          <w:p>
+            <w:pPr>
+              <w:rPr>
+                <w:rFonts w:ascii="Segoe UI" w:eastAsia="Times New Roman" w:hAnsi="Segoe UI" w:cs="Segoe UI"/>
+                <w:color w:val="FF0000"/>
+                <w:sz w:val="18"/>
+                <w:szCs w:val="18"/>
+              </w:rPr>
+            </w:pPr>
+          </w:p>
+        </w:tc>
+        <w:tc>
+          <w:tcPr>
+            <w:tcW w:w="4066" w:type="dxa"/>
+          </w:tcPr>
+          <w:p>
+            <w:pPr>
+              <w:pStyle w:val="HTMLPreformatted"/>
+              <w:shd w:val="clear" w:color="auto" w:fill="FFFFFF"/>
+              <w:rPr>
+                <w:rFonts w:ascii="Segoe UI" w:hAnsi="Segoe UI" w:cs="Segoe UI"/>
+                <w:color w:val="FF0000"/>
+                <w:sz w:val="18"/>
+                <w:szCs w:val="18"/>
+                <w:lang w:val="nl-NL"/>
+              </w:rPr>
+            </w:pPr>
+          </w:p>
+        </w:tc>
+      </w:tr>
+      <w:tr>
+        <w:trPr>
+          <w:trHeight w:val="79"/>
+        </w:trPr>
+        <w:tc>
+          <w:tcPr>
+            <w:tcW w:w="7387" w:type="dxa"/>
+          </w:tcPr>
+          <w:p>
+            <w:pPr>
+              <w:shd w:val="clear" w:color="auto" w:fill="FFFFFF"/>
+              <w:tabs>
+                <w:tab w:val="left" w:pos="916"/>
+                <w:tab w:val="left" w:pos="1832"/>
+                <w:tab w:val="left" w:pos="2748"/>
+                <w:tab w:val="left" w:pos="3664"/>
+                <w:tab w:val="left" w:pos="4580"/>
+                <w:tab w:val="left" w:pos="5496"/>
+                <w:tab w:val="left" w:pos="6412"/>
+                <w:tab w:val="left" w:pos="7328"/>
+                <w:tab w:val="left" w:pos="8244"/>
+                <w:tab w:val="left" w:pos="9160"/>
+                <w:tab w:val="left" w:pos="10076"/>
+                <w:tab w:val="left" w:pos="10992"/>
+                <w:tab w:val="left" w:pos="11908"/>
+                <w:tab w:val="left" w:pos="12824"/>
+                <w:tab w:val="left" w:pos="13740"/>
+                <w:tab w:val="left" w:pos="14656"/>
+              </w:tabs>
+              <w:rPr>
+                <w:rFonts w:ascii="Segoe UI" w:eastAsia="Times New Roman" w:hAnsi="Segoe UI" w:cs="Segoe UI"/>
+                <w:sz w:val="18"/>
+                <w:szCs w:val="18"/>
+              </w:rPr>
+            </w:pPr>
+            <w:r>
+              <w:rPr>
+                <w:rFonts w:ascii="Segoe UI" w:eastAsia="Times New Roman" w:hAnsi="Segoe UI" w:cs="Segoe UI"/>
+                <w:sz w:val="18"/>
+                <w:szCs w:val="18"/>
+              </w:rPr>
+              <w:t>/Job</w:t>
+            </w:r>
+            <w:r>
+              <w:rPr>
+                <w:rFonts w:ascii="Segoe UI" w:eastAsia="Times New Roman" w:hAnsi="Segoe UI" w:cs="Segoe UI"/>
+                <w:sz w:val="18"/>
+                <w:szCs w:val="18"/>
+              </w:rPr>
+              <w:t>:</w:t>
+            </w:r>
+            <w:r>
+              <w:rPr>
+                <w:rFonts w:ascii="Segoe UI" w:eastAsia="Times New Roman" w:hAnsi="Segoe UI" w:cs="Segoe UI"/>
+                <w:sz w:val="18"/>
+                <w:szCs w:val="18"/>
+              </w:rPr>
+              <w:t xml:space="preserve"> response </w:t>
+            </w:r>
+            <w:r>
+              <w:rPr>
+                <w:rFonts w:ascii="Segoe UI" w:eastAsia="Times New Roman" w:hAnsi="Segoe UI" w:cs="Segoe UI"/>
+                <w:sz w:val="18"/>
+                <w:szCs w:val="18"/>
+              </w:rPr>
+              <w:t xml:space="preserve">is nu </w:t>
+            </w:r>
+            <w:r>
+              <w:rPr>
+                <w:rFonts w:ascii="Segoe UI" w:eastAsia="Times New Roman" w:hAnsi="Segoe UI" w:cs="Segoe UI"/>
+                <w:sz w:val="18"/>
+                <w:szCs w:val="18"/>
+              </w:rPr>
+              <w:t>domein-afhankelijk - Mijn Vacatures pagina voor kandidaat maken</w:t>
+            </w:r>
+          </w:p>
+        </w:tc>
+        <w:tc>
+          <w:tcPr>
+            <w:tcW w:w="2767" w:type="dxa"/>
+          </w:tcPr>
+          <w:p>
+            <w:pPr>
+              <w:rPr>
+                <w:rFonts w:ascii="Segoe UI" w:eastAsia="Times New Roman" w:hAnsi="Segoe UI" w:cs="Segoe UI"/>
+                <w:sz w:val="18"/>
+                <w:szCs w:val="18"/>
+              </w:rPr>
+            </w:pPr>
+            <w:r>
+              <w:rPr>
+                <w:rFonts w:ascii="Segoe UI" w:eastAsia="Times New Roman" w:hAnsi="Segoe UI" w:cs="Segoe UI"/>
+                <w:sz w:val="18"/>
+                <w:szCs w:val="18"/>
+              </w:rPr>
+              <w:t>In progress</w:t>
+            </w:r>
+          </w:p>
+        </w:tc>
+        <w:tc>
+          <w:tcPr>
+            <w:tcW w:w="4066" w:type="dxa"/>
+          </w:tcPr>
+          <w:p>
+            <w:pPr>
+              <w:pStyle w:val="HTMLPreformatted"/>
+              <w:shd w:val="clear" w:color="auto" w:fill="FFFFFF"/>
+              <w:rPr>
+                <w:rFonts w:ascii="Segoe UI" w:hAnsi="Segoe UI" w:cs="Segoe UI"/>
+                <w:sz w:val="18"/>
+                <w:szCs w:val="18"/>
+                <w:lang w:val="nl-NL"/>
+              </w:rPr>
+            </w:pPr>
+          </w:p>
+        </w:tc>
+      </w:tr>
+      <w:tr>
+        <w:trPr>
+          <w:trHeight w:val="79"/>
+        </w:trPr>
+        <w:tc>
+          <w:tcPr>
+            <w:tcW w:w="7387" w:type="dxa"/>
+          </w:tcPr>
+          <w:p>
+            <w:pPr>
+              <w:shd w:val="clear" w:color="auto" w:fill="FFFFFF"/>
+              <w:tabs>
+                <w:tab w:val="left" w:pos="916"/>
+                <w:tab w:val="left" w:pos="1832"/>
+                <w:tab w:val="left" w:pos="2748"/>
+                <w:tab w:val="left" w:pos="3664"/>
+                <w:tab w:val="left" w:pos="4580"/>
+                <w:tab w:val="left" w:pos="5496"/>
+                <w:tab w:val="left" w:pos="6412"/>
+                <w:tab w:val="left" w:pos="7328"/>
+                <w:tab w:val="left" w:pos="8244"/>
+                <w:tab w:val="left" w:pos="9160"/>
+                <w:tab w:val="left" w:pos="10076"/>
+                <w:tab w:val="left" w:pos="10992"/>
+                <w:tab w:val="left" w:pos="11908"/>
+                <w:tab w:val="left" w:pos="12824"/>
+                <w:tab w:val="left" w:pos="13740"/>
+                <w:tab w:val="left" w:pos="14656"/>
+              </w:tabs>
+              <w:rPr>
+                <w:rFonts w:ascii="Segoe UI" w:eastAsia="Times New Roman" w:hAnsi="Segoe UI" w:cs="Segoe UI"/>
+                <w:sz w:val="18"/>
+                <w:szCs w:val="18"/>
+              </w:rPr>
+            </w:pPr>
+            <w:r>
+              <w:rPr>
+                <w:rFonts w:ascii="Segoe UI" w:eastAsia="Times New Roman" w:hAnsi="Segoe UI" w:cs="Segoe UI"/>
+                <w:sz w:val="18"/>
+                <w:szCs w:val="18"/>
+              </w:rPr>
+              <w:t>Evaluatie met Brian en Lion</w:t>
+            </w:r>
+          </w:p>
+        </w:tc>
+        <w:tc>
+          <w:tcPr>
+            <w:tcW w:w="2767" w:type="dxa"/>
+          </w:tcPr>
+          <w:p>
+            <w:pPr>
+              <w:rPr>
+                <w:rFonts w:ascii="Segoe UI" w:eastAsia="Times New Roman" w:hAnsi="Segoe UI" w:cs="Segoe UI"/>
+                <w:sz w:val="18"/>
+                <w:szCs w:val="18"/>
+              </w:rPr>
+            </w:pPr>
+          </w:p>
+        </w:tc>
+        <w:tc>
+          <w:tcPr>
+            <w:tcW w:w="4066" w:type="dxa"/>
+          </w:tcPr>
+          <w:p>
+            <w:pPr>
+              <w:pStyle w:val="HTMLPreformatted"/>
+              <w:shd w:val="clear" w:color="auto" w:fill="FFFFFF"/>
+              <w:rPr>
+                <w:rFonts w:ascii="Segoe UI" w:hAnsi="Segoe UI" w:cs="Segoe UI"/>
+                <w:sz w:val="18"/>
+                <w:szCs w:val="18"/>
+                <w:lang w:val="nl-NL"/>
+              </w:rPr>
+            </w:pPr>
+            <w:r>
+              <w:rPr>
+                <w:rFonts w:ascii="Segoe UI" w:hAnsi="Segoe UI" w:cs="Segoe UI"/>
+                <w:sz w:val="18"/>
+                <w:szCs w:val="18"/>
+                <w:lang w:val="nl-NL"/>
+              </w:rPr>
+              <w:t>Raml.org leren</w:t>
+            </w:r>
+          </w:p>
+        </w:tc>
+      </w:tr>
+      <w:tr>
+        <w:trPr>
+          <w:trHeight w:val="79"/>
+        </w:trPr>
+        <w:tc>
+          <w:tcPr>
+            <w:tcW w:w="7387" w:type="dxa"/>
+          </w:tcPr>
+          <w:p>
+            <w:pPr>
+              <w:shd w:val="clear" w:color="auto" w:fill="FFFFFF"/>
+              <w:tabs>
+                <w:tab w:val="left" w:pos="916"/>
+                <w:tab w:val="left" w:pos="1832"/>
+                <w:tab w:val="left" w:pos="2748"/>
+                <w:tab w:val="left" w:pos="3664"/>
+                <w:tab w:val="left" w:pos="4580"/>
+                <w:tab w:val="left" w:pos="5496"/>
+                <w:tab w:val="left" w:pos="6412"/>
+                <w:tab w:val="left" w:pos="7328"/>
+                <w:tab w:val="left" w:pos="8244"/>
+                <w:tab w:val="left" w:pos="9160"/>
+                <w:tab w:val="left" w:pos="10076"/>
+                <w:tab w:val="left" w:pos="10992"/>
+                <w:tab w:val="left" w:pos="11908"/>
+                <w:tab w:val="left" w:pos="12824"/>
+                <w:tab w:val="left" w:pos="13740"/>
+                <w:tab w:val="left" w:pos="14656"/>
+              </w:tabs>
+              <w:rPr>
+                <w:rFonts w:ascii="Segoe UI" w:eastAsia="Times New Roman" w:hAnsi="Segoe UI" w:cs="Segoe UI"/>
+                <w:sz w:val="18"/>
+                <w:szCs w:val="18"/>
+              </w:rPr>
+            </w:pPr>
+            <w:r>
+              <w:rPr>
+                <w:rFonts w:ascii="Segoe UI" w:eastAsia="Times New Roman" w:hAnsi="Segoe UI" w:cs="Segoe UI"/>
+                <w:sz w:val="18"/>
+                <w:szCs w:val="18"/>
+              </w:rPr>
+              <w:lastRenderedPageBreak/>
+              <w:t>Wamp installeren ipv IIS</w:t>
+            </w:r>
+          </w:p>
+        </w:tc>
+        <w:tc>
+          <w:tcPr>
+            <w:tcW w:w="2767" w:type="dxa"/>
+          </w:tcPr>
+          <w:p>
+            <w:pPr>
+              <w:rPr>
+                <w:rFonts w:ascii="Segoe UI" w:eastAsia="Times New Roman" w:hAnsi="Segoe UI" w:cs="Segoe UI"/>
+                <w:sz w:val="18"/>
+                <w:szCs w:val="18"/>
+              </w:rPr>
+            </w:pPr>
+            <w:r>
+              <w:rPr>
+                <w:rFonts w:ascii="Segoe UI" w:eastAsia="Times New Roman" w:hAnsi="Segoe UI" w:cs="Segoe UI"/>
+                <w:sz w:val="18"/>
+                <w:szCs w:val="18"/>
+              </w:rPr>
+              <w:t>Ok</w:t>
+            </w:r>
+          </w:p>
+        </w:tc>
+        <w:tc>
+          <w:tcPr>
+            <w:tcW w:w="4066" w:type="dxa"/>
+          </w:tcPr>
+          <w:p>
+            <w:pPr>
+              <w:pStyle w:val="HTMLPreformatted"/>
+              <w:shd w:val="clear" w:color="auto" w:fill="FFFFFF"/>
+              <w:rPr>
+                <w:rFonts w:ascii="Segoe UI" w:hAnsi="Segoe UI" w:cs="Segoe UI"/>
+                <w:sz w:val="18"/>
+                <w:szCs w:val="18"/>
+                <w:lang w:val="nl-NL"/>
+              </w:rPr>
+            </w:pPr>
+          </w:p>
+        </w:tc>
+      </w:tr>
+      <w:tr>
+        <w:trPr>
+          <w:trHeight w:val="79"/>
+        </w:trPr>
+        <w:tc>
+          <w:tcPr>
+            <w:tcW w:w="7387" w:type="dxa"/>
+          </w:tcPr>
+          <w:p>
+            <w:pPr>
+              <w:shd w:val="clear" w:color="auto" w:fill="FFFFFF"/>
+              <w:tabs>
+                <w:tab w:val="left" w:pos="916"/>
+                <w:tab w:val="left" w:pos="1832"/>
+                <w:tab w:val="left" w:pos="2748"/>
+                <w:tab w:val="left" w:pos="3664"/>
+                <w:tab w:val="left" w:pos="4580"/>
+                <w:tab w:val="left" w:pos="5496"/>
+                <w:tab w:val="left" w:pos="6412"/>
+                <w:tab w:val="left" w:pos="7328"/>
+                <w:tab w:val="left" w:pos="8244"/>
+                <w:tab w:val="left" w:pos="9160"/>
+                <w:tab w:val="left" w:pos="10076"/>
+                <w:tab w:val="left" w:pos="10992"/>
+                <w:tab w:val="left" w:pos="11908"/>
+                <w:tab w:val="left" w:pos="12824"/>
+                <w:tab w:val="left" w:pos="13740"/>
+                <w:tab w:val="left" w:pos="14656"/>
+              </w:tabs>
+              <w:rPr>
+                <w:rFonts w:ascii="Segoe UI" w:eastAsia="Times New Roman" w:hAnsi="Segoe UI" w:cs="Segoe UI"/>
+                <w:sz w:val="18"/>
+                <w:szCs w:val="18"/>
+              </w:rPr>
+            </w:pPr>
+            <w:r>
+              <w:rPr>
+                <w:rFonts w:ascii="Segoe UI" w:eastAsia="Times New Roman" w:hAnsi="Segoe UI" w:cs="Segoe UI"/>
+                <w:sz w:val="18"/>
+                <w:szCs w:val="18"/>
+              </w:rPr>
+              <w:t>Documentatie: ngDocs genereren</w:t>
+            </w:r>
+          </w:p>
+        </w:tc>
+        <w:tc>
+          <w:tcPr>
+            <w:tcW w:w="2767" w:type="dxa"/>
+          </w:tcPr>
+          <w:p>
+            <w:pPr>
+              <w:rPr>
+                <w:rFonts w:ascii="Segoe UI" w:eastAsia="Times New Roman" w:hAnsi="Segoe UI" w:cs="Segoe UI"/>
+                <w:sz w:val="18"/>
+                <w:szCs w:val="18"/>
+              </w:rPr>
+            </w:pPr>
+          </w:p>
+        </w:tc>
+        <w:tc>
+          <w:tcPr>
+            <w:tcW w:w="4066" w:type="dxa"/>
+          </w:tcPr>
+          <w:p>
+            <w:pPr>
+              <w:pStyle w:val="HTMLPreformatted"/>
+              <w:shd w:val="clear" w:color="auto" w:fill="FFFFFF"/>
+              <w:rPr>
+                <w:rFonts w:ascii="Segoe UI" w:hAnsi="Segoe UI" w:cs="Segoe UI"/>
+                <w:sz w:val="18"/>
+                <w:szCs w:val="18"/>
+                <w:lang w:val="nl-NL"/>
+              </w:rPr>
+            </w:pPr>
+          </w:p>
+        </w:tc>
+      </w:tr>
+      <w:tr>
+        <w:trPr>
+          <w:trHeight w:val="79"/>
+        </w:trPr>
+        <w:tc>
+          <w:tcPr>
+            <w:tcW w:w="7387" w:type="dxa"/>
+          </w:tcPr>
+          <w:p>
+            <w:pPr>
+              <w:shd w:val="clear" w:color="auto" w:fill="FFFFFF"/>
+              <w:tabs>
+                <w:tab w:val="left" w:pos="916"/>
+                <w:tab w:val="left" w:pos="1832"/>
+                <w:tab w:val="left" w:pos="2748"/>
+                <w:tab w:val="left" w:pos="3664"/>
+                <w:tab w:val="left" w:pos="4580"/>
+                <w:tab w:val="left" w:pos="5496"/>
+                <w:tab w:val="left" w:pos="6412"/>
+                <w:tab w:val="left" w:pos="7328"/>
+                <w:tab w:val="left" w:pos="8244"/>
+                <w:tab w:val="left" w:pos="9160"/>
+                <w:tab w:val="left" w:pos="10076"/>
+                <w:tab w:val="left" w:pos="10992"/>
+                <w:tab w:val="left" w:pos="11908"/>
+                <w:tab w:val="left" w:pos="12824"/>
+                <w:tab w:val="left" w:pos="13740"/>
+                <w:tab w:val="left" w:pos="14656"/>
+              </w:tabs>
+              <w:rPr>
+                <w:rFonts w:ascii="Segoe UI" w:eastAsia="Times New Roman" w:hAnsi="Segoe UI" w:cs="Segoe UI"/>
+                <w:sz w:val="18"/>
+                <w:szCs w:val="18"/>
+              </w:rPr>
+            </w:pPr>
+            <w:r>
+              <w:rPr>
+                <w:rFonts w:ascii="Segoe UI" w:eastAsia="Times New Roman" w:hAnsi="Segoe UI" w:cs="Segoe UI"/>
+                <w:sz w:val="18"/>
+                <w:szCs w:val="18"/>
+              </w:rPr>
+              <w:t xml:space="preserve">/app/node_modules is groot... verwijder en genereer nieuwe met </w:t>
             </w:r>
             <w:bookmarkStart w:id="0" w:name="_GoBack"/>
             <w:bookmarkEnd w:id="0"/>
+            <w:r>
+              <w:rPr>
+                <w:rFonts w:ascii="Segoe UI" w:eastAsia="Times New Roman" w:hAnsi="Segoe UI" w:cs="Segoe UI"/>
+                <w:sz w:val="18"/>
+                <w:szCs w:val="18"/>
+              </w:rPr>
+              <w:t>npm install</w:t>
+            </w:r>
           </w:p>
         </w:tc>
         <w:tc>

</xml_diff>

<commit_message>
favicon toegevoegd, Raml documentatie started voor HR Matches Api
</commit_message>
<xml_diff>
--- a/Docs/ToDo.docx
+++ b/Docs/ToDo.docx
@@ -9,9 +9,9 @@
         <w:tblLook w:val="04A0" w:firstRow="1" w:lastRow="0" w:firstColumn="1" w:lastColumn="0" w:noHBand="0" w:noVBand="1"/>
       </w:tblPr>
       <w:tblGrid>
-        <w:gridCol w:w="7387"/>
-        <w:gridCol w:w="2767"/>
-        <w:gridCol w:w="4066"/>
+        <w:gridCol w:w="7382"/>
+        <w:gridCol w:w="1598"/>
+        <w:gridCol w:w="5240"/>
       </w:tblGrid>
       <w:tr>
         <w:tc>
@@ -567,6 +567,7 @@
               <w:rPr>
                 <w:color w:val="808080" w:themeColor="background1" w:themeShade="80"/>
               </w:rPr>
+              <w:lastRenderedPageBreak/>
               <w:t>domeinen: rechten en rollen matrix implementeren @ https://portal.hrmatches.com/index.cfm?module=hrsettings&amp;view=permissions</w:t>
             </w:r>
           </w:p>
@@ -828,14 +829,7 @@
               <w:rPr>
                 <w:color w:val="808080" w:themeColor="background1" w:themeShade="80"/>
               </w:rPr>
-              <w:t xml:space="preserve"> </w:t>
-            </w:r>
-            <w:r>
-              <w:rPr>
-                <w:color w:val="808080" w:themeColor="background1" w:themeShade="80"/>
-              </w:rPr>
-              <w:lastRenderedPageBreak/>
-              <w:t>maken</w:t>
+              <w:t xml:space="preserve"> maken</w:t>
             </w:r>
             <w:r>
               <w:rPr>
@@ -859,7 +853,6 @@
               <w:rPr>
                 <w:color w:val="808080" w:themeColor="background1" w:themeShade="80"/>
               </w:rPr>
-              <w:lastRenderedPageBreak/>
               <w:t>Ok</w:t>
             </w:r>
           </w:p>
@@ -886,7 +879,6 @@
               <w:rPr>
                 <w:color w:val="808080" w:themeColor="background1" w:themeShade="80"/>
               </w:rPr>
-              <w:lastRenderedPageBreak/>
               <w:t>Checkboxes moeten onChange event firen</w:t>
             </w:r>
             <w:r>
@@ -1722,29 +1714,37 @@
           </w:tcPr>
           <w:p>
             <w:r>
-              <w:t>Settings-Gebruikersbeheer-Teams tabs: Bij kiezen’Settings’ moet tab ‘Rechten en Rollen’ geselecteerd worden.</w:t>
-            </w:r>
-          </w:p>
-        </w:tc>
-        <w:tc>
-          <w:tcPr>
-            <w:tcW w:w="2767" w:type="dxa"/>
-          </w:tcPr>
-          <w:p>
-            <w:pPr>
-              <w:rPr>
-                <w:color w:val="808080" w:themeColor="background1" w:themeShade="80"/>
-              </w:rPr>
-            </w:pPr>
-          </w:p>
-        </w:tc>
-        <w:tc>
-          <w:tcPr>
-            <w:tcW w:w="4066" w:type="dxa"/>
-          </w:tcPr>
-          <w:p>
-            <w:r>
-              <w:t>Tab ‘Rechten en rollen’ wordt even geselecteerd dan wordt 1</w:t>
+              <w:t xml:space="preserve">Settings-Gebruikersbeheer-Teams tabs: Bij kiezen’Settings’ moet tab ‘Rechten </w:t>
+            </w:r>
+            <w:r>
+              <w:lastRenderedPageBreak/>
+              <w:t>en Rollen’ geselecteerd worden.</w:t>
+            </w:r>
+          </w:p>
+        </w:tc>
+        <w:tc>
+          <w:tcPr>
+            <w:tcW w:w="2767" w:type="dxa"/>
+          </w:tcPr>
+          <w:p>
+            <w:pPr>
+              <w:rPr>
+                <w:color w:val="808080" w:themeColor="background1" w:themeShade="80"/>
+              </w:rPr>
+            </w:pPr>
+          </w:p>
+        </w:tc>
+        <w:tc>
+          <w:tcPr>
+            <w:tcW w:w="4066" w:type="dxa"/>
+          </w:tcPr>
+          <w:p>
+            <w:r>
+              <w:t xml:space="preserve">Tab ‘Rechten en rollen’ wordt even geselecteerd dan </w:t>
+            </w:r>
+            <w:r>
+              <w:lastRenderedPageBreak/>
+              <w:t>wordt 1</w:t>
             </w:r>
             <w:r>
               <w:rPr>
@@ -1770,6 +1770,7 @@
               </w:rPr>
             </w:pPr>
             <w:r>
+              <w:lastRenderedPageBreak/>
               <w:t>Settings-Gebruikersbeheer:  managementController wordt gebruikt voor generieke tableView acties. Add() en delete(). Op welke modules heeft dit nu betrekking? Inject in de ui-router het Api endpoint in controller.</w:t>
             </w:r>
           </w:p>
@@ -1848,7 +1849,6 @@
               <w:rPr>
                 <w:color w:val="808080" w:themeColor="background1" w:themeShade="80"/>
               </w:rPr>
-              <w:lastRenderedPageBreak/>
               <w:t>Bug in login met meerdere userProfiles: de niet-gekozen userProfiles werden niet uitgelogd;</w:t>
             </w:r>
           </w:p>
@@ -2699,6 +2699,7 @@
               <w:rPr>
                 <w:color w:val="FF0000"/>
               </w:rPr>
+              <w:lastRenderedPageBreak/>
               <w:t>maandag 25 april 2016</w:t>
             </w:r>
           </w:p>
@@ -2840,11 +2841,7 @@
                     <w:spacing w:after="0" w:line="240" w:lineRule="auto"/>
                   </w:pPr>
                   <w:r>
-                    <w:t xml:space="preserve">02:00 </w:t>
-                  </w:r>
-                  <w:r>
-                    <w:lastRenderedPageBreak/>
-                    <w:t xml:space="preserve">- </w:t>
+                    <w:t xml:space="preserve">02:00 - </w:t>
                   </w:r>
                 </w:p>
               </w:tc>
@@ -2860,7 +2857,6 @@
                     <w:spacing w:after="0" w:line="240" w:lineRule="auto"/>
                   </w:pPr>
                   <w:r>
-                    <w:lastRenderedPageBreak/>
                     <w:t>Programmeren</w:t>
                   </w:r>
                 </w:p>
@@ -2877,11 +2873,7 @@
                     <w:spacing w:after="0" w:line="240" w:lineRule="auto"/>
                   </w:pPr>
                   <w:r>
-                    <w:t xml:space="preserve">Settings-Gebruikersbeheer-Rechten en Rollen: wijzigingen in permissions </w:t>
-                  </w:r>
-                  <w:r>
-                    <w:lastRenderedPageBreak/>
-                    <w:t>(checkboxes) verwerken in datastruct.</w:t>
+                    <w:t>Settings-Gebruikersbeheer-Rechten en Rollen: wijzigingen in permissions (checkboxes) verwerken in datastruct.</w:t>
                   </w:r>
                 </w:p>
               </w:tc>
@@ -2916,7 +2908,6 @@
               <w:rPr>
                 <w:color w:val="808080" w:themeColor="background1" w:themeShade="80"/>
               </w:rPr>
-              <w:lastRenderedPageBreak/>
               <w:t>Rechten en Rollen: matrix window tonen</w:t>
             </w:r>
           </w:p>
@@ -4059,81 +4050,81 @@
               <w:rPr>
                 <w:color w:val="FF0000"/>
               </w:rPr>
+              <w:t>zaterdag 30 april 2016</w:t>
+            </w:r>
+            <w:r>
+              <w:rPr>
+                <w:color w:val="FF0000"/>
+              </w:rPr>
+              <w:t xml:space="preserve"> 14:00-16:00</w:t>
+            </w:r>
+          </w:p>
+        </w:tc>
+        <w:tc>
+          <w:tcPr>
+            <w:tcW w:w="2767" w:type="dxa"/>
+          </w:tcPr>
+          <w:p>
+            <w:pPr>
+              <w:rPr>
+                <w:color w:val="FF0000"/>
+              </w:rPr>
+            </w:pPr>
+          </w:p>
+        </w:tc>
+        <w:tc>
+          <w:tcPr>
+            <w:tcW w:w="4066" w:type="dxa"/>
+          </w:tcPr>
+          <w:p>
+            <w:pPr>
+              <w:pStyle w:val="HTMLPreformatted"/>
+              <w:shd w:val="clear" w:color="auto" w:fill="FFFFFF"/>
+              <w:rPr>
+                <w:rFonts w:asciiTheme="minorHAnsi" w:eastAsiaTheme="minorHAnsi" w:hAnsiTheme="minorHAnsi" w:cstheme="minorBidi"/>
+                <w:color w:val="FF0000"/>
+                <w:sz w:val="22"/>
+                <w:szCs w:val="22"/>
+                <w:lang w:val="nl-NL"/>
+              </w:rPr>
+            </w:pPr>
+            <w:r>
+              <w:rPr>
+                <w:rFonts w:asciiTheme="minorHAnsi" w:eastAsiaTheme="minorHAnsi" w:hAnsiTheme="minorHAnsi" w:cstheme="minorBidi"/>
+                <w:color w:val="FF0000"/>
+                <w:sz w:val="22"/>
+                <w:szCs w:val="22"/>
+                <w:lang w:val="nl-NL"/>
+              </w:rPr>
+              <w:t>Overwerken: 2 uur</w:t>
+            </w:r>
+          </w:p>
+        </w:tc>
+      </w:tr>
+      <w:tr>
+        <w:tc>
+          <w:tcPr>
+            <w:tcW w:w="7387" w:type="dxa"/>
+          </w:tcPr>
+          <w:p>
+            <w:pPr>
+              <w:pStyle w:val="HTMLPreformatted"/>
+              <w:shd w:val="clear" w:color="auto" w:fill="FFFFFF"/>
+              <w:rPr>
+                <w:color w:val="808080" w:themeColor="background1" w:themeShade="80"/>
+                <w:sz w:val="18"/>
+                <w:szCs w:val="18"/>
+              </w:rPr>
+            </w:pPr>
+            <w:r>
+              <w:rPr>
+                <w:rFonts w:asciiTheme="minorHAnsi" w:eastAsiaTheme="minorHAnsi" w:hAnsiTheme="minorHAnsi" w:cstheme="minorBidi"/>
+                <w:color w:val="808080" w:themeColor="background1" w:themeShade="80"/>
+                <w:sz w:val="22"/>
+                <w:szCs w:val="22"/>
+                <w:lang w:val="nl-NL"/>
+              </w:rPr>
               <w:lastRenderedPageBreak/>
-              <w:t>zaterdag 30 april 2016</w:t>
-            </w:r>
-            <w:r>
-              <w:rPr>
-                <w:color w:val="FF0000"/>
-              </w:rPr>
-              <w:t xml:space="preserve"> 14:00-16:00</w:t>
-            </w:r>
-          </w:p>
-        </w:tc>
-        <w:tc>
-          <w:tcPr>
-            <w:tcW w:w="2767" w:type="dxa"/>
-          </w:tcPr>
-          <w:p>
-            <w:pPr>
-              <w:rPr>
-                <w:color w:val="FF0000"/>
-              </w:rPr>
-            </w:pPr>
-          </w:p>
-        </w:tc>
-        <w:tc>
-          <w:tcPr>
-            <w:tcW w:w="4066" w:type="dxa"/>
-          </w:tcPr>
-          <w:p>
-            <w:pPr>
-              <w:pStyle w:val="HTMLPreformatted"/>
-              <w:shd w:val="clear" w:color="auto" w:fill="FFFFFF"/>
-              <w:rPr>
-                <w:rFonts w:asciiTheme="minorHAnsi" w:eastAsiaTheme="minorHAnsi" w:hAnsiTheme="minorHAnsi" w:cstheme="minorBidi"/>
-                <w:color w:val="FF0000"/>
-                <w:sz w:val="22"/>
-                <w:szCs w:val="22"/>
-                <w:lang w:val="nl-NL"/>
-              </w:rPr>
-            </w:pPr>
-            <w:r>
-              <w:rPr>
-                <w:rFonts w:asciiTheme="minorHAnsi" w:eastAsiaTheme="minorHAnsi" w:hAnsiTheme="minorHAnsi" w:cstheme="minorBidi"/>
-                <w:color w:val="FF0000"/>
-                <w:sz w:val="22"/>
-                <w:szCs w:val="22"/>
-                <w:lang w:val="nl-NL"/>
-              </w:rPr>
-              <w:t>Overwerken: 2 uur</w:t>
-            </w:r>
-          </w:p>
-        </w:tc>
-      </w:tr>
-      <w:tr>
-        <w:tc>
-          <w:tcPr>
-            <w:tcW w:w="7387" w:type="dxa"/>
-          </w:tcPr>
-          <w:p>
-            <w:pPr>
-              <w:pStyle w:val="HTMLPreformatted"/>
-              <w:shd w:val="clear" w:color="auto" w:fill="FFFFFF"/>
-              <w:rPr>
-                <w:color w:val="808080" w:themeColor="background1" w:themeShade="80"/>
-                <w:sz w:val="18"/>
-                <w:szCs w:val="18"/>
-              </w:rPr>
-            </w:pPr>
-            <w:r>
-              <w:rPr>
-                <w:rFonts w:asciiTheme="minorHAnsi" w:eastAsiaTheme="minorHAnsi" w:hAnsiTheme="minorHAnsi" w:cstheme="minorBidi"/>
-                <w:color w:val="808080" w:themeColor="background1" w:themeShade="80"/>
-                <w:sz w:val="22"/>
-                <w:szCs w:val="22"/>
-                <w:lang w:val="nl-NL"/>
-              </w:rPr>
               <w:t>ApiService.trackData(): error.Status en error.statusTExt keys toevoegen aan struct bij API http error</w:t>
             </w:r>
           </w:p>
@@ -5218,340 +5209,340 @@
                 <w:sz w:val="22"/>
                 <w:szCs w:val="22"/>
               </w:rPr>
+              <w:t>Settings-</w:t>
+            </w:r>
+            <w:proofErr w:type="spellStart"/>
+            <w:r>
+              <w:rPr>
+                <w:rFonts w:asciiTheme="minorHAnsi" w:eastAsiaTheme="minorHAnsi" w:hAnsiTheme="minorHAnsi" w:cstheme="minorBidi"/>
+                <w:color w:val="808080" w:themeColor="background1" w:themeShade="80"/>
+                <w:sz w:val="22"/>
+                <w:szCs w:val="22"/>
+              </w:rPr>
+              <w:t>Gebruikersbeheer</w:t>
+            </w:r>
+            <w:proofErr w:type="spellEnd"/>
+            <w:r>
+              <w:rPr>
+                <w:rFonts w:asciiTheme="minorHAnsi" w:eastAsiaTheme="minorHAnsi" w:hAnsiTheme="minorHAnsi" w:cstheme="minorBidi"/>
+                <w:color w:val="808080" w:themeColor="background1" w:themeShade="80"/>
+                <w:sz w:val="22"/>
+                <w:szCs w:val="22"/>
+              </w:rPr>
+              <w:t xml:space="preserve">-Teams: </w:t>
+            </w:r>
+            <w:proofErr w:type="spellStart"/>
+            <w:r>
+              <w:rPr>
+                <w:rFonts w:asciiTheme="minorHAnsi" w:eastAsiaTheme="minorHAnsi" w:hAnsiTheme="minorHAnsi" w:cstheme="minorBidi"/>
+                <w:color w:val="808080" w:themeColor="background1" w:themeShade="80"/>
+                <w:sz w:val="22"/>
+                <w:szCs w:val="22"/>
+              </w:rPr>
+              <w:t>detailView</w:t>
+            </w:r>
+            <w:proofErr w:type="spellEnd"/>
+            <w:r>
+              <w:rPr>
+                <w:rFonts w:asciiTheme="minorHAnsi" w:eastAsiaTheme="minorHAnsi" w:hAnsiTheme="minorHAnsi" w:cstheme="minorBidi"/>
+                <w:color w:val="808080" w:themeColor="background1" w:themeShade="80"/>
+                <w:sz w:val="22"/>
+                <w:szCs w:val="22"/>
+              </w:rPr>
+              <w:t xml:space="preserve">: </w:t>
+            </w:r>
+            <w:proofErr w:type="spellStart"/>
+            <w:r>
+              <w:rPr>
+                <w:rFonts w:asciiTheme="minorHAnsi" w:eastAsiaTheme="minorHAnsi" w:hAnsiTheme="minorHAnsi" w:cstheme="minorBidi"/>
+                <w:color w:val="808080" w:themeColor="background1" w:themeShade="80"/>
+                <w:sz w:val="22"/>
+                <w:szCs w:val="22"/>
+              </w:rPr>
+              <w:t>confirmPassword</w:t>
+            </w:r>
+            <w:proofErr w:type="spellEnd"/>
+            <w:r>
+              <w:rPr>
+                <w:rFonts w:asciiTheme="minorHAnsi" w:eastAsiaTheme="minorHAnsi" w:hAnsiTheme="minorHAnsi" w:cstheme="minorBidi"/>
+                <w:color w:val="808080" w:themeColor="background1" w:themeShade="80"/>
+                <w:sz w:val="22"/>
+                <w:szCs w:val="22"/>
+              </w:rPr>
+              <w:t xml:space="preserve"> check</w:t>
+            </w:r>
+          </w:p>
+        </w:tc>
+        <w:tc>
+          <w:tcPr>
+            <w:tcW w:w="2767" w:type="dxa"/>
+          </w:tcPr>
+          <w:p>
+            <w:pPr>
+              <w:rPr>
+                <w:color w:val="808080" w:themeColor="background1" w:themeShade="80"/>
+              </w:rPr>
+            </w:pPr>
+            <w:r>
+              <w:rPr>
+                <w:color w:val="808080" w:themeColor="background1" w:themeShade="80"/>
+              </w:rPr>
+              <w:t>ok</w:t>
+            </w:r>
+          </w:p>
+        </w:tc>
+        <w:tc>
+          <w:tcPr>
+            <w:tcW w:w="4066" w:type="dxa"/>
+          </w:tcPr>
+          <w:p>
+            <w:pPr>
+              <w:pStyle w:val="HTMLPreformatted"/>
+              <w:shd w:val="clear" w:color="auto" w:fill="FFFFFF"/>
+              <w:rPr>
+                <w:rFonts w:asciiTheme="minorHAnsi" w:eastAsiaTheme="minorHAnsi" w:hAnsiTheme="minorHAnsi" w:cstheme="minorBidi"/>
+                <w:color w:val="808080" w:themeColor="background1" w:themeShade="80"/>
+                <w:sz w:val="22"/>
+                <w:szCs w:val="22"/>
+                <w:lang w:val="nl-NL"/>
+              </w:rPr>
+            </w:pPr>
+          </w:p>
+        </w:tc>
+      </w:tr>
+      <w:tr>
+        <w:tc>
+          <w:tcPr>
+            <w:tcW w:w="7387" w:type="dxa"/>
+          </w:tcPr>
+          <w:p>
+            <w:pPr>
+              <w:pStyle w:val="HTMLPreformatted"/>
+              <w:shd w:val="clear" w:color="auto" w:fill="FFFFFF"/>
+              <w:rPr>
+                <w:rFonts w:asciiTheme="minorHAnsi" w:eastAsiaTheme="minorHAnsi" w:hAnsiTheme="minorHAnsi" w:cstheme="minorBidi"/>
+                <w:color w:val="808080" w:themeColor="background1" w:themeShade="80"/>
+                <w:sz w:val="22"/>
+                <w:szCs w:val="22"/>
+                <w:lang w:val="nl-NL"/>
+              </w:rPr>
+            </w:pPr>
+            <w:r>
+              <w:rPr>
+                <w:rFonts w:asciiTheme="minorHAnsi" w:eastAsiaTheme="minorHAnsi" w:hAnsiTheme="minorHAnsi" w:cstheme="minorBidi"/>
+                <w:color w:val="808080" w:themeColor="background1" w:themeShade="80"/>
+                <w:sz w:val="22"/>
+                <w:szCs w:val="22"/>
+                <w:lang w:val="nl-NL"/>
+              </w:rPr>
+              <w:t>Settings-Gebruikersbeheer-Teams: user toevoegen</w:t>
+            </w:r>
+          </w:p>
+        </w:tc>
+        <w:tc>
+          <w:tcPr>
+            <w:tcW w:w="2767" w:type="dxa"/>
+          </w:tcPr>
+          <w:p>
+            <w:pPr>
+              <w:rPr>
+                <w:color w:val="808080" w:themeColor="background1" w:themeShade="80"/>
+              </w:rPr>
+            </w:pPr>
+            <w:r>
+              <w:rPr>
+                <w:color w:val="808080" w:themeColor="background1" w:themeShade="80"/>
+              </w:rPr>
+              <w:t>ok</w:t>
+            </w:r>
+          </w:p>
+        </w:tc>
+        <w:tc>
+          <w:tcPr>
+            <w:tcW w:w="4066" w:type="dxa"/>
+          </w:tcPr>
+          <w:p>
+            <w:pPr>
+              <w:pStyle w:val="HTMLPreformatted"/>
+              <w:shd w:val="clear" w:color="auto" w:fill="FFFFFF"/>
+              <w:rPr>
+                <w:rFonts w:asciiTheme="minorHAnsi" w:eastAsiaTheme="minorHAnsi" w:hAnsiTheme="minorHAnsi" w:cstheme="minorBidi"/>
+                <w:color w:val="808080" w:themeColor="background1" w:themeShade="80"/>
+                <w:sz w:val="22"/>
+                <w:szCs w:val="22"/>
+                <w:lang w:val="nl-NL"/>
+              </w:rPr>
+            </w:pPr>
+          </w:p>
+        </w:tc>
+      </w:tr>
+      <w:tr>
+        <w:tc>
+          <w:tcPr>
+            <w:tcW w:w="7387" w:type="dxa"/>
+          </w:tcPr>
+          <w:p>
+            <w:pPr>
+              <w:pStyle w:val="HTMLPreformatted"/>
+              <w:shd w:val="clear" w:color="auto" w:fill="FFFFFF"/>
+              <w:rPr>
+                <w:rFonts w:asciiTheme="minorHAnsi" w:eastAsiaTheme="minorHAnsi" w:hAnsiTheme="minorHAnsi" w:cstheme="minorBidi"/>
+                <w:color w:val="808080" w:themeColor="background1" w:themeShade="80"/>
+                <w:sz w:val="22"/>
+                <w:szCs w:val="22"/>
+                <w:lang w:val="nl-NL"/>
+              </w:rPr>
+            </w:pPr>
+            <w:r>
+              <w:rPr>
+                <w:rFonts w:asciiTheme="minorHAnsi" w:eastAsiaTheme="minorHAnsi" w:hAnsiTheme="minorHAnsi" w:cstheme="minorBidi"/>
+                <w:color w:val="808080" w:themeColor="background1" w:themeShade="80"/>
+                <w:sz w:val="22"/>
+                <w:szCs w:val="22"/>
+                <w:lang w:val="nl-NL"/>
+              </w:rPr>
+              <w:t>Overleg met Herwin,Brian,Lion</w:t>
+            </w:r>
+          </w:p>
+        </w:tc>
+        <w:tc>
+          <w:tcPr>
+            <w:tcW w:w="2767" w:type="dxa"/>
+          </w:tcPr>
+          <w:p>
+            <w:pPr>
+              <w:rPr>
+                <w:color w:val="808080" w:themeColor="background1" w:themeShade="80"/>
+              </w:rPr>
+            </w:pPr>
+            <w:r>
+              <w:rPr>
+                <w:color w:val="808080" w:themeColor="background1" w:themeShade="80"/>
+              </w:rPr>
+              <w:t>ok</w:t>
+            </w:r>
+          </w:p>
+        </w:tc>
+        <w:tc>
+          <w:tcPr>
+            <w:tcW w:w="4066" w:type="dxa"/>
+          </w:tcPr>
+          <w:p>
+            <w:pPr>
+              <w:pStyle w:val="HTMLPreformatted"/>
+              <w:shd w:val="clear" w:color="auto" w:fill="FFFFFF"/>
+              <w:rPr>
+                <w:rFonts w:asciiTheme="minorHAnsi" w:eastAsiaTheme="minorHAnsi" w:hAnsiTheme="minorHAnsi" w:cstheme="minorBidi"/>
+                <w:color w:val="808080" w:themeColor="background1" w:themeShade="80"/>
+                <w:sz w:val="22"/>
+                <w:szCs w:val="22"/>
+                <w:lang w:val="nl-NL"/>
+              </w:rPr>
+            </w:pPr>
+            <w:r>
+              <w:rPr>
+                <w:rFonts w:asciiTheme="minorHAnsi" w:eastAsiaTheme="minorHAnsi" w:hAnsiTheme="minorHAnsi" w:cstheme="minorBidi"/>
+                <w:color w:val="808080" w:themeColor="background1" w:themeShade="80"/>
+                <w:sz w:val="22"/>
+                <w:szCs w:val="22"/>
+                <w:lang w:val="nl-NL"/>
+              </w:rPr>
+              <w:t>Gebruikersbeheermoet af voor maandag</w:t>
+            </w:r>
+          </w:p>
+        </w:tc>
+      </w:tr>
+      <w:tr>
+        <w:tc>
+          <w:tcPr>
+            <w:tcW w:w="7387" w:type="dxa"/>
+          </w:tcPr>
+          <w:p>
+            <w:pPr>
+              <w:pStyle w:val="HTMLPreformatted"/>
+              <w:shd w:val="clear" w:color="auto" w:fill="FFFFFF"/>
+              <w:rPr>
+                <w:rFonts w:asciiTheme="minorHAnsi" w:eastAsiaTheme="minorHAnsi" w:hAnsiTheme="minorHAnsi" w:cstheme="minorBidi"/>
+                <w:color w:val="808080" w:themeColor="background1" w:themeShade="80"/>
+                <w:sz w:val="22"/>
+                <w:szCs w:val="22"/>
+                <w:lang w:val="nl-NL"/>
+              </w:rPr>
+            </w:pPr>
+            <w:r>
+              <w:rPr>
+                <w:rFonts w:asciiTheme="minorHAnsi" w:eastAsiaTheme="minorHAnsi" w:hAnsiTheme="minorHAnsi" w:cstheme="minorBidi"/>
+                <w:color w:val="808080" w:themeColor="background1" w:themeShade="80"/>
+                <w:sz w:val="22"/>
+                <w:szCs w:val="22"/>
+                <w:lang w:val="nl-NL"/>
+              </w:rPr>
+              <w:t>Navigation bar: Toon button rechts met user name + userProfile, pulldown met ‘Logout’ en ‘Settings’ opties.</w:t>
+            </w:r>
+          </w:p>
+        </w:tc>
+        <w:tc>
+          <w:tcPr>
+            <w:tcW w:w="2767" w:type="dxa"/>
+          </w:tcPr>
+          <w:p>
+            <w:pPr>
+              <w:rPr>
+                <w:color w:val="808080" w:themeColor="background1" w:themeShade="80"/>
+              </w:rPr>
+            </w:pPr>
+            <w:r>
+              <w:rPr>
+                <w:color w:val="808080" w:themeColor="background1" w:themeShade="80"/>
+              </w:rPr>
+              <w:t>ok</w:t>
+            </w:r>
+          </w:p>
+        </w:tc>
+        <w:tc>
+          <w:tcPr>
+            <w:tcW w:w="4066" w:type="dxa"/>
+          </w:tcPr>
+          <w:p>
+            <w:pPr>
+              <w:pStyle w:val="HTMLPreformatted"/>
+              <w:shd w:val="clear" w:color="auto" w:fill="FFFFFF"/>
+              <w:rPr>
+                <w:rFonts w:asciiTheme="minorHAnsi" w:eastAsiaTheme="minorHAnsi" w:hAnsiTheme="minorHAnsi" w:cstheme="minorBidi"/>
+                <w:color w:val="808080" w:themeColor="background1" w:themeShade="80"/>
+                <w:sz w:val="22"/>
+                <w:szCs w:val="22"/>
+                <w:lang w:val="nl-NL"/>
+              </w:rPr>
+            </w:pPr>
+          </w:p>
+        </w:tc>
+      </w:tr>
+      <w:tr>
+        <w:tc>
+          <w:tcPr>
+            <w:tcW w:w="7387" w:type="dxa"/>
+          </w:tcPr>
+          <w:p>
+            <w:pPr>
+              <w:pStyle w:val="HTMLPreformatted"/>
+              <w:shd w:val="clear" w:color="auto" w:fill="FFFFFF"/>
+              <w:rPr>
+                <w:rFonts w:asciiTheme="minorHAnsi" w:eastAsiaTheme="minorHAnsi" w:hAnsiTheme="minorHAnsi" w:cstheme="minorBidi"/>
+                <w:sz w:val="22"/>
+                <w:szCs w:val="22"/>
+                <w:lang w:val="nl-NL"/>
+              </w:rPr>
+            </w:pPr>
+            <w:r>
+              <w:rPr>
+                <w:rFonts w:asciiTheme="minorHAnsi" w:eastAsiaTheme="minorHAnsi" w:hAnsiTheme="minorHAnsi" w:cstheme="minorBidi"/>
+                <w:color w:val="FF0000"/>
+                <w:sz w:val="22"/>
+                <w:szCs w:val="22"/>
+                <w:lang w:val="nl-NL"/>
+              </w:rPr>
               <w:lastRenderedPageBreak/>
-              <w:t>Settings-</w:t>
-            </w:r>
-            <w:proofErr w:type="spellStart"/>
-            <w:r>
-              <w:rPr>
-                <w:rFonts w:asciiTheme="minorHAnsi" w:eastAsiaTheme="minorHAnsi" w:hAnsiTheme="minorHAnsi" w:cstheme="minorBidi"/>
-                <w:color w:val="808080" w:themeColor="background1" w:themeShade="80"/>
-                <w:sz w:val="22"/>
-                <w:szCs w:val="22"/>
-              </w:rPr>
-              <w:t>Gebruikersbeheer</w:t>
-            </w:r>
-            <w:proofErr w:type="spellEnd"/>
-            <w:r>
-              <w:rPr>
-                <w:rFonts w:asciiTheme="minorHAnsi" w:eastAsiaTheme="minorHAnsi" w:hAnsiTheme="minorHAnsi" w:cstheme="minorBidi"/>
-                <w:color w:val="808080" w:themeColor="background1" w:themeShade="80"/>
-                <w:sz w:val="22"/>
-                <w:szCs w:val="22"/>
-              </w:rPr>
-              <w:t xml:space="preserve">-Teams: </w:t>
-            </w:r>
-            <w:proofErr w:type="spellStart"/>
-            <w:r>
-              <w:rPr>
-                <w:rFonts w:asciiTheme="minorHAnsi" w:eastAsiaTheme="minorHAnsi" w:hAnsiTheme="minorHAnsi" w:cstheme="minorBidi"/>
-                <w:color w:val="808080" w:themeColor="background1" w:themeShade="80"/>
-                <w:sz w:val="22"/>
-                <w:szCs w:val="22"/>
-              </w:rPr>
-              <w:t>detailView</w:t>
-            </w:r>
-            <w:proofErr w:type="spellEnd"/>
-            <w:r>
-              <w:rPr>
-                <w:rFonts w:asciiTheme="minorHAnsi" w:eastAsiaTheme="minorHAnsi" w:hAnsiTheme="minorHAnsi" w:cstheme="minorBidi"/>
-                <w:color w:val="808080" w:themeColor="background1" w:themeShade="80"/>
-                <w:sz w:val="22"/>
-                <w:szCs w:val="22"/>
-              </w:rPr>
-              <w:t xml:space="preserve">: </w:t>
-            </w:r>
-            <w:proofErr w:type="spellStart"/>
-            <w:r>
-              <w:rPr>
-                <w:rFonts w:asciiTheme="minorHAnsi" w:eastAsiaTheme="minorHAnsi" w:hAnsiTheme="minorHAnsi" w:cstheme="minorBidi"/>
-                <w:color w:val="808080" w:themeColor="background1" w:themeShade="80"/>
-                <w:sz w:val="22"/>
-                <w:szCs w:val="22"/>
-              </w:rPr>
-              <w:t>confirmPassword</w:t>
-            </w:r>
-            <w:proofErr w:type="spellEnd"/>
-            <w:r>
-              <w:rPr>
-                <w:rFonts w:asciiTheme="minorHAnsi" w:eastAsiaTheme="minorHAnsi" w:hAnsiTheme="minorHAnsi" w:cstheme="minorBidi"/>
-                <w:color w:val="808080" w:themeColor="background1" w:themeShade="80"/>
-                <w:sz w:val="22"/>
-                <w:szCs w:val="22"/>
-              </w:rPr>
-              <w:t xml:space="preserve"> check</w:t>
-            </w:r>
-          </w:p>
-        </w:tc>
-        <w:tc>
-          <w:tcPr>
-            <w:tcW w:w="2767" w:type="dxa"/>
-          </w:tcPr>
-          <w:p>
-            <w:pPr>
-              <w:rPr>
-                <w:color w:val="808080" w:themeColor="background1" w:themeShade="80"/>
-              </w:rPr>
-            </w:pPr>
-            <w:r>
-              <w:rPr>
-                <w:color w:val="808080" w:themeColor="background1" w:themeShade="80"/>
-              </w:rPr>
-              <w:t>ok</w:t>
-            </w:r>
-          </w:p>
-        </w:tc>
-        <w:tc>
-          <w:tcPr>
-            <w:tcW w:w="4066" w:type="dxa"/>
-          </w:tcPr>
-          <w:p>
-            <w:pPr>
-              <w:pStyle w:val="HTMLPreformatted"/>
-              <w:shd w:val="clear" w:color="auto" w:fill="FFFFFF"/>
-              <w:rPr>
-                <w:rFonts w:asciiTheme="minorHAnsi" w:eastAsiaTheme="minorHAnsi" w:hAnsiTheme="minorHAnsi" w:cstheme="minorBidi"/>
-                <w:color w:val="808080" w:themeColor="background1" w:themeShade="80"/>
-                <w:sz w:val="22"/>
-                <w:szCs w:val="22"/>
-                <w:lang w:val="nl-NL"/>
-              </w:rPr>
-            </w:pPr>
-          </w:p>
-        </w:tc>
-      </w:tr>
-      <w:tr>
-        <w:tc>
-          <w:tcPr>
-            <w:tcW w:w="7387" w:type="dxa"/>
-          </w:tcPr>
-          <w:p>
-            <w:pPr>
-              <w:pStyle w:val="HTMLPreformatted"/>
-              <w:shd w:val="clear" w:color="auto" w:fill="FFFFFF"/>
-              <w:rPr>
-                <w:rFonts w:asciiTheme="minorHAnsi" w:eastAsiaTheme="minorHAnsi" w:hAnsiTheme="minorHAnsi" w:cstheme="minorBidi"/>
-                <w:color w:val="808080" w:themeColor="background1" w:themeShade="80"/>
-                <w:sz w:val="22"/>
-                <w:szCs w:val="22"/>
-                <w:lang w:val="nl-NL"/>
-              </w:rPr>
-            </w:pPr>
-            <w:r>
-              <w:rPr>
-                <w:rFonts w:asciiTheme="minorHAnsi" w:eastAsiaTheme="minorHAnsi" w:hAnsiTheme="minorHAnsi" w:cstheme="minorBidi"/>
-                <w:color w:val="808080" w:themeColor="background1" w:themeShade="80"/>
-                <w:sz w:val="22"/>
-                <w:szCs w:val="22"/>
-                <w:lang w:val="nl-NL"/>
-              </w:rPr>
-              <w:t>Settings-Gebruikersbeheer-Teams: user toevoegen</w:t>
-            </w:r>
-          </w:p>
-        </w:tc>
-        <w:tc>
-          <w:tcPr>
-            <w:tcW w:w="2767" w:type="dxa"/>
-          </w:tcPr>
-          <w:p>
-            <w:pPr>
-              <w:rPr>
-                <w:color w:val="808080" w:themeColor="background1" w:themeShade="80"/>
-              </w:rPr>
-            </w:pPr>
-            <w:r>
-              <w:rPr>
-                <w:color w:val="808080" w:themeColor="background1" w:themeShade="80"/>
-              </w:rPr>
-              <w:t>ok</w:t>
-            </w:r>
-          </w:p>
-        </w:tc>
-        <w:tc>
-          <w:tcPr>
-            <w:tcW w:w="4066" w:type="dxa"/>
-          </w:tcPr>
-          <w:p>
-            <w:pPr>
-              <w:pStyle w:val="HTMLPreformatted"/>
-              <w:shd w:val="clear" w:color="auto" w:fill="FFFFFF"/>
-              <w:rPr>
-                <w:rFonts w:asciiTheme="minorHAnsi" w:eastAsiaTheme="minorHAnsi" w:hAnsiTheme="minorHAnsi" w:cstheme="minorBidi"/>
-                <w:color w:val="808080" w:themeColor="background1" w:themeShade="80"/>
-                <w:sz w:val="22"/>
-                <w:szCs w:val="22"/>
-                <w:lang w:val="nl-NL"/>
-              </w:rPr>
-            </w:pPr>
-          </w:p>
-        </w:tc>
-      </w:tr>
-      <w:tr>
-        <w:tc>
-          <w:tcPr>
-            <w:tcW w:w="7387" w:type="dxa"/>
-          </w:tcPr>
-          <w:p>
-            <w:pPr>
-              <w:pStyle w:val="HTMLPreformatted"/>
-              <w:shd w:val="clear" w:color="auto" w:fill="FFFFFF"/>
-              <w:rPr>
-                <w:rFonts w:asciiTheme="minorHAnsi" w:eastAsiaTheme="minorHAnsi" w:hAnsiTheme="minorHAnsi" w:cstheme="minorBidi"/>
-                <w:color w:val="808080" w:themeColor="background1" w:themeShade="80"/>
-                <w:sz w:val="22"/>
-                <w:szCs w:val="22"/>
-                <w:lang w:val="nl-NL"/>
-              </w:rPr>
-            </w:pPr>
-            <w:r>
-              <w:rPr>
-                <w:rFonts w:asciiTheme="minorHAnsi" w:eastAsiaTheme="minorHAnsi" w:hAnsiTheme="minorHAnsi" w:cstheme="minorBidi"/>
-                <w:color w:val="808080" w:themeColor="background1" w:themeShade="80"/>
-                <w:sz w:val="22"/>
-                <w:szCs w:val="22"/>
-                <w:lang w:val="nl-NL"/>
-              </w:rPr>
-              <w:t>Overleg met Herwin,Brian,Lion</w:t>
-            </w:r>
-          </w:p>
-        </w:tc>
-        <w:tc>
-          <w:tcPr>
-            <w:tcW w:w="2767" w:type="dxa"/>
-          </w:tcPr>
-          <w:p>
-            <w:pPr>
-              <w:rPr>
-                <w:color w:val="808080" w:themeColor="background1" w:themeShade="80"/>
-              </w:rPr>
-            </w:pPr>
-            <w:r>
-              <w:rPr>
-                <w:color w:val="808080" w:themeColor="background1" w:themeShade="80"/>
-              </w:rPr>
-              <w:t>ok</w:t>
-            </w:r>
-          </w:p>
-        </w:tc>
-        <w:tc>
-          <w:tcPr>
-            <w:tcW w:w="4066" w:type="dxa"/>
-          </w:tcPr>
-          <w:p>
-            <w:pPr>
-              <w:pStyle w:val="HTMLPreformatted"/>
-              <w:shd w:val="clear" w:color="auto" w:fill="FFFFFF"/>
-              <w:rPr>
-                <w:rFonts w:asciiTheme="minorHAnsi" w:eastAsiaTheme="minorHAnsi" w:hAnsiTheme="minorHAnsi" w:cstheme="minorBidi"/>
-                <w:color w:val="808080" w:themeColor="background1" w:themeShade="80"/>
-                <w:sz w:val="22"/>
-                <w:szCs w:val="22"/>
-                <w:lang w:val="nl-NL"/>
-              </w:rPr>
-            </w:pPr>
-            <w:r>
-              <w:rPr>
-                <w:rFonts w:asciiTheme="minorHAnsi" w:eastAsiaTheme="minorHAnsi" w:hAnsiTheme="minorHAnsi" w:cstheme="minorBidi"/>
-                <w:color w:val="808080" w:themeColor="background1" w:themeShade="80"/>
-                <w:sz w:val="22"/>
-                <w:szCs w:val="22"/>
-                <w:lang w:val="nl-NL"/>
-              </w:rPr>
-              <w:t>Gebruikersbeheermoet af voor maandag</w:t>
-            </w:r>
-          </w:p>
-        </w:tc>
-      </w:tr>
-      <w:tr>
-        <w:tc>
-          <w:tcPr>
-            <w:tcW w:w="7387" w:type="dxa"/>
-          </w:tcPr>
-          <w:p>
-            <w:pPr>
-              <w:pStyle w:val="HTMLPreformatted"/>
-              <w:shd w:val="clear" w:color="auto" w:fill="FFFFFF"/>
-              <w:rPr>
-                <w:rFonts w:asciiTheme="minorHAnsi" w:eastAsiaTheme="minorHAnsi" w:hAnsiTheme="minorHAnsi" w:cstheme="minorBidi"/>
-                <w:color w:val="808080" w:themeColor="background1" w:themeShade="80"/>
-                <w:sz w:val="22"/>
-                <w:szCs w:val="22"/>
-                <w:lang w:val="nl-NL"/>
-              </w:rPr>
-            </w:pPr>
-            <w:r>
-              <w:rPr>
-                <w:rFonts w:asciiTheme="minorHAnsi" w:eastAsiaTheme="minorHAnsi" w:hAnsiTheme="minorHAnsi" w:cstheme="minorBidi"/>
-                <w:color w:val="808080" w:themeColor="background1" w:themeShade="80"/>
-                <w:sz w:val="22"/>
-                <w:szCs w:val="22"/>
-                <w:lang w:val="nl-NL"/>
-              </w:rPr>
-              <w:t>Navigation bar: Toon button rechts met user name + userProfile, pulldown met ‘Logout’ en ‘Settings’ opties.</w:t>
-            </w:r>
-          </w:p>
-        </w:tc>
-        <w:tc>
-          <w:tcPr>
-            <w:tcW w:w="2767" w:type="dxa"/>
-          </w:tcPr>
-          <w:p>
-            <w:pPr>
-              <w:rPr>
-                <w:color w:val="808080" w:themeColor="background1" w:themeShade="80"/>
-              </w:rPr>
-            </w:pPr>
-            <w:r>
-              <w:rPr>
-                <w:color w:val="808080" w:themeColor="background1" w:themeShade="80"/>
-              </w:rPr>
-              <w:t>ok</w:t>
-            </w:r>
-          </w:p>
-        </w:tc>
-        <w:tc>
-          <w:tcPr>
-            <w:tcW w:w="4066" w:type="dxa"/>
-          </w:tcPr>
-          <w:p>
-            <w:pPr>
-              <w:pStyle w:val="HTMLPreformatted"/>
-              <w:shd w:val="clear" w:color="auto" w:fill="FFFFFF"/>
-              <w:rPr>
-                <w:rFonts w:asciiTheme="minorHAnsi" w:eastAsiaTheme="minorHAnsi" w:hAnsiTheme="minorHAnsi" w:cstheme="minorBidi"/>
-                <w:color w:val="808080" w:themeColor="background1" w:themeShade="80"/>
-                <w:sz w:val="22"/>
-                <w:szCs w:val="22"/>
-                <w:lang w:val="nl-NL"/>
-              </w:rPr>
-            </w:pPr>
-          </w:p>
-        </w:tc>
-      </w:tr>
-      <w:tr>
-        <w:tc>
-          <w:tcPr>
-            <w:tcW w:w="7387" w:type="dxa"/>
-          </w:tcPr>
-          <w:p>
-            <w:pPr>
-              <w:pStyle w:val="HTMLPreformatted"/>
-              <w:shd w:val="clear" w:color="auto" w:fill="FFFFFF"/>
-              <w:rPr>
-                <w:rFonts w:asciiTheme="minorHAnsi" w:eastAsiaTheme="minorHAnsi" w:hAnsiTheme="minorHAnsi" w:cstheme="minorBidi"/>
-                <w:sz w:val="22"/>
-                <w:szCs w:val="22"/>
-                <w:lang w:val="nl-NL"/>
-              </w:rPr>
-            </w:pPr>
-            <w:r>
-              <w:rPr>
-                <w:rFonts w:asciiTheme="minorHAnsi" w:eastAsiaTheme="minorHAnsi" w:hAnsiTheme="minorHAnsi" w:cstheme="minorBidi"/>
-                <w:color w:val="FF0000"/>
-                <w:sz w:val="22"/>
-                <w:szCs w:val="22"/>
-                <w:lang w:val="nl-NL"/>
-              </w:rPr>
               <w:t>Zaterdag 7</w:t>
             </w:r>
             <w:r>
@@ -6937,18 +6928,7 @@
                 <w:szCs w:val="22"/>
                 <w:lang w:val="nl-NL"/>
               </w:rPr>
-              <w:t xml:space="preserve">In POST payload ‘team’ als array </w:t>
-            </w:r>
-            <w:r>
-              <w:rPr>
-                <w:rFonts w:asciiTheme="minorHAnsi" w:eastAsiaTheme="minorHAnsi" w:hAnsiTheme="minorHAnsi" w:cstheme="minorBidi"/>
-                <w:color w:val="808080" w:themeColor="background1" w:themeShade="80"/>
-                <w:sz w:val="22"/>
-                <w:szCs w:val="22"/>
-                <w:lang w:val="nl-NL"/>
-              </w:rPr>
-              <w:lastRenderedPageBreak/>
-              <w:t>meegeven</w:t>
+              <w:t>In POST payload ‘team’ als array meegeven</w:t>
             </w:r>
           </w:p>
         </w:tc>
@@ -6993,7 +6973,6 @@
                 <w:szCs w:val="18"/>
                 <w:lang w:val="en-US"/>
               </w:rPr>
-              <w:lastRenderedPageBreak/>
               <w:t xml:space="preserve"> </w:t>
             </w:r>
             <w:r>
@@ -7516,6 +7495,7 @@
                 <w:sz w:val="18"/>
                 <w:szCs w:val="18"/>
               </w:rPr>
+              <w:lastRenderedPageBreak/>
               <w:t>dinsdag 17 mei 2016</w:t>
             </w:r>
           </w:p>
@@ -8998,7 +8978,6 @@
                 <w:sz w:val="18"/>
                 <w:szCs w:val="18"/>
               </w:rPr>
-              <w:lastRenderedPageBreak/>
               <w:t>Settings – BedrijfsInfo – Cultuur POST toevoegen.</w:t>
             </w:r>
           </w:p>
@@ -9639,6 +9618,7 @@
                 <w:sz w:val="18"/>
                 <w:szCs w:val="18"/>
               </w:rPr>
+              <w:lastRenderedPageBreak/>
               <w:t>maandag 30 mei 2016</w:t>
             </w:r>
           </w:p>
@@ -11430,7 +11410,6 @@
                 <w:sz w:val="18"/>
                 <w:szCs w:val="18"/>
               </w:rPr>
-              <w:lastRenderedPageBreak/>
               <w:t>Wamp installeren ipv IIS</w:t>
             </w:r>
           </w:p>
@@ -11593,59 +11572,243 @@
                 <w:sz w:val="18"/>
                 <w:szCs w:val="18"/>
               </w:rPr>
-              <w:t xml:space="preserve">/app/node_modules is groot... verwijder en genereer nieuwe met </w:t>
+              <w:t>/app/node_modules is groot... verwijder en genereer nieuwe met npm install</w:t>
+            </w:r>
+          </w:p>
+        </w:tc>
+        <w:tc>
+          <w:tcPr>
+            <w:tcW w:w="2767" w:type="dxa"/>
+          </w:tcPr>
+          <w:p>
+            <w:pPr>
+              <w:rPr>
+                <w:rFonts w:ascii="Segoe UI" w:eastAsia="Times New Roman" w:hAnsi="Segoe UI" w:cs="Segoe UI"/>
+                <w:sz w:val="18"/>
+                <w:szCs w:val="18"/>
+              </w:rPr>
+            </w:pPr>
+          </w:p>
+        </w:tc>
+        <w:tc>
+          <w:tcPr>
+            <w:tcW w:w="4066" w:type="dxa"/>
+          </w:tcPr>
+          <w:p>
+            <w:pPr>
+              <w:pStyle w:val="HTMLPreformatted"/>
+              <w:shd w:val="clear" w:color="auto" w:fill="FFFFFF"/>
+              <w:rPr>
+                <w:rFonts w:ascii="Segoe UI" w:hAnsi="Segoe UI" w:cs="Segoe UI"/>
+                <w:sz w:val="18"/>
+                <w:szCs w:val="18"/>
+                <w:lang w:val="nl-NL"/>
+              </w:rPr>
+            </w:pPr>
+          </w:p>
+        </w:tc>
+      </w:tr>
+      <w:tr>
+        <w:trPr>
+          <w:trHeight w:val="79"/>
+        </w:trPr>
+        <w:tc>
+          <w:tcPr>
+            <w:tcW w:w="7387" w:type="dxa"/>
+          </w:tcPr>
+          <w:p>
+            <w:pPr>
+              <w:shd w:val="clear" w:color="auto" w:fill="FFFFFF"/>
+              <w:tabs>
+                <w:tab w:val="left" w:pos="916"/>
+                <w:tab w:val="left" w:pos="1832"/>
+                <w:tab w:val="left" w:pos="2748"/>
+                <w:tab w:val="left" w:pos="3664"/>
+                <w:tab w:val="left" w:pos="4580"/>
+                <w:tab w:val="left" w:pos="5496"/>
+                <w:tab w:val="left" w:pos="6412"/>
+                <w:tab w:val="left" w:pos="7328"/>
+                <w:tab w:val="left" w:pos="8244"/>
+                <w:tab w:val="left" w:pos="9160"/>
+                <w:tab w:val="left" w:pos="10076"/>
+                <w:tab w:val="left" w:pos="10992"/>
+                <w:tab w:val="left" w:pos="11908"/>
+                <w:tab w:val="left" w:pos="12824"/>
+                <w:tab w:val="left" w:pos="13740"/>
+                <w:tab w:val="left" w:pos="14656"/>
+              </w:tabs>
+              <w:rPr>
+                <w:rFonts w:ascii="Segoe UI" w:eastAsia="Times New Roman" w:hAnsi="Segoe UI" w:cs="Segoe UI"/>
+                <w:color w:val="FF0000"/>
+                <w:sz w:val="18"/>
+                <w:szCs w:val="18"/>
+              </w:rPr>
+            </w:pPr>
+            <w:r>
+              <w:rPr>
+                <w:rFonts w:ascii="Segoe UI" w:eastAsia="Times New Roman" w:hAnsi="Segoe UI" w:cs="Segoe UI"/>
+                <w:color w:val="FF0000"/>
+                <w:sz w:val="18"/>
+                <w:szCs w:val="18"/>
+              </w:rPr>
+              <w:t>donderdag 9 juni 2016</w:t>
+            </w:r>
+          </w:p>
+        </w:tc>
+        <w:tc>
+          <w:tcPr>
+            <w:tcW w:w="2767" w:type="dxa"/>
+          </w:tcPr>
+          <w:p>
+            <w:pPr>
+              <w:rPr>
+                <w:rFonts w:ascii="Segoe UI" w:eastAsia="Times New Roman" w:hAnsi="Segoe UI" w:cs="Segoe UI"/>
+                <w:color w:val="FF0000"/>
+                <w:sz w:val="18"/>
+                <w:szCs w:val="18"/>
+              </w:rPr>
+            </w:pPr>
+          </w:p>
+        </w:tc>
+        <w:tc>
+          <w:tcPr>
+            <w:tcW w:w="4066" w:type="dxa"/>
+          </w:tcPr>
+          <w:p>
+            <w:pPr>
+              <w:pStyle w:val="HTMLPreformatted"/>
+              <w:shd w:val="clear" w:color="auto" w:fill="FFFFFF"/>
+              <w:rPr>
+                <w:rFonts w:ascii="Segoe UI" w:hAnsi="Segoe UI" w:cs="Segoe UI"/>
+                <w:color w:val="FF0000"/>
+                <w:sz w:val="18"/>
+                <w:szCs w:val="18"/>
+                <w:lang w:val="nl-NL"/>
+              </w:rPr>
+            </w:pPr>
+          </w:p>
+        </w:tc>
+      </w:tr>
+      <w:tr>
+        <w:trPr>
+          <w:trHeight w:val="79"/>
+        </w:trPr>
+        <w:tc>
+          <w:tcPr>
+            <w:tcW w:w="7387" w:type="dxa"/>
+          </w:tcPr>
+          <w:p>
+            <w:pPr>
+              <w:shd w:val="clear" w:color="auto" w:fill="FFFFFF"/>
+              <w:tabs>
+                <w:tab w:val="left" w:pos="916"/>
+                <w:tab w:val="left" w:pos="1832"/>
+                <w:tab w:val="left" w:pos="2748"/>
+                <w:tab w:val="left" w:pos="3664"/>
+                <w:tab w:val="left" w:pos="4580"/>
+                <w:tab w:val="left" w:pos="5496"/>
+                <w:tab w:val="left" w:pos="6412"/>
+                <w:tab w:val="left" w:pos="7328"/>
+                <w:tab w:val="left" w:pos="8244"/>
+                <w:tab w:val="left" w:pos="9160"/>
+                <w:tab w:val="left" w:pos="10076"/>
+                <w:tab w:val="left" w:pos="10992"/>
+                <w:tab w:val="left" w:pos="11908"/>
+                <w:tab w:val="left" w:pos="12824"/>
+                <w:tab w:val="left" w:pos="13740"/>
+                <w:tab w:val="left" w:pos="14656"/>
+              </w:tabs>
+              <w:rPr>
+                <w:rFonts w:ascii="Segoe UI" w:eastAsia="Times New Roman" w:hAnsi="Segoe UI" w:cs="Segoe UI"/>
+                <w:sz w:val="18"/>
+                <w:szCs w:val="18"/>
+              </w:rPr>
+            </w:pPr>
+            <w:r>
+              <w:rPr>
+                <w:rFonts w:ascii="Segoe UI" w:eastAsia="Times New Roman" w:hAnsi="Segoe UI" w:cs="Segoe UI"/>
+                <w:sz w:val="18"/>
+                <w:szCs w:val="18"/>
+              </w:rPr>
+              <w:t>Menu Api beschrijven in Raml</w:t>
+            </w:r>
+          </w:p>
+        </w:tc>
+        <w:tc>
+          <w:tcPr>
+            <w:tcW w:w="2767" w:type="dxa"/>
+          </w:tcPr>
+          <w:p>
+            <w:pPr>
+              <w:rPr>
+                <w:rFonts w:ascii="Segoe UI" w:eastAsia="Times New Roman" w:hAnsi="Segoe UI" w:cs="Segoe UI"/>
+                <w:sz w:val="18"/>
+                <w:szCs w:val="18"/>
+              </w:rPr>
+            </w:pPr>
+            <w:r>
+              <w:rPr>
+                <w:rFonts w:ascii="Segoe UI" w:eastAsia="Times New Roman" w:hAnsi="Segoe UI" w:cs="Segoe UI"/>
+                <w:sz w:val="18"/>
+                <w:szCs w:val="18"/>
+              </w:rPr>
+              <w:t>75%</w:t>
+            </w:r>
+          </w:p>
+        </w:tc>
+        <w:tc>
+          <w:tcPr>
+            <w:tcW w:w="4066" w:type="dxa"/>
+          </w:tcPr>
+          <w:p>
+            <w:pPr>
+              <w:pStyle w:val="HTMLPreformatted"/>
+              <w:shd w:val="clear" w:color="auto" w:fill="FFFFFF"/>
+              <w:rPr>
+                <w:rFonts w:ascii="Segoe UI" w:hAnsi="Segoe UI" w:cs="Segoe UI"/>
+                <w:sz w:val="18"/>
+                <w:szCs w:val="18"/>
+              </w:rPr>
+            </w:pPr>
+            <w:proofErr w:type="spellStart"/>
+            <w:r>
+              <w:rPr>
+                <w:rFonts w:ascii="Segoe UI" w:hAnsi="Segoe UI" w:cs="Segoe UI"/>
+                <w:sz w:val="18"/>
+                <w:szCs w:val="18"/>
+              </w:rPr>
+              <w:t>P</w:t>
+            </w:r>
+            <w:r>
+              <w:rPr>
+                <w:rFonts w:ascii="Segoe UI" w:hAnsi="Segoe UI" w:cs="Segoe UI"/>
+                <w:sz w:val="18"/>
+                <w:szCs w:val="18"/>
+              </w:rPr>
+              <w:t>fff</w:t>
+            </w:r>
+            <w:proofErr w:type="spellEnd"/>
+            <w:r>
+              <w:rPr>
+                <w:rFonts w:ascii="Segoe UI" w:hAnsi="Segoe UI" w:cs="Segoe UI"/>
+                <w:sz w:val="18"/>
+                <w:szCs w:val="18"/>
+              </w:rPr>
+              <w:t xml:space="preserve"> in https://anypoint.mulesoft.com/apiplatform/mycompany-ltd/admin/#/organizations/295964f5-e61f-41aa-a30c-759ec2e4dc76/dashboard/apis/72640/versions/75590/designer</w:t>
             </w:r>
             <w:bookmarkStart w:id="0" w:name="_GoBack"/>
             <w:bookmarkEnd w:id="0"/>
-            <w:r>
-              <w:rPr>
-                <w:rFonts w:ascii="Segoe UI" w:eastAsia="Times New Roman" w:hAnsi="Segoe UI" w:cs="Segoe UI"/>
-                <w:sz w:val="18"/>
-                <w:szCs w:val="18"/>
-              </w:rPr>
-              <w:t>npm install</w:t>
-            </w:r>
-          </w:p>
-        </w:tc>
-        <w:tc>
-          <w:tcPr>
-            <w:tcW w:w="2767" w:type="dxa"/>
-          </w:tcPr>
-          <w:p>
-            <w:pPr>
-              <w:rPr>
-                <w:rFonts w:ascii="Segoe UI" w:eastAsia="Times New Roman" w:hAnsi="Segoe UI" w:cs="Segoe UI"/>
-                <w:sz w:val="18"/>
-                <w:szCs w:val="18"/>
-              </w:rPr>
-            </w:pPr>
-          </w:p>
-        </w:tc>
-        <w:tc>
-          <w:tcPr>
-            <w:tcW w:w="4066" w:type="dxa"/>
-          </w:tcPr>
-          <w:p>
-            <w:pPr>
-              <w:pStyle w:val="HTMLPreformatted"/>
-              <w:shd w:val="clear" w:color="auto" w:fill="FFFFFF"/>
-              <w:rPr>
-                <w:rFonts w:ascii="Segoe UI" w:hAnsi="Segoe UI" w:cs="Segoe UI"/>
-                <w:sz w:val="18"/>
-                <w:szCs w:val="18"/>
-                <w:lang w:val="nl-NL"/>
-              </w:rPr>
-            </w:pPr>
           </w:p>
         </w:tc>
       </w:tr>
     </w:tbl>
     <w:p>
-      <w:r>
-        <w:br w:type="page"/>
-      </w:r>
+      <w:pPr>
+        <w:rPr>
+          <w:lang w:val="en-US"/>
+        </w:rPr>
+      </w:pPr>
     </w:p>
-    <w:p/>
     <w:sectPr>
       <w:pgSz w:w="16838" w:h="11906" w:orient="landscape"/>
       <w:pgMar w:top="1417" w:right="1417" w:bottom="1417" w:left="1417" w:header="708" w:footer="708" w:gutter="0"/>

</xml_diff>

<commit_message>
Menu Api beschrijven in Raml
</commit_message>
<xml_diff>
--- a/Docs/ToDo.docx
+++ b/Docs/ToDo.docx
@@ -99,65 +99,8 @@
                 <w:color w:val="808080" w:themeColor="background1" w:themeShade="80"/>
                 <w:lang w:val="en-US"/>
               </w:rPr>
-              <w:t xml:space="preserve">response </w:t>
-            </w:r>
-            <w:proofErr w:type="spellStart"/>
-            <w:r>
-              <w:rPr>
-                <w:color w:val="808080" w:themeColor="background1" w:themeShade="80"/>
-                <w:lang w:val="en-US"/>
-              </w:rPr>
-              <w:t>loggen</w:t>
-            </w:r>
-            <w:proofErr w:type="spellEnd"/>
-            <w:r>
-              <w:rPr>
-                <w:color w:val="808080" w:themeColor="background1" w:themeShade="80"/>
-                <w:lang w:val="en-US"/>
-              </w:rPr>
-              <w:t xml:space="preserve">, 401 (not authenticated): redirect login, 402: redirect </w:t>
-            </w:r>
-            <w:proofErr w:type="spellStart"/>
-            <w:r>
-              <w:rPr>
-                <w:color w:val="808080" w:themeColor="background1" w:themeShade="80"/>
-                <w:lang w:val="en-US"/>
-              </w:rPr>
-              <w:t>url</w:t>
-            </w:r>
-            <w:proofErr w:type="spellEnd"/>
-            <w:r>
-              <w:rPr>
-                <w:color w:val="808080" w:themeColor="background1" w:themeShade="80"/>
-                <w:lang w:val="en-US"/>
-              </w:rPr>
-              <w:t xml:space="preserve"> = </w:t>
-            </w:r>
-            <w:proofErr w:type="spellStart"/>
-            <w:r>
-              <w:rPr>
-                <w:color w:val="808080" w:themeColor="background1" w:themeShade="80"/>
-                <w:lang w:val="en-US"/>
-              </w:rPr>
-              <w:t>instelling</w:t>
-            </w:r>
-            <w:proofErr w:type="spellEnd"/>
-            <w:r>
-              <w:rPr>
-                <w:color w:val="808080" w:themeColor="background1" w:themeShade="80"/>
-                <w:lang w:val="en-US"/>
-              </w:rPr>
-              <w:t xml:space="preserve"> in </w:t>
-            </w:r>
-            <w:proofErr w:type="spellStart"/>
-            <w:r>
-              <w:rPr>
-                <w:color w:val="808080" w:themeColor="background1" w:themeShade="80"/>
-                <w:lang w:val="en-US"/>
-              </w:rPr>
-              <w:t>configuratie</w:t>
-            </w:r>
-            <w:proofErr w:type="spellEnd"/>
+              <w:t>response loggen, 401 (not authenticated): redirect login, 402: redirect url = instelling in configuratie</w:t>
+            </w:r>
           </w:p>
           <w:p>
             <w:pPr>
@@ -627,632 +570,495 @@
                 <w:color w:val="808080" w:themeColor="background1" w:themeShade="80"/>
                 <w:lang w:val="en-US"/>
               </w:rPr>
-              <w:t xml:space="preserve">Resolve data </w:t>
-            </w:r>
-            <w:proofErr w:type="spellStart"/>
-            <w:r>
+              <w:t xml:space="preserve">Resolve data vanuit state ‘editTranslation’ werkt niet </w:t>
+            </w:r>
+          </w:p>
+        </w:tc>
+        <w:tc>
+          <w:tcPr>
+            <w:tcW w:w="2767" w:type="dxa"/>
+          </w:tcPr>
+          <w:p>
+            <w:pPr>
+              <w:rPr>
+                <w:color w:val="808080" w:themeColor="background1" w:themeShade="80"/>
+              </w:rPr>
+            </w:pPr>
+            <w:r>
+              <w:rPr>
+                <w:color w:val="808080" w:themeColor="background1" w:themeShade="80"/>
+              </w:rPr>
+              <w:t>O</w:t>
+            </w:r>
+            <w:r>
+              <w:rPr>
+                <w:color w:val="808080" w:themeColor="background1" w:themeShade="80"/>
+              </w:rPr>
+              <w:t>k</w:t>
+            </w:r>
+          </w:p>
+        </w:tc>
+        <w:tc>
+          <w:tcPr>
+            <w:tcW w:w="4066" w:type="dxa"/>
+          </w:tcPr>
+          <w:p>
+            <w:pPr>
+              <w:rPr>
+                <w:color w:val="808080" w:themeColor="background1" w:themeShade="80"/>
+              </w:rPr>
+            </w:pPr>
+          </w:p>
+        </w:tc>
+      </w:tr>
+      <w:tr>
+        <w:tc>
+          <w:tcPr>
+            <w:tcW w:w="7387" w:type="dxa"/>
+          </w:tcPr>
+          <w:p/>
+        </w:tc>
+        <w:tc>
+          <w:tcPr>
+            <w:tcW w:w="2767" w:type="dxa"/>
+          </w:tcPr>
+          <w:p/>
+        </w:tc>
+        <w:tc>
+          <w:tcPr>
+            <w:tcW w:w="4066" w:type="dxa"/>
+          </w:tcPr>
+          <w:p/>
+        </w:tc>
+      </w:tr>
+      <w:tr>
+        <w:tc>
+          <w:tcPr>
+            <w:tcW w:w="7387" w:type="dxa"/>
+          </w:tcPr>
+          <w:p>
+            <w:pPr>
+              <w:rPr>
+                <w:color w:val="FF0000"/>
+              </w:rPr>
+            </w:pPr>
+            <w:r>
+              <w:rPr>
+                <w:color w:val="FF0000"/>
+              </w:rPr>
+              <w:t>Zaterdag 2016-04-09</w:t>
+            </w:r>
+          </w:p>
+        </w:tc>
+        <w:tc>
+          <w:tcPr>
+            <w:tcW w:w="2767" w:type="dxa"/>
+          </w:tcPr>
+          <w:p>
+            <w:pPr>
+              <w:rPr>
+                <w:color w:val="FF0000"/>
+              </w:rPr>
+            </w:pPr>
+          </w:p>
+        </w:tc>
+        <w:tc>
+          <w:tcPr>
+            <w:tcW w:w="4066" w:type="dxa"/>
+          </w:tcPr>
+          <w:p>
+            <w:pPr>
+              <w:rPr>
+                <w:color w:val="FF0000"/>
+              </w:rPr>
+            </w:pPr>
+          </w:p>
+        </w:tc>
+      </w:tr>
+      <w:tr>
+        <w:tc>
+          <w:tcPr>
+            <w:tcW w:w="7387" w:type="dxa"/>
+          </w:tcPr>
+          <w:p>
+            <w:pPr>
+              <w:rPr>
+                <w:color w:val="808080" w:themeColor="background1" w:themeShade="80"/>
+              </w:rPr>
+            </w:pPr>
+            <w:r>
+              <w:rPr>
+                <w:color w:val="808080" w:themeColor="background1" w:themeShade="80"/>
+              </w:rPr>
+              <w:t>Rechten en rollen matrix</w:t>
+            </w:r>
+            <w:r>
+              <w:rPr>
+                <w:color w:val="808080" w:themeColor="background1" w:themeShade="80"/>
+              </w:rPr>
+              <w:t xml:space="preserve"> maken, includen in container.html</w:t>
+            </w:r>
+            <w:r>
+              <w:rPr>
+                <w:color w:val="808080" w:themeColor="background1" w:themeShade="80"/>
+              </w:rPr>
+              <w:t>; data structuur</w:t>
+            </w:r>
+            <w:r>
+              <w:rPr>
+                <w:color w:val="808080" w:themeColor="background1" w:themeShade="80"/>
+              </w:rPr>
+              <w:t xml:space="preserve"> maken</w:t>
+            </w:r>
+            <w:r>
+              <w:rPr>
+                <w:color w:val="808080" w:themeColor="background1" w:themeShade="80"/>
+              </w:rPr>
+              <w:t>;</w:t>
+            </w:r>
+          </w:p>
+        </w:tc>
+        <w:tc>
+          <w:tcPr>
+            <w:tcW w:w="2767" w:type="dxa"/>
+          </w:tcPr>
+          <w:p>
+            <w:pPr>
+              <w:rPr>
+                <w:color w:val="808080" w:themeColor="background1" w:themeShade="80"/>
+              </w:rPr>
+            </w:pPr>
+            <w:r>
+              <w:rPr>
+                <w:color w:val="808080" w:themeColor="background1" w:themeShade="80"/>
+              </w:rPr>
+              <w:t>Ok</w:t>
+            </w:r>
+          </w:p>
+        </w:tc>
+        <w:tc>
+          <w:tcPr>
+            <w:tcW w:w="4066" w:type="dxa"/>
+          </w:tcPr>
+          <w:p/>
+        </w:tc>
+      </w:tr>
+      <w:tr>
+        <w:tc>
+          <w:tcPr>
+            <w:tcW w:w="7387" w:type="dxa"/>
+          </w:tcPr>
+          <w:p>
+            <w:pPr>
+              <w:rPr>
+                <w:color w:val="808080" w:themeColor="background1" w:themeShade="80"/>
+              </w:rPr>
+            </w:pPr>
+            <w:r>
+              <w:rPr>
+                <w:color w:val="808080" w:themeColor="background1" w:themeShade="80"/>
+              </w:rPr>
+              <w:t>Checkboxes moeten onChange event firen</w:t>
+            </w:r>
+            <w:r>
+              <w:rPr>
+                <w:color w:val="808080" w:themeColor="background1" w:themeShade="80"/>
+              </w:rPr>
+              <w:t xml:space="preserve"> om recht te kunnen toekennen</w:t>
+            </w:r>
+          </w:p>
+        </w:tc>
+        <w:tc>
+          <w:tcPr>
+            <w:tcW w:w="2767" w:type="dxa"/>
+          </w:tcPr>
+          <w:p>
+            <w:pPr>
               <w:rPr>
                 <w:color w:val="808080" w:themeColor="background1" w:themeShade="80"/>
                 <w:lang w:val="en-US"/>
               </w:rPr>
-              <w:t>vanuit</w:t>
-            </w:r>
-            <w:proofErr w:type="spellEnd"/>
+            </w:pPr>
             <w:r>
               <w:rPr>
                 <w:color w:val="808080" w:themeColor="background1" w:themeShade="80"/>
                 <w:lang w:val="en-US"/>
               </w:rPr>
-              <w:t xml:space="preserve"> state ‘</w:t>
-            </w:r>
-            <w:proofErr w:type="spellStart"/>
-            <w:r>
-              <w:rPr>
-                <w:color w:val="808080" w:themeColor="background1" w:themeShade="80"/>
+              <w:t>Ok</w:t>
+            </w:r>
+          </w:p>
+        </w:tc>
+        <w:tc>
+          <w:tcPr>
+            <w:tcW w:w="4066" w:type="dxa"/>
+          </w:tcPr>
+          <w:p/>
+        </w:tc>
+      </w:tr>
+      <w:tr>
+        <w:tc>
+          <w:tcPr>
+            <w:tcW w:w="7387" w:type="dxa"/>
+          </w:tcPr>
+          <w:p>
+            <w:pPr>
+              <w:rPr>
+                <w:color w:val="FF0000"/>
+              </w:rPr>
+            </w:pPr>
+            <w:r>
+              <w:rPr>
+                <w:color w:val="FF0000"/>
+              </w:rPr>
+              <w:t>maandag 11 april 2016</w:t>
+            </w:r>
+          </w:p>
+        </w:tc>
+        <w:tc>
+          <w:tcPr>
+            <w:tcW w:w="2767" w:type="dxa"/>
+          </w:tcPr>
+          <w:p>
+            <w:pPr>
+              <w:rPr>
+                <w:color w:val="FF0000"/>
                 <w:lang w:val="en-US"/>
               </w:rPr>
-              <w:t>editTranslation</w:t>
-            </w:r>
-            <w:proofErr w:type="spellEnd"/>
-            <w:r>
+            </w:pPr>
+          </w:p>
+        </w:tc>
+        <w:tc>
+          <w:tcPr>
+            <w:tcW w:w="4066" w:type="dxa"/>
+          </w:tcPr>
+          <w:p>
+            <w:pPr>
+              <w:rPr>
+                <w:color w:val="FF0000"/>
+              </w:rPr>
+            </w:pPr>
+          </w:p>
+        </w:tc>
+      </w:tr>
+      <w:tr>
+        <w:tc>
+          <w:tcPr>
+            <w:tcW w:w="7387" w:type="dxa"/>
+          </w:tcPr>
+          <w:p>
+            <w:r>
+              <w:t>Teams module maken (Instellingen/Gebruikersbeheer/Teams)</w:t>
+            </w:r>
+          </w:p>
+        </w:tc>
+        <w:tc>
+          <w:tcPr>
+            <w:tcW w:w="2767" w:type="dxa"/>
+          </w:tcPr>
+          <w:p>
+            <w:pPr>
+              <w:rPr>
+                <w:color w:val="808080" w:themeColor="background1" w:themeShade="80"/>
+              </w:rPr>
+            </w:pPr>
+          </w:p>
+        </w:tc>
+        <w:tc>
+          <w:tcPr>
+            <w:tcW w:w="4066" w:type="dxa"/>
+          </w:tcPr>
+          <w:p/>
+        </w:tc>
+      </w:tr>
+      <w:tr>
+        <w:tc>
+          <w:tcPr>
+            <w:tcW w:w="7387" w:type="dxa"/>
+          </w:tcPr>
+          <w:p>
+            <w:pPr>
+              <w:rPr>
+                <w:color w:val="808080" w:themeColor="background1" w:themeShade="80"/>
+              </w:rPr>
+            </w:pPr>
+            <w:r>
+              <w:rPr>
+                <w:color w:val="808080" w:themeColor="background1" w:themeShade="80"/>
+              </w:rPr>
+              <w:t>Data van instellingenscherm ophalen – dit is dus andere data dan de tab ‘Rechten en  Rollen’</w:t>
+            </w:r>
+          </w:p>
+        </w:tc>
+        <w:tc>
+          <w:tcPr>
+            <w:tcW w:w="2767" w:type="dxa"/>
+          </w:tcPr>
+          <w:p>
+            <w:pPr>
+              <w:rPr>
+                <w:color w:val="808080" w:themeColor="background1" w:themeShade="80"/>
+              </w:rPr>
+            </w:pPr>
+            <w:r>
+              <w:rPr>
+                <w:color w:val="808080" w:themeColor="background1" w:themeShade="80"/>
+              </w:rPr>
+              <w:t>O</w:t>
+            </w:r>
+            <w:r>
+              <w:rPr>
+                <w:color w:val="808080" w:themeColor="background1" w:themeShade="80"/>
+              </w:rPr>
+              <w:t>k</w:t>
+            </w:r>
+          </w:p>
+        </w:tc>
+        <w:tc>
+          <w:tcPr>
+            <w:tcW w:w="4066" w:type="dxa"/>
+          </w:tcPr>
+          <w:p/>
+        </w:tc>
+      </w:tr>
+      <w:tr>
+        <w:tc>
+          <w:tcPr>
+            <w:tcW w:w="7387" w:type="dxa"/>
+          </w:tcPr>
+          <w:p>
+            <w:pPr>
+              <w:rPr>
+                <w:color w:val="FF0000"/>
+              </w:rPr>
+            </w:pPr>
+            <w:r>
+              <w:rPr>
+                <w:color w:val="FF0000"/>
+              </w:rPr>
+              <w:t>dinsdag 12 april 2016</w:t>
+            </w:r>
+          </w:p>
+        </w:tc>
+        <w:tc>
+          <w:tcPr>
+            <w:tcW w:w="2767" w:type="dxa"/>
+          </w:tcPr>
+          <w:p>
+            <w:pPr>
+              <w:rPr>
+                <w:color w:val="FF0000"/>
+              </w:rPr>
+            </w:pPr>
+          </w:p>
+        </w:tc>
+        <w:tc>
+          <w:tcPr>
+            <w:tcW w:w="4066" w:type="dxa"/>
+          </w:tcPr>
+          <w:p>
+            <w:pPr>
+              <w:rPr>
+                <w:color w:val="FF0000"/>
+              </w:rPr>
+            </w:pPr>
+          </w:p>
+        </w:tc>
+      </w:tr>
+      <w:tr>
+        <w:tc>
+          <w:tcPr>
+            <w:tcW w:w="7387" w:type="dxa"/>
+          </w:tcPr>
+          <w:p>
+            <w:pPr>
+              <w:rPr>
+                <w:color w:val="808080" w:themeColor="background1" w:themeShade="80"/>
+              </w:rPr>
+            </w:pPr>
+            <w:r>
+              <w:rPr>
+                <w:color w:val="808080" w:themeColor="background1" w:themeShade="80"/>
+              </w:rPr>
+              <w:t xml:space="preserve">Settings: Toon Rechten en Rollen + Teams in nested views: Settings container-&gt;userManagement container -&gt; Rechten </w:t>
+            </w:r>
+            <w:r>
+              <w:rPr>
+                <w:color w:val="808080" w:themeColor="background1" w:themeShade="80"/>
+              </w:rPr>
+              <w:t>en Rollen + Teams.</w:t>
+            </w:r>
+          </w:p>
+        </w:tc>
+        <w:tc>
+          <w:tcPr>
+            <w:tcW w:w="2767" w:type="dxa"/>
+          </w:tcPr>
+          <w:p>
+            <w:pPr>
+              <w:rPr>
+                <w:color w:val="808080" w:themeColor="background1" w:themeShade="80"/>
+              </w:rPr>
+            </w:pPr>
+            <w:r>
+              <w:rPr>
+                <w:color w:val="808080" w:themeColor="background1" w:themeShade="80"/>
+              </w:rPr>
+              <w:t>Ok</w:t>
+            </w:r>
+          </w:p>
+        </w:tc>
+        <w:tc>
+          <w:tcPr>
+            <w:tcW w:w="4066" w:type="dxa"/>
+          </w:tcPr>
+          <w:p>
+            <w:pPr>
+              <w:rPr>
+                <w:color w:val="808080" w:themeColor="background1" w:themeShade="80"/>
+              </w:rPr>
+            </w:pPr>
+            <w:r>
+              <w:rPr>
+                <w:color w:val="808080" w:themeColor="background1" w:themeShade="80"/>
+              </w:rPr>
+              <w:t>Probleem : tabs in  panel corresponderen niet met ui–router states</w:t>
+            </w:r>
+          </w:p>
+        </w:tc>
+      </w:tr>
+      <w:tr>
+        <w:tc>
+          <w:tcPr>
+            <w:tcW w:w="7387" w:type="dxa"/>
+          </w:tcPr>
+          <w:p>
+            <w:pPr>
               <w:rPr>
                 <w:color w:val="808080" w:themeColor="background1" w:themeShade="80"/>
                 <w:lang w:val="en-US"/>
               </w:rPr>
-              <w:t xml:space="preserve">’ </w:t>
-            </w:r>
-            <w:proofErr w:type="spellStart"/>
+            </w:pPr>
             <w:r>
               <w:rPr>
                 <w:color w:val="808080" w:themeColor="background1" w:themeShade="80"/>
                 <w:lang w:val="en-US"/>
               </w:rPr>
-              <w:t>werkt</w:t>
-            </w:r>
-            <w:proofErr w:type="spellEnd"/>
+              <w:t>/t</w:t>
+            </w:r>
             <w:r>
               <w:rPr>
                 <w:color w:val="808080" w:themeColor="background1" w:themeShade="80"/>
                 <w:lang w:val="en-US"/>
               </w:rPr>
-              <w:t xml:space="preserve"> </w:t>
-            </w:r>
-            <w:proofErr w:type="spellStart"/>
+              <w:t>rackingdata geeft 500 error respons – backend (CF + SQLServer)</w:t>
+            </w:r>
             <w:r>
               <w:rPr>
                 <w:color w:val="808080" w:themeColor="background1" w:themeShade="80"/>
                 <w:lang w:val="en-US"/>
               </w:rPr>
-              <w:t>niet</w:t>
-            </w:r>
-            <w:proofErr w:type="spellEnd"/>
-            <w:r>
-              <w:rPr>
-                <w:color w:val="808080" w:themeColor="background1" w:themeShade="80"/>
-                <w:lang w:val="en-US"/>
-              </w:rPr>
-              <w:t xml:space="preserve"> </w:t>
-            </w:r>
-          </w:p>
-        </w:tc>
-        <w:tc>
-          <w:tcPr>
-            <w:tcW w:w="2767" w:type="dxa"/>
-          </w:tcPr>
-          <w:p>
-            <w:pPr>
-              <w:rPr>
-                <w:color w:val="808080" w:themeColor="background1" w:themeShade="80"/>
-              </w:rPr>
-            </w:pPr>
-            <w:r>
-              <w:rPr>
-                <w:color w:val="808080" w:themeColor="background1" w:themeShade="80"/>
-              </w:rPr>
-              <w:t>O</w:t>
-            </w:r>
-            <w:r>
-              <w:rPr>
-                <w:color w:val="808080" w:themeColor="background1" w:themeShade="80"/>
-              </w:rPr>
-              <w:t>k</w:t>
-            </w:r>
-          </w:p>
-        </w:tc>
-        <w:tc>
-          <w:tcPr>
-            <w:tcW w:w="4066" w:type="dxa"/>
-          </w:tcPr>
-          <w:p>
-            <w:pPr>
-              <w:rPr>
-                <w:color w:val="808080" w:themeColor="background1" w:themeShade="80"/>
-              </w:rPr>
-            </w:pPr>
-          </w:p>
-        </w:tc>
-      </w:tr>
-      <w:tr>
-        <w:tc>
-          <w:tcPr>
-            <w:tcW w:w="7387" w:type="dxa"/>
-          </w:tcPr>
-          <w:p/>
-        </w:tc>
-        <w:tc>
-          <w:tcPr>
-            <w:tcW w:w="2767" w:type="dxa"/>
-          </w:tcPr>
-          <w:p/>
-        </w:tc>
-        <w:tc>
-          <w:tcPr>
-            <w:tcW w:w="4066" w:type="dxa"/>
-          </w:tcPr>
-          <w:p/>
-        </w:tc>
-      </w:tr>
-      <w:tr>
-        <w:tc>
-          <w:tcPr>
-            <w:tcW w:w="7387" w:type="dxa"/>
-          </w:tcPr>
-          <w:p>
-            <w:pPr>
-              <w:rPr>
-                <w:color w:val="FF0000"/>
-              </w:rPr>
-            </w:pPr>
-            <w:r>
-              <w:rPr>
-                <w:color w:val="FF0000"/>
-              </w:rPr>
-              <w:t>Zaterdag 2016-04-09</w:t>
-            </w:r>
-          </w:p>
-        </w:tc>
-        <w:tc>
-          <w:tcPr>
-            <w:tcW w:w="2767" w:type="dxa"/>
-          </w:tcPr>
-          <w:p>
-            <w:pPr>
-              <w:rPr>
-                <w:color w:val="FF0000"/>
-              </w:rPr>
-            </w:pPr>
-          </w:p>
-        </w:tc>
-        <w:tc>
-          <w:tcPr>
-            <w:tcW w:w="4066" w:type="dxa"/>
-          </w:tcPr>
-          <w:p>
-            <w:pPr>
-              <w:rPr>
-                <w:color w:val="FF0000"/>
-              </w:rPr>
-            </w:pPr>
-          </w:p>
-        </w:tc>
-      </w:tr>
-      <w:tr>
-        <w:tc>
-          <w:tcPr>
-            <w:tcW w:w="7387" w:type="dxa"/>
-          </w:tcPr>
-          <w:p>
-            <w:pPr>
-              <w:rPr>
-                <w:color w:val="808080" w:themeColor="background1" w:themeShade="80"/>
-              </w:rPr>
-            </w:pPr>
-            <w:r>
-              <w:rPr>
-                <w:color w:val="808080" w:themeColor="background1" w:themeShade="80"/>
-              </w:rPr>
-              <w:t>Rechten en rollen matrix</w:t>
-            </w:r>
-            <w:r>
-              <w:rPr>
-                <w:color w:val="808080" w:themeColor="background1" w:themeShade="80"/>
-              </w:rPr>
-              <w:t xml:space="preserve"> maken, includen in container.html</w:t>
-            </w:r>
-            <w:r>
-              <w:rPr>
-                <w:color w:val="808080" w:themeColor="background1" w:themeShade="80"/>
-              </w:rPr>
-              <w:t>; data structuur</w:t>
-            </w:r>
-            <w:r>
-              <w:rPr>
-                <w:color w:val="808080" w:themeColor="background1" w:themeShade="80"/>
-              </w:rPr>
-              <w:t xml:space="preserve"> maken</w:t>
-            </w:r>
-            <w:r>
-              <w:rPr>
-                <w:color w:val="808080" w:themeColor="background1" w:themeShade="80"/>
-              </w:rPr>
-              <w:t>;</w:t>
-            </w:r>
-          </w:p>
-        </w:tc>
-        <w:tc>
-          <w:tcPr>
-            <w:tcW w:w="2767" w:type="dxa"/>
-          </w:tcPr>
-          <w:p>
-            <w:pPr>
-              <w:rPr>
-                <w:color w:val="808080" w:themeColor="background1" w:themeShade="80"/>
-              </w:rPr>
-            </w:pPr>
-            <w:r>
-              <w:rPr>
-                <w:color w:val="808080" w:themeColor="background1" w:themeShade="80"/>
-              </w:rPr>
-              <w:t>Ok</w:t>
-            </w:r>
-          </w:p>
-        </w:tc>
-        <w:tc>
-          <w:tcPr>
-            <w:tcW w:w="4066" w:type="dxa"/>
-          </w:tcPr>
-          <w:p/>
-        </w:tc>
-      </w:tr>
-      <w:tr>
-        <w:tc>
-          <w:tcPr>
-            <w:tcW w:w="7387" w:type="dxa"/>
-          </w:tcPr>
-          <w:p>
-            <w:pPr>
-              <w:rPr>
-                <w:color w:val="808080" w:themeColor="background1" w:themeShade="80"/>
-              </w:rPr>
-            </w:pPr>
-            <w:r>
-              <w:rPr>
-                <w:color w:val="808080" w:themeColor="background1" w:themeShade="80"/>
-              </w:rPr>
-              <w:t>Checkboxes moeten onChange event firen</w:t>
-            </w:r>
-            <w:r>
-              <w:rPr>
-                <w:color w:val="808080" w:themeColor="background1" w:themeShade="80"/>
-              </w:rPr>
-              <w:t xml:space="preserve"> om recht te kunnen toekennen</w:t>
-            </w:r>
-          </w:p>
-        </w:tc>
-        <w:tc>
-          <w:tcPr>
-            <w:tcW w:w="2767" w:type="dxa"/>
-          </w:tcPr>
-          <w:p>
-            <w:pPr>
-              <w:rPr>
-                <w:color w:val="808080" w:themeColor="background1" w:themeShade="80"/>
-                <w:lang w:val="en-US"/>
-              </w:rPr>
-            </w:pPr>
-            <w:r>
-              <w:rPr>
-                <w:color w:val="808080" w:themeColor="background1" w:themeShade="80"/>
-                <w:lang w:val="en-US"/>
-              </w:rPr>
-              <w:t>Ok</w:t>
-            </w:r>
-          </w:p>
-        </w:tc>
-        <w:tc>
-          <w:tcPr>
-            <w:tcW w:w="4066" w:type="dxa"/>
-          </w:tcPr>
-          <w:p/>
-        </w:tc>
-      </w:tr>
-      <w:tr>
-        <w:tc>
-          <w:tcPr>
-            <w:tcW w:w="7387" w:type="dxa"/>
-          </w:tcPr>
-          <w:p>
-            <w:pPr>
-              <w:rPr>
-                <w:color w:val="FF0000"/>
-              </w:rPr>
-            </w:pPr>
-            <w:r>
-              <w:rPr>
-                <w:color w:val="FF0000"/>
-              </w:rPr>
-              <w:t>maandag 11 april 2016</w:t>
-            </w:r>
-          </w:p>
-        </w:tc>
-        <w:tc>
-          <w:tcPr>
-            <w:tcW w:w="2767" w:type="dxa"/>
-          </w:tcPr>
-          <w:p>
-            <w:pPr>
-              <w:rPr>
-                <w:color w:val="FF0000"/>
-                <w:lang w:val="en-US"/>
-              </w:rPr>
-            </w:pPr>
-          </w:p>
-        </w:tc>
-        <w:tc>
-          <w:tcPr>
-            <w:tcW w:w="4066" w:type="dxa"/>
-          </w:tcPr>
-          <w:p>
-            <w:pPr>
-              <w:rPr>
-                <w:color w:val="FF0000"/>
-              </w:rPr>
-            </w:pPr>
-          </w:p>
-        </w:tc>
-      </w:tr>
-      <w:tr>
-        <w:tc>
-          <w:tcPr>
-            <w:tcW w:w="7387" w:type="dxa"/>
-          </w:tcPr>
-          <w:p>
-            <w:r>
-              <w:t>Teams module maken (Instellingen/Gebruikersbeheer/Teams)</w:t>
-            </w:r>
-          </w:p>
-        </w:tc>
-        <w:tc>
-          <w:tcPr>
-            <w:tcW w:w="2767" w:type="dxa"/>
-          </w:tcPr>
-          <w:p>
-            <w:pPr>
-              <w:rPr>
-                <w:color w:val="808080" w:themeColor="background1" w:themeShade="80"/>
-              </w:rPr>
-            </w:pPr>
-          </w:p>
-        </w:tc>
-        <w:tc>
-          <w:tcPr>
-            <w:tcW w:w="4066" w:type="dxa"/>
-          </w:tcPr>
-          <w:p/>
-        </w:tc>
-      </w:tr>
-      <w:tr>
-        <w:tc>
-          <w:tcPr>
-            <w:tcW w:w="7387" w:type="dxa"/>
-          </w:tcPr>
-          <w:p>
-            <w:pPr>
-              <w:rPr>
-                <w:color w:val="808080" w:themeColor="background1" w:themeShade="80"/>
-              </w:rPr>
-            </w:pPr>
-            <w:r>
-              <w:rPr>
-                <w:color w:val="808080" w:themeColor="background1" w:themeShade="80"/>
-              </w:rPr>
-              <w:t>Data van instellingenscherm ophalen – dit is dus andere data dan de tab ‘Rechten en  Rollen’</w:t>
-            </w:r>
-          </w:p>
-        </w:tc>
-        <w:tc>
-          <w:tcPr>
-            <w:tcW w:w="2767" w:type="dxa"/>
-          </w:tcPr>
-          <w:p>
-            <w:pPr>
-              <w:rPr>
-                <w:color w:val="808080" w:themeColor="background1" w:themeShade="80"/>
-              </w:rPr>
-            </w:pPr>
-            <w:r>
-              <w:rPr>
-                <w:color w:val="808080" w:themeColor="background1" w:themeShade="80"/>
-              </w:rPr>
-              <w:t>O</w:t>
-            </w:r>
-            <w:r>
-              <w:rPr>
-                <w:color w:val="808080" w:themeColor="background1" w:themeShade="80"/>
-              </w:rPr>
-              <w:t>k</w:t>
-            </w:r>
-          </w:p>
-        </w:tc>
-        <w:tc>
-          <w:tcPr>
-            <w:tcW w:w="4066" w:type="dxa"/>
-          </w:tcPr>
-          <w:p/>
-        </w:tc>
-      </w:tr>
-      <w:tr>
-        <w:tc>
-          <w:tcPr>
-            <w:tcW w:w="7387" w:type="dxa"/>
-          </w:tcPr>
-          <w:p>
-            <w:pPr>
-              <w:rPr>
-                <w:color w:val="FF0000"/>
-              </w:rPr>
-            </w:pPr>
-            <w:r>
-              <w:rPr>
-                <w:color w:val="FF0000"/>
-              </w:rPr>
-              <w:t>dinsdag 12 april 2016</w:t>
-            </w:r>
-          </w:p>
-        </w:tc>
-        <w:tc>
-          <w:tcPr>
-            <w:tcW w:w="2767" w:type="dxa"/>
-          </w:tcPr>
-          <w:p>
-            <w:pPr>
-              <w:rPr>
-                <w:color w:val="FF0000"/>
-              </w:rPr>
-            </w:pPr>
-          </w:p>
-        </w:tc>
-        <w:tc>
-          <w:tcPr>
-            <w:tcW w:w="4066" w:type="dxa"/>
-          </w:tcPr>
-          <w:p>
-            <w:pPr>
-              <w:rPr>
-                <w:color w:val="FF0000"/>
-              </w:rPr>
-            </w:pPr>
-          </w:p>
-        </w:tc>
-      </w:tr>
-      <w:tr>
-        <w:tc>
-          <w:tcPr>
-            <w:tcW w:w="7387" w:type="dxa"/>
-          </w:tcPr>
-          <w:p>
-            <w:pPr>
-              <w:rPr>
-                <w:color w:val="808080" w:themeColor="background1" w:themeShade="80"/>
-              </w:rPr>
-            </w:pPr>
-            <w:r>
-              <w:rPr>
-                <w:color w:val="808080" w:themeColor="background1" w:themeShade="80"/>
-              </w:rPr>
-              <w:t xml:space="preserve">Settings: Toon Rechten en Rollen + Teams in nested views: Settings container-&gt;userManagement container -&gt; Rechten </w:t>
-            </w:r>
-            <w:r>
-              <w:rPr>
-                <w:color w:val="808080" w:themeColor="background1" w:themeShade="80"/>
-              </w:rPr>
-              <w:t>en Rollen + Teams.</w:t>
-            </w:r>
-          </w:p>
-        </w:tc>
-        <w:tc>
-          <w:tcPr>
-            <w:tcW w:w="2767" w:type="dxa"/>
-          </w:tcPr>
-          <w:p>
-            <w:pPr>
-              <w:rPr>
-                <w:color w:val="808080" w:themeColor="background1" w:themeShade="80"/>
-              </w:rPr>
-            </w:pPr>
-            <w:r>
-              <w:rPr>
-                <w:color w:val="808080" w:themeColor="background1" w:themeShade="80"/>
-              </w:rPr>
-              <w:t>Ok</w:t>
-            </w:r>
-          </w:p>
-        </w:tc>
-        <w:tc>
-          <w:tcPr>
-            <w:tcW w:w="4066" w:type="dxa"/>
-          </w:tcPr>
-          <w:p>
-            <w:pPr>
-              <w:rPr>
-                <w:color w:val="808080" w:themeColor="background1" w:themeShade="80"/>
-              </w:rPr>
-            </w:pPr>
-            <w:r>
-              <w:rPr>
-                <w:color w:val="808080" w:themeColor="background1" w:themeShade="80"/>
-              </w:rPr>
-              <w:t>Probleem : tabs in  panel corresponderen niet met ui–router states</w:t>
-            </w:r>
-          </w:p>
-        </w:tc>
-      </w:tr>
-      <w:tr>
-        <w:tc>
-          <w:tcPr>
-            <w:tcW w:w="7387" w:type="dxa"/>
-          </w:tcPr>
-          <w:p>
-            <w:pPr>
-              <w:rPr>
-                <w:color w:val="808080" w:themeColor="background1" w:themeShade="80"/>
-                <w:lang w:val="en-US"/>
-              </w:rPr>
-            </w:pPr>
-            <w:r>
-              <w:rPr>
-                <w:color w:val="808080" w:themeColor="background1" w:themeShade="80"/>
-                <w:lang w:val="en-US"/>
-              </w:rPr>
-              <w:t>/</w:t>
-            </w:r>
-            <w:proofErr w:type="spellStart"/>
-            <w:r>
-              <w:rPr>
-                <w:color w:val="808080" w:themeColor="background1" w:themeShade="80"/>
-                <w:lang w:val="en-US"/>
-              </w:rPr>
-              <w:t>t</w:t>
-            </w:r>
-            <w:r>
-              <w:rPr>
-                <w:color w:val="808080" w:themeColor="background1" w:themeShade="80"/>
-                <w:lang w:val="en-US"/>
-              </w:rPr>
-              <w:t>rackingdata</w:t>
-            </w:r>
-            <w:proofErr w:type="spellEnd"/>
-            <w:r>
-              <w:rPr>
-                <w:color w:val="808080" w:themeColor="background1" w:themeShade="80"/>
-                <w:lang w:val="en-US"/>
-              </w:rPr>
-              <w:t xml:space="preserve"> </w:t>
-            </w:r>
-            <w:proofErr w:type="spellStart"/>
-            <w:r>
-              <w:rPr>
-                <w:color w:val="808080" w:themeColor="background1" w:themeShade="80"/>
-                <w:lang w:val="en-US"/>
-              </w:rPr>
-              <w:t>geeft</w:t>
-            </w:r>
-            <w:proofErr w:type="spellEnd"/>
-            <w:r>
-              <w:rPr>
-                <w:color w:val="808080" w:themeColor="background1" w:themeShade="80"/>
-                <w:lang w:val="en-US"/>
-              </w:rPr>
-              <w:t xml:space="preserve"> 500 error </w:t>
-            </w:r>
-            <w:proofErr w:type="spellStart"/>
-            <w:r>
-              <w:rPr>
-                <w:color w:val="808080" w:themeColor="background1" w:themeShade="80"/>
-                <w:lang w:val="en-US"/>
-              </w:rPr>
-              <w:t>respons</w:t>
-            </w:r>
-            <w:proofErr w:type="spellEnd"/>
-            <w:r>
-              <w:rPr>
-                <w:color w:val="808080" w:themeColor="background1" w:themeShade="80"/>
-                <w:lang w:val="en-US"/>
-              </w:rPr>
-              <w:t xml:space="preserve"> – backend (CF + </w:t>
-            </w:r>
-            <w:proofErr w:type="spellStart"/>
-            <w:r>
-              <w:rPr>
-                <w:color w:val="808080" w:themeColor="background1" w:themeShade="80"/>
-                <w:lang w:val="en-US"/>
-              </w:rPr>
-              <w:t>SQLServer</w:t>
-            </w:r>
-            <w:proofErr w:type="spellEnd"/>
-            <w:r>
-              <w:rPr>
-                <w:color w:val="808080" w:themeColor="background1" w:themeShade="80"/>
-                <w:lang w:val="en-US"/>
-              </w:rPr>
-              <w:t>)</w:t>
-            </w:r>
-            <w:r>
-              <w:rPr>
-                <w:color w:val="808080" w:themeColor="background1" w:themeShade="80"/>
-                <w:lang w:val="en-US"/>
-              </w:rPr>
-              <w:t xml:space="preserve"> </w:t>
-            </w:r>
-            <w:proofErr w:type="spellStart"/>
-            <w:r>
-              <w:rPr>
-                <w:color w:val="808080" w:themeColor="background1" w:themeShade="80"/>
-                <w:lang w:val="en-US"/>
-              </w:rPr>
-              <w:t>probleem</w:t>
-            </w:r>
-            <w:proofErr w:type="spellEnd"/>
+              <w:t xml:space="preserve"> probleem</w:t>
+            </w:r>
           </w:p>
         </w:tc>
         <w:tc>
@@ -1934,69 +1740,12 @@
                 <w:lang w:val="en-US"/>
               </w:rPr>
             </w:pPr>
-            <w:proofErr w:type="gramStart"/>
             <w:r>
               <w:rPr>
                 <w:color w:val="808080" w:themeColor="background1" w:themeShade="80"/>
                 <w:lang w:val="en-US"/>
               </w:rPr>
-              <w:t>Teams</w:t>
-            </w:r>
-            <w:proofErr w:type="gramEnd"/>
-            <w:r>
-              <w:rPr>
-                <w:color w:val="808080" w:themeColor="background1" w:themeShade="80"/>
-                <w:lang w:val="en-US"/>
-              </w:rPr>
-              <w:t xml:space="preserve"> </w:t>
-            </w:r>
-            <w:proofErr w:type="spellStart"/>
-            <w:r>
-              <w:rPr>
-                <w:color w:val="808080" w:themeColor="background1" w:themeShade="80"/>
-                <w:lang w:val="en-US"/>
-              </w:rPr>
-              <w:t>detailView</w:t>
-            </w:r>
-            <w:proofErr w:type="spellEnd"/>
-            <w:r>
-              <w:rPr>
-                <w:color w:val="808080" w:themeColor="background1" w:themeShade="80"/>
-                <w:lang w:val="en-US"/>
-              </w:rPr>
-              <w:t xml:space="preserve">: </w:t>
-            </w:r>
-            <w:proofErr w:type="spellStart"/>
-            <w:r>
-              <w:rPr>
-                <w:color w:val="808080" w:themeColor="background1" w:themeShade="80"/>
-                <w:lang w:val="en-US"/>
-              </w:rPr>
-              <w:t>discussie</w:t>
-            </w:r>
-            <w:proofErr w:type="spellEnd"/>
-            <w:r>
-              <w:rPr>
-                <w:color w:val="808080" w:themeColor="background1" w:themeShade="80"/>
-                <w:lang w:val="en-US"/>
-              </w:rPr>
-              <w:t xml:space="preserve"> met BC over Taffy </w:t>
-            </w:r>
-            <w:proofErr w:type="spellStart"/>
-            <w:r>
-              <w:rPr>
-                <w:color w:val="808080" w:themeColor="background1" w:themeShade="80"/>
-                <w:lang w:val="en-US"/>
-              </w:rPr>
-              <w:t>Api</w:t>
-            </w:r>
-            <w:proofErr w:type="spellEnd"/>
-            <w:r>
-              <w:rPr>
-                <w:color w:val="808080" w:themeColor="background1" w:themeShade="80"/>
-                <w:lang w:val="en-US"/>
-              </w:rPr>
-              <w:t xml:space="preserve"> response.</w:t>
+              <w:t>Teams detailView: discussie met BC over Taffy Api response.</w:t>
             </w:r>
           </w:p>
         </w:tc>
@@ -2147,85 +1896,12 @@
                 <w:lang w:val="en-US" w:eastAsia="nl-NL"/>
               </w:rPr>
             </w:pPr>
-            <w:proofErr w:type="spellStart"/>
             <w:r>
               <w:rPr>
                 <w:color w:val="808080" w:themeColor="background1" w:themeShade="80"/>
                 <w:lang w:val="en-US"/>
               </w:rPr>
-              <w:t>UserManagementController</w:t>
-            </w:r>
-            <w:proofErr w:type="spellEnd"/>
-            <w:r>
-              <w:rPr>
-                <w:color w:val="808080" w:themeColor="background1" w:themeShade="80"/>
-                <w:lang w:val="en-US"/>
-              </w:rPr>
-              <w:t xml:space="preserve">: </w:t>
-            </w:r>
-            <w:proofErr w:type="spellStart"/>
-            <w:r>
-              <w:rPr>
-                <w:color w:val="808080" w:themeColor="background1" w:themeShade="80"/>
-                <w:lang w:val="en-US"/>
-              </w:rPr>
-              <w:t>bepaal</w:t>
-            </w:r>
-            <w:proofErr w:type="spellEnd"/>
-            <w:r>
-              <w:rPr>
-                <w:color w:val="808080" w:themeColor="background1" w:themeShade="80"/>
-                <w:lang w:val="en-US"/>
-              </w:rPr>
-              <w:t xml:space="preserve"> active tab </w:t>
-            </w:r>
-            <w:proofErr w:type="spellStart"/>
-            <w:r>
-              <w:rPr>
-                <w:color w:val="808080" w:themeColor="background1" w:themeShade="80"/>
-                <w:lang w:val="en-US"/>
-              </w:rPr>
-              <w:t>a.h.v</w:t>
-            </w:r>
-            <w:proofErr w:type="spellEnd"/>
-            <w:r>
-              <w:rPr>
-                <w:color w:val="808080" w:themeColor="background1" w:themeShade="80"/>
-                <w:lang w:val="en-US"/>
-              </w:rPr>
-              <w:t xml:space="preserve">. current state; userManagementContainer.html: active = </w:t>
-            </w:r>
-            <w:proofErr w:type="spellStart"/>
-            <w:r>
-              <w:rPr>
-                <w:color w:val="808080" w:themeColor="background1" w:themeShade="80"/>
-                <w:lang w:val="en-US"/>
-              </w:rPr>
-              <w:t>uib_tabset</w:t>
-            </w:r>
-            <w:proofErr w:type="spellEnd"/>
-            <w:r>
-              <w:rPr>
-                <w:color w:val="808080" w:themeColor="background1" w:themeShade="80"/>
-                <w:lang w:val="en-US"/>
-              </w:rPr>
-              <w:t xml:space="preserve"> property </w:t>
-            </w:r>
-            <w:proofErr w:type="spellStart"/>
-            <w:r>
-              <w:rPr>
-                <w:color w:val="808080" w:themeColor="background1" w:themeShade="80"/>
-                <w:lang w:val="en-US"/>
-              </w:rPr>
-              <w:t>en</w:t>
-            </w:r>
-            <w:proofErr w:type="spellEnd"/>
-            <w:r>
-              <w:rPr>
-                <w:color w:val="808080" w:themeColor="background1" w:themeShade="80"/>
-                <w:lang w:val="en-US"/>
-              </w:rPr>
-              <w:t xml:space="preserve"> index van active tab</w:t>
+              <w:t>UserManagementController: bepaal active tab a.h.v. current state; userManagementContainer.html: active = uib_tabset property en index van active tab</w:t>
             </w:r>
           </w:p>
         </w:tc>
@@ -2952,39 +2628,8 @@
                 <w:sz w:val="22"/>
                 <w:szCs w:val="22"/>
               </w:rPr>
-              <w:t xml:space="preserve">API Response was </w:t>
-            </w:r>
-            <w:proofErr w:type="spellStart"/>
-            <w:r>
-              <w:rPr>
-                <w:rFonts w:asciiTheme="minorHAnsi" w:eastAsiaTheme="minorHAnsi" w:hAnsiTheme="minorHAnsi" w:cstheme="minorBidi"/>
-                <w:color w:val="808080" w:themeColor="background1" w:themeShade="80"/>
-                <w:sz w:val="22"/>
-                <w:szCs w:val="22"/>
-              </w:rPr>
-              <w:t>toch</w:t>
-            </w:r>
-            <w:proofErr w:type="spellEnd"/>
-            <w:r>
-              <w:rPr>
-                <w:rFonts w:asciiTheme="minorHAnsi" w:eastAsiaTheme="minorHAnsi" w:hAnsiTheme="minorHAnsi" w:cstheme="minorBidi"/>
-                <w:color w:val="808080" w:themeColor="background1" w:themeShade="80"/>
-                <w:sz w:val="22"/>
-                <w:szCs w:val="22"/>
-              </w:rPr>
-              <w:t xml:space="preserve"> </w:t>
-            </w:r>
-            <w:proofErr w:type="spellStart"/>
-            <w:r>
-              <w:rPr>
-                <w:rFonts w:asciiTheme="minorHAnsi" w:eastAsiaTheme="minorHAnsi" w:hAnsiTheme="minorHAnsi" w:cstheme="minorBidi"/>
-                <w:color w:val="808080" w:themeColor="background1" w:themeShade="80"/>
-                <w:sz w:val="22"/>
-                <w:szCs w:val="22"/>
-              </w:rPr>
-              <w:t>compleet</w:t>
-            </w:r>
-            <w:proofErr w:type="spellEnd"/>
+              <w:t>API Response was toch compleet</w:t>
+            </w:r>
           </w:p>
         </w:tc>
       </w:tr>
@@ -5209,67 +4854,7 @@
                 <w:sz w:val="22"/>
                 <w:szCs w:val="22"/>
               </w:rPr>
-              <w:t>Settings-</w:t>
-            </w:r>
-            <w:proofErr w:type="spellStart"/>
-            <w:r>
-              <w:rPr>
-                <w:rFonts w:asciiTheme="minorHAnsi" w:eastAsiaTheme="minorHAnsi" w:hAnsiTheme="minorHAnsi" w:cstheme="minorBidi"/>
-                <w:color w:val="808080" w:themeColor="background1" w:themeShade="80"/>
-                <w:sz w:val="22"/>
-                <w:szCs w:val="22"/>
-              </w:rPr>
-              <w:t>Gebruikersbeheer</w:t>
-            </w:r>
-            <w:proofErr w:type="spellEnd"/>
-            <w:r>
-              <w:rPr>
-                <w:rFonts w:asciiTheme="minorHAnsi" w:eastAsiaTheme="minorHAnsi" w:hAnsiTheme="minorHAnsi" w:cstheme="minorBidi"/>
-                <w:color w:val="808080" w:themeColor="background1" w:themeShade="80"/>
-                <w:sz w:val="22"/>
-                <w:szCs w:val="22"/>
-              </w:rPr>
-              <w:t xml:space="preserve">-Teams: </w:t>
-            </w:r>
-            <w:proofErr w:type="spellStart"/>
-            <w:r>
-              <w:rPr>
-                <w:rFonts w:asciiTheme="minorHAnsi" w:eastAsiaTheme="minorHAnsi" w:hAnsiTheme="minorHAnsi" w:cstheme="minorBidi"/>
-                <w:color w:val="808080" w:themeColor="background1" w:themeShade="80"/>
-                <w:sz w:val="22"/>
-                <w:szCs w:val="22"/>
-              </w:rPr>
-              <w:t>detailView</w:t>
-            </w:r>
-            <w:proofErr w:type="spellEnd"/>
-            <w:r>
-              <w:rPr>
-                <w:rFonts w:asciiTheme="minorHAnsi" w:eastAsiaTheme="minorHAnsi" w:hAnsiTheme="minorHAnsi" w:cstheme="minorBidi"/>
-                <w:color w:val="808080" w:themeColor="background1" w:themeShade="80"/>
-                <w:sz w:val="22"/>
-                <w:szCs w:val="22"/>
-              </w:rPr>
-              <w:t xml:space="preserve">: </w:t>
-            </w:r>
-            <w:proofErr w:type="spellStart"/>
-            <w:r>
-              <w:rPr>
-                <w:rFonts w:asciiTheme="minorHAnsi" w:eastAsiaTheme="minorHAnsi" w:hAnsiTheme="minorHAnsi" w:cstheme="minorBidi"/>
-                <w:color w:val="808080" w:themeColor="background1" w:themeShade="80"/>
-                <w:sz w:val="22"/>
-                <w:szCs w:val="22"/>
-              </w:rPr>
-              <w:t>confirmPassword</w:t>
-            </w:r>
-            <w:proofErr w:type="spellEnd"/>
-            <w:r>
-              <w:rPr>
-                <w:rFonts w:asciiTheme="minorHAnsi" w:eastAsiaTheme="minorHAnsi" w:hAnsiTheme="minorHAnsi" w:cstheme="minorBidi"/>
-                <w:color w:val="808080" w:themeColor="background1" w:themeShade="80"/>
-                <w:sz w:val="22"/>
-                <w:szCs w:val="22"/>
-              </w:rPr>
-              <w:t xml:space="preserve"> check</w:t>
+              <w:t>Settings-Gebruikersbeheer-Teams: detailView: confirmPassword check</w:t>
             </w:r>
           </w:p>
         </w:tc>
@@ -6068,23 +5653,13 @@
                 <w:szCs w:val="22"/>
               </w:rPr>
             </w:pPr>
-            <w:proofErr w:type="spellStart"/>
-            <w:r>
-              <w:rPr>
-                <w:rFonts w:asciiTheme="minorHAnsi" w:eastAsiaTheme="minorHAnsi" w:hAnsiTheme="minorHAnsi" w:cstheme="minorBidi"/>
-                <w:sz w:val="22"/>
-                <w:szCs w:val="22"/>
-              </w:rPr>
-              <w:t>Gewijzigd</w:t>
-            </w:r>
-            <w:proofErr w:type="spellEnd"/>
-            <w:r>
-              <w:rPr>
-                <w:rFonts w:asciiTheme="minorHAnsi" w:eastAsiaTheme="minorHAnsi" w:hAnsiTheme="minorHAnsi" w:cstheme="minorBidi"/>
-                <w:sz w:val="22"/>
-                <w:szCs w:val="22"/>
-              </w:rPr>
-              <w:t xml:space="preserve">: </w:t>
+            <w:r>
+              <w:rPr>
+                <w:rFonts w:asciiTheme="minorHAnsi" w:eastAsiaTheme="minorHAnsi" w:hAnsiTheme="minorHAnsi" w:cstheme="minorBidi"/>
+                <w:sz w:val="22"/>
+                <w:szCs w:val="22"/>
+              </w:rPr>
+              <w:t xml:space="preserve">Gewijzigd: </w:t>
             </w:r>
             <w:r>
               <w:rPr>
@@ -6108,25 +5683,7 @@
                 <w:sz w:val="22"/>
                 <w:szCs w:val="22"/>
               </w:rPr>
-              <w:t xml:space="preserve">, team, </w:t>
-            </w:r>
-            <w:proofErr w:type="spellStart"/>
-            <w:r>
-              <w:rPr>
-                <w:rFonts w:asciiTheme="minorHAnsi" w:eastAsiaTheme="minorHAnsi" w:hAnsiTheme="minorHAnsi" w:cstheme="minorBidi"/>
-                <w:sz w:val="22"/>
-                <w:szCs w:val="22"/>
-              </w:rPr>
-              <w:t>jobDomain</w:t>
-            </w:r>
-            <w:proofErr w:type="spellEnd"/>
-            <w:r>
-              <w:rPr>
-                <w:rFonts w:asciiTheme="minorHAnsi" w:eastAsiaTheme="minorHAnsi" w:hAnsiTheme="minorHAnsi" w:cstheme="minorBidi"/>
-                <w:sz w:val="22"/>
-                <w:szCs w:val="22"/>
-              </w:rPr>
-              <w:t>, translation,</w:t>
+              <w:t>, team, jobDomain, translation,</w:t>
             </w:r>
             <w:r>
               <w:rPr>
@@ -6991,19 +6548,8 @@
                 <w:szCs w:val="18"/>
                 <w:lang w:val="en-US"/>
               </w:rPr>
-              <w:t xml:space="preserve"> module </w:t>
-            </w:r>
-            <w:proofErr w:type="spellStart"/>
-            <w:r>
-              <w:rPr>
-                <w:rFonts w:ascii="Segoe UI" w:eastAsia="Times New Roman" w:hAnsi="Segoe UI" w:cs="Segoe UI"/>
-                <w:sz w:val="18"/>
-                <w:szCs w:val="18"/>
-                <w:lang w:val="en-US"/>
-              </w:rPr>
-              <w:t>implementeren</w:t>
-            </w:r>
-            <w:proofErr w:type="spellEnd"/>
+              <w:t xml:space="preserve"> module implementeren</w:t>
+            </w:r>
             <w:r>
               <w:rPr>
                 <w:rFonts w:ascii="Segoe UI" w:eastAsia="Times New Roman" w:hAnsi="Segoe UI" w:cs="Segoe UI"/>
@@ -7082,7 +6628,6 @@
                 <w:lang w:val="en-US"/>
               </w:rPr>
             </w:pPr>
-            <w:proofErr w:type="spellStart"/>
             <w:r>
               <w:rPr>
                 <w:rFonts w:ascii="Segoe UI" w:eastAsia="Times New Roman" w:hAnsi="Segoe UI" w:cs="Segoe UI"/>
@@ -7091,18 +6636,7 @@
                 <w:szCs w:val="18"/>
                 <w:lang w:val="en-US"/>
               </w:rPr>
-              <w:t>Zaterdag</w:t>
-            </w:r>
-            <w:proofErr w:type="spellEnd"/>
-            <w:r>
-              <w:rPr>
-                <w:rFonts w:ascii="Segoe UI" w:eastAsia="Times New Roman" w:hAnsi="Segoe UI" w:cs="Segoe UI"/>
-                <w:color w:val="FF0000"/>
-                <w:sz w:val="18"/>
-                <w:szCs w:val="18"/>
-                <w:lang w:val="en-US"/>
-              </w:rPr>
-              <w:t>, 14 Mei, 2016</w:t>
+              <w:t>Zaterdag, 14 Mei, 2016</w:t>
             </w:r>
             <w:r>
               <w:rPr>
@@ -7250,7 +6784,6 @@
                 <w:lang w:val="en-US"/>
               </w:rPr>
             </w:pPr>
-            <w:proofErr w:type="spellStart"/>
             <w:r>
               <w:rPr>
                 <w:rFonts w:ascii="Segoe UI" w:eastAsia="Times New Roman" w:hAnsi="Segoe UI" w:cs="Segoe UI"/>
@@ -7279,18 +6812,7 @@
                 <w:szCs w:val="18"/>
                 <w:lang w:val="en-US"/>
               </w:rPr>
-              <w:t>dag</w:t>
-            </w:r>
-            <w:proofErr w:type="spellEnd"/>
-            <w:r>
-              <w:rPr>
-                <w:rFonts w:ascii="Segoe UI" w:eastAsia="Times New Roman" w:hAnsi="Segoe UI" w:cs="Segoe UI"/>
-                <w:color w:val="FF0000"/>
-                <w:sz w:val="18"/>
-                <w:szCs w:val="18"/>
-                <w:lang w:val="en-US"/>
-              </w:rPr>
-              <w:t>, 1</w:t>
+              <w:t>dag, 1</w:t>
             </w:r>
             <w:r>
               <w:rPr>
@@ -7800,27 +7322,7 @@
                 <w:szCs w:val="18"/>
                 <w:lang w:val="en-US"/>
               </w:rPr>
-              <w:t xml:space="preserve">Multiple select met Angular </w:t>
-            </w:r>
-            <w:proofErr w:type="spellStart"/>
-            <w:r>
-              <w:rPr>
-                <w:rFonts w:ascii="Segoe UI" w:eastAsia="Times New Roman" w:hAnsi="Segoe UI" w:cs="Segoe UI"/>
-                <w:sz w:val="18"/>
-                <w:szCs w:val="18"/>
-                <w:lang w:val="en-US"/>
-              </w:rPr>
-              <w:t>ui</w:t>
-            </w:r>
-            <w:proofErr w:type="spellEnd"/>
-            <w:r>
-              <w:rPr>
-                <w:rFonts w:ascii="Segoe UI" w:eastAsia="Times New Roman" w:hAnsi="Segoe UI" w:cs="Segoe UI"/>
-                <w:sz w:val="18"/>
-                <w:szCs w:val="18"/>
-                <w:lang w:val="en-US"/>
-              </w:rPr>
-              <w:t xml:space="preserve">-router (https://github.com/angular-ui/ui-select/wiki). </w:t>
+              <w:t xml:space="preserve">Multiple select met Angular ui-router (https://github.com/angular-ui/ui-select/wiki). </w:t>
             </w:r>
             <w:r>
               <w:rPr>
@@ -8326,47 +7828,7 @@
                 <w:szCs w:val="18"/>
                 <w:lang w:val="en-US"/>
               </w:rPr>
-              <w:t>-</w:t>
-            </w:r>
-            <w:proofErr w:type="spellStart"/>
-            <w:r>
-              <w:rPr>
-                <w:rFonts w:ascii="Segoe UI" w:eastAsia="Times New Roman" w:hAnsi="Segoe UI" w:cs="Segoe UI"/>
-                <w:sz w:val="18"/>
-                <w:szCs w:val="18"/>
-                <w:lang w:val="en-US"/>
-              </w:rPr>
-              <w:t>Jobdomains</w:t>
-            </w:r>
-            <w:proofErr w:type="spellEnd"/>
-            <w:r>
-              <w:rPr>
-                <w:rFonts w:ascii="Segoe UI" w:eastAsia="Times New Roman" w:hAnsi="Segoe UI" w:cs="Segoe UI"/>
-                <w:sz w:val="18"/>
-                <w:szCs w:val="18"/>
-                <w:lang w:val="en-US"/>
-              </w:rPr>
-              <w:t xml:space="preserve">-Edit multiple select </w:t>
-            </w:r>
-            <w:proofErr w:type="spellStart"/>
-            <w:r>
-              <w:rPr>
-                <w:rFonts w:ascii="Segoe UI" w:eastAsia="Times New Roman" w:hAnsi="Segoe UI" w:cs="Segoe UI"/>
-                <w:sz w:val="18"/>
-                <w:szCs w:val="18"/>
-                <w:lang w:val="en-US"/>
-              </w:rPr>
-              <w:t>fixen</w:t>
-            </w:r>
-            <w:proofErr w:type="spellEnd"/>
-            <w:r>
-              <w:rPr>
-                <w:rFonts w:ascii="Segoe UI" w:eastAsia="Times New Roman" w:hAnsi="Segoe UI" w:cs="Segoe UI"/>
-                <w:sz w:val="18"/>
-                <w:szCs w:val="18"/>
-                <w:lang w:val="en-US"/>
-              </w:rPr>
-              <w:t>;</w:t>
+              <w:t>-Jobdomains-Edit multiple select fixen;</w:t>
             </w:r>
           </w:p>
         </w:tc>
@@ -10100,87 +9562,7 @@
                 <w:szCs w:val="18"/>
                 <w:lang w:val="en-US"/>
               </w:rPr>
-              <w:t xml:space="preserve">Toon </w:t>
-            </w:r>
-            <w:proofErr w:type="spellStart"/>
-            <w:r>
-              <w:rPr>
-                <w:rFonts w:ascii="Segoe UI" w:eastAsia="Times New Roman" w:hAnsi="Segoe UI" w:cs="Segoe UI"/>
-                <w:sz w:val="18"/>
-                <w:szCs w:val="18"/>
-                <w:lang w:val="en-US"/>
-              </w:rPr>
-              <w:t>job.city</w:t>
-            </w:r>
-            <w:proofErr w:type="spellEnd"/>
-            <w:r>
-              <w:rPr>
-                <w:rFonts w:ascii="Segoe UI" w:eastAsia="Times New Roman" w:hAnsi="Segoe UI" w:cs="Segoe UI"/>
-                <w:sz w:val="18"/>
-                <w:szCs w:val="18"/>
-                <w:lang w:val="en-US"/>
-              </w:rPr>
-              <w:t xml:space="preserve">| </w:t>
-            </w:r>
-            <w:proofErr w:type="spellStart"/>
-            <w:r>
-              <w:rPr>
-                <w:rFonts w:ascii="Segoe UI" w:eastAsia="Times New Roman" w:hAnsi="Segoe UI" w:cs="Segoe UI"/>
-                <w:sz w:val="18"/>
-                <w:szCs w:val="18"/>
-                <w:lang w:val="en-US"/>
-              </w:rPr>
-              <w:t>countryName</w:t>
-            </w:r>
-            <w:proofErr w:type="spellEnd"/>
-            <w:r>
-              <w:rPr>
-                <w:rFonts w:ascii="Segoe UI" w:eastAsia="Times New Roman" w:hAnsi="Segoe UI" w:cs="Segoe UI"/>
-                <w:sz w:val="18"/>
-                <w:szCs w:val="18"/>
-                <w:lang w:val="en-US"/>
-              </w:rPr>
-              <w:t xml:space="preserve"> | </w:t>
-            </w:r>
-            <w:proofErr w:type="spellStart"/>
-            <w:r>
-              <w:rPr>
-                <w:rFonts w:ascii="Segoe UI" w:eastAsia="Times New Roman" w:hAnsi="Segoe UI" w:cs="Segoe UI"/>
-                <w:sz w:val="18"/>
-                <w:szCs w:val="18"/>
-                <w:lang w:val="en-US"/>
-              </w:rPr>
-              <w:t>formatHours</w:t>
-            </w:r>
-            <w:proofErr w:type="spellEnd"/>
-            <w:r>
-              <w:rPr>
-                <w:rFonts w:ascii="Segoe UI" w:eastAsia="Times New Roman" w:hAnsi="Segoe UI" w:cs="Segoe UI"/>
-                <w:sz w:val="18"/>
-                <w:szCs w:val="18"/>
-                <w:lang w:val="en-US"/>
-              </w:rPr>
-              <w:t>(</w:t>
-            </w:r>
-            <w:proofErr w:type="spellStart"/>
-            <w:r>
-              <w:rPr>
-                <w:rFonts w:ascii="Segoe UI" w:eastAsia="Times New Roman" w:hAnsi="Segoe UI" w:cs="Segoe UI"/>
-                <w:sz w:val="18"/>
-                <w:szCs w:val="18"/>
-                <w:lang w:val="en-US"/>
-              </w:rPr>
-              <w:t>data.job.hours</w:t>
-            </w:r>
-            <w:proofErr w:type="spellEnd"/>
-            <w:r>
-              <w:rPr>
-                <w:rFonts w:ascii="Segoe UI" w:eastAsia="Times New Roman" w:hAnsi="Segoe UI" w:cs="Segoe UI"/>
-                <w:sz w:val="18"/>
-                <w:szCs w:val="18"/>
-                <w:lang w:val="en-US"/>
-              </w:rPr>
-              <w:t>)</w:t>
+              <w:t>Toon job.city| countryName | formatHours(data.job.hours)</w:t>
             </w:r>
           </w:p>
         </w:tc>
@@ -11770,7 +11152,6 @@
                 <w:szCs w:val="18"/>
               </w:rPr>
             </w:pPr>
-            <w:proofErr w:type="spellStart"/>
             <w:r>
               <w:rPr>
                 <w:rFonts w:ascii="Segoe UI" w:hAnsi="Segoe UI" w:cs="Segoe UI"/>
@@ -11787,28 +11168,245 @@
               </w:rPr>
               <w:t>fff</w:t>
             </w:r>
-            <w:proofErr w:type="spellEnd"/>
             <w:r>
               <w:rPr>
                 <w:rFonts w:ascii="Segoe UI" w:hAnsi="Segoe UI" w:cs="Segoe UI"/>
                 <w:sz w:val="18"/>
                 <w:szCs w:val="18"/>
               </w:rPr>
-              <w:t xml:space="preserve"> in https://anypoint.mulesoft.com/apiplatform/mycompany-ltd/admin/#/organizations/295964f5-e61f-41aa-a30c-759ec2e4dc76/dashboard/apis/72640/versions/75590/designer</w:t>
+              <w:t xml:space="preserve"> in </w:t>
+            </w:r>
+            <w:hyperlink r:id="rId7" w:anchor="/organizations/295964f5-e61f-41aa-a30c-759ec2e4dc76/dashboard/apis/72640/versions/75590/designer" w:history="1">
+              <w:r>
+                <w:rPr>
+                  <w:rStyle w:val="Hyperlink"/>
+                  <w:rFonts w:ascii="Segoe UI" w:hAnsi="Segoe UI" w:cs="Segoe UI"/>
+                  <w:sz w:val="18"/>
+                  <w:szCs w:val="18"/>
+                </w:rPr>
+                <w:t>https://anypoint.mulesoft.com/apiplatform/mycompany-ltd/admin/#/organizations/295964f5-e61f-41aa-a30c-759ec2e4dc76/dashboard/apis/72640/versions/75590/designer</w:t>
+              </w:r>
+            </w:hyperlink>
+          </w:p>
+        </w:tc>
+      </w:tr>
+      <w:tr>
+        <w:trPr>
+          <w:trHeight w:val="79"/>
+        </w:trPr>
+        <w:tc>
+          <w:tcPr>
+            <w:tcW w:w="7387" w:type="dxa"/>
+          </w:tcPr>
+          <w:p>
+            <w:pPr>
+              <w:shd w:val="clear" w:color="auto" w:fill="FFFFFF"/>
+              <w:tabs>
+                <w:tab w:val="left" w:pos="916"/>
+                <w:tab w:val="left" w:pos="1832"/>
+                <w:tab w:val="left" w:pos="2748"/>
+                <w:tab w:val="left" w:pos="3664"/>
+                <w:tab w:val="left" w:pos="4580"/>
+                <w:tab w:val="left" w:pos="5496"/>
+                <w:tab w:val="left" w:pos="6412"/>
+                <w:tab w:val="left" w:pos="7328"/>
+                <w:tab w:val="left" w:pos="8244"/>
+                <w:tab w:val="left" w:pos="9160"/>
+                <w:tab w:val="left" w:pos="10076"/>
+                <w:tab w:val="left" w:pos="10992"/>
+                <w:tab w:val="left" w:pos="11908"/>
+                <w:tab w:val="left" w:pos="12824"/>
+                <w:tab w:val="left" w:pos="13740"/>
+                <w:tab w:val="left" w:pos="14656"/>
+              </w:tabs>
+              <w:rPr>
+                <w:rFonts w:ascii="Segoe UI" w:eastAsia="Times New Roman" w:hAnsi="Segoe UI" w:cs="Segoe UI"/>
+                <w:color w:val="FF0000"/>
+                <w:sz w:val="18"/>
+                <w:szCs w:val="18"/>
+                <w:lang w:val="en-US"/>
+              </w:rPr>
+            </w:pPr>
+            <w:r>
+              <w:rPr>
+                <w:rFonts w:ascii="Segoe UI" w:eastAsia="Times New Roman" w:hAnsi="Segoe UI" w:cs="Segoe UI"/>
+                <w:color w:val="FF0000"/>
+                <w:sz w:val="18"/>
+                <w:szCs w:val="18"/>
+                <w:lang w:val="en-US"/>
+              </w:rPr>
+              <w:t>Monday, June 13, 2016</w:t>
+            </w:r>
+          </w:p>
+        </w:tc>
+        <w:tc>
+          <w:tcPr>
+            <w:tcW w:w="2767" w:type="dxa"/>
+          </w:tcPr>
+          <w:p>
+            <w:pPr>
+              <w:rPr>
+                <w:rFonts w:ascii="Segoe UI" w:eastAsia="Times New Roman" w:hAnsi="Segoe UI" w:cs="Segoe UI"/>
+                <w:color w:val="FF0000"/>
+                <w:sz w:val="18"/>
+                <w:szCs w:val="18"/>
+                <w:lang w:val="en-US"/>
+              </w:rPr>
+            </w:pPr>
+          </w:p>
+        </w:tc>
+        <w:tc>
+          <w:tcPr>
+            <w:tcW w:w="4066" w:type="dxa"/>
+          </w:tcPr>
+          <w:p>
+            <w:pPr>
+              <w:pStyle w:val="HTMLPreformatted"/>
+              <w:shd w:val="clear" w:color="auto" w:fill="FFFFFF"/>
+              <w:rPr>
+                <w:rFonts w:ascii="Segoe UI" w:hAnsi="Segoe UI" w:cs="Segoe UI"/>
+                <w:color w:val="FF0000"/>
+                <w:sz w:val="18"/>
+                <w:szCs w:val="18"/>
+              </w:rPr>
+            </w:pPr>
+          </w:p>
+        </w:tc>
+      </w:tr>
+      <w:tr>
+        <w:trPr>
+          <w:trHeight w:val="79"/>
+        </w:trPr>
+        <w:tc>
+          <w:tcPr>
+            <w:tcW w:w="7387" w:type="dxa"/>
+          </w:tcPr>
+          <w:p>
+            <w:pPr>
+              <w:shd w:val="clear" w:color="auto" w:fill="FFFFFF"/>
+              <w:tabs>
+                <w:tab w:val="left" w:pos="916"/>
+                <w:tab w:val="left" w:pos="1832"/>
+                <w:tab w:val="left" w:pos="2748"/>
+                <w:tab w:val="left" w:pos="3664"/>
+                <w:tab w:val="left" w:pos="4580"/>
+                <w:tab w:val="left" w:pos="5496"/>
+                <w:tab w:val="left" w:pos="6412"/>
+                <w:tab w:val="left" w:pos="7328"/>
+                <w:tab w:val="left" w:pos="8244"/>
+                <w:tab w:val="left" w:pos="9160"/>
+                <w:tab w:val="left" w:pos="10076"/>
+                <w:tab w:val="left" w:pos="10992"/>
+                <w:tab w:val="left" w:pos="11908"/>
+                <w:tab w:val="left" w:pos="12824"/>
+                <w:tab w:val="left" w:pos="13740"/>
+                <w:tab w:val="left" w:pos="14656"/>
+              </w:tabs>
+              <w:rPr>
+                <w:rFonts w:ascii="Segoe UI" w:eastAsia="Times New Roman" w:hAnsi="Segoe UI" w:cs="Segoe UI"/>
+                <w:sz w:val="18"/>
+                <w:szCs w:val="18"/>
+              </w:rPr>
+            </w:pPr>
+            <w:r>
+              <w:rPr>
+                <w:rFonts w:ascii="Segoe UI" w:eastAsia="Times New Roman" w:hAnsi="Segoe UI" w:cs="Segoe UI"/>
+                <w:sz w:val="18"/>
+                <w:szCs w:val="18"/>
+              </w:rPr>
+              <w:t>Menu Api beschrijven in Raml</w:t>
+            </w:r>
+          </w:p>
+        </w:tc>
+        <w:tc>
+          <w:tcPr>
+            <w:tcW w:w="2767" w:type="dxa"/>
+          </w:tcPr>
+          <w:p>
+            <w:pPr>
+              <w:rPr>
+                <w:rFonts w:ascii="Segoe UI" w:eastAsia="Times New Roman" w:hAnsi="Segoe UI" w:cs="Segoe UI"/>
+                <w:sz w:val="18"/>
+                <w:szCs w:val="18"/>
+              </w:rPr>
+            </w:pPr>
+            <w:r>
+              <w:rPr>
+                <w:rFonts w:ascii="Segoe UI" w:eastAsia="Times New Roman" w:hAnsi="Segoe UI" w:cs="Segoe UI"/>
+                <w:sz w:val="18"/>
+                <w:szCs w:val="18"/>
+              </w:rPr>
+              <w:t>ok</w:t>
+            </w:r>
+          </w:p>
+        </w:tc>
+        <w:tc>
+          <w:tcPr>
+            <w:tcW w:w="4066" w:type="dxa"/>
+          </w:tcPr>
+          <w:p>
+            <w:pPr>
+              <w:pStyle w:val="HTMLPreformatted"/>
+              <w:shd w:val="clear" w:color="auto" w:fill="FFFFFF"/>
+              <w:rPr>
+                <w:rFonts w:ascii="Segoe UI" w:hAnsi="Segoe UI" w:cs="Segoe UI"/>
+                <w:sz w:val="18"/>
+                <w:szCs w:val="18"/>
+                <w:lang w:val="nl-NL"/>
+              </w:rPr>
+            </w:pPr>
+            <w:r>
+              <w:rPr>
+                <w:rFonts w:ascii="Segoe UI" w:hAnsi="Segoe UI" w:cs="Segoe UI"/>
+                <w:sz w:val="18"/>
+                <w:szCs w:val="18"/>
+                <w:lang w:val="nl-NL"/>
+              </w:rPr>
+              <w:t>Gebruik</w:t>
+            </w:r>
+            <w:r>
+              <w:rPr>
+                <w:rFonts w:ascii="Segoe UI" w:hAnsi="Segoe UI" w:cs="Segoe UI"/>
+                <w:sz w:val="18"/>
+                <w:szCs w:val="18"/>
+                <w:lang w:val="nl-NL"/>
+              </w:rPr>
+              <w:t xml:space="preserve"> traits</w:t>
+            </w:r>
+            <w:r>
+              <w:rPr>
+                <w:rFonts w:ascii="Segoe UI" w:hAnsi="Segoe UI" w:cs="Segoe UI"/>
+                <w:sz w:val="18"/>
+                <w:szCs w:val="18"/>
+                <w:lang w:val="nl-NL"/>
+              </w:rPr>
+              <w:t xml:space="preserve"> </w:t>
+            </w:r>
+            <w:r>
+              <w:rPr>
+                <w:rFonts w:ascii="Segoe UI" w:hAnsi="Segoe UI" w:cs="Segoe UI"/>
+                <w:sz w:val="18"/>
+                <w:szCs w:val="18"/>
+                <w:lang w:val="nl-NL"/>
+              </w:rPr>
+              <w:t>voor token (required / optional</w:t>
             </w:r>
             <w:bookmarkStart w:id="0" w:name="_GoBack"/>
             <w:bookmarkEnd w:id="0"/>
+            <w:r>
+              <w:rPr>
+                <w:rFonts w:ascii="Segoe UI" w:hAnsi="Segoe UI" w:cs="Segoe UI"/>
+                <w:sz w:val="18"/>
+                <w:szCs w:val="18"/>
+                <w:lang w:val="nl-NL"/>
+              </w:rPr>
+              <w:t>)</w:t>
+            </w:r>
           </w:p>
         </w:tc>
       </w:tr>
     </w:tbl>
-    <w:p>
-      <w:pPr>
-        <w:rPr>
-          <w:lang w:val="en-US"/>
-        </w:rPr>
-      </w:pPr>
-    </w:p>
+    <w:p/>
     <w:sectPr>
       <w:pgSz w:w="16838" w:h="11906" w:orient="landscape"/>
       <w:pgMar w:top="1417" w:right="1417" w:bottom="1417" w:left="1417" w:header="708" w:footer="708" w:gutter="0"/>

</xml_diff>

<commit_message>
Op Taffy Dashboard de HRMatches Api endpoints doorlopen en output van Get responses etc overnemen als examples i de Raml definitie file
</commit_message>
<xml_diff>
--- a/Docs/ToDo.docx
+++ b/Docs/ToDo.docx
@@ -99,65 +99,8 @@
                 <w:color w:val="808080" w:themeColor="background1" w:themeShade="80"/>
                 <w:lang w:val="en-US"/>
               </w:rPr>
-              <w:t xml:space="preserve">response </w:t>
-            </w:r>
-            <w:proofErr w:type="spellStart"/>
-            <w:r>
-              <w:rPr>
-                <w:color w:val="808080" w:themeColor="background1" w:themeShade="80"/>
-                <w:lang w:val="en-US"/>
-              </w:rPr>
-              <w:t>loggen</w:t>
-            </w:r>
-            <w:proofErr w:type="spellEnd"/>
-            <w:r>
-              <w:rPr>
-                <w:color w:val="808080" w:themeColor="background1" w:themeShade="80"/>
-                <w:lang w:val="en-US"/>
-              </w:rPr>
-              <w:t xml:space="preserve">, 401 (not authenticated): redirect login, 402: redirect </w:t>
-            </w:r>
-            <w:proofErr w:type="spellStart"/>
-            <w:r>
-              <w:rPr>
-                <w:color w:val="808080" w:themeColor="background1" w:themeShade="80"/>
-                <w:lang w:val="en-US"/>
-              </w:rPr>
-              <w:t>url</w:t>
-            </w:r>
-            <w:proofErr w:type="spellEnd"/>
-            <w:r>
-              <w:rPr>
-                <w:color w:val="808080" w:themeColor="background1" w:themeShade="80"/>
-                <w:lang w:val="en-US"/>
-              </w:rPr>
-              <w:t xml:space="preserve"> = </w:t>
-            </w:r>
-            <w:proofErr w:type="spellStart"/>
-            <w:r>
-              <w:rPr>
-                <w:color w:val="808080" w:themeColor="background1" w:themeShade="80"/>
-                <w:lang w:val="en-US"/>
-              </w:rPr>
-              <w:t>instelling</w:t>
-            </w:r>
-            <w:proofErr w:type="spellEnd"/>
-            <w:r>
-              <w:rPr>
-                <w:color w:val="808080" w:themeColor="background1" w:themeShade="80"/>
-                <w:lang w:val="en-US"/>
-              </w:rPr>
-              <w:t xml:space="preserve"> in </w:t>
-            </w:r>
-            <w:proofErr w:type="spellStart"/>
-            <w:r>
-              <w:rPr>
-                <w:color w:val="808080" w:themeColor="background1" w:themeShade="80"/>
-                <w:lang w:val="en-US"/>
-              </w:rPr>
-              <w:t>configuratie</w:t>
-            </w:r>
-            <w:proofErr w:type="spellEnd"/>
+              <w:t>response loggen, 401 (not authenticated): redirect login, 402: redirect url = instelling in configuratie</w:t>
+            </w:r>
           </w:p>
           <w:p>
             <w:pPr>
@@ -627,632 +570,495 @@
                 <w:color w:val="808080" w:themeColor="background1" w:themeShade="80"/>
                 <w:lang w:val="en-US"/>
               </w:rPr>
-              <w:t xml:space="preserve">Resolve data </w:t>
-            </w:r>
-            <w:proofErr w:type="spellStart"/>
-            <w:r>
+              <w:t xml:space="preserve">Resolve data vanuit state ‘editTranslation’ werkt niet </w:t>
+            </w:r>
+          </w:p>
+        </w:tc>
+        <w:tc>
+          <w:tcPr>
+            <w:tcW w:w="2767" w:type="dxa"/>
+          </w:tcPr>
+          <w:p>
+            <w:pPr>
+              <w:rPr>
+                <w:color w:val="808080" w:themeColor="background1" w:themeShade="80"/>
+              </w:rPr>
+            </w:pPr>
+            <w:r>
+              <w:rPr>
+                <w:color w:val="808080" w:themeColor="background1" w:themeShade="80"/>
+              </w:rPr>
+              <w:t>O</w:t>
+            </w:r>
+            <w:r>
+              <w:rPr>
+                <w:color w:val="808080" w:themeColor="background1" w:themeShade="80"/>
+              </w:rPr>
+              <w:t>k</w:t>
+            </w:r>
+          </w:p>
+        </w:tc>
+        <w:tc>
+          <w:tcPr>
+            <w:tcW w:w="4066" w:type="dxa"/>
+          </w:tcPr>
+          <w:p>
+            <w:pPr>
+              <w:rPr>
+                <w:color w:val="808080" w:themeColor="background1" w:themeShade="80"/>
+              </w:rPr>
+            </w:pPr>
+          </w:p>
+        </w:tc>
+      </w:tr>
+      <w:tr>
+        <w:tc>
+          <w:tcPr>
+            <w:tcW w:w="7387" w:type="dxa"/>
+          </w:tcPr>
+          <w:p/>
+        </w:tc>
+        <w:tc>
+          <w:tcPr>
+            <w:tcW w:w="2767" w:type="dxa"/>
+          </w:tcPr>
+          <w:p/>
+        </w:tc>
+        <w:tc>
+          <w:tcPr>
+            <w:tcW w:w="4066" w:type="dxa"/>
+          </w:tcPr>
+          <w:p/>
+        </w:tc>
+      </w:tr>
+      <w:tr>
+        <w:tc>
+          <w:tcPr>
+            <w:tcW w:w="7387" w:type="dxa"/>
+          </w:tcPr>
+          <w:p>
+            <w:pPr>
+              <w:rPr>
+                <w:color w:val="FF0000"/>
+              </w:rPr>
+            </w:pPr>
+            <w:r>
+              <w:rPr>
+                <w:color w:val="FF0000"/>
+              </w:rPr>
+              <w:t>Zaterdag 2016-04-09</w:t>
+            </w:r>
+          </w:p>
+        </w:tc>
+        <w:tc>
+          <w:tcPr>
+            <w:tcW w:w="2767" w:type="dxa"/>
+          </w:tcPr>
+          <w:p>
+            <w:pPr>
+              <w:rPr>
+                <w:color w:val="FF0000"/>
+              </w:rPr>
+            </w:pPr>
+          </w:p>
+        </w:tc>
+        <w:tc>
+          <w:tcPr>
+            <w:tcW w:w="4066" w:type="dxa"/>
+          </w:tcPr>
+          <w:p>
+            <w:pPr>
+              <w:rPr>
+                <w:color w:val="FF0000"/>
+              </w:rPr>
+            </w:pPr>
+          </w:p>
+        </w:tc>
+      </w:tr>
+      <w:tr>
+        <w:tc>
+          <w:tcPr>
+            <w:tcW w:w="7387" w:type="dxa"/>
+          </w:tcPr>
+          <w:p>
+            <w:pPr>
+              <w:rPr>
+                <w:color w:val="808080" w:themeColor="background1" w:themeShade="80"/>
+              </w:rPr>
+            </w:pPr>
+            <w:r>
+              <w:rPr>
+                <w:color w:val="808080" w:themeColor="background1" w:themeShade="80"/>
+              </w:rPr>
+              <w:t>Rechten en rollen matrix</w:t>
+            </w:r>
+            <w:r>
+              <w:rPr>
+                <w:color w:val="808080" w:themeColor="background1" w:themeShade="80"/>
+              </w:rPr>
+              <w:t xml:space="preserve"> maken, includen in container.html</w:t>
+            </w:r>
+            <w:r>
+              <w:rPr>
+                <w:color w:val="808080" w:themeColor="background1" w:themeShade="80"/>
+              </w:rPr>
+              <w:t>; data structuur</w:t>
+            </w:r>
+            <w:r>
+              <w:rPr>
+                <w:color w:val="808080" w:themeColor="background1" w:themeShade="80"/>
+              </w:rPr>
+              <w:t xml:space="preserve"> maken</w:t>
+            </w:r>
+            <w:r>
+              <w:rPr>
+                <w:color w:val="808080" w:themeColor="background1" w:themeShade="80"/>
+              </w:rPr>
+              <w:t>;</w:t>
+            </w:r>
+          </w:p>
+        </w:tc>
+        <w:tc>
+          <w:tcPr>
+            <w:tcW w:w="2767" w:type="dxa"/>
+          </w:tcPr>
+          <w:p>
+            <w:pPr>
+              <w:rPr>
+                <w:color w:val="808080" w:themeColor="background1" w:themeShade="80"/>
+              </w:rPr>
+            </w:pPr>
+            <w:r>
+              <w:rPr>
+                <w:color w:val="808080" w:themeColor="background1" w:themeShade="80"/>
+              </w:rPr>
+              <w:t>Ok</w:t>
+            </w:r>
+          </w:p>
+        </w:tc>
+        <w:tc>
+          <w:tcPr>
+            <w:tcW w:w="4066" w:type="dxa"/>
+          </w:tcPr>
+          <w:p/>
+        </w:tc>
+      </w:tr>
+      <w:tr>
+        <w:tc>
+          <w:tcPr>
+            <w:tcW w:w="7387" w:type="dxa"/>
+          </w:tcPr>
+          <w:p>
+            <w:pPr>
+              <w:rPr>
+                <w:color w:val="808080" w:themeColor="background1" w:themeShade="80"/>
+              </w:rPr>
+            </w:pPr>
+            <w:r>
+              <w:rPr>
+                <w:color w:val="808080" w:themeColor="background1" w:themeShade="80"/>
+              </w:rPr>
+              <w:t>Checkboxes moeten onChange event firen</w:t>
+            </w:r>
+            <w:r>
+              <w:rPr>
+                <w:color w:val="808080" w:themeColor="background1" w:themeShade="80"/>
+              </w:rPr>
+              <w:t xml:space="preserve"> om recht te kunnen toekennen</w:t>
+            </w:r>
+          </w:p>
+        </w:tc>
+        <w:tc>
+          <w:tcPr>
+            <w:tcW w:w="2767" w:type="dxa"/>
+          </w:tcPr>
+          <w:p>
+            <w:pPr>
               <w:rPr>
                 <w:color w:val="808080" w:themeColor="background1" w:themeShade="80"/>
                 <w:lang w:val="en-US"/>
               </w:rPr>
-              <w:t>vanuit</w:t>
-            </w:r>
-            <w:proofErr w:type="spellEnd"/>
+            </w:pPr>
             <w:r>
               <w:rPr>
                 <w:color w:val="808080" w:themeColor="background1" w:themeShade="80"/>
                 <w:lang w:val="en-US"/>
               </w:rPr>
-              <w:t xml:space="preserve"> state ‘</w:t>
-            </w:r>
-            <w:proofErr w:type="spellStart"/>
-            <w:r>
-              <w:rPr>
-                <w:color w:val="808080" w:themeColor="background1" w:themeShade="80"/>
+              <w:t>Ok</w:t>
+            </w:r>
+          </w:p>
+        </w:tc>
+        <w:tc>
+          <w:tcPr>
+            <w:tcW w:w="4066" w:type="dxa"/>
+          </w:tcPr>
+          <w:p/>
+        </w:tc>
+      </w:tr>
+      <w:tr>
+        <w:tc>
+          <w:tcPr>
+            <w:tcW w:w="7387" w:type="dxa"/>
+          </w:tcPr>
+          <w:p>
+            <w:pPr>
+              <w:rPr>
+                <w:color w:val="FF0000"/>
+              </w:rPr>
+            </w:pPr>
+            <w:r>
+              <w:rPr>
+                <w:color w:val="FF0000"/>
+              </w:rPr>
+              <w:t>maandag 11 april 2016</w:t>
+            </w:r>
+          </w:p>
+        </w:tc>
+        <w:tc>
+          <w:tcPr>
+            <w:tcW w:w="2767" w:type="dxa"/>
+          </w:tcPr>
+          <w:p>
+            <w:pPr>
+              <w:rPr>
+                <w:color w:val="FF0000"/>
                 <w:lang w:val="en-US"/>
               </w:rPr>
-              <w:t>editTranslation</w:t>
-            </w:r>
-            <w:proofErr w:type="spellEnd"/>
-            <w:r>
+            </w:pPr>
+          </w:p>
+        </w:tc>
+        <w:tc>
+          <w:tcPr>
+            <w:tcW w:w="4066" w:type="dxa"/>
+          </w:tcPr>
+          <w:p>
+            <w:pPr>
+              <w:rPr>
+                <w:color w:val="FF0000"/>
+              </w:rPr>
+            </w:pPr>
+          </w:p>
+        </w:tc>
+      </w:tr>
+      <w:tr>
+        <w:tc>
+          <w:tcPr>
+            <w:tcW w:w="7387" w:type="dxa"/>
+          </w:tcPr>
+          <w:p>
+            <w:r>
+              <w:t>Teams module maken (Instellingen/Gebruikersbeheer/Teams)</w:t>
+            </w:r>
+          </w:p>
+        </w:tc>
+        <w:tc>
+          <w:tcPr>
+            <w:tcW w:w="2767" w:type="dxa"/>
+          </w:tcPr>
+          <w:p>
+            <w:pPr>
+              <w:rPr>
+                <w:color w:val="808080" w:themeColor="background1" w:themeShade="80"/>
+              </w:rPr>
+            </w:pPr>
+          </w:p>
+        </w:tc>
+        <w:tc>
+          <w:tcPr>
+            <w:tcW w:w="4066" w:type="dxa"/>
+          </w:tcPr>
+          <w:p/>
+        </w:tc>
+      </w:tr>
+      <w:tr>
+        <w:tc>
+          <w:tcPr>
+            <w:tcW w:w="7387" w:type="dxa"/>
+          </w:tcPr>
+          <w:p>
+            <w:pPr>
+              <w:rPr>
+                <w:color w:val="808080" w:themeColor="background1" w:themeShade="80"/>
+              </w:rPr>
+            </w:pPr>
+            <w:r>
+              <w:rPr>
+                <w:color w:val="808080" w:themeColor="background1" w:themeShade="80"/>
+              </w:rPr>
+              <w:t>Data van instellingenscherm ophalen – dit is dus andere data dan de tab ‘Rechten en  Rollen’</w:t>
+            </w:r>
+          </w:p>
+        </w:tc>
+        <w:tc>
+          <w:tcPr>
+            <w:tcW w:w="2767" w:type="dxa"/>
+          </w:tcPr>
+          <w:p>
+            <w:pPr>
+              <w:rPr>
+                <w:color w:val="808080" w:themeColor="background1" w:themeShade="80"/>
+              </w:rPr>
+            </w:pPr>
+            <w:r>
+              <w:rPr>
+                <w:color w:val="808080" w:themeColor="background1" w:themeShade="80"/>
+              </w:rPr>
+              <w:t>O</w:t>
+            </w:r>
+            <w:r>
+              <w:rPr>
+                <w:color w:val="808080" w:themeColor="background1" w:themeShade="80"/>
+              </w:rPr>
+              <w:t>k</w:t>
+            </w:r>
+          </w:p>
+        </w:tc>
+        <w:tc>
+          <w:tcPr>
+            <w:tcW w:w="4066" w:type="dxa"/>
+          </w:tcPr>
+          <w:p/>
+        </w:tc>
+      </w:tr>
+      <w:tr>
+        <w:tc>
+          <w:tcPr>
+            <w:tcW w:w="7387" w:type="dxa"/>
+          </w:tcPr>
+          <w:p>
+            <w:pPr>
+              <w:rPr>
+                <w:color w:val="FF0000"/>
+              </w:rPr>
+            </w:pPr>
+            <w:r>
+              <w:rPr>
+                <w:color w:val="FF0000"/>
+              </w:rPr>
+              <w:t>dinsdag 12 april 2016</w:t>
+            </w:r>
+          </w:p>
+        </w:tc>
+        <w:tc>
+          <w:tcPr>
+            <w:tcW w:w="2767" w:type="dxa"/>
+          </w:tcPr>
+          <w:p>
+            <w:pPr>
+              <w:rPr>
+                <w:color w:val="FF0000"/>
+              </w:rPr>
+            </w:pPr>
+          </w:p>
+        </w:tc>
+        <w:tc>
+          <w:tcPr>
+            <w:tcW w:w="4066" w:type="dxa"/>
+          </w:tcPr>
+          <w:p>
+            <w:pPr>
+              <w:rPr>
+                <w:color w:val="FF0000"/>
+              </w:rPr>
+            </w:pPr>
+          </w:p>
+        </w:tc>
+      </w:tr>
+      <w:tr>
+        <w:tc>
+          <w:tcPr>
+            <w:tcW w:w="7387" w:type="dxa"/>
+          </w:tcPr>
+          <w:p>
+            <w:pPr>
+              <w:rPr>
+                <w:color w:val="808080" w:themeColor="background1" w:themeShade="80"/>
+              </w:rPr>
+            </w:pPr>
+            <w:r>
+              <w:rPr>
+                <w:color w:val="808080" w:themeColor="background1" w:themeShade="80"/>
+              </w:rPr>
+              <w:t xml:space="preserve">Settings: Toon Rechten en Rollen + Teams in nested views: Settings container-&gt;userManagement container -&gt; Rechten </w:t>
+            </w:r>
+            <w:r>
+              <w:rPr>
+                <w:color w:val="808080" w:themeColor="background1" w:themeShade="80"/>
+              </w:rPr>
+              <w:t>en Rollen + Teams.</w:t>
+            </w:r>
+          </w:p>
+        </w:tc>
+        <w:tc>
+          <w:tcPr>
+            <w:tcW w:w="2767" w:type="dxa"/>
+          </w:tcPr>
+          <w:p>
+            <w:pPr>
+              <w:rPr>
+                <w:color w:val="808080" w:themeColor="background1" w:themeShade="80"/>
+              </w:rPr>
+            </w:pPr>
+            <w:r>
+              <w:rPr>
+                <w:color w:val="808080" w:themeColor="background1" w:themeShade="80"/>
+              </w:rPr>
+              <w:t>Ok</w:t>
+            </w:r>
+          </w:p>
+        </w:tc>
+        <w:tc>
+          <w:tcPr>
+            <w:tcW w:w="4066" w:type="dxa"/>
+          </w:tcPr>
+          <w:p>
+            <w:pPr>
+              <w:rPr>
+                <w:color w:val="808080" w:themeColor="background1" w:themeShade="80"/>
+              </w:rPr>
+            </w:pPr>
+            <w:r>
+              <w:rPr>
+                <w:color w:val="808080" w:themeColor="background1" w:themeShade="80"/>
+              </w:rPr>
+              <w:t>Probleem : tabs in  panel corresponderen niet met ui–router states</w:t>
+            </w:r>
+          </w:p>
+        </w:tc>
+      </w:tr>
+      <w:tr>
+        <w:tc>
+          <w:tcPr>
+            <w:tcW w:w="7387" w:type="dxa"/>
+          </w:tcPr>
+          <w:p>
+            <w:pPr>
               <w:rPr>
                 <w:color w:val="808080" w:themeColor="background1" w:themeShade="80"/>
                 <w:lang w:val="en-US"/>
               </w:rPr>
-              <w:t xml:space="preserve">’ </w:t>
-            </w:r>
-            <w:proofErr w:type="spellStart"/>
+            </w:pPr>
             <w:r>
               <w:rPr>
                 <w:color w:val="808080" w:themeColor="background1" w:themeShade="80"/>
                 <w:lang w:val="en-US"/>
               </w:rPr>
-              <w:t>werkt</w:t>
-            </w:r>
-            <w:proofErr w:type="spellEnd"/>
+              <w:t>/t</w:t>
+            </w:r>
             <w:r>
               <w:rPr>
                 <w:color w:val="808080" w:themeColor="background1" w:themeShade="80"/>
                 <w:lang w:val="en-US"/>
               </w:rPr>
-              <w:t xml:space="preserve"> </w:t>
-            </w:r>
-            <w:proofErr w:type="spellStart"/>
+              <w:t>rackingdata geeft 500 error respons – backend (CF + SQLServer)</w:t>
+            </w:r>
             <w:r>
               <w:rPr>
                 <w:color w:val="808080" w:themeColor="background1" w:themeShade="80"/>
                 <w:lang w:val="en-US"/>
               </w:rPr>
-              <w:t>niet</w:t>
-            </w:r>
-            <w:proofErr w:type="spellEnd"/>
-            <w:r>
-              <w:rPr>
-                <w:color w:val="808080" w:themeColor="background1" w:themeShade="80"/>
-                <w:lang w:val="en-US"/>
-              </w:rPr>
-              <w:t xml:space="preserve"> </w:t>
-            </w:r>
-          </w:p>
-        </w:tc>
-        <w:tc>
-          <w:tcPr>
-            <w:tcW w:w="2767" w:type="dxa"/>
-          </w:tcPr>
-          <w:p>
-            <w:pPr>
-              <w:rPr>
-                <w:color w:val="808080" w:themeColor="background1" w:themeShade="80"/>
-              </w:rPr>
-            </w:pPr>
-            <w:r>
-              <w:rPr>
-                <w:color w:val="808080" w:themeColor="background1" w:themeShade="80"/>
-              </w:rPr>
-              <w:t>O</w:t>
-            </w:r>
-            <w:r>
-              <w:rPr>
-                <w:color w:val="808080" w:themeColor="background1" w:themeShade="80"/>
-              </w:rPr>
-              <w:t>k</w:t>
-            </w:r>
-          </w:p>
-        </w:tc>
-        <w:tc>
-          <w:tcPr>
-            <w:tcW w:w="4066" w:type="dxa"/>
-          </w:tcPr>
-          <w:p>
-            <w:pPr>
-              <w:rPr>
-                <w:color w:val="808080" w:themeColor="background1" w:themeShade="80"/>
-              </w:rPr>
-            </w:pPr>
-          </w:p>
-        </w:tc>
-      </w:tr>
-      <w:tr>
-        <w:tc>
-          <w:tcPr>
-            <w:tcW w:w="7387" w:type="dxa"/>
-          </w:tcPr>
-          <w:p/>
-        </w:tc>
-        <w:tc>
-          <w:tcPr>
-            <w:tcW w:w="2767" w:type="dxa"/>
-          </w:tcPr>
-          <w:p/>
-        </w:tc>
-        <w:tc>
-          <w:tcPr>
-            <w:tcW w:w="4066" w:type="dxa"/>
-          </w:tcPr>
-          <w:p/>
-        </w:tc>
-      </w:tr>
-      <w:tr>
-        <w:tc>
-          <w:tcPr>
-            <w:tcW w:w="7387" w:type="dxa"/>
-          </w:tcPr>
-          <w:p>
-            <w:pPr>
-              <w:rPr>
-                <w:color w:val="FF0000"/>
-              </w:rPr>
-            </w:pPr>
-            <w:r>
-              <w:rPr>
-                <w:color w:val="FF0000"/>
-              </w:rPr>
-              <w:t>Zaterdag 2016-04-09</w:t>
-            </w:r>
-          </w:p>
-        </w:tc>
-        <w:tc>
-          <w:tcPr>
-            <w:tcW w:w="2767" w:type="dxa"/>
-          </w:tcPr>
-          <w:p>
-            <w:pPr>
-              <w:rPr>
-                <w:color w:val="FF0000"/>
-              </w:rPr>
-            </w:pPr>
-          </w:p>
-        </w:tc>
-        <w:tc>
-          <w:tcPr>
-            <w:tcW w:w="4066" w:type="dxa"/>
-          </w:tcPr>
-          <w:p>
-            <w:pPr>
-              <w:rPr>
-                <w:color w:val="FF0000"/>
-              </w:rPr>
-            </w:pPr>
-          </w:p>
-        </w:tc>
-      </w:tr>
-      <w:tr>
-        <w:tc>
-          <w:tcPr>
-            <w:tcW w:w="7387" w:type="dxa"/>
-          </w:tcPr>
-          <w:p>
-            <w:pPr>
-              <w:rPr>
-                <w:color w:val="808080" w:themeColor="background1" w:themeShade="80"/>
-              </w:rPr>
-            </w:pPr>
-            <w:r>
-              <w:rPr>
-                <w:color w:val="808080" w:themeColor="background1" w:themeShade="80"/>
-              </w:rPr>
-              <w:t>Rechten en rollen matrix</w:t>
-            </w:r>
-            <w:r>
-              <w:rPr>
-                <w:color w:val="808080" w:themeColor="background1" w:themeShade="80"/>
-              </w:rPr>
-              <w:t xml:space="preserve"> maken, includen in container.html</w:t>
-            </w:r>
-            <w:r>
-              <w:rPr>
-                <w:color w:val="808080" w:themeColor="background1" w:themeShade="80"/>
-              </w:rPr>
-              <w:t>; data structuur</w:t>
-            </w:r>
-            <w:r>
-              <w:rPr>
-                <w:color w:val="808080" w:themeColor="background1" w:themeShade="80"/>
-              </w:rPr>
-              <w:t xml:space="preserve"> maken</w:t>
-            </w:r>
-            <w:r>
-              <w:rPr>
-                <w:color w:val="808080" w:themeColor="background1" w:themeShade="80"/>
-              </w:rPr>
-              <w:t>;</w:t>
-            </w:r>
-          </w:p>
-        </w:tc>
-        <w:tc>
-          <w:tcPr>
-            <w:tcW w:w="2767" w:type="dxa"/>
-          </w:tcPr>
-          <w:p>
-            <w:pPr>
-              <w:rPr>
-                <w:color w:val="808080" w:themeColor="background1" w:themeShade="80"/>
-              </w:rPr>
-            </w:pPr>
-            <w:r>
-              <w:rPr>
-                <w:color w:val="808080" w:themeColor="background1" w:themeShade="80"/>
-              </w:rPr>
-              <w:t>Ok</w:t>
-            </w:r>
-          </w:p>
-        </w:tc>
-        <w:tc>
-          <w:tcPr>
-            <w:tcW w:w="4066" w:type="dxa"/>
-          </w:tcPr>
-          <w:p/>
-        </w:tc>
-      </w:tr>
-      <w:tr>
-        <w:tc>
-          <w:tcPr>
-            <w:tcW w:w="7387" w:type="dxa"/>
-          </w:tcPr>
-          <w:p>
-            <w:pPr>
-              <w:rPr>
-                <w:color w:val="808080" w:themeColor="background1" w:themeShade="80"/>
-              </w:rPr>
-            </w:pPr>
-            <w:r>
-              <w:rPr>
-                <w:color w:val="808080" w:themeColor="background1" w:themeShade="80"/>
-              </w:rPr>
-              <w:t>Checkboxes moeten onChange event firen</w:t>
-            </w:r>
-            <w:r>
-              <w:rPr>
-                <w:color w:val="808080" w:themeColor="background1" w:themeShade="80"/>
-              </w:rPr>
-              <w:t xml:space="preserve"> om recht te kunnen toekennen</w:t>
-            </w:r>
-          </w:p>
-        </w:tc>
-        <w:tc>
-          <w:tcPr>
-            <w:tcW w:w="2767" w:type="dxa"/>
-          </w:tcPr>
-          <w:p>
-            <w:pPr>
-              <w:rPr>
-                <w:color w:val="808080" w:themeColor="background1" w:themeShade="80"/>
-                <w:lang w:val="en-US"/>
-              </w:rPr>
-            </w:pPr>
-            <w:r>
-              <w:rPr>
-                <w:color w:val="808080" w:themeColor="background1" w:themeShade="80"/>
-                <w:lang w:val="en-US"/>
-              </w:rPr>
-              <w:t>Ok</w:t>
-            </w:r>
-          </w:p>
-        </w:tc>
-        <w:tc>
-          <w:tcPr>
-            <w:tcW w:w="4066" w:type="dxa"/>
-          </w:tcPr>
-          <w:p/>
-        </w:tc>
-      </w:tr>
-      <w:tr>
-        <w:tc>
-          <w:tcPr>
-            <w:tcW w:w="7387" w:type="dxa"/>
-          </w:tcPr>
-          <w:p>
-            <w:pPr>
-              <w:rPr>
-                <w:color w:val="FF0000"/>
-              </w:rPr>
-            </w:pPr>
-            <w:r>
-              <w:rPr>
-                <w:color w:val="FF0000"/>
-              </w:rPr>
-              <w:t>maandag 11 april 2016</w:t>
-            </w:r>
-          </w:p>
-        </w:tc>
-        <w:tc>
-          <w:tcPr>
-            <w:tcW w:w="2767" w:type="dxa"/>
-          </w:tcPr>
-          <w:p>
-            <w:pPr>
-              <w:rPr>
-                <w:color w:val="FF0000"/>
-                <w:lang w:val="en-US"/>
-              </w:rPr>
-            </w:pPr>
-          </w:p>
-        </w:tc>
-        <w:tc>
-          <w:tcPr>
-            <w:tcW w:w="4066" w:type="dxa"/>
-          </w:tcPr>
-          <w:p>
-            <w:pPr>
-              <w:rPr>
-                <w:color w:val="FF0000"/>
-              </w:rPr>
-            </w:pPr>
-          </w:p>
-        </w:tc>
-      </w:tr>
-      <w:tr>
-        <w:tc>
-          <w:tcPr>
-            <w:tcW w:w="7387" w:type="dxa"/>
-          </w:tcPr>
-          <w:p>
-            <w:r>
-              <w:t>Teams module maken (Instellingen/Gebruikersbeheer/Teams)</w:t>
-            </w:r>
-          </w:p>
-        </w:tc>
-        <w:tc>
-          <w:tcPr>
-            <w:tcW w:w="2767" w:type="dxa"/>
-          </w:tcPr>
-          <w:p>
-            <w:pPr>
-              <w:rPr>
-                <w:color w:val="808080" w:themeColor="background1" w:themeShade="80"/>
-              </w:rPr>
-            </w:pPr>
-          </w:p>
-        </w:tc>
-        <w:tc>
-          <w:tcPr>
-            <w:tcW w:w="4066" w:type="dxa"/>
-          </w:tcPr>
-          <w:p/>
-        </w:tc>
-      </w:tr>
-      <w:tr>
-        <w:tc>
-          <w:tcPr>
-            <w:tcW w:w="7387" w:type="dxa"/>
-          </w:tcPr>
-          <w:p>
-            <w:pPr>
-              <w:rPr>
-                <w:color w:val="808080" w:themeColor="background1" w:themeShade="80"/>
-              </w:rPr>
-            </w:pPr>
-            <w:r>
-              <w:rPr>
-                <w:color w:val="808080" w:themeColor="background1" w:themeShade="80"/>
-              </w:rPr>
-              <w:t>Data van instellingenscherm ophalen – dit is dus andere data dan de tab ‘Rechten en  Rollen’</w:t>
-            </w:r>
-          </w:p>
-        </w:tc>
-        <w:tc>
-          <w:tcPr>
-            <w:tcW w:w="2767" w:type="dxa"/>
-          </w:tcPr>
-          <w:p>
-            <w:pPr>
-              <w:rPr>
-                <w:color w:val="808080" w:themeColor="background1" w:themeShade="80"/>
-              </w:rPr>
-            </w:pPr>
-            <w:r>
-              <w:rPr>
-                <w:color w:val="808080" w:themeColor="background1" w:themeShade="80"/>
-              </w:rPr>
-              <w:t>O</w:t>
-            </w:r>
-            <w:r>
-              <w:rPr>
-                <w:color w:val="808080" w:themeColor="background1" w:themeShade="80"/>
-              </w:rPr>
-              <w:t>k</w:t>
-            </w:r>
-          </w:p>
-        </w:tc>
-        <w:tc>
-          <w:tcPr>
-            <w:tcW w:w="4066" w:type="dxa"/>
-          </w:tcPr>
-          <w:p/>
-        </w:tc>
-      </w:tr>
-      <w:tr>
-        <w:tc>
-          <w:tcPr>
-            <w:tcW w:w="7387" w:type="dxa"/>
-          </w:tcPr>
-          <w:p>
-            <w:pPr>
-              <w:rPr>
-                <w:color w:val="FF0000"/>
-              </w:rPr>
-            </w:pPr>
-            <w:r>
-              <w:rPr>
-                <w:color w:val="FF0000"/>
-              </w:rPr>
-              <w:t>dinsdag 12 april 2016</w:t>
-            </w:r>
-          </w:p>
-        </w:tc>
-        <w:tc>
-          <w:tcPr>
-            <w:tcW w:w="2767" w:type="dxa"/>
-          </w:tcPr>
-          <w:p>
-            <w:pPr>
-              <w:rPr>
-                <w:color w:val="FF0000"/>
-              </w:rPr>
-            </w:pPr>
-          </w:p>
-        </w:tc>
-        <w:tc>
-          <w:tcPr>
-            <w:tcW w:w="4066" w:type="dxa"/>
-          </w:tcPr>
-          <w:p>
-            <w:pPr>
-              <w:rPr>
-                <w:color w:val="FF0000"/>
-              </w:rPr>
-            </w:pPr>
-          </w:p>
-        </w:tc>
-      </w:tr>
-      <w:tr>
-        <w:tc>
-          <w:tcPr>
-            <w:tcW w:w="7387" w:type="dxa"/>
-          </w:tcPr>
-          <w:p>
-            <w:pPr>
-              <w:rPr>
-                <w:color w:val="808080" w:themeColor="background1" w:themeShade="80"/>
-              </w:rPr>
-            </w:pPr>
-            <w:r>
-              <w:rPr>
-                <w:color w:val="808080" w:themeColor="background1" w:themeShade="80"/>
-              </w:rPr>
-              <w:t xml:space="preserve">Settings: Toon Rechten en Rollen + Teams in nested views: Settings container-&gt;userManagement container -&gt; Rechten </w:t>
-            </w:r>
-            <w:r>
-              <w:rPr>
-                <w:color w:val="808080" w:themeColor="background1" w:themeShade="80"/>
-              </w:rPr>
-              <w:t>en Rollen + Teams.</w:t>
-            </w:r>
-          </w:p>
-        </w:tc>
-        <w:tc>
-          <w:tcPr>
-            <w:tcW w:w="2767" w:type="dxa"/>
-          </w:tcPr>
-          <w:p>
-            <w:pPr>
-              <w:rPr>
-                <w:color w:val="808080" w:themeColor="background1" w:themeShade="80"/>
-              </w:rPr>
-            </w:pPr>
-            <w:r>
-              <w:rPr>
-                <w:color w:val="808080" w:themeColor="background1" w:themeShade="80"/>
-              </w:rPr>
-              <w:t>Ok</w:t>
-            </w:r>
-          </w:p>
-        </w:tc>
-        <w:tc>
-          <w:tcPr>
-            <w:tcW w:w="4066" w:type="dxa"/>
-          </w:tcPr>
-          <w:p>
-            <w:pPr>
-              <w:rPr>
-                <w:color w:val="808080" w:themeColor="background1" w:themeShade="80"/>
-              </w:rPr>
-            </w:pPr>
-            <w:r>
-              <w:rPr>
-                <w:color w:val="808080" w:themeColor="background1" w:themeShade="80"/>
-              </w:rPr>
-              <w:t>Probleem : tabs in  panel corresponderen niet met ui–router states</w:t>
-            </w:r>
-          </w:p>
-        </w:tc>
-      </w:tr>
-      <w:tr>
-        <w:tc>
-          <w:tcPr>
-            <w:tcW w:w="7387" w:type="dxa"/>
-          </w:tcPr>
-          <w:p>
-            <w:pPr>
-              <w:rPr>
-                <w:color w:val="808080" w:themeColor="background1" w:themeShade="80"/>
-                <w:lang w:val="en-US"/>
-              </w:rPr>
-            </w:pPr>
-            <w:r>
-              <w:rPr>
-                <w:color w:val="808080" w:themeColor="background1" w:themeShade="80"/>
-                <w:lang w:val="en-US"/>
-              </w:rPr>
-              <w:t>/</w:t>
-            </w:r>
-            <w:proofErr w:type="spellStart"/>
-            <w:r>
-              <w:rPr>
-                <w:color w:val="808080" w:themeColor="background1" w:themeShade="80"/>
-                <w:lang w:val="en-US"/>
-              </w:rPr>
-              <w:t>t</w:t>
-            </w:r>
-            <w:r>
-              <w:rPr>
-                <w:color w:val="808080" w:themeColor="background1" w:themeShade="80"/>
-                <w:lang w:val="en-US"/>
-              </w:rPr>
-              <w:t>rackingdata</w:t>
-            </w:r>
-            <w:proofErr w:type="spellEnd"/>
-            <w:r>
-              <w:rPr>
-                <w:color w:val="808080" w:themeColor="background1" w:themeShade="80"/>
-                <w:lang w:val="en-US"/>
-              </w:rPr>
-              <w:t xml:space="preserve"> </w:t>
-            </w:r>
-            <w:proofErr w:type="spellStart"/>
-            <w:r>
-              <w:rPr>
-                <w:color w:val="808080" w:themeColor="background1" w:themeShade="80"/>
-                <w:lang w:val="en-US"/>
-              </w:rPr>
-              <w:t>geeft</w:t>
-            </w:r>
-            <w:proofErr w:type="spellEnd"/>
-            <w:r>
-              <w:rPr>
-                <w:color w:val="808080" w:themeColor="background1" w:themeShade="80"/>
-                <w:lang w:val="en-US"/>
-              </w:rPr>
-              <w:t xml:space="preserve"> 500 error </w:t>
-            </w:r>
-            <w:proofErr w:type="spellStart"/>
-            <w:r>
-              <w:rPr>
-                <w:color w:val="808080" w:themeColor="background1" w:themeShade="80"/>
-                <w:lang w:val="en-US"/>
-              </w:rPr>
-              <w:t>respons</w:t>
-            </w:r>
-            <w:proofErr w:type="spellEnd"/>
-            <w:r>
-              <w:rPr>
-                <w:color w:val="808080" w:themeColor="background1" w:themeShade="80"/>
-                <w:lang w:val="en-US"/>
-              </w:rPr>
-              <w:t xml:space="preserve"> – backend (CF + </w:t>
-            </w:r>
-            <w:proofErr w:type="spellStart"/>
-            <w:r>
-              <w:rPr>
-                <w:color w:val="808080" w:themeColor="background1" w:themeShade="80"/>
-                <w:lang w:val="en-US"/>
-              </w:rPr>
-              <w:t>SQLServer</w:t>
-            </w:r>
-            <w:proofErr w:type="spellEnd"/>
-            <w:r>
-              <w:rPr>
-                <w:color w:val="808080" w:themeColor="background1" w:themeShade="80"/>
-                <w:lang w:val="en-US"/>
-              </w:rPr>
-              <w:t>)</w:t>
-            </w:r>
-            <w:r>
-              <w:rPr>
-                <w:color w:val="808080" w:themeColor="background1" w:themeShade="80"/>
-                <w:lang w:val="en-US"/>
-              </w:rPr>
-              <w:t xml:space="preserve"> </w:t>
-            </w:r>
-            <w:proofErr w:type="spellStart"/>
-            <w:r>
-              <w:rPr>
-                <w:color w:val="808080" w:themeColor="background1" w:themeShade="80"/>
-                <w:lang w:val="en-US"/>
-              </w:rPr>
-              <w:t>probleem</w:t>
-            </w:r>
-            <w:proofErr w:type="spellEnd"/>
+              <w:t xml:space="preserve"> probleem</w:t>
+            </w:r>
           </w:p>
         </w:tc>
         <w:tc>
@@ -1934,69 +1740,12 @@
                 <w:lang w:val="en-US"/>
               </w:rPr>
             </w:pPr>
-            <w:proofErr w:type="gramStart"/>
             <w:r>
               <w:rPr>
                 <w:color w:val="808080" w:themeColor="background1" w:themeShade="80"/>
                 <w:lang w:val="en-US"/>
               </w:rPr>
-              <w:t>Teams</w:t>
-            </w:r>
-            <w:proofErr w:type="gramEnd"/>
-            <w:r>
-              <w:rPr>
-                <w:color w:val="808080" w:themeColor="background1" w:themeShade="80"/>
-                <w:lang w:val="en-US"/>
-              </w:rPr>
-              <w:t xml:space="preserve"> </w:t>
-            </w:r>
-            <w:proofErr w:type="spellStart"/>
-            <w:r>
-              <w:rPr>
-                <w:color w:val="808080" w:themeColor="background1" w:themeShade="80"/>
-                <w:lang w:val="en-US"/>
-              </w:rPr>
-              <w:t>detailView</w:t>
-            </w:r>
-            <w:proofErr w:type="spellEnd"/>
-            <w:r>
-              <w:rPr>
-                <w:color w:val="808080" w:themeColor="background1" w:themeShade="80"/>
-                <w:lang w:val="en-US"/>
-              </w:rPr>
-              <w:t xml:space="preserve">: </w:t>
-            </w:r>
-            <w:proofErr w:type="spellStart"/>
-            <w:r>
-              <w:rPr>
-                <w:color w:val="808080" w:themeColor="background1" w:themeShade="80"/>
-                <w:lang w:val="en-US"/>
-              </w:rPr>
-              <w:t>discussie</w:t>
-            </w:r>
-            <w:proofErr w:type="spellEnd"/>
-            <w:r>
-              <w:rPr>
-                <w:color w:val="808080" w:themeColor="background1" w:themeShade="80"/>
-                <w:lang w:val="en-US"/>
-              </w:rPr>
-              <w:t xml:space="preserve"> met BC over Taffy </w:t>
-            </w:r>
-            <w:proofErr w:type="spellStart"/>
-            <w:r>
-              <w:rPr>
-                <w:color w:val="808080" w:themeColor="background1" w:themeShade="80"/>
-                <w:lang w:val="en-US"/>
-              </w:rPr>
-              <w:t>Api</w:t>
-            </w:r>
-            <w:proofErr w:type="spellEnd"/>
-            <w:r>
-              <w:rPr>
-                <w:color w:val="808080" w:themeColor="background1" w:themeShade="80"/>
-                <w:lang w:val="en-US"/>
-              </w:rPr>
-              <w:t xml:space="preserve"> response.</w:t>
+              <w:t>Teams detailView: discussie met BC over Taffy Api response.</w:t>
             </w:r>
           </w:p>
         </w:tc>
@@ -2147,85 +1896,12 @@
                 <w:lang w:val="en-US" w:eastAsia="nl-NL"/>
               </w:rPr>
             </w:pPr>
-            <w:proofErr w:type="spellStart"/>
             <w:r>
               <w:rPr>
                 <w:color w:val="808080" w:themeColor="background1" w:themeShade="80"/>
                 <w:lang w:val="en-US"/>
               </w:rPr>
-              <w:t>UserManagementController</w:t>
-            </w:r>
-            <w:proofErr w:type="spellEnd"/>
-            <w:r>
-              <w:rPr>
-                <w:color w:val="808080" w:themeColor="background1" w:themeShade="80"/>
-                <w:lang w:val="en-US"/>
-              </w:rPr>
-              <w:t xml:space="preserve">: </w:t>
-            </w:r>
-            <w:proofErr w:type="spellStart"/>
-            <w:r>
-              <w:rPr>
-                <w:color w:val="808080" w:themeColor="background1" w:themeShade="80"/>
-                <w:lang w:val="en-US"/>
-              </w:rPr>
-              <w:t>bepaal</w:t>
-            </w:r>
-            <w:proofErr w:type="spellEnd"/>
-            <w:r>
-              <w:rPr>
-                <w:color w:val="808080" w:themeColor="background1" w:themeShade="80"/>
-                <w:lang w:val="en-US"/>
-              </w:rPr>
-              <w:t xml:space="preserve"> active tab </w:t>
-            </w:r>
-            <w:proofErr w:type="spellStart"/>
-            <w:r>
-              <w:rPr>
-                <w:color w:val="808080" w:themeColor="background1" w:themeShade="80"/>
-                <w:lang w:val="en-US"/>
-              </w:rPr>
-              <w:t>a.h.v</w:t>
-            </w:r>
-            <w:proofErr w:type="spellEnd"/>
-            <w:r>
-              <w:rPr>
-                <w:color w:val="808080" w:themeColor="background1" w:themeShade="80"/>
-                <w:lang w:val="en-US"/>
-              </w:rPr>
-              <w:t xml:space="preserve">. current state; userManagementContainer.html: active = </w:t>
-            </w:r>
-            <w:proofErr w:type="spellStart"/>
-            <w:r>
-              <w:rPr>
-                <w:color w:val="808080" w:themeColor="background1" w:themeShade="80"/>
-                <w:lang w:val="en-US"/>
-              </w:rPr>
-              <w:t>uib_tabset</w:t>
-            </w:r>
-            <w:proofErr w:type="spellEnd"/>
-            <w:r>
-              <w:rPr>
-                <w:color w:val="808080" w:themeColor="background1" w:themeShade="80"/>
-                <w:lang w:val="en-US"/>
-              </w:rPr>
-              <w:t xml:space="preserve"> property </w:t>
-            </w:r>
-            <w:proofErr w:type="spellStart"/>
-            <w:r>
-              <w:rPr>
-                <w:color w:val="808080" w:themeColor="background1" w:themeShade="80"/>
-                <w:lang w:val="en-US"/>
-              </w:rPr>
-              <w:t>en</w:t>
-            </w:r>
-            <w:proofErr w:type="spellEnd"/>
-            <w:r>
-              <w:rPr>
-                <w:color w:val="808080" w:themeColor="background1" w:themeShade="80"/>
-                <w:lang w:val="en-US"/>
-              </w:rPr>
-              <w:t xml:space="preserve"> index van active tab</w:t>
+              <w:t>UserManagementController: bepaal active tab a.h.v. current state; userManagementContainer.html: active = uib_tabset property en index van active tab</w:t>
             </w:r>
           </w:p>
         </w:tc>
@@ -2952,39 +2628,8 @@
                 <w:sz w:val="22"/>
                 <w:szCs w:val="22"/>
               </w:rPr>
-              <w:t xml:space="preserve">API Response was </w:t>
-            </w:r>
-            <w:proofErr w:type="spellStart"/>
-            <w:r>
-              <w:rPr>
-                <w:rFonts w:asciiTheme="minorHAnsi" w:eastAsiaTheme="minorHAnsi" w:hAnsiTheme="minorHAnsi" w:cstheme="minorBidi"/>
-                <w:color w:val="808080" w:themeColor="background1" w:themeShade="80"/>
-                <w:sz w:val="22"/>
-                <w:szCs w:val="22"/>
-              </w:rPr>
-              <w:t>toch</w:t>
-            </w:r>
-            <w:proofErr w:type="spellEnd"/>
-            <w:r>
-              <w:rPr>
-                <w:rFonts w:asciiTheme="minorHAnsi" w:eastAsiaTheme="minorHAnsi" w:hAnsiTheme="minorHAnsi" w:cstheme="minorBidi"/>
-                <w:color w:val="808080" w:themeColor="background1" w:themeShade="80"/>
-                <w:sz w:val="22"/>
-                <w:szCs w:val="22"/>
-              </w:rPr>
-              <w:t xml:space="preserve"> </w:t>
-            </w:r>
-            <w:proofErr w:type="spellStart"/>
-            <w:r>
-              <w:rPr>
-                <w:rFonts w:asciiTheme="minorHAnsi" w:eastAsiaTheme="minorHAnsi" w:hAnsiTheme="minorHAnsi" w:cstheme="minorBidi"/>
-                <w:color w:val="808080" w:themeColor="background1" w:themeShade="80"/>
-                <w:sz w:val="22"/>
-                <w:szCs w:val="22"/>
-              </w:rPr>
-              <w:t>compleet</w:t>
-            </w:r>
-            <w:proofErr w:type="spellEnd"/>
+              <w:t>API Response was toch compleet</w:t>
+            </w:r>
           </w:p>
         </w:tc>
       </w:tr>
@@ -5209,67 +4854,7 @@
                 <w:sz w:val="22"/>
                 <w:szCs w:val="22"/>
               </w:rPr>
-              <w:t>Settings-</w:t>
-            </w:r>
-            <w:proofErr w:type="spellStart"/>
-            <w:r>
-              <w:rPr>
-                <w:rFonts w:asciiTheme="minorHAnsi" w:eastAsiaTheme="minorHAnsi" w:hAnsiTheme="minorHAnsi" w:cstheme="minorBidi"/>
-                <w:color w:val="808080" w:themeColor="background1" w:themeShade="80"/>
-                <w:sz w:val="22"/>
-                <w:szCs w:val="22"/>
-              </w:rPr>
-              <w:t>Gebruikersbeheer</w:t>
-            </w:r>
-            <w:proofErr w:type="spellEnd"/>
-            <w:r>
-              <w:rPr>
-                <w:rFonts w:asciiTheme="minorHAnsi" w:eastAsiaTheme="minorHAnsi" w:hAnsiTheme="minorHAnsi" w:cstheme="minorBidi"/>
-                <w:color w:val="808080" w:themeColor="background1" w:themeShade="80"/>
-                <w:sz w:val="22"/>
-                <w:szCs w:val="22"/>
-              </w:rPr>
-              <w:t xml:space="preserve">-Teams: </w:t>
-            </w:r>
-            <w:proofErr w:type="spellStart"/>
-            <w:r>
-              <w:rPr>
-                <w:rFonts w:asciiTheme="minorHAnsi" w:eastAsiaTheme="minorHAnsi" w:hAnsiTheme="minorHAnsi" w:cstheme="minorBidi"/>
-                <w:color w:val="808080" w:themeColor="background1" w:themeShade="80"/>
-                <w:sz w:val="22"/>
-                <w:szCs w:val="22"/>
-              </w:rPr>
-              <w:t>detailView</w:t>
-            </w:r>
-            <w:proofErr w:type="spellEnd"/>
-            <w:r>
-              <w:rPr>
-                <w:rFonts w:asciiTheme="minorHAnsi" w:eastAsiaTheme="minorHAnsi" w:hAnsiTheme="minorHAnsi" w:cstheme="minorBidi"/>
-                <w:color w:val="808080" w:themeColor="background1" w:themeShade="80"/>
-                <w:sz w:val="22"/>
-                <w:szCs w:val="22"/>
-              </w:rPr>
-              <w:t xml:space="preserve">: </w:t>
-            </w:r>
-            <w:proofErr w:type="spellStart"/>
-            <w:r>
-              <w:rPr>
-                <w:rFonts w:asciiTheme="minorHAnsi" w:eastAsiaTheme="minorHAnsi" w:hAnsiTheme="minorHAnsi" w:cstheme="minorBidi"/>
-                <w:color w:val="808080" w:themeColor="background1" w:themeShade="80"/>
-                <w:sz w:val="22"/>
-                <w:szCs w:val="22"/>
-              </w:rPr>
-              <w:t>confirmPassword</w:t>
-            </w:r>
-            <w:proofErr w:type="spellEnd"/>
-            <w:r>
-              <w:rPr>
-                <w:rFonts w:asciiTheme="minorHAnsi" w:eastAsiaTheme="minorHAnsi" w:hAnsiTheme="minorHAnsi" w:cstheme="minorBidi"/>
-                <w:color w:val="808080" w:themeColor="background1" w:themeShade="80"/>
-                <w:sz w:val="22"/>
-                <w:szCs w:val="22"/>
-              </w:rPr>
-              <w:t xml:space="preserve"> check</w:t>
+              <w:t>Settings-Gebruikersbeheer-Teams: detailView: confirmPassword check</w:t>
             </w:r>
           </w:p>
         </w:tc>
@@ -6068,23 +5653,13 @@
                 <w:szCs w:val="22"/>
               </w:rPr>
             </w:pPr>
-            <w:proofErr w:type="spellStart"/>
-            <w:r>
-              <w:rPr>
-                <w:rFonts w:asciiTheme="minorHAnsi" w:eastAsiaTheme="minorHAnsi" w:hAnsiTheme="minorHAnsi" w:cstheme="minorBidi"/>
-                <w:sz w:val="22"/>
-                <w:szCs w:val="22"/>
-              </w:rPr>
-              <w:t>Gewijzigd</w:t>
-            </w:r>
-            <w:proofErr w:type="spellEnd"/>
-            <w:r>
-              <w:rPr>
-                <w:rFonts w:asciiTheme="minorHAnsi" w:eastAsiaTheme="minorHAnsi" w:hAnsiTheme="minorHAnsi" w:cstheme="minorBidi"/>
-                <w:sz w:val="22"/>
-                <w:szCs w:val="22"/>
-              </w:rPr>
-              <w:t xml:space="preserve">: </w:t>
+            <w:r>
+              <w:rPr>
+                <w:rFonts w:asciiTheme="minorHAnsi" w:eastAsiaTheme="minorHAnsi" w:hAnsiTheme="minorHAnsi" w:cstheme="minorBidi"/>
+                <w:sz w:val="22"/>
+                <w:szCs w:val="22"/>
+              </w:rPr>
+              <w:t xml:space="preserve">Gewijzigd: </w:t>
             </w:r>
             <w:r>
               <w:rPr>
@@ -6108,25 +5683,7 @@
                 <w:sz w:val="22"/>
                 <w:szCs w:val="22"/>
               </w:rPr>
-              <w:t xml:space="preserve">, team, </w:t>
-            </w:r>
-            <w:proofErr w:type="spellStart"/>
-            <w:r>
-              <w:rPr>
-                <w:rFonts w:asciiTheme="minorHAnsi" w:eastAsiaTheme="minorHAnsi" w:hAnsiTheme="minorHAnsi" w:cstheme="minorBidi"/>
-                <w:sz w:val="22"/>
-                <w:szCs w:val="22"/>
-              </w:rPr>
-              <w:t>jobDomain</w:t>
-            </w:r>
-            <w:proofErr w:type="spellEnd"/>
-            <w:r>
-              <w:rPr>
-                <w:rFonts w:asciiTheme="minorHAnsi" w:eastAsiaTheme="minorHAnsi" w:hAnsiTheme="minorHAnsi" w:cstheme="minorBidi"/>
-                <w:sz w:val="22"/>
-                <w:szCs w:val="22"/>
-              </w:rPr>
-              <w:t>, translation,</w:t>
+              <w:t>, team, jobDomain, translation,</w:t>
             </w:r>
             <w:r>
               <w:rPr>
@@ -6991,19 +6548,8 @@
                 <w:szCs w:val="18"/>
                 <w:lang w:val="en-US"/>
               </w:rPr>
-              <w:t xml:space="preserve"> module </w:t>
-            </w:r>
-            <w:proofErr w:type="spellStart"/>
-            <w:r>
-              <w:rPr>
-                <w:rFonts w:ascii="Segoe UI" w:eastAsia="Times New Roman" w:hAnsi="Segoe UI" w:cs="Segoe UI"/>
-                <w:sz w:val="18"/>
-                <w:szCs w:val="18"/>
-                <w:lang w:val="en-US"/>
-              </w:rPr>
-              <w:t>implementeren</w:t>
-            </w:r>
-            <w:proofErr w:type="spellEnd"/>
+              <w:t xml:space="preserve"> module implementeren</w:t>
+            </w:r>
             <w:r>
               <w:rPr>
                 <w:rFonts w:ascii="Segoe UI" w:eastAsia="Times New Roman" w:hAnsi="Segoe UI" w:cs="Segoe UI"/>
@@ -7082,7 +6628,6 @@
                 <w:lang w:val="en-US"/>
               </w:rPr>
             </w:pPr>
-            <w:proofErr w:type="spellStart"/>
             <w:r>
               <w:rPr>
                 <w:rFonts w:ascii="Segoe UI" w:eastAsia="Times New Roman" w:hAnsi="Segoe UI" w:cs="Segoe UI"/>
@@ -7091,18 +6636,7 @@
                 <w:szCs w:val="18"/>
                 <w:lang w:val="en-US"/>
               </w:rPr>
-              <w:t>Zaterdag</w:t>
-            </w:r>
-            <w:proofErr w:type="spellEnd"/>
-            <w:r>
-              <w:rPr>
-                <w:rFonts w:ascii="Segoe UI" w:eastAsia="Times New Roman" w:hAnsi="Segoe UI" w:cs="Segoe UI"/>
-                <w:color w:val="FF0000"/>
-                <w:sz w:val="18"/>
-                <w:szCs w:val="18"/>
-                <w:lang w:val="en-US"/>
-              </w:rPr>
-              <w:t>, 14 Mei, 2016</w:t>
+              <w:t>Zaterdag, 14 Mei, 2016</w:t>
             </w:r>
             <w:r>
               <w:rPr>
@@ -7250,7 +6784,6 @@
                 <w:lang w:val="en-US"/>
               </w:rPr>
             </w:pPr>
-            <w:proofErr w:type="spellStart"/>
             <w:r>
               <w:rPr>
                 <w:rFonts w:ascii="Segoe UI" w:eastAsia="Times New Roman" w:hAnsi="Segoe UI" w:cs="Segoe UI"/>
@@ -7279,18 +6812,7 @@
                 <w:szCs w:val="18"/>
                 <w:lang w:val="en-US"/>
               </w:rPr>
-              <w:t>dag</w:t>
-            </w:r>
-            <w:proofErr w:type="spellEnd"/>
-            <w:r>
-              <w:rPr>
-                <w:rFonts w:ascii="Segoe UI" w:eastAsia="Times New Roman" w:hAnsi="Segoe UI" w:cs="Segoe UI"/>
-                <w:color w:val="FF0000"/>
-                <w:sz w:val="18"/>
-                <w:szCs w:val="18"/>
-                <w:lang w:val="en-US"/>
-              </w:rPr>
-              <w:t>, 1</w:t>
+              <w:t>dag, 1</w:t>
             </w:r>
             <w:r>
               <w:rPr>
@@ -7800,27 +7322,7 @@
                 <w:szCs w:val="18"/>
                 <w:lang w:val="en-US"/>
               </w:rPr>
-              <w:t xml:space="preserve">Multiple select met Angular </w:t>
-            </w:r>
-            <w:proofErr w:type="spellStart"/>
-            <w:r>
-              <w:rPr>
-                <w:rFonts w:ascii="Segoe UI" w:eastAsia="Times New Roman" w:hAnsi="Segoe UI" w:cs="Segoe UI"/>
-                <w:sz w:val="18"/>
-                <w:szCs w:val="18"/>
-                <w:lang w:val="en-US"/>
-              </w:rPr>
-              <w:t>ui</w:t>
-            </w:r>
-            <w:proofErr w:type="spellEnd"/>
-            <w:r>
-              <w:rPr>
-                <w:rFonts w:ascii="Segoe UI" w:eastAsia="Times New Roman" w:hAnsi="Segoe UI" w:cs="Segoe UI"/>
-                <w:sz w:val="18"/>
-                <w:szCs w:val="18"/>
-                <w:lang w:val="en-US"/>
-              </w:rPr>
-              <w:t xml:space="preserve">-router (https://github.com/angular-ui/ui-select/wiki). </w:t>
+              <w:t xml:space="preserve">Multiple select met Angular ui-router (https://github.com/angular-ui/ui-select/wiki). </w:t>
             </w:r>
             <w:r>
               <w:rPr>
@@ -8326,47 +7828,7 @@
                 <w:szCs w:val="18"/>
                 <w:lang w:val="en-US"/>
               </w:rPr>
-              <w:t>-</w:t>
-            </w:r>
-            <w:proofErr w:type="spellStart"/>
-            <w:r>
-              <w:rPr>
-                <w:rFonts w:ascii="Segoe UI" w:eastAsia="Times New Roman" w:hAnsi="Segoe UI" w:cs="Segoe UI"/>
-                <w:sz w:val="18"/>
-                <w:szCs w:val="18"/>
-                <w:lang w:val="en-US"/>
-              </w:rPr>
-              <w:t>Jobdomains</w:t>
-            </w:r>
-            <w:proofErr w:type="spellEnd"/>
-            <w:r>
-              <w:rPr>
-                <w:rFonts w:ascii="Segoe UI" w:eastAsia="Times New Roman" w:hAnsi="Segoe UI" w:cs="Segoe UI"/>
-                <w:sz w:val="18"/>
-                <w:szCs w:val="18"/>
-                <w:lang w:val="en-US"/>
-              </w:rPr>
-              <w:t xml:space="preserve">-Edit multiple select </w:t>
-            </w:r>
-            <w:proofErr w:type="spellStart"/>
-            <w:r>
-              <w:rPr>
-                <w:rFonts w:ascii="Segoe UI" w:eastAsia="Times New Roman" w:hAnsi="Segoe UI" w:cs="Segoe UI"/>
-                <w:sz w:val="18"/>
-                <w:szCs w:val="18"/>
-                <w:lang w:val="en-US"/>
-              </w:rPr>
-              <w:t>fixen</w:t>
-            </w:r>
-            <w:proofErr w:type="spellEnd"/>
-            <w:r>
-              <w:rPr>
-                <w:rFonts w:ascii="Segoe UI" w:eastAsia="Times New Roman" w:hAnsi="Segoe UI" w:cs="Segoe UI"/>
-                <w:sz w:val="18"/>
-                <w:szCs w:val="18"/>
-                <w:lang w:val="en-US"/>
-              </w:rPr>
-              <w:t>;</w:t>
+              <w:t>-Jobdomains-Edit multiple select fixen;</w:t>
             </w:r>
           </w:p>
         </w:tc>
@@ -10100,87 +9562,7 @@
                 <w:szCs w:val="18"/>
                 <w:lang w:val="en-US"/>
               </w:rPr>
-              <w:t xml:space="preserve">Toon </w:t>
-            </w:r>
-            <w:proofErr w:type="spellStart"/>
-            <w:r>
-              <w:rPr>
-                <w:rFonts w:ascii="Segoe UI" w:eastAsia="Times New Roman" w:hAnsi="Segoe UI" w:cs="Segoe UI"/>
-                <w:sz w:val="18"/>
-                <w:szCs w:val="18"/>
-                <w:lang w:val="en-US"/>
-              </w:rPr>
-              <w:t>job.city</w:t>
-            </w:r>
-            <w:proofErr w:type="spellEnd"/>
-            <w:r>
-              <w:rPr>
-                <w:rFonts w:ascii="Segoe UI" w:eastAsia="Times New Roman" w:hAnsi="Segoe UI" w:cs="Segoe UI"/>
-                <w:sz w:val="18"/>
-                <w:szCs w:val="18"/>
-                <w:lang w:val="en-US"/>
-              </w:rPr>
-              <w:t xml:space="preserve">| </w:t>
-            </w:r>
-            <w:proofErr w:type="spellStart"/>
-            <w:r>
-              <w:rPr>
-                <w:rFonts w:ascii="Segoe UI" w:eastAsia="Times New Roman" w:hAnsi="Segoe UI" w:cs="Segoe UI"/>
-                <w:sz w:val="18"/>
-                <w:szCs w:val="18"/>
-                <w:lang w:val="en-US"/>
-              </w:rPr>
-              <w:t>countryName</w:t>
-            </w:r>
-            <w:proofErr w:type="spellEnd"/>
-            <w:r>
-              <w:rPr>
-                <w:rFonts w:ascii="Segoe UI" w:eastAsia="Times New Roman" w:hAnsi="Segoe UI" w:cs="Segoe UI"/>
-                <w:sz w:val="18"/>
-                <w:szCs w:val="18"/>
-                <w:lang w:val="en-US"/>
-              </w:rPr>
-              <w:t xml:space="preserve"> | </w:t>
-            </w:r>
-            <w:proofErr w:type="spellStart"/>
-            <w:r>
-              <w:rPr>
-                <w:rFonts w:ascii="Segoe UI" w:eastAsia="Times New Roman" w:hAnsi="Segoe UI" w:cs="Segoe UI"/>
-                <w:sz w:val="18"/>
-                <w:szCs w:val="18"/>
-                <w:lang w:val="en-US"/>
-              </w:rPr>
-              <w:t>formatHours</w:t>
-            </w:r>
-            <w:proofErr w:type="spellEnd"/>
-            <w:r>
-              <w:rPr>
-                <w:rFonts w:ascii="Segoe UI" w:eastAsia="Times New Roman" w:hAnsi="Segoe UI" w:cs="Segoe UI"/>
-                <w:sz w:val="18"/>
-                <w:szCs w:val="18"/>
-                <w:lang w:val="en-US"/>
-              </w:rPr>
-              <w:t>(</w:t>
-            </w:r>
-            <w:proofErr w:type="spellStart"/>
-            <w:r>
-              <w:rPr>
-                <w:rFonts w:ascii="Segoe UI" w:eastAsia="Times New Roman" w:hAnsi="Segoe UI" w:cs="Segoe UI"/>
-                <w:sz w:val="18"/>
-                <w:szCs w:val="18"/>
-                <w:lang w:val="en-US"/>
-              </w:rPr>
-              <w:t>data.job.hours</w:t>
-            </w:r>
-            <w:proofErr w:type="spellEnd"/>
-            <w:r>
-              <w:rPr>
-                <w:rFonts w:ascii="Segoe UI" w:eastAsia="Times New Roman" w:hAnsi="Segoe UI" w:cs="Segoe UI"/>
-                <w:sz w:val="18"/>
-                <w:szCs w:val="18"/>
-                <w:lang w:val="en-US"/>
-              </w:rPr>
-              <w:t>)</w:t>
+              <w:t>Toon job.city| countryName | formatHours(data.job.hours)</w:t>
             </w:r>
           </w:p>
         </w:tc>
@@ -11770,7 +11152,6 @@
                 <w:szCs w:val="18"/>
               </w:rPr>
             </w:pPr>
-            <w:proofErr w:type="spellStart"/>
             <w:r>
               <w:rPr>
                 <w:rFonts w:ascii="Segoe UI" w:hAnsi="Segoe UI" w:cs="Segoe UI"/>
@@ -11787,7 +11168,6 @@
               </w:rPr>
               <w:t>fff</w:t>
             </w:r>
-            <w:proofErr w:type="spellEnd"/>
             <w:r>
               <w:rPr>
                 <w:rFonts w:ascii="Segoe UI" w:hAnsi="Segoe UI" w:cs="Segoe UI"/>
@@ -12176,18 +11556,7 @@
                 <w:szCs w:val="18"/>
                 <w:lang w:val="nl-NL"/>
               </w:rPr>
-              <w:t>Opzet menumodule was niet duidelijk, examples z</w:t>
-            </w:r>
-            <w:bookmarkStart w:id="0" w:name="_GoBack"/>
-            <w:bookmarkEnd w:id="0"/>
-            <w:r>
-              <w:rPr>
-                <w:rFonts w:ascii="Segoe UI" w:hAnsi="Segoe UI" w:cs="Segoe UI"/>
-                <w:sz w:val="18"/>
-                <w:szCs w:val="18"/>
-                <w:lang w:val="nl-NL"/>
-              </w:rPr>
-              <w:t xml:space="preserve">ijn </w:t>
+              <w:t xml:space="preserve">Opzet menumodule was niet duidelijk, examples zijn </w:t>
             </w:r>
           </w:p>
         </w:tc>
@@ -12227,6 +11596,14 @@
                 <w:szCs w:val="18"/>
               </w:rPr>
             </w:pPr>
+            <w:r>
+              <w:rPr>
+                <w:rFonts w:ascii="Segoe UI" w:eastAsia="Times New Roman" w:hAnsi="Segoe UI" w:cs="Segoe UI"/>
+                <w:sz w:val="18"/>
+                <w:szCs w:val="18"/>
+              </w:rPr>
+              <w:t>Overleg met Brian,Lion</w:t>
+            </w:r>
           </w:p>
         </w:tc>
         <w:tc>
@@ -12258,6 +11635,253 @@
                 <w:lang w:val="nl-NL"/>
               </w:rPr>
             </w:pPr>
+          </w:p>
+        </w:tc>
+      </w:tr>
+      <w:tr>
+        <w:trPr>
+          <w:trHeight w:val="79"/>
+        </w:trPr>
+        <w:tc>
+          <w:tcPr>
+            <w:tcW w:w="7387" w:type="dxa"/>
+          </w:tcPr>
+          <w:p>
+            <w:pPr>
+              <w:shd w:val="clear" w:color="auto" w:fill="FFFFFF"/>
+              <w:tabs>
+                <w:tab w:val="left" w:pos="916"/>
+                <w:tab w:val="left" w:pos="1832"/>
+                <w:tab w:val="left" w:pos="2748"/>
+                <w:tab w:val="left" w:pos="3664"/>
+                <w:tab w:val="left" w:pos="4580"/>
+                <w:tab w:val="left" w:pos="5496"/>
+                <w:tab w:val="left" w:pos="6412"/>
+                <w:tab w:val="left" w:pos="7328"/>
+                <w:tab w:val="left" w:pos="8244"/>
+                <w:tab w:val="left" w:pos="9160"/>
+                <w:tab w:val="left" w:pos="10076"/>
+                <w:tab w:val="left" w:pos="10992"/>
+                <w:tab w:val="left" w:pos="11908"/>
+                <w:tab w:val="left" w:pos="12824"/>
+                <w:tab w:val="left" w:pos="13740"/>
+                <w:tab w:val="left" w:pos="14656"/>
+              </w:tabs>
+              <w:rPr>
+                <w:rFonts w:ascii="Segoe UI" w:eastAsia="Times New Roman" w:hAnsi="Segoe UI" w:cs="Segoe UI"/>
+                <w:color w:val="FF0000"/>
+                <w:sz w:val="18"/>
+                <w:szCs w:val="18"/>
+              </w:rPr>
+            </w:pPr>
+            <w:r>
+              <w:rPr>
+                <w:rFonts w:ascii="Segoe UI" w:eastAsia="Times New Roman" w:hAnsi="Segoe UI" w:cs="Segoe UI"/>
+                <w:color w:val="FF0000"/>
+                <w:sz w:val="18"/>
+                <w:szCs w:val="18"/>
+              </w:rPr>
+              <w:lastRenderedPageBreak/>
+              <w:t>woensdag 15 juni 2016</w:t>
+            </w:r>
+          </w:p>
+        </w:tc>
+        <w:tc>
+          <w:tcPr>
+            <w:tcW w:w="2767" w:type="dxa"/>
+          </w:tcPr>
+          <w:p>
+            <w:pPr>
+              <w:rPr>
+                <w:rFonts w:ascii="Segoe UI" w:eastAsia="Times New Roman" w:hAnsi="Segoe UI" w:cs="Segoe UI"/>
+                <w:color w:val="FF0000"/>
+                <w:sz w:val="18"/>
+                <w:szCs w:val="18"/>
+              </w:rPr>
+            </w:pPr>
+          </w:p>
+        </w:tc>
+        <w:tc>
+          <w:tcPr>
+            <w:tcW w:w="4066" w:type="dxa"/>
+          </w:tcPr>
+          <w:p>
+            <w:pPr>
+              <w:pStyle w:val="HTMLPreformatted"/>
+              <w:shd w:val="clear" w:color="auto" w:fill="FFFFFF"/>
+              <w:rPr>
+                <w:rFonts w:ascii="Segoe UI" w:hAnsi="Segoe UI" w:cs="Segoe UI"/>
+                <w:color w:val="FF0000"/>
+                <w:sz w:val="18"/>
+                <w:szCs w:val="18"/>
+                <w:lang w:val="nl-NL"/>
+              </w:rPr>
+            </w:pPr>
+          </w:p>
+        </w:tc>
+      </w:tr>
+      <w:tr>
+        <w:trPr>
+          <w:trHeight w:val="79"/>
+        </w:trPr>
+        <w:tc>
+          <w:tcPr>
+            <w:tcW w:w="7387" w:type="dxa"/>
+          </w:tcPr>
+          <w:p>
+            <w:pPr>
+              <w:shd w:val="clear" w:color="auto" w:fill="FFFFFF"/>
+              <w:tabs>
+                <w:tab w:val="left" w:pos="916"/>
+                <w:tab w:val="left" w:pos="1832"/>
+                <w:tab w:val="left" w:pos="2748"/>
+                <w:tab w:val="left" w:pos="3664"/>
+                <w:tab w:val="left" w:pos="4580"/>
+                <w:tab w:val="left" w:pos="5496"/>
+                <w:tab w:val="left" w:pos="6412"/>
+                <w:tab w:val="left" w:pos="7328"/>
+                <w:tab w:val="left" w:pos="8244"/>
+                <w:tab w:val="left" w:pos="9160"/>
+                <w:tab w:val="left" w:pos="10076"/>
+                <w:tab w:val="left" w:pos="10992"/>
+                <w:tab w:val="left" w:pos="11908"/>
+                <w:tab w:val="left" w:pos="12824"/>
+                <w:tab w:val="left" w:pos="13740"/>
+                <w:tab w:val="left" w:pos="14656"/>
+              </w:tabs>
+              <w:rPr>
+                <w:rFonts w:ascii="Segoe UI" w:eastAsia="Times New Roman" w:hAnsi="Segoe UI" w:cs="Segoe UI"/>
+                <w:sz w:val="18"/>
+                <w:szCs w:val="18"/>
+              </w:rPr>
+            </w:pPr>
+            <w:r>
+              <w:rPr>
+                <w:rFonts w:ascii="Segoe UI" w:eastAsia="Times New Roman" w:hAnsi="Segoe UI" w:cs="Segoe UI"/>
+                <w:sz w:val="18"/>
+                <w:szCs w:val="18"/>
+              </w:rPr>
+              <w:t>Raml: kan je dummy data genereren gebaseerd op url query parameter waarden?</w:t>
+            </w:r>
+          </w:p>
+        </w:tc>
+        <w:tc>
+          <w:tcPr>
+            <w:tcW w:w="2767" w:type="dxa"/>
+          </w:tcPr>
+          <w:p>
+            <w:pPr>
+              <w:rPr>
+                <w:rFonts w:ascii="Segoe UI" w:eastAsia="Times New Roman" w:hAnsi="Segoe UI" w:cs="Segoe UI"/>
+                <w:sz w:val="18"/>
+                <w:szCs w:val="18"/>
+              </w:rPr>
+            </w:pPr>
+          </w:p>
+        </w:tc>
+        <w:tc>
+          <w:tcPr>
+            <w:tcW w:w="4066" w:type="dxa"/>
+          </w:tcPr>
+          <w:p>
+            <w:pPr>
+              <w:pStyle w:val="HTMLPreformatted"/>
+              <w:shd w:val="clear" w:color="auto" w:fill="FFFFFF"/>
+              <w:rPr>
+                <w:rFonts w:ascii="Segoe UI" w:hAnsi="Segoe UI" w:cs="Segoe UI"/>
+                <w:sz w:val="18"/>
+                <w:szCs w:val="18"/>
+                <w:lang w:val="nl-NL"/>
+              </w:rPr>
+            </w:pPr>
+          </w:p>
+        </w:tc>
+      </w:tr>
+      <w:tr>
+        <w:trPr>
+          <w:trHeight w:val="79"/>
+        </w:trPr>
+        <w:tc>
+          <w:tcPr>
+            <w:tcW w:w="7387" w:type="dxa"/>
+          </w:tcPr>
+          <w:p>
+            <w:pPr>
+              <w:shd w:val="clear" w:color="auto" w:fill="FFFFFF"/>
+              <w:tabs>
+                <w:tab w:val="left" w:pos="916"/>
+                <w:tab w:val="left" w:pos="1832"/>
+                <w:tab w:val="left" w:pos="2748"/>
+                <w:tab w:val="left" w:pos="3664"/>
+                <w:tab w:val="left" w:pos="4580"/>
+                <w:tab w:val="left" w:pos="5496"/>
+                <w:tab w:val="left" w:pos="6412"/>
+                <w:tab w:val="left" w:pos="7328"/>
+                <w:tab w:val="left" w:pos="8244"/>
+                <w:tab w:val="left" w:pos="9160"/>
+                <w:tab w:val="left" w:pos="10076"/>
+                <w:tab w:val="left" w:pos="10992"/>
+                <w:tab w:val="left" w:pos="11908"/>
+                <w:tab w:val="left" w:pos="12824"/>
+                <w:tab w:val="left" w:pos="13740"/>
+                <w:tab w:val="left" w:pos="14656"/>
+              </w:tabs>
+              <w:rPr>
+                <w:rFonts w:ascii="Segoe UI" w:eastAsia="Times New Roman" w:hAnsi="Segoe UI" w:cs="Segoe UI"/>
+                <w:sz w:val="18"/>
+                <w:szCs w:val="18"/>
+              </w:rPr>
+            </w:pPr>
+            <w:r>
+              <w:rPr>
+                <w:rFonts w:ascii="Segoe UI" w:eastAsia="Times New Roman" w:hAnsi="Segoe UI" w:cs="Segoe UI"/>
+                <w:sz w:val="18"/>
+                <w:szCs w:val="18"/>
+              </w:rPr>
+              <w:t>Alle Taffy endpoints doorlopen, responses in Raml def opnemen als example</w:t>
+            </w:r>
+          </w:p>
+        </w:tc>
+        <w:tc>
+          <w:tcPr>
+            <w:tcW w:w="2767" w:type="dxa"/>
+          </w:tcPr>
+          <w:p>
+            <w:pPr>
+              <w:rPr>
+                <w:rFonts w:ascii="Segoe UI" w:eastAsia="Times New Roman" w:hAnsi="Segoe UI" w:cs="Segoe UI"/>
+                <w:sz w:val="18"/>
+                <w:szCs w:val="18"/>
+              </w:rPr>
+            </w:pPr>
+          </w:p>
+        </w:tc>
+        <w:tc>
+          <w:tcPr>
+            <w:tcW w:w="4066" w:type="dxa"/>
+          </w:tcPr>
+          <w:p>
+            <w:pPr>
+              <w:pStyle w:val="HTMLPreformatted"/>
+              <w:shd w:val="clear" w:color="auto" w:fill="FFFFFF"/>
+              <w:rPr>
+                <w:rFonts w:ascii="Segoe UI" w:hAnsi="Segoe UI" w:cs="Segoe UI"/>
+                <w:sz w:val="18"/>
+                <w:szCs w:val="18"/>
+                <w:lang w:val="nl-NL"/>
+              </w:rPr>
+            </w:pPr>
+            <w:r>
+              <w:rPr>
+                <w:rFonts w:ascii="Segoe UI" w:hAnsi="Segoe UI" w:cs="Segoe UI"/>
+                <w:sz w:val="18"/>
+                <w:szCs w:val="18"/>
+                <w:lang w:val="nl-NL"/>
+              </w:rPr>
+              <w:t>t/m /role gedaan</w:t>
+            </w:r>
+            <w:bookmarkStart w:id="0" w:name="_GoBack"/>
+            <w:bookmarkEnd w:id="0"/>
           </w:p>
         </w:tc>
       </w:tr>

</xml_diff>

<commit_message>
•	HRMatches Api: Raml definitie file maken van alle gebruikte Api endpoints •	HRMatches Api: per endpoint GET responses overnemen als example. •	Splitsen voor array en singleton (met queryparam). •	Syntax raml file nalopen en verbeteren
</commit_message>
<xml_diff>
--- a/Docs/ToDo.docx
+++ b/Docs/ToDo.docx
@@ -99,65 +99,8 @@
                 <w:color w:val="808080" w:themeColor="background1" w:themeShade="80"/>
                 <w:lang w:val="en-US"/>
               </w:rPr>
-              <w:t xml:space="preserve">response </w:t>
-            </w:r>
-            <w:proofErr w:type="spellStart"/>
-            <w:r>
-              <w:rPr>
-                <w:color w:val="808080" w:themeColor="background1" w:themeShade="80"/>
-                <w:lang w:val="en-US"/>
-              </w:rPr>
-              <w:t>loggen</w:t>
-            </w:r>
-            <w:proofErr w:type="spellEnd"/>
-            <w:r>
-              <w:rPr>
-                <w:color w:val="808080" w:themeColor="background1" w:themeShade="80"/>
-                <w:lang w:val="en-US"/>
-              </w:rPr>
-              <w:t xml:space="preserve">, 401 (not authenticated): redirect login, 402: redirect </w:t>
-            </w:r>
-            <w:proofErr w:type="spellStart"/>
-            <w:r>
-              <w:rPr>
-                <w:color w:val="808080" w:themeColor="background1" w:themeShade="80"/>
-                <w:lang w:val="en-US"/>
-              </w:rPr>
-              <w:t>url</w:t>
-            </w:r>
-            <w:proofErr w:type="spellEnd"/>
-            <w:r>
-              <w:rPr>
-                <w:color w:val="808080" w:themeColor="background1" w:themeShade="80"/>
-                <w:lang w:val="en-US"/>
-              </w:rPr>
-              <w:t xml:space="preserve"> = </w:t>
-            </w:r>
-            <w:proofErr w:type="spellStart"/>
-            <w:r>
-              <w:rPr>
-                <w:color w:val="808080" w:themeColor="background1" w:themeShade="80"/>
-                <w:lang w:val="en-US"/>
-              </w:rPr>
-              <w:t>instelling</w:t>
-            </w:r>
-            <w:proofErr w:type="spellEnd"/>
-            <w:r>
-              <w:rPr>
-                <w:color w:val="808080" w:themeColor="background1" w:themeShade="80"/>
-                <w:lang w:val="en-US"/>
-              </w:rPr>
-              <w:t xml:space="preserve"> in </w:t>
-            </w:r>
-            <w:proofErr w:type="spellStart"/>
-            <w:r>
-              <w:rPr>
-                <w:color w:val="808080" w:themeColor="background1" w:themeShade="80"/>
-                <w:lang w:val="en-US"/>
-              </w:rPr>
-              <w:t>configuratie</w:t>
-            </w:r>
-            <w:proofErr w:type="spellEnd"/>
+              <w:t>response loggen, 401 (not authenticated): redirect login, 402: redirect url = instelling in configuratie</w:t>
+            </w:r>
           </w:p>
           <w:p>
             <w:pPr>
@@ -627,632 +570,495 @@
                 <w:color w:val="808080" w:themeColor="background1" w:themeShade="80"/>
                 <w:lang w:val="en-US"/>
               </w:rPr>
-              <w:t xml:space="preserve">Resolve data </w:t>
-            </w:r>
-            <w:proofErr w:type="spellStart"/>
-            <w:r>
+              <w:t xml:space="preserve">Resolve data vanuit state ‘editTranslation’ werkt niet </w:t>
+            </w:r>
+          </w:p>
+        </w:tc>
+        <w:tc>
+          <w:tcPr>
+            <w:tcW w:w="2767" w:type="dxa"/>
+          </w:tcPr>
+          <w:p>
+            <w:pPr>
+              <w:rPr>
+                <w:color w:val="808080" w:themeColor="background1" w:themeShade="80"/>
+              </w:rPr>
+            </w:pPr>
+            <w:r>
+              <w:rPr>
+                <w:color w:val="808080" w:themeColor="background1" w:themeShade="80"/>
+              </w:rPr>
+              <w:t>O</w:t>
+            </w:r>
+            <w:r>
+              <w:rPr>
+                <w:color w:val="808080" w:themeColor="background1" w:themeShade="80"/>
+              </w:rPr>
+              <w:t>k</w:t>
+            </w:r>
+          </w:p>
+        </w:tc>
+        <w:tc>
+          <w:tcPr>
+            <w:tcW w:w="4066" w:type="dxa"/>
+          </w:tcPr>
+          <w:p>
+            <w:pPr>
+              <w:rPr>
+                <w:color w:val="808080" w:themeColor="background1" w:themeShade="80"/>
+              </w:rPr>
+            </w:pPr>
+          </w:p>
+        </w:tc>
+      </w:tr>
+      <w:tr>
+        <w:tc>
+          <w:tcPr>
+            <w:tcW w:w="7387" w:type="dxa"/>
+          </w:tcPr>
+          <w:p/>
+        </w:tc>
+        <w:tc>
+          <w:tcPr>
+            <w:tcW w:w="2767" w:type="dxa"/>
+          </w:tcPr>
+          <w:p/>
+        </w:tc>
+        <w:tc>
+          <w:tcPr>
+            <w:tcW w:w="4066" w:type="dxa"/>
+          </w:tcPr>
+          <w:p/>
+        </w:tc>
+      </w:tr>
+      <w:tr>
+        <w:tc>
+          <w:tcPr>
+            <w:tcW w:w="7387" w:type="dxa"/>
+          </w:tcPr>
+          <w:p>
+            <w:pPr>
+              <w:rPr>
+                <w:color w:val="FF0000"/>
+              </w:rPr>
+            </w:pPr>
+            <w:r>
+              <w:rPr>
+                <w:color w:val="FF0000"/>
+              </w:rPr>
+              <w:t>Zaterdag 2016-04-09</w:t>
+            </w:r>
+          </w:p>
+        </w:tc>
+        <w:tc>
+          <w:tcPr>
+            <w:tcW w:w="2767" w:type="dxa"/>
+          </w:tcPr>
+          <w:p>
+            <w:pPr>
+              <w:rPr>
+                <w:color w:val="FF0000"/>
+              </w:rPr>
+            </w:pPr>
+          </w:p>
+        </w:tc>
+        <w:tc>
+          <w:tcPr>
+            <w:tcW w:w="4066" w:type="dxa"/>
+          </w:tcPr>
+          <w:p>
+            <w:pPr>
+              <w:rPr>
+                <w:color w:val="FF0000"/>
+              </w:rPr>
+            </w:pPr>
+          </w:p>
+        </w:tc>
+      </w:tr>
+      <w:tr>
+        <w:tc>
+          <w:tcPr>
+            <w:tcW w:w="7387" w:type="dxa"/>
+          </w:tcPr>
+          <w:p>
+            <w:pPr>
+              <w:rPr>
+                <w:color w:val="808080" w:themeColor="background1" w:themeShade="80"/>
+              </w:rPr>
+            </w:pPr>
+            <w:r>
+              <w:rPr>
+                <w:color w:val="808080" w:themeColor="background1" w:themeShade="80"/>
+              </w:rPr>
+              <w:t>Rechten en rollen matrix</w:t>
+            </w:r>
+            <w:r>
+              <w:rPr>
+                <w:color w:val="808080" w:themeColor="background1" w:themeShade="80"/>
+              </w:rPr>
+              <w:t xml:space="preserve"> maken, includen in container.html</w:t>
+            </w:r>
+            <w:r>
+              <w:rPr>
+                <w:color w:val="808080" w:themeColor="background1" w:themeShade="80"/>
+              </w:rPr>
+              <w:t>; data structuur</w:t>
+            </w:r>
+            <w:r>
+              <w:rPr>
+                <w:color w:val="808080" w:themeColor="background1" w:themeShade="80"/>
+              </w:rPr>
+              <w:t xml:space="preserve"> maken</w:t>
+            </w:r>
+            <w:r>
+              <w:rPr>
+                <w:color w:val="808080" w:themeColor="background1" w:themeShade="80"/>
+              </w:rPr>
+              <w:t>;</w:t>
+            </w:r>
+          </w:p>
+        </w:tc>
+        <w:tc>
+          <w:tcPr>
+            <w:tcW w:w="2767" w:type="dxa"/>
+          </w:tcPr>
+          <w:p>
+            <w:pPr>
+              <w:rPr>
+                <w:color w:val="808080" w:themeColor="background1" w:themeShade="80"/>
+              </w:rPr>
+            </w:pPr>
+            <w:r>
+              <w:rPr>
+                <w:color w:val="808080" w:themeColor="background1" w:themeShade="80"/>
+              </w:rPr>
+              <w:t>Ok</w:t>
+            </w:r>
+          </w:p>
+        </w:tc>
+        <w:tc>
+          <w:tcPr>
+            <w:tcW w:w="4066" w:type="dxa"/>
+          </w:tcPr>
+          <w:p/>
+        </w:tc>
+      </w:tr>
+      <w:tr>
+        <w:tc>
+          <w:tcPr>
+            <w:tcW w:w="7387" w:type="dxa"/>
+          </w:tcPr>
+          <w:p>
+            <w:pPr>
+              <w:rPr>
+                <w:color w:val="808080" w:themeColor="background1" w:themeShade="80"/>
+              </w:rPr>
+            </w:pPr>
+            <w:r>
+              <w:rPr>
+                <w:color w:val="808080" w:themeColor="background1" w:themeShade="80"/>
+              </w:rPr>
+              <w:t>Checkboxes moeten onChange event firen</w:t>
+            </w:r>
+            <w:r>
+              <w:rPr>
+                <w:color w:val="808080" w:themeColor="background1" w:themeShade="80"/>
+              </w:rPr>
+              <w:t xml:space="preserve"> om recht te kunnen toekennen</w:t>
+            </w:r>
+          </w:p>
+        </w:tc>
+        <w:tc>
+          <w:tcPr>
+            <w:tcW w:w="2767" w:type="dxa"/>
+          </w:tcPr>
+          <w:p>
+            <w:pPr>
               <w:rPr>
                 <w:color w:val="808080" w:themeColor="background1" w:themeShade="80"/>
                 <w:lang w:val="en-US"/>
               </w:rPr>
-              <w:t>vanuit</w:t>
-            </w:r>
-            <w:proofErr w:type="spellEnd"/>
+            </w:pPr>
             <w:r>
               <w:rPr>
                 <w:color w:val="808080" w:themeColor="background1" w:themeShade="80"/>
                 <w:lang w:val="en-US"/>
               </w:rPr>
-              <w:t xml:space="preserve"> state ‘</w:t>
-            </w:r>
-            <w:proofErr w:type="spellStart"/>
-            <w:r>
-              <w:rPr>
-                <w:color w:val="808080" w:themeColor="background1" w:themeShade="80"/>
+              <w:t>Ok</w:t>
+            </w:r>
+          </w:p>
+        </w:tc>
+        <w:tc>
+          <w:tcPr>
+            <w:tcW w:w="4066" w:type="dxa"/>
+          </w:tcPr>
+          <w:p/>
+        </w:tc>
+      </w:tr>
+      <w:tr>
+        <w:tc>
+          <w:tcPr>
+            <w:tcW w:w="7387" w:type="dxa"/>
+          </w:tcPr>
+          <w:p>
+            <w:pPr>
+              <w:rPr>
+                <w:color w:val="FF0000"/>
+              </w:rPr>
+            </w:pPr>
+            <w:r>
+              <w:rPr>
+                <w:color w:val="FF0000"/>
+              </w:rPr>
+              <w:t>maandag 11 april 2016</w:t>
+            </w:r>
+          </w:p>
+        </w:tc>
+        <w:tc>
+          <w:tcPr>
+            <w:tcW w:w="2767" w:type="dxa"/>
+          </w:tcPr>
+          <w:p>
+            <w:pPr>
+              <w:rPr>
+                <w:color w:val="FF0000"/>
                 <w:lang w:val="en-US"/>
               </w:rPr>
-              <w:t>editTranslation</w:t>
-            </w:r>
-            <w:proofErr w:type="spellEnd"/>
-            <w:r>
+            </w:pPr>
+          </w:p>
+        </w:tc>
+        <w:tc>
+          <w:tcPr>
+            <w:tcW w:w="4066" w:type="dxa"/>
+          </w:tcPr>
+          <w:p>
+            <w:pPr>
+              <w:rPr>
+                <w:color w:val="FF0000"/>
+              </w:rPr>
+            </w:pPr>
+          </w:p>
+        </w:tc>
+      </w:tr>
+      <w:tr>
+        <w:tc>
+          <w:tcPr>
+            <w:tcW w:w="7387" w:type="dxa"/>
+          </w:tcPr>
+          <w:p>
+            <w:r>
+              <w:t>Teams module maken (Instellingen/Gebruikersbeheer/Teams)</w:t>
+            </w:r>
+          </w:p>
+        </w:tc>
+        <w:tc>
+          <w:tcPr>
+            <w:tcW w:w="2767" w:type="dxa"/>
+          </w:tcPr>
+          <w:p>
+            <w:pPr>
+              <w:rPr>
+                <w:color w:val="808080" w:themeColor="background1" w:themeShade="80"/>
+              </w:rPr>
+            </w:pPr>
+          </w:p>
+        </w:tc>
+        <w:tc>
+          <w:tcPr>
+            <w:tcW w:w="4066" w:type="dxa"/>
+          </w:tcPr>
+          <w:p/>
+        </w:tc>
+      </w:tr>
+      <w:tr>
+        <w:tc>
+          <w:tcPr>
+            <w:tcW w:w="7387" w:type="dxa"/>
+          </w:tcPr>
+          <w:p>
+            <w:pPr>
+              <w:rPr>
+                <w:color w:val="808080" w:themeColor="background1" w:themeShade="80"/>
+              </w:rPr>
+            </w:pPr>
+            <w:r>
+              <w:rPr>
+                <w:color w:val="808080" w:themeColor="background1" w:themeShade="80"/>
+              </w:rPr>
+              <w:t>Data van instellingenscherm ophalen – dit is dus andere data dan de tab ‘Rechten en  Rollen’</w:t>
+            </w:r>
+          </w:p>
+        </w:tc>
+        <w:tc>
+          <w:tcPr>
+            <w:tcW w:w="2767" w:type="dxa"/>
+          </w:tcPr>
+          <w:p>
+            <w:pPr>
+              <w:rPr>
+                <w:color w:val="808080" w:themeColor="background1" w:themeShade="80"/>
+              </w:rPr>
+            </w:pPr>
+            <w:r>
+              <w:rPr>
+                <w:color w:val="808080" w:themeColor="background1" w:themeShade="80"/>
+              </w:rPr>
+              <w:t>O</w:t>
+            </w:r>
+            <w:r>
+              <w:rPr>
+                <w:color w:val="808080" w:themeColor="background1" w:themeShade="80"/>
+              </w:rPr>
+              <w:t>k</w:t>
+            </w:r>
+          </w:p>
+        </w:tc>
+        <w:tc>
+          <w:tcPr>
+            <w:tcW w:w="4066" w:type="dxa"/>
+          </w:tcPr>
+          <w:p/>
+        </w:tc>
+      </w:tr>
+      <w:tr>
+        <w:tc>
+          <w:tcPr>
+            <w:tcW w:w="7387" w:type="dxa"/>
+          </w:tcPr>
+          <w:p>
+            <w:pPr>
+              <w:rPr>
+                <w:color w:val="FF0000"/>
+              </w:rPr>
+            </w:pPr>
+            <w:r>
+              <w:rPr>
+                <w:color w:val="FF0000"/>
+              </w:rPr>
+              <w:t>dinsdag 12 april 2016</w:t>
+            </w:r>
+          </w:p>
+        </w:tc>
+        <w:tc>
+          <w:tcPr>
+            <w:tcW w:w="2767" w:type="dxa"/>
+          </w:tcPr>
+          <w:p>
+            <w:pPr>
+              <w:rPr>
+                <w:color w:val="FF0000"/>
+              </w:rPr>
+            </w:pPr>
+          </w:p>
+        </w:tc>
+        <w:tc>
+          <w:tcPr>
+            <w:tcW w:w="4066" w:type="dxa"/>
+          </w:tcPr>
+          <w:p>
+            <w:pPr>
+              <w:rPr>
+                <w:color w:val="FF0000"/>
+              </w:rPr>
+            </w:pPr>
+          </w:p>
+        </w:tc>
+      </w:tr>
+      <w:tr>
+        <w:tc>
+          <w:tcPr>
+            <w:tcW w:w="7387" w:type="dxa"/>
+          </w:tcPr>
+          <w:p>
+            <w:pPr>
+              <w:rPr>
+                <w:color w:val="808080" w:themeColor="background1" w:themeShade="80"/>
+              </w:rPr>
+            </w:pPr>
+            <w:r>
+              <w:rPr>
+                <w:color w:val="808080" w:themeColor="background1" w:themeShade="80"/>
+              </w:rPr>
+              <w:t xml:space="preserve">Settings: Toon Rechten en Rollen + Teams in nested views: Settings container-&gt;userManagement container -&gt; Rechten </w:t>
+            </w:r>
+            <w:r>
+              <w:rPr>
+                <w:color w:val="808080" w:themeColor="background1" w:themeShade="80"/>
+              </w:rPr>
+              <w:t>en Rollen + Teams.</w:t>
+            </w:r>
+          </w:p>
+        </w:tc>
+        <w:tc>
+          <w:tcPr>
+            <w:tcW w:w="2767" w:type="dxa"/>
+          </w:tcPr>
+          <w:p>
+            <w:pPr>
+              <w:rPr>
+                <w:color w:val="808080" w:themeColor="background1" w:themeShade="80"/>
+              </w:rPr>
+            </w:pPr>
+            <w:r>
+              <w:rPr>
+                <w:color w:val="808080" w:themeColor="background1" w:themeShade="80"/>
+              </w:rPr>
+              <w:t>Ok</w:t>
+            </w:r>
+          </w:p>
+        </w:tc>
+        <w:tc>
+          <w:tcPr>
+            <w:tcW w:w="4066" w:type="dxa"/>
+          </w:tcPr>
+          <w:p>
+            <w:pPr>
+              <w:rPr>
+                <w:color w:val="808080" w:themeColor="background1" w:themeShade="80"/>
+              </w:rPr>
+            </w:pPr>
+            <w:r>
+              <w:rPr>
+                <w:color w:val="808080" w:themeColor="background1" w:themeShade="80"/>
+              </w:rPr>
+              <w:t>Probleem : tabs in  panel corresponderen niet met ui–router states</w:t>
+            </w:r>
+          </w:p>
+        </w:tc>
+      </w:tr>
+      <w:tr>
+        <w:tc>
+          <w:tcPr>
+            <w:tcW w:w="7387" w:type="dxa"/>
+          </w:tcPr>
+          <w:p>
+            <w:pPr>
               <w:rPr>
                 <w:color w:val="808080" w:themeColor="background1" w:themeShade="80"/>
                 <w:lang w:val="en-US"/>
               </w:rPr>
-              <w:t xml:space="preserve">’ </w:t>
-            </w:r>
-            <w:proofErr w:type="spellStart"/>
+            </w:pPr>
             <w:r>
               <w:rPr>
                 <w:color w:val="808080" w:themeColor="background1" w:themeShade="80"/>
                 <w:lang w:val="en-US"/>
               </w:rPr>
-              <w:t>werkt</w:t>
-            </w:r>
-            <w:proofErr w:type="spellEnd"/>
+              <w:t>/t</w:t>
+            </w:r>
             <w:r>
               <w:rPr>
                 <w:color w:val="808080" w:themeColor="background1" w:themeShade="80"/>
                 <w:lang w:val="en-US"/>
               </w:rPr>
-              <w:t xml:space="preserve"> </w:t>
-            </w:r>
-            <w:proofErr w:type="spellStart"/>
+              <w:t>rackingdata geeft 500 error respons – backend (CF + SQLServer)</w:t>
+            </w:r>
             <w:r>
               <w:rPr>
                 <w:color w:val="808080" w:themeColor="background1" w:themeShade="80"/>
                 <w:lang w:val="en-US"/>
               </w:rPr>
-              <w:t>niet</w:t>
-            </w:r>
-            <w:proofErr w:type="spellEnd"/>
-            <w:r>
-              <w:rPr>
-                <w:color w:val="808080" w:themeColor="background1" w:themeShade="80"/>
-                <w:lang w:val="en-US"/>
-              </w:rPr>
-              <w:t xml:space="preserve"> </w:t>
-            </w:r>
-          </w:p>
-        </w:tc>
-        <w:tc>
-          <w:tcPr>
-            <w:tcW w:w="2767" w:type="dxa"/>
-          </w:tcPr>
-          <w:p>
-            <w:pPr>
-              <w:rPr>
-                <w:color w:val="808080" w:themeColor="background1" w:themeShade="80"/>
-              </w:rPr>
-            </w:pPr>
-            <w:r>
-              <w:rPr>
-                <w:color w:val="808080" w:themeColor="background1" w:themeShade="80"/>
-              </w:rPr>
-              <w:t>O</w:t>
-            </w:r>
-            <w:r>
-              <w:rPr>
-                <w:color w:val="808080" w:themeColor="background1" w:themeShade="80"/>
-              </w:rPr>
-              <w:t>k</w:t>
-            </w:r>
-          </w:p>
-        </w:tc>
-        <w:tc>
-          <w:tcPr>
-            <w:tcW w:w="4066" w:type="dxa"/>
-          </w:tcPr>
-          <w:p>
-            <w:pPr>
-              <w:rPr>
-                <w:color w:val="808080" w:themeColor="background1" w:themeShade="80"/>
-              </w:rPr>
-            </w:pPr>
-          </w:p>
-        </w:tc>
-      </w:tr>
-      <w:tr>
-        <w:tc>
-          <w:tcPr>
-            <w:tcW w:w="7387" w:type="dxa"/>
-          </w:tcPr>
-          <w:p/>
-        </w:tc>
-        <w:tc>
-          <w:tcPr>
-            <w:tcW w:w="2767" w:type="dxa"/>
-          </w:tcPr>
-          <w:p/>
-        </w:tc>
-        <w:tc>
-          <w:tcPr>
-            <w:tcW w:w="4066" w:type="dxa"/>
-          </w:tcPr>
-          <w:p/>
-        </w:tc>
-      </w:tr>
-      <w:tr>
-        <w:tc>
-          <w:tcPr>
-            <w:tcW w:w="7387" w:type="dxa"/>
-          </w:tcPr>
-          <w:p>
-            <w:pPr>
-              <w:rPr>
-                <w:color w:val="FF0000"/>
-              </w:rPr>
-            </w:pPr>
-            <w:r>
-              <w:rPr>
-                <w:color w:val="FF0000"/>
-              </w:rPr>
-              <w:t>Zaterdag 2016-04-09</w:t>
-            </w:r>
-          </w:p>
-        </w:tc>
-        <w:tc>
-          <w:tcPr>
-            <w:tcW w:w="2767" w:type="dxa"/>
-          </w:tcPr>
-          <w:p>
-            <w:pPr>
-              <w:rPr>
-                <w:color w:val="FF0000"/>
-              </w:rPr>
-            </w:pPr>
-          </w:p>
-        </w:tc>
-        <w:tc>
-          <w:tcPr>
-            <w:tcW w:w="4066" w:type="dxa"/>
-          </w:tcPr>
-          <w:p>
-            <w:pPr>
-              <w:rPr>
-                <w:color w:val="FF0000"/>
-              </w:rPr>
-            </w:pPr>
-          </w:p>
-        </w:tc>
-      </w:tr>
-      <w:tr>
-        <w:tc>
-          <w:tcPr>
-            <w:tcW w:w="7387" w:type="dxa"/>
-          </w:tcPr>
-          <w:p>
-            <w:pPr>
-              <w:rPr>
-                <w:color w:val="808080" w:themeColor="background1" w:themeShade="80"/>
-              </w:rPr>
-            </w:pPr>
-            <w:r>
-              <w:rPr>
-                <w:color w:val="808080" w:themeColor="background1" w:themeShade="80"/>
-              </w:rPr>
-              <w:t>Rechten en rollen matrix</w:t>
-            </w:r>
-            <w:r>
-              <w:rPr>
-                <w:color w:val="808080" w:themeColor="background1" w:themeShade="80"/>
-              </w:rPr>
-              <w:t xml:space="preserve"> maken, includen in container.html</w:t>
-            </w:r>
-            <w:r>
-              <w:rPr>
-                <w:color w:val="808080" w:themeColor="background1" w:themeShade="80"/>
-              </w:rPr>
-              <w:t>; data structuur</w:t>
-            </w:r>
-            <w:r>
-              <w:rPr>
-                <w:color w:val="808080" w:themeColor="background1" w:themeShade="80"/>
-              </w:rPr>
-              <w:t xml:space="preserve"> maken</w:t>
-            </w:r>
-            <w:r>
-              <w:rPr>
-                <w:color w:val="808080" w:themeColor="background1" w:themeShade="80"/>
-              </w:rPr>
-              <w:t>;</w:t>
-            </w:r>
-          </w:p>
-        </w:tc>
-        <w:tc>
-          <w:tcPr>
-            <w:tcW w:w="2767" w:type="dxa"/>
-          </w:tcPr>
-          <w:p>
-            <w:pPr>
-              <w:rPr>
-                <w:color w:val="808080" w:themeColor="background1" w:themeShade="80"/>
-              </w:rPr>
-            </w:pPr>
-            <w:r>
-              <w:rPr>
-                <w:color w:val="808080" w:themeColor="background1" w:themeShade="80"/>
-              </w:rPr>
-              <w:t>Ok</w:t>
-            </w:r>
-          </w:p>
-        </w:tc>
-        <w:tc>
-          <w:tcPr>
-            <w:tcW w:w="4066" w:type="dxa"/>
-          </w:tcPr>
-          <w:p/>
-        </w:tc>
-      </w:tr>
-      <w:tr>
-        <w:tc>
-          <w:tcPr>
-            <w:tcW w:w="7387" w:type="dxa"/>
-          </w:tcPr>
-          <w:p>
-            <w:pPr>
-              <w:rPr>
-                <w:color w:val="808080" w:themeColor="background1" w:themeShade="80"/>
-              </w:rPr>
-            </w:pPr>
-            <w:r>
-              <w:rPr>
-                <w:color w:val="808080" w:themeColor="background1" w:themeShade="80"/>
-              </w:rPr>
-              <w:t>Checkboxes moeten onChange event firen</w:t>
-            </w:r>
-            <w:r>
-              <w:rPr>
-                <w:color w:val="808080" w:themeColor="background1" w:themeShade="80"/>
-              </w:rPr>
-              <w:t xml:space="preserve"> om recht te kunnen toekennen</w:t>
-            </w:r>
-          </w:p>
-        </w:tc>
-        <w:tc>
-          <w:tcPr>
-            <w:tcW w:w="2767" w:type="dxa"/>
-          </w:tcPr>
-          <w:p>
-            <w:pPr>
-              <w:rPr>
-                <w:color w:val="808080" w:themeColor="background1" w:themeShade="80"/>
-                <w:lang w:val="en-US"/>
-              </w:rPr>
-            </w:pPr>
-            <w:r>
-              <w:rPr>
-                <w:color w:val="808080" w:themeColor="background1" w:themeShade="80"/>
-                <w:lang w:val="en-US"/>
-              </w:rPr>
-              <w:t>Ok</w:t>
-            </w:r>
-          </w:p>
-        </w:tc>
-        <w:tc>
-          <w:tcPr>
-            <w:tcW w:w="4066" w:type="dxa"/>
-          </w:tcPr>
-          <w:p/>
-        </w:tc>
-      </w:tr>
-      <w:tr>
-        <w:tc>
-          <w:tcPr>
-            <w:tcW w:w="7387" w:type="dxa"/>
-          </w:tcPr>
-          <w:p>
-            <w:pPr>
-              <w:rPr>
-                <w:color w:val="FF0000"/>
-              </w:rPr>
-            </w:pPr>
-            <w:r>
-              <w:rPr>
-                <w:color w:val="FF0000"/>
-              </w:rPr>
-              <w:t>maandag 11 april 2016</w:t>
-            </w:r>
-          </w:p>
-        </w:tc>
-        <w:tc>
-          <w:tcPr>
-            <w:tcW w:w="2767" w:type="dxa"/>
-          </w:tcPr>
-          <w:p>
-            <w:pPr>
-              <w:rPr>
-                <w:color w:val="FF0000"/>
-                <w:lang w:val="en-US"/>
-              </w:rPr>
-            </w:pPr>
-          </w:p>
-        </w:tc>
-        <w:tc>
-          <w:tcPr>
-            <w:tcW w:w="4066" w:type="dxa"/>
-          </w:tcPr>
-          <w:p>
-            <w:pPr>
-              <w:rPr>
-                <w:color w:val="FF0000"/>
-              </w:rPr>
-            </w:pPr>
-          </w:p>
-        </w:tc>
-      </w:tr>
-      <w:tr>
-        <w:tc>
-          <w:tcPr>
-            <w:tcW w:w="7387" w:type="dxa"/>
-          </w:tcPr>
-          <w:p>
-            <w:r>
-              <w:t>Teams module maken (Instellingen/Gebruikersbeheer/Teams)</w:t>
-            </w:r>
-          </w:p>
-        </w:tc>
-        <w:tc>
-          <w:tcPr>
-            <w:tcW w:w="2767" w:type="dxa"/>
-          </w:tcPr>
-          <w:p>
-            <w:pPr>
-              <w:rPr>
-                <w:color w:val="808080" w:themeColor="background1" w:themeShade="80"/>
-              </w:rPr>
-            </w:pPr>
-          </w:p>
-        </w:tc>
-        <w:tc>
-          <w:tcPr>
-            <w:tcW w:w="4066" w:type="dxa"/>
-          </w:tcPr>
-          <w:p/>
-        </w:tc>
-      </w:tr>
-      <w:tr>
-        <w:tc>
-          <w:tcPr>
-            <w:tcW w:w="7387" w:type="dxa"/>
-          </w:tcPr>
-          <w:p>
-            <w:pPr>
-              <w:rPr>
-                <w:color w:val="808080" w:themeColor="background1" w:themeShade="80"/>
-              </w:rPr>
-            </w:pPr>
-            <w:r>
-              <w:rPr>
-                <w:color w:val="808080" w:themeColor="background1" w:themeShade="80"/>
-              </w:rPr>
-              <w:t>Data van instellingenscherm ophalen – dit is dus andere data dan de tab ‘Rechten en  Rollen’</w:t>
-            </w:r>
-          </w:p>
-        </w:tc>
-        <w:tc>
-          <w:tcPr>
-            <w:tcW w:w="2767" w:type="dxa"/>
-          </w:tcPr>
-          <w:p>
-            <w:pPr>
-              <w:rPr>
-                <w:color w:val="808080" w:themeColor="background1" w:themeShade="80"/>
-              </w:rPr>
-            </w:pPr>
-            <w:r>
-              <w:rPr>
-                <w:color w:val="808080" w:themeColor="background1" w:themeShade="80"/>
-              </w:rPr>
-              <w:t>O</w:t>
-            </w:r>
-            <w:r>
-              <w:rPr>
-                <w:color w:val="808080" w:themeColor="background1" w:themeShade="80"/>
-              </w:rPr>
-              <w:t>k</w:t>
-            </w:r>
-          </w:p>
-        </w:tc>
-        <w:tc>
-          <w:tcPr>
-            <w:tcW w:w="4066" w:type="dxa"/>
-          </w:tcPr>
-          <w:p/>
-        </w:tc>
-      </w:tr>
-      <w:tr>
-        <w:tc>
-          <w:tcPr>
-            <w:tcW w:w="7387" w:type="dxa"/>
-          </w:tcPr>
-          <w:p>
-            <w:pPr>
-              <w:rPr>
-                <w:color w:val="FF0000"/>
-              </w:rPr>
-            </w:pPr>
-            <w:r>
-              <w:rPr>
-                <w:color w:val="FF0000"/>
-              </w:rPr>
-              <w:t>dinsdag 12 april 2016</w:t>
-            </w:r>
-          </w:p>
-        </w:tc>
-        <w:tc>
-          <w:tcPr>
-            <w:tcW w:w="2767" w:type="dxa"/>
-          </w:tcPr>
-          <w:p>
-            <w:pPr>
-              <w:rPr>
-                <w:color w:val="FF0000"/>
-              </w:rPr>
-            </w:pPr>
-          </w:p>
-        </w:tc>
-        <w:tc>
-          <w:tcPr>
-            <w:tcW w:w="4066" w:type="dxa"/>
-          </w:tcPr>
-          <w:p>
-            <w:pPr>
-              <w:rPr>
-                <w:color w:val="FF0000"/>
-              </w:rPr>
-            </w:pPr>
-          </w:p>
-        </w:tc>
-      </w:tr>
-      <w:tr>
-        <w:tc>
-          <w:tcPr>
-            <w:tcW w:w="7387" w:type="dxa"/>
-          </w:tcPr>
-          <w:p>
-            <w:pPr>
-              <w:rPr>
-                <w:color w:val="808080" w:themeColor="background1" w:themeShade="80"/>
-              </w:rPr>
-            </w:pPr>
-            <w:r>
-              <w:rPr>
-                <w:color w:val="808080" w:themeColor="background1" w:themeShade="80"/>
-              </w:rPr>
-              <w:t xml:space="preserve">Settings: Toon Rechten en Rollen + Teams in nested views: Settings container-&gt;userManagement container -&gt; Rechten </w:t>
-            </w:r>
-            <w:r>
-              <w:rPr>
-                <w:color w:val="808080" w:themeColor="background1" w:themeShade="80"/>
-              </w:rPr>
-              <w:t>en Rollen + Teams.</w:t>
-            </w:r>
-          </w:p>
-        </w:tc>
-        <w:tc>
-          <w:tcPr>
-            <w:tcW w:w="2767" w:type="dxa"/>
-          </w:tcPr>
-          <w:p>
-            <w:pPr>
-              <w:rPr>
-                <w:color w:val="808080" w:themeColor="background1" w:themeShade="80"/>
-              </w:rPr>
-            </w:pPr>
-            <w:r>
-              <w:rPr>
-                <w:color w:val="808080" w:themeColor="background1" w:themeShade="80"/>
-              </w:rPr>
-              <w:t>Ok</w:t>
-            </w:r>
-          </w:p>
-        </w:tc>
-        <w:tc>
-          <w:tcPr>
-            <w:tcW w:w="4066" w:type="dxa"/>
-          </w:tcPr>
-          <w:p>
-            <w:pPr>
-              <w:rPr>
-                <w:color w:val="808080" w:themeColor="background1" w:themeShade="80"/>
-              </w:rPr>
-            </w:pPr>
-            <w:r>
-              <w:rPr>
-                <w:color w:val="808080" w:themeColor="background1" w:themeShade="80"/>
-              </w:rPr>
-              <w:t>Probleem : tabs in  panel corresponderen niet met ui–router states</w:t>
-            </w:r>
-          </w:p>
-        </w:tc>
-      </w:tr>
-      <w:tr>
-        <w:tc>
-          <w:tcPr>
-            <w:tcW w:w="7387" w:type="dxa"/>
-          </w:tcPr>
-          <w:p>
-            <w:pPr>
-              <w:rPr>
-                <w:color w:val="808080" w:themeColor="background1" w:themeShade="80"/>
-                <w:lang w:val="en-US"/>
-              </w:rPr>
-            </w:pPr>
-            <w:r>
-              <w:rPr>
-                <w:color w:val="808080" w:themeColor="background1" w:themeShade="80"/>
-                <w:lang w:val="en-US"/>
-              </w:rPr>
-              <w:t>/</w:t>
-            </w:r>
-            <w:proofErr w:type="spellStart"/>
-            <w:r>
-              <w:rPr>
-                <w:color w:val="808080" w:themeColor="background1" w:themeShade="80"/>
-                <w:lang w:val="en-US"/>
-              </w:rPr>
-              <w:t>t</w:t>
-            </w:r>
-            <w:r>
-              <w:rPr>
-                <w:color w:val="808080" w:themeColor="background1" w:themeShade="80"/>
-                <w:lang w:val="en-US"/>
-              </w:rPr>
-              <w:t>rackingdata</w:t>
-            </w:r>
-            <w:proofErr w:type="spellEnd"/>
-            <w:r>
-              <w:rPr>
-                <w:color w:val="808080" w:themeColor="background1" w:themeShade="80"/>
-                <w:lang w:val="en-US"/>
-              </w:rPr>
-              <w:t xml:space="preserve"> </w:t>
-            </w:r>
-            <w:proofErr w:type="spellStart"/>
-            <w:r>
-              <w:rPr>
-                <w:color w:val="808080" w:themeColor="background1" w:themeShade="80"/>
-                <w:lang w:val="en-US"/>
-              </w:rPr>
-              <w:t>geeft</w:t>
-            </w:r>
-            <w:proofErr w:type="spellEnd"/>
-            <w:r>
-              <w:rPr>
-                <w:color w:val="808080" w:themeColor="background1" w:themeShade="80"/>
-                <w:lang w:val="en-US"/>
-              </w:rPr>
-              <w:t xml:space="preserve"> 500 error </w:t>
-            </w:r>
-            <w:proofErr w:type="spellStart"/>
-            <w:r>
-              <w:rPr>
-                <w:color w:val="808080" w:themeColor="background1" w:themeShade="80"/>
-                <w:lang w:val="en-US"/>
-              </w:rPr>
-              <w:t>respons</w:t>
-            </w:r>
-            <w:proofErr w:type="spellEnd"/>
-            <w:r>
-              <w:rPr>
-                <w:color w:val="808080" w:themeColor="background1" w:themeShade="80"/>
-                <w:lang w:val="en-US"/>
-              </w:rPr>
-              <w:t xml:space="preserve"> – backend (CF + </w:t>
-            </w:r>
-            <w:proofErr w:type="spellStart"/>
-            <w:r>
-              <w:rPr>
-                <w:color w:val="808080" w:themeColor="background1" w:themeShade="80"/>
-                <w:lang w:val="en-US"/>
-              </w:rPr>
-              <w:t>SQLServer</w:t>
-            </w:r>
-            <w:proofErr w:type="spellEnd"/>
-            <w:r>
-              <w:rPr>
-                <w:color w:val="808080" w:themeColor="background1" w:themeShade="80"/>
-                <w:lang w:val="en-US"/>
-              </w:rPr>
-              <w:t>)</w:t>
-            </w:r>
-            <w:r>
-              <w:rPr>
-                <w:color w:val="808080" w:themeColor="background1" w:themeShade="80"/>
-                <w:lang w:val="en-US"/>
-              </w:rPr>
-              <w:t xml:space="preserve"> </w:t>
-            </w:r>
-            <w:proofErr w:type="spellStart"/>
-            <w:r>
-              <w:rPr>
-                <w:color w:val="808080" w:themeColor="background1" w:themeShade="80"/>
-                <w:lang w:val="en-US"/>
-              </w:rPr>
-              <w:t>probleem</w:t>
-            </w:r>
-            <w:proofErr w:type="spellEnd"/>
+              <w:t xml:space="preserve"> probleem</w:t>
+            </w:r>
           </w:p>
         </w:tc>
         <w:tc>
@@ -1934,69 +1740,12 @@
                 <w:lang w:val="en-US"/>
               </w:rPr>
             </w:pPr>
-            <w:proofErr w:type="gramStart"/>
             <w:r>
               <w:rPr>
                 <w:color w:val="808080" w:themeColor="background1" w:themeShade="80"/>
                 <w:lang w:val="en-US"/>
               </w:rPr>
-              <w:t>Teams</w:t>
-            </w:r>
-            <w:proofErr w:type="gramEnd"/>
-            <w:r>
-              <w:rPr>
-                <w:color w:val="808080" w:themeColor="background1" w:themeShade="80"/>
-                <w:lang w:val="en-US"/>
-              </w:rPr>
-              <w:t xml:space="preserve"> </w:t>
-            </w:r>
-            <w:proofErr w:type="spellStart"/>
-            <w:r>
-              <w:rPr>
-                <w:color w:val="808080" w:themeColor="background1" w:themeShade="80"/>
-                <w:lang w:val="en-US"/>
-              </w:rPr>
-              <w:t>detailView</w:t>
-            </w:r>
-            <w:proofErr w:type="spellEnd"/>
-            <w:r>
-              <w:rPr>
-                <w:color w:val="808080" w:themeColor="background1" w:themeShade="80"/>
-                <w:lang w:val="en-US"/>
-              </w:rPr>
-              <w:t xml:space="preserve">: </w:t>
-            </w:r>
-            <w:proofErr w:type="spellStart"/>
-            <w:r>
-              <w:rPr>
-                <w:color w:val="808080" w:themeColor="background1" w:themeShade="80"/>
-                <w:lang w:val="en-US"/>
-              </w:rPr>
-              <w:t>discussie</w:t>
-            </w:r>
-            <w:proofErr w:type="spellEnd"/>
-            <w:r>
-              <w:rPr>
-                <w:color w:val="808080" w:themeColor="background1" w:themeShade="80"/>
-                <w:lang w:val="en-US"/>
-              </w:rPr>
-              <w:t xml:space="preserve"> met BC over Taffy </w:t>
-            </w:r>
-            <w:proofErr w:type="spellStart"/>
-            <w:r>
-              <w:rPr>
-                <w:color w:val="808080" w:themeColor="background1" w:themeShade="80"/>
-                <w:lang w:val="en-US"/>
-              </w:rPr>
-              <w:t>Api</w:t>
-            </w:r>
-            <w:proofErr w:type="spellEnd"/>
-            <w:r>
-              <w:rPr>
-                <w:color w:val="808080" w:themeColor="background1" w:themeShade="80"/>
-                <w:lang w:val="en-US"/>
-              </w:rPr>
-              <w:t xml:space="preserve"> response.</w:t>
+              <w:t>Teams detailView: discussie met BC over Taffy Api response.</w:t>
             </w:r>
           </w:p>
         </w:tc>
@@ -2147,85 +1896,12 @@
                 <w:lang w:val="en-US" w:eastAsia="nl-NL"/>
               </w:rPr>
             </w:pPr>
-            <w:proofErr w:type="spellStart"/>
             <w:r>
               <w:rPr>
                 <w:color w:val="808080" w:themeColor="background1" w:themeShade="80"/>
                 <w:lang w:val="en-US"/>
               </w:rPr>
-              <w:t>UserManagementController</w:t>
-            </w:r>
-            <w:proofErr w:type="spellEnd"/>
-            <w:r>
-              <w:rPr>
-                <w:color w:val="808080" w:themeColor="background1" w:themeShade="80"/>
-                <w:lang w:val="en-US"/>
-              </w:rPr>
-              <w:t xml:space="preserve">: </w:t>
-            </w:r>
-            <w:proofErr w:type="spellStart"/>
-            <w:r>
-              <w:rPr>
-                <w:color w:val="808080" w:themeColor="background1" w:themeShade="80"/>
-                <w:lang w:val="en-US"/>
-              </w:rPr>
-              <w:t>bepaal</w:t>
-            </w:r>
-            <w:proofErr w:type="spellEnd"/>
-            <w:r>
-              <w:rPr>
-                <w:color w:val="808080" w:themeColor="background1" w:themeShade="80"/>
-                <w:lang w:val="en-US"/>
-              </w:rPr>
-              <w:t xml:space="preserve"> active tab </w:t>
-            </w:r>
-            <w:proofErr w:type="spellStart"/>
-            <w:r>
-              <w:rPr>
-                <w:color w:val="808080" w:themeColor="background1" w:themeShade="80"/>
-                <w:lang w:val="en-US"/>
-              </w:rPr>
-              <w:t>a.h.v</w:t>
-            </w:r>
-            <w:proofErr w:type="spellEnd"/>
-            <w:r>
-              <w:rPr>
-                <w:color w:val="808080" w:themeColor="background1" w:themeShade="80"/>
-                <w:lang w:val="en-US"/>
-              </w:rPr>
-              <w:t xml:space="preserve">. current state; userManagementContainer.html: active = </w:t>
-            </w:r>
-            <w:proofErr w:type="spellStart"/>
-            <w:r>
-              <w:rPr>
-                <w:color w:val="808080" w:themeColor="background1" w:themeShade="80"/>
-                <w:lang w:val="en-US"/>
-              </w:rPr>
-              <w:t>uib_tabset</w:t>
-            </w:r>
-            <w:proofErr w:type="spellEnd"/>
-            <w:r>
-              <w:rPr>
-                <w:color w:val="808080" w:themeColor="background1" w:themeShade="80"/>
-                <w:lang w:val="en-US"/>
-              </w:rPr>
-              <w:t xml:space="preserve"> property </w:t>
-            </w:r>
-            <w:proofErr w:type="spellStart"/>
-            <w:r>
-              <w:rPr>
-                <w:color w:val="808080" w:themeColor="background1" w:themeShade="80"/>
-                <w:lang w:val="en-US"/>
-              </w:rPr>
-              <w:t>en</w:t>
-            </w:r>
-            <w:proofErr w:type="spellEnd"/>
-            <w:r>
-              <w:rPr>
-                <w:color w:val="808080" w:themeColor="background1" w:themeShade="80"/>
-                <w:lang w:val="en-US"/>
-              </w:rPr>
-              <w:t xml:space="preserve"> index van active tab</w:t>
+              <w:t>UserManagementController: bepaal active tab a.h.v. current state; userManagementContainer.html: active = uib_tabset property en index van active tab</w:t>
             </w:r>
           </w:p>
         </w:tc>
@@ -2952,39 +2628,8 @@
                 <w:sz w:val="22"/>
                 <w:szCs w:val="22"/>
               </w:rPr>
-              <w:t xml:space="preserve">API Response was </w:t>
-            </w:r>
-            <w:proofErr w:type="spellStart"/>
-            <w:r>
-              <w:rPr>
-                <w:rFonts w:asciiTheme="minorHAnsi" w:eastAsiaTheme="minorHAnsi" w:hAnsiTheme="minorHAnsi" w:cstheme="minorBidi"/>
-                <w:color w:val="808080" w:themeColor="background1" w:themeShade="80"/>
-                <w:sz w:val="22"/>
-                <w:szCs w:val="22"/>
-              </w:rPr>
-              <w:t>toch</w:t>
-            </w:r>
-            <w:proofErr w:type="spellEnd"/>
-            <w:r>
-              <w:rPr>
-                <w:rFonts w:asciiTheme="minorHAnsi" w:eastAsiaTheme="minorHAnsi" w:hAnsiTheme="minorHAnsi" w:cstheme="minorBidi"/>
-                <w:color w:val="808080" w:themeColor="background1" w:themeShade="80"/>
-                <w:sz w:val="22"/>
-                <w:szCs w:val="22"/>
-              </w:rPr>
-              <w:t xml:space="preserve"> </w:t>
-            </w:r>
-            <w:proofErr w:type="spellStart"/>
-            <w:r>
-              <w:rPr>
-                <w:rFonts w:asciiTheme="minorHAnsi" w:eastAsiaTheme="minorHAnsi" w:hAnsiTheme="minorHAnsi" w:cstheme="minorBidi"/>
-                <w:color w:val="808080" w:themeColor="background1" w:themeShade="80"/>
-                <w:sz w:val="22"/>
-                <w:szCs w:val="22"/>
-              </w:rPr>
-              <w:t>compleet</w:t>
-            </w:r>
-            <w:proofErr w:type="spellEnd"/>
+              <w:t>API Response was toch compleet</w:t>
+            </w:r>
           </w:p>
         </w:tc>
       </w:tr>
@@ -5209,67 +4854,7 @@
                 <w:sz w:val="22"/>
                 <w:szCs w:val="22"/>
               </w:rPr>
-              <w:t>Settings-</w:t>
-            </w:r>
-            <w:proofErr w:type="spellStart"/>
-            <w:r>
-              <w:rPr>
-                <w:rFonts w:asciiTheme="minorHAnsi" w:eastAsiaTheme="minorHAnsi" w:hAnsiTheme="minorHAnsi" w:cstheme="minorBidi"/>
-                <w:color w:val="808080" w:themeColor="background1" w:themeShade="80"/>
-                <w:sz w:val="22"/>
-                <w:szCs w:val="22"/>
-              </w:rPr>
-              <w:t>Gebruikersbeheer</w:t>
-            </w:r>
-            <w:proofErr w:type="spellEnd"/>
-            <w:r>
-              <w:rPr>
-                <w:rFonts w:asciiTheme="minorHAnsi" w:eastAsiaTheme="minorHAnsi" w:hAnsiTheme="minorHAnsi" w:cstheme="minorBidi"/>
-                <w:color w:val="808080" w:themeColor="background1" w:themeShade="80"/>
-                <w:sz w:val="22"/>
-                <w:szCs w:val="22"/>
-              </w:rPr>
-              <w:t xml:space="preserve">-Teams: </w:t>
-            </w:r>
-            <w:proofErr w:type="spellStart"/>
-            <w:r>
-              <w:rPr>
-                <w:rFonts w:asciiTheme="minorHAnsi" w:eastAsiaTheme="minorHAnsi" w:hAnsiTheme="minorHAnsi" w:cstheme="minorBidi"/>
-                <w:color w:val="808080" w:themeColor="background1" w:themeShade="80"/>
-                <w:sz w:val="22"/>
-                <w:szCs w:val="22"/>
-              </w:rPr>
-              <w:t>detailView</w:t>
-            </w:r>
-            <w:proofErr w:type="spellEnd"/>
-            <w:r>
-              <w:rPr>
-                <w:rFonts w:asciiTheme="minorHAnsi" w:eastAsiaTheme="minorHAnsi" w:hAnsiTheme="minorHAnsi" w:cstheme="minorBidi"/>
-                <w:color w:val="808080" w:themeColor="background1" w:themeShade="80"/>
-                <w:sz w:val="22"/>
-                <w:szCs w:val="22"/>
-              </w:rPr>
-              <w:t xml:space="preserve">: </w:t>
-            </w:r>
-            <w:proofErr w:type="spellStart"/>
-            <w:r>
-              <w:rPr>
-                <w:rFonts w:asciiTheme="minorHAnsi" w:eastAsiaTheme="minorHAnsi" w:hAnsiTheme="minorHAnsi" w:cstheme="minorBidi"/>
-                <w:color w:val="808080" w:themeColor="background1" w:themeShade="80"/>
-                <w:sz w:val="22"/>
-                <w:szCs w:val="22"/>
-              </w:rPr>
-              <w:t>confirmPassword</w:t>
-            </w:r>
-            <w:proofErr w:type="spellEnd"/>
-            <w:r>
-              <w:rPr>
-                <w:rFonts w:asciiTheme="minorHAnsi" w:eastAsiaTheme="minorHAnsi" w:hAnsiTheme="minorHAnsi" w:cstheme="minorBidi"/>
-                <w:color w:val="808080" w:themeColor="background1" w:themeShade="80"/>
-                <w:sz w:val="22"/>
-                <w:szCs w:val="22"/>
-              </w:rPr>
-              <w:t xml:space="preserve"> check</w:t>
+              <w:t>Settings-Gebruikersbeheer-Teams: detailView: confirmPassword check</w:t>
             </w:r>
           </w:p>
         </w:tc>
@@ -6068,23 +5653,13 @@
                 <w:szCs w:val="22"/>
               </w:rPr>
             </w:pPr>
-            <w:proofErr w:type="spellStart"/>
-            <w:r>
-              <w:rPr>
-                <w:rFonts w:asciiTheme="minorHAnsi" w:eastAsiaTheme="minorHAnsi" w:hAnsiTheme="minorHAnsi" w:cstheme="minorBidi"/>
-                <w:sz w:val="22"/>
-                <w:szCs w:val="22"/>
-              </w:rPr>
-              <w:t>Gewijzigd</w:t>
-            </w:r>
-            <w:proofErr w:type="spellEnd"/>
-            <w:r>
-              <w:rPr>
-                <w:rFonts w:asciiTheme="minorHAnsi" w:eastAsiaTheme="minorHAnsi" w:hAnsiTheme="minorHAnsi" w:cstheme="minorBidi"/>
-                <w:sz w:val="22"/>
-                <w:szCs w:val="22"/>
-              </w:rPr>
-              <w:t xml:space="preserve">: </w:t>
+            <w:r>
+              <w:rPr>
+                <w:rFonts w:asciiTheme="minorHAnsi" w:eastAsiaTheme="minorHAnsi" w:hAnsiTheme="minorHAnsi" w:cstheme="minorBidi"/>
+                <w:sz w:val="22"/>
+                <w:szCs w:val="22"/>
+              </w:rPr>
+              <w:t xml:space="preserve">Gewijzigd: </w:t>
             </w:r>
             <w:r>
               <w:rPr>
@@ -6108,25 +5683,7 @@
                 <w:sz w:val="22"/>
                 <w:szCs w:val="22"/>
               </w:rPr>
-              <w:t xml:space="preserve">, team, </w:t>
-            </w:r>
-            <w:proofErr w:type="spellStart"/>
-            <w:r>
-              <w:rPr>
-                <w:rFonts w:asciiTheme="minorHAnsi" w:eastAsiaTheme="minorHAnsi" w:hAnsiTheme="minorHAnsi" w:cstheme="minorBidi"/>
-                <w:sz w:val="22"/>
-                <w:szCs w:val="22"/>
-              </w:rPr>
-              <w:t>jobDomain</w:t>
-            </w:r>
-            <w:proofErr w:type="spellEnd"/>
-            <w:r>
-              <w:rPr>
-                <w:rFonts w:asciiTheme="minorHAnsi" w:eastAsiaTheme="minorHAnsi" w:hAnsiTheme="minorHAnsi" w:cstheme="minorBidi"/>
-                <w:sz w:val="22"/>
-                <w:szCs w:val="22"/>
-              </w:rPr>
-              <w:t>, translation,</w:t>
+              <w:t>, team, jobDomain, translation,</w:t>
             </w:r>
             <w:r>
               <w:rPr>
@@ -6991,19 +6548,8 @@
                 <w:szCs w:val="18"/>
                 <w:lang w:val="en-US"/>
               </w:rPr>
-              <w:t xml:space="preserve"> module </w:t>
-            </w:r>
-            <w:proofErr w:type="spellStart"/>
-            <w:r>
-              <w:rPr>
-                <w:rFonts w:ascii="Segoe UI" w:eastAsia="Times New Roman" w:hAnsi="Segoe UI" w:cs="Segoe UI"/>
-                <w:sz w:val="18"/>
-                <w:szCs w:val="18"/>
-                <w:lang w:val="en-US"/>
-              </w:rPr>
-              <w:t>implementeren</w:t>
-            </w:r>
-            <w:proofErr w:type="spellEnd"/>
+              <w:t xml:space="preserve"> module implementeren</w:t>
+            </w:r>
             <w:r>
               <w:rPr>
                 <w:rFonts w:ascii="Segoe UI" w:eastAsia="Times New Roman" w:hAnsi="Segoe UI" w:cs="Segoe UI"/>
@@ -7082,7 +6628,6 @@
                 <w:lang w:val="en-US"/>
               </w:rPr>
             </w:pPr>
-            <w:proofErr w:type="spellStart"/>
             <w:r>
               <w:rPr>
                 <w:rFonts w:ascii="Segoe UI" w:eastAsia="Times New Roman" w:hAnsi="Segoe UI" w:cs="Segoe UI"/>
@@ -7091,18 +6636,7 @@
                 <w:szCs w:val="18"/>
                 <w:lang w:val="en-US"/>
               </w:rPr>
-              <w:t>Zaterdag</w:t>
-            </w:r>
-            <w:proofErr w:type="spellEnd"/>
-            <w:r>
-              <w:rPr>
-                <w:rFonts w:ascii="Segoe UI" w:eastAsia="Times New Roman" w:hAnsi="Segoe UI" w:cs="Segoe UI"/>
-                <w:color w:val="FF0000"/>
-                <w:sz w:val="18"/>
-                <w:szCs w:val="18"/>
-                <w:lang w:val="en-US"/>
-              </w:rPr>
-              <w:t>, 14 Mei, 2016</w:t>
+              <w:t>Zaterdag, 14 Mei, 2016</w:t>
             </w:r>
             <w:r>
               <w:rPr>
@@ -7250,7 +6784,6 @@
                 <w:lang w:val="en-US"/>
               </w:rPr>
             </w:pPr>
-            <w:proofErr w:type="spellStart"/>
             <w:r>
               <w:rPr>
                 <w:rFonts w:ascii="Segoe UI" w:eastAsia="Times New Roman" w:hAnsi="Segoe UI" w:cs="Segoe UI"/>
@@ -7279,18 +6812,7 @@
                 <w:szCs w:val="18"/>
                 <w:lang w:val="en-US"/>
               </w:rPr>
-              <w:t>dag</w:t>
-            </w:r>
-            <w:proofErr w:type="spellEnd"/>
-            <w:r>
-              <w:rPr>
-                <w:rFonts w:ascii="Segoe UI" w:eastAsia="Times New Roman" w:hAnsi="Segoe UI" w:cs="Segoe UI"/>
-                <w:color w:val="FF0000"/>
-                <w:sz w:val="18"/>
-                <w:szCs w:val="18"/>
-                <w:lang w:val="en-US"/>
-              </w:rPr>
-              <w:t>, 1</w:t>
+              <w:t>dag, 1</w:t>
             </w:r>
             <w:r>
               <w:rPr>
@@ -7800,27 +7322,7 @@
                 <w:szCs w:val="18"/>
                 <w:lang w:val="en-US"/>
               </w:rPr>
-              <w:t xml:space="preserve">Multiple select met Angular </w:t>
-            </w:r>
-            <w:proofErr w:type="spellStart"/>
-            <w:r>
-              <w:rPr>
-                <w:rFonts w:ascii="Segoe UI" w:eastAsia="Times New Roman" w:hAnsi="Segoe UI" w:cs="Segoe UI"/>
-                <w:sz w:val="18"/>
-                <w:szCs w:val="18"/>
-                <w:lang w:val="en-US"/>
-              </w:rPr>
-              <w:t>ui</w:t>
-            </w:r>
-            <w:proofErr w:type="spellEnd"/>
-            <w:r>
-              <w:rPr>
-                <w:rFonts w:ascii="Segoe UI" w:eastAsia="Times New Roman" w:hAnsi="Segoe UI" w:cs="Segoe UI"/>
-                <w:sz w:val="18"/>
-                <w:szCs w:val="18"/>
-                <w:lang w:val="en-US"/>
-              </w:rPr>
-              <w:t xml:space="preserve">-router (https://github.com/angular-ui/ui-select/wiki). </w:t>
+              <w:t xml:space="preserve">Multiple select met Angular ui-router (https://github.com/angular-ui/ui-select/wiki). </w:t>
             </w:r>
             <w:r>
               <w:rPr>
@@ -8326,47 +7828,7 @@
                 <w:szCs w:val="18"/>
                 <w:lang w:val="en-US"/>
               </w:rPr>
-              <w:t>-</w:t>
-            </w:r>
-            <w:proofErr w:type="spellStart"/>
-            <w:r>
-              <w:rPr>
-                <w:rFonts w:ascii="Segoe UI" w:eastAsia="Times New Roman" w:hAnsi="Segoe UI" w:cs="Segoe UI"/>
-                <w:sz w:val="18"/>
-                <w:szCs w:val="18"/>
-                <w:lang w:val="en-US"/>
-              </w:rPr>
-              <w:t>Jobdomains</w:t>
-            </w:r>
-            <w:proofErr w:type="spellEnd"/>
-            <w:r>
-              <w:rPr>
-                <w:rFonts w:ascii="Segoe UI" w:eastAsia="Times New Roman" w:hAnsi="Segoe UI" w:cs="Segoe UI"/>
-                <w:sz w:val="18"/>
-                <w:szCs w:val="18"/>
-                <w:lang w:val="en-US"/>
-              </w:rPr>
-              <w:t xml:space="preserve">-Edit multiple select </w:t>
-            </w:r>
-            <w:proofErr w:type="spellStart"/>
-            <w:r>
-              <w:rPr>
-                <w:rFonts w:ascii="Segoe UI" w:eastAsia="Times New Roman" w:hAnsi="Segoe UI" w:cs="Segoe UI"/>
-                <w:sz w:val="18"/>
-                <w:szCs w:val="18"/>
-                <w:lang w:val="en-US"/>
-              </w:rPr>
-              <w:t>fixen</w:t>
-            </w:r>
-            <w:proofErr w:type="spellEnd"/>
-            <w:r>
-              <w:rPr>
-                <w:rFonts w:ascii="Segoe UI" w:eastAsia="Times New Roman" w:hAnsi="Segoe UI" w:cs="Segoe UI"/>
-                <w:sz w:val="18"/>
-                <w:szCs w:val="18"/>
-                <w:lang w:val="en-US"/>
-              </w:rPr>
-              <w:t>;</w:t>
+              <w:t>-Jobdomains-Edit multiple select fixen;</w:t>
             </w:r>
           </w:p>
         </w:tc>
@@ -10100,87 +9562,7 @@
                 <w:szCs w:val="18"/>
                 <w:lang w:val="en-US"/>
               </w:rPr>
-              <w:t xml:space="preserve">Toon </w:t>
-            </w:r>
-            <w:proofErr w:type="spellStart"/>
-            <w:r>
-              <w:rPr>
-                <w:rFonts w:ascii="Segoe UI" w:eastAsia="Times New Roman" w:hAnsi="Segoe UI" w:cs="Segoe UI"/>
-                <w:sz w:val="18"/>
-                <w:szCs w:val="18"/>
-                <w:lang w:val="en-US"/>
-              </w:rPr>
-              <w:t>job.city</w:t>
-            </w:r>
-            <w:proofErr w:type="spellEnd"/>
-            <w:r>
-              <w:rPr>
-                <w:rFonts w:ascii="Segoe UI" w:eastAsia="Times New Roman" w:hAnsi="Segoe UI" w:cs="Segoe UI"/>
-                <w:sz w:val="18"/>
-                <w:szCs w:val="18"/>
-                <w:lang w:val="en-US"/>
-              </w:rPr>
-              <w:t xml:space="preserve">| </w:t>
-            </w:r>
-            <w:proofErr w:type="spellStart"/>
-            <w:r>
-              <w:rPr>
-                <w:rFonts w:ascii="Segoe UI" w:eastAsia="Times New Roman" w:hAnsi="Segoe UI" w:cs="Segoe UI"/>
-                <w:sz w:val="18"/>
-                <w:szCs w:val="18"/>
-                <w:lang w:val="en-US"/>
-              </w:rPr>
-              <w:t>countryName</w:t>
-            </w:r>
-            <w:proofErr w:type="spellEnd"/>
-            <w:r>
-              <w:rPr>
-                <w:rFonts w:ascii="Segoe UI" w:eastAsia="Times New Roman" w:hAnsi="Segoe UI" w:cs="Segoe UI"/>
-                <w:sz w:val="18"/>
-                <w:szCs w:val="18"/>
-                <w:lang w:val="en-US"/>
-              </w:rPr>
-              <w:t xml:space="preserve"> | </w:t>
-            </w:r>
-            <w:proofErr w:type="spellStart"/>
-            <w:r>
-              <w:rPr>
-                <w:rFonts w:ascii="Segoe UI" w:eastAsia="Times New Roman" w:hAnsi="Segoe UI" w:cs="Segoe UI"/>
-                <w:sz w:val="18"/>
-                <w:szCs w:val="18"/>
-                <w:lang w:val="en-US"/>
-              </w:rPr>
-              <w:t>formatHours</w:t>
-            </w:r>
-            <w:proofErr w:type="spellEnd"/>
-            <w:r>
-              <w:rPr>
-                <w:rFonts w:ascii="Segoe UI" w:eastAsia="Times New Roman" w:hAnsi="Segoe UI" w:cs="Segoe UI"/>
-                <w:sz w:val="18"/>
-                <w:szCs w:val="18"/>
-                <w:lang w:val="en-US"/>
-              </w:rPr>
-              <w:t>(</w:t>
-            </w:r>
-            <w:proofErr w:type="spellStart"/>
-            <w:r>
-              <w:rPr>
-                <w:rFonts w:ascii="Segoe UI" w:eastAsia="Times New Roman" w:hAnsi="Segoe UI" w:cs="Segoe UI"/>
-                <w:sz w:val="18"/>
-                <w:szCs w:val="18"/>
-                <w:lang w:val="en-US"/>
-              </w:rPr>
-              <w:t>data.job.hours</w:t>
-            </w:r>
-            <w:proofErr w:type="spellEnd"/>
-            <w:r>
-              <w:rPr>
-                <w:rFonts w:ascii="Segoe UI" w:eastAsia="Times New Roman" w:hAnsi="Segoe UI" w:cs="Segoe UI"/>
-                <w:sz w:val="18"/>
-                <w:szCs w:val="18"/>
-                <w:lang w:val="en-US"/>
-              </w:rPr>
-              <w:t>)</w:t>
+              <w:t>Toon job.city| countryName | formatHours(data.job.hours)</w:t>
             </w:r>
           </w:p>
         </w:tc>
@@ -11770,7 +11152,6 @@
                 <w:szCs w:val="18"/>
               </w:rPr>
             </w:pPr>
-            <w:proofErr w:type="spellStart"/>
             <w:r>
               <w:rPr>
                 <w:rFonts w:ascii="Segoe UI" w:hAnsi="Segoe UI" w:cs="Segoe UI"/>
@@ -11787,7 +11168,6 @@
               </w:rPr>
               <w:t>fff</w:t>
             </w:r>
-            <w:proofErr w:type="spellEnd"/>
             <w:r>
               <w:rPr>
                 <w:rFonts w:ascii="Segoe UI" w:hAnsi="Segoe UI" w:cs="Segoe UI"/>
@@ -12577,17 +11957,613 @@
                 <w:lang w:val="nl-NL"/>
               </w:rPr>
             </w:pPr>
-            <w:r>
+            <w:hyperlink r:id="rId8" w:history="1">
+              <w:r>
+                <w:rPr>
+                  <w:rStyle w:val="Hyperlink"/>
+                  <w:rFonts w:ascii="Segoe UI" w:hAnsi="Segoe UI" w:cs="Segoe UI"/>
+                  <w:sz w:val="18"/>
+                  <w:szCs w:val="18"/>
+                  <w:lang w:val="nl-NL"/>
+                </w:rPr>
+                <w:t>http://apiworkbench.com/</w:t>
+              </w:r>
+            </w:hyperlink>
+          </w:p>
+        </w:tc>
+      </w:tr>
+      <w:tr>
+        <w:trPr>
+          <w:trHeight w:val="79"/>
+        </w:trPr>
+        <w:tc>
+          <w:tcPr>
+            <w:tcW w:w="7387" w:type="dxa"/>
+          </w:tcPr>
+          <w:p>
+            <w:pPr>
+              <w:shd w:val="clear" w:color="auto" w:fill="FFFFFF"/>
+              <w:tabs>
+                <w:tab w:val="left" w:pos="916"/>
+                <w:tab w:val="left" w:pos="1832"/>
+                <w:tab w:val="left" w:pos="2748"/>
+                <w:tab w:val="left" w:pos="3664"/>
+                <w:tab w:val="left" w:pos="4580"/>
+                <w:tab w:val="left" w:pos="5496"/>
+                <w:tab w:val="left" w:pos="6412"/>
+                <w:tab w:val="left" w:pos="7328"/>
+                <w:tab w:val="left" w:pos="8244"/>
+                <w:tab w:val="left" w:pos="9160"/>
+                <w:tab w:val="left" w:pos="10076"/>
+                <w:tab w:val="left" w:pos="10992"/>
+                <w:tab w:val="left" w:pos="11908"/>
+                <w:tab w:val="left" w:pos="12824"/>
+                <w:tab w:val="left" w:pos="13740"/>
+                <w:tab w:val="left" w:pos="14656"/>
+              </w:tabs>
+              <w:rPr>
+                <w:rFonts w:ascii="Segoe UI" w:eastAsia="Times New Roman" w:hAnsi="Segoe UI" w:cs="Segoe UI"/>
+                <w:color w:val="FF0000"/>
+                <w:sz w:val="18"/>
+                <w:szCs w:val="18"/>
+              </w:rPr>
+            </w:pPr>
+            <w:r>
+              <w:rPr>
+                <w:rFonts w:ascii="Segoe UI" w:eastAsia="Times New Roman" w:hAnsi="Segoe UI" w:cs="Segoe UI"/>
+                <w:color w:val="FF0000"/>
+                <w:sz w:val="18"/>
+                <w:szCs w:val="18"/>
+              </w:rPr>
+              <w:t>donderdag 17 juni 2016</w:t>
+            </w:r>
+          </w:p>
+        </w:tc>
+        <w:tc>
+          <w:tcPr>
+            <w:tcW w:w="2767" w:type="dxa"/>
+          </w:tcPr>
+          <w:p>
+            <w:pPr>
+              <w:rPr>
+                <w:rFonts w:ascii="Segoe UI" w:eastAsia="Times New Roman" w:hAnsi="Segoe UI" w:cs="Segoe UI"/>
+                <w:color w:val="FF0000"/>
+                <w:sz w:val="18"/>
+                <w:szCs w:val="18"/>
+              </w:rPr>
+            </w:pPr>
+          </w:p>
+        </w:tc>
+        <w:tc>
+          <w:tcPr>
+            <w:tcW w:w="4066" w:type="dxa"/>
+          </w:tcPr>
+          <w:p>
+            <w:pPr>
+              <w:pStyle w:val="HTMLPreformatted"/>
+              <w:shd w:val="clear" w:color="auto" w:fill="FFFFFF"/>
               <w:rPr>
                 <w:rFonts w:ascii="Segoe UI" w:hAnsi="Segoe UI" w:cs="Segoe UI"/>
-                <w:sz w:val="18"/>
-                <w:szCs w:val="18"/>
-                <w:lang w:val="nl-NL"/>
-              </w:rPr>
-              <w:t>http://apiworkbench.com/</w:t>
-            </w:r>
+                <w:color w:val="FF0000"/>
+                <w:sz w:val="18"/>
+                <w:szCs w:val="18"/>
+                <w:lang w:val="nl-NL"/>
+              </w:rPr>
+            </w:pPr>
+          </w:p>
+        </w:tc>
+      </w:tr>
+      <w:tr>
+        <w:trPr>
+          <w:trHeight w:val="79"/>
+        </w:trPr>
+        <w:tc>
+          <w:tcPr>
+            <w:tcW w:w="7387" w:type="dxa"/>
+          </w:tcPr>
+          <w:p>
+            <w:pPr>
+              <w:shd w:val="clear" w:color="auto" w:fill="FFFFFF"/>
+              <w:tabs>
+                <w:tab w:val="left" w:pos="916"/>
+                <w:tab w:val="left" w:pos="1832"/>
+                <w:tab w:val="left" w:pos="2748"/>
+                <w:tab w:val="left" w:pos="3664"/>
+                <w:tab w:val="left" w:pos="4580"/>
+                <w:tab w:val="left" w:pos="5496"/>
+                <w:tab w:val="left" w:pos="6412"/>
+                <w:tab w:val="left" w:pos="7328"/>
+                <w:tab w:val="left" w:pos="8244"/>
+                <w:tab w:val="left" w:pos="9160"/>
+                <w:tab w:val="left" w:pos="10076"/>
+                <w:tab w:val="left" w:pos="10992"/>
+                <w:tab w:val="left" w:pos="11908"/>
+                <w:tab w:val="left" w:pos="12824"/>
+                <w:tab w:val="left" w:pos="13740"/>
+                <w:tab w:val="left" w:pos="14656"/>
+              </w:tabs>
+              <w:rPr>
+                <w:rFonts w:ascii="Segoe UI" w:eastAsia="Times New Roman" w:hAnsi="Segoe UI" w:cs="Segoe UI"/>
+                <w:sz w:val="18"/>
+                <w:szCs w:val="18"/>
+              </w:rPr>
+            </w:pPr>
+            <w:r>
+              <w:rPr>
+                <w:rFonts w:ascii="Segoe UI" w:eastAsia="Times New Roman" w:hAnsi="Segoe UI" w:cs="Segoe UI"/>
+                <w:sz w:val="18"/>
+                <w:szCs w:val="18"/>
+              </w:rPr>
+              <w:t>HRMatches Api: Raml definitie file maken van alle gebuikte Api endpoints</w:t>
+            </w:r>
+          </w:p>
+        </w:tc>
+        <w:tc>
+          <w:tcPr>
+            <w:tcW w:w="2767" w:type="dxa"/>
+          </w:tcPr>
+          <w:p>
+            <w:pPr>
+              <w:rPr>
+                <w:rFonts w:ascii="Segoe UI" w:eastAsia="Times New Roman" w:hAnsi="Segoe UI" w:cs="Segoe UI"/>
+                <w:sz w:val="18"/>
+                <w:szCs w:val="18"/>
+              </w:rPr>
+            </w:pPr>
+          </w:p>
+        </w:tc>
+        <w:tc>
+          <w:tcPr>
+            <w:tcW w:w="4066" w:type="dxa"/>
+          </w:tcPr>
+          <w:p>
+            <w:pPr>
+              <w:pStyle w:val="HTMLPreformatted"/>
+              <w:shd w:val="clear" w:color="auto" w:fill="FFFFFF"/>
+              <w:rPr>
+                <w:rFonts w:ascii="Segoe UI" w:hAnsi="Segoe UI" w:cs="Segoe UI"/>
+                <w:sz w:val="18"/>
+                <w:szCs w:val="18"/>
+                <w:lang w:val="nl-NL"/>
+              </w:rPr>
+            </w:pPr>
+          </w:p>
+        </w:tc>
+      </w:tr>
+      <w:tr>
+        <w:trPr>
+          <w:trHeight w:val="79"/>
+        </w:trPr>
+        <w:tc>
+          <w:tcPr>
+            <w:tcW w:w="7387" w:type="dxa"/>
+          </w:tcPr>
+          <w:p>
+            <w:pPr>
+              <w:shd w:val="clear" w:color="auto" w:fill="FFFFFF"/>
+              <w:tabs>
+                <w:tab w:val="left" w:pos="916"/>
+                <w:tab w:val="left" w:pos="1832"/>
+                <w:tab w:val="left" w:pos="2748"/>
+                <w:tab w:val="left" w:pos="3664"/>
+                <w:tab w:val="left" w:pos="4580"/>
+                <w:tab w:val="left" w:pos="5496"/>
+                <w:tab w:val="left" w:pos="6412"/>
+                <w:tab w:val="left" w:pos="7328"/>
+                <w:tab w:val="left" w:pos="8244"/>
+                <w:tab w:val="left" w:pos="9160"/>
+                <w:tab w:val="left" w:pos="10076"/>
+                <w:tab w:val="left" w:pos="10992"/>
+                <w:tab w:val="left" w:pos="11908"/>
+                <w:tab w:val="left" w:pos="12824"/>
+                <w:tab w:val="left" w:pos="13740"/>
+                <w:tab w:val="left" w:pos="14656"/>
+              </w:tabs>
+              <w:rPr>
+                <w:rFonts w:ascii="Segoe UI" w:eastAsia="Times New Roman" w:hAnsi="Segoe UI" w:cs="Segoe UI"/>
+                <w:color w:val="FF0000"/>
+                <w:sz w:val="18"/>
+                <w:szCs w:val="18"/>
+              </w:rPr>
+            </w:pPr>
+            <w:r>
+              <w:rPr>
+                <w:rFonts w:ascii="Segoe UI" w:eastAsia="Times New Roman" w:hAnsi="Segoe UI" w:cs="Segoe UI"/>
+                <w:color w:val="FF0000"/>
+                <w:sz w:val="18"/>
+                <w:szCs w:val="18"/>
+              </w:rPr>
+              <w:t>vrijdag 17 juni 2016</w:t>
+            </w:r>
+          </w:p>
+        </w:tc>
+        <w:tc>
+          <w:tcPr>
+            <w:tcW w:w="2767" w:type="dxa"/>
+          </w:tcPr>
+          <w:p>
+            <w:pPr>
+              <w:rPr>
+                <w:rFonts w:ascii="Segoe UI" w:eastAsia="Times New Roman" w:hAnsi="Segoe UI" w:cs="Segoe UI"/>
+                <w:color w:val="FF0000"/>
+                <w:sz w:val="18"/>
+                <w:szCs w:val="18"/>
+              </w:rPr>
+            </w:pPr>
+          </w:p>
+        </w:tc>
+        <w:tc>
+          <w:tcPr>
+            <w:tcW w:w="4066" w:type="dxa"/>
+          </w:tcPr>
+          <w:p>
+            <w:pPr>
+              <w:pStyle w:val="HTMLPreformatted"/>
+              <w:shd w:val="clear" w:color="auto" w:fill="FFFFFF"/>
+              <w:rPr>
+                <w:rFonts w:ascii="Segoe UI" w:hAnsi="Segoe UI" w:cs="Segoe UI"/>
+                <w:color w:val="FF0000"/>
+                <w:sz w:val="18"/>
+                <w:szCs w:val="18"/>
+                <w:lang w:val="nl-NL"/>
+              </w:rPr>
+            </w:pPr>
+          </w:p>
+        </w:tc>
+      </w:tr>
+      <w:tr>
+        <w:trPr>
+          <w:trHeight w:val="79"/>
+        </w:trPr>
+        <w:tc>
+          <w:tcPr>
+            <w:tcW w:w="7387" w:type="dxa"/>
+          </w:tcPr>
+          <w:p>
+            <w:pPr>
+              <w:shd w:val="clear" w:color="auto" w:fill="FFFFFF"/>
+              <w:tabs>
+                <w:tab w:val="left" w:pos="916"/>
+                <w:tab w:val="left" w:pos="1832"/>
+                <w:tab w:val="left" w:pos="2748"/>
+                <w:tab w:val="left" w:pos="3664"/>
+                <w:tab w:val="left" w:pos="4580"/>
+                <w:tab w:val="left" w:pos="5496"/>
+                <w:tab w:val="left" w:pos="6412"/>
+                <w:tab w:val="left" w:pos="7328"/>
+                <w:tab w:val="left" w:pos="8244"/>
+                <w:tab w:val="left" w:pos="9160"/>
+                <w:tab w:val="left" w:pos="10076"/>
+                <w:tab w:val="left" w:pos="10992"/>
+                <w:tab w:val="left" w:pos="11908"/>
+                <w:tab w:val="left" w:pos="12824"/>
+                <w:tab w:val="left" w:pos="13740"/>
+                <w:tab w:val="left" w:pos="14656"/>
+              </w:tabs>
+              <w:rPr>
+                <w:rFonts w:ascii="Segoe UI" w:eastAsia="Times New Roman" w:hAnsi="Segoe UI" w:cs="Segoe UI"/>
+                <w:sz w:val="18"/>
+                <w:szCs w:val="18"/>
+              </w:rPr>
+            </w:pPr>
+            <w:r>
+              <w:rPr>
+                <w:rFonts w:ascii="Segoe UI" w:eastAsia="Times New Roman" w:hAnsi="Segoe UI" w:cs="Segoe UI"/>
+                <w:sz w:val="18"/>
+                <w:szCs w:val="18"/>
+              </w:rPr>
+              <w:t>HRMatches Api: Raml definitie file maken van alle geb</w:t>
+            </w:r>
+            <w:r>
+              <w:rPr>
+                <w:rFonts w:ascii="Segoe UI" w:eastAsia="Times New Roman" w:hAnsi="Segoe UI" w:cs="Segoe UI"/>
+                <w:sz w:val="18"/>
+                <w:szCs w:val="18"/>
+              </w:rPr>
+              <w:t>r</w:t>
+            </w:r>
+            <w:r>
+              <w:rPr>
+                <w:rFonts w:ascii="Segoe UI" w:eastAsia="Times New Roman" w:hAnsi="Segoe UI" w:cs="Segoe UI"/>
+                <w:sz w:val="18"/>
+                <w:szCs w:val="18"/>
+              </w:rPr>
+              <w:t>uikte Api endpoints</w:t>
+            </w:r>
+          </w:p>
+        </w:tc>
+        <w:tc>
+          <w:tcPr>
+            <w:tcW w:w="2767" w:type="dxa"/>
+          </w:tcPr>
+          <w:p>
+            <w:pPr>
+              <w:rPr>
+                <w:rFonts w:ascii="Segoe UI" w:eastAsia="Times New Roman" w:hAnsi="Segoe UI" w:cs="Segoe UI"/>
+                <w:sz w:val="18"/>
+                <w:szCs w:val="18"/>
+              </w:rPr>
+            </w:pPr>
+            <w:r>
+              <w:rPr>
+                <w:rFonts w:ascii="Segoe UI" w:eastAsia="Times New Roman" w:hAnsi="Segoe UI" w:cs="Segoe UI"/>
+                <w:sz w:val="18"/>
+                <w:szCs w:val="18"/>
+              </w:rPr>
+              <w:t>90%</w:t>
+            </w:r>
+          </w:p>
+        </w:tc>
+        <w:tc>
+          <w:tcPr>
+            <w:tcW w:w="4066" w:type="dxa"/>
+          </w:tcPr>
+          <w:p>
+            <w:pPr>
+              <w:pStyle w:val="HTMLPreformatted"/>
+              <w:shd w:val="clear" w:color="auto" w:fill="FFFFFF"/>
+              <w:rPr>
+                <w:rFonts w:ascii="Segoe UI" w:hAnsi="Segoe UI" w:cs="Segoe UI"/>
+                <w:sz w:val="18"/>
+                <w:szCs w:val="18"/>
+                <w:lang w:val="nl-NL"/>
+              </w:rPr>
+            </w:pPr>
+          </w:p>
+        </w:tc>
+      </w:tr>
+      <w:tr>
+        <w:trPr>
+          <w:trHeight w:val="79"/>
+        </w:trPr>
+        <w:tc>
+          <w:tcPr>
+            <w:tcW w:w="7387" w:type="dxa"/>
+          </w:tcPr>
+          <w:p>
+            <w:pPr>
+              <w:pStyle w:val="ListParagraph"/>
+              <w:numPr>
+                <w:ilvl w:val="0"/>
+                <w:numId w:val="4"/>
+              </w:numPr>
+              <w:shd w:val="clear" w:color="auto" w:fill="FFFFFF"/>
+              <w:tabs>
+                <w:tab w:val="left" w:pos="916"/>
+                <w:tab w:val="left" w:pos="1832"/>
+                <w:tab w:val="left" w:pos="2748"/>
+                <w:tab w:val="left" w:pos="3664"/>
+                <w:tab w:val="left" w:pos="4580"/>
+                <w:tab w:val="left" w:pos="5496"/>
+                <w:tab w:val="left" w:pos="6412"/>
+                <w:tab w:val="left" w:pos="7328"/>
+                <w:tab w:val="left" w:pos="8244"/>
+                <w:tab w:val="left" w:pos="9160"/>
+                <w:tab w:val="left" w:pos="10076"/>
+                <w:tab w:val="left" w:pos="10992"/>
+                <w:tab w:val="left" w:pos="11908"/>
+                <w:tab w:val="left" w:pos="12824"/>
+                <w:tab w:val="left" w:pos="13740"/>
+                <w:tab w:val="left" w:pos="14656"/>
+              </w:tabs>
+              <w:rPr>
+                <w:rFonts w:ascii="Segoe UI" w:eastAsia="Times New Roman" w:hAnsi="Segoe UI" w:cs="Segoe UI"/>
+                <w:sz w:val="18"/>
+                <w:szCs w:val="18"/>
+              </w:rPr>
+            </w:pPr>
             <w:bookmarkStart w:id="0" w:name="_GoBack"/>
+            <w:r>
+              <w:rPr>
+                <w:rFonts w:ascii="Segoe UI" w:eastAsia="Times New Roman" w:hAnsi="Segoe UI" w:cs="Segoe UI"/>
+                <w:sz w:val="18"/>
+                <w:szCs w:val="18"/>
+              </w:rPr>
+              <w:t>HRMatches Api: Raml definitie file maken van alle geb</w:t>
+            </w:r>
+            <w:r>
+              <w:rPr>
+                <w:rFonts w:ascii="Segoe UI" w:eastAsia="Times New Roman" w:hAnsi="Segoe UI" w:cs="Segoe UI"/>
+                <w:sz w:val="18"/>
+                <w:szCs w:val="18"/>
+              </w:rPr>
+              <w:t>r</w:t>
+            </w:r>
+            <w:r>
+              <w:rPr>
+                <w:rFonts w:ascii="Segoe UI" w:eastAsia="Times New Roman" w:hAnsi="Segoe UI" w:cs="Segoe UI"/>
+                <w:sz w:val="18"/>
+                <w:szCs w:val="18"/>
+              </w:rPr>
+              <w:t>uikte Api endpoints</w:t>
+            </w:r>
+            <w:r>
+              <w:rPr>
+                <w:rFonts w:ascii="Segoe UI" w:eastAsia="Times New Roman" w:hAnsi="Segoe UI" w:cs="Segoe UI"/>
+                <w:sz w:val="18"/>
+                <w:szCs w:val="18"/>
+              </w:rPr>
+              <w:t xml:space="preserve"> </w:t>
+            </w:r>
+          </w:p>
+          <w:p>
+            <w:pPr>
+              <w:pStyle w:val="ListParagraph"/>
+              <w:numPr>
+                <w:ilvl w:val="0"/>
+                <w:numId w:val="4"/>
+              </w:numPr>
+              <w:shd w:val="clear" w:color="auto" w:fill="FFFFFF"/>
+              <w:tabs>
+                <w:tab w:val="left" w:pos="916"/>
+                <w:tab w:val="left" w:pos="1832"/>
+                <w:tab w:val="left" w:pos="2748"/>
+                <w:tab w:val="left" w:pos="3664"/>
+                <w:tab w:val="left" w:pos="4580"/>
+                <w:tab w:val="left" w:pos="5496"/>
+                <w:tab w:val="left" w:pos="6412"/>
+                <w:tab w:val="left" w:pos="7328"/>
+                <w:tab w:val="left" w:pos="8244"/>
+                <w:tab w:val="left" w:pos="9160"/>
+                <w:tab w:val="left" w:pos="10076"/>
+                <w:tab w:val="left" w:pos="10992"/>
+                <w:tab w:val="left" w:pos="11908"/>
+                <w:tab w:val="left" w:pos="12824"/>
+                <w:tab w:val="left" w:pos="13740"/>
+                <w:tab w:val="left" w:pos="14656"/>
+              </w:tabs>
+              <w:rPr>
+                <w:rFonts w:ascii="Segoe UI" w:eastAsia="Times New Roman" w:hAnsi="Segoe UI" w:cs="Segoe UI"/>
+                <w:sz w:val="18"/>
+                <w:szCs w:val="18"/>
+              </w:rPr>
+            </w:pPr>
+            <w:r>
+              <w:rPr>
+                <w:rFonts w:ascii="Segoe UI" w:eastAsia="Times New Roman" w:hAnsi="Segoe UI" w:cs="Segoe UI"/>
+                <w:sz w:val="18"/>
+                <w:szCs w:val="18"/>
+              </w:rPr>
+              <w:t>HRMatches Api:</w:t>
+            </w:r>
+            <w:r>
+              <w:rPr>
+                <w:rFonts w:ascii="Segoe UI" w:eastAsia="Times New Roman" w:hAnsi="Segoe UI" w:cs="Segoe UI"/>
+                <w:sz w:val="18"/>
+                <w:szCs w:val="18"/>
+              </w:rPr>
+              <w:t xml:space="preserve"> per endpoint GET responses overnemen als example.</w:t>
+            </w:r>
+          </w:p>
+          <w:p>
+            <w:pPr>
+              <w:pStyle w:val="ListParagraph"/>
+              <w:numPr>
+                <w:ilvl w:val="0"/>
+                <w:numId w:val="4"/>
+              </w:numPr>
+              <w:shd w:val="clear" w:color="auto" w:fill="FFFFFF"/>
+              <w:tabs>
+                <w:tab w:val="left" w:pos="916"/>
+                <w:tab w:val="left" w:pos="1832"/>
+                <w:tab w:val="left" w:pos="2748"/>
+                <w:tab w:val="left" w:pos="3664"/>
+                <w:tab w:val="left" w:pos="4580"/>
+                <w:tab w:val="left" w:pos="5496"/>
+                <w:tab w:val="left" w:pos="6412"/>
+                <w:tab w:val="left" w:pos="7328"/>
+                <w:tab w:val="left" w:pos="8244"/>
+                <w:tab w:val="left" w:pos="9160"/>
+                <w:tab w:val="left" w:pos="10076"/>
+                <w:tab w:val="left" w:pos="10992"/>
+                <w:tab w:val="left" w:pos="11908"/>
+                <w:tab w:val="left" w:pos="12824"/>
+                <w:tab w:val="left" w:pos="13740"/>
+                <w:tab w:val="left" w:pos="14656"/>
+              </w:tabs>
+              <w:rPr>
+                <w:rFonts w:ascii="Segoe UI" w:eastAsia="Times New Roman" w:hAnsi="Segoe UI" w:cs="Segoe UI"/>
+                <w:sz w:val="18"/>
+                <w:szCs w:val="18"/>
+              </w:rPr>
+            </w:pPr>
+            <w:r>
+              <w:rPr>
+                <w:rFonts w:ascii="Segoe UI" w:eastAsia="Times New Roman" w:hAnsi="Segoe UI" w:cs="Segoe UI"/>
+                <w:sz w:val="18"/>
+                <w:szCs w:val="18"/>
+              </w:rPr>
+              <w:t>Splitsen voor array en singleton (met queryparam).</w:t>
+            </w:r>
+          </w:p>
+          <w:p>
+            <w:pPr>
+              <w:pStyle w:val="ListParagraph"/>
+              <w:numPr>
+                <w:ilvl w:val="0"/>
+                <w:numId w:val="4"/>
+              </w:numPr>
+              <w:shd w:val="clear" w:color="auto" w:fill="FFFFFF"/>
+              <w:tabs>
+                <w:tab w:val="left" w:pos="916"/>
+                <w:tab w:val="left" w:pos="1832"/>
+                <w:tab w:val="left" w:pos="2748"/>
+                <w:tab w:val="left" w:pos="3664"/>
+                <w:tab w:val="left" w:pos="4580"/>
+                <w:tab w:val="left" w:pos="5496"/>
+                <w:tab w:val="left" w:pos="6412"/>
+                <w:tab w:val="left" w:pos="7328"/>
+                <w:tab w:val="left" w:pos="8244"/>
+                <w:tab w:val="left" w:pos="9160"/>
+                <w:tab w:val="left" w:pos="10076"/>
+                <w:tab w:val="left" w:pos="10992"/>
+                <w:tab w:val="left" w:pos="11908"/>
+                <w:tab w:val="left" w:pos="12824"/>
+                <w:tab w:val="left" w:pos="13740"/>
+                <w:tab w:val="left" w:pos="14656"/>
+              </w:tabs>
+              <w:rPr>
+                <w:rFonts w:ascii="Segoe UI" w:eastAsia="Times New Roman" w:hAnsi="Segoe UI" w:cs="Segoe UI"/>
+                <w:sz w:val="18"/>
+                <w:szCs w:val="18"/>
+              </w:rPr>
+            </w:pPr>
+            <w:r>
+              <w:rPr>
+                <w:rFonts w:ascii="Segoe UI" w:eastAsia="Times New Roman" w:hAnsi="Segoe UI" w:cs="Segoe UI"/>
+                <w:sz w:val="18"/>
+                <w:szCs w:val="18"/>
+              </w:rPr>
+              <w:t>S</w:t>
+            </w:r>
             <w:bookmarkEnd w:id="0"/>
+            <w:r>
+              <w:rPr>
+                <w:rFonts w:ascii="Segoe UI" w:eastAsia="Times New Roman" w:hAnsi="Segoe UI" w:cs="Segoe UI"/>
+                <w:sz w:val="18"/>
+                <w:szCs w:val="18"/>
+              </w:rPr>
+              <w:t>yntax raml file nalopen en verbeteren</w:t>
+            </w:r>
+          </w:p>
+        </w:tc>
+        <w:tc>
+          <w:tcPr>
+            <w:tcW w:w="2767" w:type="dxa"/>
+          </w:tcPr>
+          <w:p>
+            <w:pPr>
+              <w:rPr>
+                <w:rFonts w:ascii="Segoe UI" w:eastAsia="Times New Roman" w:hAnsi="Segoe UI" w:cs="Segoe UI"/>
+                <w:sz w:val="18"/>
+                <w:szCs w:val="18"/>
+              </w:rPr>
+            </w:pPr>
+            <w:r>
+              <w:rPr>
+                <w:rFonts w:ascii="Segoe UI" w:eastAsia="Times New Roman" w:hAnsi="Segoe UI" w:cs="Segoe UI"/>
+                <w:sz w:val="18"/>
+                <w:szCs w:val="18"/>
+              </w:rPr>
+              <w:t>ok</w:t>
+            </w:r>
+          </w:p>
+        </w:tc>
+        <w:tc>
+          <w:tcPr>
+            <w:tcW w:w="4066" w:type="dxa"/>
+          </w:tcPr>
+          <w:p>
+            <w:pPr>
+              <w:pStyle w:val="HTMLPreformatted"/>
+              <w:shd w:val="clear" w:color="auto" w:fill="FFFFFF"/>
+              <w:rPr>
+                <w:rFonts w:ascii="Segoe UI" w:hAnsi="Segoe UI" w:cs="Segoe UI"/>
+                <w:sz w:val="18"/>
+                <w:szCs w:val="18"/>
+                <w:lang w:val="nl-NL"/>
+              </w:rPr>
+            </w:pPr>
           </w:p>
         </w:tc>
       </w:tr>
@@ -12692,6 +12668,119 @@
     </w:lvl>
   </w:abstractNum>
   <w:abstractNum w:abstractNumId="1">
+    <w:nsid w:val="657A46B4"/>
+    <w:multiLevelType w:val="hybridMultilevel"/>
+    <w:tmpl w:val="5F4A3038"/>
+    <w:lvl w:ilvl="0" w:tplc="04090001">
+      <w:start w:val="1"/>
+      <w:numFmt w:val="bullet"/>
+      <w:lvlText w:val=""/>
+      <w:lvlJc w:val="left"/>
+      <w:pPr>
+        <w:ind w:left="720" w:hanging="360"/>
+      </w:pPr>
+      <w:rPr>
+        <w:rFonts w:ascii="Symbol" w:hAnsi="Symbol" w:hint="default"/>
+      </w:rPr>
+    </w:lvl>
+    <w:lvl w:ilvl="1" w:tplc="04090003" w:tentative="1">
+      <w:start w:val="1"/>
+      <w:numFmt w:val="bullet"/>
+      <w:lvlText w:val="o"/>
+      <w:lvlJc w:val="left"/>
+      <w:pPr>
+        <w:ind w:left="1440" w:hanging="360"/>
+      </w:pPr>
+      <w:rPr>
+        <w:rFonts w:ascii="Courier New" w:hAnsi="Courier New" w:cs="Courier New" w:hint="default"/>
+      </w:rPr>
+    </w:lvl>
+    <w:lvl w:ilvl="2" w:tplc="04090005" w:tentative="1">
+      <w:start w:val="1"/>
+      <w:numFmt w:val="bullet"/>
+      <w:lvlText w:val=""/>
+      <w:lvlJc w:val="left"/>
+      <w:pPr>
+        <w:ind w:left="2160" w:hanging="360"/>
+      </w:pPr>
+      <w:rPr>
+        <w:rFonts w:ascii="Wingdings" w:hAnsi="Wingdings" w:hint="default"/>
+      </w:rPr>
+    </w:lvl>
+    <w:lvl w:ilvl="3" w:tplc="04090001" w:tentative="1">
+      <w:start w:val="1"/>
+      <w:numFmt w:val="bullet"/>
+      <w:lvlText w:val=""/>
+      <w:lvlJc w:val="left"/>
+      <w:pPr>
+        <w:ind w:left="2880" w:hanging="360"/>
+      </w:pPr>
+      <w:rPr>
+        <w:rFonts w:ascii="Symbol" w:hAnsi="Symbol" w:hint="default"/>
+      </w:rPr>
+    </w:lvl>
+    <w:lvl w:ilvl="4" w:tplc="04090003" w:tentative="1">
+      <w:start w:val="1"/>
+      <w:numFmt w:val="bullet"/>
+      <w:lvlText w:val="o"/>
+      <w:lvlJc w:val="left"/>
+      <w:pPr>
+        <w:ind w:left="3600" w:hanging="360"/>
+      </w:pPr>
+      <w:rPr>
+        <w:rFonts w:ascii="Courier New" w:hAnsi="Courier New" w:cs="Courier New" w:hint="default"/>
+      </w:rPr>
+    </w:lvl>
+    <w:lvl w:ilvl="5" w:tplc="04090005" w:tentative="1">
+      <w:start w:val="1"/>
+      <w:numFmt w:val="bullet"/>
+      <w:lvlText w:val=""/>
+      <w:lvlJc w:val="left"/>
+      <w:pPr>
+        <w:ind w:left="4320" w:hanging="360"/>
+      </w:pPr>
+      <w:rPr>
+        <w:rFonts w:ascii="Wingdings" w:hAnsi="Wingdings" w:hint="default"/>
+      </w:rPr>
+    </w:lvl>
+    <w:lvl w:ilvl="6" w:tplc="04090001" w:tentative="1">
+      <w:start w:val="1"/>
+      <w:numFmt w:val="bullet"/>
+      <w:lvlText w:val=""/>
+      <w:lvlJc w:val="left"/>
+      <w:pPr>
+        <w:ind w:left="5040" w:hanging="360"/>
+      </w:pPr>
+      <w:rPr>
+        <w:rFonts w:ascii="Symbol" w:hAnsi="Symbol" w:hint="default"/>
+      </w:rPr>
+    </w:lvl>
+    <w:lvl w:ilvl="7" w:tplc="04090003" w:tentative="1">
+      <w:start w:val="1"/>
+      <w:numFmt w:val="bullet"/>
+      <w:lvlText w:val="o"/>
+      <w:lvlJc w:val="left"/>
+      <w:pPr>
+        <w:ind w:left="5760" w:hanging="360"/>
+      </w:pPr>
+      <w:rPr>
+        <w:rFonts w:ascii="Courier New" w:hAnsi="Courier New" w:cs="Courier New" w:hint="default"/>
+      </w:rPr>
+    </w:lvl>
+    <w:lvl w:ilvl="8" w:tplc="04090005" w:tentative="1">
+      <w:start w:val="1"/>
+      <w:numFmt w:val="bullet"/>
+      <w:lvlText w:val=""/>
+      <w:lvlJc w:val="left"/>
+      <w:pPr>
+        <w:ind w:left="6480" w:hanging="360"/>
+      </w:pPr>
+      <w:rPr>
+        <w:rFonts w:ascii="Wingdings" w:hAnsi="Wingdings" w:hint="default"/>
+      </w:rPr>
+    </w:lvl>
+  </w:abstractNum>
+  <w:abstractNum w:abstractNumId="2">
     <w:nsid w:val="6A1B4CA4"/>
     <w:multiLevelType w:val="hybridMultilevel"/>
     <w:tmpl w:val="3788BE66"/>
@@ -12777,7 +12866,7 @@
       </w:pPr>
     </w:lvl>
   </w:abstractNum>
-  <w:abstractNum w:abstractNumId="2">
+  <w:abstractNum w:abstractNumId="3">
     <w:nsid w:val="778A4E1C"/>
     <w:multiLevelType w:val="hybridMultilevel"/>
     <w:tmpl w:val="7FA8F870"/>
@@ -12891,12 +12980,15 @@
     </w:lvl>
   </w:abstractNum>
   <w:num w:numId="1">
-    <w:abstractNumId w:val="2"/>
+    <w:abstractNumId w:val="3"/>
   </w:num>
   <w:num w:numId="2">
     <w:abstractNumId w:val="0"/>
   </w:num>
   <w:num w:numId="3">
+    <w:abstractNumId w:val="2"/>
+  </w:num>
+  <w:num w:numId="4">
     <w:abstractNumId w:val="1"/>
   </w:num>
 </w:numbering>

</xml_diff>

<commit_message>
uren toegevoegd vrijdag 17 juni
</commit_message>
<xml_diff>
--- a/Docs/ToDo.docx
+++ b/Docs/ToDo.docx
@@ -12175,6 +12175,17 @@
               </w:rPr>
               <w:t>vrijdag 17 juni 2016</w:t>
             </w:r>
+            <w:r>
+              <w:rPr>
+                <w:rFonts w:ascii="Segoe UI" w:eastAsia="Times New Roman" w:hAnsi="Segoe UI" w:cs="Segoe UI"/>
+                <w:color w:val="FF0000"/>
+                <w:sz w:val="18"/>
+                <w:szCs w:val="18"/>
+              </w:rPr>
+              <w:t xml:space="preserve"> 18:00 – 21:30 3,5 uur</w:t>
+            </w:r>
+            <w:bookmarkStart w:id="0" w:name="_GoBack"/>
+            <w:bookmarkEnd w:id="0"/>
           </w:p>
         </w:tc>
         <w:tc>
@@ -12252,23 +12263,7 @@
                 <w:sz w:val="18"/>
                 <w:szCs w:val="18"/>
               </w:rPr>
-              <w:t>HRMatches Api: Raml definitie file maken van alle geb</w:t>
-            </w:r>
-            <w:r>
-              <w:rPr>
-                <w:rFonts w:ascii="Segoe UI" w:eastAsia="Times New Roman" w:hAnsi="Segoe UI" w:cs="Segoe UI"/>
-                <w:sz w:val="18"/>
-                <w:szCs w:val="18"/>
-              </w:rPr>
-              <w:t>r</w:t>
-            </w:r>
-            <w:r>
-              <w:rPr>
-                <w:rFonts w:ascii="Segoe UI" w:eastAsia="Times New Roman" w:hAnsi="Segoe UI" w:cs="Segoe UI"/>
-                <w:sz w:val="18"/>
-                <w:szCs w:val="18"/>
-              </w:rPr>
-              <w:t>uikte Api endpoints</w:t>
+              <w:t>HRMatches Api: Raml definitie file maken van alle gebruikte Api endpoints</w:t>
             </w:r>
           </w:p>
         </w:tc>
@@ -12352,38 +12347,13 @@
                 <w:szCs w:val="18"/>
               </w:rPr>
             </w:pPr>
-            <w:bookmarkStart w:id="0" w:name="_GoBack"/>
-            <w:r>
-              <w:rPr>
-                <w:rFonts w:ascii="Segoe UI" w:eastAsia="Times New Roman" w:hAnsi="Segoe UI" w:cs="Segoe UI"/>
-                <w:sz w:val="18"/>
-                <w:szCs w:val="18"/>
-              </w:rPr>
-              <w:t>HRMatches Api: Raml definitie file maken van alle geb</w:t>
-            </w:r>
-            <w:r>
-              <w:rPr>
-                <w:rFonts w:ascii="Segoe UI" w:eastAsia="Times New Roman" w:hAnsi="Segoe UI" w:cs="Segoe UI"/>
-                <w:sz w:val="18"/>
-                <w:szCs w:val="18"/>
-              </w:rPr>
-              <w:t>r</w:t>
-            </w:r>
-            <w:r>
-              <w:rPr>
-                <w:rFonts w:ascii="Segoe UI" w:eastAsia="Times New Roman" w:hAnsi="Segoe UI" w:cs="Segoe UI"/>
-                <w:sz w:val="18"/>
-                <w:szCs w:val="18"/>
-              </w:rPr>
-              <w:t>uikte Api endpoints</w:t>
-            </w:r>
-            <w:r>
-              <w:rPr>
-                <w:rFonts w:ascii="Segoe UI" w:eastAsia="Times New Roman" w:hAnsi="Segoe UI" w:cs="Segoe UI"/>
-                <w:sz w:val="18"/>
-                <w:szCs w:val="18"/>
-              </w:rPr>
-              <w:t xml:space="preserve"> </w:t>
+            <w:r>
+              <w:rPr>
+                <w:rFonts w:ascii="Segoe UI" w:eastAsia="Times New Roman" w:hAnsi="Segoe UI" w:cs="Segoe UI"/>
+                <w:sz w:val="18"/>
+                <w:szCs w:val="18"/>
+              </w:rPr>
+              <w:t xml:space="preserve">HRMatches Api: Raml definitie file maken van alle gebruikte Api endpoints </w:t>
             </w:r>
           </w:p>
           <w:p>
@@ -12424,15 +12394,7 @@
                 <w:sz w:val="18"/>
                 <w:szCs w:val="18"/>
               </w:rPr>
-              <w:t>HRMatches Api:</w:t>
-            </w:r>
-            <w:r>
-              <w:rPr>
-                <w:rFonts w:ascii="Segoe UI" w:eastAsia="Times New Roman" w:hAnsi="Segoe UI" w:cs="Segoe UI"/>
-                <w:sz w:val="18"/>
-                <w:szCs w:val="18"/>
-              </w:rPr>
-              <w:t xml:space="preserve"> per endpoint GET responses overnemen als example.</w:t>
+              <w:t>HRMatches Api: per endpoint GET responses overnemen als example.</w:t>
             </w:r>
           </w:p>
           <w:p>
@@ -12514,16 +12476,7 @@
                 <w:sz w:val="18"/>
                 <w:szCs w:val="18"/>
               </w:rPr>
-              <w:t>S</w:t>
-            </w:r>
-            <w:bookmarkEnd w:id="0"/>
-            <w:r>
-              <w:rPr>
-                <w:rFonts w:ascii="Segoe UI" w:eastAsia="Times New Roman" w:hAnsi="Segoe UI" w:cs="Segoe UI"/>
-                <w:sz w:val="18"/>
-                <w:szCs w:val="18"/>
-              </w:rPr>
-              <w:t>yntax raml file nalopen en verbeteren</w:t>
+              <w:t>Syntax raml file nalopen en verbeteren</w:t>
             </w:r>
           </w:p>
         </w:tc>

</xml_diff>

<commit_message>
HRMatches_API.raml: 	document used methods of all endpoints
</commit_message>
<xml_diff>
--- a/Docs/ToDo.docx
+++ b/Docs/ToDo.docx
@@ -106,1117 +106,923 @@
                 <w:color w:val="808080" w:themeColor="background1" w:themeShade="80"/>
                 <w:lang w:val="en-US"/>
               </w:rPr>
-              <w:t xml:space="preserve">response </w:t>
-            </w:r>
-            <w:proofErr w:type="spellStart"/>
-            <w:r>
+              <w:t>response loggen, 401 (not authenticated): redirect login, 402: redirect url = instelling in configuratie</w:t>
+            </w:r>
+          </w:p>
+          <w:p>
+            <w:pPr>
+              <w:rPr>
+                <w:color w:val="808080" w:themeColor="background1" w:themeShade="80"/>
+              </w:rPr>
+            </w:pPr>
+            <w:r>
+              <w:rPr>
+                <w:color w:val="808080" w:themeColor="background1" w:themeShade="80"/>
+              </w:rPr>
+              <w:t>alles loggen; bij 403 (not authorized) naar pagina redirecten die in clientConfig gespecificeerd is;</w:t>
+            </w:r>
+          </w:p>
+          <w:p>
+            <w:pPr>
+              <w:rPr>
+                <w:color w:val="808080" w:themeColor="background1" w:themeShade="80"/>
+              </w:rPr>
+            </w:pPr>
+          </w:p>
+        </w:tc>
+        <w:tc>
+          <w:tcPr>
+            <w:tcW w:w="5240" w:type="dxa"/>
+          </w:tcPr>
+          <w:p/>
+        </w:tc>
+      </w:tr>
+      <w:tr>
+        <w:tc>
+          <w:tcPr>
+            <w:tcW w:w="7382" w:type="dxa"/>
+          </w:tcPr>
+          <w:p>
+            <w:pPr>
+              <w:rPr>
+                <w:color w:val="808080" w:themeColor="background1" w:themeShade="80"/>
+              </w:rPr>
+            </w:pPr>
+            <w:r>
+              <w:rPr>
+                <w:color w:val="808080" w:themeColor="background1" w:themeShade="80"/>
+              </w:rPr>
+              <w:t>SessionTimeout is nu ook client side geimplementeerd. Dit verwijderen en alleen server-side sessiontimeout gebruiken...</w:t>
+            </w:r>
+          </w:p>
+        </w:tc>
+        <w:tc>
+          <w:tcPr>
+            <w:tcW w:w="1598" w:type="dxa"/>
+          </w:tcPr>
+          <w:p>
+            <w:pPr>
+              <w:rPr>
+                <w:color w:val="808080" w:themeColor="background1" w:themeShade="80"/>
+              </w:rPr>
+            </w:pPr>
+            <w:r>
+              <w:rPr>
+                <w:color w:val="808080" w:themeColor="background1" w:themeShade="80"/>
+              </w:rPr>
+              <w:t>ok</w:t>
+            </w:r>
+          </w:p>
+        </w:tc>
+        <w:tc>
+          <w:tcPr>
+            <w:tcW w:w="5240" w:type="dxa"/>
+          </w:tcPr>
+          <w:p/>
+        </w:tc>
+      </w:tr>
+      <w:tr>
+        <w:tc>
+          <w:tcPr>
+            <w:tcW w:w="7382" w:type="dxa"/>
+          </w:tcPr>
+          <w:p>
+            <w:pPr>
+              <w:rPr>
+                <w:color w:val="808080" w:themeColor="background1" w:themeShade="80"/>
+              </w:rPr>
+            </w:pPr>
+            <w:r>
+              <w:rPr>
+                <w:color w:val="808080" w:themeColor="background1" w:themeShade="80"/>
+              </w:rPr>
+              <w:t>public states (login,register,userProfiles etc) ontoegankelijk maken wanneer ingelogd</w:t>
+            </w:r>
+          </w:p>
+        </w:tc>
+        <w:tc>
+          <w:tcPr>
+            <w:tcW w:w="1598" w:type="dxa"/>
+          </w:tcPr>
+          <w:p>
+            <w:pPr>
+              <w:rPr>
+                <w:color w:val="808080" w:themeColor="background1" w:themeShade="80"/>
+              </w:rPr>
+            </w:pPr>
+            <w:r>
+              <w:rPr>
+                <w:color w:val="808080" w:themeColor="background1" w:themeShade="80"/>
+              </w:rPr>
+              <w:t>ok</w:t>
+            </w:r>
+          </w:p>
+        </w:tc>
+        <w:tc>
+          <w:tcPr>
+            <w:tcW w:w="5240" w:type="dxa"/>
+          </w:tcPr>
+          <w:p/>
+        </w:tc>
+      </w:tr>
+      <w:tr>
+        <w:tc>
+          <w:tcPr>
+            <w:tcW w:w="7382" w:type="dxa"/>
+          </w:tcPr>
+          <w:p>
+            <w:pPr>
+              <w:rPr>
+                <w:color w:val="808080" w:themeColor="background1" w:themeShade="80"/>
+              </w:rPr>
+            </w:pPr>
+            <w:r>
+              <w:rPr>
+                <w:color w:val="808080" w:themeColor="background1" w:themeShade="80"/>
+              </w:rPr>
+              <w:t>Configuratie: welk onderdeel van de client moeten configureerbaar zijn en hoe moet de Api dat aangeven?</w:t>
+            </w:r>
+          </w:p>
+        </w:tc>
+        <w:tc>
+          <w:tcPr>
+            <w:tcW w:w="1598" w:type="dxa"/>
+          </w:tcPr>
+          <w:p>
+            <w:pPr>
+              <w:rPr>
+                <w:color w:val="808080" w:themeColor="background1" w:themeShade="80"/>
+              </w:rPr>
+            </w:pPr>
+          </w:p>
+        </w:tc>
+        <w:tc>
+          <w:tcPr>
+            <w:tcW w:w="5240" w:type="dxa"/>
+          </w:tcPr>
+          <w:p/>
+        </w:tc>
+      </w:tr>
+      <w:tr>
+        <w:tc>
+          <w:tcPr>
+            <w:tcW w:w="7382" w:type="dxa"/>
+          </w:tcPr>
+          <w:p>
+            <w:pPr>
+              <w:rPr>
+                <w:color w:val="808080" w:themeColor="background1" w:themeShade="80"/>
+              </w:rPr>
+            </w:pPr>
+            <w:r>
+              <w:rPr>
+                <w:color w:val="808080" w:themeColor="background1" w:themeShade="80"/>
+              </w:rPr>
+              <w:t>/translation om translations op te halen en het vertonen van de listview om translation te editen zijn 2 verschillende dingen!</w:t>
+            </w:r>
+          </w:p>
+        </w:tc>
+        <w:tc>
+          <w:tcPr>
+            <w:tcW w:w="1598" w:type="dxa"/>
+          </w:tcPr>
+          <w:p>
+            <w:pPr>
+              <w:rPr>
+                <w:color w:val="808080" w:themeColor="background1" w:themeShade="80"/>
+              </w:rPr>
+            </w:pPr>
+            <w:r>
+              <w:rPr>
+                <w:color w:val="808080" w:themeColor="background1" w:themeShade="80"/>
+              </w:rPr>
+              <w:t>ok</w:t>
+            </w:r>
+          </w:p>
+        </w:tc>
+        <w:tc>
+          <w:tcPr>
+            <w:tcW w:w="5240" w:type="dxa"/>
+          </w:tcPr>
+          <w:p/>
+        </w:tc>
+      </w:tr>
+      <w:tr>
+        <w:tc>
+          <w:tcPr>
+            <w:tcW w:w="7382" w:type="dxa"/>
+          </w:tcPr>
+          <w:p/>
+        </w:tc>
+        <w:tc>
+          <w:tcPr>
+            <w:tcW w:w="1598" w:type="dxa"/>
+          </w:tcPr>
+          <w:p/>
+        </w:tc>
+        <w:tc>
+          <w:tcPr>
+            <w:tcW w:w="5240" w:type="dxa"/>
+          </w:tcPr>
+          <w:p/>
+        </w:tc>
+      </w:tr>
+      <w:tr>
+        <w:tc>
+          <w:tcPr>
+            <w:tcW w:w="7382" w:type="dxa"/>
+          </w:tcPr>
+          <w:p>
+            <w:pPr>
+              <w:rPr>
+                <w:color w:val="FF0000"/>
+              </w:rPr>
+            </w:pPr>
+            <w:r>
+              <w:rPr>
+                <w:color w:val="FF0000"/>
+              </w:rPr>
+              <w:t>Vrijdag 2016-04-08</w:t>
+            </w:r>
+          </w:p>
+        </w:tc>
+        <w:tc>
+          <w:tcPr>
+            <w:tcW w:w="1598" w:type="dxa"/>
+          </w:tcPr>
+          <w:p>
+            <w:pPr>
+              <w:rPr>
+                <w:color w:val="FF0000"/>
+              </w:rPr>
+            </w:pPr>
+          </w:p>
+        </w:tc>
+        <w:tc>
+          <w:tcPr>
+            <w:tcW w:w="5240" w:type="dxa"/>
+          </w:tcPr>
+          <w:p>
+            <w:pPr>
+              <w:rPr>
+                <w:color w:val="FF0000"/>
+              </w:rPr>
+            </w:pPr>
+          </w:p>
+        </w:tc>
+      </w:tr>
+      <w:tr>
+        <w:tc>
+          <w:tcPr>
+            <w:tcW w:w="7382" w:type="dxa"/>
+          </w:tcPr>
+          <w:p>
+            <w:pPr>
+              <w:rPr>
+                <w:color w:val="808080" w:themeColor="background1" w:themeShade="80"/>
+              </w:rPr>
+            </w:pPr>
+            <w:r>
+              <w:rPr>
+                <w:color w:val="808080" w:themeColor="background1" w:themeShade="80"/>
+              </w:rPr>
+              <w:t>/editTranslation: 'aantal pagina buttons' en 'totaal aantal items'  werkt nog niet goed... tableview toont 15 regels / pagina en 82 paginabuttons...</w:t>
+            </w:r>
+          </w:p>
+          <w:p>
+            <w:pPr>
+              <w:rPr>
+                <w:color w:val="808080" w:themeColor="background1" w:themeShade="80"/>
+              </w:rPr>
+            </w:pPr>
+          </w:p>
+        </w:tc>
+        <w:tc>
+          <w:tcPr>
+            <w:tcW w:w="1598" w:type="dxa"/>
+          </w:tcPr>
+          <w:p>
+            <w:pPr>
+              <w:rPr>
+                <w:color w:val="808080" w:themeColor="background1" w:themeShade="80"/>
+              </w:rPr>
+            </w:pPr>
+            <w:r>
+              <w:rPr>
+                <w:color w:val="808080" w:themeColor="background1" w:themeShade="80"/>
+              </w:rPr>
+              <w:t>ok</w:t>
+            </w:r>
+          </w:p>
+        </w:tc>
+        <w:tc>
+          <w:tcPr>
+            <w:tcW w:w="5240" w:type="dxa"/>
+          </w:tcPr>
+          <w:p>
+            <w:pPr>
+              <w:rPr>
+                <w:color w:val="808080" w:themeColor="background1" w:themeShade="80"/>
+              </w:rPr>
+            </w:pPr>
+            <w:r>
+              <w:rPr>
+                <w:color w:val="808080" w:themeColor="background1" w:themeShade="80"/>
+              </w:rPr>
+              <w:t>Waarde van totalitems klopte nite... moet apart afgeleid worden... check</w:t>
+            </w:r>
+          </w:p>
+        </w:tc>
+      </w:tr>
+      <w:tr>
+        <w:tc>
+          <w:tcPr>
+            <w:tcW w:w="7382" w:type="dxa"/>
+          </w:tcPr>
+          <w:p>
+            <w:pPr>
+              <w:rPr>
+                <w:color w:val="808080" w:themeColor="background1" w:themeShade="80"/>
+              </w:rPr>
+            </w:pPr>
+            <w:r>
+              <w:rPr>
+                <w:color w:val="808080" w:themeColor="background1" w:themeShade="80"/>
+              </w:rPr>
+              <w:t>Paginationstrip vertoont laatste paginabutton niet</w:t>
+            </w:r>
+          </w:p>
+        </w:tc>
+        <w:tc>
+          <w:tcPr>
+            <w:tcW w:w="1598" w:type="dxa"/>
+          </w:tcPr>
+          <w:p>
+            <w:pPr>
+              <w:rPr>
+                <w:color w:val="808080" w:themeColor="background1" w:themeShade="80"/>
+              </w:rPr>
+            </w:pPr>
+            <w:r>
+              <w:rPr>
+                <w:color w:val="808080" w:themeColor="background1" w:themeShade="80"/>
+              </w:rPr>
+              <w:t>Ok</w:t>
+            </w:r>
+          </w:p>
+        </w:tc>
+        <w:tc>
+          <w:tcPr>
+            <w:tcW w:w="5240" w:type="dxa"/>
+          </w:tcPr>
+          <w:p/>
+        </w:tc>
+      </w:tr>
+      <w:tr>
+        <w:tc>
+          <w:tcPr>
+            <w:tcW w:w="7382" w:type="dxa"/>
+          </w:tcPr>
+          <w:p>
+            <w:pPr>
+              <w:rPr>
+                <w:color w:val="808080" w:themeColor="background1" w:themeShade="80"/>
+              </w:rPr>
+            </w:pPr>
+            <w:r>
+              <w:rPr>
+                <w:color w:val="808080" w:themeColor="background1" w:themeShade="80"/>
+              </w:rPr>
+              <w:t>domeinen: rechten en rollen matrix implementeren @ https://portal.hrmatches.com/index.cfm?module=hrsettings&amp;view=permissions</w:t>
+            </w:r>
+          </w:p>
+          <w:p>
+            <w:pPr>
+              <w:rPr>
+                <w:color w:val="808080" w:themeColor="background1" w:themeShade="80"/>
+              </w:rPr>
+            </w:pPr>
+            <w:r>
+              <w:rPr>
+                <w:color w:val="808080" w:themeColor="background1" w:themeShade="80"/>
+              </w:rPr>
+              <w:t>specificeer formaat van /rechtenrollen data (zie ook onder)</w:t>
+            </w:r>
+          </w:p>
+        </w:tc>
+        <w:tc>
+          <w:tcPr>
+            <w:tcW w:w="1598" w:type="dxa"/>
+          </w:tcPr>
+          <w:p>
+            <w:pPr>
+              <w:rPr>
+                <w:color w:val="808080" w:themeColor="background1" w:themeShade="80"/>
+              </w:rPr>
+            </w:pPr>
+            <w:r>
+              <w:rPr>
+                <w:color w:val="808080" w:themeColor="background1" w:themeShade="80"/>
+              </w:rPr>
+              <w:t>Ok</w:t>
+            </w:r>
+          </w:p>
+        </w:tc>
+        <w:tc>
+          <w:tcPr>
+            <w:tcW w:w="5240" w:type="dxa"/>
+          </w:tcPr>
+          <w:p/>
+        </w:tc>
+      </w:tr>
+      <w:tr>
+        <w:tc>
+          <w:tcPr>
+            <w:tcW w:w="7382" w:type="dxa"/>
+          </w:tcPr>
+          <w:p>
+            <w:pPr>
               <w:rPr>
                 <w:color w:val="808080" w:themeColor="background1" w:themeShade="80"/>
                 <w:lang w:val="en-US"/>
               </w:rPr>
-              <w:t>loggen</w:t>
-            </w:r>
-            <w:proofErr w:type="spellEnd"/>
+            </w:pPr>
             <w:r>
               <w:rPr>
                 <w:color w:val="808080" w:themeColor="background1" w:themeShade="80"/>
                 <w:lang w:val="en-US"/>
               </w:rPr>
-              <w:t xml:space="preserve">, 401 (not authenticated): redirect login, 402: redirect </w:t>
-            </w:r>
-            <w:proofErr w:type="spellStart"/>
-            <w:r>
+              <w:t xml:space="preserve">Resolve data vanuit state ‘editTranslation’ werkt niet </w:t>
+            </w:r>
+          </w:p>
+        </w:tc>
+        <w:tc>
+          <w:tcPr>
+            <w:tcW w:w="1598" w:type="dxa"/>
+          </w:tcPr>
+          <w:p>
+            <w:pPr>
+              <w:rPr>
+                <w:color w:val="808080" w:themeColor="background1" w:themeShade="80"/>
+              </w:rPr>
+            </w:pPr>
+            <w:r>
+              <w:rPr>
+                <w:color w:val="808080" w:themeColor="background1" w:themeShade="80"/>
+              </w:rPr>
+              <w:t>Ok</w:t>
+            </w:r>
+          </w:p>
+        </w:tc>
+        <w:tc>
+          <w:tcPr>
+            <w:tcW w:w="5240" w:type="dxa"/>
+          </w:tcPr>
+          <w:p>
+            <w:pPr>
+              <w:rPr>
+                <w:color w:val="808080" w:themeColor="background1" w:themeShade="80"/>
+              </w:rPr>
+            </w:pPr>
+          </w:p>
+        </w:tc>
+      </w:tr>
+      <w:tr>
+        <w:tc>
+          <w:tcPr>
+            <w:tcW w:w="7382" w:type="dxa"/>
+          </w:tcPr>
+          <w:p/>
+        </w:tc>
+        <w:tc>
+          <w:tcPr>
+            <w:tcW w:w="1598" w:type="dxa"/>
+          </w:tcPr>
+          <w:p/>
+        </w:tc>
+        <w:tc>
+          <w:tcPr>
+            <w:tcW w:w="5240" w:type="dxa"/>
+          </w:tcPr>
+          <w:p/>
+        </w:tc>
+      </w:tr>
+      <w:tr>
+        <w:tc>
+          <w:tcPr>
+            <w:tcW w:w="7382" w:type="dxa"/>
+          </w:tcPr>
+          <w:p>
+            <w:pPr>
+              <w:rPr>
+                <w:color w:val="FF0000"/>
+              </w:rPr>
+            </w:pPr>
+            <w:r>
+              <w:rPr>
+                <w:color w:val="FF0000"/>
+              </w:rPr>
+              <w:t>Zaterdag 2016-04-09</w:t>
+            </w:r>
+          </w:p>
+        </w:tc>
+        <w:tc>
+          <w:tcPr>
+            <w:tcW w:w="1598" w:type="dxa"/>
+          </w:tcPr>
+          <w:p>
+            <w:pPr>
+              <w:rPr>
+                <w:color w:val="FF0000"/>
+              </w:rPr>
+            </w:pPr>
+          </w:p>
+        </w:tc>
+        <w:tc>
+          <w:tcPr>
+            <w:tcW w:w="5240" w:type="dxa"/>
+          </w:tcPr>
+          <w:p>
+            <w:pPr>
+              <w:rPr>
+                <w:color w:val="FF0000"/>
+              </w:rPr>
+            </w:pPr>
+          </w:p>
+        </w:tc>
+      </w:tr>
+      <w:tr>
+        <w:tc>
+          <w:tcPr>
+            <w:tcW w:w="7382" w:type="dxa"/>
+          </w:tcPr>
+          <w:p>
+            <w:pPr>
+              <w:rPr>
+                <w:color w:val="808080" w:themeColor="background1" w:themeShade="80"/>
+              </w:rPr>
+            </w:pPr>
+            <w:r>
+              <w:rPr>
+                <w:color w:val="808080" w:themeColor="background1" w:themeShade="80"/>
+              </w:rPr>
+              <w:t>Rechten en rollen matrix</w:t>
+            </w:r>
+            <w:r>
+              <w:rPr>
+                <w:color w:val="808080" w:themeColor="background1" w:themeShade="80"/>
+              </w:rPr>
+              <w:t xml:space="preserve"> maken, includen in container.html</w:t>
+            </w:r>
+            <w:r>
+              <w:rPr>
+                <w:color w:val="808080" w:themeColor="background1" w:themeShade="80"/>
+              </w:rPr>
+              <w:t>; data structuur</w:t>
+            </w:r>
+            <w:r>
+              <w:rPr>
+                <w:color w:val="808080" w:themeColor="background1" w:themeShade="80"/>
+              </w:rPr>
+              <w:t xml:space="preserve"> maken</w:t>
+            </w:r>
+            <w:r>
+              <w:rPr>
+                <w:color w:val="808080" w:themeColor="background1" w:themeShade="80"/>
+              </w:rPr>
+              <w:t>;</w:t>
+            </w:r>
+          </w:p>
+        </w:tc>
+        <w:tc>
+          <w:tcPr>
+            <w:tcW w:w="1598" w:type="dxa"/>
+          </w:tcPr>
+          <w:p>
+            <w:pPr>
+              <w:rPr>
+                <w:color w:val="808080" w:themeColor="background1" w:themeShade="80"/>
+              </w:rPr>
+            </w:pPr>
+            <w:r>
+              <w:rPr>
+                <w:color w:val="808080" w:themeColor="background1" w:themeShade="80"/>
+              </w:rPr>
+              <w:t>Ok</w:t>
+            </w:r>
+          </w:p>
+        </w:tc>
+        <w:tc>
+          <w:tcPr>
+            <w:tcW w:w="5240" w:type="dxa"/>
+          </w:tcPr>
+          <w:p/>
+        </w:tc>
+      </w:tr>
+      <w:tr>
+        <w:tc>
+          <w:tcPr>
+            <w:tcW w:w="7382" w:type="dxa"/>
+          </w:tcPr>
+          <w:p>
+            <w:pPr>
+              <w:rPr>
+                <w:color w:val="808080" w:themeColor="background1" w:themeShade="80"/>
+              </w:rPr>
+            </w:pPr>
+            <w:r>
+              <w:rPr>
+                <w:color w:val="808080" w:themeColor="background1" w:themeShade="80"/>
+              </w:rPr>
+              <w:t>Checkboxes moeten onChange event firen</w:t>
+            </w:r>
+            <w:r>
+              <w:rPr>
+                <w:color w:val="808080" w:themeColor="background1" w:themeShade="80"/>
+              </w:rPr>
+              <w:t xml:space="preserve"> om recht te kunnen toekennen</w:t>
+            </w:r>
+          </w:p>
+        </w:tc>
+        <w:tc>
+          <w:tcPr>
+            <w:tcW w:w="1598" w:type="dxa"/>
+          </w:tcPr>
+          <w:p>
+            <w:pPr>
               <w:rPr>
                 <w:color w:val="808080" w:themeColor="background1" w:themeShade="80"/>
                 <w:lang w:val="en-US"/>
               </w:rPr>
-              <w:t>url</w:t>
-            </w:r>
-            <w:proofErr w:type="spellEnd"/>
+            </w:pPr>
             <w:r>
               <w:rPr>
                 <w:color w:val="808080" w:themeColor="background1" w:themeShade="80"/>
                 <w:lang w:val="en-US"/>
               </w:rPr>
-              <w:t xml:space="preserve"> = </w:t>
-            </w:r>
-            <w:proofErr w:type="spellStart"/>
-            <w:r>
-              <w:rPr>
-                <w:color w:val="808080" w:themeColor="background1" w:themeShade="80"/>
+              <w:t>Ok</w:t>
+            </w:r>
+          </w:p>
+        </w:tc>
+        <w:tc>
+          <w:tcPr>
+            <w:tcW w:w="5240" w:type="dxa"/>
+          </w:tcPr>
+          <w:p/>
+        </w:tc>
+      </w:tr>
+      <w:tr>
+        <w:tc>
+          <w:tcPr>
+            <w:tcW w:w="7382" w:type="dxa"/>
+          </w:tcPr>
+          <w:p>
+            <w:pPr>
+              <w:rPr>
+                <w:color w:val="FF0000"/>
+              </w:rPr>
+            </w:pPr>
+            <w:r>
+              <w:rPr>
+                <w:color w:val="FF0000"/>
+              </w:rPr>
+              <w:t>maandag 11 april 2016</w:t>
+            </w:r>
+          </w:p>
+        </w:tc>
+        <w:tc>
+          <w:tcPr>
+            <w:tcW w:w="1598" w:type="dxa"/>
+          </w:tcPr>
+          <w:p>
+            <w:pPr>
+              <w:rPr>
+                <w:color w:val="FF0000"/>
                 <w:lang w:val="en-US"/>
               </w:rPr>
-              <w:t>instelling</w:t>
-            </w:r>
-            <w:proofErr w:type="spellEnd"/>
-            <w:r>
+            </w:pPr>
+          </w:p>
+        </w:tc>
+        <w:tc>
+          <w:tcPr>
+            <w:tcW w:w="5240" w:type="dxa"/>
+          </w:tcPr>
+          <w:p>
+            <w:pPr>
+              <w:rPr>
+                <w:color w:val="FF0000"/>
+              </w:rPr>
+            </w:pPr>
+          </w:p>
+        </w:tc>
+      </w:tr>
+      <w:tr>
+        <w:tc>
+          <w:tcPr>
+            <w:tcW w:w="7382" w:type="dxa"/>
+          </w:tcPr>
+          <w:p>
+            <w:r>
+              <w:t>Teams module maken (Instellingen/Gebruikersbeheer/Teams)</w:t>
+            </w:r>
+          </w:p>
+        </w:tc>
+        <w:tc>
+          <w:tcPr>
+            <w:tcW w:w="1598" w:type="dxa"/>
+          </w:tcPr>
+          <w:p>
+            <w:pPr>
+              <w:rPr>
+                <w:color w:val="808080" w:themeColor="background1" w:themeShade="80"/>
+              </w:rPr>
+            </w:pPr>
+          </w:p>
+        </w:tc>
+        <w:tc>
+          <w:tcPr>
+            <w:tcW w:w="5240" w:type="dxa"/>
+          </w:tcPr>
+          <w:p/>
+        </w:tc>
+      </w:tr>
+      <w:tr>
+        <w:tc>
+          <w:tcPr>
+            <w:tcW w:w="7382" w:type="dxa"/>
+          </w:tcPr>
+          <w:p>
+            <w:pPr>
+              <w:rPr>
+                <w:color w:val="808080" w:themeColor="background1" w:themeShade="80"/>
+              </w:rPr>
+            </w:pPr>
+            <w:r>
+              <w:rPr>
+                <w:color w:val="808080" w:themeColor="background1" w:themeShade="80"/>
+              </w:rPr>
+              <w:t>Data van instellingenscherm ophalen – dit is dus andere data dan de tab ‘Rechten en  Rollen’</w:t>
+            </w:r>
+          </w:p>
+        </w:tc>
+        <w:tc>
+          <w:tcPr>
+            <w:tcW w:w="1598" w:type="dxa"/>
+          </w:tcPr>
+          <w:p>
+            <w:pPr>
+              <w:rPr>
+                <w:color w:val="808080" w:themeColor="background1" w:themeShade="80"/>
+              </w:rPr>
+            </w:pPr>
+            <w:r>
+              <w:rPr>
+                <w:color w:val="808080" w:themeColor="background1" w:themeShade="80"/>
+              </w:rPr>
+              <w:t>Ok</w:t>
+            </w:r>
+          </w:p>
+        </w:tc>
+        <w:tc>
+          <w:tcPr>
+            <w:tcW w:w="5240" w:type="dxa"/>
+          </w:tcPr>
+          <w:p/>
+        </w:tc>
+      </w:tr>
+      <w:tr>
+        <w:tc>
+          <w:tcPr>
+            <w:tcW w:w="7382" w:type="dxa"/>
+          </w:tcPr>
+          <w:p>
+            <w:pPr>
+              <w:rPr>
+                <w:color w:val="FF0000"/>
+              </w:rPr>
+            </w:pPr>
+            <w:r>
+              <w:rPr>
+                <w:color w:val="FF0000"/>
+              </w:rPr>
+              <w:t>dinsdag 12 april 2016</w:t>
+            </w:r>
+          </w:p>
+        </w:tc>
+        <w:tc>
+          <w:tcPr>
+            <w:tcW w:w="1598" w:type="dxa"/>
+          </w:tcPr>
+          <w:p>
+            <w:pPr>
+              <w:rPr>
+                <w:color w:val="FF0000"/>
+              </w:rPr>
+            </w:pPr>
+          </w:p>
+        </w:tc>
+        <w:tc>
+          <w:tcPr>
+            <w:tcW w:w="5240" w:type="dxa"/>
+          </w:tcPr>
+          <w:p>
+            <w:pPr>
+              <w:rPr>
+                <w:color w:val="FF0000"/>
+              </w:rPr>
+            </w:pPr>
+          </w:p>
+        </w:tc>
+      </w:tr>
+      <w:tr>
+        <w:tc>
+          <w:tcPr>
+            <w:tcW w:w="7382" w:type="dxa"/>
+          </w:tcPr>
+          <w:p>
+            <w:pPr>
+              <w:rPr>
+                <w:color w:val="808080" w:themeColor="background1" w:themeShade="80"/>
+              </w:rPr>
+            </w:pPr>
+            <w:r>
+              <w:rPr>
+                <w:color w:val="808080" w:themeColor="background1" w:themeShade="80"/>
+              </w:rPr>
+              <w:t>Settings: Toon Rechten en Rollen + Teams in nested views: Settings container-&gt;userManagement container -&gt; Rechten en Rollen + Teams.</w:t>
+            </w:r>
+          </w:p>
+        </w:tc>
+        <w:tc>
+          <w:tcPr>
+            <w:tcW w:w="1598" w:type="dxa"/>
+          </w:tcPr>
+          <w:p>
+            <w:pPr>
+              <w:rPr>
+                <w:color w:val="808080" w:themeColor="background1" w:themeShade="80"/>
+              </w:rPr>
+            </w:pPr>
+            <w:r>
+              <w:rPr>
+                <w:color w:val="808080" w:themeColor="background1" w:themeShade="80"/>
+              </w:rPr>
+              <w:t>Ok</w:t>
+            </w:r>
+          </w:p>
+        </w:tc>
+        <w:tc>
+          <w:tcPr>
+            <w:tcW w:w="5240" w:type="dxa"/>
+          </w:tcPr>
+          <w:p>
+            <w:pPr>
+              <w:rPr>
+                <w:color w:val="808080" w:themeColor="background1" w:themeShade="80"/>
+              </w:rPr>
+            </w:pPr>
+            <w:r>
+              <w:rPr>
+                <w:color w:val="808080" w:themeColor="background1" w:themeShade="80"/>
+              </w:rPr>
+              <w:t>Probleem : tabs in  panel corresponderen niet met ui–router states</w:t>
+            </w:r>
+          </w:p>
+        </w:tc>
+      </w:tr>
+      <w:tr>
+        <w:tc>
+          <w:tcPr>
+            <w:tcW w:w="7382" w:type="dxa"/>
+          </w:tcPr>
+          <w:p>
+            <w:pPr>
               <w:rPr>
                 <w:color w:val="808080" w:themeColor="background1" w:themeShade="80"/>
                 <w:lang w:val="en-US"/>
               </w:rPr>
-              <w:t xml:space="preserve"> in </w:t>
-            </w:r>
-            <w:proofErr w:type="spellStart"/>
+            </w:pPr>
             <w:r>
               <w:rPr>
                 <w:color w:val="808080" w:themeColor="background1" w:themeShade="80"/>
                 <w:lang w:val="en-US"/>
               </w:rPr>
-              <w:t>configuratie</w:t>
-            </w:r>
-            <w:proofErr w:type="spellEnd"/>
-          </w:p>
-          <w:p>
-            <w:pPr>
-              <w:rPr>
-                <w:color w:val="808080" w:themeColor="background1" w:themeShade="80"/>
-              </w:rPr>
-            </w:pPr>
-            <w:r>
-              <w:rPr>
-                <w:color w:val="808080" w:themeColor="background1" w:themeShade="80"/>
-              </w:rPr>
-              <w:t>alles loggen; bij 403 (not authorized) naar pagina redirecten die in clientConfig gespecificeerd is;</w:t>
-            </w:r>
-          </w:p>
-          <w:p>
-            <w:pPr>
-              <w:rPr>
-                <w:color w:val="808080" w:themeColor="background1" w:themeShade="80"/>
-              </w:rPr>
-            </w:pPr>
-          </w:p>
-        </w:tc>
-        <w:tc>
-          <w:tcPr>
-            <w:tcW w:w="5240" w:type="dxa"/>
-          </w:tcPr>
-          <w:p/>
-        </w:tc>
-      </w:tr>
-      <w:tr>
-        <w:tc>
-          <w:tcPr>
-            <w:tcW w:w="7382" w:type="dxa"/>
-          </w:tcPr>
-          <w:p>
-            <w:pPr>
-              <w:rPr>
-                <w:color w:val="808080" w:themeColor="background1" w:themeShade="80"/>
-              </w:rPr>
-            </w:pPr>
-            <w:r>
-              <w:rPr>
-                <w:color w:val="808080" w:themeColor="background1" w:themeShade="80"/>
-              </w:rPr>
-              <w:t>SessionTimeout is nu ook client side geimplementeerd. Dit verwijderen en alleen server-side sessiontimeout gebruiken...</w:t>
-            </w:r>
-          </w:p>
-        </w:tc>
-        <w:tc>
-          <w:tcPr>
-            <w:tcW w:w="1598" w:type="dxa"/>
-          </w:tcPr>
-          <w:p>
-            <w:pPr>
-              <w:rPr>
-                <w:color w:val="808080" w:themeColor="background1" w:themeShade="80"/>
-              </w:rPr>
-            </w:pPr>
-            <w:r>
-              <w:rPr>
-                <w:color w:val="808080" w:themeColor="background1" w:themeShade="80"/>
-              </w:rPr>
-              <w:t>ok</w:t>
-            </w:r>
-          </w:p>
-        </w:tc>
-        <w:tc>
-          <w:tcPr>
-            <w:tcW w:w="5240" w:type="dxa"/>
-          </w:tcPr>
-          <w:p/>
-        </w:tc>
-      </w:tr>
-      <w:tr>
-        <w:tc>
-          <w:tcPr>
-            <w:tcW w:w="7382" w:type="dxa"/>
-          </w:tcPr>
-          <w:p>
-            <w:pPr>
-              <w:rPr>
-                <w:color w:val="808080" w:themeColor="background1" w:themeShade="80"/>
-              </w:rPr>
-            </w:pPr>
-            <w:r>
-              <w:rPr>
-                <w:color w:val="808080" w:themeColor="background1" w:themeShade="80"/>
-              </w:rPr>
-              <w:t>public states (login,register,userProfiles etc) ontoegankelijk maken wanneer ingelogd</w:t>
-            </w:r>
-          </w:p>
-        </w:tc>
-        <w:tc>
-          <w:tcPr>
-            <w:tcW w:w="1598" w:type="dxa"/>
-          </w:tcPr>
-          <w:p>
-            <w:pPr>
-              <w:rPr>
-                <w:color w:val="808080" w:themeColor="background1" w:themeShade="80"/>
-              </w:rPr>
-            </w:pPr>
-            <w:r>
-              <w:rPr>
-                <w:color w:val="808080" w:themeColor="background1" w:themeShade="80"/>
-              </w:rPr>
-              <w:t>ok</w:t>
-            </w:r>
-          </w:p>
-        </w:tc>
-        <w:tc>
-          <w:tcPr>
-            <w:tcW w:w="5240" w:type="dxa"/>
-          </w:tcPr>
-          <w:p/>
-        </w:tc>
-      </w:tr>
-      <w:tr>
-        <w:tc>
-          <w:tcPr>
-            <w:tcW w:w="7382" w:type="dxa"/>
-          </w:tcPr>
-          <w:p>
-            <w:pPr>
-              <w:rPr>
-                <w:color w:val="808080" w:themeColor="background1" w:themeShade="80"/>
-              </w:rPr>
-            </w:pPr>
-            <w:r>
-              <w:rPr>
-                <w:color w:val="808080" w:themeColor="background1" w:themeShade="80"/>
-              </w:rPr>
-              <w:t>Configuratie: welk onderdeel van de client moeten configureerbaar zijn en hoe moet de Api dat aangeven?</w:t>
-            </w:r>
-          </w:p>
-        </w:tc>
-        <w:tc>
-          <w:tcPr>
-            <w:tcW w:w="1598" w:type="dxa"/>
-          </w:tcPr>
-          <w:p>
-            <w:pPr>
-              <w:rPr>
-                <w:color w:val="808080" w:themeColor="background1" w:themeShade="80"/>
-              </w:rPr>
-            </w:pPr>
-          </w:p>
-        </w:tc>
-        <w:tc>
-          <w:tcPr>
-            <w:tcW w:w="5240" w:type="dxa"/>
-          </w:tcPr>
-          <w:p/>
-        </w:tc>
-      </w:tr>
-      <w:tr>
-        <w:tc>
-          <w:tcPr>
-            <w:tcW w:w="7382" w:type="dxa"/>
-          </w:tcPr>
-          <w:p>
-            <w:pPr>
-              <w:rPr>
-                <w:color w:val="808080" w:themeColor="background1" w:themeShade="80"/>
-              </w:rPr>
-            </w:pPr>
-            <w:r>
-              <w:rPr>
-                <w:color w:val="808080" w:themeColor="background1" w:themeShade="80"/>
-              </w:rPr>
-              <w:t>/translation om translations op te halen en het vertonen van de listview om translation te editen zijn 2 verschillende dingen!</w:t>
-            </w:r>
-          </w:p>
-        </w:tc>
-        <w:tc>
-          <w:tcPr>
-            <w:tcW w:w="1598" w:type="dxa"/>
-          </w:tcPr>
-          <w:p>
-            <w:pPr>
-              <w:rPr>
-                <w:color w:val="808080" w:themeColor="background1" w:themeShade="80"/>
-              </w:rPr>
-            </w:pPr>
-            <w:r>
-              <w:rPr>
-                <w:color w:val="808080" w:themeColor="background1" w:themeShade="80"/>
-              </w:rPr>
-              <w:t>ok</w:t>
-            </w:r>
-          </w:p>
-        </w:tc>
-        <w:tc>
-          <w:tcPr>
-            <w:tcW w:w="5240" w:type="dxa"/>
-          </w:tcPr>
-          <w:p/>
-        </w:tc>
-      </w:tr>
-      <w:tr>
-        <w:tc>
-          <w:tcPr>
-            <w:tcW w:w="7382" w:type="dxa"/>
-          </w:tcPr>
-          <w:p/>
-        </w:tc>
-        <w:tc>
-          <w:tcPr>
-            <w:tcW w:w="1598" w:type="dxa"/>
-          </w:tcPr>
-          <w:p/>
-        </w:tc>
-        <w:tc>
-          <w:tcPr>
-            <w:tcW w:w="5240" w:type="dxa"/>
-          </w:tcPr>
-          <w:p/>
-        </w:tc>
-      </w:tr>
-      <w:tr>
-        <w:tc>
-          <w:tcPr>
-            <w:tcW w:w="7382" w:type="dxa"/>
-          </w:tcPr>
-          <w:p>
-            <w:pPr>
-              <w:rPr>
-                <w:color w:val="FF0000"/>
-              </w:rPr>
-            </w:pPr>
-            <w:r>
-              <w:rPr>
-                <w:color w:val="FF0000"/>
-              </w:rPr>
-              <w:t>Vrijdag 2016-04-08</w:t>
-            </w:r>
-          </w:p>
-        </w:tc>
-        <w:tc>
-          <w:tcPr>
-            <w:tcW w:w="1598" w:type="dxa"/>
-          </w:tcPr>
-          <w:p>
-            <w:pPr>
-              <w:rPr>
-                <w:color w:val="FF0000"/>
-              </w:rPr>
-            </w:pPr>
-          </w:p>
-        </w:tc>
-        <w:tc>
-          <w:tcPr>
-            <w:tcW w:w="5240" w:type="dxa"/>
-          </w:tcPr>
-          <w:p>
-            <w:pPr>
-              <w:rPr>
-                <w:color w:val="FF0000"/>
-              </w:rPr>
-            </w:pPr>
-          </w:p>
-        </w:tc>
-      </w:tr>
-      <w:tr>
-        <w:tc>
-          <w:tcPr>
-            <w:tcW w:w="7382" w:type="dxa"/>
-          </w:tcPr>
-          <w:p>
-            <w:pPr>
-              <w:rPr>
-                <w:color w:val="808080" w:themeColor="background1" w:themeShade="80"/>
-              </w:rPr>
-            </w:pPr>
-            <w:r>
-              <w:rPr>
-                <w:color w:val="808080" w:themeColor="background1" w:themeShade="80"/>
-              </w:rPr>
-              <w:t>/editTranslation: 'aantal pagina buttons' en 'totaal aantal items'  werkt nog niet goed... tableview toont 15 regels / pagina en 82 paginabuttons...</w:t>
-            </w:r>
-          </w:p>
-          <w:p>
-            <w:pPr>
-              <w:rPr>
-                <w:color w:val="808080" w:themeColor="background1" w:themeShade="80"/>
-              </w:rPr>
-            </w:pPr>
-          </w:p>
-        </w:tc>
-        <w:tc>
-          <w:tcPr>
-            <w:tcW w:w="1598" w:type="dxa"/>
-          </w:tcPr>
-          <w:p>
-            <w:pPr>
-              <w:rPr>
-                <w:color w:val="808080" w:themeColor="background1" w:themeShade="80"/>
-              </w:rPr>
-            </w:pPr>
-            <w:r>
-              <w:rPr>
-                <w:color w:val="808080" w:themeColor="background1" w:themeShade="80"/>
-              </w:rPr>
-              <w:t>ok</w:t>
-            </w:r>
-          </w:p>
-        </w:tc>
-        <w:tc>
-          <w:tcPr>
-            <w:tcW w:w="5240" w:type="dxa"/>
-          </w:tcPr>
-          <w:p>
-            <w:pPr>
-              <w:rPr>
-                <w:color w:val="808080" w:themeColor="background1" w:themeShade="80"/>
-              </w:rPr>
-            </w:pPr>
-            <w:r>
-              <w:rPr>
-                <w:color w:val="808080" w:themeColor="background1" w:themeShade="80"/>
-              </w:rPr>
-              <w:t>Waarde van totalitems klopte nite... moet apart afgeleid worden... check</w:t>
-            </w:r>
-          </w:p>
-        </w:tc>
-      </w:tr>
-      <w:tr>
-        <w:tc>
-          <w:tcPr>
-            <w:tcW w:w="7382" w:type="dxa"/>
-          </w:tcPr>
-          <w:p>
-            <w:pPr>
-              <w:rPr>
-                <w:color w:val="808080" w:themeColor="background1" w:themeShade="80"/>
-              </w:rPr>
-            </w:pPr>
-            <w:r>
-              <w:rPr>
-                <w:color w:val="808080" w:themeColor="background1" w:themeShade="80"/>
-              </w:rPr>
-              <w:t>Paginationstrip vertoont laatste paginabutton niet</w:t>
-            </w:r>
-          </w:p>
-        </w:tc>
-        <w:tc>
-          <w:tcPr>
-            <w:tcW w:w="1598" w:type="dxa"/>
-          </w:tcPr>
-          <w:p>
-            <w:pPr>
-              <w:rPr>
-                <w:color w:val="808080" w:themeColor="background1" w:themeShade="80"/>
-              </w:rPr>
-            </w:pPr>
-            <w:r>
-              <w:rPr>
-                <w:color w:val="808080" w:themeColor="background1" w:themeShade="80"/>
-              </w:rPr>
-              <w:t>Ok</w:t>
-            </w:r>
-          </w:p>
-        </w:tc>
-        <w:tc>
-          <w:tcPr>
-            <w:tcW w:w="5240" w:type="dxa"/>
-          </w:tcPr>
-          <w:p/>
-        </w:tc>
-      </w:tr>
-      <w:tr>
-        <w:tc>
-          <w:tcPr>
-            <w:tcW w:w="7382" w:type="dxa"/>
-          </w:tcPr>
-          <w:p>
-            <w:pPr>
-              <w:rPr>
-                <w:color w:val="808080" w:themeColor="background1" w:themeShade="80"/>
-              </w:rPr>
-            </w:pPr>
-            <w:r>
-              <w:rPr>
-                <w:color w:val="808080" w:themeColor="background1" w:themeShade="80"/>
-              </w:rPr>
-              <w:t>domeinen: rechten en rollen matrix implementeren @ https://portal.hrmatches.com/index.cfm?module=hrsettings&amp;view=permissions</w:t>
-            </w:r>
-          </w:p>
-          <w:p>
-            <w:pPr>
-              <w:rPr>
-                <w:color w:val="808080" w:themeColor="background1" w:themeShade="80"/>
-              </w:rPr>
-            </w:pPr>
-            <w:r>
-              <w:rPr>
-                <w:color w:val="808080" w:themeColor="background1" w:themeShade="80"/>
-              </w:rPr>
-              <w:t>specificeer formaat van /rechtenrollen data (zie ook onder)</w:t>
-            </w:r>
-          </w:p>
-        </w:tc>
-        <w:tc>
-          <w:tcPr>
-            <w:tcW w:w="1598" w:type="dxa"/>
-          </w:tcPr>
-          <w:p>
-            <w:pPr>
-              <w:rPr>
-                <w:color w:val="808080" w:themeColor="background1" w:themeShade="80"/>
-              </w:rPr>
-            </w:pPr>
-            <w:r>
-              <w:rPr>
-                <w:color w:val="808080" w:themeColor="background1" w:themeShade="80"/>
-              </w:rPr>
-              <w:t>Ok</w:t>
-            </w:r>
-          </w:p>
-        </w:tc>
-        <w:tc>
-          <w:tcPr>
-            <w:tcW w:w="5240" w:type="dxa"/>
-          </w:tcPr>
-          <w:p/>
-        </w:tc>
-      </w:tr>
-      <w:tr>
-        <w:tc>
-          <w:tcPr>
-            <w:tcW w:w="7382" w:type="dxa"/>
-          </w:tcPr>
-          <w:p>
-            <w:pPr>
+              <w:t>/t</w:t>
+            </w:r>
+            <w:r>
               <w:rPr>
                 <w:color w:val="808080" w:themeColor="background1" w:themeShade="80"/>
                 <w:lang w:val="en-US"/>
               </w:rPr>
-            </w:pPr>
+              <w:t>rackingdata geeft 500 error respons – backend (CF + SQLServer)</w:t>
+            </w:r>
             <w:r>
               <w:rPr>
                 <w:color w:val="808080" w:themeColor="background1" w:themeShade="80"/>
                 <w:lang w:val="en-US"/>
               </w:rPr>
-              <w:t xml:space="preserve">Resolve data </w:t>
-            </w:r>
-            <w:proofErr w:type="spellStart"/>
-            <w:r>
-              <w:rPr>
-                <w:color w:val="808080" w:themeColor="background1" w:themeShade="80"/>
-                <w:lang w:val="en-US"/>
-              </w:rPr>
-              <w:t>vanuit</w:t>
-            </w:r>
-            <w:proofErr w:type="spellEnd"/>
-            <w:r>
-              <w:rPr>
-                <w:color w:val="808080" w:themeColor="background1" w:themeShade="80"/>
-                <w:lang w:val="en-US"/>
-              </w:rPr>
-              <w:t xml:space="preserve"> state ‘</w:t>
-            </w:r>
-            <w:proofErr w:type="spellStart"/>
-            <w:r>
-              <w:rPr>
-                <w:color w:val="808080" w:themeColor="background1" w:themeShade="80"/>
-                <w:lang w:val="en-US"/>
-              </w:rPr>
-              <w:t>editTranslation</w:t>
-            </w:r>
-            <w:proofErr w:type="spellEnd"/>
-            <w:r>
-              <w:rPr>
-                <w:color w:val="808080" w:themeColor="background1" w:themeShade="80"/>
-                <w:lang w:val="en-US"/>
-              </w:rPr>
-              <w:t xml:space="preserve">’ </w:t>
-            </w:r>
-            <w:proofErr w:type="spellStart"/>
-            <w:r>
-              <w:rPr>
-                <w:color w:val="808080" w:themeColor="background1" w:themeShade="80"/>
-                <w:lang w:val="en-US"/>
-              </w:rPr>
-              <w:t>werkt</w:t>
-            </w:r>
-            <w:proofErr w:type="spellEnd"/>
-            <w:r>
-              <w:rPr>
-                <w:color w:val="808080" w:themeColor="background1" w:themeShade="80"/>
-                <w:lang w:val="en-US"/>
-              </w:rPr>
-              <w:t xml:space="preserve"> </w:t>
-            </w:r>
-            <w:proofErr w:type="spellStart"/>
-            <w:r>
-              <w:rPr>
-                <w:color w:val="808080" w:themeColor="background1" w:themeShade="80"/>
-                <w:lang w:val="en-US"/>
-              </w:rPr>
-              <w:t>niet</w:t>
-            </w:r>
-            <w:proofErr w:type="spellEnd"/>
-            <w:r>
-              <w:rPr>
-                <w:color w:val="808080" w:themeColor="background1" w:themeShade="80"/>
-                <w:lang w:val="en-US"/>
-              </w:rPr>
-              <w:t xml:space="preserve"> </w:t>
-            </w:r>
-          </w:p>
-        </w:tc>
-        <w:tc>
-          <w:tcPr>
-            <w:tcW w:w="1598" w:type="dxa"/>
-          </w:tcPr>
-          <w:p>
-            <w:pPr>
-              <w:rPr>
-                <w:color w:val="808080" w:themeColor="background1" w:themeShade="80"/>
-              </w:rPr>
-            </w:pPr>
-            <w:r>
-              <w:rPr>
-                <w:color w:val="808080" w:themeColor="background1" w:themeShade="80"/>
-              </w:rPr>
-              <w:t>Ok</w:t>
-            </w:r>
-          </w:p>
-        </w:tc>
-        <w:tc>
-          <w:tcPr>
-            <w:tcW w:w="5240" w:type="dxa"/>
-          </w:tcPr>
-          <w:p>
-            <w:pPr>
-              <w:rPr>
-                <w:color w:val="808080" w:themeColor="background1" w:themeShade="80"/>
-              </w:rPr>
-            </w:pPr>
-          </w:p>
-        </w:tc>
-      </w:tr>
-      <w:tr>
-        <w:tc>
-          <w:tcPr>
-            <w:tcW w:w="7382" w:type="dxa"/>
-          </w:tcPr>
-          <w:p/>
-        </w:tc>
-        <w:tc>
-          <w:tcPr>
-            <w:tcW w:w="1598" w:type="dxa"/>
-          </w:tcPr>
-          <w:p/>
-        </w:tc>
-        <w:tc>
-          <w:tcPr>
-            <w:tcW w:w="5240" w:type="dxa"/>
-          </w:tcPr>
-          <w:p/>
-        </w:tc>
-      </w:tr>
-      <w:tr>
-        <w:tc>
-          <w:tcPr>
-            <w:tcW w:w="7382" w:type="dxa"/>
-          </w:tcPr>
-          <w:p>
-            <w:pPr>
-              <w:rPr>
-                <w:color w:val="FF0000"/>
-              </w:rPr>
-            </w:pPr>
-            <w:r>
-              <w:rPr>
-                <w:color w:val="FF0000"/>
-              </w:rPr>
-              <w:t>Zaterdag 2016-04-09</w:t>
-            </w:r>
-          </w:p>
-        </w:tc>
-        <w:tc>
-          <w:tcPr>
-            <w:tcW w:w="1598" w:type="dxa"/>
-          </w:tcPr>
-          <w:p>
-            <w:pPr>
-              <w:rPr>
-                <w:color w:val="FF0000"/>
-              </w:rPr>
-            </w:pPr>
-          </w:p>
-        </w:tc>
-        <w:tc>
-          <w:tcPr>
-            <w:tcW w:w="5240" w:type="dxa"/>
-          </w:tcPr>
-          <w:p>
-            <w:pPr>
-              <w:rPr>
-                <w:color w:val="FF0000"/>
-              </w:rPr>
-            </w:pPr>
-          </w:p>
-        </w:tc>
-      </w:tr>
-      <w:tr>
-        <w:tc>
-          <w:tcPr>
-            <w:tcW w:w="7382" w:type="dxa"/>
-          </w:tcPr>
-          <w:p>
-            <w:pPr>
-              <w:rPr>
-                <w:color w:val="808080" w:themeColor="background1" w:themeShade="80"/>
-              </w:rPr>
-            </w:pPr>
-            <w:r>
-              <w:rPr>
-                <w:color w:val="808080" w:themeColor="background1" w:themeShade="80"/>
-              </w:rPr>
-              <w:t>Rechten en rollen matrix</w:t>
-            </w:r>
-            <w:r>
-              <w:rPr>
-                <w:color w:val="808080" w:themeColor="background1" w:themeShade="80"/>
-              </w:rPr>
-              <w:t xml:space="preserve"> maken, includen in container.html</w:t>
-            </w:r>
-            <w:r>
-              <w:rPr>
-                <w:color w:val="808080" w:themeColor="background1" w:themeShade="80"/>
-              </w:rPr>
-              <w:t>; data structuur</w:t>
-            </w:r>
-            <w:r>
-              <w:rPr>
-                <w:color w:val="808080" w:themeColor="background1" w:themeShade="80"/>
-              </w:rPr>
-              <w:t xml:space="preserve"> maken</w:t>
-            </w:r>
-            <w:r>
-              <w:rPr>
-                <w:color w:val="808080" w:themeColor="background1" w:themeShade="80"/>
-              </w:rPr>
-              <w:t>;</w:t>
-            </w:r>
-          </w:p>
-        </w:tc>
-        <w:tc>
-          <w:tcPr>
-            <w:tcW w:w="1598" w:type="dxa"/>
-          </w:tcPr>
-          <w:p>
-            <w:pPr>
-              <w:rPr>
-                <w:color w:val="808080" w:themeColor="background1" w:themeShade="80"/>
-              </w:rPr>
-            </w:pPr>
-            <w:r>
-              <w:rPr>
-                <w:color w:val="808080" w:themeColor="background1" w:themeShade="80"/>
-              </w:rPr>
-              <w:t>Ok</w:t>
-            </w:r>
-          </w:p>
-        </w:tc>
-        <w:tc>
-          <w:tcPr>
-            <w:tcW w:w="5240" w:type="dxa"/>
-          </w:tcPr>
-          <w:p/>
-        </w:tc>
-      </w:tr>
-      <w:tr>
-        <w:tc>
-          <w:tcPr>
-            <w:tcW w:w="7382" w:type="dxa"/>
-          </w:tcPr>
-          <w:p>
-            <w:pPr>
-              <w:rPr>
-                <w:color w:val="808080" w:themeColor="background1" w:themeShade="80"/>
-              </w:rPr>
-            </w:pPr>
-            <w:r>
-              <w:rPr>
-                <w:color w:val="808080" w:themeColor="background1" w:themeShade="80"/>
-              </w:rPr>
-              <w:t>Checkboxes moeten onChange event firen</w:t>
-            </w:r>
-            <w:r>
-              <w:rPr>
-                <w:color w:val="808080" w:themeColor="background1" w:themeShade="80"/>
-              </w:rPr>
-              <w:t xml:space="preserve"> om recht te kunnen toekennen</w:t>
-            </w:r>
-          </w:p>
-        </w:tc>
-        <w:tc>
-          <w:tcPr>
-            <w:tcW w:w="1598" w:type="dxa"/>
-          </w:tcPr>
-          <w:p>
-            <w:pPr>
-              <w:rPr>
-                <w:color w:val="808080" w:themeColor="background1" w:themeShade="80"/>
-                <w:lang w:val="en-US"/>
-              </w:rPr>
-            </w:pPr>
-            <w:r>
-              <w:rPr>
-                <w:color w:val="808080" w:themeColor="background1" w:themeShade="80"/>
-                <w:lang w:val="en-US"/>
-              </w:rPr>
-              <w:t>Ok</w:t>
-            </w:r>
-          </w:p>
-        </w:tc>
-        <w:tc>
-          <w:tcPr>
-            <w:tcW w:w="5240" w:type="dxa"/>
-          </w:tcPr>
-          <w:p/>
-        </w:tc>
-      </w:tr>
-      <w:tr>
-        <w:tc>
-          <w:tcPr>
-            <w:tcW w:w="7382" w:type="dxa"/>
-          </w:tcPr>
-          <w:p>
-            <w:pPr>
-              <w:rPr>
-                <w:color w:val="FF0000"/>
-              </w:rPr>
-            </w:pPr>
-            <w:r>
-              <w:rPr>
-                <w:color w:val="FF0000"/>
-              </w:rPr>
-              <w:t>maandag 11 april 2016</w:t>
-            </w:r>
-          </w:p>
-        </w:tc>
-        <w:tc>
-          <w:tcPr>
-            <w:tcW w:w="1598" w:type="dxa"/>
-          </w:tcPr>
-          <w:p>
-            <w:pPr>
-              <w:rPr>
-                <w:color w:val="FF0000"/>
-                <w:lang w:val="en-US"/>
-              </w:rPr>
-            </w:pPr>
-          </w:p>
-        </w:tc>
-        <w:tc>
-          <w:tcPr>
-            <w:tcW w:w="5240" w:type="dxa"/>
-          </w:tcPr>
-          <w:p>
-            <w:pPr>
-              <w:rPr>
-                <w:color w:val="FF0000"/>
-              </w:rPr>
-            </w:pPr>
-          </w:p>
-        </w:tc>
-      </w:tr>
-      <w:tr>
-        <w:tc>
-          <w:tcPr>
-            <w:tcW w:w="7382" w:type="dxa"/>
-          </w:tcPr>
-          <w:p>
-            <w:r>
-              <w:t>Teams module maken (Instellingen/Gebruikersbeheer/Teams)</w:t>
-            </w:r>
-          </w:p>
-        </w:tc>
-        <w:tc>
-          <w:tcPr>
-            <w:tcW w:w="1598" w:type="dxa"/>
-          </w:tcPr>
-          <w:p>
-            <w:pPr>
-              <w:rPr>
-                <w:color w:val="808080" w:themeColor="background1" w:themeShade="80"/>
-              </w:rPr>
-            </w:pPr>
-          </w:p>
-        </w:tc>
-        <w:tc>
-          <w:tcPr>
-            <w:tcW w:w="5240" w:type="dxa"/>
-          </w:tcPr>
-          <w:p/>
-        </w:tc>
-      </w:tr>
-      <w:tr>
-        <w:tc>
-          <w:tcPr>
-            <w:tcW w:w="7382" w:type="dxa"/>
-          </w:tcPr>
-          <w:p>
-            <w:pPr>
-              <w:rPr>
-                <w:color w:val="808080" w:themeColor="background1" w:themeShade="80"/>
-              </w:rPr>
-            </w:pPr>
-            <w:r>
-              <w:rPr>
-                <w:color w:val="808080" w:themeColor="background1" w:themeShade="80"/>
-              </w:rPr>
-              <w:t>Data van instellingenscherm ophalen – dit is dus andere data dan de tab ‘Rechten en  Rollen’</w:t>
-            </w:r>
-          </w:p>
-        </w:tc>
-        <w:tc>
-          <w:tcPr>
-            <w:tcW w:w="1598" w:type="dxa"/>
-          </w:tcPr>
-          <w:p>
-            <w:pPr>
-              <w:rPr>
-                <w:color w:val="808080" w:themeColor="background1" w:themeShade="80"/>
-              </w:rPr>
-            </w:pPr>
-            <w:r>
-              <w:rPr>
-                <w:color w:val="808080" w:themeColor="background1" w:themeShade="80"/>
-              </w:rPr>
-              <w:t>Ok</w:t>
-            </w:r>
-          </w:p>
-        </w:tc>
-        <w:tc>
-          <w:tcPr>
-            <w:tcW w:w="5240" w:type="dxa"/>
-          </w:tcPr>
-          <w:p/>
-        </w:tc>
-      </w:tr>
-      <w:tr>
-        <w:tc>
-          <w:tcPr>
-            <w:tcW w:w="7382" w:type="dxa"/>
-          </w:tcPr>
-          <w:p>
-            <w:pPr>
-              <w:rPr>
-                <w:color w:val="FF0000"/>
-              </w:rPr>
-            </w:pPr>
-            <w:r>
-              <w:rPr>
-                <w:color w:val="FF0000"/>
-              </w:rPr>
-              <w:t>dinsdag 12 april 2016</w:t>
-            </w:r>
-          </w:p>
-        </w:tc>
-        <w:tc>
-          <w:tcPr>
-            <w:tcW w:w="1598" w:type="dxa"/>
-          </w:tcPr>
-          <w:p>
-            <w:pPr>
-              <w:rPr>
-                <w:color w:val="FF0000"/>
-              </w:rPr>
-            </w:pPr>
-          </w:p>
-        </w:tc>
-        <w:tc>
-          <w:tcPr>
-            <w:tcW w:w="5240" w:type="dxa"/>
-          </w:tcPr>
-          <w:p>
-            <w:pPr>
-              <w:rPr>
-                <w:color w:val="FF0000"/>
-              </w:rPr>
-            </w:pPr>
-          </w:p>
-        </w:tc>
-      </w:tr>
-      <w:tr>
-        <w:tc>
-          <w:tcPr>
-            <w:tcW w:w="7382" w:type="dxa"/>
-          </w:tcPr>
-          <w:p>
-            <w:pPr>
-              <w:rPr>
-                <w:color w:val="808080" w:themeColor="background1" w:themeShade="80"/>
-              </w:rPr>
-            </w:pPr>
-            <w:r>
-              <w:rPr>
-                <w:color w:val="808080" w:themeColor="background1" w:themeShade="80"/>
-              </w:rPr>
-              <w:t>Settings: Toon Rechten en Rollen + Teams in nested views: Settings container-&gt;userManagement container -&gt; Rechten en Rollen + Teams.</w:t>
-            </w:r>
-          </w:p>
-        </w:tc>
-        <w:tc>
-          <w:tcPr>
-            <w:tcW w:w="1598" w:type="dxa"/>
-          </w:tcPr>
-          <w:p>
-            <w:pPr>
-              <w:rPr>
-                <w:color w:val="808080" w:themeColor="background1" w:themeShade="80"/>
-              </w:rPr>
-            </w:pPr>
-            <w:r>
-              <w:rPr>
-                <w:color w:val="808080" w:themeColor="background1" w:themeShade="80"/>
-              </w:rPr>
-              <w:t>Ok</w:t>
-            </w:r>
-          </w:p>
-        </w:tc>
-        <w:tc>
-          <w:tcPr>
-            <w:tcW w:w="5240" w:type="dxa"/>
-          </w:tcPr>
-          <w:p>
-            <w:pPr>
-              <w:rPr>
-                <w:color w:val="808080" w:themeColor="background1" w:themeShade="80"/>
-              </w:rPr>
-            </w:pPr>
-            <w:r>
-              <w:rPr>
-                <w:color w:val="808080" w:themeColor="background1" w:themeShade="80"/>
-              </w:rPr>
-              <w:t>Probleem : tabs in  panel corresponderen niet met ui–router states</w:t>
-            </w:r>
-          </w:p>
-        </w:tc>
-      </w:tr>
-      <w:tr>
-        <w:tc>
-          <w:tcPr>
-            <w:tcW w:w="7382" w:type="dxa"/>
-          </w:tcPr>
-          <w:p>
-            <w:pPr>
-              <w:rPr>
-                <w:color w:val="808080" w:themeColor="background1" w:themeShade="80"/>
-                <w:lang w:val="en-US"/>
-              </w:rPr>
-            </w:pPr>
-            <w:r>
-              <w:rPr>
-                <w:color w:val="808080" w:themeColor="background1" w:themeShade="80"/>
-                <w:lang w:val="en-US"/>
-              </w:rPr>
-              <w:t>/</w:t>
-            </w:r>
-            <w:proofErr w:type="spellStart"/>
-            <w:r>
-              <w:rPr>
-                <w:color w:val="808080" w:themeColor="background1" w:themeShade="80"/>
-                <w:lang w:val="en-US"/>
-              </w:rPr>
-              <w:t>t</w:t>
-            </w:r>
-            <w:r>
-              <w:rPr>
-                <w:color w:val="808080" w:themeColor="background1" w:themeShade="80"/>
-                <w:lang w:val="en-US"/>
-              </w:rPr>
-              <w:t>rackingdata</w:t>
-            </w:r>
-            <w:proofErr w:type="spellEnd"/>
-            <w:r>
-              <w:rPr>
-                <w:color w:val="808080" w:themeColor="background1" w:themeShade="80"/>
-                <w:lang w:val="en-US"/>
-              </w:rPr>
-              <w:t xml:space="preserve"> </w:t>
-            </w:r>
-            <w:proofErr w:type="spellStart"/>
-            <w:r>
-              <w:rPr>
-                <w:color w:val="808080" w:themeColor="background1" w:themeShade="80"/>
-                <w:lang w:val="en-US"/>
-              </w:rPr>
-              <w:t>geeft</w:t>
-            </w:r>
-            <w:proofErr w:type="spellEnd"/>
-            <w:r>
-              <w:rPr>
-                <w:color w:val="808080" w:themeColor="background1" w:themeShade="80"/>
-                <w:lang w:val="en-US"/>
-              </w:rPr>
-              <w:t xml:space="preserve"> 500 error </w:t>
-            </w:r>
-            <w:proofErr w:type="spellStart"/>
-            <w:r>
-              <w:rPr>
-                <w:color w:val="808080" w:themeColor="background1" w:themeShade="80"/>
-                <w:lang w:val="en-US"/>
-              </w:rPr>
-              <w:t>respons</w:t>
-            </w:r>
-            <w:proofErr w:type="spellEnd"/>
-            <w:r>
-              <w:rPr>
-                <w:color w:val="808080" w:themeColor="background1" w:themeShade="80"/>
-                <w:lang w:val="en-US"/>
-              </w:rPr>
-              <w:t xml:space="preserve"> – backend (CF + </w:t>
-            </w:r>
-            <w:proofErr w:type="spellStart"/>
-            <w:r>
-              <w:rPr>
-                <w:color w:val="808080" w:themeColor="background1" w:themeShade="80"/>
-                <w:lang w:val="en-US"/>
-              </w:rPr>
-              <w:t>SQLServer</w:t>
-            </w:r>
-            <w:proofErr w:type="spellEnd"/>
-            <w:r>
-              <w:rPr>
-                <w:color w:val="808080" w:themeColor="background1" w:themeShade="80"/>
-                <w:lang w:val="en-US"/>
-              </w:rPr>
-              <w:t>)</w:t>
-            </w:r>
-            <w:r>
-              <w:rPr>
-                <w:color w:val="808080" w:themeColor="background1" w:themeShade="80"/>
-                <w:lang w:val="en-US"/>
-              </w:rPr>
-              <w:t xml:space="preserve"> </w:t>
-            </w:r>
-            <w:proofErr w:type="spellStart"/>
-            <w:r>
-              <w:rPr>
-                <w:color w:val="808080" w:themeColor="background1" w:themeShade="80"/>
-                <w:lang w:val="en-US"/>
-              </w:rPr>
-              <w:t>probleem</w:t>
-            </w:r>
-            <w:proofErr w:type="spellEnd"/>
+              <w:t xml:space="preserve"> probleem</w:t>
+            </w:r>
           </w:p>
         </w:tc>
         <w:tc>
@@ -1847,69 +1653,12 @@
                 <w:lang w:val="en-US"/>
               </w:rPr>
             </w:pPr>
-            <w:proofErr w:type="gramStart"/>
             <w:r>
               <w:rPr>
                 <w:color w:val="808080" w:themeColor="background1" w:themeShade="80"/>
                 <w:lang w:val="en-US"/>
               </w:rPr>
-              <w:t>Teams</w:t>
-            </w:r>
-            <w:proofErr w:type="gramEnd"/>
-            <w:r>
-              <w:rPr>
-                <w:color w:val="808080" w:themeColor="background1" w:themeShade="80"/>
-                <w:lang w:val="en-US"/>
-              </w:rPr>
-              <w:t xml:space="preserve"> </w:t>
-            </w:r>
-            <w:proofErr w:type="spellStart"/>
-            <w:r>
-              <w:rPr>
-                <w:color w:val="808080" w:themeColor="background1" w:themeShade="80"/>
-                <w:lang w:val="en-US"/>
-              </w:rPr>
-              <w:t>detailView</w:t>
-            </w:r>
-            <w:proofErr w:type="spellEnd"/>
-            <w:r>
-              <w:rPr>
-                <w:color w:val="808080" w:themeColor="background1" w:themeShade="80"/>
-                <w:lang w:val="en-US"/>
-              </w:rPr>
-              <w:t xml:space="preserve">: </w:t>
-            </w:r>
-            <w:proofErr w:type="spellStart"/>
-            <w:r>
-              <w:rPr>
-                <w:color w:val="808080" w:themeColor="background1" w:themeShade="80"/>
-                <w:lang w:val="en-US"/>
-              </w:rPr>
-              <w:t>discussie</w:t>
-            </w:r>
-            <w:proofErr w:type="spellEnd"/>
-            <w:r>
-              <w:rPr>
-                <w:color w:val="808080" w:themeColor="background1" w:themeShade="80"/>
-                <w:lang w:val="en-US"/>
-              </w:rPr>
-              <w:t xml:space="preserve"> met BC over Taffy </w:t>
-            </w:r>
-            <w:proofErr w:type="spellStart"/>
-            <w:r>
-              <w:rPr>
-                <w:color w:val="808080" w:themeColor="background1" w:themeShade="80"/>
-                <w:lang w:val="en-US"/>
-              </w:rPr>
-              <w:t>Api</w:t>
-            </w:r>
-            <w:proofErr w:type="spellEnd"/>
-            <w:r>
-              <w:rPr>
-                <w:color w:val="808080" w:themeColor="background1" w:themeShade="80"/>
-                <w:lang w:val="en-US"/>
-              </w:rPr>
-              <w:t xml:space="preserve"> response.</w:t>
+              <w:t>Teams detailView: discussie met BC over Taffy Api response.</w:t>
             </w:r>
           </w:p>
         </w:tc>
@@ -2060,85 +1809,12 @@
                 <w:lang w:val="en-US" w:eastAsia="nl-NL"/>
               </w:rPr>
             </w:pPr>
-            <w:proofErr w:type="spellStart"/>
             <w:r>
               <w:rPr>
                 <w:color w:val="808080" w:themeColor="background1" w:themeShade="80"/>
                 <w:lang w:val="en-US"/>
               </w:rPr>
-              <w:t>UserManagementController</w:t>
-            </w:r>
-            <w:proofErr w:type="spellEnd"/>
-            <w:r>
-              <w:rPr>
-                <w:color w:val="808080" w:themeColor="background1" w:themeShade="80"/>
-                <w:lang w:val="en-US"/>
-              </w:rPr>
-              <w:t xml:space="preserve">: </w:t>
-            </w:r>
-            <w:proofErr w:type="spellStart"/>
-            <w:r>
-              <w:rPr>
-                <w:color w:val="808080" w:themeColor="background1" w:themeShade="80"/>
-                <w:lang w:val="en-US"/>
-              </w:rPr>
-              <w:t>bepaal</w:t>
-            </w:r>
-            <w:proofErr w:type="spellEnd"/>
-            <w:r>
-              <w:rPr>
-                <w:color w:val="808080" w:themeColor="background1" w:themeShade="80"/>
-                <w:lang w:val="en-US"/>
-              </w:rPr>
-              <w:t xml:space="preserve"> active tab </w:t>
-            </w:r>
-            <w:proofErr w:type="spellStart"/>
-            <w:r>
-              <w:rPr>
-                <w:color w:val="808080" w:themeColor="background1" w:themeShade="80"/>
-                <w:lang w:val="en-US"/>
-              </w:rPr>
-              <w:t>a.h.v</w:t>
-            </w:r>
-            <w:proofErr w:type="spellEnd"/>
-            <w:r>
-              <w:rPr>
-                <w:color w:val="808080" w:themeColor="background1" w:themeShade="80"/>
-                <w:lang w:val="en-US"/>
-              </w:rPr>
-              <w:t xml:space="preserve">. current state; userManagementContainer.html: active = </w:t>
-            </w:r>
-            <w:proofErr w:type="spellStart"/>
-            <w:r>
-              <w:rPr>
-                <w:color w:val="808080" w:themeColor="background1" w:themeShade="80"/>
-                <w:lang w:val="en-US"/>
-              </w:rPr>
-              <w:t>uib_tabset</w:t>
-            </w:r>
-            <w:proofErr w:type="spellEnd"/>
-            <w:r>
-              <w:rPr>
-                <w:color w:val="808080" w:themeColor="background1" w:themeShade="80"/>
-                <w:lang w:val="en-US"/>
-              </w:rPr>
-              <w:t xml:space="preserve"> property </w:t>
-            </w:r>
-            <w:proofErr w:type="spellStart"/>
-            <w:r>
-              <w:rPr>
-                <w:color w:val="808080" w:themeColor="background1" w:themeShade="80"/>
-                <w:lang w:val="en-US"/>
-              </w:rPr>
-              <w:t>en</w:t>
-            </w:r>
-            <w:proofErr w:type="spellEnd"/>
-            <w:r>
-              <w:rPr>
-                <w:color w:val="808080" w:themeColor="background1" w:themeShade="80"/>
-                <w:lang w:val="en-US"/>
-              </w:rPr>
-              <w:t xml:space="preserve"> index van active tab</w:t>
+              <w:t>UserManagementController: bepaal active tab a.h.v. current state; userManagementContainer.html: active = uib_tabset property en index van active tab</w:t>
             </w:r>
           </w:p>
         </w:tc>
@@ -2835,39 +2511,8 @@
                 <w:sz w:val="22"/>
                 <w:szCs w:val="22"/>
               </w:rPr>
-              <w:t xml:space="preserve">API Response was </w:t>
-            </w:r>
-            <w:proofErr w:type="spellStart"/>
-            <w:r>
-              <w:rPr>
-                <w:rFonts w:asciiTheme="minorHAnsi" w:eastAsiaTheme="minorHAnsi" w:hAnsiTheme="minorHAnsi" w:cstheme="minorBidi"/>
-                <w:color w:val="808080" w:themeColor="background1" w:themeShade="80"/>
-                <w:sz w:val="22"/>
-                <w:szCs w:val="22"/>
-              </w:rPr>
-              <w:t>toch</w:t>
-            </w:r>
-            <w:proofErr w:type="spellEnd"/>
-            <w:r>
-              <w:rPr>
-                <w:rFonts w:asciiTheme="minorHAnsi" w:eastAsiaTheme="minorHAnsi" w:hAnsiTheme="minorHAnsi" w:cstheme="minorBidi"/>
-                <w:color w:val="808080" w:themeColor="background1" w:themeShade="80"/>
-                <w:sz w:val="22"/>
-                <w:szCs w:val="22"/>
-              </w:rPr>
-              <w:t xml:space="preserve"> </w:t>
-            </w:r>
-            <w:proofErr w:type="spellStart"/>
-            <w:r>
-              <w:rPr>
-                <w:rFonts w:asciiTheme="minorHAnsi" w:eastAsiaTheme="minorHAnsi" w:hAnsiTheme="minorHAnsi" w:cstheme="minorBidi"/>
-                <w:color w:val="808080" w:themeColor="background1" w:themeShade="80"/>
-                <w:sz w:val="22"/>
-                <w:szCs w:val="22"/>
-              </w:rPr>
-              <w:t>compleet</w:t>
-            </w:r>
-            <w:proofErr w:type="spellEnd"/>
+              <w:t>API Response was toch compleet</w:t>
+            </w:r>
           </w:p>
         </w:tc>
       </w:tr>
@@ -5035,67 +4680,7 @@
                 <w:sz w:val="22"/>
                 <w:szCs w:val="22"/>
               </w:rPr>
-              <w:t>Settings-</w:t>
-            </w:r>
-            <w:proofErr w:type="spellStart"/>
-            <w:r>
-              <w:rPr>
-                <w:rFonts w:asciiTheme="minorHAnsi" w:eastAsiaTheme="minorHAnsi" w:hAnsiTheme="minorHAnsi" w:cstheme="minorBidi"/>
-                <w:color w:val="808080" w:themeColor="background1" w:themeShade="80"/>
-                <w:sz w:val="22"/>
-                <w:szCs w:val="22"/>
-              </w:rPr>
-              <w:t>Gebruikersbeheer</w:t>
-            </w:r>
-            <w:proofErr w:type="spellEnd"/>
-            <w:r>
-              <w:rPr>
-                <w:rFonts w:asciiTheme="minorHAnsi" w:eastAsiaTheme="minorHAnsi" w:hAnsiTheme="minorHAnsi" w:cstheme="minorBidi"/>
-                <w:color w:val="808080" w:themeColor="background1" w:themeShade="80"/>
-                <w:sz w:val="22"/>
-                <w:szCs w:val="22"/>
-              </w:rPr>
-              <w:t xml:space="preserve">-Teams: </w:t>
-            </w:r>
-            <w:proofErr w:type="spellStart"/>
-            <w:r>
-              <w:rPr>
-                <w:rFonts w:asciiTheme="minorHAnsi" w:eastAsiaTheme="minorHAnsi" w:hAnsiTheme="minorHAnsi" w:cstheme="minorBidi"/>
-                <w:color w:val="808080" w:themeColor="background1" w:themeShade="80"/>
-                <w:sz w:val="22"/>
-                <w:szCs w:val="22"/>
-              </w:rPr>
-              <w:t>detailView</w:t>
-            </w:r>
-            <w:proofErr w:type="spellEnd"/>
-            <w:r>
-              <w:rPr>
-                <w:rFonts w:asciiTheme="minorHAnsi" w:eastAsiaTheme="minorHAnsi" w:hAnsiTheme="minorHAnsi" w:cstheme="minorBidi"/>
-                <w:color w:val="808080" w:themeColor="background1" w:themeShade="80"/>
-                <w:sz w:val="22"/>
-                <w:szCs w:val="22"/>
-              </w:rPr>
-              <w:t xml:space="preserve">: </w:t>
-            </w:r>
-            <w:proofErr w:type="spellStart"/>
-            <w:r>
-              <w:rPr>
-                <w:rFonts w:asciiTheme="minorHAnsi" w:eastAsiaTheme="minorHAnsi" w:hAnsiTheme="minorHAnsi" w:cstheme="minorBidi"/>
-                <w:color w:val="808080" w:themeColor="background1" w:themeShade="80"/>
-                <w:sz w:val="22"/>
-                <w:szCs w:val="22"/>
-              </w:rPr>
-              <w:t>confirmPassword</w:t>
-            </w:r>
-            <w:proofErr w:type="spellEnd"/>
-            <w:r>
-              <w:rPr>
-                <w:rFonts w:asciiTheme="minorHAnsi" w:eastAsiaTheme="minorHAnsi" w:hAnsiTheme="minorHAnsi" w:cstheme="minorBidi"/>
-                <w:color w:val="808080" w:themeColor="background1" w:themeShade="80"/>
-                <w:sz w:val="22"/>
-                <w:szCs w:val="22"/>
-              </w:rPr>
-              <w:t xml:space="preserve"> check</w:t>
+              <w:t>Settings-Gebruikersbeheer-Teams: detailView: confirmPassword check</w:t>
             </w:r>
           </w:p>
         </w:tc>
@@ -5878,41 +5463,13 @@
                 <w:szCs w:val="22"/>
               </w:rPr>
             </w:pPr>
-            <w:proofErr w:type="spellStart"/>
-            <w:r>
-              <w:rPr>
-                <w:rFonts w:asciiTheme="minorHAnsi" w:eastAsiaTheme="minorHAnsi" w:hAnsiTheme="minorHAnsi" w:cstheme="minorBidi"/>
-                <w:sz w:val="22"/>
-                <w:szCs w:val="22"/>
-              </w:rPr>
-              <w:t>Gewijzigd</w:t>
-            </w:r>
-            <w:proofErr w:type="spellEnd"/>
-            <w:r>
-              <w:rPr>
-                <w:rFonts w:asciiTheme="minorHAnsi" w:eastAsiaTheme="minorHAnsi" w:hAnsiTheme="minorHAnsi" w:cstheme="minorBidi"/>
-                <w:sz w:val="22"/>
-                <w:szCs w:val="22"/>
-              </w:rPr>
-              <w:t xml:space="preserve">: state  in app.js, team, </w:t>
-            </w:r>
-            <w:proofErr w:type="spellStart"/>
-            <w:r>
-              <w:rPr>
-                <w:rFonts w:asciiTheme="minorHAnsi" w:eastAsiaTheme="minorHAnsi" w:hAnsiTheme="minorHAnsi" w:cstheme="minorBidi"/>
-                <w:sz w:val="22"/>
-                <w:szCs w:val="22"/>
-              </w:rPr>
-              <w:t>jobDomain</w:t>
-            </w:r>
-            <w:proofErr w:type="spellEnd"/>
-            <w:r>
-              <w:rPr>
-                <w:rFonts w:asciiTheme="minorHAnsi" w:eastAsiaTheme="minorHAnsi" w:hAnsiTheme="minorHAnsi" w:cstheme="minorBidi"/>
-                <w:sz w:val="22"/>
-                <w:szCs w:val="22"/>
-              </w:rPr>
-              <w:t>, translation, tableView.html</w:t>
+            <w:r>
+              <w:rPr>
+                <w:rFonts w:asciiTheme="minorHAnsi" w:eastAsiaTheme="minorHAnsi" w:hAnsiTheme="minorHAnsi" w:cstheme="minorBidi"/>
+                <w:sz w:val="22"/>
+                <w:szCs w:val="22"/>
+              </w:rPr>
+              <w:t>Gewijzigd: state  in app.js, team, jobDomain, translation, tableView.html</w:t>
             </w:r>
           </w:p>
         </w:tc>
@@ -6692,19 +6249,8 @@
                 <w:szCs w:val="18"/>
                 <w:lang w:val="en-US"/>
               </w:rPr>
-              <w:t xml:space="preserve"> module </w:t>
-            </w:r>
-            <w:proofErr w:type="spellStart"/>
-            <w:r>
-              <w:rPr>
-                <w:rFonts w:ascii="Segoe UI" w:eastAsia="Times New Roman" w:hAnsi="Segoe UI" w:cs="Segoe UI"/>
-                <w:sz w:val="18"/>
-                <w:szCs w:val="18"/>
-                <w:lang w:val="en-US"/>
-              </w:rPr>
-              <w:t>implementeren</w:t>
-            </w:r>
-            <w:proofErr w:type="spellEnd"/>
+              <w:t xml:space="preserve"> module implementeren</w:t>
+            </w:r>
             <w:r>
               <w:rPr>
                 <w:rFonts w:ascii="Segoe UI" w:eastAsia="Times New Roman" w:hAnsi="Segoe UI" w:cs="Segoe UI"/>
@@ -6783,7 +6329,6 @@
                 <w:lang w:val="en-US"/>
               </w:rPr>
             </w:pPr>
-            <w:proofErr w:type="spellStart"/>
             <w:r>
               <w:rPr>
                 <w:rFonts w:ascii="Segoe UI" w:eastAsia="Times New Roman" w:hAnsi="Segoe UI" w:cs="Segoe UI"/>
@@ -6792,18 +6337,7 @@
                 <w:szCs w:val="18"/>
                 <w:lang w:val="en-US"/>
               </w:rPr>
-              <w:t>Zaterdag</w:t>
-            </w:r>
-            <w:proofErr w:type="spellEnd"/>
-            <w:r>
-              <w:rPr>
-                <w:rFonts w:ascii="Segoe UI" w:eastAsia="Times New Roman" w:hAnsi="Segoe UI" w:cs="Segoe UI"/>
-                <w:color w:val="FF0000"/>
-                <w:sz w:val="18"/>
-                <w:szCs w:val="18"/>
-                <w:lang w:val="en-US"/>
-              </w:rPr>
-              <w:t>, 14 Mei, 2016</w:t>
+              <w:t>Zaterdag, 14 Mei, 2016</w:t>
             </w:r>
             <w:r>
               <w:rPr>
@@ -6951,7 +6485,6 @@
                 <w:lang w:val="en-US"/>
               </w:rPr>
             </w:pPr>
-            <w:proofErr w:type="spellStart"/>
             <w:r>
               <w:rPr>
                 <w:rFonts w:ascii="Segoe UI" w:eastAsia="Times New Roman" w:hAnsi="Segoe UI" w:cs="Segoe UI"/>
@@ -6980,18 +6513,7 @@
                 <w:szCs w:val="18"/>
                 <w:lang w:val="en-US"/>
               </w:rPr>
-              <w:t>dag</w:t>
-            </w:r>
-            <w:proofErr w:type="spellEnd"/>
-            <w:r>
-              <w:rPr>
-                <w:rFonts w:ascii="Segoe UI" w:eastAsia="Times New Roman" w:hAnsi="Segoe UI" w:cs="Segoe UI"/>
-                <w:color w:val="FF0000"/>
-                <w:sz w:val="18"/>
-                <w:szCs w:val="18"/>
-                <w:lang w:val="en-US"/>
-              </w:rPr>
-              <w:t>, 1</w:t>
+              <w:t>dag, 1</w:t>
             </w:r>
             <w:r>
               <w:rPr>
@@ -7468,27 +6990,7 @@
                 <w:szCs w:val="18"/>
                 <w:lang w:val="en-US"/>
               </w:rPr>
-              <w:t xml:space="preserve">Multiple select met Angular </w:t>
-            </w:r>
-            <w:proofErr w:type="spellStart"/>
-            <w:r>
-              <w:rPr>
-                <w:rFonts w:ascii="Segoe UI" w:eastAsia="Times New Roman" w:hAnsi="Segoe UI" w:cs="Segoe UI"/>
-                <w:sz w:val="18"/>
-                <w:szCs w:val="18"/>
-                <w:lang w:val="en-US"/>
-              </w:rPr>
-              <w:t>ui</w:t>
-            </w:r>
-            <w:proofErr w:type="spellEnd"/>
-            <w:r>
-              <w:rPr>
-                <w:rFonts w:ascii="Segoe UI" w:eastAsia="Times New Roman" w:hAnsi="Segoe UI" w:cs="Segoe UI"/>
-                <w:sz w:val="18"/>
-                <w:szCs w:val="18"/>
-                <w:lang w:val="en-US"/>
-              </w:rPr>
-              <w:t xml:space="preserve">-router (https://github.com/angular-ui/ui-select/wiki). </w:t>
+              <w:t xml:space="preserve">Multiple select met Angular ui-router (https://github.com/angular-ui/ui-select/wiki). </w:t>
             </w:r>
             <w:r>
               <w:rPr>
@@ -7986,47 +7488,7 @@
                 <w:szCs w:val="18"/>
                 <w:lang w:val="en-US"/>
               </w:rPr>
-              <w:t>-</w:t>
-            </w:r>
-            <w:proofErr w:type="spellStart"/>
-            <w:r>
-              <w:rPr>
-                <w:rFonts w:ascii="Segoe UI" w:eastAsia="Times New Roman" w:hAnsi="Segoe UI" w:cs="Segoe UI"/>
-                <w:sz w:val="18"/>
-                <w:szCs w:val="18"/>
-                <w:lang w:val="en-US"/>
-              </w:rPr>
-              <w:t>Jobdomains</w:t>
-            </w:r>
-            <w:proofErr w:type="spellEnd"/>
-            <w:r>
-              <w:rPr>
-                <w:rFonts w:ascii="Segoe UI" w:eastAsia="Times New Roman" w:hAnsi="Segoe UI" w:cs="Segoe UI"/>
-                <w:sz w:val="18"/>
-                <w:szCs w:val="18"/>
-                <w:lang w:val="en-US"/>
-              </w:rPr>
-              <w:t xml:space="preserve">-Edit multiple select </w:t>
-            </w:r>
-            <w:proofErr w:type="spellStart"/>
-            <w:r>
-              <w:rPr>
-                <w:rFonts w:ascii="Segoe UI" w:eastAsia="Times New Roman" w:hAnsi="Segoe UI" w:cs="Segoe UI"/>
-                <w:sz w:val="18"/>
-                <w:szCs w:val="18"/>
-                <w:lang w:val="en-US"/>
-              </w:rPr>
-              <w:t>fixen</w:t>
-            </w:r>
-            <w:proofErr w:type="spellEnd"/>
-            <w:r>
-              <w:rPr>
-                <w:rFonts w:ascii="Segoe UI" w:eastAsia="Times New Roman" w:hAnsi="Segoe UI" w:cs="Segoe UI"/>
-                <w:sz w:val="18"/>
-                <w:szCs w:val="18"/>
-                <w:lang w:val="en-US"/>
-              </w:rPr>
-              <w:t>;</w:t>
+              <w:t>-Jobdomains-Edit multiple select fixen;</w:t>
             </w:r>
           </w:p>
         </w:tc>
@@ -9687,87 +9149,7 @@
                 <w:szCs w:val="18"/>
                 <w:lang w:val="en-US"/>
               </w:rPr>
-              <w:t xml:space="preserve">Toon </w:t>
-            </w:r>
-            <w:proofErr w:type="spellStart"/>
-            <w:r>
-              <w:rPr>
-                <w:rFonts w:ascii="Segoe UI" w:eastAsia="Times New Roman" w:hAnsi="Segoe UI" w:cs="Segoe UI"/>
-                <w:sz w:val="18"/>
-                <w:szCs w:val="18"/>
-                <w:lang w:val="en-US"/>
-              </w:rPr>
-              <w:t>job.city</w:t>
-            </w:r>
-            <w:proofErr w:type="spellEnd"/>
-            <w:r>
-              <w:rPr>
-                <w:rFonts w:ascii="Segoe UI" w:eastAsia="Times New Roman" w:hAnsi="Segoe UI" w:cs="Segoe UI"/>
-                <w:sz w:val="18"/>
-                <w:szCs w:val="18"/>
-                <w:lang w:val="en-US"/>
-              </w:rPr>
-              <w:t xml:space="preserve">| </w:t>
-            </w:r>
-            <w:proofErr w:type="spellStart"/>
-            <w:r>
-              <w:rPr>
-                <w:rFonts w:ascii="Segoe UI" w:eastAsia="Times New Roman" w:hAnsi="Segoe UI" w:cs="Segoe UI"/>
-                <w:sz w:val="18"/>
-                <w:szCs w:val="18"/>
-                <w:lang w:val="en-US"/>
-              </w:rPr>
-              <w:t>countryName</w:t>
-            </w:r>
-            <w:proofErr w:type="spellEnd"/>
-            <w:r>
-              <w:rPr>
-                <w:rFonts w:ascii="Segoe UI" w:eastAsia="Times New Roman" w:hAnsi="Segoe UI" w:cs="Segoe UI"/>
-                <w:sz w:val="18"/>
-                <w:szCs w:val="18"/>
-                <w:lang w:val="en-US"/>
-              </w:rPr>
-              <w:t xml:space="preserve"> | </w:t>
-            </w:r>
-            <w:proofErr w:type="spellStart"/>
-            <w:r>
-              <w:rPr>
-                <w:rFonts w:ascii="Segoe UI" w:eastAsia="Times New Roman" w:hAnsi="Segoe UI" w:cs="Segoe UI"/>
-                <w:sz w:val="18"/>
-                <w:szCs w:val="18"/>
-                <w:lang w:val="en-US"/>
-              </w:rPr>
-              <w:t>formatHours</w:t>
-            </w:r>
-            <w:proofErr w:type="spellEnd"/>
-            <w:r>
-              <w:rPr>
-                <w:rFonts w:ascii="Segoe UI" w:eastAsia="Times New Roman" w:hAnsi="Segoe UI" w:cs="Segoe UI"/>
-                <w:sz w:val="18"/>
-                <w:szCs w:val="18"/>
-                <w:lang w:val="en-US"/>
-              </w:rPr>
-              <w:t>(</w:t>
-            </w:r>
-            <w:proofErr w:type="spellStart"/>
-            <w:r>
-              <w:rPr>
-                <w:rFonts w:ascii="Segoe UI" w:eastAsia="Times New Roman" w:hAnsi="Segoe UI" w:cs="Segoe UI"/>
-                <w:sz w:val="18"/>
-                <w:szCs w:val="18"/>
-                <w:lang w:val="en-US"/>
-              </w:rPr>
-              <w:t>data.job.hours</w:t>
-            </w:r>
-            <w:proofErr w:type="spellEnd"/>
-            <w:r>
-              <w:rPr>
-                <w:rFonts w:ascii="Segoe UI" w:eastAsia="Times New Roman" w:hAnsi="Segoe UI" w:cs="Segoe UI"/>
-                <w:sz w:val="18"/>
-                <w:szCs w:val="18"/>
-                <w:lang w:val="en-US"/>
-              </w:rPr>
-              <w:t>)</w:t>
+              <w:t>Toon job.city| countryName | formatHours(data.job.hours)</w:t>
             </w:r>
           </w:p>
         </w:tc>
@@ -11243,23 +10625,13 @@
                 <w:szCs w:val="18"/>
               </w:rPr>
             </w:pPr>
-            <w:proofErr w:type="spellStart"/>
             <w:r>
               <w:rPr>
                 <w:rFonts w:ascii="Segoe UI" w:hAnsi="Segoe UI" w:cs="Segoe UI"/>
                 <w:sz w:val="18"/>
                 <w:szCs w:val="18"/>
               </w:rPr>
-              <w:t>Pfff</w:t>
-            </w:r>
-            <w:proofErr w:type="spellEnd"/>
-            <w:r>
-              <w:rPr>
-                <w:rFonts w:ascii="Segoe UI" w:hAnsi="Segoe UI" w:cs="Segoe UI"/>
-                <w:sz w:val="18"/>
-                <w:szCs w:val="18"/>
-              </w:rPr>
-              <w:t xml:space="preserve"> in </w:t>
+              <w:t xml:space="preserve">Pfff in </w:t>
             </w:r>
             <w:hyperlink r:id="rId7" w:anchor="/organizations/295964f5-e61f-41aa-a30c-759ec2e4dc76/dashboard/apis/72640/versions/75590/designer" w:history="1">
               <w:r>
@@ -12455,7 +11827,6 @@
                 <w:lang w:val="en-US"/>
               </w:rPr>
             </w:pPr>
-            <w:proofErr w:type="spellStart"/>
             <w:r>
               <w:rPr>
                 <w:rFonts w:ascii="Segoe UI" w:eastAsia="Times New Roman" w:hAnsi="Segoe UI" w:cs="Segoe UI"/>
@@ -12463,79 +11834,7 @@
                 <w:szCs w:val="18"/>
                 <w:lang w:val="en-US"/>
               </w:rPr>
-              <w:t>HRMatches</w:t>
-            </w:r>
-            <w:proofErr w:type="spellEnd"/>
-            <w:r>
-              <w:rPr>
-                <w:rFonts w:ascii="Segoe UI" w:eastAsia="Times New Roman" w:hAnsi="Segoe UI" w:cs="Segoe UI"/>
-                <w:sz w:val="18"/>
-                <w:szCs w:val="18"/>
-                <w:lang w:val="en-US"/>
-              </w:rPr>
-              <w:t xml:space="preserve"> </w:t>
-            </w:r>
-            <w:proofErr w:type="spellStart"/>
-            <w:proofErr w:type="gramStart"/>
-            <w:r>
-              <w:rPr>
-                <w:rFonts w:ascii="Segoe UI" w:eastAsia="Times New Roman" w:hAnsi="Segoe UI" w:cs="Segoe UI"/>
-                <w:sz w:val="18"/>
-                <w:szCs w:val="18"/>
-                <w:lang w:val="en-US"/>
-              </w:rPr>
-              <w:t>Api</w:t>
-            </w:r>
-            <w:proofErr w:type="spellEnd"/>
-            <w:proofErr w:type="gramEnd"/>
-            <w:r>
-              <w:rPr>
-                <w:rFonts w:ascii="Segoe UI" w:eastAsia="Times New Roman" w:hAnsi="Segoe UI" w:cs="Segoe UI"/>
-                <w:sz w:val="18"/>
-                <w:szCs w:val="18"/>
-                <w:lang w:val="en-US"/>
-              </w:rPr>
-              <w:t xml:space="preserve">: per endpoint GET responses </w:t>
-            </w:r>
-            <w:proofErr w:type="spellStart"/>
-            <w:r>
-              <w:rPr>
-                <w:rFonts w:ascii="Segoe UI" w:eastAsia="Times New Roman" w:hAnsi="Segoe UI" w:cs="Segoe UI"/>
-                <w:sz w:val="18"/>
-                <w:szCs w:val="18"/>
-                <w:lang w:val="en-US"/>
-              </w:rPr>
-              <w:t>overnemen</w:t>
-            </w:r>
-            <w:proofErr w:type="spellEnd"/>
-            <w:r>
-              <w:rPr>
-                <w:rFonts w:ascii="Segoe UI" w:eastAsia="Times New Roman" w:hAnsi="Segoe UI" w:cs="Segoe UI"/>
-                <w:sz w:val="18"/>
-                <w:szCs w:val="18"/>
-                <w:lang w:val="en-US"/>
-              </w:rPr>
-              <w:t xml:space="preserve"> </w:t>
-            </w:r>
-            <w:proofErr w:type="spellStart"/>
-            <w:r>
-              <w:rPr>
-                <w:rFonts w:ascii="Segoe UI" w:eastAsia="Times New Roman" w:hAnsi="Segoe UI" w:cs="Segoe UI"/>
-                <w:sz w:val="18"/>
-                <w:szCs w:val="18"/>
-                <w:lang w:val="en-US"/>
-              </w:rPr>
-              <w:t>als</w:t>
-            </w:r>
-            <w:proofErr w:type="spellEnd"/>
-            <w:r>
-              <w:rPr>
-                <w:rFonts w:ascii="Segoe UI" w:eastAsia="Times New Roman" w:hAnsi="Segoe UI" w:cs="Segoe UI"/>
-                <w:sz w:val="18"/>
-                <w:szCs w:val="18"/>
-                <w:lang w:val="en-US"/>
-              </w:rPr>
-              <w:t xml:space="preserve"> example.</w:t>
+              <w:t>HRMatches Api: per endpoint GET responses overnemen als example.</w:t>
             </w:r>
           </w:p>
           <w:p>
@@ -12984,7 +12283,6 @@
                 <w:lang w:val="nl-NL"/>
               </w:rPr>
             </w:pPr>
-            <w:proofErr w:type="spellStart"/>
             <w:r>
               <w:rPr>
                 <w:rFonts w:ascii="Segoe UI" w:hAnsi="Segoe UI" w:cs="Segoe UI"/>
@@ -12999,45 +12297,8 @@
                 <w:sz w:val="18"/>
                 <w:szCs w:val="18"/>
               </w:rPr>
-              <w:t>.raml</w:t>
-            </w:r>
-            <w:proofErr w:type="spellEnd"/>
-            <w:r>
-              <w:rPr>
-                <w:rFonts w:ascii="Segoe UI" w:hAnsi="Segoe UI" w:cs="Segoe UI"/>
-                <w:sz w:val="18"/>
-                <w:szCs w:val="18"/>
-              </w:rPr>
-              <w:t xml:space="preserve"> file met /job </w:t>
-            </w:r>
-            <w:proofErr w:type="spellStart"/>
-            <w:r>
-              <w:rPr>
-                <w:rFonts w:ascii="Segoe UI" w:hAnsi="Segoe UI" w:cs="Segoe UI"/>
-                <w:sz w:val="18"/>
-                <w:szCs w:val="18"/>
-              </w:rPr>
-              <w:t>en</w:t>
-            </w:r>
-            <w:proofErr w:type="spellEnd"/>
-            <w:r>
-              <w:rPr>
-                <w:rFonts w:ascii="Segoe UI" w:hAnsi="Segoe UI" w:cs="Segoe UI"/>
-                <w:sz w:val="18"/>
-                <w:szCs w:val="18"/>
-              </w:rPr>
-              <w:t xml:space="preserve"> /jobs </w:t>
-            </w:r>
-            <w:proofErr w:type="spellStart"/>
-            <w:r>
-              <w:rPr>
-                <w:rFonts w:ascii="Segoe UI" w:hAnsi="Segoe UI" w:cs="Segoe UI"/>
-                <w:sz w:val="18"/>
-                <w:szCs w:val="18"/>
-              </w:rPr>
-              <w:t>maken</w:t>
-            </w:r>
-            <w:proofErr w:type="spellEnd"/>
+              <w:t>.raml file met /job en /jobs maken</w:t>
+            </w:r>
           </w:p>
         </w:tc>
       </w:tr>
@@ -13079,7 +12340,6 @@
                 <w:lang w:val="en-US"/>
               </w:rPr>
             </w:pPr>
-            <w:proofErr w:type="spellStart"/>
             <w:r>
               <w:rPr>
                 <w:rFonts w:ascii="Segoe UI" w:eastAsia="Times New Roman" w:hAnsi="Segoe UI" w:cs="Segoe UI"/>
@@ -13087,9 +12347,8 @@
                 <w:szCs w:val="18"/>
                 <w:lang w:val="en-US"/>
               </w:rPr>
-              <w:t>HRMatches</w:t>
-            </w:r>
-            <w:proofErr w:type="spellEnd"/>
+              <w:t xml:space="preserve">HRMatches Raml </w:t>
+            </w:r>
             <w:r>
               <w:rPr>
                 <w:rFonts w:ascii="Segoe UI" w:eastAsia="Times New Roman" w:hAnsi="Segoe UI" w:cs="Segoe UI"/>
@@ -13097,19 +12356,23 @@
                 <w:szCs w:val="18"/>
                 <w:lang w:val="en-US"/>
               </w:rPr>
-              <w:t xml:space="preserve"> </w:t>
-            </w:r>
-            <w:proofErr w:type="spellStart"/>
-            <w:r>
+              <w:t>git up to date brengen (commit)</w:t>
+            </w:r>
+          </w:p>
+        </w:tc>
+        <w:tc>
+          <w:tcPr>
+            <w:tcW w:w="1598" w:type="dxa"/>
+          </w:tcPr>
+          <w:p>
+            <w:pPr>
               <w:rPr>
                 <w:rFonts w:ascii="Segoe UI" w:eastAsia="Times New Roman" w:hAnsi="Segoe UI" w:cs="Segoe UI"/>
                 <w:sz w:val="18"/>
                 <w:szCs w:val="18"/>
                 <w:lang w:val="en-US"/>
               </w:rPr>
-              <w:t>Raml</w:t>
-            </w:r>
-            <w:proofErr w:type="spellEnd"/>
+            </w:pPr>
             <w:r>
               <w:rPr>
                 <w:rFonts w:ascii="Segoe UI" w:eastAsia="Times New Roman" w:hAnsi="Segoe UI" w:cs="Segoe UI"/>
@@ -13117,70 +12380,6 @@
                 <w:szCs w:val="18"/>
                 <w:lang w:val="en-US"/>
               </w:rPr>
-              <w:t xml:space="preserve"> </w:t>
-            </w:r>
-            <w:proofErr w:type="spellStart"/>
-            <w:r>
-              <w:rPr>
-                <w:rFonts w:ascii="Segoe UI" w:eastAsia="Times New Roman" w:hAnsi="Segoe UI" w:cs="Segoe UI"/>
-                <w:sz w:val="18"/>
-                <w:szCs w:val="18"/>
-                <w:lang w:val="en-US"/>
-              </w:rPr>
-              <w:t>git</w:t>
-            </w:r>
-            <w:proofErr w:type="spellEnd"/>
-            <w:r>
-              <w:rPr>
-                <w:rFonts w:ascii="Segoe UI" w:eastAsia="Times New Roman" w:hAnsi="Segoe UI" w:cs="Segoe UI"/>
-                <w:sz w:val="18"/>
-                <w:szCs w:val="18"/>
-                <w:lang w:val="en-US"/>
-              </w:rPr>
-              <w:t xml:space="preserve"> up to date </w:t>
-            </w:r>
-            <w:proofErr w:type="spellStart"/>
-            <w:r>
-              <w:rPr>
-                <w:rFonts w:ascii="Segoe UI" w:eastAsia="Times New Roman" w:hAnsi="Segoe UI" w:cs="Segoe UI"/>
-                <w:sz w:val="18"/>
-                <w:szCs w:val="18"/>
-                <w:lang w:val="en-US"/>
-              </w:rPr>
-              <w:t>brengen</w:t>
-            </w:r>
-            <w:proofErr w:type="spellEnd"/>
-            <w:r>
-              <w:rPr>
-                <w:rFonts w:ascii="Segoe UI" w:eastAsia="Times New Roman" w:hAnsi="Segoe UI" w:cs="Segoe UI"/>
-                <w:sz w:val="18"/>
-                <w:szCs w:val="18"/>
-                <w:lang w:val="en-US"/>
-              </w:rPr>
-              <w:t xml:space="preserve"> (commit)</w:t>
-            </w:r>
-          </w:p>
-        </w:tc>
-        <w:tc>
-          <w:tcPr>
-            <w:tcW w:w="1598" w:type="dxa"/>
-          </w:tcPr>
-          <w:p>
-            <w:pPr>
-              <w:rPr>
-                <w:rFonts w:ascii="Segoe UI" w:eastAsia="Times New Roman" w:hAnsi="Segoe UI" w:cs="Segoe UI"/>
-                <w:sz w:val="18"/>
-                <w:szCs w:val="18"/>
-                <w:lang w:val="en-US"/>
-              </w:rPr>
-            </w:pPr>
-            <w:r>
-              <w:rPr>
-                <w:rFonts w:ascii="Segoe UI" w:eastAsia="Times New Roman" w:hAnsi="Segoe UI" w:cs="Segoe UI"/>
-                <w:sz w:val="18"/>
-                <w:szCs w:val="18"/>
-                <w:lang w:val="en-US"/>
-              </w:rPr>
               <w:t>ok</w:t>
             </w:r>
           </w:p>
@@ -13205,169 +12404,7 @@
                 <w:sz w:val="18"/>
                 <w:szCs w:val="18"/>
               </w:rPr>
-              <w:t xml:space="preserve">Commit </w:t>
-            </w:r>
-            <w:proofErr w:type="spellStart"/>
-            <w:r>
-              <w:rPr>
-                <w:rFonts w:ascii="Segoe UI" w:hAnsi="Segoe UI" w:cs="Segoe UI"/>
-                <w:sz w:val="18"/>
-                <w:szCs w:val="18"/>
-              </w:rPr>
-              <w:t>faalt</w:t>
-            </w:r>
-            <w:proofErr w:type="spellEnd"/>
-            <w:r>
-              <w:rPr>
-                <w:rFonts w:ascii="Segoe UI" w:hAnsi="Segoe UI" w:cs="Segoe UI"/>
-                <w:sz w:val="18"/>
-                <w:szCs w:val="18"/>
-              </w:rPr>
-              <w:t xml:space="preserve"> </w:t>
-            </w:r>
-            <w:proofErr w:type="spellStart"/>
-            <w:r>
-              <w:rPr>
-                <w:rFonts w:ascii="Segoe UI" w:hAnsi="Segoe UI" w:cs="Segoe UI"/>
-                <w:sz w:val="18"/>
-                <w:szCs w:val="18"/>
-              </w:rPr>
-              <w:t>omdat</w:t>
-            </w:r>
-            <w:proofErr w:type="spellEnd"/>
-            <w:r>
-              <w:rPr>
-                <w:rFonts w:ascii="Segoe UI" w:hAnsi="Segoe UI" w:cs="Segoe UI"/>
-                <w:sz w:val="18"/>
-                <w:szCs w:val="18"/>
-              </w:rPr>
-              <w:t xml:space="preserve"> </w:t>
-            </w:r>
-            <w:proofErr w:type="spellStart"/>
-            <w:r>
-              <w:rPr>
-                <w:rFonts w:ascii="Segoe UI" w:hAnsi="Segoe UI" w:cs="Segoe UI"/>
-                <w:sz w:val="18"/>
-                <w:szCs w:val="18"/>
-              </w:rPr>
-              <w:t>lokale</w:t>
-            </w:r>
-            <w:proofErr w:type="spellEnd"/>
-            <w:r>
-              <w:rPr>
-                <w:rFonts w:ascii="Segoe UI" w:hAnsi="Segoe UI" w:cs="Segoe UI"/>
-                <w:sz w:val="18"/>
-                <w:szCs w:val="18"/>
-              </w:rPr>
-              <w:t xml:space="preserve"> copy </w:t>
-            </w:r>
-            <w:proofErr w:type="spellStart"/>
-            <w:r>
-              <w:rPr>
-                <w:rFonts w:ascii="Segoe UI" w:hAnsi="Segoe UI" w:cs="Segoe UI"/>
-                <w:sz w:val="18"/>
-                <w:szCs w:val="18"/>
-              </w:rPr>
-              <w:t>niet</w:t>
-            </w:r>
-            <w:proofErr w:type="spellEnd"/>
-            <w:r>
-              <w:rPr>
-                <w:rFonts w:ascii="Segoe UI" w:hAnsi="Segoe UI" w:cs="Segoe UI"/>
-                <w:sz w:val="18"/>
-                <w:szCs w:val="18"/>
-              </w:rPr>
-              <w:t xml:space="preserve"> up-to-date is, </w:t>
-            </w:r>
-            <w:proofErr w:type="spellStart"/>
-            <w:r>
-              <w:rPr>
-                <w:rFonts w:ascii="Segoe UI" w:hAnsi="Segoe UI" w:cs="Segoe UI"/>
-                <w:sz w:val="18"/>
-                <w:szCs w:val="18"/>
-              </w:rPr>
-              <w:t>kan</w:t>
-            </w:r>
-            <w:proofErr w:type="spellEnd"/>
-            <w:r>
-              <w:rPr>
-                <w:rFonts w:ascii="Segoe UI" w:hAnsi="Segoe UI" w:cs="Segoe UI"/>
-                <w:sz w:val="18"/>
-                <w:szCs w:val="18"/>
-              </w:rPr>
-              <w:t xml:space="preserve"> locale </w:t>
-            </w:r>
-            <w:proofErr w:type="spellStart"/>
-            <w:r>
-              <w:rPr>
-                <w:rFonts w:ascii="Segoe UI" w:hAnsi="Segoe UI" w:cs="Segoe UI"/>
-                <w:sz w:val="18"/>
-                <w:szCs w:val="18"/>
-              </w:rPr>
-              <w:t>kopie</w:t>
-            </w:r>
-            <w:proofErr w:type="spellEnd"/>
-            <w:r>
-              <w:rPr>
-                <w:rFonts w:ascii="Segoe UI" w:hAnsi="Segoe UI" w:cs="Segoe UI"/>
-                <w:sz w:val="18"/>
-                <w:szCs w:val="18"/>
-              </w:rPr>
-              <w:t xml:space="preserve"> </w:t>
-            </w:r>
-            <w:proofErr w:type="spellStart"/>
-            <w:r>
-              <w:rPr>
-                <w:rFonts w:ascii="Segoe UI" w:hAnsi="Segoe UI" w:cs="Segoe UI"/>
-                <w:sz w:val="18"/>
-                <w:szCs w:val="18"/>
-              </w:rPr>
-              <w:t>niet</w:t>
-            </w:r>
-            <w:proofErr w:type="spellEnd"/>
-            <w:r>
-              <w:rPr>
-                <w:rFonts w:ascii="Segoe UI" w:hAnsi="Segoe UI" w:cs="Segoe UI"/>
-                <w:sz w:val="18"/>
-                <w:szCs w:val="18"/>
-              </w:rPr>
-              <w:t xml:space="preserve"> up to date </w:t>
-            </w:r>
-            <w:proofErr w:type="spellStart"/>
-            <w:r>
-              <w:rPr>
-                <w:rFonts w:ascii="Segoe UI" w:hAnsi="Segoe UI" w:cs="Segoe UI"/>
-                <w:sz w:val="18"/>
-                <w:szCs w:val="18"/>
-              </w:rPr>
-              <w:t>brengen</w:t>
-            </w:r>
-            <w:proofErr w:type="spellEnd"/>
-            <w:r>
-              <w:rPr>
-                <w:rFonts w:ascii="Segoe UI" w:hAnsi="Segoe UI" w:cs="Segoe UI"/>
-                <w:sz w:val="18"/>
-                <w:szCs w:val="18"/>
-              </w:rPr>
-              <w:t>…</w:t>
-            </w:r>
-            <w:proofErr w:type="spellStart"/>
-            <w:r>
-              <w:rPr>
-                <w:rFonts w:ascii="Segoe UI" w:hAnsi="Segoe UI" w:cs="Segoe UI"/>
-                <w:sz w:val="18"/>
-                <w:szCs w:val="18"/>
-              </w:rPr>
-              <w:t>Pffff</w:t>
-            </w:r>
-            <w:proofErr w:type="spellEnd"/>
-            <w:r>
-              <w:rPr>
-                <w:rFonts w:ascii="Segoe UI" w:hAnsi="Segoe UI" w:cs="Segoe UI"/>
-                <w:sz w:val="18"/>
-                <w:szCs w:val="18"/>
-              </w:rPr>
-              <w:t xml:space="preserve"> </w:t>
+              <w:t xml:space="preserve">Commit faalt omdat lokale copy niet up-to-date is, kan locale kopie niet up to date brengen…Pffff </w:t>
             </w:r>
           </w:p>
         </w:tc>
@@ -13478,49 +12515,18 @@
               </w:rPr>
               <w:t xml:space="preserve">Per endpoint ‘Try it’ doen op </w:t>
             </w:r>
-            <w:r>
-              <w:rPr>
-                <w:rFonts w:ascii="Segoe UI" w:hAnsi="Segoe UI" w:cs="Segoe UI"/>
-                <w:sz w:val="18"/>
-                <w:szCs w:val="18"/>
-              </w:rPr>
-              <w:fldChar w:fldCharType="begin"/>
-            </w:r>
-            <w:r>
-              <w:rPr>
-                <w:rFonts w:ascii="Segoe UI" w:hAnsi="Segoe UI" w:cs="Segoe UI"/>
-                <w:sz w:val="18"/>
-                <w:szCs w:val="18"/>
-                <w:lang w:val="nl-NL"/>
-              </w:rPr>
-              <w:instrText xml:space="preserve"> HYPERLINK "https://anypoint.mulesoft.com/apiplatform/" </w:instrText>
-            </w:r>
-            <w:r>
-              <w:rPr>
-                <w:rFonts w:ascii="Segoe UI" w:hAnsi="Segoe UI" w:cs="Segoe UI"/>
-                <w:sz w:val="18"/>
-                <w:szCs w:val="18"/>
-              </w:rPr>
-              <w:fldChar w:fldCharType="separate"/>
-            </w:r>
-            <w:r>
-              <w:rPr>
-                <w:rStyle w:val="Hyperlink"/>
-                <w:rFonts w:ascii="Segoe UI" w:hAnsi="Segoe UI" w:cs="Segoe UI"/>
-                <w:sz w:val="18"/>
-                <w:szCs w:val="18"/>
-                <w:lang w:val="nl-NL"/>
-              </w:rPr>
-              <w:t>https://anypoint.mulesoft.com/apiplatform/</w:t>
-            </w:r>
-            <w:r>
-              <w:rPr>
-                <w:rFonts w:ascii="Segoe UI" w:hAnsi="Segoe UI" w:cs="Segoe UI"/>
-                <w:sz w:val="18"/>
-                <w:szCs w:val="18"/>
-              </w:rPr>
-              <w:fldChar w:fldCharType="end"/>
-            </w:r>
+            <w:hyperlink r:id="rId9" w:history="1">
+              <w:r>
+                <w:rPr>
+                  <w:rStyle w:val="Hyperlink"/>
+                  <w:rFonts w:ascii="Segoe UI" w:hAnsi="Segoe UI" w:cs="Segoe UI"/>
+                  <w:sz w:val="18"/>
+                  <w:szCs w:val="18"/>
+                  <w:lang w:val="nl-NL"/>
+                </w:rPr>
+                <w:t>https://anypoint.mulesoft.com/apiplatform/</w:t>
+              </w:r>
+            </w:hyperlink>
             <w:r>
               <w:rPr>
                 <w:rFonts w:ascii="Segoe UI" w:hAnsi="Segoe UI" w:cs="Segoe UI"/>
@@ -13599,7 +12605,6 @@
                 <w:lang w:val="en-US"/>
               </w:rPr>
             </w:pPr>
-            <w:proofErr w:type="spellStart"/>
             <w:r>
               <w:rPr>
                 <w:rFonts w:ascii="Segoe UI" w:eastAsia="Times New Roman" w:hAnsi="Segoe UI" w:cs="Segoe UI"/>
@@ -13610,7 +12615,6 @@
               </w:rPr>
               <w:t>Woensdag</w:t>
             </w:r>
-            <w:proofErr w:type="spellEnd"/>
             <w:r>
               <w:rPr>
                 <w:rFonts w:ascii="Segoe UI" w:eastAsia="Times New Roman" w:hAnsi="Segoe UI" w:cs="Segoe UI"/>
@@ -14163,15 +13167,7 @@
                 <w:sz w:val="18"/>
                 <w:szCs w:val="18"/>
               </w:rPr>
-              <w:t>developer.hrmatches.com</w:t>
-            </w:r>
-            <w:r>
-              <w:rPr>
-                <w:rFonts w:ascii="Segoe UI" w:hAnsi="Segoe UI" w:cs="Segoe UI"/>
-                <w:sz w:val="18"/>
-                <w:szCs w:val="18"/>
-              </w:rPr>
-              <w:t xml:space="preserve"> aanpassen</w:t>
+              <w:t>developer.hrmatches.com aanpassen</w:t>
             </w:r>
           </w:p>
         </w:tc>
@@ -14244,54 +13240,469 @@
                 <w:szCs w:val="18"/>
               </w:rPr>
             </w:pPr>
+            <w:r>
+              <w:rPr>
+                <w:rFonts w:ascii="Segoe UI" w:eastAsia="Times New Roman" w:hAnsi="Segoe UI" w:cs="Segoe UI"/>
+                <w:sz w:val="18"/>
+                <w:szCs w:val="18"/>
+              </w:rPr>
+              <w:t xml:space="preserve">api-development.hrmatches.raml: </w:t>
+            </w:r>
+            <w:r>
+              <w:rPr>
+                <w:rFonts w:ascii="Segoe UI" w:eastAsia="Times New Roman" w:hAnsi="Segoe UI" w:cs="Segoe UI"/>
+                <w:sz w:val="18"/>
+                <w:szCs w:val="18"/>
+              </w:rPr>
+              <w:t xml:space="preserve">alle gebruikte methods in </w:t>
+            </w:r>
+            <w:r>
+              <w:rPr>
+                <w:rFonts w:ascii="Segoe UI" w:eastAsia="Times New Roman" w:hAnsi="Segoe UI" w:cs="Segoe UI"/>
+                <w:sz w:val="18"/>
+                <w:szCs w:val="18"/>
+              </w:rPr>
+              <w:t>endpoint beschrijv</w:t>
+            </w:r>
+            <w:r>
+              <w:rPr>
+                <w:rFonts w:ascii="Segoe UI" w:eastAsia="Times New Roman" w:hAnsi="Segoe UI" w:cs="Segoe UI"/>
+                <w:sz w:val="18"/>
+                <w:szCs w:val="18"/>
+              </w:rPr>
+              <w:t>en</w:t>
+            </w:r>
+          </w:p>
+        </w:tc>
+        <w:tc>
+          <w:tcPr>
+            <w:tcW w:w="1598" w:type="dxa"/>
+          </w:tcPr>
+          <w:p>
+            <w:pPr>
+              <w:rPr>
+                <w:rFonts w:ascii="Segoe UI" w:eastAsia="Times New Roman" w:hAnsi="Segoe UI" w:cs="Segoe UI"/>
+                <w:sz w:val="18"/>
+                <w:szCs w:val="18"/>
+              </w:rPr>
+            </w:pPr>
+          </w:p>
+        </w:tc>
+        <w:tc>
+          <w:tcPr>
+            <w:tcW w:w="5240" w:type="dxa"/>
+          </w:tcPr>
+          <w:p>
+            <w:pPr>
+              <w:pStyle w:val="HTMLPreformatted"/>
+              <w:shd w:val="clear" w:color="auto" w:fill="FFFFFF"/>
+              <w:rPr>
+                <w:rFonts w:ascii="Segoe UI" w:hAnsi="Segoe UI" w:cs="Segoe UI"/>
+                <w:sz w:val="18"/>
+                <w:szCs w:val="18"/>
+                <w:lang w:val="nl-NL"/>
+              </w:rPr>
+            </w:pPr>
+            <w:r>
+              <w:rPr>
+                <w:rFonts w:ascii="Segoe UI" w:hAnsi="Segoe UI" w:cs="Segoe UI"/>
+                <w:sz w:val="18"/>
+                <w:szCs w:val="18"/>
+              </w:rPr>
+              <w:t>t/m /translation</w:t>
+            </w:r>
+          </w:p>
+        </w:tc>
+      </w:tr>
+      <w:tr>
+        <w:trPr>
+          <w:trHeight w:val="79"/>
+        </w:trPr>
+        <w:tc>
+          <w:tcPr>
+            <w:tcW w:w="7382" w:type="dxa"/>
+          </w:tcPr>
+          <w:p>
+            <w:pPr>
+              <w:pStyle w:val="ListParagraph"/>
+              <w:shd w:val="clear" w:color="auto" w:fill="FFFFFF"/>
+              <w:tabs>
+                <w:tab w:val="left" w:pos="916"/>
+                <w:tab w:val="left" w:pos="1832"/>
+                <w:tab w:val="left" w:pos="2748"/>
+                <w:tab w:val="left" w:pos="3664"/>
+                <w:tab w:val="left" w:pos="4580"/>
+                <w:tab w:val="left" w:pos="5496"/>
+                <w:tab w:val="left" w:pos="6412"/>
+                <w:tab w:val="left" w:pos="7328"/>
+                <w:tab w:val="left" w:pos="8244"/>
+                <w:tab w:val="left" w:pos="9160"/>
+                <w:tab w:val="left" w:pos="10076"/>
+                <w:tab w:val="left" w:pos="10992"/>
+                <w:tab w:val="left" w:pos="11908"/>
+                <w:tab w:val="left" w:pos="12824"/>
+                <w:tab w:val="left" w:pos="13740"/>
+                <w:tab w:val="left" w:pos="14656"/>
+              </w:tabs>
+              <w:ind w:left="0"/>
+              <w:rPr>
+                <w:rFonts w:ascii="Segoe UI" w:eastAsia="Times New Roman" w:hAnsi="Segoe UI" w:cs="Segoe UI"/>
+                <w:sz w:val="18"/>
+                <w:szCs w:val="18"/>
+              </w:rPr>
+            </w:pPr>
+          </w:p>
+        </w:tc>
+        <w:tc>
+          <w:tcPr>
+            <w:tcW w:w="1598" w:type="dxa"/>
+          </w:tcPr>
+          <w:p>
+            <w:pPr>
+              <w:rPr>
+                <w:rFonts w:ascii="Segoe UI" w:eastAsia="Times New Roman" w:hAnsi="Segoe UI" w:cs="Segoe UI"/>
+                <w:sz w:val="18"/>
+                <w:szCs w:val="18"/>
+              </w:rPr>
+            </w:pPr>
+          </w:p>
+        </w:tc>
+        <w:tc>
+          <w:tcPr>
+            <w:tcW w:w="5240" w:type="dxa"/>
+          </w:tcPr>
+          <w:p>
+            <w:pPr>
+              <w:pStyle w:val="HTMLPreformatted"/>
+              <w:shd w:val="clear" w:color="auto" w:fill="FFFFFF"/>
+              <w:rPr>
+                <w:rFonts w:ascii="Segoe UI" w:hAnsi="Segoe UI" w:cs="Segoe UI"/>
+                <w:sz w:val="18"/>
+                <w:szCs w:val="18"/>
+              </w:rPr>
+            </w:pPr>
+          </w:p>
+        </w:tc>
+      </w:tr>
+      <w:tr>
+        <w:trPr>
+          <w:trHeight w:val="79"/>
+        </w:trPr>
+        <w:tc>
+          <w:tcPr>
+            <w:tcW w:w="7382" w:type="dxa"/>
+          </w:tcPr>
+          <w:p>
+            <w:pPr>
+              <w:pStyle w:val="ListParagraph"/>
+              <w:shd w:val="clear" w:color="auto" w:fill="FFFFFF"/>
+              <w:tabs>
+                <w:tab w:val="left" w:pos="916"/>
+                <w:tab w:val="left" w:pos="1832"/>
+                <w:tab w:val="left" w:pos="2748"/>
+                <w:tab w:val="left" w:pos="3664"/>
+                <w:tab w:val="left" w:pos="4580"/>
+                <w:tab w:val="left" w:pos="5496"/>
+                <w:tab w:val="left" w:pos="6412"/>
+                <w:tab w:val="left" w:pos="7328"/>
+                <w:tab w:val="left" w:pos="8244"/>
+                <w:tab w:val="left" w:pos="9160"/>
+                <w:tab w:val="left" w:pos="10076"/>
+                <w:tab w:val="left" w:pos="10992"/>
+                <w:tab w:val="left" w:pos="11908"/>
+                <w:tab w:val="left" w:pos="12824"/>
+                <w:tab w:val="left" w:pos="13740"/>
+                <w:tab w:val="left" w:pos="14656"/>
+              </w:tabs>
+              <w:ind w:left="0"/>
+              <w:rPr>
+                <w:rFonts w:ascii="Segoe UI" w:eastAsia="Times New Roman" w:hAnsi="Segoe UI" w:cs="Segoe UI"/>
+                <w:color w:val="FF0000"/>
+                <w:sz w:val="18"/>
+                <w:szCs w:val="18"/>
+              </w:rPr>
+            </w:pPr>
+            <w:r>
+              <w:rPr>
+                <w:rFonts w:ascii="Segoe UI" w:eastAsia="Times New Roman" w:hAnsi="Segoe UI" w:cs="Segoe UI"/>
+                <w:color w:val="FF0000"/>
+                <w:sz w:val="18"/>
+                <w:szCs w:val="18"/>
+              </w:rPr>
+              <w:lastRenderedPageBreak/>
+              <w:t>donderdag 23 juni 2016</w:t>
+            </w:r>
+          </w:p>
+        </w:tc>
+        <w:tc>
+          <w:tcPr>
+            <w:tcW w:w="1598" w:type="dxa"/>
+          </w:tcPr>
+          <w:p>
+            <w:pPr>
+              <w:rPr>
+                <w:rFonts w:ascii="Segoe UI" w:eastAsia="Times New Roman" w:hAnsi="Segoe UI" w:cs="Segoe UI"/>
+                <w:color w:val="FF0000"/>
+                <w:sz w:val="18"/>
+                <w:szCs w:val="18"/>
+              </w:rPr>
+            </w:pPr>
+          </w:p>
+        </w:tc>
+        <w:tc>
+          <w:tcPr>
+            <w:tcW w:w="5240" w:type="dxa"/>
+          </w:tcPr>
+          <w:p>
+            <w:pPr>
+              <w:pStyle w:val="HTMLPreformatted"/>
+              <w:shd w:val="clear" w:color="auto" w:fill="FFFFFF"/>
+              <w:rPr>
+                <w:rFonts w:ascii="Segoe UI" w:hAnsi="Segoe UI" w:cs="Segoe UI"/>
+                <w:color w:val="FF0000"/>
+                <w:sz w:val="18"/>
+                <w:szCs w:val="18"/>
+              </w:rPr>
+            </w:pPr>
+          </w:p>
+        </w:tc>
+      </w:tr>
+      <w:tr>
+        <w:trPr>
+          <w:trHeight w:val="79"/>
+        </w:trPr>
+        <w:tc>
+          <w:tcPr>
+            <w:tcW w:w="7382" w:type="dxa"/>
+          </w:tcPr>
+          <w:p>
+            <w:pPr>
+              <w:pStyle w:val="ListParagraph"/>
+              <w:shd w:val="clear" w:color="auto" w:fill="FFFFFF"/>
+              <w:tabs>
+                <w:tab w:val="left" w:pos="916"/>
+                <w:tab w:val="left" w:pos="1832"/>
+                <w:tab w:val="left" w:pos="2748"/>
+                <w:tab w:val="left" w:pos="3664"/>
+                <w:tab w:val="left" w:pos="4580"/>
+                <w:tab w:val="left" w:pos="5496"/>
+                <w:tab w:val="left" w:pos="6412"/>
+                <w:tab w:val="left" w:pos="7328"/>
+                <w:tab w:val="left" w:pos="8244"/>
+                <w:tab w:val="left" w:pos="9160"/>
+                <w:tab w:val="left" w:pos="10076"/>
+                <w:tab w:val="left" w:pos="10992"/>
+                <w:tab w:val="left" w:pos="11908"/>
+                <w:tab w:val="left" w:pos="12824"/>
+                <w:tab w:val="left" w:pos="13740"/>
+                <w:tab w:val="left" w:pos="14656"/>
+              </w:tabs>
+              <w:ind w:left="0"/>
+              <w:rPr>
+                <w:rFonts w:ascii="Segoe UI" w:eastAsia="Times New Roman" w:hAnsi="Segoe UI" w:cs="Segoe UI"/>
+                <w:sz w:val="18"/>
+                <w:szCs w:val="18"/>
+              </w:rPr>
+            </w:pPr>
+            <w:r>
+              <w:rPr>
+                <w:rFonts w:ascii="Segoe UI" w:eastAsia="Times New Roman" w:hAnsi="Segoe UI" w:cs="Segoe UI"/>
+                <w:sz w:val="18"/>
+                <w:szCs w:val="18"/>
+              </w:rPr>
+              <w:t>Developer.hrmatches.com: tekst aanpassen;</w:t>
+            </w:r>
+          </w:p>
+          <w:p>
+            <w:pPr>
+              <w:pStyle w:val="ListParagraph"/>
+              <w:shd w:val="clear" w:color="auto" w:fill="FFFFFF"/>
+              <w:tabs>
+                <w:tab w:val="left" w:pos="916"/>
+                <w:tab w:val="left" w:pos="1832"/>
+                <w:tab w:val="left" w:pos="2748"/>
+                <w:tab w:val="left" w:pos="3664"/>
+                <w:tab w:val="left" w:pos="4580"/>
+                <w:tab w:val="left" w:pos="5496"/>
+                <w:tab w:val="left" w:pos="6412"/>
+                <w:tab w:val="left" w:pos="7328"/>
+                <w:tab w:val="left" w:pos="8244"/>
+                <w:tab w:val="left" w:pos="9160"/>
+                <w:tab w:val="left" w:pos="10076"/>
+                <w:tab w:val="left" w:pos="10992"/>
+                <w:tab w:val="left" w:pos="11908"/>
+                <w:tab w:val="left" w:pos="12824"/>
+                <w:tab w:val="left" w:pos="13740"/>
+                <w:tab w:val="left" w:pos="14656"/>
+              </w:tabs>
+              <w:ind w:left="0"/>
+              <w:rPr>
+                <w:rFonts w:ascii="Segoe UI" w:eastAsia="Times New Roman" w:hAnsi="Segoe UI" w:cs="Segoe UI"/>
+                <w:sz w:val="18"/>
+                <w:szCs w:val="18"/>
+              </w:rPr>
+            </w:pPr>
+            <w:r>
+              <w:rPr>
+                <w:rFonts w:ascii="Segoe UI" w:eastAsia="Times New Roman" w:hAnsi="Segoe UI" w:cs="Segoe UI"/>
+                <w:sz w:val="18"/>
+                <w:szCs w:val="18"/>
+              </w:rPr>
+              <w:t>Api.hrmatches.raml: /indeed verwijderen</w:t>
+            </w:r>
+            <w:r>
+              <w:rPr>
+                <w:rFonts w:ascii="Segoe UI" w:eastAsia="Times New Roman" w:hAnsi="Segoe UI" w:cs="Segoe UI"/>
+                <w:sz w:val="18"/>
+                <w:szCs w:val="18"/>
+              </w:rPr>
+              <w:t>;</w:t>
+            </w:r>
+          </w:p>
+          <w:p>
+            <w:pPr>
+              <w:pStyle w:val="ListParagraph"/>
+              <w:shd w:val="clear" w:color="auto" w:fill="FFFFFF"/>
+              <w:tabs>
+                <w:tab w:val="left" w:pos="916"/>
+                <w:tab w:val="left" w:pos="1832"/>
+                <w:tab w:val="left" w:pos="2748"/>
+                <w:tab w:val="left" w:pos="3664"/>
+                <w:tab w:val="left" w:pos="4580"/>
+                <w:tab w:val="left" w:pos="5496"/>
+                <w:tab w:val="left" w:pos="6412"/>
+                <w:tab w:val="left" w:pos="7328"/>
+                <w:tab w:val="left" w:pos="8244"/>
+                <w:tab w:val="left" w:pos="9160"/>
+                <w:tab w:val="left" w:pos="10076"/>
+                <w:tab w:val="left" w:pos="10992"/>
+                <w:tab w:val="left" w:pos="11908"/>
+                <w:tab w:val="left" w:pos="12824"/>
+                <w:tab w:val="left" w:pos="13740"/>
+                <w:tab w:val="left" w:pos="14656"/>
+              </w:tabs>
+              <w:ind w:left="0"/>
+              <w:rPr>
+                <w:rFonts w:ascii="Segoe UI" w:eastAsia="Times New Roman" w:hAnsi="Segoe UI" w:cs="Segoe UI"/>
+                <w:sz w:val="18"/>
+                <w:szCs w:val="18"/>
+              </w:rPr>
+            </w:pPr>
+            <w:r>
+              <w:rPr>
+                <w:rFonts w:ascii="Segoe UI" w:eastAsia="Times New Roman" w:hAnsi="Segoe UI" w:cs="Segoe UI"/>
+                <w:sz w:val="18"/>
+                <w:szCs w:val="18"/>
+              </w:rPr>
+              <w:t>api-development.hrmatches.raml</w:t>
+            </w:r>
+            <w:r>
+              <w:rPr>
+                <w:rFonts w:ascii="Segoe UI" w:eastAsia="Times New Roman" w:hAnsi="Segoe UI" w:cs="Segoe UI"/>
+                <w:sz w:val="18"/>
+                <w:szCs w:val="18"/>
+              </w:rPr>
+              <w:t xml:space="preserve">: van endpoints </w:t>
+            </w:r>
+            <w:r>
+              <w:rPr>
+                <w:rFonts w:ascii="Segoe UI" w:eastAsia="Times New Roman" w:hAnsi="Segoe UI" w:cs="Segoe UI"/>
+                <w:sz w:val="18"/>
+                <w:szCs w:val="18"/>
+              </w:rPr>
+              <w:t>alle method</w:t>
+            </w:r>
+            <w:r>
+              <w:rPr>
+                <w:rFonts w:ascii="Segoe UI" w:eastAsia="Times New Roman" w:hAnsi="Segoe UI" w:cs="Segoe UI"/>
+                <w:sz w:val="18"/>
+                <w:szCs w:val="18"/>
+              </w:rPr>
+              <w:t>s</w:t>
+            </w:r>
+            <w:r>
+              <w:rPr>
+                <w:rFonts w:ascii="Segoe UI" w:eastAsia="Times New Roman" w:hAnsi="Segoe UI" w:cs="Segoe UI"/>
+                <w:sz w:val="18"/>
+                <w:szCs w:val="18"/>
+              </w:rPr>
+              <w:t xml:space="preserve"> </w:t>
+            </w:r>
+            <w:r>
+              <w:rPr>
+                <w:rFonts w:ascii="Segoe UI" w:eastAsia="Times New Roman" w:hAnsi="Segoe UI" w:cs="Segoe UI"/>
+                <w:sz w:val="18"/>
+                <w:szCs w:val="18"/>
+              </w:rPr>
+              <w:t xml:space="preserve">documenteren </w:t>
+            </w:r>
+          </w:p>
+        </w:tc>
+        <w:tc>
+          <w:tcPr>
+            <w:tcW w:w="1598" w:type="dxa"/>
+          </w:tcPr>
+          <w:p>
+            <w:pPr>
+              <w:rPr>
+                <w:rFonts w:ascii="Segoe UI" w:eastAsia="Times New Roman" w:hAnsi="Segoe UI" w:cs="Segoe UI"/>
+                <w:sz w:val="18"/>
+                <w:szCs w:val="18"/>
+              </w:rPr>
+            </w:pPr>
+            <w:r>
+              <w:rPr>
+                <w:rFonts w:ascii="Segoe UI" w:eastAsia="Times New Roman" w:hAnsi="Segoe UI" w:cs="Segoe UI"/>
+                <w:sz w:val="18"/>
+                <w:szCs w:val="18"/>
+              </w:rPr>
+              <w:t>Ok</w:t>
+            </w:r>
+          </w:p>
+          <w:p>
+            <w:pPr>
+              <w:rPr>
+                <w:rFonts w:ascii="Segoe UI" w:eastAsia="Times New Roman" w:hAnsi="Segoe UI" w:cs="Segoe UI"/>
+                <w:sz w:val="18"/>
+                <w:szCs w:val="18"/>
+              </w:rPr>
+            </w:pPr>
+            <w:r>
+              <w:rPr>
+                <w:rFonts w:ascii="Segoe UI" w:eastAsia="Times New Roman" w:hAnsi="Segoe UI" w:cs="Segoe UI"/>
+                <w:sz w:val="18"/>
+                <w:szCs w:val="18"/>
+              </w:rPr>
+              <w:t>O</w:t>
+            </w:r>
+            <w:r>
+              <w:rPr>
+                <w:rFonts w:ascii="Segoe UI" w:eastAsia="Times New Roman" w:hAnsi="Segoe UI" w:cs="Segoe UI"/>
+                <w:sz w:val="18"/>
+                <w:szCs w:val="18"/>
+              </w:rPr>
+              <w:t>k</w:t>
+            </w:r>
+          </w:p>
+          <w:p>
+            <w:pPr>
+              <w:rPr>
+                <w:rFonts w:ascii="Segoe UI" w:eastAsia="Times New Roman" w:hAnsi="Segoe UI" w:cs="Segoe UI"/>
+                <w:sz w:val="18"/>
+                <w:szCs w:val="18"/>
+                <w:lang w:val="en-US"/>
+              </w:rPr>
+            </w:pPr>
+            <w:r>
+              <w:rPr>
+                <w:rFonts w:ascii="Segoe UI" w:eastAsia="Times New Roman" w:hAnsi="Segoe UI" w:cs="Segoe UI"/>
+                <w:sz w:val="18"/>
+                <w:szCs w:val="18"/>
+              </w:rPr>
+              <w:t>ok</w:t>
+            </w:r>
             <w:bookmarkStart w:id="0" w:name="_GoBack"/>
             <w:bookmarkEnd w:id="0"/>
-            <w:r>
-              <w:rPr>
-                <w:rFonts w:ascii="Segoe UI" w:eastAsia="Times New Roman" w:hAnsi="Segoe UI" w:cs="Segoe UI"/>
-                <w:sz w:val="18"/>
-                <w:szCs w:val="18"/>
-              </w:rPr>
-              <w:t xml:space="preserve">api-development.hrmatches.raml: </w:t>
-            </w:r>
-            <w:r>
-              <w:rPr>
-                <w:rFonts w:ascii="Segoe UI" w:eastAsia="Times New Roman" w:hAnsi="Segoe UI" w:cs="Segoe UI"/>
-                <w:sz w:val="18"/>
-                <w:szCs w:val="18"/>
-              </w:rPr>
-              <w:t xml:space="preserve">alle gebruikte methods in </w:t>
-            </w:r>
-            <w:r>
-              <w:rPr>
-                <w:rFonts w:ascii="Segoe UI" w:eastAsia="Times New Roman" w:hAnsi="Segoe UI" w:cs="Segoe UI"/>
-                <w:sz w:val="18"/>
-                <w:szCs w:val="18"/>
-              </w:rPr>
-              <w:t>endpoint beschrijv</w:t>
-            </w:r>
-            <w:r>
-              <w:rPr>
-                <w:rFonts w:ascii="Segoe UI" w:eastAsia="Times New Roman" w:hAnsi="Segoe UI" w:cs="Segoe UI"/>
-                <w:sz w:val="18"/>
-                <w:szCs w:val="18"/>
-              </w:rPr>
-              <w:t>en</w:t>
-            </w:r>
-          </w:p>
-        </w:tc>
-        <w:tc>
-          <w:tcPr>
-            <w:tcW w:w="1598" w:type="dxa"/>
-          </w:tcPr>
-          <w:p>
-            <w:pPr>
-              <w:rPr>
-                <w:rFonts w:ascii="Segoe UI" w:eastAsia="Times New Roman" w:hAnsi="Segoe UI" w:cs="Segoe UI"/>
-                <w:sz w:val="18"/>
-                <w:szCs w:val="18"/>
-              </w:rPr>
-            </w:pPr>
           </w:p>
         </w:tc>
         <w:tc>
@@ -14306,17 +13717,8 @@
                 <w:rFonts w:ascii="Segoe UI" w:hAnsi="Segoe UI" w:cs="Segoe UI"/>
                 <w:sz w:val="18"/>
                 <w:szCs w:val="18"/>
-                <w:lang w:val="nl-NL"/>
-              </w:rPr>
-            </w:pPr>
-            <w:r>
-              <w:rPr>
-                <w:rFonts w:ascii="Segoe UI" w:hAnsi="Segoe UI" w:cs="Segoe UI"/>
-                <w:sz w:val="18"/>
-                <w:szCs w:val="18"/>
-              </w:rPr>
-              <w:t>t/m /translation</w:t>
-            </w:r>
+              </w:rPr>
+            </w:pPr>
           </w:p>
         </w:tc>
       </w:tr>

</xml_diff>